<commit_message>
Corrige errores de tipeo en PGC
</commit_message>
<xml_diff>
--- a/Documentos/PGC.docx
+++ b/Documentos/PGC.docx
@@ -22,13 +22,13 @@
         </w:rPr>
       </w:sdtEndPr>
       <w:sdtContent>
-        <w:bookmarkStart w:id="0" w:name="_Toc391325453" w:displacedByCustomXml="prev"/>
+        <w:bookmarkStart w:id="0" w:name="_Toc391715346" w:displacedByCustomXml="prev"/>
         <w:bookmarkEnd w:id="0" w:displacedByCustomXml="prev"/>
-        <w:bookmarkStart w:id="1" w:name="_Toc391714464" w:displacedByCustomXml="prev"/>
+        <w:bookmarkStart w:id="1" w:name="_Toc391714504" w:displacedByCustomXml="prev"/>
         <w:bookmarkEnd w:id="1" w:displacedByCustomXml="prev"/>
-        <w:bookmarkStart w:id="2" w:name="_Toc391714504" w:displacedByCustomXml="prev"/>
+        <w:bookmarkStart w:id="2" w:name="_Toc391714464" w:displacedByCustomXml="prev"/>
         <w:bookmarkEnd w:id="2" w:displacedByCustomXml="prev"/>
-        <w:bookmarkStart w:id="3" w:name="_Toc391715346" w:displacedByCustomXml="prev"/>
+        <w:bookmarkStart w:id="3" w:name="_Toc391325453" w:displacedByCustomXml="prev"/>
         <w:bookmarkEnd w:id="3" w:displacedByCustomXml="prev"/>
         <w:p>
           <w:pPr>
@@ -217,7 +217,7 @@
                   </wp:anchor>
                 </w:drawing>
               </mc:Choice>
-              <mc:Fallback xmlns:w16se="http://schemas.microsoft.com/office/word/2015/wordml/symex" xmlns:w16cid="http://schemas.microsoft.com/office/word/2016/wordml/cid" xmlns:am3d="http://schemas.microsoft.com/office/drawing/2017/model3d" xmlns:aink="http://schemas.microsoft.com/office/drawing/2016/ink" xmlns:cx8="http://schemas.microsoft.com/office/drawing/2016/5/14/chartex" xmlns:cx7="http://schemas.microsoft.com/office/drawing/2016/5/13/chartex" xmlns:cx6="http://schemas.microsoft.com/office/drawing/2016/5/12/chartex" xmlns:cx5="http://schemas.microsoft.com/office/drawing/2016/5/11/chartex" xmlns:cx4="http://schemas.microsoft.com/office/drawing/2016/5/10/chartex" xmlns:cx3="http://schemas.microsoft.com/office/drawing/2016/5/9/chartex" xmlns:cx2="http://schemas.microsoft.com/office/drawing/2015/10/21/chartex" xmlns:cx1="http://schemas.microsoft.com/office/drawing/2015/9/8/chartex" xmlns:cx="http://schemas.microsoft.com/office/drawing/2014/chartex">
+              <mc:Fallback xmlns:cx="http://schemas.microsoft.com/office/drawing/2014/chartex" xmlns:cx1="http://schemas.microsoft.com/office/drawing/2015/9/8/chartex" xmlns:cx2="http://schemas.microsoft.com/office/drawing/2015/10/21/chartex" xmlns:cx3="http://schemas.microsoft.com/office/drawing/2016/5/9/chartex" xmlns:cx4="http://schemas.microsoft.com/office/drawing/2016/5/10/chartex" xmlns:cx5="http://schemas.microsoft.com/office/drawing/2016/5/11/chartex" xmlns:cx6="http://schemas.microsoft.com/office/drawing/2016/5/12/chartex" xmlns:cx7="http://schemas.microsoft.com/office/drawing/2016/5/13/chartex" xmlns:cx8="http://schemas.microsoft.com/office/drawing/2016/5/14/chartex" xmlns:aink="http://schemas.microsoft.com/office/drawing/2016/ink" xmlns:am3d="http://schemas.microsoft.com/office/drawing/2017/model3d" xmlns:w16cid="http://schemas.microsoft.com/office/word/2016/wordml/cid" xmlns:w16se="http://schemas.microsoft.com/office/word/2015/wordml/symex">
                 <w:pict>
                   <v:rect w14:anchorId="12366E7F" id="3 Rectángulo" o:spid="_x0000_s1026" style="position:absolute;margin-left:-86pt;margin-top:-70.85pt;width:614.35pt;height:11in;z-index:-251667968;visibility:visible;mso-wrap-style:square;mso-width-percent:0;mso-wrap-distance-left:9pt;mso-wrap-distance-top:0;mso-wrap-distance-right:9pt;mso-wrap-distance-bottom:0;mso-position-horizontal:absolute;mso-position-horizontal-relative:text;mso-position-vertical:absolute;mso-position-vertical-relative:text;mso-width-percent:0;mso-width-relative:margin;v-text-anchor:middle" o:gfxdata="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" fillcolor="#1f497d [3215]" stroked="f" strokeweight="2pt"/>
                 </w:pict>
@@ -1348,17 +1348,8 @@
                     <w:sz w:val="22"/>
                     <w:szCs w:val="22"/>
                   </w:rPr>
-                  <w:t xml:space="preserve">nnovative Software </w:t>
-                </w:r>
-                <w:proofErr w:type="spellStart"/>
-                <w:r>
-                  <w:rPr>
-                    <w:sz w:val="22"/>
-                    <w:szCs w:val="22"/>
-                  </w:rPr>
-                  <w:t>Solutions</w:t>
-                </w:r>
-                <w:proofErr w:type="spellEnd"/>
+                  <w:t>nnovative Software Solutions</w:t>
+                </w:r>
               </w:p>
             </w:tc>
           </w:tr>
@@ -1677,7 +1668,7 @@
                     <w:sz w:val="22"/>
                     <w:szCs w:val="22"/>
                   </w:rPr>
-                  <w:t>4</w:t>
+                  <w:t>5</w:t>
                 </w:r>
               </w:p>
             </w:tc>
@@ -2772,17 +2763,8 @@
                     <w:sz w:val="22"/>
                     <w:szCs w:val="22"/>
                   </w:rPr>
-                  <w:t xml:space="preserve">Jean Pierre </w:t>
-                </w:r>
-                <w:proofErr w:type="spellStart"/>
-                <w:r>
-                  <w:rPr>
-                    <w:sz w:val="22"/>
-                    <w:szCs w:val="22"/>
-                  </w:rPr>
-                  <w:t>Enriquez</w:t>
-                </w:r>
-                <w:proofErr w:type="spellEnd"/>
+                  <w:t>Jean Pierre Enriquez</w:t>
+                </w:r>
               </w:p>
             </w:tc>
             <w:tc>
@@ -3034,21 +3016,12 @@
                     <w:szCs w:val="22"/>
                   </w:rPr>
                 </w:pPr>
-                <w:proofErr w:type="spellStart"/>
-                <w:r>
-                  <w:rPr>
-                    <w:sz w:val="22"/>
-                    <w:szCs w:val="22"/>
-                  </w:rPr>
-                  <w:t>Gianmar</w:t>
-                </w:r>
-                <w:proofErr w:type="spellEnd"/>
-                <w:r>
-                  <w:rPr>
-                    <w:sz w:val="22"/>
-                    <w:szCs w:val="22"/>
-                  </w:rPr>
-                  <w:t xml:space="preserve"> Sánchez</w:t>
+                <w:r>
+                  <w:rPr>
+                    <w:sz w:val="22"/>
+                    <w:szCs w:val="22"/>
+                  </w:rPr>
+                  <w:t>Gianmar Sánchez</w:t>
                 </w:r>
               </w:p>
             </w:tc>
@@ -3545,31 +3518,13 @@
                     <w:szCs w:val="22"/>
                   </w:rPr>
                 </w:pPr>
-                <w:proofErr w:type="spellStart"/>
-                <w:r>
-                  <w:rPr>
-                    <w:sz w:val="22"/>
-                    <w:szCs w:val="22"/>
-                  </w:rPr>
-                  <w:t>Gianmar</w:t>
-                </w:r>
-                <w:proofErr w:type="spellEnd"/>
-                <w:r>
-                  <w:rPr>
-                    <w:sz w:val="22"/>
-                    <w:szCs w:val="22"/>
-                  </w:rPr>
-                  <w:t xml:space="preserve"> </w:t>
-                </w:r>
-                <w:proofErr w:type="spellStart"/>
-                <w:r>
-                  <w:rPr>
-                    <w:sz w:val="22"/>
-                    <w:szCs w:val="22"/>
-                  </w:rPr>
-                  <w:t>Sanchez</w:t>
-                </w:r>
-                <w:proofErr w:type="spellEnd"/>
+                <w:r>
+                  <w:rPr>
+                    <w:sz w:val="22"/>
+                    <w:szCs w:val="22"/>
+                  </w:rPr>
+                  <w:t>Gianmar Sanchez</w:t>
+                </w:r>
               </w:p>
             </w:tc>
             <w:tc>
@@ -3697,17 +3652,8 @@
                     <w:sz w:val="22"/>
                     <w:szCs w:val="22"/>
                   </w:rPr>
-                  <w:t xml:space="preserve">Jean Pierre </w:t>
-                </w:r>
-                <w:proofErr w:type="spellStart"/>
-                <w:r>
-                  <w:rPr>
-                    <w:sz w:val="22"/>
-                    <w:szCs w:val="22"/>
-                  </w:rPr>
-                  <w:t>Enriquez</w:t>
-                </w:r>
-                <w:proofErr w:type="spellEnd"/>
+                  <w:t>Jean Pierre Enriquez</w:t>
+                </w:r>
               </w:p>
             </w:tc>
             <w:tc>
@@ -3849,17 +3795,8 @@
                     <w:sz w:val="22"/>
                     <w:szCs w:val="22"/>
                   </w:rPr>
-                  <w:t xml:space="preserve">Luis Arce </w:t>
-                </w:r>
-                <w:proofErr w:type="spellStart"/>
-                <w:r>
-                  <w:rPr>
-                    <w:sz w:val="22"/>
-                    <w:szCs w:val="22"/>
-                  </w:rPr>
-                  <w:t>Llantoy</w:t>
-                </w:r>
-                <w:proofErr w:type="spellEnd"/>
+                  <w:t>Luis Arce Llantoy</w:t>
+                </w:r>
               </w:p>
             </w:tc>
             <w:tc>
@@ -4032,6 +3969,7 @@
                   <w:pStyle w:val="TableContents"/>
                   <w:jc w:val="center"/>
                   <w:rPr>
+                    <w:rFonts w:hint="eastAsia"/>
                     <w:sz w:val="22"/>
                     <w:szCs w:val="22"/>
                   </w:rPr>
@@ -4061,6 +3999,7 @@
                   <w:pStyle w:val="TableContents"/>
                   <w:jc w:val="center"/>
                   <w:rPr>
+                    <w:rFonts w:hint="eastAsia"/>
                     <w:sz w:val="22"/>
                     <w:szCs w:val="22"/>
                   </w:rPr>
@@ -4090,6 +4029,7 @@
                   <w:pStyle w:val="TableContents"/>
                   <w:jc w:val="center"/>
                   <w:rPr>
+                    <w:rFonts w:hint="eastAsia"/>
                     <w:sz w:val="22"/>
                     <w:szCs w:val="22"/>
                   </w:rPr>
@@ -4119,6 +4059,7 @@
                   <w:pStyle w:val="TableContents"/>
                   <w:jc w:val="center"/>
                   <w:rPr>
+                    <w:rFonts w:hint="eastAsia"/>
                     <w:sz w:val="22"/>
                     <w:szCs w:val="22"/>
                   </w:rPr>
@@ -4731,6 +4672,7 @@
               <w:docPartUnique/>
             </w:docPartObj>
           </w:sdtPr>
+          <w:sdtEndPr/>
           <w:sdtContent>
             <w:p>
               <w:pPr>
@@ -7062,15 +7004,7 @@
         <w:jc w:val="both"/>
       </w:pPr>
       <w:r>
-        <w:t xml:space="preserve">La velocidad con la que estas tecnologías avanzan es uno de los motivos por el cual su proceso de desarrollo carece de una correcta gestión, razón por la cual en ISS </w:t>
-      </w:r>
-      <w:proofErr w:type="spellStart"/>
-      <w:r>
-        <w:t>Consulting</w:t>
-      </w:r>
-      <w:proofErr w:type="spellEnd"/>
-      <w:r>
-        <w:t xml:space="preserve"> buscamos mejorar estos procesos a través de la gestión de la configuración del software para el mejor control de versiones y gestión de cambios.</w:t>
+        <w:t>La velocidad con la que estas tecnologías avanzan es uno de los motivos por el cual su proceso de desarrollo carece de una correcta gestión, razón por la cual en ISS Consulting buscamos mejorar estos procesos a través de la gestión de la configuración del software para el mejor control de versiones y gestión de cambios.</w:t>
       </w:r>
     </w:p>
     <w:p>
@@ -7080,23 +7014,7 @@
         <w:jc w:val="both"/>
       </w:pPr>
       <w:r>
-        <w:t xml:space="preserve">La gestión de la configuración ha surgido como una ayuda eficaz para mantener orden durante la realización de cualquier producto de software, por lo que en ISS </w:t>
-      </w:r>
-      <w:proofErr w:type="spellStart"/>
-      <w:r>
-        <w:t>Consulting</w:t>
-      </w:r>
-      <w:proofErr w:type="spellEnd"/>
-      <w:r>
-        <w:t xml:space="preserve"> se hará el uso de esta para que el equipo de trabajo pueda manejar y tener un control eficiente de las versiones del producto y los documentos que se desarrollarán. Con esto se evitará que ocurran problemas entre integrantes del equipo de trabajo al realizar actualizaciones a los documentos del proyecto o el código fuente del software que se realicen en ISS </w:t>
-      </w:r>
-      <w:proofErr w:type="spellStart"/>
-      <w:r>
-        <w:t>Consulting</w:t>
-      </w:r>
-      <w:proofErr w:type="spellEnd"/>
-      <w:r>
-        <w:t>. Cabe resaltar que se podrá disponer de la información necesaria para tomar decisiones sobre cualquier cambio en un elemento de configuración, que apoyará la toma de decisiones en base a las líneas base que se tengan gestionadas.</w:t>
+        <w:t>La gestión de la configuración ha surgido como una ayuda eficaz para mantener orden durante la realización de cualquier producto de software, por lo que en ISS Consulting se hará el uso de esta para que el equipo de trabajo pueda manejar y tener un control eficiente de las versiones del producto y los documentos que se desarrollarán. Con esto se evitará que ocurran problemas entre integrantes del equipo de trabajo al realizar actualizaciones a los documentos del proyecto o el código fuente del software que se realicen en ISS Consulting. Cabe resaltar que se podrá disponer de la información necesaria para tomar decisiones sobre cualquier cambio en un elemento de configuración, que apoyará la toma de decisiones en base a las líneas base que se tengan gestionadas.</w:t>
       </w:r>
     </w:p>
     <w:p>
@@ -7112,35 +7030,7 @@
         <w:rPr>
           <w:lang w:val="es-ES_tradnl"/>
         </w:rPr>
-        <w:t xml:space="preserve">Este documento también servirá para que los </w:t>
-      </w:r>
-      <w:proofErr w:type="spellStart"/>
-      <w:r>
-        <w:rPr>
-          <w:lang w:val="es-ES_tradnl"/>
-        </w:rPr>
-        <w:t>stakeholders</w:t>
-      </w:r>
-      <w:proofErr w:type="spellEnd"/>
-      <w:r>
-        <w:rPr>
-          <w:lang w:val="es-ES_tradnl"/>
-        </w:rPr>
-        <w:t xml:space="preserve"> puedan tener un panorama de todos los proyectos que realicemos en ISS </w:t>
-      </w:r>
-      <w:proofErr w:type="spellStart"/>
-      <w:r>
-        <w:rPr>
-          <w:lang w:val="es-ES_tradnl"/>
-        </w:rPr>
-        <w:t>Consulting</w:t>
-      </w:r>
-      <w:proofErr w:type="spellEnd"/>
-      <w:r>
-        <w:rPr>
-          <w:lang w:val="es-ES_tradnl"/>
-        </w:rPr>
-        <w:t>, además de tener una visión general de las líneas base que se han definido a lo largo de los proyectos y auditar los cambios a realizarse para los diferentes objetos del proyecto.</w:t>
+        <w:t>Este documento también servirá para que los stakeholders puedan tener un panorama de todos los proyectos que realicemos en ISS Consulting, además de tener una visión general de las líneas base que se han definido a lo largo de los proyectos y auditar los cambios a realizarse para los diferentes objetos del proyecto.</w:t>
       </w:r>
     </w:p>
     <w:p>
@@ -7156,21 +7046,7 @@
         <w:rPr>
           <w:lang w:val="es-ES_tradnl"/>
         </w:rPr>
-        <w:t xml:space="preserve">Las actividades para el proceso de configuración que usaremos en ISS </w:t>
-      </w:r>
-      <w:proofErr w:type="spellStart"/>
-      <w:r>
-        <w:rPr>
-          <w:lang w:val="es-ES_tradnl"/>
-        </w:rPr>
-        <w:t>Consulting</w:t>
-      </w:r>
-      <w:proofErr w:type="spellEnd"/>
-      <w:r>
-        <w:rPr>
-          <w:lang w:val="es-ES_tradnl"/>
-        </w:rPr>
-        <w:t xml:space="preserve"> son:</w:t>
+        <w:t>Las actividades para el proceso de configuración que usaremos en ISS Consulting son:</w:t>
       </w:r>
     </w:p>
     <w:p>
@@ -7302,21 +7178,7 @@
         <w:rPr>
           <w:lang w:val="es-ES_tradnl"/>
         </w:rPr>
-        <w:t xml:space="preserve">Gestión y entrega de </w:t>
-      </w:r>
-      <w:proofErr w:type="spellStart"/>
-      <w:r>
-        <w:rPr>
-          <w:lang w:val="es-ES_tradnl"/>
-        </w:rPr>
-        <w:t>releases</w:t>
-      </w:r>
-      <w:proofErr w:type="spellEnd"/>
-      <w:r>
-        <w:rPr>
-          <w:lang w:val="es-ES_tradnl"/>
-        </w:rPr>
-        <w:t xml:space="preserve"> del software</w:t>
+        <w:t>Gestión y entrega de releases del software</w:t>
       </w:r>
     </w:p>
     <w:p>
@@ -7387,7 +7249,31 @@
         <w:rPr>
           <w:lang w:val="es-ES_tradnl"/>
         </w:rPr>
-        <w:t>Por medio de la gestión de la configuración se tendrá un mayor control e identificación de los ítems del proyecto de software, así como un manejo de los cambios que se hagan en estos, al igual que en el software que se está desarrollando. Tambien con esto se busca que los cambios que se puedan hacer en el proyecto en general estén debidamente documentados y sigan un proceso estándar para cualquier tipo de cambio que se desee realizar, además de tener una correcta nomenclatura para poder identificar los ítems fácilmente.</w:t>
+        <w:t xml:space="preserve">Por medio de la gestión de la configuración se tendrá un mayor control e identificación de los </w:t>
+      </w:r>
+      <w:r>
+        <w:rPr>
+          <w:lang w:val="es-ES_tradnl"/>
+        </w:rPr>
+        <w:t>elementos</w:t>
+      </w:r>
+      <w:r>
+        <w:rPr>
+          <w:lang w:val="es-ES_tradnl"/>
+        </w:rPr>
+        <w:t xml:space="preserve"> del proyecto de software, así como un manejo de los cambios que se hagan en estos, al igual que en el software que se está desarrollando. Tambien con esto se busca que los cambios que se puedan hacer en el proyecto en general estén debidamente documentados y sigan un proceso estándar para cualquier tipo de cambio que se desee realizar, además de tener una correcta nomenclatura para poder identificar los </w:t>
+      </w:r>
+      <w:r>
+        <w:rPr>
+          <w:lang w:val="es-ES_tradnl"/>
+        </w:rPr>
+        <w:t>elementos</w:t>
+      </w:r>
+      <w:r>
+        <w:rPr>
+          <w:lang w:val="es-ES_tradnl"/>
+        </w:rPr>
+        <w:t xml:space="preserve"> fácilmente.</w:t>
       </w:r>
     </w:p>
     <w:p>
@@ -7403,21 +7289,7 @@
         <w:rPr>
           <w:lang w:val="es-ES_tradnl"/>
         </w:rPr>
-        <w:t xml:space="preserve">Tambien ayudara a manejar de formas eficiente el versionado no solo de la fuente, que contiene el código fuente de nuestros proyectos, sino también de los documentos importantes asociados a estos proyectos, además de ayudar también a la gestión de los </w:t>
-      </w:r>
-      <w:proofErr w:type="spellStart"/>
-      <w:r>
-        <w:rPr>
-          <w:lang w:val="es-ES_tradnl"/>
-        </w:rPr>
-        <w:t>releases</w:t>
-      </w:r>
-      <w:proofErr w:type="spellEnd"/>
-      <w:r>
-        <w:rPr>
-          <w:lang w:val="es-ES_tradnl"/>
-        </w:rPr>
-        <w:t>.</w:t>
+        <w:t>Tambien ayudara a manejar de formas eficiente el versionado no solo de la fuente, que contiene el código fuente de nuestros proyectos, sino también de los documentos importantes asociados a estos proyectos, además de ayudar también a la gestión de los releases.</w:t>
       </w:r>
     </w:p>
     <w:p>
@@ -7457,21 +7329,7 @@
         <w:rPr>
           <w:lang w:val="es-ES_tradnl"/>
         </w:rPr>
-        <w:t xml:space="preserve">Este plan de gestión de configuración se hará aplicable a todos los proyectos que realice ISS </w:t>
-      </w:r>
-      <w:proofErr w:type="spellStart"/>
-      <w:r>
-        <w:rPr>
-          <w:lang w:val="es-ES_tradnl"/>
-        </w:rPr>
-        <w:t>Consulting</w:t>
-      </w:r>
-      <w:proofErr w:type="spellEnd"/>
-      <w:r>
-        <w:rPr>
-          <w:lang w:val="es-ES_tradnl"/>
-        </w:rPr>
-        <w:t>, con lo cual será de ayuda para tener un mejor manejo y control de los proyectos que se realicen ahora y los que se realicen a futuro.</w:t>
+        <w:t>Este plan de gestión de configuración se hará aplicable a todos los proyectos que realice ISS Consulting, con lo cual será de ayuda para tener un mejor manejo y control de los proyectos que se realicen ahora y los que se realicen a futuro.</w:t>
       </w:r>
     </w:p>
     <w:p>
@@ -7721,21 +7579,7 @@
         <w:rPr>
           <w:lang w:val="es-ES_tradnl" w:eastAsia="es-ES_tradnl"/>
         </w:rPr>
-        <w:t xml:space="preserve"> Es el sistema de Gestión de la Configuración del Software que se utilizará para ISS </w:t>
-      </w:r>
-      <w:proofErr w:type="spellStart"/>
-      <w:r>
-        <w:rPr>
-          <w:lang w:val="es-ES_tradnl" w:eastAsia="es-ES_tradnl"/>
-        </w:rPr>
-        <w:t>Consulting</w:t>
-      </w:r>
-      <w:proofErr w:type="spellEnd"/>
-      <w:r>
-        <w:rPr>
-          <w:lang w:val="es-ES_tradnl" w:eastAsia="es-ES_tradnl"/>
-        </w:rPr>
-        <w:t>.</w:t>
+        <w:t xml:space="preserve"> Es el sistema de Gestión de la Configuración del Software que se utilizará para ISS Consulting.</w:t>
       </w:r>
     </w:p>
     <w:p>
@@ -7763,21 +7607,7 @@
         <w:rPr>
           <w:lang w:val="es-ES_tradnl" w:eastAsia="es-ES_tradnl"/>
         </w:rPr>
-        <w:t xml:space="preserve"> Persona encargada de controlar y supervisar las versiones, así como de la gestión de cambios dentro de los proyectos de ISS </w:t>
-      </w:r>
-      <w:proofErr w:type="spellStart"/>
-      <w:r>
-        <w:rPr>
-          <w:lang w:val="es-ES_tradnl" w:eastAsia="es-ES_tradnl"/>
-        </w:rPr>
-        <w:t>Consulting</w:t>
-      </w:r>
-      <w:proofErr w:type="spellEnd"/>
-      <w:r>
-        <w:rPr>
-          <w:lang w:val="es-ES_tradnl" w:eastAsia="es-ES_tradnl"/>
-        </w:rPr>
-        <w:t>.</w:t>
+        <w:t xml:space="preserve"> Persona encargada de controlar y supervisar las versiones, así como de la gestión de cambios dentro de los proyectos de ISS Consulting.</w:t>
       </w:r>
     </w:p>
     <w:p>
@@ -7855,23 +7685,7 @@
           <w:b/>
           <w:lang w:val="es-ES_tradnl" w:eastAsia="es-ES_tradnl"/>
         </w:rPr>
-        <w:t>Línea de Código (</w:t>
-      </w:r>
-      <w:proofErr w:type="spellStart"/>
-      <w:r>
-        <w:rPr>
-          <w:b/>
-          <w:lang w:val="es-ES_tradnl" w:eastAsia="es-ES_tradnl"/>
-        </w:rPr>
-        <w:t>codeline</w:t>
-      </w:r>
-      <w:proofErr w:type="spellEnd"/>
-      <w:r>
-        <w:rPr>
-          <w:b/>
-          <w:lang w:val="es-ES_tradnl" w:eastAsia="es-ES_tradnl"/>
-        </w:rPr>
-        <w:t>):</w:t>
+        <w:t>Línea de Código (codeline):</w:t>
       </w:r>
       <w:r>
         <w:rPr>
@@ -7899,23 +7713,7 @@
           <w:b/>
           <w:lang w:val="es-ES_tradnl" w:eastAsia="es-ES_tradnl"/>
         </w:rPr>
-        <w:t>Línea Base (</w:t>
-      </w:r>
-      <w:proofErr w:type="spellStart"/>
-      <w:r>
-        <w:rPr>
-          <w:b/>
-          <w:lang w:val="es-ES_tradnl" w:eastAsia="es-ES_tradnl"/>
-        </w:rPr>
-        <w:t>baseline</w:t>
-      </w:r>
-      <w:proofErr w:type="spellEnd"/>
-      <w:r>
-        <w:rPr>
-          <w:b/>
-          <w:lang w:val="es-ES_tradnl" w:eastAsia="es-ES_tradnl"/>
-        </w:rPr>
-        <w:t>):</w:t>
+        <w:t>Línea Base (baseline):</w:t>
       </w:r>
       <w:r>
         <w:rPr>
@@ -7943,23 +7741,7 @@
           <w:b/>
           <w:lang w:val="es-ES_tradnl" w:eastAsia="es-ES_tradnl"/>
         </w:rPr>
-        <w:t>Entrega, Liberación (</w:t>
-      </w:r>
-      <w:proofErr w:type="spellStart"/>
-      <w:r>
-        <w:rPr>
-          <w:b/>
-          <w:lang w:val="es-ES_tradnl" w:eastAsia="es-ES_tradnl"/>
-        </w:rPr>
-        <w:t>release</w:t>
-      </w:r>
-      <w:proofErr w:type="spellEnd"/>
-      <w:r>
-        <w:rPr>
-          <w:b/>
-          <w:lang w:val="es-ES_tradnl" w:eastAsia="es-ES_tradnl"/>
-        </w:rPr>
-        <w:t>):</w:t>
+        <w:t>Entrega, Liberación (release):</w:t>
       </w:r>
       <w:r>
         <w:rPr>
@@ -8015,43 +7797,13 @@
           <w:b/>
           <w:lang w:val="es-ES_tradnl" w:eastAsia="es-ES_tradnl"/>
         </w:rPr>
-        <w:t>Ramificación (</w:t>
-      </w:r>
-      <w:proofErr w:type="spellStart"/>
-      <w:r>
-        <w:rPr>
-          <w:b/>
-          <w:lang w:val="es-ES_tradnl" w:eastAsia="es-ES_tradnl"/>
-        </w:rPr>
-        <w:t>branching</w:t>
-      </w:r>
-      <w:proofErr w:type="spellEnd"/>
-      <w:r>
-        <w:rPr>
-          <w:b/>
-          <w:lang w:val="es-ES_tradnl" w:eastAsia="es-ES_tradnl"/>
-        </w:rPr>
-        <w:t>):</w:t>
+        <w:t>Ramificación (branching):</w:t>
       </w:r>
       <w:r>
         <w:rPr>
           <w:lang w:val="es-ES_tradnl" w:eastAsia="es-ES_tradnl"/>
         </w:rPr>
-        <w:t xml:space="preserve"> Creación de una nueva línea de código (</w:t>
-      </w:r>
-      <w:proofErr w:type="spellStart"/>
-      <w:r>
-        <w:rPr>
-          <w:lang w:val="es-ES_tradnl" w:eastAsia="es-ES_tradnl"/>
-        </w:rPr>
-        <w:t>codeline</w:t>
-      </w:r>
-      <w:proofErr w:type="spellEnd"/>
-      <w:r>
-        <w:rPr>
-          <w:lang w:val="es-ES_tradnl" w:eastAsia="es-ES_tradnl"/>
-        </w:rPr>
-        <w:t>) a partir de una versión en una línea de código ya existente.</w:t>
+        <w:t xml:space="preserve"> Creación de una nueva línea de código (codeline) a partir de una versión en una línea de código ya existente.</w:t>
       </w:r>
     </w:p>
     <w:p>
@@ -8068,23 +7820,7 @@
           <w:b/>
           <w:lang w:val="es-ES_tradnl" w:eastAsia="es-ES_tradnl"/>
         </w:rPr>
-        <w:t>Combinación (</w:t>
-      </w:r>
-      <w:proofErr w:type="spellStart"/>
-      <w:r>
-        <w:rPr>
-          <w:b/>
-          <w:lang w:val="es-ES_tradnl" w:eastAsia="es-ES_tradnl"/>
-        </w:rPr>
-        <w:t>merging</w:t>
-      </w:r>
-      <w:proofErr w:type="spellEnd"/>
-      <w:r>
-        <w:rPr>
-          <w:b/>
-          <w:lang w:val="es-ES_tradnl" w:eastAsia="es-ES_tradnl"/>
-        </w:rPr>
-        <w:t>):</w:t>
+        <w:t>Combinación (merging):</w:t>
       </w:r>
       <w:r>
         <w:rPr>
@@ -8793,29 +8529,7 @@
                                     <w:szCs w:val="22"/>
                                     <w:lang w:val="es-ES_tradnl"/>
                                   </w:rPr>
-                                  <w:t xml:space="preserve">Gestión y entrega de </w:t>
-                                </w:r>
-                                <w:proofErr w:type="spellStart"/>
-                                <w:r>
-                                  <w:rPr>
-                                    <w:rFonts w:ascii="Arial" w:eastAsia="Arial" w:hAnsi="Arial" w:cs="Arial"/>
-                                    <w:color w:val="000000"/>
-                                    <w:sz w:val="22"/>
-                                    <w:szCs w:val="22"/>
-                                    <w:lang w:val="es-ES_tradnl"/>
-                                  </w:rPr>
-                                  <w:t>release</w:t>
-                                </w:r>
-                                <w:proofErr w:type="spellEnd"/>
-                                <w:r>
-                                  <w:rPr>
-                                    <w:rFonts w:ascii="Arial" w:eastAsia="Arial" w:hAnsi="Arial" w:cs="Arial"/>
-                                    <w:color w:val="000000"/>
-                                    <w:sz w:val="22"/>
-                                    <w:szCs w:val="22"/>
-                                    <w:lang w:val="es-ES_tradnl"/>
-                                  </w:rPr>
-                                  <w:t xml:space="preserve"> del software</w:t>
+                                  <w:t>Gestión y entrega de release del software</w:t>
                                 </w:r>
                               </w:p>
                             </w:txbxContent>
@@ -9996,21 +9710,7 @@
         <w:rPr>
           <w:lang w:val="es-ES_tradnl" w:eastAsia="es-ES_tradnl"/>
         </w:rPr>
-        <w:t xml:space="preserve">En esta sección se muestran los roles que se darán en la gestión de la configuración, además de mostrar la persona que se encargara principalmente de dicho rol. Tambien se especifica que responsabilidades conllevar cada rol y el nivel de autoridad que se tiene para cada uno de los roles de ISS </w:t>
-      </w:r>
-      <w:proofErr w:type="spellStart"/>
-      <w:r>
-        <w:rPr>
-          <w:lang w:val="es-ES_tradnl" w:eastAsia="es-ES_tradnl"/>
-        </w:rPr>
-        <w:t>Consulting</w:t>
-      </w:r>
-      <w:proofErr w:type="spellEnd"/>
-      <w:r>
-        <w:rPr>
-          <w:lang w:val="es-ES_tradnl" w:eastAsia="es-ES_tradnl"/>
-        </w:rPr>
-        <w:t>.</w:t>
+        <w:t>En esta sección se muestran los roles que se darán en la gestión de la configuración, además de mostrar la persona que se encargara principalmente de dicho rol. Tambien se especifica que responsabilidades conllevar cada rol y el nivel de autoridad que se tiene para cada uno de los roles de ISS Consulting.</w:t>
       </w:r>
     </w:p>
     <w:p>
@@ -10480,15 +10180,7 @@
               <w:jc w:val="both"/>
             </w:pPr>
             <w:r>
-              <w:t>Autoridad para participar en los módulos que este mismo desarrolla como prueba/</w:t>
-            </w:r>
-            <w:proofErr w:type="spellStart"/>
-            <w:r>
-              <w:t>testing</w:t>
-            </w:r>
-            <w:proofErr w:type="spellEnd"/>
-            <w:r>
-              <w:t>.</w:t>
+              <w:t>Autoridad para participar en los módulos que este mismo desarrolla como prueba/testing.</w:t>
             </w:r>
           </w:p>
         </w:tc>
@@ -10654,23 +10346,7 @@
         </w:rPr>
       </w:pPr>
       <w:r>
-        <w:t>No se deberán almacenar archivos comprimidos (archivos .</w:t>
-      </w:r>
-      <w:proofErr w:type="spellStart"/>
-      <w:r>
-        <w:t>zip</w:t>
-      </w:r>
-      <w:proofErr w:type="spellEnd"/>
-      <w:r>
-        <w:t>, .</w:t>
-      </w:r>
-      <w:proofErr w:type="spellStart"/>
-      <w:r>
-        <w:t>rar</w:t>
-      </w:r>
-      <w:proofErr w:type="spellEnd"/>
-      <w:r>
-        <w:t>, etc.).</w:t>
+        <w:t>No se deberán almacenar archivos comprimidos (archivos .zip, .rar, etc.).</w:t>
       </w:r>
     </w:p>
     <w:p>
@@ -10714,15 +10390,7 @@
         </w:rPr>
       </w:pPr>
       <w:r>
-        <w:t>Los mensajes de los “</w:t>
-      </w:r>
-      <w:proofErr w:type="spellStart"/>
-      <w:r>
-        <w:t>commits</w:t>
-      </w:r>
-      <w:proofErr w:type="spellEnd"/>
-      <w:r>
-        <w:t>” deberán estar en idioma español, no deberán contener más de 50 caracteres y deberán iniciar con un verbo imperativo. Además, la primera letra irá en mayúscula y nunca se deberá terminar con un punto.</w:t>
+        <w:t>Los mensajes de los “commits” deberán estar en idioma español, no deberán contener más de 50 caracteres y deberán iniciar con un verbo imperativo. Además, la primera letra irá en mayúscula y nunca se deberá terminar con un punto.</w:t>
       </w:r>
     </w:p>
     <w:p>
@@ -10802,15 +10470,7 @@
         </w:rPr>
       </w:pPr>
       <w:r>
-        <w:t xml:space="preserve">Durante el desarrollo o modificación de un Ítem de la Configuración, cada miembro del equipo deberá modificar únicamente su rama, la cual se identifica por la primera letra de su nombre, seguida de su apellido paterno. (Ej. </w:t>
-      </w:r>
-      <w:proofErr w:type="spellStart"/>
-      <w:r>
-        <w:t>jperez</w:t>
-      </w:r>
-      <w:proofErr w:type="spellEnd"/>
-      <w:r>
-        <w:t>)</w:t>
+        <w:t>Durante el desarrollo o modificación de un Ítem de la Configuración, cada miembro del equipo deberá modificar únicamente su rama, la cual se identifica por la primera letra de su nombre, seguida de su apellido paterno. (Ej. jperez)</w:t>
       </w:r>
     </w:p>
     <w:p>
@@ -10827,15 +10487,7 @@
         </w:rPr>
       </w:pPr>
       <w:r>
-        <w:t>Una vez finalizado el trabajo asignado a un miembro, este deberá subirlo a una rama temporal (</w:t>
-      </w:r>
-      <w:proofErr w:type="spellStart"/>
-      <w:r>
-        <w:t>temp</w:t>
-      </w:r>
-      <w:proofErr w:type="spellEnd"/>
-      <w:r>
-        <w:t>) creada por contingencia al riesgo de que la rama principal (master) sea modificada incorrectamente.</w:t>
+        <w:t>Una vez finalizado el trabajo asignado a un miembro, este deberá subirlo a una rama temporal (temp) creada por contingencia al riesgo de que la rama principal (master) sea modificada incorrectamente.</w:t>
       </w:r>
     </w:p>
     <w:p>
@@ -11189,15 +10841,7 @@
         </w:rPr>
       </w:pPr>
       <w:r>
-        <w:t xml:space="preserve">El repositorio </w:t>
-      </w:r>
-      <w:proofErr w:type="spellStart"/>
-      <w:r>
-        <w:t>Git</w:t>
-      </w:r>
-      <w:proofErr w:type="spellEnd"/>
-      <w:r>
-        <w:t xml:space="preserve"> será configurado para activar acciones de compilación, pruebas y despliegue en el servidor de integración continua.</w:t>
+        <w:t>El repositorio Git será configurado para activar acciones de compilación, pruebas y despliegue en el servidor de integración continua.</w:t>
       </w:r>
     </w:p>
     <w:p>
@@ -11252,23 +10896,7 @@
         <w:jc w:val="both"/>
       </w:pPr>
       <w:r>
-        <w:t xml:space="preserve">Se compilarán los proyectos en Android una vez cumplidos los estándares y se redactara la etiqueta respectiva, por el lado del </w:t>
-      </w:r>
-      <w:proofErr w:type="spellStart"/>
-      <w:r>
-        <w:t>backend</w:t>
-      </w:r>
-      <w:proofErr w:type="spellEnd"/>
-      <w:r>
-        <w:t xml:space="preserve">, se actualizara el servidor de producción mediante la utilización de las ramas de </w:t>
-      </w:r>
-      <w:proofErr w:type="spellStart"/>
-      <w:r>
-        <w:t>release</w:t>
-      </w:r>
-      <w:proofErr w:type="spellEnd"/>
-      <w:r>
-        <w:t>.</w:t>
+        <w:t>Se compilarán los proyectos en Android una vez cumplidos los estándares y se redactara la etiqueta respectiva, por el lado del backend, se actualizara el servidor de producción mediante la utilización de las ramas de release.</w:t>
       </w:r>
     </w:p>
     <w:p>
@@ -11318,18 +10946,8 @@
         <w:ind w:left="1080"/>
         <w:jc w:val="both"/>
       </w:pPr>
-      <w:bookmarkStart w:id="23" w:name="_GoBack"/>
-      <w:bookmarkEnd w:id="23"/>
       <w:r>
-        <w:t xml:space="preserve">Cada documento pasara a formar parte de los </w:t>
-      </w:r>
-      <w:proofErr w:type="spellStart"/>
-      <w:r>
-        <w:t>releases</w:t>
-      </w:r>
-      <w:proofErr w:type="spellEnd"/>
-      <w:r>
-        <w:t xml:space="preserve"> del servidor de CI cuando cumplan las políticas preestablecidas, además deben de pasar por la revisión respectiva.</w:t>
+        <w:t>Cada documento pasara a formar parte de los releases del servidor de CI cuando cumplan las políticas preestablecidas, además deben de pasar por la revisión respectiva.</w:t>
       </w:r>
     </w:p>
     <w:p>
@@ -11363,7 +10981,7 @@
           <w:lang w:val="es-ES_tradnl"/>
         </w:rPr>
       </w:pPr>
-      <w:bookmarkStart w:id="24" w:name="_Toc512604724"/>
+      <w:bookmarkStart w:id="23" w:name="_Toc512604724"/>
       <w:r>
         <w:rPr>
           <w:b/>
@@ -11371,7 +10989,7 @@
         <w:lastRenderedPageBreak/>
         <w:t>Calendario</w:t>
       </w:r>
-      <w:bookmarkEnd w:id="24"/>
+      <w:bookmarkEnd w:id="23"/>
     </w:p>
     <w:p>
       <w:pPr>
@@ -11433,14 +11051,14 @@
           <w:b/>
         </w:rPr>
       </w:pPr>
-      <w:bookmarkStart w:id="25" w:name="_Toc512604725"/>
+      <w:bookmarkStart w:id="24" w:name="_Toc512604725"/>
       <w:r>
         <w:rPr>
           <w:b/>
         </w:rPr>
         <w:t>Cronograma de actividades para la gestión de la configuración</w:t>
       </w:r>
-      <w:bookmarkEnd w:id="25"/>
+      <w:bookmarkEnd w:id="24"/>
     </w:p>
     <w:p>
       <w:pPr>
@@ -14434,25 +14052,7 @@
                 <w:color w:val="000000"/>
                 <w:lang w:val="es-ES_tradnl" w:eastAsia="es-ES_tradnl"/>
               </w:rPr>
-              <w:t xml:space="preserve">Gestión y entrega de </w:t>
-            </w:r>
-            <w:proofErr w:type="spellStart"/>
-            <w:r>
-              <w:rPr>
-                <w:rFonts w:ascii="Calibri" w:eastAsia="Times New Roman" w:hAnsi="Calibri" w:cs="Calibri"/>
-                <w:color w:val="000000"/>
-                <w:lang w:val="es-ES_tradnl" w:eastAsia="es-ES_tradnl"/>
-              </w:rPr>
-              <w:t>releases</w:t>
-            </w:r>
-            <w:proofErr w:type="spellEnd"/>
-            <w:r>
-              <w:rPr>
-                <w:rFonts w:ascii="Calibri" w:eastAsia="Times New Roman" w:hAnsi="Calibri" w:cs="Calibri"/>
-                <w:color w:val="000000"/>
-                <w:lang w:val="es-ES_tradnl" w:eastAsia="es-ES_tradnl"/>
-              </w:rPr>
-              <w:t xml:space="preserve"> de software</w:t>
+              <w:t>Gestión y entrega de releases de software</w:t>
             </w:r>
           </w:p>
         </w:tc>
@@ -14616,7 +14216,7 @@
           <w:b/>
         </w:rPr>
       </w:pPr>
-      <w:bookmarkStart w:id="26" w:name="_Toc512604726"/>
+      <w:bookmarkStart w:id="25" w:name="_Toc512604726"/>
       <w:r>
         <w:rPr>
           <w:b/>
@@ -14624,7 +14224,7 @@
         <w:lastRenderedPageBreak/>
         <w:t>Cronograma de hitos</w:t>
       </w:r>
-      <w:bookmarkEnd w:id="26"/>
+      <w:bookmarkEnd w:id="25"/>
     </w:p>
     <w:tbl>
       <w:tblPr>
@@ -14851,7 +14451,17 @@
                 <w:sz w:val="24"/>
                 <w:szCs w:val="24"/>
               </w:rPr>
-              <w:t>24</w:t>
+              <w:t>0</w:t>
+            </w:r>
+            <w:bookmarkStart w:id="26" w:name="_GoBack"/>
+            <w:bookmarkEnd w:id="26"/>
+            <w:r>
+              <w:rPr>
+                <w:rFonts w:ascii="Calibri" w:eastAsia="Calibri" w:hAnsi="Calibri" w:cs="Calibri"/>
+                <w:sz w:val="24"/>
+                <w:szCs w:val="24"/>
+              </w:rPr>
+              <w:t>4</w:t>
             </w:r>
             <w:r>
               <w:rPr>
@@ -15280,25 +14890,7 @@
                 <w:color w:val="000000"/>
                 <w:lang w:val="es-ES_tradnl" w:eastAsia="es-ES_tradnl"/>
               </w:rPr>
-              <w:t xml:space="preserve">Gestión y entrega de </w:t>
-            </w:r>
-            <w:proofErr w:type="spellStart"/>
-            <w:r>
-              <w:rPr>
-                <w:rFonts w:ascii="Calibri" w:eastAsia="Times New Roman" w:hAnsi="Calibri" w:cs="Calibri"/>
-                <w:color w:val="000000"/>
-                <w:lang w:val="es-ES_tradnl" w:eastAsia="es-ES_tradnl"/>
-              </w:rPr>
-              <w:t>releases</w:t>
-            </w:r>
-            <w:proofErr w:type="spellEnd"/>
-            <w:r>
-              <w:rPr>
-                <w:rFonts w:ascii="Calibri" w:eastAsia="Times New Roman" w:hAnsi="Calibri" w:cs="Calibri"/>
-                <w:color w:val="000000"/>
-                <w:lang w:val="es-ES_tradnl" w:eastAsia="es-ES_tradnl"/>
-              </w:rPr>
-              <w:t xml:space="preserve"> de software</w:t>
+              <w:t>Gestión y entrega de releases de software</w:t>
             </w:r>
           </w:p>
         </w:tc>
@@ -15546,7 +15138,7 @@
               </w14:shadow>
               <w14:numForm w14:val="oldStyle"/>
             </w:rPr>
-            <w:t>15</w:t>
+            <w:t>14</w:t>
           </w:r>
           <w:r>
             <w:rPr>
@@ -15677,6 +15269,7 @@
               <w:dataBinding w:prefixMappings="xmlns:ns0='http://schemas.openxmlformats.org/package/2006/metadata/core-properties' xmlns:ns1='http://purl.org/dc/elements/1.1/'" w:xpath="/ns0:coreProperties[1]/ns1:title[1]" w:storeItemID="{6C3C8BC8-F283-45AE-878A-BAB7291924A1}"/>
               <w:text/>
             </w:sdtPr>
+            <w:sdtEndPr/>
             <w:sdtContent>
               <w:r>
                 <w:rPr>
@@ -15725,6 +15318,7 @@
             <w:calendar w:val="gregorian"/>
           </w:date>
         </w:sdtPr>
+        <w:sdtEndPr/>
         <w:sdtContent>
           <w:tc>
             <w:tcPr>
@@ -19089,7 +18683,7 @@
 </file>
 
 <file path=customXml/itemProps2.xml><?xml version="1.0" encoding="utf-8"?>
-<ds:datastoreItem xmlns:ds="http://schemas.openxmlformats.org/officeDocument/2006/customXml" ds:itemID="{3A89B175-97F0-B84E-B342-8D6AFB3F1378}">
+<ds:datastoreItem xmlns:ds="http://schemas.openxmlformats.org/officeDocument/2006/customXml" ds:itemID="{1823740B-3781-6941-A0FA-F4CDDF4347E7}">
   <ds:schemaRefs>
     <ds:schemaRef ds:uri="http://schemas.openxmlformats.org/officeDocument/2006/bibliography"/>
   </ds:schemaRefs>

</xml_diff>

<commit_message>
Modifica políticas en PGC
</commit_message>
<xml_diff>
--- a/Documentos/PGC.docx
+++ b/Documentos/PGC.docx
@@ -22,13 +22,13 @@
         </w:rPr>
       </w:sdtEndPr>
       <w:sdtContent>
-        <w:bookmarkStart w:id="0" w:name="_Toc391715346" w:displacedByCustomXml="prev"/>
+        <w:bookmarkStart w:id="0" w:name="_Toc391325453" w:displacedByCustomXml="prev"/>
         <w:bookmarkEnd w:id="0" w:displacedByCustomXml="prev"/>
-        <w:bookmarkStart w:id="1" w:name="_Toc391714504" w:displacedByCustomXml="prev"/>
+        <w:bookmarkStart w:id="1" w:name="_Toc391714464" w:displacedByCustomXml="prev"/>
         <w:bookmarkEnd w:id="1" w:displacedByCustomXml="prev"/>
-        <w:bookmarkStart w:id="2" w:name="_Toc391714464" w:displacedByCustomXml="prev"/>
+        <w:bookmarkStart w:id="2" w:name="_Toc391714504" w:displacedByCustomXml="prev"/>
         <w:bookmarkEnd w:id="2" w:displacedByCustomXml="prev"/>
-        <w:bookmarkStart w:id="3" w:name="_Toc391325453" w:displacedByCustomXml="prev"/>
+        <w:bookmarkStart w:id="3" w:name="_Toc391715346" w:displacedByCustomXml="prev"/>
         <w:bookmarkEnd w:id="3" w:displacedByCustomXml="prev"/>
         <w:p>
           <w:pPr>
@@ -217,7 +217,7 @@
                   </wp:anchor>
                 </w:drawing>
               </mc:Choice>
-              <mc:Fallback xmlns:cx="http://schemas.microsoft.com/office/drawing/2014/chartex" xmlns:cx1="http://schemas.microsoft.com/office/drawing/2015/9/8/chartex" xmlns:cx2="http://schemas.microsoft.com/office/drawing/2015/10/21/chartex" xmlns:cx3="http://schemas.microsoft.com/office/drawing/2016/5/9/chartex" xmlns:cx4="http://schemas.microsoft.com/office/drawing/2016/5/10/chartex" xmlns:cx5="http://schemas.microsoft.com/office/drawing/2016/5/11/chartex" xmlns:cx6="http://schemas.microsoft.com/office/drawing/2016/5/12/chartex" xmlns:cx7="http://schemas.microsoft.com/office/drawing/2016/5/13/chartex" xmlns:cx8="http://schemas.microsoft.com/office/drawing/2016/5/14/chartex" xmlns:aink="http://schemas.microsoft.com/office/drawing/2016/ink" xmlns:am3d="http://schemas.microsoft.com/office/drawing/2017/model3d" xmlns:w16cid="http://schemas.microsoft.com/office/word/2016/wordml/cid" xmlns:w16se="http://schemas.microsoft.com/office/word/2015/wordml/symex">
+              <mc:Fallback xmlns:w16se="http://schemas.microsoft.com/office/word/2015/wordml/symex" xmlns:w16cid="http://schemas.microsoft.com/office/word/2016/wordml/cid" xmlns:am3d="http://schemas.microsoft.com/office/drawing/2017/model3d" xmlns:aink="http://schemas.microsoft.com/office/drawing/2016/ink" xmlns:cx8="http://schemas.microsoft.com/office/drawing/2016/5/14/chartex" xmlns:cx7="http://schemas.microsoft.com/office/drawing/2016/5/13/chartex" xmlns:cx6="http://schemas.microsoft.com/office/drawing/2016/5/12/chartex" xmlns:cx5="http://schemas.microsoft.com/office/drawing/2016/5/11/chartex" xmlns:cx4="http://schemas.microsoft.com/office/drawing/2016/5/10/chartex" xmlns:cx3="http://schemas.microsoft.com/office/drawing/2016/5/9/chartex" xmlns:cx2="http://schemas.microsoft.com/office/drawing/2015/10/21/chartex" xmlns:cx1="http://schemas.microsoft.com/office/drawing/2015/9/8/chartex" xmlns:cx="http://schemas.microsoft.com/office/drawing/2014/chartex">
                 <w:pict>
                   <v:rect w14:anchorId="12366E7F" id="3 Rectángulo" o:spid="_x0000_s1026" style="position:absolute;margin-left:-86pt;margin-top:-70.85pt;width:614.35pt;height:11in;z-index:-251667968;visibility:visible;mso-wrap-style:square;mso-width-percent:0;mso-wrap-distance-left:9pt;mso-wrap-distance-top:0;mso-wrap-distance-right:9pt;mso-wrap-distance-bottom:0;mso-position-horizontal:absolute;mso-position-horizontal-relative:text;mso-position-vertical:absolute;mso-position-vertical-relative:text;mso-width-percent:0;mso-width-relative:margin;v-text-anchor:middle" o:gfxdata="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" fillcolor="#1f497d [3215]" stroked="f" strokeweight="2pt"/>
                 </w:pict>
@@ -772,7 +772,17 @@
                                     <w:szCs w:val="28"/>
                                     <w:lang w:val="es-PE" w:eastAsia="es-PE"/>
                                   </w:rPr>
-                                  <w:t>3.5</w:t>
+                                  <w:t>3.</w:t>
+                                </w:r>
+                                <w:r>
+                                  <w:rPr>
+                                    <w:rFonts w:asciiTheme="majorHAnsi" w:hAnsiTheme="majorHAnsi"/>
+                                    <w:noProof/>
+                                    <w:sz w:val="28"/>
+                                    <w:szCs w:val="28"/>
+                                    <w:lang w:val="es-PE" w:eastAsia="es-PE"/>
+                                  </w:rPr>
+                                  <w:t>6</w:t>
                                 </w:r>
                               </w:p>
                             </w:txbxContent>
@@ -861,7 +871,17 @@
                               <w:szCs w:val="28"/>
                               <w:lang w:val="es-PE" w:eastAsia="es-PE"/>
                             </w:rPr>
-                            <w:t>3.5</w:t>
+                            <w:t>3.</w:t>
+                          </w:r>
+                          <w:r>
+                            <w:rPr>
+                              <w:rFonts w:asciiTheme="majorHAnsi" w:hAnsiTheme="majorHAnsi"/>
+                              <w:noProof/>
+                              <w:sz w:val="28"/>
+                              <w:szCs w:val="28"/>
+                              <w:lang w:val="es-PE" w:eastAsia="es-PE"/>
+                            </w:rPr>
+                            <w:t>6</w:t>
                           </w:r>
                         </w:p>
                       </w:txbxContent>
@@ -1668,7 +1688,7 @@
                     <w:sz w:val="22"/>
                     <w:szCs w:val="22"/>
                   </w:rPr>
-                  <w:t>5</w:t>
+                  <w:t>6</w:t>
                 </w:r>
               </w:p>
             </w:tc>
@@ -1732,7 +1752,7 @@
                     <w:sz w:val="22"/>
                     <w:szCs w:val="22"/>
                   </w:rPr>
-                  <w:t>27</w:t>
+                  <w:t>28</w:t>
                 </w:r>
                 <w:r>
                   <w:rPr>
@@ -1999,8 +2019,17 @@
                     <w:sz w:val="22"/>
                     <w:szCs w:val="22"/>
                   </w:rPr>
-                  <w:t>13</w:t>
-                </w:r>
+                  <w:t>1</w:t>
+                </w:r>
+                <w:r>
+                  <w:rPr>
+                    <w:sz w:val="22"/>
+                    <w:szCs w:val="22"/>
+                  </w:rPr>
+                  <w:t>4</w:t>
+                </w:r>
+                <w:bookmarkStart w:id="4" w:name="_GoBack"/>
+                <w:bookmarkEnd w:id="4"/>
               </w:p>
             </w:tc>
           </w:tr>
@@ -4070,6 +4099,124 @@
                     <w:szCs w:val="22"/>
                   </w:rPr>
                   <w:t>27/04/2018</w:t>
+                </w:r>
+              </w:p>
+            </w:tc>
+          </w:tr>
+          <w:tr>
+            <w:tc>
+              <w:tcPr>
+                <w:tcW w:w="993" w:type="dxa"/>
+                <w:tcMar>
+                  <w:top w:w="55" w:type="dxa"/>
+                  <w:left w:w="55" w:type="dxa"/>
+                  <w:bottom w:w="55" w:type="dxa"/>
+                  <w:right w:w="55" w:type="dxa"/>
+                </w:tcMar>
+                <w:vAlign w:val="center"/>
+              </w:tcPr>
+              <w:p>
+                <w:pPr>
+                  <w:pStyle w:val="TableContents"/>
+                  <w:jc w:val="center"/>
+                  <w:rPr>
+                    <w:sz w:val="22"/>
+                    <w:szCs w:val="22"/>
+                  </w:rPr>
+                </w:pPr>
+                <w:r>
+                  <w:rPr>
+                    <w:sz w:val="22"/>
+                    <w:szCs w:val="22"/>
+                  </w:rPr>
+                  <w:t>3.6</w:t>
+                </w:r>
+              </w:p>
+            </w:tc>
+            <w:tc>
+              <w:tcPr>
+                <w:tcW w:w="2763" w:type="dxa"/>
+                <w:tcMar>
+                  <w:top w:w="55" w:type="dxa"/>
+                  <w:left w:w="55" w:type="dxa"/>
+                  <w:bottom w:w="55" w:type="dxa"/>
+                  <w:right w:w="55" w:type="dxa"/>
+                </w:tcMar>
+                <w:vAlign w:val="center"/>
+              </w:tcPr>
+              <w:p>
+                <w:pPr>
+                  <w:pStyle w:val="TableContents"/>
+                  <w:jc w:val="center"/>
+                  <w:rPr>
+                    <w:sz w:val="22"/>
+                    <w:szCs w:val="22"/>
+                  </w:rPr>
+                </w:pPr>
+                <w:r>
+                  <w:rPr>
+                    <w:sz w:val="22"/>
+                    <w:szCs w:val="22"/>
+                  </w:rPr>
+                  <w:t>Modificadas Políticas</w:t>
+                </w:r>
+              </w:p>
+            </w:tc>
+            <w:tc>
+              <w:tcPr>
+                <w:tcW w:w="3332" w:type="dxa"/>
+                <w:tcMar>
+                  <w:top w:w="55" w:type="dxa"/>
+                  <w:left w:w="55" w:type="dxa"/>
+                  <w:bottom w:w="55" w:type="dxa"/>
+                  <w:right w:w="55" w:type="dxa"/>
+                </w:tcMar>
+                <w:vAlign w:val="center"/>
+              </w:tcPr>
+              <w:p>
+                <w:pPr>
+                  <w:pStyle w:val="TableContents"/>
+                  <w:jc w:val="center"/>
+                  <w:rPr>
+                    <w:sz w:val="22"/>
+                    <w:szCs w:val="22"/>
+                  </w:rPr>
+                </w:pPr>
+                <w:r>
+                  <w:rPr>
+                    <w:sz w:val="22"/>
+                    <w:szCs w:val="22"/>
+                  </w:rPr>
+                  <w:t>Cristina Caballero</w:t>
+                </w:r>
+              </w:p>
+            </w:tc>
+            <w:tc>
+              <w:tcPr>
+                <w:tcW w:w="1982" w:type="dxa"/>
+                <w:tcMar>
+                  <w:top w:w="55" w:type="dxa"/>
+                  <w:left w:w="55" w:type="dxa"/>
+                  <w:bottom w:w="55" w:type="dxa"/>
+                  <w:right w:w="55" w:type="dxa"/>
+                </w:tcMar>
+                <w:vAlign w:val="center"/>
+              </w:tcPr>
+              <w:p>
+                <w:pPr>
+                  <w:pStyle w:val="TableContents"/>
+                  <w:jc w:val="center"/>
+                  <w:rPr>
+                    <w:sz w:val="22"/>
+                    <w:szCs w:val="22"/>
+                  </w:rPr>
+                </w:pPr>
+                <w:r>
+                  <w:rPr>
+                    <w:sz w:val="22"/>
+                    <w:szCs w:val="22"/>
+                  </w:rPr>
+                  <w:t>28/04/2018</w:t>
                 </w:r>
               </w:p>
             </w:tc>
@@ -4672,7 +4819,6 @@
               <w:docPartUnique/>
             </w:docPartObj>
           </w:sdtPr>
-          <w:sdtEndPr/>
           <w:sdtContent>
             <w:p>
               <w:pPr>
@@ -4713,7 +4859,7 @@
               <w:r>
                 <w:fldChar w:fldCharType="separate"/>
               </w:r>
-              <w:hyperlink w:anchor="_Toc512604705" w:history="1">
+              <w:hyperlink w:anchor="_Toc512720841" w:history="1">
                 <w:r>
                   <w:rPr>
                     <w:rStyle w:val="Hipervnculo"/>
@@ -4762,7 +4908,7 @@
                     <w:noProof/>
                     <w:webHidden/>
                   </w:rPr>
-                  <w:instrText xml:space="preserve"> PAGEREF _Toc512604705 \h </w:instrText>
+                  <w:instrText xml:space="preserve"> PAGEREF _Toc512720841 \h </w:instrText>
                 </w:r>
                 <w:r>
                   <w:rPr>
@@ -4811,7 +4957,7 @@
                   <w:lang w:val="es-ES_tradnl" w:eastAsia="es-ES_tradnl"/>
                 </w:rPr>
               </w:pPr>
-              <w:hyperlink w:anchor="_Toc512604706" w:history="1">
+              <w:hyperlink w:anchor="_Toc512720842" w:history="1">
                 <w:r>
                   <w:rPr>
                     <w:rStyle w:val="Hipervnculo"/>
@@ -4859,7 +5005,7 @@
                     <w:noProof/>
                     <w:webHidden/>
                   </w:rPr>
-                  <w:instrText xml:space="preserve"> PAGEREF _Toc512604706 \h </w:instrText>
+                  <w:instrText xml:space="preserve"> PAGEREF _Toc512720842 \h </w:instrText>
                 </w:r>
                 <w:r>
                   <w:rPr>
@@ -4908,7 +5054,7 @@
                   <w:lang w:val="es-ES_tradnl" w:eastAsia="es-ES_tradnl"/>
                 </w:rPr>
               </w:pPr>
-              <w:hyperlink w:anchor="_Toc512604707" w:history="1">
+              <w:hyperlink w:anchor="_Toc512720843" w:history="1">
                 <w:r>
                   <w:rPr>
                     <w:rStyle w:val="Hipervnculo"/>
@@ -4955,7 +5101,7 @@
                     <w:noProof/>
                     <w:webHidden/>
                   </w:rPr>
-                  <w:instrText xml:space="preserve"> PAGEREF _Toc512604707 \h </w:instrText>
+                  <w:instrText xml:space="preserve"> PAGEREF _Toc512720843 \h </w:instrText>
                 </w:r>
                 <w:r>
                   <w:rPr>
@@ -5004,7 +5150,7 @@
                   <w:lang w:val="es-ES_tradnl" w:eastAsia="es-ES_tradnl"/>
                 </w:rPr>
               </w:pPr>
-              <w:hyperlink w:anchor="_Toc512604708" w:history="1">
+              <w:hyperlink w:anchor="_Toc512720844" w:history="1">
                 <w:r>
                   <w:rPr>
                     <w:rStyle w:val="Hipervnculo"/>
@@ -5051,7 +5197,7 @@
                     <w:noProof/>
                     <w:webHidden/>
                   </w:rPr>
-                  <w:instrText xml:space="preserve"> PAGEREF _Toc512604708 \h </w:instrText>
+                  <w:instrText xml:space="preserve"> PAGEREF _Toc512720844 \h </w:instrText>
                 </w:r>
                 <w:r>
                   <w:rPr>
@@ -5100,7 +5246,7 @@
                   <w:lang w:val="es-ES_tradnl" w:eastAsia="es-ES_tradnl"/>
                 </w:rPr>
               </w:pPr>
-              <w:hyperlink w:anchor="_Toc512604709" w:history="1">
+              <w:hyperlink w:anchor="_Toc512720845" w:history="1">
                 <w:r>
                   <w:rPr>
                     <w:rStyle w:val="Hipervnculo"/>
@@ -5147,7 +5293,7 @@
                     <w:noProof/>
                     <w:webHidden/>
                   </w:rPr>
-                  <w:instrText xml:space="preserve"> PAGEREF _Toc512604709 \h </w:instrText>
+                  <w:instrText xml:space="preserve"> PAGEREF _Toc512720845 \h </w:instrText>
                 </w:r>
                 <w:r>
                   <w:rPr>
@@ -5197,7 +5343,7 @@
                   <w:lang w:val="es-ES_tradnl" w:eastAsia="es-ES_tradnl"/>
                 </w:rPr>
               </w:pPr>
-              <w:hyperlink w:anchor="_Toc512604710" w:history="1">
+              <w:hyperlink w:anchor="_Toc512720846" w:history="1">
                 <w:r>
                   <w:rPr>
                     <w:rStyle w:val="Hipervnculo"/>
@@ -5246,7 +5392,7 @@
                     <w:noProof/>
                     <w:webHidden/>
                   </w:rPr>
-                  <w:instrText xml:space="preserve"> PAGEREF _Toc512604710 \h </w:instrText>
+                  <w:instrText xml:space="preserve"> PAGEREF _Toc512720846 \h </w:instrText>
                 </w:r>
                 <w:r>
                   <w:rPr>
@@ -5295,7 +5441,7 @@
                   <w:lang w:val="es-ES_tradnl" w:eastAsia="es-ES_tradnl"/>
                 </w:rPr>
               </w:pPr>
-              <w:hyperlink w:anchor="_Toc512604711" w:history="1">
+              <w:hyperlink w:anchor="_Toc512720847" w:history="1">
                 <w:r>
                   <w:rPr>
                     <w:rStyle w:val="Hipervnculo"/>
@@ -5343,7 +5489,7 @@
                     <w:noProof/>
                     <w:webHidden/>
                   </w:rPr>
-                  <w:instrText xml:space="preserve"> PAGEREF _Toc512604711 \h </w:instrText>
+                  <w:instrText xml:space="preserve"> PAGEREF _Toc512720847 \h </w:instrText>
                 </w:r>
                 <w:r>
                   <w:rPr>
@@ -5392,7 +5538,7 @@
                   <w:lang w:val="es-ES_tradnl" w:eastAsia="es-ES_tradnl"/>
                 </w:rPr>
               </w:pPr>
-              <w:hyperlink w:anchor="_Toc512604712" w:history="1">
+              <w:hyperlink w:anchor="_Toc512720848" w:history="1">
                 <w:r>
                   <w:rPr>
                     <w:rStyle w:val="Hipervnculo"/>
@@ -5439,7 +5585,7 @@
                     <w:noProof/>
                     <w:webHidden/>
                   </w:rPr>
-                  <w:instrText xml:space="preserve"> PAGEREF _Toc512604712 \h </w:instrText>
+                  <w:instrText xml:space="preserve"> PAGEREF _Toc512720848 \h </w:instrText>
                 </w:r>
                 <w:r>
                   <w:rPr>
@@ -5488,7 +5634,7 @@
                   <w:lang w:val="es-ES_tradnl" w:eastAsia="es-ES_tradnl"/>
                 </w:rPr>
               </w:pPr>
-              <w:hyperlink w:anchor="_Toc512604713" w:history="1">
+              <w:hyperlink w:anchor="_Toc512720849" w:history="1">
                 <w:r>
                   <w:rPr>
                     <w:rStyle w:val="Hipervnculo"/>
@@ -5535,7 +5681,103 @@
                     <w:noProof/>
                     <w:webHidden/>
                   </w:rPr>
-                  <w:instrText xml:space="preserve"> PAGEREF _Toc512604713 \h </w:instrText>
+                  <w:instrText xml:space="preserve"> PAGEREF _Toc512720849 \h </w:instrText>
+                </w:r>
+                <w:r>
+                  <w:rPr>
+                    <w:noProof/>
+                    <w:webHidden/>
+                  </w:rPr>
+                </w:r>
+                <w:r>
+                  <w:rPr>
+                    <w:noProof/>
+                    <w:webHidden/>
+                  </w:rPr>
+                  <w:fldChar w:fldCharType="separate"/>
+                </w:r>
+                <w:r>
+                  <w:rPr>
+                    <w:noProof/>
+                    <w:webHidden/>
+                  </w:rPr>
+                  <w:t>9</w:t>
+                </w:r>
+                <w:r>
+                  <w:rPr>
+                    <w:noProof/>
+                    <w:webHidden/>
+                  </w:rPr>
+                  <w:fldChar w:fldCharType="end"/>
+                </w:r>
+              </w:hyperlink>
+            </w:p>
+            <w:p>
+              <w:pPr>
+                <w:pStyle w:val="TDC2"/>
+                <w:tabs>
+                  <w:tab w:val="left" w:pos="581"/>
+                  <w:tab w:val="right" w:leader="dot" w:pos="8828"/>
+                </w:tabs>
+                <w:rPr>
+                  <w:rFonts w:eastAsiaTheme="minorEastAsia"/>
+                  <w:b w:val="0"/>
+                  <w:bCs w:val="0"/>
+                  <w:smallCaps w:val="0"/>
+                  <w:noProof/>
+                  <w:sz w:val="24"/>
+                  <w:szCs w:val="24"/>
+                  <w:lang w:val="es-ES_tradnl" w:eastAsia="es-ES_tradnl"/>
+                </w:rPr>
+              </w:pPr>
+              <w:hyperlink w:anchor="_Toc512720850" w:history="1">
+                <w:r>
+                  <w:rPr>
+                    <w:rStyle w:val="Hipervnculo"/>
+                    <w:noProof/>
+                  </w:rPr>
+                  <w:t>2.4.</w:t>
+                </w:r>
+                <w:r>
+                  <w:rPr>
+                    <w:rFonts w:eastAsiaTheme="minorEastAsia"/>
+                    <w:b w:val="0"/>
+                    <w:bCs w:val="0"/>
+                    <w:smallCaps w:val="0"/>
+                    <w:noProof/>
+                    <w:sz w:val="24"/>
+                    <w:szCs w:val="24"/>
+                    <w:lang w:val="es-ES_tradnl" w:eastAsia="es-ES_tradnl"/>
+                  </w:rPr>
+                  <w:tab/>
+                </w:r>
+                <w:r>
+                  <w:rPr>
+                    <w:rStyle w:val="Hipervnculo"/>
+                    <w:noProof/>
+                  </w:rPr>
+                  <w:t>Herramientas, entorno e infraestructura</w:t>
+                </w:r>
+                <w:r>
+                  <w:rPr>
+                    <w:noProof/>
+                    <w:webHidden/>
+                  </w:rPr>
+                  <w:tab/>
+                </w:r>
+                <w:r>
+                  <w:rPr>
+                    <w:noProof/>
+                    <w:webHidden/>
+                  </w:rPr>
+                  <w:fldChar w:fldCharType="begin"/>
+                </w:r>
+                <w:r>
+                  <w:rPr>
+                    <w:noProof/>
+                    <w:webHidden/>
+                  </w:rPr>
+                  <w:instrText xml:space="preserve"> PAGEREF _Toc512720850 \h </w:instrText>
                 </w:r>
                 <w:r>
                   <w:rPr>
@@ -5584,13 +5826,13 @@
                   <w:lang w:val="es-ES_tradnl" w:eastAsia="es-ES_tradnl"/>
                 </w:rPr>
               </w:pPr>
-              <w:hyperlink w:anchor="_Toc512604714" w:history="1">
+              <w:hyperlink w:anchor="_Toc512720851" w:history="1">
                 <w:r>
                   <w:rPr>
                     <w:rStyle w:val="Hipervnculo"/>
                     <w:noProof/>
                   </w:rPr>
-                  <w:t>2.3.1.</w:t>
+                  <w:t>2.4.1.</w:t>
                 </w:r>
                 <w:r>
                   <w:rPr>
@@ -5610,7 +5852,7 @@
                     <w:rStyle w:val="Hipervnculo"/>
                     <w:noProof/>
                   </w:rPr>
-                  <w:t>Políticas de control de cambios</w:t>
+                  <w:t>Repositorio de gestión de código fuente</w:t>
                 </w:r>
                 <w:r>
                   <w:rPr>
@@ -5631,7 +5873,7 @@
                     <w:noProof/>
                     <w:webHidden/>
                   </w:rPr>
-                  <w:instrText xml:space="preserve"> PAGEREF _Toc512604714 \h </w:instrText>
+                  <w:instrText xml:space="preserve"> PAGEREF _Toc512720851 \h </w:instrText>
                 </w:r>
                 <w:r>
                   <w:rPr>
@@ -5680,13 +5922,13 @@
                   <w:lang w:val="es-ES_tradnl" w:eastAsia="es-ES_tradnl"/>
                 </w:rPr>
               </w:pPr>
-              <w:hyperlink w:anchor="_Toc512604715" w:history="1">
+              <w:hyperlink w:anchor="_Toc512720852" w:history="1">
                 <w:r>
                   <w:rPr>
                     <w:rStyle w:val="Hipervnculo"/>
                     <w:noProof/>
                   </w:rPr>
-                  <w:t>2.3.2.</w:t>
+                  <w:t>2.4.2.</w:t>
                 </w:r>
                 <w:r>
                   <w:rPr>
@@ -5706,7 +5948,7 @@
                     <w:rStyle w:val="Hipervnculo"/>
                     <w:noProof/>
                   </w:rPr>
-                  <w:t>Políticas de repositorio</w:t>
+                  <w:t>Servidor de Integración Continua</w:t>
                 </w:r>
                 <w:r>
                   <w:rPr>
@@ -5727,7 +5969,7 @@
                     <w:noProof/>
                     <w:webHidden/>
                   </w:rPr>
-                  <w:instrText xml:space="preserve"> PAGEREF _Toc512604715 \h </w:instrText>
+                  <w:instrText xml:space="preserve"> PAGEREF _Toc512720852 \h </w:instrText>
                 </w:r>
                 <w:r>
                   <w:rPr>
@@ -5776,13 +6018,13 @@
                   <w:lang w:val="es-ES_tradnl" w:eastAsia="es-ES_tradnl"/>
                 </w:rPr>
               </w:pPr>
-              <w:hyperlink w:anchor="_Toc512604716" w:history="1">
+              <w:hyperlink w:anchor="_Toc512720853" w:history="1">
                 <w:r>
                   <w:rPr>
                     <w:rStyle w:val="Hipervnculo"/>
                     <w:noProof/>
                   </w:rPr>
-                  <w:t>2.3.3.</w:t>
+                  <w:t>2.4.3.</w:t>
                 </w:r>
                 <w:r>
                   <w:rPr>
@@ -5802,7 +6044,7 @@
                     <w:rStyle w:val="Hipervnculo"/>
                     <w:noProof/>
                   </w:rPr>
-                  <w:t>Políticas de manejo de líneas base</w:t>
+                  <w:t>Sistema de documentación</w:t>
                 </w:r>
                 <w:r>
                   <w:rPr>
@@ -5823,7 +6065,7 @@
                     <w:noProof/>
                     <w:webHidden/>
                   </w:rPr>
-                  <w:instrText xml:space="preserve"> PAGEREF _Toc512604716 \h </w:instrText>
+                  <w:instrText xml:space="preserve"> PAGEREF _Toc512720853 \h </w:instrText>
                 </w:r>
                 <w:r>
                   <w:rPr>
@@ -5844,6 +6086,103 @@
                     <w:webHidden/>
                   </w:rPr>
                   <w:t>9</w:t>
+                </w:r>
+                <w:r>
+                  <w:rPr>
+                    <w:noProof/>
+                    <w:webHidden/>
+                  </w:rPr>
+                  <w:fldChar w:fldCharType="end"/>
+                </w:r>
+              </w:hyperlink>
+            </w:p>
+            <w:p>
+              <w:pPr>
+                <w:pStyle w:val="TDC2"/>
+                <w:tabs>
+                  <w:tab w:val="left" w:pos="581"/>
+                  <w:tab w:val="right" w:leader="dot" w:pos="8828"/>
+                </w:tabs>
+                <w:rPr>
+                  <w:rFonts w:eastAsiaTheme="minorEastAsia"/>
+                  <w:b w:val="0"/>
+                  <w:bCs w:val="0"/>
+                  <w:smallCaps w:val="0"/>
+                  <w:noProof/>
+                  <w:sz w:val="24"/>
+                  <w:szCs w:val="24"/>
+                  <w:lang w:val="es-ES_tradnl" w:eastAsia="es-ES_tradnl"/>
+                </w:rPr>
+              </w:pPr>
+              <w:hyperlink w:anchor="_Toc512720854" w:history="1">
+                <w:r>
+                  <w:rPr>
+                    <w:rStyle w:val="Hipervnculo"/>
+                    <w:noProof/>
+                    <w:lang w:val="es-ES_tradnl"/>
+                  </w:rPr>
+                  <w:t>2.5.</w:t>
+                </w:r>
+                <w:r>
+                  <w:rPr>
+                    <w:rFonts w:eastAsiaTheme="minorEastAsia"/>
+                    <w:b w:val="0"/>
+                    <w:bCs w:val="0"/>
+                    <w:smallCaps w:val="0"/>
+                    <w:noProof/>
+                    <w:sz w:val="24"/>
+                    <w:szCs w:val="24"/>
+                    <w:lang w:val="es-ES_tradnl" w:eastAsia="es-ES_tradnl"/>
+                  </w:rPr>
+                  <w:tab/>
+                </w:r>
+                <w:r>
+                  <w:rPr>
+                    <w:rStyle w:val="Hipervnculo"/>
+                    <w:noProof/>
+                  </w:rPr>
+                  <w:t>Calendario</w:t>
+                </w:r>
+                <w:r>
+                  <w:rPr>
+                    <w:noProof/>
+                    <w:webHidden/>
+                  </w:rPr>
+                  <w:tab/>
+                </w:r>
+                <w:r>
+                  <w:rPr>
+                    <w:noProof/>
+                    <w:webHidden/>
+                  </w:rPr>
+                  <w:fldChar w:fldCharType="begin"/>
+                </w:r>
+                <w:r>
+                  <w:rPr>
+                    <w:noProof/>
+                    <w:webHidden/>
+                  </w:rPr>
+                  <w:instrText xml:space="preserve"> PAGEREF _Toc512720854 \h </w:instrText>
+                </w:r>
+                <w:r>
+                  <w:rPr>
+                    <w:noProof/>
+                    <w:webHidden/>
+                  </w:rPr>
+                </w:r>
+                <w:r>
+                  <w:rPr>
+                    <w:noProof/>
+                    <w:webHidden/>
+                  </w:rPr>
+                  <w:fldChar w:fldCharType="separate"/>
+                </w:r>
+                <w:r>
+                  <w:rPr>
+                    <w:noProof/>
+                    <w:webHidden/>
+                  </w:rPr>
+                  <w:t>11</w:t>
                 </w:r>
                 <w:r>
                   <w:rPr>
@@ -5872,13 +6211,13 @@
                   <w:lang w:val="es-ES_tradnl" w:eastAsia="es-ES_tradnl"/>
                 </w:rPr>
               </w:pPr>
-              <w:hyperlink w:anchor="_Toc512604717" w:history="1">
+              <w:hyperlink w:anchor="_Toc512720855" w:history="1">
                 <w:r>
                   <w:rPr>
                     <w:rStyle w:val="Hipervnculo"/>
                     <w:noProof/>
                   </w:rPr>
-                  <w:t>2.3.4.</w:t>
+                  <w:t>2.5.1.</w:t>
                 </w:r>
                 <w:r>
                   <w:rPr>
@@ -5898,7 +6237,7 @@
                     <w:rStyle w:val="Hipervnculo"/>
                     <w:noProof/>
                   </w:rPr>
-                  <w:t>Procedimientos de repositorio</w:t>
+                  <w:t>Cronograma de actividades para la gestión de la configuración</w:t>
                 </w:r>
                 <w:r>
                   <w:rPr>
@@ -5919,7 +6258,7 @@
                     <w:noProof/>
                     <w:webHidden/>
                   </w:rPr>
-                  <w:instrText xml:space="preserve"> PAGEREF _Toc512604717 \h </w:instrText>
+                  <w:instrText xml:space="preserve"> PAGEREF _Toc512720855 \h </w:instrText>
                 </w:r>
                 <w:r>
                   <w:rPr>
@@ -5939,7 +6278,7 @@
                     <w:noProof/>
                     <w:webHidden/>
                   </w:rPr>
-                  <w:t>9</w:t>
+                  <w:t>11</w:t>
                 </w:r>
                 <w:r>
                   <w:rPr>
@@ -5968,13 +6307,13 @@
                   <w:lang w:val="es-ES_tradnl" w:eastAsia="es-ES_tradnl"/>
                 </w:rPr>
               </w:pPr>
-              <w:hyperlink w:anchor="_Toc512604718" w:history="1">
+              <w:hyperlink w:anchor="_Toc512720856" w:history="1">
                 <w:r>
                   <w:rPr>
                     <w:rStyle w:val="Hipervnculo"/>
                     <w:noProof/>
                   </w:rPr>
-                  <w:t>2.3.5.</w:t>
+                  <w:t>2.5.2.</w:t>
                 </w:r>
                 <w:r>
                   <w:rPr>
@@ -5994,7 +6333,7 @@
                     <w:rStyle w:val="Hipervnculo"/>
                     <w:noProof/>
                   </w:rPr>
-                  <w:t>Directrices</w:t>
+                  <w:t>Cronograma de hitos</w:t>
                 </w:r>
                 <w:r>
                   <w:rPr>
@@ -6015,7 +6354,7 @@
                     <w:noProof/>
                     <w:webHidden/>
                   </w:rPr>
-                  <w:instrText xml:space="preserve"> PAGEREF _Toc512604718 \h </w:instrText>
+                  <w:instrText xml:space="preserve"> PAGEREF _Toc512720856 \h </w:instrText>
                 </w:r>
                 <w:r>
                   <w:rPr>
@@ -6035,776 +6374,7 @@
                     <w:noProof/>
                     <w:webHidden/>
                   </w:rPr>
-                  <w:t>10</w:t>
-                </w:r>
-                <w:r>
-                  <w:rPr>
-                    <w:noProof/>
-                    <w:webHidden/>
-                  </w:rPr>
-                  <w:fldChar w:fldCharType="end"/>
-                </w:r>
-              </w:hyperlink>
-            </w:p>
-            <w:p>
-              <w:pPr>
-                <w:pStyle w:val="TDC2"/>
-                <w:tabs>
-                  <w:tab w:val="left" w:pos="751"/>
-                  <w:tab w:val="right" w:leader="dot" w:pos="8828"/>
-                </w:tabs>
-                <w:rPr>
-                  <w:rFonts w:eastAsiaTheme="minorEastAsia"/>
-                  <w:b w:val="0"/>
-                  <w:bCs w:val="0"/>
-                  <w:smallCaps w:val="0"/>
-                  <w:noProof/>
-                  <w:sz w:val="24"/>
-                  <w:szCs w:val="24"/>
-                  <w:lang w:val="es-ES_tradnl" w:eastAsia="es-ES_tradnl"/>
-                </w:rPr>
-              </w:pPr>
-              <w:hyperlink w:anchor="_Toc512604719" w:history="1">
-                <w:r>
-                  <w:rPr>
-                    <w:rStyle w:val="Hipervnculo"/>
-                    <w:noProof/>
-                  </w:rPr>
-                  <w:t>2.3.6.</w:t>
-                </w:r>
-                <w:r>
-                  <w:rPr>
-                    <w:rFonts w:eastAsiaTheme="minorEastAsia"/>
-                    <w:b w:val="0"/>
-                    <w:bCs w:val="0"/>
-                    <w:smallCaps w:val="0"/>
-                    <w:noProof/>
-                    <w:sz w:val="24"/>
-                    <w:szCs w:val="24"/>
-                    <w:lang w:val="es-ES_tradnl" w:eastAsia="es-ES_tradnl"/>
-                  </w:rPr>
-                  <w:tab/>
-                </w:r>
-                <w:r>
-                  <w:rPr>
-                    <w:rStyle w:val="Hipervnculo"/>
-                    <w:noProof/>
-                  </w:rPr>
-                  <w:t>Estándares utilizados</w:t>
-                </w:r>
-                <w:r>
-                  <w:rPr>
-                    <w:noProof/>
-                    <w:webHidden/>
-                  </w:rPr>
-                  <w:tab/>
-                </w:r>
-                <w:r>
-                  <w:rPr>
-                    <w:noProof/>
-                    <w:webHidden/>
-                  </w:rPr>
-                  <w:fldChar w:fldCharType="begin"/>
-                </w:r>
-                <w:r>
-                  <w:rPr>
-                    <w:noProof/>
-                    <w:webHidden/>
-                  </w:rPr>
-                  <w:instrText xml:space="preserve"> PAGEREF _Toc512604719 \h </w:instrText>
-                </w:r>
-                <w:r>
-                  <w:rPr>
-                    <w:noProof/>
-                    <w:webHidden/>
-                  </w:rPr>
-                </w:r>
-                <w:r>
-                  <w:rPr>
-                    <w:noProof/>
-                    <w:webHidden/>
-                  </w:rPr>
-                  <w:fldChar w:fldCharType="separate"/>
-                </w:r>
-                <w:r>
-                  <w:rPr>
-                    <w:noProof/>
-                    <w:webHidden/>
-                  </w:rPr>
-                  <w:t>10</w:t>
-                </w:r>
-                <w:r>
-                  <w:rPr>
-                    <w:noProof/>
-                    <w:webHidden/>
-                  </w:rPr>
-                  <w:fldChar w:fldCharType="end"/>
-                </w:r>
-              </w:hyperlink>
-            </w:p>
-            <w:p>
-              <w:pPr>
-                <w:pStyle w:val="TDC2"/>
-                <w:tabs>
-                  <w:tab w:val="left" w:pos="581"/>
-                  <w:tab w:val="right" w:leader="dot" w:pos="8828"/>
-                </w:tabs>
-                <w:rPr>
-                  <w:rFonts w:eastAsiaTheme="minorEastAsia"/>
-                  <w:b w:val="0"/>
-                  <w:bCs w:val="0"/>
-                  <w:smallCaps w:val="0"/>
-                  <w:noProof/>
-                  <w:sz w:val="24"/>
-                  <w:szCs w:val="24"/>
-                  <w:lang w:val="es-ES_tradnl" w:eastAsia="es-ES_tradnl"/>
-                </w:rPr>
-              </w:pPr>
-              <w:hyperlink w:anchor="_Toc512604720" w:history="1">
-                <w:r>
-                  <w:rPr>
-                    <w:rStyle w:val="Hipervnculo"/>
-                    <w:noProof/>
-                  </w:rPr>
-                  <w:t>2.4.</w:t>
-                </w:r>
-                <w:r>
-                  <w:rPr>
-                    <w:rFonts w:eastAsiaTheme="minorEastAsia"/>
-                    <w:b w:val="0"/>
-                    <w:bCs w:val="0"/>
-                    <w:smallCaps w:val="0"/>
-                    <w:noProof/>
-                    <w:sz w:val="24"/>
-                    <w:szCs w:val="24"/>
-                    <w:lang w:val="es-ES_tradnl" w:eastAsia="es-ES_tradnl"/>
-                  </w:rPr>
-                  <w:tab/>
-                </w:r>
-                <w:r>
-                  <w:rPr>
-                    <w:rStyle w:val="Hipervnculo"/>
-                    <w:noProof/>
-                  </w:rPr>
-                  <w:t>Herramientas, entorno e infraestructura</w:t>
-                </w:r>
-                <w:r>
-                  <w:rPr>
-                    <w:noProof/>
-                    <w:webHidden/>
-                  </w:rPr>
-                  <w:tab/>
-                </w:r>
-                <w:r>
-                  <w:rPr>
-                    <w:noProof/>
-                    <w:webHidden/>
-                  </w:rPr>
-                  <w:fldChar w:fldCharType="begin"/>
-                </w:r>
-                <w:r>
-                  <w:rPr>
-                    <w:noProof/>
-                    <w:webHidden/>
-                  </w:rPr>
-                  <w:instrText xml:space="preserve"> PAGEREF _Toc512604720 \h </w:instrText>
-                </w:r>
-                <w:r>
-                  <w:rPr>
-                    <w:noProof/>
-                    <w:webHidden/>
-                  </w:rPr>
-                </w:r>
-                <w:r>
-                  <w:rPr>
-                    <w:noProof/>
-                    <w:webHidden/>
-                  </w:rPr>
-                  <w:fldChar w:fldCharType="separate"/>
-                </w:r>
-                <w:r>
-                  <w:rPr>
-                    <w:noProof/>
-                    <w:webHidden/>
-                  </w:rPr>
-                  <w:t>10</w:t>
-                </w:r>
-                <w:r>
-                  <w:rPr>
-                    <w:noProof/>
-                    <w:webHidden/>
-                  </w:rPr>
-                  <w:fldChar w:fldCharType="end"/>
-                </w:r>
-              </w:hyperlink>
-            </w:p>
-            <w:p>
-              <w:pPr>
-                <w:pStyle w:val="TDC2"/>
-                <w:tabs>
-                  <w:tab w:val="left" w:pos="751"/>
-                  <w:tab w:val="right" w:leader="dot" w:pos="8828"/>
-                </w:tabs>
-                <w:rPr>
-                  <w:rFonts w:eastAsiaTheme="minorEastAsia"/>
-                  <w:b w:val="0"/>
-                  <w:bCs w:val="0"/>
-                  <w:smallCaps w:val="0"/>
-                  <w:noProof/>
-                  <w:sz w:val="24"/>
-                  <w:szCs w:val="24"/>
-                  <w:lang w:val="es-ES_tradnl" w:eastAsia="es-ES_tradnl"/>
-                </w:rPr>
-              </w:pPr>
-              <w:hyperlink w:anchor="_Toc512604721" w:history="1">
-                <w:r>
-                  <w:rPr>
-                    <w:rStyle w:val="Hipervnculo"/>
-                    <w:noProof/>
-                  </w:rPr>
-                  <w:t>2.4.1.</w:t>
-                </w:r>
-                <w:r>
-                  <w:rPr>
-                    <w:rFonts w:eastAsiaTheme="minorEastAsia"/>
-                    <w:b w:val="0"/>
-                    <w:bCs w:val="0"/>
-                    <w:smallCaps w:val="0"/>
-                    <w:noProof/>
-                    <w:sz w:val="24"/>
-                    <w:szCs w:val="24"/>
-                    <w:lang w:val="es-ES_tradnl" w:eastAsia="es-ES_tradnl"/>
-                  </w:rPr>
-                  <w:tab/>
-                </w:r>
-                <w:r>
-                  <w:rPr>
-                    <w:rStyle w:val="Hipervnculo"/>
-                    <w:noProof/>
-                  </w:rPr>
-                  <w:t>Repositorio de gestión de código fuente</w:t>
-                </w:r>
-                <w:r>
-                  <w:rPr>
-                    <w:noProof/>
-                    <w:webHidden/>
-                  </w:rPr>
-                  <w:tab/>
-                </w:r>
-                <w:r>
-                  <w:rPr>
-                    <w:noProof/>
-                    <w:webHidden/>
-                  </w:rPr>
-                  <w:fldChar w:fldCharType="begin"/>
-                </w:r>
-                <w:r>
-                  <w:rPr>
-                    <w:noProof/>
-                    <w:webHidden/>
-                  </w:rPr>
-                  <w:instrText xml:space="preserve"> PAGEREF _Toc512604721 \h </w:instrText>
-                </w:r>
-                <w:r>
-                  <w:rPr>
-                    <w:noProof/>
-                    <w:webHidden/>
-                  </w:rPr>
-                </w:r>
-                <w:r>
-                  <w:rPr>
-                    <w:noProof/>
-                    <w:webHidden/>
-                  </w:rPr>
-                  <w:fldChar w:fldCharType="separate"/>
-                </w:r>
-                <w:r>
-                  <w:rPr>
-                    <w:noProof/>
-                    <w:webHidden/>
-                  </w:rPr>
-                  <w:t>10</w:t>
-                </w:r>
-                <w:r>
-                  <w:rPr>
-                    <w:noProof/>
-                    <w:webHidden/>
-                  </w:rPr>
-                  <w:fldChar w:fldCharType="end"/>
-                </w:r>
-              </w:hyperlink>
-            </w:p>
-            <w:p>
-              <w:pPr>
-                <w:pStyle w:val="TDC2"/>
-                <w:tabs>
-                  <w:tab w:val="left" w:pos="751"/>
-                  <w:tab w:val="right" w:leader="dot" w:pos="8828"/>
-                </w:tabs>
-                <w:rPr>
-                  <w:rFonts w:eastAsiaTheme="minorEastAsia"/>
-                  <w:b w:val="0"/>
-                  <w:bCs w:val="0"/>
-                  <w:smallCaps w:val="0"/>
-                  <w:noProof/>
-                  <w:sz w:val="24"/>
-                  <w:szCs w:val="24"/>
-                  <w:lang w:val="es-ES_tradnl" w:eastAsia="es-ES_tradnl"/>
-                </w:rPr>
-              </w:pPr>
-              <w:hyperlink w:anchor="_Toc512604722" w:history="1">
-                <w:r>
-                  <w:rPr>
-                    <w:rStyle w:val="Hipervnculo"/>
-                    <w:noProof/>
-                  </w:rPr>
-                  <w:t>2.4.2.</w:t>
-                </w:r>
-                <w:r>
-                  <w:rPr>
-                    <w:rFonts w:eastAsiaTheme="minorEastAsia"/>
-                    <w:b w:val="0"/>
-                    <w:bCs w:val="0"/>
-                    <w:smallCaps w:val="0"/>
-                    <w:noProof/>
-                    <w:sz w:val="24"/>
-                    <w:szCs w:val="24"/>
-                    <w:lang w:val="es-ES_tradnl" w:eastAsia="es-ES_tradnl"/>
-                  </w:rPr>
-                  <w:tab/>
-                </w:r>
-                <w:r>
-                  <w:rPr>
-                    <w:rStyle w:val="Hipervnculo"/>
-                    <w:noProof/>
-                  </w:rPr>
-                  <w:t>Servidor de Integración Continua</w:t>
-                </w:r>
-                <w:r>
-                  <w:rPr>
-                    <w:noProof/>
-                    <w:webHidden/>
-                  </w:rPr>
-                  <w:tab/>
-                </w:r>
-                <w:r>
-                  <w:rPr>
-                    <w:noProof/>
-                    <w:webHidden/>
-                  </w:rPr>
-                  <w:fldChar w:fldCharType="begin"/>
-                </w:r>
-                <w:r>
-                  <w:rPr>
-                    <w:noProof/>
-                    <w:webHidden/>
-                  </w:rPr>
-                  <w:instrText xml:space="preserve"> PAGEREF _Toc512604722 \h </w:instrText>
-                </w:r>
-                <w:r>
-                  <w:rPr>
-                    <w:noProof/>
-                    <w:webHidden/>
-                  </w:rPr>
-                </w:r>
-                <w:r>
-                  <w:rPr>
-                    <w:noProof/>
-                    <w:webHidden/>
-                  </w:rPr>
-                  <w:fldChar w:fldCharType="separate"/>
-                </w:r>
-                <w:r>
-                  <w:rPr>
-                    <w:noProof/>
-                    <w:webHidden/>
-                  </w:rPr>
-                  <w:t>10</w:t>
-                </w:r>
-                <w:r>
-                  <w:rPr>
-                    <w:noProof/>
-                    <w:webHidden/>
-                  </w:rPr>
-                  <w:fldChar w:fldCharType="end"/>
-                </w:r>
-              </w:hyperlink>
-            </w:p>
-            <w:p>
-              <w:pPr>
-                <w:pStyle w:val="TDC2"/>
-                <w:tabs>
-                  <w:tab w:val="left" w:pos="751"/>
-                  <w:tab w:val="right" w:leader="dot" w:pos="8828"/>
-                </w:tabs>
-                <w:rPr>
-                  <w:rFonts w:eastAsiaTheme="minorEastAsia"/>
-                  <w:b w:val="0"/>
-                  <w:bCs w:val="0"/>
-                  <w:smallCaps w:val="0"/>
-                  <w:noProof/>
-                  <w:sz w:val="24"/>
-                  <w:szCs w:val="24"/>
-                  <w:lang w:val="es-ES_tradnl" w:eastAsia="es-ES_tradnl"/>
-                </w:rPr>
-              </w:pPr>
-              <w:hyperlink w:anchor="_Toc512604723" w:history="1">
-                <w:r>
-                  <w:rPr>
-                    <w:rStyle w:val="Hipervnculo"/>
-                    <w:noProof/>
-                  </w:rPr>
-                  <w:t>2.4.3.</w:t>
-                </w:r>
-                <w:r>
-                  <w:rPr>
-                    <w:rFonts w:eastAsiaTheme="minorEastAsia"/>
-                    <w:b w:val="0"/>
-                    <w:bCs w:val="0"/>
-                    <w:smallCaps w:val="0"/>
-                    <w:noProof/>
-                    <w:sz w:val="24"/>
-                    <w:szCs w:val="24"/>
-                    <w:lang w:val="es-ES_tradnl" w:eastAsia="es-ES_tradnl"/>
-                  </w:rPr>
-                  <w:tab/>
-                </w:r>
-                <w:r>
-                  <w:rPr>
-                    <w:rStyle w:val="Hipervnculo"/>
-                    <w:noProof/>
-                  </w:rPr>
-                  <w:t>Sistema de documentación</w:t>
-                </w:r>
-                <w:r>
-                  <w:rPr>
-                    <w:noProof/>
-                    <w:webHidden/>
-                  </w:rPr>
-                  <w:tab/>
-                </w:r>
-                <w:r>
-                  <w:rPr>
-                    <w:noProof/>
-                    <w:webHidden/>
-                  </w:rPr>
-                  <w:fldChar w:fldCharType="begin"/>
-                </w:r>
-                <w:r>
-                  <w:rPr>
-                    <w:noProof/>
-                    <w:webHidden/>
-                  </w:rPr>
-                  <w:instrText xml:space="preserve"> PAGEREF _Toc512604723 \h </w:instrText>
-                </w:r>
-                <w:r>
-                  <w:rPr>
-                    <w:noProof/>
-                    <w:webHidden/>
-                  </w:rPr>
-                </w:r>
-                <w:r>
-                  <w:rPr>
-                    <w:noProof/>
-                    <w:webHidden/>
-                  </w:rPr>
-                  <w:fldChar w:fldCharType="separate"/>
-                </w:r>
-                <w:r>
-                  <w:rPr>
-                    <w:noProof/>
-                    <w:webHidden/>
-                  </w:rPr>
-                  <w:t>11</w:t>
-                </w:r>
-                <w:r>
-                  <w:rPr>
-                    <w:noProof/>
-                    <w:webHidden/>
-                  </w:rPr>
-                  <w:fldChar w:fldCharType="end"/>
-                </w:r>
-              </w:hyperlink>
-            </w:p>
-            <w:p>
-              <w:pPr>
-                <w:pStyle w:val="TDC2"/>
-                <w:tabs>
-                  <w:tab w:val="left" w:pos="581"/>
-                  <w:tab w:val="right" w:leader="dot" w:pos="8828"/>
-                </w:tabs>
-                <w:rPr>
-                  <w:rFonts w:eastAsiaTheme="minorEastAsia"/>
-                  <w:b w:val="0"/>
-                  <w:bCs w:val="0"/>
-                  <w:smallCaps w:val="0"/>
-                  <w:noProof/>
-                  <w:sz w:val="24"/>
-                  <w:szCs w:val="24"/>
-                  <w:lang w:val="es-ES_tradnl" w:eastAsia="es-ES_tradnl"/>
-                </w:rPr>
-              </w:pPr>
-              <w:hyperlink w:anchor="_Toc512604724" w:history="1">
-                <w:r>
-                  <w:rPr>
-                    <w:rStyle w:val="Hipervnculo"/>
-                    <w:noProof/>
-                    <w:lang w:val="es-ES_tradnl"/>
-                  </w:rPr>
-                  <w:t>2.5.</w:t>
-                </w:r>
-                <w:r>
-                  <w:rPr>
-                    <w:rFonts w:eastAsiaTheme="minorEastAsia"/>
-                    <w:b w:val="0"/>
-                    <w:bCs w:val="0"/>
-                    <w:smallCaps w:val="0"/>
-                    <w:noProof/>
-                    <w:sz w:val="24"/>
-                    <w:szCs w:val="24"/>
-                    <w:lang w:val="es-ES_tradnl" w:eastAsia="es-ES_tradnl"/>
-                  </w:rPr>
-                  <w:tab/>
-                </w:r>
-                <w:r>
-                  <w:rPr>
-                    <w:rStyle w:val="Hipervnculo"/>
-                    <w:noProof/>
-                  </w:rPr>
-                  <w:t>Calendario</w:t>
-                </w:r>
-                <w:r>
-                  <w:rPr>
-                    <w:noProof/>
-                    <w:webHidden/>
-                  </w:rPr>
-                  <w:tab/>
-                </w:r>
-                <w:r>
-                  <w:rPr>
-                    <w:noProof/>
-                    <w:webHidden/>
-                  </w:rPr>
-                  <w:fldChar w:fldCharType="begin"/>
-                </w:r>
-                <w:r>
-                  <w:rPr>
-                    <w:noProof/>
-                    <w:webHidden/>
-                  </w:rPr>
-                  <w:instrText xml:space="preserve"> PAGEREF _Toc512604724 \h </w:instrText>
-                </w:r>
-                <w:r>
-                  <w:rPr>
-                    <w:noProof/>
-                    <w:webHidden/>
-                  </w:rPr>
-                </w:r>
-                <w:r>
-                  <w:rPr>
-                    <w:noProof/>
-                    <w:webHidden/>
-                  </w:rPr>
-                  <w:fldChar w:fldCharType="separate"/>
-                </w:r>
-                <w:r>
-                  <w:rPr>
-                    <w:noProof/>
-                    <w:webHidden/>
-                  </w:rPr>
-                  <w:t>12</w:t>
-                </w:r>
-                <w:r>
-                  <w:rPr>
-                    <w:noProof/>
-                    <w:webHidden/>
-                  </w:rPr>
-                  <w:fldChar w:fldCharType="end"/>
-                </w:r>
-              </w:hyperlink>
-            </w:p>
-            <w:p>
-              <w:pPr>
-                <w:pStyle w:val="TDC2"/>
-                <w:tabs>
-                  <w:tab w:val="left" w:pos="751"/>
-                  <w:tab w:val="right" w:leader="dot" w:pos="8828"/>
-                </w:tabs>
-                <w:rPr>
-                  <w:rFonts w:eastAsiaTheme="minorEastAsia"/>
-                  <w:b w:val="0"/>
-                  <w:bCs w:val="0"/>
-                  <w:smallCaps w:val="0"/>
-                  <w:noProof/>
-                  <w:sz w:val="24"/>
-                  <w:szCs w:val="24"/>
-                  <w:lang w:val="es-ES_tradnl" w:eastAsia="es-ES_tradnl"/>
-                </w:rPr>
-              </w:pPr>
-              <w:hyperlink w:anchor="_Toc512604725" w:history="1">
-                <w:r>
-                  <w:rPr>
-                    <w:rStyle w:val="Hipervnculo"/>
-                    <w:noProof/>
-                  </w:rPr>
-                  <w:t>2.5.1.</w:t>
-                </w:r>
-                <w:r>
-                  <w:rPr>
-                    <w:rFonts w:eastAsiaTheme="minorEastAsia"/>
-                    <w:b w:val="0"/>
-                    <w:bCs w:val="0"/>
-                    <w:smallCaps w:val="0"/>
-                    <w:noProof/>
-                    <w:sz w:val="24"/>
-                    <w:szCs w:val="24"/>
-                    <w:lang w:val="es-ES_tradnl" w:eastAsia="es-ES_tradnl"/>
-                  </w:rPr>
-                  <w:tab/>
-                </w:r>
-                <w:r>
-                  <w:rPr>
-                    <w:rStyle w:val="Hipervnculo"/>
-                    <w:noProof/>
-                  </w:rPr>
-                  <w:t>Cronograma de actividades para la gestión de la configuración</w:t>
-                </w:r>
-                <w:r>
-                  <w:rPr>
-                    <w:noProof/>
-                    <w:webHidden/>
-                  </w:rPr>
-                  <w:tab/>
-                </w:r>
-                <w:r>
-                  <w:rPr>
-                    <w:noProof/>
-                    <w:webHidden/>
-                  </w:rPr>
-                  <w:fldChar w:fldCharType="begin"/>
-                </w:r>
-                <w:r>
-                  <w:rPr>
-                    <w:noProof/>
-                    <w:webHidden/>
-                  </w:rPr>
-                  <w:instrText xml:space="preserve"> PAGEREF _Toc512604725 \h </w:instrText>
-                </w:r>
-                <w:r>
-                  <w:rPr>
-                    <w:noProof/>
-                    <w:webHidden/>
-                  </w:rPr>
-                </w:r>
-                <w:r>
-                  <w:rPr>
-                    <w:noProof/>
-                    <w:webHidden/>
-                  </w:rPr>
-                  <w:fldChar w:fldCharType="separate"/>
-                </w:r>
-                <w:r>
-                  <w:rPr>
-                    <w:noProof/>
-                    <w:webHidden/>
-                  </w:rPr>
-                  <w:t>12</w:t>
-                </w:r>
-                <w:r>
-                  <w:rPr>
-                    <w:noProof/>
-                    <w:webHidden/>
-                  </w:rPr>
-                  <w:fldChar w:fldCharType="end"/>
-                </w:r>
-              </w:hyperlink>
-            </w:p>
-            <w:p>
-              <w:pPr>
-                <w:pStyle w:val="TDC2"/>
-                <w:tabs>
-                  <w:tab w:val="left" w:pos="751"/>
-                  <w:tab w:val="right" w:leader="dot" w:pos="8828"/>
-                </w:tabs>
-                <w:rPr>
-                  <w:rFonts w:eastAsiaTheme="minorEastAsia"/>
-                  <w:b w:val="0"/>
-                  <w:bCs w:val="0"/>
-                  <w:smallCaps w:val="0"/>
-                  <w:noProof/>
-                  <w:sz w:val="24"/>
-                  <w:szCs w:val="24"/>
-                  <w:lang w:val="es-ES_tradnl" w:eastAsia="es-ES_tradnl"/>
-                </w:rPr>
-              </w:pPr>
-              <w:hyperlink w:anchor="_Toc512604726" w:history="1">
-                <w:r>
-                  <w:rPr>
-                    <w:rStyle w:val="Hipervnculo"/>
-                    <w:noProof/>
-                  </w:rPr>
-                  <w:t>2.5.2.</w:t>
-                </w:r>
-                <w:r>
-                  <w:rPr>
-                    <w:rFonts w:eastAsiaTheme="minorEastAsia"/>
-                    <w:b w:val="0"/>
-                    <w:bCs w:val="0"/>
-                    <w:smallCaps w:val="0"/>
-                    <w:noProof/>
-                    <w:sz w:val="24"/>
-                    <w:szCs w:val="24"/>
-                    <w:lang w:val="es-ES_tradnl" w:eastAsia="es-ES_tradnl"/>
-                  </w:rPr>
-                  <w:tab/>
-                </w:r>
-                <w:r>
-                  <w:rPr>
-                    <w:rStyle w:val="Hipervnculo"/>
-                    <w:noProof/>
-                  </w:rPr>
-                  <w:t>Cronograma de hitos</w:t>
-                </w:r>
-                <w:r>
-                  <w:rPr>
-                    <w:noProof/>
-                    <w:webHidden/>
-                  </w:rPr>
-                  <w:tab/>
-                </w:r>
-                <w:r>
-                  <w:rPr>
-                    <w:noProof/>
-                    <w:webHidden/>
-                  </w:rPr>
-                  <w:fldChar w:fldCharType="begin"/>
-                </w:r>
-                <w:r>
-                  <w:rPr>
-                    <w:noProof/>
-                    <w:webHidden/>
-                  </w:rPr>
-                  <w:instrText xml:space="preserve"> PAGEREF _Toc512604726 \h </w:instrText>
-                </w:r>
-                <w:r>
-                  <w:rPr>
-                    <w:noProof/>
-                    <w:webHidden/>
-                  </w:rPr>
-                </w:r>
-                <w:r>
-                  <w:rPr>
-                    <w:noProof/>
-                    <w:webHidden/>
-                  </w:rPr>
-                  <w:fldChar w:fldCharType="separate"/>
-                </w:r>
-                <w:r>
-                  <w:rPr>
-                    <w:noProof/>
-                    <w:webHidden/>
-                  </w:rPr>
-                  <w:t>14</w:t>
+                  <w:t>13</w:t>
                 </w:r>
                 <w:r>
                   <w:rPr>
@@ -6934,7 +6504,6 @@
         </w:p>
       </w:sdtContent>
     </w:sdt>
-    <w:bookmarkStart w:id="4" w:name="_Toc512604705" w:displacedByCustomXml="prev"/>
     <w:p>
       <w:pPr>
         <w:pStyle w:val="Prrafodelista"/>
@@ -6950,13 +6519,14 @@
           <w:lang w:val="es-ES_tradnl"/>
         </w:rPr>
       </w:pPr>
+      <w:bookmarkStart w:id="5" w:name="_Toc512720841"/>
       <w:r>
         <w:rPr>
           <w:b/>
         </w:rPr>
         <w:t>Introducción</w:t>
       </w:r>
-      <w:bookmarkEnd w:id="4"/>
+      <w:bookmarkEnd w:id="5"/>
     </w:p>
     <w:p>
       <w:pPr>
@@ -7227,14 +6797,14 @@
           <w:lang w:val="es-ES_tradnl"/>
         </w:rPr>
       </w:pPr>
-      <w:bookmarkStart w:id="5" w:name="_Toc512604706"/>
+      <w:bookmarkStart w:id="6" w:name="_Toc512720842"/>
       <w:r>
         <w:rPr>
           <w:b/>
         </w:rPr>
         <w:t>Propósito</w:t>
       </w:r>
-      <w:bookmarkEnd w:id="5"/>
+      <w:bookmarkEnd w:id="6"/>
     </w:p>
     <w:p>
       <w:pPr>
@@ -7261,7 +6831,19 @@
         <w:rPr>
           <w:lang w:val="es-ES_tradnl"/>
         </w:rPr>
-        <w:t xml:space="preserve"> del proyecto de software, así como un manejo de los cambios que se hagan en estos, al igual que en el software que se está desarrollando. Tambien con esto se busca que los cambios que se puedan hacer en el proyecto en general estén debidamente documentados y sigan un proceso estándar para cualquier tipo de cambio que se desee realizar, además de tener una correcta nomenclatura para poder identificar los </w:t>
+        <w:t xml:space="preserve"> del proyecto de software, así como un manejo de los cambios que se hagan en estos, al igual que en el software que se está desarrollando. </w:t>
+      </w:r>
+      <w:r>
+        <w:rPr>
+          <w:lang w:val="es-ES_tradnl"/>
+        </w:rPr>
+        <w:t>También</w:t>
+      </w:r>
+      <w:r>
+        <w:rPr>
+          <w:lang w:val="es-ES_tradnl"/>
+        </w:rPr>
+        <w:t xml:space="preserve"> con esto se busca que los cambios que se puedan hacer en el proyecto en general estén debidamente documentados y sigan un proceso estándar para cualquier tipo de cambio que se desee realizar, además de tener una correcta nomenclatura para poder identificar los </w:t>
       </w:r>
       <w:r>
         <w:rPr>
@@ -7289,7 +6871,19 @@
         <w:rPr>
           <w:lang w:val="es-ES_tradnl"/>
         </w:rPr>
-        <w:t>Tambien ayudara a manejar de formas eficiente el versionado no solo de la fuente, que contiene el código fuente de nuestros proyectos, sino también de los documentos importantes asociados a estos proyectos, además de ayudar también a la gestión de los releases.</w:t>
+        <w:t>También</w:t>
+      </w:r>
+      <w:r>
+        <w:rPr>
+          <w:lang w:val="es-ES_tradnl"/>
+        </w:rPr>
+        <w:t xml:space="preserve"> ayudará</w:t>
+      </w:r>
+      <w:r>
+        <w:rPr>
+          <w:lang w:val="es-ES_tradnl"/>
+        </w:rPr>
+        <w:t xml:space="preserve"> a manejar de formas eficiente el versionado no solo de la fuente, que contiene el código fuente de nuestros proyectos, sino también de los documentos importantes asociados a estos proyectos, además de ayudar también a la gestión de los releases.</w:t>
       </w:r>
     </w:p>
     <w:p>
@@ -7307,14 +6901,14 @@
           <w:b/>
         </w:rPr>
       </w:pPr>
-      <w:bookmarkStart w:id="6" w:name="_Toc512604707"/>
+      <w:bookmarkStart w:id="7" w:name="_Toc512720843"/>
       <w:r>
         <w:rPr>
           <w:b/>
         </w:rPr>
         <w:t>Aplicabilidad</w:t>
       </w:r>
-      <w:bookmarkEnd w:id="6"/>
+      <w:bookmarkEnd w:id="7"/>
     </w:p>
     <w:p>
       <w:pPr>
@@ -7363,7 +6957,7 @@
           <w:b/>
         </w:rPr>
       </w:pPr>
-      <w:bookmarkStart w:id="7" w:name="_Toc512604708"/>
+      <w:bookmarkStart w:id="8" w:name="_Toc512720844"/>
       <w:r>
         <w:rPr>
           <w:b/>
@@ -7376,7 +6970,7 @@
         </w:rPr>
         <w:t>Alcance</w:t>
       </w:r>
-      <w:bookmarkEnd w:id="7"/>
+      <w:bookmarkEnd w:id="8"/>
     </w:p>
     <w:p>
       <w:pPr>
@@ -7494,14 +7088,14 @@
           <w:b/>
         </w:rPr>
       </w:pPr>
-      <w:bookmarkStart w:id="8" w:name="_Toc512604709"/>
+      <w:bookmarkStart w:id="9" w:name="_Toc512720845"/>
       <w:r>
         <w:rPr>
           <w:b/>
         </w:rPr>
         <w:t>Definiciones</w:t>
       </w:r>
-      <w:bookmarkEnd w:id="8"/>
+      <w:bookmarkEnd w:id="9"/>
     </w:p>
     <w:p>
       <w:pPr>
@@ -7853,7 +7447,7 @@
           <w:lang w:val="es-ES_tradnl"/>
         </w:rPr>
       </w:pPr>
-      <w:bookmarkStart w:id="9" w:name="_Toc512604710"/>
+      <w:bookmarkStart w:id="10" w:name="_Toc512720846"/>
       <w:r>
         <w:rPr>
           <w:b/>
@@ -7861,7 +7455,7 @@
         <w:lastRenderedPageBreak/>
         <w:t>Gestión de la SCM</w:t>
       </w:r>
-      <w:bookmarkEnd w:id="9"/>
+      <w:bookmarkEnd w:id="10"/>
     </w:p>
     <w:p>
       <w:pPr>
@@ -7879,14 +7473,14 @@
           <w:lang w:val="es-ES_tradnl"/>
         </w:rPr>
       </w:pPr>
-      <w:bookmarkStart w:id="10" w:name="_Toc512604711"/>
+      <w:bookmarkStart w:id="11" w:name="_Toc512720847"/>
       <w:r>
         <w:rPr>
           <w:b/>
         </w:rPr>
         <w:t>Organización</w:t>
       </w:r>
-      <w:bookmarkEnd w:id="10"/>
+      <w:bookmarkEnd w:id="11"/>
     </w:p>
     <w:p>
       <w:pPr>
@@ -9483,29 +9077,7 @@
                               <w:szCs w:val="22"/>
                               <w:lang w:val="es-ES_tradnl"/>
                             </w:rPr>
-                            <w:t xml:space="preserve">Gestión y entrega de </w:t>
-                          </w:r>
-                          <w:proofErr w:type="spellStart"/>
-                          <w:r>
-                            <w:rPr>
-                              <w:rFonts w:ascii="Arial" w:eastAsia="Arial" w:hAnsi="Arial" w:cs="Arial"/>
-                              <w:color w:val="000000"/>
-                              <w:sz w:val="22"/>
-                              <w:szCs w:val="22"/>
-                              <w:lang w:val="es-ES_tradnl"/>
-                            </w:rPr>
-                            <w:t>release</w:t>
-                          </w:r>
-                          <w:proofErr w:type="spellEnd"/>
-                          <w:r>
-                            <w:rPr>
-                              <w:rFonts w:ascii="Arial" w:eastAsia="Arial" w:hAnsi="Arial" w:cs="Arial"/>
-                              <w:color w:val="000000"/>
-                              <w:sz w:val="22"/>
-                              <w:szCs w:val="22"/>
-                              <w:lang w:val="es-ES_tradnl"/>
-                            </w:rPr>
-                            <w:t xml:space="preserve"> del software</w:t>
+                            <w:t>Gestión y entrega de release del software</w:t>
                           </w:r>
                         </w:p>
                       </w:txbxContent>
@@ -9688,7 +9260,7 @@
           <w:b/>
         </w:rPr>
       </w:pPr>
-      <w:bookmarkStart w:id="11" w:name="_Toc512604712"/>
+      <w:bookmarkStart w:id="12" w:name="_Toc512720848"/>
       <w:r>
         <w:rPr>
           <w:b/>
@@ -9696,7 +9268,7 @@
         <w:lastRenderedPageBreak/>
         <w:t>Roles</w:t>
       </w:r>
-      <w:bookmarkEnd w:id="11"/>
+      <w:bookmarkEnd w:id="12"/>
     </w:p>
     <w:p>
       <w:pPr>
@@ -10209,7 +9781,7 @@
           <w:b/>
         </w:rPr>
       </w:pPr>
-      <w:bookmarkStart w:id="12" w:name="_Toc512604713"/>
+      <w:bookmarkStart w:id="13" w:name="_Toc512720849"/>
       <w:r>
         <w:rPr>
           <w:b/>
@@ -10217,55 +9789,40 @@
         <w:lastRenderedPageBreak/>
         <w:t>Políticas, directrices y procedimientos</w:t>
       </w:r>
-      <w:bookmarkEnd w:id="12"/>
-    </w:p>
-    <w:p>
-      <w:pPr>
-        <w:pStyle w:val="Prrafodelista"/>
-        <w:numPr>
-          <w:ilvl w:val="2"/>
-          <w:numId w:val="1"/>
-        </w:numPr>
-        <w:spacing w:after="160"/>
-        <w:contextualSpacing w:val="0"/>
-        <w:jc w:val="both"/>
-        <w:outlineLvl w:val="1"/>
-        <w:rPr>
-          <w:b/>
-        </w:rPr>
-      </w:pPr>
-      <w:bookmarkStart w:id="13" w:name="_Toc512604714"/>
-      <w:r>
-        <w:rPr>
-          <w:b/>
-        </w:rPr>
-        <w:t>Políticas de control de cambios</w:t>
-      </w:r>
       <w:bookmarkEnd w:id="13"/>
     </w:p>
     <w:p>
       <w:pPr>
+        <w:ind w:left="360"/>
+        <w:jc w:val="both"/>
+      </w:pPr>
+      <w:r>
+        <w:t xml:space="preserve">El presente plan de gestión de la configuración se rige bajo las </w:t>
+      </w:r>
+      <w:r>
+        <w:t>políticas, directrices y procedimientos definido</w:t>
+      </w:r>
+      <w:r>
+        <w:t>s en los siguientes documentos:</w:t>
+      </w:r>
+    </w:p>
+    <w:p>
+      <w:pPr>
         <w:pStyle w:val="Prrafodelista"/>
         <w:numPr>
           <w:ilvl w:val="0"/>
-          <w:numId w:val="9"/>
+          <w:numId w:val="14"/>
         </w:numPr>
         <w:spacing w:after="160"/>
-        <w:ind w:left="1423" w:hanging="357"/>
+        <w:ind w:left="1077" w:hanging="357"/>
         <w:contextualSpacing w:val="0"/>
         <w:jc w:val="both"/>
-        <w:rPr>
-          <w:b/>
-        </w:rPr>
       </w:pPr>
       <w:r>
-        <w:t>Para todos los cambios sobre los ítems de configuración, se tiene un forma</w:t>
+        <w:t>Políticas de control de cambios</w:t>
       </w:r>
       <w:r>
-        <w:t>to de solicitud de cambios (</w:t>
-      </w:r>
-      <w:r>
-        <w:t>SolicitudCambios.doc) en el cual se deberán registrar los siguientes datos: Fecha de solicitud del cambio, Ítem de Configuración al que se le pretende aplicar un cambio, justificación del cambio y persona que solicita el cambio.</w:t>
+        <w:t xml:space="preserve"> (Documentos/Políticas_CC.doc)</w:t>
       </w:r>
     </w:p>
     <w:p>
@@ -10273,61 +9830,62 @@
         <w:pStyle w:val="Prrafodelista"/>
         <w:numPr>
           <w:ilvl w:val="0"/>
-          <w:numId w:val="9"/>
+          <w:numId w:val="14"/>
         </w:numPr>
         <w:spacing w:after="160"/>
-        <w:ind w:left="1423" w:hanging="357"/>
+        <w:ind w:left="1077" w:hanging="357"/>
         <w:contextualSpacing w:val="0"/>
         <w:jc w:val="both"/>
-        <w:rPr>
-          <w:b/>
-        </w:rPr>
       </w:pPr>
       <w:r>
-        <w:t>La solicitud de cambios deberá ser evaluada por el Gestor de Cambios, el cual medirá el impacto o riesgo de esta y remitirá para su aprobación al Gestor de Configuración.</w:t>
+        <w:t>Políticas de repositorio</w:t>
+      </w:r>
+      <w:r>
+        <w:t xml:space="preserve"> (Documentos/Políticas_R.doc)</w:t>
       </w:r>
     </w:p>
     <w:p>
       <w:pPr>
         <w:pStyle w:val="Prrafodelista"/>
         <w:numPr>
-          <w:ilvl w:val="2"/>
-          <w:numId w:val="1"/>
+          <w:ilvl w:val="0"/>
+          <w:numId w:val="14"/>
         </w:numPr>
         <w:spacing w:after="160"/>
+        <w:ind w:left="1077" w:hanging="357"/>
         <w:contextualSpacing w:val="0"/>
         <w:jc w:val="both"/>
-        <w:outlineLvl w:val="1"/>
-        <w:rPr>
-          <w:b/>
-        </w:rPr>
-      </w:pPr>
-      <w:bookmarkStart w:id="14" w:name="_Toc512604715"/>
+      </w:pPr>
       <w:r>
-        <w:rPr>
-          <w:b/>
-        </w:rPr>
-        <w:t>Políticas de repositorio</w:t>
+        <w:t>Políticas de manejo de líneas base</w:t>
       </w:r>
-      <w:bookmarkEnd w:id="14"/>
+      <w:r>
+        <w:t xml:space="preserve"> (Documentos/Políticas_LB.doc)</w:t>
+      </w:r>
     </w:p>
     <w:p>
       <w:pPr>
         <w:pStyle w:val="Prrafodelista"/>
         <w:numPr>
           <w:ilvl w:val="0"/>
-          <w:numId w:val="11"/>
+          <w:numId w:val="14"/>
         </w:numPr>
         <w:spacing w:after="160"/>
-        <w:ind w:left="1423" w:hanging="357"/>
+        <w:ind w:left="1077" w:hanging="357"/>
         <w:contextualSpacing w:val="0"/>
         <w:jc w:val="both"/>
-        <w:rPr>
-          <w:b/>
-        </w:rPr>
       </w:pPr>
       <w:r>
-        <w:t>Todos los ítems de configuración deberán ser manejados por la herramienta de control de versiones GitHub para tener centralizada la información que sea almacenada, conservando una estructura de versiones para todos los ítems.</w:t>
+        <w:t>Documento de Alcance del Sistema de Gestión de Seguridad de la Información</w:t>
+      </w:r>
+      <w:r>
+        <w:t xml:space="preserve"> (</w:t>
+      </w:r>
+      <w:r>
+        <w:t>Documentos/SGSI.docx</w:t>
+      </w:r>
+      <w:r>
+        <w:t>)</w:t>
       </w:r>
     </w:p>
     <w:p>
@@ -10335,433 +9893,24 @@
         <w:pStyle w:val="Prrafodelista"/>
         <w:numPr>
           <w:ilvl w:val="0"/>
-          <w:numId w:val="11"/>
+          <w:numId w:val="14"/>
         </w:numPr>
         <w:spacing w:after="160"/>
-        <w:ind w:left="1423" w:hanging="357"/>
+        <w:ind w:left="1077" w:hanging="357"/>
         <w:contextualSpacing w:val="0"/>
         <w:jc w:val="both"/>
-        <w:rPr>
-          <w:b/>
-        </w:rPr>
       </w:pPr>
       <w:r>
-        <w:t>No se deberán almacenar archivos comprimidos (archivos .zip, .rar, etc.).</w:t>
-      </w:r>
-    </w:p>
-    <w:p>
-      <w:pPr>
-        <w:pStyle w:val="Prrafodelista"/>
-        <w:numPr>
-          <w:ilvl w:val="0"/>
-          <w:numId w:val="11"/>
-        </w:numPr>
-        <w:spacing w:after="160"/>
-        <w:ind w:left="1423" w:hanging="357"/>
-        <w:contextualSpacing w:val="0"/>
-        <w:jc w:val="both"/>
-        <w:rPr>
-          <w:b/>
-        </w:rPr>
-      </w:pPr>
-      <w:r>
-        <w:t>Los nombres de los archivos que se carguen al repositorio solo deberán estar conformados por letras, números y guiones, es decir, no deberán tener</w:t>
+        <w:t>Manual de Organización y Funciones</w:t>
       </w:r>
       <w:r>
-        <w:t xml:space="preserve"> </w:t>
+        <w:t xml:space="preserve"> (</w:t>
       </w:r>
       <w:r>
-        <w:t>tildes, letras ñ o algún otro carácter especial no mencionado.</w:t>
+        <w:t>Documentos/MOF.doc</w:t>
       </w:r>
-    </w:p>
-    <w:p>
-      <w:pPr>
-        <w:pStyle w:val="Prrafodelista"/>
-        <w:numPr>
-          <w:ilvl w:val="0"/>
-          <w:numId w:val="11"/>
-        </w:numPr>
-        <w:spacing w:after="160"/>
-        <w:ind w:left="1423" w:hanging="357"/>
-        <w:contextualSpacing w:val="0"/>
-        <w:jc w:val="both"/>
-        <w:rPr>
-          <w:b/>
-        </w:rPr>
-      </w:pPr>
       <w:r>
-        <w:t>Los mensajes de los “commits” deberán estar en idioma español, no deberán contener más de 50 caracteres y deberán iniciar con un verbo imperativo. Además, la primera letra irá en mayúscula y nunca se deberá terminar con un punto.</w:t>
-      </w:r>
-    </w:p>
-    <w:p>
-      <w:pPr>
-        <w:pStyle w:val="Prrafodelista"/>
-        <w:numPr>
-          <w:ilvl w:val="2"/>
-          <w:numId w:val="1"/>
-        </w:numPr>
-        <w:spacing w:after="160"/>
-        <w:contextualSpacing w:val="0"/>
-        <w:jc w:val="both"/>
-        <w:outlineLvl w:val="1"/>
-        <w:rPr>
-          <w:b/>
-        </w:rPr>
-      </w:pPr>
-      <w:bookmarkStart w:id="15" w:name="_Toc512604716"/>
-      <w:r>
-        <w:rPr>
-          <w:b/>
-        </w:rPr>
-        <w:t>Políticas de manejo de líneas base</w:t>
-      </w:r>
-      <w:bookmarkEnd w:id="15"/>
-    </w:p>
-    <w:p>
-      <w:pPr>
-        <w:pStyle w:val="Prrafodelista"/>
-        <w:spacing w:after="160"/>
-        <w:ind w:left="1077"/>
-        <w:contextualSpacing w:val="0"/>
-        <w:jc w:val="both"/>
-        <w:rPr>
-          <w:b/>
-        </w:rPr>
-      </w:pPr>
-      <w:r>
-        <w:t>Las líneas base serán establecidas por los SCMR. Cada línea base deberá etiquetarse, documentando las versiones de los productos que la conforman, y el estado en que se encuentra (ver Líneas Base más adelante).</w:t>
-      </w:r>
-    </w:p>
-    <w:p>
-      <w:pPr>
-        <w:pStyle w:val="Prrafodelista"/>
-        <w:numPr>
-          <w:ilvl w:val="2"/>
-          <w:numId w:val="1"/>
-        </w:numPr>
-        <w:spacing w:after="160"/>
-        <w:contextualSpacing w:val="0"/>
-        <w:jc w:val="both"/>
-        <w:outlineLvl w:val="1"/>
-        <w:rPr>
-          <w:b/>
-        </w:rPr>
-      </w:pPr>
-      <w:bookmarkStart w:id="16" w:name="_Toc512604717"/>
-      <w:r>
-        <w:rPr>
-          <w:b/>
-        </w:rPr>
-        <w:t>Procedimientos de repositorio</w:t>
-      </w:r>
-      <w:bookmarkEnd w:id="16"/>
-    </w:p>
-    <w:p>
-      <w:pPr>
-        <w:pStyle w:val="Prrafodelista"/>
-        <w:numPr>
-          <w:ilvl w:val="0"/>
-          <w:numId w:val="12"/>
-        </w:numPr>
-        <w:ind w:left="1423" w:hanging="357"/>
-        <w:contextualSpacing w:val="0"/>
-        <w:rPr>
-          <w:b/>
-        </w:rPr>
-      </w:pPr>
-      <w:r>
-        <w:t>Durante el desarrollo o modificación de un Ítem de la Configuración, cada miembro del equipo deberá modificar únicamente su rama, la cual se identifica por la primera letra de su nombre, seguida de su apellido paterno. (Ej. jperez)</w:t>
-      </w:r>
-    </w:p>
-    <w:p>
-      <w:pPr>
-        <w:pStyle w:val="Prrafodelista"/>
-        <w:numPr>
-          <w:ilvl w:val="0"/>
-          <w:numId w:val="12"/>
-        </w:numPr>
-        <w:ind w:left="1423" w:hanging="357"/>
-        <w:contextualSpacing w:val="0"/>
-        <w:rPr>
-          <w:b/>
-        </w:rPr>
-      </w:pPr>
-      <w:r>
-        <w:t>Una vez finalizado el trabajo asignado a un miembro, este deberá subirlo a una rama temporal (temp) creada por contingencia al riesgo de que la rama principal (master) sea modificada incorrectamente.</w:t>
-      </w:r>
-    </w:p>
-    <w:p>
-      <w:pPr>
-        <w:pStyle w:val="Prrafodelista"/>
-        <w:numPr>
-          <w:ilvl w:val="0"/>
-          <w:numId w:val="12"/>
-        </w:numPr>
-        <w:ind w:left="1423" w:hanging="357"/>
-        <w:contextualSpacing w:val="0"/>
-        <w:rPr>
-          <w:b/>
-        </w:rPr>
-      </w:pPr>
-      <w:r>
-        <w:t>Una vez la rama temporal haya sido revisada y aceptada por el Gestor de la Configuración, el Bibliotecario deberá subir todos los cambios a la rama principal.</w:t>
-      </w:r>
-    </w:p>
-    <w:p>
-      <w:pPr>
-        <w:pStyle w:val="Prrafodelista"/>
-        <w:numPr>
-          <w:ilvl w:val="2"/>
-          <w:numId w:val="1"/>
-        </w:numPr>
-        <w:spacing w:after="160"/>
-        <w:ind w:left="1077"/>
-        <w:contextualSpacing w:val="0"/>
-        <w:jc w:val="both"/>
-        <w:outlineLvl w:val="1"/>
-        <w:rPr>
-          <w:b/>
-        </w:rPr>
-      </w:pPr>
-      <w:bookmarkStart w:id="17" w:name="_Toc512604718"/>
-      <w:r>
-        <w:rPr>
-          <w:b/>
-        </w:rPr>
-        <w:lastRenderedPageBreak/>
-        <w:t>Directrices</w:t>
-      </w:r>
-      <w:bookmarkEnd w:id="17"/>
-    </w:p>
-    <w:p>
-      <w:pPr>
-        <w:ind w:left="1077"/>
-        <w:jc w:val="both"/>
-      </w:pPr>
-      <w:r>
-        <w:t>El presente plan de gestión de la configuración se rige bajo las directrices definidas en los siguientes documentos:</w:t>
-      </w:r>
-    </w:p>
-    <w:tbl>
-      <w:tblPr>
-        <w:tblStyle w:val="Tablaconcuadrcula"/>
-        <w:tblW w:w="0" w:type="auto"/>
-        <w:tblInd w:w="1080" w:type="dxa"/>
-        <w:tblLook w:val="04A0" w:firstRow="1" w:lastRow="0" w:firstColumn="1" w:lastColumn="0" w:noHBand="0" w:noVBand="1"/>
-      </w:tblPr>
-      <w:tblGrid>
-        <w:gridCol w:w="2623"/>
-        <w:gridCol w:w="2448"/>
-        <w:gridCol w:w="2677"/>
-      </w:tblGrid>
-      <w:tr>
-        <w:tc>
-          <w:tcPr>
-            <w:tcW w:w="2746" w:type="dxa"/>
-          </w:tcPr>
-          <w:p>
-            <w:pPr>
-              <w:spacing w:after="200" w:line="276" w:lineRule="auto"/>
-              <w:jc w:val="both"/>
-            </w:pPr>
-            <w:r>
-              <w:t>Documento</w:t>
-            </w:r>
-          </w:p>
-        </w:tc>
-        <w:tc>
-          <w:tcPr>
-            <w:tcW w:w="2288" w:type="dxa"/>
-          </w:tcPr>
-          <w:p>
-            <w:pPr>
-              <w:spacing w:after="200" w:line="276" w:lineRule="auto"/>
-              <w:jc w:val="both"/>
-            </w:pPr>
-            <w:r>
-              <w:t>Descripción</w:t>
-            </w:r>
-          </w:p>
-        </w:tc>
-        <w:tc>
-          <w:tcPr>
-            <w:tcW w:w="2714" w:type="dxa"/>
-          </w:tcPr>
-          <w:p>
-            <w:pPr>
-              <w:spacing w:after="200" w:line="276" w:lineRule="auto"/>
-              <w:jc w:val="both"/>
-            </w:pPr>
-            <w:r>
-              <w:t>Ubicación en el repositorio</w:t>
-            </w:r>
-          </w:p>
-        </w:tc>
-      </w:tr>
-      <w:tr>
-        <w:tc>
-          <w:tcPr>
-            <w:tcW w:w="2746" w:type="dxa"/>
-          </w:tcPr>
-          <w:p>
-            <w:pPr>
-              <w:spacing w:after="200" w:line="276" w:lineRule="auto"/>
-              <w:jc w:val="both"/>
-            </w:pPr>
-            <w:r>
-              <w:t>Documento de Alcance del Sistema de Gestión de Seguridad de la Información</w:t>
-            </w:r>
-          </w:p>
-        </w:tc>
-        <w:tc>
-          <w:tcPr>
-            <w:tcW w:w="2288" w:type="dxa"/>
-          </w:tcPr>
-          <w:p>
-            <w:pPr>
-              <w:spacing w:after="200" w:line="276" w:lineRule="auto"/>
-              <w:jc w:val="both"/>
-            </w:pPr>
-            <w:r>
-              <w:t>Conjunto de políticas de administración de la información de la empresa.</w:t>
-            </w:r>
-          </w:p>
-        </w:tc>
-        <w:tc>
-          <w:tcPr>
-            <w:tcW w:w="2714" w:type="dxa"/>
-          </w:tcPr>
-          <w:p>
-            <w:pPr>
-              <w:spacing w:after="200" w:line="276" w:lineRule="auto"/>
-              <w:jc w:val="both"/>
-            </w:pPr>
-            <w:r>
-              <w:t>Documentos/SGSI.docx</w:t>
-            </w:r>
-          </w:p>
-        </w:tc>
-      </w:tr>
-      <w:tr>
-        <w:tc>
-          <w:tcPr>
-            <w:tcW w:w="2746" w:type="dxa"/>
-          </w:tcPr>
-          <w:p>
-            <w:pPr>
-              <w:spacing w:after="200" w:line="276" w:lineRule="auto"/>
-              <w:jc w:val="both"/>
-            </w:pPr>
-            <w:r>
-              <w:t>Manual de Organización y</w:t>
-            </w:r>
-            <w:r>
-              <w:t xml:space="preserve"> Funciones</w:t>
-            </w:r>
-          </w:p>
-        </w:tc>
-        <w:tc>
-          <w:tcPr>
-            <w:tcW w:w="2288" w:type="dxa"/>
-          </w:tcPr>
-          <w:p>
-            <w:pPr>
-              <w:rPr>
-                <w:rFonts w:ascii="Times New Roman" w:eastAsia="Times New Roman" w:hAnsi="Times New Roman" w:cs="Times New Roman"/>
-                <w:sz w:val="24"/>
-                <w:szCs w:val="24"/>
-                <w:lang w:val="es-ES_tradnl" w:eastAsia="es-ES_tradnl"/>
-              </w:rPr>
-            </w:pPr>
-            <w:r>
-              <w:t>Documento técnico normativo de gestión institucional donde se describe y establece la función</w:t>
-            </w:r>
-            <w:r>
-              <w:t xml:space="preserve"> </w:t>
-            </w:r>
-            <w:r>
-              <w:t>básica, las funciones específicas, las relaciones de autoridad, dependencia y coordinación, así cómo los requisitos de los cargos o puestos de trabajo.</w:t>
-            </w:r>
-          </w:p>
-        </w:tc>
-        <w:tc>
-          <w:tcPr>
-            <w:tcW w:w="2714" w:type="dxa"/>
-          </w:tcPr>
-          <w:p>
-            <w:pPr>
-              <w:spacing w:after="200" w:line="276" w:lineRule="auto"/>
-              <w:jc w:val="both"/>
-            </w:pPr>
-            <w:r>
-              <w:t>Documentos/MOF.doc</w:t>
-            </w:r>
-          </w:p>
-        </w:tc>
-      </w:tr>
-    </w:tbl>
-    <w:p>
-      <w:pPr>
-        <w:spacing w:after="160"/>
-        <w:jc w:val="both"/>
-        <w:outlineLvl w:val="1"/>
-        <w:rPr>
-          <w:b/>
-        </w:rPr>
-      </w:pPr>
-    </w:p>
-    <w:p>
-      <w:pPr>
-        <w:pStyle w:val="Prrafodelista"/>
-        <w:numPr>
-          <w:ilvl w:val="2"/>
-          <w:numId w:val="1"/>
-        </w:numPr>
-        <w:spacing w:after="160"/>
-        <w:contextualSpacing w:val="0"/>
-        <w:jc w:val="both"/>
-        <w:outlineLvl w:val="1"/>
-        <w:rPr>
-          <w:b/>
-        </w:rPr>
-      </w:pPr>
-      <w:bookmarkStart w:id="18" w:name="_Toc512604719"/>
-      <w:r>
-        <w:rPr>
-          <w:b/>
-        </w:rPr>
-        <w:t>Estándares utilizados</w:t>
-      </w:r>
-      <w:bookmarkEnd w:id="18"/>
-    </w:p>
-    <w:p>
-      <w:pPr>
-        <w:pStyle w:val="Prrafodelista"/>
-        <w:numPr>
-          <w:ilvl w:val="0"/>
-          <w:numId w:val="13"/>
-        </w:numPr>
-        <w:ind w:left="1423" w:hanging="357"/>
-        <w:contextualSpacing w:val="0"/>
-        <w:jc w:val="both"/>
-      </w:pPr>
-      <w:r>
-        <w:t>ISO 27001: Seguridad de la Información</w:t>
-      </w:r>
-    </w:p>
-    <w:p>
-      <w:pPr>
-        <w:pStyle w:val="Prrafodelista"/>
-        <w:numPr>
-          <w:ilvl w:val="0"/>
-          <w:numId w:val="13"/>
-        </w:numPr>
-        <w:ind w:left="1423" w:hanging="357"/>
-        <w:contextualSpacing w:val="0"/>
-        <w:jc w:val="both"/>
-      </w:pPr>
-      <w:r>
-        <w:t>ISO 10007: Gestión y Aseguramiento de la Calidad</w:t>
+        <w:t>)</w:t>
       </w:r>
     </w:p>
     <w:p>
@@ -10778,14 +9927,14 @@
           <w:b/>
         </w:rPr>
       </w:pPr>
-      <w:bookmarkStart w:id="19" w:name="_Toc512604720"/>
+      <w:bookmarkStart w:id="14" w:name="_Toc512720850"/>
       <w:r>
         <w:rPr>
           <w:b/>
         </w:rPr>
         <w:t>Herramientas, entorno e infraestructura</w:t>
       </w:r>
-      <w:bookmarkEnd w:id="19"/>
+      <w:bookmarkEnd w:id="14"/>
     </w:p>
     <w:p>
       <w:pPr>
@@ -10814,14 +9963,14 @@
           <w:b/>
         </w:rPr>
       </w:pPr>
-      <w:bookmarkStart w:id="20" w:name="_Toc512604721"/>
+      <w:bookmarkStart w:id="15" w:name="_Toc512720851"/>
       <w:r>
         <w:rPr>
           <w:b/>
         </w:rPr>
         <w:t>Repositorio de gestión de código fuente</w:t>
       </w:r>
-      <w:bookmarkEnd w:id="20"/>
+      <w:bookmarkEnd w:id="15"/>
     </w:p>
     <w:p>
       <w:pPr>
@@ -10859,14 +10008,14 @@
           <w:b/>
         </w:rPr>
       </w:pPr>
-      <w:bookmarkStart w:id="21" w:name="_Toc512604722"/>
+      <w:bookmarkStart w:id="16" w:name="_Toc512720852"/>
       <w:r>
         <w:rPr>
           <w:b/>
         </w:rPr>
         <w:t>Servidor de Integración Continua</w:t>
       </w:r>
-      <w:bookmarkEnd w:id="21"/>
+      <w:bookmarkEnd w:id="16"/>
     </w:p>
     <w:p>
       <w:pPr>
@@ -10874,11 +10023,7 @@
         <w:jc w:val="both"/>
       </w:pPr>
       <w:r>
-        <w:t xml:space="preserve">Se usará Jenkins, es un software de Integración continua de código abierto. Permite detectar errores durante el ciclo de vida del software. Cuenta con un gran abanico de </w:t>
-      </w:r>
-      <w:r>
-        <w:lastRenderedPageBreak/>
-        <w:t>oportunidades de comunicación con sistemas de gestión, además construye y ejecuta un gran número de pruebas.</w:t>
+        <w:t>Se usará Jenkins, es un software de Integración continua de código abierto. Permite detectar errores durante el ciclo de vida del software. Cuenta con un gran abanico de oportunidades de comunicación con sistemas de gestión, además construye y ejecuta un gran número de pruebas.</w:t>
       </w:r>
     </w:p>
     <w:p>
@@ -10923,14 +10068,14 @@
         <w:jc w:val="both"/>
         <w:outlineLvl w:val="1"/>
       </w:pPr>
-      <w:bookmarkStart w:id="22" w:name="_Toc512604723"/>
+      <w:bookmarkStart w:id="17" w:name="_Toc512720853"/>
       <w:r>
         <w:rPr>
           <w:b/>
         </w:rPr>
         <w:t>Sistema de documentación</w:t>
       </w:r>
-      <w:bookmarkEnd w:id="22"/>
+      <w:bookmarkEnd w:id="17"/>
     </w:p>
     <w:p>
       <w:pPr>
@@ -10947,6 +10092,7 @@
         <w:jc w:val="both"/>
       </w:pPr>
       <w:r>
+        <w:lastRenderedPageBreak/>
         <w:t>Cada documento pasara a formar parte de los releases del servidor de CI cuando cumplan las políticas preestablecidas, además deben de pasar por la revisión respectiva.</w:t>
       </w:r>
     </w:p>
@@ -10981,7 +10127,7 @@
           <w:lang w:val="es-ES_tradnl"/>
         </w:rPr>
       </w:pPr>
-      <w:bookmarkStart w:id="23" w:name="_Toc512604724"/>
+      <w:bookmarkStart w:id="18" w:name="_Toc512720854"/>
       <w:r>
         <w:rPr>
           <w:b/>
@@ -10989,7 +10135,7 @@
         <w:lastRenderedPageBreak/>
         <w:t>Calendario</w:t>
       </w:r>
-      <w:bookmarkEnd w:id="23"/>
+      <w:bookmarkEnd w:id="18"/>
     </w:p>
     <w:p>
       <w:pPr>
@@ -11051,14 +10197,14 @@
           <w:b/>
         </w:rPr>
       </w:pPr>
-      <w:bookmarkStart w:id="24" w:name="_Toc512604725"/>
+      <w:bookmarkStart w:id="19" w:name="_Toc512720855"/>
       <w:r>
         <w:rPr>
           <w:b/>
         </w:rPr>
         <w:t>Cronograma de actividades para la gestión de la configuración</w:t>
       </w:r>
-      <w:bookmarkEnd w:id="24"/>
+      <w:bookmarkEnd w:id="19"/>
     </w:p>
     <w:p>
       <w:pPr>
@@ -14216,7 +13362,7 @@
           <w:b/>
         </w:rPr>
       </w:pPr>
-      <w:bookmarkStart w:id="25" w:name="_Toc512604726"/>
+      <w:bookmarkStart w:id="20" w:name="_Toc512720856"/>
       <w:r>
         <w:rPr>
           <w:b/>
@@ -14224,7 +13370,7 @@
         <w:lastRenderedPageBreak/>
         <w:t>Cronograma de hitos</w:t>
       </w:r>
-      <w:bookmarkEnd w:id="25"/>
+      <w:bookmarkEnd w:id="20"/>
     </w:p>
     <w:tbl>
       <w:tblPr>
@@ -14453,8 +13599,6 @@
               </w:rPr>
               <w:t>0</w:t>
             </w:r>
-            <w:bookmarkStart w:id="26" w:name="_GoBack"/>
-            <w:bookmarkEnd w:id="26"/>
             <w:r>
               <w:rPr>
                 <w:rFonts w:ascii="Calibri" w:eastAsia="Calibri" w:hAnsi="Calibri" w:cs="Calibri"/>
@@ -14996,20 +14140,6 @@
         <w:jc w:val="both"/>
         <w:rPr>
           <w:lang w:val="es-ES_tradnl" w:eastAsia="es-ES_tradnl"/>
-        </w:rPr>
-      </w:pPr>
-      <w:r>
-        <w:rPr>
-          <w:lang w:val="es-ES_tradnl" w:eastAsia="es-ES_tradnl"/>
-        </w:rPr>
-        <w:br w:type="page"/>
-      </w:r>
-    </w:p>
-    <w:p>
-      <w:pPr>
-        <w:rPr>
-          <w:b/>
-          <w:lang w:val="es-ES_tradnl"/>
         </w:rPr>
       </w:pPr>
     </w:p>
@@ -15138,7 +14268,7 @@
               </w14:shadow>
               <w14:numForm w14:val="oldStyle"/>
             </w:rPr>
-            <w:t>14</w:t>
+            <w:t>1</w:t>
           </w:r>
           <w:r>
             <w:rPr>
@@ -15269,7 +14399,6 @@
               <w:dataBinding w:prefixMappings="xmlns:ns0='http://schemas.openxmlformats.org/package/2006/metadata/core-properties' xmlns:ns1='http://purl.org/dc/elements/1.1/'" w:xpath="/ns0:coreProperties[1]/ns1:title[1]" w:storeItemID="{6C3C8BC8-F283-45AE-878A-BAB7291924A1}"/>
               <w:text/>
             </w:sdtPr>
-            <w:sdtEndPr/>
             <w:sdtContent>
               <w:r>
                 <w:rPr>
@@ -15299,7 +14428,16 @@
               <w:sz w:val="19"/>
               <w:szCs w:val="19"/>
             </w:rPr>
-            <w:t xml:space="preserve"> – Versión 3.5</w:t>
+            <w:t xml:space="preserve"> – Versión 3.</w:t>
+          </w:r>
+          <w:r>
+            <w:rPr>
+              <w:b/>
+              <w:bCs/>
+              <w:sz w:val="19"/>
+              <w:szCs w:val="19"/>
+            </w:rPr>
+            <w:t>6</w:t>
           </w:r>
         </w:p>
       </w:tc>
@@ -15318,7 +14456,6 @@
             <w:calendar w:val="gregorian"/>
           </w:date>
         </w:sdtPr>
-        <w:sdtEndPr/>
         <w:sdtContent>
           <w:tc>
             <w:tcPr>
@@ -15337,7 +14474,13 @@
                 <w:rPr>
                   <w:color w:val="FFFFFF" w:themeColor="background1"/>
                 </w:rPr>
-                <w:t>27 de abril de 2018</w:t>
+                <w:t>28</w:t>
+              </w:r>
+              <w:r>
+                <w:rPr>
+                  <w:color w:val="FFFFFF" w:themeColor="background1"/>
+                </w:rPr>
+                <w:t xml:space="preserve"> de abril de 2018</w:t>
               </w:r>
             </w:p>
           </w:tc>
@@ -15582,6 +14725,119 @@
     </w:lvl>
   </w:abstractNum>
   <w:abstractNum w:abstractNumId="2">
+    <w:nsid w:val="0A7306F0"/>
+    <w:multiLevelType w:val="hybridMultilevel"/>
+    <w:tmpl w:val="AF12D370"/>
+    <w:lvl w:ilvl="0" w:tplc="040A0001">
+      <w:start w:val="1"/>
+      <w:numFmt w:val="bullet"/>
+      <w:lvlText w:val=""/>
+      <w:lvlJc w:val="left"/>
+      <w:pPr>
+        <w:ind w:left="1080" w:hanging="360"/>
+      </w:pPr>
+      <w:rPr>
+        <w:rFonts w:ascii="Symbol" w:hAnsi="Symbol" w:hint="default"/>
+      </w:rPr>
+    </w:lvl>
+    <w:lvl w:ilvl="1" w:tplc="040A0003" w:tentative="1">
+      <w:start w:val="1"/>
+      <w:numFmt w:val="bullet"/>
+      <w:lvlText w:val="o"/>
+      <w:lvlJc w:val="left"/>
+      <w:pPr>
+        <w:ind w:left="1800" w:hanging="360"/>
+      </w:pPr>
+      <w:rPr>
+        <w:rFonts w:ascii="Courier New" w:hAnsi="Courier New" w:cs="Courier New" w:hint="default"/>
+      </w:rPr>
+    </w:lvl>
+    <w:lvl w:ilvl="2" w:tplc="040A0005" w:tentative="1">
+      <w:start w:val="1"/>
+      <w:numFmt w:val="bullet"/>
+      <w:lvlText w:val=""/>
+      <w:lvlJc w:val="left"/>
+      <w:pPr>
+        <w:ind w:left="2520" w:hanging="360"/>
+      </w:pPr>
+      <w:rPr>
+        <w:rFonts w:ascii="Wingdings" w:hAnsi="Wingdings" w:hint="default"/>
+      </w:rPr>
+    </w:lvl>
+    <w:lvl w:ilvl="3" w:tplc="040A0001" w:tentative="1">
+      <w:start w:val="1"/>
+      <w:numFmt w:val="bullet"/>
+      <w:lvlText w:val=""/>
+      <w:lvlJc w:val="left"/>
+      <w:pPr>
+        <w:ind w:left="3240" w:hanging="360"/>
+      </w:pPr>
+      <w:rPr>
+        <w:rFonts w:ascii="Symbol" w:hAnsi="Symbol" w:hint="default"/>
+      </w:rPr>
+    </w:lvl>
+    <w:lvl w:ilvl="4" w:tplc="040A0003" w:tentative="1">
+      <w:start w:val="1"/>
+      <w:numFmt w:val="bullet"/>
+      <w:lvlText w:val="o"/>
+      <w:lvlJc w:val="left"/>
+      <w:pPr>
+        <w:ind w:left="3960" w:hanging="360"/>
+      </w:pPr>
+      <w:rPr>
+        <w:rFonts w:ascii="Courier New" w:hAnsi="Courier New" w:cs="Courier New" w:hint="default"/>
+      </w:rPr>
+    </w:lvl>
+    <w:lvl w:ilvl="5" w:tplc="040A0005" w:tentative="1">
+      <w:start w:val="1"/>
+      <w:numFmt w:val="bullet"/>
+      <w:lvlText w:val=""/>
+      <w:lvlJc w:val="left"/>
+      <w:pPr>
+        <w:ind w:left="4680" w:hanging="360"/>
+      </w:pPr>
+      <w:rPr>
+        <w:rFonts w:ascii="Wingdings" w:hAnsi="Wingdings" w:hint="default"/>
+      </w:rPr>
+    </w:lvl>
+    <w:lvl w:ilvl="6" w:tplc="040A0001" w:tentative="1">
+      <w:start w:val="1"/>
+      <w:numFmt w:val="bullet"/>
+      <w:lvlText w:val=""/>
+      <w:lvlJc w:val="left"/>
+      <w:pPr>
+        <w:ind w:left="5400" w:hanging="360"/>
+      </w:pPr>
+      <w:rPr>
+        <w:rFonts w:ascii="Symbol" w:hAnsi="Symbol" w:hint="default"/>
+      </w:rPr>
+    </w:lvl>
+    <w:lvl w:ilvl="7" w:tplc="040A0003" w:tentative="1">
+      <w:start w:val="1"/>
+      <w:numFmt w:val="bullet"/>
+      <w:lvlText w:val="o"/>
+      <w:lvlJc w:val="left"/>
+      <w:pPr>
+        <w:ind w:left="6120" w:hanging="360"/>
+      </w:pPr>
+      <w:rPr>
+        <w:rFonts w:ascii="Courier New" w:hAnsi="Courier New" w:cs="Courier New" w:hint="default"/>
+      </w:rPr>
+    </w:lvl>
+    <w:lvl w:ilvl="8" w:tplc="040A0005" w:tentative="1">
+      <w:start w:val="1"/>
+      <w:numFmt w:val="bullet"/>
+      <w:lvlText w:val=""/>
+      <w:lvlJc w:val="left"/>
+      <w:pPr>
+        <w:ind w:left="6840" w:hanging="360"/>
+      </w:pPr>
+      <w:rPr>
+        <w:rFonts w:ascii="Wingdings" w:hAnsi="Wingdings" w:hint="default"/>
+      </w:rPr>
+    </w:lvl>
+  </w:abstractNum>
+  <w:abstractNum w:abstractNumId="3">
     <w:nsid w:val="16696B03"/>
     <w:multiLevelType w:val="hybridMultilevel"/>
     <w:tmpl w:val="3014D53A"/>
@@ -15694,7 +14950,7 @@
       </w:rPr>
     </w:lvl>
   </w:abstractNum>
-  <w:abstractNum w:abstractNumId="3">
+  <w:abstractNum w:abstractNumId="4">
     <w:nsid w:val="25991F61"/>
     <w:multiLevelType w:val="hybridMultilevel"/>
     <w:tmpl w:val="1748696A"/>
@@ -15807,7 +15063,7 @@
       </w:rPr>
     </w:lvl>
   </w:abstractNum>
-  <w:abstractNum w:abstractNumId="4">
+  <w:abstractNum w:abstractNumId="5">
     <w:nsid w:val="28575903"/>
     <w:multiLevelType w:val="hybridMultilevel"/>
     <w:tmpl w:val="23DAA81A"/>
@@ -15920,7 +15176,7 @@
       </w:rPr>
     </w:lvl>
   </w:abstractNum>
-  <w:abstractNum w:abstractNumId="5">
+  <w:abstractNum w:abstractNumId="6">
     <w:nsid w:val="28EB751D"/>
     <w:multiLevelType w:val="hybridMultilevel"/>
     <w:tmpl w:val="6512E468"/>
@@ -16033,7 +15289,7 @@
       </w:rPr>
     </w:lvl>
   </w:abstractNum>
-  <w:abstractNum w:abstractNumId="6">
+  <w:abstractNum w:abstractNumId="7">
     <w:nsid w:val="34FC61C6"/>
     <w:multiLevelType w:val="hybridMultilevel"/>
     <w:tmpl w:val="26248C80"/>
@@ -16146,10 +15402,10 @@
       </w:rPr>
     </w:lvl>
   </w:abstractNum>
-  <w:abstractNum w:abstractNumId="7">
+  <w:abstractNum w:abstractNumId="8">
     <w:nsid w:val="382101CD"/>
     <w:multiLevelType w:val="hybridMultilevel"/>
-    <w:tmpl w:val="65B2D740"/>
+    <w:tmpl w:val="8FECC13A"/>
     <w:lvl w:ilvl="0" w:tplc="8E6E858C">
       <w:start w:val="1"/>
       <w:numFmt w:val="bullet"/>
@@ -16259,7 +15515,7 @@
       </w:rPr>
     </w:lvl>
   </w:abstractNum>
-  <w:abstractNum w:abstractNumId="8">
+  <w:abstractNum w:abstractNumId="9">
     <w:nsid w:val="3AAE65C0"/>
     <w:multiLevelType w:val="hybridMultilevel"/>
     <w:tmpl w:val="AA260042"/>
@@ -16372,7 +15628,7 @@
       </w:rPr>
     </w:lvl>
   </w:abstractNum>
-  <w:abstractNum w:abstractNumId="9">
+  <w:abstractNum w:abstractNumId="10">
     <w:nsid w:val="41505E4D"/>
     <w:multiLevelType w:val="hybridMultilevel"/>
     <w:tmpl w:val="180A8448"/>
@@ -16485,7 +15741,7 @@
       </w:rPr>
     </w:lvl>
   </w:abstractNum>
-  <w:abstractNum w:abstractNumId="10">
+  <w:abstractNum w:abstractNumId="11">
     <w:nsid w:val="4BB94767"/>
     <w:multiLevelType w:val="hybridMultilevel"/>
     <w:tmpl w:val="F1E8E3CE"/>
@@ -16598,7 +15854,7 @@
       </w:rPr>
     </w:lvl>
   </w:abstractNum>
-  <w:abstractNum w:abstractNumId="11">
+  <w:abstractNum w:abstractNumId="12">
     <w:nsid w:val="599C0BB6"/>
     <w:multiLevelType w:val="hybridMultilevel"/>
     <w:tmpl w:val="2C9844EC"/>
@@ -16711,7 +15967,7 @@
       </w:rPr>
     </w:lvl>
   </w:abstractNum>
-  <w:abstractNum w:abstractNumId="12">
+  <w:abstractNum w:abstractNumId="13">
     <w:nsid w:val="60F2639D"/>
     <w:multiLevelType w:val="multilevel"/>
     <w:tmpl w:val="39480AD8"/>
@@ -16833,43 +16089,46 @@
     </w:lvl>
   </w:abstractNum>
   <w:num w:numId="1">
-    <w:abstractNumId w:val="12"/>
+    <w:abstractNumId w:val="13"/>
   </w:num>
   <w:num w:numId="2">
-    <w:abstractNumId w:val="8"/>
+    <w:abstractNumId w:val="9"/>
   </w:num>
   <w:num w:numId="3">
-    <w:abstractNumId w:val="6"/>
+    <w:abstractNumId w:val="7"/>
   </w:num>
   <w:num w:numId="4">
     <w:abstractNumId w:val="0"/>
   </w:num>
   <w:num w:numId="5">
-    <w:abstractNumId w:val="2"/>
+    <w:abstractNumId w:val="3"/>
   </w:num>
   <w:num w:numId="6">
+    <w:abstractNumId w:val="11"/>
+  </w:num>
+  <w:num w:numId="7">
+    <w:abstractNumId w:val="4"/>
+  </w:num>
+  <w:num w:numId="8">
     <w:abstractNumId w:val="10"/>
   </w:num>
-  <w:num w:numId="7">
-    <w:abstractNumId w:val="3"/>
-  </w:num>
-  <w:num w:numId="8">
-    <w:abstractNumId w:val="9"/>
-  </w:num>
   <w:num w:numId="9">
-    <w:abstractNumId w:val="7"/>
+    <w:abstractNumId w:val="8"/>
   </w:num>
   <w:num w:numId="10">
-    <w:abstractNumId w:val="5"/>
+    <w:abstractNumId w:val="6"/>
   </w:num>
   <w:num w:numId="11">
     <w:abstractNumId w:val="1"/>
   </w:num>
   <w:num w:numId="12">
-    <w:abstractNumId w:val="11"/>
+    <w:abstractNumId w:val="12"/>
   </w:num>
   <w:num w:numId="13">
-    <w:abstractNumId w:val="4"/>
+    <w:abstractNumId w:val="5"/>
+  </w:num>
+  <w:num w:numId="14">
+    <w:abstractNumId w:val="2"/>
   </w:num>
   <w:numIdMacAtCleanup w:val="4"/>
 </w:numbering>
@@ -18661,7 +17920,7 @@
 
 <file path=customXml/item1.xml><?xml version="1.0" encoding="utf-8"?>
 <CoverPageProperties xmlns="http://schemas.microsoft.com/office/2006/coverPageProps">
-  <PublishDate>27 de abril de 2018</PublishDate>
+  <PublishDate>28 de abril de 2018</PublishDate>
   <Abstract/>
   <CompanyAddress/>
   <CompanyPhone/>
@@ -18683,7 +17942,7 @@
 </file>
 
 <file path=customXml/itemProps2.xml><?xml version="1.0" encoding="utf-8"?>
-<ds:datastoreItem xmlns:ds="http://schemas.openxmlformats.org/officeDocument/2006/customXml" ds:itemID="{1823740B-3781-6941-A0FA-F4CDDF4347E7}">
+<ds:datastoreItem xmlns:ds="http://schemas.openxmlformats.org/officeDocument/2006/customXml" ds:itemID="{030E76A0-816F-9F43-A1A2-0583ADB57DCD}">
   <ds:schemaRefs>
     <ds:schemaRef ds:uri="http://schemas.openxmlformats.org/officeDocument/2006/bibliography"/>
   </ds:schemaRefs>

</xml_diff>

<commit_message>
Corregido calendario en PGC
</commit_message>
<xml_diff>
--- a/Documentos/PGC.docx
+++ b/Documentos/PGC.docx
@@ -1,6 +1,6 @@
 
 <file path=word/document.xml><?xml version="1.0" encoding="utf-8"?>
-<w:document xmlns:wpc="http://schemas.microsoft.com/office/word/2010/wordprocessingCanvas" xmlns:mc="http://schemas.openxmlformats.org/markup-compatibility/2006" xmlns:o="urn:schemas-microsoft-com:office:office" xmlns:r="http://schemas.openxmlformats.org/officeDocument/2006/relationships" xmlns:m="http://schemas.openxmlformats.org/officeDocument/2006/math" xmlns:v="urn:schemas-microsoft-com:vml" xmlns:wp14="http://schemas.microsoft.com/office/word/2010/wordprocessingDrawing" xmlns:wp="http://schemas.openxmlformats.org/drawingml/2006/wordprocessingDrawing" xmlns:w10="urn:schemas-microsoft-com:office:word" xmlns:w="http://schemas.openxmlformats.org/wordprocessingml/2006/main" xmlns:w14="http://schemas.microsoft.com/office/word/2010/wordml" xmlns:w15="http://schemas.microsoft.com/office/word/2012/wordml" xmlns:wpg="http://schemas.microsoft.com/office/word/2010/wordprocessingGroup" xmlns:wpi="http://schemas.microsoft.com/office/word/2010/wordprocessingInk" xmlns:wne="http://schemas.microsoft.com/office/word/2006/wordml" xmlns:wps="http://schemas.microsoft.com/office/word/2010/wordprocessingShape" mc:Ignorable="w14 w15 wp14">
+<w:document xmlns:wpc="http://schemas.microsoft.com/office/word/2010/wordprocessingCanvas" xmlns:cx="http://schemas.microsoft.com/office/drawing/2014/chartex" xmlns:cx1="http://schemas.microsoft.com/office/drawing/2015/9/8/chartex" xmlns:cx2="http://schemas.microsoft.com/office/drawing/2015/10/21/chartex" xmlns:cx3="http://schemas.microsoft.com/office/drawing/2016/5/9/chartex" xmlns:cx4="http://schemas.microsoft.com/office/drawing/2016/5/10/chartex" xmlns:cx5="http://schemas.microsoft.com/office/drawing/2016/5/11/chartex" xmlns:cx6="http://schemas.microsoft.com/office/drawing/2016/5/12/chartex" xmlns:cx7="http://schemas.microsoft.com/office/drawing/2016/5/13/chartex" xmlns:cx8="http://schemas.microsoft.com/office/drawing/2016/5/14/chartex" xmlns:mc="http://schemas.openxmlformats.org/markup-compatibility/2006" xmlns:aink="http://schemas.microsoft.com/office/drawing/2016/ink" xmlns:am3d="http://schemas.microsoft.com/office/drawing/2017/model3d" xmlns:o="urn:schemas-microsoft-com:office:office" xmlns:r="http://schemas.openxmlformats.org/officeDocument/2006/relationships" xmlns:m="http://schemas.openxmlformats.org/officeDocument/2006/math" xmlns:v="urn:schemas-microsoft-com:vml" xmlns:wp14="http://schemas.microsoft.com/office/word/2010/wordprocessingDrawing" xmlns:wp="http://schemas.openxmlformats.org/drawingml/2006/wordprocessingDrawing" xmlns:w10="urn:schemas-microsoft-com:office:word" xmlns:w="http://schemas.openxmlformats.org/wordprocessingml/2006/main" xmlns:w14="http://schemas.microsoft.com/office/word/2010/wordml" xmlns:w15="http://schemas.microsoft.com/office/word/2012/wordml" xmlns:w16cid="http://schemas.microsoft.com/office/word/2016/wordml/cid" xmlns:w16se="http://schemas.microsoft.com/office/word/2015/wordml/symex" xmlns:wpg="http://schemas.microsoft.com/office/word/2010/wordprocessingGroup" xmlns:wpi="http://schemas.microsoft.com/office/word/2010/wordprocessingInk" xmlns:wne="http://schemas.microsoft.com/office/word/2006/wordml" xmlns:wps="http://schemas.microsoft.com/office/word/2010/wordprocessingShape" mc:Ignorable="w14 w15 w16se w16cid wp14">
   <w:body>
     <w:sdt>
       <w:sdtPr>
@@ -217,7 +217,7 @@
                   </wp:anchor>
                 </w:drawing>
               </mc:Choice>
-              <mc:Fallback xmlns:cx="http://schemas.microsoft.com/office/drawing/2014/chartex" xmlns:cx1="http://schemas.microsoft.com/office/drawing/2015/9/8/chartex" xmlns:cx2="http://schemas.microsoft.com/office/drawing/2015/10/21/chartex" xmlns:cx3="http://schemas.microsoft.com/office/drawing/2016/5/9/chartex" xmlns:cx4="http://schemas.microsoft.com/office/drawing/2016/5/10/chartex" xmlns:cx5="http://schemas.microsoft.com/office/drawing/2016/5/11/chartex" xmlns:cx6="http://schemas.microsoft.com/office/drawing/2016/5/12/chartex" xmlns:cx7="http://schemas.microsoft.com/office/drawing/2016/5/13/chartex" xmlns:cx8="http://schemas.microsoft.com/office/drawing/2016/5/14/chartex" xmlns:aink="http://schemas.microsoft.com/office/drawing/2016/ink" xmlns:am3d="http://schemas.microsoft.com/office/drawing/2017/model3d" xmlns:w16cid="http://schemas.microsoft.com/office/word/2016/wordml/cid" xmlns:w16se="http://schemas.microsoft.com/office/word/2015/wordml/symex" xmlns:mv="urn:schemas-microsoft-com:mac:vml" xmlns:mo="http://schemas.microsoft.com/office/mac/office/2008/main">
+              <mc:Fallback xmlns:mv="urn:schemas-microsoft-com:mac:vml" xmlns:mo="http://schemas.microsoft.com/office/mac/office/2008/main">
                 <w:pict>
                   <v:rect w14:anchorId="12366E7F" id="3 Rectángulo" o:spid="_x0000_s1026" style="position:absolute;margin-left:-86pt;margin-top:-70.85pt;width:614.35pt;height:11in;z-index:-251667968;visibility:visible;mso-wrap-style:square;mso-width-percent:0;mso-wrap-distance-left:9pt;mso-wrap-distance-top:0;mso-wrap-distance-right:9pt;mso-wrap-distance-bottom:0;mso-position-horizontal:absolute;mso-position-horizontal-relative:text;mso-position-vertical:absolute;mso-position-vertical-relative:text;mso-width-percent:0;mso-width-relative:margin;v-text-anchor:middle" o:gfxdata="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" fillcolor="#1f497d [3215]" stroked="f" strokeweight="2pt"/>
                 </w:pict>
@@ -782,7 +782,7 @@
                                     <w:szCs w:val="28"/>
                                     <w:lang w:val="es-PE" w:eastAsia="es-PE"/>
                                   </w:rPr>
-                                  <w:t>7</w:t>
+                                  <w:t>8</w:t>
                                 </w:r>
                               </w:p>
                             </w:txbxContent>
@@ -881,7 +881,7 @@
                               <w:szCs w:val="28"/>
                               <w:lang w:val="es-PE" w:eastAsia="es-PE"/>
                             </w:rPr>
-                            <w:t>7</w:t>
+                            <w:t>8</w:t>
                           </w:r>
                         </w:p>
                       </w:txbxContent>
@@ -1256,7 +1256,7 @@
             <w:pStyle w:val="HojadeControl"/>
             <w:jc w:val="center"/>
             <w:rPr>
-              <w:rFonts w:ascii="NewsGotT" w:hAnsi="NewsGotT"/>
+              <w:rFonts w:ascii="NewsGotT" w:hAnsi="NewsGotT" w:hint="eastAsia"/>
             </w:rPr>
           </w:pPr>
           <w:r>
@@ -1270,6 +1270,9 @@
         <w:p>
           <w:pPr>
             <w:pStyle w:val="Standard"/>
+            <w:rPr>
+              <w:rFonts w:hint="eastAsia"/>
+            </w:rPr>
           </w:pPr>
         </w:p>
         <w:tbl>
@@ -1313,6 +1316,7 @@
                 <w:pPr>
                   <w:pStyle w:val="TableContents"/>
                   <w:rPr>
+                    <w:rFonts w:hint="eastAsia"/>
                     <w:b/>
                     <w:bCs/>
                     <w:sz w:val="22"/>
@@ -1346,6 +1350,7 @@
                 <w:pPr>
                   <w:pStyle w:val="TableContents"/>
                   <w:rPr>
+                    <w:rFonts w:hint="eastAsia"/>
                     <w:sz w:val="22"/>
                     <w:szCs w:val="22"/>
                   </w:rPr>
@@ -1403,6 +1408,7 @@
                 <w:pPr>
                   <w:pStyle w:val="TableContents"/>
                   <w:rPr>
+                    <w:rFonts w:hint="eastAsia"/>
                     <w:b/>
                     <w:bCs/>
                     <w:sz w:val="22"/>
@@ -1436,6 +1442,7 @@
                 <w:pPr>
                   <w:pStyle w:val="TableContents"/>
                   <w:rPr>
+                    <w:rFonts w:hint="eastAsia"/>
                     <w:sz w:val="22"/>
                     <w:szCs w:val="22"/>
                   </w:rPr>
@@ -1467,6 +1474,7 @@
                 <w:pPr>
                   <w:pStyle w:val="TableContents"/>
                   <w:rPr>
+                    <w:rFonts w:hint="eastAsia"/>
                     <w:b/>
                     <w:bCs/>
                     <w:sz w:val="22"/>
@@ -1500,6 +1508,7 @@
                 <w:pPr>
                   <w:pStyle w:val="TableContents"/>
                   <w:rPr>
+                    <w:rFonts w:hint="eastAsia"/>
                     <w:sz w:val="22"/>
                     <w:szCs w:val="22"/>
                   </w:rPr>
@@ -1546,86 +1555,6 @@
                     <w:szCs w:val="22"/>
                   </w:rPr>
                   <w:t>onfiguración</w:t>
-                </w:r>
-              </w:p>
-            </w:tc>
-            <w:bookmarkStart w:id="4" w:name="_GoBack"/>
-            <w:bookmarkEnd w:id="4"/>
-          </w:tr>
-          <w:tr>
-            <w:tc>
-              <w:tcPr>
-                <w:tcW w:w="2208" w:type="dxa"/>
-                <w:shd w:val="clear" w:color="auto" w:fill="DBE5F1" w:themeFill="accent1" w:themeFillTint="33"/>
-                <w:tcMar>
-                  <w:top w:w="55" w:type="dxa"/>
-                  <w:left w:w="55" w:type="dxa"/>
-                  <w:bottom w:w="55" w:type="dxa"/>
-                  <w:right w:w="55" w:type="dxa"/>
-                </w:tcMar>
-                <w:vAlign w:val="center"/>
-              </w:tcPr>
-              <w:p>
-                <w:pPr>
-                  <w:pStyle w:val="TableContents"/>
-                  <w:rPr>
-                    <w:b/>
-                    <w:bCs/>
-                    <w:sz w:val="22"/>
-                    <w:szCs w:val="22"/>
-                  </w:rPr>
-                </w:pPr>
-                <w:r>
-                  <w:rPr>
-                    <w:b/>
-                    <w:bCs/>
-                    <w:sz w:val="22"/>
-                    <w:szCs w:val="22"/>
-                  </w:rPr>
-                  <w:t>Autor</w:t>
-                </w:r>
-              </w:p>
-            </w:tc>
-            <w:tc>
-              <w:tcPr>
-                <w:tcW w:w="6863" w:type="dxa"/>
-                <w:gridSpan w:val="3"/>
-                <w:tcMar>
-                  <w:top w:w="55" w:type="dxa"/>
-                  <w:left w:w="55" w:type="dxa"/>
-                  <w:bottom w:w="55" w:type="dxa"/>
-                  <w:right w:w="55" w:type="dxa"/>
-                </w:tcMar>
-                <w:vAlign w:val="center"/>
-              </w:tcPr>
-              <w:p>
-                <w:pPr>
-                  <w:pStyle w:val="TableContents"/>
-                  <w:rPr>
-                    <w:sz w:val="22"/>
-                    <w:szCs w:val="22"/>
-                  </w:rPr>
-                </w:pPr>
-                <w:r>
-                  <w:rPr>
-                    <w:sz w:val="22"/>
-                    <w:szCs w:val="22"/>
-                  </w:rPr>
-                  <w:t>C</w:t>
-                </w:r>
-                <w:r>
-                  <w:rPr>
-                    <w:sz w:val="22"/>
-                    <w:szCs w:val="22"/>
-                  </w:rPr>
-                  <w:t>C</w:t>
-                </w:r>
-                <w:r>
-                  <w:rPr>
-                    <w:sz w:val="22"/>
-                    <w:szCs w:val="22"/>
-                  </w:rPr>
-                  <w:t>, GS, JE, JT, JS, LA, LC</w:t>
                 </w:r>
               </w:p>
             </w:tc>
@@ -1647,6 +1576,87 @@
                 <w:pPr>
                   <w:pStyle w:val="TableContents"/>
                   <w:rPr>
+                    <w:rFonts w:hint="eastAsia"/>
+                    <w:b/>
+                    <w:bCs/>
+                    <w:sz w:val="22"/>
+                    <w:szCs w:val="22"/>
+                  </w:rPr>
+                </w:pPr>
+                <w:r>
+                  <w:rPr>
+                    <w:b/>
+                    <w:bCs/>
+                    <w:sz w:val="22"/>
+                    <w:szCs w:val="22"/>
+                  </w:rPr>
+                  <w:t>Autor</w:t>
+                </w:r>
+              </w:p>
+            </w:tc>
+            <w:tc>
+              <w:tcPr>
+                <w:tcW w:w="6863" w:type="dxa"/>
+                <w:gridSpan w:val="3"/>
+                <w:tcMar>
+                  <w:top w:w="55" w:type="dxa"/>
+                  <w:left w:w="55" w:type="dxa"/>
+                  <w:bottom w:w="55" w:type="dxa"/>
+                  <w:right w:w="55" w:type="dxa"/>
+                </w:tcMar>
+                <w:vAlign w:val="center"/>
+              </w:tcPr>
+              <w:p>
+                <w:pPr>
+                  <w:pStyle w:val="TableContents"/>
+                  <w:rPr>
+                    <w:rFonts w:hint="eastAsia"/>
+                    <w:sz w:val="22"/>
+                    <w:szCs w:val="22"/>
+                  </w:rPr>
+                </w:pPr>
+                <w:r>
+                  <w:rPr>
+                    <w:sz w:val="22"/>
+                    <w:szCs w:val="22"/>
+                  </w:rPr>
+                  <w:t>C</w:t>
+                </w:r>
+                <w:r>
+                  <w:rPr>
+                    <w:sz w:val="22"/>
+                    <w:szCs w:val="22"/>
+                  </w:rPr>
+                  <w:t>C</w:t>
+                </w:r>
+                <w:r>
+                  <w:rPr>
+                    <w:sz w:val="22"/>
+                    <w:szCs w:val="22"/>
+                  </w:rPr>
+                  <w:t>, GS, JE, JT, JS, LA, LC</w:t>
+                </w:r>
+              </w:p>
+            </w:tc>
+          </w:tr>
+          <w:tr>
+            <w:tc>
+              <w:tcPr>
+                <w:tcW w:w="2208" w:type="dxa"/>
+                <w:shd w:val="clear" w:color="auto" w:fill="DBE5F1" w:themeFill="accent1" w:themeFillTint="33"/>
+                <w:tcMar>
+                  <w:top w:w="55" w:type="dxa"/>
+                  <w:left w:w="55" w:type="dxa"/>
+                  <w:bottom w:w="55" w:type="dxa"/>
+                  <w:right w:w="55" w:type="dxa"/>
+                </w:tcMar>
+                <w:vAlign w:val="center"/>
+              </w:tcPr>
+              <w:p>
+                <w:pPr>
+                  <w:pStyle w:val="TableContents"/>
+                  <w:rPr>
+                    <w:rFonts w:hint="eastAsia"/>
                     <w:b/>
                     <w:bCs/>
                     <w:sz w:val="22"/>
@@ -1679,6 +1689,7 @@
                 <w:pPr>
                   <w:pStyle w:val="TableContents"/>
                   <w:rPr>
+                    <w:rFonts w:hint="eastAsia"/>
                     <w:sz w:val="22"/>
                     <w:szCs w:val="22"/>
                   </w:rPr>
@@ -1695,7 +1706,7 @@
                     <w:sz w:val="22"/>
                     <w:szCs w:val="22"/>
                   </w:rPr>
-                  <w:t>7</w:t>
+                  <w:t>8</w:t>
                 </w:r>
               </w:p>
             </w:tc>
@@ -1715,6 +1726,7 @@
                 <w:pPr>
                   <w:pStyle w:val="TableContents"/>
                   <w:rPr>
+                    <w:rFonts w:hint="eastAsia"/>
                     <w:b/>
                     <w:bCs/>
                     <w:sz w:val="22"/>
@@ -1748,6 +1760,7 @@
                   <w:pStyle w:val="TableContents"/>
                   <w:jc w:val="center"/>
                   <w:rPr>
+                    <w:rFonts w:hint="eastAsia"/>
                     <w:sz w:val="22"/>
                     <w:szCs w:val="22"/>
                   </w:rPr>
@@ -1815,6 +1828,7 @@
                 <w:pPr>
                   <w:pStyle w:val="TableContents"/>
                   <w:rPr>
+                    <w:rFonts w:hint="eastAsia"/>
                     <w:b/>
                     <w:bCs/>
                     <w:sz w:val="22"/>
@@ -1848,6 +1862,7 @@
                 <w:pPr>
                   <w:pStyle w:val="TableContents"/>
                   <w:rPr>
+                    <w:rFonts w:hint="eastAsia"/>
                     <w:sz w:val="22"/>
                     <w:szCs w:val="22"/>
                   </w:rPr>
@@ -1870,6 +1885,7 @@
                 <w:pPr>
                   <w:pStyle w:val="TableContents"/>
                   <w:rPr>
+                    <w:rFonts w:hint="eastAsia"/>
                     <w:b/>
                     <w:bCs/>
                     <w:sz w:val="22"/>
@@ -1903,6 +1919,7 @@
                   <w:pStyle w:val="TableContents"/>
                   <w:jc w:val="center"/>
                   <w:rPr>
+                    <w:rFonts w:hint="eastAsia"/>
                     <w:sz w:val="22"/>
                     <w:szCs w:val="22"/>
                   </w:rPr>
@@ -1928,6 +1945,7 @@
                 <w:pPr>
                   <w:pStyle w:val="TableContents"/>
                   <w:rPr>
+                    <w:rFonts w:hint="eastAsia"/>
                     <w:b/>
                     <w:bCs/>
                     <w:sz w:val="22"/>
@@ -1952,6 +1970,7 @@
                 <w:pPr>
                   <w:pStyle w:val="TableContents"/>
                   <w:rPr>
+                    <w:rFonts w:hint="eastAsia"/>
                     <w:sz w:val="22"/>
                     <w:szCs w:val="22"/>
                   </w:rPr>
@@ -1974,6 +1993,7 @@
                 <w:pPr>
                   <w:pStyle w:val="TableContents"/>
                   <w:rPr>
+                    <w:rFonts w:hint="eastAsia"/>
                     <w:b/>
                     <w:bCs/>
                     <w:sz w:val="22"/>
@@ -2007,6 +2027,7 @@
                   <w:pStyle w:val="TableContents"/>
                   <w:jc w:val="center"/>
                   <w:rPr>
+                    <w:rFonts w:hint="eastAsia"/>
                     <w:sz w:val="22"/>
                     <w:szCs w:val="22"/>
                   </w:rPr>
@@ -2033,6 +2054,7 @@
           <w:pPr>
             <w:pStyle w:val="Standard"/>
             <w:rPr>
+              <w:rFonts w:hint="eastAsia"/>
               <w:sz w:val="22"/>
               <w:szCs w:val="22"/>
             </w:rPr>
@@ -2042,6 +2064,7 @@
           <w:pPr>
             <w:pStyle w:val="Standard"/>
             <w:rPr>
+              <w:rFonts w:hint="eastAsia"/>
               <w:sz w:val="22"/>
               <w:szCs w:val="22"/>
             </w:rPr>
@@ -2051,6 +2074,7 @@
           <w:pPr>
             <w:pStyle w:val="Standard"/>
             <w:rPr>
+              <w:rFonts w:hint="eastAsia"/>
               <w:b/>
               <w:sz w:val="22"/>
               <w:szCs w:val="22"/>
@@ -2070,6 +2094,7 @@
           <w:pPr>
             <w:pStyle w:val="Standard"/>
             <w:rPr>
+              <w:rFonts w:hint="eastAsia"/>
               <w:sz w:val="22"/>
               <w:szCs w:val="22"/>
             </w:rPr>
@@ -2118,6 +2143,7 @@
                   <w:pStyle w:val="TableContents"/>
                   <w:jc w:val="center"/>
                   <w:rPr>
+                    <w:rFonts w:hint="eastAsia"/>
                     <w:b/>
                     <w:bCs/>
                     <w:sz w:val="22"/>
@@ -2153,6 +2179,7 @@
                   <w:pStyle w:val="TableContents"/>
                   <w:jc w:val="center"/>
                   <w:rPr>
+                    <w:rFonts w:hint="eastAsia"/>
                     <w:b/>
                     <w:bCs/>
                     <w:sz w:val="22"/>
@@ -2188,6 +2215,7 @@
                   <w:pStyle w:val="TableContents"/>
                   <w:jc w:val="center"/>
                   <w:rPr>
+                    <w:rFonts w:hint="eastAsia"/>
                     <w:b/>
                     <w:bCs/>
                     <w:sz w:val="22"/>
@@ -2223,6 +2251,7 @@
                   <w:pStyle w:val="TableContents"/>
                   <w:jc w:val="center"/>
                   <w:rPr>
+                    <w:rFonts w:hint="eastAsia"/>
                     <w:b/>
                     <w:bCs/>
                     <w:sz w:val="22"/>
@@ -2259,6 +2288,7 @@
                   <w:pStyle w:val="TableContents"/>
                   <w:jc w:val="center"/>
                   <w:rPr>
+                    <w:rFonts w:hint="eastAsia"/>
                     <w:sz w:val="22"/>
                     <w:szCs w:val="22"/>
                   </w:rPr>
@@ -2288,6 +2318,7 @@
                   <w:pStyle w:val="TableContents"/>
                   <w:jc w:val="center"/>
                   <w:rPr>
+                    <w:rFonts w:hint="eastAsia"/>
                     <w:sz w:val="22"/>
                     <w:szCs w:val="22"/>
                   </w:rPr>
@@ -2317,6 +2348,7 @@
                   <w:pStyle w:val="TableContents"/>
                   <w:jc w:val="center"/>
                   <w:rPr>
+                    <w:rFonts w:hint="eastAsia"/>
                     <w:sz w:val="22"/>
                     <w:szCs w:val="22"/>
                   </w:rPr>
@@ -2346,6 +2378,7 @@
                   <w:pStyle w:val="TableContents"/>
                   <w:jc w:val="center"/>
                   <w:rPr>
+                    <w:rFonts w:hint="eastAsia"/>
                     <w:sz w:val="22"/>
                     <w:szCs w:val="22"/>
                   </w:rPr>
@@ -2419,6 +2452,7 @@
                   <w:pStyle w:val="TableContents"/>
                   <w:jc w:val="center"/>
                   <w:rPr>
+                    <w:rFonts w:hint="eastAsia"/>
                     <w:sz w:val="22"/>
                     <w:szCs w:val="22"/>
                   </w:rPr>
@@ -2448,6 +2482,7 @@
                   <w:pStyle w:val="TableContents"/>
                   <w:jc w:val="center"/>
                   <w:rPr>
+                    <w:rFonts w:hint="eastAsia"/>
                     <w:sz w:val="22"/>
                     <w:szCs w:val="22"/>
                   </w:rPr>
@@ -2477,6 +2512,7 @@
                   <w:pStyle w:val="TableContents"/>
                   <w:jc w:val="center"/>
                   <w:rPr>
+                    <w:rFonts w:hint="eastAsia"/>
                     <w:sz w:val="22"/>
                     <w:szCs w:val="22"/>
                   </w:rPr>
@@ -2486,17 +2522,8 @@
                     <w:sz w:val="22"/>
                     <w:szCs w:val="22"/>
                   </w:rPr>
-                  <w:t xml:space="preserve">Luciano </w:t>
-                </w:r>
-                <w:proofErr w:type="spellStart"/>
-                <w:r>
-                  <w:rPr>
-                    <w:sz w:val="22"/>
-                    <w:szCs w:val="22"/>
-                  </w:rPr>
-                  <w:t>Carhuaricra</w:t>
-                </w:r>
-                <w:proofErr w:type="spellEnd"/>
+                  <w:t>Luciano Carhuaricra</w:t>
+                </w:r>
               </w:p>
             </w:tc>
             <w:tc>
@@ -2515,6 +2542,7 @@
                   <w:pStyle w:val="TableContents"/>
                   <w:jc w:val="center"/>
                   <w:rPr>
+                    <w:rFonts w:hint="eastAsia"/>
                     <w:sz w:val="22"/>
                     <w:szCs w:val="22"/>
                   </w:rPr>
@@ -2567,6 +2595,7 @@
                   <w:pStyle w:val="TableContents"/>
                   <w:jc w:val="center"/>
                   <w:rPr>
+                    <w:rFonts w:hint="eastAsia"/>
                     <w:sz w:val="22"/>
                     <w:szCs w:val="22"/>
                   </w:rPr>
@@ -2596,6 +2625,7 @@
                   <w:pStyle w:val="TableContents"/>
                   <w:jc w:val="center"/>
                   <w:rPr>
+                    <w:rFonts w:hint="eastAsia"/>
                     <w:sz w:val="22"/>
                     <w:szCs w:val="22"/>
                   </w:rPr>
@@ -2655,6 +2685,7 @@
                   <w:pStyle w:val="TableContents"/>
                   <w:jc w:val="center"/>
                   <w:rPr>
+                    <w:rFonts w:hint="eastAsia"/>
                     <w:sz w:val="22"/>
                     <w:szCs w:val="22"/>
                   </w:rPr>
@@ -2686,6 +2717,7 @@
                   <w:pStyle w:val="TableContents"/>
                   <w:jc w:val="center"/>
                   <w:rPr>
+                    <w:rFonts w:hint="eastAsia"/>
                     <w:sz w:val="22"/>
                     <w:szCs w:val="22"/>
                   </w:rPr>
@@ -2722,6 +2754,7 @@
                   <w:pStyle w:val="TableContents"/>
                   <w:jc w:val="center"/>
                   <w:rPr>
+                    <w:rFonts w:hint="eastAsia"/>
                     <w:sz w:val="22"/>
                     <w:szCs w:val="22"/>
                   </w:rPr>
@@ -2765,6 +2798,7 @@
                   <w:pStyle w:val="TableContents"/>
                   <w:jc w:val="center"/>
                   <w:rPr>
+                    <w:rFonts w:hint="eastAsia"/>
                     <w:sz w:val="22"/>
                     <w:szCs w:val="22"/>
                   </w:rPr>
@@ -2803,6 +2837,7 @@
                   <w:pStyle w:val="TableContents"/>
                   <w:jc w:val="center"/>
                   <w:rPr>
+                    <w:rFonts w:hint="eastAsia"/>
                     <w:sz w:val="22"/>
                     <w:szCs w:val="22"/>
                   </w:rPr>
@@ -2834,6 +2869,7 @@
                   <w:pStyle w:val="TableContents"/>
                   <w:jc w:val="center"/>
                   <w:rPr>
+                    <w:rFonts w:hint="eastAsia"/>
                     <w:sz w:val="22"/>
                     <w:szCs w:val="22"/>
                   </w:rPr>
@@ -2870,6 +2906,7 @@
                   <w:pStyle w:val="TableContents"/>
                   <w:jc w:val="center"/>
                   <w:rPr>
+                    <w:rFonts w:hint="eastAsia"/>
                     <w:sz w:val="22"/>
                     <w:szCs w:val="22"/>
                   </w:rPr>
@@ -2899,6 +2936,7 @@
                   <w:pStyle w:val="TableContents"/>
                   <w:jc w:val="center"/>
                   <w:rPr>
+                    <w:rFonts w:hint="eastAsia"/>
                     <w:sz w:val="22"/>
                     <w:szCs w:val="22"/>
                   </w:rPr>
@@ -2928,6 +2966,7 @@
                   <w:pStyle w:val="TableContents"/>
                   <w:jc w:val="center"/>
                   <w:rPr>
+                    <w:rFonts w:hint="eastAsia"/>
                     <w:sz w:val="22"/>
                     <w:szCs w:val="22"/>
                   </w:rPr>
@@ -2959,6 +2998,7 @@
                   <w:pStyle w:val="TableContents"/>
                   <w:jc w:val="center"/>
                   <w:rPr>
+                    <w:rFonts w:hint="eastAsia"/>
                     <w:sz w:val="22"/>
                     <w:szCs w:val="22"/>
                   </w:rPr>
@@ -2995,6 +3035,7 @@
                   <w:pStyle w:val="TableContents"/>
                   <w:jc w:val="center"/>
                   <w:rPr>
+                    <w:rFonts w:hint="eastAsia"/>
                     <w:sz w:val="22"/>
                     <w:szCs w:val="22"/>
                   </w:rPr>
@@ -3024,6 +3065,7 @@
                   <w:pStyle w:val="TableContents"/>
                   <w:jc w:val="center"/>
                   <w:rPr>
+                    <w:rFonts w:hint="eastAsia"/>
                     <w:sz w:val="22"/>
                     <w:szCs w:val="22"/>
                   </w:rPr>
@@ -3062,6 +3104,7 @@
                   <w:pStyle w:val="TableContents"/>
                   <w:jc w:val="center"/>
                   <w:rPr>
+                    <w:rFonts w:hint="eastAsia"/>
                     <w:sz w:val="22"/>
                     <w:szCs w:val="22"/>
                   </w:rPr>
@@ -3093,6 +3136,7 @@
                   <w:pStyle w:val="TableContents"/>
                   <w:jc w:val="center"/>
                   <w:rPr>
+                    <w:rFonts w:hint="eastAsia"/>
                     <w:sz w:val="22"/>
                     <w:szCs w:val="22"/>
                   </w:rPr>
@@ -3129,6 +3173,7 @@
                   <w:pStyle w:val="TableContents"/>
                   <w:jc w:val="center"/>
                   <w:rPr>
+                    <w:rFonts w:hint="eastAsia"/>
                     <w:sz w:val="22"/>
                     <w:szCs w:val="22"/>
                   </w:rPr>
@@ -3158,25 +3203,17 @@
                   <w:pStyle w:val="TableContents"/>
                   <w:jc w:val="center"/>
                   <w:rPr>
+                    <w:rFonts w:hint="eastAsia"/>
                     <w:sz w:val="22"/>
                     <w:szCs w:val="22"/>
                   </w:rPr>
                 </w:pPr>
-                <w:proofErr w:type="spellStart"/>
-                <w:r>
-                  <w:rPr>
-                    <w:sz w:val="22"/>
-                    <w:szCs w:val="22"/>
-                  </w:rPr>
-                  <w:t>Joselin</w:t>
-                </w:r>
-                <w:proofErr w:type="spellEnd"/>
-                <w:r>
-                  <w:rPr>
-                    <w:sz w:val="22"/>
-                    <w:szCs w:val="22"/>
-                  </w:rPr>
-                  <w:t xml:space="preserve"> Tiburcio</w:t>
+                <w:r>
+                  <w:rPr>
+                    <w:sz w:val="22"/>
+                    <w:szCs w:val="22"/>
+                  </w:rPr>
+                  <w:t>Joselin Tiburcio</w:t>
                 </w:r>
               </w:p>
             </w:tc>
@@ -3196,6 +3233,7 @@
                   <w:pStyle w:val="TableContents"/>
                   <w:jc w:val="center"/>
                   <w:rPr>
+                    <w:rFonts w:hint="eastAsia"/>
                     <w:sz w:val="22"/>
                     <w:szCs w:val="22"/>
                   </w:rPr>
@@ -3227,6 +3265,7 @@
                   <w:pStyle w:val="TableContents"/>
                   <w:jc w:val="center"/>
                   <w:rPr>
+                    <w:rFonts w:hint="eastAsia"/>
                     <w:sz w:val="22"/>
                     <w:szCs w:val="22"/>
                   </w:rPr>
@@ -3263,6 +3302,7 @@
                   <w:pStyle w:val="TableContents"/>
                   <w:jc w:val="center"/>
                   <w:rPr>
+                    <w:rFonts w:hint="eastAsia"/>
                     <w:sz w:val="22"/>
                     <w:szCs w:val="22"/>
                   </w:rPr>
@@ -3292,6 +3332,7 @@
                   <w:pStyle w:val="TableContents"/>
                   <w:jc w:val="center"/>
                   <w:rPr>
+                    <w:rFonts w:hint="eastAsia"/>
                     <w:sz w:val="22"/>
                     <w:szCs w:val="22"/>
                   </w:rPr>
@@ -3321,6 +3362,7 @@
                   <w:pStyle w:val="TableContents"/>
                   <w:jc w:val="center"/>
                   <w:rPr>
+                    <w:rFonts w:hint="eastAsia"/>
                     <w:sz w:val="22"/>
                     <w:szCs w:val="22"/>
                   </w:rPr>
@@ -3352,6 +3394,7 @@
                   <w:pStyle w:val="TableContents"/>
                   <w:jc w:val="center"/>
                   <w:rPr>
+                    <w:rFonts w:hint="eastAsia"/>
                     <w:sz w:val="22"/>
                     <w:szCs w:val="22"/>
                   </w:rPr>
@@ -3381,6 +3424,7 @@
                   <w:pStyle w:val="TableContents"/>
                   <w:jc w:val="center"/>
                   <w:rPr>
+                    <w:rFonts w:hint="eastAsia"/>
                     <w:sz w:val="22"/>
                     <w:szCs w:val="22"/>
                   </w:rPr>
@@ -3410,25 +3454,17 @@
                   <w:pStyle w:val="TableContents"/>
                   <w:jc w:val="center"/>
                   <w:rPr>
+                    <w:rFonts w:hint="eastAsia"/>
                     <w:sz w:val="22"/>
                     <w:szCs w:val="22"/>
                   </w:rPr>
                 </w:pPr>
-                <w:proofErr w:type="spellStart"/>
-                <w:r>
-                  <w:rPr>
-                    <w:sz w:val="22"/>
-                    <w:szCs w:val="22"/>
-                  </w:rPr>
-                  <w:t>Joselin</w:t>
-                </w:r>
-                <w:proofErr w:type="spellEnd"/>
-                <w:r>
-                  <w:rPr>
-                    <w:sz w:val="22"/>
-                    <w:szCs w:val="22"/>
-                  </w:rPr>
-                  <w:t xml:space="preserve"> Tiburcio</w:t>
+                <w:r>
+                  <w:rPr>
+                    <w:sz w:val="22"/>
+                    <w:szCs w:val="22"/>
+                  </w:rPr>
+                  <w:t>Joselin Tiburcio</w:t>
                 </w:r>
               </w:p>
             </w:tc>
@@ -3448,6 +3484,7 @@
                   <w:pStyle w:val="TableContents"/>
                   <w:jc w:val="center"/>
                   <w:rPr>
+                    <w:rFonts w:hint="eastAsia"/>
                     <w:sz w:val="22"/>
                     <w:szCs w:val="22"/>
                   </w:rPr>
@@ -3479,6 +3516,7 @@
                   <w:pStyle w:val="TableContents"/>
                   <w:jc w:val="center"/>
                   <w:rPr>
+                    <w:rFonts w:hint="eastAsia"/>
                     <w:sz w:val="22"/>
                     <w:szCs w:val="22"/>
                   </w:rPr>
@@ -3508,6 +3546,7 @@
                   <w:pStyle w:val="TableContents"/>
                   <w:jc w:val="center"/>
                   <w:rPr>
+                    <w:rFonts w:hint="eastAsia"/>
                     <w:sz w:val="22"/>
                     <w:szCs w:val="22"/>
                   </w:rPr>
@@ -3537,6 +3576,7 @@
                   <w:pStyle w:val="TableContents"/>
                   <w:jc w:val="center"/>
                   <w:rPr>
+                    <w:rFonts w:hint="eastAsia"/>
                     <w:sz w:val="22"/>
                     <w:szCs w:val="22"/>
                   </w:rPr>
@@ -3584,6 +3624,7 @@
                   <w:pStyle w:val="TableContents"/>
                   <w:jc w:val="center"/>
                   <w:rPr>
+                    <w:rFonts w:hint="eastAsia"/>
                     <w:sz w:val="22"/>
                     <w:szCs w:val="22"/>
                   </w:rPr>
@@ -3615,6 +3656,7 @@
                   <w:pStyle w:val="TableContents"/>
                   <w:jc w:val="center"/>
                   <w:rPr>
+                    <w:rFonts w:hint="eastAsia"/>
                     <w:sz w:val="22"/>
                     <w:szCs w:val="22"/>
                   </w:rPr>
@@ -3644,6 +3686,7 @@
                   <w:pStyle w:val="TableContents"/>
                   <w:jc w:val="center"/>
                   <w:rPr>
+                    <w:rFonts w:hint="eastAsia"/>
                     <w:sz w:val="22"/>
                     <w:szCs w:val="22"/>
                   </w:rPr>
@@ -3680,6 +3723,7 @@
                   <w:pStyle w:val="TableContents"/>
                   <w:jc w:val="center"/>
                   <w:rPr>
+                    <w:rFonts w:hint="eastAsia"/>
                     <w:sz w:val="22"/>
                     <w:szCs w:val="22"/>
                   </w:rPr>
@@ -3718,6 +3762,7 @@
                   <w:pStyle w:val="TableContents"/>
                   <w:jc w:val="center"/>
                   <w:rPr>
+                    <w:rFonts w:hint="eastAsia"/>
                     <w:sz w:val="22"/>
                     <w:szCs w:val="22"/>
                   </w:rPr>
@@ -3756,6 +3801,7 @@
                   <w:pStyle w:val="TableContents"/>
                   <w:jc w:val="center"/>
                   <w:rPr>
+                    <w:rFonts w:hint="eastAsia"/>
                     <w:sz w:val="22"/>
                     <w:szCs w:val="22"/>
                   </w:rPr>
@@ -3785,6 +3831,7 @@
                   <w:pStyle w:val="TableContents"/>
                   <w:jc w:val="center"/>
                   <w:rPr>
+                    <w:rFonts w:hint="eastAsia"/>
                     <w:sz w:val="22"/>
                     <w:szCs w:val="22"/>
                   </w:rPr>
@@ -3828,6 +3875,7 @@
                   <w:pStyle w:val="TableContents"/>
                   <w:jc w:val="center"/>
                   <w:rPr>
+                    <w:rFonts w:hint="eastAsia"/>
                     <w:sz w:val="22"/>
                     <w:szCs w:val="22"/>
                   </w:rPr>
@@ -3866,6 +3914,7 @@
                   <w:pStyle w:val="TableContents"/>
                   <w:jc w:val="center"/>
                   <w:rPr>
+                    <w:rFonts w:hint="eastAsia"/>
                     <w:sz w:val="22"/>
                     <w:szCs w:val="22"/>
                   </w:rPr>
@@ -3897,6 +3946,7 @@
                   <w:pStyle w:val="TableContents"/>
                   <w:jc w:val="center"/>
                   <w:rPr>
+                    <w:rFonts w:hint="eastAsia"/>
                     <w:sz w:val="22"/>
                     <w:szCs w:val="22"/>
                   </w:rPr>
@@ -3926,6 +3976,7 @@
                   <w:pStyle w:val="TableContents"/>
                   <w:jc w:val="center"/>
                   <w:rPr>
+                    <w:rFonts w:hint="eastAsia"/>
                     <w:sz w:val="22"/>
                     <w:szCs w:val="22"/>
                   </w:rPr>
@@ -3955,6 +4006,7 @@
                   <w:pStyle w:val="TableContents"/>
                   <w:jc w:val="center"/>
                   <w:rPr>
+                    <w:rFonts w:hint="eastAsia"/>
                     <w:sz w:val="22"/>
                     <w:szCs w:val="22"/>
                   </w:rPr>
@@ -3984,6 +4036,7 @@
                   <w:pStyle w:val="TableContents"/>
                   <w:jc w:val="center"/>
                   <w:rPr>
+                    <w:rFonts w:hint="eastAsia"/>
                     <w:sz w:val="22"/>
                     <w:szCs w:val="22"/>
                   </w:rPr>
@@ -4015,6 +4068,7 @@
                   <w:pStyle w:val="TableContents"/>
                   <w:jc w:val="center"/>
                   <w:rPr>
+                    <w:rFonts w:hint="eastAsia"/>
                     <w:sz w:val="22"/>
                     <w:szCs w:val="22"/>
                   </w:rPr>
@@ -4044,6 +4098,7 @@
                   <w:pStyle w:val="TableContents"/>
                   <w:jc w:val="center"/>
                   <w:rPr>
+                    <w:rFonts w:hint="eastAsia"/>
                     <w:sz w:val="22"/>
                     <w:szCs w:val="22"/>
                   </w:rPr>
@@ -4073,6 +4128,7 @@
                   <w:pStyle w:val="TableContents"/>
                   <w:jc w:val="center"/>
                   <w:rPr>
+                    <w:rFonts w:hint="eastAsia"/>
                     <w:sz w:val="22"/>
                     <w:szCs w:val="22"/>
                   </w:rPr>
@@ -4102,6 +4158,7 @@
                   <w:pStyle w:val="TableContents"/>
                   <w:jc w:val="center"/>
                   <w:rPr>
+                    <w:rFonts w:hint="eastAsia"/>
                     <w:sz w:val="22"/>
                     <w:szCs w:val="22"/>
                   </w:rPr>
@@ -4133,6 +4190,7 @@
                   <w:pStyle w:val="TableContents"/>
                   <w:jc w:val="center"/>
                   <w:rPr>
+                    <w:rFonts w:hint="eastAsia"/>
                     <w:sz w:val="22"/>
                     <w:szCs w:val="22"/>
                   </w:rPr>
@@ -4162,6 +4220,7 @@
                   <w:pStyle w:val="TableContents"/>
                   <w:jc w:val="center"/>
                   <w:rPr>
+                    <w:rFonts w:hint="eastAsia"/>
                     <w:sz w:val="22"/>
                     <w:szCs w:val="22"/>
                   </w:rPr>
@@ -4191,6 +4250,7 @@
                   <w:pStyle w:val="TableContents"/>
                   <w:jc w:val="center"/>
                   <w:rPr>
+                    <w:rFonts w:hint="eastAsia"/>
                     <w:sz w:val="22"/>
                     <w:szCs w:val="22"/>
                   </w:rPr>
@@ -4220,6 +4280,7 @@
                   <w:pStyle w:val="TableContents"/>
                   <w:jc w:val="center"/>
                   <w:rPr>
+                    <w:rFonts w:hint="eastAsia"/>
                     <w:sz w:val="22"/>
                     <w:szCs w:val="22"/>
                   </w:rPr>
@@ -4251,6 +4312,7 @@
                   <w:pStyle w:val="TableContents"/>
                   <w:jc w:val="center"/>
                   <w:rPr>
+                    <w:rFonts w:hint="eastAsia"/>
                     <w:sz w:val="22"/>
                     <w:szCs w:val="22"/>
                   </w:rPr>
@@ -4280,6 +4342,7 @@
                   <w:pStyle w:val="TableContents"/>
                   <w:jc w:val="center"/>
                   <w:rPr>
+                    <w:rFonts w:hint="eastAsia"/>
                     <w:sz w:val="22"/>
                     <w:szCs w:val="22"/>
                   </w:rPr>
@@ -4309,25 +4372,17 @@
                   <w:pStyle w:val="TableContents"/>
                   <w:jc w:val="center"/>
                   <w:rPr>
+                    <w:rFonts w:hint="eastAsia"/>
                     <w:sz w:val="22"/>
                     <w:szCs w:val="22"/>
                   </w:rPr>
                 </w:pPr>
-                <w:proofErr w:type="spellStart"/>
-                <w:r>
-                  <w:rPr>
-                    <w:sz w:val="22"/>
-                    <w:szCs w:val="22"/>
-                  </w:rPr>
-                  <w:t>Joselin</w:t>
-                </w:r>
-                <w:proofErr w:type="spellEnd"/>
-                <w:r>
-                  <w:rPr>
-                    <w:sz w:val="22"/>
-                    <w:szCs w:val="22"/>
-                  </w:rPr>
-                  <w:t xml:space="preserve"> Tiburcio</w:t>
+                <w:r>
+                  <w:rPr>
+                    <w:sz w:val="22"/>
+                    <w:szCs w:val="22"/>
+                  </w:rPr>
+                  <w:t>Joselin Tiburcio</w:t>
                 </w:r>
               </w:p>
             </w:tc>
@@ -4347,6 +4402,132 @@
                   <w:pStyle w:val="TableContents"/>
                   <w:jc w:val="center"/>
                   <w:rPr>
+                    <w:rFonts w:hint="eastAsia"/>
+                    <w:sz w:val="22"/>
+                    <w:szCs w:val="22"/>
+                  </w:rPr>
+                </w:pPr>
+                <w:r>
+                  <w:rPr>
+                    <w:sz w:val="22"/>
+                    <w:szCs w:val="22"/>
+                  </w:rPr>
+                  <w:t>30/04/2018</w:t>
+                </w:r>
+              </w:p>
+            </w:tc>
+          </w:tr>
+          <w:tr>
+            <w:tc>
+              <w:tcPr>
+                <w:tcW w:w="993" w:type="dxa"/>
+                <w:tcMar>
+                  <w:top w:w="55" w:type="dxa"/>
+                  <w:left w:w="55" w:type="dxa"/>
+                  <w:bottom w:w="55" w:type="dxa"/>
+                  <w:right w:w="55" w:type="dxa"/>
+                </w:tcMar>
+                <w:vAlign w:val="center"/>
+              </w:tcPr>
+              <w:p>
+                <w:pPr>
+                  <w:pStyle w:val="TableContents"/>
+                  <w:jc w:val="center"/>
+                  <w:rPr>
+                    <w:sz w:val="22"/>
+                    <w:szCs w:val="22"/>
+                  </w:rPr>
+                </w:pPr>
+                <w:r>
+                  <w:rPr>
+                    <w:sz w:val="22"/>
+                    <w:szCs w:val="22"/>
+                  </w:rPr>
+                  <w:t>3.8</w:t>
+                </w:r>
+              </w:p>
+            </w:tc>
+            <w:tc>
+              <w:tcPr>
+                <w:tcW w:w="2763" w:type="dxa"/>
+                <w:tcMar>
+                  <w:top w:w="55" w:type="dxa"/>
+                  <w:left w:w="55" w:type="dxa"/>
+                  <w:bottom w:w="55" w:type="dxa"/>
+                  <w:right w:w="55" w:type="dxa"/>
+                </w:tcMar>
+                <w:vAlign w:val="center"/>
+              </w:tcPr>
+              <w:p>
+                <w:pPr>
+                  <w:pStyle w:val="TableContents"/>
+                  <w:jc w:val="center"/>
+                  <w:rPr>
+                    <w:sz w:val="22"/>
+                    <w:szCs w:val="22"/>
+                  </w:rPr>
+                </w:pPr>
+                <w:r>
+                  <w:rPr>
+                    <w:sz w:val="22"/>
+                    <w:szCs w:val="22"/>
+                  </w:rPr>
+                  <w:t>Corregido sección calendario</w:t>
+                </w:r>
+              </w:p>
+            </w:tc>
+            <w:tc>
+              <w:tcPr>
+                <w:tcW w:w="3332" w:type="dxa"/>
+                <w:tcMar>
+                  <w:top w:w="55" w:type="dxa"/>
+                  <w:left w:w="55" w:type="dxa"/>
+                  <w:bottom w:w="55" w:type="dxa"/>
+                  <w:right w:w="55" w:type="dxa"/>
+                </w:tcMar>
+                <w:vAlign w:val="center"/>
+              </w:tcPr>
+              <w:p>
+                <w:pPr>
+                  <w:pStyle w:val="TableContents"/>
+                  <w:jc w:val="center"/>
+                  <w:rPr>
+                    <w:sz w:val="22"/>
+                    <w:szCs w:val="22"/>
+                  </w:rPr>
+                </w:pPr>
+                <w:r>
+                  <w:rPr>
+                    <w:sz w:val="22"/>
+                    <w:szCs w:val="22"/>
+                  </w:rPr>
+                  <w:t xml:space="preserve">José </w:t>
+                </w:r>
+                <w:r>
+                  <w:rPr>
+                    <w:sz w:val="22"/>
+                    <w:szCs w:val="22"/>
+                  </w:rPr>
+                  <w:t>Santos</w:t>
+                </w:r>
+              </w:p>
+            </w:tc>
+            <w:tc>
+              <w:tcPr>
+                <w:tcW w:w="1982" w:type="dxa"/>
+                <w:tcMar>
+                  <w:top w:w="55" w:type="dxa"/>
+                  <w:left w:w="55" w:type="dxa"/>
+                  <w:bottom w:w="55" w:type="dxa"/>
+                  <w:right w:w="55" w:type="dxa"/>
+                </w:tcMar>
+                <w:vAlign w:val="center"/>
+              </w:tcPr>
+              <w:p>
+                <w:pPr>
+                  <w:pStyle w:val="TableContents"/>
+                  <w:jc w:val="center"/>
+                  <w:rPr>
                     <w:sz w:val="22"/>
                     <w:szCs w:val="22"/>
                   </w:rPr>
@@ -4366,6 +4547,7 @@
           <w:pPr>
             <w:pStyle w:val="Standard"/>
             <w:rPr>
+              <w:rFonts w:hint="eastAsia"/>
               <w:sz w:val="22"/>
               <w:szCs w:val="22"/>
             </w:rPr>
@@ -4375,6 +4557,7 @@
           <w:pPr>
             <w:pStyle w:val="Standard"/>
             <w:rPr>
+              <w:rFonts w:hint="eastAsia"/>
               <w:sz w:val="22"/>
               <w:szCs w:val="22"/>
             </w:rPr>
@@ -4384,6 +4567,7 @@
           <w:pPr>
             <w:pStyle w:val="Standard"/>
             <w:rPr>
+              <w:rFonts w:hint="eastAsia"/>
               <w:sz w:val="22"/>
               <w:szCs w:val="22"/>
             </w:rPr>
@@ -4392,7 +4576,7 @@
         <w:p>
           <w:pPr>
             <w:rPr>
-              <w:rFonts w:ascii="NewsGotT" w:eastAsia="Arial Unicode MS" w:hAnsi="NewsGotT" w:cs="Tahoma"/>
+              <w:rFonts w:ascii="NewsGotT" w:eastAsia="Arial Unicode MS" w:hAnsi="NewsGotT" w:cs="Tahoma" w:hint="eastAsia"/>
               <w:b/>
               <w:kern w:val="3"/>
             </w:rPr>
@@ -4409,6 +4593,7 @@
           <w:pPr>
             <w:pStyle w:val="Standard"/>
             <w:rPr>
+              <w:rFonts w:hint="eastAsia"/>
               <w:b/>
               <w:sz w:val="22"/>
               <w:szCs w:val="22"/>
@@ -4428,6 +4613,7 @@
           <w:pPr>
             <w:pStyle w:val="Standard"/>
             <w:rPr>
+              <w:rFonts w:hint="eastAsia"/>
               <w:sz w:val="22"/>
               <w:szCs w:val="22"/>
             </w:rPr>
@@ -4473,6 +4659,7 @@
                 <w:pPr>
                   <w:pStyle w:val="TableContents"/>
                   <w:rPr>
+                    <w:rFonts w:hint="eastAsia"/>
                     <w:b/>
                     <w:bCs/>
                     <w:sz w:val="22"/>
@@ -4499,6 +4686,7 @@
                 <w:pPr>
                   <w:pStyle w:val="TableContents"/>
                   <w:rPr>
+                    <w:rFonts w:hint="eastAsia"/>
                     <w:b/>
                     <w:bCs/>
                     <w:sz w:val="22"/>
@@ -4532,6 +4720,7 @@
                 <w:pPr>
                   <w:pStyle w:val="TableContents"/>
                   <w:rPr>
+                    <w:rFonts w:hint="eastAsia"/>
                     <w:sz w:val="22"/>
                     <w:szCs w:val="22"/>
                   </w:rPr>
@@ -4570,6 +4759,7 @@
                 <w:pPr>
                   <w:pStyle w:val="TableContents"/>
                   <w:rPr>
+                    <w:rFonts w:hint="eastAsia"/>
                     <w:sz w:val="22"/>
                     <w:szCs w:val="22"/>
                   </w:rPr>
@@ -4600,6 +4790,7 @@
                 <w:pPr>
                   <w:pStyle w:val="TableContents"/>
                   <w:rPr>
+                    <w:rFonts w:hint="eastAsia"/>
                     <w:sz w:val="22"/>
                     <w:szCs w:val="22"/>
                   </w:rPr>
@@ -4622,6 +4813,7 @@
                 <w:pPr>
                   <w:pStyle w:val="TableContents"/>
                   <w:rPr>
+                    <w:rFonts w:hint="eastAsia"/>
                     <w:sz w:val="22"/>
                     <w:szCs w:val="22"/>
                   </w:rPr>
@@ -4652,6 +4844,7 @@
                 <w:pPr>
                   <w:pStyle w:val="TableContents"/>
                   <w:rPr>
+                    <w:rFonts w:hint="eastAsia"/>
                     <w:sz w:val="22"/>
                     <w:szCs w:val="22"/>
                   </w:rPr>
@@ -4674,6 +4867,7 @@
                 <w:pPr>
                   <w:pStyle w:val="TableContents"/>
                   <w:rPr>
+                    <w:rFonts w:hint="eastAsia"/>
                     <w:sz w:val="22"/>
                     <w:szCs w:val="22"/>
                   </w:rPr>
@@ -4704,6 +4898,7 @@
                 <w:pPr>
                   <w:pStyle w:val="TableContents"/>
                   <w:rPr>
+                    <w:rFonts w:hint="eastAsia"/>
                     <w:sz w:val="22"/>
                     <w:szCs w:val="22"/>
                   </w:rPr>
@@ -4726,6 +4921,7 @@
                 <w:pPr>
                   <w:pStyle w:val="TableContents"/>
                   <w:rPr>
+                    <w:rFonts w:hint="eastAsia"/>
                     <w:sz w:val="22"/>
                     <w:szCs w:val="22"/>
                   </w:rPr>
@@ -4756,6 +4952,7 @@
                 <w:pPr>
                   <w:pStyle w:val="TableContents"/>
                   <w:rPr>
+                    <w:rFonts w:hint="eastAsia"/>
                     <w:sz w:val="22"/>
                     <w:szCs w:val="22"/>
                   </w:rPr>
@@ -4778,6 +4975,7 @@
                 <w:pPr>
                   <w:pStyle w:val="TableContents"/>
                   <w:rPr>
+                    <w:rFonts w:hint="eastAsia"/>
                     <w:sz w:val="22"/>
                     <w:szCs w:val="22"/>
                   </w:rPr>
@@ -4808,6 +5006,7 @@
                 <w:pPr>
                   <w:pStyle w:val="TableContents"/>
                   <w:rPr>
+                    <w:rFonts w:hint="eastAsia"/>
                     <w:sz w:val="22"/>
                     <w:szCs w:val="22"/>
                   </w:rPr>
@@ -4830,6 +5029,7 @@
                 <w:pPr>
                   <w:pStyle w:val="TableContents"/>
                   <w:rPr>
+                    <w:rFonts w:hint="eastAsia"/>
                     <w:sz w:val="22"/>
                     <w:szCs w:val="22"/>
                   </w:rPr>
@@ -4860,6 +5060,7 @@
                 <w:pPr>
                   <w:pStyle w:val="TableContents"/>
                   <w:rPr>
+                    <w:rFonts w:hint="eastAsia"/>
                     <w:sz w:val="22"/>
                     <w:szCs w:val="22"/>
                   </w:rPr>
@@ -4882,6 +5083,7 @@
                 <w:pPr>
                   <w:pStyle w:val="TableContents"/>
                   <w:rPr>
+                    <w:rFonts w:hint="eastAsia"/>
                     <w:sz w:val="22"/>
                     <w:szCs w:val="22"/>
                   </w:rPr>
@@ -4965,7 +5167,7 @@
                   <w:caps w:val="0"/>
                   <w:noProof/>
                   <w:u w:val="none"/>
-                  <w:lang w:val="es-PE" w:eastAsia="es-PE"/>
+                  <w:lang w:val="es-ES_tradnl" w:eastAsia="es-ES_tradnl"/>
                 </w:rPr>
               </w:pPr>
               <w:r>
@@ -4977,24 +5179,164 @@
               <w:r>
                 <w:fldChar w:fldCharType="separate"/>
               </w:r>
-              <w:hyperlink w:anchor="_Toc512814862" w:history="1">
+              <w:bookmarkStart w:id="4" w:name="_GoBack"/>
+              <w:bookmarkEnd w:id="4"/>
+              <w:r>
+                <w:rPr>
+                  <w:rStyle w:val="Hyperlink"/>
+                  <w:noProof/>
+                </w:rPr>
+                <w:fldChar w:fldCharType="begin"/>
+              </w:r>
+              <w:r>
+                <w:rPr>
+                  <w:rStyle w:val="Hyperlink"/>
+                  <w:noProof/>
+                </w:rPr>
+                <w:instrText xml:space="preserve"> </w:instrText>
+              </w:r>
+              <w:r>
+                <w:rPr>
+                  <w:noProof/>
+                </w:rPr>
+                <w:instrText>HYPERLINK \l "_Toc512865522"</w:instrText>
+              </w:r>
+              <w:r>
+                <w:rPr>
+                  <w:rStyle w:val="Hyperlink"/>
+                  <w:noProof/>
+                </w:rPr>
+                <w:instrText xml:space="preserve"> </w:instrText>
+              </w:r>
+              <w:r>
+                <w:rPr>
+                  <w:rStyle w:val="Hyperlink"/>
+                  <w:noProof/>
+                </w:rPr>
+              </w:r>
+              <w:r>
+                <w:rPr>
+                  <w:rStyle w:val="Hyperlink"/>
+                  <w:noProof/>
+                </w:rPr>
+                <w:fldChar w:fldCharType="separate"/>
+              </w:r>
+              <w:r>
+                <w:rPr>
+                  <w:rStyle w:val="Hyperlink"/>
+                  <w:noProof/>
+                  <w:lang w:val="es-ES_tradnl"/>
+                </w:rPr>
+                <w:t>1.</w:t>
+              </w:r>
+              <w:r>
+                <w:rPr>
+                  <w:rFonts w:eastAsiaTheme="minorEastAsia"/>
+                  <w:b w:val="0"/>
+                  <w:bCs w:val="0"/>
+                  <w:caps w:val="0"/>
+                  <w:noProof/>
+                  <w:u w:val="none"/>
+                  <w:lang w:val="es-ES_tradnl" w:eastAsia="es-ES_tradnl"/>
+                </w:rPr>
+                <w:tab/>
+              </w:r>
+              <w:r>
+                <w:rPr>
+                  <w:rStyle w:val="Hyperlink"/>
+                  <w:noProof/>
+                </w:rPr>
+                <w:t>Introducción</w:t>
+              </w:r>
+              <w:r>
+                <w:rPr>
+                  <w:noProof/>
+                  <w:webHidden/>
+                </w:rPr>
+                <w:tab/>
+              </w:r>
+              <w:r>
+                <w:rPr>
+                  <w:noProof/>
+                  <w:webHidden/>
+                </w:rPr>
+                <w:fldChar w:fldCharType="begin"/>
+              </w:r>
+              <w:r>
+                <w:rPr>
+                  <w:noProof/>
+                  <w:webHidden/>
+                </w:rPr>
+                <w:instrText xml:space="preserve"> PAGEREF _Toc512865522 \h </w:instrText>
+              </w:r>
+              <w:r>
+                <w:rPr>
+                  <w:noProof/>
+                  <w:webHidden/>
+                </w:rPr>
+              </w:r>
+              <w:r>
+                <w:rPr>
+                  <w:noProof/>
+                  <w:webHidden/>
+                </w:rPr>
+                <w:fldChar w:fldCharType="separate"/>
+              </w:r>
+              <w:r>
+                <w:rPr>
+                  <w:noProof/>
+                  <w:webHidden/>
+                </w:rPr>
+                <w:t>5</w:t>
+              </w:r>
+              <w:r>
+                <w:rPr>
+                  <w:noProof/>
+                  <w:webHidden/>
+                </w:rPr>
+                <w:fldChar w:fldCharType="end"/>
+              </w:r>
+              <w:r>
+                <w:rPr>
+                  <w:rStyle w:val="Hyperlink"/>
+                  <w:noProof/>
+                </w:rPr>
+                <w:fldChar w:fldCharType="end"/>
+              </w:r>
+            </w:p>
+            <w:p>
+              <w:pPr>
+                <w:pStyle w:val="TOC2"/>
+                <w:tabs>
+                  <w:tab w:val="left" w:pos="561"/>
+                  <w:tab w:val="right" w:leader="dot" w:pos="8828"/>
+                </w:tabs>
+                <w:rPr>
+                  <w:rFonts w:eastAsiaTheme="minorEastAsia"/>
+                  <w:b w:val="0"/>
+                  <w:bCs w:val="0"/>
+                  <w:smallCaps w:val="0"/>
+                  <w:noProof/>
+                  <w:lang w:val="es-ES_tradnl" w:eastAsia="es-ES_tradnl"/>
+                </w:rPr>
+              </w:pPr>
+              <w:hyperlink w:anchor="_Toc512865523" w:history="1">
                 <w:r>
                   <w:rPr>
                     <w:rStyle w:val="Hyperlink"/>
                     <w:noProof/>
                     <w:lang w:val="es-ES_tradnl"/>
                   </w:rPr>
-                  <w:t>1.</w:t>
+                  <w:t>1.1.</w:t>
                 </w:r>
                 <w:r>
                   <w:rPr>
                     <w:rFonts w:eastAsiaTheme="minorEastAsia"/>
                     <w:b w:val="0"/>
                     <w:bCs w:val="0"/>
-                    <w:caps w:val="0"/>
+                    <w:smallCaps w:val="0"/>
                     <w:noProof/>
-                    <w:u w:val="none"/>
-                    <w:lang w:val="es-PE" w:eastAsia="es-PE"/>
+                    <w:lang w:val="es-ES_tradnl" w:eastAsia="es-ES_tradnl"/>
                   </w:rPr>
                   <w:tab/>
                 </w:r>
@@ -5003,7 +5345,7 @@
                     <w:rStyle w:val="Hyperlink"/>
                     <w:noProof/>
                   </w:rPr>
-                  <w:t>Introducción</w:t>
+                  <w:t>Propósito</w:t>
                 </w:r>
                 <w:r>
                   <w:rPr>
@@ -5024,7 +5366,7 @@
                     <w:noProof/>
                     <w:webHidden/>
                   </w:rPr>
-                  <w:instrText xml:space="preserve"> PAGEREF _Toc512814862 \h </w:instrText>
+                  <w:instrText xml:space="preserve"> PAGEREF _Toc512865523 \h </w:instrText>
                 </w:r>
                 <w:r>
                   <w:rPr>
@@ -5044,7 +5386,7 @@
                     <w:noProof/>
                     <w:webHidden/>
                   </w:rPr>
-                  <w:t>4</w:t>
+                  <w:t>5</w:t>
                 </w:r>
                 <w:r>
                   <w:rPr>
@@ -5068,17 +5410,16 @@
                   <w:bCs w:val="0"/>
                   <w:smallCaps w:val="0"/>
                   <w:noProof/>
-                  <w:lang w:val="es-PE" w:eastAsia="es-PE"/>
+                  <w:lang w:val="es-ES_tradnl" w:eastAsia="es-ES_tradnl"/>
                 </w:rPr>
               </w:pPr>
-              <w:hyperlink w:anchor="_Toc512814863" w:history="1">
+              <w:hyperlink w:anchor="_Toc512865524" w:history="1">
                 <w:r>
                   <w:rPr>
                     <w:rStyle w:val="Hyperlink"/>
                     <w:noProof/>
-                    <w:lang w:val="es-ES_tradnl"/>
-                  </w:rPr>
-                  <w:t>1.1.</w:t>
+                  </w:rPr>
+                  <w:t>1.2.</w:t>
                 </w:r>
                 <w:r>
                   <w:rPr>
@@ -5087,7 +5428,7 @@
                     <w:bCs w:val="0"/>
                     <w:smallCaps w:val="0"/>
                     <w:noProof/>
-                    <w:lang w:val="es-PE" w:eastAsia="es-PE"/>
+                    <w:lang w:val="es-ES_tradnl" w:eastAsia="es-ES_tradnl"/>
                   </w:rPr>
                   <w:tab/>
                 </w:r>
@@ -5096,7 +5437,7 @@
                     <w:rStyle w:val="Hyperlink"/>
                     <w:noProof/>
                   </w:rPr>
-                  <w:t>Propósito</w:t>
+                  <w:t>Aplicabilidad</w:t>
                 </w:r>
                 <w:r>
                   <w:rPr>
@@ -5117,7 +5458,7 @@
                     <w:noProof/>
                     <w:webHidden/>
                   </w:rPr>
-                  <w:instrText xml:space="preserve"> PAGEREF _Toc512814863 \h </w:instrText>
+                  <w:instrText xml:space="preserve"> PAGEREF _Toc512865524 \h </w:instrText>
                 </w:r>
                 <w:r>
                   <w:rPr>
@@ -5137,7 +5478,7 @@
                     <w:noProof/>
                     <w:webHidden/>
                   </w:rPr>
-                  <w:t>4</w:t>
+                  <w:t>6</w:t>
                 </w:r>
                 <w:r>
                   <w:rPr>
@@ -5161,16 +5502,16 @@
                   <w:bCs w:val="0"/>
                   <w:smallCaps w:val="0"/>
                   <w:noProof/>
-                  <w:lang w:val="es-PE" w:eastAsia="es-PE"/>
+                  <w:lang w:val="es-ES_tradnl" w:eastAsia="es-ES_tradnl"/>
                 </w:rPr>
               </w:pPr>
-              <w:hyperlink w:anchor="_Toc512814864" w:history="1">
+              <w:hyperlink w:anchor="_Toc512865525" w:history="1">
                 <w:r>
                   <w:rPr>
                     <w:rStyle w:val="Hyperlink"/>
                     <w:noProof/>
                   </w:rPr>
-                  <w:t>1.2.</w:t>
+                  <w:t>1.3.</w:t>
                 </w:r>
                 <w:r>
                   <w:rPr>
@@ -5179,7 +5520,7 @@
                     <w:bCs w:val="0"/>
                     <w:smallCaps w:val="0"/>
                     <w:noProof/>
-                    <w:lang w:val="es-PE" w:eastAsia="es-PE"/>
+                    <w:lang w:val="es-ES_tradnl" w:eastAsia="es-ES_tradnl"/>
                   </w:rPr>
                   <w:tab/>
                 </w:r>
@@ -5188,7 +5529,7 @@
                     <w:rStyle w:val="Hyperlink"/>
                     <w:noProof/>
                   </w:rPr>
-                  <w:t>Aplicabilidad</w:t>
+                  <w:t>Gobierno y Alcance</w:t>
                 </w:r>
                 <w:r>
                   <w:rPr>
@@ -5209,7 +5550,7 @@
                     <w:noProof/>
                     <w:webHidden/>
                   </w:rPr>
-                  <w:instrText xml:space="preserve"> PAGEREF _Toc512814864 \h </w:instrText>
+                  <w:instrText xml:space="preserve"> PAGEREF _Toc512865525 \h </w:instrText>
                 </w:r>
                 <w:r>
                   <w:rPr>
@@ -5229,7 +5570,7 @@
                     <w:noProof/>
                     <w:webHidden/>
                   </w:rPr>
-                  <w:t>5</w:t>
+                  <w:t>6</w:t>
                 </w:r>
                 <w:r>
                   <w:rPr>
@@ -5253,16 +5594,16 @@
                   <w:bCs w:val="0"/>
                   <w:smallCaps w:val="0"/>
                   <w:noProof/>
-                  <w:lang w:val="es-PE" w:eastAsia="es-PE"/>
+                  <w:lang w:val="es-ES_tradnl" w:eastAsia="es-ES_tradnl"/>
                 </w:rPr>
               </w:pPr>
-              <w:hyperlink w:anchor="_Toc512814865" w:history="1">
+              <w:hyperlink w:anchor="_Toc512865526" w:history="1">
                 <w:r>
                   <w:rPr>
                     <w:rStyle w:val="Hyperlink"/>
                     <w:noProof/>
                   </w:rPr>
-                  <w:t>1.3.</w:t>
+                  <w:t>1.4.</w:t>
                 </w:r>
                 <w:r>
                   <w:rPr>
@@ -5271,7 +5612,7 @@
                     <w:bCs w:val="0"/>
                     <w:smallCaps w:val="0"/>
                     <w:noProof/>
-                    <w:lang w:val="es-PE" w:eastAsia="es-PE"/>
+                    <w:lang w:val="es-ES_tradnl" w:eastAsia="es-ES_tradnl"/>
                   </w:rPr>
                   <w:tab/>
                 </w:r>
@@ -5280,7 +5621,7 @@
                     <w:rStyle w:val="Hyperlink"/>
                     <w:noProof/>
                   </w:rPr>
-                  <w:t>Gobierno y Alcance</w:t>
+                  <w:t>Definiciones</w:t>
                 </w:r>
                 <w:r>
                   <w:rPr>
@@ -5301,7 +5642,7 @@
                     <w:noProof/>
                     <w:webHidden/>
                   </w:rPr>
-                  <w:instrText xml:space="preserve"> PAGEREF _Toc512814865 \h </w:instrText>
+                  <w:instrText xml:space="preserve"> PAGEREF _Toc512865526 \h </w:instrText>
                 </w:r>
                 <w:r>
                   <w:rPr>
@@ -5321,99 +5662,7 @@
                     <w:noProof/>
                     <w:webHidden/>
                   </w:rPr>
-                  <w:t>5</w:t>
-                </w:r>
-                <w:r>
-                  <w:rPr>
-                    <w:noProof/>
-                    <w:webHidden/>
-                  </w:rPr>
-                  <w:fldChar w:fldCharType="end"/>
-                </w:r>
-              </w:hyperlink>
-            </w:p>
-            <w:p>
-              <w:pPr>
-                <w:pStyle w:val="TOC2"/>
-                <w:tabs>
-                  <w:tab w:val="left" w:pos="561"/>
-                  <w:tab w:val="right" w:leader="dot" w:pos="8828"/>
-                </w:tabs>
-                <w:rPr>
-                  <w:rFonts w:eastAsiaTheme="minorEastAsia"/>
-                  <w:b w:val="0"/>
-                  <w:bCs w:val="0"/>
-                  <w:smallCaps w:val="0"/>
-                  <w:noProof/>
-                  <w:lang w:val="es-PE" w:eastAsia="es-PE"/>
-                </w:rPr>
-              </w:pPr>
-              <w:hyperlink w:anchor="_Toc512814866" w:history="1">
-                <w:r>
-                  <w:rPr>
-                    <w:rStyle w:val="Hyperlink"/>
-                    <w:noProof/>
-                  </w:rPr>
-                  <w:t>1.4.</w:t>
-                </w:r>
-                <w:r>
-                  <w:rPr>
-                    <w:rFonts w:eastAsiaTheme="minorEastAsia"/>
-                    <w:b w:val="0"/>
-                    <w:bCs w:val="0"/>
-                    <w:smallCaps w:val="0"/>
-                    <w:noProof/>
-                    <w:lang w:val="es-PE" w:eastAsia="es-PE"/>
-                  </w:rPr>
-                  <w:tab/>
-                </w:r>
-                <w:r>
-                  <w:rPr>
-                    <w:rStyle w:val="Hyperlink"/>
-                    <w:noProof/>
-                  </w:rPr>
-                  <w:t>Definiciones</w:t>
-                </w:r>
-                <w:r>
-                  <w:rPr>
-                    <w:noProof/>
-                    <w:webHidden/>
-                  </w:rPr>
-                  <w:tab/>
-                </w:r>
-                <w:r>
-                  <w:rPr>
-                    <w:noProof/>
-                    <w:webHidden/>
-                  </w:rPr>
-                  <w:fldChar w:fldCharType="begin"/>
-                </w:r>
-                <w:r>
-                  <w:rPr>
-                    <w:noProof/>
-                    <w:webHidden/>
-                  </w:rPr>
-                  <w:instrText xml:space="preserve"> PAGEREF _Toc512814866 \h </w:instrText>
-                </w:r>
-                <w:r>
-                  <w:rPr>
-                    <w:noProof/>
-                    <w:webHidden/>
-                  </w:rPr>
-                </w:r>
-                <w:r>
-                  <w:rPr>
-                    <w:noProof/>
-                    <w:webHidden/>
-                  </w:rPr>
-                  <w:fldChar w:fldCharType="separate"/>
-                </w:r>
-                <w:r>
-                  <w:rPr>
-                    <w:noProof/>
-                    <w:webHidden/>
-                  </w:rPr>
-                  <w:t>6</w:t>
+                  <w:t>7</w:t>
                 </w:r>
                 <w:r>
                   <w:rPr>
@@ -5438,10 +5687,10 @@
                   <w:caps w:val="0"/>
                   <w:noProof/>
                   <w:u w:val="none"/>
-                  <w:lang w:val="es-PE" w:eastAsia="es-PE"/>
+                  <w:lang w:val="es-ES_tradnl" w:eastAsia="es-ES_tradnl"/>
                 </w:rPr>
               </w:pPr>
-              <w:hyperlink w:anchor="_Toc512814867" w:history="1">
+              <w:hyperlink w:anchor="_Toc512865527" w:history="1">
                 <w:r>
                   <w:rPr>
                     <w:rStyle w:val="Hyperlink"/>
@@ -5458,7 +5707,7 @@
                     <w:caps w:val="0"/>
                     <w:noProof/>
                     <w:u w:val="none"/>
-                    <w:lang w:val="es-PE" w:eastAsia="es-PE"/>
+                    <w:lang w:val="es-ES_tradnl" w:eastAsia="es-ES_tradnl"/>
                   </w:rPr>
                   <w:tab/>
                 </w:r>
@@ -5488,7 +5737,7 @@
                     <w:noProof/>
                     <w:webHidden/>
                   </w:rPr>
-                  <w:instrText xml:space="preserve"> PAGEREF _Toc512814867 \h </w:instrText>
+                  <w:instrText xml:space="preserve"> PAGEREF _Toc512865527 \h </w:instrText>
                 </w:r>
                 <w:r>
                   <w:rPr>
@@ -5508,7 +5757,7 @@
                     <w:noProof/>
                     <w:webHidden/>
                   </w:rPr>
-                  <w:t>7</w:t>
+                  <w:t>8</w:t>
                 </w:r>
                 <w:r>
                   <w:rPr>
@@ -5532,10 +5781,10 @@
                   <w:bCs w:val="0"/>
                   <w:smallCaps w:val="0"/>
                   <w:noProof/>
-                  <w:lang w:val="es-PE" w:eastAsia="es-PE"/>
+                  <w:lang w:val="es-ES_tradnl" w:eastAsia="es-ES_tradnl"/>
                 </w:rPr>
               </w:pPr>
-              <w:hyperlink w:anchor="_Toc512814868" w:history="1">
+              <w:hyperlink w:anchor="_Toc512865528" w:history="1">
                 <w:r>
                   <w:rPr>
                     <w:rStyle w:val="Hyperlink"/>
@@ -5551,7 +5800,7 @@
                     <w:bCs w:val="0"/>
                     <w:smallCaps w:val="0"/>
                     <w:noProof/>
-                    <w:lang w:val="es-PE" w:eastAsia="es-PE"/>
+                    <w:lang w:val="es-ES_tradnl" w:eastAsia="es-ES_tradnl"/>
                   </w:rPr>
                   <w:tab/>
                 </w:r>
@@ -5581,7 +5830,7 @@
                     <w:noProof/>
                     <w:webHidden/>
                   </w:rPr>
-                  <w:instrText xml:space="preserve"> PAGEREF _Toc512814868 \h </w:instrText>
+                  <w:instrText xml:space="preserve"> PAGEREF _Toc512865528 \h </w:instrText>
                 </w:r>
                 <w:r>
                   <w:rPr>
@@ -5601,7 +5850,7 @@
                     <w:noProof/>
                     <w:webHidden/>
                   </w:rPr>
-                  <w:t>7</w:t>
+                  <w:t>8</w:t>
                 </w:r>
                 <w:r>
                   <w:rPr>
@@ -5625,10 +5874,10 @@
                   <w:bCs w:val="0"/>
                   <w:smallCaps w:val="0"/>
                   <w:noProof/>
-                  <w:lang w:val="es-PE" w:eastAsia="es-PE"/>
+                  <w:lang w:val="es-ES_tradnl" w:eastAsia="es-ES_tradnl"/>
                 </w:rPr>
               </w:pPr>
-              <w:hyperlink w:anchor="_Toc512814869" w:history="1">
+              <w:hyperlink w:anchor="_Toc512865529" w:history="1">
                 <w:r>
                   <w:rPr>
                     <w:rStyle w:val="Hyperlink"/>
@@ -5643,7 +5892,7 @@
                     <w:bCs w:val="0"/>
                     <w:smallCaps w:val="0"/>
                     <w:noProof/>
-                    <w:lang w:val="es-PE" w:eastAsia="es-PE"/>
+                    <w:lang w:val="es-ES_tradnl" w:eastAsia="es-ES_tradnl"/>
                   </w:rPr>
                   <w:tab/>
                 </w:r>
@@ -5673,7 +5922,7 @@
                     <w:noProof/>
                     <w:webHidden/>
                   </w:rPr>
-                  <w:instrText xml:space="preserve"> PAGEREF _Toc512814869 \h </w:instrText>
+                  <w:instrText xml:space="preserve"> PAGEREF _Toc512865529 \h </w:instrText>
                 </w:r>
                 <w:r>
                   <w:rPr>
@@ -5693,7 +5942,7 @@
                     <w:noProof/>
                     <w:webHidden/>
                   </w:rPr>
-                  <w:t>8</w:t>
+                  <w:t>9</w:t>
                 </w:r>
                 <w:r>
                   <w:rPr>
@@ -5717,10 +5966,10 @@
                   <w:bCs w:val="0"/>
                   <w:smallCaps w:val="0"/>
                   <w:noProof/>
-                  <w:lang w:val="es-PE" w:eastAsia="es-PE"/>
+                  <w:lang w:val="es-ES_tradnl" w:eastAsia="es-ES_tradnl"/>
                 </w:rPr>
               </w:pPr>
-              <w:hyperlink w:anchor="_Toc512814870" w:history="1">
+              <w:hyperlink w:anchor="_Toc512865530" w:history="1">
                 <w:r>
                   <w:rPr>
                     <w:rStyle w:val="Hyperlink"/>
@@ -5735,7 +5984,7 @@
                     <w:bCs w:val="0"/>
                     <w:smallCaps w:val="0"/>
                     <w:noProof/>
-                    <w:lang w:val="es-PE" w:eastAsia="es-PE"/>
+                    <w:lang w:val="es-ES_tradnl" w:eastAsia="es-ES_tradnl"/>
                   </w:rPr>
                   <w:tab/>
                 </w:r>
@@ -5765,7 +6014,7 @@
                     <w:noProof/>
                     <w:webHidden/>
                   </w:rPr>
-                  <w:instrText xml:space="preserve"> PAGEREF _Toc512814870 \h </w:instrText>
+                  <w:instrText xml:space="preserve"> PAGEREF _Toc512865530 \h </w:instrText>
                 </w:r>
                 <w:r>
                   <w:rPr>
@@ -5785,7 +6034,7 @@
                     <w:noProof/>
                     <w:webHidden/>
                   </w:rPr>
-                  <w:t>9</w:t>
+                  <w:t>10</w:t>
                 </w:r>
                 <w:r>
                   <w:rPr>
@@ -5809,10 +6058,10 @@
                   <w:bCs w:val="0"/>
                   <w:smallCaps w:val="0"/>
                   <w:noProof/>
-                  <w:lang w:val="es-PE" w:eastAsia="es-PE"/>
+                  <w:lang w:val="es-ES_tradnl" w:eastAsia="es-ES_tradnl"/>
                 </w:rPr>
               </w:pPr>
-              <w:hyperlink w:anchor="_Toc512814871" w:history="1">
+              <w:hyperlink w:anchor="_Toc512865531" w:history="1">
                 <w:r>
                   <w:rPr>
                     <w:rStyle w:val="Hyperlink"/>
@@ -5827,7 +6076,7 @@
                     <w:bCs w:val="0"/>
                     <w:smallCaps w:val="0"/>
                     <w:noProof/>
-                    <w:lang w:val="es-PE" w:eastAsia="es-PE"/>
+                    <w:lang w:val="es-ES_tradnl" w:eastAsia="es-ES_tradnl"/>
                   </w:rPr>
                   <w:tab/>
                 </w:r>
@@ -5857,7 +6106,7 @@
                     <w:noProof/>
                     <w:webHidden/>
                   </w:rPr>
-                  <w:instrText xml:space="preserve"> PAGEREF _Toc512814871 \h </w:instrText>
+                  <w:instrText xml:space="preserve"> PAGEREF _Toc512865531 \h </w:instrText>
                 </w:r>
                 <w:r>
                   <w:rPr>
@@ -5877,7 +6126,7 @@
                     <w:noProof/>
                     <w:webHidden/>
                   </w:rPr>
-                  <w:t>9</w:t>
+                  <w:t>10</w:t>
                 </w:r>
                 <w:r>
                   <w:rPr>
@@ -5901,10 +6150,10 @@
                   <w:bCs w:val="0"/>
                   <w:smallCaps w:val="0"/>
                   <w:noProof/>
-                  <w:lang w:val="es-PE" w:eastAsia="es-PE"/>
+                  <w:lang w:val="es-ES_tradnl" w:eastAsia="es-ES_tradnl"/>
                 </w:rPr>
               </w:pPr>
-              <w:hyperlink w:anchor="_Toc512814872" w:history="1">
+              <w:hyperlink w:anchor="_Toc512865532" w:history="1">
                 <w:r>
                   <w:rPr>
                     <w:rStyle w:val="Hyperlink"/>
@@ -5919,7 +6168,7 @@
                     <w:bCs w:val="0"/>
                     <w:smallCaps w:val="0"/>
                     <w:noProof/>
-                    <w:lang w:val="es-PE" w:eastAsia="es-PE"/>
+                    <w:lang w:val="es-ES_tradnl" w:eastAsia="es-ES_tradnl"/>
                   </w:rPr>
                   <w:tab/>
                 </w:r>
@@ -5949,7 +6198,7 @@
                     <w:noProof/>
                     <w:webHidden/>
                   </w:rPr>
-                  <w:instrText xml:space="preserve"> PAGEREF _Toc512814872 \h </w:instrText>
+                  <w:instrText xml:space="preserve"> PAGEREF _Toc512865532 \h </w:instrText>
                 </w:r>
                 <w:r>
                   <w:rPr>
@@ -5969,7 +6218,7 @@
                     <w:noProof/>
                     <w:webHidden/>
                   </w:rPr>
-                  <w:t>9</w:t>
+                  <w:t>10</w:t>
                 </w:r>
                 <w:r>
                   <w:rPr>
@@ -5993,10 +6242,10 @@
                   <w:bCs w:val="0"/>
                   <w:smallCaps w:val="0"/>
                   <w:noProof/>
-                  <w:lang w:val="es-PE" w:eastAsia="es-PE"/>
+                  <w:lang w:val="es-ES_tradnl" w:eastAsia="es-ES_tradnl"/>
                 </w:rPr>
               </w:pPr>
-              <w:hyperlink w:anchor="_Toc512814873" w:history="1">
+              <w:hyperlink w:anchor="_Toc512865533" w:history="1">
                 <w:r>
                   <w:rPr>
                     <w:rStyle w:val="Hyperlink"/>
@@ -6011,7 +6260,7 @@
                     <w:bCs w:val="0"/>
                     <w:smallCaps w:val="0"/>
                     <w:noProof/>
-                    <w:lang w:val="es-PE" w:eastAsia="es-PE"/>
+                    <w:lang w:val="es-ES_tradnl" w:eastAsia="es-ES_tradnl"/>
                   </w:rPr>
                   <w:tab/>
                 </w:r>
@@ -6041,7 +6290,7 @@
                     <w:noProof/>
                     <w:webHidden/>
                   </w:rPr>
-                  <w:instrText xml:space="preserve"> PAGEREF _Toc512814873 \h </w:instrText>
+                  <w:instrText xml:space="preserve"> PAGEREF _Toc512865533 \h </w:instrText>
                 </w:r>
                 <w:r>
                   <w:rPr>
@@ -6061,7 +6310,7 @@
                     <w:noProof/>
                     <w:webHidden/>
                   </w:rPr>
-                  <w:t>9</w:t>
+                  <w:t>10</w:t>
                 </w:r>
                 <w:r>
                   <w:rPr>
@@ -6085,10 +6334,10 @@
                   <w:bCs w:val="0"/>
                   <w:smallCaps w:val="0"/>
                   <w:noProof/>
-                  <w:lang w:val="es-PE" w:eastAsia="es-PE"/>
+                  <w:lang w:val="es-ES_tradnl" w:eastAsia="es-ES_tradnl"/>
                 </w:rPr>
               </w:pPr>
-              <w:hyperlink w:anchor="_Toc512814874" w:history="1">
+              <w:hyperlink w:anchor="_Toc512865534" w:history="1">
                 <w:r>
                   <w:rPr>
                     <w:rStyle w:val="Hyperlink"/>
@@ -6103,7 +6352,7 @@
                     <w:bCs w:val="0"/>
                     <w:smallCaps w:val="0"/>
                     <w:noProof/>
-                    <w:lang w:val="es-PE" w:eastAsia="es-PE"/>
+                    <w:lang w:val="es-ES_tradnl" w:eastAsia="es-ES_tradnl"/>
                   </w:rPr>
                   <w:tab/>
                 </w:r>
@@ -6133,7 +6382,7 @@
                     <w:noProof/>
                     <w:webHidden/>
                   </w:rPr>
-                  <w:instrText xml:space="preserve"> PAGEREF _Toc512814874 \h </w:instrText>
+                  <w:instrText xml:space="preserve"> PAGEREF _Toc512865534 \h </w:instrText>
                 </w:r>
                 <w:r>
                   <w:rPr>
@@ -6153,7 +6402,7 @@
                     <w:noProof/>
                     <w:webHidden/>
                   </w:rPr>
-                  <w:t>9</w:t>
+                  <w:t>10</w:t>
                 </w:r>
                 <w:r>
                   <w:rPr>
@@ -6177,10 +6426,10 @@
                   <w:bCs w:val="0"/>
                   <w:smallCaps w:val="0"/>
                   <w:noProof/>
-                  <w:lang w:val="es-PE" w:eastAsia="es-PE"/>
+                  <w:lang w:val="es-ES_tradnl" w:eastAsia="es-ES_tradnl"/>
                 </w:rPr>
               </w:pPr>
-              <w:hyperlink w:anchor="_Toc512814875" w:history="1">
+              <w:hyperlink w:anchor="_Toc512865535" w:history="1">
                 <w:r>
                   <w:rPr>
                     <w:rStyle w:val="Hyperlink"/>
@@ -6196,7 +6445,7 @@
                     <w:bCs w:val="0"/>
                     <w:smallCaps w:val="0"/>
                     <w:noProof/>
-                    <w:lang w:val="es-PE" w:eastAsia="es-PE"/>
+                    <w:lang w:val="es-ES_tradnl" w:eastAsia="es-ES_tradnl"/>
                   </w:rPr>
                   <w:tab/>
                 </w:r>
@@ -6226,7 +6475,7 @@
                     <w:noProof/>
                     <w:webHidden/>
                   </w:rPr>
-                  <w:instrText xml:space="preserve"> PAGEREF _Toc512814875 \h </w:instrText>
+                  <w:instrText xml:space="preserve"> PAGEREF _Toc512865535 \h </w:instrText>
                 </w:r>
                 <w:r>
                   <w:rPr>
@@ -6246,7 +6495,7 @@
                     <w:noProof/>
                     <w:webHidden/>
                   </w:rPr>
-                  <w:t>11</w:t>
+                  <w:t>12</w:t>
                 </w:r>
                 <w:r>
                   <w:rPr>
@@ -6270,10 +6519,10 @@
                   <w:bCs w:val="0"/>
                   <w:smallCaps w:val="0"/>
                   <w:noProof/>
-                  <w:lang w:val="es-PE" w:eastAsia="es-PE"/>
+                  <w:lang w:val="es-ES_tradnl" w:eastAsia="es-ES_tradnl"/>
                 </w:rPr>
               </w:pPr>
-              <w:hyperlink w:anchor="_Toc512814876" w:history="1">
+              <w:hyperlink w:anchor="_Toc512865536" w:history="1">
                 <w:r>
                   <w:rPr>
                     <w:rStyle w:val="Hyperlink"/>
@@ -6288,7 +6537,7 @@
                     <w:bCs w:val="0"/>
                     <w:smallCaps w:val="0"/>
                     <w:noProof/>
-                    <w:lang w:val="es-PE" w:eastAsia="es-PE"/>
+                    <w:lang w:val="es-ES_tradnl" w:eastAsia="es-ES_tradnl"/>
                   </w:rPr>
                   <w:tab/>
                 </w:r>
@@ -6318,7 +6567,7 @@
                     <w:noProof/>
                     <w:webHidden/>
                   </w:rPr>
-                  <w:instrText xml:space="preserve"> PAGEREF _Toc512814876 \h </w:instrText>
+                  <w:instrText xml:space="preserve"> PAGEREF _Toc512865536 \h </w:instrText>
                 </w:r>
                 <w:r>
                   <w:rPr>
@@ -6338,7 +6587,7 @@
                     <w:noProof/>
                     <w:webHidden/>
                   </w:rPr>
-                  <w:t>11</w:t>
+                  <w:t>12</w:t>
                 </w:r>
                 <w:r>
                   <w:rPr>
@@ -6362,10 +6611,10 @@
                   <w:bCs w:val="0"/>
                   <w:smallCaps w:val="0"/>
                   <w:noProof/>
-                  <w:lang w:val="es-PE" w:eastAsia="es-PE"/>
+                  <w:lang w:val="es-ES_tradnl" w:eastAsia="es-ES_tradnl"/>
                 </w:rPr>
               </w:pPr>
-              <w:hyperlink w:anchor="_Toc512814877" w:history="1">
+              <w:hyperlink w:anchor="_Toc512865537" w:history="1">
                 <w:r>
                   <w:rPr>
                     <w:rStyle w:val="Hyperlink"/>
@@ -6380,7 +6629,7 @@
                     <w:bCs w:val="0"/>
                     <w:smallCaps w:val="0"/>
                     <w:noProof/>
-                    <w:lang w:val="es-PE" w:eastAsia="es-PE"/>
+                    <w:lang w:val="es-ES_tradnl" w:eastAsia="es-ES_tradnl"/>
                   </w:rPr>
                   <w:tab/>
                 </w:r>
@@ -6410,7 +6659,7 @@
                     <w:noProof/>
                     <w:webHidden/>
                   </w:rPr>
-                  <w:instrText xml:space="preserve"> PAGEREF _Toc512814877 \h </w:instrText>
+                  <w:instrText xml:space="preserve"> PAGEREF _Toc512865537 \h </w:instrText>
                 </w:r>
                 <w:r>
                   <w:rPr>
@@ -6430,7 +6679,7 @@
                     <w:noProof/>
                     <w:webHidden/>
                   </w:rPr>
-                  <w:t>13</w:t>
+                  <w:t>14</w:t>
                 </w:r>
                 <w:r>
                   <w:rPr>
@@ -6575,7 +6824,7 @@
           <w:lang w:val="es-ES_tradnl"/>
         </w:rPr>
       </w:pPr>
-      <w:bookmarkStart w:id="5" w:name="_Toc512814862"/>
+      <w:bookmarkStart w:id="5" w:name="_Toc512865522"/>
       <w:r>
         <w:rPr>
           <w:b/>
@@ -6598,16 +6847,11 @@
         <w:t xml:space="preserve">también </w:t>
       </w:r>
       <w:r>
-        <w:t>un gran desarrollo de tecnologías que cada vez están más al alcance de nuestras manos (</w:t>
-      </w:r>
-      <w:proofErr w:type="spellStart"/>
-      <w:r>
-        <w:t>Smartphone</w:t>
+        <w:t>un gran desarrollo de tecnologías que cada vez están más al alcance de nuestras manos (Smartphone</w:t>
       </w:r>
       <w:r>
         <w:t>s</w:t>
       </w:r>
-      <w:proofErr w:type="spellEnd"/>
       <w:r>
         <w:t>, aplicaciones móviles</w:t>
       </w:r>
@@ -6677,7 +6921,7 @@
           <w:lang w:val="es-ES_tradnl"/>
         </w:rPr>
       </w:pPr>
-      <w:bookmarkStart w:id="6" w:name="_Toc512814863"/>
+      <w:bookmarkStart w:id="6" w:name="_Toc512865523"/>
       <w:r>
         <w:rPr>
           <w:b/>
@@ -6885,7 +7129,7 @@
           <w:b/>
         </w:rPr>
       </w:pPr>
-      <w:bookmarkStart w:id="7" w:name="_Toc512814864"/>
+      <w:bookmarkStart w:id="7" w:name="_Toc512865524"/>
       <w:r>
         <w:rPr>
           <w:b/>
@@ -6975,7 +7219,7 @@
           <w:b/>
         </w:rPr>
       </w:pPr>
-      <w:bookmarkStart w:id="8" w:name="_Toc512814865"/>
+      <w:bookmarkStart w:id="8" w:name="_Toc512865525"/>
       <w:r>
         <w:rPr>
           <w:b/>
@@ -7115,7 +7359,7 @@
           <w:b/>
         </w:rPr>
       </w:pPr>
-      <w:bookmarkStart w:id="9" w:name="_Toc512814866"/>
+      <w:bookmarkStart w:id="9" w:name="_Toc512865526"/>
       <w:r>
         <w:rPr>
           <w:b/>
@@ -7583,7 +7827,7 @@
           <w:lang w:val="es-ES_tradnl"/>
         </w:rPr>
       </w:pPr>
-      <w:bookmarkStart w:id="10" w:name="_Toc512814867"/>
+      <w:bookmarkStart w:id="10" w:name="_Toc512865527"/>
       <w:r>
         <w:rPr>
           <w:b/>
@@ -7609,7 +7853,7 @@
           <w:lang w:val="es-ES_tradnl"/>
         </w:rPr>
       </w:pPr>
-      <w:bookmarkStart w:id="11" w:name="_Toc512814868"/>
+      <w:bookmarkStart w:id="11" w:name="_Toc512865528"/>
       <w:r>
         <w:rPr>
           <w:b/>
@@ -9440,7 +9684,7 @@
           <w:b/>
         </w:rPr>
       </w:pPr>
-      <w:bookmarkStart w:id="12" w:name="_Toc512814869"/>
+      <w:bookmarkStart w:id="12" w:name="_Toc512865529"/>
       <w:r>
         <w:rPr>
           <w:b/>
@@ -9462,21 +9706,7 @@
         <w:rPr>
           <w:lang w:val="es-ES_tradnl" w:eastAsia="es-ES_tradnl"/>
         </w:rPr>
-        <w:t xml:space="preserve">En esta sección se muestran los roles que se darán en la gestión de la configuración, además de mostrar la persona que se encargara principalmente de dicho rol. </w:t>
-      </w:r>
-      <w:proofErr w:type="spellStart"/>
-      <w:r>
-        <w:rPr>
-          <w:lang w:val="es-ES_tradnl" w:eastAsia="es-ES_tradnl"/>
-        </w:rPr>
-        <w:t>Tambien</w:t>
-      </w:r>
-      <w:proofErr w:type="spellEnd"/>
-      <w:r>
-        <w:rPr>
-          <w:lang w:val="es-ES_tradnl" w:eastAsia="es-ES_tradnl"/>
-        </w:rPr>
-        <w:t xml:space="preserve"> se especifica que responsabilidades conllevar cada rol y el nivel de autoridad que se tiene para cada uno de los roles de ISS </w:t>
+        <w:t xml:space="preserve">En esta sección se muestran los roles que se darán en la gestión de la configuración, además de mostrar la persona que se encargara principalmente de dicho rol. Tambien se especifica que responsabilidades conllevar cada rol y el nivel de autoridad que se tiene para cada uno de los roles de ISS </w:t>
       </w:r>
       <w:proofErr w:type="spellStart"/>
       <w:r>
@@ -9622,15 +9852,7 @@
               <w:jc w:val="both"/>
             </w:pPr>
             <w:r>
-              <w:t xml:space="preserve">Autoridad Se encarga de manejar los cambios y pedidos de cambio que se hagan a cualquier ítem de configuración. </w:t>
-            </w:r>
-            <w:proofErr w:type="gramStart"/>
-            <w:r>
-              <w:t>para</w:t>
-            </w:r>
-            <w:proofErr w:type="gramEnd"/>
-            <w:r>
-              <w:t xml:space="preserve"> realizar los cambios a nivel del sistema).</w:t>
+              <w:t>Autoridad Se encarga de manejar los cambios y pedidos de cambio que se hagan a cualquier ítem de configuración. para realizar los cambios a nivel del sistema).</w:t>
             </w:r>
           </w:p>
         </w:tc>
@@ -10005,7 +10227,7 @@
           <w:b/>
         </w:rPr>
       </w:pPr>
-      <w:bookmarkStart w:id="13" w:name="_Toc512814870"/>
+      <w:bookmarkStart w:id="13" w:name="_Toc512865530"/>
       <w:r>
         <w:rPr>
           <w:b/>
@@ -10145,7 +10367,7 @@
           <w:b/>
         </w:rPr>
       </w:pPr>
-      <w:bookmarkStart w:id="14" w:name="_Toc512814871"/>
+      <w:bookmarkStart w:id="14" w:name="_Toc512865531"/>
       <w:r>
         <w:rPr>
           <w:b/>
@@ -10181,7 +10403,7 @@
           <w:b/>
         </w:rPr>
       </w:pPr>
-      <w:bookmarkStart w:id="15" w:name="_Toc512814872"/>
+      <w:bookmarkStart w:id="15" w:name="_Toc512865532"/>
       <w:r>
         <w:rPr>
           <w:b/>
@@ -10196,23 +10418,7 @@
         <w:jc w:val="both"/>
       </w:pPr>
       <w:r>
-        <w:t xml:space="preserve">Se usará </w:t>
-      </w:r>
-      <w:proofErr w:type="spellStart"/>
-      <w:r>
-        <w:t>Git</w:t>
-      </w:r>
-      <w:proofErr w:type="spellEnd"/>
-      <w:r>
-        <w:t xml:space="preserve"> en la plataforma de </w:t>
-      </w:r>
-      <w:proofErr w:type="spellStart"/>
-      <w:r>
-        <w:t>GitHub</w:t>
-      </w:r>
-      <w:proofErr w:type="spellEnd"/>
-      <w:r>
-        <w:t xml:space="preserve"> como repositorio de código fuente. Para tener centralizada la información que sea almacenada, conservando una estructura de versiones para todos los ítems.</w:t>
+        <w:t>Se usará Git en la plataforma de GitHub como repositorio de código fuente. Para tener centralizada la información que sea almacenada, conservando una estructura de versiones para todos los ítems.</w:t>
       </w:r>
     </w:p>
     <w:p>
@@ -10224,15 +10430,7 @@
         </w:rPr>
       </w:pPr>
       <w:r>
-        <w:t xml:space="preserve">El repositorio </w:t>
-      </w:r>
-      <w:proofErr w:type="spellStart"/>
-      <w:r>
-        <w:t>Git</w:t>
-      </w:r>
-      <w:proofErr w:type="spellEnd"/>
-      <w:r>
-        <w:t xml:space="preserve"> será configurado para activar acciones de compilación, pruebas y despliegue en el servidor de integración continua.</w:t>
+        <w:t>El repositorio Git será configurado para activar acciones de compilación, pruebas y despliegue en el servidor de integración continua.</w:t>
       </w:r>
     </w:p>
     <w:p>
@@ -10250,7 +10448,7 @@
           <w:b/>
         </w:rPr>
       </w:pPr>
-      <w:bookmarkStart w:id="16" w:name="_Toc512814873"/>
+      <w:bookmarkStart w:id="16" w:name="_Toc512865533"/>
       <w:r>
         <w:rPr>
           <w:b/>
@@ -10326,7 +10524,7 @@
         <w:jc w:val="both"/>
         <w:outlineLvl w:val="1"/>
       </w:pPr>
-      <w:bookmarkStart w:id="17" w:name="_Toc512814874"/>
+      <w:bookmarkStart w:id="17" w:name="_Toc512865534"/>
       <w:r>
         <w:rPr>
           <w:b/>
@@ -10341,15 +10539,7 @@
         <w:jc w:val="both"/>
       </w:pPr>
       <w:r>
-        <w:t xml:space="preserve">Se usará tanto </w:t>
-      </w:r>
-      <w:proofErr w:type="spellStart"/>
-      <w:r>
-        <w:t>GitHub</w:t>
-      </w:r>
-      <w:proofErr w:type="spellEnd"/>
-      <w:r>
-        <w:t xml:space="preserve"> como gestor de la documentación.</w:t>
+        <w:t>Se usará tanto GitHub como gestor de la documentación.</w:t>
       </w:r>
     </w:p>
     <w:p>
@@ -10401,7 +10591,7 @@
           <w:lang w:val="es-ES_tradnl"/>
         </w:rPr>
       </w:pPr>
-      <w:bookmarkStart w:id="18" w:name="_Toc512814875"/>
+      <w:bookmarkStart w:id="18" w:name="_Toc512865535"/>
       <w:r>
         <w:rPr>
           <w:b/>
@@ -10471,7 +10661,7 @@
           <w:b/>
         </w:rPr>
       </w:pPr>
-      <w:bookmarkStart w:id="19" w:name="_Toc512814876"/>
+      <w:bookmarkStart w:id="19" w:name="_Toc512865536"/>
       <w:r>
         <w:rPr>
           <w:b/>
@@ -10655,7 +10845,7 @@
               <w:rPr>
                 <w:b/>
               </w:rPr>
-              <w:t>FECHA DE REALIZACION</w:t>
+              <w:t>DURACION</w:t>
             </w:r>
           </w:p>
         </w:tc>
@@ -10726,7 +10916,7 @@
                 <w:color w:val="000000"/>
                 <w:sz w:val="24"/>
                 <w:szCs w:val="24"/>
-                <w:lang w:val="es-ES_tradnl" w:eastAsia="es-ES_tradnl"/>
+                <w:lang w:eastAsia="es-ES_tradnl"/>
               </w:rPr>
             </w:pPr>
             <w:r>
@@ -10736,7 +10926,7 @@
                 <w:color w:val="000000"/>
                 <w:sz w:val="24"/>
                 <w:szCs w:val="24"/>
-                <w:lang w:val="es-ES_tradnl" w:eastAsia="es-ES_tradnl"/>
+                <w:lang w:eastAsia="es-ES_tradnl"/>
               </w:rPr>
               <w:t>1.</w:t>
             </w:r>
@@ -10763,7 +10953,7 @@
                 <w:color w:val="000000"/>
                 <w:sz w:val="24"/>
                 <w:szCs w:val="24"/>
-                <w:lang w:val="es-ES_tradnl" w:eastAsia="es-ES_tradnl"/>
+                <w:lang w:eastAsia="es-ES_tradnl"/>
               </w:rPr>
             </w:pPr>
             <w:r>
@@ -10773,7 +10963,7 @@
                 <w:color w:val="000000"/>
                 <w:sz w:val="24"/>
                 <w:szCs w:val="24"/>
-                <w:lang w:val="es-ES_tradnl" w:eastAsia="es-ES_tradnl"/>
+                <w:lang w:eastAsia="es-ES_tradnl"/>
               </w:rPr>
               <w:t>Introducción</w:t>
             </w:r>
@@ -10800,42 +10990,9 @@
                 <w:color w:val="000000"/>
                 <w:sz w:val="24"/>
                 <w:szCs w:val="24"/>
-                <w:lang w:val="es-ES_tradnl" w:eastAsia="es-ES_tradnl"/>
+                <w:lang w:eastAsia="es-ES_tradnl"/>
               </w:rPr>
             </w:pPr>
-            <w:r>
-              <w:rPr>
-                <w:rFonts w:ascii="Calibri" w:eastAsia="Times New Roman" w:hAnsi="Calibri" w:cs="Calibri"/>
-                <w:b/>
-                <w:color w:val="000000"/>
-                <w:sz w:val="24"/>
-                <w:szCs w:val="24"/>
-                <w:lang w:val="es-ES_tradnl" w:eastAsia="es-ES_tradnl"/>
-              </w:rPr>
-              <w:t xml:space="preserve">11/04/2018 – </w:t>
-            </w:r>
-            <w:r>
-              <w:rPr>
-                <w:rFonts w:ascii="Calibri" w:eastAsia="Times New Roman" w:hAnsi="Calibri" w:cs="Calibri"/>
-                <w:b/>
-                <w:color w:val="000000"/>
-                <w:sz w:val="24"/>
-                <w:szCs w:val="24"/>
-                <w:lang w:val="es-ES_tradnl" w:eastAsia="es-ES_tradnl"/>
-              </w:rPr>
-              <w:t>25</w:t>
-            </w:r>
-            <w:r>
-              <w:rPr>
-                <w:rFonts w:ascii="Calibri" w:eastAsia="Times New Roman" w:hAnsi="Calibri" w:cs="Calibri"/>
-                <w:b/>
-                <w:color w:val="000000"/>
-                <w:sz w:val="24"/>
-                <w:szCs w:val="24"/>
-                <w:lang w:val="es-ES_tradnl" w:eastAsia="es-ES_tradnl"/>
-              </w:rPr>
-              <w:t>/04/2018</w:t>
-            </w:r>
           </w:p>
         </w:tc>
         <w:tc>
@@ -10858,7 +11015,7 @@
                 <w:b/>
                 <w:sz w:val="24"/>
                 <w:szCs w:val="24"/>
-                <w:lang w:val="es-ES_tradnl" w:eastAsia="es-ES_tradnl"/>
+                <w:lang w:eastAsia="es-ES_tradnl"/>
               </w:rPr>
             </w:pPr>
           </w:p>
@@ -10892,14 +11049,14 @@
               <w:rPr>
                 <w:rFonts w:ascii="Calibri" w:eastAsia="Times New Roman" w:hAnsi="Calibri" w:cs="Calibri"/>
                 <w:color w:val="000000"/>
-                <w:lang w:val="es-ES_tradnl" w:eastAsia="es-ES_tradnl"/>
+                <w:lang w:eastAsia="es-ES_tradnl"/>
               </w:rPr>
             </w:pPr>
             <w:r>
               <w:rPr>
                 <w:rFonts w:ascii="Calibri" w:eastAsia="Times New Roman" w:hAnsi="Calibri" w:cs="Calibri"/>
                 <w:color w:val="000000"/>
-                <w:lang w:val="es-ES_tradnl" w:eastAsia="es-ES_tradnl"/>
+                <w:lang w:eastAsia="es-ES_tradnl"/>
               </w:rPr>
               <w:t>1.1</w:t>
             </w:r>
@@ -10923,16 +11080,16 @@
               <w:rPr>
                 <w:rFonts w:ascii="Calibri" w:eastAsia="Times New Roman" w:hAnsi="Calibri" w:cs="Calibri"/>
                 <w:color w:val="000000"/>
-                <w:lang w:val="es-ES_tradnl" w:eastAsia="es-ES_tradnl"/>
+                <w:lang w:eastAsia="es-ES_tradnl"/>
               </w:rPr>
             </w:pPr>
             <w:r>
               <w:rPr>
                 <w:rFonts w:ascii="Calibri" w:eastAsia="Times New Roman" w:hAnsi="Calibri" w:cs="Calibri"/>
                 <w:color w:val="000000"/>
-                <w:lang w:val="es-ES_tradnl" w:eastAsia="es-ES_tradnl"/>
-              </w:rPr>
-              <w:t>Propósito</w:t>
+                <w:lang w:eastAsia="es-ES_tradnl"/>
+              </w:rPr>
+              <w:t>Definir propósito</w:t>
             </w:r>
           </w:p>
         </w:tc>
@@ -10954,72 +11111,16 @@
               <w:rPr>
                 <w:rFonts w:ascii="Calibri" w:eastAsia="Times New Roman" w:hAnsi="Calibri" w:cs="Calibri"/>
                 <w:color w:val="000000"/>
-                <w:lang w:val="es-ES_tradnl" w:eastAsia="es-ES_tradnl"/>
+                <w:lang w:eastAsia="es-ES_tradnl"/>
               </w:rPr>
             </w:pPr>
             <w:r>
               <w:rPr>
                 <w:rFonts w:ascii="Calibri" w:eastAsia="Times New Roman" w:hAnsi="Calibri" w:cs="Calibri"/>
                 <w:color w:val="000000"/>
-                <w:lang w:val="es-ES_tradnl" w:eastAsia="es-ES_tradnl"/>
-              </w:rPr>
-              <w:t>11</w:t>
-            </w:r>
-            <w:r>
-              <w:rPr>
-                <w:rFonts w:ascii="Calibri" w:eastAsia="Times New Roman" w:hAnsi="Calibri" w:cs="Calibri"/>
-                <w:color w:val="000000"/>
-                <w:lang w:val="es-ES_tradnl" w:eastAsia="es-ES_tradnl"/>
-              </w:rPr>
-              <w:t>/0</w:t>
-            </w:r>
-            <w:r>
-              <w:rPr>
-                <w:rFonts w:ascii="Calibri" w:eastAsia="Times New Roman" w:hAnsi="Calibri" w:cs="Calibri"/>
-                <w:color w:val="000000"/>
-                <w:lang w:val="es-ES_tradnl" w:eastAsia="es-ES_tradnl"/>
-              </w:rPr>
-              <w:t>4</w:t>
-            </w:r>
-            <w:r>
-              <w:rPr>
-                <w:rFonts w:ascii="Calibri" w:eastAsia="Times New Roman" w:hAnsi="Calibri" w:cs="Calibri"/>
-                <w:color w:val="000000"/>
-                <w:lang w:val="es-ES_tradnl" w:eastAsia="es-ES_tradnl"/>
-              </w:rPr>
-              <w:t xml:space="preserve">/2018 – </w:t>
-            </w:r>
-            <w:r>
-              <w:rPr>
-                <w:rFonts w:ascii="Calibri" w:eastAsia="Times New Roman" w:hAnsi="Calibri" w:cs="Calibri"/>
-                <w:color w:val="000000"/>
-                <w:lang w:val="es-ES_tradnl" w:eastAsia="es-ES_tradnl"/>
-              </w:rPr>
-              <w:t>13</w:t>
-            </w:r>
-            <w:r>
-              <w:rPr>
-                <w:rFonts w:ascii="Calibri" w:eastAsia="Times New Roman" w:hAnsi="Calibri" w:cs="Calibri"/>
-                <w:color w:val="000000"/>
-                <w:lang w:val="es-ES_tradnl" w:eastAsia="es-ES_tradnl"/>
-              </w:rPr>
-              <w:t>/0</w:t>
-            </w:r>
-            <w:r>
-              <w:rPr>
-                <w:rFonts w:ascii="Calibri" w:eastAsia="Times New Roman" w:hAnsi="Calibri" w:cs="Calibri"/>
-                <w:color w:val="000000"/>
-                <w:lang w:val="es-ES_tradnl" w:eastAsia="es-ES_tradnl"/>
-              </w:rPr>
-              <w:t>4</w:t>
-            </w:r>
-            <w:r>
-              <w:rPr>
-                <w:rFonts w:ascii="Calibri" w:eastAsia="Times New Roman" w:hAnsi="Calibri" w:cs="Calibri"/>
-                <w:color w:val="000000"/>
-                <w:lang w:val="es-ES_tradnl" w:eastAsia="es-ES_tradnl"/>
-              </w:rPr>
-              <w:t>/2018</w:t>
+                <w:lang w:eastAsia="es-ES_tradnl"/>
+              </w:rPr>
+              <w:t>3 días</w:t>
             </w:r>
           </w:p>
         </w:tc>
@@ -11041,14 +11142,14 @@
               <w:rPr>
                 <w:rFonts w:ascii="Calibri" w:eastAsia="Times New Roman" w:hAnsi="Calibri" w:cs="Calibri"/>
                 <w:color w:val="000000"/>
-                <w:lang w:val="es-ES_tradnl" w:eastAsia="es-ES_tradnl"/>
+                <w:lang w:eastAsia="es-ES_tradnl"/>
               </w:rPr>
             </w:pPr>
             <w:r>
               <w:rPr>
                 <w:rFonts w:ascii="Calibri" w:eastAsia="Times New Roman" w:hAnsi="Calibri" w:cs="Calibri"/>
                 <w:color w:val="000000"/>
-                <w:lang w:val="es-ES_tradnl" w:eastAsia="es-ES_tradnl"/>
+                <w:lang w:eastAsia="es-ES_tradnl"/>
               </w:rPr>
               <w:t>Gestor de la Configuración</w:t>
             </w:r>
@@ -11084,14 +11185,14 @@
                 <w:rFonts w:ascii="Times New Roman" w:eastAsia="Times New Roman" w:hAnsi="Times New Roman" w:cs="Times New Roman"/>
                 <w:sz w:val="24"/>
                 <w:szCs w:val="24"/>
-                <w:lang w:val="es-ES_tradnl" w:eastAsia="es-ES_tradnl"/>
+                <w:lang w:eastAsia="es-ES_tradnl"/>
               </w:rPr>
             </w:pPr>
             <w:r>
               <w:rPr>
                 <w:rFonts w:ascii="Calibri" w:eastAsia="Times New Roman" w:hAnsi="Calibri" w:cs="Calibri"/>
                 <w:color w:val="000000"/>
-                <w:lang w:val="es-ES_tradnl" w:eastAsia="es-ES_tradnl"/>
+                <w:lang w:eastAsia="es-ES_tradnl"/>
               </w:rPr>
               <w:t>1.2</w:t>
             </w:r>
@@ -11116,16 +11217,16 @@
                 <w:rFonts w:ascii="Times New Roman" w:eastAsia="Times New Roman" w:hAnsi="Times New Roman" w:cs="Times New Roman"/>
                 <w:sz w:val="24"/>
                 <w:szCs w:val="24"/>
-                <w:lang w:val="es-ES_tradnl" w:eastAsia="es-ES_tradnl"/>
+                <w:lang w:eastAsia="es-ES_tradnl"/>
               </w:rPr>
             </w:pPr>
             <w:r>
               <w:rPr>
                 <w:rFonts w:ascii="Calibri" w:eastAsia="Times New Roman" w:hAnsi="Calibri" w:cs="Calibri"/>
                 <w:color w:val="000000"/>
-                <w:lang w:val="es-ES_tradnl" w:eastAsia="es-ES_tradnl"/>
-              </w:rPr>
-              <w:t>Aplicabilidad</w:t>
+                <w:lang w:eastAsia="es-ES_tradnl"/>
+              </w:rPr>
+              <w:t>Definir aplicabilidad</w:t>
             </w:r>
           </w:p>
         </w:tc>
@@ -11148,56 +11249,16 @@
                 <w:rFonts w:ascii="Times New Roman" w:eastAsia="Times New Roman" w:hAnsi="Times New Roman" w:cs="Times New Roman"/>
                 <w:sz w:val="24"/>
                 <w:szCs w:val="24"/>
-                <w:lang w:val="es-ES_tradnl" w:eastAsia="es-ES_tradnl"/>
+                <w:lang w:eastAsia="es-ES_tradnl"/>
               </w:rPr>
             </w:pPr>
             <w:r>
               <w:rPr>
                 <w:rFonts w:ascii="Calibri" w:eastAsia="Times New Roman" w:hAnsi="Calibri" w:cs="Calibri"/>
                 <w:color w:val="000000"/>
-                <w:lang w:val="es-ES_tradnl" w:eastAsia="es-ES_tradnl"/>
-              </w:rPr>
-              <w:t>11</w:t>
-            </w:r>
-            <w:r>
-              <w:rPr>
-                <w:rFonts w:ascii="Calibri" w:eastAsia="Times New Roman" w:hAnsi="Calibri" w:cs="Calibri"/>
-                <w:color w:val="000000"/>
-                <w:lang w:val="es-ES_tradnl" w:eastAsia="es-ES_tradnl"/>
-              </w:rPr>
-              <w:t>/</w:t>
-            </w:r>
-            <w:r>
-              <w:rPr>
-                <w:rFonts w:ascii="Calibri" w:eastAsia="Times New Roman" w:hAnsi="Calibri" w:cs="Calibri"/>
-                <w:color w:val="000000"/>
-                <w:lang w:val="es-ES_tradnl" w:eastAsia="es-ES_tradnl"/>
-              </w:rPr>
-              <w:t>04</w:t>
-            </w:r>
-            <w:r>
-              <w:rPr>
-                <w:rFonts w:ascii="Calibri" w:eastAsia="Times New Roman" w:hAnsi="Calibri" w:cs="Calibri"/>
-                <w:color w:val="000000"/>
-                <w:lang w:val="es-ES_tradnl" w:eastAsia="es-ES_tradnl"/>
-              </w:rPr>
-              <w:t>/2018 -  </w:t>
-            </w:r>
-            <w:r>
-              <w:rPr>
-                <w:rFonts w:ascii="Calibri" w:eastAsia="Times New Roman" w:hAnsi="Calibri" w:cs="Calibri"/>
-                <w:color w:val="000000"/>
-                <w:lang w:val="es-ES_tradnl" w:eastAsia="es-ES_tradnl"/>
-              </w:rPr>
-              <w:t>13</w:t>
-            </w:r>
-            <w:r>
-              <w:rPr>
-                <w:rFonts w:ascii="Calibri" w:eastAsia="Times New Roman" w:hAnsi="Calibri" w:cs="Calibri"/>
-                <w:color w:val="000000"/>
-                <w:lang w:val="es-ES_tradnl" w:eastAsia="es-ES_tradnl"/>
-              </w:rPr>
-              <w:t>/04/2018</w:t>
+                <w:lang w:eastAsia="es-ES_tradnl"/>
+              </w:rPr>
+              <w:t>3 días</w:t>
             </w:r>
           </w:p>
         </w:tc>
@@ -11220,14 +11281,14 @@
                 <w:rFonts w:ascii="Times New Roman" w:eastAsia="Times New Roman" w:hAnsi="Times New Roman" w:cs="Times New Roman"/>
                 <w:sz w:val="24"/>
                 <w:szCs w:val="24"/>
-                <w:lang w:val="es-ES_tradnl" w:eastAsia="es-ES_tradnl"/>
+                <w:lang w:eastAsia="es-ES_tradnl"/>
               </w:rPr>
             </w:pPr>
             <w:r>
               <w:rPr>
                 <w:rFonts w:ascii="Calibri" w:eastAsia="Times New Roman" w:hAnsi="Calibri" w:cs="Calibri"/>
                 <w:color w:val="000000"/>
-                <w:lang w:val="es-ES_tradnl" w:eastAsia="es-ES_tradnl"/>
+                <w:lang w:eastAsia="es-ES_tradnl"/>
               </w:rPr>
               <w:t>Gestor de la Configuración</w:t>
             </w:r>
@@ -11263,14 +11324,14 @@
                 <w:rFonts w:ascii="Times New Roman" w:eastAsia="Times New Roman" w:hAnsi="Times New Roman" w:cs="Times New Roman"/>
                 <w:sz w:val="24"/>
                 <w:szCs w:val="24"/>
-                <w:lang w:val="es-ES_tradnl" w:eastAsia="es-ES_tradnl"/>
+                <w:lang w:eastAsia="es-ES_tradnl"/>
               </w:rPr>
             </w:pPr>
             <w:r>
               <w:rPr>
                 <w:rFonts w:ascii="Calibri" w:eastAsia="Times New Roman" w:hAnsi="Calibri" w:cs="Calibri"/>
                 <w:color w:val="000000"/>
-                <w:lang w:val="es-ES_tradnl" w:eastAsia="es-ES_tradnl"/>
+                <w:lang w:eastAsia="es-ES_tradnl"/>
               </w:rPr>
               <w:t>1.3</w:t>
             </w:r>
@@ -11295,16 +11356,16 @@
                 <w:rFonts w:ascii="Times New Roman" w:eastAsia="Times New Roman" w:hAnsi="Times New Roman" w:cs="Times New Roman"/>
                 <w:sz w:val="24"/>
                 <w:szCs w:val="24"/>
-                <w:lang w:val="es-ES_tradnl" w:eastAsia="es-ES_tradnl"/>
+                <w:lang w:eastAsia="es-ES_tradnl"/>
               </w:rPr>
             </w:pPr>
             <w:r>
               <w:rPr>
                 <w:rFonts w:ascii="Calibri" w:eastAsia="Times New Roman" w:hAnsi="Calibri" w:cs="Calibri"/>
                 <w:color w:val="000000"/>
-                <w:lang w:val="es-ES_tradnl" w:eastAsia="es-ES_tradnl"/>
-              </w:rPr>
-              <w:t>Gobierno y Alcance</w:t>
+                <w:lang w:eastAsia="es-ES_tradnl"/>
+              </w:rPr>
+              <w:t>Definir Gobierno y Alcance</w:t>
             </w:r>
           </w:p>
         </w:tc>
@@ -11327,56 +11388,16 @@
                 <w:rFonts w:ascii="Times New Roman" w:eastAsia="Times New Roman" w:hAnsi="Times New Roman" w:cs="Times New Roman"/>
                 <w:sz w:val="24"/>
                 <w:szCs w:val="24"/>
-                <w:lang w:val="es-ES_tradnl" w:eastAsia="es-ES_tradnl"/>
+                <w:lang w:eastAsia="es-ES_tradnl"/>
               </w:rPr>
             </w:pPr>
             <w:r>
               <w:rPr>
                 <w:rFonts w:ascii="Calibri" w:eastAsia="Times New Roman" w:hAnsi="Calibri" w:cs="Calibri"/>
                 <w:color w:val="000000"/>
-                <w:lang w:val="es-ES_tradnl" w:eastAsia="es-ES_tradnl"/>
-              </w:rPr>
-              <w:t>18</w:t>
-            </w:r>
-            <w:r>
-              <w:rPr>
-                <w:rFonts w:ascii="Calibri" w:eastAsia="Times New Roman" w:hAnsi="Calibri" w:cs="Calibri"/>
-                <w:color w:val="000000"/>
-                <w:lang w:val="es-ES_tradnl" w:eastAsia="es-ES_tradnl"/>
-              </w:rPr>
-              <w:t>/</w:t>
-            </w:r>
-            <w:r>
-              <w:rPr>
-                <w:rFonts w:ascii="Calibri" w:eastAsia="Times New Roman" w:hAnsi="Calibri" w:cs="Calibri"/>
-                <w:color w:val="000000"/>
-                <w:lang w:val="es-ES_tradnl" w:eastAsia="es-ES_tradnl"/>
-              </w:rPr>
-              <w:t>04</w:t>
-            </w:r>
-            <w:r>
-              <w:rPr>
-                <w:rFonts w:ascii="Calibri" w:eastAsia="Times New Roman" w:hAnsi="Calibri" w:cs="Calibri"/>
-                <w:color w:val="000000"/>
-                <w:lang w:val="es-ES_tradnl" w:eastAsia="es-ES_tradnl"/>
-              </w:rPr>
-              <w:t>/2018 -  </w:t>
-            </w:r>
-            <w:r>
-              <w:rPr>
-                <w:rFonts w:ascii="Calibri" w:eastAsia="Times New Roman" w:hAnsi="Calibri" w:cs="Calibri"/>
-                <w:color w:val="000000"/>
-                <w:lang w:val="es-ES_tradnl" w:eastAsia="es-ES_tradnl"/>
-              </w:rPr>
-              <w:t>25</w:t>
-            </w:r>
-            <w:r>
-              <w:rPr>
-                <w:rFonts w:ascii="Calibri" w:eastAsia="Times New Roman" w:hAnsi="Calibri" w:cs="Calibri"/>
-                <w:color w:val="000000"/>
-                <w:lang w:val="es-ES_tradnl" w:eastAsia="es-ES_tradnl"/>
-              </w:rPr>
-              <w:t>/04/2018</w:t>
+                <w:lang w:eastAsia="es-ES_tradnl"/>
+              </w:rPr>
+              <w:t>6 días</w:t>
             </w:r>
           </w:p>
         </w:tc>
@@ -11399,14 +11420,14 @@
                 <w:rFonts w:ascii="Times New Roman" w:eastAsia="Times New Roman" w:hAnsi="Times New Roman" w:cs="Times New Roman"/>
                 <w:sz w:val="24"/>
                 <w:szCs w:val="24"/>
-                <w:lang w:val="es-ES_tradnl" w:eastAsia="es-ES_tradnl"/>
+                <w:lang w:eastAsia="es-ES_tradnl"/>
               </w:rPr>
             </w:pPr>
             <w:r>
               <w:rPr>
                 <w:rFonts w:ascii="Calibri" w:eastAsia="Times New Roman" w:hAnsi="Calibri" w:cs="Calibri"/>
                 <w:color w:val="000000"/>
-                <w:lang w:val="es-ES_tradnl" w:eastAsia="es-ES_tradnl"/>
+                <w:lang w:eastAsia="es-ES_tradnl"/>
               </w:rPr>
               <w:t>Gestor de la Configuración</w:t>
             </w:r>
@@ -11441,14 +11462,14 @@
               <w:rPr>
                 <w:rFonts w:ascii="Calibri" w:eastAsia="Times New Roman" w:hAnsi="Calibri" w:cs="Calibri"/>
                 <w:color w:val="000000"/>
-                <w:lang w:val="es-ES_tradnl" w:eastAsia="es-ES_tradnl"/>
+                <w:lang w:eastAsia="es-ES_tradnl"/>
               </w:rPr>
             </w:pPr>
             <w:r>
               <w:rPr>
                 <w:rFonts w:ascii="Calibri" w:eastAsia="Times New Roman" w:hAnsi="Calibri" w:cs="Calibri"/>
                 <w:color w:val="000000"/>
-                <w:lang w:val="es-ES_tradnl" w:eastAsia="es-ES_tradnl"/>
+                <w:lang w:eastAsia="es-ES_tradnl"/>
               </w:rPr>
               <w:t>1.4</w:t>
             </w:r>
@@ -11472,16 +11493,16 @@
               <w:rPr>
                 <w:rFonts w:ascii="Calibri" w:eastAsia="Times New Roman" w:hAnsi="Calibri" w:cs="Calibri"/>
                 <w:color w:val="000000"/>
-                <w:lang w:val="es-ES_tradnl" w:eastAsia="es-ES_tradnl"/>
+                <w:lang w:eastAsia="es-ES_tradnl"/>
               </w:rPr>
             </w:pPr>
             <w:r>
               <w:rPr>
                 <w:rFonts w:ascii="Calibri" w:eastAsia="Times New Roman" w:hAnsi="Calibri" w:cs="Calibri"/>
                 <w:color w:val="000000"/>
-                <w:lang w:val="es-ES_tradnl" w:eastAsia="es-ES_tradnl"/>
-              </w:rPr>
-              <w:t>Definiciones</w:t>
+                <w:lang w:eastAsia="es-ES_tradnl"/>
+              </w:rPr>
+              <w:t>Añadir definiciones</w:t>
             </w:r>
           </w:p>
         </w:tc>
@@ -11503,56 +11524,16 @@
               <w:rPr>
                 <w:rFonts w:ascii="Calibri" w:eastAsia="Times New Roman" w:hAnsi="Calibri" w:cs="Calibri"/>
                 <w:color w:val="000000"/>
-                <w:lang w:val="es-ES_tradnl" w:eastAsia="es-ES_tradnl"/>
+                <w:lang w:eastAsia="es-ES_tradnl"/>
               </w:rPr>
             </w:pPr>
             <w:r>
               <w:rPr>
                 <w:rFonts w:ascii="Calibri" w:eastAsia="Times New Roman" w:hAnsi="Calibri" w:cs="Calibri"/>
                 <w:color w:val="000000"/>
-                <w:lang w:val="es-ES_tradnl" w:eastAsia="es-ES_tradnl"/>
-              </w:rPr>
-              <w:t>18</w:t>
-            </w:r>
-            <w:r>
-              <w:rPr>
-                <w:rFonts w:ascii="Calibri" w:eastAsia="Times New Roman" w:hAnsi="Calibri" w:cs="Calibri"/>
-                <w:color w:val="000000"/>
-                <w:lang w:val="es-ES_tradnl" w:eastAsia="es-ES_tradnl"/>
-              </w:rPr>
-              <w:t>/</w:t>
-            </w:r>
-            <w:r>
-              <w:rPr>
-                <w:rFonts w:ascii="Calibri" w:eastAsia="Times New Roman" w:hAnsi="Calibri" w:cs="Calibri"/>
-                <w:color w:val="000000"/>
-                <w:lang w:val="es-ES_tradnl" w:eastAsia="es-ES_tradnl"/>
-              </w:rPr>
-              <w:t>04</w:t>
-            </w:r>
-            <w:r>
-              <w:rPr>
-                <w:rFonts w:ascii="Calibri" w:eastAsia="Times New Roman" w:hAnsi="Calibri" w:cs="Calibri"/>
-                <w:color w:val="000000"/>
-                <w:lang w:val="es-ES_tradnl" w:eastAsia="es-ES_tradnl"/>
-              </w:rPr>
-              <w:t>/2018 -  </w:t>
-            </w:r>
-            <w:r>
-              <w:rPr>
-                <w:rFonts w:ascii="Calibri" w:eastAsia="Times New Roman" w:hAnsi="Calibri" w:cs="Calibri"/>
-                <w:color w:val="000000"/>
-                <w:lang w:val="es-ES_tradnl" w:eastAsia="es-ES_tradnl"/>
-              </w:rPr>
-              <w:t>25</w:t>
-            </w:r>
-            <w:r>
-              <w:rPr>
-                <w:rFonts w:ascii="Calibri" w:eastAsia="Times New Roman" w:hAnsi="Calibri" w:cs="Calibri"/>
-                <w:color w:val="000000"/>
-                <w:lang w:val="es-ES_tradnl" w:eastAsia="es-ES_tradnl"/>
-              </w:rPr>
-              <w:t>/04/2018</w:t>
+                <w:lang w:eastAsia="es-ES_tradnl"/>
+              </w:rPr>
+              <w:t>6 días</w:t>
             </w:r>
           </w:p>
         </w:tc>
@@ -11574,14 +11555,14 @@
               <w:rPr>
                 <w:rFonts w:ascii="Calibri" w:eastAsia="Times New Roman" w:hAnsi="Calibri" w:cs="Calibri"/>
                 <w:color w:val="000000"/>
-                <w:lang w:val="es-ES_tradnl" w:eastAsia="es-ES_tradnl"/>
+                <w:lang w:eastAsia="es-ES_tradnl"/>
               </w:rPr>
             </w:pPr>
             <w:r>
               <w:rPr>
                 <w:rFonts w:ascii="Calibri" w:eastAsia="Times New Roman" w:hAnsi="Calibri" w:cs="Calibri"/>
                 <w:color w:val="000000"/>
-                <w:lang w:val="es-ES_tradnl" w:eastAsia="es-ES_tradnl"/>
+                <w:lang w:eastAsia="es-ES_tradnl"/>
               </w:rPr>
               <w:t>Responsable de elementos de la configuración</w:t>
             </w:r>
@@ -11619,7 +11600,7 @@
                 <w:color w:val="000000"/>
                 <w:sz w:val="24"/>
                 <w:szCs w:val="24"/>
-                <w:lang w:val="es-ES_tradnl" w:eastAsia="es-ES_tradnl"/>
+                <w:lang w:eastAsia="es-ES_tradnl"/>
               </w:rPr>
             </w:pPr>
             <w:r>
@@ -11629,7 +11610,7 @@
                 <w:color w:val="000000"/>
                 <w:sz w:val="24"/>
                 <w:szCs w:val="24"/>
-                <w:lang w:val="es-ES_tradnl" w:eastAsia="es-ES_tradnl"/>
+                <w:lang w:eastAsia="es-ES_tradnl"/>
               </w:rPr>
               <w:t>2.</w:t>
             </w:r>
@@ -11656,7 +11637,7 @@
                 <w:color w:val="000000"/>
                 <w:sz w:val="24"/>
                 <w:szCs w:val="24"/>
-                <w:lang w:val="es-ES_tradnl" w:eastAsia="es-ES_tradnl"/>
+                <w:lang w:eastAsia="es-ES_tradnl"/>
               </w:rPr>
             </w:pPr>
             <w:r>
@@ -11666,7 +11647,7 @@
                 <w:color w:val="000000"/>
                 <w:sz w:val="24"/>
                 <w:szCs w:val="24"/>
-                <w:lang w:val="es-ES_tradnl" w:eastAsia="es-ES_tradnl"/>
+                <w:lang w:eastAsia="es-ES_tradnl"/>
               </w:rPr>
               <w:t>Gestión de la SCM</w:t>
             </w:r>
@@ -11693,20 +11674,9 @@
                 <w:color w:val="000000"/>
                 <w:sz w:val="24"/>
                 <w:szCs w:val="24"/>
-                <w:lang w:val="es-ES_tradnl" w:eastAsia="es-ES_tradnl"/>
+                <w:lang w:eastAsia="es-ES_tradnl"/>
               </w:rPr>
             </w:pPr>
-            <w:r>
-              <w:rPr>
-                <w:rFonts w:ascii="Calibri" w:eastAsia="Times New Roman" w:hAnsi="Calibri" w:cs="Calibri"/>
-                <w:b/>
-                <w:color w:val="000000"/>
-                <w:sz w:val="24"/>
-                <w:szCs w:val="24"/>
-                <w:lang w:val="es-ES_tradnl" w:eastAsia="es-ES_tradnl"/>
-              </w:rPr>
-              <w:t>25/04/2018 – 27/04-2018</w:t>
-            </w:r>
           </w:p>
         </w:tc>
         <w:tc>
@@ -11730,7 +11700,7 @@
                 <w:color w:val="000000"/>
                 <w:sz w:val="24"/>
                 <w:szCs w:val="24"/>
-                <w:lang w:val="es-ES_tradnl" w:eastAsia="es-ES_tradnl"/>
+                <w:lang w:eastAsia="es-ES_tradnl"/>
               </w:rPr>
             </w:pPr>
           </w:p>
@@ -11765,14 +11735,14 @@
                 <w:rFonts w:ascii="Times New Roman" w:eastAsia="Times New Roman" w:hAnsi="Times New Roman" w:cs="Times New Roman"/>
                 <w:sz w:val="24"/>
                 <w:szCs w:val="24"/>
-                <w:lang w:val="es-ES_tradnl" w:eastAsia="es-ES_tradnl"/>
+                <w:lang w:eastAsia="es-ES_tradnl"/>
               </w:rPr>
             </w:pPr>
             <w:r>
               <w:rPr>
                 <w:rFonts w:ascii="Calibri" w:eastAsia="Times New Roman" w:hAnsi="Calibri" w:cs="Calibri"/>
                 <w:color w:val="000000"/>
-                <w:lang w:val="es-ES_tradnl" w:eastAsia="es-ES_tradnl"/>
+                <w:lang w:eastAsia="es-ES_tradnl"/>
               </w:rPr>
               <w:t>2.1</w:t>
             </w:r>
@@ -11797,14 +11767,22 @@
                 <w:rFonts w:ascii="Times New Roman" w:eastAsia="Times New Roman" w:hAnsi="Times New Roman" w:cs="Times New Roman"/>
                 <w:sz w:val="24"/>
                 <w:szCs w:val="24"/>
-                <w:lang w:val="es-ES_tradnl" w:eastAsia="es-ES_tradnl"/>
+                <w:lang w:eastAsia="es-ES_tradnl"/>
               </w:rPr>
             </w:pPr>
             <w:r>
               <w:rPr>
                 <w:rFonts w:ascii="Calibri" w:eastAsia="Times New Roman" w:hAnsi="Calibri" w:cs="Calibri"/>
                 <w:color w:val="000000"/>
-                <w:lang w:val="es-ES_tradnl" w:eastAsia="es-ES_tradnl"/>
+                <w:lang w:eastAsia="es-ES_tradnl"/>
+              </w:rPr>
+              <w:t xml:space="preserve">Definir </w:t>
+            </w:r>
+            <w:r>
+              <w:rPr>
+                <w:rFonts w:ascii="Calibri" w:eastAsia="Times New Roman" w:hAnsi="Calibri" w:cs="Calibri"/>
+                <w:color w:val="000000"/>
+                <w:lang w:eastAsia="es-ES_tradnl"/>
               </w:rPr>
               <w:t>Organización</w:t>
             </w:r>
@@ -11829,40 +11807,16 @@
                 <w:rFonts w:ascii="Times New Roman" w:eastAsia="Times New Roman" w:hAnsi="Times New Roman" w:cs="Times New Roman"/>
                 <w:sz w:val="24"/>
                 <w:szCs w:val="24"/>
-                <w:lang w:val="es-ES_tradnl" w:eastAsia="es-ES_tradnl"/>
+                <w:lang w:eastAsia="es-ES_tradnl"/>
               </w:rPr>
             </w:pPr>
             <w:r>
               <w:rPr>
                 <w:rFonts w:ascii="Calibri" w:eastAsia="Times New Roman" w:hAnsi="Calibri" w:cs="Calibri"/>
                 <w:color w:val="000000"/>
-                <w:lang w:val="es-ES_tradnl" w:eastAsia="es-ES_tradnl"/>
-              </w:rPr>
-              <w:t>25</w:t>
-            </w:r>
-            <w:r>
-              <w:rPr>
-                <w:rFonts w:ascii="Calibri" w:eastAsia="Times New Roman" w:hAnsi="Calibri" w:cs="Calibri"/>
-                <w:color w:val="000000"/>
-                <w:lang w:val="es-ES_tradnl" w:eastAsia="es-ES_tradnl"/>
-              </w:rPr>
-              <w:t xml:space="preserve">/04/2018 – </w:t>
-            </w:r>
-            <w:r>
-              <w:rPr>
-                <w:rFonts w:ascii="Calibri" w:eastAsia="Times New Roman" w:hAnsi="Calibri" w:cs="Calibri"/>
-                <w:color w:val="000000"/>
-                <w:lang w:val="es-ES_tradnl" w:eastAsia="es-ES_tradnl"/>
-              </w:rPr>
-              <w:t>27</w:t>
-            </w:r>
-            <w:r>
-              <w:rPr>
-                <w:rFonts w:ascii="Calibri" w:eastAsia="Times New Roman" w:hAnsi="Calibri" w:cs="Calibri"/>
-                <w:color w:val="000000"/>
-                <w:lang w:val="es-ES_tradnl" w:eastAsia="es-ES_tradnl"/>
-              </w:rPr>
-              <w:t>/04/2018</w:t>
+                <w:lang w:eastAsia="es-ES_tradnl"/>
+              </w:rPr>
+              <w:t>3 días</w:t>
             </w:r>
           </w:p>
         </w:tc>
@@ -11885,14 +11839,14 @@
                 <w:rFonts w:ascii="Times New Roman" w:eastAsia="Times New Roman" w:hAnsi="Times New Roman" w:cs="Times New Roman"/>
                 <w:sz w:val="24"/>
                 <w:szCs w:val="24"/>
-                <w:lang w:val="es-ES_tradnl" w:eastAsia="es-ES_tradnl"/>
+                <w:lang w:eastAsia="es-ES_tradnl"/>
               </w:rPr>
             </w:pPr>
             <w:r>
               <w:rPr>
                 <w:rFonts w:ascii="Calibri" w:eastAsia="Times New Roman" w:hAnsi="Calibri" w:cs="Calibri"/>
                 <w:color w:val="000000"/>
-                <w:lang w:val="es-ES_tradnl" w:eastAsia="es-ES_tradnl"/>
+                <w:lang w:eastAsia="es-ES_tradnl"/>
               </w:rPr>
               <w:t>Responsable de elementos de la configuración, equipo de desarrollo</w:t>
             </w:r>
@@ -11928,14 +11882,14 @@
                 <w:rFonts w:ascii="Times New Roman" w:eastAsia="Times New Roman" w:hAnsi="Times New Roman" w:cs="Times New Roman"/>
                 <w:sz w:val="24"/>
                 <w:szCs w:val="24"/>
-                <w:lang w:val="es-ES_tradnl" w:eastAsia="es-ES_tradnl"/>
+                <w:lang w:eastAsia="es-ES_tradnl"/>
               </w:rPr>
             </w:pPr>
             <w:r>
               <w:rPr>
                 <w:rFonts w:ascii="Calibri" w:eastAsia="Times New Roman" w:hAnsi="Calibri" w:cs="Calibri"/>
                 <w:color w:val="000000"/>
-                <w:lang w:val="es-ES_tradnl" w:eastAsia="es-ES_tradnl"/>
+                <w:lang w:eastAsia="es-ES_tradnl"/>
               </w:rPr>
               <w:t>2.2</w:t>
             </w:r>
@@ -11955,19 +11909,26 @@
           <w:p>
             <w:pPr>
               <w:spacing w:after="0" w:line="240" w:lineRule="auto"/>
-              <w:jc w:val="both"/>
               <w:rPr>
                 <w:rFonts w:ascii="Times New Roman" w:eastAsia="Times New Roman" w:hAnsi="Times New Roman" w:cs="Times New Roman"/>
                 <w:sz w:val="24"/>
                 <w:szCs w:val="24"/>
-                <w:lang w:val="es-ES_tradnl" w:eastAsia="es-ES_tradnl"/>
+                <w:lang w:eastAsia="es-ES_tradnl"/>
               </w:rPr>
             </w:pPr>
             <w:r>
               <w:rPr>
                 <w:rFonts w:ascii="Calibri" w:eastAsia="Times New Roman" w:hAnsi="Calibri" w:cs="Calibri"/>
                 <w:color w:val="000000"/>
-                <w:lang w:val="es-ES_tradnl" w:eastAsia="es-ES_tradnl"/>
+                <w:lang w:eastAsia="es-ES_tradnl"/>
+              </w:rPr>
+              <w:t xml:space="preserve">Establecer </w:t>
+            </w:r>
+            <w:r>
+              <w:rPr>
+                <w:rFonts w:ascii="Calibri" w:eastAsia="Times New Roman" w:hAnsi="Calibri" w:cs="Calibri"/>
+                <w:color w:val="000000"/>
+                <w:lang w:eastAsia="es-ES_tradnl"/>
               </w:rPr>
               <w:t>Roles y Responsabilidades</w:t>
             </w:r>
@@ -11992,40 +11953,16 @@
                 <w:rFonts w:ascii="Times New Roman" w:eastAsia="Times New Roman" w:hAnsi="Times New Roman" w:cs="Times New Roman"/>
                 <w:sz w:val="24"/>
                 <w:szCs w:val="24"/>
-                <w:lang w:val="es-ES_tradnl" w:eastAsia="es-ES_tradnl"/>
+                <w:lang w:eastAsia="es-ES_tradnl"/>
               </w:rPr>
             </w:pPr>
             <w:r>
               <w:rPr>
                 <w:rFonts w:ascii="Calibri" w:eastAsia="Times New Roman" w:hAnsi="Calibri" w:cs="Calibri"/>
                 <w:color w:val="000000"/>
-                <w:lang w:val="es-ES_tradnl" w:eastAsia="es-ES_tradnl"/>
-              </w:rPr>
-              <w:t>25</w:t>
-            </w:r>
-            <w:r>
-              <w:rPr>
-                <w:rFonts w:ascii="Calibri" w:eastAsia="Times New Roman" w:hAnsi="Calibri" w:cs="Calibri"/>
-                <w:color w:val="000000"/>
-                <w:lang w:val="es-ES_tradnl" w:eastAsia="es-ES_tradnl"/>
-              </w:rPr>
-              <w:t xml:space="preserve">/04/2018 – </w:t>
-            </w:r>
-            <w:r>
-              <w:rPr>
-                <w:rFonts w:ascii="Calibri" w:eastAsia="Times New Roman" w:hAnsi="Calibri" w:cs="Calibri"/>
-                <w:color w:val="000000"/>
-                <w:lang w:val="es-ES_tradnl" w:eastAsia="es-ES_tradnl"/>
-              </w:rPr>
-              <w:t>27</w:t>
-            </w:r>
-            <w:r>
-              <w:rPr>
-                <w:rFonts w:ascii="Calibri" w:eastAsia="Times New Roman" w:hAnsi="Calibri" w:cs="Calibri"/>
-                <w:color w:val="000000"/>
-                <w:lang w:val="es-ES_tradnl" w:eastAsia="es-ES_tradnl"/>
-              </w:rPr>
-              <w:t>/04/2018</w:t>
+                <w:lang w:eastAsia="es-ES_tradnl"/>
+              </w:rPr>
+              <w:t>3 días</w:t>
             </w:r>
           </w:p>
         </w:tc>
@@ -12048,14 +11985,14 @@
                 <w:rFonts w:ascii="Times New Roman" w:eastAsia="Times New Roman" w:hAnsi="Times New Roman" w:cs="Times New Roman"/>
                 <w:sz w:val="24"/>
                 <w:szCs w:val="24"/>
-                <w:lang w:val="es-ES_tradnl" w:eastAsia="es-ES_tradnl"/>
+                <w:lang w:eastAsia="es-ES_tradnl"/>
               </w:rPr>
             </w:pPr>
             <w:r>
               <w:rPr>
                 <w:rFonts w:ascii="Calibri" w:eastAsia="Times New Roman" w:hAnsi="Calibri" w:cs="Calibri"/>
                 <w:color w:val="000000"/>
-                <w:lang w:val="es-ES_tradnl" w:eastAsia="es-ES_tradnl"/>
+                <w:lang w:eastAsia="es-ES_tradnl"/>
               </w:rPr>
               <w:t>Gestor de la configuración</w:t>
             </w:r>
@@ -12091,16 +12028,15 @@
                 <w:rFonts w:ascii="Times New Roman" w:eastAsia="Times New Roman" w:hAnsi="Times New Roman" w:cs="Times New Roman"/>
                 <w:sz w:val="24"/>
                 <w:szCs w:val="24"/>
-                <w:lang w:val="es-ES_tradnl" w:eastAsia="es-ES_tradnl"/>
+                <w:lang w:eastAsia="es-ES_tradnl"/>
               </w:rPr>
             </w:pPr>
             <w:r>
               <w:rPr>
                 <w:rFonts w:ascii="Calibri" w:eastAsia="Times New Roman" w:hAnsi="Calibri" w:cs="Calibri"/>
                 <w:color w:val="000000"/>
-                <w:lang w:val="es-ES_tradnl" w:eastAsia="es-ES_tradnl"/>
-              </w:rPr>
-              <w:lastRenderedPageBreak/>
+                <w:lang w:eastAsia="es-ES_tradnl"/>
+              </w:rPr>
               <w:t>2.3</w:t>
             </w:r>
           </w:p>
@@ -12124,14 +12060,22 @@
                 <w:rFonts w:ascii="Times New Roman" w:eastAsia="Times New Roman" w:hAnsi="Times New Roman" w:cs="Times New Roman"/>
                 <w:sz w:val="24"/>
                 <w:szCs w:val="24"/>
-                <w:lang w:val="es-ES_tradnl" w:eastAsia="es-ES_tradnl"/>
+                <w:lang w:eastAsia="es-ES_tradnl"/>
               </w:rPr>
             </w:pPr>
             <w:r>
               <w:rPr>
                 <w:rFonts w:ascii="Calibri" w:eastAsia="Times New Roman" w:hAnsi="Calibri" w:cs="Calibri"/>
                 <w:color w:val="000000"/>
-                <w:lang w:val="es-ES_tradnl" w:eastAsia="es-ES_tradnl"/>
+                <w:lang w:eastAsia="es-ES_tradnl"/>
+              </w:rPr>
+              <w:t xml:space="preserve">Establecer </w:t>
+            </w:r>
+            <w:r>
+              <w:rPr>
+                <w:rFonts w:ascii="Calibri" w:eastAsia="Times New Roman" w:hAnsi="Calibri" w:cs="Calibri"/>
+                <w:color w:val="000000"/>
+                <w:lang w:eastAsia="es-ES_tradnl"/>
               </w:rPr>
               <w:t>Políticas, directrices y procedimientos</w:t>
             </w:r>
@@ -12156,40 +12100,16 @@
                 <w:rFonts w:ascii="Times New Roman" w:eastAsia="Times New Roman" w:hAnsi="Times New Roman" w:cs="Times New Roman"/>
                 <w:sz w:val="24"/>
                 <w:szCs w:val="24"/>
-                <w:lang w:val="es-ES_tradnl" w:eastAsia="es-ES_tradnl"/>
+                <w:lang w:eastAsia="es-ES_tradnl"/>
               </w:rPr>
             </w:pPr>
             <w:r>
               <w:rPr>
                 <w:rFonts w:ascii="Calibri" w:eastAsia="Times New Roman" w:hAnsi="Calibri" w:cs="Calibri"/>
                 <w:color w:val="000000"/>
-                <w:lang w:val="es-ES_tradnl" w:eastAsia="es-ES_tradnl"/>
-              </w:rPr>
-              <w:t>25</w:t>
-            </w:r>
-            <w:r>
-              <w:rPr>
-                <w:rFonts w:ascii="Calibri" w:eastAsia="Times New Roman" w:hAnsi="Calibri" w:cs="Calibri"/>
-                <w:color w:val="000000"/>
-                <w:lang w:val="es-ES_tradnl" w:eastAsia="es-ES_tradnl"/>
-              </w:rPr>
-              <w:t xml:space="preserve">/04/2018 – </w:t>
-            </w:r>
-            <w:r>
-              <w:rPr>
-                <w:rFonts w:ascii="Calibri" w:eastAsia="Times New Roman" w:hAnsi="Calibri" w:cs="Calibri"/>
-                <w:color w:val="000000"/>
-                <w:lang w:val="es-ES_tradnl" w:eastAsia="es-ES_tradnl"/>
-              </w:rPr>
-              <w:t>27</w:t>
-            </w:r>
-            <w:r>
-              <w:rPr>
-                <w:rFonts w:ascii="Calibri" w:eastAsia="Times New Roman" w:hAnsi="Calibri" w:cs="Calibri"/>
-                <w:color w:val="000000"/>
-                <w:lang w:val="es-ES_tradnl" w:eastAsia="es-ES_tradnl"/>
-              </w:rPr>
-              <w:t>/04/2018</w:t>
+                <w:lang w:eastAsia="es-ES_tradnl"/>
+              </w:rPr>
+              <w:t>3 días</w:t>
             </w:r>
           </w:p>
         </w:tc>
@@ -12212,14 +12132,14 @@
                 <w:rFonts w:ascii="Times New Roman" w:eastAsia="Times New Roman" w:hAnsi="Times New Roman" w:cs="Times New Roman"/>
                 <w:sz w:val="24"/>
                 <w:szCs w:val="24"/>
-                <w:lang w:val="es-ES_tradnl" w:eastAsia="es-ES_tradnl"/>
+                <w:lang w:eastAsia="es-ES_tradnl"/>
               </w:rPr>
             </w:pPr>
             <w:r>
               <w:rPr>
                 <w:rFonts w:ascii="Calibri" w:eastAsia="Times New Roman" w:hAnsi="Calibri" w:cs="Calibri"/>
                 <w:color w:val="000000"/>
-                <w:lang w:val="es-ES_tradnl" w:eastAsia="es-ES_tradnl"/>
+                <w:lang w:eastAsia="es-ES_tradnl"/>
               </w:rPr>
               <w:t>Coordinador de configuración</w:t>
             </w:r>
@@ -12255,15 +12175,16 @@
                 <w:rFonts w:ascii="Times New Roman" w:eastAsia="Times New Roman" w:hAnsi="Times New Roman" w:cs="Times New Roman"/>
                 <w:sz w:val="24"/>
                 <w:szCs w:val="24"/>
-                <w:lang w:val="es-ES_tradnl" w:eastAsia="es-ES_tradnl"/>
+                <w:lang w:eastAsia="es-ES_tradnl"/>
               </w:rPr>
             </w:pPr>
             <w:r>
               <w:rPr>
                 <w:rFonts w:ascii="Calibri" w:eastAsia="Times New Roman" w:hAnsi="Calibri" w:cs="Calibri"/>
                 <w:color w:val="000000"/>
-                <w:lang w:val="es-ES_tradnl" w:eastAsia="es-ES_tradnl"/>
-              </w:rPr>
+                <w:lang w:eastAsia="es-ES_tradnl"/>
+              </w:rPr>
+              <w:lastRenderedPageBreak/>
               <w:t>2.4</w:t>
             </w:r>
           </w:p>
@@ -12287,14 +12208,22 @@
                 <w:rFonts w:ascii="Times New Roman" w:eastAsia="Times New Roman" w:hAnsi="Times New Roman" w:cs="Times New Roman"/>
                 <w:sz w:val="24"/>
                 <w:szCs w:val="24"/>
-                <w:lang w:val="es-ES_tradnl" w:eastAsia="es-ES_tradnl"/>
+                <w:lang w:eastAsia="es-ES_tradnl"/>
               </w:rPr>
             </w:pPr>
             <w:r>
               <w:rPr>
                 <w:rFonts w:ascii="Calibri" w:eastAsia="Times New Roman" w:hAnsi="Calibri" w:cs="Calibri"/>
                 <w:color w:val="000000"/>
-                <w:lang w:val="es-ES_tradnl" w:eastAsia="es-ES_tradnl"/>
+                <w:lang w:eastAsia="es-ES_tradnl"/>
+              </w:rPr>
+              <w:t xml:space="preserve">Definir </w:t>
+            </w:r>
+            <w:r>
+              <w:rPr>
+                <w:rFonts w:ascii="Calibri" w:eastAsia="Times New Roman" w:hAnsi="Calibri" w:cs="Calibri"/>
+                <w:color w:val="000000"/>
+                <w:lang w:eastAsia="es-ES_tradnl"/>
               </w:rPr>
               <w:t>Herramientas, entorno e infraestructura</w:t>
             </w:r>
@@ -12319,40 +12248,16 @@
                 <w:rFonts w:ascii="Times New Roman" w:eastAsia="Times New Roman" w:hAnsi="Times New Roman" w:cs="Times New Roman"/>
                 <w:sz w:val="24"/>
                 <w:szCs w:val="24"/>
-                <w:lang w:val="es-ES_tradnl" w:eastAsia="es-ES_tradnl"/>
+                <w:lang w:eastAsia="es-ES_tradnl"/>
               </w:rPr>
             </w:pPr>
             <w:r>
               <w:rPr>
                 <w:rFonts w:ascii="Calibri" w:eastAsia="Times New Roman" w:hAnsi="Calibri" w:cs="Calibri"/>
                 <w:color w:val="000000"/>
-                <w:lang w:val="es-ES_tradnl" w:eastAsia="es-ES_tradnl"/>
-              </w:rPr>
-              <w:t>25</w:t>
-            </w:r>
-            <w:r>
-              <w:rPr>
-                <w:rFonts w:ascii="Calibri" w:eastAsia="Times New Roman" w:hAnsi="Calibri" w:cs="Calibri"/>
-                <w:color w:val="000000"/>
-                <w:lang w:val="es-ES_tradnl" w:eastAsia="es-ES_tradnl"/>
-              </w:rPr>
-              <w:t xml:space="preserve">/04/2018 – </w:t>
-            </w:r>
-            <w:r>
-              <w:rPr>
-                <w:rFonts w:ascii="Calibri" w:eastAsia="Times New Roman" w:hAnsi="Calibri" w:cs="Calibri"/>
-                <w:color w:val="000000"/>
-                <w:lang w:val="es-ES_tradnl" w:eastAsia="es-ES_tradnl"/>
-              </w:rPr>
-              <w:t>27</w:t>
-            </w:r>
-            <w:r>
-              <w:rPr>
-                <w:rFonts w:ascii="Calibri" w:eastAsia="Times New Roman" w:hAnsi="Calibri" w:cs="Calibri"/>
-                <w:color w:val="000000"/>
-                <w:lang w:val="es-ES_tradnl" w:eastAsia="es-ES_tradnl"/>
-              </w:rPr>
-              <w:t>/04/2018</w:t>
+                <w:lang w:eastAsia="es-ES_tradnl"/>
+              </w:rPr>
+              <w:t>3 días</w:t>
             </w:r>
           </w:p>
         </w:tc>
@@ -12375,14 +12280,14 @@
                 <w:rFonts w:ascii="Times New Roman" w:eastAsia="Times New Roman" w:hAnsi="Times New Roman" w:cs="Times New Roman"/>
                 <w:sz w:val="24"/>
                 <w:szCs w:val="24"/>
-                <w:lang w:val="es-ES_tradnl" w:eastAsia="es-ES_tradnl"/>
+                <w:lang w:eastAsia="es-ES_tradnl"/>
               </w:rPr>
             </w:pPr>
             <w:r>
               <w:rPr>
                 <w:rFonts w:ascii="Calibri" w:eastAsia="Times New Roman" w:hAnsi="Calibri" w:cs="Calibri"/>
                 <w:color w:val="000000"/>
-                <w:lang w:val="es-ES_tradnl" w:eastAsia="es-ES_tradnl"/>
+                <w:lang w:eastAsia="es-ES_tradnl"/>
               </w:rPr>
               <w:t>Responsable de elementos de la configuración</w:t>
             </w:r>
@@ -12418,14 +12323,14 @@
                 <w:rFonts w:ascii="Times New Roman" w:eastAsia="Times New Roman" w:hAnsi="Times New Roman" w:cs="Times New Roman"/>
                 <w:sz w:val="24"/>
                 <w:szCs w:val="24"/>
-                <w:lang w:val="es-ES_tradnl" w:eastAsia="es-ES_tradnl"/>
+                <w:lang w:eastAsia="es-ES_tradnl"/>
               </w:rPr>
             </w:pPr>
             <w:r>
               <w:rPr>
                 <w:rFonts w:ascii="Calibri" w:eastAsia="Times New Roman" w:hAnsi="Calibri" w:cs="Calibri"/>
                 <w:color w:val="000000"/>
-                <w:lang w:val="es-ES_tradnl" w:eastAsia="es-ES_tradnl"/>
+                <w:lang w:eastAsia="es-ES_tradnl"/>
               </w:rPr>
               <w:t>2.5</w:t>
             </w:r>
@@ -12450,14 +12355,22 @@
                 <w:rFonts w:ascii="Times New Roman" w:eastAsia="Times New Roman" w:hAnsi="Times New Roman" w:cs="Times New Roman"/>
                 <w:sz w:val="24"/>
                 <w:szCs w:val="24"/>
-                <w:lang w:val="es-ES_tradnl" w:eastAsia="es-ES_tradnl"/>
+                <w:lang w:eastAsia="es-ES_tradnl"/>
               </w:rPr>
             </w:pPr>
             <w:r>
               <w:rPr>
                 <w:rFonts w:ascii="Calibri" w:eastAsia="Times New Roman" w:hAnsi="Calibri" w:cs="Calibri"/>
                 <w:color w:val="000000"/>
-                <w:lang w:val="es-ES_tradnl" w:eastAsia="es-ES_tradnl"/>
+                <w:lang w:eastAsia="es-ES_tradnl"/>
+              </w:rPr>
+              <w:t xml:space="preserve">Agregar </w:t>
+            </w:r>
+            <w:r>
+              <w:rPr>
+                <w:rFonts w:ascii="Calibri" w:eastAsia="Times New Roman" w:hAnsi="Calibri" w:cs="Calibri"/>
+                <w:color w:val="000000"/>
+                <w:lang w:eastAsia="es-ES_tradnl"/>
               </w:rPr>
               <w:t>Calendario</w:t>
             </w:r>
@@ -12482,40 +12395,16 @@
                 <w:rFonts w:ascii="Times New Roman" w:eastAsia="Times New Roman" w:hAnsi="Times New Roman" w:cs="Times New Roman"/>
                 <w:sz w:val="24"/>
                 <w:szCs w:val="24"/>
-                <w:lang w:val="es-ES_tradnl" w:eastAsia="es-ES_tradnl"/>
+                <w:lang w:eastAsia="es-ES_tradnl"/>
               </w:rPr>
             </w:pPr>
             <w:r>
               <w:rPr>
                 <w:rFonts w:ascii="Calibri" w:eastAsia="Times New Roman" w:hAnsi="Calibri" w:cs="Calibri"/>
                 <w:color w:val="000000"/>
-                <w:lang w:val="es-ES_tradnl" w:eastAsia="es-ES_tradnl"/>
-              </w:rPr>
-              <w:t>25</w:t>
-            </w:r>
-            <w:r>
-              <w:rPr>
-                <w:rFonts w:ascii="Calibri" w:eastAsia="Times New Roman" w:hAnsi="Calibri" w:cs="Calibri"/>
-                <w:color w:val="000000"/>
-                <w:lang w:val="es-ES_tradnl" w:eastAsia="es-ES_tradnl"/>
-              </w:rPr>
-              <w:t xml:space="preserve">/04/2018 – </w:t>
-            </w:r>
-            <w:r>
-              <w:rPr>
-                <w:rFonts w:ascii="Calibri" w:eastAsia="Times New Roman" w:hAnsi="Calibri" w:cs="Calibri"/>
-                <w:color w:val="000000"/>
-                <w:lang w:val="es-ES_tradnl" w:eastAsia="es-ES_tradnl"/>
-              </w:rPr>
-              <w:t>27</w:t>
-            </w:r>
-            <w:r>
-              <w:rPr>
-                <w:rFonts w:ascii="Calibri" w:eastAsia="Times New Roman" w:hAnsi="Calibri" w:cs="Calibri"/>
-                <w:color w:val="000000"/>
-                <w:lang w:val="es-ES_tradnl" w:eastAsia="es-ES_tradnl"/>
-              </w:rPr>
-              <w:t>/04/2018</w:t>
+                <w:lang w:eastAsia="es-ES_tradnl"/>
+              </w:rPr>
+              <w:t>3 días</w:t>
             </w:r>
           </w:p>
         </w:tc>
@@ -12538,14 +12427,14 @@
                 <w:rFonts w:ascii="Times New Roman" w:eastAsia="Times New Roman" w:hAnsi="Times New Roman" w:cs="Times New Roman"/>
                 <w:sz w:val="24"/>
                 <w:szCs w:val="24"/>
-                <w:lang w:val="es-ES_tradnl" w:eastAsia="es-ES_tradnl"/>
+                <w:lang w:eastAsia="es-ES_tradnl"/>
               </w:rPr>
             </w:pPr>
             <w:r>
               <w:rPr>
                 <w:rFonts w:ascii="Calibri" w:eastAsia="Times New Roman" w:hAnsi="Calibri" w:cs="Calibri"/>
                 <w:color w:val="000000"/>
-                <w:lang w:val="es-ES_tradnl" w:eastAsia="es-ES_tradnl"/>
+                <w:lang w:eastAsia="es-ES_tradnl"/>
               </w:rPr>
               <w:t>Gestor de la configuración</w:t>
             </w:r>
@@ -12582,20 +12471,9 @@
                 <w:b/>
                 <w:sz w:val="24"/>
                 <w:szCs w:val="24"/>
-                <w:lang w:val="es-ES_tradnl" w:eastAsia="es-ES_tradnl"/>
+                <w:lang w:eastAsia="es-ES_tradnl"/>
               </w:rPr>
             </w:pPr>
-            <w:r>
-              <w:rPr>
-                <w:rFonts w:ascii="Calibri" w:eastAsia="Times New Roman" w:hAnsi="Calibri" w:cs="Calibri"/>
-                <w:b/>
-                <w:color w:val="000000"/>
-                <w:sz w:val="24"/>
-                <w:szCs w:val="24"/>
-                <w:lang w:val="es-ES_tradnl" w:eastAsia="es-ES_tradnl"/>
-              </w:rPr>
-              <w:t>3</w:t>
-            </w:r>
           </w:p>
         </w:tc>
         <w:tc>
@@ -12618,7 +12496,7 @@
                 <w:b/>
                 <w:sz w:val="24"/>
                 <w:szCs w:val="24"/>
-                <w:lang w:val="es-ES_tradnl" w:eastAsia="es-ES_tradnl"/>
+                <w:lang w:eastAsia="es-ES_tradnl"/>
               </w:rPr>
             </w:pPr>
             <w:r>
@@ -12628,7 +12506,7 @@
                 <w:color w:val="000000"/>
                 <w:sz w:val="24"/>
                 <w:szCs w:val="24"/>
-                <w:lang w:val="es-ES_tradnl" w:eastAsia="es-ES_tradnl"/>
+                <w:lang w:eastAsia="es-ES_tradnl"/>
               </w:rPr>
               <w:t>Actividades de la SCM</w:t>
             </w:r>
@@ -12654,20 +12532,9 @@
                 <w:b/>
                 <w:sz w:val="24"/>
                 <w:szCs w:val="24"/>
-                <w:lang w:val="es-ES_tradnl" w:eastAsia="es-ES_tradnl"/>
+                <w:lang w:eastAsia="es-ES_tradnl"/>
               </w:rPr>
             </w:pPr>
-            <w:r>
-              <w:rPr>
-                <w:rFonts w:ascii="Calibri" w:eastAsia="Times New Roman" w:hAnsi="Calibri" w:cs="Calibri"/>
-                <w:b/>
-                <w:color w:val="000000"/>
-                <w:sz w:val="24"/>
-                <w:szCs w:val="24"/>
-                <w:lang w:val="es-ES_tradnl" w:eastAsia="es-ES_tradnl"/>
-              </w:rPr>
-              <w:t>27/04/2018 – 30/05/2018</w:t>
-            </w:r>
           </w:p>
         </w:tc>
         <w:tc>
@@ -12690,7 +12557,7 @@
                 <w:b/>
                 <w:sz w:val="24"/>
                 <w:szCs w:val="24"/>
-                <w:lang w:val="es-ES_tradnl" w:eastAsia="es-ES_tradnl"/>
+                <w:lang w:eastAsia="es-ES_tradnl"/>
               </w:rPr>
             </w:pPr>
           </w:p>
@@ -12725,24 +12592,16 @@
                 <w:rFonts w:ascii="Times New Roman" w:eastAsia="Times New Roman" w:hAnsi="Times New Roman" w:cs="Times New Roman"/>
                 <w:sz w:val="24"/>
                 <w:szCs w:val="24"/>
-                <w:lang w:val="es-ES_tradnl" w:eastAsia="es-ES_tradnl"/>
+                <w:lang w:eastAsia="es-ES_tradnl"/>
               </w:rPr>
             </w:pPr>
             <w:r>
               <w:rPr>
                 <w:rFonts w:ascii="Calibri" w:eastAsia="Times New Roman" w:hAnsi="Calibri" w:cs="Calibri"/>
                 <w:color w:val="000000"/>
-                <w:lang w:val="es-ES_tradnl" w:eastAsia="es-ES_tradnl"/>
-              </w:rPr>
-              <w:t>3.</w:t>
-            </w:r>
-            <w:r>
-              <w:rPr>
-                <w:rFonts w:ascii="Calibri" w:eastAsia="Times New Roman" w:hAnsi="Calibri" w:cs="Calibri"/>
-                <w:color w:val="000000"/>
-                <w:lang w:val="es-ES_tradnl" w:eastAsia="es-ES_tradnl"/>
-              </w:rPr>
-              <w:t>1</w:t>
+                <w:lang w:eastAsia="es-ES_tradnl"/>
+              </w:rPr>
+              <w:t>3</w:t>
             </w:r>
           </w:p>
         </w:tc>
@@ -12765,16 +12624,32 @@
                 <w:rFonts w:ascii="Times New Roman" w:eastAsia="Times New Roman" w:hAnsi="Times New Roman" w:cs="Times New Roman"/>
                 <w:sz w:val="24"/>
                 <w:szCs w:val="24"/>
-                <w:lang w:val="es-ES_tradnl" w:eastAsia="es-ES_tradnl"/>
+                <w:lang w:eastAsia="es-ES_tradnl"/>
               </w:rPr>
             </w:pPr>
             <w:r>
               <w:rPr>
                 <w:rFonts w:ascii="Calibri" w:eastAsia="Times New Roman" w:hAnsi="Calibri" w:cs="Calibri"/>
                 <w:color w:val="000000"/>
-                <w:lang w:val="es-ES_tradnl" w:eastAsia="es-ES_tradnl"/>
-              </w:rPr>
-              <w:t>Identificación de los ítems de configuración</w:t>
+                <w:lang w:eastAsia="es-ES_tradnl"/>
+              </w:rPr>
+              <w:t>Identifica</w:t>
+            </w:r>
+            <w:r>
+              <w:rPr>
+                <w:rFonts w:ascii="Calibri" w:eastAsia="Times New Roman" w:hAnsi="Calibri" w:cs="Calibri"/>
+                <w:color w:val="000000"/>
+                <w:lang w:eastAsia="es-ES_tradnl"/>
+              </w:rPr>
+              <w:t>r</w:t>
+            </w:r>
+            <w:r>
+              <w:rPr>
+                <w:rFonts w:ascii="Calibri" w:eastAsia="Times New Roman" w:hAnsi="Calibri" w:cs="Calibri"/>
+                <w:color w:val="000000"/>
+                <w:lang w:eastAsia="es-ES_tradnl"/>
+              </w:rPr>
+              <w:t xml:space="preserve"> de los ítems de configuración</w:t>
             </w:r>
           </w:p>
         </w:tc>
@@ -12797,56 +12672,16 @@
                 <w:rFonts w:ascii="Times New Roman" w:eastAsia="Times New Roman" w:hAnsi="Times New Roman" w:cs="Times New Roman"/>
                 <w:sz w:val="24"/>
                 <w:szCs w:val="24"/>
-                <w:lang w:val="es-ES_tradnl" w:eastAsia="es-ES_tradnl"/>
+                <w:lang w:eastAsia="es-ES_tradnl"/>
               </w:rPr>
             </w:pPr>
             <w:r>
               <w:rPr>
                 <w:rFonts w:ascii="Calibri" w:eastAsia="Times New Roman" w:hAnsi="Calibri" w:cs="Calibri"/>
                 <w:color w:val="000000"/>
-                <w:lang w:val="es-ES_tradnl" w:eastAsia="es-ES_tradnl"/>
-              </w:rPr>
-              <w:t>27</w:t>
-            </w:r>
-            <w:r>
-              <w:rPr>
-                <w:rFonts w:ascii="Calibri" w:eastAsia="Times New Roman" w:hAnsi="Calibri" w:cs="Calibri"/>
-                <w:color w:val="000000"/>
-                <w:lang w:val="es-ES_tradnl" w:eastAsia="es-ES_tradnl"/>
-              </w:rPr>
-              <w:t>/</w:t>
-            </w:r>
-            <w:r>
-              <w:rPr>
-                <w:rFonts w:ascii="Calibri" w:eastAsia="Times New Roman" w:hAnsi="Calibri" w:cs="Calibri"/>
-                <w:color w:val="000000"/>
-                <w:lang w:val="es-ES_tradnl" w:eastAsia="es-ES_tradnl"/>
-              </w:rPr>
-              <w:t>04</w:t>
-            </w:r>
-            <w:r>
-              <w:rPr>
-                <w:rFonts w:ascii="Calibri" w:eastAsia="Times New Roman" w:hAnsi="Calibri" w:cs="Calibri"/>
-                <w:color w:val="000000"/>
-                <w:lang w:val="es-ES_tradnl" w:eastAsia="es-ES_tradnl"/>
-              </w:rPr>
-              <w:t xml:space="preserve">/2018 - </w:t>
-            </w:r>
-            <w:r>
-              <w:rPr>
-                <w:rFonts w:ascii="Calibri" w:eastAsia="Times New Roman" w:hAnsi="Calibri" w:cs="Calibri"/>
-                <w:color w:val="000000"/>
-                <w:lang w:val="es-ES_tradnl" w:eastAsia="es-ES_tradnl"/>
-              </w:rPr>
-              <w:t>02</w:t>
-            </w:r>
-            <w:r>
-              <w:rPr>
-                <w:rFonts w:ascii="Calibri" w:eastAsia="Times New Roman" w:hAnsi="Calibri" w:cs="Calibri"/>
-                <w:color w:val="000000"/>
-                <w:lang w:val="es-ES_tradnl" w:eastAsia="es-ES_tradnl"/>
-              </w:rPr>
-              <w:t>/05/2018</w:t>
+                <w:lang w:eastAsia="es-ES_tradnl"/>
+              </w:rPr>
+              <w:t>3 días</w:t>
             </w:r>
           </w:p>
         </w:tc>
@@ -12869,14 +12704,14 @@
                 <w:rFonts w:ascii="Times New Roman" w:eastAsia="Times New Roman" w:hAnsi="Times New Roman" w:cs="Times New Roman"/>
                 <w:sz w:val="24"/>
                 <w:szCs w:val="24"/>
-                <w:lang w:val="es-ES_tradnl" w:eastAsia="es-ES_tradnl"/>
+                <w:lang w:eastAsia="es-ES_tradnl"/>
               </w:rPr>
             </w:pPr>
             <w:r>
               <w:rPr>
                 <w:rFonts w:ascii="Calibri" w:eastAsia="Times New Roman" w:hAnsi="Calibri" w:cs="Calibri"/>
                 <w:color w:val="000000"/>
-                <w:lang w:val="es-ES_tradnl" w:eastAsia="es-ES_tradnl"/>
+                <w:lang w:eastAsia="es-ES_tradnl"/>
               </w:rPr>
               <w:t>Responsable de elementos de la configuración</w:t>
             </w:r>
@@ -12912,16 +12747,16 @@
                 <w:rFonts w:ascii="Times New Roman" w:eastAsia="Times New Roman" w:hAnsi="Times New Roman" w:cs="Times New Roman"/>
                 <w:sz w:val="24"/>
                 <w:szCs w:val="24"/>
-                <w:lang w:val="es-ES_tradnl" w:eastAsia="es-ES_tradnl"/>
+                <w:lang w:eastAsia="es-ES_tradnl"/>
               </w:rPr>
             </w:pPr>
             <w:r>
               <w:rPr>
                 <w:rFonts w:ascii="Calibri" w:eastAsia="Times New Roman" w:hAnsi="Calibri" w:cs="Calibri"/>
                 <w:color w:val="000000"/>
-                <w:lang w:val="es-ES_tradnl" w:eastAsia="es-ES_tradnl"/>
-              </w:rPr>
-              <w:t>3.2</w:t>
+                <w:lang w:eastAsia="es-ES_tradnl"/>
+              </w:rPr>
+              <w:t>4</w:t>
             </w:r>
           </w:p>
         </w:tc>
@@ -12944,14 +12779,22 @@
                 <w:rFonts w:ascii="Times New Roman" w:eastAsia="Times New Roman" w:hAnsi="Times New Roman" w:cs="Times New Roman"/>
                 <w:sz w:val="24"/>
                 <w:szCs w:val="24"/>
-                <w:lang w:val="es-ES_tradnl" w:eastAsia="es-ES_tradnl"/>
+                <w:lang w:eastAsia="es-ES_tradnl"/>
               </w:rPr>
             </w:pPr>
             <w:r>
               <w:rPr>
                 <w:rFonts w:ascii="Calibri" w:eastAsia="Times New Roman" w:hAnsi="Calibri" w:cs="Calibri"/>
                 <w:color w:val="000000"/>
-                <w:lang w:val="es-ES_tradnl" w:eastAsia="es-ES_tradnl"/>
+                <w:lang w:eastAsia="es-ES_tradnl"/>
+              </w:rPr>
+              <w:t xml:space="preserve">Realizar </w:t>
+            </w:r>
+            <w:r>
+              <w:rPr>
+                <w:rFonts w:ascii="Calibri" w:eastAsia="Times New Roman" w:hAnsi="Calibri" w:cs="Calibri"/>
+                <w:color w:val="000000"/>
+                <w:lang w:eastAsia="es-ES_tradnl"/>
               </w:rPr>
               <w:t>Control de la configuración</w:t>
             </w:r>
@@ -12976,40 +12819,16 @@
                 <w:rFonts w:ascii="Times New Roman" w:eastAsia="Times New Roman" w:hAnsi="Times New Roman" w:cs="Times New Roman"/>
                 <w:sz w:val="24"/>
                 <w:szCs w:val="24"/>
-                <w:lang w:val="es-ES_tradnl" w:eastAsia="es-ES_tradnl"/>
+                <w:lang w:eastAsia="es-ES_tradnl"/>
               </w:rPr>
             </w:pPr>
             <w:r>
               <w:rPr>
                 <w:rFonts w:ascii="Calibri" w:eastAsia="Times New Roman" w:hAnsi="Calibri" w:cs="Calibri"/>
                 <w:color w:val="000000"/>
-                <w:lang w:val="es-ES_tradnl" w:eastAsia="es-ES_tradnl"/>
-              </w:rPr>
-              <w:t>02</w:t>
-            </w:r>
-            <w:r>
-              <w:rPr>
-                <w:rFonts w:ascii="Calibri" w:eastAsia="Times New Roman" w:hAnsi="Calibri" w:cs="Calibri"/>
-                <w:color w:val="000000"/>
-                <w:lang w:val="es-ES_tradnl" w:eastAsia="es-ES_tradnl"/>
-              </w:rPr>
-              <w:t xml:space="preserve">/05/2018 - </w:t>
-            </w:r>
-            <w:r>
-              <w:rPr>
-                <w:rFonts w:ascii="Calibri" w:eastAsia="Times New Roman" w:hAnsi="Calibri" w:cs="Calibri"/>
-                <w:color w:val="000000"/>
-                <w:lang w:val="es-ES_tradnl" w:eastAsia="es-ES_tradnl"/>
-              </w:rPr>
-              <w:t>09</w:t>
-            </w:r>
-            <w:r>
-              <w:rPr>
-                <w:rFonts w:ascii="Calibri" w:eastAsia="Times New Roman" w:hAnsi="Calibri" w:cs="Calibri"/>
-                <w:color w:val="000000"/>
-                <w:lang w:val="es-ES_tradnl" w:eastAsia="es-ES_tradnl"/>
-              </w:rPr>
-              <w:t>/05/2018</w:t>
+                <w:lang w:eastAsia="es-ES_tradnl"/>
+              </w:rPr>
+              <w:t>5 días</w:t>
             </w:r>
           </w:p>
         </w:tc>
@@ -13032,14 +12851,14 @@
                 <w:rFonts w:ascii="Times New Roman" w:eastAsia="Times New Roman" w:hAnsi="Times New Roman" w:cs="Times New Roman"/>
                 <w:sz w:val="24"/>
                 <w:szCs w:val="24"/>
-                <w:lang w:val="es-ES_tradnl" w:eastAsia="es-ES_tradnl"/>
+                <w:lang w:eastAsia="es-ES_tradnl"/>
               </w:rPr>
             </w:pPr>
             <w:r>
               <w:rPr>
                 <w:rFonts w:ascii="Calibri" w:eastAsia="Times New Roman" w:hAnsi="Calibri" w:cs="Calibri"/>
                 <w:color w:val="000000"/>
-                <w:lang w:val="es-ES_tradnl" w:eastAsia="es-ES_tradnl"/>
+                <w:lang w:eastAsia="es-ES_tradnl"/>
               </w:rPr>
               <w:t>Coordinador de configuración, Gestor de cambios</w:t>
             </w:r>
@@ -13075,16 +12894,16 @@
                 <w:rFonts w:ascii="Times New Roman" w:eastAsia="Times New Roman" w:hAnsi="Times New Roman" w:cs="Times New Roman"/>
                 <w:sz w:val="24"/>
                 <w:szCs w:val="24"/>
-                <w:lang w:val="es-ES_tradnl" w:eastAsia="es-ES_tradnl"/>
+                <w:lang w:eastAsia="es-ES_tradnl"/>
               </w:rPr>
             </w:pPr>
             <w:r>
               <w:rPr>
                 <w:rFonts w:ascii="Calibri" w:eastAsia="Times New Roman" w:hAnsi="Calibri" w:cs="Calibri"/>
                 <w:color w:val="000000"/>
-                <w:lang w:val="es-ES_tradnl" w:eastAsia="es-ES_tradnl"/>
-              </w:rPr>
-              <w:t>3.3</w:t>
+                <w:lang w:eastAsia="es-ES_tradnl"/>
+              </w:rPr>
+              <w:t>5</w:t>
             </w:r>
           </w:p>
         </w:tc>
@@ -13107,14 +12926,22 @@
                 <w:rFonts w:ascii="Times New Roman" w:eastAsia="Times New Roman" w:hAnsi="Times New Roman" w:cs="Times New Roman"/>
                 <w:sz w:val="24"/>
                 <w:szCs w:val="24"/>
-                <w:lang w:val="es-ES_tradnl" w:eastAsia="es-ES_tradnl"/>
+                <w:lang w:eastAsia="es-ES_tradnl"/>
               </w:rPr>
             </w:pPr>
             <w:r>
               <w:rPr>
                 <w:rFonts w:ascii="Calibri" w:eastAsia="Times New Roman" w:hAnsi="Calibri" w:cs="Calibri"/>
                 <w:color w:val="000000"/>
-                <w:lang w:val="es-ES_tradnl" w:eastAsia="es-ES_tradnl"/>
+                <w:lang w:eastAsia="es-ES_tradnl"/>
+              </w:rPr>
+              <w:t xml:space="preserve">Definir </w:t>
+            </w:r>
+            <w:r>
+              <w:rPr>
+                <w:rFonts w:ascii="Calibri" w:eastAsia="Times New Roman" w:hAnsi="Calibri" w:cs="Calibri"/>
+                <w:color w:val="000000"/>
+                <w:lang w:eastAsia="es-ES_tradnl"/>
               </w:rPr>
               <w:t>Estado de la configuración</w:t>
             </w:r>
@@ -13139,56 +12966,16 @@
                 <w:rFonts w:ascii="Times New Roman" w:eastAsia="Times New Roman" w:hAnsi="Times New Roman" w:cs="Times New Roman"/>
                 <w:sz w:val="24"/>
                 <w:szCs w:val="24"/>
-                <w:lang w:val="es-ES_tradnl" w:eastAsia="es-ES_tradnl"/>
+                <w:lang w:eastAsia="es-ES_tradnl"/>
               </w:rPr>
             </w:pPr>
             <w:r>
               <w:rPr>
                 <w:rFonts w:ascii="Calibri" w:eastAsia="Times New Roman" w:hAnsi="Calibri" w:cs="Calibri"/>
                 <w:color w:val="000000"/>
-                <w:lang w:val="es-ES_tradnl" w:eastAsia="es-ES_tradnl"/>
-              </w:rPr>
-              <w:t>09</w:t>
-            </w:r>
-            <w:r>
-              <w:rPr>
-                <w:rFonts w:ascii="Calibri" w:eastAsia="Times New Roman" w:hAnsi="Calibri" w:cs="Calibri"/>
-                <w:color w:val="000000"/>
-                <w:lang w:val="es-ES_tradnl" w:eastAsia="es-ES_tradnl"/>
-              </w:rPr>
-              <w:t xml:space="preserve">/05/2018 - </w:t>
-            </w:r>
-            <w:r>
-              <w:rPr>
-                <w:rFonts w:ascii="Calibri" w:eastAsia="Times New Roman" w:hAnsi="Calibri" w:cs="Calibri"/>
-                <w:color w:val="000000"/>
-                <w:lang w:val="es-ES_tradnl" w:eastAsia="es-ES_tradnl"/>
-              </w:rPr>
-              <w:t>16</w:t>
-            </w:r>
-            <w:r>
-              <w:rPr>
-                <w:rFonts w:ascii="Calibri" w:eastAsia="Times New Roman" w:hAnsi="Calibri" w:cs="Calibri"/>
-                <w:color w:val="000000"/>
-                <w:lang w:val="es-ES_tradnl" w:eastAsia="es-ES_tradnl"/>
-              </w:rPr>
-              <w:t>/</w:t>
-            </w:r>
-            <w:r>
-              <w:rPr>
-                <w:rFonts w:ascii="Calibri" w:eastAsia="Times New Roman" w:hAnsi="Calibri" w:cs="Calibri"/>
-                <w:color w:val="000000"/>
-                <w:lang w:val="es-ES_tradnl" w:eastAsia="es-ES_tradnl"/>
-              </w:rPr>
-              <w:t>05</w:t>
-            </w:r>
-            <w:r>
-              <w:rPr>
-                <w:rFonts w:ascii="Calibri" w:eastAsia="Times New Roman" w:hAnsi="Calibri" w:cs="Calibri"/>
-                <w:color w:val="000000"/>
-                <w:lang w:val="es-ES_tradnl" w:eastAsia="es-ES_tradnl"/>
-              </w:rPr>
-              <w:t>/2018</w:t>
+                <w:lang w:eastAsia="es-ES_tradnl"/>
+              </w:rPr>
+              <w:t>5 días</w:t>
             </w:r>
           </w:p>
         </w:tc>
@@ -13211,14 +12998,14 @@
                 <w:rFonts w:ascii="Times New Roman" w:eastAsia="Times New Roman" w:hAnsi="Times New Roman" w:cs="Times New Roman"/>
                 <w:sz w:val="24"/>
                 <w:szCs w:val="24"/>
-                <w:lang w:val="es-ES_tradnl" w:eastAsia="es-ES_tradnl"/>
+                <w:lang w:eastAsia="es-ES_tradnl"/>
               </w:rPr>
             </w:pPr>
             <w:r>
               <w:rPr>
                 <w:rFonts w:ascii="Calibri" w:eastAsia="Times New Roman" w:hAnsi="Calibri" w:cs="Calibri"/>
                 <w:color w:val="000000"/>
-                <w:lang w:val="es-ES_tradnl" w:eastAsia="es-ES_tradnl"/>
+                <w:lang w:eastAsia="es-ES_tradnl"/>
               </w:rPr>
               <w:t>Coordinador de configuración</w:t>
             </w:r>
@@ -13254,16 +13041,16 @@
                 <w:rFonts w:ascii="Times New Roman" w:eastAsia="Times New Roman" w:hAnsi="Times New Roman" w:cs="Times New Roman"/>
                 <w:sz w:val="24"/>
                 <w:szCs w:val="24"/>
-                <w:lang w:val="es-ES_tradnl" w:eastAsia="es-ES_tradnl"/>
+                <w:lang w:eastAsia="es-ES_tradnl"/>
               </w:rPr>
             </w:pPr>
             <w:r>
               <w:rPr>
                 <w:rFonts w:ascii="Calibri" w:eastAsia="Times New Roman" w:hAnsi="Calibri" w:cs="Calibri"/>
                 <w:color w:val="000000"/>
-                <w:lang w:val="es-ES_tradnl" w:eastAsia="es-ES_tradnl"/>
-              </w:rPr>
-              <w:t>3.4</w:t>
+                <w:lang w:eastAsia="es-ES_tradnl"/>
+              </w:rPr>
+              <w:t>6</w:t>
             </w:r>
           </w:p>
         </w:tc>
@@ -13281,19 +13068,26 @@
           <w:p>
             <w:pPr>
               <w:spacing w:after="0" w:line="240" w:lineRule="auto"/>
-              <w:jc w:val="both"/>
               <w:rPr>
                 <w:rFonts w:ascii="Times New Roman" w:eastAsia="Times New Roman" w:hAnsi="Times New Roman" w:cs="Times New Roman"/>
                 <w:sz w:val="24"/>
                 <w:szCs w:val="24"/>
-                <w:lang w:val="es-ES_tradnl" w:eastAsia="es-ES_tradnl"/>
+                <w:lang w:eastAsia="es-ES_tradnl"/>
               </w:rPr>
             </w:pPr>
             <w:r>
               <w:rPr>
                 <w:rFonts w:ascii="Calibri" w:eastAsia="Times New Roman" w:hAnsi="Calibri" w:cs="Calibri"/>
                 <w:color w:val="000000"/>
-                <w:lang w:val="es-ES_tradnl" w:eastAsia="es-ES_tradnl"/>
+                <w:lang w:eastAsia="es-ES_tradnl"/>
+              </w:rPr>
+              <w:t xml:space="preserve">Realizar </w:t>
+            </w:r>
+            <w:r>
+              <w:rPr>
+                <w:rFonts w:ascii="Calibri" w:eastAsia="Times New Roman" w:hAnsi="Calibri" w:cs="Calibri"/>
+                <w:color w:val="000000"/>
+                <w:lang w:eastAsia="es-ES_tradnl"/>
               </w:rPr>
               <w:t>Auditoria de la configuración</w:t>
             </w:r>
@@ -13317,56 +13111,16 @@
               <w:rPr>
                 <w:rFonts w:ascii="Calibri" w:eastAsia="Times New Roman" w:hAnsi="Calibri" w:cs="Calibri"/>
                 <w:color w:val="000000"/>
-                <w:lang w:val="es-ES_tradnl" w:eastAsia="es-ES_tradnl"/>
+                <w:lang w:eastAsia="es-ES_tradnl"/>
               </w:rPr>
             </w:pPr>
             <w:r>
               <w:rPr>
                 <w:rFonts w:ascii="Calibri" w:eastAsia="Times New Roman" w:hAnsi="Calibri" w:cs="Calibri"/>
                 <w:color w:val="000000"/>
-                <w:lang w:val="es-ES_tradnl" w:eastAsia="es-ES_tradnl"/>
-              </w:rPr>
-              <w:t>16</w:t>
-            </w:r>
-            <w:r>
-              <w:rPr>
-                <w:rFonts w:ascii="Calibri" w:eastAsia="Times New Roman" w:hAnsi="Calibri" w:cs="Calibri"/>
-                <w:color w:val="000000"/>
-                <w:lang w:val="es-ES_tradnl" w:eastAsia="es-ES_tradnl"/>
-              </w:rPr>
-              <w:t xml:space="preserve">/05/2018 - </w:t>
-            </w:r>
-            <w:r>
-              <w:rPr>
-                <w:rFonts w:ascii="Calibri" w:eastAsia="Times New Roman" w:hAnsi="Calibri" w:cs="Calibri"/>
-                <w:color w:val="000000"/>
-                <w:lang w:val="es-ES_tradnl" w:eastAsia="es-ES_tradnl"/>
-              </w:rPr>
-              <w:t>23</w:t>
-            </w:r>
-            <w:r>
-              <w:rPr>
-                <w:rFonts w:ascii="Calibri" w:eastAsia="Times New Roman" w:hAnsi="Calibri" w:cs="Calibri"/>
-                <w:color w:val="000000"/>
-                <w:lang w:val="es-ES_tradnl" w:eastAsia="es-ES_tradnl"/>
-              </w:rPr>
-              <w:t>/</w:t>
-            </w:r>
-            <w:r>
-              <w:rPr>
-                <w:rFonts w:ascii="Calibri" w:eastAsia="Times New Roman" w:hAnsi="Calibri" w:cs="Calibri"/>
-                <w:color w:val="000000"/>
-                <w:lang w:val="es-ES_tradnl" w:eastAsia="es-ES_tradnl"/>
-              </w:rPr>
-              <w:t>05</w:t>
-            </w:r>
-            <w:r>
-              <w:rPr>
-                <w:rFonts w:ascii="Calibri" w:eastAsia="Times New Roman" w:hAnsi="Calibri" w:cs="Calibri"/>
-                <w:color w:val="000000"/>
-                <w:lang w:val="es-ES_tradnl" w:eastAsia="es-ES_tradnl"/>
-              </w:rPr>
-              <w:t>/2018</w:t>
+                <w:lang w:eastAsia="es-ES_tradnl"/>
+              </w:rPr>
+              <w:t>5 días</w:t>
             </w:r>
           </w:p>
         </w:tc>
@@ -13388,14 +13142,14 @@
               <w:rPr>
                 <w:rFonts w:ascii="Calibri" w:eastAsia="Times New Roman" w:hAnsi="Calibri" w:cs="Calibri"/>
                 <w:color w:val="000000"/>
-                <w:lang w:val="es-ES_tradnl" w:eastAsia="es-ES_tradnl"/>
+                <w:lang w:eastAsia="es-ES_tradnl"/>
               </w:rPr>
             </w:pPr>
             <w:r>
               <w:rPr>
                 <w:rFonts w:ascii="Calibri" w:eastAsia="Times New Roman" w:hAnsi="Calibri" w:cs="Calibri"/>
                 <w:color w:val="000000"/>
-                <w:lang w:val="es-ES_tradnl" w:eastAsia="es-ES_tradnl"/>
+                <w:lang w:eastAsia="es-ES_tradnl"/>
               </w:rPr>
               <w:t>Inspector de Aseguramiento de la calidad</w:t>
             </w:r>
@@ -13431,16 +13185,16 @@
                 <w:rFonts w:ascii="Times New Roman" w:eastAsia="Times New Roman" w:hAnsi="Times New Roman" w:cs="Times New Roman"/>
                 <w:sz w:val="24"/>
                 <w:szCs w:val="24"/>
-                <w:lang w:val="es-ES_tradnl" w:eastAsia="es-ES_tradnl"/>
+                <w:lang w:eastAsia="es-ES_tradnl"/>
               </w:rPr>
             </w:pPr>
             <w:r>
               <w:rPr>
                 <w:rFonts w:ascii="Calibri" w:eastAsia="Times New Roman" w:hAnsi="Calibri" w:cs="Calibri"/>
                 <w:color w:val="000000"/>
-                <w:lang w:val="es-ES_tradnl" w:eastAsia="es-ES_tradnl"/>
-              </w:rPr>
-              <w:t>3.5</w:t>
+                <w:lang w:eastAsia="es-ES_tradnl"/>
+              </w:rPr>
+              <w:t>7</w:t>
             </w:r>
           </w:p>
         </w:tc>
@@ -13463,23 +13217,55 @@
                 <w:rFonts w:ascii="Times New Roman" w:eastAsia="Times New Roman" w:hAnsi="Times New Roman" w:cs="Times New Roman"/>
                 <w:sz w:val="24"/>
                 <w:szCs w:val="24"/>
-                <w:lang w:val="es-ES_tradnl" w:eastAsia="es-ES_tradnl"/>
+                <w:lang w:eastAsia="es-ES_tradnl"/>
               </w:rPr>
             </w:pPr>
             <w:r>
               <w:rPr>
                 <w:rFonts w:ascii="Calibri" w:eastAsia="Times New Roman" w:hAnsi="Calibri" w:cs="Calibri"/>
                 <w:color w:val="000000"/>
-                <w:lang w:val="es-ES_tradnl" w:eastAsia="es-ES_tradnl"/>
-              </w:rPr>
-              <w:t xml:space="preserve">Gestión y entrega de </w:t>
+                <w:lang w:eastAsia="es-ES_tradnl"/>
+              </w:rPr>
+              <w:t>Gesti</w:t>
+            </w:r>
+            <w:r>
+              <w:rPr>
+                <w:rFonts w:ascii="Calibri" w:eastAsia="Times New Roman" w:hAnsi="Calibri" w:cs="Calibri"/>
+                <w:color w:val="000000"/>
+                <w:lang w:eastAsia="es-ES_tradnl"/>
+              </w:rPr>
+              <w:t>o</w:t>
+            </w:r>
+            <w:r>
+              <w:rPr>
+                <w:rFonts w:ascii="Calibri" w:eastAsia="Times New Roman" w:hAnsi="Calibri" w:cs="Calibri"/>
+                <w:color w:val="000000"/>
+                <w:lang w:eastAsia="es-ES_tradnl"/>
+              </w:rPr>
+              <w:t>n</w:t>
+            </w:r>
+            <w:r>
+              <w:rPr>
+                <w:rFonts w:ascii="Calibri" w:eastAsia="Times New Roman" w:hAnsi="Calibri" w:cs="Calibri"/>
+                <w:color w:val="000000"/>
+                <w:lang w:eastAsia="es-ES_tradnl"/>
+              </w:rPr>
+              <w:t>ar</w:t>
+            </w:r>
+            <w:r>
+              <w:rPr>
+                <w:rFonts w:ascii="Calibri" w:eastAsia="Times New Roman" w:hAnsi="Calibri" w:cs="Calibri"/>
+                <w:color w:val="000000"/>
+                <w:lang w:eastAsia="es-ES_tradnl"/>
+              </w:rPr>
+              <w:t xml:space="preserve"> entrega de </w:t>
             </w:r>
             <w:proofErr w:type="spellStart"/>
             <w:r>
               <w:rPr>
                 <w:rFonts w:ascii="Calibri" w:eastAsia="Times New Roman" w:hAnsi="Calibri" w:cs="Calibri"/>
                 <w:color w:val="000000"/>
-                <w:lang w:val="es-ES_tradnl" w:eastAsia="es-ES_tradnl"/>
+                <w:lang w:eastAsia="es-ES_tradnl"/>
               </w:rPr>
               <w:t>releases</w:t>
             </w:r>
@@ -13488,7 +13274,7 @@
               <w:rPr>
                 <w:rFonts w:ascii="Calibri" w:eastAsia="Times New Roman" w:hAnsi="Calibri" w:cs="Calibri"/>
                 <w:color w:val="000000"/>
-                <w:lang w:val="es-ES_tradnl" w:eastAsia="es-ES_tradnl"/>
+                <w:lang w:eastAsia="es-ES_tradnl"/>
               </w:rPr>
               <w:t xml:space="preserve"> de software</w:t>
             </w:r>
@@ -13513,72 +13299,16 @@
                 <w:rFonts w:ascii="Times New Roman" w:eastAsia="Times New Roman" w:hAnsi="Times New Roman" w:cs="Times New Roman"/>
                 <w:sz w:val="24"/>
                 <w:szCs w:val="24"/>
-                <w:lang w:val="es-ES_tradnl" w:eastAsia="es-ES_tradnl"/>
+                <w:lang w:eastAsia="es-ES_tradnl"/>
               </w:rPr>
             </w:pPr>
             <w:r>
               <w:rPr>
                 <w:rFonts w:ascii="Calibri" w:eastAsia="Times New Roman" w:hAnsi="Calibri" w:cs="Calibri"/>
                 <w:color w:val="000000"/>
-                <w:lang w:val="es-ES_tradnl" w:eastAsia="es-ES_tradnl"/>
-              </w:rPr>
-              <w:t>23</w:t>
-            </w:r>
-            <w:r>
-              <w:rPr>
-                <w:rFonts w:ascii="Calibri" w:eastAsia="Times New Roman" w:hAnsi="Calibri" w:cs="Calibri"/>
-                <w:color w:val="000000"/>
-                <w:lang w:val="es-ES_tradnl" w:eastAsia="es-ES_tradnl"/>
-              </w:rPr>
-              <w:t>/</w:t>
-            </w:r>
-            <w:r>
-              <w:rPr>
-                <w:rFonts w:ascii="Calibri" w:eastAsia="Times New Roman" w:hAnsi="Calibri" w:cs="Calibri"/>
-                <w:color w:val="000000"/>
-                <w:lang w:val="es-ES_tradnl" w:eastAsia="es-ES_tradnl"/>
-              </w:rPr>
-              <w:t>05</w:t>
-            </w:r>
-            <w:r>
-              <w:rPr>
-                <w:rFonts w:ascii="Calibri" w:eastAsia="Times New Roman" w:hAnsi="Calibri" w:cs="Calibri"/>
-                <w:color w:val="000000"/>
-                <w:lang w:val="es-ES_tradnl" w:eastAsia="es-ES_tradnl"/>
-              </w:rPr>
-              <w:t xml:space="preserve">/2018 - </w:t>
-            </w:r>
-            <w:r>
-              <w:rPr>
-                <w:rFonts w:ascii="Calibri" w:eastAsia="Times New Roman" w:hAnsi="Calibri" w:cs="Calibri"/>
-                <w:color w:val="000000"/>
-                <w:lang w:val="es-ES_tradnl" w:eastAsia="es-ES_tradnl"/>
-              </w:rPr>
-              <w:t>30</w:t>
-            </w:r>
-            <w:r>
-              <w:rPr>
-                <w:rFonts w:ascii="Calibri" w:eastAsia="Times New Roman" w:hAnsi="Calibri" w:cs="Calibri"/>
-                <w:color w:val="000000"/>
-                <w:lang w:val="es-ES_tradnl" w:eastAsia="es-ES_tradnl"/>
-              </w:rPr>
-              <w:t>/0</w:t>
-            </w:r>
-            <w:r>
-              <w:rPr>
-                <w:rFonts w:ascii="Calibri" w:eastAsia="Times New Roman" w:hAnsi="Calibri" w:cs="Calibri"/>
-                <w:color w:val="000000"/>
-                <w:lang w:val="es-ES_tradnl" w:eastAsia="es-ES_tradnl"/>
-              </w:rPr>
-              <w:t>5/</w:t>
-            </w:r>
-            <w:r>
-              <w:rPr>
-                <w:rFonts w:ascii="Calibri" w:eastAsia="Times New Roman" w:hAnsi="Calibri" w:cs="Calibri"/>
-                <w:color w:val="000000"/>
-                <w:lang w:val="es-ES_tradnl" w:eastAsia="es-ES_tradnl"/>
-              </w:rPr>
-              <w:t>2018</w:t>
+                <w:lang w:eastAsia="es-ES_tradnl"/>
+              </w:rPr>
+              <w:t>5 días</w:t>
             </w:r>
           </w:p>
         </w:tc>
@@ -13601,24 +13331,16 @@
                 <w:rFonts w:ascii="Times New Roman" w:eastAsia="Times New Roman" w:hAnsi="Times New Roman" w:cs="Times New Roman"/>
                 <w:sz w:val="24"/>
                 <w:szCs w:val="24"/>
-                <w:lang w:val="es-ES_tradnl" w:eastAsia="es-ES_tradnl"/>
+                <w:lang w:eastAsia="es-ES_tradnl"/>
               </w:rPr>
             </w:pPr>
             <w:r>
               <w:rPr>
                 <w:rFonts w:ascii="Calibri" w:eastAsia="Times New Roman" w:hAnsi="Calibri" w:cs="Calibri"/>
                 <w:color w:val="000000"/>
-                <w:lang w:val="es-ES_tradnl" w:eastAsia="es-ES_tradnl"/>
-              </w:rPr>
-              <w:t>Inspector de Aseguramiento de la calidad</w:t>
-            </w:r>
-            <w:r>
-              <w:rPr>
-                <w:rFonts w:ascii="Calibri" w:eastAsia="Times New Roman" w:hAnsi="Calibri" w:cs="Calibri"/>
-                <w:color w:val="000000"/>
-                <w:lang w:val="es-ES_tradnl" w:eastAsia="es-ES_tradnl"/>
-              </w:rPr>
-              <w:t>, Gestor de cambios</w:t>
+                <w:lang w:eastAsia="es-ES_tradnl"/>
+              </w:rPr>
+              <w:t>Inspector de Aseguramiento de la calidad, Gestor de cambios</w:t>
             </w:r>
           </w:p>
         </w:tc>
@@ -13654,7 +13376,7 @@
           <w:b/>
         </w:rPr>
       </w:pPr>
-      <w:bookmarkStart w:id="20" w:name="_Toc512814877"/>
+      <w:bookmarkStart w:id="20" w:name="_Toc512865537"/>
       <w:r>
         <w:rPr>
           <w:b/>
@@ -14468,7 +14190,7 @@
 </file>
 
 <file path=word/endnotes.xml><?xml version="1.0" encoding="utf-8"?>
-<w:endnotes xmlns:wpc="http://schemas.microsoft.com/office/word/2010/wordprocessingCanvas" xmlns:mc="http://schemas.openxmlformats.org/markup-compatibility/2006" xmlns:o="urn:schemas-microsoft-com:office:office" xmlns:r="http://schemas.openxmlformats.org/officeDocument/2006/relationships" xmlns:m="http://schemas.openxmlformats.org/officeDocument/2006/math" xmlns:v="urn:schemas-microsoft-com:vml" xmlns:wp14="http://schemas.microsoft.com/office/word/2010/wordprocessingDrawing" xmlns:wp="http://schemas.openxmlformats.org/drawingml/2006/wordprocessingDrawing" xmlns:w10="urn:schemas-microsoft-com:office:word" xmlns:w="http://schemas.openxmlformats.org/wordprocessingml/2006/main" xmlns:w14="http://schemas.microsoft.com/office/word/2010/wordml" xmlns:w15="http://schemas.microsoft.com/office/word/2012/wordml" xmlns:wpg="http://schemas.microsoft.com/office/word/2010/wordprocessingGroup" xmlns:wpi="http://schemas.microsoft.com/office/word/2010/wordprocessingInk" xmlns:wne="http://schemas.microsoft.com/office/word/2006/wordml" xmlns:wps="http://schemas.microsoft.com/office/word/2010/wordprocessingShape" mc:Ignorable="w14 w15 wp14">
+<w:endnotes xmlns:wpc="http://schemas.microsoft.com/office/word/2010/wordprocessingCanvas" xmlns:cx="http://schemas.microsoft.com/office/drawing/2014/chartex" xmlns:cx1="http://schemas.microsoft.com/office/drawing/2015/9/8/chartex" xmlns:cx2="http://schemas.microsoft.com/office/drawing/2015/10/21/chartex" xmlns:cx3="http://schemas.microsoft.com/office/drawing/2016/5/9/chartex" xmlns:cx4="http://schemas.microsoft.com/office/drawing/2016/5/10/chartex" xmlns:cx5="http://schemas.microsoft.com/office/drawing/2016/5/11/chartex" xmlns:cx6="http://schemas.microsoft.com/office/drawing/2016/5/12/chartex" xmlns:cx7="http://schemas.microsoft.com/office/drawing/2016/5/13/chartex" xmlns:cx8="http://schemas.microsoft.com/office/drawing/2016/5/14/chartex" xmlns:mc="http://schemas.openxmlformats.org/markup-compatibility/2006" xmlns:aink="http://schemas.microsoft.com/office/drawing/2016/ink" xmlns:am3d="http://schemas.microsoft.com/office/drawing/2017/model3d" xmlns:o="urn:schemas-microsoft-com:office:office" xmlns:r="http://schemas.openxmlformats.org/officeDocument/2006/relationships" xmlns:m="http://schemas.openxmlformats.org/officeDocument/2006/math" xmlns:v="urn:schemas-microsoft-com:vml" xmlns:wp14="http://schemas.microsoft.com/office/word/2010/wordprocessingDrawing" xmlns:wp="http://schemas.openxmlformats.org/drawingml/2006/wordprocessingDrawing" xmlns:w10="urn:schemas-microsoft-com:office:word" xmlns:w="http://schemas.openxmlformats.org/wordprocessingml/2006/main" xmlns:w14="http://schemas.microsoft.com/office/word/2010/wordml" xmlns:w15="http://schemas.microsoft.com/office/word/2012/wordml" xmlns:w16cid="http://schemas.microsoft.com/office/word/2016/wordml/cid" xmlns:w16se="http://schemas.microsoft.com/office/word/2015/wordml/symex" xmlns:wpg="http://schemas.microsoft.com/office/word/2010/wordprocessingGroup" xmlns:wpi="http://schemas.microsoft.com/office/word/2010/wordprocessingInk" xmlns:wne="http://schemas.microsoft.com/office/word/2006/wordml" xmlns:wps="http://schemas.microsoft.com/office/word/2010/wordprocessingShape" mc:Ignorable="w14 w15 w16se w16cid wp14">
   <w:endnote w:type="separator" w:id="-1">
     <w:p>
       <w:pPr>
@@ -14493,7 +14215,7 @@
 </file>
 
 <file path=word/footer1.xml><?xml version="1.0" encoding="utf-8"?>
-<w:ftr xmlns:wpc="http://schemas.microsoft.com/office/word/2010/wordprocessingCanvas" xmlns:mc="http://schemas.openxmlformats.org/markup-compatibility/2006" xmlns:o="urn:schemas-microsoft-com:office:office" xmlns:r="http://schemas.openxmlformats.org/officeDocument/2006/relationships" xmlns:m="http://schemas.openxmlformats.org/officeDocument/2006/math" xmlns:v="urn:schemas-microsoft-com:vml" xmlns:wp14="http://schemas.microsoft.com/office/word/2010/wordprocessingDrawing" xmlns:wp="http://schemas.openxmlformats.org/drawingml/2006/wordprocessingDrawing" xmlns:w10="urn:schemas-microsoft-com:office:word" xmlns:w="http://schemas.openxmlformats.org/wordprocessingml/2006/main" xmlns:w14="http://schemas.microsoft.com/office/word/2010/wordml" xmlns:w15="http://schemas.microsoft.com/office/word/2012/wordml" xmlns:wpg="http://schemas.microsoft.com/office/word/2010/wordprocessingGroup" xmlns:wpi="http://schemas.microsoft.com/office/word/2010/wordprocessingInk" xmlns:wne="http://schemas.microsoft.com/office/word/2006/wordml" xmlns:wps="http://schemas.microsoft.com/office/word/2010/wordprocessingShape" mc:Ignorable="w14 w15 wp14">
+<w:ftr xmlns:wpc="http://schemas.microsoft.com/office/word/2010/wordprocessingCanvas" xmlns:cx="http://schemas.microsoft.com/office/drawing/2014/chartex" xmlns:cx1="http://schemas.microsoft.com/office/drawing/2015/9/8/chartex" xmlns:cx2="http://schemas.microsoft.com/office/drawing/2015/10/21/chartex" xmlns:cx3="http://schemas.microsoft.com/office/drawing/2016/5/9/chartex" xmlns:cx4="http://schemas.microsoft.com/office/drawing/2016/5/10/chartex" xmlns:cx5="http://schemas.microsoft.com/office/drawing/2016/5/11/chartex" xmlns:cx6="http://schemas.microsoft.com/office/drawing/2016/5/12/chartex" xmlns:cx7="http://schemas.microsoft.com/office/drawing/2016/5/13/chartex" xmlns:cx8="http://schemas.microsoft.com/office/drawing/2016/5/14/chartex" xmlns:mc="http://schemas.openxmlformats.org/markup-compatibility/2006" xmlns:aink="http://schemas.microsoft.com/office/drawing/2016/ink" xmlns:am3d="http://schemas.microsoft.com/office/drawing/2017/model3d" xmlns:o="urn:schemas-microsoft-com:office:office" xmlns:r="http://schemas.openxmlformats.org/officeDocument/2006/relationships" xmlns:m="http://schemas.openxmlformats.org/officeDocument/2006/math" xmlns:v="urn:schemas-microsoft-com:vml" xmlns:wp14="http://schemas.microsoft.com/office/word/2010/wordprocessingDrawing" xmlns:wp="http://schemas.openxmlformats.org/drawingml/2006/wordprocessingDrawing" xmlns:w10="urn:schemas-microsoft-com:office:word" xmlns:w="http://schemas.openxmlformats.org/wordprocessingml/2006/main" xmlns:w14="http://schemas.microsoft.com/office/word/2010/wordml" xmlns:w15="http://schemas.microsoft.com/office/word/2012/wordml" xmlns:w16cid="http://schemas.microsoft.com/office/word/2016/wordml/cid" xmlns:w16se="http://schemas.microsoft.com/office/word/2015/wordml/symex" xmlns:wpg="http://schemas.microsoft.com/office/word/2010/wordprocessingGroup" xmlns:wpi="http://schemas.microsoft.com/office/word/2010/wordprocessingInk" xmlns:wne="http://schemas.microsoft.com/office/word/2006/wordml" xmlns:wps="http://schemas.microsoft.com/office/word/2010/wordprocessingShape" mc:Ignorable="w14 w15 w16se w16cid wp14">
   <w:tbl>
     <w:tblPr>
       <w:tblW w:w="5000" w:type="pct"/>
@@ -14623,7 +14345,7 @@
 </file>
 
 <file path=word/footnotes.xml><?xml version="1.0" encoding="utf-8"?>
-<w:footnotes xmlns:wpc="http://schemas.microsoft.com/office/word/2010/wordprocessingCanvas" xmlns:mc="http://schemas.openxmlformats.org/markup-compatibility/2006" xmlns:o="urn:schemas-microsoft-com:office:office" xmlns:r="http://schemas.openxmlformats.org/officeDocument/2006/relationships" xmlns:m="http://schemas.openxmlformats.org/officeDocument/2006/math" xmlns:v="urn:schemas-microsoft-com:vml" xmlns:wp14="http://schemas.microsoft.com/office/word/2010/wordprocessingDrawing" xmlns:wp="http://schemas.openxmlformats.org/drawingml/2006/wordprocessingDrawing" xmlns:w10="urn:schemas-microsoft-com:office:word" xmlns:w="http://schemas.openxmlformats.org/wordprocessingml/2006/main" xmlns:w14="http://schemas.microsoft.com/office/word/2010/wordml" xmlns:w15="http://schemas.microsoft.com/office/word/2012/wordml" xmlns:wpg="http://schemas.microsoft.com/office/word/2010/wordprocessingGroup" xmlns:wpi="http://schemas.microsoft.com/office/word/2010/wordprocessingInk" xmlns:wne="http://schemas.microsoft.com/office/word/2006/wordml" xmlns:wps="http://schemas.microsoft.com/office/word/2010/wordprocessingShape" mc:Ignorable="w14 w15 wp14">
+<w:footnotes xmlns:wpc="http://schemas.microsoft.com/office/word/2010/wordprocessingCanvas" xmlns:cx="http://schemas.microsoft.com/office/drawing/2014/chartex" xmlns:cx1="http://schemas.microsoft.com/office/drawing/2015/9/8/chartex" xmlns:cx2="http://schemas.microsoft.com/office/drawing/2015/10/21/chartex" xmlns:cx3="http://schemas.microsoft.com/office/drawing/2016/5/9/chartex" xmlns:cx4="http://schemas.microsoft.com/office/drawing/2016/5/10/chartex" xmlns:cx5="http://schemas.microsoft.com/office/drawing/2016/5/11/chartex" xmlns:cx6="http://schemas.microsoft.com/office/drawing/2016/5/12/chartex" xmlns:cx7="http://schemas.microsoft.com/office/drawing/2016/5/13/chartex" xmlns:cx8="http://schemas.microsoft.com/office/drawing/2016/5/14/chartex" xmlns:mc="http://schemas.openxmlformats.org/markup-compatibility/2006" xmlns:aink="http://schemas.microsoft.com/office/drawing/2016/ink" xmlns:am3d="http://schemas.microsoft.com/office/drawing/2017/model3d" xmlns:o="urn:schemas-microsoft-com:office:office" xmlns:r="http://schemas.openxmlformats.org/officeDocument/2006/relationships" xmlns:m="http://schemas.openxmlformats.org/officeDocument/2006/math" xmlns:v="urn:schemas-microsoft-com:vml" xmlns:wp14="http://schemas.microsoft.com/office/word/2010/wordprocessingDrawing" xmlns:wp="http://schemas.openxmlformats.org/drawingml/2006/wordprocessingDrawing" xmlns:w10="urn:schemas-microsoft-com:office:word" xmlns:w="http://schemas.openxmlformats.org/wordprocessingml/2006/main" xmlns:w14="http://schemas.microsoft.com/office/word/2010/wordml" xmlns:w15="http://schemas.microsoft.com/office/word/2012/wordml" xmlns:w16cid="http://schemas.microsoft.com/office/word/2016/wordml/cid" xmlns:w16se="http://schemas.microsoft.com/office/word/2015/wordml/symex" xmlns:wpg="http://schemas.microsoft.com/office/word/2010/wordprocessingGroup" xmlns:wpi="http://schemas.microsoft.com/office/word/2010/wordprocessingInk" xmlns:wne="http://schemas.microsoft.com/office/word/2006/wordml" xmlns:wps="http://schemas.microsoft.com/office/word/2010/wordprocessingShape" mc:Ignorable="w14 w15 w16se w16cid wp14">
   <w:footnote w:type="separator" w:id="-1">
     <w:p>
       <w:pPr>
@@ -14648,7 +14370,7 @@
 </file>
 
 <file path=word/header1.xml><?xml version="1.0" encoding="utf-8"?>
-<w:hdr xmlns:wpc="http://schemas.microsoft.com/office/word/2010/wordprocessingCanvas" xmlns:mc="http://schemas.openxmlformats.org/markup-compatibility/2006" xmlns:o="urn:schemas-microsoft-com:office:office" xmlns:r="http://schemas.openxmlformats.org/officeDocument/2006/relationships" xmlns:m="http://schemas.openxmlformats.org/officeDocument/2006/math" xmlns:v="urn:schemas-microsoft-com:vml" xmlns:wp14="http://schemas.microsoft.com/office/word/2010/wordprocessingDrawing" xmlns:wp="http://schemas.openxmlformats.org/drawingml/2006/wordprocessingDrawing" xmlns:w10="urn:schemas-microsoft-com:office:word" xmlns:w="http://schemas.openxmlformats.org/wordprocessingml/2006/main" xmlns:w14="http://schemas.microsoft.com/office/word/2010/wordml" xmlns:w15="http://schemas.microsoft.com/office/word/2012/wordml" xmlns:wpg="http://schemas.microsoft.com/office/word/2010/wordprocessingGroup" xmlns:wpi="http://schemas.microsoft.com/office/word/2010/wordprocessingInk" xmlns:wne="http://schemas.microsoft.com/office/word/2006/wordml" xmlns:wps="http://schemas.microsoft.com/office/word/2010/wordprocessingShape" mc:Ignorable="w14 w15 wp14">
+<w:hdr xmlns:wpc="http://schemas.microsoft.com/office/word/2010/wordprocessingCanvas" xmlns:cx="http://schemas.microsoft.com/office/drawing/2014/chartex" xmlns:cx1="http://schemas.microsoft.com/office/drawing/2015/9/8/chartex" xmlns:cx2="http://schemas.microsoft.com/office/drawing/2015/10/21/chartex" xmlns:cx3="http://schemas.microsoft.com/office/drawing/2016/5/9/chartex" xmlns:cx4="http://schemas.microsoft.com/office/drawing/2016/5/10/chartex" xmlns:cx5="http://schemas.microsoft.com/office/drawing/2016/5/11/chartex" xmlns:cx6="http://schemas.microsoft.com/office/drawing/2016/5/12/chartex" xmlns:cx7="http://schemas.microsoft.com/office/drawing/2016/5/13/chartex" xmlns:cx8="http://schemas.microsoft.com/office/drawing/2016/5/14/chartex" xmlns:mc="http://schemas.openxmlformats.org/markup-compatibility/2006" xmlns:aink="http://schemas.microsoft.com/office/drawing/2016/ink" xmlns:am3d="http://schemas.microsoft.com/office/drawing/2017/model3d" xmlns:o="urn:schemas-microsoft-com:office:office" xmlns:r="http://schemas.openxmlformats.org/officeDocument/2006/relationships" xmlns:m="http://schemas.openxmlformats.org/officeDocument/2006/math" xmlns:v="urn:schemas-microsoft-com:vml" xmlns:wp14="http://schemas.microsoft.com/office/word/2010/wordprocessingDrawing" xmlns:wp="http://schemas.openxmlformats.org/drawingml/2006/wordprocessingDrawing" xmlns:w10="urn:schemas-microsoft-com:office:word" xmlns:w="http://schemas.openxmlformats.org/wordprocessingml/2006/main" xmlns:w14="http://schemas.microsoft.com/office/word/2010/wordml" xmlns:w15="http://schemas.microsoft.com/office/word/2012/wordml" xmlns:w16cid="http://schemas.microsoft.com/office/word/2016/wordml/cid" xmlns:w16se="http://schemas.microsoft.com/office/word/2015/wordml/symex" xmlns:wpg="http://schemas.microsoft.com/office/word/2010/wordprocessingGroup" xmlns:wpi="http://schemas.microsoft.com/office/word/2010/wordprocessingInk" xmlns:wne="http://schemas.microsoft.com/office/word/2006/wordml" xmlns:wps="http://schemas.microsoft.com/office/word/2010/wordprocessingShape" mc:Ignorable="w14 w15 w16se w16cid wp14">
   <w:tbl>
     <w:tblPr>
       <w:tblW w:w="5055" w:type="pct"/>
@@ -14748,7 +14470,7 @@
               <w:sz w:val="19"/>
               <w:szCs w:val="19"/>
             </w:rPr>
-            <w:t>7</w:t>
+            <w:t>8</w:t>
           </w:r>
         </w:p>
       </w:tc>
@@ -14809,7 +14531,7 @@
 </file>
 
 <file path=word/numbering.xml><?xml version="1.0" encoding="utf-8"?>
-<w:numbering xmlns:wpc="http://schemas.microsoft.com/office/word/2010/wordprocessingCanvas" xmlns:mc="http://schemas.openxmlformats.org/markup-compatibility/2006" xmlns:o="urn:schemas-microsoft-com:office:office" xmlns:r="http://schemas.openxmlformats.org/officeDocument/2006/relationships" xmlns:m="http://schemas.openxmlformats.org/officeDocument/2006/math" xmlns:v="urn:schemas-microsoft-com:vml" xmlns:wp14="http://schemas.microsoft.com/office/word/2010/wordprocessingDrawing" xmlns:wp="http://schemas.openxmlformats.org/drawingml/2006/wordprocessingDrawing" xmlns:w10="urn:schemas-microsoft-com:office:word" xmlns:w="http://schemas.openxmlformats.org/wordprocessingml/2006/main" xmlns:w14="http://schemas.microsoft.com/office/word/2010/wordml" xmlns:w15="http://schemas.microsoft.com/office/word/2012/wordml" xmlns:wpg="http://schemas.microsoft.com/office/word/2010/wordprocessingGroup" xmlns:wpi="http://schemas.microsoft.com/office/word/2010/wordprocessingInk" xmlns:wne="http://schemas.microsoft.com/office/word/2006/wordml" xmlns:wps="http://schemas.microsoft.com/office/word/2010/wordprocessingShape" mc:Ignorable="w14 w15 wp14">
+<w:numbering xmlns:wpc="http://schemas.microsoft.com/office/word/2010/wordprocessingCanvas" xmlns:cx="http://schemas.microsoft.com/office/drawing/2014/chartex" xmlns:cx1="http://schemas.microsoft.com/office/drawing/2015/9/8/chartex" xmlns:cx2="http://schemas.microsoft.com/office/drawing/2015/10/21/chartex" xmlns:cx3="http://schemas.microsoft.com/office/drawing/2016/5/9/chartex" xmlns:cx4="http://schemas.microsoft.com/office/drawing/2016/5/10/chartex" xmlns:cx5="http://schemas.microsoft.com/office/drawing/2016/5/11/chartex" xmlns:cx6="http://schemas.microsoft.com/office/drawing/2016/5/12/chartex" xmlns:cx7="http://schemas.microsoft.com/office/drawing/2016/5/13/chartex" xmlns:cx8="http://schemas.microsoft.com/office/drawing/2016/5/14/chartex" xmlns:mc="http://schemas.openxmlformats.org/markup-compatibility/2006" xmlns:aink="http://schemas.microsoft.com/office/drawing/2016/ink" xmlns:am3d="http://schemas.microsoft.com/office/drawing/2017/model3d" xmlns:o="urn:schemas-microsoft-com:office:office" xmlns:r="http://schemas.openxmlformats.org/officeDocument/2006/relationships" xmlns:m="http://schemas.openxmlformats.org/officeDocument/2006/math" xmlns:v="urn:schemas-microsoft-com:vml" xmlns:wp14="http://schemas.microsoft.com/office/word/2010/wordprocessingDrawing" xmlns:wp="http://schemas.openxmlformats.org/drawingml/2006/wordprocessingDrawing" xmlns:w10="urn:schemas-microsoft-com:office:word" xmlns:w="http://schemas.openxmlformats.org/wordprocessingml/2006/main" xmlns:w14="http://schemas.microsoft.com/office/word/2010/wordml" xmlns:w15="http://schemas.microsoft.com/office/word/2012/wordml" xmlns:w16cid="http://schemas.microsoft.com/office/word/2016/wordml/cid" xmlns:w16se="http://schemas.microsoft.com/office/word/2015/wordml/symex" xmlns:wpg="http://schemas.microsoft.com/office/word/2010/wordprocessingGroup" xmlns:wpi="http://schemas.microsoft.com/office/word/2010/wordprocessingInk" xmlns:wne="http://schemas.microsoft.com/office/word/2006/wordml" xmlns:wps="http://schemas.microsoft.com/office/word/2010/wordprocessingShape" mc:Ignorable="w14 w15 w16se w16cid wp14">
   <w:abstractNum w:abstractNumId="0" w15:restartNumberingAfterBreak="0">
     <w:nsid w:val="01066A0F"/>
     <w:multiLevelType w:val="hybridMultilevel"/>
@@ -16447,7 +16169,7 @@
 </file>
 
 <file path=word/styles.xml><?xml version="1.0" encoding="utf-8"?>
-<w:styles xmlns:mc="http://schemas.openxmlformats.org/markup-compatibility/2006" xmlns:r="http://schemas.openxmlformats.org/officeDocument/2006/relationships" xmlns:w="http://schemas.openxmlformats.org/wordprocessingml/2006/main" xmlns:w14="http://schemas.microsoft.com/office/word/2010/wordml" xmlns:w15="http://schemas.microsoft.com/office/word/2012/wordml" mc:Ignorable="w14 w15">
+<w:styles xmlns:mc="http://schemas.openxmlformats.org/markup-compatibility/2006" xmlns:r="http://schemas.openxmlformats.org/officeDocument/2006/relationships" xmlns:w="http://schemas.openxmlformats.org/wordprocessingml/2006/main" xmlns:w14="http://schemas.microsoft.com/office/word/2010/wordml" xmlns:w15="http://schemas.microsoft.com/office/word/2012/wordml" xmlns:w16cid="http://schemas.microsoft.com/office/word/2016/wordml/cid" xmlns:w16se="http://schemas.microsoft.com/office/word/2015/wordml/symex" mc:Ignorable="w14 w15 w16se w16cid">
   <w:docDefaults>
     <w:rPrDefault>
       <w:rPr>
@@ -16463,7 +16185,7 @@
       </w:pPr>
     </w:pPrDefault>
   </w:docDefaults>
-  <w:latentStyles w:defLockedState="0" w:defUIPriority="99" w:defSemiHidden="0" w:defUnhideWhenUsed="0" w:defQFormat="0" w:count="371">
+  <w:latentStyles w:defLockedState="0" w:defUIPriority="99" w:defSemiHidden="0" w:defUnhideWhenUsed="0" w:defQFormat="0" w:count="375">
     <w:lsdException w:name="Normal" w:uiPriority="0" w:qFormat="1"/>
     <w:lsdException w:name="heading 1" w:uiPriority="9" w:qFormat="1"/>
     <w:lsdException w:name="heading 2" w:semiHidden="1" w:uiPriority="9" w:unhideWhenUsed="1" w:qFormat="1"/>
@@ -16835,6 +16557,10 @@
     <w:lsdException w:name="List Table 5 Dark Accent 6" w:uiPriority="50"/>
     <w:lsdException w:name="List Table 6 Colorful Accent 6" w:uiPriority="51"/>
     <w:lsdException w:name="List Table 7 Colorful Accent 6" w:uiPriority="52"/>
+    <w:lsdException w:name="Mention" w:semiHidden="1" w:unhideWhenUsed="1"/>
+    <w:lsdException w:name="Smart Hyperlink" w:semiHidden="1" w:unhideWhenUsed="1"/>
+    <w:lsdException w:name="Hashtag" w:semiHidden="1" w:unhideWhenUsed="1"/>
+    <w:lsdException w:name="Unresolved Mention" w:semiHidden="1" w:unhideWhenUsed="1"/>
   </w:latentStyles>
   <w:style w:type="paragraph" w:default="1" w:styleId="Normal">
     <w:name w:val="Normal"/>
@@ -18212,7 +17938,7 @@
 </file>
 
 <file path=customXml/itemProps2.xml><?xml version="1.0" encoding="utf-8"?>
-<ds:datastoreItem xmlns:ds="http://schemas.openxmlformats.org/officeDocument/2006/customXml" ds:itemID="{E0ED9338-3CC7-49F0-A75E-1F9CB405F8AC}">
+<ds:datastoreItem xmlns:ds="http://schemas.openxmlformats.org/officeDocument/2006/customXml" ds:itemID="{5137FBF7-7E24-439F-A2D0-861525E880A7}">
   <ds:schemaRefs>
     <ds:schemaRef ds:uri="http://schemas.openxmlformats.org/officeDocument/2006/bibliography"/>
   </ds:schemaRefs>

</xml_diff>

<commit_message>
Corrige calendario en PGC
</commit_message>
<xml_diff>
--- a/Documentos/PGC.docx
+++ b/Documentos/PGC.docx
@@ -1,6 +1,6 @@
 
 <file path=word/document.xml><?xml version="1.0" encoding="utf-8"?>
-<w:document xmlns:wpc="http://schemas.microsoft.com/office/word/2010/wordprocessingCanvas" xmlns:mc="http://schemas.openxmlformats.org/markup-compatibility/2006" xmlns:o="urn:schemas-microsoft-com:office:office" xmlns:r="http://schemas.openxmlformats.org/officeDocument/2006/relationships" xmlns:m="http://schemas.openxmlformats.org/officeDocument/2006/math" xmlns:v="urn:schemas-microsoft-com:vml" xmlns:wp14="http://schemas.microsoft.com/office/word/2010/wordprocessingDrawing" xmlns:wp="http://schemas.openxmlformats.org/drawingml/2006/wordprocessingDrawing" xmlns:w10="urn:schemas-microsoft-com:office:word" xmlns:w="http://schemas.openxmlformats.org/wordprocessingml/2006/main" xmlns:w14="http://schemas.microsoft.com/office/word/2010/wordml" xmlns:w15="http://schemas.microsoft.com/office/word/2012/wordml" xmlns:wpg="http://schemas.microsoft.com/office/word/2010/wordprocessingGroup" xmlns:wpi="http://schemas.microsoft.com/office/word/2010/wordprocessingInk" xmlns:wne="http://schemas.microsoft.com/office/word/2006/wordml" xmlns:wps="http://schemas.microsoft.com/office/word/2010/wordprocessingShape" mc:Ignorable="w14 w15 wp14">
+<w:document xmlns:wpc="http://schemas.microsoft.com/office/word/2010/wordprocessingCanvas" xmlns:cx="http://schemas.microsoft.com/office/drawing/2014/chartex" xmlns:cx1="http://schemas.microsoft.com/office/drawing/2015/9/8/chartex" xmlns:cx2="http://schemas.microsoft.com/office/drawing/2015/10/21/chartex" xmlns:cx3="http://schemas.microsoft.com/office/drawing/2016/5/9/chartex" xmlns:cx4="http://schemas.microsoft.com/office/drawing/2016/5/10/chartex" xmlns:cx5="http://schemas.microsoft.com/office/drawing/2016/5/11/chartex" xmlns:cx6="http://schemas.microsoft.com/office/drawing/2016/5/12/chartex" xmlns:cx7="http://schemas.microsoft.com/office/drawing/2016/5/13/chartex" xmlns:cx8="http://schemas.microsoft.com/office/drawing/2016/5/14/chartex" xmlns:mc="http://schemas.openxmlformats.org/markup-compatibility/2006" xmlns:aink="http://schemas.microsoft.com/office/drawing/2016/ink" xmlns:am3d="http://schemas.microsoft.com/office/drawing/2017/model3d" xmlns:o="urn:schemas-microsoft-com:office:office" xmlns:r="http://schemas.openxmlformats.org/officeDocument/2006/relationships" xmlns:m="http://schemas.openxmlformats.org/officeDocument/2006/math" xmlns:v="urn:schemas-microsoft-com:vml" xmlns:wp14="http://schemas.microsoft.com/office/word/2010/wordprocessingDrawing" xmlns:wp="http://schemas.openxmlformats.org/drawingml/2006/wordprocessingDrawing" xmlns:w10="urn:schemas-microsoft-com:office:word" xmlns:w="http://schemas.openxmlformats.org/wordprocessingml/2006/main" xmlns:w14="http://schemas.microsoft.com/office/word/2010/wordml" xmlns:w15="http://schemas.microsoft.com/office/word/2012/wordml" xmlns:w16cid="http://schemas.microsoft.com/office/word/2016/wordml/cid" xmlns:w16se="http://schemas.microsoft.com/office/word/2015/wordml/symex" xmlns:wpg="http://schemas.microsoft.com/office/word/2010/wordprocessingGroup" xmlns:wpi="http://schemas.microsoft.com/office/word/2010/wordprocessingInk" xmlns:wne="http://schemas.microsoft.com/office/word/2006/wordml" xmlns:wps="http://schemas.microsoft.com/office/word/2010/wordprocessingShape" mc:Ignorable="w14 w15 w16se w16cid wp14">
   <w:body>
     <w:sdt>
       <w:sdtPr>
@@ -217,7 +217,7 @@
                   </wp:anchor>
                 </w:drawing>
               </mc:Choice>
-              <mc:Fallback xmlns:cx="http://schemas.microsoft.com/office/drawing/2014/chartex" xmlns:cx1="http://schemas.microsoft.com/office/drawing/2015/9/8/chartex" xmlns:cx2="http://schemas.microsoft.com/office/drawing/2015/10/21/chartex" xmlns:cx3="http://schemas.microsoft.com/office/drawing/2016/5/9/chartex" xmlns:cx4="http://schemas.microsoft.com/office/drawing/2016/5/10/chartex" xmlns:cx5="http://schemas.microsoft.com/office/drawing/2016/5/11/chartex" xmlns:cx6="http://schemas.microsoft.com/office/drawing/2016/5/12/chartex" xmlns:cx7="http://schemas.microsoft.com/office/drawing/2016/5/13/chartex" xmlns:cx8="http://schemas.microsoft.com/office/drawing/2016/5/14/chartex" xmlns:aink="http://schemas.microsoft.com/office/drawing/2016/ink" xmlns:am3d="http://schemas.microsoft.com/office/drawing/2017/model3d" xmlns:w16cid="http://schemas.microsoft.com/office/word/2016/wordml/cid" xmlns:w16se="http://schemas.microsoft.com/office/word/2015/wordml/symex" xmlns:mv="urn:schemas-microsoft-com:mac:vml" xmlns:mo="http://schemas.microsoft.com/office/mac/office/2008/main">
+              <mc:Fallback xmlns:mv="urn:schemas-microsoft-com:mac:vml" xmlns:mo="http://schemas.microsoft.com/office/mac/office/2008/main">
                 <w:pict>
                   <v:rect w14:anchorId="12366E7F" id="3 Rectángulo" o:spid="_x0000_s1026" style="position:absolute;margin-left:-86pt;margin-top:-70.85pt;width:614.35pt;height:11in;z-index:-251667968;visibility:visible;mso-wrap-style:square;mso-width-percent:0;mso-wrap-distance-left:9pt;mso-wrap-distance-top:0;mso-wrap-distance-right:9pt;mso-wrap-distance-bottom:0;mso-position-horizontal:absolute;mso-position-horizontal-relative:text;mso-position-vertical:absolute;mso-position-vertical-relative:text;mso-width-percent:0;mso-width-relative:margin;v-text-anchor:middle" o:gfxdata="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" fillcolor="#1f497d [3215]" stroked="f" strokeweight="2pt"/>
                 </w:pict>
@@ -782,7 +782,7 @@
                                     <w:szCs w:val="28"/>
                                     <w:lang w:val="es-PE" w:eastAsia="es-PE"/>
                                   </w:rPr>
-                                  <w:t>7</w:t>
+                                  <w:t>8</w:t>
                                 </w:r>
                               </w:p>
                             </w:txbxContent>
@@ -881,7 +881,7 @@
                               <w:szCs w:val="28"/>
                               <w:lang w:val="es-PE" w:eastAsia="es-PE"/>
                             </w:rPr>
-                            <w:t>7</w:t>
+                            <w:t>8</w:t>
                           </w:r>
                         </w:p>
                       </w:txbxContent>
@@ -1256,7 +1256,7 @@
             <w:pStyle w:val="HojadeControl"/>
             <w:jc w:val="center"/>
             <w:rPr>
-              <w:rFonts w:ascii="NewsGotT" w:hAnsi="NewsGotT"/>
+              <w:rFonts w:ascii="NewsGotT" w:hAnsi="NewsGotT" w:hint="eastAsia"/>
             </w:rPr>
           </w:pPr>
           <w:r>
@@ -1270,6 +1270,9 @@
         <w:p>
           <w:pPr>
             <w:pStyle w:val="Standard"/>
+            <w:rPr>
+              <w:rFonts w:hint="eastAsia"/>
+            </w:rPr>
           </w:pPr>
         </w:p>
         <w:tbl>
@@ -1313,6 +1316,7 @@
                 <w:pPr>
                   <w:pStyle w:val="TableContents"/>
                   <w:rPr>
+                    <w:rFonts w:hint="eastAsia"/>
                     <w:b/>
                     <w:bCs/>
                     <w:sz w:val="22"/>
@@ -1346,6 +1350,7 @@
                 <w:pPr>
                   <w:pStyle w:val="TableContents"/>
                   <w:rPr>
+                    <w:rFonts w:hint="eastAsia"/>
                     <w:sz w:val="22"/>
                     <w:szCs w:val="22"/>
                   </w:rPr>
@@ -1403,6 +1408,7 @@
                 <w:pPr>
                   <w:pStyle w:val="TableContents"/>
                   <w:rPr>
+                    <w:rFonts w:hint="eastAsia"/>
                     <w:b/>
                     <w:bCs/>
                     <w:sz w:val="22"/>
@@ -1436,6 +1442,7 @@
                 <w:pPr>
                   <w:pStyle w:val="TableContents"/>
                   <w:rPr>
+                    <w:rFonts w:hint="eastAsia"/>
                     <w:sz w:val="22"/>
                     <w:szCs w:val="22"/>
                   </w:rPr>
@@ -1467,6 +1474,7 @@
                 <w:pPr>
                   <w:pStyle w:val="TableContents"/>
                   <w:rPr>
+                    <w:rFonts w:hint="eastAsia"/>
                     <w:b/>
                     <w:bCs/>
                     <w:sz w:val="22"/>
@@ -1500,6 +1508,7 @@
                 <w:pPr>
                   <w:pStyle w:val="TableContents"/>
                   <w:rPr>
+                    <w:rFonts w:hint="eastAsia"/>
                     <w:sz w:val="22"/>
                     <w:szCs w:val="22"/>
                   </w:rPr>
@@ -1546,86 +1555,6 @@
                     <w:szCs w:val="22"/>
                   </w:rPr>
                   <w:t>onfiguración</w:t>
-                </w:r>
-              </w:p>
-            </w:tc>
-            <w:bookmarkStart w:id="4" w:name="_GoBack"/>
-            <w:bookmarkEnd w:id="4"/>
-          </w:tr>
-          <w:tr>
-            <w:tc>
-              <w:tcPr>
-                <w:tcW w:w="2208" w:type="dxa"/>
-                <w:shd w:val="clear" w:color="auto" w:fill="DBE5F1" w:themeFill="accent1" w:themeFillTint="33"/>
-                <w:tcMar>
-                  <w:top w:w="55" w:type="dxa"/>
-                  <w:left w:w="55" w:type="dxa"/>
-                  <w:bottom w:w="55" w:type="dxa"/>
-                  <w:right w:w="55" w:type="dxa"/>
-                </w:tcMar>
-                <w:vAlign w:val="center"/>
-              </w:tcPr>
-              <w:p>
-                <w:pPr>
-                  <w:pStyle w:val="TableContents"/>
-                  <w:rPr>
-                    <w:b/>
-                    <w:bCs/>
-                    <w:sz w:val="22"/>
-                    <w:szCs w:val="22"/>
-                  </w:rPr>
-                </w:pPr>
-                <w:r>
-                  <w:rPr>
-                    <w:b/>
-                    <w:bCs/>
-                    <w:sz w:val="22"/>
-                    <w:szCs w:val="22"/>
-                  </w:rPr>
-                  <w:t>Autor</w:t>
-                </w:r>
-              </w:p>
-            </w:tc>
-            <w:tc>
-              <w:tcPr>
-                <w:tcW w:w="6863" w:type="dxa"/>
-                <w:gridSpan w:val="3"/>
-                <w:tcMar>
-                  <w:top w:w="55" w:type="dxa"/>
-                  <w:left w:w="55" w:type="dxa"/>
-                  <w:bottom w:w="55" w:type="dxa"/>
-                  <w:right w:w="55" w:type="dxa"/>
-                </w:tcMar>
-                <w:vAlign w:val="center"/>
-              </w:tcPr>
-              <w:p>
-                <w:pPr>
-                  <w:pStyle w:val="TableContents"/>
-                  <w:rPr>
-                    <w:sz w:val="22"/>
-                    <w:szCs w:val="22"/>
-                  </w:rPr>
-                </w:pPr>
-                <w:r>
-                  <w:rPr>
-                    <w:sz w:val="22"/>
-                    <w:szCs w:val="22"/>
-                  </w:rPr>
-                  <w:t>C</w:t>
-                </w:r>
-                <w:r>
-                  <w:rPr>
-                    <w:sz w:val="22"/>
-                    <w:szCs w:val="22"/>
-                  </w:rPr>
-                  <w:t>C</w:t>
-                </w:r>
-                <w:r>
-                  <w:rPr>
-                    <w:sz w:val="22"/>
-                    <w:szCs w:val="22"/>
-                  </w:rPr>
-                  <w:t>, GS, JE, JT, JS, LA, LC</w:t>
                 </w:r>
               </w:p>
             </w:tc>
@@ -1647,6 +1576,87 @@
                 <w:pPr>
                   <w:pStyle w:val="TableContents"/>
                   <w:rPr>
+                    <w:rFonts w:hint="eastAsia"/>
+                    <w:b/>
+                    <w:bCs/>
+                    <w:sz w:val="22"/>
+                    <w:szCs w:val="22"/>
+                  </w:rPr>
+                </w:pPr>
+                <w:r>
+                  <w:rPr>
+                    <w:b/>
+                    <w:bCs/>
+                    <w:sz w:val="22"/>
+                    <w:szCs w:val="22"/>
+                  </w:rPr>
+                  <w:t>Autor</w:t>
+                </w:r>
+              </w:p>
+            </w:tc>
+            <w:tc>
+              <w:tcPr>
+                <w:tcW w:w="6863" w:type="dxa"/>
+                <w:gridSpan w:val="3"/>
+                <w:tcMar>
+                  <w:top w:w="55" w:type="dxa"/>
+                  <w:left w:w="55" w:type="dxa"/>
+                  <w:bottom w:w="55" w:type="dxa"/>
+                  <w:right w:w="55" w:type="dxa"/>
+                </w:tcMar>
+                <w:vAlign w:val="center"/>
+              </w:tcPr>
+              <w:p>
+                <w:pPr>
+                  <w:pStyle w:val="TableContents"/>
+                  <w:rPr>
+                    <w:rFonts w:hint="eastAsia"/>
+                    <w:sz w:val="22"/>
+                    <w:szCs w:val="22"/>
+                  </w:rPr>
+                </w:pPr>
+                <w:r>
+                  <w:rPr>
+                    <w:sz w:val="22"/>
+                    <w:szCs w:val="22"/>
+                  </w:rPr>
+                  <w:t>C</w:t>
+                </w:r>
+                <w:r>
+                  <w:rPr>
+                    <w:sz w:val="22"/>
+                    <w:szCs w:val="22"/>
+                  </w:rPr>
+                  <w:t>C</w:t>
+                </w:r>
+                <w:r>
+                  <w:rPr>
+                    <w:sz w:val="22"/>
+                    <w:szCs w:val="22"/>
+                  </w:rPr>
+                  <w:t>, GS, JE, JT, JS, LA, LC</w:t>
+                </w:r>
+              </w:p>
+            </w:tc>
+          </w:tr>
+          <w:tr>
+            <w:tc>
+              <w:tcPr>
+                <w:tcW w:w="2208" w:type="dxa"/>
+                <w:shd w:val="clear" w:color="auto" w:fill="DBE5F1" w:themeFill="accent1" w:themeFillTint="33"/>
+                <w:tcMar>
+                  <w:top w:w="55" w:type="dxa"/>
+                  <w:left w:w="55" w:type="dxa"/>
+                  <w:bottom w:w="55" w:type="dxa"/>
+                  <w:right w:w="55" w:type="dxa"/>
+                </w:tcMar>
+                <w:vAlign w:val="center"/>
+              </w:tcPr>
+              <w:p>
+                <w:pPr>
+                  <w:pStyle w:val="TableContents"/>
+                  <w:rPr>
+                    <w:rFonts w:hint="eastAsia"/>
                     <w:b/>
                     <w:bCs/>
                     <w:sz w:val="22"/>
@@ -1679,6 +1689,7 @@
                 <w:pPr>
                   <w:pStyle w:val="TableContents"/>
                   <w:rPr>
+                    <w:rFonts w:hint="eastAsia"/>
                     <w:sz w:val="22"/>
                     <w:szCs w:val="22"/>
                   </w:rPr>
@@ -1695,7 +1706,7 @@
                     <w:sz w:val="22"/>
                     <w:szCs w:val="22"/>
                   </w:rPr>
-                  <w:t>7</w:t>
+                  <w:t>8</w:t>
                 </w:r>
               </w:p>
             </w:tc>
@@ -1715,6 +1726,7 @@
                 <w:pPr>
                   <w:pStyle w:val="TableContents"/>
                   <w:rPr>
+                    <w:rFonts w:hint="eastAsia"/>
                     <w:b/>
                     <w:bCs/>
                     <w:sz w:val="22"/>
@@ -1748,6 +1760,7 @@
                   <w:pStyle w:val="TableContents"/>
                   <w:jc w:val="center"/>
                   <w:rPr>
+                    <w:rFonts w:hint="eastAsia"/>
                     <w:sz w:val="22"/>
                     <w:szCs w:val="22"/>
                   </w:rPr>
@@ -1815,6 +1828,7 @@
                 <w:pPr>
                   <w:pStyle w:val="TableContents"/>
                   <w:rPr>
+                    <w:rFonts w:hint="eastAsia"/>
                     <w:b/>
                     <w:bCs/>
                     <w:sz w:val="22"/>
@@ -1848,6 +1862,7 @@
                 <w:pPr>
                   <w:pStyle w:val="TableContents"/>
                   <w:rPr>
+                    <w:rFonts w:hint="eastAsia"/>
                     <w:sz w:val="22"/>
                     <w:szCs w:val="22"/>
                   </w:rPr>
@@ -1870,6 +1885,7 @@
                 <w:pPr>
                   <w:pStyle w:val="TableContents"/>
                   <w:rPr>
+                    <w:rFonts w:hint="eastAsia"/>
                     <w:b/>
                     <w:bCs/>
                     <w:sz w:val="22"/>
@@ -1903,6 +1919,7 @@
                   <w:pStyle w:val="TableContents"/>
                   <w:jc w:val="center"/>
                   <w:rPr>
+                    <w:rFonts w:hint="eastAsia"/>
                     <w:sz w:val="22"/>
                     <w:szCs w:val="22"/>
                   </w:rPr>
@@ -1928,6 +1945,7 @@
                 <w:pPr>
                   <w:pStyle w:val="TableContents"/>
                   <w:rPr>
+                    <w:rFonts w:hint="eastAsia"/>
                     <w:b/>
                     <w:bCs/>
                     <w:sz w:val="22"/>
@@ -1952,6 +1970,7 @@
                 <w:pPr>
                   <w:pStyle w:val="TableContents"/>
                   <w:rPr>
+                    <w:rFonts w:hint="eastAsia"/>
                     <w:sz w:val="22"/>
                     <w:szCs w:val="22"/>
                   </w:rPr>
@@ -1974,6 +1993,7 @@
                 <w:pPr>
                   <w:pStyle w:val="TableContents"/>
                   <w:rPr>
+                    <w:rFonts w:hint="eastAsia"/>
                     <w:b/>
                     <w:bCs/>
                     <w:sz w:val="22"/>
@@ -2007,6 +2027,7 @@
                   <w:pStyle w:val="TableContents"/>
                   <w:jc w:val="center"/>
                   <w:rPr>
+                    <w:rFonts w:hint="eastAsia"/>
                     <w:sz w:val="22"/>
                     <w:szCs w:val="22"/>
                   </w:rPr>
@@ -2033,6 +2054,7 @@
           <w:pPr>
             <w:pStyle w:val="Standard"/>
             <w:rPr>
+              <w:rFonts w:hint="eastAsia"/>
               <w:sz w:val="22"/>
               <w:szCs w:val="22"/>
             </w:rPr>
@@ -2042,6 +2064,7 @@
           <w:pPr>
             <w:pStyle w:val="Standard"/>
             <w:rPr>
+              <w:rFonts w:hint="eastAsia"/>
               <w:sz w:val="22"/>
               <w:szCs w:val="22"/>
             </w:rPr>
@@ -2051,6 +2074,7 @@
           <w:pPr>
             <w:pStyle w:val="Standard"/>
             <w:rPr>
+              <w:rFonts w:hint="eastAsia"/>
               <w:b/>
               <w:sz w:val="22"/>
               <w:szCs w:val="22"/>
@@ -2070,6 +2094,7 @@
           <w:pPr>
             <w:pStyle w:val="Standard"/>
             <w:rPr>
+              <w:rFonts w:hint="eastAsia"/>
               <w:sz w:val="22"/>
               <w:szCs w:val="22"/>
             </w:rPr>
@@ -2118,6 +2143,7 @@
                   <w:pStyle w:val="TableContents"/>
                   <w:jc w:val="center"/>
                   <w:rPr>
+                    <w:rFonts w:hint="eastAsia"/>
                     <w:b/>
                     <w:bCs/>
                     <w:sz w:val="22"/>
@@ -2153,6 +2179,7 @@
                   <w:pStyle w:val="TableContents"/>
                   <w:jc w:val="center"/>
                   <w:rPr>
+                    <w:rFonts w:hint="eastAsia"/>
                     <w:b/>
                     <w:bCs/>
                     <w:sz w:val="22"/>
@@ -2188,6 +2215,7 @@
                   <w:pStyle w:val="TableContents"/>
                   <w:jc w:val="center"/>
                   <w:rPr>
+                    <w:rFonts w:hint="eastAsia"/>
                     <w:b/>
                     <w:bCs/>
                     <w:sz w:val="22"/>
@@ -2223,6 +2251,7 @@
                   <w:pStyle w:val="TableContents"/>
                   <w:jc w:val="center"/>
                   <w:rPr>
+                    <w:rFonts w:hint="eastAsia"/>
                     <w:b/>
                     <w:bCs/>
                     <w:sz w:val="22"/>
@@ -2259,6 +2288,7 @@
                   <w:pStyle w:val="TableContents"/>
                   <w:jc w:val="center"/>
                   <w:rPr>
+                    <w:rFonts w:hint="eastAsia"/>
                     <w:sz w:val="22"/>
                     <w:szCs w:val="22"/>
                   </w:rPr>
@@ -2288,6 +2318,7 @@
                   <w:pStyle w:val="TableContents"/>
                   <w:jc w:val="center"/>
                   <w:rPr>
+                    <w:rFonts w:hint="eastAsia"/>
                     <w:sz w:val="22"/>
                     <w:szCs w:val="22"/>
                   </w:rPr>
@@ -2317,6 +2348,7 @@
                   <w:pStyle w:val="TableContents"/>
                   <w:jc w:val="center"/>
                   <w:rPr>
+                    <w:rFonts w:hint="eastAsia"/>
                     <w:sz w:val="22"/>
                     <w:szCs w:val="22"/>
                   </w:rPr>
@@ -2346,6 +2378,7 @@
                   <w:pStyle w:val="TableContents"/>
                   <w:jc w:val="center"/>
                   <w:rPr>
+                    <w:rFonts w:hint="eastAsia"/>
                     <w:sz w:val="22"/>
                     <w:szCs w:val="22"/>
                   </w:rPr>
@@ -2419,6 +2452,7 @@
                   <w:pStyle w:val="TableContents"/>
                   <w:jc w:val="center"/>
                   <w:rPr>
+                    <w:rFonts w:hint="eastAsia"/>
                     <w:sz w:val="22"/>
                     <w:szCs w:val="22"/>
                   </w:rPr>
@@ -2448,6 +2482,7 @@
                   <w:pStyle w:val="TableContents"/>
                   <w:jc w:val="center"/>
                   <w:rPr>
+                    <w:rFonts w:hint="eastAsia"/>
                     <w:sz w:val="22"/>
                     <w:szCs w:val="22"/>
                   </w:rPr>
@@ -2477,6 +2512,7 @@
                   <w:pStyle w:val="TableContents"/>
                   <w:jc w:val="center"/>
                   <w:rPr>
+                    <w:rFonts w:hint="eastAsia"/>
                     <w:sz w:val="22"/>
                     <w:szCs w:val="22"/>
                   </w:rPr>
@@ -2486,17 +2522,8 @@
                     <w:sz w:val="22"/>
                     <w:szCs w:val="22"/>
                   </w:rPr>
-                  <w:t xml:space="preserve">Luciano </w:t>
-                </w:r>
-                <w:proofErr w:type="spellStart"/>
-                <w:r>
-                  <w:rPr>
-                    <w:sz w:val="22"/>
-                    <w:szCs w:val="22"/>
-                  </w:rPr>
-                  <w:t>Carhuaricra</w:t>
-                </w:r>
-                <w:proofErr w:type="spellEnd"/>
+                  <w:t>Luciano Carhuaricra</w:t>
+                </w:r>
               </w:p>
             </w:tc>
             <w:tc>
@@ -2515,6 +2542,7 @@
                   <w:pStyle w:val="TableContents"/>
                   <w:jc w:val="center"/>
                   <w:rPr>
+                    <w:rFonts w:hint="eastAsia"/>
                     <w:sz w:val="22"/>
                     <w:szCs w:val="22"/>
                   </w:rPr>
@@ -2567,6 +2595,7 @@
                   <w:pStyle w:val="TableContents"/>
                   <w:jc w:val="center"/>
                   <w:rPr>
+                    <w:rFonts w:hint="eastAsia"/>
                     <w:sz w:val="22"/>
                     <w:szCs w:val="22"/>
                   </w:rPr>
@@ -2596,6 +2625,7 @@
                   <w:pStyle w:val="TableContents"/>
                   <w:jc w:val="center"/>
                   <w:rPr>
+                    <w:rFonts w:hint="eastAsia"/>
                     <w:sz w:val="22"/>
                     <w:szCs w:val="22"/>
                   </w:rPr>
@@ -2655,6 +2685,7 @@
                   <w:pStyle w:val="TableContents"/>
                   <w:jc w:val="center"/>
                   <w:rPr>
+                    <w:rFonts w:hint="eastAsia"/>
                     <w:sz w:val="22"/>
                     <w:szCs w:val="22"/>
                   </w:rPr>
@@ -2686,6 +2717,7 @@
                   <w:pStyle w:val="TableContents"/>
                   <w:jc w:val="center"/>
                   <w:rPr>
+                    <w:rFonts w:hint="eastAsia"/>
                     <w:sz w:val="22"/>
                     <w:szCs w:val="22"/>
                   </w:rPr>
@@ -2722,6 +2754,7 @@
                   <w:pStyle w:val="TableContents"/>
                   <w:jc w:val="center"/>
                   <w:rPr>
+                    <w:rFonts w:hint="eastAsia"/>
                     <w:sz w:val="22"/>
                     <w:szCs w:val="22"/>
                   </w:rPr>
@@ -2765,6 +2798,7 @@
                   <w:pStyle w:val="TableContents"/>
                   <w:jc w:val="center"/>
                   <w:rPr>
+                    <w:rFonts w:hint="eastAsia"/>
                     <w:sz w:val="22"/>
                     <w:szCs w:val="22"/>
                   </w:rPr>
@@ -2803,6 +2837,7 @@
                   <w:pStyle w:val="TableContents"/>
                   <w:jc w:val="center"/>
                   <w:rPr>
+                    <w:rFonts w:hint="eastAsia"/>
                     <w:sz w:val="22"/>
                     <w:szCs w:val="22"/>
                   </w:rPr>
@@ -2834,6 +2869,7 @@
                   <w:pStyle w:val="TableContents"/>
                   <w:jc w:val="center"/>
                   <w:rPr>
+                    <w:rFonts w:hint="eastAsia"/>
                     <w:sz w:val="22"/>
                     <w:szCs w:val="22"/>
                   </w:rPr>
@@ -2870,6 +2906,7 @@
                   <w:pStyle w:val="TableContents"/>
                   <w:jc w:val="center"/>
                   <w:rPr>
+                    <w:rFonts w:hint="eastAsia"/>
                     <w:sz w:val="22"/>
                     <w:szCs w:val="22"/>
                   </w:rPr>
@@ -2899,6 +2936,7 @@
                   <w:pStyle w:val="TableContents"/>
                   <w:jc w:val="center"/>
                   <w:rPr>
+                    <w:rFonts w:hint="eastAsia"/>
                     <w:sz w:val="22"/>
                     <w:szCs w:val="22"/>
                   </w:rPr>
@@ -2928,6 +2966,7 @@
                   <w:pStyle w:val="TableContents"/>
                   <w:jc w:val="center"/>
                   <w:rPr>
+                    <w:rFonts w:hint="eastAsia"/>
                     <w:sz w:val="22"/>
                     <w:szCs w:val="22"/>
                   </w:rPr>
@@ -2959,6 +2998,7 @@
                   <w:pStyle w:val="TableContents"/>
                   <w:jc w:val="center"/>
                   <w:rPr>
+                    <w:rFonts w:hint="eastAsia"/>
                     <w:sz w:val="22"/>
                     <w:szCs w:val="22"/>
                   </w:rPr>
@@ -2995,6 +3035,7 @@
                   <w:pStyle w:val="TableContents"/>
                   <w:jc w:val="center"/>
                   <w:rPr>
+                    <w:rFonts w:hint="eastAsia"/>
                     <w:sz w:val="22"/>
                     <w:szCs w:val="22"/>
                   </w:rPr>
@@ -3024,6 +3065,7 @@
                   <w:pStyle w:val="TableContents"/>
                   <w:jc w:val="center"/>
                   <w:rPr>
+                    <w:rFonts w:hint="eastAsia"/>
                     <w:sz w:val="22"/>
                     <w:szCs w:val="22"/>
                   </w:rPr>
@@ -3062,6 +3104,7 @@
                   <w:pStyle w:val="TableContents"/>
                   <w:jc w:val="center"/>
                   <w:rPr>
+                    <w:rFonts w:hint="eastAsia"/>
                     <w:sz w:val="22"/>
                     <w:szCs w:val="22"/>
                   </w:rPr>
@@ -3093,6 +3136,7 @@
                   <w:pStyle w:val="TableContents"/>
                   <w:jc w:val="center"/>
                   <w:rPr>
+                    <w:rFonts w:hint="eastAsia"/>
                     <w:sz w:val="22"/>
                     <w:szCs w:val="22"/>
                   </w:rPr>
@@ -3129,6 +3173,7 @@
                   <w:pStyle w:val="TableContents"/>
                   <w:jc w:val="center"/>
                   <w:rPr>
+                    <w:rFonts w:hint="eastAsia"/>
                     <w:sz w:val="22"/>
                     <w:szCs w:val="22"/>
                   </w:rPr>
@@ -3158,25 +3203,17 @@
                   <w:pStyle w:val="TableContents"/>
                   <w:jc w:val="center"/>
                   <w:rPr>
+                    <w:rFonts w:hint="eastAsia"/>
                     <w:sz w:val="22"/>
                     <w:szCs w:val="22"/>
                   </w:rPr>
                 </w:pPr>
-                <w:proofErr w:type="spellStart"/>
-                <w:r>
-                  <w:rPr>
-                    <w:sz w:val="22"/>
-                    <w:szCs w:val="22"/>
-                  </w:rPr>
-                  <w:t>Joselin</w:t>
-                </w:r>
-                <w:proofErr w:type="spellEnd"/>
-                <w:r>
-                  <w:rPr>
-                    <w:sz w:val="22"/>
-                    <w:szCs w:val="22"/>
-                  </w:rPr>
-                  <w:t xml:space="preserve"> Tiburcio</w:t>
+                <w:r>
+                  <w:rPr>
+                    <w:sz w:val="22"/>
+                    <w:szCs w:val="22"/>
+                  </w:rPr>
+                  <w:t>Joselin Tiburcio</w:t>
                 </w:r>
               </w:p>
             </w:tc>
@@ -3196,6 +3233,7 @@
                   <w:pStyle w:val="TableContents"/>
                   <w:jc w:val="center"/>
                   <w:rPr>
+                    <w:rFonts w:hint="eastAsia"/>
                     <w:sz w:val="22"/>
                     <w:szCs w:val="22"/>
                   </w:rPr>
@@ -3227,6 +3265,7 @@
                   <w:pStyle w:val="TableContents"/>
                   <w:jc w:val="center"/>
                   <w:rPr>
+                    <w:rFonts w:hint="eastAsia"/>
                     <w:sz w:val="22"/>
                     <w:szCs w:val="22"/>
                   </w:rPr>
@@ -3263,6 +3302,7 @@
                   <w:pStyle w:val="TableContents"/>
                   <w:jc w:val="center"/>
                   <w:rPr>
+                    <w:rFonts w:hint="eastAsia"/>
                     <w:sz w:val="22"/>
                     <w:szCs w:val="22"/>
                   </w:rPr>
@@ -3292,6 +3332,7 @@
                   <w:pStyle w:val="TableContents"/>
                   <w:jc w:val="center"/>
                   <w:rPr>
+                    <w:rFonts w:hint="eastAsia"/>
                     <w:sz w:val="22"/>
                     <w:szCs w:val="22"/>
                   </w:rPr>
@@ -3321,6 +3362,7 @@
                   <w:pStyle w:val="TableContents"/>
                   <w:jc w:val="center"/>
                   <w:rPr>
+                    <w:rFonts w:hint="eastAsia"/>
                     <w:sz w:val="22"/>
                     <w:szCs w:val="22"/>
                   </w:rPr>
@@ -3352,6 +3394,7 @@
                   <w:pStyle w:val="TableContents"/>
                   <w:jc w:val="center"/>
                   <w:rPr>
+                    <w:rFonts w:hint="eastAsia"/>
                     <w:sz w:val="22"/>
                     <w:szCs w:val="22"/>
                   </w:rPr>
@@ -3381,6 +3424,7 @@
                   <w:pStyle w:val="TableContents"/>
                   <w:jc w:val="center"/>
                   <w:rPr>
+                    <w:rFonts w:hint="eastAsia"/>
                     <w:sz w:val="22"/>
                     <w:szCs w:val="22"/>
                   </w:rPr>
@@ -3410,25 +3454,17 @@
                   <w:pStyle w:val="TableContents"/>
                   <w:jc w:val="center"/>
                   <w:rPr>
+                    <w:rFonts w:hint="eastAsia"/>
                     <w:sz w:val="22"/>
                     <w:szCs w:val="22"/>
                   </w:rPr>
                 </w:pPr>
-                <w:proofErr w:type="spellStart"/>
-                <w:r>
-                  <w:rPr>
-                    <w:sz w:val="22"/>
-                    <w:szCs w:val="22"/>
-                  </w:rPr>
-                  <w:t>Joselin</w:t>
-                </w:r>
-                <w:proofErr w:type="spellEnd"/>
-                <w:r>
-                  <w:rPr>
-                    <w:sz w:val="22"/>
-                    <w:szCs w:val="22"/>
-                  </w:rPr>
-                  <w:t xml:space="preserve"> Tiburcio</w:t>
+                <w:r>
+                  <w:rPr>
+                    <w:sz w:val="22"/>
+                    <w:szCs w:val="22"/>
+                  </w:rPr>
+                  <w:t>Joselin Tiburcio</w:t>
                 </w:r>
               </w:p>
             </w:tc>
@@ -3448,6 +3484,7 @@
                   <w:pStyle w:val="TableContents"/>
                   <w:jc w:val="center"/>
                   <w:rPr>
+                    <w:rFonts w:hint="eastAsia"/>
                     <w:sz w:val="22"/>
                     <w:szCs w:val="22"/>
                   </w:rPr>
@@ -3479,6 +3516,7 @@
                   <w:pStyle w:val="TableContents"/>
                   <w:jc w:val="center"/>
                   <w:rPr>
+                    <w:rFonts w:hint="eastAsia"/>
                     <w:sz w:val="22"/>
                     <w:szCs w:val="22"/>
                   </w:rPr>
@@ -3508,6 +3546,7 @@
                   <w:pStyle w:val="TableContents"/>
                   <w:jc w:val="center"/>
                   <w:rPr>
+                    <w:rFonts w:hint="eastAsia"/>
                     <w:sz w:val="22"/>
                     <w:szCs w:val="22"/>
                   </w:rPr>
@@ -3537,6 +3576,7 @@
                   <w:pStyle w:val="TableContents"/>
                   <w:jc w:val="center"/>
                   <w:rPr>
+                    <w:rFonts w:hint="eastAsia"/>
                     <w:sz w:val="22"/>
                     <w:szCs w:val="22"/>
                   </w:rPr>
@@ -3584,6 +3624,7 @@
                   <w:pStyle w:val="TableContents"/>
                   <w:jc w:val="center"/>
                   <w:rPr>
+                    <w:rFonts w:hint="eastAsia"/>
                     <w:sz w:val="22"/>
                     <w:szCs w:val="22"/>
                   </w:rPr>
@@ -3615,6 +3656,7 @@
                   <w:pStyle w:val="TableContents"/>
                   <w:jc w:val="center"/>
                   <w:rPr>
+                    <w:rFonts w:hint="eastAsia"/>
                     <w:sz w:val="22"/>
                     <w:szCs w:val="22"/>
                   </w:rPr>
@@ -3644,6 +3686,7 @@
                   <w:pStyle w:val="TableContents"/>
                   <w:jc w:val="center"/>
                   <w:rPr>
+                    <w:rFonts w:hint="eastAsia"/>
                     <w:sz w:val="22"/>
                     <w:szCs w:val="22"/>
                   </w:rPr>
@@ -3680,6 +3723,7 @@
                   <w:pStyle w:val="TableContents"/>
                   <w:jc w:val="center"/>
                   <w:rPr>
+                    <w:rFonts w:hint="eastAsia"/>
                     <w:sz w:val="22"/>
                     <w:szCs w:val="22"/>
                   </w:rPr>
@@ -3718,6 +3762,7 @@
                   <w:pStyle w:val="TableContents"/>
                   <w:jc w:val="center"/>
                   <w:rPr>
+                    <w:rFonts w:hint="eastAsia"/>
                     <w:sz w:val="22"/>
                     <w:szCs w:val="22"/>
                   </w:rPr>
@@ -3756,6 +3801,7 @@
                   <w:pStyle w:val="TableContents"/>
                   <w:jc w:val="center"/>
                   <w:rPr>
+                    <w:rFonts w:hint="eastAsia"/>
                     <w:sz w:val="22"/>
                     <w:szCs w:val="22"/>
                   </w:rPr>
@@ -3785,6 +3831,7 @@
                   <w:pStyle w:val="TableContents"/>
                   <w:jc w:val="center"/>
                   <w:rPr>
+                    <w:rFonts w:hint="eastAsia"/>
                     <w:sz w:val="22"/>
                     <w:szCs w:val="22"/>
                   </w:rPr>
@@ -3828,6 +3875,7 @@
                   <w:pStyle w:val="TableContents"/>
                   <w:jc w:val="center"/>
                   <w:rPr>
+                    <w:rFonts w:hint="eastAsia"/>
                     <w:sz w:val="22"/>
                     <w:szCs w:val="22"/>
                   </w:rPr>
@@ -3866,6 +3914,7 @@
                   <w:pStyle w:val="TableContents"/>
                   <w:jc w:val="center"/>
                   <w:rPr>
+                    <w:rFonts w:hint="eastAsia"/>
                     <w:sz w:val="22"/>
                     <w:szCs w:val="22"/>
                   </w:rPr>
@@ -3897,6 +3946,7 @@
                   <w:pStyle w:val="TableContents"/>
                   <w:jc w:val="center"/>
                   <w:rPr>
+                    <w:rFonts w:hint="eastAsia"/>
                     <w:sz w:val="22"/>
                     <w:szCs w:val="22"/>
                   </w:rPr>
@@ -3926,6 +3976,7 @@
                   <w:pStyle w:val="TableContents"/>
                   <w:jc w:val="center"/>
                   <w:rPr>
+                    <w:rFonts w:hint="eastAsia"/>
                     <w:sz w:val="22"/>
                     <w:szCs w:val="22"/>
                   </w:rPr>
@@ -3955,6 +4006,7 @@
                   <w:pStyle w:val="TableContents"/>
                   <w:jc w:val="center"/>
                   <w:rPr>
+                    <w:rFonts w:hint="eastAsia"/>
                     <w:sz w:val="22"/>
                     <w:szCs w:val="22"/>
                   </w:rPr>
@@ -3984,6 +4036,7 @@
                   <w:pStyle w:val="TableContents"/>
                   <w:jc w:val="center"/>
                   <w:rPr>
+                    <w:rFonts w:hint="eastAsia"/>
                     <w:sz w:val="22"/>
                     <w:szCs w:val="22"/>
                   </w:rPr>
@@ -4015,6 +4068,7 @@
                   <w:pStyle w:val="TableContents"/>
                   <w:jc w:val="center"/>
                   <w:rPr>
+                    <w:rFonts w:hint="eastAsia"/>
                     <w:sz w:val="22"/>
                     <w:szCs w:val="22"/>
                   </w:rPr>
@@ -4044,6 +4098,7 @@
                   <w:pStyle w:val="TableContents"/>
                   <w:jc w:val="center"/>
                   <w:rPr>
+                    <w:rFonts w:hint="eastAsia"/>
                     <w:sz w:val="22"/>
                     <w:szCs w:val="22"/>
                   </w:rPr>
@@ -4073,6 +4128,7 @@
                   <w:pStyle w:val="TableContents"/>
                   <w:jc w:val="center"/>
                   <w:rPr>
+                    <w:rFonts w:hint="eastAsia"/>
                     <w:sz w:val="22"/>
                     <w:szCs w:val="22"/>
                   </w:rPr>
@@ -4102,6 +4158,7 @@
                   <w:pStyle w:val="TableContents"/>
                   <w:jc w:val="center"/>
                   <w:rPr>
+                    <w:rFonts w:hint="eastAsia"/>
                     <w:sz w:val="22"/>
                     <w:szCs w:val="22"/>
                   </w:rPr>
@@ -4133,6 +4190,7 @@
                   <w:pStyle w:val="TableContents"/>
                   <w:jc w:val="center"/>
                   <w:rPr>
+                    <w:rFonts w:hint="eastAsia"/>
                     <w:sz w:val="22"/>
                     <w:szCs w:val="22"/>
                   </w:rPr>
@@ -4162,6 +4220,7 @@
                   <w:pStyle w:val="TableContents"/>
                   <w:jc w:val="center"/>
                   <w:rPr>
+                    <w:rFonts w:hint="eastAsia"/>
                     <w:sz w:val="22"/>
                     <w:szCs w:val="22"/>
                   </w:rPr>
@@ -4191,6 +4250,7 @@
                   <w:pStyle w:val="TableContents"/>
                   <w:jc w:val="center"/>
                   <w:rPr>
+                    <w:rFonts w:hint="eastAsia"/>
                     <w:sz w:val="22"/>
                     <w:szCs w:val="22"/>
                   </w:rPr>
@@ -4220,6 +4280,7 @@
                   <w:pStyle w:val="TableContents"/>
                   <w:jc w:val="center"/>
                   <w:rPr>
+                    <w:rFonts w:hint="eastAsia"/>
                     <w:sz w:val="22"/>
                     <w:szCs w:val="22"/>
                   </w:rPr>
@@ -4251,6 +4312,7 @@
                   <w:pStyle w:val="TableContents"/>
                   <w:jc w:val="center"/>
                   <w:rPr>
+                    <w:rFonts w:hint="eastAsia"/>
                     <w:sz w:val="22"/>
                     <w:szCs w:val="22"/>
                   </w:rPr>
@@ -4280,6 +4342,7 @@
                   <w:pStyle w:val="TableContents"/>
                   <w:jc w:val="center"/>
                   <w:rPr>
+                    <w:rFonts w:hint="eastAsia"/>
                     <w:sz w:val="22"/>
                     <w:szCs w:val="22"/>
                   </w:rPr>
@@ -4309,25 +4372,17 @@
                   <w:pStyle w:val="TableContents"/>
                   <w:jc w:val="center"/>
                   <w:rPr>
+                    <w:rFonts w:hint="eastAsia"/>
                     <w:sz w:val="22"/>
                     <w:szCs w:val="22"/>
                   </w:rPr>
                 </w:pPr>
-                <w:proofErr w:type="spellStart"/>
-                <w:r>
-                  <w:rPr>
-                    <w:sz w:val="22"/>
-                    <w:szCs w:val="22"/>
-                  </w:rPr>
-                  <w:t>Joselin</w:t>
-                </w:r>
-                <w:proofErr w:type="spellEnd"/>
-                <w:r>
-                  <w:rPr>
-                    <w:sz w:val="22"/>
-                    <w:szCs w:val="22"/>
-                  </w:rPr>
-                  <w:t xml:space="preserve"> Tiburcio</w:t>
+                <w:r>
+                  <w:rPr>
+                    <w:sz w:val="22"/>
+                    <w:szCs w:val="22"/>
+                  </w:rPr>
+                  <w:t>Joselin Tiburcio</w:t>
                 </w:r>
               </w:p>
             </w:tc>
@@ -4347,6 +4402,132 @@
                   <w:pStyle w:val="TableContents"/>
                   <w:jc w:val="center"/>
                   <w:rPr>
+                    <w:rFonts w:hint="eastAsia"/>
+                    <w:sz w:val="22"/>
+                    <w:szCs w:val="22"/>
+                  </w:rPr>
+                </w:pPr>
+                <w:r>
+                  <w:rPr>
+                    <w:sz w:val="22"/>
+                    <w:szCs w:val="22"/>
+                  </w:rPr>
+                  <w:t>30/04/2018</w:t>
+                </w:r>
+              </w:p>
+            </w:tc>
+          </w:tr>
+          <w:tr>
+            <w:tc>
+              <w:tcPr>
+                <w:tcW w:w="993" w:type="dxa"/>
+                <w:tcMar>
+                  <w:top w:w="55" w:type="dxa"/>
+                  <w:left w:w="55" w:type="dxa"/>
+                  <w:bottom w:w="55" w:type="dxa"/>
+                  <w:right w:w="55" w:type="dxa"/>
+                </w:tcMar>
+                <w:vAlign w:val="center"/>
+              </w:tcPr>
+              <w:p>
+                <w:pPr>
+                  <w:pStyle w:val="TableContents"/>
+                  <w:jc w:val="center"/>
+                  <w:rPr>
+                    <w:sz w:val="22"/>
+                    <w:szCs w:val="22"/>
+                  </w:rPr>
+                </w:pPr>
+                <w:r>
+                  <w:rPr>
+                    <w:sz w:val="22"/>
+                    <w:szCs w:val="22"/>
+                  </w:rPr>
+                  <w:t>3.8</w:t>
+                </w:r>
+              </w:p>
+            </w:tc>
+            <w:tc>
+              <w:tcPr>
+                <w:tcW w:w="2763" w:type="dxa"/>
+                <w:tcMar>
+                  <w:top w:w="55" w:type="dxa"/>
+                  <w:left w:w="55" w:type="dxa"/>
+                  <w:bottom w:w="55" w:type="dxa"/>
+                  <w:right w:w="55" w:type="dxa"/>
+                </w:tcMar>
+                <w:vAlign w:val="center"/>
+              </w:tcPr>
+              <w:p>
+                <w:pPr>
+                  <w:pStyle w:val="TableContents"/>
+                  <w:jc w:val="center"/>
+                  <w:rPr>
+                    <w:sz w:val="22"/>
+                    <w:szCs w:val="22"/>
+                  </w:rPr>
+                </w:pPr>
+                <w:r>
+                  <w:rPr>
+                    <w:sz w:val="22"/>
+                    <w:szCs w:val="22"/>
+                  </w:rPr>
+                  <w:t>Corregido sección calendario</w:t>
+                </w:r>
+              </w:p>
+            </w:tc>
+            <w:tc>
+              <w:tcPr>
+                <w:tcW w:w="3332" w:type="dxa"/>
+                <w:tcMar>
+                  <w:top w:w="55" w:type="dxa"/>
+                  <w:left w:w="55" w:type="dxa"/>
+                  <w:bottom w:w="55" w:type="dxa"/>
+                  <w:right w:w="55" w:type="dxa"/>
+                </w:tcMar>
+                <w:vAlign w:val="center"/>
+              </w:tcPr>
+              <w:p>
+                <w:pPr>
+                  <w:pStyle w:val="TableContents"/>
+                  <w:jc w:val="center"/>
+                  <w:rPr>
+                    <w:sz w:val="22"/>
+                    <w:szCs w:val="22"/>
+                  </w:rPr>
+                </w:pPr>
+                <w:r>
+                  <w:rPr>
+                    <w:sz w:val="22"/>
+                    <w:szCs w:val="22"/>
+                  </w:rPr>
+                  <w:t xml:space="preserve">José </w:t>
+                </w:r>
+                <w:r>
+                  <w:rPr>
+                    <w:sz w:val="22"/>
+                    <w:szCs w:val="22"/>
+                  </w:rPr>
+                  <w:t>Santos</w:t>
+                </w:r>
+              </w:p>
+            </w:tc>
+            <w:tc>
+              <w:tcPr>
+                <w:tcW w:w="1982" w:type="dxa"/>
+                <w:tcMar>
+                  <w:top w:w="55" w:type="dxa"/>
+                  <w:left w:w="55" w:type="dxa"/>
+                  <w:bottom w:w="55" w:type="dxa"/>
+                  <w:right w:w="55" w:type="dxa"/>
+                </w:tcMar>
+                <w:vAlign w:val="center"/>
+              </w:tcPr>
+              <w:p>
+                <w:pPr>
+                  <w:pStyle w:val="TableContents"/>
+                  <w:jc w:val="center"/>
+                  <w:rPr>
                     <w:sz w:val="22"/>
                     <w:szCs w:val="22"/>
                   </w:rPr>
@@ -4366,6 +4547,7 @@
           <w:pPr>
             <w:pStyle w:val="Standard"/>
             <w:rPr>
+              <w:rFonts w:hint="eastAsia"/>
               <w:sz w:val="22"/>
               <w:szCs w:val="22"/>
             </w:rPr>
@@ -4375,6 +4557,7 @@
           <w:pPr>
             <w:pStyle w:val="Standard"/>
             <w:rPr>
+              <w:rFonts w:hint="eastAsia"/>
               <w:sz w:val="22"/>
               <w:szCs w:val="22"/>
             </w:rPr>
@@ -4384,6 +4567,7 @@
           <w:pPr>
             <w:pStyle w:val="Standard"/>
             <w:rPr>
+              <w:rFonts w:hint="eastAsia"/>
               <w:sz w:val="22"/>
               <w:szCs w:val="22"/>
             </w:rPr>
@@ -4392,7 +4576,7 @@
         <w:p>
           <w:pPr>
             <w:rPr>
-              <w:rFonts w:ascii="NewsGotT" w:eastAsia="Arial Unicode MS" w:hAnsi="NewsGotT" w:cs="Tahoma"/>
+              <w:rFonts w:ascii="NewsGotT" w:eastAsia="Arial Unicode MS" w:hAnsi="NewsGotT" w:cs="Tahoma" w:hint="eastAsia"/>
               <w:b/>
               <w:kern w:val="3"/>
             </w:rPr>
@@ -4409,6 +4593,7 @@
           <w:pPr>
             <w:pStyle w:val="Standard"/>
             <w:rPr>
+              <w:rFonts w:hint="eastAsia"/>
               <w:b/>
               <w:sz w:val="22"/>
               <w:szCs w:val="22"/>
@@ -4428,6 +4613,7 @@
           <w:pPr>
             <w:pStyle w:val="Standard"/>
             <w:rPr>
+              <w:rFonts w:hint="eastAsia"/>
               <w:sz w:val="22"/>
               <w:szCs w:val="22"/>
             </w:rPr>
@@ -4473,6 +4659,7 @@
                 <w:pPr>
                   <w:pStyle w:val="TableContents"/>
                   <w:rPr>
+                    <w:rFonts w:hint="eastAsia"/>
                     <w:b/>
                     <w:bCs/>
                     <w:sz w:val="22"/>
@@ -4499,6 +4686,7 @@
                 <w:pPr>
                   <w:pStyle w:val="TableContents"/>
                   <w:rPr>
+                    <w:rFonts w:hint="eastAsia"/>
                     <w:b/>
                     <w:bCs/>
                     <w:sz w:val="22"/>
@@ -4532,6 +4720,7 @@
                 <w:pPr>
                   <w:pStyle w:val="TableContents"/>
                   <w:rPr>
+                    <w:rFonts w:hint="eastAsia"/>
                     <w:sz w:val="22"/>
                     <w:szCs w:val="22"/>
                   </w:rPr>
@@ -4570,6 +4759,7 @@
                 <w:pPr>
                   <w:pStyle w:val="TableContents"/>
                   <w:rPr>
+                    <w:rFonts w:hint="eastAsia"/>
                     <w:sz w:val="22"/>
                     <w:szCs w:val="22"/>
                   </w:rPr>
@@ -4600,6 +4790,7 @@
                 <w:pPr>
                   <w:pStyle w:val="TableContents"/>
                   <w:rPr>
+                    <w:rFonts w:hint="eastAsia"/>
                     <w:sz w:val="22"/>
                     <w:szCs w:val="22"/>
                   </w:rPr>
@@ -4622,6 +4813,7 @@
                 <w:pPr>
                   <w:pStyle w:val="TableContents"/>
                   <w:rPr>
+                    <w:rFonts w:hint="eastAsia"/>
                     <w:sz w:val="22"/>
                     <w:szCs w:val="22"/>
                   </w:rPr>
@@ -4652,6 +4844,7 @@
                 <w:pPr>
                   <w:pStyle w:val="TableContents"/>
                   <w:rPr>
+                    <w:rFonts w:hint="eastAsia"/>
                     <w:sz w:val="22"/>
                     <w:szCs w:val="22"/>
                   </w:rPr>
@@ -4674,6 +4867,7 @@
                 <w:pPr>
                   <w:pStyle w:val="TableContents"/>
                   <w:rPr>
+                    <w:rFonts w:hint="eastAsia"/>
                     <w:sz w:val="22"/>
                     <w:szCs w:val="22"/>
                   </w:rPr>
@@ -4704,6 +4898,7 @@
                 <w:pPr>
                   <w:pStyle w:val="TableContents"/>
                   <w:rPr>
+                    <w:rFonts w:hint="eastAsia"/>
                     <w:sz w:val="22"/>
                     <w:szCs w:val="22"/>
                   </w:rPr>
@@ -4726,6 +4921,7 @@
                 <w:pPr>
                   <w:pStyle w:val="TableContents"/>
                   <w:rPr>
+                    <w:rFonts w:hint="eastAsia"/>
                     <w:sz w:val="22"/>
                     <w:szCs w:val="22"/>
                   </w:rPr>
@@ -4756,6 +4952,7 @@
                 <w:pPr>
                   <w:pStyle w:val="TableContents"/>
                   <w:rPr>
+                    <w:rFonts w:hint="eastAsia"/>
                     <w:sz w:val="22"/>
                     <w:szCs w:val="22"/>
                   </w:rPr>
@@ -4778,6 +4975,7 @@
                 <w:pPr>
                   <w:pStyle w:val="TableContents"/>
                   <w:rPr>
+                    <w:rFonts w:hint="eastAsia"/>
                     <w:sz w:val="22"/>
                     <w:szCs w:val="22"/>
                   </w:rPr>
@@ -4808,6 +5006,7 @@
                 <w:pPr>
                   <w:pStyle w:val="TableContents"/>
                   <w:rPr>
+                    <w:rFonts w:hint="eastAsia"/>
                     <w:sz w:val="22"/>
                     <w:szCs w:val="22"/>
                   </w:rPr>
@@ -4830,6 +5029,7 @@
                 <w:pPr>
                   <w:pStyle w:val="TableContents"/>
                   <w:rPr>
+                    <w:rFonts w:hint="eastAsia"/>
                     <w:sz w:val="22"/>
                     <w:szCs w:val="22"/>
                   </w:rPr>
@@ -4860,6 +5060,7 @@
                 <w:pPr>
                   <w:pStyle w:val="TableContents"/>
                   <w:rPr>
+                    <w:rFonts w:hint="eastAsia"/>
                     <w:sz w:val="22"/>
                     <w:szCs w:val="22"/>
                   </w:rPr>
@@ -4882,6 +5083,7 @@
                 <w:pPr>
                   <w:pStyle w:val="TableContents"/>
                   <w:rPr>
+                    <w:rFonts w:hint="eastAsia"/>
                     <w:sz w:val="22"/>
                     <w:szCs w:val="22"/>
                   </w:rPr>
@@ -4965,7 +5167,7 @@
                   <w:caps w:val="0"/>
                   <w:noProof/>
                   <w:u w:val="none"/>
-                  <w:lang w:val="es-PE" w:eastAsia="es-PE"/>
+                  <w:lang w:val="es-ES_tradnl" w:eastAsia="es-ES_tradnl"/>
                 </w:rPr>
               </w:pPr>
               <w:r>
@@ -4977,24 +5179,164 @@
               <w:r>
                 <w:fldChar w:fldCharType="separate"/>
               </w:r>
-              <w:hyperlink w:anchor="_Toc512814862" w:history="1">
+              <w:bookmarkStart w:id="4" w:name="_GoBack"/>
+              <w:bookmarkEnd w:id="4"/>
+              <w:r>
+                <w:rPr>
+                  <w:rStyle w:val="Hyperlink"/>
+                  <w:noProof/>
+                </w:rPr>
+                <w:fldChar w:fldCharType="begin"/>
+              </w:r>
+              <w:r>
+                <w:rPr>
+                  <w:rStyle w:val="Hyperlink"/>
+                  <w:noProof/>
+                </w:rPr>
+                <w:instrText xml:space="preserve"> </w:instrText>
+              </w:r>
+              <w:r>
+                <w:rPr>
+                  <w:noProof/>
+                </w:rPr>
+                <w:instrText>HYPERLINK \l "_Toc512865522"</w:instrText>
+              </w:r>
+              <w:r>
+                <w:rPr>
+                  <w:rStyle w:val="Hyperlink"/>
+                  <w:noProof/>
+                </w:rPr>
+                <w:instrText xml:space="preserve"> </w:instrText>
+              </w:r>
+              <w:r>
+                <w:rPr>
+                  <w:rStyle w:val="Hyperlink"/>
+                  <w:noProof/>
+                </w:rPr>
+              </w:r>
+              <w:r>
+                <w:rPr>
+                  <w:rStyle w:val="Hyperlink"/>
+                  <w:noProof/>
+                </w:rPr>
+                <w:fldChar w:fldCharType="separate"/>
+              </w:r>
+              <w:r>
+                <w:rPr>
+                  <w:rStyle w:val="Hyperlink"/>
+                  <w:noProof/>
+                  <w:lang w:val="es-ES_tradnl"/>
+                </w:rPr>
+                <w:t>1.</w:t>
+              </w:r>
+              <w:r>
+                <w:rPr>
+                  <w:rFonts w:eastAsiaTheme="minorEastAsia"/>
+                  <w:b w:val="0"/>
+                  <w:bCs w:val="0"/>
+                  <w:caps w:val="0"/>
+                  <w:noProof/>
+                  <w:u w:val="none"/>
+                  <w:lang w:val="es-ES_tradnl" w:eastAsia="es-ES_tradnl"/>
+                </w:rPr>
+                <w:tab/>
+              </w:r>
+              <w:r>
+                <w:rPr>
+                  <w:rStyle w:val="Hyperlink"/>
+                  <w:noProof/>
+                </w:rPr>
+                <w:t>Introducción</w:t>
+              </w:r>
+              <w:r>
+                <w:rPr>
+                  <w:noProof/>
+                  <w:webHidden/>
+                </w:rPr>
+                <w:tab/>
+              </w:r>
+              <w:r>
+                <w:rPr>
+                  <w:noProof/>
+                  <w:webHidden/>
+                </w:rPr>
+                <w:fldChar w:fldCharType="begin"/>
+              </w:r>
+              <w:r>
+                <w:rPr>
+                  <w:noProof/>
+                  <w:webHidden/>
+                </w:rPr>
+                <w:instrText xml:space="preserve"> PAGEREF _Toc512865522 \h </w:instrText>
+              </w:r>
+              <w:r>
+                <w:rPr>
+                  <w:noProof/>
+                  <w:webHidden/>
+                </w:rPr>
+              </w:r>
+              <w:r>
+                <w:rPr>
+                  <w:noProof/>
+                  <w:webHidden/>
+                </w:rPr>
+                <w:fldChar w:fldCharType="separate"/>
+              </w:r>
+              <w:r>
+                <w:rPr>
+                  <w:noProof/>
+                  <w:webHidden/>
+                </w:rPr>
+                <w:t>5</w:t>
+              </w:r>
+              <w:r>
+                <w:rPr>
+                  <w:noProof/>
+                  <w:webHidden/>
+                </w:rPr>
+                <w:fldChar w:fldCharType="end"/>
+              </w:r>
+              <w:r>
+                <w:rPr>
+                  <w:rStyle w:val="Hyperlink"/>
+                  <w:noProof/>
+                </w:rPr>
+                <w:fldChar w:fldCharType="end"/>
+              </w:r>
+            </w:p>
+            <w:p>
+              <w:pPr>
+                <w:pStyle w:val="TOC2"/>
+                <w:tabs>
+                  <w:tab w:val="left" w:pos="561"/>
+                  <w:tab w:val="right" w:leader="dot" w:pos="8828"/>
+                </w:tabs>
+                <w:rPr>
+                  <w:rFonts w:eastAsiaTheme="minorEastAsia"/>
+                  <w:b w:val="0"/>
+                  <w:bCs w:val="0"/>
+                  <w:smallCaps w:val="0"/>
+                  <w:noProof/>
+                  <w:lang w:val="es-ES_tradnl" w:eastAsia="es-ES_tradnl"/>
+                </w:rPr>
+              </w:pPr>
+              <w:hyperlink w:anchor="_Toc512865523" w:history="1">
                 <w:r>
                   <w:rPr>
                     <w:rStyle w:val="Hyperlink"/>
                     <w:noProof/>
                     <w:lang w:val="es-ES_tradnl"/>
                   </w:rPr>
-                  <w:t>1.</w:t>
+                  <w:t>1.1.</w:t>
                 </w:r>
                 <w:r>
                   <w:rPr>
                     <w:rFonts w:eastAsiaTheme="minorEastAsia"/>
                     <w:b w:val="0"/>
                     <w:bCs w:val="0"/>
-                    <w:caps w:val="0"/>
+                    <w:smallCaps w:val="0"/>
                     <w:noProof/>
-                    <w:u w:val="none"/>
-                    <w:lang w:val="es-PE" w:eastAsia="es-PE"/>
+                    <w:lang w:val="es-ES_tradnl" w:eastAsia="es-ES_tradnl"/>
                   </w:rPr>
                   <w:tab/>
                 </w:r>
@@ -5003,7 +5345,7 @@
                     <w:rStyle w:val="Hyperlink"/>
                     <w:noProof/>
                   </w:rPr>
-                  <w:t>Introducción</w:t>
+                  <w:t>Propósito</w:t>
                 </w:r>
                 <w:r>
                   <w:rPr>
@@ -5024,7 +5366,7 @@
                     <w:noProof/>
                     <w:webHidden/>
                   </w:rPr>
-                  <w:instrText xml:space="preserve"> PAGEREF _Toc512814862 \h </w:instrText>
+                  <w:instrText xml:space="preserve"> PAGEREF _Toc512865523 \h </w:instrText>
                 </w:r>
                 <w:r>
                   <w:rPr>
@@ -5044,7 +5386,7 @@
                     <w:noProof/>
                     <w:webHidden/>
                   </w:rPr>
-                  <w:t>4</w:t>
+                  <w:t>5</w:t>
                 </w:r>
                 <w:r>
                   <w:rPr>
@@ -5068,17 +5410,16 @@
                   <w:bCs w:val="0"/>
                   <w:smallCaps w:val="0"/>
                   <w:noProof/>
-                  <w:lang w:val="es-PE" w:eastAsia="es-PE"/>
+                  <w:lang w:val="es-ES_tradnl" w:eastAsia="es-ES_tradnl"/>
                 </w:rPr>
               </w:pPr>
-              <w:hyperlink w:anchor="_Toc512814863" w:history="1">
+              <w:hyperlink w:anchor="_Toc512865524" w:history="1">
                 <w:r>
                   <w:rPr>
                     <w:rStyle w:val="Hyperlink"/>
                     <w:noProof/>
-                    <w:lang w:val="es-ES_tradnl"/>
-                  </w:rPr>
-                  <w:t>1.1.</w:t>
+                  </w:rPr>
+                  <w:t>1.2.</w:t>
                 </w:r>
                 <w:r>
                   <w:rPr>
@@ -5087,7 +5428,7 @@
                     <w:bCs w:val="0"/>
                     <w:smallCaps w:val="0"/>
                     <w:noProof/>
-                    <w:lang w:val="es-PE" w:eastAsia="es-PE"/>
+                    <w:lang w:val="es-ES_tradnl" w:eastAsia="es-ES_tradnl"/>
                   </w:rPr>
                   <w:tab/>
                 </w:r>
@@ -5096,7 +5437,7 @@
                     <w:rStyle w:val="Hyperlink"/>
                     <w:noProof/>
                   </w:rPr>
-                  <w:t>Propósito</w:t>
+                  <w:t>Aplicabilidad</w:t>
                 </w:r>
                 <w:r>
                   <w:rPr>
@@ -5117,7 +5458,7 @@
                     <w:noProof/>
                     <w:webHidden/>
                   </w:rPr>
-                  <w:instrText xml:space="preserve"> PAGEREF _Toc512814863 \h </w:instrText>
+                  <w:instrText xml:space="preserve"> PAGEREF _Toc512865524 \h </w:instrText>
                 </w:r>
                 <w:r>
                   <w:rPr>
@@ -5137,7 +5478,7 @@
                     <w:noProof/>
                     <w:webHidden/>
                   </w:rPr>
-                  <w:t>4</w:t>
+                  <w:t>6</w:t>
                 </w:r>
                 <w:r>
                   <w:rPr>
@@ -5161,16 +5502,16 @@
                   <w:bCs w:val="0"/>
                   <w:smallCaps w:val="0"/>
                   <w:noProof/>
-                  <w:lang w:val="es-PE" w:eastAsia="es-PE"/>
+                  <w:lang w:val="es-ES_tradnl" w:eastAsia="es-ES_tradnl"/>
                 </w:rPr>
               </w:pPr>
-              <w:hyperlink w:anchor="_Toc512814864" w:history="1">
+              <w:hyperlink w:anchor="_Toc512865525" w:history="1">
                 <w:r>
                   <w:rPr>
                     <w:rStyle w:val="Hyperlink"/>
                     <w:noProof/>
                   </w:rPr>
-                  <w:t>1.2.</w:t>
+                  <w:t>1.3.</w:t>
                 </w:r>
                 <w:r>
                   <w:rPr>
@@ -5179,7 +5520,7 @@
                     <w:bCs w:val="0"/>
                     <w:smallCaps w:val="0"/>
                     <w:noProof/>
-                    <w:lang w:val="es-PE" w:eastAsia="es-PE"/>
+                    <w:lang w:val="es-ES_tradnl" w:eastAsia="es-ES_tradnl"/>
                   </w:rPr>
                   <w:tab/>
                 </w:r>
@@ -5188,7 +5529,7 @@
                     <w:rStyle w:val="Hyperlink"/>
                     <w:noProof/>
                   </w:rPr>
-                  <w:t>Aplicabilidad</w:t>
+                  <w:t>Gobierno y Alcance</w:t>
                 </w:r>
                 <w:r>
                   <w:rPr>
@@ -5209,7 +5550,7 @@
                     <w:noProof/>
                     <w:webHidden/>
                   </w:rPr>
-                  <w:instrText xml:space="preserve"> PAGEREF _Toc512814864 \h </w:instrText>
+                  <w:instrText xml:space="preserve"> PAGEREF _Toc512865525 \h </w:instrText>
                 </w:r>
                 <w:r>
                   <w:rPr>
@@ -5229,7 +5570,7 @@
                     <w:noProof/>
                     <w:webHidden/>
                   </w:rPr>
-                  <w:t>5</w:t>
+                  <w:t>6</w:t>
                 </w:r>
                 <w:r>
                   <w:rPr>
@@ -5253,16 +5594,16 @@
                   <w:bCs w:val="0"/>
                   <w:smallCaps w:val="0"/>
                   <w:noProof/>
-                  <w:lang w:val="es-PE" w:eastAsia="es-PE"/>
+                  <w:lang w:val="es-ES_tradnl" w:eastAsia="es-ES_tradnl"/>
                 </w:rPr>
               </w:pPr>
-              <w:hyperlink w:anchor="_Toc512814865" w:history="1">
+              <w:hyperlink w:anchor="_Toc512865526" w:history="1">
                 <w:r>
                   <w:rPr>
                     <w:rStyle w:val="Hyperlink"/>
                     <w:noProof/>
                   </w:rPr>
-                  <w:t>1.3.</w:t>
+                  <w:t>1.4.</w:t>
                 </w:r>
                 <w:r>
                   <w:rPr>
@@ -5271,7 +5612,7 @@
                     <w:bCs w:val="0"/>
                     <w:smallCaps w:val="0"/>
                     <w:noProof/>
-                    <w:lang w:val="es-PE" w:eastAsia="es-PE"/>
+                    <w:lang w:val="es-ES_tradnl" w:eastAsia="es-ES_tradnl"/>
                   </w:rPr>
                   <w:tab/>
                 </w:r>
@@ -5280,7 +5621,7 @@
                     <w:rStyle w:val="Hyperlink"/>
                     <w:noProof/>
                   </w:rPr>
-                  <w:t>Gobierno y Alcance</w:t>
+                  <w:t>Definiciones</w:t>
                 </w:r>
                 <w:r>
                   <w:rPr>
@@ -5301,7 +5642,7 @@
                     <w:noProof/>
                     <w:webHidden/>
                   </w:rPr>
-                  <w:instrText xml:space="preserve"> PAGEREF _Toc512814865 \h </w:instrText>
+                  <w:instrText xml:space="preserve"> PAGEREF _Toc512865526 \h </w:instrText>
                 </w:r>
                 <w:r>
                   <w:rPr>
@@ -5321,99 +5662,7 @@
                     <w:noProof/>
                     <w:webHidden/>
                   </w:rPr>
-                  <w:t>5</w:t>
-                </w:r>
-                <w:r>
-                  <w:rPr>
-                    <w:noProof/>
-                    <w:webHidden/>
-                  </w:rPr>
-                  <w:fldChar w:fldCharType="end"/>
-                </w:r>
-              </w:hyperlink>
-            </w:p>
-            <w:p>
-              <w:pPr>
-                <w:pStyle w:val="TOC2"/>
-                <w:tabs>
-                  <w:tab w:val="left" w:pos="561"/>
-                  <w:tab w:val="right" w:leader="dot" w:pos="8828"/>
-                </w:tabs>
-                <w:rPr>
-                  <w:rFonts w:eastAsiaTheme="minorEastAsia"/>
-                  <w:b w:val="0"/>
-                  <w:bCs w:val="0"/>
-                  <w:smallCaps w:val="0"/>
-                  <w:noProof/>
-                  <w:lang w:val="es-PE" w:eastAsia="es-PE"/>
-                </w:rPr>
-              </w:pPr>
-              <w:hyperlink w:anchor="_Toc512814866" w:history="1">
-                <w:r>
-                  <w:rPr>
-                    <w:rStyle w:val="Hyperlink"/>
-                    <w:noProof/>
-                  </w:rPr>
-                  <w:t>1.4.</w:t>
-                </w:r>
-                <w:r>
-                  <w:rPr>
-                    <w:rFonts w:eastAsiaTheme="minorEastAsia"/>
-                    <w:b w:val="0"/>
-                    <w:bCs w:val="0"/>
-                    <w:smallCaps w:val="0"/>
-                    <w:noProof/>
-                    <w:lang w:val="es-PE" w:eastAsia="es-PE"/>
-                  </w:rPr>
-                  <w:tab/>
-                </w:r>
-                <w:r>
-                  <w:rPr>
-                    <w:rStyle w:val="Hyperlink"/>
-                    <w:noProof/>
-                  </w:rPr>
-                  <w:t>Definiciones</w:t>
-                </w:r>
-                <w:r>
-                  <w:rPr>
-                    <w:noProof/>
-                    <w:webHidden/>
-                  </w:rPr>
-                  <w:tab/>
-                </w:r>
-                <w:r>
-                  <w:rPr>
-                    <w:noProof/>
-                    <w:webHidden/>
-                  </w:rPr>
-                  <w:fldChar w:fldCharType="begin"/>
-                </w:r>
-                <w:r>
-                  <w:rPr>
-                    <w:noProof/>
-                    <w:webHidden/>
-                  </w:rPr>
-                  <w:instrText xml:space="preserve"> PAGEREF _Toc512814866 \h </w:instrText>
-                </w:r>
-                <w:r>
-                  <w:rPr>
-                    <w:noProof/>
-                    <w:webHidden/>
-                  </w:rPr>
-                </w:r>
-                <w:r>
-                  <w:rPr>
-                    <w:noProof/>
-                    <w:webHidden/>
-                  </w:rPr>
-                  <w:fldChar w:fldCharType="separate"/>
-                </w:r>
-                <w:r>
-                  <w:rPr>
-                    <w:noProof/>
-                    <w:webHidden/>
-                  </w:rPr>
-                  <w:t>6</w:t>
+                  <w:t>7</w:t>
                 </w:r>
                 <w:r>
                   <w:rPr>
@@ -5438,10 +5687,10 @@
                   <w:caps w:val="0"/>
                   <w:noProof/>
                   <w:u w:val="none"/>
-                  <w:lang w:val="es-PE" w:eastAsia="es-PE"/>
+                  <w:lang w:val="es-ES_tradnl" w:eastAsia="es-ES_tradnl"/>
                 </w:rPr>
               </w:pPr>
-              <w:hyperlink w:anchor="_Toc512814867" w:history="1">
+              <w:hyperlink w:anchor="_Toc512865527" w:history="1">
                 <w:r>
                   <w:rPr>
                     <w:rStyle w:val="Hyperlink"/>
@@ -5458,7 +5707,7 @@
                     <w:caps w:val="0"/>
                     <w:noProof/>
                     <w:u w:val="none"/>
-                    <w:lang w:val="es-PE" w:eastAsia="es-PE"/>
+                    <w:lang w:val="es-ES_tradnl" w:eastAsia="es-ES_tradnl"/>
                   </w:rPr>
                   <w:tab/>
                 </w:r>
@@ -5488,7 +5737,7 @@
                     <w:noProof/>
                     <w:webHidden/>
                   </w:rPr>
-                  <w:instrText xml:space="preserve"> PAGEREF _Toc512814867 \h </w:instrText>
+                  <w:instrText xml:space="preserve"> PAGEREF _Toc512865527 \h </w:instrText>
                 </w:r>
                 <w:r>
                   <w:rPr>
@@ -5508,7 +5757,7 @@
                     <w:noProof/>
                     <w:webHidden/>
                   </w:rPr>
-                  <w:t>7</w:t>
+                  <w:t>8</w:t>
                 </w:r>
                 <w:r>
                   <w:rPr>
@@ -5532,10 +5781,10 @@
                   <w:bCs w:val="0"/>
                   <w:smallCaps w:val="0"/>
                   <w:noProof/>
-                  <w:lang w:val="es-PE" w:eastAsia="es-PE"/>
+                  <w:lang w:val="es-ES_tradnl" w:eastAsia="es-ES_tradnl"/>
                 </w:rPr>
               </w:pPr>
-              <w:hyperlink w:anchor="_Toc512814868" w:history="1">
+              <w:hyperlink w:anchor="_Toc512865528" w:history="1">
                 <w:r>
                   <w:rPr>
                     <w:rStyle w:val="Hyperlink"/>
@@ -5551,7 +5800,7 @@
                     <w:bCs w:val="0"/>
                     <w:smallCaps w:val="0"/>
                     <w:noProof/>
-                    <w:lang w:val="es-PE" w:eastAsia="es-PE"/>
+                    <w:lang w:val="es-ES_tradnl" w:eastAsia="es-ES_tradnl"/>
                   </w:rPr>
                   <w:tab/>
                 </w:r>
@@ -5581,7 +5830,7 @@
                     <w:noProof/>
                     <w:webHidden/>
                   </w:rPr>
-                  <w:instrText xml:space="preserve"> PAGEREF _Toc512814868 \h </w:instrText>
+                  <w:instrText xml:space="preserve"> PAGEREF _Toc512865528 \h </w:instrText>
                 </w:r>
                 <w:r>
                   <w:rPr>
@@ -5601,7 +5850,7 @@
                     <w:noProof/>
                     <w:webHidden/>
                   </w:rPr>
-                  <w:t>7</w:t>
+                  <w:t>8</w:t>
                 </w:r>
                 <w:r>
                   <w:rPr>
@@ -5625,10 +5874,10 @@
                   <w:bCs w:val="0"/>
                   <w:smallCaps w:val="0"/>
                   <w:noProof/>
-                  <w:lang w:val="es-PE" w:eastAsia="es-PE"/>
+                  <w:lang w:val="es-ES_tradnl" w:eastAsia="es-ES_tradnl"/>
                 </w:rPr>
               </w:pPr>
-              <w:hyperlink w:anchor="_Toc512814869" w:history="1">
+              <w:hyperlink w:anchor="_Toc512865529" w:history="1">
                 <w:r>
                   <w:rPr>
                     <w:rStyle w:val="Hyperlink"/>
@@ -5643,7 +5892,7 @@
                     <w:bCs w:val="0"/>
                     <w:smallCaps w:val="0"/>
                     <w:noProof/>
-                    <w:lang w:val="es-PE" w:eastAsia="es-PE"/>
+                    <w:lang w:val="es-ES_tradnl" w:eastAsia="es-ES_tradnl"/>
                   </w:rPr>
                   <w:tab/>
                 </w:r>
@@ -5673,7 +5922,7 @@
                     <w:noProof/>
                     <w:webHidden/>
                   </w:rPr>
-                  <w:instrText xml:space="preserve"> PAGEREF _Toc512814869 \h </w:instrText>
+                  <w:instrText xml:space="preserve"> PAGEREF _Toc512865529 \h </w:instrText>
                 </w:r>
                 <w:r>
                   <w:rPr>
@@ -5693,7 +5942,7 @@
                     <w:noProof/>
                     <w:webHidden/>
                   </w:rPr>
-                  <w:t>8</w:t>
+                  <w:t>9</w:t>
                 </w:r>
                 <w:r>
                   <w:rPr>
@@ -5717,10 +5966,10 @@
                   <w:bCs w:val="0"/>
                   <w:smallCaps w:val="0"/>
                   <w:noProof/>
-                  <w:lang w:val="es-PE" w:eastAsia="es-PE"/>
+                  <w:lang w:val="es-ES_tradnl" w:eastAsia="es-ES_tradnl"/>
                 </w:rPr>
               </w:pPr>
-              <w:hyperlink w:anchor="_Toc512814870" w:history="1">
+              <w:hyperlink w:anchor="_Toc512865530" w:history="1">
                 <w:r>
                   <w:rPr>
                     <w:rStyle w:val="Hyperlink"/>
@@ -5735,7 +5984,7 @@
                     <w:bCs w:val="0"/>
                     <w:smallCaps w:val="0"/>
                     <w:noProof/>
-                    <w:lang w:val="es-PE" w:eastAsia="es-PE"/>
+                    <w:lang w:val="es-ES_tradnl" w:eastAsia="es-ES_tradnl"/>
                   </w:rPr>
                   <w:tab/>
                 </w:r>
@@ -5765,7 +6014,7 @@
                     <w:noProof/>
                     <w:webHidden/>
                   </w:rPr>
-                  <w:instrText xml:space="preserve"> PAGEREF _Toc512814870 \h </w:instrText>
+                  <w:instrText xml:space="preserve"> PAGEREF _Toc512865530 \h </w:instrText>
                 </w:r>
                 <w:r>
                   <w:rPr>
@@ -5785,7 +6034,7 @@
                     <w:noProof/>
                     <w:webHidden/>
                   </w:rPr>
-                  <w:t>9</w:t>
+                  <w:t>10</w:t>
                 </w:r>
                 <w:r>
                   <w:rPr>
@@ -5809,10 +6058,10 @@
                   <w:bCs w:val="0"/>
                   <w:smallCaps w:val="0"/>
                   <w:noProof/>
-                  <w:lang w:val="es-PE" w:eastAsia="es-PE"/>
+                  <w:lang w:val="es-ES_tradnl" w:eastAsia="es-ES_tradnl"/>
                 </w:rPr>
               </w:pPr>
-              <w:hyperlink w:anchor="_Toc512814871" w:history="1">
+              <w:hyperlink w:anchor="_Toc512865531" w:history="1">
                 <w:r>
                   <w:rPr>
                     <w:rStyle w:val="Hyperlink"/>
@@ -5827,7 +6076,7 @@
                     <w:bCs w:val="0"/>
                     <w:smallCaps w:val="0"/>
                     <w:noProof/>
-                    <w:lang w:val="es-PE" w:eastAsia="es-PE"/>
+                    <w:lang w:val="es-ES_tradnl" w:eastAsia="es-ES_tradnl"/>
                   </w:rPr>
                   <w:tab/>
                 </w:r>
@@ -5857,7 +6106,7 @@
                     <w:noProof/>
                     <w:webHidden/>
                   </w:rPr>
-                  <w:instrText xml:space="preserve"> PAGEREF _Toc512814871 \h </w:instrText>
+                  <w:instrText xml:space="preserve"> PAGEREF _Toc512865531 \h </w:instrText>
                 </w:r>
                 <w:r>
                   <w:rPr>
@@ -5877,7 +6126,7 @@
                     <w:noProof/>
                     <w:webHidden/>
                   </w:rPr>
-                  <w:t>9</w:t>
+                  <w:t>10</w:t>
                 </w:r>
                 <w:r>
                   <w:rPr>
@@ -5901,10 +6150,10 @@
                   <w:bCs w:val="0"/>
                   <w:smallCaps w:val="0"/>
                   <w:noProof/>
-                  <w:lang w:val="es-PE" w:eastAsia="es-PE"/>
+                  <w:lang w:val="es-ES_tradnl" w:eastAsia="es-ES_tradnl"/>
                 </w:rPr>
               </w:pPr>
-              <w:hyperlink w:anchor="_Toc512814872" w:history="1">
+              <w:hyperlink w:anchor="_Toc512865532" w:history="1">
                 <w:r>
                   <w:rPr>
                     <w:rStyle w:val="Hyperlink"/>
@@ -5919,7 +6168,7 @@
                     <w:bCs w:val="0"/>
                     <w:smallCaps w:val="0"/>
                     <w:noProof/>
-                    <w:lang w:val="es-PE" w:eastAsia="es-PE"/>
+                    <w:lang w:val="es-ES_tradnl" w:eastAsia="es-ES_tradnl"/>
                   </w:rPr>
                   <w:tab/>
                 </w:r>
@@ -5949,7 +6198,7 @@
                     <w:noProof/>
                     <w:webHidden/>
                   </w:rPr>
-                  <w:instrText xml:space="preserve"> PAGEREF _Toc512814872 \h </w:instrText>
+                  <w:instrText xml:space="preserve"> PAGEREF _Toc512865532 \h </w:instrText>
                 </w:r>
                 <w:r>
                   <w:rPr>
@@ -5969,7 +6218,7 @@
                     <w:noProof/>
                     <w:webHidden/>
                   </w:rPr>
-                  <w:t>9</w:t>
+                  <w:t>10</w:t>
                 </w:r>
                 <w:r>
                   <w:rPr>
@@ -5993,10 +6242,10 @@
                   <w:bCs w:val="0"/>
                   <w:smallCaps w:val="0"/>
                   <w:noProof/>
-                  <w:lang w:val="es-PE" w:eastAsia="es-PE"/>
+                  <w:lang w:val="es-ES_tradnl" w:eastAsia="es-ES_tradnl"/>
                 </w:rPr>
               </w:pPr>
-              <w:hyperlink w:anchor="_Toc512814873" w:history="1">
+              <w:hyperlink w:anchor="_Toc512865533" w:history="1">
                 <w:r>
                   <w:rPr>
                     <w:rStyle w:val="Hyperlink"/>
@@ -6011,7 +6260,7 @@
                     <w:bCs w:val="0"/>
                     <w:smallCaps w:val="0"/>
                     <w:noProof/>
-                    <w:lang w:val="es-PE" w:eastAsia="es-PE"/>
+                    <w:lang w:val="es-ES_tradnl" w:eastAsia="es-ES_tradnl"/>
                   </w:rPr>
                   <w:tab/>
                 </w:r>
@@ -6041,7 +6290,7 @@
                     <w:noProof/>
                     <w:webHidden/>
                   </w:rPr>
-                  <w:instrText xml:space="preserve"> PAGEREF _Toc512814873 \h </w:instrText>
+                  <w:instrText xml:space="preserve"> PAGEREF _Toc512865533 \h </w:instrText>
                 </w:r>
                 <w:r>
                   <w:rPr>
@@ -6061,7 +6310,7 @@
                     <w:noProof/>
                     <w:webHidden/>
                   </w:rPr>
-                  <w:t>9</w:t>
+                  <w:t>10</w:t>
                 </w:r>
                 <w:r>
                   <w:rPr>
@@ -6085,10 +6334,10 @@
                   <w:bCs w:val="0"/>
                   <w:smallCaps w:val="0"/>
                   <w:noProof/>
-                  <w:lang w:val="es-PE" w:eastAsia="es-PE"/>
+                  <w:lang w:val="es-ES_tradnl" w:eastAsia="es-ES_tradnl"/>
                 </w:rPr>
               </w:pPr>
-              <w:hyperlink w:anchor="_Toc512814874" w:history="1">
+              <w:hyperlink w:anchor="_Toc512865534" w:history="1">
                 <w:r>
                   <w:rPr>
                     <w:rStyle w:val="Hyperlink"/>
@@ -6103,7 +6352,7 @@
                     <w:bCs w:val="0"/>
                     <w:smallCaps w:val="0"/>
                     <w:noProof/>
-                    <w:lang w:val="es-PE" w:eastAsia="es-PE"/>
+                    <w:lang w:val="es-ES_tradnl" w:eastAsia="es-ES_tradnl"/>
                   </w:rPr>
                   <w:tab/>
                 </w:r>
@@ -6133,7 +6382,7 @@
                     <w:noProof/>
                     <w:webHidden/>
                   </w:rPr>
-                  <w:instrText xml:space="preserve"> PAGEREF _Toc512814874 \h </w:instrText>
+                  <w:instrText xml:space="preserve"> PAGEREF _Toc512865534 \h </w:instrText>
                 </w:r>
                 <w:r>
                   <w:rPr>
@@ -6153,7 +6402,7 @@
                     <w:noProof/>
                     <w:webHidden/>
                   </w:rPr>
-                  <w:t>9</w:t>
+                  <w:t>10</w:t>
                 </w:r>
                 <w:r>
                   <w:rPr>
@@ -6177,10 +6426,10 @@
                   <w:bCs w:val="0"/>
                   <w:smallCaps w:val="0"/>
                   <w:noProof/>
-                  <w:lang w:val="es-PE" w:eastAsia="es-PE"/>
+                  <w:lang w:val="es-ES_tradnl" w:eastAsia="es-ES_tradnl"/>
                 </w:rPr>
               </w:pPr>
-              <w:hyperlink w:anchor="_Toc512814875" w:history="1">
+              <w:hyperlink w:anchor="_Toc512865535" w:history="1">
                 <w:r>
                   <w:rPr>
                     <w:rStyle w:val="Hyperlink"/>
@@ -6196,7 +6445,7 @@
                     <w:bCs w:val="0"/>
                     <w:smallCaps w:val="0"/>
                     <w:noProof/>
-                    <w:lang w:val="es-PE" w:eastAsia="es-PE"/>
+                    <w:lang w:val="es-ES_tradnl" w:eastAsia="es-ES_tradnl"/>
                   </w:rPr>
                   <w:tab/>
                 </w:r>
@@ -6226,7 +6475,7 @@
                     <w:noProof/>
                     <w:webHidden/>
                   </w:rPr>
-                  <w:instrText xml:space="preserve"> PAGEREF _Toc512814875 \h </w:instrText>
+                  <w:instrText xml:space="preserve"> PAGEREF _Toc512865535 \h </w:instrText>
                 </w:r>
                 <w:r>
                   <w:rPr>
@@ -6246,7 +6495,7 @@
                     <w:noProof/>
                     <w:webHidden/>
                   </w:rPr>
-                  <w:t>11</w:t>
+                  <w:t>12</w:t>
                 </w:r>
                 <w:r>
                   <w:rPr>
@@ -6270,10 +6519,10 @@
                   <w:bCs w:val="0"/>
                   <w:smallCaps w:val="0"/>
                   <w:noProof/>
-                  <w:lang w:val="es-PE" w:eastAsia="es-PE"/>
+                  <w:lang w:val="es-ES_tradnl" w:eastAsia="es-ES_tradnl"/>
                 </w:rPr>
               </w:pPr>
-              <w:hyperlink w:anchor="_Toc512814876" w:history="1">
+              <w:hyperlink w:anchor="_Toc512865536" w:history="1">
                 <w:r>
                   <w:rPr>
                     <w:rStyle w:val="Hyperlink"/>
@@ -6288,7 +6537,7 @@
                     <w:bCs w:val="0"/>
                     <w:smallCaps w:val="0"/>
                     <w:noProof/>
-                    <w:lang w:val="es-PE" w:eastAsia="es-PE"/>
+                    <w:lang w:val="es-ES_tradnl" w:eastAsia="es-ES_tradnl"/>
                   </w:rPr>
                   <w:tab/>
                 </w:r>
@@ -6318,7 +6567,7 @@
                     <w:noProof/>
                     <w:webHidden/>
                   </w:rPr>
-                  <w:instrText xml:space="preserve"> PAGEREF _Toc512814876 \h </w:instrText>
+                  <w:instrText xml:space="preserve"> PAGEREF _Toc512865536 \h </w:instrText>
                 </w:r>
                 <w:r>
                   <w:rPr>
@@ -6338,7 +6587,7 @@
                     <w:noProof/>
                     <w:webHidden/>
                   </w:rPr>
-                  <w:t>11</w:t>
+                  <w:t>12</w:t>
                 </w:r>
                 <w:r>
                   <w:rPr>
@@ -6362,10 +6611,10 @@
                   <w:bCs w:val="0"/>
                   <w:smallCaps w:val="0"/>
                   <w:noProof/>
-                  <w:lang w:val="es-PE" w:eastAsia="es-PE"/>
+                  <w:lang w:val="es-ES_tradnl" w:eastAsia="es-ES_tradnl"/>
                 </w:rPr>
               </w:pPr>
-              <w:hyperlink w:anchor="_Toc512814877" w:history="1">
+              <w:hyperlink w:anchor="_Toc512865537" w:history="1">
                 <w:r>
                   <w:rPr>
                     <w:rStyle w:val="Hyperlink"/>
@@ -6380,7 +6629,7 @@
                     <w:bCs w:val="0"/>
                     <w:smallCaps w:val="0"/>
                     <w:noProof/>
-                    <w:lang w:val="es-PE" w:eastAsia="es-PE"/>
+                    <w:lang w:val="es-ES_tradnl" w:eastAsia="es-ES_tradnl"/>
                   </w:rPr>
                   <w:tab/>
                 </w:r>
@@ -6410,7 +6659,7 @@
                     <w:noProof/>
                     <w:webHidden/>
                   </w:rPr>
-                  <w:instrText xml:space="preserve"> PAGEREF _Toc512814877 \h </w:instrText>
+                  <w:instrText xml:space="preserve"> PAGEREF _Toc512865537 \h </w:instrText>
                 </w:r>
                 <w:r>
                   <w:rPr>
@@ -6430,7 +6679,7 @@
                     <w:noProof/>
                     <w:webHidden/>
                   </w:rPr>
-                  <w:t>13</w:t>
+                  <w:t>14</w:t>
                 </w:r>
                 <w:r>
                   <w:rPr>
@@ -6575,7 +6824,7 @@
           <w:lang w:val="es-ES_tradnl"/>
         </w:rPr>
       </w:pPr>
-      <w:bookmarkStart w:id="5" w:name="_Toc512814862"/>
+      <w:bookmarkStart w:id="5" w:name="_Toc512865522"/>
       <w:r>
         <w:rPr>
           <w:b/>
@@ -6598,16 +6847,11 @@
         <w:t xml:space="preserve">también </w:t>
       </w:r>
       <w:r>
-        <w:t>un gran desarrollo de tecnologías que cada vez están más al alcance de nuestras manos (</w:t>
-      </w:r>
-      <w:proofErr w:type="spellStart"/>
-      <w:r>
-        <w:t>Smartphone</w:t>
+        <w:t>un gran desarrollo de tecnologías que cada vez están más al alcance de nuestras manos (Smartphone</w:t>
       </w:r>
       <w:r>
         <w:t>s</w:t>
       </w:r>
-      <w:proofErr w:type="spellEnd"/>
       <w:r>
         <w:t>, aplicaciones móviles</w:t>
       </w:r>
@@ -6677,7 +6921,7 @@
           <w:lang w:val="es-ES_tradnl"/>
         </w:rPr>
       </w:pPr>
-      <w:bookmarkStart w:id="6" w:name="_Toc512814863"/>
+      <w:bookmarkStart w:id="6" w:name="_Toc512865523"/>
       <w:r>
         <w:rPr>
           <w:b/>
@@ -6885,7 +7129,7 @@
           <w:b/>
         </w:rPr>
       </w:pPr>
-      <w:bookmarkStart w:id="7" w:name="_Toc512814864"/>
+      <w:bookmarkStart w:id="7" w:name="_Toc512865524"/>
       <w:r>
         <w:rPr>
           <w:b/>
@@ -6975,7 +7219,7 @@
           <w:b/>
         </w:rPr>
       </w:pPr>
-      <w:bookmarkStart w:id="8" w:name="_Toc512814865"/>
+      <w:bookmarkStart w:id="8" w:name="_Toc512865525"/>
       <w:r>
         <w:rPr>
           <w:b/>
@@ -7115,7 +7359,7 @@
           <w:b/>
         </w:rPr>
       </w:pPr>
-      <w:bookmarkStart w:id="9" w:name="_Toc512814866"/>
+      <w:bookmarkStart w:id="9" w:name="_Toc512865526"/>
       <w:r>
         <w:rPr>
           <w:b/>
@@ -7583,7 +7827,7 @@
           <w:lang w:val="es-ES_tradnl"/>
         </w:rPr>
       </w:pPr>
-      <w:bookmarkStart w:id="10" w:name="_Toc512814867"/>
+      <w:bookmarkStart w:id="10" w:name="_Toc512865527"/>
       <w:r>
         <w:rPr>
           <w:b/>
@@ -7609,7 +7853,7 @@
           <w:lang w:val="es-ES_tradnl"/>
         </w:rPr>
       </w:pPr>
-      <w:bookmarkStart w:id="11" w:name="_Toc512814868"/>
+      <w:bookmarkStart w:id="11" w:name="_Toc512865528"/>
       <w:r>
         <w:rPr>
           <w:b/>
@@ -9440,7 +9684,7 @@
           <w:b/>
         </w:rPr>
       </w:pPr>
-      <w:bookmarkStart w:id="12" w:name="_Toc512814869"/>
+      <w:bookmarkStart w:id="12" w:name="_Toc512865529"/>
       <w:r>
         <w:rPr>
           <w:b/>
@@ -9462,21 +9706,7 @@
         <w:rPr>
           <w:lang w:val="es-ES_tradnl" w:eastAsia="es-ES_tradnl"/>
         </w:rPr>
-        <w:t xml:space="preserve">En esta sección se muestran los roles que se darán en la gestión de la configuración, además de mostrar la persona que se encargara principalmente de dicho rol. </w:t>
-      </w:r>
-      <w:proofErr w:type="spellStart"/>
-      <w:r>
-        <w:rPr>
-          <w:lang w:val="es-ES_tradnl" w:eastAsia="es-ES_tradnl"/>
-        </w:rPr>
-        <w:t>Tambien</w:t>
-      </w:r>
-      <w:proofErr w:type="spellEnd"/>
-      <w:r>
-        <w:rPr>
-          <w:lang w:val="es-ES_tradnl" w:eastAsia="es-ES_tradnl"/>
-        </w:rPr>
-        <w:t xml:space="preserve"> se especifica que responsabilidades conllevar cada rol y el nivel de autoridad que se tiene para cada uno de los roles de ISS </w:t>
+        <w:t xml:space="preserve">En esta sección se muestran los roles que se darán en la gestión de la configuración, además de mostrar la persona que se encargara principalmente de dicho rol. Tambien se especifica que responsabilidades conllevar cada rol y el nivel de autoridad que se tiene para cada uno de los roles de ISS </w:t>
       </w:r>
       <w:proofErr w:type="spellStart"/>
       <w:r>
@@ -9622,15 +9852,7 @@
               <w:jc w:val="both"/>
             </w:pPr>
             <w:r>
-              <w:t xml:space="preserve">Autoridad Se encarga de manejar los cambios y pedidos de cambio que se hagan a cualquier ítem de configuración. </w:t>
-            </w:r>
-            <w:proofErr w:type="gramStart"/>
-            <w:r>
-              <w:t>para</w:t>
-            </w:r>
-            <w:proofErr w:type="gramEnd"/>
-            <w:r>
-              <w:t xml:space="preserve"> realizar los cambios a nivel del sistema).</w:t>
+              <w:t>Autoridad Se encarga de manejar los cambios y pedidos de cambio que se hagan a cualquier ítem de configuración. para realizar los cambios a nivel del sistema).</w:t>
             </w:r>
           </w:p>
         </w:tc>
@@ -10005,7 +10227,7 @@
           <w:b/>
         </w:rPr>
       </w:pPr>
-      <w:bookmarkStart w:id="13" w:name="_Toc512814870"/>
+      <w:bookmarkStart w:id="13" w:name="_Toc512865530"/>
       <w:r>
         <w:rPr>
           <w:b/>
@@ -10145,7 +10367,7 @@
           <w:b/>
         </w:rPr>
       </w:pPr>
-      <w:bookmarkStart w:id="14" w:name="_Toc512814871"/>
+      <w:bookmarkStart w:id="14" w:name="_Toc512865531"/>
       <w:r>
         <w:rPr>
           <w:b/>
@@ -10181,7 +10403,7 @@
           <w:b/>
         </w:rPr>
       </w:pPr>
-      <w:bookmarkStart w:id="15" w:name="_Toc512814872"/>
+      <w:bookmarkStart w:id="15" w:name="_Toc512865532"/>
       <w:r>
         <w:rPr>
           <w:b/>
@@ -10196,23 +10418,7 @@
         <w:jc w:val="both"/>
       </w:pPr>
       <w:r>
-        <w:t xml:space="preserve">Se usará </w:t>
-      </w:r>
-      <w:proofErr w:type="spellStart"/>
-      <w:r>
-        <w:t>Git</w:t>
-      </w:r>
-      <w:proofErr w:type="spellEnd"/>
-      <w:r>
-        <w:t xml:space="preserve"> en la plataforma de </w:t>
-      </w:r>
-      <w:proofErr w:type="spellStart"/>
-      <w:r>
-        <w:t>GitHub</w:t>
-      </w:r>
-      <w:proofErr w:type="spellEnd"/>
-      <w:r>
-        <w:t xml:space="preserve"> como repositorio de código fuente. Para tener centralizada la información que sea almacenada, conservando una estructura de versiones para todos los ítems.</w:t>
+        <w:t>Se usará Git en la plataforma de GitHub como repositorio de código fuente. Para tener centralizada la información que sea almacenada, conservando una estructura de versiones para todos los ítems.</w:t>
       </w:r>
     </w:p>
     <w:p>
@@ -10224,15 +10430,7 @@
         </w:rPr>
       </w:pPr>
       <w:r>
-        <w:t xml:space="preserve">El repositorio </w:t>
-      </w:r>
-      <w:proofErr w:type="spellStart"/>
-      <w:r>
-        <w:t>Git</w:t>
-      </w:r>
-      <w:proofErr w:type="spellEnd"/>
-      <w:r>
-        <w:t xml:space="preserve"> será configurado para activar acciones de compilación, pruebas y despliegue en el servidor de integración continua.</w:t>
+        <w:t>El repositorio Git será configurado para activar acciones de compilación, pruebas y despliegue en el servidor de integración continua.</w:t>
       </w:r>
     </w:p>
     <w:p>
@@ -10250,7 +10448,7 @@
           <w:b/>
         </w:rPr>
       </w:pPr>
-      <w:bookmarkStart w:id="16" w:name="_Toc512814873"/>
+      <w:bookmarkStart w:id="16" w:name="_Toc512865533"/>
       <w:r>
         <w:rPr>
           <w:b/>
@@ -10326,7 +10524,7 @@
         <w:jc w:val="both"/>
         <w:outlineLvl w:val="1"/>
       </w:pPr>
-      <w:bookmarkStart w:id="17" w:name="_Toc512814874"/>
+      <w:bookmarkStart w:id="17" w:name="_Toc512865534"/>
       <w:r>
         <w:rPr>
           <w:b/>
@@ -10341,15 +10539,7 @@
         <w:jc w:val="both"/>
       </w:pPr>
       <w:r>
-        <w:t xml:space="preserve">Se usará tanto </w:t>
-      </w:r>
-      <w:proofErr w:type="spellStart"/>
-      <w:r>
-        <w:t>GitHub</w:t>
-      </w:r>
-      <w:proofErr w:type="spellEnd"/>
-      <w:r>
-        <w:t xml:space="preserve"> como gestor de la documentación.</w:t>
+        <w:t>Se usará tanto GitHub como gestor de la documentación.</w:t>
       </w:r>
     </w:p>
     <w:p>
@@ -10401,7 +10591,7 @@
           <w:lang w:val="es-ES_tradnl"/>
         </w:rPr>
       </w:pPr>
-      <w:bookmarkStart w:id="18" w:name="_Toc512814875"/>
+      <w:bookmarkStart w:id="18" w:name="_Toc512865535"/>
       <w:r>
         <w:rPr>
           <w:b/>
@@ -10471,7 +10661,7 @@
           <w:b/>
         </w:rPr>
       </w:pPr>
-      <w:bookmarkStart w:id="19" w:name="_Toc512814876"/>
+      <w:bookmarkStart w:id="19" w:name="_Toc512865536"/>
       <w:r>
         <w:rPr>
           <w:b/>
@@ -10655,7 +10845,7 @@
               <w:rPr>
                 <w:b/>
               </w:rPr>
-              <w:t>FECHA DE REALIZACION</w:t>
+              <w:t>DURACION</w:t>
             </w:r>
           </w:p>
         </w:tc>
@@ -10726,7 +10916,7 @@
                 <w:color w:val="000000"/>
                 <w:sz w:val="24"/>
                 <w:szCs w:val="24"/>
-                <w:lang w:val="es-ES_tradnl" w:eastAsia="es-ES_tradnl"/>
+                <w:lang w:eastAsia="es-ES_tradnl"/>
               </w:rPr>
             </w:pPr>
             <w:r>
@@ -10736,7 +10926,7 @@
                 <w:color w:val="000000"/>
                 <w:sz w:val="24"/>
                 <w:szCs w:val="24"/>
-                <w:lang w:val="es-ES_tradnl" w:eastAsia="es-ES_tradnl"/>
+                <w:lang w:eastAsia="es-ES_tradnl"/>
               </w:rPr>
               <w:t>1.</w:t>
             </w:r>
@@ -10763,7 +10953,7 @@
                 <w:color w:val="000000"/>
                 <w:sz w:val="24"/>
                 <w:szCs w:val="24"/>
-                <w:lang w:val="es-ES_tradnl" w:eastAsia="es-ES_tradnl"/>
+                <w:lang w:eastAsia="es-ES_tradnl"/>
               </w:rPr>
             </w:pPr>
             <w:r>
@@ -10773,7 +10963,7 @@
                 <w:color w:val="000000"/>
                 <w:sz w:val="24"/>
                 <w:szCs w:val="24"/>
-                <w:lang w:val="es-ES_tradnl" w:eastAsia="es-ES_tradnl"/>
+                <w:lang w:eastAsia="es-ES_tradnl"/>
               </w:rPr>
               <w:t>Introducción</w:t>
             </w:r>
@@ -10800,42 +10990,9 @@
                 <w:color w:val="000000"/>
                 <w:sz w:val="24"/>
                 <w:szCs w:val="24"/>
-                <w:lang w:val="es-ES_tradnl" w:eastAsia="es-ES_tradnl"/>
+                <w:lang w:eastAsia="es-ES_tradnl"/>
               </w:rPr>
             </w:pPr>
-            <w:r>
-              <w:rPr>
-                <w:rFonts w:ascii="Calibri" w:eastAsia="Times New Roman" w:hAnsi="Calibri" w:cs="Calibri"/>
-                <w:b/>
-                <w:color w:val="000000"/>
-                <w:sz w:val="24"/>
-                <w:szCs w:val="24"/>
-                <w:lang w:val="es-ES_tradnl" w:eastAsia="es-ES_tradnl"/>
-              </w:rPr>
-              <w:t xml:space="preserve">11/04/2018 – </w:t>
-            </w:r>
-            <w:r>
-              <w:rPr>
-                <w:rFonts w:ascii="Calibri" w:eastAsia="Times New Roman" w:hAnsi="Calibri" w:cs="Calibri"/>
-                <w:b/>
-                <w:color w:val="000000"/>
-                <w:sz w:val="24"/>
-                <w:szCs w:val="24"/>
-                <w:lang w:val="es-ES_tradnl" w:eastAsia="es-ES_tradnl"/>
-              </w:rPr>
-              <w:t>25</w:t>
-            </w:r>
-            <w:r>
-              <w:rPr>
-                <w:rFonts w:ascii="Calibri" w:eastAsia="Times New Roman" w:hAnsi="Calibri" w:cs="Calibri"/>
-                <w:b/>
-                <w:color w:val="000000"/>
-                <w:sz w:val="24"/>
-                <w:szCs w:val="24"/>
-                <w:lang w:val="es-ES_tradnl" w:eastAsia="es-ES_tradnl"/>
-              </w:rPr>
-              <w:t>/04/2018</w:t>
-            </w:r>
           </w:p>
         </w:tc>
         <w:tc>
@@ -10858,7 +11015,7 @@
                 <w:b/>
                 <w:sz w:val="24"/>
                 <w:szCs w:val="24"/>
-                <w:lang w:val="es-ES_tradnl" w:eastAsia="es-ES_tradnl"/>
+                <w:lang w:eastAsia="es-ES_tradnl"/>
               </w:rPr>
             </w:pPr>
           </w:p>
@@ -10892,14 +11049,14 @@
               <w:rPr>
                 <w:rFonts w:ascii="Calibri" w:eastAsia="Times New Roman" w:hAnsi="Calibri" w:cs="Calibri"/>
                 <w:color w:val="000000"/>
-                <w:lang w:val="es-ES_tradnl" w:eastAsia="es-ES_tradnl"/>
+                <w:lang w:eastAsia="es-ES_tradnl"/>
               </w:rPr>
             </w:pPr>
             <w:r>
               <w:rPr>
                 <w:rFonts w:ascii="Calibri" w:eastAsia="Times New Roman" w:hAnsi="Calibri" w:cs="Calibri"/>
                 <w:color w:val="000000"/>
-                <w:lang w:val="es-ES_tradnl" w:eastAsia="es-ES_tradnl"/>
+                <w:lang w:eastAsia="es-ES_tradnl"/>
               </w:rPr>
               <w:t>1.1</w:t>
             </w:r>
@@ -10923,16 +11080,16 @@
               <w:rPr>
                 <w:rFonts w:ascii="Calibri" w:eastAsia="Times New Roman" w:hAnsi="Calibri" w:cs="Calibri"/>
                 <w:color w:val="000000"/>
-                <w:lang w:val="es-ES_tradnl" w:eastAsia="es-ES_tradnl"/>
+                <w:lang w:eastAsia="es-ES_tradnl"/>
               </w:rPr>
             </w:pPr>
             <w:r>
               <w:rPr>
                 <w:rFonts w:ascii="Calibri" w:eastAsia="Times New Roman" w:hAnsi="Calibri" w:cs="Calibri"/>
                 <w:color w:val="000000"/>
-                <w:lang w:val="es-ES_tradnl" w:eastAsia="es-ES_tradnl"/>
-              </w:rPr>
-              <w:t>Propósito</w:t>
+                <w:lang w:eastAsia="es-ES_tradnl"/>
+              </w:rPr>
+              <w:t>Definir propósito</w:t>
             </w:r>
           </w:p>
         </w:tc>
@@ -10954,72 +11111,16 @@
               <w:rPr>
                 <w:rFonts w:ascii="Calibri" w:eastAsia="Times New Roman" w:hAnsi="Calibri" w:cs="Calibri"/>
                 <w:color w:val="000000"/>
-                <w:lang w:val="es-ES_tradnl" w:eastAsia="es-ES_tradnl"/>
+                <w:lang w:eastAsia="es-ES_tradnl"/>
               </w:rPr>
             </w:pPr>
             <w:r>
               <w:rPr>
                 <w:rFonts w:ascii="Calibri" w:eastAsia="Times New Roman" w:hAnsi="Calibri" w:cs="Calibri"/>
                 <w:color w:val="000000"/>
-                <w:lang w:val="es-ES_tradnl" w:eastAsia="es-ES_tradnl"/>
-              </w:rPr>
-              <w:t>11</w:t>
-            </w:r>
-            <w:r>
-              <w:rPr>
-                <w:rFonts w:ascii="Calibri" w:eastAsia="Times New Roman" w:hAnsi="Calibri" w:cs="Calibri"/>
-                <w:color w:val="000000"/>
-                <w:lang w:val="es-ES_tradnl" w:eastAsia="es-ES_tradnl"/>
-              </w:rPr>
-              <w:t>/0</w:t>
-            </w:r>
-            <w:r>
-              <w:rPr>
-                <w:rFonts w:ascii="Calibri" w:eastAsia="Times New Roman" w:hAnsi="Calibri" w:cs="Calibri"/>
-                <w:color w:val="000000"/>
-                <w:lang w:val="es-ES_tradnl" w:eastAsia="es-ES_tradnl"/>
-              </w:rPr>
-              <w:t>4</w:t>
-            </w:r>
-            <w:r>
-              <w:rPr>
-                <w:rFonts w:ascii="Calibri" w:eastAsia="Times New Roman" w:hAnsi="Calibri" w:cs="Calibri"/>
-                <w:color w:val="000000"/>
-                <w:lang w:val="es-ES_tradnl" w:eastAsia="es-ES_tradnl"/>
-              </w:rPr>
-              <w:t xml:space="preserve">/2018 – </w:t>
-            </w:r>
-            <w:r>
-              <w:rPr>
-                <w:rFonts w:ascii="Calibri" w:eastAsia="Times New Roman" w:hAnsi="Calibri" w:cs="Calibri"/>
-                <w:color w:val="000000"/>
-                <w:lang w:val="es-ES_tradnl" w:eastAsia="es-ES_tradnl"/>
-              </w:rPr>
-              <w:t>13</w:t>
-            </w:r>
-            <w:r>
-              <w:rPr>
-                <w:rFonts w:ascii="Calibri" w:eastAsia="Times New Roman" w:hAnsi="Calibri" w:cs="Calibri"/>
-                <w:color w:val="000000"/>
-                <w:lang w:val="es-ES_tradnl" w:eastAsia="es-ES_tradnl"/>
-              </w:rPr>
-              <w:t>/0</w:t>
-            </w:r>
-            <w:r>
-              <w:rPr>
-                <w:rFonts w:ascii="Calibri" w:eastAsia="Times New Roman" w:hAnsi="Calibri" w:cs="Calibri"/>
-                <w:color w:val="000000"/>
-                <w:lang w:val="es-ES_tradnl" w:eastAsia="es-ES_tradnl"/>
-              </w:rPr>
-              <w:t>4</w:t>
-            </w:r>
-            <w:r>
-              <w:rPr>
-                <w:rFonts w:ascii="Calibri" w:eastAsia="Times New Roman" w:hAnsi="Calibri" w:cs="Calibri"/>
-                <w:color w:val="000000"/>
-                <w:lang w:val="es-ES_tradnl" w:eastAsia="es-ES_tradnl"/>
-              </w:rPr>
-              <w:t>/2018</w:t>
+                <w:lang w:eastAsia="es-ES_tradnl"/>
+              </w:rPr>
+              <w:t>3 días</w:t>
             </w:r>
           </w:p>
         </w:tc>
@@ -11041,14 +11142,14 @@
               <w:rPr>
                 <w:rFonts w:ascii="Calibri" w:eastAsia="Times New Roman" w:hAnsi="Calibri" w:cs="Calibri"/>
                 <w:color w:val="000000"/>
-                <w:lang w:val="es-ES_tradnl" w:eastAsia="es-ES_tradnl"/>
+                <w:lang w:eastAsia="es-ES_tradnl"/>
               </w:rPr>
             </w:pPr>
             <w:r>
               <w:rPr>
                 <w:rFonts w:ascii="Calibri" w:eastAsia="Times New Roman" w:hAnsi="Calibri" w:cs="Calibri"/>
                 <w:color w:val="000000"/>
-                <w:lang w:val="es-ES_tradnl" w:eastAsia="es-ES_tradnl"/>
+                <w:lang w:eastAsia="es-ES_tradnl"/>
               </w:rPr>
               <w:t>Gestor de la Configuración</w:t>
             </w:r>
@@ -11084,14 +11185,14 @@
                 <w:rFonts w:ascii="Times New Roman" w:eastAsia="Times New Roman" w:hAnsi="Times New Roman" w:cs="Times New Roman"/>
                 <w:sz w:val="24"/>
                 <w:szCs w:val="24"/>
-                <w:lang w:val="es-ES_tradnl" w:eastAsia="es-ES_tradnl"/>
+                <w:lang w:eastAsia="es-ES_tradnl"/>
               </w:rPr>
             </w:pPr>
             <w:r>
               <w:rPr>
                 <w:rFonts w:ascii="Calibri" w:eastAsia="Times New Roman" w:hAnsi="Calibri" w:cs="Calibri"/>
                 <w:color w:val="000000"/>
-                <w:lang w:val="es-ES_tradnl" w:eastAsia="es-ES_tradnl"/>
+                <w:lang w:eastAsia="es-ES_tradnl"/>
               </w:rPr>
               <w:t>1.2</w:t>
             </w:r>
@@ -11116,16 +11217,16 @@
                 <w:rFonts w:ascii="Times New Roman" w:eastAsia="Times New Roman" w:hAnsi="Times New Roman" w:cs="Times New Roman"/>
                 <w:sz w:val="24"/>
                 <w:szCs w:val="24"/>
-                <w:lang w:val="es-ES_tradnl" w:eastAsia="es-ES_tradnl"/>
+                <w:lang w:eastAsia="es-ES_tradnl"/>
               </w:rPr>
             </w:pPr>
             <w:r>
               <w:rPr>
                 <w:rFonts w:ascii="Calibri" w:eastAsia="Times New Roman" w:hAnsi="Calibri" w:cs="Calibri"/>
                 <w:color w:val="000000"/>
-                <w:lang w:val="es-ES_tradnl" w:eastAsia="es-ES_tradnl"/>
-              </w:rPr>
-              <w:t>Aplicabilidad</w:t>
+                <w:lang w:eastAsia="es-ES_tradnl"/>
+              </w:rPr>
+              <w:t>Definir aplicabilidad</w:t>
             </w:r>
           </w:p>
         </w:tc>
@@ -11148,56 +11249,16 @@
                 <w:rFonts w:ascii="Times New Roman" w:eastAsia="Times New Roman" w:hAnsi="Times New Roman" w:cs="Times New Roman"/>
                 <w:sz w:val="24"/>
                 <w:szCs w:val="24"/>
-                <w:lang w:val="es-ES_tradnl" w:eastAsia="es-ES_tradnl"/>
+                <w:lang w:eastAsia="es-ES_tradnl"/>
               </w:rPr>
             </w:pPr>
             <w:r>
               <w:rPr>
                 <w:rFonts w:ascii="Calibri" w:eastAsia="Times New Roman" w:hAnsi="Calibri" w:cs="Calibri"/>
                 <w:color w:val="000000"/>
-                <w:lang w:val="es-ES_tradnl" w:eastAsia="es-ES_tradnl"/>
-              </w:rPr>
-              <w:t>11</w:t>
-            </w:r>
-            <w:r>
-              <w:rPr>
-                <w:rFonts w:ascii="Calibri" w:eastAsia="Times New Roman" w:hAnsi="Calibri" w:cs="Calibri"/>
-                <w:color w:val="000000"/>
-                <w:lang w:val="es-ES_tradnl" w:eastAsia="es-ES_tradnl"/>
-              </w:rPr>
-              <w:t>/</w:t>
-            </w:r>
-            <w:r>
-              <w:rPr>
-                <w:rFonts w:ascii="Calibri" w:eastAsia="Times New Roman" w:hAnsi="Calibri" w:cs="Calibri"/>
-                <w:color w:val="000000"/>
-                <w:lang w:val="es-ES_tradnl" w:eastAsia="es-ES_tradnl"/>
-              </w:rPr>
-              <w:t>04</w:t>
-            </w:r>
-            <w:r>
-              <w:rPr>
-                <w:rFonts w:ascii="Calibri" w:eastAsia="Times New Roman" w:hAnsi="Calibri" w:cs="Calibri"/>
-                <w:color w:val="000000"/>
-                <w:lang w:val="es-ES_tradnl" w:eastAsia="es-ES_tradnl"/>
-              </w:rPr>
-              <w:t>/2018 -  </w:t>
-            </w:r>
-            <w:r>
-              <w:rPr>
-                <w:rFonts w:ascii="Calibri" w:eastAsia="Times New Roman" w:hAnsi="Calibri" w:cs="Calibri"/>
-                <w:color w:val="000000"/>
-                <w:lang w:val="es-ES_tradnl" w:eastAsia="es-ES_tradnl"/>
-              </w:rPr>
-              <w:t>13</w:t>
-            </w:r>
-            <w:r>
-              <w:rPr>
-                <w:rFonts w:ascii="Calibri" w:eastAsia="Times New Roman" w:hAnsi="Calibri" w:cs="Calibri"/>
-                <w:color w:val="000000"/>
-                <w:lang w:val="es-ES_tradnl" w:eastAsia="es-ES_tradnl"/>
-              </w:rPr>
-              <w:t>/04/2018</w:t>
+                <w:lang w:eastAsia="es-ES_tradnl"/>
+              </w:rPr>
+              <w:t>3 días</w:t>
             </w:r>
           </w:p>
         </w:tc>
@@ -11220,14 +11281,14 @@
                 <w:rFonts w:ascii="Times New Roman" w:eastAsia="Times New Roman" w:hAnsi="Times New Roman" w:cs="Times New Roman"/>
                 <w:sz w:val="24"/>
                 <w:szCs w:val="24"/>
-                <w:lang w:val="es-ES_tradnl" w:eastAsia="es-ES_tradnl"/>
+                <w:lang w:eastAsia="es-ES_tradnl"/>
               </w:rPr>
             </w:pPr>
             <w:r>
               <w:rPr>
                 <w:rFonts w:ascii="Calibri" w:eastAsia="Times New Roman" w:hAnsi="Calibri" w:cs="Calibri"/>
                 <w:color w:val="000000"/>
-                <w:lang w:val="es-ES_tradnl" w:eastAsia="es-ES_tradnl"/>
+                <w:lang w:eastAsia="es-ES_tradnl"/>
               </w:rPr>
               <w:t>Gestor de la Configuración</w:t>
             </w:r>
@@ -11263,14 +11324,14 @@
                 <w:rFonts w:ascii="Times New Roman" w:eastAsia="Times New Roman" w:hAnsi="Times New Roman" w:cs="Times New Roman"/>
                 <w:sz w:val="24"/>
                 <w:szCs w:val="24"/>
-                <w:lang w:val="es-ES_tradnl" w:eastAsia="es-ES_tradnl"/>
+                <w:lang w:eastAsia="es-ES_tradnl"/>
               </w:rPr>
             </w:pPr>
             <w:r>
               <w:rPr>
                 <w:rFonts w:ascii="Calibri" w:eastAsia="Times New Roman" w:hAnsi="Calibri" w:cs="Calibri"/>
                 <w:color w:val="000000"/>
-                <w:lang w:val="es-ES_tradnl" w:eastAsia="es-ES_tradnl"/>
+                <w:lang w:eastAsia="es-ES_tradnl"/>
               </w:rPr>
               <w:t>1.3</w:t>
             </w:r>
@@ -11295,16 +11356,16 @@
                 <w:rFonts w:ascii="Times New Roman" w:eastAsia="Times New Roman" w:hAnsi="Times New Roman" w:cs="Times New Roman"/>
                 <w:sz w:val="24"/>
                 <w:szCs w:val="24"/>
-                <w:lang w:val="es-ES_tradnl" w:eastAsia="es-ES_tradnl"/>
+                <w:lang w:eastAsia="es-ES_tradnl"/>
               </w:rPr>
             </w:pPr>
             <w:r>
               <w:rPr>
                 <w:rFonts w:ascii="Calibri" w:eastAsia="Times New Roman" w:hAnsi="Calibri" w:cs="Calibri"/>
                 <w:color w:val="000000"/>
-                <w:lang w:val="es-ES_tradnl" w:eastAsia="es-ES_tradnl"/>
-              </w:rPr>
-              <w:t>Gobierno y Alcance</w:t>
+                <w:lang w:eastAsia="es-ES_tradnl"/>
+              </w:rPr>
+              <w:t>Definir Gobierno y Alcance</w:t>
             </w:r>
           </w:p>
         </w:tc>
@@ -11327,56 +11388,16 @@
                 <w:rFonts w:ascii="Times New Roman" w:eastAsia="Times New Roman" w:hAnsi="Times New Roman" w:cs="Times New Roman"/>
                 <w:sz w:val="24"/>
                 <w:szCs w:val="24"/>
-                <w:lang w:val="es-ES_tradnl" w:eastAsia="es-ES_tradnl"/>
+                <w:lang w:eastAsia="es-ES_tradnl"/>
               </w:rPr>
             </w:pPr>
             <w:r>
               <w:rPr>
                 <w:rFonts w:ascii="Calibri" w:eastAsia="Times New Roman" w:hAnsi="Calibri" w:cs="Calibri"/>
                 <w:color w:val="000000"/>
-                <w:lang w:val="es-ES_tradnl" w:eastAsia="es-ES_tradnl"/>
-              </w:rPr>
-              <w:t>18</w:t>
-            </w:r>
-            <w:r>
-              <w:rPr>
-                <w:rFonts w:ascii="Calibri" w:eastAsia="Times New Roman" w:hAnsi="Calibri" w:cs="Calibri"/>
-                <w:color w:val="000000"/>
-                <w:lang w:val="es-ES_tradnl" w:eastAsia="es-ES_tradnl"/>
-              </w:rPr>
-              <w:t>/</w:t>
-            </w:r>
-            <w:r>
-              <w:rPr>
-                <w:rFonts w:ascii="Calibri" w:eastAsia="Times New Roman" w:hAnsi="Calibri" w:cs="Calibri"/>
-                <w:color w:val="000000"/>
-                <w:lang w:val="es-ES_tradnl" w:eastAsia="es-ES_tradnl"/>
-              </w:rPr>
-              <w:t>04</w:t>
-            </w:r>
-            <w:r>
-              <w:rPr>
-                <w:rFonts w:ascii="Calibri" w:eastAsia="Times New Roman" w:hAnsi="Calibri" w:cs="Calibri"/>
-                <w:color w:val="000000"/>
-                <w:lang w:val="es-ES_tradnl" w:eastAsia="es-ES_tradnl"/>
-              </w:rPr>
-              <w:t>/2018 -  </w:t>
-            </w:r>
-            <w:r>
-              <w:rPr>
-                <w:rFonts w:ascii="Calibri" w:eastAsia="Times New Roman" w:hAnsi="Calibri" w:cs="Calibri"/>
-                <w:color w:val="000000"/>
-                <w:lang w:val="es-ES_tradnl" w:eastAsia="es-ES_tradnl"/>
-              </w:rPr>
-              <w:t>25</w:t>
-            </w:r>
-            <w:r>
-              <w:rPr>
-                <w:rFonts w:ascii="Calibri" w:eastAsia="Times New Roman" w:hAnsi="Calibri" w:cs="Calibri"/>
-                <w:color w:val="000000"/>
-                <w:lang w:val="es-ES_tradnl" w:eastAsia="es-ES_tradnl"/>
-              </w:rPr>
-              <w:t>/04/2018</w:t>
+                <w:lang w:eastAsia="es-ES_tradnl"/>
+              </w:rPr>
+              <w:t>6 días</w:t>
             </w:r>
           </w:p>
         </w:tc>
@@ -11399,14 +11420,14 @@
                 <w:rFonts w:ascii="Times New Roman" w:eastAsia="Times New Roman" w:hAnsi="Times New Roman" w:cs="Times New Roman"/>
                 <w:sz w:val="24"/>
                 <w:szCs w:val="24"/>
-                <w:lang w:val="es-ES_tradnl" w:eastAsia="es-ES_tradnl"/>
+                <w:lang w:eastAsia="es-ES_tradnl"/>
               </w:rPr>
             </w:pPr>
             <w:r>
               <w:rPr>
                 <w:rFonts w:ascii="Calibri" w:eastAsia="Times New Roman" w:hAnsi="Calibri" w:cs="Calibri"/>
                 <w:color w:val="000000"/>
-                <w:lang w:val="es-ES_tradnl" w:eastAsia="es-ES_tradnl"/>
+                <w:lang w:eastAsia="es-ES_tradnl"/>
               </w:rPr>
               <w:t>Gestor de la Configuración</w:t>
             </w:r>
@@ -11441,14 +11462,14 @@
               <w:rPr>
                 <w:rFonts w:ascii="Calibri" w:eastAsia="Times New Roman" w:hAnsi="Calibri" w:cs="Calibri"/>
                 <w:color w:val="000000"/>
-                <w:lang w:val="es-ES_tradnl" w:eastAsia="es-ES_tradnl"/>
+                <w:lang w:eastAsia="es-ES_tradnl"/>
               </w:rPr>
             </w:pPr>
             <w:r>
               <w:rPr>
                 <w:rFonts w:ascii="Calibri" w:eastAsia="Times New Roman" w:hAnsi="Calibri" w:cs="Calibri"/>
                 <w:color w:val="000000"/>
-                <w:lang w:val="es-ES_tradnl" w:eastAsia="es-ES_tradnl"/>
+                <w:lang w:eastAsia="es-ES_tradnl"/>
               </w:rPr>
               <w:t>1.4</w:t>
             </w:r>
@@ -11472,16 +11493,16 @@
               <w:rPr>
                 <w:rFonts w:ascii="Calibri" w:eastAsia="Times New Roman" w:hAnsi="Calibri" w:cs="Calibri"/>
                 <w:color w:val="000000"/>
-                <w:lang w:val="es-ES_tradnl" w:eastAsia="es-ES_tradnl"/>
+                <w:lang w:eastAsia="es-ES_tradnl"/>
               </w:rPr>
             </w:pPr>
             <w:r>
               <w:rPr>
                 <w:rFonts w:ascii="Calibri" w:eastAsia="Times New Roman" w:hAnsi="Calibri" w:cs="Calibri"/>
                 <w:color w:val="000000"/>
-                <w:lang w:val="es-ES_tradnl" w:eastAsia="es-ES_tradnl"/>
-              </w:rPr>
-              <w:t>Definiciones</w:t>
+                <w:lang w:eastAsia="es-ES_tradnl"/>
+              </w:rPr>
+              <w:t>Añadir definiciones</w:t>
             </w:r>
           </w:p>
         </w:tc>
@@ -11503,56 +11524,16 @@
               <w:rPr>
                 <w:rFonts w:ascii="Calibri" w:eastAsia="Times New Roman" w:hAnsi="Calibri" w:cs="Calibri"/>
                 <w:color w:val="000000"/>
-                <w:lang w:val="es-ES_tradnl" w:eastAsia="es-ES_tradnl"/>
+                <w:lang w:eastAsia="es-ES_tradnl"/>
               </w:rPr>
             </w:pPr>
             <w:r>
               <w:rPr>
                 <w:rFonts w:ascii="Calibri" w:eastAsia="Times New Roman" w:hAnsi="Calibri" w:cs="Calibri"/>
                 <w:color w:val="000000"/>
-                <w:lang w:val="es-ES_tradnl" w:eastAsia="es-ES_tradnl"/>
-              </w:rPr>
-              <w:t>18</w:t>
-            </w:r>
-            <w:r>
-              <w:rPr>
-                <w:rFonts w:ascii="Calibri" w:eastAsia="Times New Roman" w:hAnsi="Calibri" w:cs="Calibri"/>
-                <w:color w:val="000000"/>
-                <w:lang w:val="es-ES_tradnl" w:eastAsia="es-ES_tradnl"/>
-              </w:rPr>
-              <w:t>/</w:t>
-            </w:r>
-            <w:r>
-              <w:rPr>
-                <w:rFonts w:ascii="Calibri" w:eastAsia="Times New Roman" w:hAnsi="Calibri" w:cs="Calibri"/>
-                <w:color w:val="000000"/>
-                <w:lang w:val="es-ES_tradnl" w:eastAsia="es-ES_tradnl"/>
-              </w:rPr>
-              <w:t>04</w:t>
-            </w:r>
-            <w:r>
-              <w:rPr>
-                <w:rFonts w:ascii="Calibri" w:eastAsia="Times New Roman" w:hAnsi="Calibri" w:cs="Calibri"/>
-                <w:color w:val="000000"/>
-                <w:lang w:val="es-ES_tradnl" w:eastAsia="es-ES_tradnl"/>
-              </w:rPr>
-              <w:t>/2018 -  </w:t>
-            </w:r>
-            <w:r>
-              <w:rPr>
-                <w:rFonts w:ascii="Calibri" w:eastAsia="Times New Roman" w:hAnsi="Calibri" w:cs="Calibri"/>
-                <w:color w:val="000000"/>
-                <w:lang w:val="es-ES_tradnl" w:eastAsia="es-ES_tradnl"/>
-              </w:rPr>
-              <w:t>25</w:t>
-            </w:r>
-            <w:r>
-              <w:rPr>
-                <w:rFonts w:ascii="Calibri" w:eastAsia="Times New Roman" w:hAnsi="Calibri" w:cs="Calibri"/>
-                <w:color w:val="000000"/>
-                <w:lang w:val="es-ES_tradnl" w:eastAsia="es-ES_tradnl"/>
-              </w:rPr>
-              <w:t>/04/2018</w:t>
+                <w:lang w:eastAsia="es-ES_tradnl"/>
+              </w:rPr>
+              <w:t>6 días</w:t>
             </w:r>
           </w:p>
         </w:tc>
@@ -11574,14 +11555,14 @@
               <w:rPr>
                 <w:rFonts w:ascii="Calibri" w:eastAsia="Times New Roman" w:hAnsi="Calibri" w:cs="Calibri"/>
                 <w:color w:val="000000"/>
-                <w:lang w:val="es-ES_tradnl" w:eastAsia="es-ES_tradnl"/>
+                <w:lang w:eastAsia="es-ES_tradnl"/>
               </w:rPr>
             </w:pPr>
             <w:r>
               <w:rPr>
                 <w:rFonts w:ascii="Calibri" w:eastAsia="Times New Roman" w:hAnsi="Calibri" w:cs="Calibri"/>
                 <w:color w:val="000000"/>
-                <w:lang w:val="es-ES_tradnl" w:eastAsia="es-ES_tradnl"/>
+                <w:lang w:eastAsia="es-ES_tradnl"/>
               </w:rPr>
               <w:t>Responsable de elementos de la configuración</w:t>
             </w:r>
@@ -11619,7 +11600,7 @@
                 <w:color w:val="000000"/>
                 <w:sz w:val="24"/>
                 <w:szCs w:val="24"/>
-                <w:lang w:val="es-ES_tradnl" w:eastAsia="es-ES_tradnl"/>
+                <w:lang w:eastAsia="es-ES_tradnl"/>
               </w:rPr>
             </w:pPr>
             <w:r>
@@ -11629,7 +11610,7 @@
                 <w:color w:val="000000"/>
                 <w:sz w:val="24"/>
                 <w:szCs w:val="24"/>
-                <w:lang w:val="es-ES_tradnl" w:eastAsia="es-ES_tradnl"/>
+                <w:lang w:eastAsia="es-ES_tradnl"/>
               </w:rPr>
               <w:t>2.</w:t>
             </w:r>
@@ -11656,7 +11637,7 @@
                 <w:color w:val="000000"/>
                 <w:sz w:val="24"/>
                 <w:szCs w:val="24"/>
-                <w:lang w:val="es-ES_tradnl" w:eastAsia="es-ES_tradnl"/>
+                <w:lang w:eastAsia="es-ES_tradnl"/>
               </w:rPr>
             </w:pPr>
             <w:r>
@@ -11666,7 +11647,7 @@
                 <w:color w:val="000000"/>
                 <w:sz w:val="24"/>
                 <w:szCs w:val="24"/>
-                <w:lang w:val="es-ES_tradnl" w:eastAsia="es-ES_tradnl"/>
+                <w:lang w:eastAsia="es-ES_tradnl"/>
               </w:rPr>
               <w:t>Gestión de la SCM</w:t>
             </w:r>
@@ -11693,20 +11674,9 @@
                 <w:color w:val="000000"/>
                 <w:sz w:val="24"/>
                 <w:szCs w:val="24"/>
-                <w:lang w:val="es-ES_tradnl" w:eastAsia="es-ES_tradnl"/>
+                <w:lang w:eastAsia="es-ES_tradnl"/>
               </w:rPr>
             </w:pPr>
-            <w:r>
-              <w:rPr>
-                <w:rFonts w:ascii="Calibri" w:eastAsia="Times New Roman" w:hAnsi="Calibri" w:cs="Calibri"/>
-                <w:b/>
-                <w:color w:val="000000"/>
-                <w:sz w:val="24"/>
-                <w:szCs w:val="24"/>
-                <w:lang w:val="es-ES_tradnl" w:eastAsia="es-ES_tradnl"/>
-              </w:rPr>
-              <w:t>25/04/2018 – 27/04-2018</w:t>
-            </w:r>
           </w:p>
         </w:tc>
         <w:tc>
@@ -11730,7 +11700,7 @@
                 <w:color w:val="000000"/>
                 <w:sz w:val="24"/>
                 <w:szCs w:val="24"/>
-                <w:lang w:val="es-ES_tradnl" w:eastAsia="es-ES_tradnl"/>
+                <w:lang w:eastAsia="es-ES_tradnl"/>
               </w:rPr>
             </w:pPr>
           </w:p>
@@ -11765,14 +11735,14 @@
                 <w:rFonts w:ascii="Times New Roman" w:eastAsia="Times New Roman" w:hAnsi="Times New Roman" w:cs="Times New Roman"/>
                 <w:sz w:val="24"/>
                 <w:szCs w:val="24"/>
-                <w:lang w:val="es-ES_tradnl" w:eastAsia="es-ES_tradnl"/>
+                <w:lang w:eastAsia="es-ES_tradnl"/>
               </w:rPr>
             </w:pPr>
             <w:r>
               <w:rPr>
                 <w:rFonts w:ascii="Calibri" w:eastAsia="Times New Roman" w:hAnsi="Calibri" w:cs="Calibri"/>
                 <w:color w:val="000000"/>
-                <w:lang w:val="es-ES_tradnl" w:eastAsia="es-ES_tradnl"/>
+                <w:lang w:eastAsia="es-ES_tradnl"/>
               </w:rPr>
               <w:t>2.1</w:t>
             </w:r>
@@ -11797,14 +11767,22 @@
                 <w:rFonts w:ascii="Times New Roman" w:eastAsia="Times New Roman" w:hAnsi="Times New Roman" w:cs="Times New Roman"/>
                 <w:sz w:val="24"/>
                 <w:szCs w:val="24"/>
-                <w:lang w:val="es-ES_tradnl" w:eastAsia="es-ES_tradnl"/>
+                <w:lang w:eastAsia="es-ES_tradnl"/>
               </w:rPr>
             </w:pPr>
             <w:r>
               <w:rPr>
                 <w:rFonts w:ascii="Calibri" w:eastAsia="Times New Roman" w:hAnsi="Calibri" w:cs="Calibri"/>
                 <w:color w:val="000000"/>
-                <w:lang w:val="es-ES_tradnl" w:eastAsia="es-ES_tradnl"/>
+                <w:lang w:eastAsia="es-ES_tradnl"/>
+              </w:rPr>
+              <w:t xml:space="preserve">Definir </w:t>
+            </w:r>
+            <w:r>
+              <w:rPr>
+                <w:rFonts w:ascii="Calibri" w:eastAsia="Times New Roman" w:hAnsi="Calibri" w:cs="Calibri"/>
+                <w:color w:val="000000"/>
+                <w:lang w:eastAsia="es-ES_tradnl"/>
               </w:rPr>
               <w:t>Organización</w:t>
             </w:r>
@@ -11829,40 +11807,16 @@
                 <w:rFonts w:ascii="Times New Roman" w:eastAsia="Times New Roman" w:hAnsi="Times New Roman" w:cs="Times New Roman"/>
                 <w:sz w:val="24"/>
                 <w:szCs w:val="24"/>
-                <w:lang w:val="es-ES_tradnl" w:eastAsia="es-ES_tradnl"/>
+                <w:lang w:eastAsia="es-ES_tradnl"/>
               </w:rPr>
             </w:pPr>
             <w:r>
               <w:rPr>
                 <w:rFonts w:ascii="Calibri" w:eastAsia="Times New Roman" w:hAnsi="Calibri" w:cs="Calibri"/>
                 <w:color w:val="000000"/>
-                <w:lang w:val="es-ES_tradnl" w:eastAsia="es-ES_tradnl"/>
-              </w:rPr>
-              <w:t>25</w:t>
-            </w:r>
-            <w:r>
-              <w:rPr>
-                <w:rFonts w:ascii="Calibri" w:eastAsia="Times New Roman" w:hAnsi="Calibri" w:cs="Calibri"/>
-                <w:color w:val="000000"/>
-                <w:lang w:val="es-ES_tradnl" w:eastAsia="es-ES_tradnl"/>
-              </w:rPr>
-              <w:t xml:space="preserve">/04/2018 – </w:t>
-            </w:r>
-            <w:r>
-              <w:rPr>
-                <w:rFonts w:ascii="Calibri" w:eastAsia="Times New Roman" w:hAnsi="Calibri" w:cs="Calibri"/>
-                <w:color w:val="000000"/>
-                <w:lang w:val="es-ES_tradnl" w:eastAsia="es-ES_tradnl"/>
-              </w:rPr>
-              <w:t>27</w:t>
-            </w:r>
-            <w:r>
-              <w:rPr>
-                <w:rFonts w:ascii="Calibri" w:eastAsia="Times New Roman" w:hAnsi="Calibri" w:cs="Calibri"/>
-                <w:color w:val="000000"/>
-                <w:lang w:val="es-ES_tradnl" w:eastAsia="es-ES_tradnl"/>
-              </w:rPr>
-              <w:t>/04/2018</w:t>
+                <w:lang w:eastAsia="es-ES_tradnl"/>
+              </w:rPr>
+              <w:t>3 días</w:t>
             </w:r>
           </w:p>
         </w:tc>
@@ -11885,14 +11839,14 @@
                 <w:rFonts w:ascii="Times New Roman" w:eastAsia="Times New Roman" w:hAnsi="Times New Roman" w:cs="Times New Roman"/>
                 <w:sz w:val="24"/>
                 <w:szCs w:val="24"/>
-                <w:lang w:val="es-ES_tradnl" w:eastAsia="es-ES_tradnl"/>
+                <w:lang w:eastAsia="es-ES_tradnl"/>
               </w:rPr>
             </w:pPr>
             <w:r>
               <w:rPr>
                 <w:rFonts w:ascii="Calibri" w:eastAsia="Times New Roman" w:hAnsi="Calibri" w:cs="Calibri"/>
                 <w:color w:val="000000"/>
-                <w:lang w:val="es-ES_tradnl" w:eastAsia="es-ES_tradnl"/>
+                <w:lang w:eastAsia="es-ES_tradnl"/>
               </w:rPr>
               <w:t>Responsable de elementos de la configuración, equipo de desarrollo</w:t>
             </w:r>
@@ -11928,14 +11882,14 @@
                 <w:rFonts w:ascii="Times New Roman" w:eastAsia="Times New Roman" w:hAnsi="Times New Roman" w:cs="Times New Roman"/>
                 <w:sz w:val="24"/>
                 <w:szCs w:val="24"/>
-                <w:lang w:val="es-ES_tradnl" w:eastAsia="es-ES_tradnl"/>
+                <w:lang w:eastAsia="es-ES_tradnl"/>
               </w:rPr>
             </w:pPr>
             <w:r>
               <w:rPr>
                 <w:rFonts w:ascii="Calibri" w:eastAsia="Times New Roman" w:hAnsi="Calibri" w:cs="Calibri"/>
                 <w:color w:val="000000"/>
-                <w:lang w:val="es-ES_tradnl" w:eastAsia="es-ES_tradnl"/>
+                <w:lang w:eastAsia="es-ES_tradnl"/>
               </w:rPr>
               <w:t>2.2</w:t>
             </w:r>
@@ -11955,19 +11909,26 @@
           <w:p>
             <w:pPr>
               <w:spacing w:after="0" w:line="240" w:lineRule="auto"/>
-              <w:jc w:val="both"/>
               <w:rPr>
                 <w:rFonts w:ascii="Times New Roman" w:eastAsia="Times New Roman" w:hAnsi="Times New Roman" w:cs="Times New Roman"/>
                 <w:sz w:val="24"/>
                 <w:szCs w:val="24"/>
-                <w:lang w:val="es-ES_tradnl" w:eastAsia="es-ES_tradnl"/>
+                <w:lang w:eastAsia="es-ES_tradnl"/>
               </w:rPr>
             </w:pPr>
             <w:r>
               <w:rPr>
                 <w:rFonts w:ascii="Calibri" w:eastAsia="Times New Roman" w:hAnsi="Calibri" w:cs="Calibri"/>
                 <w:color w:val="000000"/>
-                <w:lang w:val="es-ES_tradnl" w:eastAsia="es-ES_tradnl"/>
+                <w:lang w:eastAsia="es-ES_tradnl"/>
+              </w:rPr>
+              <w:t xml:space="preserve">Establecer </w:t>
+            </w:r>
+            <w:r>
+              <w:rPr>
+                <w:rFonts w:ascii="Calibri" w:eastAsia="Times New Roman" w:hAnsi="Calibri" w:cs="Calibri"/>
+                <w:color w:val="000000"/>
+                <w:lang w:eastAsia="es-ES_tradnl"/>
               </w:rPr>
               <w:t>Roles y Responsabilidades</w:t>
             </w:r>
@@ -11992,40 +11953,16 @@
                 <w:rFonts w:ascii="Times New Roman" w:eastAsia="Times New Roman" w:hAnsi="Times New Roman" w:cs="Times New Roman"/>
                 <w:sz w:val="24"/>
                 <w:szCs w:val="24"/>
-                <w:lang w:val="es-ES_tradnl" w:eastAsia="es-ES_tradnl"/>
+                <w:lang w:eastAsia="es-ES_tradnl"/>
               </w:rPr>
             </w:pPr>
             <w:r>
               <w:rPr>
                 <w:rFonts w:ascii="Calibri" w:eastAsia="Times New Roman" w:hAnsi="Calibri" w:cs="Calibri"/>
                 <w:color w:val="000000"/>
-                <w:lang w:val="es-ES_tradnl" w:eastAsia="es-ES_tradnl"/>
-              </w:rPr>
-              <w:t>25</w:t>
-            </w:r>
-            <w:r>
-              <w:rPr>
-                <w:rFonts w:ascii="Calibri" w:eastAsia="Times New Roman" w:hAnsi="Calibri" w:cs="Calibri"/>
-                <w:color w:val="000000"/>
-                <w:lang w:val="es-ES_tradnl" w:eastAsia="es-ES_tradnl"/>
-              </w:rPr>
-              <w:t xml:space="preserve">/04/2018 – </w:t>
-            </w:r>
-            <w:r>
-              <w:rPr>
-                <w:rFonts w:ascii="Calibri" w:eastAsia="Times New Roman" w:hAnsi="Calibri" w:cs="Calibri"/>
-                <w:color w:val="000000"/>
-                <w:lang w:val="es-ES_tradnl" w:eastAsia="es-ES_tradnl"/>
-              </w:rPr>
-              <w:t>27</w:t>
-            </w:r>
-            <w:r>
-              <w:rPr>
-                <w:rFonts w:ascii="Calibri" w:eastAsia="Times New Roman" w:hAnsi="Calibri" w:cs="Calibri"/>
-                <w:color w:val="000000"/>
-                <w:lang w:val="es-ES_tradnl" w:eastAsia="es-ES_tradnl"/>
-              </w:rPr>
-              <w:t>/04/2018</w:t>
+                <w:lang w:eastAsia="es-ES_tradnl"/>
+              </w:rPr>
+              <w:t>3 días</w:t>
             </w:r>
           </w:p>
         </w:tc>
@@ -12048,14 +11985,14 @@
                 <w:rFonts w:ascii="Times New Roman" w:eastAsia="Times New Roman" w:hAnsi="Times New Roman" w:cs="Times New Roman"/>
                 <w:sz w:val="24"/>
                 <w:szCs w:val="24"/>
-                <w:lang w:val="es-ES_tradnl" w:eastAsia="es-ES_tradnl"/>
+                <w:lang w:eastAsia="es-ES_tradnl"/>
               </w:rPr>
             </w:pPr>
             <w:r>
               <w:rPr>
                 <w:rFonts w:ascii="Calibri" w:eastAsia="Times New Roman" w:hAnsi="Calibri" w:cs="Calibri"/>
                 <w:color w:val="000000"/>
-                <w:lang w:val="es-ES_tradnl" w:eastAsia="es-ES_tradnl"/>
+                <w:lang w:eastAsia="es-ES_tradnl"/>
               </w:rPr>
               <w:t>Gestor de la configuración</w:t>
             </w:r>
@@ -12091,16 +12028,15 @@
                 <w:rFonts w:ascii="Times New Roman" w:eastAsia="Times New Roman" w:hAnsi="Times New Roman" w:cs="Times New Roman"/>
                 <w:sz w:val="24"/>
                 <w:szCs w:val="24"/>
-                <w:lang w:val="es-ES_tradnl" w:eastAsia="es-ES_tradnl"/>
+                <w:lang w:eastAsia="es-ES_tradnl"/>
               </w:rPr>
             </w:pPr>
             <w:r>
               <w:rPr>
                 <w:rFonts w:ascii="Calibri" w:eastAsia="Times New Roman" w:hAnsi="Calibri" w:cs="Calibri"/>
                 <w:color w:val="000000"/>
-                <w:lang w:val="es-ES_tradnl" w:eastAsia="es-ES_tradnl"/>
-              </w:rPr>
-              <w:lastRenderedPageBreak/>
+                <w:lang w:eastAsia="es-ES_tradnl"/>
+              </w:rPr>
               <w:t>2.3</w:t>
             </w:r>
           </w:p>
@@ -12124,14 +12060,22 @@
                 <w:rFonts w:ascii="Times New Roman" w:eastAsia="Times New Roman" w:hAnsi="Times New Roman" w:cs="Times New Roman"/>
                 <w:sz w:val="24"/>
                 <w:szCs w:val="24"/>
-                <w:lang w:val="es-ES_tradnl" w:eastAsia="es-ES_tradnl"/>
+                <w:lang w:eastAsia="es-ES_tradnl"/>
               </w:rPr>
             </w:pPr>
             <w:r>
               <w:rPr>
                 <w:rFonts w:ascii="Calibri" w:eastAsia="Times New Roman" w:hAnsi="Calibri" w:cs="Calibri"/>
                 <w:color w:val="000000"/>
-                <w:lang w:val="es-ES_tradnl" w:eastAsia="es-ES_tradnl"/>
+                <w:lang w:eastAsia="es-ES_tradnl"/>
+              </w:rPr>
+              <w:t xml:space="preserve">Establecer </w:t>
+            </w:r>
+            <w:r>
+              <w:rPr>
+                <w:rFonts w:ascii="Calibri" w:eastAsia="Times New Roman" w:hAnsi="Calibri" w:cs="Calibri"/>
+                <w:color w:val="000000"/>
+                <w:lang w:eastAsia="es-ES_tradnl"/>
               </w:rPr>
               <w:t>Políticas, directrices y procedimientos</w:t>
             </w:r>
@@ -12156,40 +12100,16 @@
                 <w:rFonts w:ascii="Times New Roman" w:eastAsia="Times New Roman" w:hAnsi="Times New Roman" w:cs="Times New Roman"/>
                 <w:sz w:val="24"/>
                 <w:szCs w:val="24"/>
-                <w:lang w:val="es-ES_tradnl" w:eastAsia="es-ES_tradnl"/>
+                <w:lang w:eastAsia="es-ES_tradnl"/>
               </w:rPr>
             </w:pPr>
             <w:r>
               <w:rPr>
                 <w:rFonts w:ascii="Calibri" w:eastAsia="Times New Roman" w:hAnsi="Calibri" w:cs="Calibri"/>
                 <w:color w:val="000000"/>
-                <w:lang w:val="es-ES_tradnl" w:eastAsia="es-ES_tradnl"/>
-              </w:rPr>
-              <w:t>25</w:t>
-            </w:r>
-            <w:r>
-              <w:rPr>
-                <w:rFonts w:ascii="Calibri" w:eastAsia="Times New Roman" w:hAnsi="Calibri" w:cs="Calibri"/>
-                <w:color w:val="000000"/>
-                <w:lang w:val="es-ES_tradnl" w:eastAsia="es-ES_tradnl"/>
-              </w:rPr>
-              <w:t xml:space="preserve">/04/2018 – </w:t>
-            </w:r>
-            <w:r>
-              <w:rPr>
-                <w:rFonts w:ascii="Calibri" w:eastAsia="Times New Roman" w:hAnsi="Calibri" w:cs="Calibri"/>
-                <w:color w:val="000000"/>
-                <w:lang w:val="es-ES_tradnl" w:eastAsia="es-ES_tradnl"/>
-              </w:rPr>
-              <w:t>27</w:t>
-            </w:r>
-            <w:r>
-              <w:rPr>
-                <w:rFonts w:ascii="Calibri" w:eastAsia="Times New Roman" w:hAnsi="Calibri" w:cs="Calibri"/>
-                <w:color w:val="000000"/>
-                <w:lang w:val="es-ES_tradnl" w:eastAsia="es-ES_tradnl"/>
-              </w:rPr>
-              <w:t>/04/2018</w:t>
+                <w:lang w:eastAsia="es-ES_tradnl"/>
+              </w:rPr>
+              <w:t>3 días</w:t>
             </w:r>
           </w:p>
         </w:tc>
@@ -12212,14 +12132,14 @@
                 <w:rFonts w:ascii="Times New Roman" w:eastAsia="Times New Roman" w:hAnsi="Times New Roman" w:cs="Times New Roman"/>
                 <w:sz w:val="24"/>
                 <w:szCs w:val="24"/>
-                <w:lang w:val="es-ES_tradnl" w:eastAsia="es-ES_tradnl"/>
+                <w:lang w:eastAsia="es-ES_tradnl"/>
               </w:rPr>
             </w:pPr>
             <w:r>
               <w:rPr>
                 <w:rFonts w:ascii="Calibri" w:eastAsia="Times New Roman" w:hAnsi="Calibri" w:cs="Calibri"/>
                 <w:color w:val="000000"/>
-                <w:lang w:val="es-ES_tradnl" w:eastAsia="es-ES_tradnl"/>
+                <w:lang w:eastAsia="es-ES_tradnl"/>
               </w:rPr>
               <w:t>Coordinador de configuración</w:t>
             </w:r>
@@ -12255,15 +12175,16 @@
                 <w:rFonts w:ascii="Times New Roman" w:eastAsia="Times New Roman" w:hAnsi="Times New Roman" w:cs="Times New Roman"/>
                 <w:sz w:val="24"/>
                 <w:szCs w:val="24"/>
-                <w:lang w:val="es-ES_tradnl" w:eastAsia="es-ES_tradnl"/>
+                <w:lang w:eastAsia="es-ES_tradnl"/>
               </w:rPr>
             </w:pPr>
             <w:r>
               <w:rPr>
                 <w:rFonts w:ascii="Calibri" w:eastAsia="Times New Roman" w:hAnsi="Calibri" w:cs="Calibri"/>
                 <w:color w:val="000000"/>
-                <w:lang w:val="es-ES_tradnl" w:eastAsia="es-ES_tradnl"/>
-              </w:rPr>
+                <w:lang w:eastAsia="es-ES_tradnl"/>
+              </w:rPr>
+              <w:lastRenderedPageBreak/>
               <w:t>2.4</w:t>
             </w:r>
           </w:p>
@@ -12287,14 +12208,22 @@
                 <w:rFonts w:ascii="Times New Roman" w:eastAsia="Times New Roman" w:hAnsi="Times New Roman" w:cs="Times New Roman"/>
                 <w:sz w:val="24"/>
                 <w:szCs w:val="24"/>
-                <w:lang w:val="es-ES_tradnl" w:eastAsia="es-ES_tradnl"/>
+                <w:lang w:eastAsia="es-ES_tradnl"/>
               </w:rPr>
             </w:pPr>
             <w:r>
               <w:rPr>
                 <w:rFonts w:ascii="Calibri" w:eastAsia="Times New Roman" w:hAnsi="Calibri" w:cs="Calibri"/>
                 <w:color w:val="000000"/>
-                <w:lang w:val="es-ES_tradnl" w:eastAsia="es-ES_tradnl"/>
+                <w:lang w:eastAsia="es-ES_tradnl"/>
+              </w:rPr>
+              <w:t xml:space="preserve">Definir </w:t>
+            </w:r>
+            <w:r>
+              <w:rPr>
+                <w:rFonts w:ascii="Calibri" w:eastAsia="Times New Roman" w:hAnsi="Calibri" w:cs="Calibri"/>
+                <w:color w:val="000000"/>
+                <w:lang w:eastAsia="es-ES_tradnl"/>
               </w:rPr>
               <w:t>Herramientas, entorno e infraestructura</w:t>
             </w:r>
@@ -12319,40 +12248,16 @@
                 <w:rFonts w:ascii="Times New Roman" w:eastAsia="Times New Roman" w:hAnsi="Times New Roman" w:cs="Times New Roman"/>
                 <w:sz w:val="24"/>
                 <w:szCs w:val="24"/>
-                <w:lang w:val="es-ES_tradnl" w:eastAsia="es-ES_tradnl"/>
+                <w:lang w:eastAsia="es-ES_tradnl"/>
               </w:rPr>
             </w:pPr>
             <w:r>
               <w:rPr>
                 <w:rFonts w:ascii="Calibri" w:eastAsia="Times New Roman" w:hAnsi="Calibri" w:cs="Calibri"/>
                 <w:color w:val="000000"/>
-                <w:lang w:val="es-ES_tradnl" w:eastAsia="es-ES_tradnl"/>
-              </w:rPr>
-              <w:t>25</w:t>
-            </w:r>
-            <w:r>
-              <w:rPr>
-                <w:rFonts w:ascii="Calibri" w:eastAsia="Times New Roman" w:hAnsi="Calibri" w:cs="Calibri"/>
-                <w:color w:val="000000"/>
-                <w:lang w:val="es-ES_tradnl" w:eastAsia="es-ES_tradnl"/>
-              </w:rPr>
-              <w:t xml:space="preserve">/04/2018 – </w:t>
-            </w:r>
-            <w:r>
-              <w:rPr>
-                <w:rFonts w:ascii="Calibri" w:eastAsia="Times New Roman" w:hAnsi="Calibri" w:cs="Calibri"/>
-                <w:color w:val="000000"/>
-                <w:lang w:val="es-ES_tradnl" w:eastAsia="es-ES_tradnl"/>
-              </w:rPr>
-              <w:t>27</w:t>
-            </w:r>
-            <w:r>
-              <w:rPr>
-                <w:rFonts w:ascii="Calibri" w:eastAsia="Times New Roman" w:hAnsi="Calibri" w:cs="Calibri"/>
-                <w:color w:val="000000"/>
-                <w:lang w:val="es-ES_tradnl" w:eastAsia="es-ES_tradnl"/>
-              </w:rPr>
-              <w:t>/04/2018</w:t>
+                <w:lang w:eastAsia="es-ES_tradnl"/>
+              </w:rPr>
+              <w:t>3 días</w:t>
             </w:r>
           </w:p>
         </w:tc>
@@ -12375,14 +12280,14 @@
                 <w:rFonts w:ascii="Times New Roman" w:eastAsia="Times New Roman" w:hAnsi="Times New Roman" w:cs="Times New Roman"/>
                 <w:sz w:val="24"/>
                 <w:szCs w:val="24"/>
-                <w:lang w:val="es-ES_tradnl" w:eastAsia="es-ES_tradnl"/>
+                <w:lang w:eastAsia="es-ES_tradnl"/>
               </w:rPr>
             </w:pPr>
             <w:r>
               <w:rPr>
                 <w:rFonts w:ascii="Calibri" w:eastAsia="Times New Roman" w:hAnsi="Calibri" w:cs="Calibri"/>
                 <w:color w:val="000000"/>
-                <w:lang w:val="es-ES_tradnl" w:eastAsia="es-ES_tradnl"/>
+                <w:lang w:eastAsia="es-ES_tradnl"/>
               </w:rPr>
               <w:t>Responsable de elementos de la configuración</w:t>
             </w:r>
@@ -12418,14 +12323,14 @@
                 <w:rFonts w:ascii="Times New Roman" w:eastAsia="Times New Roman" w:hAnsi="Times New Roman" w:cs="Times New Roman"/>
                 <w:sz w:val="24"/>
                 <w:szCs w:val="24"/>
-                <w:lang w:val="es-ES_tradnl" w:eastAsia="es-ES_tradnl"/>
+                <w:lang w:eastAsia="es-ES_tradnl"/>
               </w:rPr>
             </w:pPr>
             <w:r>
               <w:rPr>
                 <w:rFonts w:ascii="Calibri" w:eastAsia="Times New Roman" w:hAnsi="Calibri" w:cs="Calibri"/>
                 <w:color w:val="000000"/>
-                <w:lang w:val="es-ES_tradnl" w:eastAsia="es-ES_tradnl"/>
+                <w:lang w:eastAsia="es-ES_tradnl"/>
               </w:rPr>
               <w:t>2.5</w:t>
             </w:r>
@@ -12450,14 +12355,22 @@
                 <w:rFonts w:ascii="Times New Roman" w:eastAsia="Times New Roman" w:hAnsi="Times New Roman" w:cs="Times New Roman"/>
                 <w:sz w:val="24"/>
                 <w:szCs w:val="24"/>
-                <w:lang w:val="es-ES_tradnl" w:eastAsia="es-ES_tradnl"/>
+                <w:lang w:eastAsia="es-ES_tradnl"/>
               </w:rPr>
             </w:pPr>
             <w:r>
               <w:rPr>
                 <w:rFonts w:ascii="Calibri" w:eastAsia="Times New Roman" w:hAnsi="Calibri" w:cs="Calibri"/>
                 <w:color w:val="000000"/>
-                <w:lang w:val="es-ES_tradnl" w:eastAsia="es-ES_tradnl"/>
+                <w:lang w:eastAsia="es-ES_tradnl"/>
+              </w:rPr>
+              <w:t xml:space="preserve">Agregar </w:t>
+            </w:r>
+            <w:r>
+              <w:rPr>
+                <w:rFonts w:ascii="Calibri" w:eastAsia="Times New Roman" w:hAnsi="Calibri" w:cs="Calibri"/>
+                <w:color w:val="000000"/>
+                <w:lang w:eastAsia="es-ES_tradnl"/>
               </w:rPr>
               <w:t>Calendario</w:t>
             </w:r>
@@ -12482,40 +12395,16 @@
                 <w:rFonts w:ascii="Times New Roman" w:eastAsia="Times New Roman" w:hAnsi="Times New Roman" w:cs="Times New Roman"/>
                 <w:sz w:val="24"/>
                 <w:szCs w:val="24"/>
-                <w:lang w:val="es-ES_tradnl" w:eastAsia="es-ES_tradnl"/>
+                <w:lang w:eastAsia="es-ES_tradnl"/>
               </w:rPr>
             </w:pPr>
             <w:r>
               <w:rPr>
                 <w:rFonts w:ascii="Calibri" w:eastAsia="Times New Roman" w:hAnsi="Calibri" w:cs="Calibri"/>
                 <w:color w:val="000000"/>
-                <w:lang w:val="es-ES_tradnl" w:eastAsia="es-ES_tradnl"/>
-              </w:rPr>
-              <w:t>25</w:t>
-            </w:r>
-            <w:r>
-              <w:rPr>
-                <w:rFonts w:ascii="Calibri" w:eastAsia="Times New Roman" w:hAnsi="Calibri" w:cs="Calibri"/>
-                <w:color w:val="000000"/>
-                <w:lang w:val="es-ES_tradnl" w:eastAsia="es-ES_tradnl"/>
-              </w:rPr>
-              <w:t xml:space="preserve">/04/2018 – </w:t>
-            </w:r>
-            <w:r>
-              <w:rPr>
-                <w:rFonts w:ascii="Calibri" w:eastAsia="Times New Roman" w:hAnsi="Calibri" w:cs="Calibri"/>
-                <w:color w:val="000000"/>
-                <w:lang w:val="es-ES_tradnl" w:eastAsia="es-ES_tradnl"/>
-              </w:rPr>
-              <w:t>27</w:t>
-            </w:r>
-            <w:r>
-              <w:rPr>
-                <w:rFonts w:ascii="Calibri" w:eastAsia="Times New Roman" w:hAnsi="Calibri" w:cs="Calibri"/>
-                <w:color w:val="000000"/>
-                <w:lang w:val="es-ES_tradnl" w:eastAsia="es-ES_tradnl"/>
-              </w:rPr>
-              <w:t>/04/2018</w:t>
+                <w:lang w:eastAsia="es-ES_tradnl"/>
+              </w:rPr>
+              <w:t>3 días</w:t>
             </w:r>
           </w:p>
         </w:tc>
@@ -12538,14 +12427,14 @@
                 <w:rFonts w:ascii="Times New Roman" w:eastAsia="Times New Roman" w:hAnsi="Times New Roman" w:cs="Times New Roman"/>
                 <w:sz w:val="24"/>
                 <w:szCs w:val="24"/>
-                <w:lang w:val="es-ES_tradnl" w:eastAsia="es-ES_tradnl"/>
+                <w:lang w:eastAsia="es-ES_tradnl"/>
               </w:rPr>
             </w:pPr>
             <w:r>
               <w:rPr>
                 <w:rFonts w:ascii="Calibri" w:eastAsia="Times New Roman" w:hAnsi="Calibri" w:cs="Calibri"/>
                 <w:color w:val="000000"/>
-                <w:lang w:val="es-ES_tradnl" w:eastAsia="es-ES_tradnl"/>
+                <w:lang w:eastAsia="es-ES_tradnl"/>
               </w:rPr>
               <w:t>Gestor de la configuración</w:t>
             </w:r>
@@ -12582,20 +12471,9 @@
                 <w:b/>
                 <w:sz w:val="24"/>
                 <w:szCs w:val="24"/>
-                <w:lang w:val="es-ES_tradnl" w:eastAsia="es-ES_tradnl"/>
+                <w:lang w:eastAsia="es-ES_tradnl"/>
               </w:rPr>
             </w:pPr>
-            <w:r>
-              <w:rPr>
-                <w:rFonts w:ascii="Calibri" w:eastAsia="Times New Roman" w:hAnsi="Calibri" w:cs="Calibri"/>
-                <w:b/>
-                <w:color w:val="000000"/>
-                <w:sz w:val="24"/>
-                <w:szCs w:val="24"/>
-                <w:lang w:val="es-ES_tradnl" w:eastAsia="es-ES_tradnl"/>
-              </w:rPr>
-              <w:t>3</w:t>
-            </w:r>
           </w:p>
         </w:tc>
         <w:tc>
@@ -12618,7 +12496,7 @@
                 <w:b/>
                 <w:sz w:val="24"/>
                 <w:szCs w:val="24"/>
-                <w:lang w:val="es-ES_tradnl" w:eastAsia="es-ES_tradnl"/>
+                <w:lang w:eastAsia="es-ES_tradnl"/>
               </w:rPr>
             </w:pPr>
             <w:r>
@@ -12628,7 +12506,7 @@
                 <w:color w:val="000000"/>
                 <w:sz w:val="24"/>
                 <w:szCs w:val="24"/>
-                <w:lang w:val="es-ES_tradnl" w:eastAsia="es-ES_tradnl"/>
+                <w:lang w:eastAsia="es-ES_tradnl"/>
               </w:rPr>
               <w:t>Actividades de la SCM</w:t>
             </w:r>
@@ -12654,20 +12532,9 @@
                 <w:b/>
                 <w:sz w:val="24"/>
                 <w:szCs w:val="24"/>
-                <w:lang w:val="es-ES_tradnl" w:eastAsia="es-ES_tradnl"/>
+                <w:lang w:eastAsia="es-ES_tradnl"/>
               </w:rPr>
             </w:pPr>
-            <w:r>
-              <w:rPr>
-                <w:rFonts w:ascii="Calibri" w:eastAsia="Times New Roman" w:hAnsi="Calibri" w:cs="Calibri"/>
-                <w:b/>
-                <w:color w:val="000000"/>
-                <w:sz w:val="24"/>
-                <w:szCs w:val="24"/>
-                <w:lang w:val="es-ES_tradnl" w:eastAsia="es-ES_tradnl"/>
-              </w:rPr>
-              <w:t>27/04/2018 – 30/05/2018</w:t>
-            </w:r>
           </w:p>
         </w:tc>
         <w:tc>
@@ -12690,7 +12557,7 @@
                 <w:b/>
                 <w:sz w:val="24"/>
                 <w:szCs w:val="24"/>
-                <w:lang w:val="es-ES_tradnl" w:eastAsia="es-ES_tradnl"/>
+                <w:lang w:eastAsia="es-ES_tradnl"/>
               </w:rPr>
             </w:pPr>
           </w:p>
@@ -12725,24 +12592,16 @@
                 <w:rFonts w:ascii="Times New Roman" w:eastAsia="Times New Roman" w:hAnsi="Times New Roman" w:cs="Times New Roman"/>
                 <w:sz w:val="24"/>
                 <w:szCs w:val="24"/>
-                <w:lang w:val="es-ES_tradnl" w:eastAsia="es-ES_tradnl"/>
+                <w:lang w:eastAsia="es-ES_tradnl"/>
               </w:rPr>
             </w:pPr>
             <w:r>
               <w:rPr>
                 <w:rFonts w:ascii="Calibri" w:eastAsia="Times New Roman" w:hAnsi="Calibri" w:cs="Calibri"/>
                 <w:color w:val="000000"/>
-                <w:lang w:val="es-ES_tradnl" w:eastAsia="es-ES_tradnl"/>
-              </w:rPr>
-              <w:t>3.</w:t>
-            </w:r>
-            <w:r>
-              <w:rPr>
-                <w:rFonts w:ascii="Calibri" w:eastAsia="Times New Roman" w:hAnsi="Calibri" w:cs="Calibri"/>
-                <w:color w:val="000000"/>
-                <w:lang w:val="es-ES_tradnl" w:eastAsia="es-ES_tradnl"/>
-              </w:rPr>
-              <w:t>1</w:t>
+                <w:lang w:eastAsia="es-ES_tradnl"/>
+              </w:rPr>
+              <w:t>3</w:t>
             </w:r>
           </w:p>
         </w:tc>
@@ -12765,16 +12624,32 @@
                 <w:rFonts w:ascii="Times New Roman" w:eastAsia="Times New Roman" w:hAnsi="Times New Roman" w:cs="Times New Roman"/>
                 <w:sz w:val="24"/>
                 <w:szCs w:val="24"/>
-                <w:lang w:val="es-ES_tradnl" w:eastAsia="es-ES_tradnl"/>
+                <w:lang w:eastAsia="es-ES_tradnl"/>
               </w:rPr>
             </w:pPr>
             <w:r>
               <w:rPr>
                 <w:rFonts w:ascii="Calibri" w:eastAsia="Times New Roman" w:hAnsi="Calibri" w:cs="Calibri"/>
                 <w:color w:val="000000"/>
-                <w:lang w:val="es-ES_tradnl" w:eastAsia="es-ES_tradnl"/>
-              </w:rPr>
-              <w:t>Identificación de los ítems de configuración</w:t>
+                <w:lang w:eastAsia="es-ES_tradnl"/>
+              </w:rPr>
+              <w:t>Identifica</w:t>
+            </w:r>
+            <w:r>
+              <w:rPr>
+                <w:rFonts w:ascii="Calibri" w:eastAsia="Times New Roman" w:hAnsi="Calibri" w:cs="Calibri"/>
+                <w:color w:val="000000"/>
+                <w:lang w:eastAsia="es-ES_tradnl"/>
+              </w:rPr>
+              <w:t>r</w:t>
+            </w:r>
+            <w:r>
+              <w:rPr>
+                <w:rFonts w:ascii="Calibri" w:eastAsia="Times New Roman" w:hAnsi="Calibri" w:cs="Calibri"/>
+                <w:color w:val="000000"/>
+                <w:lang w:eastAsia="es-ES_tradnl"/>
+              </w:rPr>
+              <w:t xml:space="preserve"> de los ítems de configuración</w:t>
             </w:r>
           </w:p>
         </w:tc>
@@ -12797,56 +12672,16 @@
                 <w:rFonts w:ascii="Times New Roman" w:eastAsia="Times New Roman" w:hAnsi="Times New Roman" w:cs="Times New Roman"/>
                 <w:sz w:val="24"/>
                 <w:szCs w:val="24"/>
-                <w:lang w:val="es-ES_tradnl" w:eastAsia="es-ES_tradnl"/>
+                <w:lang w:eastAsia="es-ES_tradnl"/>
               </w:rPr>
             </w:pPr>
             <w:r>
               <w:rPr>
                 <w:rFonts w:ascii="Calibri" w:eastAsia="Times New Roman" w:hAnsi="Calibri" w:cs="Calibri"/>
                 <w:color w:val="000000"/>
-                <w:lang w:val="es-ES_tradnl" w:eastAsia="es-ES_tradnl"/>
-              </w:rPr>
-              <w:t>27</w:t>
-            </w:r>
-            <w:r>
-              <w:rPr>
-                <w:rFonts w:ascii="Calibri" w:eastAsia="Times New Roman" w:hAnsi="Calibri" w:cs="Calibri"/>
-                <w:color w:val="000000"/>
-                <w:lang w:val="es-ES_tradnl" w:eastAsia="es-ES_tradnl"/>
-              </w:rPr>
-              <w:t>/</w:t>
-            </w:r>
-            <w:r>
-              <w:rPr>
-                <w:rFonts w:ascii="Calibri" w:eastAsia="Times New Roman" w:hAnsi="Calibri" w:cs="Calibri"/>
-                <w:color w:val="000000"/>
-                <w:lang w:val="es-ES_tradnl" w:eastAsia="es-ES_tradnl"/>
-              </w:rPr>
-              <w:t>04</w:t>
-            </w:r>
-            <w:r>
-              <w:rPr>
-                <w:rFonts w:ascii="Calibri" w:eastAsia="Times New Roman" w:hAnsi="Calibri" w:cs="Calibri"/>
-                <w:color w:val="000000"/>
-                <w:lang w:val="es-ES_tradnl" w:eastAsia="es-ES_tradnl"/>
-              </w:rPr>
-              <w:t xml:space="preserve">/2018 - </w:t>
-            </w:r>
-            <w:r>
-              <w:rPr>
-                <w:rFonts w:ascii="Calibri" w:eastAsia="Times New Roman" w:hAnsi="Calibri" w:cs="Calibri"/>
-                <w:color w:val="000000"/>
-                <w:lang w:val="es-ES_tradnl" w:eastAsia="es-ES_tradnl"/>
-              </w:rPr>
-              <w:t>02</w:t>
-            </w:r>
-            <w:r>
-              <w:rPr>
-                <w:rFonts w:ascii="Calibri" w:eastAsia="Times New Roman" w:hAnsi="Calibri" w:cs="Calibri"/>
-                <w:color w:val="000000"/>
-                <w:lang w:val="es-ES_tradnl" w:eastAsia="es-ES_tradnl"/>
-              </w:rPr>
-              <w:t>/05/2018</w:t>
+                <w:lang w:eastAsia="es-ES_tradnl"/>
+              </w:rPr>
+              <w:t>3 días</w:t>
             </w:r>
           </w:p>
         </w:tc>
@@ -12869,14 +12704,14 @@
                 <w:rFonts w:ascii="Times New Roman" w:eastAsia="Times New Roman" w:hAnsi="Times New Roman" w:cs="Times New Roman"/>
                 <w:sz w:val="24"/>
                 <w:szCs w:val="24"/>
-                <w:lang w:val="es-ES_tradnl" w:eastAsia="es-ES_tradnl"/>
+                <w:lang w:eastAsia="es-ES_tradnl"/>
               </w:rPr>
             </w:pPr>
             <w:r>
               <w:rPr>
                 <w:rFonts w:ascii="Calibri" w:eastAsia="Times New Roman" w:hAnsi="Calibri" w:cs="Calibri"/>
                 <w:color w:val="000000"/>
-                <w:lang w:val="es-ES_tradnl" w:eastAsia="es-ES_tradnl"/>
+                <w:lang w:eastAsia="es-ES_tradnl"/>
               </w:rPr>
               <w:t>Responsable de elementos de la configuración</w:t>
             </w:r>
@@ -12912,16 +12747,16 @@
                 <w:rFonts w:ascii="Times New Roman" w:eastAsia="Times New Roman" w:hAnsi="Times New Roman" w:cs="Times New Roman"/>
                 <w:sz w:val="24"/>
                 <w:szCs w:val="24"/>
-                <w:lang w:val="es-ES_tradnl" w:eastAsia="es-ES_tradnl"/>
+                <w:lang w:eastAsia="es-ES_tradnl"/>
               </w:rPr>
             </w:pPr>
             <w:r>
               <w:rPr>
                 <w:rFonts w:ascii="Calibri" w:eastAsia="Times New Roman" w:hAnsi="Calibri" w:cs="Calibri"/>
                 <w:color w:val="000000"/>
-                <w:lang w:val="es-ES_tradnl" w:eastAsia="es-ES_tradnl"/>
-              </w:rPr>
-              <w:t>3.2</w:t>
+                <w:lang w:eastAsia="es-ES_tradnl"/>
+              </w:rPr>
+              <w:t>4</w:t>
             </w:r>
           </w:p>
         </w:tc>
@@ -12944,14 +12779,22 @@
                 <w:rFonts w:ascii="Times New Roman" w:eastAsia="Times New Roman" w:hAnsi="Times New Roman" w:cs="Times New Roman"/>
                 <w:sz w:val="24"/>
                 <w:szCs w:val="24"/>
-                <w:lang w:val="es-ES_tradnl" w:eastAsia="es-ES_tradnl"/>
+                <w:lang w:eastAsia="es-ES_tradnl"/>
               </w:rPr>
             </w:pPr>
             <w:r>
               <w:rPr>
                 <w:rFonts w:ascii="Calibri" w:eastAsia="Times New Roman" w:hAnsi="Calibri" w:cs="Calibri"/>
                 <w:color w:val="000000"/>
-                <w:lang w:val="es-ES_tradnl" w:eastAsia="es-ES_tradnl"/>
+                <w:lang w:eastAsia="es-ES_tradnl"/>
+              </w:rPr>
+              <w:t xml:space="preserve">Realizar </w:t>
+            </w:r>
+            <w:r>
+              <w:rPr>
+                <w:rFonts w:ascii="Calibri" w:eastAsia="Times New Roman" w:hAnsi="Calibri" w:cs="Calibri"/>
+                <w:color w:val="000000"/>
+                <w:lang w:eastAsia="es-ES_tradnl"/>
               </w:rPr>
               <w:t>Control de la configuración</w:t>
             </w:r>
@@ -12976,40 +12819,16 @@
                 <w:rFonts w:ascii="Times New Roman" w:eastAsia="Times New Roman" w:hAnsi="Times New Roman" w:cs="Times New Roman"/>
                 <w:sz w:val="24"/>
                 <w:szCs w:val="24"/>
-                <w:lang w:val="es-ES_tradnl" w:eastAsia="es-ES_tradnl"/>
+                <w:lang w:eastAsia="es-ES_tradnl"/>
               </w:rPr>
             </w:pPr>
             <w:r>
               <w:rPr>
                 <w:rFonts w:ascii="Calibri" w:eastAsia="Times New Roman" w:hAnsi="Calibri" w:cs="Calibri"/>
                 <w:color w:val="000000"/>
-                <w:lang w:val="es-ES_tradnl" w:eastAsia="es-ES_tradnl"/>
-              </w:rPr>
-              <w:t>02</w:t>
-            </w:r>
-            <w:r>
-              <w:rPr>
-                <w:rFonts w:ascii="Calibri" w:eastAsia="Times New Roman" w:hAnsi="Calibri" w:cs="Calibri"/>
-                <w:color w:val="000000"/>
-                <w:lang w:val="es-ES_tradnl" w:eastAsia="es-ES_tradnl"/>
-              </w:rPr>
-              <w:t xml:space="preserve">/05/2018 - </w:t>
-            </w:r>
-            <w:r>
-              <w:rPr>
-                <w:rFonts w:ascii="Calibri" w:eastAsia="Times New Roman" w:hAnsi="Calibri" w:cs="Calibri"/>
-                <w:color w:val="000000"/>
-                <w:lang w:val="es-ES_tradnl" w:eastAsia="es-ES_tradnl"/>
-              </w:rPr>
-              <w:t>09</w:t>
-            </w:r>
-            <w:r>
-              <w:rPr>
-                <w:rFonts w:ascii="Calibri" w:eastAsia="Times New Roman" w:hAnsi="Calibri" w:cs="Calibri"/>
-                <w:color w:val="000000"/>
-                <w:lang w:val="es-ES_tradnl" w:eastAsia="es-ES_tradnl"/>
-              </w:rPr>
-              <w:t>/05/2018</w:t>
+                <w:lang w:eastAsia="es-ES_tradnl"/>
+              </w:rPr>
+              <w:t>5 días</w:t>
             </w:r>
           </w:p>
         </w:tc>
@@ -13032,14 +12851,14 @@
                 <w:rFonts w:ascii="Times New Roman" w:eastAsia="Times New Roman" w:hAnsi="Times New Roman" w:cs="Times New Roman"/>
                 <w:sz w:val="24"/>
                 <w:szCs w:val="24"/>
-                <w:lang w:val="es-ES_tradnl" w:eastAsia="es-ES_tradnl"/>
+                <w:lang w:eastAsia="es-ES_tradnl"/>
               </w:rPr>
             </w:pPr>
             <w:r>
               <w:rPr>
                 <w:rFonts w:ascii="Calibri" w:eastAsia="Times New Roman" w:hAnsi="Calibri" w:cs="Calibri"/>
                 <w:color w:val="000000"/>
-                <w:lang w:val="es-ES_tradnl" w:eastAsia="es-ES_tradnl"/>
+                <w:lang w:eastAsia="es-ES_tradnl"/>
               </w:rPr>
               <w:t>Coordinador de configuración, Gestor de cambios</w:t>
             </w:r>
@@ -13075,16 +12894,16 @@
                 <w:rFonts w:ascii="Times New Roman" w:eastAsia="Times New Roman" w:hAnsi="Times New Roman" w:cs="Times New Roman"/>
                 <w:sz w:val="24"/>
                 <w:szCs w:val="24"/>
-                <w:lang w:val="es-ES_tradnl" w:eastAsia="es-ES_tradnl"/>
+                <w:lang w:eastAsia="es-ES_tradnl"/>
               </w:rPr>
             </w:pPr>
             <w:r>
               <w:rPr>
                 <w:rFonts w:ascii="Calibri" w:eastAsia="Times New Roman" w:hAnsi="Calibri" w:cs="Calibri"/>
                 <w:color w:val="000000"/>
-                <w:lang w:val="es-ES_tradnl" w:eastAsia="es-ES_tradnl"/>
-              </w:rPr>
-              <w:t>3.3</w:t>
+                <w:lang w:eastAsia="es-ES_tradnl"/>
+              </w:rPr>
+              <w:t>5</w:t>
             </w:r>
           </w:p>
         </w:tc>
@@ -13107,14 +12926,22 @@
                 <w:rFonts w:ascii="Times New Roman" w:eastAsia="Times New Roman" w:hAnsi="Times New Roman" w:cs="Times New Roman"/>
                 <w:sz w:val="24"/>
                 <w:szCs w:val="24"/>
-                <w:lang w:val="es-ES_tradnl" w:eastAsia="es-ES_tradnl"/>
+                <w:lang w:eastAsia="es-ES_tradnl"/>
               </w:rPr>
             </w:pPr>
             <w:r>
               <w:rPr>
                 <w:rFonts w:ascii="Calibri" w:eastAsia="Times New Roman" w:hAnsi="Calibri" w:cs="Calibri"/>
                 <w:color w:val="000000"/>
-                <w:lang w:val="es-ES_tradnl" w:eastAsia="es-ES_tradnl"/>
+                <w:lang w:eastAsia="es-ES_tradnl"/>
+              </w:rPr>
+              <w:t xml:space="preserve">Definir </w:t>
+            </w:r>
+            <w:r>
+              <w:rPr>
+                <w:rFonts w:ascii="Calibri" w:eastAsia="Times New Roman" w:hAnsi="Calibri" w:cs="Calibri"/>
+                <w:color w:val="000000"/>
+                <w:lang w:eastAsia="es-ES_tradnl"/>
               </w:rPr>
               <w:t>Estado de la configuración</w:t>
             </w:r>
@@ -13139,56 +12966,16 @@
                 <w:rFonts w:ascii="Times New Roman" w:eastAsia="Times New Roman" w:hAnsi="Times New Roman" w:cs="Times New Roman"/>
                 <w:sz w:val="24"/>
                 <w:szCs w:val="24"/>
-                <w:lang w:val="es-ES_tradnl" w:eastAsia="es-ES_tradnl"/>
+                <w:lang w:eastAsia="es-ES_tradnl"/>
               </w:rPr>
             </w:pPr>
             <w:r>
               <w:rPr>
                 <w:rFonts w:ascii="Calibri" w:eastAsia="Times New Roman" w:hAnsi="Calibri" w:cs="Calibri"/>
                 <w:color w:val="000000"/>
-                <w:lang w:val="es-ES_tradnl" w:eastAsia="es-ES_tradnl"/>
-              </w:rPr>
-              <w:t>09</w:t>
-            </w:r>
-            <w:r>
-              <w:rPr>
-                <w:rFonts w:ascii="Calibri" w:eastAsia="Times New Roman" w:hAnsi="Calibri" w:cs="Calibri"/>
-                <w:color w:val="000000"/>
-                <w:lang w:val="es-ES_tradnl" w:eastAsia="es-ES_tradnl"/>
-              </w:rPr>
-              <w:t xml:space="preserve">/05/2018 - </w:t>
-            </w:r>
-            <w:r>
-              <w:rPr>
-                <w:rFonts w:ascii="Calibri" w:eastAsia="Times New Roman" w:hAnsi="Calibri" w:cs="Calibri"/>
-                <w:color w:val="000000"/>
-                <w:lang w:val="es-ES_tradnl" w:eastAsia="es-ES_tradnl"/>
-              </w:rPr>
-              <w:t>16</w:t>
-            </w:r>
-            <w:r>
-              <w:rPr>
-                <w:rFonts w:ascii="Calibri" w:eastAsia="Times New Roman" w:hAnsi="Calibri" w:cs="Calibri"/>
-                <w:color w:val="000000"/>
-                <w:lang w:val="es-ES_tradnl" w:eastAsia="es-ES_tradnl"/>
-              </w:rPr>
-              <w:t>/</w:t>
-            </w:r>
-            <w:r>
-              <w:rPr>
-                <w:rFonts w:ascii="Calibri" w:eastAsia="Times New Roman" w:hAnsi="Calibri" w:cs="Calibri"/>
-                <w:color w:val="000000"/>
-                <w:lang w:val="es-ES_tradnl" w:eastAsia="es-ES_tradnl"/>
-              </w:rPr>
-              <w:t>05</w:t>
-            </w:r>
-            <w:r>
-              <w:rPr>
-                <w:rFonts w:ascii="Calibri" w:eastAsia="Times New Roman" w:hAnsi="Calibri" w:cs="Calibri"/>
-                <w:color w:val="000000"/>
-                <w:lang w:val="es-ES_tradnl" w:eastAsia="es-ES_tradnl"/>
-              </w:rPr>
-              <w:t>/2018</w:t>
+                <w:lang w:eastAsia="es-ES_tradnl"/>
+              </w:rPr>
+              <w:t>5 días</w:t>
             </w:r>
           </w:p>
         </w:tc>
@@ -13211,14 +12998,14 @@
                 <w:rFonts w:ascii="Times New Roman" w:eastAsia="Times New Roman" w:hAnsi="Times New Roman" w:cs="Times New Roman"/>
                 <w:sz w:val="24"/>
                 <w:szCs w:val="24"/>
-                <w:lang w:val="es-ES_tradnl" w:eastAsia="es-ES_tradnl"/>
+                <w:lang w:eastAsia="es-ES_tradnl"/>
               </w:rPr>
             </w:pPr>
             <w:r>
               <w:rPr>
                 <w:rFonts w:ascii="Calibri" w:eastAsia="Times New Roman" w:hAnsi="Calibri" w:cs="Calibri"/>
                 <w:color w:val="000000"/>
-                <w:lang w:val="es-ES_tradnl" w:eastAsia="es-ES_tradnl"/>
+                <w:lang w:eastAsia="es-ES_tradnl"/>
               </w:rPr>
               <w:t>Coordinador de configuración</w:t>
             </w:r>
@@ -13254,16 +13041,16 @@
                 <w:rFonts w:ascii="Times New Roman" w:eastAsia="Times New Roman" w:hAnsi="Times New Roman" w:cs="Times New Roman"/>
                 <w:sz w:val="24"/>
                 <w:szCs w:val="24"/>
-                <w:lang w:val="es-ES_tradnl" w:eastAsia="es-ES_tradnl"/>
+                <w:lang w:eastAsia="es-ES_tradnl"/>
               </w:rPr>
             </w:pPr>
             <w:r>
               <w:rPr>
                 <w:rFonts w:ascii="Calibri" w:eastAsia="Times New Roman" w:hAnsi="Calibri" w:cs="Calibri"/>
                 <w:color w:val="000000"/>
-                <w:lang w:val="es-ES_tradnl" w:eastAsia="es-ES_tradnl"/>
-              </w:rPr>
-              <w:t>3.4</w:t>
+                <w:lang w:eastAsia="es-ES_tradnl"/>
+              </w:rPr>
+              <w:t>6</w:t>
             </w:r>
           </w:p>
         </w:tc>
@@ -13281,19 +13068,26 @@
           <w:p>
             <w:pPr>
               <w:spacing w:after="0" w:line="240" w:lineRule="auto"/>
-              <w:jc w:val="both"/>
               <w:rPr>
                 <w:rFonts w:ascii="Times New Roman" w:eastAsia="Times New Roman" w:hAnsi="Times New Roman" w:cs="Times New Roman"/>
                 <w:sz w:val="24"/>
                 <w:szCs w:val="24"/>
-                <w:lang w:val="es-ES_tradnl" w:eastAsia="es-ES_tradnl"/>
+                <w:lang w:eastAsia="es-ES_tradnl"/>
               </w:rPr>
             </w:pPr>
             <w:r>
               <w:rPr>
                 <w:rFonts w:ascii="Calibri" w:eastAsia="Times New Roman" w:hAnsi="Calibri" w:cs="Calibri"/>
                 <w:color w:val="000000"/>
-                <w:lang w:val="es-ES_tradnl" w:eastAsia="es-ES_tradnl"/>
+                <w:lang w:eastAsia="es-ES_tradnl"/>
+              </w:rPr>
+              <w:t xml:space="preserve">Realizar </w:t>
+            </w:r>
+            <w:r>
+              <w:rPr>
+                <w:rFonts w:ascii="Calibri" w:eastAsia="Times New Roman" w:hAnsi="Calibri" w:cs="Calibri"/>
+                <w:color w:val="000000"/>
+                <w:lang w:eastAsia="es-ES_tradnl"/>
               </w:rPr>
               <w:t>Auditoria de la configuración</w:t>
             </w:r>
@@ -13317,56 +13111,16 @@
               <w:rPr>
                 <w:rFonts w:ascii="Calibri" w:eastAsia="Times New Roman" w:hAnsi="Calibri" w:cs="Calibri"/>
                 <w:color w:val="000000"/>
-                <w:lang w:val="es-ES_tradnl" w:eastAsia="es-ES_tradnl"/>
+                <w:lang w:eastAsia="es-ES_tradnl"/>
               </w:rPr>
             </w:pPr>
             <w:r>
               <w:rPr>
                 <w:rFonts w:ascii="Calibri" w:eastAsia="Times New Roman" w:hAnsi="Calibri" w:cs="Calibri"/>
                 <w:color w:val="000000"/>
-                <w:lang w:val="es-ES_tradnl" w:eastAsia="es-ES_tradnl"/>
-              </w:rPr>
-              <w:t>16</w:t>
-            </w:r>
-            <w:r>
-              <w:rPr>
-                <w:rFonts w:ascii="Calibri" w:eastAsia="Times New Roman" w:hAnsi="Calibri" w:cs="Calibri"/>
-                <w:color w:val="000000"/>
-                <w:lang w:val="es-ES_tradnl" w:eastAsia="es-ES_tradnl"/>
-              </w:rPr>
-              <w:t xml:space="preserve">/05/2018 - </w:t>
-            </w:r>
-            <w:r>
-              <w:rPr>
-                <w:rFonts w:ascii="Calibri" w:eastAsia="Times New Roman" w:hAnsi="Calibri" w:cs="Calibri"/>
-                <w:color w:val="000000"/>
-                <w:lang w:val="es-ES_tradnl" w:eastAsia="es-ES_tradnl"/>
-              </w:rPr>
-              <w:t>23</w:t>
-            </w:r>
-            <w:r>
-              <w:rPr>
-                <w:rFonts w:ascii="Calibri" w:eastAsia="Times New Roman" w:hAnsi="Calibri" w:cs="Calibri"/>
-                <w:color w:val="000000"/>
-                <w:lang w:val="es-ES_tradnl" w:eastAsia="es-ES_tradnl"/>
-              </w:rPr>
-              <w:t>/</w:t>
-            </w:r>
-            <w:r>
-              <w:rPr>
-                <w:rFonts w:ascii="Calibri" w:eastAsia="Times New Roman" w:hAnsi="Calibri" w:cs="Calibri"/>
-                <w:color w:val="000000"/>
-                <w:lang w:val="es-ES_tradnl" w:eastAsia="es-ES_tradnl"/>
-              </w:rPr>
-              <w:t>05</w:t>
-            </w:r>
-            <w:r>
-              <w:rPr>
-                <w:rFonts w:ascii="Calibri" w:eastAsia="Times New Roman" w:hAnsi="Calibri" w:cs="Calibri"/>
-                <w:color w:val="000000"/>
-                <w:lang w:val="es-ES_tradnl" w:eastAsia="es-ES_tradnl"/>
-              </w:rPr>
-              <w:t>/2018</w:t>
+                <w:lang w:eastAsia="es-ES_tradnl"/>
+              </w:rPr>
+              <w:t>5 días</w:t>
             </w:r>
           </w:p>
         </w:tc>
@@ -13388,14 +13142,14 @@
               <w:rPr>
                 <w:rFonts w:ascii="Calibri" w:eastAsia="Times New Roman" w:hAnsi="Calibri" w:cs="Calibri"/>
                 <w:color w:val="000000"/>
-                <w:lang w:val="es-ES_tradnl" w:eastAsia="es-ES_tradnl"/>
+                <w:lang w:eastAsia="es-ES_tradnl"/>
               </w:rPr>
             </w:pPr>
             <w:r>
               <w:rPr>
                 <w:rFonts w:ascii="Calibri" w:eastAsia="Times New Roman" w:hAnsi="Calibri" w:cs="Calibri"/>
                 <w:color w:val="000000"/>
-                <w:lang w:val="es-ES_tradnl" w:eastAsia="es-ES_tradnl"/>
+                <w:lang w:eastAsia="es-ES_tradnl"/>
               </w:rPr>
               <w:t>Inspector de Aseguramiento de la calidad</w:t>
             </w:r>
@@ -13431,16 +13185,16 @@
                 <w:rFonts w:ascii="Times New Roman" w:eastAsia="Times New Roman" w:hAnsi="Times New Roman" w:cs="Times New Roman"/>
                 <w:sz w:val="24"/>
                 <w:szCs w:val="24"/>
-                <w:lang w:val="es-ES_tradnl" w:eastAsia="es-ES_tradnl"/>
+                <w:lang w:eastAsia="es-ES_tradnl"/>
               </w:rPr>
             </w:pPr>
             <w:r>
               <w:rPr>
                 <w:rFonts w:ascii="Calibri" w:eastAsia="Times New Roman" w:hAnsi="Calibri" w:cs="Calibri"/>
                 <w:color w:val="000000"/>
-                <w:lang w:val="es-ES_tradnl" w:eastAsia="es-ES_tradnl"/>
-              </w:rPr>
-              <w:t>3.5</w:t>
+                <w:lang w:eastAsia="es-ES_tradnl"/>
+              </w:rPr>
+              <w:t>7</w:t>
             </w:r>
           </w:p>
         </w:tc>
@@ -13463,23 +13217,55 @@
                 <w:rFonts w:ascii="Times New Roman" w:eastAsia="Times New Roman" w:hAnsi="Times New Roman" w:cs="Times New Roman"/>
                 <w:sz w:val="24"/>
                 <w:szCs w:val="24"/>
-                <w:lang w:val="es-ES_tradnl" w:eastAsia="es-ES_tradnl"/>
+                <w:lang w:eastAsia="es-ES_tradnl"/>
               </w:rPr>
             </w:pPr>
             <w:r>
               <w:rPr>
                 <w:rFonts w:ascii="Calibri" w:eastAsia="Times New Roman" w:hAnsi="Calibri" w:cs="Calibri"/>
                 <w:color w:val="000000"/>
-                <w:lang w:val="es-ES_tradnl" w:eastAsia="es-ES_tradnl"/>
-              </w:rPr>
-              <w:t xml:space="preserve">Gestión y entrega de </w:t>
+                <w:lang w:eastAsia="es-ES_tradnl"/>
+              </w:rPr>
+              <w:t>Gesti</w:t>
+            </w:r>
+            <w:r>
+              <w:rPr>
+                <w:rFonts w:ascii="Calibri" w:eastAsia="Times New Roman" w:hAnsi="Calibri" w:cs="Calibri"/>
+                <w:color w:val="000000"/>
+                <w:lang w:eastAsia="es-ES_tradnl"/>
+              </w:rPr>
+              <w:t>o</w:t>
+            </w:r>
+            <w:r>
+              <w:rPr>
+                <w:rFonts w:ascii="Calibri" w:eastAsia="Times New Roman" w:hAnsi="Calibri" w:cs="Calibri"/>
+                <w:color w:val="000000"/>
+                <w:lang w:eastAsia="es-ES_tradnl"/>
+              </w:rPr>
+              <w:t>n</w:t>
+            </w:r>
+            <w:r>
+              <w:rPr>
+                <w:rFonts w:ascii="Calibri" w:eastAsia="Times New Roman" w:hAnsi="Calibri" w:cs="Calibri"/>
+                <w:color w:val="000000"/>
+                <w:lang w:eastAsia="es-ES_tradnl"/>
+              </w:rPr>
+              <w:t>ar</w:t>
+            </w:r>
+            <w:r>
+              <w:rPr>
+                <w:rFonts w:ascii="Calibri" w:eastAsia="Times New Roman" w:hAnsi="Calibri" w:cs="Calibri"/>
+                <w:color w:val="000000"/>
+                <w:lang w:eastAsia="es-ES_tradnl"/>
+              </w:rPr>
+              <w:t xml:space="preserve"> entrega de </w:t>
             </w:r>
             <w:proofErr w:type="spellStart"/>
             <w:r>
               <w:rPr>
                 <w:rFonts w:ascii="Calibri" w:eastAsia="Times New Roman" w:hAnsi="Calibri" w:cs="Calibri"/>
                 <w:color w:val="000000"/>
-                <w:lang w:val="es-ES_tradnl" w:eastAsia="es-ES_tradnl"/>
+                <w:lang w:eastAsia="es-ES_tradnl"/>
               </w:rPr>
               <w:t>releases</w:t>
             </w:r>
@@ -13488,7 +13274,7 @@
               <w:rPr>
                 <w:rFonts w:ascii="Calibri" w:eastAsia="Times New Roman" w:hAnsi="Calibri" w:cs="Calibri"/>
                 <w:color w:val="000000"/>
-                <w:lang w:val="es-ES_tradnl" w:eastAsia="es-ES_tradnl"/>
+                <w:lang w:eastAsia="es-ES_tradnl"/>
               </w:rPr>
               <w:t xml:space="preserve"> de software</w:t>
             </w:r>
@@ -13513,72 +13299,16 @@
                 <w:rFonts w:ascii="Times New Roman" w:eastAsia="Times New Roman" w:hAnsi="Times New Roman" w:cs="Times New Roman"/>
                 <w:sz w:val="24"/>
                 <w:szCs w:val="24"/>
-                <w:lang w:val="es-ES_tradnl" w:eastAsia="es-ES_tradnl"/>
+                <w:lang w:eastAsia="es-ES_tradnl"/>
               </w:rPr>
             </w:pPr>
             <w:r>
               <w:rPr>
                 <w:rFonts w:ascii="Calibri" w:eastAsia="Times New Roman" w:hAnsi="Calibri" w:cs="Calibri"/>
                 <w:color w:val="000000"/>
-                <w:lang w:val="es-ES_tradnl" w:eastAsia="es-ES_tradnl"/>
-              </w:rPr>
-              <w:t>23</w:t>
-            </w:r>
-            <w:r>
-              <w:rPr>
-                <w:rFonts w:ascii="Calibri" w:eastAsia="Times New Roman" w:hAnsi="Calibri" w:cs="Calibri"/>
-                <w:color w:val="000000"/>
-                <w:lang w:val="es-ES_tradnl" w:eastAsia="es-ES_tradnl"/>
-              </w:rPr>
-              <w:t>/</w:t>
-            </w:r>
-            <w:r>
-              <w:rPr>
-                <w:rFonts w:ascii="Calibri" w:eastAsia="Times New Roman" w:hAnsi="Calibri" w:cs="Calibri"/>
-                <w:color w:val="000000"/>
-                <w:lang w:val="es-ES_tradnl" w:eastAsia="es-ES_tradnl"/>
-              </w:rPr>
-              <w:t>05</w:t>
-            </w:r>
-            <w:r>
-              <w:rPr>
-                <w:rFonts w:ascii="Calibri" w:eastAsia="Times New Roman" w:hAnsi="Calibri" w:cs="Calibri"/>
-                <w:color w:val="000000"/>
-                <w:lang w:val="es-ES_tradnl" w:eastAsia="es-ES_tradnl"/>
-              </w:rPr>
-              <w:t xml:space="preserve">/2018 - </w:t>
-            </w:r>
-            <w:r>
-              <w:rPr>
-                <w:rFonts w:ascii="Calibri" w:eastAsia="Times New Roman" w:hAnsi="Calibri" w:cs="Calibri"/>
-                <w:color w:val="000000"/>
-                <w:lang w:val="es-ES_tradnl" w:eastAsia="es-ES_tradnl"/>
-              </w:rPr>
-              <w:t>30</w:t>
-            </w:r>
-            <w:r>
-              <w:rPr>
-                <w:rFonts w:ascii="Calibri" w:eastAsia="Times New Roman" w:hAnsi="Calibri" w:cs="Calibri"/>
-                <w:color w:val="000000"/>
-                <w:lang w:val="es-ES_tradnl" w:eastAsia="es-ES_tradnl"/>
-              </w:rPr>
-              <w:t>/0</w:t>
-            </w:r>
-            <w:r>
-              <w:rPr>
-                <w:rFonts w:ascii="Calibri" w:eastAsia="Times New Roman" w:hAnsi="Calibri" w:cs="Calibri"/>
-                <w:color w:val="000000"/>
-                <w:lang w:val="es-ES_tradnl" w:eastAsia="es-ES_tradnl"/>
-              </w:rPr>
-              <w:t>5/</w:t>
-            </w:r>
-            <w:r>
-              <w:rPr>
-                <w:rFonts w:ascii="Calibri" w:eastAsia="Times New Roman" w:hAnsi="Calibri" w:cs="Calibri"/>
-                <w:color w:val="000000"/>
-                <w:lang w:val="es-ES_tradnl" w:eastAsia="es-ES_tradnl"/>
-              </w:rPr>
-              <w:t>2018</w:t>
+                <w:lang w:eastAsia="es-ES_tradnl"/>
+              </w:rPr>
+              <w:t>5 días</w:t>
             </w:r>
           </w:p>
         </w:tc>
@@ -13601,24 +13331,16 @@
                 <w:rFonts w:ascii="Times New Roman" w:eastAsia="Times New Roman" w:hAnsi="Times New Roman" w:cs="Times New Roman"/>
                 <w:sz w:val="24"/>
                 <w:szCs w:val="24"/>
-                <w:lang w:val="es-ES_tradnl" w:eastAsia="es-ES_tradnl"/>
+                <w:lang w:eastAsia="es-ES_tradnl"/>
               </w:rPr>
             </w:pPr>
             <w:r>
               <w:rPr>
                 <w:rFonts w:ascii="Calibri" w:eastAsia="Times New Roman" w:hAnsi="Calibri" w:cs="Calibri"/>
                 <w:color w:val="000000"/>
-                <w:lang w:val="es-ES_tradnl" w:eastAsia="es-ES_tradnl"/>
-              </w:rPr>
-              <w:t>Inspector de Aseguramiento de la calidad</w:t>
-            </w:r>
-            <w:r>
-              <w:rPr>
-                <w:rFonts w:ascii="Calibri" w:eastAsia="Times New Roman" w:hAnsi="Calibri" w:cs="Calibri"/>
-                <w:color w:val="000000"/>
-                <w:lang w:val="es-ES_tradnl" w:eastAsia="es-ES_tradnl"/>
-              </w:rPr>
-              <w:t>, Gestor de cambios</w:t>
+                <w:lang w:eastAsia="es-ES_tradnl"/>
+              </w:rPr>
+              <w:t>Inspector de Aseguramiento de la calidad, Gestor de cambios</w:t>
             </w:r>
           </w:p>
         </w:tc>
@@ -13654,7 +13376,7 @@
           <w:b/>
         </w:rPr>
       </w:pPr>
-      <w:bookmarkStart w:id="20" w:name="_Toc512814877"/>
+      <w:bookmarkStart w:id="20" w:name="_Toc512865537"/>
       <w:r>
         <w:rPr>
           <w:b/>
@@ -14468,7 +14190,7 @@
 </file>
 
 <file path=word/endnotes.xml><?xml version="1.0" encoding="utf-8"?>
-<w:endnotes xmlns:wpc="http://schemas.microsoft.com/office/word/2010/wordprocessingCanvas" xmlns:mc="http://schemas.openxmlformats.org/markup-compatibility/2006" xmlns:o="urn:schemas-microsoft-com:office:office" xmlns:r="http://schemas.openxmlformats.org/officeDocument/2006/relationships" xmlns:m="http://schemas.openxmlformats.org/officeDocument/2006/math" xmlns:v="urn:schemas-microsoft-com:vml" xmlns:wp14="http://schemas.microsoft.com/office/word/2010/wordprocessingDrawing" xmlns:wp="http://schemas.openxmlformats.org/drawingml/2006/wordprocessingDrawing" xmlns:w10="urn:schemas-microsoft-com:office:word" xmlns:w="http://schemas.openxmlformats.org/wordprocessingml/2006/main" xmlns:w14="http://schemas.microsoft.com/office/word/2010/wordml" xmlns:w15="http://schemas.microsoft.com/office/word/2012/wordml" xmlns:wpg="http://schemas.microsoft.com/office/word/2010/wordprocessingGroup" xmlns:wpi="http://schemas.microsoft.com/office/word/2010/wordprocessingInk" xmlns:wne="http://schemas.microsoft.com/office/word/2006/wordml" xmlns:wps="http://schemas.microsoft.com/office/word/2010/wordprocessingShape" mc:Ignorable="w14 w15 wp14">
+<w:endnotes xmlns:wpc="http://schemas.microsoft.com/office/word/2010/wordprocessingCanvas" xmlns:cx="http://schemas.microsoft.com/office/drawing/2014/chartex" xmlns:cx1="http://schemas.microsoft.com/office/drawing/2015/9/8/chartex" xmlns:cx2="http://schemas.microsoft.com/office/drawing/2015/10/21/chartex" xmlns:cx3="http://schemas.microsoft.com/office/drawing/2016/5/9/chartex" xmlns:cx4="http://schemas.microsoft.com/office/drawing/2016/5/10/chartex" xmlns:cx5="http://schemas.microsoft.com/office/drawing/2016/5/11/chartex" xmlns:cx6="http://schemas.microsoft.com/office/drawing/2016/5/12/chartex" xmlns:cx7="http://schemas.microsoft.com/office/drawing/2016/5/13/chartex" xmlns:cx8="http://schemas.microsoft.com/office/drawing/2016/5/14/chartex" xmlns:mc="http://schemas.openxmlformats.org/markup-compatibility/2006" xmlns:aink="http://schemas.microsoft.com/office/drawing/2016/ink" xmlns:am3d="http://schemas.microsoft.com/office/drawing/2017/model3d" xmlns:o="urn:schemas-microsoft-com:office:office" xmlns:r="http://schemas.openxmlformats.org/officeDocument/2006/relationships" xmlns:m="http://schemas.openxmlformats.org/officeDocument/2006/math" xmlns:v="urn:schemas-microsoft-com:vml" xmlns:wp14="http://schemas.microsoft.com/office/word/2010/wordprocessingDrawing" xmlns:wp="http://schemas.openxmlformats.org/drawingml/2006/wordprocessingDrawing" xmlns:w10="urn:schemas-microsoft-com:office:word" xmlns:w="http://schemas.openxmlformats.org/wordprocessingml/2006/main" xmlns:w14="http://schemas.microsoft.com/office/word/2010/wordml" xmlns:w15="http://schemas.microsoft.com/office/word/2012/wordml" xmlns:w16cid="http://schemas.microsoft.com/office/word/2016/wordml/cid" xmlns:w16se="http://schemas.microsoft.com/office/word/2015/wordml/symex" xmlns:wpg="http://schemas.microsoft.com/office/word/2010/wordprocessingGroup" xmlns:wpi="http://schemas.microsoft.com/office/word/2010/wordprocessingInk" xmlns:wne="http://schemas.microsoft.com/office/word/2006/wordml" xmlns:wps="http://schemas.microsoft.com/office/word/2010/wordprocessingShape" mc:Ignorable="w14 w15 w16se w16cid wp14">
   <w:endnote w:type="separator" w:id="-1">
     <w:p>
       <w:pPr>
@@ -14493,7 +14215,7 @@
 </file>
 
 <file path=word/footer1.xml><?xml version="1.0" encoding="utf-8"?>
-<w:ftr xmlns:wpc="http://schemas.microsoft.com/office/word/2010/wordprocessingCanvas" xmlns:mc="http://schemas.openxmlformats.org/markup-compatibility/2006" xmlns:o="urn:schemas-microsoft-com:office:office" xmlns:r="http://schemas.openxmlformats.org/officeDocument/2006/relationships" xmlns:m="http://schemas.openxmlformats.org/officeDocument/2006/math" xmlns:v="urn:schemas-microsoft-com:vml" xmlns:wp14="http://schemas.microsoft.com/office/word/2010/wordprocessingDrawing" xmlns:wp="http://schemas.openxmlformats.org/drawingml/2006/wordprocessingDrawing" xmlns:w10="urn:schemas-microsoft-com:office:word" xmlns:w="http://schemas.openxmlformats.org/wordprocessingml/2006/main" xmlns:w14="http://schemas.microsoft.com/office/word/2010/wordml" xmlns:w15="http://schemas.microsoft.com/office/word/2012/wordml" xmlns:wpg="http://schemas.microsoft.com/office/word/2010/wordprocessingGroup" xmlns:wpi="http://schemas.microsoft.com/office/word/2010/wordprocessingInk" xmlns:wne="http://schemas.microsoft.com/office/word/2006/wordml" xmlns:wps="http://schemas.microsoft.com/office/word/2010/wordprocessingShape" mc:Ignorable="w14 w15 wp14">
+<w:ftr xmlns:wpc="http://schemas.microsoft.com/office/word/2010/wordprocessingCanvas" xmlns:cx="http://schemas.microsoft.com/office/drawing/2014/chartex" xmlns:cx1="http://schemas.microsoft.com/office/drawing/2015/9/8/chartex" xmlns:cx2="http://schemas.microsoft.com/office/drawing/2015/10/21/chartex" xmlns:cx3="http://schemas.microsoft.com/office/drawing/2016/5/9/chartex" xmlns:cx4="http://schemas.microsoft.com/office/drawing/2016/5/10/chartex" xmlns:cx5="http://schemas.microsoft.com/office/drawing/2016/5/11/chartex" xmlns:cx6="http://schemas.microsoft.com/office/drawing/2016/5/12/chartex" xmlns:cx7="http://schemas.microsoft.com/office/drawing/2016/5/13/chartex" xmlns:cx8="http://schemas.microsoft.com/office/drawing/2016/5/14/chartex" xmlns:mc="http://schemas.openxmlformats.org/markup-compatibility/2006" xmlns:aink="http://schemas.microsoft.com/office/drawing/2016/ink" xmlns:am3d="http://schemas.microsoft.com/office/drawing/2017/model3d" xmlns:o="urn:schemas-microsoft-com:office:office" xmlns:r="http://schemas.openxmlformats.org/officeDocument/2006/relationships" xmlns:m="http://schemas.openxmlformats.org/officeDocument/2006/math" xmlns:v="urn:schemas-microsoft-com:vml" xmlns:wp14="http://schemas.microsoft.com/office/word/2010/wordprocessingDrawing" xmlns:wp="http://schemas.openxmlformats.org/drawingml/2006/wordprocessingDrawing" xmlns:w10="urn:schemas-microsoft-com:office:word" xmlns:w="http://schemas.openxmlformats.org/wordprocessingml/2006/main" xmlns:w14="http://schemas.microsoft.com/office/word/2010/wordml" xmlns:w15="http://schemas.microsoft.com/office/word/2012/wordml" xmlns:w16cid="http://schemas.microsoft.com/office/word/2016/wordml/cid" xmlns:w16se="http://schemas.microsoft.com/office/word/2015/wordml/symex" xmlns:wpg="http://schemas.microsoft.com/office/word/2010/wordprocessingGroup" xmlns:wpi="http://schemas.microsoft.com/office/word/2010/wordprocessingInk" xmlns:wne="http://schemas.microsoft.com/office/word/2006/wordml" xmlns:wps="http://schemas.microsoft.com/office/word/2010/wordprocessingShape" mc:Ignorable="w14 w15 w16se w16cid wp14">
   <w:tbl>
     <w:tblPr>
       <w:tblW w:w="5000" w:type="pct"/>
@@ -14623,7 +14345,7 @@
 </file>
 
 <file path=word/footnotes.xml><?xml version="1.0" encoding="utf-8"?>
-<w:footnotes xmlns:wpc="http://schemas.microsoft.com/office/word/2010/wordprocessingCanvas" xmlns:mc="http://schemas.openxmlformats.org/markup-compatibility/2006" xmlns:o="urn:schemas-microsoft-com:office:office" xmlns:r="http://schemas.openxmlformats.org/officeDocument/2006/relationships" xmlns:m="http://schemas.openxmlformats.org/officeDocument/2006/math" xmlns:v="urn:schemas-microsoft-com:vml" xmlns:wp14="http://schemas.microsoft.com/office/word/2010/wordprocessingDrawing" xmlns:wp="http://schemas.openxmlformats.org/drawingml/2006/wordprocessingDrawing" xmlns:w10="urn:schemas-microsoft-com:office:word" xmlns:w="http://schemas.openxmlformats.org/wordprocessingml/2006/main" xmlns:w14="http://schemas.microsoft.com/office/word/2010/wordml" xmlns:w15="http://schemas.microsoft.com/office/word/2012/wordml" xmlns:wpg="http://schemas.microsoft.com/office/word/2010/wordprocessingGroup" xmlns:wpi="http://schemas.microsoft.com/office/word/2010/wordprocessingInk" xmlns:wne="http://schemas.microsoft.com/office/word/2006/wordml" xmlns:wps="http://schemas.microsoft.com/office/word/2010/wordprocessingShape" mc:Ignorable="w14 w15 wp14">
+<w:footnotes xmlns:wpc="http://schemas.microsoft.com/office/word/2010/wordprocessingCanvas" xmlns:cx="http://schemas.microsoft.com/office/drawing/2014/chartex" xmlns:cx1="http://schemas.microsoft.com/office/drawing/2015/9/8/chartex" xmlns:cx2="http://schemas.microsoft.com/office/drawing/2015/10/21/chartex" xmlns:cx3="http://schemas.microsoft.com/office/drawing/2016/5/9/chartex" xmlns:cx4="http://schemas.microsoft.com/office/drawing/2016/5/10/chartex" xmlns:cx5="http://schemas.microsoft.com/office/drawing/2016/5/11/chartex" xmlns:cx6="http://schemas.microsoft.com/office/drawing/2016/5/12/chartex" xmlns:cx7="http://schemas.microsoft.com/office/drawing/2016/5/13/chartex" xmlns:cx8="http://schemas.microsoft.com/office/drawing/2016/5/14/chartex" xmlns:mc="http://schemas.openxmlformats.org/markup-compatibility/2006" xmlns:aink="http://schemas.microsoft.com/office/drawing/2016/ink" xmlns:am3d="http://schemas.microsoft.com/office/drawing/2017/model3d" xmlns:o="urn:schemas-microsoft-com:office:office" xmlns:r="http://schemas.openxmlformats.org/officeDocument/2006/relationships" xmlns:m="http://schemas.openxmlformats.org/officeDocument/2006/math" xmlns:v="urn:schemas-microsoft-com:vml" xmlns:wp14="http://schemas.microsoft.com/office/word/2010/wordprocessingDrawing" xmlns:wp="http://schemas.openxmlformats.org/drawingml/2006/wordprocessingDrawing" xmlns:w10="urn:schemas-microsoft-com:office:word" xmlns:w="http://schemas.openxmlformats.org/wordprocessingml/2006/main" xmlns:w14="http://schemas.microsoft.com/office/word/2010/wordml" xmlns:w15="http://schemas.microsoft.com/office/word/2012/wordml" xmlns:w16cid="http://schemas.microsoft.com/office/word/2016/wordml/cid" xmlns:w16se="http://schemas.microsoft.com/office/word/2015/wordml/symex" xmlns:wpg="http://schemas.microsoft.com/office/word/2010/wordprocessingGroup" xmlns:wpi="http://schemas.microsoft.com/office/word/2010/wordprocessingInk" xmlns:wne="http://schemas.microsoft.com/office/word/2006/wordml" xmlns:wps="http://schemas.microsoft.com/office/word/2010/wordprocessingShape" mc:Ignorable="w14 w15 w16se w16cid wp14">
   <w:footnote w:type="separator" w:id="-1">
     <w:p>
       <w:pPr>
@@ -14648,7 +14370,7 @@
 </file>
 
 <file path=word/header1.xml><?xml version="1.0" encoding="utf-8"?>
-<w:hdr xmlns:wpc="http://schemas.microsoft.com/office/word/2010/wordprocessingCanvas" xmlns:mc="http://schemas.openxmlformats.org/markup-compatibility/2006" xmlns:o="urn:schemas-microsoft-com:office:office" xmlns:r="http://schemas.openxmlformats.org/officeDocument/2006/relationships" xmlns:m="http://schemas.openxmlformats.org/officeDocument/2006/math" xmlns:v="urn:schemas-microsoft-com:vml" xmlns:wp14="http://schemas.microsoft.com/office/word/2010/wordprocessingDrawing" xmlns:wp="http://schemas.openxmlformats.org/drawingml/2006/wordprocessingDrawing" xmlns:w10="urn:schemas-microsoft-com:office:word" xmlns:w="http://schemas.openxmlformats.org/wordprocessingml/2006/main" xmlns:w14="http://schemas.microsoft.com/office/word/2010/wordml" xmlns:w15="http://schemas.microsoft.com/office/word/2012/wordml" xmlns:wpg="http://schemas.microsoft.com/office/word/2010/wordprocessingGroup" xmlns:wpi="http://schemas.microsoft.com/office/word/2010/wordprocessingInk" xmlns:wne="http://schemas.microsoft.com/office/word/2006/wordml" xmlns:wps="http://schemas.microsoft.com/office/word/2010/wordprocessingShape" mc:Ignorable="w14 w15 wp14">
+<w:hdr xmlns:wpc="http://schemas.microsoft.com/office/word/2010/wordprocessingCanvas" xmlns:cx="http://schemas.microsoft.com/office/drawing/2014/chartex" xmlns:cx1="http://schemas.microsoft.com/office/drawing/2015/9/8/chartex" xmlns:cx2="http://schemas.microsoft.com/office/drawing/2015/10/21/chartex" xmlns:cx3="http://schemas.microsoft.com/office/drawing/2016/5/9/chartex" xmlns:cx4="http://schemas.microsoft.com/office/drawing/2016/5/10/chartex" xmlns:cx5="http://schemas.microsoft.com/office/drawing/2016/5/11/chartex" xmlns:cx6="http://schemas.microsoft.com/office/drawing/2016/5/12/chartex" xmlns:cx7="http://schemas.microsoft.com/office/drawing/2016/5/13/chartex" xmlns:cx8="http://schemas.microsoft.com/office/drawing/2016/5/14/chartex" xmlns:mc="http://schemas.openxmlformats.org/markup-compatibility/2006" xmlns:aink="http://schemas.microsoft.com/office/drawing/2016/ink" xmlns:am3d="http://schemas.microsoft.com/office/drawing/2017/model3d" xmlns:o="urn:schemas-microsoft-com:office:office" xmlns:r="http://schemas.openxmlformats.org/officeDocument/2006/relationships" xmlns:m="http://schemas.openxmlformats.org/officeDocument/2006/math" xmlns:v="urn:schemas-microsoft-com:vml" xmlns:wp14="http://schemas.microsoft.com/office/word/2010/wordprocessingDrawing" xmlns:wp="http://schemas.openxmlformats.org/drawingml/2006/wordprocessingDrawing" xmlns:w10="urn:schemas-microsoft-com:office:word" xmlns:w="http://schemas.openxmlformats.org/wordprocessingml/2006/main" xmlns:w14="http://schemas.microsoft.com/office/word/2010/wordml" xmlns:w15="http://schemas.microsoft.com/office/word/2012/wordml" xmlns:w16cid="http://schemas.microsoft.com/office/word/2016/wordml/cid" xmlns:w16se="http://schemas.microsoft.com/office/word/2015/wordml/symex" xmlns:wpg="http://schemas.microsoft.com/office/word/2010/wordprocessingGroup" xmlns:wpi="http://schemas.microsoft.com/office/word/2010/wordprocessingInk" xmlns:wne="http://schemas.microsoft.com/office/word/2006/wordml" xmlns:wps="http://schemas.microsoft.com/office/word/2010/wordprocessingShape" mc:Ignorable="w14 w15 w16se w16cid wp14">
   <w:tbl>
     <w:tblPr>
       <w:tblW w:w="5055" w:type="pct"/>
@@ -14748,7 +14470,7 @@
               <w:sz w:val="19"/>
               <w:szCs w:val="19"/>
             </w:rPr>
-            <w:t>7</w:t>
+            <w:t>8</w:t>
           </w:r>
         </w:p>
       </w:tc>
@@ -14809,7 +14531,7 @@
 </file>
 
 <file path=word/numbering.xml><?xml version="1.0" encoding="utf-8"?>
-<w:numbering xmlns:wpc="http://schemas.microsoft.com/office/word/2010/wordprocessingCanvas" xmlns:mc="http://schemas.openxmlformats.org/markup-compatibility/2006" xmlns:o="urn:schemas-microsoft-com:office:office" xmlns:r="http://schemas.openxmlformats.org/officeDocument/2006/relationships" xmlns:m="http://schemas.openxmlformats.org/officeDocument/2006/math" xmlns:v="urn:schemas-microsoft-com:vml" xmlns:wp14="http://schemas.microsoft.com/office/word/2010/wordprocessingDrawing" xmlns:wp="http://schemas.openxmlformats.org/drawingml/2006/wordprocessingDrawing" xmlns:w10="urn:schemas-microsoft-com:office:word" xmlns:w="http://schemas.openxmlformats.org/wordprocessingml/2006/main" xmlns:w14="http://schemas.microsoft.com/office/word/2010/wordml" xmlns:w15="http://schemas.microsoft.com/office/word/2012/wordml" xmlns:wpg="http://schemas.microsoft.com/office/word/2010/wordprocessingGroup" xmlns:wpi="http://schemas.microsoft.com/office/word/2010/wordprocessingInk" xmlns:wne="http://schemas.microsoft.com/office/word/2006/wordml" xmlns:wps="http://schemas.microsoft.com/office/word/2010/wordprocessingShape" mc:Ignorable="w14 w15 wp14">
+<w:numbering xmlns:wpc="http://schemas.microsoft.com/office/word/2010/wordprocessingCanvas" xmlns:cx="http://schemas.microsoft.com/office/drawing/2014/chartex" xmlns:cx1="http://schemas.microsoft.com/office/drawing/2015/9/8/chartex" xmlns:cx2="http://schemas.microsoft.com/office/drawing/2015/10/21/chartex" xmlns:cx3="http://schemas.microsoft.com/office/drawing/2016/5/9/chartex" xmlns:cx4="http://schemas.microsoft.com/office/drawing/2016/5/10/chartex" xmlns:cx5="http://schemas.microsoft.com/office/drawing/2016/5/11/chartex" xmlns:cx6="http://schemas.microsoft.com/office/drawing/2016/5/12/chartex" xmlns:cx7="http://schemas.microsoft.com/office/drawing/2016/5/13/chartex" xmlns:cx8="http://schemas.microsoft.com/office/drawing/2016/5/14/chartex" xmlns:mc="http://schemas.openxmlformats.org/markup-compatibility/2006" xmlns:aink="http://schemas.microsoft.com/office/drawing/2016/ink" xmlns:am3d="http://schemas.microsoft.com/office/drawing/2017/model3d" xmlns:o="urn:schemas-microsoft-com:office:office" xmlns:r="http://schemas.openxmlformats.org/officeDocument/2006/relationships" xmlns:m="http://schemas.openxmlformats.org/officeDocument/2006/math" xmlns:v="urn:schemas-microsoft-com:vml" xmlns:wp14="http://schemas.microsoft.com/office/word/2010/wordprocessingDrawing" xmlns:wp="http://schemas.openxmlformats.org/drawingml/2006/wordprocessingDrawing" xmlns:w10="urn:schemas-microsoft-com:office:word" xmlns:w="http://schemas.openxmlformats.org/wordprocessingml/2006/main" xmlns:w14="http://schemas.microsoft.com/office/word/2010/wordml" xmlns:w15="http://schemas.microsoft.com/office/word/2012/wordml" xmlns:w16cid="http://schemas.microsoft.com/office/word/2016/wordml/cid" xmlns:w16se="http://schemas.microsoft.com/office/word/2015/wordml/symex" xmlns:wpg="http://schemas.microsoft.com/office/word/2010/wordprocessingGroup" xmlns:wpi="http://schemas.microsoft.com/office/word/2010/wordprocessingInk" xmlns:wne="http://schemas.microsoft.com/office/word/2006/wordml" xmlns:wps="http://schemas.microsoft.com/office/word/2010/wordprocessingShape" mc:Ignorable="w14 w15 w16se w16cid wp14">
   <w:abstractNum w:abstractNumId="0" w15:restartNumberingAfterBreak="0">
     <w:nsid w:val="01066A0F"/>
     <w:multiLevelType w:val="hybridMultilevel"/>
@@ -16447,7 +16169,7 @@
 </file>
 
 <file path=word/styles.xml><?xml version="1.0" encoding="utf-8"?>
-<w:styles xmlns:mc="http://schemas.openxmlformats.org/markup-compatibility/2006" xmlns:r="http://schemas.openxmlformats.org/officeDocument/2006/relationships" xmlns:w="http://schemas.openxmlformats.org/wordprocessingml/2006/main" xmlns:w14="http://schemas.microsoft.com/office/word/2010/wordml" xmlns:w15="http://schemas.microsoft.com/office/word/2012/wordml" mc:Ignorable="w14 w15">
+<w:styles xmlns:mc="http://schemas.openxmlformats.org/markup-compatibility/2006" xmlns:r="http://schemas.openxmlformats.org/officeDocument/2006/relationships" xmlns:w="http://schemas.openxmlformats.org/wordprocessingml/2006/main" xmlns:w14="http://schemas.microsoft.com/office/word/2010/wordml" xmlns:w15="http://schemas.microsoft.com/office/word/2012/wordml" xmlns:w16cid="http://schemas.microsoft.com/office/word/2016/wordml/cid" xmlns:w16se="http://schemas.microsoft.com/office/word/2015/wordml/symex" mc:Ignorable="w14 w15 w16se w16cid">
   <w:docDefaults>
     <w:rPrDefault>
       <w:rPr>
@@ -16463,7 +16185,7 @@
       </w:pPr>
     </w:pPrDefault>
   </w:docDefaults>
-  <w:latentStyles w:defLockedState="0" w:defUIPriority="99" w:defSemiHidden="0" w:defUnhideWhenUsed="0" w:defQFormat="0" w:count="371">
+  <w:latentStyles w:defLockedState="0" w:defUIPriority="99" w:defSemiHidden="0" w:defUnhideWhenUsed="0" w:defQFormat="0" w:count="375">
     <w:lsdException w:name="Normal" w:uiPriority="0" w:qFormat="1"/>
     <w:lsdException w:name="heading 1" w:uiPriority="9" w:qFormat="1"/>
     <w:lsdException w:name="heading 2" w:semiHidden="1" w:uiPriority="9" w:unhideWhenUsed="1" w:qFormat="1"/>
@@ -16835,6 +16557,10 @@
     <w:lsdException w:name="List Table 5 Dark Accent 6" w:uiPriority="50"/>
     <w:lsdException w:name="List Table 6 Colorful Accent 6" w:uiPriority="51"/>
     <w:lsdException w:name="List Table 7 Colorful Accent 6" w:uiPriority="52"/>
+    <w:lsdException w:name="Mention" w:semiHidden="1" w:unhideWhenUsed="1"/>
+    <w:lsdException w:name="Smart Hyperlink" w:semiHidden="1" w:unhideWhenUsed="1"/>
+    <w:lsdException w:name="Hashtag" w:semiHidden="1" w:unhideWhenUsed="1"/>
+    <w:lsdException w:name="Unresolved Mention" w:semiHidden="1" w:unhideWhenUsed="1"/>
   </w:latentStyles>
   <w:style w:type="paragraph" w:default="1" w:styleId="Normal">
     <w:name w:val="Normal"/>
@@ -18212,7 +17938,7 @@
 </file>
 
 <file path=customXml/itemProps2.xml><?xml version="1.0" encoding="utf-8"?>
-<ds:datastoreItem xmlns:ds="http://schemas.openxmlformats.org/officeDocument/2006/customXml" ds:itemID="{E0ED9338-3CC7-49F0-A75E-1F9CB405F8AC}">
+<ds:datastoreItem xmlns:ds="http://schemas.openxmlformats.org/officeDocument/2006/customXml" ds:itemID="{5137FBF7-7E24-439F-A2D0-861525E880A7}">
   <ds:schemaRefs>
     <ds:schemaRef ds:uri="http://schemas.openxmlformats.org/officeDocument/2006/bibliography"/>
   </ds:schemaRefs>

</xml_diff>

<commit_message>
Arregla Organización en PGC
</commit_message>
<xml_diff>
--- a/Documentos/PGC.docx
+++ b/Documentos/PGC.docx
@@ -22,13 +22,13 @@
         </w:rPr>
       </w:sdtEndPr>
       <w:sdtContent>
-        <w:bookmarkStart w:id="0" w:name="_Toc391715346" w:displacedByCustomXml="prev"/>
+        <w:bookmarkStart w:id="0" w:name="_Toc391325453" w:displacedByCustomXml="prev"/>
         <w:bookmarkEnd w:id="0" w:displacedByCustomXml="prev"/>
-        <w:bookmarkStart w:id="1" w:name="_Toc391714504" w:displacedByCustomXml="prev"/>
+        <w:bookmarkStart w:id="1" w:name="_Toc391714464" w:displacedByCustomXml="prev"/>
         <w:bookmarkEnd w:id="1" w:displacedByCustomXml="prev"/>
-        <w:bookmarkStart w:id="2" w:name="_Toc391714464" w:displacedByCustomXml="prev"/>
+        <w:bookmarkStart w:id="2" w:name="_Toc391714504" w:displacedByCustomXml="prev"/>
         <w:bookmarkEnd w:id="2" w:displacedByCustomXml="prev"/>
-        <w:bookmarkStart w:id="3" w:name="_Toc391325453" w:displacedByCustomXml="prev"/>
+        <w:bookmarkStart w:id="3" w:name="_Toc391715346" w:displacedByCustomXml="prev"/>
         <w:bookmarkEnd w:id="3" w:displacedByCustomXml="prev"/>
         <w:p>
           <w:pPr>
@@ -217,7 +217,7 @@
                   </wp:anchor>
                 </w:drawing>
               </mc:Choice>
-              <mc:Fallback xmlns:mv="urn:schemas-microsoft-com:mac:vml" xmlns:mo="http://schemas.microsoft.com/office/mac/office/2008/main">
+              <mc:Fallback xmlns:mo="http://schemas.microsoft.com/office/mac/office/2008/main" xmlns:mv="urn:schemas-microsoft-com:mac:vml">
                 <w:pict>
                   <v:rect w14:anchorId="12366E7F" id="3 Rectángulo" o:spid="_x0000_s1026" style="position:absolute;margin-left:-86pt;margin-top:-70.85pt;width:614.35pt;height:11in;z-index:-251667968;visibility:visible;mso-wrap-style:square;mso-width-percent:0;mso-wrap-distance-left:9pt;mso-wrap-distance-top:0;mso-wrap-distance-right:9pt;mso-wrap-distance-bottom:0;mso-position-horizontal:absolute;mso-position-horizontal-relative:text;mso-position-vertical:absolute;mso-position-vertical-relative:text;mso-width-percent:0;mso-width-relative:margin;v-text-anchor:middle" o:gfxdata="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" fillcolor="#1f497d [3215]" stroked="f" strokeweight="2pt"/>
                 </w:pict>
@@ -782,7 +782,7 @@
                                     <w:szCs w:val="28"/>
                                     <w:lang w:val="es-PE" w:eastAsia="es-PE"/>
                                   </w:rPr>
-                                  <w:t>8</w:t>
+                                  <w:t>9</w:t>
                                 </w:r>
                               </w:p>
                             </w:txbxContent>
@@ -881,7 +881,7 @@
                               <w:szCs w:val="28"/>
                               <w:lang w:val="es-PE" w:eastAsia="es-PE"/>
                             </w:rPr>
-                            <w:t>8</w:t>
+                            <w:t>9</w:t>
                           </w:r>
                         </w:p>
                       </w:txbxContent>
@@ -1144,7 +1144,7 @@
                                     <w:szCs w:val="32"/>
                                     <w:lang w:val="es-PE" w:eastAsia="es-PE"/>
                                   </w:rPr>
-                                  <w:t>Abril</w:t>
+                                  <w:t>Mayo</w:t>
                                 </w:r>
                                 <w:r>
                                   <w:rPr>
@@ -1154,7 +1154,19 @@
                                     <w:szCs w:val="32"/>
                                     <w:lang w:val="es-PE" w:eastAsia="es-PE"/>
                                   </w:rPr>
-                                  <w:t xml:space="preserve"> 201</w:t>
+                                  <w:t xml:space="preserve"> </w:t>
+                                </w:r>
+                                <w:bookmarkStart w:id="4" w:name="_GoBack"/>
+                                <w:bookmarkEnd w:id="4"/>
+                                <w:r>
+                                  <w:rPr>
+                                    <w:rFonts w:asciiTheme="majorHAnsi" w:hAnsiTheme="majorHAnsi"/>
+                                    <w:noProof/>
+                                    <w:sz w:val="32"/>
+                                    <w:szCs w:val="32"/>
+                                    <w:lang w:val="es-PE" w:eastAsia="es-PE"/>
+                                  </w:rPr>
+                                  <w:t>201</w:t>
                                 </w:r>
                                 <w:r>
                                   <w:rPr>
@@ -1205,7 +1217,7 @@
                               <w:szCs w:val="32"/>
                               <w:lang w:val="es-PE" w:eastAsia="es-PE"/>
                             </w:rPr>
-                            <w:t>Abril</w:t>
+                            <w:t>Mayo</w:t>
                           </w:r>
                           <w:r>
                             <w:rPr>
@@ -1215,7 +1227,19 @@
                               <w:szCs w:val="32"/>
                               <w:lang w:val="es-PE" w:eastAsia="es-PE"/>
                             </w:rPr>
-                            <w:t xml:space="preserve"> 201</w:t>
+                            <w:t xml:space="preserve"> </w:t>
+                          </w:r>
+                          <w:bookmarkStart w:id="5" w:name="_GoBack"/>
+                          <w:bookmarkEnd w:id="5"/>
+                          <w:r>
+                            <w:rPr>
+                              <w:rFonts w:asciiTheme="majorHAnsi" w:hAnsiTheme="majorHAnsi"/>
+                              <w:noProof/>
+                              <w:sz w:val="32"/>
+                              <w:szCs w:val="32"/>
+                              <w:lang w:val="es-PE" w:eastAsia="es-PE"/>
+                            </w:rPr>
+                            <w:t>201</w:t>
                           </w:r>
                           <w:r>
                             <w:rPr>
@@ -1706,7 +1730,7 @@
                     <w:sz w:val="22"/>
                     <w:szCs w:val="22"/>
                   </w:rPr>
-                  <w:t>8</w:t>
+                  <w:t>9</w:t>
                 </w:r>
               </w:p>
             </w:tc>
@@ -4434,6 +4458,7 @@
                   <w:pStyle w:val="TableContents"/>
                   <w:jc w:val="center"/>
                   <w:rPr>
+                    <w:rFonts w:hint="eastAsia"/>
                     <w:sz w:val="22"/>
                     <w:szCs w:val="22"/>
                   </w:rPr>
@@ -4463,6 +4488,7 @@
                   <w:pStyle w:val="TableContents"/>
                   <w:jc w:val="center"/>
                   <w:rPr>
+                    <w:rFonts w:hint="eastAsia"/>
                     <w:sz w:val="22"/>
                     <w:szCs w:val="22"/>
                   </w:rPr>
@@ -4492,6 +4518,7 @@
                   <w:pStyle w:val="TableContents"/>
                   <w:jc w:val="center"/>
                   <w:rPr>
+                    <w:rFonts w:hint="eastAsia"/>
                     <w:sz w:val="22"/>
                     <w:szCs w:val="22"/>
                   </w:rPr>
@@ -4501,14 +4528,7 @@
                     <w:sz w:val="22"/>
                     <w:szCs w:val="22"/>
                   </w:rPr>
-                  <w:t xml:space="preserve">José </w:t>
-                </w:r>
-                <w:r>
-                  <w:rPr>
-                    <w:sz w:val="22"/>
-                    <w:szCs w:val="22"/>
-                  </w:rPr>
-                  <w:t>Santos</w:t>
+                  <w:t>José Santos</w:t>
                 </w:r>
               </w:p>
             </w:tc>
@@ -4528,6 +4548,7 @@
                   <w:pStyle w:val="TableContents"/>
                   <w:jc w:val="center"/>
                   <w:rPr>
+                    <w:rFonts w:hint="eastAsia"/>
                     <w:sz w:val="22"/>
                     <w:szCs w:val="22"/>
                   </w:rPr>
@@ -4538,31 +4559,166 @@
                     <w:szCs w:val="22"/>
                   </w:rPr>
                   <w:t>30/04/2018</w:t>
+                </w:r>
+              </w:p>
+            </w:tc>
+          </w:tr>
+          <w:tr>
+            <w:tc>
+              <w:tcPr>
+                <w:tcW w:w="993" w:type="dxa"/>
+                <w:tcMar>
+                  <w:top w:w="55" w:type="dxa"/>
+                  <w:left w:w="55" w:type="dxa"/>
+                  <w:bottom w:w="55" w:type="dxa"/>
+                  <w:right w:w="55" w:type="dxa"/>
+                </w:tcMar>
+                <w:vAlign w:val="center"/>
+              </w:tcPr>
+              <w:p>
+                <w:pPr>
+                  <w:pStyle w:val="TableContents"/>
+                  <w:jc w:val="center"/>
+                  <w:rPr>
+                    <w:sz w:val="22"/>
+                    <w:szCs w:val="22"/>
+                  </w:rPr>
+                </w:pPr>
+                <w:r>
+                  <w:rPr>
+                    <w:sz w:val="22"/>
+                    <w:szCs w:val="22"/>
+                  </w:rPr>
+                  <w:t>3.</w:t>
+                </w:r>
+                <w:r>
+                  <w:rPr>
+                    <w:sz w:val="22"/>
+                    <w:szCs w:val="22"/>
+                  </w:rPr>
+                  <w:t>9</w:t>
+                </w:r>
+              </w:p>
+            </w:tc>
+            <w:tc>
+              <w:tcPr>
+                <w:tcW w:w="2763" w:type="dxa"/>
+                <w:tcMar>
+                  <w:top w:w="55" w:type="dxa"/>
+                  <w:left w:w="55" w:type="dxa"/>
+                  <w:bottom w:w="55" w:type="dxa"/>
+                  <w:right w:w="55" w:type="dxa"/>
+                </w:tcMar>
+                <w:vAlign w:val="center"/>
+              </w:tcPr>
+              <w:p>
+                <w:pPr>
+                  <w:pStyle w:val="TableContents"/>
+                  <w:jc w:val="center"/>
+                  <w:rPr>
+                    <w:sz w:val="22"/>
+                    <w:szCs w:val="22"/>
+                  </w:rPr>
+                </w:pPr>
+                <w:r>
+                  <w:rPr>
+                    <w:sz w:val="22"/>
+                    <w:szCs w:val="22"/>
+                  </w:rPr>
+                  <w:t>Agregada organización</w:t>
+                </w:r>
+              </w:p>
+            </w:tc>
+            <w:tc>
+              <w:tcPr>
+                <w:tcW w:w="3332" w:type="dxa"/>
+                <w:tcMar>
+                  <w:top w:w="55" w:type="dxa"/>
+                  <w:left w:w="55" w:type="dxa"/>
+                  <w:bottom w:w="55" w:type="dxa"/>
+                  <w:right w:w="55" w:type="dxa"/>
+                </w:tcMar>
+                <w:vAlign w:val="center"/>
+              </w:tcPr>
+              <w:p>
+                <w:pPr>
+                  <w:pStyle w:val="TableContents"/>
+                  <w:jc w:val="center"/>
+                  <w:rPr>
+                    <w:sz w:val="22"/>
+                    <w:szCs w:val="22"/>
+                  </w:rPr>
+                </w:pPr>
+                <w:r>
+                  <w:rPr>
+                    <w:sz w:val="22"/>
+                    <w:szCs w:val="22"/>
+                  </w:rPr>
+                  <w:t xml:space="preserve">Jean Pierre </w:t>
+                </w:r>
+                <w:proofErr w:type="spellStart"/>
+                <w:r>
+                  <w:rPr>
+                    <w:sz w:val="22"/>
+                    <w:szCs w:val="22"/>
+                  </w:rPr>
+                  <w:t>Enriquez</w:t>
+                </w:r>
+                <w:proofErr w:type="spellEnd"/>
+              </w:p>
+            </w:tc>
+            <w:tc>
+              <w:tcPr>
+                <w:tcW w:w="1982" w:type="dxa"/>
+                <w:tcMar>
+                  <w:top w:w="55" w:type="dxa"/>
+                  <w:left w:w="55" w:type="dxa"/>
+                  <w:bottom w:w="55" w:type="dxa"/>
+                  <w:right w:w="55" w:type="dxa"/>
+                </w:tcMar>
+                <w:vAlign w:val="center"/>
+              </w:tcPr>
+              <w:p>
+                <w:pPr>
+                  <w:pStyle w:val="TableContents"/>
+                  <w:jc w:val="center"/>
+                  <w:rPr>
+                    <w:sz w:val="22"/>
+                    <w:szCs w:val="22"/>
+                  </w:rPr>
+                </w:pPr>
+                <w:r>
+                  <w:rPr>
+                    <w:sz w:val="22"/>
+                    <w:szCs w:val="22"/>
+                  </w:rPr>
+                  <w:t>01</w:t>
+                </w:r>
+                <w:r>
+                  <w:rPr>
+                    <w:sz w:val="22"/>
+                    <w:szCs w:val="22"/>
+                  </w:rPr>
+                  <w:t>/0</w:t>
+                </w:r>
+                <w:r>
+                  <w:rPr>
+                    <w:sz w:val="22"/>
+                    <w:szCs w:val="22"/>
+                  </w:rPr>
+                  <w:t>5</w:t>
+                </w:r>
+                <w:r>
+                  <w:rPr>
+                    <w:sz w:val="22"/>
+                    <w:szCs w:val="22"/>
+                  </w:rPr>
+                  <w:t>/2018</w:t>
                 </w:r>
               </w:p>
             </w:tc>
           </w:tr>
         </w:tbl>
-        <w:p>
-          <w:pPr>
-            <w:pStyle w:val="Standard"/>
-            <w:rPr>
-              <w:rFonts w:hint="eastAsia"/>
-              <w:sz w:val="22"/>
-              <w:szCs w:val="22"/>
-            </w:rPr>
-          </w:pPr>
-        </w:p>
-        <w:p>
-          <w:pPr>
-            <w:pStyle w:val="Standard"/>
-            <w:rPr>
-              <w:rFonts w:hint="eastAsia"/>
-              <w:sz w:val="22"/>
-              <w:szCs w:val="22"/>
-            </w:rPr>
-          </w:pPr>
-        </w:p>
         <w:p>
           <w:pPr>
             <w:pStyle w:val="Standard"/>
@@ -4586,6 +4742,7 @@
               <w:rFonts w:hint="eastAsia"/>
               <w:b/>
             </w:rPr>
+            <w:lastRenderedPageBreak/>
             <w:br w:type="page"/>
           </w:r>
         </w:p>
@@ -5179,130 +5336,83 @@
               <w:r>
                 <w:fldChar w:fldCharType="separate"/>
               </w:r>
-              <w:bookmarkStart w:id="4" w:name="_GoBack"/>
-              <w:bookmarkEnd w:id="4"/>
-              <w:r>
-                <w:rPr>
-                  <w:rStyle w:val="Hyperlink"/>
-                  <w:noProof/>
-                </w:rPr>
-                <w:fldChar w:fldCharType="begin"/>
-              </w:r>
-              <w:r>
-                <w:rPr>
-                  <w:rStyle w:val="Hyperlink"/>
-                  <w:noProof/>
-                </w:rPr>
-                <w:instrText xml:space="preserve"> </w:instrText>
-              </w:r>
-              <w:r>
-                <w:rPr>
-                  <w:noProof/>
-                </w:rPr>
-                <w:instrText>HYPERLINK \l "_Toc512865522"</w:instrText>
-              </w:r>
-              <w:r>
-                <w:rPr>
-                  <w:rStyle w:val="Hyperlink"/>
-                  <w:noProof/>
-                </w:rPr>
-                <w:instrText xml:space="preserve"> </w:instrText>
-              </w:r>
-              <w:r>
-                <w:rPr>
-                  <w:rStyle w:val="Hyperlink"/>
-                  <w:noProof/>
-                </w:rPr>
-              </w:r>
-              <w:r>
-                <w:rPr>
-                  <w:rStyle w:val="Hyperlink"/>
-                  <w:noProof/>
-                </w:rPr>
-                <w:fldChar w:fldCharType="separate"/>
-              </w:r>
-              <w:r>
-                <w:rPr>
-                  <w:rStyle w:val="Hyperlink"/>
-                  <w:noProof/>
-                  <w:lang w:val="es-ES_tradnl"/>
-                </w:rPr>
-                <w:t>1.</w:t>
-              </w:r>
-              <w:r>
-                <w:rPr>
-                  <w:rFonts w:eastAsiaTheme="minorEastAsia"/>
-                  <w:b w:val="0"/>
-                  <w:bCs w:val="0"/>
-                  <w:caps w:val="0"/>
-                  <w:noProof/>
-                  <w:u w:val="none"/>
-                  <w:lang w:val="es-ES_tradnl" w:eastAsia="es-ES_tradnl"/>
-                </w:rPr>
-                <w:tab/>
-              </w:r>
-              <w:r>
-                <w:rPr>
-                  <w:rStyle w:val="Hyperlink"/>
-                  <w:noProof/>
-                </w:rPr>
-                <w:t>Introducción</w:t>
-              </w:r>
-              <w:r>
-                <w:rPr>
-                  <w:noProof/>
-                  <w:webHidden/>
-                </w:rPr>
-                <w:tab/>
-              </w:r>
-              <w:r>
-                <w:rPr>
-                  <w:noProof/>
-                  <w:webHidden/>
-                </w:rPr>
-                <w:fldChar w:fldCharType="begin"/>
-              </w:r>
-              <w:r>
-                <w:rPr>
-                  <w:noProof/>
-                  <w:webHidden/>
-                </w:rPr>
-                <w:instrText xml:space="preserve"> PAGEREF _Toc512865522 \h </w:instrText>
-              </w:r>
-              <w:r>
-                <w:rPr>
-                  <w:noProof/>
-                  <w:webHidden/>
-                </w:rPr>
-              </w:r>
-              <w:r>
-                <w:rPr>
-                  <w:noProof/>
-                  <w:webHidden/>
-                </w:rPr>
-                <w:fldChar w:fldCharType="separate"/>
-              </w:r>
-              <w:r>
-                <w:rPr>
-                  <w:noProof/>
-                  <w:webHidden/>
-                </w:rPr>
-                <w:t>5</w:t>
-              </w:r>
-              <w:r>
-                <w:rPr>
-                  <w:noProof/>
-                  <w:webHidden/>
-                </w:rPr>
-                <w:fldChar w:fldCharType="end"/>
-              </w:r>
-              <w:r>
-                <w:rPr>
-                  <w:rStyle w:val="Hyperlink"/>
-                  <w:noProof/>
-                </w:rPr>
-                <w:fldChar w:fldCharType="end"/>
-              </w:r>
+              <w:hyperlink w:anchor="_Toc512865522" w:history="1">
+                <w:r>
+                  <w:rPr>
+                    <w:rStyle w:val="Hyperlink"/>
+                    <w:noProof/>
+                    <w:lang w:val="es-ES_tradnl"/>
+                  </w:rPr>
+                  <w:t>1.</w:t>
+                </w:r>
+                <w:r>
+                  <w:rPr>
+                    <w:rFonts w:eastAsiaTheme="minorEastAsia"/>
+                    <w:b w:val="0"/>
+                    <w:bCs w:val="0"/>
+                    <w:caps w:val="0"/>
+                    <w:noProof/>
+                    <w:u w:val="none"/>
+                    <w:lang w:val="es-ES_tradnl" w:eastAsia="es-ES_tradnl"/>
+                  </w:rPr>
+                  <w:tab/>
+                </w:r>
+                <w:r>
+                  <w:rPr>
+                    <w:rStyle w:val="Hyperlink"/>
+                    <w:noProof/>
+                  </w:rPr>
+                  <w:t>Introducción</w:t>
+                </w:r>
+                <w:r>
+                  <w:rPr>
+                    <w:noProof/>
+                    <w:webHidden/>
+                  </w:rPr>
+                  <w:tab/>
+                </w:r>
+                <w:r>
+                  <w:rPr>
+                    <w:noProof/>
+                    <w:webHidden/>
+                  </w:rPr>
+                  <w:fldChar w:fldCharType="begin"/>
+                </w:r>
+                <w:r>
+                  <w:rPr>
+                    <w:noProof/>
+                    <w:webHidden/>
+                  </w:rPr>
+                  <w:instrText xml:space="preserve"> PAGEREF _Toc512865522 \h </w:instrText>
+                </w:r>
+                <w:r>
+                  <w:rPr>
+                    <w:noProof/>
+                    <w:webHidden/>
+                  </w:rPr>
+                </w:r>
+                <w:r>
+                  <w:rPr>
+                    <w:noProof/>
+                    <w:webHidden/>
+                  </w:rPr>
+                  <w:fldChar w:fldCharType="separate"/>
+                </w:r>
+                <w:r>
+                  <w:rPr>
+                    <w:noProof/>
+                    <w:webHidden/>
+                  </w:rPr>
+                  <w:t>5</w:t>
+                </w:r>
+                <w:r>
+                  <w:rPr>
+                    <w:noProof/>
+                    <w:webHidden/>
+                  </w:rPr>
+                  <w:fldChar w:fldCharType="end"/>
+                </w:r>
+              </w:hyperlink>
             </w:p>
             <w:p>
               <w:pPr>
@@ -5942,7 +6052,7 @@
                     <w:noProof/>
                     <w:webHidden/>
                   </w:rPr>
-                  <w:t>9</w:t>
+                  <w:t>10</w:t>
                 </w:r>
                 <w:r>
                   <w:rPr>
@@ -6034,7 +6144,7 @@
                     <w:noProof/>
                     <w:webHidden/>
                   </w:rPr>
-                  <w:t>10</w:t>
+                  <w:t>11</w:t>
                 </w:r>
                 <w:r>
                   <w:rPr>
@@ -6126,7 +6236,7 @@
                     <w:noProof/>
                     <w:webHidden/>
                   </w:rPr>
-                  <w:t>10</w:t>
+                  <w:t>11</w:t>
                 </w:r>
                 <w:r>
                   <w:rPr>
@@ -6218,7 +6328,7 @@
                     <w:noProof/>
                     <w:webHidden/>
                   </w:rPr>
-                  <w:t>10</w:t>
+                  <w:t>11</w:t>
                 </w:r>
                 <w:r>
                   <w:rPr>
@@ -6310,7 +6420,7 @@
                     <w:noProof/>
                     <w:webHidden/>
                   </w:rPr>
-                  <w:t>10</w:t>
+                  <w:t>11</w:t>
                 </w:r>
                 <w:r>
                   <w:rPr>
@@ -6402,7 +6512,7 @@
                     <w:noProof/>
                     <w:webHidden/>
                   </w:rPr>
-                  <w:t>10</w:t>
+                  <w:t>11</w:t>
                 </w:r>
                 <w:r>
                   <w:rPr>
@@ -6495,7 +6605,7 @@
                     <w:noProof/>
                     <w:webHidden/>
                   </w:rPr>
-                  <w:t>12</w:t>
+                  <w:t>13</w:t>
                 </w:r>
                 <w:r>
                   <w:rPr>
@@ -6587,7 +6697,7 @@
                     <w:noProof/>
                     <w:webHidden/>
                   </w:rPr>
-                  <w:t>12</w:t>
+                  <w:t>13</w:t>
                 </w:r>
                 <w:r>
                   <w:rPr>
@@ -6679,7 +6789,7 @@
                     <w:noProof/>
                     <w:webHidden/>
                   </w:rPr>
-                  <w:t>14</w:t>
+                  <w:t>15</w:t>
                 </w:r>
                 <w:r>
                   <w:rPr>
@@ -6824,14 +6934,14 @@
           <w:lang w:val="es-ES_tradnl"/>
         </w:rPr>
       </w:pPr>
-      <w:bookmarkStart w:id="5" w:name="_Toc512865522"/>
+      <w:bookmarkStart w:id="6" w:name="_Toc512865522"/>
       <w:r>
         <w:rPr>
           <w:b/>
         </w:rPr>
         <w:t>Introducción</w:t>
       </w:r>
-      <w:bookmarkEnd w:id="5"/>
+      <w:bookmarkEnd w:id="6"/>
     </w:p>
     <w:p>
       <w:pPr>
@@ -6921,14 +7031,14 @@
           <w:lang w:val="es-ES_tradnl"/>
         </w:rPr>
       </w:pPr>
-      <w:bookmarkStart w:id="6" w:name="_Toc512865523"/>
+      <w:bookmarkStart w:id="7" w:name="_Toc512865523"/>
       <w:r>
         <w:rPr>
           <w:b/>
         </w:rPr>
         <w:t>Propósito</w:t>
       </w:r>
-      <w:bookmarkEnd w:id="6"/>
+      <w:bookmarkEnd w:id="7"/>
     </w:p>
     <w:p>
       <w:pPr>
@@ -7129,14 +7239,14 @@
           <w:b/>
         </w:rPr>
       </w:pPr>
-      <w:bookmarkStart w:id="7" w:name="_Toc512865524"/>
+      <w:bookmarkStart w:id="8" w:name="_Toc512865524"/>
       <w:r>
         <w:rPr>
           <w:b/>
         </w:rPr>
         <w:t>Aplicabilidad</w:t>
       </w:r>
-      <w:bookmarkEnd w:id="7"/>
+      <w:bookmarkEnd w:id="8"/>
     </w:p>
     <w:p>
       <w:pPr>
@@ -7219,7 +7329,7 @@
           <w:b/>
         </w:rPr>
       </w:pPr>
-      <w:bookmarkStart w:id="8" w:name="_Toc512865525"/>
+      <w:bookmarkStart w:id="9" w:name="_Toc512865525"/>
       <w:r>
         <w:rPr>
           <w:b/>
@@ -7232,7 +7342,7 @@
         </w:rPr>
         <w:t>Alcance</w:t>
       </w:r>
-      <w:bookmarkEnd w:id="8"/>
+      <w:bookmarkEnd w:id="9"/>
     </w:p>
     <w:p>
       <w:pPr>
@@ -7359,14 +7469,14 @@
           <w:b/>
         </w:rPr>
       </w:pPr>
-      <w:bookmarkStart w:id="9" w:name="_Toc512865526"/>
+      <w:bookmarkStart w:id="10" w:name="_Toc512865526"/>
       <w:r>
         <w:rPr>
           <w:b/>
         </w:rPr>
         <w:t>Definiciones</w:t>
       </w:r>
-      <w:bookmarkEnd w:id="9"/>
+      <w:bookmarkEnd w:id="10"/>
     </w:p>
     <w:p>
       <w:pPr>
@@ -7827,7 +7937,7 @@
           <w:lang w:val="es-ES_tradnl"/>
         </w:rPr>
       </w:pPr>
-      <w:bookmarkStart w:id="10" w:name="_Toc512865527"/>
+      <w:bookmarkStart w:id="11" w:name="_Toc512865527"/>
       <w:r>
         <w:rPr>
           <w:b/>
@@ -7835,7 +7945,7 @@
         <w:lastRenderedPageBreak/>
         <w:t>Gestión de la SCM</w:t>
       </w:r>
-      <w:bookmarkEnd w:id="10"/>
+      <w:bookmarkEnd w:id="11"/>
     </w:p>
     <w:p>
       <w:pPr>
@@ -7853,14 +7963,14 @@
           <w:lang w:val="es-ES_tradnl"/>
         </w:rPr>
       </w:pPr>
-      <w:bookmarkStart w:id="11" w:name="_Toc512865528"/>
+      <w:bookmarkStart w:id="12" w:name="_Toc512865528"/>
       <w:r>
         <w:rPr>
           <w:b/>
         </w:rPr>
         <w:t>Organización</w:t>
       </w:r>
-      <w:bookmarkEnd w:id="11"/>
+      <w:bookmarkEnd w:id="12"/>
     </w:p>
     <w:p>
       <w:pPr>
@@ -7874,12 +7984,12 @@
       <w:r>
         <w:rPr>
           <w:noProof/>
-          <w:lang w:val="es-PE" w:eastAsia="es-PE"/>
+          <w:lang w:val="es-ES_tradnl" w:eastAsia="es-ES_tradnl"/>
         </w:rPr>
         <mc:AlternateContent>
           <mc:Choice Requires="wpc">
             <w:drawing>
-              <wp:anchor distT="0" distB="0" distL="114300" distR="114300" simplePos="0" relativeHeight="251667456" behindDoc="0" locked="0" layoutInCell="1" allowOverlap="1" wp14:anchorId="2975D01F" wp14:editId="27BDF2B4">
+              <wp:anchor distT="0" distB="0" distL="114300" distR="114300" simplePos="0" relativeHeight="251667456" behindDoc="0" locked="0" layoutInCell="1" allowOverlap="1" wp14:anchorId="2257ECBE" wp14:editId="2221EEF2">
                 <wp:simplePos x="0" y="0"/>
                 <wp:positionH relativeFrom="margin">
                   <wp:align>left</wp:align>
@@ -7887,7 +7997,7 @@
                 <wp:positionV relativeFrom="paragraph">
                   <wp:posOffset>616585</wp:posOffset>
                 </wp:positionV>
-                <wp:extent cx="5949315" cy="6103620"/>
+                <wp:extent cx="5949315" cy="6400800"/>
                 <wp:effectExtent l="0" t="0" r="0" b="0"/>
                 <wp:wrapTopAndBottom/>
                 <wp:docPr id="357" name="Canvas 357"/>
@@ -7905,9 +8015,9 @@
                         <wpg:grpSpPr>
                           <a:xfrm>
                             <a:off x="748146" y="617293"/>
-                            <a:ext cx="4441372" cy="4856709"/>
+                            <a:ext cx="4536236" cy="4856709"/>
                             <a:chOff x="0" y="-27"/>
-                            <a:chExt cx="6331788" cy="5855371"/>
+                            <a:chExt cx="6467029" cy="5855371"/>
                           </a:xfrm>
                         </wpg:grpSpPr>
                         <wps:wsp>
@@ -8324,7 +8434,7 @@
                           <wps:spPr>
                             <a:xfrm>
                               <a:off x="4046938" y="-27"/>
-                              <a:ext cx="2284848" cy="762001"/>
+                              <a:ext cx="2420091" cy="762001"/>
                             </a:xfrm>
                             <a:prstGeom prst="roundRect">
                               <a:avLst>
@@ -8372,7 +8482,7 @@
                           <wps:spPr>
                             <a:xfrm>
                               <a:off x="4046938" y="1018735"/>
-                              <a:ext cx="2284848" cy="761998"/>
+                              <a:ext cx="2420091" cy="761999"/>
                             </a:xfrm>
                             <a:prstGeom prst="roundRect">
                               <a:avLst>
@@ -8419,8 +8529,8 @@
                           <wps:cNvSpPr/>
                           <wps:spPr>
                             <a:xfrm>
-                              <a:off x="4046938" y="2037496"/>
-                              <a:ext cx="2284848" cy="762001"/>
+                              <a:off x="4046938" y="2037497"/>
+                              <a:ext cx="2420091" cy="762001"/>
                             </a:xfrm>
                             <a:prstGeom prst="roundRect">
                               <a:avLst>
@@ -8467,8 +8577,8 @@
                           <wps:cNvSpPr/>
                           <wps:spPr>
                             <a:xfrm>
-                              <a:off x="4046938" y="5093344"/>
-                              <a:ext cx="2284850" cy="762000"/>
+                              <a:off x="4046936" y="5093344"/>
+                              <a:ext cx="2420090" cy="762000"/>
                             </a:xfrm>
                             <a:prstGeom prst="roundRect">
                               <a:avLst>
@@ -8538,7 +8648,7 @@
                           <wps:spPr>
                             <a:xfrm>
                               <a:off x="4046938" y="4075019"/>
-                              <a:ext cx="2284848" cy="762001"/>
+                              <a:ext cx="2420090" cy="762001"/>
                             </a:xfrm>
                             <a:prstGeom prst="roundRect">
                               <a:avLst>
@@ -8585,8 +8695,8 @@
                           <wps:cNvSpPr/>
                           <wps:spPr>
                             <a:xfrm>
-                              <a:off x="4046940" y="3056259"/>
-                              <a:ext cx="2284847" cy="761998"/>
+                              <a:off x="4046940" y="3056260"/>
+                              <a:ext cx="2420089" cy="761999"/>
                             </a:xfrm>
                             <a:prstGeom prst="roundRect">
                               <a:avLst>
@@ -8759,7 +8869,10 @@
                             <a:prstGeom prst="straightConnector1">
                               <a:avLst/>
                             </a:prstGeom>
-                            <a:ln>
+                            <a:ln w="28575">
+                              <a:solidFill>
+                                <a:srgbClr val="00B050"/>
+                              </a:solidFill>
                               <a:headEnd type="none" w="med" len="med"/>
                               <a:tailEnd type="none" w="med" len="med"/>
                             </a:ln>
@@ -8791,7 +8904,10 @@
                             <a:prstGeom prst="straightConnector1">
                               <a:avLst/>
                             </a:prstGeom>
-                            <a:ln>
+                            <a:ln w="28575">
+                              <a:solidFill>
+                                <a:srgbClr val="00B050"/>
+                              </a:solidFill>
                               <a:headEnd type="none" w="med" len="med"/>
                               <a:tailEnd type="none" w="med" len="med"/>
                             </a:ln>
@@ -8823,7 +8939,12 @@
                             <a:prstGeom prst="straightConnector1">
                               <a:avLst/>
                             </a:prstGeom>
-                            <a:ln>
+                            <a:ln w="28575">
+                              <a:solidFill>
+                                <a:schemeClr val="accent6">
+                                  <a:lumMod val="75000"/>
+                                </a:schemeClr>
+                              </a:solidFill>
                               <a:headEnd type="none" w="med" len="med"/>
                               <a:tailEnd type="none" w="med" len="med"/>
                             </a:ln>
@@ -8855,20 +8976,25 @@
                             <a:prstGeom prst="straightConnector1">
                               <a:avLst/>
                             </a:prstGeom>
-                            <a:ln>
+                            <a:ln w="28575">
+                              <a:solidFill>
+                                <a:schemeClr val="bg2">
+                                  <a:lumMod val="50000"/>
+                                </a:schemeClr>
+                              </a:solidFill>
                               <a:headEnd type="none" w="med" len="med"/>
                               <a:tailEnd type="none" w="med" len="med"/>
                             </a:ln>
                           </wps:spPr>
                           <wps:style>
                             <a:lnRef idx="1">
-                              <a:schemeClr val="accent1"/>
+                              <a:schemeClr val="accent4"/>
                             </a:lnRef>
                             <a:fillRef idx="0">
-                              <a:schemeClr val="accent1"/>
+                              <a:schemeClr val="accent4"/>
                             </a:fillRef>
                             <a:effectRef idx="0">
-                              <a:schemeClr val="accent1"/>
+                              <a:schemeClr val="accent4"/>
                             </a:effectRef>
                             <a:fontRef idx="minor">
                               <a:schemeClr val="tx1"/>
@@ -8887,39 +9013,7 @@
                             <a:prstGeom prst="straightConnector1">
                               <a:avLst/>
                             </a:prstGeom>
-                            <a:ln>
-                              <a:headEnd type="none" w="med" len="med"/>
-                              <a:tailEnd type="none" w="med" len="med"/>
-                            </a:ln>
-                          </wps:spPr>
-                          <wps:style>
-                            <a:lnRef idx="1">
-                              <a:schemeClr val="accent1"/>
-                            </a:lnRef>
-                            <a:fillRef idx="0">
-                              <a:schemeClr val="accent1"/>
-                            </a:fillRef>
-                            <a:effectRef idx="0">
-                              <a:schemeClr val="accent1"/>
-                            </a:effectRef>
-                            <a:fontRef idx="minor">
-                              <a:schemeClr val="tx1"/>
-                            </a:fontRef>
-                          </wps:style>
-                          <wps:bodyPr/>
-                        </wps:wsp>
-                        <wps:wsp>
-                          <wps:cNvPr id="67" name="Straight Arrow Connector 67"/>
-                          <wps:cNvCnPr/>
-                          <wps:spPr>
-                            <a:xfrm rot="10800000" flipH="1">
-                              <a:off x="1955076" y="3437325"/>
-                              <a:ext cx="2091899" cy="705300"/>
-                            </a:xfrm>
-                            <a:prstGeom prst="straightConnector1">
-                              <a:avLst/>
-                            </a:prstGeom>
-                            <a:ln>
+                            <a:ln w="28575">
                               <a:headEnd type="none" w="med" len="med"/>
                               <a:tailEnd type="none" w="med" len="med"/>
                             </a:ln>
@@ -8951,7 +9045,13 @@
                             <a:prstGeom prst="straightConnector1">
                               <a:avLst/>
                             </a:prstGeom>
-                            <a:ln>
+                            <a:ln w="28575">
+                              <a:solidFill>
+                                <a:schemeClr val="tx1">
+                                  <a:lumMod val="95000"/>
+                                  <a:lumOff val="5000"/>
+                                </a:schemeClr>
+                              </a:solidFill>
                               <a:headEnd type="none" w="med" len="med"/>
                               <a:tailEnd type="none" w="med" len="med"/>
                             </a:ln>
@@ -8983,7 +9083,7 @@
                             <a:prstGeom prst="straightConnector1">
                               <a:avLst/>
                             </a:prstGeom>
-                            <a:ln>
+                            <a:ln w="28575">
                               <a:headEnd type="none" w="med" len="med"/>
                               <a:tailEnd type="none" w="med" len="med"/>
                             </a:ln>
@@ -9054,7 +9154,7 @@
                         <wps:spPr>
                           <a:xfrm>
                             <a:off x="3374463" y="403761"/>
-                            <a:ext cx="2030095" cy="5297911"/>
+                            <a:ext cx="2111937" cy="5297911"/>
                           </a:xfrm>
                           <a:prstGeom prst="rect">
                             <a:avLst/>
@@ -9197,6 +9297,291 @@
                           <a:noAutofit/>
                         </wps:bodyPr>
                       </wps:wsp>
+                      <wps:wsp>
+                        <wps:cNvPr id="7" name="Straight Connector 7"/>
+                        <wps:cNvCnPr>
+                          <a:stCxn id="40" idx="3"/>
+                          <a:endCxn id="51" idx="1"/>
+                        </wps:cNvCnPr>
+                        <wps:spPr>
+                          <a:xfrm>
+                            <a:off x="2123696" y="901732"/>
+                            <a:ext cx="1463136" cy="31580"/>
+                          </a:xfrm>
+                          <a:prstGeom prst="line">
+                            <a:avLst/>
+                          </a:prstGeom>
+                          <a:ln w="28575">
+                            <a:solidFill>
+                              <a:srgbClr val="00B050"/>
+                            </a:solidFill>
+                          </a:ln>
+                        </wps:spPr>
+                        <wps:style>
+                          <a:lnRef idx="1">
+                            <a:schemeClr val="accent1"/>
+                          </a:lnRef>
+                          <a:fillRef idx="0">
+                            <a:schemeClr val="accent1"/>
+                          </a:fillRef>
+                          <a:effectRef idx="0">
+                            <a:schemeClr val="accent1"/>
+                          </a:effectRef>
+                          <a:fontRef idx="minor">
+                            <a:schemeClr val="tx1"/>
+                          </a:fontRef>
+                        </wps:style>
+                        <wps:bodyPr/>
+                      </wps:wsp>
+                      <wps:wsp>
+                        <wps:cNvPr id="8" name="Straight Connector 8"/>
+                        <wps:cNvCnPr>
+                          <a:endCxn id="43" idx="3"/>
+                        </wps:cNvCnPr>
+                        <wps:spPr>
+                          <a:xfrm flipH="1">
+                            <a:off x="2126195" y="3519377"/>
+                            <a:ext cx="1425079" cy="1387892"/>
+                          </a:xfrm>
+                          <a:prstGeom prst="line">
+                            <a:avLst/>
+                          </a:prstGeom>
+                          <a:ln w="28575"/>
+                        </wps:spPr>
+                        <wps:style>
+                          <a:lnRef idx="1">
+                            <a:schemeClr val="accent2"/>
+                          </a:lnRef>
+                          <a:fillRef idx="0">
+                            <a:schemeClr val="accent2"/>
+                          </a:fillRef>
+                          <a:effectRef idx="0">
+                            <a:schemeClr val="accent2"/>
+                          </a:effectRef>
+                          <a:fontRef idx="minor">
+                            <a:schemeClr val="tx1"/>
+                          </a:fontRef>
+                        </wps:style>
+                        <wps:bodyPr/>
+                      </wps:wsp>
+                      <wps:wsp>
+                        <wps:cNvPr id="9" name="Straight Connector 9"/>
+                        <wps:cNvCnPr>
+                          <a:endCxn id="55" idx="1"/>
+                        </wps:cNvCnPr>
+                        <wps:spPr>
+                          <a:xfrm>
+                            <a:off x="2129590" y="3263660"/>
+                            <a:ext cx="1457242" cy="1049679"/>
+                          </a:xfrm>
+                          <a:prstGeom prst="line">
+                            <a:avLst/>
+                          </a:prstGeom>
+                          <a:ln w="28575"/>
+                        </wps:spPr>
+                        <wps:style>
+                          <a:lnRef idx="1">
+                            <a:schemeClr val="accent1"/>
+                          </a:lnRef>
+                          <a:fillRef idx="0">
+                            <a:schemeClr val="accent1"/>
+                          </a:fillRef>
+                          <a:effectRef idx="0">
+                            <a:schemeClr val="accent1"/>
+                          </a:effectRef>
+                          <a:fontRef idx="minor">
+                            <a:schemeClr val="tx1"/>
+                          </a:fontRef>
+                        </wps:style>
+                        <wps:bodyPr/>
+                      </wps:wsp>
+                      <wps:wsp>
+                        <wps:cNvPr id="12" name="Straight Connector 12"/>
+                        <wps:cNvCnPr>
+                          <a:stCxn id="55" idx="1"/>
+                          <a:endCxn id="42" idx="3"/>
+                        </wps:cNvCnPr>
+                        <wps:spPr>
+                          <a:xfrm flipH="1" flipV="1">
+                            <a:off x="2117850" y="2457813"/>
+                            <a:ext cx="1468982" cy="1855526"/>
+                          </a:xfrm>
+                          <a:prstGeom prst="line">
+                            <a:avLst/>
+                          </a:prstGeom>
+                          <a:ln w="28575"/>
+                        </wps:spPr>
+                        <wps:style>
+                          <a:lnRef idx="1">
+                            <a:schemeClr val="accent1"/>
+                          </a:lnRef>
+                          <a:fillRef idx="0">
+                            <a:schemeClr val="accent1"/>
+                          </a:fillRef>
+                          <a:effectRef idx="0">
+                            <a:schemeClr val="accent1"/>
+                          </a:effectRef>
+                          <a:fontRef idx="minor">
+                            <a:schemeClr val="tx1"/>
+                          </a:fontRef>
+                        </wps:style>
+                        <wps:bodyPr/>
+                      </wps:wsp>
+                      <wps:wsp>
+                        <wps:cNvPr id="13" name="Straight Connector 13"/>
+                        <wps:cNvCnPr>
+                          <a:stCxn id="41" idx="3"/>
+                        </wps:cNvCnPr>
+                        <wps:spPr>
+                          <a:xfrm>
+                            <a:off x="2123696" y="1683878"/>
+                            <a:ext cx="1448843" cy="2629461"/>
+                          </a:xfrm>
+                          <a:prstGeom prst="line">
+                            <a:avLst/>
+                          </a:prstGeom>
+                          <a:ln w="28575"/>
+                        </wps:spPr>
+                        <wps:style>
+                          <a:lnRef idx="1">
+                            <a:schemeClr val="accent1"/>
+                          </a:lnRef>
+                          <a:fillRef idx="0">
+                            <a:schemeClr val="accent1"/>
+                          </a:fillRef>
+                          <a:effectRef idx="0">
+                            <a:schemeClr val="accent1"/>
+                          </a:effectRef>
+                          <a:fontRef idx="minor">
+                            <a:schemeClr val="tx1"/>
+                          </a:fontRef>
+                        </wps:style>
+                        <wps:bodyPr/>
+                      </wps:wsp>
+                      <wps:wsp>
+                        <wps:cNvPr id="14" name="Straight Connector 14"/>
+                        <wps:cNvCnPr/>
+                        <wps:spPr>
+                          <a:xfrm>
+                            <a:off x="2129590" y="901732"/>
+                            <a:ext cx="1442949" cy="3411607"/>
+                          </a:xfrm>
+                          <a:prstGeom prst="line">
+                            <a:avLst/>
+                          </a:prstGeom>
+                          <a:ln w="28575"/>
+                        </wps:spPr>
+                        <wps:style>
+                          <a:lnRef idx="1">
+                            <a:schemeClr val="accent1"/>
+                          </a:lnRef>
+                          <a:fillRef idx="0">
+                            <a:schemeClr val="accent1"/>
+                          </a:fillRef>
+                          <a:effectRef idx="0">
+                            <a:schemeClr val="accent1"/>
+                          </a:effectRef>
+                          <a:fontRef idx="minor">
+                            <a:schemeClr val="tx1"/>
+                          </a:fontRef>
+                        </wps:style>
+                        <wps:bodyPr/>
+                      </wps:wsp>
+                      <wps:wsp>
+                        <wps:cNvPr id="67" name="Straight Arrow Connector 67"/>
+                        <wps:cNvCnPr>
+                          <a:endCxn id="45" idx="3"/>
+                        </wps:cNvCnPr>
+                        <wps:spPr>
+                          <a:xfrm flipH="1">
+                            <a:off x="2119516" y="2647507"/>
+                            <a:ext cx="1453023" cy="1405889"/>
+                          </a:xfrm>
+                          <a:prstGeom prst="straightConnector1">
+                            <a:avLst/>
+                          </a:prstGeom>
+                          <a:ln w="28575">
+                            <a:solidFill>
+                              <a:schemeClr val="tx1">
+                                <a:lumMod val="95000"/>
+                                <a:lumOff val="5000"/>
+                              </a:schemeClr>
+                            </a:solidFill>
+                            <a:headEnd type="none" w="med" len="med"/>
+                            <a:tailEnd type="none" w="med" len="med"/>
+                          </a:ln>
+                        </wps:spPr>
+                        <wps:style>
+                          <a:lnRef idx="1">
+                            <a:schemeClr val="accent1"/>
+                          </a:lnRef>
+                          <a:fillRef idx="0">
+                            <a:schemeClr val="accent1"/>
+                          </a:fillRef>
+                          <a:effectRef idx="0">
+                            <a:schemeClr val="accent1"/>
+                          </a:effectRef>
+                          <a:fontRef idx="minor">
+                            <a:schemeClr val="tx1"/>
+                          </a:fontRef>
+                        </wps:style>
+                        <wps:bodyPr/>
+                      </wps:wsp>
+                      <wps:wsp>
+                        <wps:cNvPr id="5" name="Text Box 5"/>
+                        <wps:cNvSpPr txBox="1"/>
+                        <wps:spPr>
+                          <a:xfrm>
+                            <a:off x="935666" y="5805375"/>
+                            <a:ext cx="4082902" cy="542261"/>
+                          </a:xfrm>
+                          <a:prstGeom prst="rect">
+                            <a:avLst/>
+                          </a:prstGeom>
+                          <a:solidFill>
+                            <a:schemeClr val="lt1"/>
+                          </a:solidFill>
+                          <a:ln w="6350">
+                            <a:noFill/>
+                          </a:ln>
+                        </wps:spPr>
+                        <wps:txbx>
+                          <w:txbxContent>
+                            <w:p>
+                              <w:pPr>
+                                <w:jc w:val="center"/>
+                                <w:rPr>
+                                  <w:sz w:val="21"/>
+                                  <w:szCs w:val="21"/>
+                                </w:rPr>
+                              </w:pPr>
+                              <w:r>
+                                <w:rPr>
+                                  <w:b/>
+                                  <w:sz w:val="21"/>
+                                  <w:szCs w:val="21"/>
+                                  <w:lang w:val="es-ES_tradnl" w:eastAsia="es-ES_tradnl"/>
+                                </w:rPr>
+                                <w:t>Fig. 1.</w:t>
+                              </w:r>
+                              <w:r>
+                                <w:rPr>
+                                  <w:sz w:val="21"/>
+                                  <w:szCs w:val="21"/>
+                                  <w:lang w:val="es-ES_tradnl" w:eastAsia="es-ES_tradnl"/>
+                                </w:rPr>
+                                <w:t xml:space="preserve"> Diagrama de integración entre las actividades de proyecto y las de gestión de la configuración</w:t>
+                              </w:r>
+                            </w:p>
+                          </w:txbxContent>
+                        </wps:txbx>
+                        <wps:bodyPr rot="0" spcFirstLastPara="0" vertOverflow="overflow" horzOverflow="overflow" vert="horz" wrap="square" lIns="91440" tIns="45720" rIns="91440" bIns="45720" numCol="1" spcCol="0" rtlCol="0" fromWordArt="0" anchor="t" anchorCtr="0" forceAA="0" compatLnSpc="1">
+                          <a:prstTxWarp prst="textNoShape">
+                            <a:avLst/>
+                          </a:prstTxWarp>
+                          <a:noAutofit/>
+                        </wps:bodyPr>
+                      </wps:wsp>
                     </wpc:wpc>
                   </a:graphicData>
                 </a:graphic>
@@ -9211,7 +9596,7 @@
           </mc:Choice>
           <mc:Fallback>
             <w:pict>
-              <v:group w14:anchorId="2975D01F" id="Canvas 357" o:spid="_x0000_s1030" editas="canvas" style="position:absolute;left:0;text-align:left;margin-left:0;margin-top:48.55pt;width:468.45pt;height:480.6pt;z-index:251667456;mso-position-horizontal:left;mso-position-horizontal-relative:margin" coordsize="59493,61036" o:gfxdata="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">
+              <v:group w14:anchorId="2257ECBE" id="Canvas 357" o:spid="_x0000_s1030" editas="canvas" style="position:absolute;left:0;text-align:left;margin-left:0;margin-top:48.55pt;width:468.45pt;height:7in;z-index:251667456;mso-position-horizontal:left;mso-position-horizontal-relative:margin" coordsize="59493,64008" o:gfxdata="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">
                 <v:shapetype id="_x0000_t75" coordsize="21600,21600" o:spt="75" o:preferrelative="t" path="m@4@5l@4@11@9@11@9@5xe" filled="f" stroked="f">
                   <v:stroke joinstyle="miter"/>
                   <v:formulas>
@@ -9231,12 +9616,12 @@
                   <v:path o:extrusionok="f" gradientshapeok="t" o:connecttype="rect"/>
                   <o:lock v:ext="edit" aspectratio="t"/>
                 </v:shapetype>
-                <v:shape id="_x0000_s1031" type="#_x0000_t75" style="position:absolute;width:59493;height:61036;visibility:visible;mso-wrap-style:square">
+                <v:shape id="_x0000_s1031" type="#_x0000_t75" style="position:absolute;width:59493;height:64008;visibility:visible;mso-wrap-style:square">
                   <v:fill o:detectmouseclick="t"/>
                   <v:path o:connecttype="none"/>
                 </v:shape>
-                <v:group id="Group 39" o:spid="_x0000_s1032" style="position:absolute;left:7481;top:6172;width:44414;height:48568" coordorigin="" coordsize="63317,58553" o:gfxdata="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">
-                  <v:roundrect id="Rectangle: Rounded Corners 40" o:spid="_x0000_s1033" style="position:absolute;left:83;width:19527;height:6858;visibility:visible;mso-wrap-style:square;v-text-anchor:middle" arcsize="10923f" o:gfxdata="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" fillcolor="#cfe2f3" strokecolor="black [3213]">
+                <v:group id="Group 39" o:spid="_x0000_s1032" style="position:absolute;left:7481;top:6172;width:45362;height:48568" coordorigin="" coordsize="64670,58553" o:gfxdata="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">
+                  <v:roundrect id="Rectangle: Rounded Corners 40" o:spid="_x0000_s1033" style="position:absolute;left:83;width:19527;height:6858;visibility:visible;mso-wrap-style:square;v-text-anchor:middle" arcsize="10923f" o:gfxdata="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" fillcolor="#cfe2f3" strokecolor="black [3213]">
                     <v:stroke startarrowwidth="narrow" startarrowlength="short" endarrowwidth="narrow" endarrowlength="short"/>
                     <v:textbox inset="2.53958mm,2.53958mm,2.53958mm,2.53958mm">
                       <w:txbxContent>
@@ -9259,7 +9644,7 @@
                       </w:txbxContent>
                     </v:textbox>
                   </v:roundrect>
-                  <v:roundrect id="Rectangle: Rounded Corners 41" o:spid="_x0000_s1034" style="position:absolute;left:83;top:9429;width:19527;height:6858;visibility:visible;mso-wrap-style:square;v-text-anchor:middle" arcsize="10923f" o:gfxdata="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" fillcolor="#cfe2f3" strokecolor="black [3213]">
+                  <v:roundrect id="Rectangle: Rounded Corners 41" o:spid="_x0000_s1034" style="position:absolute;left:83;top:9429;width:19527;height:6858;visibility:visible;mso-wrap-style:square;v-text-anchor:middle" arcsize="10923f" o:gfxdata="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" fillcolor="#cfe2f3" strokecolor="black [3213]">
                     <v:stroke startarrowwidth="narrow" startarrowlength="short" endarrowwidth="narrow" endarrowlength="short"/>
                     <v:textbox inset="2.53958mm,2.53958mm,2.53958mm,2.53958mm">
                       <w:txbxContent>
@@ -9282,7 +9667,7 @@
                       </w:txbxContent>
                     </v:textbox>
                   </v:roundrect>
-                  <v:roundrect id="Rectangle: Rounded Corners 42" o:spid="_x0000_s1035" style="position:absolute;top:18760;width:19527;height:6858;visibility:visible;mso-wrap-style:square;v-text-anchor:middle" arcsize="10923f" o:gfxdata="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" fillcolor="#cfe2f3" strokecolor="black [3213]">
+                  <v:roundrect id="Rectangle: Rounded Corners 42" o:spid="_x0000_s1035" style="position:absolute;top:18760;width:19527;height:6858;visibility:visible;mso-wrap-style:square;v-text-anchor:middle" arcsize="10923f" o:gfxdata="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" fillcolor="#cfe2f3" strokecolor="black [3213]">
                     <v:stroke startarrowwidth="narrow" startarrowlength="short" endarrowwidth="narrow" endarrowlength="short"/>
                     <v:textbox inset="2.53958mm,2.53958mm,2.53958mm,2.53958mm">
                       <w:txbxContent>
@@ -9305,7 +9690,7 @@
                       </w:txbxContent>
                     </v:textbox>
                   </v:roundrect>
-                  <v:roundrect id="Rectangle: Rounded Corners 43" o:spid="_x0000_s1036" style="position:absolute;left:119;top:48291;width:19526;height:6858;visibility:visible;mso-wrap-style:square;v-text-anchor:middle" arcsize="10923f" o:gfxdata="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" fillcolor="#cfe2f3" strokecolor="black [3213]">
+                  <v:roundrect id="Rectangle: Rounded Corners 43" o:spid="_x0000_s1036" style="position:absolute;left:119;top:48291;width:19526;height:6858;visibility:visible;mso-wrap-style:square;v-text-anchor:middle" arcsize="10923f" o:gfxdata="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" fillcolor="#cfe2f3" strokecolor="black [3213]">
                     <v:stroke startarrowwidth="narrow" startarrowlength="short" endarrowwidth="narrow" endarrowlength="short"/>
                     <v:textbox inset="2.53958mm,2.53958mm,2.53958mm,2.53958mm">
                       <w:txbxContent>
@@ -9328,7 +9713,7 @@
                       </w:txbxContent>
                     </v:textbox>
                   </v:roundrect>
-                  <v:roundrect id="Rectangle: Rounded Corners 44" o:spid="_x0000_s1037" style="position:absolute;left:166;top:28476;width:19527;height:6858;visibility:visible;mso-wrap-style:square;v-text-anchor:middle" arcsize="10923f" o:gfxdata="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" fillcolor="#cfe2f3" strokecolor="black [3213]">
+                  <v:roundrect id="Rectangle: Rounded Corners 44" o:spid="_x0000_s1037" style="position:absolute;left:166;top:28476;width:19527;height:6858;visibility:visible;mso-wrap-style:square;v-text-anchor:middle" arcsize="10923f" o:gfxdata="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" fillcolor="#cfe2f3" strokecolor="black [3213]">
                     <v:stroke startarrowwidth="narrow" startarrowlength="short" endarrowwidth="narrow" endarrowlength="short"/>
                     <v:textbox inset="2.53958mm,2.53958mm,2.53958mm,2.53958mm">
                       <w:txbxContent>
@@ -9351,7 +9736,7 @@
                       </w:txbxContent>
                     </v:textbox>
                   </v:roundrect>
-                  <v:roundrect id="Rectangle: Rounded Corners 45" o:spid="_x0000_s1038" style="position:absolute;left:23;top:37997;width:19527;height:6858;visibility:visible;mso-wrap-style:square;v-text-anchor:middle" arcsize="10923f" o:gfxdata="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" fillcolor="#cfe2f3" strokecolor="black [3213]">
+                  <v:roundrect id="Rectangle: Rounded Corners 45" o:spid="_x0000_s1038" style="position:absolute;left:23;top:37997;width:19527;height:6858;visibility:visible;mso-wrap-style:square;v-text-anchor:middle" arcsize="10923f" o:gfxdata="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" fillcolor="#cfe2f3" strokecolor="black [3213]">
                     <v:stroke startarrowwidth="narrow" startarrowlength="short" endarrowwidth="narrow" endarrowlength="short"/>
                     <v:textbox inset="2.53958mm,2.53958mm,2.53958mm,2.53958mm">
                       <w:txbxContent>
@@ -9378,22 +9763,22 @@
                     <v:path arrowok="t" fillok="f" o:connecttype="none"/>
                     <o:lock v:ext="edit" shapetype="t"/>
                   </v:shapetype>
-                  <v:shape id="Straight Arrow Connector 46" o:spid="_x0000_s1039" type="#_x0000_t32" style="position:absolute;left:9846;top:6858;width:0;height:2570;visibility:visible;mso-wrap-style:square" o:connectortype="straight" o:gfxdata="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" strokecolor="black [3213]">
+                  <v:shape id="Straight Arrow Connector 46" o:spid="_x0000_s1039" type="#_x0000_t32" style="position:absolute;left:9846;top:6858;width:0;height:2570;visibility:visible;mso-wrap-style:square" o:connectortype="straight" o:gfxdata="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" strokecolor="black [3213]">
                     <v:stroke endarrow="block"/>
                   </v:shape>
-                  <v:shape id="Straight Arrow Connector 47" o:spid="_x0000_s1040" type="#_x0000_t32" style="position:absolute;left:9762;top:16287;width:84;height:2472;flip:x;visibility:visible;mso-wrap-style:square" o:connectortype="straight" o:gfxdata="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" strokecolor="black [3213]">
+                  <v:shape id="Straight Arrow Connector 47" o:spid="_x0000_s1040" type="#_x0000_t32" style="position:absolute;left:9762;top:16287;width:84;height:2472;flip:x;visibility:visible;mso-wrap-style:square" o:connectortype="straight" o:gfxdata="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" strokecolor="black [3213]">
                     <v:stroke endarrow="block"/>
                   </v:shape>
-                  <v:shape id="Straight Arrow Connector 48" o:spid="_x0000_s1041" type="#_x0000_t32" style="position:absolute;left:9763;top:25618;width:168;height:2859;visibility:visible;mso-wrap-style:square" o:connectortype="straight" o:gfxdata="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" strokecolor="black [3213]">
+                  <v:shape id="Straight Arrow Connector 48" o:spid="_x0000_s1041" type="#_x0000_t32" style="position:absolute;left:9763;top:25618;width:168;height:2859;visibility:visible;mso-wrap-style:square" o:connectortype="straight" o:gfxdata="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" strokecolor="black [3213]">
                     <v:stroke endarrow="block"/>
                   </v:shape>
-                  <v:shape id="Straight Arrow Connector 49" o:spid="_x0000_s1042" type="#_x0000_t32" style="position:absolute;left:9786;top:35334;width:144;height:2663;flip:x;visibility:visible;mso-wrap-style:square" o:connectortype="straight" o:gfxdata="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" strokecolor="black [3213]">
+                  <v:shape id="Straight Arrow Connector 49" o:spid="_x0000_s1042" type="#_x0000_t32" style="position:absolute;left:9786;top:35334;width:144;height:2663;flip:x;visibility:visible;mso-wrap-style:square" o:connectortype="straight" o:gfxdata="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" strokecolor="black [3213]">
                     <v:stroke endarrow="block"/>
                   </v:shape>
-                  <v:shape id="Straight Arrow Connector 50" o:spid="_x0000_s1043" type="#_x0000_t32" style="position:absolute;left:9787;top:44855;width:96;height:3438;visibility:visible;mso-wrap-style:square" o:connectortype="straight" o:gfxdata="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" strokecolor="black [3213]">
+                  <v:shape id="Straight Arrow Connector 50" o:spid="_x0000_s1043" type="#_x0000_t32" style="position:absolute;left:9787;top:44855;width:96;height:3438;visibility:visible;mso-wrap-style:square" o:connectortype="straight" o:gfxdata="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" strokecolor="black [3213]">
                     <v:stroke endarrow="block"/>
                   </v:shape>
-                  <v:roundrect id="Rectangle: Rounded Corners 51" o:spid="_x0000_s1044" style="position:absolute;left:40469;width:22848;height:7619;visibility:visible;mso-wrap-style:square;v-text-anchor:middle" arcsize="10923f" o:gfxdata="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" fillcolor="#cfe2f3" strokecolor="black [3213]">
+                  <v:roundrect id="Rectangle: Rounded Corners 51" o:spid="_x0000_s1044" style="position:absolute;left:40469;width:24201;height:7619;visibility:visible;mso-wrap-style:square;v-text-anchor:middle" arcsize="10923f" o:gfxdata="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" fillcolor="#cfe2f3" strokecolor="black [3213]">
                     <v:stroke startarrowwidth="narrow" startarrowlength="short" endarrowwidth="narrow" endarrowlength="short"/>
                     <v:textbox inset="2.53958mm,2.53958mm,2.53958mm,2.53958mm">
                       <w:txbxContent>
@@ -9416,7 +9801,7 @@
                       </w:txbxContent>
                     </v:textbox>
                   </v:roundrect>
-                  <v:roundrect id="Rectangle: Rounded Corners 52" o:spid="_x0000_s1045" style="position:absolute;left:40469;top:10187;width:22848;height:7620;visibility:visible;mso-wrap-style:square;v-text-anchor:middle" arcsize="10923f" o:gfxdata="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" fillcolor="#cfe2f3" strokecolor="black [3213]">
+                  <v:roundrect id="Rectangle: Rounded Corners 52" o:spid="_x0000_s1045" style="position:absolute;left:40469;top:10187;width:24201;height:7620;visibility:visible;mso-wrap-style:square;v-text-anchor:middle" arcsize="10923f" o:gfxdata="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" fillcolor="#cfe2f3" strokecolor="black [3213]">
                     <v:stroke startarrowwidth="narrow" startarrowlength="short" endarrowwidth="narrow" endarrowlength="short"/>
                     <v:textbox inset="2.53958mm,2.53958mm,2.53958mm,2.53958mm">
                       <w:txbxContent>
@@ -9439,7 +9824,7 @@
                       </w:txbxContent>
                     </v:textbox>
                   </v:roundrect>
-                  <v:roundrect id="Rectangle: Rounded Corners 53" o:spid="_x0000_s1046" style="position:absolute;left:40469;top:20374;width:22848;height:7620;visibility:visible;mso-wrap-style:square;v-text-anchor:middle" arcsize="10923f" o:gfxdata="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" fillcolor="#cfe2f3" strokecolor="black [3213]">
+                  <v:roundrect id="Rectangle: Rounded Corners 53" o:spid="_x0000_s1046" style="position:absolute;left:40469;top:20374;width:24201;height:7620;visibility:visible;mso-wrap-style:square;v-text-anchor:middle" arcsize="10923f" o:gfxdata="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" fillcolor="#cfe2f3" strokecolor="black [3213]">
                     <v:stroke startarrowwidth="narrow" startarrowlength="short" endarrowwidth="narrow" endarrowlength="short"/>
                     <v:textbox inset="2.53958mm,2.53958mm,2.53958mm,2.53958mm">
                       <w:txbxContent>
@@ -9462,7 +9847,7 @@
                       </w:txbxContent>
                     </v:textbox>
                   </v:roundrect>
-                  <v:roundrect id="Rectangle: Rounded Corners 54" o:spid="_x0000_s1047" style="position:absolute;left:40469;top:50933;width:22848;height:7620;visibility:visible;mso-wrap-style:square;v-text-anchor:middle" arcsize="10923f" o:gfxdata="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" fillcolor="#cfe2f3" strokecolor="black [3213]">
+                  <v:roundrect id="Rectangle: Rounded Corners 54" o:spid="_x0000_s1047" style="position:absolute;left:40469;top:50933;width:24201;height:7620;visibility:visible;mso-wrap-style:square;v-text-anchor:middle" arcsize="10923f" o:gfxdata="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" fillcolor="#cfe2f3" strokecolor="black [3213]">
                     <v:stroke startarrowwidth="narrow" startarrowlength="short" endarrowwidth="narrow" endarrowlength="short"/>
                     <v:textbox inset="2.53958mm,2.53958mm,2.53958mm,2.53958mm">
                       <w:txbxContent>
@@ -9507,7 +9892,7 @@
                       </w:txbxContent>
                     </v:textbox>
                   </v:roundrect>
-                  <v:roundrect id="Rectangle: Rounded Corners 55" o:spid="_x0000_s1048" style="position:absolute;left:40469;top:40750;width:22848;height:7620;visibility:visible;mso-wrap-style:square;v-text-anchor:middle" arcsize="10923f" o:gfxdata="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" fillcolor="#cfe2f3" strokecolor="black [3213]">
+                  <v:roundrect id="Rectangle: Rounded Corners 55" o:spid="_x0000_s1048" style="position:absolute;left:40469;top:40750;width:24201;height:7620;visibility:visible;mso-wrap-style:square;v-text-anchor:middle" arcsize="10923f" o:gfxdata="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" fillcolor="#cfe2f3" strokecolor="black [3213]">
                     <v:stroke startarrowwidth="narrow" startarrowlength="short" endarrowwidth="narrow" endarrowlength="short"/>
                     <v:textbox inset="2.53958mm,2.53958mm,2.53958mm,2.53958mm">
                       <w:txbxContent>
@@ -9530,7 +9915,7 @@
                       </w:txbxContent>
                     </v:textbox>
                   </v:roundrect>
-                  <v:roundrect id="Rectangle: Rounded Corners 56" o:spid="_x0000_s1049" style="position:absolute;left:40469;top:30562;width:22848;height:7620;visibility:visible;mso-wrap-style:square;v-text-anchor:middle" arcsize="10923f" o:gfxdata="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" fillcolor="#cfe2f3" strokecolor="black [3213]">
+                  <v:roundrect id="Rectangle: Rounded Corners 56" o:spid="_x0000_s1049" style="position:absolute;left:40469;top:30562;width:24201;height:7620;visibility:visible;mso-wrap-style:square;v-text-anchor:middle" arcsize="10923f" o:gfxdata="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" fillcolor="#cfe2f3" strokecolor="black [3213]">
                     <v:stroke startarrowwidth="narrow" startarrowlength="short" endarrowwidth="narrow" endarrowlength="short"/>
                     <v:textbox inset="2.53958mm,2.53958mm,2.53958mm,2.53958mm">
                       <w:txbxContent>
@@ -9553,37 +9938,36 @@
                       </w:txbxContent>
                     </v:textbox>
                   </v:roundrect>
-                  <v:shape id="Straight Arrow Connector 57" o:spid="_x0000_s1050" type="#_x0000_t32" style="position:absolute;left:51470;top:7620;width:0;height:2568;visibility:visible;mso-wrap-style:square" o:connectortype="straight" o:gfxdata="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" strokecolor="black [3213]">
+                  <v:shape id="Straight Arrow Connector 57" o:spid="_x0000_s1050" type="#_x0000_t32" style="position:absolute;left:51470;top:7620;width:0;height:2568;visibility:visible;mso-wrap-style:square" o:connectortype="straight" o:gfxdata="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" strokecolor="black [3213]">
                     <v:stroke endarrow="block"/>
                   </v:shape>
-                  <v:shape id="Straight Arrow Connector 58" o:spid="_x0000_s1051" type="#_x0000_t32" style="position:absolute;left:51470;top:17808;width:0;height:2567;visibility:visible;mso-wrap-style:square" o:connectortype="straight" o:gfxdata="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" strokecolor="black [3213]">
+                  <v:shape id="Straight Arrow Connector 58" o:spid="_x0000_s1051" type="#_x0000_t32" style="position:absolute;left:51470;top:17808;width:0;height:2567;visibility:visible;mso-wrap-style:square" o:connectortype="straight" o:gfxdata="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" strokecolor="black [3213]">
                     <v:stroke endarrow="block"/>
                   </v:shape>
-                  <v:shape id="Straight Arrow Connector 59" o:spid="_x0000_s1052" type="#_x0000_t32" style="position:absolute;left:51470;top:27996;width:0;height:2567;visibility:visible;mso-wrap-style:square" o:connectortype="straight" o:gfxdata="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" strokecolor="black [3213]">
+                  <v:shape id="Straight Arrow Connector 59" o:spid="_x0000_s1052" type="#_x0000_t32" style="position:absolute;left:51470;top:27996;width:0;height:2567;visibility:visible;mso-wrap-style:square" o:connectortype="straight" o:gfxdata="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" strokecolor="black [3213]">
                     <v:stroke endarrow="block"/>
                   </v:shape>
-                  <v:shape id="Straight Arrow Connector 60" o:spid="_x0000_s1053" type="#_x0000_t32" style="position:absolute;left:51470;top:38184;width:0;height:2568;visibility:visible;mso-wrap-style:square" o:connectortype="straight" o:gfxdata="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" strokecolor="black [3213]">
+                  <v:shape id="Straight Arrow Connector 60" o:spid="_x0000_s1053" type="#_x0000_t32" style="position:absolute;left:51470;top:38184;width:0;height:2568;visibility:visible;mso-wrap-style:square" o:connectortype="straight" o:gfxdata="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" strokecolor="black [3213]">
                     <v:stroke endarrow="block"/>
                   </v:shape>
-                  <v:shape id="Straight Arrow Connector 61" o:spid="_x0000_s1054" type="#_x0000_t32" style="position:absolute;left:51470;top:48372;width:0;height:2568;visibility:visible;mso-wrap-style:square" o:connectortype="straight" o:gfxdata="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" strokecolor="black [3213]">
+                  <v:shape id="Straight Arrow Connector 61" o:spid="_x0000_s1054" type="#_x0000_t32" style="position:absolute;left:51470;top:48372;width:0;height:2568;visibility:visible;mso-wrap-style:square" o:connectortype="straight" o:gfxdata="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" strokecolor="black [3213]">
                     <v:stroke endarrow="block"/>
                   </v:shape>
-                  <v:shape id="Straight Arrow Connector 62" o:spid="_x0000_s1055" type="#_x0000_t32" style="position:absolute;left:19610;top:3810;width:20859;height:9048;rotation:180;flip:x;visibility:visible;mso-wrap-style:square" o:connectortype="straight" o:gfxdata="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" strokecolor="#4579b8 [3044]"/>
-                  <v:shape id="Straight Arrow Connector 63" o:spid="_x0000_s1056" type="#_x0000_t32" style="position:absolute;left:19526;top:3810;width:20943;height:18381;flip:x;visibility:visible;mso-wrap-style:square" o:connectortype="straight" o:gfxdata="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" strokecolor="#4579b8 [3044]"/>
-                  <v:shape id="Straight Arrow Connector 64" o:spid="_x0000_s1057" type="#_x0000_t32" style="position:absolute;left:19527;top:13999;width:20943;height:8190;rotation:180;flip:x;visibility:visible;mso-wrap-style:square" o:connectortype="straight" o:gfxdata="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" strokecolor="#4579b8 [3044]"/>
-                  <v:shape id="Straight Arrow Connector 65" o:spid="_x0000_s1058" type="#_x0000_t32" style="position:absolute;left:19646;top:51720;width:20823;height:3030;visibility:visible;mso-wrap-style:square" o:connectortype="straight" o:gfxdata="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" strokecolor="#4579b8 [3044]"/>
-                  <v:shape id="Straight Arrow Connector 66" o:spid="_x0000_s1059" type="#_x0000_t32" style="position:absolute;left:19550;top:41427;width:20919;height:3135;rotation:180;visibility:visible;mso-wrap-style:square" o:connectortype="straight" o:gfxdata="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" strokecolor="#4579b8 [3044]"/>
-                  <v:shape id="Straight Arrow Connector 67" o:spid="_x0000_s1060" type="#_x0000_t32" style="position:absolute;left:19550;top:34373;width:20919;height:7053;rotation:180;flip:x;visibility:visible;mso-wrap-style:square" o:connectortype="straight" o:gfxdata="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" strokecolor="#4579b8 [3044]"/>
-                  <v:shape id="Straight Arrow Connector 68" o:spid="_x0000_s1061" type="#_x0000_t32" style="position:absolute;left:19694;top:24186;width:20775;height:7719;flip:x;visibility:visible;mso-wrap-style:square" o:connectortype="straight" o:gfxdata="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" strokecolor="#4579b8 [3044]"/>
-                  <v:shape id="Straight Arrow Connector 69" o:spid="_x0000_s1062" type="#_x0000_t32" style="position:absolute;left:19646;top:44562;width:20823;height:7158;rotation:180;flip:x;visibility:visible;mso-wrap-style:square" o:connectortype="straight" o:gfxdata="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" strokecolor="#4579b8 [3044]"/>
+                  <v:shape id="Straight Arrow Connector 62" o:spid="_x0000_s1055" type="#_x0000_t32" style="position:absolute;left:19610;top:3810;width:20859;height:9048;rotation:180;flip:x;visibility:visible;mso-wrap-style:square" o:connectortype="straight" o:gfxdata="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" strokecolor="#00b050" strokeweight="2.25pt"/>
+                  <v:shape id="Straight Arrow Connector 63" o:spid="_x0000_s1056" type="#_x0000_t32" style="position:absolute;left:19526;top:3810;width:20943;height:18381;flip:x;visibility:visible;mso-wrap-style:square" o:connectortype="straight" o:gfxdata="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" strokecolor="#00b050" strokeweight="2.25pt"/>
+                  <v:shape id="Straight Arrow Connector 64" o:spid="_x0000_s1057" type="#_x0000_t32" style="position:absolute;left:19527;top:13999;width:20943;height:8190;rotation:180;flip:x;visibility:visible;mso-wrap-style:square" o:connectortype="straight" o:gfxdata="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" strokecolor="#e36c0a [2409]" strokeweight="2.25pt"/>
+                  <v:shape id="Straight Arrow Connector 65" o:spid="_x0000_s1058" type="#_x0000_t32" style="position:absolute;left:19646;top:51720;width:20823;height:3030;visibility:visible;mso-wrap-style:square" o:connectortype="straight" o:gfxdata="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" strokecolor="#938953 [1614]" strokeweight="2.25pt"/>
+                  <v:shape id="Straight Arrow Connector 66" o:spid="_x0000_s1059" type="#_x0000_t32" style="position:absolute;left:19550;top:41427;width:20919;height:3135;rotation:180;visibility:visible;mso-wrap-style:square" o:connectortype="straight" o:gfxdata="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" strokecolor="#4579b8 [3044]" strokeweight="2.25pt"/>
+                  <v:shape id="Straight Arrow Connector 68" o:spid="_x0000_s1060" type="#_x0000_t32" style="position:absolute;left:19694;top:24186;width:20775;height:7719;flip:x;visibility:visible;mso-wrap-style:square" o:connectortype="straight" o:gfxdata="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" strokecolor="#0d0d0d [3069]" strokeweight="2.25pt"/>
+                  <v:shape id="Straight Arrow Connector 69" o:spid="_x0000_s1061" type="#_x0000_t32" style="position:absolute;left:19646;top:44562;width:20823;height:7158;rotation:180;flip:x;visibility:visible;mso-wrap-style:square" o:connectortype="straight" o:gfxdata="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" strokecolor="#4579b8 [3044]" strokeweight="2.25pt"/>
                 </v:group>
-                <v:rect id="Rectangle 358" o:spid="_x0000_s1063" style="position:absolute;left:4393;top:4037;width:20307;height:51064;visibility:visible;mso-wrap-style:square;v-text-anchor:middle" o:gfxdata="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" filled="f" strokecolor="black [3200]" strokeweight="2.25pt">
+                <v:rect id="Rectangle 358" o:spid="_x0000_s1062" style="position:absolute;left:4393;top:4037;width:20307;height:51064;visibility:visible;mso-wrap-style:square;v-text-anchor:middle" o:gfxdata="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" filled="f" strokecolor="black [3200]" strokeweight="2.25pt">
                   <v:stroke dashstyle="dash" joinstyle="round"/>
                 </v:rect>
-                <v:rect id="Rectangle 71" o:spid="_x0000_s1064" style="position:absolute;left:33744;top:4037;width:20301;height:52979;visibility:visible;mso-wrap-style:square;v-text-anchor:middle" o:gfxdata="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" filled="f" strokecolor="black [3200]" strokeweight="2.25pt">
+                <v:rect id="Rectangle 71" o:spid="_x0000_s1063" style="position:absolute;left:33744;top:4037;width:21120;height:52979;visibility:visible;mso-wrap-style:square;v-text-anchor:middle" o:gfxdata="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" filled="f" strokecolor="black [3200]" strokeweight="2.25pt">
                   <v:stroke dashstyle="dash" joinstyle="round"/>
                 </v:rect>
-                <v:shape id="Text Box 359" o:spid="_x0000_s1065" type="#_x0000_t202" style="position:absolute;left:6887;top:318;width:16269;height:3244;visibility:visible;mso-wrap-style:square;v-text-anchor:top" o:gfxdata="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" fillcolor="white [3201]" stroked="f" strokeweight=".5pt">
+                <v:shape id="Text Box 359" o:spid="_x0000_s1064" type="#_x0000_t202" style="position:absolute;left:6887;top:318;width:16269;height:3244;visibility:visible;mso-wrap-style:square;v-text-anchor:top" o:gfxdata="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" fillcolor="white [3201]" stroked="f" strokeweight=".5pt">
                   <v:textbox>
                     <w:txbxContent>
                       <w:p>
@@ -9609,7 +9993,7 @@
                     </w:txbxContent>
                   </v:textbox>
                 </v:shape>
-                <v:shape id="Text Box 359" o:spid="_x0000_s1066" type="#_x0000_t202" style="position:absolute;left:37174;top:318;width:16269;height:3363;visibility:visible;mso-wrap-style:square;v-text-anchor:top" o:gfxdata="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" fillcolor="white [3201]" stroked="f" strokeweight=".5pt">
+                <v:shape id="Text Box 359" o:spid="_x0000_s1065" type="#_x0000_t202" style="position:absolute;left:37174;top:318;width:16269;height:3363;visibility:visible;mso-wrap-style:square;v-text-anchor:top" o:gfxdata="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" fillcolor="white [3201]" stroked="f" strokeweight=".5pt">
                   <v:textbox>
                     <w:txbxContent>
                       <w:p>
@@ -9643,6 +10027,45 @@
                     </w:txbxContent>
                   </v:textbox>
                 </v:shape>
+                <v:line id="Straight Connector 7" o:spid="_x0000_s1066" style="position:absolute;visibility:visible;mso-wrap-style:square" from="21236,9017" to="35868,9333" o:connectortype="straight" o:gfxdata="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" strokecolor="#00b050" strokeweight="2.25pt"/>
+                <v:line id="Straight Connector 8" o:spid="_x0000_s1067" style="position:absolute;flip:x;visibility:visible;mso-wrap-style:square" from="21261,35193" to="35512,49072" o:connectortype="straight" o:gfxdata="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" strokecolor="#bc4542 [3045]" strokeweight="2.25pt"/>
+                <v:line id="Straight Connector 9" o:spid="_x0000_s1068" style="position:absolute;visibility:visible;mso-wrap-style:square" from="21295,32636" to="35868,43133" o:connectortype="straight" o:gfxdata="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" strokecolor="#4579b8 [3044]" strokeweight="2.25pt"/>
+                <v:line id="Straight Connector 12" o:spid="_x0000_s1069" style="position:absolute;flip:x y;visibility:visible;mso-wrap-style:square" from="21178,24578" to="35868,43133" o:connectortype="straight" o:gfxdata="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" strokecolor="#4579b8 [3044]" strokeweight="2.25pt"/>
+                <v:line id="Straight Connector 13" o:spid="_x0000_s1070" style="position:absolute;visibility:visible;mso-wrap-style:square" from="21236,16838" to="35725,43133" o:connectortype="straight" o:gfxdata="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" strokecolor="#4579b8 [3044]" strokeweight="2.25pt"/>
+                <v:line id="Straight Connector 14" o:spid="_x0000_s1071" style="position:absolute;visibility:visible;mso-wrap-style:square" from="21295,9017" to="35725,43133" o:connectortype="straight" o:gfxdata="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" strokecolor="#4579b8 [3044]" strokeweight="2.25pt"/>
+                <v:shape id="Straight Arrow Connector 67" o:spid="_x0000_s1072" type="#_x0000_t32" style="position:absolute;left:21195;top:26475;width:14530;height:14058;flip:x;visibility:visible;mso-wrap-style:square" o:connectortype="straight" o:gfxdata="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" strokecolor="#0d0d0d [3069]" strokeweight="2.25pt"/>
+                <v:shape id="Text Box 5" o:spid="_x0000_s1073" type="#_x0000_t202" style="position:absolute;left:9356;top:58053;width:40829;height:5423;visibility:visible;mso-wrap-style:square;v-text-anchor:top" o:gfxdata="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" fillcolor="white [3201]" stroked="f" strokeweight=".5pt">
+                  <v:textbox>
+                    <w:txbxContent>
+                      <w:p>
+                        <w:pPr>
+                          <w:jc w:val="center"/>
+                          <w:rPr>
+                            <w:sz w:val="21"/>
+                            <w:szCs w:val="21"/>
+                          </w:rPr>
+                        </w:pPr>
+                        <w:r>
+                          <w:rPr>
+                            <w:b/>
+                            <w:sz w:val="21"/>
+                            <w:szCs w:val="21"/>
+                            <w:lang w:val="es-ES_tradnl" w:eastAsia="es-ES_tradnl"/>
+                          </w:rPr>
+                          <w:t>Fig. 1.</w:t>
+                        </w:r>
+                        <w:r>
+                          <w:rPr>
+                            <w:sz w:val="21"/>
+                            <w:szCs w:val="21"/>
+                            <w:lang w:val="es-ES_tradnl" w:eastAsia="es-ES_tradnl"/>
+                          </w:rPr>
+                          <w:t xml:space="preserve"> Diagrama de integración entre las actividades de proyecto y las de gestión de la configuración</w:t>
+                        </w:r>
+                      </w:p>
+                    </w:txbxContent>
+                  </v:textbox>
+                </v:shape>
                 <w10:wrap type="topAndBottom" anchorx="margin"/>
               </v:group>
             </w:pict>
@@ -9653,7 +10076,204 @@
         <w:rPr>
           <w:lang w:val="es-ES_tradnl" w:eastAsia="es-ES_tradnl"/>
         </w:rPr>
-        <w:t>En este punto se provee un diagrama de integración entre las actividades de proyecto y las de gestión de la configuración. En ISS los proyectos se trabajan bajo la metodología RUP, y en los proyectos y gestión de la configuración se trabajarán con ciclos de vida iterativos.</w:t>
+        <w:t>Debajo podemos ver un</w:t>
+      </w:r>
+      <w:r>
+        <w:rPr>
+          <w:lang w:val="es-ES_tradnl" w:eastAsia="es-ES_tradnl"/>
+        </w:rPr>
+        <w:t xml:space="preserve"> diagrama de integración entre las actividades de proyecto y las de gestión de la configuración</w:t>
+      </w:r>
+      <w:r>
+        <w:rPr>
+          <w:lang w:val="es-ES_tradnl" w:eastAsia="es-ES_tradnl"/>
+        </w:rPr>
+        <w:t xml:space="preserve"> (</w:t>
+      </w:r>
+      <w:r>
+        <w:rPr>
+          <w:b/>
+          <w:lang w:val="es-ES_tradnl" w:eastAsia="es-ES_tradnl"/>
+        </w:rPr>
+        <w:t>fig. 1</w:t>
+      </w:r>
+      <w:r>
+        <w:rPr>
+          <w:lang w:val="es-ES_tradnl" w:eastAsia="es-ES_tradnl"/>
+        </w:rPr>
+        <w:t>)</w:t>
+      </w:r>
+      <w:r>
+        <w:rPr>
+          <w:lang w:val="es-ES_tradnl" w:eastAsia="es-ES_tradnl"/>
+        </w:rPr>
+        <w:t>. En ISS los proyectos se trabajan bajo la metodología RUP, y en los proyectos y gestión de la configuración se trabajarán con ciclos de vida iterativos.</w:t>
+      </w:r>
+    </w:p>
+    <w:p>
+      <w:pPr>
+        <w:rPr>
+          <w:lang w:val="es-ES_tradnl"/>
+        </w:rPr>
+      </w:pPr>
+      <w:r>
+        <w:rPr>
+          <w:lang w:val="es-ES_tradnl"/>
+        </w:rPr>
+        <w:br w:type="page"/>
+      </w:r>
+    </w:p>
+    <w:p>
+      <w:pPr>
+        <w:jc w:val="both"/>
+        <w:rPr>
+          <w:lang w:val="es-PE"/>
+        </w:rPr>
+      </w:pPr>
+      <w:r>
+        <w:rPr>
+          <w:lang w:val="es-ES_tradnl"/>
+        </w:rPr>
+        <w:lastRenderedPageBreak/>
+        <w:t xml:space="preserve">En el planeamiento de la SCM se define naturaleza y restricciones del proyecto, dicha naturaleza del proyecto influencia a las decisiones tomadas en el </w:t>
+      </w:r>
+      <w:r>
+        <w:rPr>
+          <w:lang w:val="es-PE"/>
+        </w:rPr>
+        <w:t xml:space="preserve">modelado de negocio, y las restricciones del proyecto definidas acá se toman en cuenta durante el proceso de la identificación de requisitos y el análisis y diseño. </w:t>
+      </w:r>
+    </w:p>
+    <w:p>
+      <w:pPr>
+        <w:jc w:val="both"/>
+        <w:rPr>
+          <w:lang w:val="es-PE"/>
+        </w:rPr>
+      </w:pPr>
+      <w:r>
+        <w:rPr>
+          <w:lang w:val="es-PE"/>
+        </w:rPr>
+        <w:t>En la identificación de la SCM se identifican los elementos y herramientas a utilizar en las otras actividades de configuración, en este caso son dichos elementos de configuración los que se tienen que tomar en cuenta durante el análisis y diseño, ya que estos pueden llegar a influenciar directamente en la arquitectura del software a implementar.</w:t>
+      </w:r>
+    </w:p>
+    <w:p>
+      <w:pPr>
+        <w:jc w:val="both"/>
+        <w:rPr>
+          <w:lang w:val="es-PE"/>
+        </w:rPr>
+      </w:pPr>
+      <w:r>
+        <w:rPr>
+          <w:lang w:val="es-PE"/>
+        </w:rPr>
+        <w:t xml:space="preserve">El control de la SCM se encarga de la gestión de cambios del software durante todo su ciclo de vida, durante los procesos de cambio se tiene que analizar de nuevo el diseño del software, se implementan los cambios y corren pruebas, es por esto </w:t>
+      </w:r>
+      <w:proofErr w:type="gramStart"/>
+      <w:r>
+        <w:rPr>
+          <w:lang w:val="es-PE"/>
+        </w:rPr>
+        <w:t>que</w:t>
+      </w:r>
+      <w:proofErr w:type="gramEnd"/>
+      <w:r>
+        <w:rPr>
+          <w:lang w:val="es-PE"/>
+        </w:rPr>
+        <w:t xml:space="preserve"> esta actividad está relacionada al análisis y diseño, a la implementación y en menor proporción a la actividad de pruebas.</w:t>
+      </w:r>
+    </w:p>
+    <w:p>
+      <w:pPr>
+        <w:jc w:val="both"/>
+        <w:rPr>
+          <w:lang w:val="es-PE"/>
+        </w:rPr>
+      </w:pPr>
+      <w:r>
+        <w:rPr>
+          <w:lang w:val="es-PE"/>
+        </w:rPr>
+        <w:t xml:space="preserve">El estado de contabilidad de la SCM maneja la información de las diferentes versiones del software en un documento de descripción de versión y cada que se genera un cambio de versión se describen los cambios en dicho documento, es por eso </w:t>
+      </w:r>
+      <w:proofErr w:type="gramStart"/>
+      <w:r>
+        <w:rPr>
+          <w:lang w:val="es-PE"/>
+        </w:rPr>
+        <w:t>que</w:t>
+      </w:r>
+      <w:proofErr w:type="gramEnd"/>
+      <w:r>
+        <w:rPr>
+          <w:lang w:val="es-PE"/>
+        </w:rPr>
+        <w:t xml:space="preserve"> esta actividad está relacionada con el despliegue.</w:t>
+      </w:r>
+    </w:p>
+    <w:p>
+      <w:pPr>
+        <w:jc w:val="both"/>
+        <w:rPr>
+          <w:lang w:val="es-PE"/>
+        </w:rPr>
+      </w:pPr>
+      <w:r>
+        <w:rPr>
+          <w:lang w:val="es-PE"/>
+        </w:rPr>
+        <w:t>La auditoría de la SCM se encarga de identificar los elementos del sistema que satisfacen los requerimientos del cliente y se asegura que la documentación y diseño del software se mantenga acorde al sistema incluido, Esta actividad termina influenciando a todas las actividades del proyecto.</w:t>
+      </w:r>
+    </w:p>
+    <w:p>
+      <w:pPr>
+        <w:jc w:val="both"/>
+        <w:rPr>
+          <w:lang w:val="es-PE"/>
+        </w:rPr>
+      </w:pPr>
+      <w:r>
+        <w:rPr>
+          <w:lang w:val="es-PE"/>
+        </w:rPr>
+        <w:t xml:space="preserve">La gestión y entrega de </w:t>
+      </w:r>
+      <w:proofErr w:type="spellStart"/>
+      <w:r>
+        <w:rPr>
+          <w:lang w:val="es-PE"/>
+        </w:rPr>
+        <w:t>release</w:t>
+      </w:r>
+      <w:proofErr w:type="spellEnd"/>
+      <w:r>
+        <w:rPr>
+          <w:lang w:val="es-PE"/>
+        </w:rPr>
+        <w:t xml:space="preserve"> del software se encarga de la construcción y gestión del </w:t>
+      </w:r>
+      <w:proofErr w:type="spellStart"/>
+      <w:r>
+        <w:rPr>
+          <w:lang w:val="es-PE"/>
+        </w:rPr>
+        <w:t>release</w:t>
+      </w:r>
+      <w:proofErr w:type="spellEnd"/>
+      <w:r>
+        <w:rPr>
+          <w:lang w:val="es-PE"/>
+        </w:rPr>
+        <w:t xml:space="preserve"> del software, combina datos de configuración para crear los ejecutables de software, empaquetarlos y entregarlos al cliente, es por ese motivo que esta actividad está relacionada con la actividad de despliegue.</w:t>
+      </w:r>
+      <w:r>
+        <w:rPr>
+          <w:lang w:val="es-PE"/>
+        </w:rPr>
+        <w:t xml:space="preserve"> </w:t>
       </w:r>
     </w:p>
     <w:p>
@@ -9684,7 +10304,7 @@
           <w:b/>
         </w:rPr>
       </w:pPr>
-      <w:bookmarkStart w:id="12" w:name="_Toc512865529"/>
+      <w:bookmarkStart w:id="13" w:name="_Toc512865529"/>
       <w:r>
         <w:rPr>
           <w:b/>
@@ -9692,7 +10312,7 @@
         <w:lastRenderedPageBreak/>
         <w:t>Roles</w:t>
       </w:r>
-      <w:bookmarkEnd w:id="12"/>
+      <w:bookmarkEnd w:id="13"/>
     </w:p>
     <w:p>
       <w:pPr>
@@ -10227,7 +10847,7 @@
           <w:b/>
         </w:rPr>
       </w:pPr>
-      <w:bookmarkStart w:id="13" w:name="_Toc512865530"/>
+      <w:bookmarkStart w:id="14" w:name="_Toc512865530"/>
       <w:r>
         <w:rPr>
           <w:b/>
@@ -10235,7 +10855,7 @@
         <w:lastRenderedPageBreak/>
         <w:t>Políticas, directrices y procedimientos</w:t>
       </w:r>
-      <w:bookmarkEnd w:id="13"/>
+      <w:bookmarkEnd w:id="14"/>
     </w:p>
     <w:p>
       <w:pPr>
@@ -10367,14 +10987,14 @@
           <w:b/>
         </w:rPr>
       </w:pPr>
-      <w:bookmarkStart w:id="14" w:name="_Toc512865531"/>
+      <w:bookmarkStart w:id="15" w:name="_Toc512865531"/>
       <w:r>
         <w:rPr>
           <w:b/>
         </w:rPr>
         <w:t>Herramientas, entorno e infraestructura</w:t>
       </w:r>
-      <w:bookmarkEnd w:id="14"/>
+      <w:bookmarkEnd w:id="15"/>
     </w:p>
     <w:p>
       <w:pPr>
@@ -10403,14 +11023,14 @@
           <w:b/>
         </w:rPr>
       </w:pPr>
-      <w:bookmarkStart w:id="15" w:name="_Toc512865532"/>
+      <w:bookmarkStart w:id="16" w:name="_Toc512865532"/>
       <w:r>
         <w:rPr>
           <w:b/>
         </w:rPr>
         <w:t>Repositorio de gestión de código fuente</w:t>
       </w:r>
-      <w:bookmarkEnd w:id="15"/>
+      <w:bookmarkEnd w:id="16"/>
     </w:p>
     <w:p>
       <w:pPr>
@@ -10448,14 +11068,14 @@
           <w:b/>
         </w:rPr>
       </w:pPr>
-      <w:bookmarkStart w:id="16" w:name="_Toc512865533"/>
+      <w:bookmarkStart w:id="17" w:name="_Toc512865533"/>
       <w:r>
         <w:rPr>
           <w:b/>
         </w:rPr>
         <w:t>Servidor de Integración Continua</w:t>
       </w:r>
-      <w:bookmarkEnd w:id="16"/>
+      <w:bookmarkEnd w:id="17"/>
     </w:p>
     <w:p>
       <w:pPr>
@@ -10524,14 +11144,14 @@
         <w:jc w:val="both"/>
         <w:outlineLvl w:val="1"/>
       </w:pPr>
-      <w:bookmarkStart w:id="17" w:name="_Toc512865534"/>
+      <w:bookmarkStart w:id="18" w:name="_Toc512865534"/>
       <w:r>
         <w:rPr>
           <w:b/>
         </w:rPr>
         <w:t>Sistema de documentación</w:t>
       </w:r>
-      <w:bookmarkEnd w:id="17"/>
+      <w:bookmarkEnd w:id="18"/>
     </w:p>
     <w:p>
       <w:pPr>
@@ -10591,7 +11211,7 @@
           <w:lang w:val="es-ES_tradnl"/>
         </w:rPr>
       </w:pPr>
-      <w:bookmarkStart w:id="18" w:name="_Toc512865535"/>
+      <w:bookmarkStart w:id="19" w:name="_Toc512865535"/>
       <w:r>
         <w:rPr>
           <w:b/>
@@ -10599,7 +11219,7 @@
         <w:lastRenderedPageBreak/>
         <w:t>Calendario</w:t>
       </w:r>
-      <w:bookmarkEnd w:id="18"/>
+      <w:bookmarkEnd w:id="19"/>
     </w:p>
     <w:p>
       <w:pPr>
@@ -10661,14 +11281,14 @@
           <w:b/>
         </w:rPr>
       </w:pPr>
-      <w:bookmarkStart w:id="19" w:name="_Toc512865536"/>
+      <w:bookmarkStart w:id="20" w:name="_Toc512865536"/>
       <w:r>
         <w:rPr>
           <w:b/>
         </w:rPr>
         <w:t>Cronograma de actividades para la gestión de la configuración</w:t>
       </w:r>
-      <w:bookmarkEnd w:id="19"/>
+      <w:bookmarkEnd w:id="20"/>
     </w:p>
     <w:p>
       <w:pPr>
@@ -13376,7 +13996,7 @@
           <w:b/>
         </w:rPr>
       </w:pPr>
-      <w:bookmarkStart w:id="20" w:name="_Toc512865537"/>
+      <w:bookmarkStart w:id="21" w:name="_Toc512865537"/>
       <w:r>
         <w:rPr>
           <w:b/>
@@ -13384,7 +14004,7 @@
         <w:lastRenderedPageBreak/>
         <w:t>Cronograma de hitos</w:t>
       </w:r>
-      <w:bookmarkEnd w:id="20"/>
+      <w:bookmarkEnd w:id="21"/>
     </w:p>
     <w:tbl>
       <w:tblPr>
@@ -14470,7 +15090,7 @@
               <w:sz w:val="19"/>
               <w:szCs w:val="19"/>
             </w:rPr>
-            <w:t>8</w:t>
+            <w:t>9</w:t>
           </w:r>
         </w:p>
       </w:tc>
@@ -14482,7 +15102,7 @@
           <w:alias w:val="Fecha"/>
           <w:id w:val="-418093262"/>
           <w:dataBinding w:prefixMappings="xmlns:ns0='http://schemas.microsoft.com/office/2006/coverPageProps'" w:xpath="/ns0:CoverPageProperties[1]/ns0:PublishDate[1]" w:storeItemID="{55AF091B-3C7A-41E3-B477-F2FDAA23CFDA}"/>
-          <w:date>
+          <w:date w:fullDate="2018-05-01T00:00:00Z">
             <w:dateFormat w:val="d 'de' MMMM 'de' yyyy"/>
             <w:lid w:val="es-ES"/>
             <w:storeMappedDataAs w:val="dateTime"/>
@@ -14508,13 +15128,7 @@
                 <w:rPr>
                   <w:color w:val="FFFFFF" w:themeColor="background1"/>
                 </w:rPr>
-                <w:t>30</w:t>
-              </w:r>
-              <w:r>
-                <w:rPr>
-                  <w:color w:val="FFFFFF" w:themeColor="background1"/>
-                </w:rPr>
-                <w:t xml:space="preserve"> de abril de 2018</w:t>
+                <w:t>1 de mayo de 2018</w:t>
               </w:r>
             </w:p>
           </w:tc>
@@ -17916,7 +18530,7 @@
 
 <file path=customXml/item1.xml><?xml version="1.0" encoding="utf-8"?>
 <CoverPageProperties xmlns="http://schemas.microsoft.com/office/2006/coverPageProps">
-  <PublishDate>30 de abril de 2018</PublishDate>
+  <PublishDate>2018-05-01T00:00:00</PublishDate>
   <Abstract/>
   <CompanyAddress/>
   <CompanyPhone/>
@@ -17938,7 +18552,7 @@
 </file>
 
 <file path=customXml/itemProps2.xml><?xml version="1.0" encoding="utf-8"?>
-<ds:datastoreItem xmlns:ds="http://schemas.openxmlformats.org/officeDocument/2006/customXml" ds:itemID="{5137FBF7-7E24-439F-A2D0-861525E880A7}">
+<ds:datastoreItem xmlns:ds="http://schemas.openxmlformats.org/officeDocument/2006/customXml" ds:itemID="{33E95F40-31A6-4D3D-8008-4E7E86113AAC}">
   <ds:schemaRefs>
     <ds:schemaRef ds:uri="http://schemas.openxmlformats.org/officeDocument/2006/bibliography"/>
   </ds:schemaRefs>

</xml_diff>

<commit_message>
Agrega identificación de configuración en PGC
</commit_message>
<xml_diff>
--- a/Documentos/PGC.docx
+++ b/Documentos/PGC.docx
@@ -22,13 +22,13 @@
         </w:rPr>
       </w:sdtEndPr>
       <w:sdtContent>
-        <w:bookmarkStart w:id="0" w:name="_Toc391715346" w:displacedByCustomXml="prev"/>
+        <w:bookmarkStart w:id="0" w:name="_Toc391325453" w:displacedByCustomXml="prev"/>
         <w:bookmarkEnd w:id="0" w:displacedByCustomXml="prev"/>
-        <w:bookmarkStart w:id="1" w:name="_Toc391714504" w:displacedByCustomXml="prev"/>
+        <w:bookmarkStart w:id="1" w:name="_Toc391714464" w:displacedByCustomXml="prev"/>
         <w:bookmarkEnd w:id="1" w:displacedByCustomXml="prev"/>
-        <w:bookmarkStart w:id="2" w:name="_Toc391714464" w:displacedByCustomXml="prev"/>
+        <w:bookmarkStart w:id="2" w:name="_Toc391714504" w:displacedByCustomXml="prev"/>
         <w:bookmarkEnd w:id="2" w:displacedByCustomXml="prev"/>
-        <w:bookmarkStart w:id="3" w:name="_Toc391325453" w:displacedByCustomXml="prev"/>
+        <w:bookmarkStart w:id="3" w:name="_Toc391715346" w:displacedByCustomXml="prev"/>
         <w:bookmarkEnd w:id="3" w:displacedByCustomXml="prev"/>
         <w:p>
           <w:pPr>
@@ -217,7 +217,7 @@
                   </wp:anchor>
                 </w:drawing>
               </mc:Choice>
-              <mc:Fallback xmlns:mv="urn:schemas-microsoft-com:mac:vml" xmlns:mo="http://schemas.microsoft.com/office/mac/office/2008/main">
+              <mc:Fallback xmlns:mo="http://schemas.microsoft.com/office/mac/office/2008/main" xmlns:mv="urn:schemas-microsoft-com:mac:vml">
                 <w:pict>
                   <v:rect w14:anchorId="12366E7F" id="3 Rectángulo" o:spid="_x0000_s1026" style="position:absolute;margin-left:-86pt;margin-top:-70.85pt;width:614.35pt;height:11in;z-index:-251667968;visibility:visible;mso-wrap-style:square;mso-width-percent:0;mso-wrap-distance-left:9pt;mso-wrap-distance-top:0;mso-wrap-distance-right:9pt;mso-wrap-distance-bottom:0;mso-position-horizontal:absolute;mso-position-horizontal-relative:text;mso-position-vertical:absolute;mso-position-vertical-relative:text;mso-width-percent:0;mso-width-relative:margin;v-text-anchor:middle" o:gfxdata="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" fillcolor="#1f497d [3215]" stroked="f" strokeweight="2pt"/>
                 </w:pict>
@@ -772,17 +772,7 @@
                                     <w:szCs w:val="28"/>
                                     <w:lang w:val="es-PE" w:eastAsia="es-PE"/>
                                   </w:rPr>
-                                  <w:t>3.</w:t>
-                                </w:r>
-                                <w:r>
-                                  <w:rPr>
-                                    <w:rFonts w:asciiTheme="majorHAnsi" w:hAnsiTheme="majorHAnsi"/>
-                                    <w:noProof/>
-                                    <w:sz w:val="28"/>
-                                    <w:szCs w:val="28"/>
-                                    <w:lang w:val="es-PE" w:eastAsia="es-PE"/>
-                                  </w:rPr>
-                                  <w:t>9</w:t>
+                                  <w:t>4.0</w:t>
                                 </w:r>
                               </w:p>
                             </w:txbxContent>
@@ -871,17 +861,7 @@
                               <w:szCs w:val="28"/>
                               <w:lang w:val="es-PE" w:eastAsia="es-PE"/>
                             </w:rPr>
-                            <w:t>3.</w:t>
-                          </w:r>
-                          <w:r>
-                            <w:rPr>
-                              <w:rFonts w:asciiTheme="majorHAnsi" w:hAnsiTheme="majorHAnsi"/>
-                              <w:noProof/>
-                              <w:sz w:val="28"/>
-                              <w:szCs w:val="28"/>
-                              <w:lang w:val="es-PE" w:eastAsia="es-PE"/>
-                            </w:rPr>
-                            <w:t>9</w:t>
+                            <w:t>4.0</w:t>
                           </w:r>
                         </w:p>
                       </w:txbxContent>
@@ -1144,7 +1124,7 @@
                                     <w:szCs w:val="32"/>
                                     <w:lang w:val="es-PE" w:eastAsia="es-PE"/>
                                   </w:rPr>
-                                  <w:t>Mayo</w:t>
+                                  <w:t>Abril</w:t>
                                 </w:r>
                                 <w:r>
                                   <w:rPr>
@@ -1205,7 +1185,7 @@
                               <w:szCs w:val="32"/>
                               <w:lang w:val="es-PE" w:eastAsia="es-PE"/>
                             </w:rPr>
-                            <w:t>Mayo</w:t>
+                            <w:t>Abril</w:t>
                           </w:r>
                           <w:r>
                             <w:rPr>
@@ -1274,6 +1254,8 @@
               <w:rFonts w:hint="eastAsia"/>
             </w:rPr>
           </w:pPr>
+          <w:bookmarkStart w:id="4" w:name="_GoBack"/>
+          <w:bookmarkEnd w:id="4"/>
         </w:p>
         <w:tbl>
           <w:tblPr>
@@ -1699,14 +1681,7 @@
                     <w:sz w:val="22"/>
                     <w:szCs w:val="22"/>
                   </w:rPr>
-                  <w:t>3.</w:t>
-                </w:r>
-                <w:r>
-                  <w:rPr>
-                    <w:sz w:val="22"/>
-                    <w:szCs w:val="22"/>
-                  </w:rPr>
-                  <w:t>9</w:t>
+                  <w:t>4.0</w:t>
                 </w:r>
               </w:p>
             </w:tc>
@@ -1926,8 +1901,6 @@
                 </w:pPr>
               </w:p>
             </w:tc>
-            <w:bookmarkStart w:id="4" w:name="_GoBack"/>
-            <w:bookmarkEnd w:id="4"/>
           </w:tr>
           <w:tr>
             <w:tc>
@@ -2046,22 +2019,12 @@
                     <w:sz w:val="22"/>
                     <w:szCs w:val="22"/>
                   </w:rPr>
-                  <w:t>4</w:t>
+                  <w:t>7</w:t>
                 </w:r>
               </w:p>
             </w:tc>
           </w:tr>
         </w:tbl>
-        <w:p>
-          <w:pPr>
-            <w:pStyle w:val="Standard"/>
-            <w:rPr>
-              <w:rFonts w:hint="eastAsia"/>
-              <w:sz w:val="22"/>
-              <w:szCs w:val="22"/>
-            </w:rPr>
-          </w:pPr>
-        </w:p>
         <w:p>
           <w:pPr>
             <w:pStyle w:val="Standard"/>
@@ -4672,22 +4635,134 @@
               </w:p>
             </w:tc>
           </w:tr>
+          <w:tr>
+            <w:tc>
+              <w:tcPr>
+                <w:tcW w:w="993" w:type="dxa"/>
+                <w:tcMar>
+                  <w:top w:w="55" w:type="dxa"/>
+                  <w:left w:w="55" w:type="dxa"/>
+                  <w:bottom w:w="55" w:type="dxa"/>
+                  <w:right w:w="55" w:type="dxa"/>
+                </w:tcMar>
+                <w:vAlign w:val="center"/>
+              </w:tcPr>
+              <w:p>
+                <w:pPr>
+                  <w:pStyle w:val="TableContents"/>
+                  <w:jc w:val="center"/>
+                  <w:rPr>
+                    <w:sz w:val="22"/>
+                    <w:szCs w:val="22"/>
+                  </w:rPr>
+                </w:pPr>
+                <w:r>
+                  <w:rPr>
+                    <w:sz w:val="22"/>
+                    <w:szCs w:val="22"/>
+                  </w:rPr>
+                  <w:t>4.0</w:t>
+                </w:r>
+              </w:p>
+            </w:tc>
+            <w:tc>
+              <w:tcPr>
+                <w:tcW w:w="2763" w:type="dxa"/>
+                <w:tcMar>
+                  <w:top w:w="55" w:type="dxa"/>
+                  <w:left w:w="55" w:type="dxa"/>
+                  <w:bottom w:w="55" w:type="dxa"/>
+                  <w:right w:w="55" w:type="dxa"/>
+                </w:tcMar>
+                <w:vAlign w:val="center"/>
+              </w:tcPr>
+              <w:p>
+                <w:pPr>
+                  <w:pStyle w:val="TableContents"/>
+                  <w:jc w:val="center"/>
+                  <w:rPr>
+                    <w:sz w:val="22"/>
+                    <w:szCs w:val="22"/>
+                  </w:rPr>
+                </w:pPr>
+                <w:r>
+                  <w:rPr>
+                    <w:sz w:val="22"/>
+                    <w:szCs w:val="22"/>
+                  </w:rPr>
+                  <w:t xml:space="preserve">Agregado Identificación de </w:t>
+                </w:r>
+                <w:r>
+                  <w:rPr>
+                    <w:sz w:val="22"/>
+                    <w:szCs w:val="22"/>
+                  </w:rPr>
+                  <w:lastRenderedPageBreak/>
+                  <w:t>Configuración</w:t>
+                </w:r>
+              </w:p>
+            </w:tc>
+            <w:tc>
+              <w:tcPr>
+                <w:tcW w:w="3332" w:type="dxa"/>
+                <w:tcMar>
+                  <w:top w:w="55" w:type="dxa"/>
+                  <w:left w:w="55" w:type="dxa"/>
+                  <w:bottom w:w="55" w:type="dxa"/>
+                  <w:right w:w="55" w:type="dxa"/>
+                </w:tcMar>
+                <w:vAlign w:val="center"/>
+              </w:tcPr>
+              <w:p>
+                <w:pPr>
+                  <w:pStyle w:val="TableContents"/>
+                  <w:jc w:val="center"/>
+                  <w:rPr>
+                    <w:sz w:val="22"/>
+                    <w:szCs w:val="22"/>
+                  </w:rPr>
+                </w:pPr>
+                <w:r>
+                  <w:rPr>
+                    <w:sz w:val="22"/>
+                    <w:szCs w:val="22"/>
+                  </w:rPr>
+                  <w:lastRenderedPageBreak/>
+                  <w:t>José Santos</w:t>
+                </w:r>
+              </w:p>
+            </w:tc>
+            <w:tc>
+              <w:tcPr>
+                <w:tcW w:w="1982" w:type="dxa"/>
+                <w:tcMar>
+                  <w:top w:w="55" w:type="dxa"/>
+                  <w:left w:w="55" w:type="dxa"/>
+                  <w:bottom w:w="55" w:type="dxa"/>
+                  <w:right w:w="55" w:type="dxa"/>
+                </w:tcMar>
+                <w:vAlign w:val="center"/>
+              </w:tcPr>
+              <w:p>
+                <w:pPr>
+                  <w:pStyle w:val="TableContents"/>
+                  <w:jc w:val="center"/>
+                  <w:rPr>
+                    <w:sz w:val="22"/>
+                    <w:szCs w:val="22"/>
+                  </w:rPr>
+                </w:pPr>
+                <w:r>
+                  <w:rPr>
+                    <w:sz w:val="22"/>
+                    <w:szCs w:val="22"/>
+                  </w:rPr>
+                  <w:t>01/05/2018</w:t>
+                </w:r>
+              </w:p>
+            </w:tc>
+          </w:tr>
         </w:tbl>
-        <w:p>
-          <w:pPr>
-            <w:rPr>
-              <w:rFonts w:ascii="NewsGotT" w:eastAsia="Arial Unicode MS" w:hAnsi="NewsGotT" w:cs="Tahoma" w:hint="eastAsia"/>
-              <w:kern w:val="3"/>
-            </w:rPr>
-          </w:pPr>
-          <w:r>
-            <w:rPr>
-              <w:rFonts w:ascii="NewsGotT" w:eastAsia="Arial Unicode MS" w:hAnsi="NewsGotT" w:cs="Tahoma" w:hint="eastAsia"/>
-              <w:kern w:val="3"/>
-            </w:rPr>
-            <w:br w:type="page"/>
-          </w:r>
-        </w:p>
         <w:p>
           <w:pPr>
             <w:pStyle w:val="Standard"/>
@@ -4704,7 +4779,6 @@
               <w:sz w:val="22"/>
               <w:szCs w:val="22"/>
             </w:rPr>
-            <w:lastRenderedPageBreak/>
             <w:t>INTEGRANTES DE PROYECTO</w:t>
           </w:r>
         </w:p>
@@ -5278,7 +5352,7 @@
               <w:r>
                 <w:fldChar w:fldCharType="separate"/>
               </w:r>
-              <w:hyperlink w:anchor="_Toc512865522" w:history="1">
+              <w:hyperlink w:anchor="_Toc512970240" w:history="1">
                 <w:r>
                   <w:rPr>
                     <w:rStyle w:val="Hyperlink"/>
@@ -5325,7 +5399,7 @@
                     <w:noProof/>
                     <w:webHidden/>
                   </w:rPr>
-                  <w:instrText xml:space="preserve"> PAGEREF _Toc512865522 \h </w:instrText>
+                  <w:instrText xml:space="preserve"> PAGEREF _Toc512970240 \h </w:instrText>
                 </w:r>
                 <w:r>
                   <w:rPr>
@@ -5345,7 +5419,7 @@
                     <w:noProof/>
                     <w:webHidden/>
                   </w:rPr>
-                  <w:t>5</w:t>
+                  <w:t>4</w:t>
                 </w:r>
                 <w:r>
                   <w:rPr>
@@ -5372,7 +5446,7 @@
                   <w:lang w:val="es-ES_tradnl" w:eastAsia="es-ES_tradnl"/>
                 </w:rPr>
               </w:pPr>
-              <w:hyperlink w:anchor="_Toc512865523" w:history="1">
+              <w:hyperlink w:anchor="_Toc512970241" w:history="1">
                 <w:r>
                   <w:rPr>
                     <w:rStyle w:val="Hyperlink"/>
@@ -5418,7 +5492,7 @@
                     <w:noProof/>
                     <w:webHidden/>
                   </w:rPr>
-                  <w:instrText xml:space="preserve"> PAGEREF _Toc512865523 \h </w:instrText>
+                  <w:instrText xml:space="preserve"> PAGEREF _Toc512970241 \h </w:instrText>
                 </w:r>
                 <w:r>
                   <w:rPr>
@@ -5438,7 +5512,7 @@
                     <w:noProof/>
                     <w:webHidden/>
                   </w:rPr>
-                  <w:t>5</w:t>
+                  <w:t>4</w:t>
                 </w:r>
                 <w:r>
                   <w:rPr>
@@ -5465,7 +5539,7 @@
                   <w:lang w:val="es-ES_tradnl" w:eastAsia="es-ES_tradnl"/>
                 </w:rPr>
               </w:pPr>
-              <w:hyperlink w:anchor="_Toc512865524" w:history="1">
+              <w:hyperlink w:anchor="_Toc512970242" w:history="1">
                 <w:r>
                   <w:rPr>
                     <w:rStyle w:val="Hyperlink"/>
@@ -5510,7 +5584,7 @@
                     <w:noProof/>
                     <w:webHidden/>
                   </w:rPr>
-                  <w:instrText xml:space="preserve"> PAGEREF _Toc512865524 \h </w:instrText>
+                  <w:instrText xml:space="preserve"> PAGEREF _Toc512970242 \h </w:instrText>
                 </w:r>
                 <w:r>
                   <w:rPr>
@@ -5530,7 +5604,7 @@
                     <w:noProof/>
                     <w:webHidden/>
                   </w:rPr>
-                  <w:t>6</w:t>
+                  <w:t>5</w:t>
                 </w:r>
                 <w:r>
                   <w:rPr>
@@ -5557,7 +5631,7 @@
                   <w:lang w:val="es-ES_tradnl" w:eastAsia="es-ES_tradnl"/>
                 </w:rPr>
               </w:pPr>
-              <w:hyperlink w:anchor="_Toc512865525" w:history="1">
+              <w:hyperlink w:anchor="_Toc512970243" w:history="1">
                 <w:r>
                   <w:rPr>
                     <w:rStyle w:val="Hyperlink"/>
@@ -5602,7 +5676,7 @@
                     <w:noProof/>
                     <w:webHidden/>
                   </w:rPr>
-                  <w:instrText xml:space="preserve"> PAGEREF _Toc512865525 \h </w:instrText>
+                  <w:instrText xml:space="preserve"> PAGEREF _Toc512970243 \h </w:instrText>
                 </w:r>
                 <w:r>
                   <w:rPr>
@@ -5622,7 +5696,7 @@
                     <w:noProof/>
                     <w:webHidden/>
                   </w:rPr>
-                  <w:t>6</w:t>
+                  <w:t>5</w:t>
                 </w:r>
                 <w:r>
                   <w:rPr>
@@ -5649,7 +5723,7 @@
                   <w:lang w:val="es-ES_tradnl" w:eastAsia="es-ES_tradnl"/>
                 </w:rPr>
               </w:pPr>
-              <w:hyperlink w:anchor="_Toc512865526" w:history="1">
+              <w:hyperlink w:anchor="_Toc512970244" w:history="1">
                 <w:r>
                   <w:rPr>
                     <w:rStyle w:val="Hyperlink"/>
@@ -5694,7 +5768,7 @@
                     <w:noProof/>
                     <w:webHidden/>
                   </w:rPr>
-                  <w:instrText xml:space="preserve"> PAGEREF _Toc512865526 \h </w:instrText>
+                  <w:instrText xml:space="preserve"> PAGEREF _Toc512970244 \h </w:instrText>
                 </w:r>
                 <w:r>
                   <w:rPr>
@@ -5714,7 +5788,7 @@
                     <w:noProof/>
                     <w:webHidden/>
                   </w:rPr>
-                  <w:t>7</w:t>
+                  <w:t>6</w:t>
                 </w:r>
                 <w:r>
                   <w:rPr>
@@ -5742,7 +5816,7 @@
                   <w:lang w:val="es-ES_tradnl" w:eastAsia="es-ES_tradnl"/>
                 </w:rPr>
               </w:pPr>
-              <w:hyperlink w:anchor="_Toc512865527" w:history="1">
+              <w:hyperlink w:anchor="_Toc512970245" w:history="1">
                 <w:r>
                   <w:rPr>
                     <w:rStyle w:val="Hyperlink"/>
@@ -5789,7 +5863,7 @@
                     <w:noProof/>
                     <w:webHidden/>
                   </w:rPr>
-                  <w:instrText xml:space="preserve"> PAGEREF _Toc512865527 \h </w:instrText>
+                  <w:instrText xml:space="preserve"> PAGEREF _Toc512970245 \h </w:instrText>
                 </w:r>
                 <w:r>
                   <w:rPr>
@@ -5809,7 +5883,7 @@
                     <w:noProof/>
                     <w:webHidden/>
                   </w:rPr>
-                  <w:t>8</w:t>
+                  <w:t>7</w:t>
                 </w:r>
                 <w:r>
                   <w:rPr>
@@ -5836,7 +5910,7 @@
                   <w:lang w:val="es-ES_tradnl" w:eastAsia="es-ES_tradnl"/>
                 </w:rPr>
               </w:pPr>
-              <w:hyperlink w:anchor="_Toc512865528" w:history="1">
+              <w:hyperlink w:anchor="_Toc512970246" w:history="1">
                 <w:r>
                   <w:rPr>
                     <w:rStyle w:val="Hyperlink"/>
@@ -5882,7 +5956,7 @@
                     <w:noProof/>
                     <w:webHidden/>
                   </w:rPr>
-                  <w:instrText xml:space="preserve"> PAGEREF _Toc512865528 \h </w:instrText>
+                  <w:instrText xml:space="preserve"> PAGEREF _Toc512970246 \h </w:instrText>
                 </w:r>
                 <w:r>
                   <w:rPr>
@@ -5902,7 +5976,7 @@
                     <w:noProof/>
                     <w:webHidden/>
                   </w:rPr>
-                  <w:t>8</w:t>
+                  <w:t>7</w:t>
                 </w:r>
                 <w:r>
                   <w:rPr>
@@ -5929,7 +6003,7 @@
                   <w:lang w:val="es-ES_tradnl" w:eastAsia="es-ES_tradnl"/>
                 </w:rPr>
               </w:pPr>
-              <w:hyperlink w:anchor="_Toc512865529" w:history="1">
+              <w:hyperlink w:anchor="_Toc512970247" w:history="1">
                 <w:r>
                   <w:rPr>
                     <w:rStyle w:val="Hyperlink"/>
@@ -5974,7 +6048,7 @@
                     <w:noProof/>
                     <w:webHidden/>
                   </w:rPr>
-                  <w:instrText xml:space="preserve"> PAGEREF _Toc512865529 \h </w:instrText>
+                  <w:instrText xml:space="preserve"> PAGEREF _Toc512970247 \h </w:instrText>
                 </w:r>
                 <w:r>
                   <w:rPr>
@@ -5994,7 +6068,7 @@
                     <w:noProof/>
                     <w:webHidden/>
                   </w:rPr>
-                  <w:t>10</w:t>
+                  <w:t>9</w:t>
                 </w:r>
                 <w:r>
                   <w:rPr>
@@ -6021,7 +6095,7 @@
                   <w:lang w:val="es-ES_tradnl" w:eastAsia="es-ES_tradnl"/>
                 </w:rPr>
               </w:pPr>
-              <w:hyperlink w:anchor="_Toc512865530" w:history="1">
+              <w:hyperlink w:anchor="_Toc512970248" w:history="1">
                 <w:r>
                   <w:rPr>
                     <w:rStyle w:val="Hyperlink"/>
@@ -6066,7 +6140,7 @@
                     <w:noProof/>
                     <w:webHidden/>
                   </w:rPr>
-                  <w:instrText xml:space="preserve"> PAGEREF _Toc512865530 \h </w:instrText>
+                  <w:instrText xml:space="preserve"> PAGEREF _Toc512970248 \h </w:instrText>
                 </w:r>
                 <w:r>
                   <w:rPr>
@@ -6086,7 +6160,7 @@
                     <w:noProof/>
                     <w:webHidden/>
                   </w:rPr>
-                  <w:t>11</w:t>
+                  <w:t>10</w:t>
                 </w:r>
                 <w:r>
                   <w:rPr>
@@ -6113,7 +6187,7 @@
                   <w:lang w:val="es-ES_tradnl" w:eastAsia="es-ES_tradnl"/>
                 </w:rPr>
               </w:pPr>
-              <w:hyperlink w:anchor="_Toc512865531" w:history="1">
+              <w:hyperlink w:anchor="_Toc512970249" w:history="1">
                 <w:r>
                   <w:rPr>
                     <w:rStyle w:val="Hyperlink"/>
@@ -6158,7 +6232,7 @@
                     <w:noProof/>
                     <w:webHidden/>
                   </w:rPr>
-                  <w:instrText xml:space="preserve"> PAGEREF _Toc512865531 \h </w:instrText>
+                  <w:instrText xml:space="preserve"> PAGEREF _Toc512970249 \h </w:instrText>
                 </w:r>
                 <w:r>
                   <w:rPr>
@@ -6178,7 +6252,7 @@
                     <w:noProof/>
                     <w:webHidden/>
                   </w:rPr>
-                  <w:t>11</w:t>
+                  <w:t>10</w:t>
                 </w:r>
                 <w:r>
                   <w:rPr>
@@ -6205,7 +6279,7 @@
                   <w:lang w:val="es-ES_tradnl" w:eastAsia="es-ES_tradnl"/>
                 </w:rPr>
               </w:pPr>
-              <w:hyperlink w:anchor="_Toc512865532" w:history="1">
+              <w:hyperlink w:anchor="_Toc512970250" w:history="1">
                 <w:r>
                   <w:rPr>
                     <w:rStyle w:val="Hyperlink"/>
@@ -6250,7 +6324,7 @@
                     <w:noProof/>
                     <w:webHidden/>
                   </w:rPr>
-                  <w:instrText xml:space="preserve"> PAGEREF _Toc512865532 \h </w:instrText>
+                  <w:instrText xml:space="preserve"> PAGEREF _Toc512970250 \h </w:instrText>
                 </w:r>
                 <w:r>
                   <w:rPr>
@@ -6270,7 +6344,7 @@
                     <w:noProof/>
                     <w:webHidden/>
                   </w:rPr>
-                  <w:t>11</w:t>
+                  <w:t>10</w:t>
                 </w:r>
                 <w:r>
                   <w:rPr>
@@ -6297,7 +6371,7 @@
                   <w:lang w:val="es-ES_tradnl" w:eastAsia="es-ES_tradnl"/>
                 </w:rPr>
               </w:pPr>
-              <w:hyperlink w:anchor="_Toc512865533" w:history="1">
+              <w:hyperlink w:anchor="_Toc512970251" w:history="1">
                 <w:r>
                   <w:rPr>
                     <w:rStyle w:val="Hyperlink"/>
@@ -6342,7 +6416,7 @@
                     <w:noProof/>
                     <w:webHidden/>
                   </w:rPr>
-                  <w:instrText xml:space="preserve"> PAGEREF _Toc512865533 \h </w:instrText>
+                  <w:instrText xml:space="preserve"> PAGEREF _Toc512970251 \h </w:instrText>
                 </w:r>
                 <w:r>
                   <w:rPr>
@@ -6362,7 +6436,7 @@
                     <w:noProof/>
                     <w:webHidden/>
                   </w:rPr>
-                  <w:t>11</w:t>
+                  <w:t>10</w:t>
                 </w:r>
                 <w:r>
                   <w:rPr>
@@ -6389,7 +6463,7 @@
                   <w:lang w:val="es-ES_tradnl" w:eastAsia="es-ES_tradnl"/>
                 </w:rPr>
               </w:pPr>
-              <w:hyperlink w:anchor="_Toc512865534" w:history="1">
+              <w:hyperlink w:anchor="_Toc512970252" w:history="1">
                 <w:r>
                   <w:rPr>
                     <w:rStyle w:val="Hyperlink"/>
@@ -6434,7 +6508,7 @@
                     <w:noProof/>
                     <w:webHidden/>
                   </w:rPr>
-                  <w:instrText xml:space="preserve"> PAGEREF _Toc512865534 \h </w:instrText>
+                  <w:instrText xml:space="preserve"> PAGEREF _Toc512970252 \h </w:instrText>
                 </w:r>
                 <w:r>
                   <w:rPr>
@@ -6454,7 +6528,7 @@
                     <w:noProof/>
                     <w:webHidden/>
                   </w:rPr>
-                  <w:t>11</w:t>
+                  <w:t>10</w:t>
                 </w:r>
                 <w:r>
                   <w:rPr>
@@ -6481,7 +6555,7 @@
                   <w:lang w:val="es-ES_tradnl" w:eastAsia="es-ES_tradnl"/>
                 </w:rPr>
               </w:pPr>
-              <w:hyperlink w:anchor="_Toc512865535" w:history="1">
+              <w:hyperlink w:anchor="_Toc512970253" w:history="1">
                 <w:r>
                   <w:rPr>
                     <w:rStyle w:val="Hyperlink"/>
@@ -6527,7 +6601,7 @@
                     <w:noProof/>
                     <w:webHidden/>
                   </w:rPr>
-                  <w:instrText xml:space="preserve"> PAGEREF _Toc512865535 \h </w:instrText>
+                  <w:instrText xml:space="preserve"> PAGEREF _Toc512970253 \h </w:instrText>
                 </w:r>
                 <w:r>
                   <w:rPr>
@@ -6547,7 +6621,7 @@
                     <w:noProof/>
                     <w:webHidden/>
                   </w:rPr>
-                  <w:t>13</w:t>
+                  <w:t>12</w:t>
                 </w:r>
                 <w:r>
                   <w:rPr>
@@ -6574,7 +6648,7 @@
                   <w:lang w:val="es-ES_tradnl" w:eastAsia="es-ES_tradnl"/>
                 </w:rPr>
               </w:pPr>
-              <w:hyperlink w:anchor="_Toc512865536" w:history="1">
+              <w:hyperlink w:anchor="_Toc512970254" w:history="1">
                 <w:r>
                   <w:rPr>
                     <w:rStyle w:val="Hyperlink"/>
@@ -6619,7 +6693,7 @@
                     <w:noProof/>
                     <w:webHidden/>
                   </w:rPr>
-                  <w:instrText xml:space="preserve"> PAGEREF _Toc512865536 \h </w:instrText>
+                  <w:instrText xml:space="preserve"> PAGEREF _Toc512970254 \h </w:instrText>
                 </w:r>
                 <w:r>
                   <w:rPr>
@@ -6639,7 +6713,7 @@
                     <w:noProof/>
                     <w:webHidden/>
                   </w:rPr>
-                  <w:t>13</w:t>
+                  <w:t>12</w:t>
                 </w:r>
                 <w:r>
                   <w:rPr>
@@ -6666,7 +6740,7 @@
                   <w:lang w:val="es-ES_tradnl" w:eastAsia="es-ES_tradnl"/>
                 </w:rPr>
               </w:pPr>
-              <w:hyperlink w:anchor="_Toc512865537" w:history="1">
+              <w:hyperlink w:anchor="_Toc512970255" w:history="1">
                 <w:r>
                   <w:rPr>
                     <w:rStyle w:val="Hyperlink"/>
@@ -6711,7 +6785,477 @@
                     <w:noProof/>
                     <w:webHidden/>
                   </w:rPr>
-                  <w:instrText xml:space="preserve"> PAGEREF _Toc512865537 \h </w:instrText>
+                  <w:instrText xml:space="preserve"> PAGEREF _Toc512970255 \h </w:instrText>
+                </w:r>
+                <w:r>
+                  <w:rPr>
+                    <w:noProof/>
+                    <w:webHidden/>
+                  </w:rPr>
+                </w:r>
+                <w:r>
+                  <w:rPr>
+                    <w:noProof/>
+                    <w:webHidden/>
+                  </w:rPr>
+                  <w:fldChar w:fldCharType="separate"/>
+                </w:r>
+                <w:r>
+                  <w:rPr>
+                    <w:noProof/>
+                    <w:webHidden/>
+                  </w:rPr>
+                  <w:t>14</w:t>
+                </w:r>
+                <w:r>
+                  <w:rPr>
+                    <w:noProof/>
+                    <w:webHidden/>
+                  </w:rPr>
+                  <w:fldChar w:fldCharType="end"/>
+                </w:r>
+              </w:hyperlink>
+            </w:p>
+            <w:p>
+              <w:pPr>
+                <w:pStyle w:val="TOC1"/>
+                <w:tabs>
+                  <w:tab w:val="left" w:pos="390"/>
+                  <w:tab w:val="right" w:leader="dot" w:pos="8828"/>
+                </w:tabs>
+                <w:rPr>
+                  <w:rFonts w:eastAsiaTheme="minorEastAsia"/>
+                  <w:b w:val="0"/>
+                  <w:bCs w:val="0"/>
+                  <w:caps w:val="0"/>
+                  <w:noProof/>
+                  <w:u w:val="none"/>
+                  <w:lang w:val="es-ES_tradnl" w:eastAsia="es-ES_tradnl"/>
+                </w:rPr>
+              </w:pPr>
+              <w:hyperlink w:anchor="_Toc512970256" w:history="1">
+                <w:r>
+                  <w:rPr>
+                    <w:rStyle w:val="Hyperlink"/>
+                    <w:noProof/>
+                    <w:lang w:val="es-ES_tradnl"/>
+                  </w:rPr>
+                  <w:t>3.</w:t>
+                </w:r>
+                <w:r>
+                  <w:rPr>
+                    <w:rFonts w:eastAsiaTheme="minorEastAsia"/>
+                    <w:b w:val="0"/>
+                    <w:bCs w:val="0"/>
+                    <w:caps w:val="0"/>
+                    <w:noProof/>
+                    <w:u w:val="none"/>
+                    <w:lang w:val="es-ES_tradnl" w:eastAsia="es-ES_tradnl"/>
+                  </w:rPr>
+                  <w:tab/>
+                </w:r>
+                <w:r>
+                  <w:rPr>
+                    <w:rStyle w:val="Hyperlink"/>
+                    <w:noProof/>
+                  </w:rPr>
+                  <w:t>Actividades de la SCM</w:t>
+                </w:r>
+                <w:r>
+                  <w:rPr>
+                    <w:noProof/>
+                    <w:webHidden/>
+                  </w:rPr>
+                  <w:tab/>
+                </w:r>
+                <w:r>
+                  <w:rPr>
+                    <w:noProof/>
+                    <w:webHidden/>
+                  </w:rPr>
+                  <w:fldChar w:fldCharType="begin"/>
+                </w:r>
+                <w:r>
+                  <w:rPr>
+                    <w:noProof/>
+                    <w:webHidden/>
+                  </w:rPr>
+                  <w:instrText xml:space="preserve"> PAGEREF _Toc512970256 \h </w:instrText>
+                </w:r>
+                <w:r>
+                  <w:rPr>
+                    <w:noProof/>
+                    <w:webHidden/>
+                  </w:rPr>
+                </w:r>
+                <w:r>
+                  <w:rPr>
+                    <w:noProof/>
+                    <w:webHidden/>
+                  </w:rPr>
+                  <w:fldChar w:fldCharType="separate"/>
+                </w:r>
+                <w:r>
+                  <w:rPr>
+                    <w:noProof/>
+                    <w:webHidden/>
+                  </w:rPr>
+                  <w:t>15</w:t>
+                </w:r>
+                <w:r>
+                  <w:rPr>
+                    <w:noProof/>
+                    <w:webHidden/>
+                  </w:rPr>
+                  <w:fldChar w:fldCharType="end"/>
+                </w:r>
+              </w:hyperlink>
+            </w:p>
+            <w:p>
+              <w:pPr>
+                <w:pStyle w:val="TOC2"/>
+                <w:tabs>
+                  <w:tab w:val="left" w:pos="561"/>
+                  <w:tab w:val="right" w:leader="dot" w:pos="8828"/>
+                </w:tabs>
+                <w:rPr>
+                  <w:rFonts w:eastAsiaTheme="minorEastAsia"/>
+                  <w:b w:val="0"/>
+                  <w:bCs w:val="0"/>
+                  <w:smallCaps w:val="0"/>
+                  <w:noProof/>
+                  <w:lang w:val="es-ES_tradnl" w:eastAsia="es-ES_tradnl"/>
+                </w:rPr>
+              </w:pPr>
+              <w:hyperlink w:anchor="_Toc512970257" w:history="1">
+                <w:r>
+                  <w:rPr>
+                    <w:rStyle w:val="Hyperlink"/>
+                    <w:noProof/>
+                    <w:lang w:val="es-ES_tradnl"/>
+                  </w:rPr>
+                  <w:t>3.1.</w:t>
+                </w:r>
+                <w:r>
+                  <w:rPr>
+                    <w:rFonts w:eastAsiaTheme="minorEastAsia"/>
+                    <w:b w:val="0"/>
+                    <w:bCs w:val="0"/>
+                    <w:smallCaps w:val="0"/>
+                    <w:noProof/>
+                    <w:lang w:val="es-ES_tradnl" w:eastAsia="es-ES_tradnl"/>
+                  </w:rPr>
+                  <w:tab/>
+                </w:r>
+                <w:r>
+                  <w:rPr>
+                    <w:rStyle w:val="Hyperlink"/>
+                    <w:noProof/>
+                  </w:rPr>
+                  <w:t>Identificación de la Configuración</w:t>
+                </w:r>
+                <w:r>
+                  <w:rPr>
+                    <w:noProof/>
+                    <w:webHidden/>
+                  </w:rPr>
+                  <w:tab/>
+                </w:r>
+                <w:r>
+                  <w:rPr>
+                    <w:noProof/>
+                    <w:webHidden/>
+                  </w:rPr>
+                  <w:fldChar w:fldCharType="begin"/>
+                </w:r>
+                <w:r>
+                  <w:rPr>
+                    <w:noProof/>
+                    <w:webHidden/>
+                  </w:rPr>
+                  <w:instrText xml:space="preserve"> PAGEREF _Toc512970257 \h </w:instrText>
+                </w:r>
+                <w:r>
+                  <w:rPr>
+                    <w:noProof/>
+                    <w:webHidden/>
+                  </w:rPr>
+                </w:r>
+                <w:r>
+                  <w:rPr>
+                    <w:noProof/>
+                    <w:webHidden/>
+                  </w:rPr>
+                  <w:fldChar w:fldCharType="separate"/>
+                </w:r>
+                <w:r>
+                  <w:rPr>
+                    <w:noProof/>
+                    <w:webHidden/>
+                  </w:rPr>
+                  <w:t>15</w:t>
+                </w:r>
+                <w:r>
+                  <w:rPr>
+                    <w:noProof/>
+                    <w:webHidden/>
+                  </w:rPr>
+                  <w:fldChar w:fldCharType="end"/>
+                </w:r>
+              </w:hyperlink>
+            </w:p>
+            <w:p>
+              <w:pPr>
+                <w:pStyle w:val="TOC2"/>
+                <w:tabs>
+                  <w:tab w:val="left" w:pos="731"/>
+                  <w:tab w:val="right" w:leader="dot" w:pos="8828"/>
+                </w:tabs>
+                <w:rPr>
+                  <w:rFonts w:eastAsiaTheme="minorEastAsia"/>
+                  <w:b w:val="0"/>
+                  <w:bCs w:val="0"/>
+                  <w:smallCaps w:val="0"/>
+                  <w:noProof/>
+                  <w:lang w:val="es-ES_tradnl" w:eastAsia="es-ES_tradnl"/>
+                </w:rPr>
+              </w:pPr>
+              <w:hyperlink w:anchor="_Toc512970258" w:history="1">
+                <w:r>
+                  <w:rPr>
+                    <w:rStyle w:val="Hyperlink"/>
+                    <w:noProof/>
+                    <w:lang w:val="es-ES_tradnl"/>
+                  </w:rPr>
+                  <w:t>3.1.1.</w:t>
+                </w:r>
+                <w:r>
+                  <w:rPr>
+                    <w:rFonts w:eastAsiaTheme="minorEastAsia"/>
+                    <w:b w:val="0"/>
+                    <w:bCs w:val="0"/>
+                    <w:smallCaps w:val="0"/>
+                    <w:noProof/>
+                    <w:lang w:val="es-ES_tradnl" w:eastAsia="es-ES_tradnl"/>
+                  </w:rPr>
+                  <w:tab/>
+                </w:r>
+                <w:r>
+                  <w:rPr>
+                    <w:rStyle w:val="Hyperlink"/>
+                    <w:noProof/>
+                    <w:lang w:val="es-ES_tradnl"/>
+                  </w:rPr>
+                  <w:t>Definición de Nomenclatura</w:t>
+                </w:r>
+                <w:r>
+                  <w:rPr>
+                    <w:noProof/>
+                    <w:webHidden/>
+                  </w:rPr>
+                  <w:tab/>
+                </w:r>
+                <w:r>
+                  <w:rPr>
+                    <w:noProof/>
+                    <w:webHidden/>
+                  </w:rPr>
+                  <w:fldChar w:fldCharType="begin"/>
+                </w:r>
+                <w:r>
+                  <w:rPr>
+                    <w:noProof/>
+                    <w:webHidden/>
+                  </w:rPr>
+                  <w:instrText xml:space="preserve"> PAGEREF _Toc512970258 \h </w:instrText>
+                </w:r>
+                <w:r>
+                  <w:rPr>
+                    <w:noProof/>
+                    <w:webHidden/>
+                  </w:rPr>
+                </w:r>
+                <w:r>
+                  <w:rPr>
+                    <w:noProof/>
+                    <w:webHidden/>
+                  </w:rPr>
+                  <w:fldChar w:fldCharType="separate"/>
+                </w:r>
+                <w:r>
+                  <w:rPr>
+                    <w:noProof/>
+                    <w:webHidden/>
+                  </w:rPr>
+                  <w:t>15</w:t>
+                </w:r>
+                <w:r>
+                  <w:rPr>
+                    <w:noProof/>
+                    <w:webHidden/>
+                  </w:rPr>
+                  <w:fldChar w:fldCharType="end"/>
+                </w:r>
+              </w:hyperlink>
+            </w:p>
+            <w:p>
+              <w:pPr>
+                <w:pStyle w:val="TOC2"/>
+                <w:tabs>
+                  <w:tab w:val="left" w:pos="731"/>
+                  <w:tab w:val="right" w:leader="dot" w:pos="8828"/>
+                </w:tabs>
+                <w:rPr>
+                  <w:rFonts w:eastAsiaTheme="minorEastAsia"/>
+                  <w:b w:val="0"/>
+                  <w:bCs w:val="0"/>
+                  <w:smallCaps w:val="0"/>
+                  <w:noProof/>
+                  <w:lang w:val="es-ES_tradnl" w:eastAsia="es-ES_tradnl"/>
+                </w:rPr>
+              </w:pPr>
+              <w:hyperlink w:anchor="_Toc512970259" w:history="1">
+                <w:r>
+                  <w:rPr>
+                    <w:rStyle w:val="Hyperlink"/>
+                    <w:noProof/>
+                    <w:lang w:val="es-ES_tradnl"/>
+                  </w:rPr>
+                  <w:t>3.1.2.</w:t>
+                </w:r>
+                <w:r>
+                  <w:rPr>
+                    <w:rFonts w:eastAsiaTheme="minorEastAsia"/>
+                    <w:b w:val="0"/>
+                    <w:bCs w:val="0"/>
+                    <w:smallCaps w:val="0"/>
+                    <w:noProof/>
+                    <w:lang w:val="es-ES_tradnl" w:eastAsia="es-ES_tradnl"/>
+                  </w:rPr>
+                  <w:tab/>
+                </w:r>
+                <w:r>
+                  <w:rPr>
+                    <w:rStyle w:val="Hyperlink"/>
+                    <w:noProof/>
+                    <w:lang w:val="es-ES_tradnl"/>
+                  </w:rPr>
+                  <w:t>Lista de clasificación de los CI</w:t>
+                </w:r>
+                <w:r>
+                  <w:rPr>
+                    <w:noProof/>
+                    <w:webHidden/>
+                  </w:rPr>
+                  <w:tab/>
+                </w:r>
+                <w:r>
+                  <w:rPr>
+                    <w:noProof/>
+                    <w:webHidden/>
+                  </w:rPr>
+                  <w:fldChar w:fldCharType="begin"/>
+                </w:r>
+                <w:r>
+                  <w:rPr>
+                    <w:noProof/>
+                    <w:webHidden/>
+                  </w:rPr>
+                  <w:instrText xml:space="preserve"> PAGEREF _Toc512970259 \h </w:instrText>
+                </w:r>
+                <w:r>
+                  <w:rPr>
+                    <w:noProof/>
+                    <w:webHidden/>
+                  </w:rPr>
+                </w:r>
+                <w:r>
+                  <w:rPr>
+                    <w:noProof/>
+                    <w:webHidden/>
+                  </w:rPr>
+                  <w:fldChar w:fldCharType="separate"/>
+                </w:r>
+                <w:r>
+                  <w:rPr>
+                    <w:noProof/>
+                    <w:webHidden/>
+                  </w:rPr>
+                  <w:t>15</w:t>
+                </w:r>
+                <w:r>
+                  <w:rPr>
+                    <w:noProof/>
+                    <w:webHidden/>
+                  </w:rPr>
+                  <w:fldChar w:fldCharType="end"/>
+                </w:r>
+              </w:hyperlink>
+            </w:p>
+            <w:p>
+              <w:pPr>
+                <w:pStyle w:val="TOC2"/>
+                <w:tabs>
+                  <w:tab w:val="left" w:pos="731"/>
+                  <w:tab w:val="right" w:leader="dot" w:pos="8828"/>
+                </w:tabs>
+                <w:rPr>
+                  <w:rFonts w:eastAsiaTheme="minorEastAsia"/>
+                  <w:b w:val="0"/>
+                  <w:bCs w:val="0"/>
+                  <w:smallCaps w:val="0"/>
+                  <w:noProof/>
+                  <w:lang w:val="es-ES_tradnl" w:eastAsia="es-ES_tradnl"/>
+                </w:rPr>
+              </w:pPr>
+              <w:hyperlink w:anchor="_Toc512970260" w:history="1">
+                <w:r>
+                  <w:rPr>
+                    <w:rStyle w:val="Hyperlink"/>
+                    <w:noProof/>
+                    <w:lang w:val="es-ES_tradnl"/>
+                  </w:rPr>
+                  <w:t>3.1.3.</w:t>
+                </w:r>
+                <w:r>
+                  <w:rPr>
+                    <w:rFonts w:eastAsiaTheme="minorEastAsia"/>
+                    <w:b w:val="0"/>
+                    <w:bCs w:val="0"/>
+                    <w:smallCaps w:val="0"/>
+                    <w:noProof/>
+                    <w:lang w:val="es-ES_tradnl" w:eastAsia="es-ES_tradnl"/>
+                  </w:rPr>
+                  <w:tab/>
+                </w:r>
+                <w:r>
+                  <w:rPr>
+                    <w:rStyle w:val="Hyperlink"/>
+                    <w:noProof/>
+                    <w:lang w:val="es-ES_tradnl"/>
+                  </w:rPr>
+                  <w:t>Lista de clasificación de los CI</w:t>
+                </w:r>
+                <w:r>
+                  <w:rPr>
+                    <w:noProof/>
+                    <w:webHidden/>
+                  </w:rPr>
+                  <w:tab/>
+                </w:r>
+                <w:r>
+                  <w:rPr>
+                    <w:noProof/>
+                    <w:webHidden/>
+                  </w:rPr>
+                  <w:fldChar w:fldCharType="begin"/>
+                </w:r>
+                <w:r>
+                  <w:rPr>
+                    <w:noProof/>
+                    <w:webHidden/>
+                  </w:rPr>
+                  <w:instrText xml:space="preserve"> PAGEREF _Toc512970260 \h </w:instrText>
                 </w:r>
                 <w:r>
                   <w:rPr>
@@ -6876,7 +7420,7 @@
           <w:lang w:val="es-ES_tradnl"/>
         </w:rPr>
       </w:pPr>
-      <w:bookmarkStart w:id="5" w:name="_Toc512865522"/>
+      <w:bookmarkStart w:id="5" w:name="_Toc512970240"/>
       <w:r>
         <w:rPr>
           <w:b/>
@@ -6973,7 +7517,7 @@
           <w:lang w:val="es-ES_tradnl"/>
         </w:rPr>
       </w:pPr>
-      <w:bookmarkStart w:id="6" w:name="_Toc512865523"/>
+      <w:bookmarkStart w:id="6" w:name="_Toc512970241"/>
       <w:r>
         <w:rPr>
           <w:b/>
@@ -7181,7 +7725,7 @@
           <w:b/>
         </w:rPr>
       </w:pPr>
-      <w:bookmarkStart w:id="7" w:name="_Toc512865524"/>
+      <w:bookmarkStart w:id="7" w:name="_Toc512970242"/>
       <w:r>
         <w:rPr>
           <w:b/>
@@ -7271,7 +7815,7 @@
           <w:b/>
         </w:rPr>
       </w:pPr>
-      <w:bookmarkStart w:id="8" w:name="_Toc512865525"/>
+      <w:bookmarkStart w:id="8" w:name="_Toc512970243"/>
       <w:r>
         <w:rPr>
           <w:b/>
@@ -7411,7 +7955,7 @@
           <w:b/>
         </w:rPr>
       </w:pPr>
-      <w:bookmarkStart w:id="9" w:name="_Toc512865526"/>
+      <w:bookmarkStart w:id="9" w:name="_Toc512970244"/>
       <w:r>
         <w:rPr>
           <w:b/>
@@ -7879,7 +8423,7 @@
           <w:lang w:val="es-ES_tradnl"/>
         </w:rPr>
       </w:pPr>
-      <w:bookmarkStart w:id="10" w:name="_Toc512865527"/>
+      <w:bookmarkStart w:id="10" w:name="_Toc512970245"/>
       <w:r>
         <w:rPr>
           <w:b/>
@@ -7905,7 +8449,7 @@
           <w:lang w:val="es-ES_tradnl"/>
         </w:rPr>
       </w:pPr>
-      <w:bookmarkStart w:id="11" w:name="_Toc512865528"/>
+      <w:bookmarkStart w:id="11" w:name="_Toc512970246"/>
       <w:r>
         <w:rPr>
           <w:b/>
@@ -10246,7 +10790,7 @@
           <w:b/>
         </w:rPr>
       </w:pPr>
-      <w:bookmarkStart w:id="12" w:name="_Toc512865529"/>
+      <w:bookmarkStart w:id="12" w:name="_Toc512970247"/>
       <w:r>
         <w:rPr>
           <w:b/>
@@ -10789,7 +11333,7 @@
           <w:b/>
         </w:rPr>
       </w:pPr>
-      <w:bookmarkStart w:id="13" w:name="_Toc512865530"/>
+      <w:bookmarkStart w:id="13" w:name="_Toc512970248"/>
       <w:r>
         <w:rPr>
           <w:b/>
@@ -10929,7 +11473,7 @@
           <w:b/>
         </w:rPr>
       </w:pPr>
-      <w:bookmarkStart w:id="14" w:name="_Toc512865531"/>
+      <w:bookmarkStart w:id="14" w:name="_Toc512970249"/>
       <w:r>
         <w:rPr>
           <w:b/>
@@ -10965,7 +11509,7 @@
           <w:b/>
         </w:rPr>
       </w:pPr>
-      <w:bookmarkStart w:id="15" w:name="_Toc512865532"/>
+      <w:bookmarkStart w:id="15" w:name="_Toc512970250"/>
       <w:r>
         <w:rPr>
           <w:b/>
@@ -11010,7 +11554,7 @@
           <w:b/>
         </w:rPr>
       </w:pPr>
-      <w:bookmarkStart w:id="16" w:name="_Toc512865533"/>
+      <w:bookmarkStart w:id="16" w:name="_Toc512970251"/>
       <w:r>
         <w:rPr>
           <w:b/>
@@ -11086,7 +11630,7 @@
         <w:jc w:val="both"/>
         <w:outlineLvl w:val="1"/>
       </w:pPr>
-      <w:bookmarkStart w:id="17" w:name="_Toc512865534"/>
+      <w:bookmarkStart w:id="17" w:name="_Toc512970252"/>
       <w:r>
         <w:rPr>
           <w:b/>
@@ -11153,7 +11697,7 @@
           <w:lang w:val="es-ES_tradnl"/>
         </w:rPr>
       </w:pPr>
-      <w:bookmarkStart w:id="18" w:name="_Toc512865535"/>
+      <w:bookmarkStart w:id="18" w:name="_Toc512970253"/>
       <w:r>
         <w:rPr>
           <w:b/>
@@ -11223,7 +11767,7 @@
           <w:b/>
         </w:rPr>
       </w:pPr>
-      <w:bookmarkStart w:id="19" w:name="_Toc512865536"/>
+      <w:bookmarkStart w:id="19" w:name="_Toc512970254"/>
       <w:r>
         <w:rPr>
           <w:b/>
@@ -13938,7 +14482,7 @@
           <w:b/>
         </w:rPr>
       </w:pPr>
-      <w:bookmarkStart w:id="20" w:name="_Toc512865537"/>
+      <w:bookmarkStart w:id="20" w:name="_Toc512970255"/>
       <w:r>
         <w:rPr>
           <w:b/>
@@ -14727,6 +15271,3062 @@
           </wp:inline>
         </w:drawing>
       </w:r>
+    </w:p>
+    <w:p>
+      <w:pPr>
+        <w:ind w:left="708"/>
+        <w:jc w:val="both"/>
+        <w:rPr>
+          <w:lang w:val="es-ES_tradnl" w:eastAsia="es-ES_tradnl"/>
+        </w:rPr>
+      </w:pPr>
+      <w:r>
+        <w:rPr>
+          <w:lang w:val="es-ES_tradnl" w:eastAsia="es-ES_tradnl"/>
+        </w:rPr>
+        <w:br w:type="page"/>
+      </w:r>
+    </w:p>
+    <w:p>
+      <w:pPr>
+        <w:pStyle w:val="ListParagraph"/>
+        <w:numPr>
+          <w:ilvl w:val="0"/>
+          <w:numId w:val="1"/>
+        </w:numPr>
+        <w:spacing w:after="160" w:line="240" w:lineRule="auto"/>
+        <w:contextualSpacing w:val="0"/>
+        <w:jc w:val="both"/>
+        <w:outlineLvl w:val="0"/>
+        <w:rPr>
+          <w:b/>
+          <w:lang w:val="es-ES_tradnl"/>
+        </w:rPr>
+      </w:pPr>
+      <w:bookmarkStart w:id="21" w:name="_Toc512970256"/>
+      <w:r>
+        <w:rPr>
+          <w:b/>
+        </w:rPr>
+        <w:lastRenderedPageBreak/>
+        <w:t>Actividades de la SCM</w:t>
+      </w:r>
+      <w:bookmarkEnd w:id="21"/>
+    </w:p>
+    <w:p>
+      <w:pPr>
+        <w:pStyle w:val="ListParagraph"/>
+        <w:numPr>
+          <w:ilvl w:val="1"/>
+          <w:numId w:val="1"/>
+        </w:numPr>
+        <w:spacing w:after="160" w:line="240" w:lineRule="auto"/>
+        <w:contextualSpacing w:val="0"/>
+        <w:jc w:val="both"/>
+        <w:outlineLvl w:val="1"/>
+        <w:rPr>
+          <w:b/>
+          <w:lang w:val="es-ES_tradnl"/>
+        </w:rPr>
+      </w:pPr>
+      <w:bookmarkStart w:id="22" w:name="_Toc512970257"/>
+      <w:r>
+        <w:rPr>
+          <w:b/>
+        </w:rPr>
+        <w:t>Identificación de la Configuración</w:t>
+      </w:r>
+      <w:bookmarkEnd w:id="22"/>
+    </w:p>
+    <w:p>
+      <w:pPr>
+        <w:pStyle w:val="ListParagraph"/>
+        <w:numPr>
+          <w:ilvl w:val="2"/>
+          <w:numId w:val="1"/>
+        </w:numPr>
+        <w:spacing w:after="160" w:line="240" w:lineRule="auto"/>
+        <w:contextualSpacing w:val="0"/>
+        <w:jc w:val="both"/>
+        <w:outlineLvl w:val="1"/>
+        <w:rPr>
+          <w:b/>
+          <w:lang w:val="es-ES_tradnl"/>
+        </w:rPr>
+      </w:pPr>
+      <w:bookmarkStart w:id="23" w:name="_Toc512970258"/>
+      <w:r>
+        <w:rPr>
+          <w:b/>
+          <w:lang w:val="es-ES_tradnl"/>
+        </w:rPr>
+        <w:t>Definición de Nomenclatura</w:t>
+      </w:r>
+      <w:bookmarkEnd w:id="23"/>
+    </w:p>
+    <w:p>
+      <w:pPr>
+        <w:ind w:left="1080"/>
+        <w:rPr>
+          <w:lang w:val="es-ES_tradnl"/>
+        </w:rPr>
+      </w:pPr>
+      <w:r>
+        <w:rPr>
+          <w:lang w:val="es-ES_tradnl"/>
+        </w:rPr>
+        <w:t xml:space="preserve">En este </w:t>
+      </w:r>
+      <w:r>
+        <w:rPr>
+          <w:lang w:val="es-ES_tradnl"/>
+        </w:rPr>
+        <w:t>apartado se define la forma de nombrar a todos los archivos y documentos de la gestión de la configuración.</w:t>
+      </w:r>
+    </w:p>
+    <w:p>
+      <w:pPr>
+        <w:ind w:left="1080"/>
+        <w:rPr>
+          <w:lang w:val="es-ES_tradnl"/>
+        </w:rPr>
+      </w:pPr>
+    </w:p>
+    <w:p>
+      <w:pPr>
+        <w:pStyle w:val="ListParagraph"/>
+        <w:numPr>
+          <w:ilvl w:val="2"/>
+          <w:numId w:val="1"/>
+        </w:numPr>
+        <w:spacing w:after="160" w:line="240" w:lineRule="auto"/>
+        <w:contextualSpacing w:val="0"/>
+        <w:jc w:val="both"/>
+        <w:outlineLvl w:val="1"/>
+        <w:rPr>
+          <w:b/>
+          <w:lang w:val="es-ES_tradnl"/>
+        </w:rPr>
+      </w:pPr>
+      <w:bookmarkStart w:id="24" w:name="_Toc512970259"/>
+      <w:r>
+        <w:rPr>
+          <w:b/>
+          <w:lang w:val="es-ES_tradnl"/>
+        </w:rPr>
+        <w:t>Lista de clasificación de los CI</w:t>
+      </w:r>
+      <w:bookmarkEnd w:id="24"/>
+    </w:p>
+    <w:p>
+      <w:pPr>
+        <w:ind w:left="1080"/>
+        <w:rPr>
+          <w:lang w:val="es-ES_tradnl"/>
+        </w:rPr>
+      </w:pPr>
+      <w:r>
+        <w:rPr>
+          <w:lang w:val="es-ES_tradnl"/>
+        </w:rPr>
+        <w:t xml:space="preserve">En este </w:t>
+      </w:r>
+      <w:r>
+        <w:rPr>
+          <w:lang w:val="es-ES_tradnl"/>
+        </w:rPr>
+        <w:t>apartado se define la forma de nombrar a todos los archivos y documentos de la gestión de la configuración.</w:t>
+      </w:r>
+    </w:p>
+    <w:tbl>
+      <w:tblPr>
+        <w:tblStyle w:val="TableGrid"/>
+        <w:tblpPr w:leftFromText="141" w:rightFromText="141" w:vertAnchor="text" w:tblpXSpec="center" w:tblpY="1"/>
+        <w:tblOverlap w:val="never"/>
+        <w:tblW w:w="0" w:type="auto"/>
+        <w:tblLook w:val="04A0" w:firstRow="1" w:lastRow="0" w:firstColumn="1" w:lastColumn="0" w:noHBand="0" w:noVBand="1"/>
+      </w:tblPr>
+      <w:tblGrid>
+        <w:gridCol w:w="1615"/>
+        <w:gridCol w:w="2700"/>
+        <w:gridCol w:w="2070"/>
+        <w:gridCol w:w="1363"/>
+      </w:tblGrid>
+      <w:tr>
+        <w:tc>
+          <w:tcPr>
+            <w:tcW w:w="1615" w:type="dxa"/>
+            <w:shd w:val="clear" w:color="auto" w:fill="DBE5F1" w:themeFill="accent1" w:themeFillTint="33"/>
+          </w:tcPr>
+          <w:p>
+            <w:pPr>
+              <w:rPr>
+                <w:b/>
+                <w:lang w:val="es-ES_tradnl"/>
+              </w:rPr>
+            </w:pPr>
+            <w:r>
+              <w:rPr>
+                <w:b/>
+                <w:lang w:val="es-ES_tradnl"/>
+              </w:rPr>
+              <w:t>TIPO DE ITEM</w:t>
+            </w:r>
+          </w:p>
+        </w:tc>
+        <w:tc>
+          <w:tcPr>
+            <w:tcW w:w="2700" w:type="dxa"/>
+            <w:shd w:val="clear" w:color="auto" w:fill="DBE5F1" w:themeFill="accent1" w:themeFillTint="33"/>
+          </w:tcPr>
+          <w:p>
+            <w:pPr>
+              <w:rPr>
+                <w:b/>
+                <w:lang w:val="es-ES_tradnl"/>
+              </w:rPr>
+            </w:pPr>
+            <w:r>
+              <w:rPr>
+                <w:b/>
+                <w:lang w:val="es-ES_tradnl"/>
+              </w:rPr>
+              <w:t>NOMBRE DEL ITEM</w:t>
+            </w:r>
+          </w:p>
+        </w:tc>
+        <w:tc>
+          <w:tcPr>
+            <w:tcW w:w="2070" w:type="dxa"/>
+            <w:shd w:val="clear" w:color="auto" w:fill="DBE5F1" w:themeFill="accent1" w:themeFillTint="33"/>
+          </w:tcPr>
+          <w:p>
+            <w:pPr>
+              <w:jc w:val="center"/>
+              <w:rPr>
+                <w:b/>
+                <w:lang w:val="es-ES_tradnl"/>
+              </w:rPr>
+            </w:pPr>
+            <w:r>
+              <w:rPr>
+                <w:b/>
+                <w:lang w:val="es-ES_tradnl"/>
+              </w:rPr>
+              <w:t>ORIGEN</w:t>
+            </w:r>
+          </w:p>
+        </w:tc>
+        <w:tc>
+          <w:tcPr>
+            <w:tcW w:w="1363" w:type="dxa"/>
+            <w:shd w:val="clear" w:color="auto" w:fill="DBE5F1" w:themeFill="accent1" w:themeFillTint="33"/>
+          </w:tcPr>
+          <w:p>
+            <w:pPr>
+              <w:rPr>
+                <w:b/>
+                <w:lang w:val="es-ES_tradnl"/>
+              </w:rPr>
+            </w:pPr>
+            <w:r>
+              <w:rPr>
+                <w:b/>
+                <w:lang w:val="es-ES_tradnl"/>
+              </w:rPr>
+              <w:t>PROYECTO</w:t>
+            </w:r>
+          </w:p>
+        </w:tc>
+      </w:tr>
+      <w:tr>
+        <w:tc>
+          <w:tcPr>
+            <w:tcW w:w="1615" w:type="dxa"/>
+          </w:tcPr>
+          <w:p>
+            <w:pPr>
+              <w:jc w:val="center"/>
+              <w:rPr>
+                <w:lang w:val="es-ES_tradnl"/>
+              </w:rPr>
+            </w:pPr>
+            <w:r>
+              <w:rPr>
+                <w:lang w:val="es-ES_tradnl"/>
+              </w:rPr>
+              <w:t>Evolución</w:t>
+            </w:r>
+          </w:p>
+        </w:tc>
+        <w:tc>
+          <w:tcPr>
+            <w:tcW w:w="2700" w:type="dxa"/>
+            <w:vAlign w:val="center"/>
+          </w:tcPr>
+          <w:p>
+            <w:pPr>
+              <w:rPr>
+                <w:lang w:val="es-ES_tradnl"/>
+              </w:rPr>
+            </w:pPr>
+            <w:r>
+              <w:rPr>
+                <w:rFonts w:ascii="Arial" w:hAnsi="Arial" w:cs="Arial"/>
+                <w:sz w:val="20"/>
+                <w:szCs w:val="20"/>
+              </w:rPr>
+              <w:t>Plan de Gestión de la Configuración</w:t>
+            </w:r>
+          </w:p>
+        </w:tc>
+        <w:tc>
+          <w:tcPr>
+            <w:tcW w:w="2070" w:type="dxa"/>
+          </w:tcPr>
+          <w:p>
+            <w:pPr>
+              <w:jc w:val="center"/>
+              <w:rPr>
+                <w:lang w:val="es-ES_tradnl"/>
+              </w:rPr>
+            </w:pPr>
+            <w:r>
+              <w:rPr>
+                <w:lang w:val="es-ES_tradnl"/>
+              </w:rPr>
+              <w:t>Empresa</w:t>
+            </w:r>
+          </w:p>
+        </w:tc>
+        <w:tc>
+          <w:tcPr>
+            <w:tcW w:w="1363" w:type="dxa"/>
+          </w:tcPr>
+          <w:p>
+            <w:pPr>
+              <w:jc w:val="center"/>
+              <w:rPr>
+                <w:lang w:val="es-ES_tradnl"/>
+              </w:rPr>
+            </w:pPr>
+            <w:r>
+              <w:rPr>
+                <w:lang w:val="es-ES_tradnl"/>
+              </w:rPr>
+              <w:t>-</w:t>
+            </w:r>
+          </w:p>
+        </w:tc>
+      </w:tr>
+      <w:tr>
+        <w:tc>
+          <w:tcPr>
+            <w:tcW w:w="1615" w:type="dxa"/>
+          </w:tcPr>
+          <w:p>
+            <w:pPr>
+              <w:jc w:val="center"/>
+              <w:rPr>
+                <w:lang w:val="es-ES_tradnl"/>
+              </w:rPr>
+            </w:pPr>
+            <w:r>
+              <w:rPr>
+                <w:lang w:val="es-ES_tradnl"/>
+              </w:rPr>
+              <w:t>Evolución</w:t>
+            </w:r>
+          </w:p>
+        </w:tc>
+        <w:tc>
+          <w:tcPr>
+            <w:tcW w:w="2700" w:type="dxa"/>
+            <w:vAlign w:val="center"/>
+          </w:tcPr>
+          <w:p>
+            <w:pPr>
+              <w:rPr>
+                <w:rFonts w:ascii="Arial" w:hAnsi="Arial" w:cs="Arial"/>
+                <w:sz w:val="20"/>
+                <w:szCs w:val="20"/>
+              </w:rPr>
+            </w:pPr>
+            <w:r>
+              <w:rPr>
+                <w:rFonts w:ascii="Arial" w:hAnsi="Arial" w:cs="Arial"/>
+                <w:sz w:val="20"/>
+                <w:szCs w:val="20"/>
+              </w:rPr>
+              <w:t>Documento de Políticas de control de cambios</w:t>
+            </w:r>
+          </w:p>
+        </w:tc>
+        <w:tc>
+          <w:tcPr>
+            <w:tcW w:w="2070" w:type="dxa"/>
+          </w:tcPr>
+          <w:p>
+            <w:pPr>
+              <w:jc w:val="center"/>
+              <w:rPr>
+                <w:lang w:val="es-ES_tradnl"/>
+              </w:rPr>
+            </w:pPr>
+            <w:r>
+              <w:rPr>
+                <w:lang w:val="es-ES_tradnl"/>
+              </w:rPr>
+              <w:t>Empresa</w:t>
+            </w:r>
+          </w:p>
+        </w:tc>
+        <w:tc>
+          <w:tcPr>
+            <w:tcW w:w="1363" w:type="dxa"/>
+          </w:tcPr>
+          <w:p>
+            <w:pPr>
+              <w:jc w:val="center"/>
+              <w:rPr>
+                <w:lang w:val="es-ES_tradnl"/>
+              </w:rPr>
+            </w:pPr>
+            <w:r>
+              <w:rPr>
+                <w:lang w:val="es-ES_tradnl"/>
+              </w:rPr>
+              <w:t>-</w:t>
+            </w:r>
+          </w:p>
+        </w:tc>
+      </w:tr>
+      <w:tr>
+        <w:tc>
+          <w:tcPr>
+            <w:tcW w:w="1615" w:type="dxa"/>
+          </w:tcPr>
+          <w:p>
+            <w:pPr>
+              <w:jc w:val="center"/>
+              <w:rPr>
+                <w:lang w:val="es-ES_tradnl"/>
+              </w:rPr>
+            </w:pPr>
+            <w:r>
+              <w:rPr>
+                <w:lang w:val="es-ES_tradnl"/>
+              </w:rPr>
+              <w:t>Evolución</w:t>
+            </w:r>
+          </w:p>
+        </w:tc>
+        <w:tc>
+          <w:tcPr>
+            <w:tcW w:w="2700" w:type="dxa"/>
+            <w:vAlign w:val="center"/>
+          </w:tcPr>
+          <w:p>
+            <w:pPr>
+              <w:rPr>
+                <w:rFonts w:ascii="Arial" w:hAnsi="Arial" w:cs="Arial"/>
+                <w:sz w:val="20"/>
+                <w:szCs w:val="20"/>
+              </w:rPr>
+            </w:pPr>
+            <w:r>
+              <w:rPr>
+                <w:rFonts w:ascii="Arial" w:hAnsi="Arial" w:cs="Arial"/>
+                <w:sz w:val="20"/>
+                <w:szCs w:val="20"/>
+              </w:rPr>
+              <w:t>Documento de Políticas de repositorio</w:t>
+            </w:r>
+          </w:p>
+        </w:tc>
+        <w:tc>
+          <w:tcPr>
+            <w:tcW w:w="2070" w:type="dxa"/>
+          </w:tcPr>
+          <w:p>
+            <w:pPr>
+              <w:jc w:val="center"/>
+              <w:rPr>
+                <w:lang w:val="es-ES_tradnl"/>
+              </w:rPr>
+            </w:pPr>
+            <w:r>
+              <w:rPr>
+                <w:lang w:val="es-ES_tradnl"/>
+              </w:rPr>
+              <w:t>Empresa</w:t>
+            </w:r>
+          </w:p>
+        </w:tc>
+        <w:tc>
+          <w:tcPr>
+            <w:tcW w:w="1363" w:type="dxa"/>
+          </w:tcPr>
+          <w:p>
+            <w:pPr>
+              <w:jc w:val="center"/>
+              <w:rPr>
+                <w:lang w:val="es-ES_tradnl"/>
+              </w:rPr>
+            </w:pPr>
+            <w:r>
+              <w:rPr>
+                <w:lang w:val="es-ES_tradnl"/>
+              </w:rPr>
+              <w:t>-</w:t>
+            </w:r>
+          </w:p>
+        </w:tc>
+      </w:tr>
+      <w:tr>
+        <w:tc>
+          <w:tcPr>
+            <w:tcW w:w="1615" w:type="dxa"/>
+          </w:tcPr>
+          <w:p>
+            <w:pPr>
+              <w:jc w:val="center"/>
+              <w:rPr>
+                <w:lang w:val="es-ES_tradnl"/>
+              </w:rPr>
+            </w:pPr>
+            <w:r>
+              <w:rPr>
+                <w:lang w:val="es-ES_tradnl"/>
+              </w:rPr>
+              <w:t>Evolución</w:t>
+            </w:r>
+          </w:p>
+        </w:tc>
+        <w:tc>
+          <w:tcPr>
+            <w:tcW w:w="2700" w:type="dxa"/>
+            <w:vAlign w:val="center"/>
+          </w:tcPr>
+          <w:p>
+            <w:pPr>
+              <w:rPr>
+                <w:rFonts w:ascii="Arial" w:hAnsi="Arial" w:cs="Arial"/>
+                <w:sz w:val="20"/>
+                <w:szCs w:val="20"/>
+              </w:rPr>
+            </w:pPr>
+            <w:r>
+              <w:rPr>
+                <w:rFonts w:ascii="Arial" w:hAnsi="Arial" w:cs="Arial"/>
+                <w:sz w:val="20"/>
+                <w:szCs w:val="20"/>
+              </w:rPr>
+              <w:t>Documento de manejo de líneas base</w:t>
+            </w:r>
+          </w:p>
+        </w:tc>
+        <w:tc>
+          <w:tcPr>
+            <w:tcW w:w="2070" w:type="dxa"/>
+          </w:tcPr>
+          <w:p>
+            <w:pPr>
+              <w:jc w:val="center"/>
+              <w:rPr>
+                <w:lang w:val="es-ES_tradnl"/>
+              </w:rPr>
+            </w:pPr>
+            <w:r>
+              <w:rPr>
+                <w:lang w:val="es-ES_tradnl"/>
+              </w:rPr>
+              <w:t>Empresa</w:t>
+            </w:r>
+          </w:p>
+        </w:tc>
+        <w:tc>
+          <w:tcPr>
+            <w:tcW w:w="1363" w:type="dxa"/>
+          </w:tcPr>
+          <w:p>
+            <w:pPr>
+              <w:jc w:val="center"/>
+              <w:rPr>
+                <w:lang w:val="es-ES_tradnl"/>
+              </w:rPr>
+            </w:pPr>
+            <w:r>
+              <w:rPr>
+                <w:lang w:val="es-ES_tradnl"/>
+              </w:rPr>
+              <w:t>-</w:t>
+            </w:r>
+          </w:p>
+        </w:tc>
+      </w:tr>
+      <w:tr>
+        <w:tc>
+          <w:tcPr>
+            <w:tcW w:w="1615" w:type="dxa"/>
+          </w:tcPr>
+          <w:p>
+            <w:pPr>
+              <w:jc w:val="center"/>
+              <w:rPr>
+                <w:lang w:val="es-ES_tradnl"/>
+              </w:rPr>
+            </w:pPr>
+            <w:r>
+              <w:rPr>
+                <w:lang w:val="es-ES_tradnl"/>
+              </w:rPr>
+              <w:t>Evolución</w:t>
+            </w:r>
+          </w:p>
+        </w:tc>
+        <w:tc>
+          <w:tcPr>
+            <w:tcW w:w="2700" w:type="dxa"/>
+            <w:vAlign w:val="center"/>
+          </w:tcPr>
+          <w:p>
+            <w:pPr>
+              <w:rPr>
+                <w:rFonts w:ascii="Arial" w:hAnsi="Arial" w:cs="Arial"/>
+                <w:sz w:val="20"/>
+                <w:szCs w:val="20"/>
+              </w:rPr>
+            </w:pPr>
+            <w:r>
+              <w:rPr>
+                <w:rFonts w:ascii="Arial" w:hAnsi="Arial" w:cs="Arial"/>
+                <w:sz w:val="20"/>
+                <w:szCs w:val="20"/>
+              </w:rPr>
+              <w:t>Alcance del SGSI</w:t>
+            </w:r>
+          </w:p>
+        </w:tc>
+        <w:tc>
+          <w:tcPr>
+            <w:tcW w:w="2070" w:type="dxa"/>
+          </w:tcPr>
+          <w:p>
+            <w:pPr>
+              <w:jc w:val="center"/>
+              <w:rPr>
+                <w:lang w:val="es-ES_tradnl"/>
+              </w:rPr>
+            </w:pPr>
+            <w:r>
+              <w:rPr>
+                <w:lang w:val="es-ES_tradnl"/>
+              </w:rPr>
+              <w:t>Empresa</w:t>
+            </w:r>
+          </w:p>
+        </w:tc>
+        <w:tc>
+          <w:tcPr>
+            <w:tcW w:w="1363" w:type="dxa"/>
+          </w:tcPr>
+          <w:p>
+            <w:pPr>
+              <w:jc w:val="center"/>
+              <w:rPr>
+                <w:lang w:val="es-ES_tradnl"/>
+              </w:rPr>
+            </w:pPr>
+            <w:r>
+              <w:rPr>
+                <w:lang w:val="es-ES_tradnl"/>
+              </w:rPr>
+              <w:t>-</w:t>
+            </w:r>
+          </w:p>
+        </w:tc>
+      </w:tr>
+      <w:tr>
+        <w:tc>
+          <w:tcPr>
+            <w:tcW w:w="1615" w:type="dxa"/>
+          </w:tcPr>
+          <w:p>
+            <w:pPr>
+              <w:jc w:val="center"/>
+              <w:rPr>
+                <w:lang w:val="es-ES_tradnl"/>
+              </w:rPr>
+            </w:pPr>
+            <w:r>
+              <w:rPr>
+                <w:lang w:val="es-ES_tradnl"/>
+              </w:rPr>
+              <w:t>Evolución</w:t>
+            </w:r>
+          </w:p>
+        </w:tc>
+        <w:tc>
+          <w:tcPr>
+            <w:tcW w:w="2700" w:type="dxa"/>
+            <w:vAlign w:val="center"/>
+          </w:tcPr>
+          <w:p>
+            <w:pPr>
+              <w:rPr>
+                <w:rFonts w:ascii="Arial" w:hAnsi="Arial" w:cs="Arial"/>
+                <w:sz w:val="20"/>
+                <w:szCs w:val="20"/>
+              </w:rPr>
+            </w:pPr>
+            <w:r>
+              <w:rPr>
+                <w:rFonts w:ascii="Arial" w:hAnsi="Arial" w:cs="Arial"/>
+                <w:sz w:val="20"/>
+                <w:szCs w:val="20"/>
+              </w:rPr>
+              <w:t>Manual de Organización y Funciones</w:t>
+            </w:r>
+          </w:p>
+        </w:tc>
+        <w:tc>
+          <w:tcPr>
+            <w:tcW w:w="2070" w:type="dxa"/>
+          </w:tcPr>
+          <w:p>
+            <w:pPr>
+              <w:jc w:val="center"/>
+              <w:rPr>
+                <w:lang w:val="es-ES_tradnl"/>
+              </w:rPr>
+            </w:pPr>
+            <w:r>
+              <w:rPr>
+                <w:lang w:val="es-ES_tradnl"/>
+              </w:rPr>
+              <w:t>Empresa</w:t>
+            </w:r>
+          </w:p>
+        </w:tc>
+        <w:tc>
+          <w:tcPr>
+            <w:tcW w:w="1363" w:type="dxa"/>
+          </w:tcPr>
+          <w:p>
+            <w:pPr>
+              <w:jc w:val="center"/>
+              <w:rPr>
+                <w:lang w:val="es-ES_tradnl"/>
+              </w:rPr>
+            </w:pPr>
+            <w:r>
+              <w:rPr>
+                <w:lang w:val="es-ES_tradnl"/>
+              </w:rPr>
+              <w:t>-</w:t>
+            </w:r>
+          </w:p>
+        </w:tc>
+      </w:tr>
+      <w:tr>
+        <w:tc>
+          <w:tcPr>
+            <w:tcW w:w="1615" w:type="dxa"/>
+          </w:tcPr>
+          <w:p>
+            <w:pPr>
+              <w:jc w:val="center"/>
+              <w:rPr>
+                <w:lang w:val="es-ES_tradnl"/>
+              </w:rPr>
+            </w:pPr>
+            <w:r>
+              <w:rPr>
+                <w:lang w:val="es-ES_tradnl"/>
+              </w:rPr>
+              <w:t>Evolución</w:t>
+            </w:r>
+          </w:p>
+        </w:tc>
+        <w:tc>
+          <w:tcPr>
+            <w:tcW w:w="2700" w:type="dxa"/>
+            <w:vAlign w:val="center"/>
+          </w:tcPr>
+          <w:p>
+            <w:pPr>
+              <w:rPr>
+                <w:lang w:val="es-ES_tradnl"/>
+              </w:rPr>
+            </w:pPr>
+            <w:r>
+              <w:rPr>
+                <w:rFonts w:ascii="Arial" w:hAnsi="Arial" w:cs="Arial"/>
+                <w:sz w:val="20"/>
+                <w:szCs w:val="20"/>
+              </w:rPr>
+              <w:t>Documento del Negocio</w:t>
+            </w:r>
+          </w:p>
+        </w:tc>
+        <w:tc>
+          <w:tcPr>
+            <w:tcW w:w="2070" w:type="dxa"/>
+          </w:tcPr>
+          <w:p>
+            <w:pPr>
+              <w:jc w:val="center"/>
+              <w:rPr>
+                <w:lang w:val="es-ES_tradnl"/>
+              </w:rPr>
+            </w:pPr>
+            <w:r>
+              <w:rPr>
+                <w:lang w:val="es-ES_tradnl"/>
+              </w:rPr>
+              <w:t>Proyecto</w:t>
+            </w:r>
+          </w:p>
+        </w:tc>
+        <w:tc>
+          <w:tcPr>
+            <w:tcW w:w="1363" w:type="dxa"/>
+          </w:tcPr>
+          <w:p>
+            <w:pPr>
+              <w:jc w:val="center"/>
+              <w:rPr>
+                <w:lang w:val="es-ES_tradnl"/>
+              </w:rPr>
+            </w:pPr>
+            <w:r>
+              <w:rPr>
+                <w:lang w:val="es-ES_tradnl"/>
+              </w:rPr>
+              <w:t>RSAC</w:t>
+            </w:r>
+          </w:p>
+        </w:tc>
+      </w:tr>
+      <w:tr>
+        <w:tc>
+          <w:tcPr>
+            <w:tcW w:w="1615" w:type="dxa"/>
+          </w:tcPr>
+          <w:p>
+            <w:pPr>
+              <w:jc w:val="center"/>
+              <w:rPr>
+                <w:lang w:val="es-ES_tradnl"/>
+              </w:rPr>
+            </w:pPr>
+            <w:r>
+              <w:rPr>
+                <w:lang w:val="es-ES_tradnl"/>
+              </w:rPr>
+              <w:t>Evolución</w:t>
+            </w:r>
+          </w:p>
+        </w:tc>
+        <w:tc>
+          <w:tcPr>
+            <w:tcW w:w="2700" w:type="dxa"/>
+            <w:vAlign w:val="center"/>
+          </w:tcPr>
+          <w:p>
+            <w:pPr>
+              <w:rPr>
+                <w:lang w:val="es-ES_tradnl"/>
+              </w:rPr>
+            </w:pPr>
+            <w:r>
+              <w:rPr>
+                <w:rFonts w:ascii="Arial" w:hAnsi="Arial" w:cs="Arial"/>
+                <w:sz w:val="20"/>
+                <w:szCs w:val="20"/>
+              </w:rPr>
+              <w:t>Acta de Constitución del Proyecto</w:t>
+            </w:r>
+          </w:p>
+        </w:tc>
+        <w:tc>
+          <w:tcPr>
+            <w:tcW w:w="2070" w:type="dxa"/>
+          </w:tcPr>
+          <w:p>
+            <w:pPr>
+              <w:jc w:val="center"/>
+              <w:rPr>
+                <w:lang w:val="es-ES_tradnl"/>
+              </w:rPr>
+            </w:pPr>
+            <w:r>
+              <w:rPr>
+                <w:lang w:val="es-ES_tradnl"/>
+              </w:rPr>
+              <w:t>Proyecto</w:t>
+            </w:r>
+          </w:p>
+        </w:tc>
+        <w:tc>
+          <w:tcPr>
+            <w:tcW w:w="1363" w:type="dxa"/>
+          </w:tcPr>
+          <w:p>
+            <w:pPr>
+              <w:jc w:val="center"/>
+              <w:rPr>
+                <w:lang w:val="es-ES_tradnl"/>
+              </w:rPr>
+            </w:pPr>
+            <w:r>
+              <w:rPr>
+                <w:lang w:val="es-ES_tradnl"/>
+              </w:rPr>
+              <w:t>RSAC</w:t>
+            </w:r>
+          </w:p>
+        </w:tc>
+      </w:tr>
+      <w:tr>
+        <w:tc>
+          <w:tcPr>
+            <w:tcW w:w="1615" w:type="dxa"/>
+          </w:tcPr>
+          <w:p>
+            <w:pPr>
+              <w:jc w:val="center"/>
+              <w:rPr>
+                <w:lang w:val="es-ES_tradnl"/>
+              </w:rPr>
+            </w:pPr>
+            <w:r>
+              <w:rPr>
+                <w:lang w:val="es-ES_tradnl"/>
+              </w:rPr>
+              <w:t>Evolución</w:t>
+            </w:r>
+          </w:p>
+        </w:tc>
+        <w:tc>
+          <w:tcPr>
+            <w:tcW w:w="2700" w:type="dxa"/>
+            <w:vAlign w:val="center"/>
+          </w:tcPr>
+          <w:p>
+            <w:pPr>
+              <w:rPr>
+                <w:lang w:val="es-ES_tradnl"/>
+              </w:rPr>
+            </w:pPr>
+            <w:r>
+              <w:rPr>
+                <w:rFonts w:ascii="Arial" w:hAnsi="Arial" w:cs="Arial"/>
+                <w:sz w:val="20"/>
+                <w:szCs w:val="20"/>
+              </w:rPr>
+              <w:t>Cronograma del Proyecto</w:t>
+            </w:r>
+          </w:p>
+        </w:tc>
+        <w:tc>
+          <w:tcPr>
+            <w:tcW w:w="2070" w:type="dxa"/>
+          </w:tcPr>
+          <w:p>
+            <w:pPr>
+              <w:jc w:val="center"/>
+              <w:rPr>
+                <w:lang w:val="es-ES_tradnl"/>
+              </w:rPr>
+            </w:pPr>
+            <w:r>
+              <w:rPr>
+                <w:lang w:val="es-ES_tradnl"/>
+              </w:rPr>
+              <w:t>Proyecto</w:t>
+            </w:r>
+          </w:p>
+        </w:tc>
+        <w:tc>
+          <w:tcPr>
+            <w:tcW w:w="1363" w:type="dxa"/>
+          </w:tcPr>
+          <w:p>
+            <w:pPr>
+              <w:jc w:val="center"/>
+              <w:rPr>
+                <w:lang w:val="es-ES_tradnl"/>
+              </w:rPr>
+            </w:pPr>
+            <w:r>
+              <w:rPr>
+                <w:lang w:val="es-ES_tradnl"/>
+              </w:rPr>
+              <w:t>RSAC</w:t>
+            </w:r>
+          </w:p>
+        </w:tc>
+      </w:tr>
+      <w:tr>
+        <w:tc>
+          <w:tcPr>
+            <w:tcW w:w="1615" w:type="dxa"/>
+          </w:tcPr>
+          <w:p>
+            <w:pPr>
+              <w:jc w:val="center"/>
+              <w:rPr>
+                <w:lang w:val="es-ES_tradnl"/>
+              </w:rPr>
+            </w:pPr>
+            <w:r>
+              <w:rPr>
+                <w:lang w:val="es-ES_tradnl"/>
+              </w:rPr>
+              <w:t>Evolución</w:t>
+            </w:r>
+          </w:p>
+        </w:tc>
+        <w:tc>
+          <w:tcPr>
+            <w:tcW w:w="2700" w:type="dxa"/>
+            <w:vAlign w:val="center"/>
+          </w:tcPr>
+          <w:p>
+            <w:pPr>
+              <w:rPr>
+                <w:lang w:val="es-ES_tradnl"/>
+              </w:rPr>
+            </w:pPr>
+            <w:r>
+              <w:rPr>
+                <w:rFonts w:ascii="Arial" w:hAnsi="Arial" w:cs="Arial"/>
+                <w:sz w:val="20"/>
+                <w:szCs w:val="20"/>
+              </w:rPr>
+              <w:t>Documento de Requisitos</w:t>
+            </w:r>
+          </w:p>
+        </w:tc>
+        <w:tc>
+          <w:tcPr>
+            <w:tcW w:w="2070" w:type="dxa"/>
+          </w:tcPr>
+          <w:p>
+            <w:pPr>
+              <w:jc w:val="center"/>
+              <w:rPr>
+                <w:lang w:val="es-ES_tradnl"/>
+              </w:rPr>
+            </w:pPr>
+            <w:r>
+              <w:rPr>
+                <w:lang w:val="es-ES_tradnl"/>
+              </w:rPr>
+              <w:t>Proyecto</w:t>
+            </w:r>
+          </w:p>
+        </w:tc>
+        <w:tc>
+          <w:tcPr>
+            <w:tcW w:w="1363" w:type="dxa"/>
+          </w:tcPr>
+          <w:p>
+            <w:pPr>
+              <w:jc w:val="center"/>
+              <w:rPr>
+                <w:lang w:val="es-ES_tradnl"/>
+              </w:rPr>
+            </w:pPr>
+            <w:r>
+              <w:rPr>
+                <w:lang w:val="es-ES_tradnl"/>
+              </w:rPr>
+              <w:t>RSAC</w:t>
+            </w:r>
+          </w:p>
+        </w:tc>
+      </w:tr>
+      <w:tr>
+        <w:tc>
+          <w:tcPr>
+            <w:tcW w:w="1615" w:type="dxa"/>
+          </w:tcPr>
+          <w:p>
+            <w:pPr>
+              <w:jc w:val="center"/>
+              <w:rPr>
+                <w:lang w:val="es-ES_tradnl"/>
+              </w:rPr>
+            </w:pPr>
+            <w:r>
+              <w:rPr>
+                <w:lang w:val="es-ES_tradnl"/>
+              </w:rPr>
+              <w:t>Evolución</w:t>
+            </w:r>
+          </w:p>
+        </w:tc>
+        <w:tc>
+          <w:tcPr>
+            <w:tcW w:w="2700" w:type="dxa"/>
+            <w:vAlign w:val="center"/>
+          </w:tcPr>
+          <w:p>
+            <w:pPr>
+              <w:rPr>
+                <w:lang w:val="es-ES_tradnl"/>
+              </w:rPr>
+            </w:pPr>
+            <w:r>
+              <w:rPr>
+                <w:rFonts w:ascii="Arial" w:hAnsi="Arial" w:cs="Arial"/>
+                <w:sz w:val="20"/>
+                <w:szCs w:val="20"/>
+              </w:rPr>
+              <w:t xml:space="preserve">Documento de </w:t>
+            </w:r>
+            <w:r>
+              <w:rPr>
+                <w:rFonts w:ascii="Arial" w:hAnsi="Arial" w:cs="Arial"/>
+                <w:sz w:val="20"/>
+                <w:szCs w:val="20"/>
+              </w:rPr>
+              <w:t>Casos de Uso del Sistema</w:t>
+            </w:r>
+          </w:p>
+        </w:tc>
+        <w:tc>
+          <w:tcPr>
+            <w:tcW w:w="2070" w:type="dxa"/>
+          </w:tcPr>
+          <w:p>
+            <w:pPr>
+              <w:jc w:val="center"/>
+              <w:rPr>
+                <w:lang w:val="es-ES_tradnl"/>
+              </w:rPr>
+            </w:pPr>
+            <w:r>
+              <w:rPr>
+                <w:lang w:val="es-ES_tradnl"/>
+              </w:rPr>
+              <w:t>Proyecto</w:t>
+            </w:r>
+          </w:p>
+        </w:tc>
+        <w:tc>
+          <w:tcPr>
+            <w:tcW w:w="1363" w:type="dxa"/>
+          </w:tcPr>
+          <w:p>
+            <w:pPr>
+              <w:jc w:val="center"/>
+              <w:rPr>
+                <w:lang w:val="es-ES_tradnl"/>
+              </w:rPr>
+            </w:pPr>
+            <w:r>
+              <w:rPr>
+                <w:lang w:val="es-ES_tradnl"/>
+              </w:rPr>
+              <w:t>RSAC</w:t>
+            </w:r>
+          </w:p>
+        </w:tc>
+      </w:tr>
+      <w:tr>
+        <w:tc>
+          <w:tcPr>
+            <w:tcW w:w="1615" w:type="dxa"/>
+          </w:tcPr>
+          <w:p>
+            <w:pPr>
+              <w:jc w:val="center"/>
+              <w:rPr>
+                <w:lang w:val="es-ES_tradnl"/>
+              </w:rPr>
+            </w:pPr>
+            <w:r>
+              <w:rPr>
+                <w:lang w:val="es-ES_tradnl"/>
+              </w:rPr>
+              <w:t>Evolución</w:t>
+            </w:r>
+          </w:p>
+        </w:tc>
+        <w:tc>
+          <w:tcPr>
+            <w:tcW w:w="2700" w:type="dxa"/>
+            <w:vAlign w:val="center"/>
+          </w:tcPr>
+          <w:p>
+            <w:pPr>
+              <w:rPr>
+                <w:lang w:val="es-ES_tradnl"/>
+              </w:rPr>
+            </w:pPr>
+            <w:r>
+              <w:rPr>
+                <w:rFonts w:ascii="Arial" w:hAnsi="Arial" w:cs="Arial"/>
+                <w:sz w:val="20"/>
+                <w:szCs w:val="20"/>
+              </w:rPr>
+              <w:t xml:space="preserve">Documento de </w:t>
+            </w:r>
+            <w:r>
+              <w:rPr>
+                <w:rFonts w:ascii="Arial" w:hAnsi="Arial" w:cs="Arial"/>
+                <w:sz w:val="20"/>
+                <w:szCs w:val="20"/>
+              </w:rPr>
+              <w:t>A</w:t>
+            </w:r>
+            <w:r>
+              <w:rPr>
+                <w:rFonts w:ascii="Arial" w:hAnsi="Arial" w:cs="Arial"/>
+                <w:sz w:val="20"/>
+                <w:szCs w:val="20"/>
+              </w:rPr>
+              <w:t xml:space="preserve">ceptación del </w:t>
+            </w:r>
+            <w:r>
+              <w:rPr>
+                <w:rFonts w:ascii="Arial" w:hAnsi="Arial" w:cs="Arial"/>
+                <w:sz w:val="20"/>
+                <w:szCs w:val="20"/>
+              </w:rPr>
+              <w:t>C</w:t>
+            </w:r>
+            <w:r>
+              <w:rPr>
+                <w:rFonts w:ascii="Arial" w:hAnsi="Arial" w:cs="Arial"/>
+                <w:sz w:val="20"/>
+                <w:szCs w:val="20"/>
+              </w:rPr>
+              <w:t>liente</w:t>
+            </w:r>
+          </w:p>
+        </w:tc>
+        <w:tc>
+          <w:tcPr>
+            <w:tcW w:w="2070" w:type="dxa"/>
+          </w:tcPr>
+          <w:p>
+            <w:pPr>
+              <w:jc w:val="center"/>
+              <w:rPr>
+                <w:lang w:val="es-ES_tradnl"/>
+              </w:rPr>
+            </w:pPr>
+            <w:r>
+              <w:rPr>
+                <w:lang w:val="es-ES_tradnl"/>
+              </w:rPr>
+              <w:t>Cliente</w:t>
+            </w:r>
+          </w:p>
+        </w:tc>
+        <w:tc>
+          <w:tcPr>
+            <w:tcW w:w="1363" w:type="dxa"/>
+          </w:tcPr>
+          <w:p>
+            <w:pPr>
+              <w:jc w:val="center"/>
+              <w:rPr>
+                <w:lang w:val="es-ES_tradnl"/>
+              </w:rPr>
+            </w:pPr>
+            <w:r>
+              <w:rPr>
+                <w:lang w:val="es-ES_tradnl"/>
+              </w:rPr>
+              <w:t>RSAC</w:t>
+            </w:r>
+          </w:p>
+        </w:tc>
+      </w:tr>
+      <w:tr>
+        <w:tc>
+          <w:tcPr>
+            <w:tcW w:w="1615" w:type="dxa"/>
+          </w:tcPr>
+          <w:p>
+            <w:pPr>
+              <w:jc w:val="center"/>
+              <w:rPr>
+                <w:lang w:val="es-ES_tradnl"/>
+              </w:rPr>
+            </w:pPr>
+            <w:r>
+              <w:rPr>
+                <w:lang w:val="es-ES_tradnl"/>
+              </w:rPr>
+              <w:t>Evolución</w:t>
+            </w:r>
+          </w:p>
+        </w:tc>
+        <w:tc>
+          <w:tcPr>
+            <w:tcW w:w="2700" w:type="dxa"/>
+            <w:vAlign w:val="center"/>
+          </w:tcPr>
+          <w:p>
+            <w:pPr>
+              <w:rPr>
+                <w:rFonts w:ascii="Arial" w:hAnsi="Arial" w:cs="Arial"/>
+                <w:sz w:val="20"/>
+                <w:szCs w:val="20"/>
+              </w:rPr>
+            </w:pPr>
+            <w:r>
+              <w:rPr>
+                <w:rFonts w:ascii="Arial" w:hAnsi="Arial" w:cs="Arial"/>
+                <w:sz w:val="20"/>
+                <w:szCs w:val="20"/>
+              </w:rPr>
+              <w:t>Manual del Usuario</w:t>
+            </w:r>
+          </w:p>
+        </w:tc>
+        <w:tc>
+          <w:tcPr>
+            <w:tcW w:w="2070" w:type="dxa"/>
+          </w:tcPr>
+          <w:p>
+            <w:pPr>
+              <w:jc w:val="center"/>
+              <w:rPr>
+                <w:lang w:val="es-ES_tradnl"/>
+              </w:rPr>
+            </w:pPr>
+            <w:r>
+              <w:rPr>
+                <w:lang w:val="es-ES_tradnl"/>
+              </w:rPr>
+              <w:t>Proyecto</w:t>
+            </w:r>
+          </w:p>
+        </w:tc>
+        <w:tc>
+          <w:tcPr>
+            <w:tcW w:w="1363" w:type="dxa"/>
+          </w:tcPr>
+          <w:p>
+            <w:pPr>
+              <w:jc w:val="center"/>
+              <w:rPr>
+                <w:lang w:val="es-ES_tradnl"/>
+              </w:rPr>
+            </w:pPr>
+            <w:r>
+              <w:rPr>
+                <w:lang w:val="es-ES_tradnl"/>
+              </w:rPr>
+              <w:t>RSAC</w:t>
+            </w:r>
+          </w:p>
+        </w:tc>
+      </w:tr>
+      <w:tr>
+        <w:tc>
+          <w:tcPr>
+            <w:tcW w:w="1615" w:type="dxa"/>
+          </w:tcPr>
+          <w:p>
+            <w:pPr>
+              <w:jc w:val="center"/>
+              <w:rPr>
+                <w:lang w:val="es-ES_tradnl"/>
+              </w:rPr>
+            </w:pPr>
+            <w:r>
+              <w:rPr>
+                <w:lang w:val="es-ES_tradnl"/>
+              </w:rPr>
+              <w:t>Soporte</w:t>
+            </w:r>
+          </w:p>
+        </w:tc>
+        <w:tc>
+          <w:tcPr>
+            <w:tcW w:w="2700" w:type="dxa"/>
+            <w:vAlign w:val="center"/>
+          </w:tcPr>
+          <w:p>
+            <w:pPr>
+              <w:rPr>
+                <w:rFonts w:ascii="Arial" w:hAnsi="Arial" w:cs="Arial"/>
+                <w:sz w:val="20"/>
+                <w:szCs w:val="20"/>
+              </w:rPr>
+            </w:pPr>
+            <w:r>
+              <w:rPr>
+                <w:rFonts w:ascii="Arial" w:hAnsi="Arial" w:cs="Arial"/>
+                <w:sz w:val="20"/>
+                <w:szCs w:val="20"/>
+              </w:rPr>
+              <w:t>Documento</w:t>
+            </w:r>
+            <w:r>
+              <w:rPr>
+                <w:rFonts w:ascii="Arial" w:hAnsi="Arial" w:cs="Arial"/>
+                <w:sz w:val="20"/>
+                <w:szCs w:val="20"/>
+              </w:rPr>
+              <w:t xml:space="preserve"> de Pruebas</w:t>
+            </w:r>
+          </w:p>
+        </w:tc>
+        <w:tc>
+          <w:tcPr>
+            <w:tcW w:w="2070" w:type="dxa"/>
+          </w:tcPr>
+          <w:p>
+            <w:pPr>
+              <w:jc w:val="center"/>
+              <w:rPr>
+                <w:lang w:val="es-ES_tradnl"/>
+              </w:rPr>
+            </w:pPr>
+            <w:r>
+              <w:rPr>
+                <w:lang w:val="es-ES_tradnl"/>
+              </w:rPr>
+              <w:t>Proyecto</w:t>
+            </w:r>
+          </w:p>
+        </w:tc>
+        <w:tc>
+          <w:tcPr>
+            <w:tcW w:w="1363" w:type="dxa"/>
+          </w:tcPr>
+          <w:p>
+            <w:pPr>
+              <w:jc w:val="center"/>
+              <w:rPr>
+                <w:lang w:val="es-ES_tradnl"/>
+              </w:rPr>
+            </w:pPr>
+            <w:r>
+              <w:rPr>
+                <w:lang w:val="es-ES_tradnl"/>
+              </w:rPr>
+              <w:t>RSAC</w:t>
+            </w:r>
+          </w:p>
+        </w:tc>
+      </w:tr>
+      <w:tr>
+        <w:tc>
+          <w:tcPr>
+            <w:tcW w:w="1615" w:type="dxa"/>
+          </w:tcPr>
+          <w:p>
+            <w:pPr>
+              <w:jc w:val="center"/>
+              <w:rPr>
+                <w:lang w:val="es-ES_tradnl"/>
+              </w:rPr>
+            </w:pPr>
+            <w:r>
+              <w:rPr>
+                <w:lang w:val="es-ES_tradnl"/>
+              </w:rPr>
+              <w:t>Fuente</w:t>
+            </w:r>
+          </w:p>
+        </w:tc>
+        <w:tc>
+          <w:tcPr>
+            <w:tcW w:w="2700" w:type="dxa"/>
+            <w:vAlign w:val="center"/>
+          </w:tcPr>
+          <w:p>
+            <w:pPr>
+              <w:rPr>
+                <w:rFonts w:ascii="Arial" w:hAnsi="Arial" w:cs="Arial"/>
+                <w:sz w:val="20"/>
+                <w:szCs w:val="20"/>
+              </w:rPr>
+            </w:pPr>
+            <w:r>
+              <w:rPr>
+                <w:rFonts w:ascii="Arial" w:hAnsi="Arial" w:cs="Arial"/>
+                <w:sz w:val="20"/>
+                <w:szCs w:val="20"/>
+              </w:rPr>
+              <w:t>Código fuente</w:t>
+            </w:r>
+          </w:p>
+        </w:tc>
+        <w:tc>
+          <w:tcPr>
+            <w:tcW w:w="2070" w:type="dxa"/>
+          </w:tcPr>
+          <w:p>
+            <w:pPr>
+              <w:jc w:val="center"/>
+              <w:rPr>
+                <w:lang w:val="es-ES_tradnl"/>
+              </w:rPr>
+            </w:pPr>
+            <w:r>
+              <w:rPr>
+                <w:lang w:val="es-ES_tradnl"/>
+              </w:rPr>
+              <w:t>Proyecto</w:t>
+            </w:r>
+          </w:p>
+        </w:tc>
+        <w:tc>
+          <w:tcPr>
+            <w:tcW w:w="1363" w:type="dxa"/>
+          </w:tcPr>
+          <w:p>
+            <w:pPr>
+              <w:jc w:val="center"/>
+              <w:rPr>
+                <w:lang w:val="es-ES_tradnl"/>
+              </w:rPr>
+            </w:pPr>
+            <w:r>
+              <w:rPr>
+                <w:lang w:val="es-ES_tradnl"/>
+              </w:rPr>
+              <w:t>RSAC</w:t>
+            </w:r>
+          </w:p>
+        </w:tc>
+      </w:tr>
+    </w:tbl>
+    <w:p>
+      <w:pPr>
+        <w:ind w:left="1080"/>
+        <w:rPr>
+          <w:lang w:val="es-ES_tradnl"/>
+        </w:rPr>
+      </w:pPr>
+    </w:p>
+    <w:p>
+      <w:pPr>
+        <w:ind w:left="1080"/>
+        <w:rPr>
+          <w:lang w:val="es-ES_tradnl"/>
+        </w:rPr>
+      </w:pPr>
+    </w:p>
+    <w:p>
+      <w:pPr>
+        <w:ind w:left="1080"/>
+        <w:rPr>
+          <w:lang w:val="es-ES_tradnl"/>
+        </w:rPr>
+      </w:pPr>
+    </w:p>
+    <w:p>
+      <w:pPr>
+        <w:ind w:left="1080"/>
+        <w:rPr>
+          <w:lang w:val="es-ES_tradnl"/>
+        </w:rPr>
+      </w:pPr>
+    </w:p>
+    <w:p>
+      <w:pPr>
+        <w:ind w:left="1080"/>
+        <w:rPr>
+          <w:lang w:val="es-ES_tradnl"/>
+        </w:rPr>
+      </w:pPr>
+    </w:p>
+    <w:p>
+      <w:pPr>
+        <w:rPr>
+          <w:lang w:val="es-ES_tradnl"/>
+        </w:rPr>
+      </w:pPr>
+    </w:p>
+    <w:p>
+      <w:pPr>
+        <w:rPr>
+          <w:lang w:val="es-ES_tradnl"/>
+        </w:rPr>
+      </w:pPr>
+    </w:p>
+    <w:p>
+      <w:pPr>
+        <w:rPr>
+          <w:lang w:val="es-ES_tradnl"/>
+        </w:rPr>
+      </w:pPr>
+    </w:p>
+    <w:p>
+      <w:pPr>
+        <w:rPr>
+          <w:lang w:val="es-ES_tradnl"/>
+        </w:rPr>
+      </w:pPr>
+    </w:p>
+    <w:p>
+      <w:pPr>
+        <w:rPr>
+          <w:lang w:val="es-ES_tradnl"/>
+        </w:rPr>
+      </w:pPr>
+    </w:p>
+    <w:p>
+      <w:pPr>
+        <w:rPr>
+          <w:lang w:val="es-ES_tradnl"/>
+        </w:rPr>
+      </w:pPr>
+    </w:p>
+    <w:p>
+      <w:pPr>
+        <w:rPr>
+          <w:lang w:val="es-ES_tradnl"/>
+        </w:rPr>
+      </w:pPr>
+    </w:p>
+    <w:p>
+      <w:pPr>
+        <w:rPr>
+          <w:lang w:val="es-ES_tradnl"/>
+        </w:rPr>
+      </w:pPr>
+    </w:p>
+    <w:p>
+      <w:pPr>
+        <w:pStyle w:val="ListParagraph"/>
+        <w:numPr>
+          <w:ilvl w:val="2"/>
+          <w:numId w:val="1"/>
+        </w:numPr>
+        <w:spacing w:after="160" w:line="240" w:lineRule="auto"/>
+        <w:jc w:val="both"/>
+        <w:outlineLvl w:val="1"/>
+        <w:rPr>
+          <w:b/>
+          <w:lang w:val="es-ES_tradnl"/>
+        </w:rPr>
+      </w:pPr>
+      <w:bookmarkStart w:id="25" w:name="_Toc512970260"/>
+      <w:r>
+        <w:rPr>
+          <w:b/>
+          <w:lang w:val="es-ES_tradnl"/>
+        </w:rPr>
+        <w:t>Lista de clasificación de los CI</w:t>
+      </w:r>
+      <w:bookmarkEnd w:id="25"/>
+    </w:p>
+    <w:p>
+      <w:pPr>
+        <w:ind w:left="1080"/>
+        <w:rPr>
+          <w:lang w:val="es-ES_tradnl"/>
+        </w:rPr>
+      </w:pPr>
+      <w:r>
+        <w:rPr>
+          <w:lang w:val="es-ES_tradnl"/>
+        </w:rPr>
+        <w:t>Se muestra a continuación los elementos de configuración con su respectiva nomenclatura.</w:t>
+      </w:r>
+    </w:p>
+    <w:p>
+      <w:pPr>
+        <w:rPr>
+          <w:lang w:val="es-ES_tradnl"/>
+        </w:rPr>
+      </w:pPr>
+    </w:p>
+    <w:tbl>
+      <w:tblPr>
+        <w:tblStyle w:val="TableGrid"/>
+        <w:tblpPr w:leftFromText="141" w:rightFromText="141" w:vertAnchor="text" w:tblpXSpec="center" w:tblpY="1"/>
+        <w:tblOverlap w:val="never"/>
+        <w:tblW w:w="0" w:type="auto"/>
+        <w:tblLook w:val="04A0" w:firstRow="1" w:lastRow="0" w:firstColumn="1" w:lastColumn="0" w:noHBand="0" w:noVBand="1"/>
+      </w:tblPr>
+      <w:tblGrid>
+        <w:gridCol w:w="1807"/>
+        <w:gridCol w:w="2700"/>
+        <w:gridCol w:w="2070"/>
+        <w:gridCol w:w="1363"/>
+      </w:tblGrid>
+      <w:tr>
+        <w:tc>
+          <w:tcPr>
+            <w:tcW w:w="1615" w:type="dxa"/>
+            <w:shd w:val="clear" w:color="auto" w:fill="DBE5F1" w:themeFill="accent1" w:themeFillTint="33"/>
+          </w:tcPr>
+          <w:p>
+            <w:pPr>
+              <w:rPr>
+                <w:b/>
+                <w:lang w:val="es-ES_tradnl"/>
+              </w:rPr>
+            </w:pPr>
+            <w:r>
+              <w:rPr>
+                <w:b/>
+                <w:lang w:val="es-ES_tradnl"/>
+              </w:rPr>
+              <w:t>NOMENCLATURA</w:t>
+            </w:r>
+          </w:p>
+        </w:tc>
+        <w:tc>
+          <w:tcPr>
+            <w:tcW w:w="2700" w:type="dxa"/>
+            <w:shd w:val="clear" w:color="auto" w:fill="DBE5F1" w:themeFill="accent1" w:themeFillTint="33"/>
+          </w:tcPr>
+          <w:p>
+            <w:pPr>
+              <w:rPr>
+                <w:b/>
+                <w:lang w:val="es-ES_tradnl"/>
+              </w:rPr>
+            </w:pPr>
+            <w:r>
+              <w:rPr>
+                <w:b/>
+                <w:lang w:val="es-ES_tradnl"/>
+              </w:rPr>
+              <w:t>NOMBRE DEL ITEM</w:t>
+            </w:r>
+          </w:p>
+        </w:tc>
+        <w:tc>
+          <w:tcPr>
+            <w:tcW w:w="2070" w:type="dxa"/>
+            <w:shd w:val="clear" w:color="auto" w:fill="DBE5F1" w:themeFill="accent1" w:themeFillTint="33"/>
+          </w:tcPr>
+          <w:p>
+            <w:pPr>
+              <w:jc w:val="center"/>
+              <w:rPr>
+                <w:b/>
+                <w:lang w:val="es-ES_tradnl"/>
+              </w:rPr>
+            </w:pPr>
+            <w:r>
+              <w:rPr>
+                <w:b/>
+                <w:lang w:val="es-ES_tradnl"/>
+              </w:rPr>
+              <w:t>EXTENSION</w:t>
+            </w:r>
+          </w:p>
+        </w:tc>
+        <w:tc>
+          <w:tcPr>
+            <w:tcW w:w="1363" w:type="dxa"/>
+            <w:shd w:val="clear" w:color="auto" w:fill="DBE5F1" w:themeFill="accent1" w:themeFillTint="33"/>
+          </w:tcPr>
+          <w:p>
+            <w:pPr>
+              <w:rPr>
+                <w:b/>
+                <w:lang w:val="es-ES_tradnl"/>
+              </w:rPr>
+            </w:pPr>
+            <w:r>
+              <w:rPr>
+                <w:b/>
+                <w:lang w:val="es-ES_tradnl"/>
+              </w:rPr>
+              <w:t>PROYECTO</w:t>
+            </w:r>
+          </w:p>
+        </w:tc>
+      </w:tr>
+      <w:tr>
+        <w:tc>
+          <w:tcPr>
+            <w:tcW w:w="1615" w:type="dxa"/>
+          </w:tcPr>
+          <w:p>
+            <w:pPr>
+              <w:jc w:val="center"/>
+              <w:rPr>
+                <w:lang w:val="es-ES_tradnl"/>
+              </w:rPr>
+            </w:pPr>
+            <w:r>
+              <w:rPr>
+                <w:lang w:val="es-ES_tradnl"/>
+              </w:rPr>
+              <w:t>PGC</w:t>
+            </w:r>
+          </w:p>
+        </w:tc>
+        <w:tc>
+          <w:tcPr>
+            <w:tcW w:w="2700" w:type="dxa"/>
+            <w:vAlign w:val="center"/>
+          </w:tcPr>
+          <w:p>
+            <w:pPr>
+              <w:rPr>
+                <w:lang w:val="es-ES_tradnl"/>
+              </w:rPr>
+            </w:pPr>
+            <w:r>
+              <w:rPr>
+                <w:rFonts w:ascii="Arial" w:hAnsi="Arial" w:cs="Arial"/>
+                <w:sz w:val="20"/>
+                <w:szCs w:val="20"/>
+              </w:rPr>
+              <w:t>Plan de Gestión de la Configuración</w:t>
+            </w:r>
+          </w:p>
+        </w:tc>
+        <w:tc>
+          <w:tcPr>
+            <w:tcW w:w="2070" w:type="dxa"/>
+          </w:tcPr>
+          <w:p>
+            <w:pPr>
+              <w:jc w:val="center"/>
+              <w:rPr>
+                <w:lang w:val="es-ES_tradnl"/>
+              </w:rPr>
+            </w:pPr>
+            <w:r>
+              <w:rPr>
+                <w:lang w:val="es-ES_tradnl"/>
+              </w:rPr>
+              <w:t>DOCX</w:t>
+            </w:r>
+          </w:p>
+        </w:tc>
+        <w:tc>
+          <w:tcPr>
+            <w:tcW w:w="1363" w:type="dxa"/>
+          </w:tcPr>
+          <w:p>
+            <w:pPr>
+              <w:jc w:val="center"/>
+              <w:rPr>
+                <w:lang w:val="es-ES_tradnl"/>
+              </w:rPr>
+            </w:pPr>
+            <w:r>
+              <w:rPr>
+                <w:lang w:val="es-ES_tradnl"/>
+              </w:rPr>
+              <w:t>-</w:t>
+            </w:r>
+          </w:p>
+        </w:tc>
+      </w:tr>
+      <w:tr>
+        <w:tc>
+          <w:tcPr>
+            <w:tcW w:w="1615" w:type="dxa"/>
+          </w:tcPr>
+          <w:p>
+            <w:pPr>
+              <w:jc w:val="center"/>
+              <w:rPr>
+                <w:lang w:val="es-ES_tradnl"/>
+              </w:rPr>
+            </w:pPr>
+            <w:r>
+              <w:rPr>
+                <w:lang w:val="es-ES_tradnl"/>
+              </w:rPr>
+              <w:lastRenderedPageBreak/>
+              <w:t>DPCC</w:t>
+            </w:r>
+          </w:p>
+        </w:tc>
+        <w:tc>
+          <w:tcPr>
+            <w:tcW w:w="2700" w:type="dxa"/>
+            <w:vAlign w:val="center"/>
+          </w:tcPr>
+          <w:p>
+            <w:pPr>
+              <w:rPr>
+                <w:rFonts w:ascii="Arial" w:hAnsi="Arial" w:cs="Arial"/>
+                <w:sz w:val="20"/>
+                <w:szCs w:val="20"/>
+              </w:rPr>
+            </w:pPr>
+            <w:r>
+              <w:rPr>
+                <w:rFonts w:ascii="Arial" w:hAnsi="Arial" w:cs="Arial"/>
+                <w:sz w:val="20"/>
+                <w:szCs w:val="20"/>
+              </w:rPr>
+              <w:t>Documento de Políticas de control de cambios</w:t>
+            </w:r>
+          </w:p>
+        </w:tc>
+        <w:tc>
+          <w:tcPr>
+            <w:tcW w:w="2070" w:type="dxa"/>
+          </w:tcPr>
+          <w:p>
+            <w:pPr>
+              <w:jc w:val="center"/>
+              <w:rPr>
+                <w:lang w:val="es-ES_tradnl"/>
+              </w:rPr>
+            </w:pPr>
+            <w:r>
+              <w:rPr>
+                <w:lang w:val="es-ES_tradnl"/>
+              </w:rPr>
+              <w:t>DOCX</w:t>
+            </w:r>
+          </w:p>
+        </w:tc>
+        <w:tc>
+          <w:tcPr>
+            <w:tcW w:w="1363" w:type="dxa"/>
+          </w:tcPr>
+          <w:p>
+            <w:pPr>
+              <w:jc w:val="center"/>
+              <w:rPr>
+                <w:lang w:val="es-ES_tradnl"/>
+              </w:rPr>
+            </w:pPr>
+            <w:r>
+              <w:rPr>
+                <w:lang w:val="es-ES_tradnl"/>
+              </w:rPr>
+              <w:t>-</w:t>
+            </w:r>
+          </w:p>
+        </w:tc>
+      </w:tr>
+      <w:tr>
+        <w:tc>
+          <w:tcPr>
+            <w:tcW w:w="1615" w:type="dxa"/>
+          </w:tcPr>
+          <w:p>
+            <w:pPr>
+              <w:jc w:val="center"/>
+              <w:rPr>
+                <w:lang w:val="es-ES_tradnl"/>
+              </w:rPr>
+            </w:pPr>
+            <w:r>
+              <w:rPr>
+                <w:lang w:val="es-ES_tradnl"/>
+              </w:rPr>
+              <w:t>DPR</w:t>
+            </w:r>
+          </w:p>
+        </w:tc>
+        <w:tc>
+          <w:tcPr>
+            <w:tcW w:w="2700" w:type="dxa"/>
+            <w:vAlign w:val="center"/>
+          </w:tcPr>
+          <w:p>
+            <w:pPr>
+              <w:rPr>
+                <w:rFonts w:ascii="Arial" w:hAnsi="Arial" w:cs="Arial"/>
+                <w:sz w:val="20"/>
+                <w:szCs w:val="20"/>
+              </w:rPr>
+            </w:pPr>
+            <w:r>
+              <w:rPr>
+                <w:rFonts w:ascii="Arial" w:hAnsi="Arial" w:cs="Arial"/>
+                <w:sz w:val="20"/>
+                <w:szCs w:val="20"/>
+              </w:rPr>
+              <w:t>Documento de Políticas de repositorio</w:t>
+            </w:r>
+          </w:p>
+        </w:tc>
+        <w:tc>
+          <w:tcPr>
+            <w:tcW w:w="2070" w:type="dxa"/>
+          </w:tcPr>
+          <w:p>
+            <w:pPr>
+              <w:jc w:val="center"/>
+              <w:rPr>
+                <w:lang w:val="es-ES_tradnl"/>
+              </w:rPr>
+            </w:pPr>
+            <w:r>
+              <w:rPr>
+                <w:lang w:val="es-ES_tradnl"/>
+              </w:rPr>
+              <w:t>DOCX</w:t>
+            </w:r>
+          </w:p>
+        </w:tc>
+        <w:tc>
+          <w:tcPr>
+            <w:tcW w:w="1363" w:type="dxa"/>
+          </w:tcPr>
+          <w:p>
+            <w:pPr>
+              <w:jc w:val="center"/>
+              <w:rPr>
+                <w:lang w:val="es-ES_tradnl"/>
+              </w:rPr>
+            </w:pPr>
+            <w:r>
+              <w:rPr>
+                <w:lang w:val="es-ES_tradnl"/>
+              </w:rPr>
+              <w:t>-</w:t>
+            </w:r>
+          </w:p>
+        </w:tc>
+      </w:tr>
+      <w:tr>
+        <w:tc>
+          <w:tcPr>
+            <w:tcW w:w="1615" w:type="dxa"/>
+          </w:tcPr>
+          <w:p>
+            <w:pPr>
+              <w:jc w:val="center"/>
+              <w:rPr>
+                <w:lang w:val="es-ES_tradnl"/>
+              </w:rPr>
+            </w:pPr>
+            <w:r>
+              <w:rPr>
+                <w:lang w:val="es-ES_tradnl"/>
+              </w:rPr>
+              <w:t>DMLB</w:t>
+            </w:r>
+          </w:p>
+        </w:tc>
+        <w:tc>
+          <w:tcPr>
+            <w:tcW w:w="2700" w:type="dxa"/>
+            <w:vAlign w:val="center"/>
+          </w:tcPr>
+          <w:p>
+            <w:pPr>
+              <w:rPr>
+                <w:rFonts w:ascii="Arial" w:hAnsi="Arial" w:cs="Arial"/>
+                <w:sz w:val="20"/>
+                <w:szCs w:val="20"/>
+              </w:rPr>
+            </w:pPr>
+            <w:r>
+              <w:rPr>
+                <w:rFonts w:ascii="Arial" w:hAnsi="Arial" w:cs="Arial"/>
+                <w:sz w:val="20"/>
+                <w:szCs w:val="20"/>
+              </w:rPr>
+              <w:t>Documento de manejo de líneas base</w:t>
+            </w:r>
+          </w:p>
+        </w:tc>
+        <w:tc>
+          <w:tcPr>
+            <w:tcW w:w="2070" w:type="dxa"/>
+          </w:tcPr>
+          <w:p>
+            <w:pPr>
+              <w:jc w:val="center"/>
+              <w:rPr>
+                <w:lang w:val="es-ES_tradnl"/>
+              </w:rPr>
+            </w:pPr>
+            <w:r>
+              <w:rPr>
+                <w:lang w:val="es-ES_tradnl"/>
+              </w:rPr>
+              <w:t>DOCX</w:t>
+            </w:r>
+          </w:p>
+        </w:tc>
+        <w:tc>
+          <w:tcPr>
+            <w:tcW w:w="1363" w:type="dxa"/>
+          </w:tcPr>
+          <w:p>
+            <w:pPr>
+              <w:jc w:val="center"/>
+              <w:rPr>
+                <w:lang w:val="es-ES_tradnl"/>
+              </w:rPr>
+            </w:pPr>
+            <w:r>
+              <w:rPr>
+                <w:lang w:val="es-ES_tradnl"/>
+              </w:rPr>
+              <w:t>-</w:t>
+            </w:r>
+          </w:p>
+        </w:tc>
+      </w:tr>
+      <w:tr>
+        <w:tc>
+          <w:tcPr>
+            <w:tcW w:w="1615" w:type="dxa"/>
+          </w:tcPr>
+          <w:p>
+            <w:pPr>
+              <w:jc w:val="center"/>
+              <w:rPr>
+                <w:lang w:val="es-ES_tradnl"/>
+              </w:rPr>
+            </w:pPr>
+            <w:r>
+              <w:rPr>
+                <w:lang w:val="es-ES_tradnl"/>
+              </w:rPr>
+              <w:t>ASGSI</w:t>
+            </w:r>
+          </w:p>
+        </w:tc>
+        <w:tc>
+          <w:tcPr>
+            <w:tcW w:w="2700" w:type="dxa"/>
+            <w:vAlign w:val="center"/>
+          </w:tcPr>
+          <w:p>
+            <w:pPr>
+              <w:rPr>
+                <w:rFonts w:ascii="Arial" w:hAnsi="Arial" w:cs="Arial"/>
+                <w:sz w:val="20"/>
+                <w:szCs w:val="20"/>
+              </w:rPr>
+            </w:pPr>
+            <w:r>
+              <w:rPr>
+                <w:rFonts w:ascii="Arial" w:hAnsi="Arial" w:cs="Arial"/>
+                <w:sz w:val="20"/>
+                <w:szCs w:val="20"/>
+              </w:rPr>
+              <w:t>Alcance del SGSI</w:t>
+            </w:r>
+          </w:p>
+        </w:tc>
+        <w:tc>
+          <w:tcPr>
+            <w:tcW w:w="2070" w:type="dxa"/>
+          </w:tcPr>
+          <w:p>
+            <w:pPr>
+              <w:jc w:val="center"/>
+              <w:rPr>
+                <w:lang w:val="es-ES_tradnl"/>
+              </w:rPr>
+            </w:pPr>
+            <w:r>
+              <w:rPr>
+                <w:lang w:val="es-ES_tradnl"/>
+              </w:rPr>
+              <w:t>DOCX</w:t>
+            </w:r>
+          </w:p>
+        </w:tc>
+        <w:tc>
+          <w:tcPr>
+            <w:tcW w:w="1363" w:type="dxa"/>
+          </w:tcPr>
+          <w:p>
+            <w:pPr>
+              <w:jc w:val="center"/>
+              <w:rPr>
+                <w:lang w:val="es-ES_tradnl"/>
+              </w:rPr>
+            </w:pPr>
+            <w:r>
+              <w:rPr>
+                <w:lang w:val="es-ES_tradnl"/>
+              </w:rPr>
+              <w:t>-</w:t>
+            </w:r>
+          </w:p>
+        </w:tc>
+      </w:tr>
+      <w:tr>
+        <w:tc>
+          <w:tcPr>
+            <w:tcW w:w="1615" w:type="dxa"/>
+          </w:tcPr>
+          <w:p>
+            <w:pPr>
+              <w:jc w:val="center"/>
+              <w:rPr>
+                <w:lang w:val="es-ES_tradnl"/>
+              </w:rPr>
+            </w:pPr>
+            <w:r>
+              <w:rPr>
+                <w:lang w:val="es-ES_tradnl"/>
+              </w:rPr>
+              <w:t>MOF</w:t>
+            </w:r>
+          </w:p>
+        </w:tc>
+        <w:tc>
+          <w:tcPr>
+            <w:tcW w:w="2700" w:type="dxa"/>
+            <w:vAlign w:val="center"/>
+          </w:tcPr>
+          <w:p>
+            <w:pPr>
+              <w:rPr>
+                <w:rFonts w:ascii="Arial" w:hAnsi="Arial" w:cs="Arial"/>
+                <w:sz w:val="20"/>
+                <w:szCs w:val="20"/>
+              </w:rPr>
+            </w:pPr>
+            <w:r>
+              <w:rPr>
+                <w:rFonts w:ascii="Arial" w:hAnsi="Arial" w:cs="Arial"/>
+                <w:sz w:val="20"/>
+                <w:szCs w:val="20"/>
+              </w:rPr>
+              <w:t>Manual de Organización y Funciones</w:t>
+            </w:r>
+          </w:p>
+        </w:tc>
+        <w:tc>
+          <w:tcPr>
+            <w:tcW w:w="2070" w:type="dxa"/>
+          </w:tcPr>
+          <w:p>
+            <w:pPr>
+              <w:jc w:val="center"/>
+              <w:rPr>
+                <w:lang w:val="es-ES_tradnl"/>
+              </w:rPr>
+            </w:pPr>
+            <w:r>
+              <w:rPr>
+                <w:lang w:val="es-ES_tradnl"/>
+              </w:rPr>
+              <w:t>DOCX</w:t>
+            </w:r>
+          </w:p>
+        </w:tc>
+        <w:tc>
+          <w:tcPr>
+            <w:tcW w:w="1363" w:type="dxa"/>
+          </w:tcPr>
+          <w:p>
+            <w:pPr>
+              <w:jc w:val="center"/>
+              <w:rPr>
+                <w:lang w:val="es-ES_tradnl"/>
+              </w:rPr>
+            </w:pPr>
+            <w:r>
+              <w:rPr>
+                <w:lang w:val="es-ES_tradnl"/>
+              </w:rPr>
+              <w:t>-</w:t>
+            </w:r>
+          </w:p>
+        </w:tc>
+      </w:tr>
+      <w:tr>
+        <w:tc>
+          <w:tcPr>
+            <w:tcW w:w="1615" w:type="dxa"/>
+          </w:tcPr>
+          <w:p>
+            <w:pPr>
+              <w:jc w:val="center"/>
+              <w:rPr>
+                <w:lang w:val="es-ES_tradnl"/>
+              </w:rPr>
+            </w:pPr>
+            <w:r>
+              <w:rPr>
+                <w:lang w:val="es-ES_tradnl"/>
+              </w:rPr>
+              <w:t>RSAC_DN</w:t>
+            </w:r>
+          </w:p>
+        </w:tc>
+        <w:tc>
+          <w:tcPr>
+            <w:tcW w:w="2700" w:type="dxa"/>
+            <w:vAlign w:val="center"/>
+          </w:tcPr>
+          <w:p>
+            <w:pPr>
+              <w:rPr>
+                <w:lang w:val="es-ES_tradnl"/>
+              </w:rPr>
+            </w:pPr>
+            <w:r>
+              <w:rPr>
+                <w:rFonts w:ascii="Arial" w:hAnsi="Arial" w:cs="Arial"/>
+                <w:sz w:val="20"/>
+                <w:szCs w:val="20"/>
+              </w:rPr>
+              <w:t>Documento del Negocio</w:t>
+            </w:r>
+          </w:p>
+        </w:tc>
+        <w:tc>
+          <w:tcPr>
+            <w:tcW w:w="2070" w:type="dxa"/>
+          </w:tcPr>
+          <w:p>
+            <w:pPr>
+              <w:jc w:val="center"/>
+              <w:rPr>
+                <w:lang w:val="es-ES_tradnl"/>
+              </w:rPr>
+            </w:pPr>
+            <w:r>
+              <w:rPr>
+                <w:lang w:val="es-ES_tradnl"/>
+              </w:rPr>
+              <w:t>DOCX</w:t>
+            </w:r>
+          </w:p>
+        </w:tc>
+        <w:tc>
+          <w:tcPr>
+            <w:tcW w:w="1363" w:type="dxa"/>
+          </w:tcPr>
+          <w:p>
+            <w:pPr>
+              <w:jc w:val="center"/>
+              <w:rPr>
+                <w:lang w:val="es-ES_tradnl"/>
+              </w:rPr>
+            </w:pPr>
+            <w:r>
+              <w:rPr>
+                <w:lang w:val="es-ES_tradnl"/>
+              </w:rPr>
+              <w:t>RSAC</w:t>
+            </w:r>
+          </w:p>
+        </w:tc>
+      </w:tr>
+      <w:tr>
+        <w:tc>
+          <w:tcPr>
+            <w:tcW w:w="1615" w:type="dxa"/>
+          </w:tcPr>
+          <w:p>
+            <w:pPr>
+              <w:jc w:val="center"/>
+              <w:rPr>
+                <w:lang w:val="es-ES_tradnl"/>
+              </w:rPr>
+            </w:pPr>
+            <w:r>
+              <w:rPr>
+                <w:lang w:val="es-ES_tradnl"/>
+              </w:rPr>
+              <w:t>RSAC_ACP</w:t>
+            </w:r>
+          </w:p>
+        </w:tc>
+        <w:tc>
+          <w:tcPr>
+            <w:tcW w:w="2700" w:type="dxa"/>
+            <w:vAlign w:val="center"/>
+          </w:tcPr>
+          <w:p>
+            <w:pPr>
+              <w:rPr>
+                <w:lang w:val="es-ES_tradnl"/>
+              </w:rPr>
+            </w:pPr>
+            <w:r>
+              <w:rPr>
+                <w:rFonts w:ascii="Arial" w:hAnsi="Arial" w:cs="Arial"/>
+                <w:sz w:val="20"/>
+                <w:szCs w:val="20"/>
+              </w:rPr>
+              <w:t>Acta de Constitución del Proyecto</w:t>
+            </w:r>
+          </w:p>
+        </w:tc>
+        <w:tc>
+          <w:tcPr>
+            <w:tcW w:w="2070" w:type="dxa"/>
+          </w:tcPr>
+          <w:p>
+            <w:pPr>
+              <w:jc w:val="center"/>
+              <w:rPr>
+                <w:lang w:val="es-ES_tradnl"/>
+              </w:rPr>
+            </w:pPr>
+            <w:r>
+              <w:rPr>
+                <w:lang w:val="es-ES_tradnl"/>
+              </w:rPr>
+              <w:t>DOCX</w:t>
+            </w:r>
+          </w:p>
+        </w:tc>
+        <w:tc>
+          <w:tcPr>
+            <w:tcW w:w="1363" w:type="dxa"/>
+          </w:tcPr>
+          <w:p>
+            <w:pPr>
+              <w:jc w:val="center"/>
+              <w:rPr>
+                <w:lang w:val="es-ES_tradnl"/>
+              </w:rPr>
+            </w:pPr>
+            <w:r>
+              <w:rPr>
+                <w:lang w:val="es-ES_tradnl"/>
+              </w:rPr>
+              <w:t>RSAC</w:t>
+            </w:r>
+          </w:p>
+        </w:tc>
+      </w:tr>
+      <w:tr>
+        <w:tc>
+          <w:tcPr>
+            <w:tcW w:w="1615" w:type="dxa"/>
+          </w:tcPr>
+          <w:p>
+            <w:pPr>
+              <w:jc w:val="center"/>
+              <w:rPr>
+                <w:lang w:val="es-ES_tradnl"/>
+              </w:rPr>
+            </w:pPr>
+            <w:r>
+              <w:rPr>
+                <w:lang w:val="es-ES_tradnl"/>
+              </w:rPr>
+              <w:t>RSAC_C</w:t>
+            </w:r>
+          </w:p>
+        </w:tc>
+        <w:tc>
+          <w:tcPr>
+            <w:tcW w:w="2700" w:type="dxa"/>
+            <w:vAlign w:val="center"/>
+          </w:tcPr>
+          <w:p>
+            <w:pPr>
+              <w:rPr>
+                <w:lang w:val="es-ES_tradnl"/>
+              </w:rPr>
+            </w:pPr>
+            <w:r>
+              <w:rPr>
+                <w:rFonts w:ascii="Arial" w:hAnsi="Arial" w:cs="Arial"/>
+                <w:sz w:val="20"/>
+                <w:szCs w:val="20"/>
+              </w:rPr>
+              <w:t>Cronograma del Proyecto</w:t>
+            </w:r>
+          </w:p>
+        </w:tc>
+        <w:tc>
+          <w:tcPr>
+            <w:tcW w:w="2070" w:type="dxa"/>
+          </w:tcPr>
+          <w:p>
+            <w:pPr>
+              <w:jc w:val="center"/>
+              <w:rPr>
+                <w:lang w:val="es-ES_tradnl"/>
+              </w:rPr>
+            </w:pPr>
+            <w:r>
+              <w:rPr>
+                <w:lang w:val="es-ES_tradnl"/>
+              </w:rPr>
+              <w:t>DOCX</w:t>
+            </w:r>
+          </w:p>
+        </w:tc>
+        <w:tc>
+          <w:tcPr>
+            <w:tcW w:w="1363" w:type="dxa"/>
+          </w:tcPr>
+          <w:p>
+            <w:pPr>
+              <w:jc w:val="center"/>
+              <w:rPr>
+                <w:lang w:val="es-ES_tradnl"/>
+              </w:rPr>
+            </w:pPr>
+            <w:r>
+              <w:rPr>
+                <w:lang w:val="es-ES_tradnl"/>
+              </w:rPr>
+              <w:t>RSAC</w:t>
+            </w:r>
+          </w:p>
+        </w:tc>
+      </w:tr>
+      <w:tr>
+        <w:tc>
+          <w:tcPr>
+            <w:tcW w:w="1615" w:type="dxa"/>
+          </w:tcPr>
+          <w:p>
+            <w:pPr>
+              <w:jc w:val="center"/>
+              <w:rPr>
+                <w:lang w:val="es-ES_tradnl"/>
+              </w:rPr>
+            </w:pPr>
+            <w:r>
+              <w:rPr>
+                <w:lang w:val="es-ES_tradnl"/>
+              </w:rPr>
+              <w:t>RSAC_LR</w:t>
+            </w:r>
+          </w:p>
+        </w:tc>
+        <w:tc>
+          <w:tcPr>
+            <w:tcW w:w="2700" w:type="dxa"/>
+            <w:vAlign w:val="center"/>
+          </w:tcPr>
+          <w:p>
+            <w:pPr>
+              <w:rPr>
+                <w:lang w:val="es-ES_tradnl"/>
+              </w:rPr>
+            </w:pPr>
+            <w:r>
+              <w:rPr>
+                <w:rFonts w:ascii="Arial" w:hAnsi="Arial" w:cs="Arial"/>
+                <w:sz w:val="20"/>
+                <w:szCs w:val="20"/>
+              </w:rPr>
+              <w:t>Listado de</w:t>
+            </w:r>
+            <w:r>
+              <w:rPr>
+                <w:rFonts w:ascii="Arial" w:hAnsi="Arial" w:cs="Arial"/>
+                <w:sz w:val="20"/>
+                <w:szCs w:val="20"/>
+              </w:rPr>
+              <w:t xml:space="preserve"> Requisitos</w:t>
+            </w:r>
+          </w:p>
+        </w:tc>
+        <w:tc>
+          <w:tcPr>
+            <w:tcW w:w="2070" w:type="dxa"/>
+          </w:tcPr>
+          <w:p>
+            <w:pPr>
+              <w:jc w:val="center"/>
+              <w:rPr>
+                <w:lang w:val="es-ES_tradnl"/>
+              </w:rPr>
+            </w:pPr>
+            <w:r>
+              <w:rPr>
+                <w:lang w:val="es-ES_tradnl"/>
+              </w:rPr>
+              <w:t>DOCX</w:t>
+            </w:r>
+          </w:p>
+        </w:tc>
+        <w:tc>
+          <w:tcPr>
+            <w:tcW w:w="1363" w:type="dxa"/>
+          </w:tcPr>
+          <w:p>
+            <w:pPr>
+              <w:jc w:val="center"/>
+              <w:rPr>
+                <w:lang w:val="es-ES_tradnl"/>
+              </w:rPr>
+            </w:pPr>
+            <w:r>
+              <w:rPr>
+                <w:lang w:val="es-ES_tradnl"/>
+              </w:rPr>
+              <w:t>RSAC</w:t>
+            </w:r>
+          </w:p>
+        </w:tc>
+      </w:tr>
+      <w:tr>
+        <w:tc>
+          <w:tcPr>
+            <w:tcW w:w="1615" w:type="dxa"/>
+          </w:tcPr>
+          <w:p>
+            <w:pPr>
+              <w:jc w:val="center"/>
+              <w:rPr>
+                <w:lang w:val="es-ES_tradnl"/>
+              </w:rPr>
+            </w:pPr>
+            <w:r>
+              <w:rPr>
+                <w:lang w:val="es-ES_tradnl"/>
+              </w:rPr>
+              <w:t>RSAC_DCUS</w:t>
+            </w:r>
+          </w:p>
+        </w:tc>
+        <w:tc>
+          <w:tcPr>
+            <w:tcW w:w="2700" w:type="dxa"/>
+            <w:vAlign w:val="center"/>
+          </w:tcPr>
+          <w:p>
+            <w:pPr>
+              <w:rPr>
+                <w:lang w:val="es-ES_tradnl"/>
+              </w:rPr>
+            </w:pPr>
+            <w:r>
+              <w:rPr>
+                <w:rFonts w:ascii="Arial" w:hAnsi="Arial" w:cs="Arial"/>
+                <w:sz w:val="20"/>
+                <w:szCs w:val="20"/>
+              </w:rPr>
+              <w:t xml:space="preserve">Documento de </w:t>
+            </w:r>
+            <w:r>
+              <w:rPr>
+                <w:rFonts w:ascii="Arial" w:hAnsi="Arial" w:cs="Arial"/>
+                <w:sz w:val="20"/>
+                <w:szCs w:val="20"/>
+              </w:rPr>
+              <w:t>Casos de Uso del Sistema</w:t>
+            </w:r>
+          </w:p>
+        </w:tc>
+        <w:tc>
+          <w:tcPr>
+            <w:tcW w:w="2070" w:type="dxa"/>
+          </w:tcPr>
+          <w:p>
+            <w:pPr>
+              <w:jc w:val="center"/>
+              <w:rPr>
+                <w:lang w:val="es-ES_tradnl"/>
+              </w:rPr>
+            </w:pPr>
+            <w:r>
+              <w:rPr>
+                <w:lang w:val="es-ES_tradnl"/>
+              </w:rPr>
+              <w:t>DOCX</w:t>
+            </w:r>
+          </w:p>
+        </w:tc>
+        <w:tc>
+          <w:tcPr>
+            <w:tcW w:w="1363" w:type="dxa"/>
+          </w:tcPr>
+          <w:p>
+            <w:pPr>
+              <w:jc w:val="center"/>
+              <w:rPr>
+                <w:lang w:val="es-ES_tradnl"/>
+              </w:rPr>
+            </w:pPr>
+            <w:r>
+              <w:rPr>
+                <w:lang w:val="es-ES_tradnl"/>
+              </w:rPr>
+              <w:t>RSAC</w:t>
+            </w:r>
+          </w:p>
+        </w:tc>
+      </w:tr>
+      <w:tr>
+        <w:tc>
+          <w:tcPr>
+            <w:tcW w:w="1615" w:type="dxa"/>
+          </w:tcPr>
+          <w:p>
+            <w:pPr>
+              <w:jc w:val="center"/>
+              <w:rPr>
+                <w:lang w:val="es-ES_tradnl"/>
+              </w:rPr>
+            </w:pPr>
+            <w:r>
+              <w:rPr>
+                <w:lang w:val="es-ES_tradnl"/>
+              </w:rPr>
+              <w:t>RSAC_DAU</w:t>
+            </w:r>
+          </w:p>
+        </w:tc>
+        <w:tc>
+          <w:tcPr>
+            <w:tcW w:w="2700" w:type="dxa"/>
+            <w:vAlign w:val="center"/>
+          </w:tcPr>
+          <w:p>
+            <w:pPr>
+              <w:rPr>
+                <w:lang w:val="es-ES_tradnl"/>
+              </w:rPr>
+            </w:pPr>
+            <w:r>
+              <w:rPr>
+                <w:rFonts w:ascii="Arial" w:hAnsi="Arial" w:cs="Arial"/>
+                <w:sz w:val="20"/>
+                <w:szCs w:val="20"/>
+              </w:rPr>
+              <w:t xml:space="preserve">Documento de </w:t>
+            </w:r>
+            <w:r>
+              <w:rPr>
+                <w:rFonts w:ascii="Arial" w:hAnsi="Arial" w:cs="Arial"/>
+                <w:sz w:val="20"/>
+                <w:szCs w:val="20"/>
+              </w:rPr>
+              <w:t>A</w:t>
+            </w:r>
+            <w:r>
+              <w:rPr>
+                <w:rFonts w:ascii="Arial" w:hAnsi="Arial" w:cs="Arial"/>
+                <w:sz w:val="20"/>
+                <w:szCs w:val="20"/>
+              </w:rPr>
+              <w:t xml:space="preserve">ceptación del </w:t>
+            </w:r>
+            <w:r>
+              <w:rPr>
+                <w:rFonts w:ascii="Arial" w:hAnsi="Arial" w:cs="Arial"/>
+                <w:sz w:val="20"/>
+                <w:szCs w:val="20"/>
+              </w:rPr>
+              <w:t>C</w:t>
+            </w:r>
+            <w:r>
+              <w:rPr>
+                <w:rFonts w:ascii="Arial" w:hAnsi="Arial" w:cs="Arial"/>
+                <w:sz w:val="20"/>
+                <w:szCs w:val="20"/>
+              </w:rPr>
+              <w:t>liente</w:t>
+            </w:r>
+          </w:p>
+        </w:tc>
+        <w:tc>
+          <w:tcPr>
+            <w:tcW w:w="2070" w:type="dxa"/>
+          </w:tcPr>
+          <w:p>
+            <w:pPr>
+              <w:jc w:val="center"/>
+              <w:rPr>
+                <w:lang w:val="es-ES_tradnl"/>
+              </w:rPr>
+            </w:pPr>
+            <w:r>
+              <w:rPr>
+                <w:lang w:val="es-ES_tradnl"/>
+              </w:rPr>
+              <w:t>DOCX</w:t>
+            </w:r>
+          </w:p>
+        </w:tc>
+        <w:tc>
+          <w:tcPr>
+            <w:tcW w:w="1363" w:type="dxa"/>
+          </w:tcPr>
+          <w:p>
+            <w:pPr>
+              <w:jc w:val="center"/>
+              <w:rPr>
+                <w:lang w:val="es-ES_tradnl"/>
+              </w:rPr>
+            </w:pPr>
+            <w:r>
+              <w:rPr>
+                <w:lang w:val="es-ES_tradnl"/>
+              </w:rPr>
+              <w:t>RSAC</w:t>
+            </w:r>
+          </w:p>
+        </w:tc>
+      </w:tr>
+      <w:tr>
+        <w:tc>
+          <w:tcPr>
+            <w:tcW w:w="1615" w:type="dxa"/>
+          </w:tcPr>
+          <w:p>
+            <w:pPr>
+              <w:jc w:val="center"/>
+              <w:rPr>
+                <w:lang w:val="es-ES_tradnl"/>
+              </w:rPr>
+            </w:pPr>
+            <w:r>
+              <w:rPr>
+                <w:lang w:val="es-ES_tradnl"/>
+              </w:rPr>
+              <w:t>RSAC_MU</w:t>
+            </w:r>
+          </w:p>
+        </w:tc>
+        <w:tc>
+          <w:tcPr>
+            <w:tcW w:w="2700" w:type="dxa"/>
+            <w:vAlign w:val="center"/>
+          </w:tcPr>
+          <w:p>
+            <w:pPr>
+              <w:rPr>
+                <w:rFonts w:ascii="Arial" w:hAnsi="Arial" w:cs="Arial"/>
+                <w:sz w:val="20"/>
+                <w:szCs w:val="20"/>
+              </w:rPr>
+            </w:pPr>
+            <w:r>
+              <w:rPr>
+                <w:rFonts w:ascii="Arial" w:hAnsi="Arial" w:cs="Arial"/>
+                <w:sz w:val="20"/>
+                <w:szCs w:val="20"/>
+              </w:rPr>
+              <w:t>Manual del Usuario</w:t>
+            </w:r>
+          </w:p>
+        </w:tc>
+        <w:tc>
+          <w:tcPr>
+            <w:tcW w:w="2070" w:type="dxa"/>
+          </w:tcPr>
+          <w:p>
+            <w:pPr>
+              <w:jc w:val="center"/>
+              <w:rPr>
+                <w:lang w:val="es-ES_tradnl"/>
+              </w:rPr>
+            </w:pPr>
+            <w:r>
+              <w:rPr>
+                <w:lang w:val="es-ES_tradnl"/>
+              </w:rPr>
+              <w:t>DOCX</w:t>
+            </w:r>
+          </w:p>
+        </w:tc>
+        <w:tc>
+          <w:tcPr>
+            <w:tcW w:w="1363" w:type="dxa"/>
+          </w:tcPr>
+          <w:p>
+            <w:pPr>
+              <w:jc w:val="center"/>
+              <w:rPr>
+                <w:lang w:val="es-ES_tradnl"/>
+              </w:rPr>
+            </w:pPr>
+            <w:r>
+              <w:rPr>
+                <w:lang w:val="es-ES_tradnl"/>
+              </w:rPr>
+              <w:t>RSAC</w:t>
+            </w:r>
+          </w:p>
+        </w:tc>
+      </w:tr>
+      <w:tr>
+        <w:tc>
+          <w:tcPr>
+            <w:tcW w:w="1615" w:type="dxa"/>
+          </w:tcPr>
+          <w:p>
+            <w:pPr>
+              <w:jc w:val="center"/>
+              <w:rPr>
+                <w:lang w:val="es-ES_tradnl"/>
+              </w:rPr>
+            </w:pPr>
+            <w:r>
+              <w:rPr>
+                <w:lang w:val="es-ES_tradnl"/>
+              </w:rPr>
+              <w:t>RSAC_DP</w:t>
+            </w:r>
+          </w:p>
+        </w:tc>
+        <w:tc>
+          <w:tcPr>
+            <w:tcW w:w="2700" w:type="dxa"/>
+            <w:vAlign w:val="center"/>
+          </w:tcPr>
+          <w:p>
+            <w:pPr>
+              <w:rPr>
+                <w:rFonts w:ascii="Arial" w:hAnsi="Arial" w:cs="Arial"/>
+                <w:sz w:val="20"/>
+                <w:szCs w:val="20"/>
+              </w:rPr>
+            </w:pPr>
+            <w:r>
+              <w:rPr>
+                <w:rFonts w:ascii="Arial" w:hAnsi="Arial" w:cs="Arial"/>
+                <w:sz w:val="20"/>
+                <w:szCs w:val="20"/>
+              </w:rPr>
+              <w:t>Documento</w:t>
+            </w:r>
+            <w:r>
+              <w:rPr>
+                <w:rFonts w:ascii="Arial" w:hAnsi="Arial" w:cs="Arial"/>
+                <w:sz w:val="20"/>
+                <w:szCs w:val="20"/>
+              </w:rPr>
+              <w:t xml:space="preserve"> de Pruebas</w:t>
+            </w:r>
+          </w:p>
+        </w:tc>
+        <w:tc>
+          <w:tcPr>
+            <w:tcW w:w="2070" w:type="dxa"/>
+          </w:tcPr>
+          <w:p>
+            <w:pPr>
+              <w:jc w:val="center"/>
+              <w:rPr>
+                <w:lang w:val="es-ES_tradnl"/>
+              </w:rPr>
+            </w:pPr>
+            <w:r>
+              <w:rPr>
+                <w:lang w:val="es-ES_tradnl"/>
+              </w:rPr>
+              <w:t>DOCX</w:t>
+            </w:r>
+          </w:p>
+        </w:tc>
+        <w:tc>
+          <w:tcPr>
+            <w:tcW w:w="1363" w:type="dxa"/>
+          </w:tcPr>
+          <w:p>
+            <w:pPr>
+              <w:jc w:val="center"/>
+              <w:rPr>
+                <w:lang w:val="es-ES_tradnl"/>
+              </w:rPr>
+            </w:pPr>
+            <w:r>
+              <w:rPr>
+                <w:lang w:val="es-ES_tradnl"/>
+              </w:rPr>
+              <w:t>RSAC</w:t>
+            </w:r>
+          </w:p>
+        </w:tc>
+      </w:tr>
+      <w:tr>
+        <w:tc>
+          <w:tcPr>
+            <w:tcW w:w="1615" w:type="dxa"/>
+          </w:tcPr>
+          <w:p>
+            <w:pPr>
+              <w:jc w:val="center"/>
+              <w:rPr>
+                <w:lang w:val="es-ES_tradnl"/>
+              </w:rPr>
+            </w:pPr>
+            <w:r>
+              <w:rPr>
+                <w:lang w:val="es-ES_tradnl"/>
+              </w:rPr>
+              <w:t>RSAC_CF</w:t>
+            </w:r>
+          </w:p>
+        </w:tc>
+        <w:tc>
+          <w:tcPr>
+            <w:tcW w:w="2700" w:type="dxa"/>
+            <w:vAlign w:val="center"/>
+          </w:tcPr>
+          <w:p>
+            <w:pPr>
+              <w:rPr>
+                <w:rFonts w:ascii="Arial" w:hAnsi="Arial" w:cs="Arial"/>
+                <w:sz w:val="20"/>
+                <w:szCs w:val="20"/>
+              </w:rPr>
+            </w:pPr>
+            <w:r>
+              <w:rPr>
+                <w:rFonts w:ascii="Arial" w:hAnsi="Arial" w:cs="Arial"/>
+                <w:sz w:val="20"/>
+                <w:szCs w:val="20"/>
+              </w:rPr>
+              <w:t>Código fuente</w:t>
+            </w:r>
+          </w:p>
+        </w:tc>
+        <w:tc>
+          <w:tcPr>
+            <w:tcW w:w="2070" w:type="dxa"/>
+          </w:tcPr>
+          <w:p>
+            <w:pPr>
+              <w:jc w:val="center"/>
+              <w:rPr>
+                <w:lang w:val="es-ES_tradnl"/>
+              </w:rPr>
+            </w:pPr>
+            <w:r>
+              <w:rPr>
+                <w:lang w:val="es-ES_tradnl"/>
+              </w:rPr>
+              <w:t>ZIP</w:t>
+            </w:r>
+          </w:p>
+        </w:tc>
+        <w:tc>
+          <w:tcPr>
+            <w:tcW w:w="1363" w:type="dxa"/>
+          </w:tcPr>
+          <w:p>
+            <w:pPr>
+              <w:jc w:val="center"/>
+              <w:rPr>
+                <w:lang w:val="es-ES_tradnl"/>
+              </w:rPr>
+            </w:pPr>
+            <w:r>
+              <w:rPr>
+                <w:lang w:val="es-ES_tradnl"/>
+              </w:rPr>
+              <w:t>RSAC</w:t>
+            </w:r>
+          </w:p>
+        </w:tc>
+      </w:tr>
+    </w:tbl>
+    <w:p>
+      <w:pPr>
+        <w:rPr>
+          <w:lang w:val="es-ES_tradnl"/>
+        </w:rPr>
+      </w:pPr>
     </w:p>
     <w:p>
       <w:pPr>
@@ -15023,7 +18623,7 @@
               <w:sz w:val="19"/>
               <w:szCs w:val="19"/>
             </w:rPr>
-            <w:t xml:space="preserve"> – Versión 3.</w:t>
+            <w:t xml:space="preserve"> – Versión </w:t>
           </w:r>
           <w:r>
             <w:rPr>
@@ -15032,7 +18632,7 @@
               <w:sz w:val="19"/>
               <w:szCs w:val="19"/>
             </w:rPr>
-            <w:t>9</w:t>
+            <w:t>4.0</w:t>
           </w:r>
         </w:p>
       </w:tc>
@@ -18494,7 +22094,7 @@
 </file>
 
 <file path=customXml/itemProps2.xml><?xml version="1.0" encoding="utf-8"?>
-<ds:datastoreItem xmlns:ds="http://schemas.openxmlformats.org/officeDocument/2006/customXml" ds:itemID="{07F11AA0-202B-4E9C-92F6-32DE661B4F35}">
+<ds:datastoreItem xmlns:ds="http://schemas.openxmlformats.org/officeDocument/2006/customXml" ds:itemID="{8778C5B4-D45A-4466-AEC4-B2B719DD57FB}">
   <ds:schemaRefs>
     <ds:schemaRef ds:uri="http://schemas.openxmlformats.org/officeDocument/2006/bibliography"/>
   </ds:schemaRefs>

</xml_diff>

<commit_message>
Agrega arquitectura del servidor de integración continua
</commit_message>
<xml_diff>
--- a/Documentos/PGC.docx
+++ b/Documentos/PGC.docx
@@ -1,6 +1,6 @@
 
 <file path=word/document.xml><?xml version="1.0" encoding="utf-8"?>
-<w:document xmlns:wpc="http://schemas.microsoft.com/office/word/2010/wordprocessingCanvas" xmlns:cx="http://schemas.microsoft.com/office/drawing/2014/chartex" xmlns:cx1="http://schemas.microsoft.com/office/drawing/2015/9/8/chartex" xmlns:cx2="http://schemas.microsoft.com/office/drawing/2015/10/21/chartex" xmlns:cx3="http://schemas.microsoft.com/office/drawing/2016/5/9/chartex" xmlns:cx4="http://schemas.microsoft.com/office/drawing/2016/5/10/chartex" xmlns:cx5="http://schemas.microsoft.com/office/drawing/2016/5/11/chartex" xmlns:cx6="http://schemas.microsoft.com/office/drawing/2016/5/12/chartex" xmlns:cx7="http://schemas.microsoft.com/office/drawing/2016/5/13/chartex" xmlns:cx8="http://schemas.microsoft.com/office/drawing/2016/5/14/chartex" xmlns:mc="http://schemas.openxmlformats.org/markup-compatibility/2006" xmlns:aink="http://schemas.microsoft.com/office/drawing/2016/ink" xmlns:am3d="http://schemas.microsoft.com/office/drawing/2017/model3d" xmlns:o="urn:schemas-microsoft-com:office:office" xmlns:r="http://schemas.openxmlformats.org/officeDocument/2006/relationships" xmlns:m="http://schemas.openxmlformats.org/officeDocument/2006/math" xmlns:v="urn:schemas-microsoft-com:vml" xmlns:wp14="http://schemas.microsoft.com/office/word/2010/wordprocessingDrawing" xmlns:wp="http://schemas.openxmlformats.org/drawingml/2006/wordprocessingDrawing" xmlns:w10="urn:schemas-microsoft-com:office:word" xmlns:w="http://schemas.openxmlformats.org/wordprocessingml/2006/main" xmlns:w14="http://schemas.microsoft.com/office/word/2010/wordml" xmlns:w15="http://schemas.microsoft.com/office/word/2012/wordml" xmlns:w16cid="http://schemas.microsoft.com/office/word/2016/wordml/cid" xmlns:w16se="http://schemas.microsoft.com/office/word/2015/wordml/symex" xmlns:wpg="http://schemas.microsoft.com/office/word/2010/wordprocessingGroup" xmlns:wpi="http://schemas.microsoft.com/office/word/2010/wordprocessingInk" xmlns:wne="http://schemas.microsoft.com/office/word/2006/wordml" xmlns:wps="http://schemas.microsoft.com/office/word/2010/wordprocessingShape" mc:Ignorable="w14 w15 w16se w16cid wp14">
+<w:document xmlns:wpc="http://schemas.microsoft.com/office/word/2010/wordprocessingCanvas" xmlns:mo="http://schemas.microsoft.com/office/mac/office/2008/main" xmlns:mc="http://schemas.openxmlformats.org/markup-compatibility/2006" xmlns:mv="urn:schemas-microsoft-com:mac:vml" xmlns:o="urn:schemas-microsoft-com:office:office" xmlns:r="http://schemas.openxmlformats.org/officeDocument/2006/relationships" xmlns:m="http://schemas.openxmlformats.org/officeDocument/2006/math" xmlns:v="urn:schemas-microsoft-com:vml" xmlns:wp14="http://schemas.microsoft.com/office/word/2010/wordprocessingDrawing" xmlns:wp="http://schemas.openxmlformats.org/drawingml/2006/wordprocessingDrawing" xmlns:w10="urn:schemas-microsoft-com:office:word" xmlns:w="http://schemas.openxmlformats.org/wordprocessingml/2006/main" xmlns:w14="http://schemas.microsoft.com/office/word/2010/wordml" xmlns:w15="http://schemas.microsoft.com/office/word/2012/wordml" xmlns:wpg="http://schemas.microsoft.com/office/word/2010/wordprocessingGroup" xmlns:wpi="http://schemas.microsoft.com/office/word/2010/wordprocessingInk" xmlns:wne="http://schemas.microsoft.com/office/word/2006/wordml" xmlns:wps="http://schemas.microsoft.com/office/word/2010/wordprocessingShape" mc:Ignorable="w14 w15 wp14">
   <w:body>
     <w:sdt>
       <w:sdtPr>
@@ -22,13 +22,13 @@
         </w:rPr>
       </w:sdtEndPr>
       <w:sdtContent>
-        <w:bookmarkStart w:id="0" w:name="_Toc391715346" w:displacedByCustomXml="prev"/>
+        <w:bookmarkStart w:id="0" w:name="_Toc391325453" w:displacedByCustomXml="prev"/>
         <w:bookmarkEnd w:id="0" w:displacedByCustomXml="prev"/>
-        <w:bookmarkStart w:id="1" w:name="_Toc391714504" w:displacedByCustomXml="prev"/>
+        <w:bookmarkStart w:id="1" w:name="_Toc391714464" w:displacedByCustomXml="prev"/>
         <w:bookmarkEnd w:id="1" w:displacedByCustomXml="prev"/>
-        <w:bookmarkStart w:id="2" w:name="_Toc391714464" w:displacedByCustomXml="prev"/>
+        <w:bookmarkStart w:id="2" w:name="_Toc391714504" w:displacedByCustomXml="prev"/>
         <w:bookmarkEnd w:id="2" w:displacedByCustomXml="prev"/>
-        <w:bookmarkStart w:id="3" w:name="_Toc391325453" w:displacedByCustomXml="prev"/>
+        <w:bookmarkStart w:id="3" w:name="_Toc391715346" w:displacedByCustomXml="prev"/>
         <w:bookmarkEnd w:id="3" w:displacedByCustomXml="prev"/>
         <w:p>
           <w:pPr>
@@ -50,7 +50,7 @@
             <w:rPr>
               <w:rFonts w:ascii="NewsGotT" w:hAnsi="NewsGotT"/>
               <w:noProof/>
-              <w:lang w:val="es-PE" w:eastAsia="es-PE"/>
+              <w:lang w:val="en-US"/>
             </w:rPr>
             <mc:AlternateContent>
               <mc:Choice Requires="wps">
@@ -127,7 +127,7 @@
                   </wp:anchor>
                 </w:drawing>
               </mc:Choice>
-              <mc:Fallback>
+              <mc:Fallback xmlns:w16se="http://schemas.microsoft.com/office/word/2015/wordml/symex" xmlns:w16cid="http://schemas.microsoft.com/office/word/2016/wordml/cid" xmlns:am3d="http://schemas.microsoft.com/office/drawing/2017/model3d" xmlns:aink="http://schemas.microsoft.com/office/drawing/2016/ink" xmlns:cx8="http://schemas.microsoft.com/office/drawing/2016/5/14/chartex" xmlns:cx7="http://schemas.microsoft.com/office/drawing/2016/5/13/chartex" xmlns:cx6="http://schemas.microsoft.com/office/drawing/2016/5/12/chartex" xmlns:cx5="http://schemas.microsoft.com/office/drawing/2016/5/11/chartex" xmlns:cx4="http://schemas.microsoft.com/office/drawing/2016/5/10/chartex" xmlns:cx3="http://schemas.microsoft.com/office/drawing/2016/5/9/chartex" xmlns:cx2="http://schemas.microsoft.com/office/drawing/2015/10/21/chartex" xmlns:cx1="http://schemas.microsoft.com/office/drawing/2015/9/8/chartex" xmlns:cx="http://schemas.microsoft.com/office/drawing/2014/chartex">
                 <w:pict>
                   <v:rect w14:anchorId="34B9810D" id="4 Rectángulo" o:spid="_x0000_s1026" style="position:absolute;left:0;text-align:left;margin-left:0;margin-top:-42.3pt;width:549.8pt;height:732pt;z-index:-251666944;visibility:visible;mso-wrap-style:square;mso-width-percent:0;mso-height-percent:0;mso-wrap-distance-left:9pt;mso-wrap-distance-top:0;mso-wrap-distance-right:9pt;mso-wrap-distance-bottom:0;mso-position-horizontal:center;mso-position-horizontal-relative:margin;mso-position-vertical:absolute;mso-position-vertical-relative:text;mso-width-percent:0;mso-height-percent:0;mso-width-relative:margin;mso-height-relative:margin;v-text-anchor:middle" o:gfxdata="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" fillcolor="white [3201]" strokecolor="#1f497d [3215]" strokeweight="2pt">
                     <v:textbox>
@@ -149,7 +149,7 @@
             <w:rPr>
               <w:rFonts w:ascii="NewsGotT" w:hAnsi="NewsGotT"/>
               <w:noProof/>
-              <w:lang w:val="es-PE" w:eastAsia="es-PE"/>
+              <w:lang w:val="en-US"/>
             </w:rPr>
             <mc:AlternateContent>
               <mc:Choice Requires="wps">
@@ -217,7 +217,7 @@
                   </wp:anchor>
                 </w:drawing>
               </mc:Choice>
-              <mc:Fallback xmlns:mv="urn:schemas-microsoft-com:mac:vml" xmlns:mo="http://schemas.microsoft.com/office/mac/office/2008/main">
+              <mc:Fallback xmlns:w16se="http://schemas.microsoft.com/office/word/2015/wordml/symex" xmlns:w16cid="http://schemas.microsoft.com/office/word/2016/wordml/cid" xmlns:am3d="http://schemas.microsoft.com/office/drawing/2017/model3d" xmlns:aink="http://schemas.microsoft.com/office/drawing/2016/ink" xmlns:cx8="http://schemas.microsoft.com/office/drawing/2016/5/14/chartex" xmlns:cx7="http://schemas.microsoft.com/office/drawing/2016/5/13/chartex" xmlns:cx6="http://schemas.microsoft.com/office/drawing/2016/5/12/chartex" xmlns:cx5="http://schemas.microsoft.com/office/drawing/2016/5/11/chartex" xmlns:cx4="http://schemas.microsoft.com/office/drawing/2016/5/10/chartex" xmlns:cx3="http://schemas.microsoft.com/office/drawing/2016/5/9/chartex" xmlns:cx2="http://schemas.microsoft.com/office/drawing/2015/10/21/chartex" xmlns:cx1="http://schemas.microsoft.com/office/drawing/2015/9/8/chartex" xmlns:cx="http://schemas.microsoft.com/office/drawing/2014/chartex">
                 <w:pict>
                   <v:rect w14:anchorId="12366E7F" id="3 Rectángulo" o:spid="_x0000_s1026" style="position:absolute;margin-left:-86pt;margin-top:-70.85pt;width:614.35pt;height:11in;z-index:-251667968;visibility:visible;mso-wrap-style:square;mso-width-percent:0;mso-wrap-distance-left:9pt;mso-wrap-distance-top:0;mso-wrap-distance-right:9pt;mso-wrap-distance-bottom:0;mso-position-horizontal:absolute;mso-position-horizontal-relative:text;mso-position-vertical:absolute;mso-position-vertical-relative:text;mso-width-percent:0;mso-width-relative:margin;v-text-anchor:middle" o:gfxdata="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" fillcolor="#1f497d [3215]" stroked="f" strokeweight="2pt"/>
                 </w:pict>
@@ -312,7 +312,7 @@
           <w:r>
             <w:rPr>
               <w:noProof/>
-              <w:lang w:val="es-PE" w:eastAsia="es-PE"/>
+              <w:lang w:val="en-US"/>
             </w:rPr>
             <w:drawing>
               <wp:anchor distT="0" distB="0" distL="114300" distR="114300" simplePos="0" relativeHeight="251665408" behindDoc="1" locked="0" layoutInCell="1" allowOverlap="1" wp14:anchorId="6CDCA141" wp14:editId="672326A8">
@@ -471,7 +471,7 @@
             <w:rPr>
               <w:rFonts w:ascii="NewsGotT" w:hAnsi="NewsGotT"/>
               <w:noProof/>
-              <w:lang w:val="es-PE" w:eastAsia="es-PE"/>
+              <w:lang w:val="en-US"/>
             </w:rPr>
             <mc:AlternateContent>
               <mc:Choice Requires="wps">
@@ -561,7 +561,7 @@
                   </wp:anchor>
                 </w:drawing>
               </mc:Choice>
-              <mc:Fallback>
+              <mc:Fallback xmlns:w16se="http://schemas.microsoft.com/office/word/2015/wordml/symex" xmlns:w16cid="http://schemas.microsoft.com/office/word/2016/wordml/cid" xmlns:am3d="http://schemas.microsoft.com/office/drawing/2017/model3d" xmlns:aink="http://schemas.microsoft.com/office/drawing/2016/ink" xmlns:cx8="http://schemas.microsoft.com/office/drawing/2016/5/14/chartex" xmlns:cx7="http://schemas.microsoft.com/office/drawing/2016/5/13/chartex" xmlns:cx6="http://schemas.microsoft.com/office/drawing/2016/5/12/chartex" xmlns:cx5="http://schemas.microsoft.com/office/drawing/2016/5/11/chartex" xmlns:cx4="http://schemas.microsoft.com/office/drawing/2016/5/10/chartex" xmlns:cx3="http://schemas.microsoft.com/office/drawing/2016/5/9/chartex" xmlns:cx2="http://schemas.microsoft.com/office/drawing/2015/10/21/chartex" xmlns:cx1="http://schemas.microsoft.com/office/drawing/2015/9/8/chartex" xmlns:cx="http://schemas.microsoft.com/office/drawing/2014/chartex">
                 <w:pict>
                   <v:rect w14:anchorId="4A8EF889" id="Rectángulo 16" o:spid="_x0000_s1027" style="position:absolute;margin-left:0;margin-top:340.95pt;width:548.45pt;height:59.85pt;z-index:251647488;visibility:visible;mso-wrap-style:square;mso-width-percent:0;mso-height-percent:0;mso-wrap-distance-left:9pt;mso-wrap-distance-top:0;mso-wrap-distance-right:9pt;mso-wrap-distance-bottom:0;mso-position-horizontal:center;mso-position-horizontal-relative:margin;mso-position-vertical:absolute;mso-position-vertical-relative:page;mso-width-percent:0;mso-height-percent:0;mso-width-relative:page;mso-height-relative:page;v-text-anchor:middle" o:gfxdata="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" o:allowincell="f" fillcolor="#272727 [2749]" stroked="f" strokeweight="1pt">
                     <v:textbox inset="14.4pt,,14.4pt">
@@ -666,7 +666,7 @@
               <w:noProof/>
               <w:sz w:val="40"/>
               <w:szCs w:val="40"/>
-              <w:lang w:val="es-PE" w:eastAsia="es-PE"/>
+              <w:lang w:val="en-US"/>
             </w:rPr>
             <mc:AlternateContent>
               <mc:Choice Requires="wps">
@@ -802,7 +802,7 @@
                   </wp:anchor>
                 </w:drawing>
               </mc:Choice>
-              <mc:Fallback>
+              <mc:Fallback xmlns:w16se="http://schemas.microsoft.com/office/word/2015/wordml/symex" xmlns:w16cid="http://schemas.microsoft.com/office/word/2016/wordml/cid" xmlns:am3d="http://schemas.microsoft.com/office/drawing/2017/model3d" xmlns:aink="http://schemas.microsoft.com/office/drawing/2016/ink" xmlns:cx8="http://schemas.microsoft.com/office/drawing/2016/5/14/chartex" xmlns:cx7="http://schemas.microsoft.com/office/drawing/2016/5/13/chartex" xmlns:cx6="http://schemas.microsoft.com/office/drawing/2016/5/12/chartex" xmlns:cx5="http://schemas.microsoft.com/office/drawing/2016/5/11/chartex" xmlns:cx4="http://schemas.microsoft.com/office/drawing/2016/5/10/chartex" xmlns:cx3="http://schemas.microsoft.com/office/drawing/2016/5/9/chartex" xmlns:cx2="http://schemas.microsoft.com/office/drawing/2015/10/21/chartex" xmlns:cx1="http://schemas.microsoft.com/office/drawing/2015/9/8/chartex" xmlns:cx="http://schemas.microsoft.com/office/drawing/2014/chartex">
                 <w:pict>
                   <v:shapetype w14:anchorId="0B7036EC" id="_x0000_t202" coordsize="21600,21600" o:spt="202" path="m,l,21600r21600,l21600,xe">
                     <v:stroke joinstyle="miter"/>
@@ -1082,7 +1082,7 @@
               <w:noProof/>
               <w:sz w:val="40"/>
               <w:szCs w:val="40"/>
-              <w:lang w:val="es-PE" w:eastAsia="es-PE"/>
+              <w:lang w:val="en-US"/>
             </w:rPr>
             <mc:AlternateContent>
               <mc:Choice Requires="wps">
@@ -1184,7 +1184,7 @@
                   </wp:anchor>
                 </w:drawing>
               </mc:Choice>
-              <mc:Fallback>
+              <mc:Fallback xmlns:w16se="http://schemas.microsoft.com/office/word/2015/wordml/symex" xmlns:w16cid="http://schemas.microsoft.com/office/word/2016/wordml/cid" xmlns:am3d="http://schemas.microsoft.com/office/drawing/2017/model3d" xmlns:aink="http://schemas.microsoft.com/office/drawing/2016/ink" xmlns:cx8="http://schemas.microsoft.com/office/drawing/2016/5/14/chartex" xmlns:cx7="http://schemas.microsoft.com/office/drawing/2016/5/13/chartex" xmlns:cx6="http://schemas.microsoft.com/office/drawing/2016/5/12/chartex" xmlns:cx5="http://schemas.microsoft.com/office/drawing/2016/5/11/chartex" xmlns:cx4="http://schemas.microsoft.com/office/drawing/2016/5/10/chartex" xmlns:cx3="http://schemas.microsoft.com/office/drawing/2016/5/9/chartex" xmlns:cx2="http://schemas.microsoft.com/office/drawing/2015/10/21/chartex" xmlns:cx1="http://schemas.microsoft.com/office/drawing/2015/9/8/chartex" xmlns:cx="http://schemas.microsoft.com/office/drawing/2014/chartex">
                 <w:pict>
                   <v:shape w14:anchorId="3D064566" id="_x0000_s1029" type="#_x0000_t202" style="position:absolute;left:0;text-align:left;margin-left:0;margin-top:15.2pt;width:309.75pt;height:39.45pt;z-index:251664384;visibility:visible;mso-wrap-style:square;mso-width-percent:0;mso-height-percent:200;mso-wrap-distance-left:9pt;mso-wrap-distance-top:3.6pt;mso-wrap-distance-right:9pt;mso-wrap-distance-bottom:3.6pt;mso-position-horizontal:center;mso-position-horizontal-relative:margin;mso-position-vertical:absolute;mso-position-vertical-relative:text;mso-width-percent:0;mso-height-percent:200;mso-width-relative:margin;mso-height-relative:margin;v-text-anchor:top" o:gfxdata="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" stroked="f">
                     <v:textbox style="mso-fit-shape-to-text:t">
@@ -1355,7 +1355,6 @@
                     <w:szCs w:val="22"/>
                   </w:rPr>
                 </w:pPr>
-                <w:proofErr w:type="spellStart"/>
                 <w:r>
                   <w:rPr>
                     <w:rFonts w:hint="eastAsia"/>
@@ -1369,25 +1368,8 @@
                     <w:sz w:val="22"/>
                     <w:szCs w:val="22"/>
                   </w:rPr>
-                  <w:t>nnovative</w:t>
-                </w:r>
-                <w:proofErr w:type="spellEnd"/>
-                <w:r>
-                  <w:rPr>
-                    <w:sz w:val="22"/>
-                    <w:szCs w:val="22"/>
-                  </w:rPr>
-                  <w:t xml:space="preserve"> Software </w:t>
-                </w:r>
-                <w:proofErr w:type="spellStart"/>
-                <w:r>
-                  <w:rPr>
-                    <w:sz w:val="22"/>
-                    <w:szCs w:val="22"/>
-                  </w:rPr>
-                  <w:t>Solutions</w:t>
-                </w:r>
-                <w:proofErr w:type="spellEnd"/>
+                  <w:t>nnovative Software Solutions</w:t>
+                </w:r>
               </w:p>
             </w:tc>
           </w:tr>
@@ -1926,8 +1908,6 @@
                 </w:pPr>
               </w:p>
             </w:tc>
-            <w:bookmarkStart w:id="4" w:name="_GoBack"/>
-            <w:bookmarkEnd w:id="4"/>
           </w:tr>
           <w:tr>
             <w:tc>
@@ -2810,17 +2790,8 @@
                     <w:sz w:val="22"/>
                     <w:szCs w:val="22"/>
                   </w:rPr>
-                  <w:t xml:space="preserve">Jean Pierre </w:t>
-                </w:r>
-                <w:proofErr w:type="spellStart"/>
-                <w:r>
-                  <w:rPr>
-                    <w:sz w:val="22"/>
-                    <w:szCs w:val="22"/>
-                  </w:rPr>
-                  <w:t>Enriquez</w:t>
-                </w:r>
-                <w:proofErr w:type="spellEnd"/>
+                  <w:t>Jean Pierre Enriquez</w:t>
+                </w:r>
               </w:p>
             </w:tc>
             <w:tc>
@@ -3072,21 +3043,12 @@
                     <w:szCs w:val="22"/>
                   </w:rPr>
                 </w:pPr>
-                <w:proofErr w:type="spellStart"/>
-                <w:r>
-                  <w:rPr>
-                    <w:sz w:val="22"/>
-                    <w:szCs w:val="22"/>
-                  </w:rPr>
-                  <w:t>Gianmar</w:t>
-                </w:r>
-                <w:proofErr w:type="spellEnd"/>
-                <w:r>
-                  <w:rPr>
-                    <w:sz w:val="22"/>
-                    <w:szCs w:val="22"/>
-                  </w:rPr>
-                  <w:t xml:space="preserve"> Sánchez</w:t>
+                <w:r>
+                  <w:rPr>
+                    <w:sz w:val="22"/>
+                    <w:szCs w:val="22"/>
+                  </w:rPr>
+                  <w:t>Gianmar Sánchez</w:t>
                 </w:r>
               </w:p>
             </w:tc>
@@ -3583,31 +3545,13 @@
                     <w:szCs w:val="22"/>
                   </w:rPr>
                 </w:pPr>
-                <w:proofErr w:type="spellStart"/>
-                <w:r>
-                  <w:rPr>
-                    <w:sz w:val="22"/>
-                    <w:szCs w:val="22"/>
-                  </w:rPr>
-                  <w:t>Gianmar</w:t>
-                </w:r>
-                <w:proofErr w:type="spellEnd"/>
-                <w:r>
-                  <w:rPr>
-                    <w:sz w:val="22"/>
-                    <w:szCs w:val="22"/>
-                  </w:rPr>
-                  <w:t xml:space="preserve"> </w:t>
-                </w:r>
-                <w:proofErr w:type="spellStart"/>
-                <w:r>
-                  <w:rPr>
-                    <w:sz w:val="22"/>
-                    <w:szCs w:val="22"/>
-                  </w:rPr>
-                  <w:t>Sanchez</w:t>
-                </w:r>
-                <w:proofErr w:type="spellEnd"/>
+                <w:r>
+                  <w:rPr>
+                    <w:sz w:val="22"/>
+                    <w:szCs w:val="22"/>
+                  </w:rPr>
+                  <w:t>Gianmar Sanchez</w:t>
+                </w:r>
               </w:p>
             </w:tc>
             <w:tc>
@@ -3735,17 +3679,8 @@
                     <w:sz w:val="22"/>
                     <w:szCs w:val="22"/>
                   </w:rPr>
-                  <w:t xml:space="preserve">Jean Pierre </w:t>
-                </w:r>
-                <w:proofErr w:type="spellStart"/>
-                <w:r>
-                  <w:rPr>
-                    <w:sz w:val="22"/>
-                    <w:szCs w:val="22"/>
-                  </w:rPr>
-                  <w:t>Enriquez</w:t>
-                </w:r>
-                <w:proofErr w:type="spellEnd"/>
+                  <w:t>Jean Pierre Enriquez</w:t>
+                </w:r>
               </w:p>
             </w:tc>
             <w:tc>
@@ -3887,17 +3822,8 @@
                     <w:sz w:val="22"/>
                     <w:szCs w:val="22"/>
                   </w:rPr>
-                  <w:t xml:space="preserve">Luis Arce </w:t>
-                </w:r>
-                <w:proofErr w:type="spellStart"/>
-                <w:r>
-                  <w:rPr>
-                    <w:sz w:val="22"/>
-                    <w:szCs w:val="22"/>
-                  </w:rPr>
-                  <w:t>Llantoy</w:t>
-                </w:r>
-                <w:proofErr w:type="spellEnd"/>
+                  <w:t>Luis Arce Llantoy</w:t>
+                </w:r>
               </w:p>
             </w:tc>
             <w:tc>
@@ -4628,17 +4554,8 @@
                     <w:sz w:val="22"/>
                     <w:szCs w:val="22"/>
                   </w:rPr>
-                  <w:t xml:space="preserve">Jean Pierre </w:t>
-                </w:r>
-                <w:proofErr w:type="spellStart"/>
-                <w:r>
-                  <w:rPr>
-                    <w:sz w:val="22"/>
-                    <w:szCs w:val="22"/>
-                  </w:rPr>
-                  <w:t>Enriquez</w:t>
-                </w:r>
-                <w:proofErr w:type="spellEnd"/>
+                  <w:t>Jean Pierre Enriquez</w:t>
+                </w:r>
               </w:p>
             </w:tc>
             <w:tc>
@@ -6876,14 +6793,14 @@
           <w:lang w:val="es-ES_tradnl"/>
         </w:rPr>
       </w:pPr>
-      <w:bookmarkStart w:id="5" w:name="_Toc512865522"/>
+      <w:bookmarkStart w:id="4" w:name="_Toc512865522"/>
       <w:r>
         <w:rPr>
           <w:b/>
         </w:rPr>
         <w:t>Introducción</w:t>
       </w:r>
-      <w:bookmarkEnd w:id="5"/>
+      <w:bookmarkEnd w:id="4"/>
     </w:p>
     <w:p>
       <w:pPr>
@@ -6934,15 +6851,7 @@
         <w:t>el</w:t>
       </w:r>
       <w:r>
-        <w:t xml:space="preserve"> proceso de desarrollo carece de una correcta gestión, razón por la cual en ISS </w:t>
-      </w:r>
-      <w:proofErr w:type="spellStart"/>
-      <w:r>
-        <w:t>Consulting</w:t>
-      </w:r>
-      <w:proofErr w:type="spellEnd"/>
-      <w:r>
-        <w:t xml:space="preserve"> buscamos mejorar estos procesos a través de la gestión de la configuración del software para el mejor control de versiones y gestión de cambios.</w:t>
+        <w:t xml:space="preserve"> proceso de desarrollo carece de una correcta gestión, razón por la cual en ISS Consulting buscamos mejorar estos procesos a través de la gestión de la configuración del software para el mejor control de versiones y gestión de cambios.</w:t>
       </w:r>
     </w:p>
     <w:p>
@@ -6973,14 +6882,14 @@
           <w:lang w:val="es-ES_tradnl"/>
         </w:rPr>
       </w:pPr>
-      <w:bookmarkStart w:id="6" w:name="_Toc512865523"/>
+      <w:bookmarkStart w:id="5" w:name="_Toc512865523"/>
       <w:r>
         <w:rPr>
           <w:b/>
         </w:rPr>
         <w:t>Propósito</w:t>
       </w:r>
-      <w:bookmarkEnd w:id="6"/>
+      <w:bookmarkEnd w:id="5"/>
     </w:p>
     <w:p>
       <w:pPr>
@@ -6989,23 +6898,7 @@
         <w:jc w:val="both"/>
       </w:pPr>
       <w:r>
-        <w:t xml:space="preserve">La gestión de la configuración ha surgido como una ayuda eficaz para mantener orden durante la realización de cualquier producto de software, por lo que en ISS </w:t>
-      </w:r>
-      <w:proofErr w:type="spellStart"/>
-      <w:r>
-        <w:t>Consulting</w:t>
-      </w:r>
-      <w:proofErr w:type="spellEnd"/>
-      <w:r>
-        <w:t xml:space="preserve"> se hará el uso de esta para que el equipo de trabajo pueda manejar y tener un control eficiente de las versiones del producto y los documentos que se desarrollarán. Con esto se evitará que ocurran problemas entre integrantes del equipo de trabajo al realizar actualizaciones a los documentos del proyecto o el código fuente del software que se realicen en ISS </w:t>
-      </w:r>
-      <w:proofErr w:type="spellStart"/>
-      <w:r>
-        <w:t>Consulting</w:t>
-      </w:r>
-      <w:proofErr w:type="spellEnd"/>
-      <w:r>
-        <w:t>. Cabe resaltar que se podrá disponer de la información necesaria para tomar decisiones sobre cualquier cambio en un elemento de configuración, que apoyará la toma de decisiones en base a las líneas base que se tengan gestionadas.</w:t>
+        <w:t>La gestión de la configuración ha surgido como una ayuda eficaz para mantener orden durante la realización de cualquier producto de software, por lo que en ISS Consulting se hará el uso de esta para que el equipo de trabajo pueda manejar y tener un control eficiente de las versiones del producto y los documentos que se desarrollarán. Con esto se evitará que ocurran problemas entre integrantes del equipo de trabajo al realizar actualizaciones a los documentos del proyecto o el código fuente del software que se realicen en ISS Consulting. Cabe resaltar que se podrá disponer de la información necesaria para tomar decisiones sobre cualquier cambio en un elemento de configuración, que apoyará la toma de decisiones en base a las líneas base que se tengan gestionadas.</w:t>
       </w:r>
     </w:p>
     <w:p>
@@ -7021,35 +6914,7 @@
         <w:rPr>
           <w:lang w:val="es-ES_tradnl"/>
         </w:rPr>
-        <w:t xml:space="preserve">Este documento también servirá para que los </w:t>
-      </w:r>
-      <w:proofErr w:type="spellStart"/>
-      <w:r>
-        <w:rPr>
-          <w:lang w:val="es-ES_tradnl"/>
-        </w:rPr>
-        <w:t>stakeholders</w:t>
-      </w:r>
-      <w:proofErr w:type="spellEnd"/>
-      <w:r>
-        <w:rPr>
-          <w:lang w:val="es-ES_tradnl"/>
-        </w:rPr>
-        <w:t xml:space="preserve"> puedan tener un panorama de todos los proyectos que realicemos en ISS </w:t>
-      </w:r>
-      <w:proofErr w:type="spellStart"/>
-      <w:r>
-        <w:rPr>
-          <w:lang w:val="es-ES_tradnl"/>
-        </w:rPr>
-        <w:t>Consulting</w:t>
-      </w:r>
-      <w:proofErr w:type="spellEnd"/>
-      <w:r>
-        <w:rPr>
-          <w:lang w:val="es-ES_tradnl"/>
-        </w:rPr>
-        <w:t>, además de tener una visión general de las líneas base que se han definido a lo largo de los proyectos y auditar los cambios a realizarse para los diferentes objetos del proyecto.</w:t>
+        <w:t>Este documento también servirá para que los stakeholders puedan tener un panorama de todos los proyectos que realicemos en ISS Consulting, además de tener una visión general de las líneas base que se han definido a lo largo de los proyectos y auditar los cambios a realizarse para los diferentes objetos del proyecto.</w:t>
       </w:r>
     </w:p>
     <w:p>
@@ -7123,21 +6988,7 @@
         <w:rPr>
           <w:lang w:val="es-ES_tradnl"/>
         </w:rPr>
-        <w:t xml:space="preserve"> a manejar de formas eficiente el versionado no solo de la fuente, que contiene el código fuente de nuestros proyectos, sino también de los documentos importantes asociados a estos proyectos, además de ayudar también a la gestión de los </w:t>
-      </w:r>
-      <w:proofErr w:type="spellStart"/>
-      <w:r>
-        <w:rPr>
-          <w:lang w:val="es-ES_tradnl"/>
-        </w:rPr>
-        <w:t>releases</w:t>
-      </w:r>
-      <w:proofErr w:type="spellEnd"/>
-      <w:r>
-        <w:rPr>
-          <w:lang w:val="es-ES_tradnl"/>
-        </w:rPr>
-        <w:t>.</w:t>
+        <w:t xml:space="preserve"> a manejar de formas eficiente el versionado no solo de la fuente, que contiene el código fuente de nuestros proyectos, sino también de los documentos importantes asociados a estos proyectos, además de ayudar también a la gestión de los releases.</w:t>
       </w:r>
       <w:r>
         <w:rPr>
@@ -7181,14 +7032,14 @@
           <w:b/>
         </w:rPr>
       </w:pPr>
-      <w:bookmarkStart w:id="7" w:name="_Toc512865524"/>
+      <w:bookmarkStart w:id="6" w:name="_Toc512865524"/>
       <w:r>
         <w:rPr>
           <w:b/>
         </w:rPr>
         <w:t>Aplicabilidad</w:t>
       </w:r>
-      <w:bookmarkEnd w:id="7"/>
+      <w:bookmarkEnd w:id="6"/>
     </w:p>
     <w:p>
       <w:pPr>
@@ -7203,21 +7054,7 @@
         <w:rPr>
           <w:lang w:val="es-ES_tradnl"/>
         </w:rPr>
-        <w:t xml:space="preserve">Este plan de gestión de configuración se hará aplicable a todos los proyectos que realice ISS </w:t>
-      </w:r>
-      <w:proofErr w:type="spellStart"/>
-      <w:r>
-        <w:rPr>
-          <w:lang w:val="es-ES_tradnl"/>
-        </w:rPr>
-        <w:t>Consulting</w:t>
-      </w:r>
-      <w:proofErr w:type="spellEnd"/>
-      <w:r>
-        <w:rPr>
-          <w:lang w:val="es-ES_tradnl"/>
-        </w:rPr>
-        <w:t>, con lo cual será de ayuda para tener un mejor manejo y control de los proyectos que se realicen ahora y los que se realicen a futuro.</w:t>
+        <w:t>Este plan de gestión de configuración se hará aplicable a todos los proyectos que realice ISS Consulting, con lo cual será de ayuda para tener un mejor manejo y control de los proyectos que se realicen ahora y los que se realicen a futuro.</w:t>
       </w:r>
     </w:p>
     <w:p>
@@ -7271,7 +7108,7 @@
           <w:b/>
         </w:rPr>
       </w:pPr>
-      <w:bookmarkStart w:id="8" w:name="_Toc512865525"/>
+      <w:bookmarkStart w:id="7" w:name="_Toc512865525"/>
       <w:r>
         <w:rPr>
           <w:b/>
@@ -7284,7 +7121,7 @@
         </w:rPr>
         <w:t>Alcance</w:t>
       </w:r>
-      <w:bookmarkEnd w:id="8"/>
+      <w:bookmarkEnd w:id="7"/>
     </w:p>
     <w:p>
       <w:pPr>
@@ -7411,14 +7248,14 @@
           <w:b/>
         </w:rPr>
       </w:pPr>
-      <w:bookmarkStart w:id="9" w:name="_Toc512865526"/>
+      <w:bookmarkStart w:id="8" w:name="_Toc512865526"/>
       <w:r>
         <w:rPr>
           <w:b/>
         </w:rPr>
         <w:t>Definiciones</w:t>
       </w:r>
-      <w:bookmarkEnd w:id="9"/>
+      <w:bookmarkEnd w:id="8"/>
     </w:p>
     <w:p>
       <w:pPr>
@@ -7517,21 +7354,7 @@
         <w:rPr>
           <w:lang w:val="es-ES_tradnl" w:eastAsia="es-ES_tradnl"/>
         </w:rPr>
-        <w:t xml:space="preserve"> Persona encargada de controlar y supervisar las versiones, así como de la gestión de cambios dentro de los proyectos de ISS </w:t>
-      </w:r>
-      <w:proofErr w:type="spellStart"/>
-      <w:r>
-        <w:rPr>
-          <w:lang w:val="es-ES_tradnl" w:eastAsia="es-ES_tradnl"/>
-        </w:rPr>
-        <w:t>Consulting</w:t>
-      </w:r>
-      <w:proofErr w:type="spellEnd"/>
-      <w:r>
-        <w:rPr>
-          <w:lang w:val="es-ES_tradnl" w:eastAsia="es-ES_tradnl"/>
-        </w:rPr>
-        <w:t>.</w:t>
+        <w:t xml:space="preserve"> Persona encargada de controlar y supervisar las versiones, así como de la gestión de cambios dentro de los proyectos de ISS Consulting.</w:t>
       </w:r>
     </w:p>
     <w:p>
@@ -7609,23 +7432,7 @@
           <w:b/>
           <w:lang w:val="es-ES_tradnl" w:eastAsia="es-ES_tradnl"/>
         </w:rPr>
-        <w:t>Línea de Código (</w:t>
-      </w:r>
-      <w:proofErr w:type="spellStart"/>
-      <w:r>
-        <w:rPr>
-          <w:b/>
-          <w:lang w:val="es-ES_tradnl" w:eastAsia="es-ES_tradnl"/>
-        </w:rPr>
-        <w:t>codeline</w:t>
-      </w:r>
-      <w:proofErr w:type="spellEnd"/>
-      <w:r>
-        <w:rPr>
-          <w:b/>
-          <w:lang w:val="es-ES_tradnl" w:eastAsia="es-ES_tradnl"/>
-        </w:rPr>
-        <w:t>):</w:t>
+        <w:t>Línea de Código (codeline):</w:t>
       </w:r>
       <w:r>
         <w:rPr>
@@ -7653,23 +7460,7 @@
           <w:b/>
           <w:lang w:val="es-ES_tradnl" w:eastAsia="es-ES_tradnl"/>
         </w:rPr>
-        <w:t>Línea Base (</w:t>
-      </w:r>
-      <w:proofErr w:type="spellStart"/>
-      <w:r>
-        <w:rPr>
-          <w:b/>
-          <w:lang w:val="es-ES_tradnl" w:eastAsia="es-ES_tradnl"/>
-        </w:rPr>
-        <w:t>baseline</w:t>
-      </w:r>
-      <w:proofErr w:type="spellEnd"/>
-      <w:r>
-        <w:rPr>
-          <w:b/>
-          <w:lang w:val="es-ES_tradnl" w:eastAsia="es-ES_tradnl"/>
-        </w:rPr>
-        <w:t>):</w:t>
+        <w:t>Línea Base (baseline):</w:t>
       </w:r>
       <w:r>
         <w:rPr>
@@ -7697,23 +7488,7 @@
           <w:b/>
           <w:lang w:val="es-ES_tradnl" w:eastAsia="es-ES_tradnl"/>
         </w:rPr>
-        <w:t>Entrega, Liberación (</w:t>
-      </w:r>
-      <w:proofErr w:type="spellStart"/>
-      <w:r>
-        <w:rPr>
-          <w:b/>
-          <w:lang w:val="es-ES_tradnl" w:eastAsia="es-ES_tradnl"/>
-        </w:rPr>
-        <w:t>release</w:t>
-      </w:r>
-      <w:proofErr w:type="spellEnd"/>
-      <w:r>
-        <w:rPr>
-          <w:b/>
-          <w:lang w:val="es-ES_tradnl" w:eastAsia="es-ES_tradnl"/>
-        </w:rPr>
-        <w:t>):</w:t>
+        <w:t>Entrega, Liberación (release):</w:t>
       </w:r>
       <w:r>
         <w:rPr>
@@ -7769,43 +7544,13 @@
           <w:b/>
           <w:lang w:val="es-ES_tradnl" w:eastAsia="es-ES_tradnl"/>
         </w:rPr>
-        <w:t>Ramificación (</w:t>
-      </w:r>
-      <w:proofErr w:type="spellStart"/>
-      <w:r>
-        <w:rPr>
-          <w:b/>
-          <w:lang w:val="es-ES_tradnl" w:eastAsia="es-ES_tradnl"/>
-        </w:rPr>
-        <w:t>branching</w:t>
-      </w:r>
-      <w:proofErr w:type="spellEnd"/>
-      <w:r>
-        <w:rPr>
-          <w:b/>
-          <w:lang w:val="es-ES_tradnl" w:eastAsia="es-ES_tradnl"/>
-        </w:rPr>
-        <w:t>):</w:t>
+        <w:t>Ramificación (branching):</w:t>
       </w:r>
       <w:r>
         <w:rPr>
           <w:lang w:val="es-ES_tradnl" w:eastAsia="es-ES_tradnl"/>
         </w:rPr>
-        <w:t xml:space="preserve"> Creación de una nueva línea de código (</w:t>
-      </w:r>
-      <w:proofErr w:type="spellStart"/>
-      <w:r>
-        <w:rPr>
-          <w:lang w:val="es-ES_tradnl" w:eastAsia="es-ES_tradnl"/>
-        </w:rPr>
-        <w:t>codeline</w:t>
-      </w:r>
-      <w:proofErr w:type="spellEnd"/>
-      <w:r>
-        <w:rPr>
-          <w:lang w:val="es-ES_tradnl" w:eastAsia="es-ES_tradnl"/>
-        </w:rPr>
-        <w:t>) a partir de una versión en una línea de código ya existente.</w:t>
+        <w:t xml:space="preserve"> Creación de una nueva línea de código (codeline) a partir de una versión en una línea de código ya existente.</w:t>
       </w:r>
     </w:p>
     <w:p>
@@ -7822,23 +7567,7 @@
           <w:b/>
           <w:lang w:val="es-ES_tradnl" w:eastAsia="es-ES_tradnl"/>
         </w:rPr>
-        <w:t>Combinación (</w:t>
-      </w:r>
-      <w:proofErr w:type="spellStart"/>
-      <w:r>
-        <w:rPr>
-          <w:b/>
-          <w:lang w:val="es-ES_tradnl" w:eastAsia="es-ES_tradnl"/>
-        </w:rPr>
-        <w:t>merging</w:t>
-      </w:r>
-      <w:proofErr w:type="spellEnd"/>
-      <w:r>
-        <w:rPr>
-          <w:b/>
-          <w:lang w:val="es-ES_tradnl" w:eastAsia="es-ES_tradnl"/>
-        </w:rPr>
-        <w:t>):</w:t>
+        <w:t>Combinación (merging):</w:t>
       </w:r>
       <w:r>
         <w:rPr>
@@ -7879,7 +7608,7 @@
           <w:lang w:val="es-ES_tradnl"/>
         </w:rPr>
       </w:pPr>
-      <w:bookmarkStart w:id="10" w:name="_Toc512865527"/>
+      <w:bookmarkStart w:id="9" w:name="_Toc512865527"/>
       <w:r>
         <w:rPr>
           <w:b/>
@@ -7887,7 +7616,7 @@
         <w:lastRenderedPageBreak/>
         <w:t>Gestión de la SCM</w:t>
       </w:r>
-      <w:bookmarkEnd w:id="10"/>
+      <w:bookmarkEnd w:id="9"/>
     </w:p>
     <w:p>
       <w:pPr>
@@ -7905,14 +7634,14 @@
           <w:lang w:val="es-ES_tradnl"/>
         </w:rPr>
       </w:pPr>
-      <w:bookmarkStart w:id="11" w:name="_Toc512865528"/>
+      <w:bookmarkStart w:id="10" w:name="_Toc512865528"/>
       <w:r>
         <w:rPr>
           <w:b/>
         </w:rPr>
         <w:t>Organización</w:t>
       </w:r>
-      <w:bookmarkEnd w:id="11"/>
+      <w:bookmarkEnd w:id="10"/>
     </w:p>
     <w:p>
       <w:pPr>
@@ -7926,7 +7655,7 @@
       <w:r>
         <w:rPr>
           <w:noProof/>
-          <w:lang w:val="es-ES_tradnl" w:eastAsia="es-ES_tradnl"/>
+          <w:lang w:val="en-US"/>
         </w:rPr>
         <mc:AlternateContent>
           <mc:Choice Requires="wpc">
@@ -8555,29 +8284,7 @@
                                     <w:szCs w:val="22"/>
                                     <w:lang w:val="es-ES_tradnl"/>
                                   </w:rPr>
-                                  <w:t xml:space="preserve">Gestión y entrega de </w:t>
-                                </w:r>
-                                <w:proofErr w:type="spellStart"/>
-                                <w:r>
-                                  <w:rPr>
-                                    <w:rFonts w:ascii="Arial" w:eastAsia="Arial" w:hAnsi="Arial" w:cs="Arial"/>
-                                    <w:color w:val="000000"/>
-                                    <w:sz w:val="22"/>
-                                    <w:szCs w:val="22"/>
-                                    <w:lang w:val="es-ES_tradnl"/>
-                                  </w:rPr>
-                                  <w:t>release</w:t>
-                                </w:r>
-                                <w:proofErr w:type="spellEnd"/>
-                                <w:r>
-                                  <w:rPr>
-                                    <w:rFonts w:ascii="Arial" w:eastAsia="Arial" w:hAnsi="Arial" w:cs="Arial"/>
-                                    <w:color w:val="000000"/>
-                                    <w:sz w:val="22"/>
-                                    <w:szCs w:val="22"/>
-                                    <w:lang w:val="es-ES_tradnl"/>
-                                  </w:rPr>
-                                  <w:t xml:space="preserve"> del software</w:t>
+                                  <w:t>Gestión y entrega de release del software</w:t>
                                 </w:r>
                               </w:p>
                             </w:txbxContent>
@@ -9536,7 +9243,7 @@
               </wp:anchor>
             </w:drawing>
           </mc:Choice>
-          <mc:Fallback>
+          <mc:Fallback xmlns:w16se="http://schemas.microsoft.com/office/word/2015/wordml/symex" xmlns:w16cid="http://schemas.microsoft.com/office/word/2016/wordml/cid" xmlns:am3d="http://schemas.microsoft.com/office/drawing/2017/model3d" xmlns:aink="http://schemas.microsoft.com/office/drawing/2016/ink" xmlns:cx8="http://schemas.microsoft.com/office/drawing/2016/5/14/chartex" xmlns:cx7="http://schemas.microsoft.com/office/drawing/2016/5/13/chartex" xmlns:cx6="http://schemas.microsoft.com/office/drawing/2016/5/12/chartex" xmlns:cx5="http://schemas.microsoft.com/office/drawing/2016/5/11/chartex" xmlns:cx4="http://schemas.microsoft.com/office/drawing/2016/5/10/chartex" xmlns:cx3="http://schemas.microsoft.com/office/drawing/2016/5/9/chartex" xmlns:cx2="http://schemas.microsoft.com/office/drawing/2015/10/21/chartex" xmlns:cx1="http://schemas.microsoft.com/office/drawing/2015/9/8/chartex" xmlns:cx="http://schemas.microsoft.com/office/drawing/2014/chartex">
             <w:pict>
               <v:group w14:anchorId="2257ECBE" id="Canvas 357" o:spid="_x0000_s1030" editas="canvas" style="position:absolute;left:0;text-align:left;margin-left:0;margin-top:48.55pt;width:468.45pt;height:7in;z-index:251667456;mso-position-horizontal:left;mso-position-horizontal-relative:margin" coordsize="59493,64008" o:gfxdata="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">
                 <v:shapetype id="_x0000_t75" coordsize="21600,21600" o:spt="75" o:preferrelative="t" path="m@4@5l@4@11@9@11@9@5xe" filled="f" stroked="f">
@@ -10111,49 +9818,21 @@
         <w:rPr>
           <w:lang w:val="es-PE"/>
         </w:rPr>
-        <w:t xml:space="preserve">El control de la SCM se encarga de la gestión de cambios del software durante todo su ciclo de vida, durante los procesos de cambio se tiene que analizar de nuevo el diseño del software, se implementan los cambios y corren pruebas, es por esto </w:t>
+        <w:t>El control de la SCM se encarga de la gestión de cambios del software durante todo su ciclo de vida, durante los procesos de cambio se tiene que analizar de nuevo el diseño del software, se implementan los cambios y corren pruebas, es por esto que esta actividad está relacionada al análisis y diseño, a la implementación y en menor proporción a la actividad de pruebas.</w:t>
       </w:r>
-      <w:proofErr w:type="gramStart"/>
+    </w:p>
+    <w:p>
+      <w:pPr>
+        <w:jc w:val="both"/>
+        <w:rPr>
+          <w:lang w:val="es-PE"/>
+        </w:rPr>
+      </w:pPr>
       <w:r>
         <w:rPr>
           <w:lang w:val="es-PE"/>
         </w:rPr>
-        <w:t>que</w:t>
-      </w:r>
-      <w:proofErr w:type="gramEnd"/>
-      <w:r>
-        <w:rPr>
-          <w:lang w:val="es-PE"/>
-        </w:rPr>
-        <w:t xml:space="preserve"> esta actividad está relacionada al análisis y diseño, a la implementación y en menor proporción a la actividad de pruebas.</w:t>
-      </w:r>
-    </w:p>
-    <w:p>
-      <w:pPr>
-        <w:jc w:val="both"/>
-        <w:rPr>
-          <w:lang w:val="es-PE"/>
-        </w:rPr>
-      </w:pPr>
-      <w:r>
-        <w:rPr>
-          <w:lang w:val="es-PE"/>
-        </w:rPr>
-        <w:t xml:space="preserve">El estado de contabilidad de la SCM maneja la información de las diferentes versiones del software en un documento de descripción de versión y cada que se genera un cambio de versión se describen los cambios en dicho documento, es por eso </w:t>
-      </w:r>
-      <w:proofErr w:type="gramStart"/>
-      <w:r>
-        <w:rPr>
-          <w:lang w:val="es-PE"/>
-        </w:rPr>
-        <w:t>que</w:t>
-      </w:r>
-      <w:proofErr w:type="gramEnd"/>
-      <w:r>
-        <w:rPr>
-          <w:lang w:val="es-PE"/>
-        </w:rPr>
-        <w:t xml:space="preserve"> esta actividad está relacionada con el despliegue.</w:t>
+        <w:t>El estado de contabilidad de la SCM maneja la información de las diferentes versiones del software en un documento de descripción de versión y cada que se genera un cambio de versión se describen los cambios en dicho documento, es por eso que esta actividad está relacionada con el despliegue.</w:t>
       </w:r>
     </w:p>
     <w:p>
@@ -10181,35 +9860,7 @@
         <w:rPr>
           <w:lang w:val="es-PE"/>
         </w:rPr>
-        <w:t xml:space="preserve">La gestión y entrega de </w:t>
-      </w:r>
-      <w:proofErr w:type="spellStart"/>
-      <w:r>
-        <w:rPr>
-          <w:lang w:val="es-PE"/>
-        </w:rPr>
-        <w:t>release</w:t>
-      </w:r>
-      <w:proofErr w:type="spellEnd"/>
-      <w:r>
-        <w:rPr>
-          <w:lang w:val="es-PE"/>
-        </w:rPr>
-        <w:t xml:space="preserve"> del software se encarga de la construcción y gestión del </w:t>
-      </w:r>
-      <w:proofErr w:type="spellStart"/>
-      <w:r>
-        <w:rPr>
-          <w:lang w:val="es-PE"/>
-        </w:rPr>
-        <w:t>release</w:t>
-      </w:r>
-      <w:proofErr w:type="spellEnd"/>
-      <w:r>
-        <w:rPr>
-          <w:lang w:val="es-PE"/>
-        </w:rPr>
-        <w:t xml:space="preserve"> del software, combina datos de configuración para crear los ejecutables de software, empaquetarlos y entregarlos al cliente, es por ese motivo que esta actividad está relacionada con la actividad de despliegue.</w:t>
+        <w:t>La gestión y entrega de release del software se encarga de la construcción y gestión del release del software, combina datos de configuración para crear los ejecutables de software, empaquetarlos y entregarlos al cliente, es por ese motivo que esta actividad está relacionada con la actividad de despliegue.</w:t>
       </w:r>
       <w:r>
         <w:rPr>
@@ -10246,7 +9897,7 @@
           <w:b/>
         </w:rPr>
       </w:pPr>
-      <w:bookmarkStart w:id="12" w:name="_Toc512865529"/>
+      <w:bookmarkStart w:id="11" w:name="_Toc512865529"/>
       <w:r>
         <w:rPr>
           <w:b/>
@@ -10254,7 +9905,7 @@
         <w:lastRenderedPageBreak/>
         <w:t>Roles</w:t>
       </w:r>
-      <w:bookmarkEnd w:id="12"/>
+      <w:bookmarkEnd w:id="11"/>
     </w:p>
     <w:p>
       <w:pPr>
@@ -10268,21 +9919,7 @@
         <w:rPr>
           <w:lang w:val="es-ES_tradnl" w:eastAsia="es-ES_tradnl"/>
         </w:rPr>
-        <w:t xml:space="preserve">En esta sección se muestran los roles que se darán en la gestión de la configuración, además de mostrar la persona que se encargara principalmente de dicho rol. Tambien se especifica que responsabilidades conllevar cada rol y el nivel de autoridad que se tiene para cada uno de los roles de ISS </w:t>
-      </w:r>
-      <w:proofErr w:type="spellStart"/>
-      <w:r>
-        <w:rPr>
-          <w:lang w:val="es-ES_tradnl" w:eastAsia="es-ES_tradnl"/>
-        </w:rPr>
-        <w:t>Consulting</w:t>
-      </w:r>
-      <w:proofErr w:type="spellEnd"/>
-      <w:r>
-        <w:rPr>
-          <w:lang w:val="es-ES_tradnl" w:eastAsia="es-ES_tradnl"/>
-        </w:rPr>
-        <w:t>.</w:t>
+        <w:t>En esta sección se muestran los roles que se darán en la gestión de la configuración, además de mostrar la persona que se encargara principalmente de dicho rol. Tambien se especifica que responsabilidades conllevar cada rol y el nivel de autoridad que se tiene para cada uno de los roles de ISS Consulting.</w:t>
       </w:r>
     </w:p>
     <w:p>
@@ -10752,15 +10389,7 @@
               <w:jc w:val="both"/>
             </w:pPr>
             <w:r>
-              <w:t>Autoridad para participar en los módulos que este mismo desarrolla como prueba/</w:t>
-            </w:r>
-            <w:proofErr w:type="spellStart"/>
-            <w:r>
-              <w:t>testing</w:t>
-            </w:r>
-            <w:proofErr w:type="spellEnd"/>
-            <w:r>
-              <w:t>.</w:t>
+              <w:t>Autoridad para participar en los módulos que este mismo desarrolla como prueba/testing.</w:t>
             </w:r>
           </w:p>
         </w:tc>
@@ -10789,7 +10418,7 @@
           <w:b/>
         </w:rPr>
       </w:pPr>
-      <w:bookmarkStart w:id="13" w:name="_Toc512865530"/>
+      <w:bookmarkStart w:id="12" w:name="_Toc512865530"/>
       <w:r>
         <w:rPr>
           <w:b/>
@@ -10797,7 +10426,7 @@
         <w:lastRenderedPageBreak/>
         <w:t>Políticas, directrices y procedimientos</w:t>
       </w:r>
-      <w:bookmarkEnd w:id="13"/>
+      <w:bookmarkEnd w:id="12"/>
     </w:p>
     <w:p>
       <w:pPr>
@@ -10929,14 +10558,14 @@
           <w:b/>
         </w:rPr>
       </w:pPr>
-      <w:bookmarkStart w:id="14" w:name="_Toc512865531"/>
+      <w:bookmarkStart w:id="13" w:name="_Toc512865531"/>
       <w:r>
         <w:rPr>
           <w:b/>
         </w:rPr>
         <w:t>Herramientas, entorno e infraestructura</w:t>
       </w:r>
-      <w:bookmarkEnd w:id="14"/>
+      <w:bookmarkEnd w:id="13"/>
     </w:p>
     <w:p>
       <w:pPr>
@@ -10965,14 +10594,14 @@
           <w:b/>
         </w:rPr>
       </w:pPr>
-      <w:bookmarkStart w:id="15" w:name="_Toc512865532"/>
+      <w:bookmarkStart w:id="14" w:name="_Toc512865532"/>
       <w:r>
         <w:rPr>
           <w:b/>
         </w:rPr>
         <w:t>Repositorio de gestión de código fuente</w:t>
       </w:r>
-      <w:bookmarkEnd w:id="15"/>
+      <w:bookmarkEnd w:id="14"/>
     </w:p>
     <w:p>
       <w:pPr>
@@ -11010,14 +10639,14 @@
           <w:b/>
         </w:rPr>
       </w:pPr>
-      <w:bookmarkStart w:id="16" w:name="_Toc512865533"/>
+      <w:bookmarkStart w:id="15" w:name="_Toc512865533"/>
       <w:r>
         <w:rPr>
           <w:b/>
         </w:rPr>
         <w:t>Servidor de Integración Continua</w:t>
       </w:r>
-      <w:bookmarkEnd w:id="16"/>
+      <w:bookmarkEnd w:id="15"/>
     </w:p>
     <w:p>
       <w:pPr>
@@ -11043,23 +10672,7 @@
         <w:jc w:val="both"/>
       </w:pPr>
       <w:r>
-        <w:t xml:space="preserve">Se compilarán los proyectos en Android una vez cumplidos los estándares y se redactara la etiqueta respectiva, por el lado del </w:t>
-      </w:r>
-      <w:proofErr w:type="spellStart"/>
-      <w:r>
-        <w:t>backend</w:t>
-      </w:r>
-      <w:proofErr w:type="spellEnd"/>
-      <w:r>
-        <w:t xml:space="preserve">, se actualizara el servidor de producción mediante la utilización de las ramas de </w:t>
-      </w:r>
-      <w:proofErr w:type="spellStart"/>
-      <w:r>
-        <w:t>release</w:t>
-      </w:r>
-      <w:proofErr w:type="spellEnd"/>
-      <w:r>
-        <w:t>.</w:t>
+        <w:t>Se compilarán los proyectos en Android una vez cumplidos los estándares y se redactara la etiqueta respectiva, por el lado del backend, se actualizara el servidor de producción mediante la utilización de las ramas de release.</w:t>
       </w:r>
     </w:p>
     <w:p>
@@ -11086,14 +10699,14 @@
         <w:jc w:val="both"/>
         <w:outlineLvl w:val="1"/>
       </w:pPr>
-      <w:bookmarkStart w:id="17" w:name="_Toc512865534"/>
+      <w:bookmarkStart w:id="16" w:name="_Toc512865534"/>
       <w:r>
         <w:rPr>
           <w:b/>
         </w:rPr>
         <w:t>Sistema de documentación</w:t>
       </w:r>
-      <w:bookmarkEnd w:id="17"/>
+      <w:bookmarkEnd w:id="16"/>
     </w:p>
     <w:p>
       <w:pPr>
@@ -11111,16 +10724,106 @@
       </w:pPr>
       <w:r>
         <w:lastRenderedPageBreak/>
-        <w:t xml:space="preserve">Cada documento pasara a formar parte de los </w:t>
+        <w:t>Cada documento pasara a formar parte de los releases del servidor de CI cuando cumplan las políticas preestablecidas, además deben de pasar por la revisión respectiva.</w:t>
       </w:r>
-      <w:proofErr w:type="spellStart"/>
+    </w:p>
+    <w:p>
+      <w:pPr>
+        <w:ind w:left="1080"/>
+        <w:jc w:val="both"/>
+        <w:rPr>
+          <w:i/>
+        </w:rPr>
+      </w:pPr>
       <w:r>
-        <w:t>releases</w:t>
+        <w:rPr>
+          <w:i/>
+        </w:rPr>
+        <w:t>Arquitectura del servidor de integración continua</w:t>
       </w:r>
-      <w:proofErr w:type="spellEnd"/>
+    </w:p>
+    <w:p>
+      <w:pPr>
+        <w:ind w:left="1080"/>
+        <w:jc w:val="both"/>
+        <w:rPr>
+          <w:i/>
+        </w:rPr>
+      </w:pPr>
       <w:r>
-        <w:t xml:space="preserve"> del servidor de CI cuando cumplan las políticas preestablecidas, además deben de pasar por la revisión respectiva.</w:t>
+        <w:rPr>
+          <w:rFonts w:ascii="Helvetica" w:hAnsi="Helvetica" w:cs="Helvetica"/>
+          <w:noProof/>
+          <w:sz w:val="24"/>
+          <w:szCs w:val="24"/>
+          <w:lang w:val="en-US"/>
+        </w:rPr>
+        <w:drawing>
+          <wp:inline distT="0" distB="0" distL="0" distR="0" wp14:anchorId="42679125" wp14:editId="35517960">
+            <wp:extent cx="5612130" cy="3657282"/>
+            <wp:effectExtent l="0" t="0" r="1270" b="0"/>
+            <wp:docPr id="6" name="Picture 6"/>
+            <wp:cNvGraphicFramePr>
+              <a:graphicFrameLocks xmlns:a="http://schemas.openxmlformats.org/drawingml/2006/main" noChangeAspect="1"/>
+            </wp:cNvGraphicFramePr>
+            <a:graphic xmlns:a="http://schemas.openxmlformats.org/drawingml/2006/main">
+              <a:graphicData uri="http://schemas.openxmlformats.org/drawingml/2006/picture">
+                <pic:pic xmlns:pic="http://schemas.openxmlformats.org/drawingml/2006/picture">
+                  <pic:nvPicPr>
+                    <pic:cNvPr id="0" name="Picture 1"/>
+                    <pic:cNvPicPr>
+                      <a:picLocks noChangeAspect="1" noChangeArrowheads="1"/>
+                    </pic:cNvPicPr>
+                  </pic:nvPicPr>
+                  <pic:blipFill>
+                    <a:blip r:embed="rId10" cstate="print">
+                      <a:extLst>
+                        <a:ext uri="{28A0092B-C50C-407E-A947-70E740481C1C}">
+                          <a14:useLocalDpi xmlns:a14="http://schemas.microsoft.com/office/drawing/2010/main" val="0"/>
+                        </a:ext>
+                      </a:extLst>
+                    </a:blip>
+                    <a:srcRect/>
+                    <a:stretch>
+                      <a:fillRect/>
+                    </a:stretch>
+                  </pic:blipFill>
+                  <pic:spPr bwMode="auto">
+                    <a:xfrm>
+                      <a:off x="0" y="0"/>
+                      <a:ext cx="5612130" cy="3657282"/>
+                    </a:xfrm>
+                    <a:prstGeom prst="rect">
+                      <a:avLst/>
+                    </a:prstGeom>
+                    <a:noFill/>
+                    <a:ln>
+                      <a:noFill/>
+                    </a:ln>
+                  </pic:spPr>
+                </pic:pic>
+              </a:graphicData>
+            </a:graphic>
+          </wp:inline>
+        </w:drawing>
       </w:r>
+    </w:p>
+    <w:p>
+      <w:pPr>
+        <w:ind w:left="1080"/>
+        <w:jc w:val="both"/>
+        <w:rPr>
+          <w:i/>
+        </w:rPr>
+      </w:pPr>
+      <w:r>
+        <w:rPr>
+          <w:i/>
+        </w:rPr>
+        <w:t>NOTA: La infraestructura será enteramente en AWS</w:t>
+      </w:r>
+      <w:bookmarkStart w:id="17" w:name="_GoBack"/>
+      <w:bookmarkEnd w:id="17"/>
     </w:p>
     <w:p>
       <w:pPr>
@@ -13820,25 +13523,7 @@
                 <w:color w:val="000000"/>
                 <w:lang w:eastAsia="es-ES_tradnl"/>
               </w:rPr>
-              <w:t xml:space="preserve"> entrega de </w:t>
-            </w:r>
-            <w:proofErr w:type="spellStart"/>
-            <w:r>
-              <w:rPr>
-                <w:rFonts w:ascii="Calibri" w:eastAsia="Times New Roman" w:hAnsi="Calibri" w:cs="Calibri"/>
-                <w:color w:val="000000"/>
-                <w:lang w:eastAsia="es-ES_tradnl"/>
-              </w:rPr>
-              <w:t>releases</w:t>
-            </w:r>
-            <w:proofErr w:type="spellEnd"/>
-            <w:r>
-              <w:rPr>
-                <w:rFonts w:ascii="Calibri" w:eastAsia="Times New Roman" w:hAnsi="Calibri" w:cs="Calibri"/>
-                <w:color w:val="000000"/>
-                <w:lang w:eastAsia="es-ES_tradnl"/>
-              </w:rPr>
-              <w:t xml:space="preserve"> de software</w:t>
+              <w:t xml:space="preserve"> entrega de releases de software</w:t>
             </w:r>
           </w:p>
         </w:tc>
@@ -14610,25 +14295,7 @@
                 <w:color w:val="000000"/>
                 <w:lang w:val="es-ES_tradnl" w:eastAsia="es-ES_tradnl"/>
               </w:rPr>
-              <w:t xml:space="preserve">Gestión y entrega de </w:t>
-            </w:r>
-            <w:proofErr w:type="spellStart"/>
-            <w:r>
-              <w:rPr>
-                <w:rFonts w:ascii="Calibri" w:eastAsia="Times New Roman" w:hAnsi="Calibri" w:cs="Calibri"/>
-                <w:color w:val="000000"/>
-                <w:lang w:val="es-ES_tradnl" w:eastAsia="es-ES_tradnl"/>
-              </w:rPr>
-              <w:t>releases</w:t>
-            </w:r>
-            <w:proofErr w:type="spellEnd"/>
-            <w:r>
-              <w:rPr>
-                <w:rFonts w:ascii="Calibri" w:eastAsia="Times New Roman" w:hAnsi="Calibri" w:cs="Calibri"/>
-                <w:color w:val="000000"/>
-                <w:lang w:val="es-ES_tradnl" w:eastAsia="es-ES_tradnl"/>
-              </w:rPr>
-              <w:t xml:space="preserve"> de software</w:t>
+              <w:t>Gestión y entrega de releases de software</w:t>
             </w:r>
           </w:p>
         </w:tc>
@@ -14689,7 +14356,7 @@
       <w:r>
         <w:rPr>
           <w:noProof/>
-          <w:lang w:val="es-PE" w:eastAsia="es-PE"/>
+          <w:lang w:val="en-US"/>
         </w:rPr>
         <w:drawing>
           <wp:inline distT="0" distB="0" distL="0" distR="0" wp14:anchorId="642153A3" wp14:editId="7EAB8E5B">
@@ -14707,7 +14374,7 @@
                     <pic:cNvPicPr/>
                   </pic:nvPicPr>
                   <pic:blipFill>
-                    <a:blip r:embed="rId10"/>
+                    <a:blip r:embed="rId11"/>
                     <a:stretch>
                       <a:fillRect/>
                     </a:stretch>
@@ -14738,8 +14405,8 @@
       </w:pPr>
     </w:p>
     <w:sectPr>
-      <w:headerReference w:type="default" r:id="rId11"/>
-      <w:footerReference w:type="default" r:id="rId12"/>
+      <w:headerReference w:type="default" r:id="rId12"/>
+      <w:footerReference w:type="default" r:id="rId13"/>
       <w:pgSz w:w="12240" w:h="15840"/>
       <w:pgMar w:top="1418" w:right="1701" w:bottom="1134" w:left="1701" w:header="709" w:footer="0" w:gutter="0"/>
       <w:pgNumType w:start="0"/>
@@ -14752,7 +14419,7 @@
 </file>
 
 <file path=word/endnotes.xml><?xml version="1.0" encoding="utf-8"?>
-<w:endnotes xmlns:wpc="http://schemas.microsoft.com/office/word/2010/wordprocessingCanvas" xmlns:cx="http://schemas.microsoft.com/office/drawing/2014/chartex" xmlns:cx1="http://schemas.microsoft.com/office/drawing/2015/9/8/chartex" xmlns:cx2="http://schemas.microsoft.com/office/drawing/2015/10/21/chartex" xmlns:cx3="http://schemas.microsoft.com/office/drawing/2016/5/9/chartex" xmlns:cx4="http://schemas.microsoft.com/office/drawing/2016/5/10/chartex" xmlns:cx5="http://schemas.microsoft.com/office/drawing/2016/5/11/chartex" xmlns:cx6="http://schemas.microsoft.com/office/drawing/2016/5/12/chartex" xmlns:cx7="http://schemas.microsoft.com/office/drawing/2016/5/13/chartex" xmlns:cx8="http://schemas.microsoft.com/office/drawing/2016/5/14/chartex" xmlns:mc="http://schemas.openxmlformats.org/markup-compatibility/2006" xmlns:aink="http://schemas.microsoft.com/office/drawing/2016/ink" xmlns:am3d="http://schemas.microsoft.com/office/drawing/2017/model3d" xmlns:o="urn:schemas-microsoft-com:office:office" xmlns:r="http://schemas.openxmlformats.org/officeDocument/2006/relationships" xmlns:m="http://schemas.openxmlformats.org/officeDocument/2006/math" xmlns:v="urn:schemas-microsoft-com:vml" xmlns:wp14="http://schemas.microsoft.com/office/word/2010/wordprocessingDrawing" xmlns:wp="http://schemas.openxmlformats.org/drawingml/2006/wordprocessingDrawing" xmlns:w10="urn:schemas-microsoft-com:office:word" xmlns:w="http://schemas.openxmlformats.org/wordprocessingml/2006/main" xmlns:w14="http://schemas.microsoft.com/office/word/2010/wordml" xmlns:w15="http://schemas.microsoft.com/office/word/2012/wordml" xmlns:w16cid="http://schemas.microsoft.com/office/word/2016/wordml/cid" xmlns:w16se="http://schemas.microsoft.com/office/word/2015/wordml/symex" xmlns:wpg="http://schemas.microsoft.com/office/word/2010/wordprocessingGroup" xmlns:wpi="http://schemas.microsoft.com/office/word/2010/wordprocessingInk" xmlns:wne="http://schemas.microsoft.com/office/word/2006/wordml" xmlns:wps="http://schemas.microsoft.com/office/word/2010/wordprocessingShape" mc:Ignorable="w14 w15 w16se w16cid wp14">
+<w:endnotes xmlns:wpc="http://schemas.microsoft.com/office/word/2010/wordprocessingCanvas" xmlns:mo="http://schemas.microsoft.com/office/mac/office/2008/main" xmlns:mc="http://schemas.openxmlformats.org/markup-compatibility/2006" xmlns:mv="urn:schemas-microsoft-com:mac:vml" xmlns:o="urn:schemas-microsoft-com:office:office" xmlns:r="http://schemas.openxmlformats.org/officeDocument/2006/relationships" xmlns:m="http://schemas.openxmlformats.org/officeDocument/2006/math" xmlns:v="urn:schemas-microsoft-com:vml" xmlns:wp14="http://schemas.microsoft.com/office/word/2010/wordprocessingDrawing" xmlns:wp="http://schemas.openxmlformats.org/drawingml/2006/wordprocessingDrawing" xmlns:w10="urn:schemas-microsoft-com:office:word" xmlns:w="http://schemas.openxmlformats.org/wordprocessingml/2006/main" xmlns:w14="http://schemas.microsoft.com/office/word/2010/wordml" xmlns:w15="http://schemas.microsoft.com/office/word/2012/wordml" xmlns:wpg="http://schemas.microsoft.com/office/word/2010/wordprocessingGroup" xmlns:wpi="http://schemas.microsoft.com/office/word/2010/wordprocessingInk" xmlns:wne="http://schemas.microsoft.com/office/word/2006/wordml" xmlns:wps="http://schemas.microsoft.com/office/word/2010/wordprocessingShape" mc:Ignorable="w14 w15 wp14">
   <w:endnote w:type="separator" w:id="-1">
     <w:p>
       <w:pPr>
@@ -14777,7 +14444,7 @@
 </file>
 
 <file path=word/footer1.xml><?xml version="1.0" encoding="utf-8"?>
-<w:ftr xmlns:wpc="http://schemas.microsoft.com/office/word/2010/wordprocessingCanvas" xmlns:cx="http://schemas.microsoft.com/office/drawing/2014/chartex" xmlns:cx1="http://schemas.microsoft.com/office/drawing/2015/9/8/chartex" xmlns:cx2="http://schemas.microsoft.com/office/drawing/2015/10/21/chartex" xmlns:cx3="http://schemas.microsoft.com/office/drawing/2016/5/9/chartex" xmlns:cx4="http://schemas.microsoft.com/office/drawing/2016/5/10/chartex" xmlns:cx5="http://schemas.microsoft.com/office/drawing/2016/5/11/chartex" xmlns:cx6="http://schemas.microsoft.com/office/drawing/2016/5/12/chartex" xmlns:cx7="http://schemas.microsoft.com/office/drawing/2016/5/13/chartex" xmlns:cx8="http://schemas.microsoft.com/office/drawing/2016/5/14/chartex" xmlns:mc="http://schemas.openxmlformats.org/markup-compatibility/2006" xmlns:aink="http://schemas.microsoft.com/office/drawing/2016/ink" xmlns:am3d="http://schemas.microsoft.com/office/drawing/2017/model3d" xmlns:o="urn:schemas-microsoft-com:office:office" xmlns:r="http://schemas.openxmlformats.org/officeDocument/2006/relationships" xmlns:m="http://schemas.openxmlformats.org/officeDocument/2006/math" xmlns:v="urn:schemas-microsoft-com:vml" xmlns:wp14="http://schemas.microsoft.com/office/word/2010/wordprocessingDrawing" xmlns:wp="http://schemas.openxmlformats.org/drawingml/2006/wordprocessingDrawing" xmlns:w10="urn:schemas-microsoft-com:office:word" xmlns:w="http://schemas.openxmlformats.org/wordprocessingml/2006/main" xmlns:w14="http://schemas.microsoft.com/office/word/2010/wordml" xmlns:w15="http://schemas.microsoft.com/office/word/2012/wordml" xmlns:w16cid="http://schemas.microsoft.com/office/word/2016/wordml/cid" xmlns:w16se="http://schemas.microsoft.com/office/word/2015/wordml/symex" xmlns:wpg="http://schemas.microsoft.com/office/word/2010/wordprocessingGroup" xmlns:wpi="http://schemas.microsoft.com/office/word/2010/wordprocessingInk" xmlns:wne="http://schemas.microsoft.com/office/word/2006/wordml" xmlns:wps="http://schemas.microsoft.com/office/word/2010/wordprocessingShape" mc:Ignorable="w14 w15 w16se w16cid wp14">
+<w:ftr xmlns:wpc="http://schemas.microsoft.com/office/word/2010/wordprocessingCanvas" xmlns:mo="http://schemas.microsoft.com/office/mac/office/2008/main" xmlns:mc="http://schemas.openxmlformats.org/markup-compatibility/2006" xmlns:mv="urn:schemas-microsoft-com:mac:vml" xmlns:o="urn:schemas-microsoft-com:office:office" xmlns:r="http://schemas.openxmlformats.org/officeDocument/2006/relationships" xmlns:m="http://schemas.openxmlformats.org/officeDocument/2006/math" xmlns:v="urn:schemas-microsoft-com:vml" xmlns:wp14="http://schemas.microsoft.com/office/word/2010/wordprocessingDrawing" xmlns:wp="http://schemas.openxmlformats.org/drawingml/2006/wordprocessingDrawing" xmlns:w10="urn:schemas-microsoft-com:office:word" xmlns:w="http://schemas.openxmlformats.org/wordprocessingml/2006/main" xmlns:w14="http://schemas.microsoft.com/office/word/2010/wordml" xmlns:w15="http://schemas.microsoft.com/office/word/2012/wordml" xmlns:wpg="http://schemas.microsoft.com/office/word/2010/wordprocessingGroup" xmlns:wpi="http://schemas.microsoft.com/office/word/2010/wordprocessingInk" xmlns:wne="http://schemas.microsoft.com/office/word/2006/wordml" xmlns:wps="http://schemas.microsoft.com/office/word/2010/wordprocessingShape" mc:Ignorable="w14 w15 wp14">
   <w:tbl>
     <w:tblPr>
       <w:tblW w:w="5000" w:type="pct"/>
@@ -14862,7 +14529,7 @@
               </w14:shadow>
               <w14:numForm w14:val="oldStyle"/>
             </w:rPr>
-            <w:t>6</w:t>
+            <w:t>11</w:t>
           </w:r>
           <w:r>
             <w:rPr>
@@ -14907,7 +14574,7 @@
 </file>
 
 <file path=word/footnotes.xml><?xml version="1.0" encoding="utf-8"?>
-<w:footnotes xmlns:wpc="http://schemas.microsoft.com/office/word/2010/wordprocessingCanvas" xmlns:cx="http://schemas.microsoft.com/office/drawing/2014/chartex" xmlns:cx1="http://schemas.microsoft.com/office/drawing/2015/9/8/chartex" xmlns:cx2="http://schemas.microsoft.com/office/drawing/2015/10/21/chartex" xmlns:cx3="http://schemas.microsoft.com/office/drawing/2016/5/9/chartex" xmlns:cx4="http://schemas.microsoft.com/office/drawing/2016/5/10/chartex" xmlns:cx5="http://schemas.microsoft.com/office/drawing/2016/5/11/chartex" xmlns:cx6="http://schemas.microsoft.com/office/drawing/2016/5/12/chartex" xmlns:cx7="http://schemas.microsoft.com/office/drawing/2016/5/13/chartex" xmlns:cx8="http://schemas.microsoft.com/office/drawing/2016/5/14/chartex" xmlns:mc="http://schemas.openxmlformats.org/markup-compatibility/2006" xmlns:aink="http://schemas.microsoft.com/office/drawing/2016/ink" xmlns:am3d="http://schemas.microsoft.com/office/drawing/2017/model3d" xmlns:o="urn:schemas-microsoft-com:office:office" xmlns:r="http://schemas.openxmlformats.org/officeDocument/2006/relationships" xmlns:m="http://schemas.openxmlformats.org/officeDocument/2006/math" xmlns:v="urn:schemas-microsoft-com:vml" xmlns:wp14="http://schemas.microsoft.com/office/word/2010/wordprocessingDrawing" xmlns:wp="http://schemas.openxmlformats.org/drawingml/2006/wordprocessingDrawing" xmlns:w10="urn:schemas-microsoft-com:office:word" xmlns:w="http://schemas.openxmlformats.org/wordprocessingml/2006/main" xmlns:w14="http://schemas.microsoft.com/office/word/2010/wordml" xmlns:w15="http://schemas.microsoft.com/office/word/2012/wordml" xmlns:w16cid="http://schemas.microsoft.com/office/word/2016/wordml/cid" xmlns:w16se="http://schemas.microsoft.com/office/word/2015/wordml/symex" xmlns:wpg="http://schemas.microsoft.com/office/word/2010/wordprocessingGroup" xmlns:wpi="http://schemas.microsoft.com/office/word/2010/wordprocessingInk" xmlns:wne="http://schemas.microsoft.com/office/word/2006/wordml" xmlns:wps="http://schemas.microsoft.com/office/word/2010/wordprocessingShape" mc:Ignorable="w14 w15 w16se w16cid wp14">
+<w:footnotes xmlns:wpc="http://schemas.microsoft.com/office/word/2010/wordprocessingCanvas" xmlns:mo="http://schemas.microsoft.com/office/mac/office/2008/main" xmlns:mc="http://schemas.openxmlformats.org/markup-compatibility/2006" xmlns:mv="urn:schemas-microsoft-com:mac:vml" xmlns:o="urn:schemas-microsoft-com:office:office" xmlns:r="http://schemas.openxmlformats.org/officeDocument/2006/relationships" xmlns:m="http://schemas.openxmlformats.org/officeDocument/2006/math" xmlns:v="urn:schemas-microsoft-com:vml" xmlns:wp14="http://schemas.microsoft.com/office/word/2010/wordprocessingDrawing" xmlns:wp="http://schemas.openxmlformats.org/drawingml/2006/wordprocessingDrawing" xmlns:w10="urn:schemas-microsoft-com:office:word" xmlns:w="http://schemas.openxmlformats.org/wordprocessingml/2006/main" xmlns:w14="http://schemas.microsoft.com/office/word/2010/wordml" xmlns:w15="http://schemas.microsoft.com/office/word/2012/wordml" xmlns:wpg="http://schemas.microsoft.com/office/word/2010/wordprocessingGroup" xmlns:wpi="http://schemas.microsoft.com/office/word/2010/wordprocessingInk" xmlns:wne="http://schemas.microsoft.com/office/word/2006/wordml" xmlns:wps="http://schemas.microsoft.com/office/word/2010/wordprocessingShape" mc:Ignorable="w14 w15 wp14">
   <w:footnote w:type="separator" w:id="-1">
     <w:p>
       <w:pPr>
@@ -14932,7 +14599,7 @@
 </file>
 
 <file path=word/header1.xml><?xml version="1.0" encoding="utf-8"?>
-<w:hdr xmlns:wpc="http://schemas.microsoft.com/office/word/2010/wordprocessingCanvas" xmlns:cx="http://schemas.microsoft.com/office/drawing/2014/chartex" xmlns:cx1="http://schemas.microsoft.com/office/drawing/2015/9/8/chartex" xmlns:cx2="http://schemas.microsoft.com/office/drawing/2015/10/21/chartex" xmlns:cx3="http://schemas.microsoft.com/office/drawing/2016/5/9/chartex" xmlns:cx4="http://schemas.microsoft.com/office/drawing/2016/5/10/chartex" xmlns:cx5="http://schemas.microsoft.com/office/drawing/2016/5/11/chartex" xmlns:cx6="http://schemas.microsoft.com/office/drawing/2016/5/12/chartex" xmlns:cx7="http://schemas.microsoft.com/office/drawing/2016/5/13/chartex" xmlns:cx8="http://schemas.microsoft.com/office/drawing/2016/5/14/chartex" xmlns:mc="http://schemas.openxmlformats.org/markup-compatibility/2006" xmlns:aink="http://schemas.microsoft.com/office/drawing/2016/ink" xmlns:am3d="http://schemas.microsoft.com/office/drawing/2017/model3d" xmlns:o="urn:schemas-microsoft-com:office:office" xmlns:r="http://schemas.openxmlformats.org/officeDocument/2006/relationships" xmlns:m="http://schemas.openxmlformats.org/officeDocument/2006/math" xmlns:v="urn:schemas-microsoft-com:vml" xmlns:wp14="http://schemas.microsoft.com/office/word/2010/wordprocessingDrawing" xmlns:wp="http://schemas.openxmlformats.org/drawingml/2006/wordprocessingDrawing" xmlns:w10="urn:schemas-microsoft-com:office:word" xmlns:w="http://schemas.openxmlformats.org/wordprocessingml/2006/main" xmlns:w14="http://schemas.microsoft.com/office/word/2010/wordml" xmlns:w15="http://schemas.microsoft.com/office/word/2012/wordml" xmlns:w16cid="http://schemas.microsoft.com/office/word/2016/wordml/cid" xmlns:w16se="http://schemas.microsoft.com/office/word/2015/wordml/symex" xmlns:wpg="http://schemas.microsoft.com/office/word/2010/wordprocessingGroup" xmlns:wpi="http://schemas.microsoft.com/office/word/2010/wordprocessingInk" xmlns:wne="http://schemas.microsoft.com/office/word/2006/wordml" xmlns:wps="http://schemas.microsoft.com/office/word/2010/wordprocessingShape" mc:Ignorable="w14 w15 w16se w16cid wp14">
+<w:hdr xmlns:wpc="http://schemas.microsoft.com/office/word/2010/wordprocessingCanvas" xmlns:mo="http://schemas.microsoft.com/office/mac/office/2008/main" xmlns:mc="http://schemas.openxmlformats.org/markup-compatibility/2006" xmlns:mv="urn:schemas-microsoft-com:mac:vml" xmlns:o="urn:schemas-microsoft-com:office:office" xmlns:r="http://schemas.openxmlformats.org/officeDocument/2006/relationships" xmlns:m="http://schemas.openxmlformats.org/officeDocument/2006/math" xmlns:v="urn:schemas-microsoft-com:vml" xmlns:wp14="http://schemas.microsoft.com/office/word/2010/wordprocessingDrawing" xmlns:wp="http://schemas.openxmlformats.org/drawingml/2006/wordprocessingDrawing" xmlns:w10="urn:schemas-microsoft-com:office:word" xmlns:w="http://schemas.openxmlformats.org/wordprocessingml/2006/main" xmlns:w14="http://schemas.microsoft.com/office/word/2010/wordml" xmlns:w15="http://schemas.microsoft.com/office/word/2012/wordml" xmlns:wpg="http://schemas.microsoft.com/office/word/2010/wordprocessingGroup" xmlns:wpi="http://schemas.microsoft.com/office/word/2010/wordprocessingInk" xmlns:wne="http://schemas.microsoft.com/office/word/2006/wordml" xmlns:wps="http://schemas.microsoft.com/office/word/2010/wordprocessingShape" mc:Ignorable="w14 w15 wp14">
   <w:tbl>
     <w:tblPr>
       <w:tblW w:w="5055" w:type="pct"/>
@@ -15087,8 +14754,8 @@
 </file>
 
 <file path=word/numbering.xml><?xml version="1.0" encoding="utf-8"?>
-<w:numbering xmlns:wpc="http://schemas.microsoft.com/office/word/2010/wordprocessingCanvas" xmlns:cx="http://schemas.microsoft.com/office/drawing/2014/chartex" xmlns:cx1="http://schemas.microsoft.com/office/drawing/2015/9/8/chartex" xmlns:cx2="http://schemas.microsoft.com/office/drawing/2015/10/21/chartex" xmlns:cx3="http://schemas.microsoft.com/office/drawing/2016/5/9/chartex" xmlns:cx4="http://schemas.microsoft.com/office/drawing/2016/5/10/chartex" xmlns:cx5="http://schemas.microsoft.com/office/drawing/2016/5/11/chartex" xmlns:cx6="http://schemas.microsoft.com/office/drawing/2016/5/12/chartex" xmlns:cx7="http://schemas.microsoft.com/office/drawing/2016/5/13/chartex" xmlns:cx8="http://schemas.microsoft.com/office/drawing/2016/5/14/chartex" xmlns:mc="http://schemas.openxmlformats.org/markup-compatibility/2006" xmlns:aink="http://schemas.microsoft.com/office/drawing/2016/ink" xmlns:am3d="http://schemas.microsoft.com/office/drawing/2017/model3d" xmlns:o="urn:schemas-microsoft-com:office:office" xmlns:r="http://schemas.openxmlformats.org/officeDocument/2006/relationships" xmlns:m="http://schemas.openxmlformats.org/officeDocument/2006/math" xmlns:v="urn:schemas-microsoft-com:vml" xmlns:wp14="http://schemas.microsoft.com/office/word/2010/wordprocessingDrawing" xmlns:wp="http://schemas.openxmlformats.org/drawingml/2006/wordprocessingDrawing" xmlns:w10="urn:schemas-microsoft-com:office:word" xmlns:w="http://schemas.openxmlformats.org/wordprocessingml/2006/main" xmlns:w14="http://schemas.microsoft.com/office/word/2010/wordml" xmlns:w15="http://schemas.microsoft.com/office/word/2012/wordml" xmlns:w16cid="http://schemas.microsoft.com/office/word/2016/wordml/cid" xmlns:w16se="http://schemas.microsoft.com/office/word/2015/wordml/symex" xmlns:wpg="http://schemas.microsoft.com/office/word/2010/wordprocessingGroup" xmlns:wpi="http://schemas.microsoft.com/office/word/2010/wordprocessingInk" xmlns:wne="http://schemas.microsoft.com/office/word/2006/wordml" xmlns:wps="http://schemas.microsoft.com/office/word/2010/wordprocessingShape" mc:Ignorable="w14 w15 w16se w16cid wp14">
-  <w:abstractNum w:abstractNumId="0" w15:restartNumberingAfterBreak="0">
+<w:numbering xmlns:wpc="http://schemas.microsoft.com/office/word/2010/wordprocessingCanvas" xmlns:mo="http://schemas.microsoft.com/office/mac/office/2008/main" xmlns:mc="http://schemas.openxmlformats.org/markup-compatibility/2006" xmlns:mv="urn:schemas-microsoft-com:mac:vml" xmlns:o="urn:schemas-microsoft-com:office:office" xmlns:r="http://schemas.openxmlformats.org/officeDocument/2006/relationships" xmlns:m="http://schemas.openxmlformats.org/officeDocument/2006/math" xmlns:v="urn:schemas-microsoft-com:vml" xmlns:wp14="http://schemas.microsoft.com/office/word/2010/wordprocessingDrawing" xmlns:wp="http://schemas.openxmlformats.org/drawingml/2006/wordprocessingDrawing" xmlns:w10="urn:schemas-microsoft-com:office:word" xmlns:w="http://schemas.openxmlformats.org/wordprocessingml/2006/main" xmlns:w14="http://schemas.microsoft.com/office/word/2010/wordml" xmlns:w15="http://schemas.microsoft.com/office/word/2012/wordml" xmlns:wpg="http://schemas.microsoft.com/office/word/2010/wordprocessingGroup" xmlns:wpi="http://schemas.microsoft.com/office/word/2010/wordprocessingInk" xmlns:wne="http://schemas.microsoft.com/office/word/2006/wordml" xmlns:wps="http://schemas.microsoft.com/office/word/2010/wordprocessingShape" mc:Ignorable="w14 w15 wp14">
+  <w:abstractNum w:abstractNumId="0">
     <w:nsid w:val="01066A0F"/>
     <w:multiLevelType w:val="hybridMultilevel"/>
     <w:tmpl w:val="314A6DD6"/>
@@ -15201,7 +14868,7 @@
       </w:rPr>
     </w:lvl>
   </w:abstractNum>
-  <w:abstractNum w:abstractNumId="1" w15:restartNumberingAfterBreak="0">
+  <w:abstractNum w:abstractNumId="1">
     <w:nsid w:val="05E24D7A"/>
     <w:multiLevelType w:val="hybridMultilevel"/>
     <w:tmpl w:val="FA924DA2"/>
@@ -15314,7 +14981,7 @@
       </w:rPr>
     </w:lvl>
   </w:abstractNum>
-  <w:abstractNum w:abstractNumId="2" w15:restartNumberingAfterBreak="0">
+  <w:abstractNum w:abstractNumId="2">
     <w:nsid w:val="0A7306F0"/>
     <w:multiLevelType w:val="hybridMultilevel"/>
     <w:tmpl w:val="AF12D370"/>
@@ -15427,7 +15094,7 @@
       </w:rPr>
     </w:lvl>
   </w:abstractNum>
-  <w:abstractNum w:abstractNumId="3" w15:restartNumberingAfterBreak="0">
+  <w:abstractNum w:abstractNumId="3">
     <w:nsid w:val="16696B03"/>
     <w:multiLevelType w:val="hybridMultilevel"/>
     <w:tmpl w:val="3014D53A"/>
@@ -15540,7 +15207,7 @@
       </w:rPr>
     </w:lvl>
   </w:abstractNum>
-  <w:abstractNum w:abstractNumId="4" w15:restartNumberingAfterBreak="0">
+  <w:abstractNum w:abstractNumId="4">
     <w:nsid w:val="25991F61"/>
     <w:multiLevelType w:val="hybridMultilevel"/>
     <w:tmpl w:val="1748696A"/>
@@ -15653,7 +15320,7 @@
       </w:rPr>
     </w:lvl>
   </w:abstractNum>
-  <w:abstractNum w:abstractNumId="5" w15:restartNumberingAfterBreak="0">
+  <w:abstractNum w:abstractNumId="5">
     <w:nsid w:val="28575903"/>
     <w:multiLevelType w:val="hybridMultilevel"/>
     <w:tmpl w:val="23DAA81A"/>
@@ -15766,7 +15433,7 @@
       </w:rPr>
     </w:lvl>
   </w:abstractNum>
-  <w:abstractNum w:abstractNumId="6" w15:restartNumberingAfterBreak="0">
+  <w:abstractNum w:abstractNumId="6">
     <w:nsid w:val="28EB751D"/>
     <w:multiLevelType w:val="hybridMultilevel"/>
     <w:tmpl w:val="6512E468"/>
@@ -15879,7 +15546,7 @@
       </w:rPr>
     </w:lvl>
   </w:abstractNum>
-  <w:abstractNum w:abstractNumId="7" w15:restartNumberingAfterBreak="0">
+  <w:abstractNum w:abstractNumId="7">
     <w:nsid w:val="34FC61C6"/>
     <w:multiLevelType w:val="hybridMultilevel"/>
     <w:tmpl w:val="26248C80"/>
@@ -15992,7 +15659,7 @@
       </w:rPr>
     </w:lvl>
   </w:abstractNum>
-  <w:abstractNum w:abstractNumId="8" w15:restartNumberingAfterBreak="0">
+  <w:abstractNum w:abstractNumId="8">
     <w:nsid w:val="382101CD"/>
     <w:multiLevelType w:val="hybridMultilevel"/>
     <w:tmpl w:val="8FECC13A"/>
@@ -16105,7 +15772,7 @@
       </w:rPr>
     </w:lvl>
   </w:abstractNum>
-  <w:abstractNum w:abstractNumId="9" w15:restartNumberingAfterBreak="0">
+  <w:abstractNum w:abstractNumId="9">
     <w:nsid w:val="3AAE65C0"/>
     <w:multiLevelType w:val="hybridMultilevel"/>
     <w:tmpl w:val="AA260042"/>
@@ -16218,7 +15885,7 @@
       </w:rPr>
     </w:lvl>
   </w:abstractNum>
-  <w:abstractNum w:abstractNumId="10" w15:restartNumberingAfterBreak="0">
+  <w:abstractNum w:abstractNumId="10">
     <w:nsid w:val="41505E4D"/>
     <w:multiLevelType w:val="hybridMultilevel"/>
     <w:tmpl w:val="180A8448"/>
@@ -16331,7 +15998,7 @@
       </w:rPr>
     </w:lvl>
   </w:abstractNum>
-  <w:abstractNum w:abstractNumId="11" w15:restartNumberingAfterBreak="0">
+  <w:abstractNum w:abstractNumId="11">
     <w:nsid w:val="4BB94767"/>
     <w:multiLevelType w:val="hybridMultilevel"/>
     <w:tmpl w:val="F1E8E3CE"/>
@@ -16444,7 +16111,7 @@
       </w:rPr>
     </w:lvl>
   </w:abstractNum>
-  <w:abstractNum w:abstractNumId="12" w15:restartNumberingAfterBreak="0">
+  <w:abstractNum w:abstractNumId="12">
     <w:nsid w:val="599C0BB6"/>
     <w:multiLevelType w:val="hybridMultilevel"/>
     <w:tmpl w:val="2C9844EC"/>
@@ -16557,7 +16224,7 @@
       </w:rPr>
     </w:lvl>
   </w:abstractNum>
-  <w:abstractNum w:abstractNumId="13" w15:restartNumberingAfterBreak="0">
+  <w:abstractNum w:abstractNumId="13">
     <w:nsid w:val="60F2639D"/>
     <w:multiLevelType w:val="multilevel"/>
     <w:tmpl w:val="39480AD8"/>
@@ -16725,7 +16392,7 @@
 </file>
 
 <file path=word/styles.xml><?xml version="1.0" encoding="utf-8"?>
-<w:styles xmlns:mc="http://schemas.openxmlformats.org/markup-compatibility/2006" xmlns:r="http://schemas.openxmlformats.org/officeDocument/2006/relationships" xmlns:w="http://schemas.openxmlformats.org/wordprocessingml/2006/main" xmlns:w14="http://schemas.microsoft.com/office/word/2010/wordml" xmlns:w15="http://schemas.microsoft.com/office/word/2012/wordml" xmlns:w16cid="http://schemas.microsoft.com/office/word/2016/wordml/cid" xmlns:w16se="http://schemas.microsoft.com/office/word/2015/wordml/symex" mc:Ignorable="w14 w15 w16se w16cid">
+<w:styles xmlns:mc="http://schemas.openxmlformats.org/markup-compatibility/2006" xmlns:r="http://schemas.openxmlformats.org/officeDocument/2006/relationships" xmlns:w="http://schemas.openxmlformats.org/wordprocessingml/2006/main" xmlns:w14="http://schemas.microsoft.com/office/word/2010/wordml" xmlns:w15="http://schemas.microsoft.com/office/word/2012/wordml" mc:Ignorable="w14 w15">
   <w:docDefaults>
     <w:rPrDefault>
       <w:rPr>
@@ -16741,7 +16408,7 @@
       </w:pPr>
     </w:pPrDefault>
   </w:docDefaults>
-  <w:latentStyles w:defLockedState="0" w:defUIPriority="99" w:defSemiHidden="0" w:defUnhideWhenUsed="0" w:defQFormat="0" w:count="375">
+  <w:latentStyles w:defLockedState="0" w:defUIPriority="99" w:defSemiHidden="0" w:defUnhideWhenUsed="0" w:defQFormat="0" w:count="380">
     <w:lsdException w:name="Normal" w:uiPriority="0" w:qFormat="1"/>
     <w:lsdException w:name="heading 1" w:uiPriority="9" w:qFormat="1"/>
     <w:lsdException w:name="heading 2" w:semiHidden="1" w:uiPriority="9" w:unhideWhenUsed="1" w:qFormat="1"/>
@@ -17113,10 +16780,6 @@
     <w:lsdException w:name="List Table 5 Dark Accent 6" w:uiPriority="50"/>
     <w:lsdException w:name="List Table 6 Colorful Accent 6" w:uiPriority="51"/>
     <w:lsdException w:name="List Table 7 Colorful Accent 6" w:uiPriority="52"/>
-    <w:lsdException w:name="Mention" w:semiHidden="1" w:unhideWhenUsed="1"/>
-    <w:lsdException w:name="Smart Hyperlink" w:semiHidden="1" w:unhideWhenUsed="1"/>
-    <w:lsdException w:name="Hashtag" w:semiHidden="1" w:unhideWhenUsed="1"/>
-    <w:lsdException w:name="Unresolved Mention" w:semiHidden="1" w:unhideWhenUsed="1"/>
   </w:latentStyles>
   <w:style w:type="paragraph" w:default="1" w:styleId="Normal">
     <w:name w:val="Normal"/>
@@ -17313,6 +16976,7 @@
       <w:spacing w:after="0" w:line="240" w:lineRule="auto"/>
     </w:pPr>
     <w:tblPr>
+      <w:tblInd w:w="0" w:type="dxa"/>
       <w:tblBorders>
         <w:top w:val="single" w:sz="4" w:space="0" w:color="auto"/>
         <w:left w:val="single" w:sz="4" w:space="0" w:color="auto"/>
@@ -17321,6 +16985,12 @@
         <w:insideH w:val="single" w:sz="4" w:space="0" w:color="auto"/>
         <w:insideV w:val="single" w:sz="4" w:space="0" w:color="auto"/>
       </w:tblBorders>
+      <w:tblCellMar>
+        <w:top w:w="0" w:type="dxa"/>
+        <w:left w:w="108" w:type="dxa"/>
+        <w:bottom w:w="0" w:type="dxa"/>
+        <w:right w:w="108" w:type="dxa"/>
+      </w:tblCellMar>
     </w:tblPr>
   </w:style>
   <w:style w:type="table" w:styleId="LightList-Accent3">
@@ -17334,12 +17004,19 @@
     <w:tblPr>
       <w:tblStyleRowBandSize w:val="1"/>
       <w:tblStyleColBandSize w:val="1"/>
+      <w:tblInd w:w="0" w:type="dxa"/>
       <w:tblBorders>
         <w:top w:val="single" w:sz="8" w:space="0" w:color="9BBB59" w:themeColor="accent3"/>
         <w:left w:val="single" w:sz="8" w:space="0" w:color="9BBB59" w:themeColor="accent3"/>
         <w:bottom w:val="single" w:sz="8" w:space="0" w:color="9BBB59" w:themeColor="accent3"/>
         <w:right w:val="single" w:sz="8" w:space="0" w:color="9BBB59" w:themeColor="accent3"/>
       </w:tblBorders>
+      <w:tblCellMar>
+        <w:top w:w="0" w:type="dxa"/>
+        <w:left w:w="108" w:type="dxa"/>
+        <w:bottom w:w="0" w:type="dxa"/>
+        <w:right w:w="108" w:type="dxa"/>
+      </w:tblCellMar>
     </w:tblPr>
     <w:tblStylePr w:type="firstRow">
       <w:pPr>
@@ -17472,10 +17149,17 @@
     <w:tblPr>
       <w:tblStyleRowBandSize w:val="1"/>
       <w:tblStyleColBandSize w:val="1"/>
+      <w:tblInd w:w="0" w:type="dxa"/>
       <w:tblBorders>
         <w:top w:val="single" w:sz="8" w:space="0" w:color="C0504D" w:themeColor="accent2"/>
         <w:bottom w:val="single" w:sz="8" w:space="0" w:color="C0504D" w:themeColor="accent2"/>
       </w:tblBorders>
+      <w:tblCellMar>
+        <w:top w:w="0" w:type="dxa"/>
+        <w:left w:w="108" w:type="dxa"/>
+        <w:bottom w:w="0" w:type="dxa"/>
+        <w:right w:w="108" w:type="dxa"/>
+      </w:tblCellMar>
     </w:tblPr>
     <w:tblStylePr w:type="firstRow">
       <w:pPr>
@@ -17565,6 +17249,7 @@
     <w:tblPr>
       <w:tblStyleRowBandSize w:val="1"/>
       <w:tblStyleColBandSize w:val="1"/>
+      <w:tblInd w:w="0" w:type="dxa"/>
       <w:tblBorders>
         <w:top w:val="single" w:sz="8" w:space="0" w:color="CF7B79" w:themeColor="accent2" w:themeTint="BF"/>
         <w:left w:val="single" w:sz="8" w:space="0" w:color="CF7B79" w:themeColor="accent2" w:themeTint="BF"/>
@@ -17573,6 +17258,12 @@
         <w:insideH w:val="single" w:sz="8" w:space="0" w:color="CF7B79" w:themeColor="accent2" w:themeTint="BF"/>
         <w:insideV w:val="single" w:sz="8" w:space="0" w:color="CF7B79" w:themeColor="accent2" w:themeTint="BF"/>
       </w:tblBorders>
+      <w:tblCellMar>
+        <w:top w:w="0" w:type="dxa"/>
+        <w:left w:w="108" w:type="dxa"/>
+        <w:bottom w:w="0" w:type="dxa"/>
+        <w:right w:w="108" w:type="dxa"/>
+      </w:tblCellMar>
     </w:tblPr>
     <w:tcPr>
       <w:shd w:val="clear" w:color="auto" w:fill="EFD3D2" w:themeFill="accent2" w:themeFillTint="3F"/>
@@ -17631,12 +17322,19 @@
     <w:tblPr>
       <w:tblStyleRowBandSize w:val="1"/>
       <w:tblStyleColBandSize w:val="1"/>
+      <w:tblInd w:w="0" w:type="dxa"/>
       <w:tblBorders>
         <w:top w:val="single" w:sz="8" w:space="0" w:color="C0504D" w:themeColor="accent2"/>
         <w:left w:val="single" w:sz="8" w:space="0" w:color="C0504D" w:themeColor="accent2"/>
         <w:bottom w:val="single" w:sz="8" w:space="0" w:color="C0504D" w:themeColor="accent2"/>
         <w:right w:val="single" w:sz="8" w:space="0" w:color="C0504D" w:themeColor="accent2"/>
       </w:tblBorders>
+      <w:tblCellMar>
+        <w:top w:w="0" w:type="dxa"/>
+        <w:left w:w="108" w:type="dxa"/>
+        <w:bottom w:w="0" w:type="dxa"/>
+        <w:right w:w="108" w:type="dxa"/>
+      </w:tblCellMar>
     </w:tblPr>
     <w:tblStylePr w:type="firstRow">
       <w:pPr>
@@ -18113,10 +17811,17 @@
     <w:tblPr>
       <w:tblStyleRowBandSize w:val="1"/>
       <w:tblStyleColBandSize w:val="1"/>
+      <w:tblInd w:w="0" w:type="dxa"/>
       <w:tblBorders>
         <w:top w:val="single" w:sz="4" w:space="0" w:color="7F7F7F" w:themeColor="text1" w:themeTint="80"/>
         <w:bottom w:val="single" w:sz="4" w:space="0" w:color="7F7F7F" w:themeColor="text1" w:themeTint="80"/>
       </w:tblBorders>
+      <w:tblCellMar>
+        <w:top w:w="0" w:type="dxa"/>
+        <w:left w:w="108" w:type="dxa"/>
+        <w:bottom w:w="0" w:type="dxa"/>
+        <w:right w:w="108" w:type="dxa"/>
+      </w:tblCellMar>
     </w:tblPr>
     <w:tblStylePr w:type="firstRow">
       <w:rPr>
@@ -18494,7 +18199,7 @@
 </file>
 
 <file path=customXml/itemProps2.xml><?xml version="1.0" encoding="utf-8"?>
-<ds:datastoreItem xmlns:ds="http://schemas.openxmlformats.org/officeDocument/2006/customXml" ds:itemID="{07F11AA0-202B-4E9C-92F6-32DE661B4F35}">
+<ds:datastoreItem xmlns:ds="http://schemas.openxmlformats.org/officeDocument/2006/customXml" ds:itemID="{112537F0-77B7-CD4B-8AA9-BABD39FDA8C1}">
   <ds:schemaRefs>
     <ds:schemaRef ds:uri="http://schemas.openxmlformats.org/officeDocument/2006/bibliography"/>
   </ds:schemaRefs>

</xml_diff>

<commit_message>
Borra concepto de roles
</commit_message>
<xml_diff>
--- a/Documentos/PGC.docx
+++ b/Documentos/PGC.docx
@@ -1,6 +1,6 @@
 
 <file path=word/document.xml><?xml version="1.0" encoding="utf-8"?>
-<w:document xmlns:wpc="http://schemas.microsoft.com/office/word/2010/wordprocessingCanvas" xmlns:mo="http://schemas.microsoft.com/office/mac/office/2008/main" xmlns:mc="http://schemas.openxmlformats.org/markup-compatibility/2006" xmlns:mv="urn:schemas-microsoft-com:mac:vml" xmlns:o="urn:schemas-microsoft-com:office:office" xmlns:r="http://schemas.openxmlformats.org/officeDocument/2006/relationships" xmlns:m="http://schemas.openxmlformats.org/officeDocument/2006/math" xmlns:v="urn:schemas-microsoft-com:vml" xmlns:wp14="http://schemas.microsoft.com/office/word/2010/wordprocessingDrawing" xmlns:wp="http://schemas.openxmlformats.org/drawingml/2006/wordprocessingDrawing" xmlns:w10="urn:schemas-microsoft-com:office:word" xmlns:w="http://schemas.openxmlformats.org/wordprocessingml/2006/main" xmlns:w14="http://schemas.microsoft.com/office/word/2010/wordml" xmlns:w15="http://schemas.microsoft.com/office/word/2012/wordml" xmlns:wpg="http://schemas.microsoft.com/office/word/2010/wordprocessingGroup" xmlns:wpi="http://schemas.microsoft.com/office/word/2010/wordprocessingInk" xmlns:wne="http://schemas.microsoft.com/office/word/2006/wordml" xmlns:wps="http://schemas.microsoft.com/office/word/2010/wordprocessingShape" mc:Ignorable="w14 w15 wp14">
+<w:document xmlns:wpc="http://schemas.microsoft.com/office/word/2010/wordprocessingCanvas" xmlns:cx="http://schemas.microsoft.com/office/drawing/2014/chartex" xmlns:cx1="http://schemas.microsoft.com/office/drawing/2015/9/8/chartex" xmlns:mc="http://schemas.openxmlformats.org/markup-compatibility/2006" xmlns:o="urn:schemas-microsoft-com:office:office" xmlns:r="http://schemas.openxmlformats.org/officeDocument/2006/relationships" xmlns:m="http://schemas.openxmlformats.org/officeDocument/2006/math" xmlns:v="urn:schemas-microsoft-com:vml" xmlns:wp14="http://schemas.microsoft.com/office/word/2010/wordprocessingDrawing" xmlns:wp="http://schemas.openxmlformats.org/drawingml/2006/wordprocessingDrawing" xmlns:w10="urn:schemas-microsoft-com:office:word" xmlns:w="http://schemas.openxmlformats.org/wordprocessingml/2006/main" xmlns:w14="http://schemas.microsoft.com/office/word/2010/wordml" xmlns:w15="http://schemas.microsoft.com/office/word/2012/wordml" xmlns:w16se="http://schemas.microsoft.com/office/word/2015/wordml/symex" xmlns:wpg="http://schemas.microsoft.com/office/word/2010/wordprocessingGroup" xmlns:wpi="http://schemas.microsoft.com/office/word/2010/wordprocessingInk" xmlns:wne="http://schemas.microsoft.com/office/word/2006/wordml" xmlns:wps="http://schemas.microsoft.com/office/word/2010/wordprocessingShape" mc:Ignorable="w14 w15 w16se wp14">
   <w:body>
     <w:sdt>
       <w:sdtPr>
@@ -47,7 +47,7 @@
             <w:rPr>
               <w:rFonts w:ascii="NewsGotT" w:hAnsi="NewsGotT"/>
               <w:noProof/>
-              <w:lang w:val="en-US"/>
+              <w:lang w:eastAsia="es-ES"/>
             </w:rPr>
             <mc:AlternateContent>
               <mc:Choice Requires="wps">
@@ -124,7 +124,7 @@
                   </wp:anchor>
                 </w:drawing>
               </mc:Choice>
-              <mc:Fallback xmlns:cx="http://schemas.microsoft.com/office/drawing/2014/chartex" xmlns:cx1="http://schemas.microsoft.com/office/drawing/2015/9/8/chartex" xmlns:cx2="http://schemas.microsoft.com/office/drawing/2015/10/21/chartex" xmlns:cx3="http://schemas.microsoft.com/office/drawing/2016/5/9/chartex" xmlns:cx4="http://schemas.microsoft.com/office/drawing/2016/5/10/chartex" xmlns:cx5="http://schemas.microsoft.com/office/drawing/2016/5/11/chartex" xmlns:cx6="http://schemas.microsoft.com/office/drawing/2016/5/12/chartex" xmlns:cx7="http://schemas.microsoft.com/office/drawing/2016/5/13/chartex" xmlns:cx8="http://schemas.microsoft.com/office/drawing/2016/5/14/chartex" xmlns:aink="http://schemas.microsoft.com/office/drawing/2016/ink" xmlns:am3d="http://schemas.microsoft.com/office/drawing/2017/model3d" xmlns:w16cid="http://schemas.microsoft.com/office/word/2016/wordml/cid" xmlns:w16se="http://schemas.microsoft.com/office/word/2015/wordml/symex">
+              <mc:Fallback xmlns:mo="http://schemas.microsoft.com/office/mac/office/2008/main" xmlns:mv="urn:schemas-microsoft-com:mac:vml" xmlns:cx2="http://schemas.microsoft.com/office/drawing/2015/10/21/chartex" xmlns:cx3="http://schemas.microsoft.com/office/drawing/2016/5/9/chartex" xmlns:cx4="http://schemas.microsoft.com/office/drawing/2016/5/10/chartex" xmlns:cx5="http://schemas.microsoft.com/office/drawing/2016/5/11/chartex" xmlns:cx6="http://schemas.microsoft.com/office/drawing/2016/5/12/chartex" xmlns:cx7="http://schemas.microsoft.com/office/drawing/2016/5/13/chartex" xmlns:cx8="http://schemas.microsoft.com/office/drawing/2016/5/14/chartex" xmlns:aink="http://schemas.microsoft.com/office/drawing/2016/ink" xmlns:am3d="http://schemas.microsoft.com/office/drawing/2017/model3d" xmlns:w16cid="http://schemas.microsoft.com/office/word/2016/wordml/cid">
                 <w:pict>
                   <v:rect w14:anchorId="34B9810D" id="4 Rectángulo" o:spid="_x0000_s1026" style="position:absolute;left:0;text-align:left;margin-left:0;margin-top:-42.3pt;width:549.8pt;height:732pt;z-index:-251666944;visibility:visible;mso-wrap-style:square;mso-width-percent:0;mso-height-percent:0;mso-wrap-distance-left:9pt;mso-wrap-distance-top:0;mso-wrap-distance-right:9pt;mso-wrap-distance-bottom:0;mso-position-horizontal:center;mso-position-horizontal-relative:margin;mso-position-vertical:absolute;mso-position-vertical-relative:text;mso-width-percent:0;mso-height-percent:0;mso-width-relative:margin;mso-height-relative:margin;v-text-anchor:middle" o:gfxdata="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" fillcolor="white [3201]" strokecolor="#1f497d [3215]" strokeweight="2pt">
                     <v:textbox>
@@ -146,7 +146,7 @@
             <w:rPr>
               <w:rFonts w:ascii="NewsGotT" w:hAnsi="NewsGotT"/>
               <w:noProof/>
-              <w:lang w:val="en-US"/>
+              <w:lang w:eastAsia="es-ES"/>
             </w:rPr>
             <mc:AlternateContent>
               <mc:Choice Requires="wps">
@@ -214,7 +214,7 @@
                   </wp:anchor>
                 </w:drawing>
               </mc:Choice>
-              <mc:Fallback xmlns:cx="http://schemas.microsoft.com/office/drawing/2014/chartex" xmlns:cx1="http://schemas.microsoft.com/office/drawing/2015/9/8/chartex" xmlns:cx2="http://schemas.microsoft.com/office/drawing/2015/10/21/chartex" xmlns:cx3="http://schemas.microsoft.com/office/drawing/2016/5/9/chartex" xmlns:cx4="http://schemas.microsoft.com/office/drawing/2016/5/10/chartex" xmlns:cx5="http://schemas.microsoft.com/office/drawing/2016/5/11/chartex" xmlns:cx6="http://schemas.microsoft.com/office/drawing/2016/5/12/chartex" xmlns:cx7="http://schemas.microsoft.com/office/drawing/2016/5/13/chartex" xmlns:cx8="http://schemas.microsoft.com/office/drawing/2016/5/14/chartex" xmlns:aink="http://schemas.microsoft.com/office/drawing/2016/ink" xmlns:am3d="http://schemas.microsoft.com/office/drawing/2017/model3d" xmlns:w16cid="http://schemas.microsoft.com/office/word/2016/wordml/cid" xmlns:w16se="http://schemas.microsoft.com/office/word/2015/wordml/symex">
+              <mc:Fallback xmlns:mo="http://schemas.microsoft.com/office/mac/office/2008/main" xmlns:mv="urn:schemas-microsoft-com:mac:vml" xmlns:cx2="http://schemas.microsoft.com/office/drawing/2015/10/21/chartex" xmlns:cx3="http://schemas.microsoft.com/office/drawing/2016/5/9/chartex" xmlns:cx4="http://schemas.microsoft.com/office/drawing/2016/5/10/chartex" xmlns:cx5="http://schemas.microsoft.com/office/drawing/2016/5/11/chartex" xmlns:cx6="http://schemas.microsoft.com/office/drawing/2016/5/12/chartex" xmlns:cx7="http://schemas.microsoft.com/office/drawing/2016/5/13/chartex" xmlns:cx8="http://schemas.microsoft.com/office/drawing/2016/5/14/chartex" xmlns:aink="http://schemas.microsoft.com/office/drawing/2016/ink" xmlns:am3d="http://schemas.microsoft.com/office/drawing/2017/model3d" xmlns:w16cid="http://schemas.microsoft.com/office/word/2016/wordml/cid">
                 <w:pict>
                   <v:rect w14:anchorId="12366E7F" id="3 Rectángulo" o:spid="_x0000_s1026" style="position:absolute;margin-left:-86pt;margin-top:-70.85pt;width:614.35pt;height:11in;z-index:-251667968;visibility:visible;mso-wrap-style:square;mso-width-percent:0;mso-wrap-distance-left:9pt;mso-wrap-distance-top:0;mso-wrap-distance-right:9pt;mso-wrap-distance-bottom:0;mso-position-horizontal:absolute;mso-position-horizontal-relative:text;mso-position-vertical:absolute;mso-position-vertical-relative:text;mso-width-percent:0;mso-width-relative:margin;v-text-anchor:middle" o:gfxdata="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" fillcolor="#1f497d [3215]" stroked="f" strokeweight="2pt"/>
                 </w:pict>
@@ -309,7 +309,7 @@
           <w:r>
             <w:rPr>
               <w:noProof/>
-              <w:lang w:val="en-US"/>
+              <w:lang w:eastAsia="es-ES"/>
             </w:rPr>
             <w:drawing>
               <wp:anchor distT="0" distB="0" distL="114300" distR="114300" simplePos="0" relativeHeight="251665408" behindDoc="1" locked="0" layoutInCell="1" allowOverlap="1" wp14:anchorId="6CDCA141" wp14:editId="672326A8">
@@ -468,7 +468,7 @@
             <w:rPr>
               <w:rFonts w:ascii="NewsGotT" w:hAnsi="NewsGotT"/>
               <w:noProof/>
-              <w:lang w:val="en-US"/>
+              <w:lang w:eastAsia="es-ES"/>
             </w:rPr>
             <mc:AlternateContent>
               <mc:Choice Requires="wps">
@@ -520,7 +520,7 @@
                             <w:txbxContent>
                               <w:p>
                                 <w:pPr>
-                                  <w:pStyle w:val="NoSpacing"/>
+                                  <w:pStyle w:val="Sinespaciado"/>
                                   <w:jc w:val="right"/>
                                   <w:rPr>
                                     <w:rFonts w:asciiTheme="majorHAnsi" w:eastAsiaTheme="majorEastAsia" w:hAnsiTheme="majorHAnsi" w:cstheme="majorBidi"/>
@@ -558,7 +558,7 @@
                   </wp:anchor>
                 </w:drawing>
               </mc:Choice>
-              <mc:Fallback xmlns:cx="http://schemas.microsoft.com/office/drawing/2014/chartex" xmlns:cx1="http://schemas.microsoft.com/office/drawing/2015/9/8/chartex" xmlns:cx2="http://schemas.microsoft.com/office/drawing/2015/10/21/chartex" xmlns:cx3="http://schemas.microsoft.com/office/drawing/2016/5/9/chartex" xmlns:cx4="http://schemas.microsoft.com/office/drawing/2016/5/10/chartex" xmlns:cx5="http://schemas.microsoft.com/office/drawing/2016/5/11/chartex" xmlns:cx6="http://schemas.microsoft.com/office/drawing/2016/5/12/chartex" xmlns:cx7="http://schemas.microsoft.com/office/drawing/2016/5/13/chartex" xmlns:cx8="http://schemas.microsoft.com/office/drawing/2016/5/14/chartex" xmlns:aink="http://schemas.microsoft.com/office/drawing/2016/ink" xmlns:am3d="http://schemas.microsoft.com/office/drawing/2017/model3d" xmlns:w16cid="http://schemas.microsoft.com/office/word/2016/wordml/cid" xmlns:w16se="http://schemas.microsoft.com/office/word/2015/wordml/symex">
+              <mc:Fallback xmlns:mo="http://schemas.microsoft.com/office/mac/office/2008/main" xmlns:mv="urn:schemas-microsoft-com:mac:vml" xmlns:cx2="http://schemas.microsoft.com/office/drawing/2015/10/21/chartex" xmlns:cx3="http://schemas.microsoft.com/office/drawing/2016/5/9/chartex" xmlns:cx4="http://schemas.microsoft.com/office/drawing/2016/5/10/chartex" xmlns:cx5="http://schemas.microsoft.com/office/drawing/2016/5/11/chartex" xmlns:cx6="http://schemas.microsoft.com/office/drawing/2016/5/12/chartex" xmlns:cx7="http://schemas.microsoft.com/office/drawing/2016/5/13/chartex" xmlns:cx8="http://schemas.microsoft.com/office/drawing/2016/5/14/chartex" xmlns:aink="http://schemas.microsoft.com/office/drawing/2016/ink" xmlns:am3d="http://schemas.microsoft.com/office/drawing/2017/model3d" xmlns:w16cid="http://schemas.microsoft.com/office/word/2016/wordml/cid">
                 <w:pict>
                   <v:rect w14:anchorId="4A8EF889" id="Rectángulo 16" o:spid="_x0000_s1027" style="position:absolute;margin-left:0;margin-top:340.95pt;width:548.45pt;height:59.85pt;z-index:251647488;visibility:visible;mso-wrap-style:square;mso-width-percent:0;mso-height-percent:0;mso-wrap-distance-left:9pt;mso-wrap-distance-top:0;mso-wrap-distance-right:9pt;mso-wrap-distance-bottom:0;mso-position-horizontal:center;mso-position-horizontal-relative:margin;mso-position-vertical:absolute;mso-position-vertical-relative:page;mso-width-percent:0;mso-height-percent:0;mso-width-relative:page;mso-height-relative:page;v-text-anchor:middle" o:gfxdata="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" o:allowincell="f" fillcolor="#272727 [2749]" stroked="f" strokeweight="1pt">
                     <v:textbox inset="14.4pt,,14.4pt">
@@ -663,7 +663,7 @@
               <w:noProof/>
               <w:sz w:val="40"/>
               <w:szCs w:val="40"/>
-              <w:lang w:val="en-US"/>
+              <w:lang w:eastAsia="es-ES"/>
             </w:rPr>
             <mc:AlternateContent>
               <mc:Choice Requires="wps">
@@ -769,7 +769,7 @@
                                     <w:szCs w:val="28"/>
                                     <w:lang w:val="es-PE" w:eastAsia="es-PE"/>
                                   </w:rPr>
-                                  <w:t>4.1</w:t>
+                                  <w:t>4.3</w:t>
                                 </w:r>
                               </w:p>
                             </w:txbxContent>
@@ -789,7 +789,7 @@
                   </wp:anchor>
                 </w:drawing>
               </mc:Choice>
-              <mc:Fallback xmlns:cx="http://schemas.microsoft.com/office/drawing/2014/chartex" xmlns:cx1="http://schemas.microsoft.com/office/drawing/2015/9/8/chartex" xmlns:cx2="http://schemas.microsoft.com/office/drawing/2015/10/21/chartex" xmlns:cx3="http://schemas.microsoft.com/office/drawing/2016/5/9/chartex" xmlns:cx4="http://schemas.microsoft.com/office/drawing/2016/5/10/chartex" xmlns:cx5="http://schemas.microsoft.com/office/drawing/2016/5/11/chartex" xmlns:cx6="http://schemas.microsoft.com/office/drawing/2016/5/12/chartex" xmlns:cx7="http://schemas.microsoft.com/office/drawing/2016/5/13/chartex" xmlns:cx8="http://schemas.microsoft.com/office/drawing/2016/5/14/chartex" xmlns:aink="http://schemas.microsoft.com/office/drawing/2016/ink" xmlns:am3d="http://schemas.microsoft.com/office/drawing/2017/model3d" xmlns:w16cid="http://schemas.microsoft.com/office/word/2016/wordml/cid" xmlns:w16se="http://schemas.microsoft.com/office/word/2015/wordml/symex">
+              <mc:Fallback>
                 <w:pict>
                   <v:shapetype w14:anchorId="0B7036EC" id="_x0000_t202" coordsize="21600,21600" o:spt="202" path="m,l,21600r21600,l21600,xe">
                     <v:stroke joinstyle="miter"/>
@@ -858,7 +858,7 @@
                               <w:szCs w:val="28"/>
                               <w:lang w:val="es-PE" w:eastAsia="es-PE"/>
                             </w:rPr>
-                            <w:t>4.1</w:t>
+                            <w:t>4.3</w:t>
                           </w:r>
                         </w:p>
                       </w:txbxContent>
@@ -1059,7 +1059,7 @@
               <w:noProof/>
               <w:sz w:val="40"/>
               <w:szCs w:val="40"/>
-              <w:lang w:val="en-US"/>
+              <w:lang w:eastAsia="es-ES"/>
             </w:rPr>
             <mc:AlternateContent>
               <mc:Choice Requires="wps">
@@ -1161,7 +1161,7 @@
                   </wp:anchor>
                 </w:drawing>
               </mc:Choice>
-              <mc:Fallback xmlns:cx="http://schemas.microsoft.com/office/drawing/2014/chartex" xmlns:cx1="http://schemas.microsoft.com/office/drawing/2015/9/8/chartex" xmlns:cx2="http://schemas.microsoft.com/office/drawing/2015/10/21/chartex" xmlns:cx3="http://schemas.microsoft.com/office/drawing/2016/5/9/chartex" xmlns:cx4="http://schemas.microsoft.com/office/drawing/2016/5/10/chartex" xmlns:cx5="http://schemas.microsoft.com/office/drawing/2016/5/11/chartex" xmlns:cx6="http://schemas.microsoft.com/office/drawing/2016/5/12/chartex" xmlns:cx7="http://schemas.microsoft.com/office/drawing/2016/5/13/chartex" xmlns:cx8="http://schemas.microsoft.com/office/drawing/2016/5/14/chartex" xmlns:aink="http://schemas.microsoft.com/office/drawing/2016/ink" xmlns:am3d="http://schemas.microsoft.com/office/drawing/2017/model3d" xmlns:w16cid="http://schemas.microsoft.com/office/word/2016/wordml/cid" xmlns:w16se="http://schemas.microsoft.com/office/word/2015/wordml/symex">
+              <mc:Fallback xmlns:mo="http://schemas.microsoft.com/office/mac/office/2008/main" xmlns:mv="urn:schemas-microsoft-com:mac:vml" xmlns:cx2="http://schemas.microsoft.com/office/drawing/2015/10/21/chartex" xmlns:cx3="http://schemas.microsoft.com/office/drawing/2016/5/9/chartex" xmlns:cx4="http://schemas.microsoft.com/office/drawing/2016/5/10/chartex" xmlns:cx5="http://schemas.microsoft.com/office/drawing/2016/5/11/chartex" xmlns:cx6="http://schemas.microsoft.com/office/drawing/2016/5/12/chartex" xmlns:cx7="http://schemas.microsoft.com/office/drawing/2016/5/13/chartex" xmlns:cx8="http://schemas.microsoft.com/office/drawing/2016/5/14/chartex" xmlns:aink="http://schemas.microsoft.com/office/drawing/2016/ink" xmlns:am3d="http://schemas.microsoft.com/office/drawing/2017/model3d" xmlns:w16cid="http://schemas.microsoft.com/office/word/2016/wordml/cid">
                 <w:pict>
                   <v:shape w14:anchorId="3D064566" id="_x0000_s1029" type="#_x0000_t202" style="position:absolute;left:0;text-align:left;margin-left:0;margin-top:15.2pt;width:309.75pt;height:39.45pt;z-index:251664384;visibility:visible;mso-wrap-style:square;mso-width-percent:0;mso-height-percent:200;mso-wrap-distance-left:9pt;mso-wrap-distance-top:3.6pt;mso-wrap-distance-right:9pt;mso-wrap-distance-bottom:3.6pt;mso-position-horizontal:center;mso-position-horizontal-relative:margin;mso-position-vertical:absolute;mso-position-vertical-relative:text;mso-width-percent:0;mso-height-percent:200;mso-width-relative:margin;mso-height-relative:margin;v-text-anchor:top" o:gfxdata="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" stroked="f">
                     <v:textbox style="mso-fit-shape-to-text:t">
@@ -1332,6 +1332,7 @@
                     <w:szCs w:val="22"/>
                   </w:rPr>
                 </w:pPr>
+                <w:proofErr w:type="spellStart"/>
                 <w:r>
                   <w:rPr>
                     <w:rFonts w:hint="eastAsia"/>
@@ -1345,8 +1346,25 @@
                     <w:sz w:val="22"/>
                     <w:szCs w:val="22"/>
                   </w:rPr>
-                  <w:t>nnovative Software Solutions</w:t>
-                </w:r>
+                  <w:t>nnovative</w:t>
+                </w:r>
+                <w:proofErr w:type="spellEnd"/>
+                <w:r>
+                  <w:rPr>
+                    <w:sz w:val="22"/>
+                    <w:szCs w:val="22"/>
+                  </w:rPr>
+                  <w:t xml:space="preserve"> Software </w:t>
+                </w:r>
+                <w:proofErr w:type="spellStart"/>
+                <w:r>
+                  <w:rPr>
+                    <w:sz w:val="22"/>
+                    <w:szCs w:val="22"/>
+                  </w:rPr>
+                  <w:t>Solutions</w:t>
+                </w:r>
+                <w:proofErr w:type="spellEnd"/>
               </w:p>
             </w:tc>
           </w:tr>
@@ -1665,7 +1683,7 @@
                     <w:sz w:val="22"/>
                     <w:szCs w:val="22"/>
                   </w:rPr>
-                  <w:t>1</w:t>
+                  <w:t>2</w:t>
                 </w:r>
               </w:p>
             </w:tc>
@@ -2471,8 +2489,17 @@
                     <w:sz w:val="22"/>
                     <w:szCs w:val="22"/>
                   </w:rPr>
-                  <w:t>Luciano Carhuaricra</w:t>
-                </w:r>
+                  <w:t xml:space="preserve">Luciano </w:t>
+                </w:r>
+                <w:proofErr w:type="spellStart"/>
+                <w:r>
+                  <w:rPr>
+                    <w:sz w:val="22"/>
+                    <w:szCs w:val="22"/>
+                  </w:rPr>
+                  <w:t>Carhuaricra</w:t>
+                </w:r>
+                <w:proofErr w:type="spellEnd"/>
               </w:p>
             </w:tc>
             <w:tc>
@@ -3017,12 +3044,21 @@
                     <w:szCs w:val="22"/>
                   </w:rPr>
                 </w:pPr>
-                <w:r>
-                  <w:rPr>
-                    <w:sz w:val="22"/>
-                    <w:szCs w:val="22"/>
-                  </w:rPr>
-                  <w:t>Gianmar Sánchez</w:t>
+                <w:proofErr w:type="spellStart"/>
+                <w:r>
+                  <w:rPr>
+                    <w:sz w:val="22"/>
+                    <w:szCs w:val="22"/>
+                  </w:rPr>
+                  <w:t>Gianmar</w:t>
+                </w:r>
+                <w:proofErr w:type="spellEnd"/>
+                <w:r>
+                  <w:rPr>
+                    <w:sz w:val="22"/>
+                    <w:szCs w:val="22"/>
+                  </w:rPr>
+                  <w:t xml:space="preserve"> Sánchez</w:t>
                 </w:r>
               </w:p>
             </w:tc>
@@ -3146,12 +3182,21 @@
                     <w:szCs w:val="22"/>
                   </w:rPr>
                 </w:pPr>
-                <w:r>
-                  <w:rPr>
-                    <w:sz w:val="22"/>
-                    <w:szCs w:val="22"/>
-                  </w:rPr>
-                  <w:t>Joselin Tiburcio</w:t>
+                <w:proofErr w:type="spellStart"/>
+                <w:r>
+                  <w:rPr>
+                    <w:sz w:val="22"/>
+                    <w:szCs w:val="22"/>
+                  </w:rPr>
+                  <w:t>Joselin</w:t>
+                </w:r>
+                <w:proofErr w:type="spellEnd"/>
+                <w:r>
+                  <w:rPr>
+                    <w:sz w:val="22"/>
+                    <w:szCs w:val="22"/>
+                  </w:rPr>
+                  <w:t xml:space="preserve"> Tiburcio</w:t>
                 </w:r>
               </w:p>
             </w:tc>
@@ -3397,12 +3442,21 @@
                     <w:szCs w:val="22"/>
                   </w:rPr>
                 </w:pPr>
-                <w:r>
-                  <w:rPr>
-                    <w:sz w:val="22"/>
-                    <w:szCs w:val="22"/>
-                  </w:rPr>
-                  <w:t>Joselin Tiburcio</w:t>
+                <w:proofErr w:type="spellStart"/>
+                <w:r>
+                  <w:rPr>
+                    <w:sz w:val="22"/>
+                    <w:szCs w:val="22"/>
+                  </w:rPr>
+                  <w:t>Joselin</w:t>
+                </w:r>
+                <w:proofErr w:type="spellEnd"/>
+                <w:r>
+                  <w:rPr>
+                    <w:sz w:val="22"/>
+                    <w:szCs w:val="22"/>
+                  </w:rPr>
+                  <w:t xml:space="preserve"> Tiburcio</w:t>
                 </w:r>
               </w:p>
             </w:tc>
@@ -3519,12 +3573,21 @@
                     <w:szCs w:val="22"/>
                   </w:rPr>
                 </w:pPr>
-                <w:r>
-                  <w:rPr>
-                    <w:sz w:val="22"/>
-                    <w:szCs w:val="22"/>
-                  </w:rPr>
-                  <w:t xml:space="preserve">Gianmar </w:t>
+                <w:proofErr w:type="spellStart"/>
+                <w:r>
+                  <w:rPr>
+                    <w:sz w:val="22"/>
+                    <w:szCs w:val="22"/>
+                  </w:rPr>
+                  <w:t>Gianmar</w:t>
+                </w:r>
+                <w:proofErr w:type="spellEnd"/>
+                <w:r>
+                  <w:rPr>
+                    <w:sz w:val="22"/>
+                    <w:szCs w:val="22"/>
+                  </w:rPr>
+                  <w:t xml:space="preserve"> </w:t>
                 </w:r>
                 <w:r>
                   <w:rPr>
@@ -3810,8 +3873,17 @@
                     <w:sz w:val="22"/>
                     <w:szCs w:val="22"/>
                   </w:rPr>
-                  <w:t>Luis Arce Llantoy</w:t>
-                </w:r>
+                  <w:t xml:space="preserve">Luis Arce </w:t>
+                </w:r>
+                <w:proofErr w:type="spellStart"/>
+                <w:r>
+                  <w:rPr>
+                    <w:sz w:val="22"/>
+                    <w:szCs w:val="22"/>
+                  </w:rPr>
+                  <w:t>Llantoy</w:t>
+                </w:r>
+                <w:proofErr w:type="spellEnd"/>
               </w:p>
             </w:tc>
             <w:tc>
@@ -4293,12 +4365,21 @@
                     <w:szCs w:val="22"/>
                   </w:rPr>
                 </w:pPr>
-                <w:r>
-                  <w:rPr>
-                    <w:sz w:val="22"/>
-                    <w:szCs w:val="22"/>
-                  </w:rPr>
-                  <w:t>Joselin Tiburcio</w:t>
+                <w:proofErr w:type="spellStart"/>
+                <w:r>
+                  <w:rPr>
+                    <w:sz w:val="22"/>
+                    <w:szCs w:val="22"/>
+                  </w:rPr>
+                  <w:t>Joselin</w:t>
+                </w:r>
+                <w:proofErr w:type="spellEnd"/>
+                <w:r>
+                  <w:rPr>
+                    <w:sz w:val="22"/>
+                    <w:szCs w:val="22"/>
+                  </w:rPr>
+                  <w:t xml:space="preserve"> Tiburcio</w:t>
                 </w:r>
               </w:p>
             </w:tc>
@@ -4793,8 +4874,17 @@
                     <w:sz w:val="22"/>
                     <w:szCs w:val="22"/>
                   </w:rPr>
-                  <w:t>Luciano Carhuaricra</w:t>
-                </w:r>
+                  <w:t xml:space="preserve">Luciano </w:t>
+                </w:r>
+                <w:proofErr w:type="spellStart"/>
+                <w:r>
+                  <w:rPr>
+                    <w:sz w:val="22"/>
+                    <w:szCs w:val="22"/>
+                  </w:rPr>
+                  <w:t>Carhuaricra</w:t>
+                </w:r>
+                <w:proofErr w:type="spellEnd"/>
               </w:p>
             </w:tc>
             <w:tc>
@@ -4845,6 +4935,7 @@
                   <w:pStyle w:val="TableContents"/>
                   <w:jc w:val="center"/>
                   <w:rPr>
+                    <w:rFonts w:hint="eastAsia"/>
                     <w:sz w:val="22"/>
                     <w:szCs w:val="22"/>
                   </w:rPr>
@@ -4874,6 +4965,7 @@
                   <w:pStyle w:val="TableContents"/>
                   <w:jc w:val="center"/>
                   <w:rPr>
+                    <w:rFonts w:hint="eastAsia"/>
                     <w:sz w:val="22"/>
                     <w:szCs w:val="22"/>
                   </w:rPr>
@@ -4903,17 +4995,36 @@
                   <w:pStyle w:val="TableContents"/>
                   <w:jc w:val="center"/>
                   <w:rPr>
+                    <w:rFonts w:hint="eastAsia"/>
                     <w:sz w:val="22"/>
                     <w:szCs w:val="22"/>
                   </w:rPr>
                 </w:pPr>
-                <w:r>
-                  <w:rPr>
-                    <w:sz w:val="22"/>
-                    <w:szCs w:val="22"/>
-                  </w:rPr>
-                  <w:t>Gianmar Sanchez</w:t>
-                </w:r>
+                <w:proofErr w:type="spellStart"/>
+                <w:r>
+                  <w:rPr>
+                    <w:sz w:val="22"/>
+                    <w:szCs w:val="22"/>
+                  </w:rPr>
+                  <w:t>Gianmar</w:t>
+                </w:r>
+                <w:proofErr w:type="spellEnd"/>
+                <w:r>
+                  <w:rPr>
+                    <w:sz w:val="22"/>
+                    <w:szCs w:val="22"/>
+                  </w:rPr>
+                  <w:t xml:space="preserve"> </w:t>
+                </w:r>
+                <w:proofErr w:type="spellStart"/>
+                <w:r>
+                  <w:rPr>
+                    <w:sz w:val="22"/>
+                    <w:szCs w:val="22"/>
+                  </w:rPr>
+                  <w:t>Sanchez</w:t>
+                </w:r>
+                <w:proofErr w:type="spellEnd"/>
               </w:p>
             </w:tc>
             <w:tc>
@@ -4932,6 +5043,7 @@
                   <w:pStyle w:val="TableContents"/>
                   <w:jc w:val="center"/>
                   <w:rPr>
+                    <w:rFonts w:hint="eastAsia"/>
                     <w:sz w:val="22"/>
                     <w:szCs w:val="22"/>
                   </w:rPr>
@@ -4942,9 +5054,143 @@
                     <w:szCs w:val="22"/>
                   </w:rPr>
                   <w:t>02/05/2018</w:t>
+                </w:r>
+              </w:p>
+            </w:tc>
+          </w:tr>
+          <w:tr>
+            <w:tc>
+              <w:tcPr>
+                <w:tcW w:w="993" w:type="dxa"/>
+                <w:tcMar>
+                  <w:top w:w="55" w:type="dxa"/>
+                  <w:left w:w="55" w:type="dxa"/>
+                  <w:bottom w:w="55" w:type="dxa"/>
+                  <w:right w:w="55" w:type="dxa"/>
+                </w:tcMar>
+                <w:vAlign w:val="center"/>
+              </w:tcPr>
+              <w:p>
+                <w:pPr>
+                  <w:pStyle w:val="TableContents"/>
+                  <w:jc w:val="center"/>
+                  <w:rPr>
+                    <w:sz w:val="22"/>
+                    <w:szCs w:val="22"/>
+                  </w:rPr>
+                </w:pPr>
+                <w:r>
+                  <w:rPr>
+                    <w:sz w:val="22"/>
+                    <w:szCs w:val="22"/>
+                  </w:rPr>
+                  <w:lastRenderedPageBreak/>
+                  <w:t>4.3</w:t>
+                </w:r>
+              </w:p>
+            </w:tc>
+            <w:tc>
+              <w:tcPr>
+                <w:tcW w:w="3260" w:type="dxa"/>
+                <w:tcMar>
+                  <w:top w:w="55" w:type="dxa"/>
+                  <w:left w:w="55" w:type="dxa"/>
+                  <w:bottom w:w="55" w:type="dxa"/>
+                  <w:right w:w="55" w:type="dxa"/>
+                </w:tcMar>
+                <w:vAlign w:val="center"/>
+              </w:tcPr>
+              <w:p>
+                <w:pPr>
+                  <w:pStyle w:val="TableContents"/>
+                  <w:jc w:val="center"/>
+                  <w:rPr>
+                    <w:sz w:val="22"/>
+                    <w:szCs w:val="22"/>
+                  </w:rPr>
+                </w:pPr>
+                <w:r>
+                  <w:rPr>
+                    <w:sz w:val="22"/>
+                    <w:szCs w:val="22"/>
+                  </w:rPr>
+                  <w:t>Borra concept</w:t>
+                </w:r>
+                <w:r>
+                  <w:rPr>
+                    <w:rFonts w:hint="eastAsia"/>
+                    <w:sz w:val="22"/>
+                    <w:szCs w:val="22"/>
+                  </w:rPr>
+                  <w:t>o</w:t>
                 </w:r>
                 <w:bookmarkStart w:id="4" w:name="_GoBack"/>
                 <w:bookmarkEnd w:id="4"/>
+                <w:r>
+                  <w:rPr>
+                    <w:sz w:val="22"/>
+                    <w:szCs w:val="22"/>
+                  </w:rPr>
+                  <w:t xml:space="preserve"> de roles</w:t>
+                </w:r>
+              </w:p>
+            </w:tc>
+            <w:tc>
+              <w:tcPr>
+                <w:tcW w:w="2835" w:type="dxa"/>
+                <w:tcMar>
+                  <w:top w:w="55" w:type="dxa"/>
+                  <w:left w:w="55" w:type="dxa"/>
+                  <w:bottom w:w="55" w:type="dxa"/>
+                  <w:right w:w="55" w:type="dxa"/>
+                </w:tcMar>
+                <w:vAlign w:val="center"/>
+              </w:tcPr>
+              <w:p>
+                <w:pPr>
+                  <w:pStyle w:val="TableContents"/>
+                  <w:jc w:val="center"/>
+                  <w:rPr>
+                    <w:sz w:val="22"/>
+                    <w:szCs w:val="22"/>
+                  </w:rPr>
+                </w:pPr>
+                <w:r>
+                  <w:rPr>
+                    <w:sz w:val="22"/>
+                    <w:szCs w:val="22"/>
+                  </w:rPr>
+                  <w:t>Luis Arce</w:t>
+                </w:r>
+              </w:p>
+            </w:tc>
+            <w:tc>
+              <w:tcPr>
+                <w:tcW w:w="1982" w:type="dxa"/>
+                <w:tcMar>
+                  <w:top w:w="55" w:type="dxa"/>
+                  <w:left w:w="55" w:type="dxa"/>
+                  <w:bottom w:w="55" w:type="dxa"/>
+                  <w:right w:w="55" w:type="dxa"/>
+                </w:tcMar>
+                <w:vAlign w:val="center"/>
+              </w:tcPr>
+              <w:p>
+                <w:pPr>
+                  <w:pStyle w:val="TableContents"/>
+                  <w:jc w:val="center"/>
+                  <w:rPr>
+                    <w:sz w:val="22"/>
+                    <w:szCs w:val="22"/>
+                  </w:rPr>
+                </w:pPr>
+                <w:r>
+                  <w:rPr>
+                    <w:sz w:val="22"/>
+                    <w:szCs w:val="22"/>
+                  </w:rPr>
+                  <w:t>03/05/2018</w:t>
+                </w:r>
               </w:p>
             </w:tc>
           </w:tr>
@@ -5483,7 +5729,7 @@
         </w:tbl>
         <w:p>
           <w:pPr>
-            <w:pStyle w:val="TOCHeading"/>
+            <w:pStyle w:val="TtuloTDC"/>
             <w:rPr>
               <w:rFonts w:asciiTheme="minorHAnsi" w:eastAsiaTheme="minorHAnsi" w:hAnsiTheme="minorHAnsi" w:cstheme="minorBidi"/>
               <w:b w:val="0"/>
@@ -5621,6 +5867,7 @@
               <w:b/>
               <w:bCs/>
             </w:rPr>
+            <w:lastRenderedPageBreak/>
             <w:br w:type="page"/>
           </w:r>
         </w:p>
@@ -5645,7 +5892,7 @@
           <w:sdtContent>
             <w:p>
               <w:pPr>
-                <w:pStyle w:val="TOCHeading"/>
+                <w:pStyle w:val="TtuloTDC"/>
               </w:pPr>
               <w:r>
                 <w:rPr>
@@ -5656,7 +5903,7 @@
             </w:p>
             <w:p>
               <w:pPr>
-                <w:pStyle w:val="TOC1"/>
+                <w:pStyle w:val="TDC1"/>
                 <w:tabs>
                   <w:tab w:val="left" w:pos="390"/>
                   <w:tab w:val="right" w:leader="dot" w:pos="8828"/>
@@ -5683,7 +5930,7 @@
               <w:hyperlink w:anchor="_Toc513010541" w:history="1">
                 <w:r>
                   <w:rPr>
-                    <w:rStyle w:val="Hyperlink"/>
+                    <w:rStyle w:val="Hipervnculo"/>
                     <w:noProof/>
                   </w:rPr>
                   <w:t>1.</w:t>
@@ -5702,7 +5949,7 @@
                 </w:r>
                 <w:r>
                   <w:rPr>
-                    <w:rStyle w:val="Hyperlink"/>
+                    <w:rStyle w:val="Hipervnculo"/>
                     <w:noProof/>
                   </w:rPr>
                   <w:t>Introducción</w:t>
@@ -5759,7 +6006,7 @@
             </w:p>
             <w:p>
               <w:pPr>
-                <w:pStyle w:val="TOC2"/>
+                <w:pStyle w:val="TDC2"/>
                 <w:tabs>
                   <w:tab w:val="left" w:pos="561"/>
                   <w:tab w:val="right" w:leader="dot" w:pos="8828"/>
@@ -5776,7 +6023,7 @@
               <w:hyperlink w:anchor="_Toc513010542" w:history="1">
                 <w:r>
                   <w:rPr>
-                    <w:rStyle w:val="Hyperlink"/>
+                    <w:rStyle w:val="Hipervnculo"/>
                     <w:noProof/>
                     <w:lang w:val="es-ES_tradnl"/>
                   </w:rPr>
@@ -5795,7 +6042,7 @@
                 </w:r>
                 <w:r>
                   <w:rPr>
-                    <w:rStyle w:val="Hyperlink"/>
+                    <w:rStyle w:val="Hipervnculo"/>
                     <w:noProof/>
                   </w:rPr>
                   <w:t>Propósito</w:t>
@@ -5852,7 +6099,7 @@
             </w:p>
             <w:p>
               <w:pPr>
-                <w:pStyle w:val="TOC2"/>
+                <w:pStyle w:val="TDC2"/>
                 <w:tabs>
                   <w:tab w:val="left" w:pos="561"/>
                   <w:tab w:val="right" w:leader="dot" w:pos="8828"/>
@@ -5869,7 +6116,7 @@
               <w:hyperlink w:anchor="_Toc513010543" w:history="1">
                 <w:r>
                   <w:rPr>
-                    <w:rStyle w:val="Hyperlink"/>
+                    <w:rStyle w:val="Hipervnculo"/>
                     <w:noProof/>
                   </w:rPr>
                   <w:t>1.2.</w:t>
@@ -5887,7 +6134,7 @@
                 </w:r>
                 <w:r>
                   <w:rPr>
-                    <w:rStyle w:val="Hyperlink"/>
+                    <w:rStyle w:val="Hipervnculo"/>
                     <w:noProof/>
                   </w:rPr>
                   <w:t>Aplicabilidad</w:t>
@@ -5944,7 +6191,7 @@
             </w:p>
             <w:p>
               <w:pPr>
-                <w:pStyle w:val="TOC2"/>
+                <w:pStyle w:val="TDC2"/>
                 <w:tabs>
                   <w:tab w:val="left" w:pos="561"/>
                   <w:tab w:val="right" w:leader="dot" w:pos="8828"/>
@@ -5961,7 +6208,7 @@
               <w:hyperlink w:anchor="_Toc513010544" w:history="1">
                 <w:r>
                   <w:rPr>
-                    <w:rStyle w:val="Hyperlink"/>
+                    <w:rStyle w:val="Hipervnculo"/>
                     <w:noProof/>
                   </w:rPr>
                   <w:t>1.3.</w:t>
@@ -5979,7 +6226,7 @@
                 </w:r>
                 <w:r>
                   <w:rPr>
-                    <w:rStyle w:val="Hyperlink"/>
+                    <w:rStyle w:val="Hipervnculo"/>
                     <w:noProof/>
                   </w:rPr>
                   <w:t>Gobierno y Alcance</w:t>
@@ -6036,7 +6283,7 @@
             </w:p>
             <w:p>
               <w:pPr>
-                <w:pStyle w:val="TOC2"/>
+                <w:pStyle w:val="TDC2"/>
                 <w:tabs>
                   <w:tab w:val="left" w:pos="561"/>
                   <w:tab w:val="right" w:leader="dot" w:pos="8828"/>
@@ -6053,7 +6300,7 @@
               <w:hyperlink w:anchor="_Toc513010545" w:history="1">
                 <w:r>
                   <w:rPr>
-                    <w:rStyle w:val="Hyperlink"/>
+                    <w:rStyle w:val="Hipervnculo"/>
                     <w:noProof/>
                   </w:rPr>
                   <w:t>1.4.</w:t>
@@ -6071,7 +6318,7 @@
                 </w:r>
                 <w:r>
                   <w:rPr>
-                    <w:rStyle w:val="Hyperlink"/>
+                    <w:rStyle w:val="Hipervnculo"/>
                     <w:noProof/>
                   </w:rPr>
                   <w:t>Definiciones</w:t>
@@ -6128,7 +6375,7 @@
             </w:p>
             <w:p>
               <w:pPr>
-                <w:pStyle w:val="TOC1"/>
+                <w:pStyle w:val="TDC1"/>
                 <w:tabs>
                   <w:tab w:val="left" w:pos="390"/>
                   <w:tab w:val="right" w:leader="dot" w:pos="8828"/>
@@ -6146,7 +6393,7 @@
               <w:hyperlink w:anchor="_Toc513010546" w:history="1">
                 <w:r>
                   <w:rPr>
-                    <w:rStyle w:val="Hyperlink"/>
+                    <w:rStyle w:val="Hipervnculo"/>
                     <w:noProof/>
                   </w:rPr>
                   <w:t>2.</w:t>
@@ -6165,7 +6412,7 @@
                 </w:r>
                 <w:r>
                   <w:rPr>
-                    <w:rStyle w:val="Hyperlink"/>
+                    <w:rStyle w:val="Hipervnculo"/>
                     <w:noProof/>
                   </w:rPr>
                   <w:t>Gestión de la SCM</w:t>
@@ -6222,7 +6469,7 @@
             </w:p>
             <w:p>
               <w:pPr>
-                <w:pStyle w:val="TOC2"/>
+                <w:pStyle w:val="TDC2"/>
                 <w:tabs>
                   <w:tab w:val="left" w:pos="561"/>
                   <w:tab w:val="right" w:leader="dot" w:pos="8828"/>
@@ -6239,7 +6486,7 @@
               <w:hyperlink w:anchor="_Toc513010547" w:history="1">
                 <w:r>
                   <w:rPr>
-                    <w:rStyle w:val="Hyperlink"/>
+                    <w:rStyle w:val="Hipervnculo"/>
                     <w:noProof/>
                   </w:rPr>
                   <w:t>2.1.</w:t>
@@ -6257,7 +6504,7 @@
                 </w:r>
                 <w:r>
                   <w:rPr>
-                    <w:rStyle w:val="Hyperlink"/>
+                    <w:rStyle w:val="Hipervnculo"/>
                     <w:noProof/>
                   </w:rPr>
                   <w:t>Organización</w:t>
@@ -6314,7 +6561,7 @@
             </w:p>
             <w:p>
               <w:pPr>
-                <w:pStyle w:val="TOC2"/>
+                <w:pStyle w:val="TDC2"/>
                 <w:tabs>
                   <w:tab w:val="left" w:pos="561"/>
                   <w:tab w:val="right" w:leader="dot" w:pos="8828"/>
@@ -6331,7 +6578,7 @@
               <w:hyperlink w:anchor="_Toc513010548" w:history="1">
                 <w:r>
                   <w:rPr>
-                    <w:rStyle w:val="Hyperlink"/>
+                    <w:rStyle w:val="Hipervnculo"/>
                     <w:noProof/>
                   </w:rPr>
                   <w:t>2.2.</w:t>
@@ -6349,7 +6596,7 @@
                 </w:r>
                 <w:r>
                   <w:rPr>
-                    <w:rStyle w:val="Hyperlink"/>
+                    <w:rStyle w:val="Hipervnculo"/>
                     <w:noProof/>
                   </w:rPr>
                   <w:t>Roles</w:t>
@@ -6406,7 +6653,7 @@
             </w:p>
             <w:p>
               <w:pPr>
-                <w:pStyle w:val="TOC2"/>
+                <w:pStyle w:val="TDC2"/>
                 <w:tabs>
                   <w:tab w:val="left" w:pos="561"/>
                   <w:tab w:val="right" w:leader="dot" w:pos="8828"/>
@@ -6423,7 +6670,7 @@
               <w:hyperlink w:anchor="_Toc513010549" w:history="1">
                 <w:r>
                   <w:rPr>
-                    <w:rStyle w:val="Hyperlink"/>
+                    <w:rStyle w:val="Hipervnculo"/>
                     <w:noProof/>
                   </w:rPr>
                   <w:t>2.3.</w:t>
@@ -6441,7 +6688,7 @@
                 </w:r>
                 <w:r>
                   <w:rPr>
-                    <w:rStyle w:val="Hyperlink"/>
+                    <w:rStyle w:val="Hipervnculo"/>
                     <w:noProof/>
                   </w:rPr>
                   <w:t>Políticas, directrices y procedimientos</w:t>
@@ -6498,7 +6745,7 @@
             </w:p>
             <w:p>
               <w:pPr>
-                <w:pStyle w:val="TOC2"/>
+                <w:pStyle w:val="TDC2"/>
                 <w:tabs>
                   <w:tab w:val="left" w:pos="561"/>
                   <w:tab w:val="right" w:leader="dot" w:pos="8828"/>
@@ -6515,7 +6762,7 @@
               <w:hyperlink w:anchor="_Toc513010550" w:history="1">
                 <w:r>
                   <w:rPr>
-                    <w:rStyle w:val="Hyperlink"/>
+                    <w:rStyle w:val="Hipervnculo"/>
                     <w:noProof/>
                   </w:rPr>
                   <w:t>2.4.</w:t>
@@ -6533,7 +6780,7 @@
                 </w:r>
                 <w:r>
                   <w:rPr>
-                    <w:rStyle w:val="Hyperlink"/>
+                    <w:rStyle w:val="Hipervnculo"/>
                     <w:noProof/>
                   </w:rPr>
                   <w:t>Herramientas, entorno e infraestructura</w:t>
@@ -6590,7 +6837,7 @@
             </w:p>
             <w:p>
               <w:pPr>
-                <w:pStyle w:val="TOC2"/>
+                <w:pStyle w:val="TDC2"/>
                 <w:tabs>
                   <w:tab w:val="left" w:pos="731"/>
                   <w:tab w:val="right" w:leader="dot" w:pos="8828"/>
@@ -6607,7 +6854,7 @@
               <w:hyperlink w:anchor="_Toc513010551" w:history="1">
                 <w:r>
                   <w:rPr>
-                    <w:rStyle w:val="Hyperlink"/>
+                    <w:rStyle w:val="Hipervnculo"/>
                     <w:noProof/>
                   </w:rPr>
                   <w:t>2.4.1.</w:t>
@@ -6625,7 +6872,7 @@
                 </w:r>
                 <w:r>
                   <w:rPr>
-                    <w:rStyle w:val="Hyperlink"/>
+                    <w:rStyle w:val="Hipervnculo"/>
                     <w:noProof/>
                   </w:rPr>
                   <w:t>Repositorio de gestión de código fuente</w:t>
@@ -6682,7 +6929,7 @@
             </w:p>
             <w:p>
               <w:pPr>
-                <w:pStyle w:val="TOC2"/>
+                <w:pStyle w:val="TDC2"/>
                 <w:tabs>
                   <w:tab w:val="left" w:pos="731"/>
                   <w:tab w:val="right" w:leader="dot" w:pos="8828"/>
@@ -6699,7 +6946,7 @@
               <w:hyperlink w:anchor="_Toc513010552" w:history="1">
                 <w:r>
                   <w:rPr>
-                    <w:rStyle w:val="Hyperlink"/>
+                    <w:rStyle w:val="Hipervnculo"/>
                     <w:noProof/>
                   </w:rPr>
                   <w:t>2.4.2.</w:t>
@@ -6717,7 +6964,7 @@
                 </w:r>
                 <w:r>
                   <w:rPr>
-                    <w:rStyle w:val="Hyperlink"/>
+                    <w:rStyle w:val="Hipervnculo"/>
                     <w:noProof/>
                   </w:rPr>
                   <w:t>Servidor de Integración Continua</w:t>
@@ -6774,7 +7021,7 @@
             </w:p>
             <w:p>
               <w:pPr>
-                <w:pStyle w:val="TOC2"/>
+                <w:pStyle w:val="TDC2"/>
                 <w:tabs>
                   <w:tab w:val="left" w:pos="731"/>
                   <w:tab w:val="right" w:leader="dot" w:pos="8828"/>
@@ -6791,7 +7038,7 @@
               <w:hyperlink w:anchor="_Toc513010553" w:history="1">
                 <w:r>
                   <w:rPr>
-                    <w:rStyle w:val="Hyperlink"/>
+                    <w:rStyle w:val="Hipervnculo"/>
                     <w:noProof/>
                   </w:rPr>
                   <w:t>2.4.3.</w:t>
@@ -6809,7 +7056,7 @@
                 </w:r>
                 <w:r>
                   <w:rPr>
-                    <w:rStyle w:val="Hyperlink"/>
+                    <w:rStyle w:val="Hipervnculo"/>
                     <w:noProof/>
                   </w:rPr>
                   <w:t>Sistema de documentación</w:t>
@@ -6866,7 +7113,7 @@
             </w:p>
             <w:p>
               <w:pPr>
-                <w:pStyle w:val="TOC2"/>
+                <w:pStyle w:val="TDC2"/>
                 <w:tabs>
                   <w:tab w:val="left" w:pos="731"/>
                   <w:tab w:val="right" w:leader="dot" w:pos="8828"/>
@@ -6883,7 +7130,7 @@
               <w:hyperlink w:anchor="_Toc513010554" w:history="1">
                 <w:r>
                   <w:rPr>
-                    <w:rStyle w:val="Hyperlink"/>
+                    <w:rStyle w:val="Hipervnculo"/>
                     <w:noProof/>
                   </w:rPr>
                   <w:t>2.4.4.</w:t>
@@ -6901,7 +7148,7 @@
                 </w:r>
                 <w:r>
                   <w:rPr>
-                    <w:rStyle w:val="Hyperlink"/>
+                    <w:rStyle w:val="Hipervnculo"/>
                     <w:noProof/>
                   </w:rPr>
                   <w:t>Calendario</w:t>
@@ -6958,7 +7205,7 @@
             </w:p>
             <w:p>
               <w:pPr>
-                <w:pStyle w:val="TOC2"/>
+                <w:pStyle w:val="TDC2"/>
                 <w:tabs>
                   <w:tab w:val="left" w:pos="731"/>
                   <w:tab w:val="right" w:leader="dot" w:pos="8828"/>
@@ -6975,7 +7222,7 @@
               <w:hyperlink w:anchor="_Toc513010555" w:history="1">
                 <w:r>
                   <w:rPr>
-                    <w:rStyle w:val="Hyperlink"/>
+                    <w:rStyle w:val="Hipervnculo"/>
                     <w:noProof/>
                   </w:rPr>
                   <w:t>2.4.5.</w:t>
@@ -6993,7 +7240,7 @@
                 </w:r>
                 <w:r>
                   <w:rPr>
-                    <w:rStyle w:val="Hyperlink"/>
+                    <w:rStyle w:val="Hipervnculo"/>
                     <w:noProof/>
                   </w:rPr>
                   <w:t>Cronograma de actividades para la gestión de la configuración</w:t>
@@ -7050,7 +7297,7 @@
             </w:p>
             <w:p>
               <w:pPr>
-                <w:pStyle w:val="TOC2"/>
+                <w:pStyle w:val="TDC2"/>
                 <w:tabs>
                   <w:tab w:val="left" w:pos="731"/>
                   <w:tab w:val="right" w:leader="dot" w:pos="8828"/>
@@ -7067,7 +7314,7 @@
               <w:hyperlink w:anchor="_Toc513010556" w:history="1">
                 <w:r>
                   <w:rPr>
-                    <w:rStyle w:val="Hyperlink"/>
+                    <w:rStyle w:val="Hipervnculo"/>
                     <w:noProof/>
                   </w:rPr>
                   <w:t>2.4.6.</w:t>
@@ -7085,7 +7332,7 @@
                 </w:r>
                 <w:r>
                   <w:rPr>
-                    <w:rStyle w:val="Hyperlink"/>
+                    <w:rStyle w:val="Hipervnculo"/>
                     <w:noProof/>
                   </w:rPr>
                   <w:t>Cronograma de hitos</w:t>
@@ -7142,7 +7389,7 @@
             </w:p>
             <w:p>
               <w:pPr>
-                <w:pStyle w:val="TOC1"/>
+                <w:pStyle w:val="TDC1"/>
                 <w:tabs>
                   <w:tab w:val="left" w:pos="390"/>
                   <w:tab w:val="right" w:leader="dot" w:pos="8828"/>
@@ -7160,7 +7407,7 @@
               <w:hyperlink w:anchor="_Toc513010557" w:history="1">
                 <w:r>
                   <w:rPr>
-                    <w:rStyle w:val="Hyperlink"/>
+                    <w:rStyle w:val="Hipervnculo"/>
                     <w:noProof/>
                   </w:rPr>
                   <w:t>3.</w:t>
@@ -7179,7 +7426,7 @@
                 </w:r>
                 <w:r>
                   <w:rPr>
-                    <w:rStyle w:val="Hyperlink"/>
+                    <w:rStyle w:val="Hipervnculo"/>
                     <w:noProof/>
                   </w:rPr>
                   <w:t>Actividades de la SCM</w:t>
@@ -7236,7 +7483,7 @@
             </w:p>
             <w:p>
               <w:pPr>
-                <w:pStyle w:val="TOC2"/>
+                <w:pStyle w:val="TDC2"/>
                 <w:tabs>
                   <w:tab w:val="left" w:pos="561"/>
                   <w:tab w:val="right" w:leader="dot" w:pos="8828"/>
@@ -7253,7 +7500,7 @@
               <w:hyperlink w:anchor="_Toc513010558" w:history="1">
                 <w:r>
                   <w:rPr>
-                    <w:rStyle w:val="Hyperlink"/>
+                    <w:rStyle w:val="Hipervnculo"/>
                     <w:noProof/>
                   </w:rPr>
                   <w:t>3.1.</w:t>
@@ -7271,7 +7518,7 @@
                 </w:r>
                 <w:r>
                   <w:rPr>
-                    <w:rStyle w:val="Hyperlink"/>
+                    <w:rStyle w:val="Hipervnculo"/>
                     <w:noProof/>
                   </w:rPr>
                   <w:t>Identificación de la Configuración</w:t>
@@ -7328,7 +7575,7 @@
             </w:p>
             <w:p>
               <w:pPr>
-                <w:pStyle w:val="TOC3"/>
+                <w:pStyle w:val="TDC3"/>
                 <w:tabs>
                   <w:tab w:val="left" w:pos="731"/>
                   <w:tab w:val="right" w:leader="dot" w:pos="8828"/>
@@ -7343,7 +7590,7 @@
               <w:hyperlink w:anchor="_Toc513010559" w:history="1">
                 <w:r>
                   <w:rPr>
-                    <w:rStyle w:val="Hyperlink"/>
+                    <w:rStyle w:val="Hipervnculo"/>
                     <w:b/>
                     <w:noProof/>
                     <w:lang w:eastAsia="es-ES_tradnl"/>
@@ -7361,7 +7608,7 @@
                 </w:r>
                 <w:r>
                   <w:rPr>
-                    <w:rStyle w:val="Hyperlink"/>
+                    <w:rStyle w:val="Hipervnculo"/>
                     <w:b/>
                     <w:noProof/>
                     <w:lang w:eastAsia="es-ES_tradnl"/>
@@ -7420,7 +7667,7 @@
             </w:p>
             <w:p>
               <w:pPr>
-                <w:pStyle w:val="TOC3"/>
+                <w:pStyle w:val="TDC3"/>
                 <w:tabs>
                   <w:tab w:val="left" w:pos="731"/>
                   <w:tab w:val="right" w:leader="dot" w:pos="8828"/>
@@ -7435,7 +7682,7 @@
               <w:hyperlink w:anchor="_Toc513010560" w:history="1">
                 <w:r>
                   <w:rPr>
-                    <w:rStyle w:val="Hyperlink"/>
+                    <w:rStyle w:val="Hipervnculo"/>
                     <w:b/>
                     <w:noProof/>
                     <w:lang w:eastAsia="es-ES_tradnl"/>
@@ -7453,7 +7700,7 @@
                 </w:r>
                 <w:r>
                   <w:rPr>
-                    <w:rStyle w:val="Hyperlink"/>
+                    <w:rStyle w:val="Hipervnculo"/>
                     <w:b/>
                     <w:noProof/>
                     <w:lang w:eastAsia="es-ES_tradnl"/>
@@ -7512,7 +7759,7 @@
             </w:p>
             <w:p>
               <w:pPr>
-                <w:pStyle w:val="TOC3"/>
+                <w:pStyle w:val="TDC3"/>
                 <w:tabs>
                   <w:tab w:val="left" w:pos="731"/>
                   <w:tab w:val="right" w:leader="dot" w:pos="8828"/>
@@ -7527,7 +7774,7 @@
               <w:hyperlink w:anchor="_Toc513010561" w:history="1">
                 <w:r>
                   <w:rPr>
-                    <w:rStyle w:val="Hyperlink"/>
+                    <w:rStyle w:val="Hipervnculo"/>
                     <w:b/>
                     <w:noProof/>
                     <w:lang w:eastAsia="es-ES_tradnl"/>
@@ -7545,7 +7792,7 @@
                 </w:r>
                 <w:r>
                   <w:rPr>
-                    <w:rStyle w:val="Hyperlink"/>
+                    <w:rStyle w:val="Hipervnculo"/>
                     <w:b/>
                     <w:noProof/>
                     <w:lang w:eastAsia="es-ES_tradnl"/>
@@ -7615,7 +7862,7 @@
         </w:sdt>
         <w:p>
           <w:pPr>
-            <w:pStyle w:val="ListParagraph"/>
+            <w:pStyle w:val="Prrafodelista"/>
             <w:spacing w:line="240" w:lineRule="auto"/>
             <w:contextualSpacing w:val="0"/>
             <w:jc w:val="both"/>
@@ -7623,7 +7870,7 @@
         </w:p>
         <w:p>
           <w:pPr>
-            <w:pStyle w:val="ListParagraph"/>
+            <w:pStyle w:val="Prrafodelista"/>
             <w:spacing w:line="240" w:lineRule="auto"/>
             <w:contextualSpacing w:val="0"/>
             <w:jc w:val="both"/>
@@ -7631,7 +7878,7 @@
         </w:p>
         <w:p>
           <w:pPr>
-            <w:pStyle w:val="ListParagraph"/>
+            <w:pStyle w:val="Prrafodelista"/>
             <w:spacing w:line="240" w:lineRule="auto"/>
             <w:contextualSpacing w:val="0"/>
             <w:jc w:val="both"/>
@@ -7639,7 +7886,7 @@
         </w:p>
         <w:p>
           <w:pPr>
-            <w:pStyle w:val="ListParagraph"/>
+            <w:pStyle w:val="Prrafodelista"/>
             <w:spacing w:line="240" w:lineRule="auto"/>
             <w:contextualSpacing w:val="0"/>
             <w:jc w:val="both"/>
@@ -7647,7 +7894,7 @@
         </w:p>
         <w:p>
           <w:pPr>
-            <w:pStyle w:val="ListParagraph"/>
+            <w:pStyle w:val="Prrafodelista"/>
             <w:spacing w:line="240" w:lineRule="auto"/>
             <w:contextualSpacing w:val="0"/>
             <w:jc w:val="both"/>
@@ -7655,7 +7902,7 @@
         </w:p>
         <w:p>
           <w:pPr>
-            <w:pStyle w:val="ListParagraph"/>
+            <w:pStyle w:val="Prrafodelista"/>
             <w:spacing w:line="240" w:lineRule="auto"/>
             <w:contextualSpacing w:val="0"/>
             <w:jc w:val="both"/>
@@ -7663,7 +7910,7 @@
         </w:p>
         <w:p>
           <w:pPr>
-            <w:pStyle w:val="ListParagraph"/>
+            <w:pStyle w:val="Prrafodelista"/>
             <w:spacing w:line="240" w:lineRule="auto"/>
             <w:contextualSpacing w:val="0"/>
             <w:jc w:val="both"/>
@@ -7671,7 +7918,7 @@
         </w:p>
         <w:p>
           <w:pPr>
-            <w:pStyle w:val="ListParagraph"/>
+            <w:pStyle w:val="Prrafodelista"/>
             <w:spacing w:line="240" w:lineRule="auto"/>
             <w:contextualSpacing w:val="0"/>
             <w:jc w:val="both"/>
@@ -7691,7 +7938,7 @@
     </w:p>
     <w:p>
       <w:pPr>
-        <w:pStyle w:val="ListParagraph"/>
+        <w:pStyle w:val="Prrafodelista"/>
         <w:numPr>
           <w:ilvl w:val="0"/>
           <w:numId w:val="1"/>
@@ -7719,29 +7966,45 @@
     </w:p>
     <w:p>
       <w:pPr>
-        <w:pStyle w:val="ListParagraph"/>
+        <w:pStyle w:val="Prrafodelista"/>
         <w:spacing w:after="160" w:line="240" w:lineRule="auto"/>
         <w:contextualSpacing w:val="0"/>
         <w:jc w:val="both"/>
       </w:pPr>
       <w:r>
-        <w:t>En la actualidad se ha visto un gran avance de las tecnologías de información y también un gran desarrollo de tecnologías que cada vez están más al alcance de nuestras manos (Smartphones, aplicaciones móviles, etc.) por lo cual su difusión, así como el desarrollo de estas, se ha hecho mayor.</w:t>
+        <w:t>En la actualidad se ha visto un gran avance de las tecnologías de información y también un gran desarrollo de tecnologías que cada vez están más al alcance de nuestras manos (</w:t>
+      </w:r>
+      <w:proofErr w:type="spellStart"/>
+      <w:r>
+        <w:t>Smartphones</w:t>
+      </w:r>
+      <w:proofErr w:type="spellEnd"/>
+      <w:r>
+        <w:t>, aplicaciones móviles, etc.) por lo cual su difusión, así como el desarrollo de estas, se ha hecho mayor.</w:t>
       </w:r>
     </w:p>
     <w:p>
       <w:pPr>
-        <w:pStyle w:val="ListParagraph"/>
+        <w:pStyle w:val="Prrafodelista"/>
         <w:spacing w:after="160" w:line="240" w:lineRule="auto"/>
         <w:contextualSpacing w:val="0"/>
         <w:jc w:val="both"/>
       </w:pPr>
       <w:r>
-        <w:t>La velocidad con la que estas tecnologías avanzan es uno de los motivos por el cual el proceso de desarrollo carece de una correcta gestión, razón por la cual en ISS Consulting buscamos mejorar estos procesos a través de la gestión de la configuración del software para el mejor control de versiones y gestión de cambios.</w:t>
+        <w:t xml:space="preserve">La velocidad con la que estas tecnologías avanzan es uno de los motivos por el cual el proceso de desarrollo carece de una correcta gestión, razón por la cual en ISS </w:t>
+      </w:r>
+      <w:proofErr w:type="spellStart"/>
+      <w:r>
+        <w:t>Consulting</w:t>
+      </w:r>
+      <w:proofErr w:type="spellEnd"/>
+      <w:r>
+        <w:t xml:space="preserve"> buscamos mejorar estos procesos a través de la gestión de la configuración del software para el mejor control de versiones y gestión de cambios.</w:t>
       </w:r>
     </w:p>
     <w:p>
       <w:pPr>
-        <w:pStyle w:val="ListParagraph"/>
+        <w:pStyle w:val="Prrafodelista"/>
         <w:spacing w:after="160" w:line="240" w:lineRule="auto"/>
         <w:ind w:left="1066"/>
         <w:jc w:val="both"/>
@@ -7752,7 +8015,7 @@
     </w:p>
     <w:p>
       <w:pPr>
-        <w:pStyle w:val="ListParagraph"/>
+        <w:pStyle w:val="Prrafodelista"/>
         <w:numPr>
           <w:ilvl w:val="1"/>
           <w:numId w:val="1"/>
@@ -7787,7 +8050,23 @@
         <w:jc w:val="both"/>
       </w:pPr>
       <w:r>
-        <w:t>La gestión de la configuración ha surgido como una ayuda eficaz para mantener orden durante la realización de cualquier producto de software, por lo que en ISS Consulting se hará el uso de esta para que el equipo de trabajo pueda manejar y tener un control eficiente de las versiones del producto y los documentos que se desarrollarán. Con esto se evitará que ocurran problemas entre integrantes del equipo de trabajo al realizar actualizaciones a los documentos del proyecto o el código fuente del software que se realicen en ISS Consulting. Cabe resaltar que se podrá disponer de la información necesaria para tomar decisiones sobre cualquier cambio en un elemento de configuración, que apoyará la toma de decisiones en base a las líneas base que se tengan gestionadas.</w:t>
+        <w:t xml:space="preserve">La gestión de la configuración ha surgido como una ayuda eficaz para mantener orden durante la realización de cualquier producto de software, por lo que en ISS </w:t>
+      </w:r>
+      <w:proofErr w:type="spellStart"/>
+      <w:r>
+        <w:t>Consulting</w:t>
+      </w:r>
+      <w:proofErr w:type="spellEnd"/>
+      <w:r>
+        <w:t xml:space="preserve"> se hará el uso de esta para que el equipo de trabajo pueda manejar y tener un control eficiente de las versiones del producto y los documentos que se desarrollarán. Con esto se evitará que ocurran problemas entre integrantes del equipo de trabajo al realizar actualizaciones a los documentos del proyecto o el código fuente del software que se realicen en ISS </w:t>
+      </w:r>
+      <w:proofErr w:type="spellStart"/>
+      <w:r>
+        <w:t>Consulting</w:t>
+      </w:r>
+      <w:proofErr w:type="spellEnd"/>
+      <w:r>
+        <w:t>. Cabe resaltar que se podrá disponer de la información necesaria para tomar decisiones sobre cualquier cambio en un elemento de configuración, que apoyará la toma de decisiones en base a las líneas base que se tengan gestionadas.</w:t>
       </w:r>
     </w:p>
     <w:p>
@@ -7803,7 +8082,35 @@
         <w:rPr>
           <w:lang w:val="es-ES_tradnl"/>
         </w:rPr>
-        <w:t>Este documento también servirá para que los stakeholders puedan tener un panorama de todos los proyectos que realicemos en ISS Consulting, además de tener una visión general de las líneas base que se han definido a lo largo de los proyectos y auditar los cambios a realizarse para los diferentes objetos del proyecto.</w:t>
+        <w:t xml:space="preserve">Este documento también servirá para que los </w:t>
+      </w:r>
+      <w:proofErr w:type="spellStart"/>
+      <w:r>
+        <w:rPr>
+          <w:lang w:val="es-ES_tradnl"/>
+        </w:rPr>
+        <w:t>stakeholders</w:t>
+      </w:r>
+      <w:proofErr w:type="spellEnd"/>
+      <w:r>
+        <w:rPr>
+          <w:lang w:val="es-ES_tradnl"/>
+        </w:rPr>
+        <w:t xml:space="preserve"> puedan tener un panorama de todos los proyectos que realicemos en ISS </w:t>
+      </w:r>
+      <w:proofErr w:type="spellStart"/>
+      <w:r>
+        <w:rPr>
+          <w:lang w:val="es-ES_tradnl"/>
+        </w:rPr>
+        <w:t>Consulting</w:t>
+      </w:r>
+      <w:proofErr w:type="spellEnd"/>
+      <w:r>
+        <w:rPr>
+          <w:lang w:val="es-ES_tradnl"/>
+        </w:rPr>
+        <w:t>, además de tener una visión general de las líneas base que se han definido a lo largo de los proyectos y auditar los cambios a realizarse para los diferentes objetos del proyecto.</w:t>
       </w:r>
     </w:p>
     <w:p>
@@ -7877,7 +8184,21 @@
         <w:rPr>
           <w:lang w:val="es-ES_tradnl"/>
         </w:rPr>
-        <w:t xml:space="preserve"> a manejar de formas eficiente el versionado no solo de la fuente, que contiene el código fuente de nuestros proyectos, sino también de los documentos importantes asociados a estos proyectos, además de ayudar también a la gestión de los releases.</w:t>
+        <w:t xml:space="preserve"> a manejar de formas eficiente el versionado no solo de la fuente, que contiene el código fuente de nuestros proyectos, sino también de los documentos importantes asociados a estos proyectos, además de ayudar también a la gestión de los </w:t>
+      </w:r>
+      <w:proofErr w:type="spellStart"/>
+      <w:r>
+        <w:rPr>
+          <w:lang w:val="es-ES_tradnl"/>
+        </w:rPr>
+        <w:t>releases</w:t>
+      </w:r>
+      <w:proofErr w:type="spellEnd"/>
+      <w:r>
+        <w:rPr>
+          <w:lang w:val="es-ES_tradnl"/>
+        </w:rPr>
+        <w:t>.</w:t>
       </w:r>
       <w:r>
         <w:rPr>
@@ -7888,7 +8209,7 @@
     </w:p>
     <w:p>
       <w:pPr>
-        <w:pStyle w:val="ListParagraph"/>
+        <w:pStyle w:val="Prrafodelista"/>
         <w:spacing w:after="160" w:line="240" w:lineRule="auto"/>
         <w:ind w:left="426"/>
         <w:contextualSpacing w:val="0"/>
@@ -7903,7 +8224,7 @@
     </w:p>
     <w:p>
       <w:pPr>
-        <w:pStyle w:val="ListParagraph"/>
+        <w:pStyle w:val="Prrafodelista"/>
         <w:numPr>
           <w:ilvl w:val="1"/>
           <w:numId w:val="1"/>
@@ -7943,7 +8264,21 @@
         <w:rPr>
           <w:lang w:val="es-ES_tradnl"/>
         </w:rPr>
-        <w:t>Este plan de gestión de configuración se hará aplicable a todos los proyectos que realice ISS Consulting, con lo cual será de ayuda para tener un mejor manejo y control de los proyectos que se realicen ahora y los que se realicen a futuro.</w:t>
+        <w:t xml:space="preserve">Este plan de gestión de configuración se hará aplicable a todos los proyectos que realice ISS </w:t>
+      </w:r>
+      <w:proofErr w:type="spellStart"/>
+      <w:r>
+        <w:rPr>
+          <w:lang w:val="es-ES_tradnl"/>
+        </w:rPr>
+        <w:t>Consulting</w:t>
+      </w:r>
+      <w:proofErr w:type="spellEnd"/>
+      <w:r>
+        <w:rPr>
+          <w:lang w:val="es-ES_tradnl"/>
+        </w:rPr>
+        <w:t>, con lo cual será de ayuda para tener un mejor manejo y control de los proyectos que se realicen ahora y los que se realicen a futuro.</w:t>
       </w:r>
     </w:p>
     <w:p>
@@ -7975,7 +8310,7 @@
     </w:p>
     <w:p>
       <w:pPr>
-        <w:pStyle w:val="ListParagraph"/>
+        <w:pStyle w:val="Prrafodelista"/>
         <w:numPr>
           <w:ilvl w:val="1"/>
           <w:numId w:val="1"/>
@@ -8012,7 +8347,7 @@
     </w:p>
     <w:p>
       <w:pPr>
-        <w:pStyle w:val="ListParagraph"/>
+        <w:pStyle w:val="Prrafodelista"/>
         <w:spacing w:after="160" w:line="240" w:lineRule="auto"/>
         <w:contextualSpacing w:val="0"/>
         <w:jc w:val="both"/>
@@ -8029,7 +8364,7 @@
     </w:p>
     <w:p>
       <w:pPr>
-        <w:pStyle w:val="ListParagraph"/>
+        <w:pStyle w:val="Prrafodelista"/>
         <w:numPr>
           <w:ilvl w:val="0"/>
           <w:numId w:val="2"/>
@@ -8050,7 +8385,7 @@
     </w:p>
     <w:p>
       <w:pPr>
-        <w:pStyle w:val="ListParagraph"/>
+        <w:pStyle w:val="Prrafodelista"/>
         <w:numPr>
           <w:ilvl w:val="0"/>
           <w:numId w:val="2"/>
@@ -8071,7 +8406,7 @@
     </w:p>
     <w:p>
       <w:pPr>
-        <w:pStyle w:val="ListParagraph"/>
+        <w:pStyle w:val="Prrafodelista"/>
         <w:numPr>
           <w:ilvl w:val="0"/>
           <w:numId w:val="2"/>
@@ -8092,7 +8427,7 @@
     </w:p>
     <w:p>
       <w:pPr>
-        <w:pStyle w:val="ListParagraph"/>
+        <w:pStyle w:val="Prrafodelista"/>
         <w:spacing w:after="160" w:line="240" w:lineRule="auto"/>
         <w:ind w:left="1080"/>
         <w:contextualSpacing w:val="0"/>
@@ -8104,7 +8439,7 @@
     </w:p>
     <w:p>
       <w:pPr>
-        <w:pStyle w:val="ListParagraph"/>
+        <w:pStyle w:val="Prrafodelista"/>
         <w:numPr>
           <w:ilvl w:val="1"/>
           <w:numId w:val="1"/>
@@ -8133,7 +8468,7 @@
     </w:p>
     <w:p>
       <w:pPr>
-        <w:pStyle w:val="ListParagraph"/>
+        <w:pStyle w:val="Prrafodelista"/>
         <w:spacing w:line="240" w:lineRule="auto"/>
         <w:contextualSpacing w:val="0"/>
         <w:jc w:val="both"/>
@@ -8156,7 +8491,7 @@
     </w:p>
     <w:p>
       <w:pPr>
-        <w:pStyle w:val="ListParagraph"/>
+        <w:pStyle w:val="Prrafodelista"/>
         <w:numPr>
           <w:ilvl w:val="0"/>
           <w:numId w:val="4"/>
@@ -8191,7 +8526,7 @@
     </w:p>
     <w:p>
       <w:pPr>
-        <w:pStyle w:val="ListParagraph"/>
+        <w:pStyle w:val="Prrafodelista"/>
         <w:numPr>
           <w:ilvl w:val="0"/>
           <w:numId w:val="4"/>
@@ -8277,7 +8612,7 @@
     </w:p>
     <w:p>
       <w:pPr>
-        <w:pStyle w:val="ListParagraph"/>
+        <w:pStyle w:val="Prrafodelista"/>
         <w:numPr>
           <w:ilvl w:val="0"/>
           <w:numId w:val="4"/>
@@ -8305,7 +8640,7 @@
     </w:p>
     <w:p>
       <w:pPr>
-        <w:pStyle w:val="ListParagraph"/>
+        <w:pStyle w:val="Prrafodelista"/>
         <w:numPr>
           <w:ilvl w:val="0"/>
           <w:numId w:val="4"/>
@@ -8333,7 +8668,7 @@
     </w:p>
     <w:p>
       <w:pPr>
-        <w:pStyle w:val="ListParagraph"/>
+        <w:pStyle w:val="Prrafodelista"/>
         <w:numPr>
           <w:ilvl w:val="0"/>
           <w:numId w:val="4"/>
@@ -8351,7 +8686,23 @@
           <w:lang w:val="es-ES_tradnl" w:eastAsia="es-ES_tradnl"/>
         </w:rPr>
         <w:lastRenderedPageBreak/>
-        <w:t>Línea de Código (codeline):</w:t>
+        <w:t>Línea de Código (</w:t>
+      </w:r>
+      <w:proofErr w:type="spellStart"/>
+      <w:r>
+        <w:rPr>
+          <w:b/>
+          <w:lang w:val="es-ES_tradnl" w:eastAsia="es-ES_tradnl"/>
+        </w:rPr>
+        <w:t>codeline</w:t>
+      </w:r>
+      <w:proofErr w:type="spellEnd"/>
+      <w:r>
+        <w:rPr>
+          <w:b/>
+          <w:lang w:val="es-ES_tradnl" w:eastAsia="es-ES_tradnl"/>
+        </w:rPr>
+        <w:t>):</w:t>
       </w:r>
       <w:r>
         <w:rPr>
@@ -8362,7 +8713,7 @@
     </w:p>
     <w:p>
       <w:pPr>
-        <w:pStyle w:val="ListParagraph"/>
+        <w:pStyle w:val="Prrafodelista"/>
         <w:numPr>
           <w:ilvl w:val="0"/>
           <w:numId w:val="4"/>
@@ -8379,7 +8730,23 @@
           <w:b/>
           <w:lang w:val="es-ES_tradnl" w:eastAsia="es-ES_tradnl"/>
         </w:rPr>
-        <w:t>Línea Base (baseline):</w:t>
+        <w:t>Línea Base (</w:t>
+      </w:r>
+      <w:proofErr w:type="spellStart"/>
+      <w:r>
+        <w:rPr>
+          <w:b/>
+          <w:lang w:val="es-ES_tradnl" w:eastAsia="es-ES_tradnl"/>
+        </w:rPr>
+        <w:t>baseline</w:t>
+      </w:r>
+      <w:proofErr w:type="spellEnd"/>
+      <w:r>
+        <w:rPr>
+          <w:b/>
+          <w:lang w:val="es-ES_tradnl" w:eastAsia="es-ES_tradnl"/>
+        </w:rPr>
+        <w:t>):</w:t>
       </w:r>
       <w:r>
         <w:rPr>
@@ -8390,7 +8757,7 @@
     </w:p>
     <w:p>
       <w:pPr>
-        <w:pStyle w:val="ListParagraph"/>
+        <w:pStyle w:val="Prrafodelista"/>
         <w:numPr>
           <w:ilvl w:val="0"/>
           <w:numId w:val="4"/>
@@ -8407,7 +8774,23 @@
           <w:b/>
           <w:lang w:val="es-ES_tradnl" w:eastAsia="es-ES_tradnl"/>
         </w:rPr>
-        <w:t>Entrega, Liberación (release):</w:t>
+        <w:t>Entrega, Liberación (</w:t>
+      </w:r>
+      <w:proofErr w:type="spellStart"/>
+      <w:r>
+        <w:rPr>
+          <w:b/>
+          <w:lang w:val="es-ES_tradnl" w:eastAsia="es-ES_tradnl"/>
+        </w:rPr>
+        <w:t>release</w:t>
+      </w:r>
+      <w:proofErr w:type="spellEnd"/>
+      <w:r>
+        <w:rPr>
+          <w:b/>
+          <w:lang w:val="es-ES_tradnl" w:eastAsia="es-ES_tradnl"/>
+        </w:rPr>
+        <w:t>):</w:t>
       </w:r>
       <w:r>
         <w:rPr>
@@ -8418,7 +8801,7 @@
     </w:p>
     <w:p>
       <w:pPr>
-        <w:pStyle w:val="ListParagraph"/>
+        <w:pStyle w:val="Prrafodelista"/>
         <w:numPr>
           <w:ilvl w:val="0"/>
           <w:numId w:val="4"/>
@@ -8446,7 +8829,7 @@
     </w:p>
     <w:p>
       <w:pPr>
-        <w:pStyle w:val="ListParagraph"/>
+        <w:pStyle w:val="Prrafodelista"/>
         <w:numPr>
           <w:ilvl w:val="0"/>
           <w:numId w:val="4"/>
@@ -8463,18 +8846,48 @@
           <w:b/>
           <w:lang w:val="es-ES_tradnl" w:eastAsia="es-ES_tradnl"/>
         </w:rPr>
-        <w:t>Ramificación (branching):</w:t>
+        <w:t>Ramificación (</w:t>
+      </w:r>
+      <w:proofErr w:type="spellStart"/>
+      <w:r>
+        <w:rPr>
+          <w:b/>
+          <w:lang w:val="es-ES_tradnl" w:eastAsia="es-ES_tradnl"/>
+        </w:rPr>
+        <w:t>branching</w:t>
+      </w:r>
+      <w:proofErr w:type="spellEnd"/>
+      <w:r>
+        <w:rPr>
+          <w:b/>
+          <w:lang w:val="es-ES_tradnl" w:eastAsia="es-ES_tradnl"/>
+        </w:rPr>
+        <w:t>):</w:t>
       </w:r>
       <w:r>
         <w:rPr>
           <w:lang w:val="es-ES_tradnl" w:eastAsia="es-ES_tradnl"/>
         </w:rPr>
-        <w:t xml:space="preserve"> Creación de una nueva línea de código (codeline) a partir de una versión en una línea de código ya existente.</w:t>
+        <w:t xml:space="preserve"> Creación de una nueva línea de código (</w:t>
+      </w:r>
+      <w:proofErr w:type="spellStart"/>
+      <w:r>
+        <w:rPr>
+          <w:lang w:val="es-ES_tradnl" w:eastAsia="es-ES_tradnl"/>
+        </w:rPr>
+        <w:t>codeline</w:t>
+      </w:r>
+      <w:proofErr w:type="spellEnd"/>
+      <w:r>
+        <w:rPr>
+          <w:lang w:val="es-ES_tradnl" w:eastAsia="es-ES_tradnl"/>
+        </w:rPr>
+        <w:t>) a partir de una versión en una línea de código ya existente.</w:t>
       </w:r>
     </w:p>
     <w:p>
       <w:pPr>
-        <w:pStyle w:val="ListParagraph"/>
+        <w:pStyle w:val="Prrafodelista"/>
         <w:numPr>
           <w:ilvl w:val="0"/>
           <w:numId w:val="4"/>
@@ -8486,7 +8899,23 @@
           <w:b/>
           <w:lang w:val="es-ES_tradnl" w:eastAsia="es-ES_tradnl"/>
         </w:rPr>
-        <w:t>Combinación (merging):</w:t>
+        <w:t>Combinación (</w:t>
+      </w:r>
+      <w:proofErr w:type="spellStart"/>
+      <w:r>
+        <w:rPr>
+          <w:b/>
+          <w:lang w:val="es-ES_tradnl" w:eastAsia="es-ES_tradnl"/>
+        </w:rPr>
+        <w:t>merging</w:t>
+      </w:r>
+      <w:proofErr w:type="spellEnd"/>
+      <w:r>
+        <w:rPr>
+          <w:b/>
+          <w:lang w:val="es-ES_tradnl" w:eastAsia="es-ES_tradnl"/>
+        </w:rPr>
+        <w:t>):</w:t>
       </w:r>
       <w:r>
         <w:rPr>
@@ -8521,7 +8950,7 @@
     </w:p>
     <w:p>
       <w:pPr>
-        <w:pStyle w:val="ListParagraph"/>
+        <w:pStyle w:val="Prrafodelista"/>
         <w:spacing w:after="160" w:line="240" w:lineRule="auto"/>
         <w:contextualSpacing w:val="0"/>
         <w:jc w:val="both"/>
@@ -8535,7 +8964,7 @@
     </w:p>
     <w:p>
       <w:pPr>
-        <w:pStyle w:val="ListParagraph"/>
+        <w:pStyle w:val="Prrafodelista"/>
         <w:numPr>
           <w:ilvl w:val="0"/>
           <w:numId w:val="1"/>
@@ -8563,7 +8992,7 @@
     </w:p>
     <w:p>
       <w:pPr>
-        <w:pStyle w:val="ListParagraph"/>
+        <w:pStyle w:val="Prrafodelista"/>
         <w:rPr>
           <w:b/>
         </w:rPr>
@@ -8571,7 +9000,7 @@
     </w:p>
     <w:p>
       <w:pPr>
-        <w:pStyle w:val="ListParagraph"/>
+        <w:pStyle w:val="Prrafodelista"/>
         <w:numPr>
           <w:ilvl w:val="1"/>
           <w:numId w:val="1"/>
@@ -8608,7 +9037,7 @@
       <w:r>
         <w:rPr>
           <w:noProof/>
-          <w:lang w:val="en-US"/>
+          <w:lang w:eastAsia="es-ES"/>
         </w:rPr>
         <w:drawing>
           <wp:anchor distT="0" distB="0" distL="114300" distR="114300" simplePos="0" relativeHeight="251666432" behindDoc="0" locked="0" layoutInCell="1" allowOverlap="1" wp14:anchorId="592823E1" wp14:editId="14B5CFA6">
@@ -8898,7 +9327,7 @@
     </w:p>
     <w:p>
       <w:pPr>
-        <w:pStyle w:val="ListParagraph"/>
+        <w:pStyle w:val="Prrafodelista"/>
         <w:numPr>
           <w:ilvl w:val="0"/>
           <w:numId w:val="17"/>
@@ -8936,7 +9365,7 @@
     </w:p>
     <w:p>
       <w:pPr>
-        <w:pStyle w:val="ListParagraph"/>
+        <w:pStyle w:val="Prrafodelista"/>
         <w:jc w:val="both"/>
         <w:rPr>
           <w:lang w:val="es-PE"/>
@@ -8945,7 +9374,7 @@
     </w:p>
     <w:p>
       <w:pPr>
-        <w:pStyle w:val="ListParagraph"/>
+        <w:pStyle w:val="Prrafodelista"/>
         <w:numPr>
           <w:ilvl w:val="0"/>
           <w:numId w:val="17"/>
@@ -8985,7 +9414,7 @@
     </w:p>
     <w:p>
       <w:pPr>
-        <w:pStyle w:val="ListParagraph"/>
+        <w:pStyle w:val="Prrafodelista"/>
         <w:jc w:val="both"/>
         <w:rPr>
           <w:lang w:val="es-PE"/>
@@ -8994,7 +9423,7 @@
     </w:p>
     <w:p>
       <w:pPr>
-        <w:pStyle w:val="ListParagraph"/>
+        <w:pStyle w:val="Prrafodelista"/>
         <w:numPr>
           <w:ilvl w:val="0"/>
           <w:numId w:val="17"/>
@@ -9027,7 +9456,7 @@
     </w:p>
     <w:p>
       <w:pPr>
-        <w:pStyle w:val="ListParagraph"/>
+        <w:pStyle w:val="Prrafodelista"/>
         <w:jc w:val="both"/>
         <w:rPr>
           <w:lang w:val="es-PE"/>
@@ -9036,7 +9465,7 @@
     </w:p>
     <w:p>
       <w:pPr>
-        <w:pStyle w:val="ListParagraph"/>
+        <w:pStyle w:val="Prrafodelista"/>
         <w:numPr>
           <w:ilvl w:val="0"/>
           <w:numId w:val="17"/>
@@ -9075,7 +9504,7 @@
     </w:p>
     <w:p>
       <w:pPr>
-        <w:pStyle w:val="ListParagraph"/>
+        <w:pStyle w:val="Prrafodelista"/>
         <w:jc w:val="both"/>
         <w:rPr>
           <w:lang w:val="es-PE"/>
@@ -9084,7 +9513,7 @@
     </w:p>
     <w:p>
       <w:pPr>
-        <w:pStyle w:val="ListParagraph"/>
+        <w:pStyle w:val="Prrafodelista"/>
         <w:numPr>
           <w:ilvl w:val="0"/>
           <w:numId w:val="17"/>
@@ -9123,7 +9552,7 @@
     </w:p>
     <w:p>
       <w:pPr>
-        <w:pStyle w:val="ListParagraph"/>
+        <w:pStyle w:val="Prrafodelista"/>
         <w:jc w:val="both"/>
         <w:rPr>
           <w:lang w:val="es-PE"/>
@@ -9132,7 +9561,7 @@
     </w:p>
     <w:p>
       <w:pPr>
-        <w:pStyle w:val="ListParagraph"/>
+        <w:pStyle w:val="Prrafodelista"/>
         <w:numPr>
           <w:ilvl w:val="0"/>
           <w:numId w:val="17"/>
@@ -9152,7 +9581,35 @@
         <w:rPr>
           <w:lang w:val="es-PE"/>
         </w:rPr>
-        <w:t xml:space="preserve">estión y entrega de release del software se encarga de la construcción y gestión del release del software, combina datos de configuración para crear los ejecutables de software, empaquetarlos y entregarlos al cliente, es por ese motivo que esta actividad está relacionada con la actividad de despliegue. </w:t>
+        <w:t xml:space="preserve">estión y entrega de </w:t>
+      </w:r>
+      <w:proofErr w:type="spellStart"/>
+      <w:r>
+        <w:rPr>
+          <w:lang w:val="es-PE"/>
+        </w:rPr>
+        <w:t>release</w:t>
+      </w:r>
+      <w:proofErr w:type="spellEnd"/>
+      <w:r>
+        <w:rPr>
+          <w:lang w:val="es-PE"/>
+        </w:rPr>
+        <w:t xml:space="preserve"> del software se encarga de la construcción y gestión del </w:t>
+      </w:r>
+      <w:proofErr w:type="spellStart"/>
+      <w:r>
+        <w:rPr>
+          <w:lang w:val="es-PE"/>
+        </w:rPr>
+        <w:t>release</w:t>
+      </w:r>
+      <w:proofErr w:type="spellEnd"/>
+      <w:r>
+        <w:rPr>
+          <w:lang w:val="es-PE"/>
+        </w:rPr>
+        <w:t xml:space="preserve"> del software, combina datos de configuración para crear los ejecutables de software, empaquetarlos y entregarlos al cliente, es por ese motivo que esta actividad está relacionada con la actividad de despliegue. </w:t>
       </w:r>
     </w:p>
     <w:p>
@@ -9171,7 +9628,7 @@
     </w:p>
     <w:p>
       <w:pPr>
-        <w:pStyle w:val="ListParagraph"/>
+        <w:pStyle w:val="Prrafodelista"/>
         <w:numPr>
           <w:ilvl w:val="1"/>
           <w:numId w:val="1"/>
@@ -9199,33 +9656,9 @@
       </w:r>
       <w:bookmarkEnd w:id="12"/>
     </w:p>
-    <w:p>
-      <w:pPr>
-        <w:ind w:left="708"/>
-        <w:jc w:val="both"/>
-        <w:rPr>
-          <w:lang w:val="es-ES_tradnl" w:eastAsia="es-ES_tradnl"/>
-        </w:rPr>
-      </w:pPr>
-      <w:r>
-        <w:rPr>
-          <w:lang w:val="es-ES_tradnl" w:eastAsia="es-ES_tradnl"/>
-        </w:rPr>
-        <w:t>En esta sección se muestran los roles que se darán en la gestión de la configuración, además de mostrar la persona que se encargara principalmente de dicho rol. Tambien se especifica que responsabilidades conllevar cada rol y el nivel de autoridad que se tiene para cada uno de los roles de ISS Consulting.</w:t>
-      </w:r>
-    </w:p>
-    <w:p>
-      <w:pPr>
-        <w:ind w:left="708"/>
-        <w:jc w:val="both"/>
-        <w:rPr>
-          <w:lang w:val="es-ES_tradnl" w:eastAsia="es-ES_tradnl"/>
-        </w:rPr>
-      </w:pPr>
-    </w:p>
     <w:tbl>
       <w:tblPr>
-        <w:tblStyle w:val="TableGrid"/>
+        <w:tblStyle w:val="Tablaconcuadrcula"/>
         <w:tblW w:w="8647" w:type="dxa"/>
         <w:tblInd w:w="279" w:type="dxa"/>
         <w:tblLook w:val="04A0" w:firstRow="1" w:lastRow="0" w:firstColumn="1" w:lastColumn="0" w:noHBand="0" w:noVBand="1"/>
@@ -9605,9 +10038,11 @@
             <w:r>
               <w:t>como prueba/</w:t>
             </w:r>
+            <w:proofErr w:type="spellStart"/>
             <w:r>
               <w:t>testing</w:t>
             </w:r>
+            <w:proofErr w:type="spellEnd"/>
             <w:r>
               <w:t>.</w:t>
             </w:r>
@@ -9658,6 +10093,21 @@
     </w:p>
     <w:p>
       <w:pPr>
+        <w:jc w:val="both"/>
+      </w:pPr>
+    </w:p>
+    <w:p>
+      <w:pPr>
+        <w:jc w:val="both"/>
+      </w:pPr>
+    </w:p>
+    <w:p>
+      <w:pPr>
+        <w:jc w:val="both"/>
+      </w:pPr>
+    </w:p>
+    <w:p>
+      <w:pPr>
         <w:spacing w:after="0" w:line="240" w:lineRule="auto"/>
         <w:contextualSpacing/>
         <w:jc w:val="both"/>
@@ -9665,7 +10115,7 @@
     </w:p>
     <w:p>
       <w:pPr>
-        <w:pStyle w:val="ListParagraph"/>
+        <w:pStyle w:val="Prrafodelista"/>
         <w:numPr>
           <w:ilvl w:val="1"/>
           <w:numId w:val="1"/>
@@ -9688,6 +10138,7 @@
           <w:sz w:val="24"/>
           <w:szCs w:val="24"/>
         </w:rPr>
+        <w:lastRenderedPageBreak/>
         <w:t>Políticas, directrices y procedimientos</w:t>
       </w:r>
       <w:bookmarkEnd w:id="13"/>
@@ -9709,7 +10160,7 @@
     </w:p>
     <w:p>
       <w:pPr>
-        <w:pStyle w:val="ListParagraph"/>
+        <w:pStyle w:val="Prrafodelista"/>
         <w:numPr>
           <w:ilvl w:val="0"/>
           <w:numId w:val="14"/>
@@ -9728,7 +10179,7 @@
     </w:p>
     <w:p>
       <w:pPr>
-        <w:pStyle w:val="ListParagraph"/>
+        <w:pStyle w:val="Prrafodelista"/>
         <w:numPr>
           <w:ilvl w:val="0"/>
           <w:numId w:val="14"/>
@@ -9747,7 +10198,7 @@
     </w:p>
     <w:p>
       <w:pPr>
-        <w:pStyle w:val="ListParagraph"/>
+        <w:pStyle w:val="Prrafodelista"/>
         <w:numPr>
           <w:ilvl w:val="0"/>
           <w:numId w:val="14"/>
@@ -9766,7 +10217,7 @@
     </w:p>
     <w:p>
       <w:pPr>
-        <w:pStyle w:val="ListParagraph"/>
+        <w:pStyle w:val="Prrafodelista"/>
         <w:numPr>
           <w:ilvl w:val="0"/>
           <w:numId w:val="14"/>
@@ -9791,7 +10242,7 @@
     </w:p>
     <w:p>
       <w:pPr>
-        <w:pStyle w:val="ListParagraph"/>
+        <w:pStyle w:val="Prrafodelista"/>
         <w:numPr>
           <w:ilvl w:val="0"/>
           <w:numId w:val="14"/>
@@ -9810,7 +10261,7 @@
     </w:p>
     <w:p>
       <w:pPr>
-        <w:pStyle w:val="ListParagraph"/>
+        <w:pStyle w:val="Prrafodelista"/>
         <w:numPr>
           <w:ilvl w:val="1"/>
           <w:numId w:val="1"/>
@@ -9848,7 +10299,7 @@
     </w:p>
     <w:p>
       <w:pPr>
-        <w:pStyle w:val="ListParagraph"/>
+        <w:pStyle w:val="Prrafodelista"/>
         <w:numPr>
           <w:ilvl w:val="2"/>
           <w:numId w:val="1"/>
@@ -9880,7 +10331,15 @@
         <w:jc w:val="both"/>
       </w:pPr>
       <w:r>
-        <w:t>Se usará Git en la plataforma de GitHub como repositorio de código fuente. Para tener centralizada la información que sea almacenada, conservando una estructura de versiones para todos los ítems.</w:t>
+        <w:t xml:space="preserve">Se usará </w:t>
+      </w:r>
+      <w:proofErr w:type="spellStart"/>
+      <w:r>
+        <w:t>Git</w:t>
+      </w:r>
+      <w:proofErr w:type="spellEnd"/>
+      <w:r>
+        <w:t xml:space="preserve"> en la plataforma de GitHub como repositorio de código fuente. Para tener centralizada la información que sea almacenada, conservando una estructura de versiones para todos los ítems.</w:t>
       </w:r>
     </w:p>
     <w:p>
@@ -9892,12 +10351,20 @@
         </w:rPr>
       </w:pPr>
       <w:r>
-        <w:t>El repositorio Git será configurado para activar acciones de compilación, pruebas y despliegue en el servidor de integración continua.</w:t>
+        <w:t xml:space="preserve">El repositorio </w:t>
+      </w:r>
+      <w:proofErr w:type="spellStart"/>
+      <w:r>
+        <w:t>Git</w:t>
+      </w:r>
+      <w:proofErr w:type="spellEnd"/>
+      <w:r>
+        <w:t xml:space="preserve"> será configurado para activar acciones de compilación, pruebas y despliegue en el servidor de integración continua.</w:t>
       </w:r>
     </w:p>
     <w:p>
       <w:pPr>
-        <w:pStyle w:val="ListParagraph"/>
+        <w:pStyle w:val="Prrafodelista"/>
         <w:numPr>
           <w:ilvl w:val="2"/>
           <w:numId w:val="1"/>
@@ -9947,7 +10414,31 @@
         <w:jc w:val="both"/>
       </w:pPr>
       <w:r>
-        <w:t>Se compilarán los proyectos en Android una vez cumplidos los estándares y se redactara la etiqueta respectiva, por el lado del backend, se actualizara el servidor de producción mediante la utilización de las ramas de release.</w:t>
+        <w:t xml:space="preserve">Se compilarán los proyectos en Android una vez cumplidos los estándares y se redactara la etiqueta respectiva, por el lado del </w:t>
+      </w:r>
+      <w:proofErr w:type="spellStart"/>
+      <w:r>
+        <w:t>backend</w:t>
+      </w:r>
+      <w:proofErr w:type="spellEnd"/>
+      <w:r>
+        <w:t xml:space="preserve">, se </w:t>
+      </w:r>
+      <w:proofErr w:type="gramStart"/>
+      <w:r>
+        <w:t>actualizara</w:t>
+      </w:r>
+      <w:proofErr w:type="gramEnd"/>
+      <w:r>
+        <w:t xml:space="preserve"> el servidor de producción mediante la utilización de las ramas de </w:t>
+      </w:r>
+      <w:proofErr w:type="spellStart"/>
+      <w:r>
+        <w:t>release</w:t>
+      </w:r>
+      <w:proofErr w:type="spellEnd"/>
+      <w:r>
+        <w:t>.</w:t>
       </w:r>
     </w:p>
     <w:p>
@@ -9964,7 +10455,7 @@
     </w:p>
     <w:p>
       <w:pPr>
-        <w:pStyle w:val="ListParagraph"/>
+        <w:pStyle w:val="Prrafodelista"/>
         <w:numPr>
           <w:ilvl w:val="2"/>
           <w:numId w:val="1"/>
@@ -9996,7 +10487,6 @@
         <w:jc w:val="both"/>
       </w:pPr>
       <w:r>
-        <w:lastRenderedPageBreak/>
         <w:t>Se usará tanto GitHub como gestor de la documentación.</w:t>
       </w:r>
     </w:p>
@@ -10006,7 +10496,16 @@
         <w:jc w:val="both"/>
       </w:pPr>
       <w:r>
-        <w:t>Cada documento pasara a formar parte de los releases del servidor de CI cuando cumplan las políticas preestablecidas, además deben de pasar por la revisión respectiva.</w:t>
+        <w:lastRenderedPageBreak/>
+        <w:t xml:space="preserve">Cada documento pasara a formar parte de los </w:t>
+      </w:r>
+      <w:proofErr w:type="spellStart"/>
+      <w:r>
+        <w:t>releases</w:t>
+      </w:r>
+      <w:proofErr w:type="spellEnd"/>
+      <w:r>
+        <w:t xml:space="preserve"> del servidor de CI cuando cumplan las políticas preestablecidas, además deben de pasar por la revisión respectiva.</w:t>
       </w:r>
     </w:p>
     <w:p>
@@ -10038,7 +10537,7 @@
           <w:noProof/>
           <w:sz w:val="24"/>
           <w:szCs w:val="24"/>
-          <w:lang w:val="en-US"/>
+          <w:lang w:eastAsia="es-ES"/>
         </w:rPr>
         <w:drawing>
           <wp:inline distT="0" distB="0" distL="0" distR="0" wp14:anchorId="692C1D58" wp14:editId="5C6EB1FA">
@@ -10116,7 +10615,7 @@
     </w:p>
     <w:p>
       <w:pPr>
-        <w:pStyle w:val="ListParagraph"/>
+        <w:pStyle w:val="Prrafodelista"/>
         <w:numPr>
           <w:ilvl w:val="2"/>
           <w:numId w:val="1"/>
@@ -10189,7 +10688,7 @@
     </w:p>
     <w:p>
       <w:pPr>
-        <w:pStyle w:val="ListParagraph"/>
+        <w:pStyle w:val="Prrafodelista"/>
         <w:numPr>
           <w:ilvl w:val="2"/>
           <w:numId w:val="1"/>
@@ -10217,7 +10716,7 @@
     </w:p>
     <w:p>
       <w:pPr>
-        <w:pStyle w:val="ListParagraph"/>
+        <w:pStyle w:val="Prrafodelista"/>
         <w:spacing w:after="160" w:line="240" w:lineRule="auto"/>
         <w:ind w:left="1080"/>
         <w:contextualSpacing w:val="0"/>
@@ -12809,7 +13308,25 @@
                 <w:color w:val="000000"/>
                 <w:lang w:eastAsia="es-ES_tradnl"/>
               </w:rPr>
-              <w:t xml:space="preserve"> entrega de releases de software</w:t>
+              <w:t xml:space="preserve"> entrega de </w:t>
+            </w:r>
+            <w:proofErr w:type="spellStart"/>
+            <w:r>
+              <w:rPr>
+                <w:rFonts w:ascii="Calibri" w:eastAsia="Times New Roman" w:hAnsi="Calibri" w:cs="Calibri"/>
+                <w:color w:val="000000"/>
+                <w:lang w:eastAsia="es-ES_tradnl"/>
+              </w:rPr>
+              <w:t>releases</w:t>
+            </w:r>
+            <w:proofErr w:type="spellEnd"/>
+            <w:r>
+              <w:rPr>
+                <w:rFonts w:ascii="Calibri" w:eastAsia="Times New Roman" w:hAnsi="Calibri" w:cs="Calibri"/>
+                <w:color w:val="000000"/>
+                <w:lang w:eastAsia="es-ES_tradnl"/>
+              </w:rPr>
+              <w:t xml:space="preserve"> de software</w:t>
             </w:r>
           </w:p>
         </w:tc>
@@ -12912,7 +13429,7 @@
     </w:p>
     <w:p>
       <w:pPr>
-        <w:pStyle w:val="ListParagraph"/>
+        <w:pStyle w:val="Prrafodelista"/>
         <w:numPr>
           <w:ilvl w:val="2"/>
           <w:numId w:val="1"/>
@@ -13600,7 +14117,25 @@
                 <w:color w:val="000000"/>
                 <w:lang w:val="es-ES_tradnl" w:eastAsia="es-ES_tradnl"/>
               </w:rPr>
-              <w:t>Gestión y entrega de releases de software</w:t>
+              <w:t xml:space="preserve">Gestión y entrega de </w:t>
+            </w:r>
+            <w:proofErr w:type="spellStart"/>
+            <w:r>
+              <w:rPr>
+                <w:rFonts w:ascii="Calibri" w:eastAsia="Times New Roman" w:hAnsi="Calibri" w:cs="Calibri"/>
+                <w:color w:val="000000"/>
+                <w:lang w:val="es-ES_tradnl" w:eastAsia="es-ES_tradnl"/>
+              </w:rPr>
+              <w:t>releases</w:t>
+            </w:r>
+            <w:proofErr w:type="spellEnd"/>
+            <w:r>
+              <w:rPr>
+                <w:rFonts w:ascii="Calibri" w:eastAsia="Times New Roman" w:hAnsi="Calibri" w:cs="Calibri"/>
+                <w:color w:val="000000"/>
+                <w:lang w:val="es-ES_tradnl" w:eastAsia="es-ES_tradnl"/>
+              </w:rPr>
+              <w:t xml:space="preserve"> de software</w:t>
             </w:r>
           </w:p>
         </w:tc>
@@ -13684,7 +14219,7 @@
       <w:r>
         <w:rPr>
           <w:noProof/>
-          <w:lang w:val="en-US"/>
+          <w:lang w:eastAsia="es-ES"/>
         </w:rPr>
         <w:lastRenderedPageBreak/>
         <w:drawing>
@@ -13741,7 +14276,7 @@
     </w:p>
     <w:p>
       <w:pPr>
-        <w:pStyle w:val="ListParagraph"/>
+        <w:pStyle w:val="Prrafodelista"/>
         <w:numPr>
           <w:ilvl w:val="0"/>
           <w:numId w:val="1"/>
@@ -13769,7 +14304,7 @@
     </w:p>
     <w:p>
       <w:pPr>
-        <w:pStyle w:val="ListParagraph"/>
+        <w:pStyle w:val="Prrafodelista"/>
         <w:numPr>
           <w:ilvl w:val="1"/>
           <w:numId w:val="1"/>
@@ -13800,7 +14335,7 @@
     </w:p>
     <w:p>
       <w:pPr>
-        <w:pStyle w:val="ListParagraph"/>
+        <w:pStyle w:val="Prrafodelista"/>
         <w:numPr>
           <w:ilvl w:val="2"/>
           <w:numId w:val="1"/>
@@ -13848,7 +14383,7 @@
     </w:p>
     <w:tbl>
       <w:tblPr>
-        <w:tblStyle w:val="TableGrid"/>
+        <w:tblStyle w:val="Tablaconcuadrcula"/>
         <w:tblpPr w:leftFromText="141" w:rightFromText="141" w:vertAnchor="text" w:tblpXSpec="center" w:tblpY="1"/>
         <w:tblOverlap w:val="never"/>
         <w:tblW w:w="0" w:type="auto"/>
@@ -13930,7 +14465,7 @@
           </w:tcPr>
           <w:p>
             <w:pPr>
-              <w:pStyle w:val="ListParagraph"/>
+              <w:pStyle w:val="Prrafodelista"/>
               <w:numPr>
                 <w:ilvl w:val="0"/>
                 <w:numId w:val="20"/>
@@ -13960,7 +14495,7 @@
           </w:p>
           <w:p>
             <w:pPr>
-              <w:pStyle w:val="ListParagraph"/>
+              <w:pStyle w:val="Prrafodelista"/>
               <w:rPr>
                 <w:lang w:val="es-ES_tradnl"/>
               </w:rPr>
@@ -13981,7 +14516,7 @@
           </w:p>
           <w:p>
             <w:pPr>
-              <w:pStyle w:val="ListParagraph"/>
+              <w:pStyle w:val="Prrafodelista"/>
               <w:rPr>
                 <w:lang w:val="es-ES_tradnl"/>
               </w:rPr>
@@ -14015,7 +14550,7 @@
           </w:p>
           <w:p>
             <w:pPr>
-              <w:pStyle w:val="ListParagraph"/>
+              <w:pStyle w:val="Prrafodelista"/>
               <w:numPr>
                 <w:ilvl w:val="0"/>
                 <w:numId w:val="20"/>
@@ -14028,24 +14563,47 @@
               <w:rPr>
                 <w:lang w:val="es-ES_tradnl"/>
               </w:rPr>
-              <w:t>Los elementos que son específicos de un proyecto, pero no están asociados con un componente del proyecto utilizan un identificador de dos cuerpos: AcrónimoDelProyecto y AcrónimoDelElemento</w:t>
-            </w:r>
-          </w:p>
-          <w:p>
-            <w:pPr>
-              <w:rPr>
-                <w:lang w:val="es-ES_tradnl"/>
-              </w:rPr>
-            </w:pPr>
-          </w:p>
-          <w:p>
-            <w:pPr>
-              <w:pStyle w:val="ListParagraph"/>
+              <w:t xml:space="preserve">Los elementos que son específicos de un proyecto, pero no están asociados con un componente del proyecto utilizan un identificador de dos cuerpos: </w:t>
+            </w:r>
+            <w:proofErr w:type="spellStart"/>
+            <w:r>
+              <w:rPr>
+                <w:lang w:val="es-ES_tradnl"/>
+              </w:rPr>
+              <w:t>AcrónimoDelProyecto</w:t>
+            </w:r>
+            <w:proofErr w:type="spellEnd"/>
+            <w:r>
+              <w:rPr>
+                <w:lang w:val="es-ES_tradnl"/>
+              </w:rPr>
+              <w:t xml:space="preserve"> y </w:t>
+            </w:r>
+            <w:proofErr w:type="spellStart"/>
+            <w:r>
+              <w:rPr>
+                <w:lang w:val="es-ES_tradnl"/>
+              </w:rPr>
+              <w:t>AcrónimoDelElemento</w:t>
+            </w:r>
+            <w:proofErr w:type="spellEnd"/>
+          </w:p>
+          <w:p>
+            <w:pPr>
+              <w:rPr>
+                <w:lang w:val="es-ES_tradnl"/>
+              </w:rPr>
+            </w:pPr>
+          </w:p>
+          <w:p>
+            <w:pPr>
+              <w:pStyle w:val="Prrafodelista"/>
               <w:rPr>
                 <w:b/>
                 <w:lang w:val="es-ES_tradnl"/>
               </w:rPr>
             </w:pPr>
+            <w:proofErr w:type="spellStart"/>
             <w:r>
               <w:rPr>
                 <w:b/>
@@ -14053,6 +14611,7 @@
               </w:rPr>
               <w:t>AcrónimoDelProyecto_AcrónimoDelElemento</w:t>
             </w:r>
+            <w:proofErr w:type="spellEnd"/>
           </w:p>
           <w:p>
             <w:pPr>
@@ -14064,7 +14623,7 @@
           </w:p>
           <w:p>
             <w:pPr>
-              <w:pStyle w:val="ListParagraph"/>
+              <w:pStyle w:val="Prrafodelista"/>
               <w:rPr>
                 <w:lang w:val="es-ES_tradnl"/>
               </w:rPr>
@@ -14078,7 +14637,7 @@
           </w:p>
           <w:p>
             <w:pPr>
-              <w:pStyle w:val="ListParagraph"/>
+              <w:pStyle w:val="Prrafodelista"/>
               <w:rPr>
                 <w:b/>
                 <w:lang w:val="es-ES_tradnl"/>
@@ -14100,7 +14659,7 @@
           </w:p>
           <w:p>
             <w:pPr>
-              <w:pStyle w:val="ListParagraph"/>
+              <w:pStyle w:val="Prrafodelista"/>
               <w:rPr>
                 <w:b/>
                 <w:lang w:val="es-ES_tradnl"/>
@@ -14109,7 +14668,7 @@
           </w:p>
           <w:p>
             <w:pPr>
-              <w:pStyle w:val="ListParagraph"/>
+              <w:pStyle w:val="Prrafodelista"/>
               <w:numPr>
                 <w:ilvl w:val="0"/>
                 <w:numId w:val="20"/>
@@ -14129,7 +14688,7 @@
           </w:p>
           <w:p>
             <w:pPr>
-              <w:pStyle w:val="ListParagraph"/>
+              <w:pStyle w:val="Prrafodelista"/>
               <w:rPr>
                 <w:lang w:val="es-ES_tradnl"/>
               </w:rPr>
@@ -14179,15 +14738,15 @@
           </w:p>
           <w:p>
             <w:pPr>
-              <w:pStyle w:val="ListParagraph"/>
-              <w:rPr>
-                <w:lang w:val="es-ES_tradnl"/>
-              </w:rPr>
-            </w:pPr>
-          </w:p>
-          <w:p>
-            <w:pPr>
-              <w:pStyle w:val="ListParagraph"/>
+              <w:pStyle w:val="Prrafodelista"/>
+              <w:rPr>
+                <w:lang w:val="es-ES_tradnl"/>
+              </w:rPr>
+            </w:pPr>
+          </w:p>
+          <w:p>
+            <w:pPr>
+              <w:pStyle w:val="Prrafodelista"/>
               <w:numPr>
                 <w:ilvl w:val="0"/>
                 <w:numId w:val="20"/>
@@ -14214,7 +14773,7 @@
           </w:p>
           <w:p>
             <w:pPr>
-              <w:pStyle w:val="ListParagraph"/>
+              <w:pStyle w:val="Prrafodelista"/>
               <w:rPr>
                 <w:lang w:val="es-ES_tradnl"/>
               </w:rPr>
@@ -14240,7 +14799,7 @@
           </w:p>
           <w:p>
             <w:pPr>
-              <w:pStyle w:val="ListParagraph"/>
+              <w:pStyle w:val="Prrafodelista"/>
               <w:rPr>
                 <w:b/>
                 <w:lang w:val="es-ES_tradnl"/>
@@ -14255,7 +14814,7 @@
           </w:p>
           <w:p>
             <w:pPr>
-              <w:pStyle w:val="ListParagraph"/>
+              <w:pStyle w:val="Prrafodelista"/>
               <w:rPr>
                 <w:b/>
                 <w:lang w:val="es-ES_tradnl"/>
@@ -14291,7 +14850,7 @@
           </w:tcPr>
           <w:p>
             <w:pPr>
-              <w:pStyle w:val="ListParagraph"/>
+              <w:pStyle w:val="Prrafodelista"/>
               <w:numPr>
                 <w:ilvl w:val="0"/>
                 <w:numId w:val="20"/>
@@ -14309,15 +14868,15 @@
           </w:p>
           <w:p>
             <w:pPr>
-              <w:pStyle w:val="ListParagraph"/>
-              <w:rPr>
-                <w:lang w:val="es-ES_tradnl"/>
-              </w:rPr>
-            </w:pPr>
-          </w:p>
-          <w:p>
-            <w:pPr>
-              <w:pStyle w:val="ListParagraph"/>
+              <w:pStyle w:val="Prrafodelista"/>
+              <w:rPr>
+                <w:lang w:val="es-ES_tradnl"/>
+              </w:rPr>
+            </w:pPr>
+          </w:p>
+          <w:p>
+            <w:pPr>
+              <w:pStyle w:val="Prrafodelista"/>
               <w:rPr>
                 <w:b/>
                 <w:lang w:val="es-ES_tradnl"/>
@@ -14339,7 +14898,7 @@
           </w:p>
           <w:p>
             <w:pPr>
-              <w:pStyle w:val="ListParagraph"/>
+              <w:pStyle w:val="Prrafodelista"/>
               <w:rPr>
                 <w:b/>
                 <w:lang w:val="es-ES_tradnl"/>
@@ -14348,7 +14907,7 @@
           </w:p>
           <w:p>
             <w:pPr>
-              <w:pStyle w:val="ListParagraph"/>
+              <w:pStyle w:val="Prrafodelista"/>
               <w:numPr>
                 <w:ilvl w:val="0"/>
                 <w:numId w:val="20"/>
@@ -14368,7 +14927,7 @@
           </w:p>
           <w:p>
             <w:pPr>
-              <w:pStyle w:val="ListParagraph"/>
+              <w:pStyle w:val="Prrafodelista"/>
               <w:rPr>
                 <w:lang w:val="es-ES_tradnl"/>
               </w:rPr>
@@ -14407,7 +14966,7 @@
           </w:p>
           <w:p>
             <w:pPr>
-              <w:pStyle w:val="ListParagraph"/>
+              <w:pStyle w:val="Prrafodelista"/>
               <w:rPr>
                 <w:lang w:val="es-ES_tradnl"/>
               </w:rPr>
@@ -14433,15 +14992,15 @@
           </w:p>
           <w:p>
             <w:pPr>
-              <w:pStyle w:val="ListParagraph"/>
-              <w:rPr>
-                <w:lang w:val="es-ES_tradnl"/>
-              </w:rPr>
-            </w:pPr>
-          </w:p>
-          <w:p>
-            <w:pPr>
-              <w:pStyle w:val="ListParagraph"/>
+              <w:pStyle w:val="Prrafodelista"/>
+              <w:rPr>
+                <w:lang w:val="es-ES_tradnl"/>
+              </w:rPr>
+            </w:pPr>
+          </w:p>
+          <w:p>
+            <w:pPr>
+              <w:pStyle w:val="Prrafodelista"/>
               <w:rPr>
                 <w:lang w:val="es-ES_tradnl"/>
               </w:rPr>
@@ -14485,15 +15044,15 @@
           </w:p>
           <w:p>
             <w:pPr>
-              <w:pStyle w:val="ListParagraph"/>
-              <w:rPr>
-                <w:lang w:val="es-ES_tradnl"/>
-              </w:rPr>
-            </w:pPr>
-          </w:p>
-          <w:p>
-            <w:pPr>
-              <w:pStyle w:val="ListParagraph"/>
+              <w:pStyle w:val="Prrafodelista"/>
+              <w:rPr>
+                <w:lang w:val="es-ES_tradnl"/>
+              </w:rPr>
+            </w:pPr>
+          </w:p>
+          <w:p>
+            <w:pPr>
+              <w:pStyle w:val="Prrafodelista"/>
               <w:numPr>
                 <w:ilvl w:val="0"/>
                 <w:numId w:val="20"/>
@@ -14520,7 +15079,7 @@
           </w:p>
           <w:p>
             <w:pPr>
-              <w:pStyle w:val="ListParagraph"/>
+              <w:pStyle w:val="Prrafodelista"/>
               <w:rPr>
                 <w:lang w:val="es-ES_tradnl"/>
               </w:rPr>
@@ -14534,7 +15093,7 @@
           </w:p>
           <w:p>
             <w:pPr>
-              <w:pStyle w:val="ListParagraph"/>
+              <w:pStyle w:val="Prrafodelista"/>
               <w:rPr>
                 <w:b/>
                 <w:lang w:val="es-ES_tradnl"/>
@@ -14543,7 +15102,7 @@
           </w:p>
           <w:p>
             <w:pPr>
-              <w:pStyle w:val="ListParagraph"/>
+              <w:pStyle w:val="Prrafodelista"/>
               <w:rPr>
                 <w:lang w:val="es-ES_tradnl"/>
               </w:rPr>
@@ -14593,7 +15152,7 @@
           </w:p>
           <w:p>
             <w:pPr>
-              <w:pStyle w:val="ListParagraph"/>
+              <w:pStyle w:val="Prrafodelista"/>
               <w:rPr>
                 <w:b/>
                 <w:lang w:val="es-ES_tradnl"/>
@@ -14602,7 +15161,7 @@
           </w:p>
           <w:p>
             <w:pPr>
-              <w:pStyle w:val="ListParagraph"/>
+              <w:pStyle w:val="Prrafodelista"/>
               <w:numPr>
                 <w:ilvl w:val="0"/>
                 <w:numId w:val="20"/>
@@ -14629,7 +15188,7 @@
           </w:p>
           <w:p>
             <w:pPr>
-              <w:pStyle w:val="ListParagraph"/>
+              <w:pStyle w:val="Prrafodelista"/>
               <w:rPr>
                 <w:lang w:val="es-ES_tradnl"/>
               </w:rPr>
@@ -14673,15 +15232,15 @@
           </w:p>
           <w:p>
             <w:pPr>
-              <w:pStyle w:val="ListParagraph"/>
-              <w:rPr>
-                <w:lang w:val="es-ES_tradnl"/>
-              </w:rPr>
-            </w:pPr>
-          </w:p>
-          <w:p>
-            <w:pPr>
-              <w:pStyle w:val="ListParagraph"/>
+              <w:pStyle w:val="Prrafodelista"/>
+              <w:rPr>
+                <w:lang w:val="es-ES_tradnl"/>
+              </w:rPr>
+            </w:pPr>
+          </w:p>
+          <w:p>
+            <w:pPr>
+              <w:pStyle w:val="Prrafodelista"/>
               <w:rPr>
                 <w:lang w:val="es-ES_tradnl"/>
               </w:rPr>
@@ -14767,7 +15326,7 @@
           </w:tcPr>
           <w:p>
             <w:pPr>
-              <w:pStyle w:val="ListParagraph"/>
+              <w:pStyle w:val="Prrafodelista"/>
               <w:numPr>
                 <w:ilvl w:val="0"/>
                 <w:numId w:val="20"/>
@@ -14791,7 +15350,7 @@
           </w:p>
           <w:p>
             <w:pPr>
-              <w:pStyle w:val="ListParagraph"/>
+              <w:pStyle w:val="Prrafodelista"/>
               <w:rPr>
                 <w:lang w:val="es-ES_tradnl"/>
               </w:rPr>
@@ -14811,11 +15370,19 @@
             <w:r>
               <w:t xml:space="preserve"> </w:t>
             </w:r>
-            <w:r>
-              <w:rPr>
-                <w:lang w:val="es-ES_tradnl"/>
-              </w:rPr>
-              <w:t>versionamiento.</w:t>
+            <w:proofErr w:type="spellStart"/>
+            <w:r>
+              <w:rPr>
+                <w:lang w:val="es-ES_tradnl"/>
+              </w:rPr>
+              <w:t>versionamiento</w:t>
+            </w:r>
+            <w:proofErr w:type="spellEnd"/>
+            <w:r>
+              <w:rPr>
+                <w:lang w:val="es-ES_tradnl"/>
+              </w:rPr>
+              <w:t>.</w:t>
             </w:r>
           </w:p>
         </w:tc>
@@ -14864,7 +15431,7 @@
     </w:p>
     <w:p>
       <w:pPr>
-        <w:pStyle w:val="ListParagraph"/>
+        <w:pStyle w:val="Prrafodelista"/>
         <w:numPr>
           <w:ilvl w:val="2"/>
           <w:numId w:val="1"/>
@@ -14912,7 +15479,7 @@
     </w:p>
     <w:tbl>
       <w:tblPr>
-        <w:tblStyle w:val="TableGrid"/>
+        <w:tblStyle w:val="Tablaconcuadrcula"/>
         <w:tblpPr w:leftFromText="141" w:rightFromText="141" w:vertAnchor="text" w:tblpXSpec="center" w:tblpY="1"/>
         <w:tblOverlap w:val="never"/>
         <w:tblW w:w="0" w:type="auto"/>
@@ -16370,7 +16937,7 @@
     </w:p>
     <w:p>
       <w:pPr>
-        <w:pStyle w:val="ListParagraph"/>
+        <w:pStyle w:val="Prrafodelista"/>
         <w:numPr>
           <w:ilvl w:val="2"/>
           <w:numId w:val="1"/>
@@ -16421,7 +16988,7 @@
     </w:p>
     <w:tbl>
       <w:tblPr>
-        <w:tblStyle w:val="TableGrid"/>
+        <w:tblStyle w:val="Tablaconcuadrcula"/>
         <w:tblpPr w:leftFromText="141" w:rightFromText="141" w:vertAnchor="text" w:tblpXSpec="center" w:tblpY="1"/>
         <w:tblOverlap w:val="never"/>
         <w:tblW w:w="0" w:type="auto"/>
@@ -17750,7 +18317,7 @@
 </file>
 
 <file path=word/endnotes.xml><?xml version="1.0" encoding="utf-8"?>
-<w:endnotes xmlns:wpc="http://schemas.microsoft.com/office/word/2010/wordprocessingCanvas" xmlns:mo="http://schemas.microsoft.com/office/mac/office/2008/main" xmlns:mc="http://schemas.openxmlformats.org/markup-compatibility/2006" xmlns:mv="urn:schemas-microsoft-com:mac:vml" xmlns:o="urn:schemas-microsoft-com:office:office" xmlns:r="http://schemas.openxmlformats.org/officeDocument/2006/relationships" xmlns:m="http://schemas.openxmlformats.org/officeDocument/2006/math" xmlns:v="urn:schemas-microsoft-com:vml" xmlns:wp14="http://schemas.microsoft.com/office/word/2010/wordprocessingDrawing" xmlns:wp="http://schemas.openxmlformats.org/drawingml/2006/wordprocessingDrawing" xmlns:w10="urn:schemas-microsoft-com:office:word" xmlns:w="http://schemas.openxmlformats.org/wordprocessingml/2006/main" xmlns:w14="http://schemas.microsoft.com/office/word/2010/wordml" xmlns:w15="http://schemas.microsoft.com/office/word/2012/wordml" xmlns:wpg="http://schemas.microsoft.com/office/word/2010/wordprocessingGroup" xmlns:wpi="http://schemas.microsoft.com/office/word/2010/wordprocessingInk" xmlns:wne="http://schemas.microsoft.com/office/word/2006/wordml" xmlns:wps="http://schemas.microsoft.com/office/word/2010/wordprocessingShape" mc:Ignorable="w14 w15 wp14">
+<w:endnotes xmlns:wpc="http://schemas.microsoft.com/office/word/2010/wordprocessingCanvas" xmlns:cx="http://schemas.microsoft.com/office/drawing/2014/chartex" xmlns:cx1="http://schemas.microsoft.com/office/drawing/2015/9/8/chartex" xmlns:mc="http://schemas.openxmlformats.org/markup-compatibility/2006" xmlns:o="urn:schemas-microsoft-com:office:office" xmlns:r="http://schemas.openxmlformats.org/officeDocument/2006/relationships" xmlns:m="http://schemas.openxmlformats.org/officeDocument/2006/math" xmlns:v="urn:schemas-microsoft-com:vml" xmlns:wp14="http://schemas.microsoft.com/office/word/2010/wordprocessingDrawing" xmlns:wp="http://schemas.openxmlformats.org/drawingml/2006/wordprocessingDrawing" xmlns:w10="urn:schemas-microsoft-com:office:word" xmlns:w="http://schemas.openxmlformats.org/wordprocessingml/2006/main" xmlns:w14="http://schemas.microsoft.com/office/word/2010/wordml" xmlns:w15="http://schemas.microsoft.com/office/word/2012/wordml" xmlns:w16se="http://schemas.microsoft.com/office/word/2015/wordml/symex" xmlns:wpg="http://schemas.microsoft.com/office/word/2010/wordprocessingGroup" xmlns:wpi="http://schemas.microsoft.com/office/word/2010/wordprocessingInk" xmlns:wne="http://schemas.microsoft.com/office/word/2006/wordml" xmlns:wps="http://schemas.microsoft.com/office/word/2010/wordprocessingShape" mc:Ignorable="w14 w15 w16se wp14">
   <w:endnote w:type="separator" w:id="-1">
     <w:p>
       <w:pPr>
@@ -17775,7 +18342,7 @@
 </file>
 
 <file path=word/footer1.xml><?xml version="1.0" encoding="utf-8"?>
-<w:ftr xmlns:wpc="http://schemas.microsoft.com/office/word/2010/wordprocessingCanvas" xmlns:mo="http://schemas.microsoft.com/office/mac/office/2008/main" xmlns:mc="http://schemas.openxmlformats.org/markup-compatibility/2006" xmlns:mv="urn:schemas-microsoft-com:mac:vml" xmlns:o="urn:schemas-microsoft-com:office:office" xmlns:r="http://schemas.openxmlformats.org/officeDocument/2006/relationships" xmlns:m="http://schemas.openxmlformats.org/officeDocument/2006/math" xmlns:v="urn:schemas-microsoft-com:vml" xmlns:wp14="http://schemas.microsoft.com/office/word/2010/wordprocessingDrawing" xmlns:wp="http://schemas.openxmlformats.org/drawingml/2006/wordprocessingDrawing" xmlns:w10="urn:schemas-microsoft-com:office:word" xmlns:w="http://schemas.openxmlformats.org/wordprocessingml/2006/main" xmlns:w14="http://schemas.microsoft.com/office/word/2010/wordml" xmlns:w15="http://schemas.microsoft.com/office/word/2012/wordml" xmlns:wpg="http://schemas.microsoft.com/office/word/2010/wordprocessingGroup" xmlns:wpi="http://schemas.microsoft.com/office/word/2010/wordprocessingInk" xmlns:wne="http://schemas.microsoft.com/office/word/2006/wordml" xmlns:wps="http://schemas.microsoft.com/office/word/2010/wordprocessingShape" mc:Ignorable="w14 w15 wp14">
+<w:ftr xmlns:wpc="http://schemas.microsoft.com/office/word/2010/wordprocessingCanvas" xmlns:cx="http://schemas.microsoft.com/office/drawing/2014/chartex" xmlns:cx1="http://schemas.microsoft.com/office/drawing/2015/9/8/chartex" xmlns:mc="http://schemas.openxmlformats.org/markup-compatibility/2006" xmlns:o="urn:schemas-microsoft-com:office:office" xmlns:r="http://schemas.openxmlformats.org/officeDocument/2006/relationships" xmlns:m="http://schemas.openxmlformats.org/officeDocument/2006/math" xmlns:v="urn:schemas-microsoft-com:vml" xmlns:wp14="http://schemas.microsoft.com/office/word/2010/wordprocessingDrawing" xmlns:wp="http://schemas.openxmlformats.org/drawingml/2006/wordprocessingDrawing" xmlns:w10="urn:schemas-microsoft-com:office:word" xmlns:w="http://schemas.openxmlformats.org/wordprocessingml/2006/main" xmlns:w14="http://schemas.microsoft.com/office/word/2010/wordml" xmlns:w15="http://schemas.microsoft.com/office/word/2012/wordml" xmlns:w16se="http://schemas.microsoft.com/office/word/2015/wordml/symex" xmlns:wpg="http://schemas.microsoft.com/office/word/2010/wordprocessingGroup" xmlns:wpi="http://schemas.microsoft.com/office/word/2010/wordprocessingInk" xmlns:wne="http://schemas.microsoft.com/office/word/2006/wordml" xmlns:wps="http://schemas.microsoft.com/office/word/2010/wordprocessingShape" mc:Ignorable="w14 w15 w16se wp14">
   <w:tbl>
     <w:tblPr>
       <w:tblW w:w="5000" w:type="pct"/>
@@ -17796,7 +18363,7 @@
         </w:tcPr>
         <w:p>
           <w:pPr>
-            <w:pStyle w:val="Footer"/>
+            <w:pStyle w:val="Piedepgina"/>
             <w:jc w:val="right"/>
             <w:rPr>
               <w:b/>
@@ -17860,7 +18427,7 @@
               </w14:shadow>
               <w14:numForm w14:val="oldStyle"/>
             </w:rPr>
-            <w:t>1</w:t>
+            <w:t>17</w:t>
           </w:r>
           <w:r>
             <w:rPr>
@@ -17885,7 +18452,7 @@
         </w:tcPr>
         <w:p>
           <w:pPr>
-            <w:pStyle w:val="Footer"/>
+            <w:pStyle w:val="Piedepgina"/>
           </w:pPr>
         </w:p>
       </w:tc>
@@ -17893,19 +18460,19 @@
   </w:tbl>
   <w:p>
     <w:pPr>
-      <w:pStyle w:val="Footer"/>
+      <w:pStyle w:val="Piedepgina"/>
     </w:pPr>
   </w:p>
   <w:p>
     <w:pPr>
-      <w:pStyle w:val="Footer"/>
+      <w:pStyle w:val="Piedepgina"/>
     </w:pPr>
   </w:p>
 </w:ftr>
 </file>
 
 <file path=word/footnotes.xml><?xml version="1.0" encoding="utf-8"?>
-<w:footnotes xmlns:wpc="http://schemas.microsoft.com/office/word/2010/wordprocessingCanvas" xmlns:mo="http://schemas.microsoft.com/office/mac/office/2008/main" xmlns:mc="http://schemas.openxmlformats.org/markup-compatibility/2006" xmlns:mv="urn:schemas-microsoft-com:mac:vml" xmlns:o="urn:schemas-microsoft-com:office:office" xmlns:r="http://schemas.openxmlformats.org/officeDocument/2006/relationships" xmlns:m="http://schemas.openxmlformats.org/officeDocument/2006/math" xmlns:v="urn:schemas-microsoft-com:vml" xmlns:wp14="http://schemas.microsoft.com/office/word/2010/wordprocessingDrawing" xmlns:wp="http://schemas.openxmlformats.org/drawingml/2006/wordprocessingDrawing" xmlns:w10="urn:schemas-microsoft-com:office:word" xmlns:w="http://schemas.openxmlformats.org/wordprocessingml/2006/main" xmlns:w14="http://schemas.microsoft.com/office/word/2010/wordml" xmlns:w15="http://schemas.microsoft.com/office/word/2012/wordml" xmlns:wpg="http://schemas.microsoft.com/office/word/2010/wordprocessingGroup" xmlns:wpi="http://schemas.microsoft.com/office/word/2010/wordprocessingInk" xmlns:wne="http://schemas.microsoft.com/office/word/2006/wordml" xmlns:wps="http://schemas.microsoft.com/office/word/2010/wordprocessingShape" mc:Ignorable="w14 w15 wp14">
+<w:footnotes xmlns:wpc="http://schemas.microsoft.com/office/word/2010/wordprocessingCanvas" xmlns:cx="http://schemas.microsoft.com/office/drawing/2014/chartex" xmlns:cx1="http://schemas.microsoft.com/office/drawing/2015/9/8/chartex" xmlns:mc="http://schemas.openxmlformats.org/markup-compatibility/2006" xmlns:o="urn:schemas-microsoft-com:office:office" xmlns:r="http://schemas.openxmlformats.org/officeDocument/2006/relationships" xmlns:m="http://schemas.openxmlformats.org/officeDocument/2006/math" xmlns:v="urn:schemas-microsoft-com:vml" xmlns:wp14="http://schemas.microsoft.com/office/word/2010/wordprocessingDrawing" xmlns:wp="http://schemas.openxmlformats.org/drawingml/2006/wordprocessingDrawing" xmlns:w10="urn:schemas-microsoft-com:office:word" xmlns:w="http://schemas.openxmlformats.org/wordprocessingml/2006/main" xmlns:w14="http://schemas.microsoft.com/office/word/2010/wordml" xmlns:w15="http://schemas.microsoft.com/office/word/2012/wordml" xmlns:w16se="http://schemas.microsoft.com/office/word/2015/wordml/symex" xmlns:wpg="http://schemas.microsoft.com/office/word/2010/wordprocessingGroup" xmlns:wpi="http://schemas.microsoft.com/office/word/2010/wordprocessingInk" xmlns:wne="http://schemas.microsoft.com/office/word/2006/wordml" xmlns:wps="http://schemas.microsoft.com/office/word/2010/wordprocessingShape" mc:Ignorable="w14 w15 w16se wp14">
   <w:footnote w:type="separator" w:id="-1">
     <w:p>
       <w:pPr>
@@ -17930,7 +18497,7 @@
 </file>
 
 <file path=word/header1.xml><?xml version="1.0" encoding="utf-8"?>
-<w:hdr xmlns:wpc="http://schemas.microsoft.com/office/word/2010/wordprocessingCanvas" xmlns:mo="http://schemas.microsoft.com/office/mac/office/2008/main" xmlns:mc="http://schemas.openxmlformats.org/markup-compatibility/2006" xmlns:mv="urn:schemas-microsoft-com:mac:vml" xmlns:o="urn:schemas-microsoft-com:office:office" xmlns:r="http://schemas.openxmlformats.org/officeDocument/2006/relationships" xmlns:m="http://schemas.openxmlformats.org/officeDocument/2006/math" xmlns:v="urn:schemas-microsoft-com:vml" xmlns:wp14="http://schemas.microsoft.com/office/word/2010/wordprocessingDrawing" xmlns:wp="http://schemas.openxmlformats.org/drawingml/2006/wordprocessingDrawing" xmlns:w10="urn:schemas-microsoft-com:office:word" xmlns:w="http://schemas.openxmlformats.org/wordprocessingml/2006/main" xmlns:w14="http://schemas.microsoft.com/office/word/2010/wordml" xmlns:w15="http://schemas.microsoft.com/office/word/2012/wordml" xmlns:wpg="http://schemas.microsoft.com/office/word/2010/wordprocessingGroup" xmlns:wpi="http://schemas.microsoft.com/office/word/2010/wordprocessingInk" xmlns:wne="http://schemas.microsoft.com/office/word/2006/wordml" xmlns:wps="http://schemas.microsoft.com/office/word/2010/wordprocessingShape" mc:Ignorable="w14 w15 wp14">
+<w:hdr xmlns:wpc="http://schemas.microsoft.com/office/word/2010/wordprocessingCanvas" xmlns:cx="http://schemas.microsoft.com/office/drawing/2014/chartex" xmlns:cx1="http://schemas.microsoft.com/office/drawing/2015/9/8/chartex" xmlns:mc="http://schemas.openxmlformats.org/markup-compatibility/2006" xmlns:o="urn:schemas-microsoft-com:office:office" xmlns:r="http://schemas.openxmlformats.org/officeDocument/2006/relationships" xmlns:m="http://schemas.openxmlformats.org/officeDocument/2006/math" xmlns:v="urn:schemas-microsoft-com:vml" xmlns:wp14="http://schemas.microsoft.com/office/word/2010/wordprocessingDrawing" xmlns:wp="http://schemas.openxmlformats.org/drawingml/2006/wordprocessingDrawing" xmlns:w10="urn:schemas-microsoft-com:office:word" xmlns:w="http://schemas.openxmlformats.org/wordprocessingml/2006/main" xmlns:w14="http://schemas.microsoft.com/office/word/2010/wordml" xmlns:w15="http://schemas.microsoft.com/office/word/2012/wordml" xmlns:w16se="http://schemas.microsoft.com/office/word/2015/wordml/symex" xmlns:wpg="http://schemas.microsoft.com/office/word/2010/wordprocessingGroup" xmlns:wpi="http://schemas.microsoft.com/office/word/2010/wordprocessingInk" xmlns:wne="http://schemas.microsoft.com/office/word/2006/wordml" xmlns:wps="http://schemas.microsoft.com/office/word/2010/wordprocessingShape" mc:Ignorable="w14 w15 w16se wp14">
   <w:tbl>
     <w:tblPr>
       <w:tblW w:w="5055" w:type="pct"/>
@@ -17960,7 +18527,7 @@
         </w:tcPr>
         <w:p>
           <w:pPr>
-            <w:pStyle w:val="Header"/>
+            <w:pStyle w:val="Encabezado"/>
             <w:jc w:val="right"/>
             <w:rPr>
               <w:color w:val="76923C" w:themeColor="accent3" w:themeShade="BF"/>
@@ -18050,7 +18617,7 @@
             </w:tcPr>
             <w:p>
               <w:pPr>
-                <w:pStyle w:val="Header"/>
+                <w:pStyle w:val="Encabezado"/>
                 <w:rPr>
                   <w:color w:val="FFFFFF" w:themeColor="background1"/>
                 </w:rPr>
@@ -18069,15 +18636,15 @@
   </w:tbl>
   <w:p>
     <w:pPr>
-      <w:pStyle w:val="Header"/>
+      <w:pStyle w:val="Encabezado"/>
     </w:pPr>
   </w:p>
 </w:hdr>
 </file>
 
 <file path=word/numbering.xml><?xml version="1.0" encoding="utf-8"?>
-<w:numbering xmlns:wpc="http://schemas.microsoft.com/office/word/2010/wordprocessingCanvas" xmlns:mo="http://schemas.microsoft.com/office/mac/office/2008/main" xmlns:mc="http://schemas.openxmlformats.org/markup-compatibility/2006" xmlns:mv="urn:schemas-microsoft-com:mac:vml" xmlns:o="urn:schemas-microsoft-com:office:office" xmlns:r="http://schemas.openxmlformats.org/officeDocument/2006/relationships" xmlns:m="http://schemas.openxmlformats.org/officeDocument/2006/math" xmlns:v="urn:schemas-microsoft-com:vml" xmlns:wp14="http://schemas.microsoft.com/office/word/2010/wordprocessingDrawing" xmlns:wp="http://schemas.openxmlformats.org/drawingml/2006/wordprocessingDrawing" xmlns:w10="urn:schemas-microsoft-com:office:word" xmlns:w="http://schemas.openxmlformats.org/wordprocessingml/2006/main" xmlns:w14="http://schemas.microsoft.com/office/word/2010/wordml" xmlns:w15="http://schemas.microsoft.com/office/word/2012/wordml" xmlns:wpg="http://schemas.microsoft.com/office/word/2010/wordprocessingGroup" xmlns:wpi="http://schemas.microsoft.com/office/word/2010/wordprocessingInk" xmlns:wne="http://schemas.microsoft.com/office/word/2006/wordml" xmlns:wps="http://schemas.microsoft.com/office/word/2010/wordprocessingShape" mc:Ignorable="w14 w15 wp14">
-  <w:abstractNum w:abstractNumId="0">
+<w:numbering xmlns:wpc="http://schemas.microsoft.com/office/word/2010/wordprocessingCanvas" xmlns:cx="http://schemas.microsoft.com/office/drawing/2014/chartex" xmlns:cx1="http://schemas.microsoft.com/office/drawing/2015/9/8/chartex" xmlns:mc="http://schemas.openxmlformats.org/markup-compatibility/2006" xmlns:o="urn:schemas-microsoft-com:office:office" xmlns:r="http://schemas.openxmlformats.org/officeDocument/2006/relationships" xmlns:m="http://schemas.openxmlformats.org/officeDocument/2006/math" xmlns:v="urn:schemas-microsoft-com:vml" xmlns:wp14="http://schemas.microsoft.com/office/word/2010/wordprocessingDrawing" xmlns:wp="http://schemas.openxmlformats.org/drawingml/2006/wordprocessingDrawing" xmlns:w10="urn:schemas-microsoft-com:office:word" xmlns:w="http://schemas.openxmlformats.org/wordprocessingml/2006/main" xmlns:w14="http://schemas.microsoft.com/office/word/2010/wordml" xmlns:w15="http://schemas.microsoft.com/office/word/2012/wordml" xmlns:w16se="http://schemas.microsoft.com/office/word/2015/wordml/symex" xmlns:wpg="http://schemas.microsoft.com/office/word/2010/wordprocessingGroup" xmlns:wpi="http://schemas.microsoft.com/office/word/2010/wordprocessingInk" xmlns:wne="http://schemas.microsoft.com/office/word/2006/wordml" xmlns:wps="http://schemas.microsoft.com/office/word/2010/wordprocessingShape" mc:Ignorable="w14 w15 w16se wp14">
+  <w:abstractNum w:abstractNumId="0" w15:restartNumberingAfterBreak="0">
     <w:nsid w:val="01066A0F"/>
     <w:multiLevelType w:val="hybridMultilevel"/>
     <w:tmpl w:val="314A6DD6"/>
@@ -18190,7 +18757,7 @@
       </w:rPr>
     </w:lvl>
   </w:abstractNum>
-  <w:abstractNum w:abstractNumId="1">
+  <w:abstractNum w:abstractNumId="1" w15:restartNumberingAfterBreak="0">
     <w:nsid w:val="05E24D7A"/>
     <w:multiLevelType w:val="hybridMultilevel"/>
     <w:tmpl w:val="FA924DA2"/>
@@ -18303,7 +18870,7 @@
       </w:rPr>
     </w:lvl>
   </w:abstractNum>
-  <w:abstractNum w:abstractNumId="2">
+  <w:abstractNum w:abstractNumId="2" w15:restartNumberingAfterBreak="0">
     <w:nsid w:val="0A7306F0"/>
     <w:multiLevelType w:val="hybridMultilevel"/>
     <w:tmpl w:val="AF12D370"/>
@@ -18416,7 +18983,7 @@
       </w:rPr>
     </w:lvl>
   </w:abstractNum>
-  <w:abstractNum w:abstractNumId="3">
+  <w:abstractNum w:abstractNumId="3" w15:restartNumberingAfterBreak="0">
     <w:nsid w:val="0DB642B9"/>
     <w:multiLevelType w:val="hybridMultilevel"/>
     <w:tmpl w:val="C5F6E948"/>
@@ -18505,7 +19072,7 @@
       </w:pPr>
     </w:lvl>
   </w:abstractNum>
-  <w:abstractNum w:abstractNumId="4">
+  <w:abstractNum w:abstractNumId="4" w15:restartNumberingAfterBreak="0">
     <w:nsid w:val="16696B03"/>
     <w:multiLevelType w:val="hybridMultilevel"/>
     <w:tmpl w:val="3014D53A"/>
@@ -18618,7 +19185,7 @@
       </w:rPr>
     </w:lvl>
   </w:abstractNum>
-  <w:abstractNum w:abstractNumId="5">
+  <w:abstractNum w:abstractNumId="5" w15:restartNumberingAfterBreak="0">
     <w:nsid w:val="25991F61"/>
     <w:multiLevelType w:val="hybridMultilevel"/>
     <w:tmpl w:val="1748696A"/>
@@ -18731,7 +19298,7 @@
       </w:rPr>
     </w:lvl>
   </w:abstractNum>
-  <w:abstractNum w:abstractNumId="6">
+  <w:abstractNum w:abstractNumId="6" w15:restartNumberingAfterBreak="0">
     <w:nsid w:val="28575903"/>
     <w:multiLevelType w:val="hybridMultilevel"/>
     <w:tmpl w:val="23DAA81A"/>
@@ -18844,7 +19411,7 @@
       </w:rPr>
     </w:lvl>
   </w:abstractNum>
-  <w:abstractNum w:abstractNumId="7">
+  <w:abstractNum w:abstractNumId="7" w15:restartNumberingAfterBreak="0">
     <w:nsid w:val="28EB751D"/>
     <w:multiLevelType w:val="hybridMultilevel"/>
     <w:tmpl w:val="6512E468"/>
@@ -18957,7 +19524,7 @@
       </w:rPr>
     </w:lvl>
   </w:abstractNum>
-  <w:abstractNum w:abstractNumId="8">
+  <w:abstractNum w:abstractNumId="8" w15:restartNumberingAfterBreak="0">
     <w:nsid w:val="3153713E"/>
     <w:multiLevelType w:val="hybridMultilevel"/>
     <w:tmpl w:val="5AC24464"/>
@@ -19070,7 +19637,7 @@
       </w:rPr>
     </w:lvl>
   </w:abstractNum>
-  <w:abstractNum w:abstractNumId="9">
+  <w:abstractNum w:abstractNumId="9" w15:restartNumberingAfterBreak="0">
     <w:nsid w:val="34FC61C6"/>
     <w:multiLevelType w:val="hybridMultilevel"/>
     <w:tmpl w:val="26248C80"/>
@@ -19183,7 +19750,7 @@
       </w:rPr>
     </w:lvl>
   </w:abstractNum>
-  <w:abstractNum w:abstractNumId="10">
+  <w:abstractNum w:abstractNumId="10" w15:restartNumberingAfterBreak="0">
     <w:nsid w:val="382101CD"/>
     <w:multiLevelType w:val="hybridMultilevel"/>
     <w:tmpl w:val="8FECC13A"/>
@@ -19296,7 +19863,7 @@
       </w:rPr>
     </w:lvl>
   </w:abstractNum>
-  <w:abstractNum w:abstractNumId="11">
+  <w:abstractNum w:abstractNumId="11" w15:restartNumberingAfterBreak="0">
     <w:nsid w:val="3AAE65C0"/>
     <w:multiLevelType w:val="hybridMultilevel"/>
     <w:tmpl w:val="AA260042"/>
@@ -19409,7 +19976,7 @@
       </w:rPr>
     </w:lvl>
   </w:abstractNum>
-  <w:abstractNum w:abstractNumId="12">
+  <w:abstractNum w:abstractNumId="12" w15:restartNumberingAfterBreak="0">
     <w:nsid w:val="3DCA262F"/>
     <w:multiLevelType w:val="hybridMultilevel"/>
     <w:tmpl w:val="305C85C8"/>
@@ -19522,7 +20089,7 @@
       </w:rPr>
     </w:lvl>
   </w:abstractNum>
-  <w:abstractNum w:abstractNumId="13">
+  <w:abstractNum w:abstractNumId="13" w15:restartNumberingAfterBreak="0">
     <w:nsid w:val="41505E4D"/>
     <w:multiLevelType w:val="hybridMultilevel"/>
     <w:tmpl w:val="180A8448"/>
@@ -19635,7 +20202,7 @@
       </w:rPr>
     </w:lvl>
   </w:abstractNum>
-  <w:abstractNum w:abstractNumId="14">
+  <w:abstractNum w:abstractNumId="14" w15:restartNumberingAfterBreak="0">
     <w:nsid w:val="47EE32C4"/>
     <w:multiLevelType w:val="hybridMultilevel"/>
     <w:tmpl w:val="00286864"/>
@@ -19749,7 +20316,7 @@
       </w:rPr>
     </w:lvl>
   </w:abstractNum>
-  <w:abstractNum w:abstractNumId="15">
+  <w:abstractNum w:abstractNumId="15" w15:restartNumberingAfterBreak="0">
     <w:nsid w:val="4BB94767"/>
     <w:multiLevelType w:val="hybridMultilevel"/>
     <w:tmpl w:val="F1E8E3CE"/>
@@ -19862,7 +20429,7 @@
       </w:rPr>
     </w:lvl>
   </w:abstractNum>
-  <w:abstractNum w:abstractNumId="16">
+  <w:abstractNum w:abstractNumId="16" w15:restartNumberingAfterBreak="0">
     <w:nsid w:val="599C0BB6"/>
     <w:multiLevelType w:val="hybridMultilevel"/>
     <w:tmpl w:val="2C9844EC"/>
@@ -19975,7 +20542,7 @@
       </w:rPr>
     </w:lvl>
   </w:abstractNum>
-  <w:abstractNum w:abstractNumId="17">
+  <w:abstractNum w:abstractNumId="17" w15:restartNumberingAfterBreak="0">
     <w:nsid w:val="60F2639D"/>
     <w:multiLevelType w:val="multilevel"/>
     <w:tmpl w:val="39480AD8"/>
@@ -20096,7 +20663,7 @@
       </w:rPr>
     </w:lvl>
   </w:abstractNum>
-  <w:abstractNum w:abstractNumId="18">
+  <w:abstractNum w:abstractNumId="18" w15:restartNumberingAfterBreak="0">
     <w:nsid w:val="773E4749"/>
     <w:multiLevelType w:val="hybridMultilevel"/>
     <w:tmpl w:val="13BC8B8C"/>
@@ -20209,7 +20776,7 @@
       </w:rPr>
     </w:lvl>
   </w:abstractNum>
-  <w:abstractNum w:abstractNumId="19">
+  <w:abstractNum w:abstractNumId="19" w15:restartNumberingAfterBreak="0">
     <w:nsid w:val="7D562882"/>
     <w:multiLevelType w:val="hybridMultilevel"/>
     <w:tmpl w:val="098EF424"/>
@@ -20363,7 +20930,7 @@
 </file>
 
 <file path=word/styles.xml><?xml version="1.0" encoding="utf-8"?>
-<w:styles xmlns:mc="http://schemas.openxmlformats.org/markup-compatibility/2006" xmlns:r="http://schemas.openxmlformats.org/officeDocument/2006/relationships" xmlns:w="http://schemas.openxmlformats.org/wordprocessingml/2006/main" xmlns:w14="http://schemas.microsoft.com/office/word/2010/wordml" xmlns:w15="http://schemas.microsoft.com/office/word/2012/wordml" mc:Ignorable="w14 w15">
+<w:styles xmlns:mc="http://schemas.openxmlformats.org/markup-compatibility/2006" xmlns:r="http://schemas.openxmlformats.org/officeDocument/2006/relationships" xmlns:w="http://schemas.openxmlformats.org/wordprocessingml/2006/main" xmlns:w14="http://schemas.microsoft.com/office/word/2010/wordml" xmlns:w15="http://schemas.microsoft.com/office/word/2012/wordml" xmlns:w16se="http://schemas.microsoft.com/office/word/2015/wordml/symex" mc:Ignorable="w14 w15 w16se">
   <w:docDefaults>
     <w:rPrDefault>
       <w:rPr>
@@ -20379,7 +20946,7 @@
       </w:pPr>
     </w:pPrDefault>
   </w:docDefaults>
-  <w:latentStyles w:defLockedState="0" w:defUIPriority="99" w:defSemiHidden="0" w:defUnhideWhenUsed="0" w:defQFormat="0" w:count="380">
+  <w:latentStyles w:defLockedState="0" w:defUIPriority="99" w:defSemiHidden="0" w:defUnhideWhenUsed="0" w:defQFormat="0" w:count="371">
     <w:lsdException w:name="Normal" w:uiPriority="0" w:qFormat="1"/>
     <w:lsdException w:name="heading 1" w:uiPriority="9" w:qFormat="1"/>
     <w:lsdException w:name="heading 2" w:semiHidden="1" w:uiPriority="9" w:unhideWhenUsed="1" w:qFormat="1"/>
@@ -20760,11 +21327,11 @@
       <w:lang w:val="es-ES"/>
     </w:rPr>
   </w:style>
-  <w:style w:type="paragraph" w:styleId="Heading1">
+  <w:style w:type="paragraph" w:styleId="Ttulo1">
     <w:name w:val="heading 1"/>
     <w:basedOn w:val="Normal"/>
     <w:next w:val="Normal"/>
-    <w:link w:val="Heading1Char"/>
+    <w:link w:val="Ttulo1Car"/>
     <w:uiPriority w:val="9"/>
     <w:qFormat/>
     <w:rsid w:val="00713C0C"/>
@@ -20783,11 +21350,11 @@
       <w:szCs w:val="28"/>
     </w:rPr>
   </w:style>
-  <w:style w:type="paragraph" w:styleId="Heading2">
+  <w:style w:type="paragraph" w:styleId="Ttulo2">
     <w:name w:val="heading 2"/>
     <w:basedOn w:val="Normal"/>
     <w:next w:val="Normal"/>
-    <w:link w:val="Heading2Char"/>
+    <w:link w:val="Ttulo2Car"/>
     <w:uiPriority w:val="9"/>
     <w:unhideWhenUsed/>
     <w:qFormat/>
@@ -20805,11 +21372,11 @@
       <w:szCs w:val="26"/>
     </w:rPr>
   </w:style>
-  <w:style w:type="paragraph" w:styleId="Heading3">
+  <w:style w:type="paragraph" w:styleId="Ttulo3">
     <w:name w:val="heading 3"/>
     <w:basedOn w:val="Normal"/>
     <w:next w:val="Normal"/>
-    <w:link w:val="Heading3Char"/>
+    <w:link w:val="Ttulo3Car"/>
     <w:uiPriority w:val="9"/>
     <w:semiHidden/>
     <w:unhideWhenUsed/>
@@ -20828,13 +21395,13 @@
       <w:color w:val="4F81BD" w:themeColor="accent1"/>
     </w:rPr>
   </w:style>
-  <w:style w:type="character" w:default="1" w:styleId="DefaultParagraphFont">
+  <w:style w:type="character" w:default="1" w:styleId="Fuentedeprrafopredeter">
     <w:name w:val="Default Paragraph Font"/>
     <w:uiPriority w:val="1"/>
     <w:semiHidden/>
     <w:unhideWhenUsed/>
   </w:style>
-  <w:style w:type="table" w:default="1" w:styleId="TableNormal">
+  <w:style w:type="table" w:default="1" w:styleId="Tablanormal">
     <w:name w:val="Normal Table"/>
     <w:uiPriority w:val="99"/>
     <w:semiHidden/>
@@ -20849,15 +21416,15 @@
       </w:tblCellMar>
     </w:tblPr>
   </w:style>
-  <w:style w:type="numbering" w:default="1" w:styleId="NoList">
+  <w:style w:type="numbering" w:default="1" w:styleId="Sinlista">
     <w:name w:val="No List"/>
     <w:uiPriority w:val="99"/>
     <w:semiHidden/>
     <w:unhideWhenUsed/>
   </w:style>
-  <w:style w:type="paragraph" w:styleId="NoSpacing">
+  <w:style w:type="paragraph" w:styleId="Sinespaciado">
     <w:name w:val="No Spacing"/>
-    <w:link w:val="NoSpacingChar"/>
+    <w:link w:val="SinespaciadoCar"/>
     <w:uiPriority w:val="1"/>
     <w:qFormat/>
     <w:rsid w:val="00FE681D"/>
@@ -20869,10 +21436,10 @@
       <w:lang w:eastAsia="es-PE"/>
     </w:rPr>
   </w:style>
-  <w:style w:type="character" w:customStyle="1" w:styleId="NoSpacingChar">
-    <w:name w:val="No Spacing Char"/>
-    <w:basedOn w:val="DefaultParagraphFont"/>
-    <w:link w:val="NoSpacing"/>
+  <w:style w:type="character" w:customStyle="1" w:styleId="SinespaciadoCar">
+    <w:name w:val="Sin espaciado Car"/>
+    <w:basedOn w:val="Fuentedeprrafopredeter"/>
+    <w:link w:val="Sinespaciado"/>
     <w:uiPriority w:val="1"/>
     <w:rsid w:val="00FE681D"/>
     <w:rPr>
@@ -20880,10 +21447,10 @@
       <w:lang w:eastAsia="es-PE"/>
     </w:rPr>
   </w:style>
-  <w:style w:type="paragraph" w:styleId="BalloonText">
+  <w:style w:type="paragraph" w:styleId="Textodeglobo">
     <w:name w:val="Balloon Text"/>
     <w:basedOn w:val="Normal"/>
-    <w:link w:val="BalloonTextChar"/>
+    <w:link w:val="TextodegloboCar"/>
     <w:uiPriority w:val="99"/>
     <w:semiHidden/>
     <w:unhideWhenUsed/>
@@ -20897,10 +21464,10 @@
       <w:szCs w:val="16"/>
     </w:rPr>
   </w:style>
-  <w:style w:type="character" w:customStyle="1" w:styleId="BalloonTextChar">
-    <w:name w:val="Balloon Text Char"/>
-    <w:basedOn w:val="DefaultParagraphFont"/>
-    <w:link w:val="BalloonText"/>
+  <w:style w:type="character" w:customStyle="1" w:styleId="TextodegloboCar">
+    <w:name w:val="Texto de globo Car"/>
+    <w:basedOn w:val="Fuentedeprrafopredeter"/>
+    <w:link w:val="Textodeglobo"/>
     <w:uiPriority w:val="99"/>
     <w:semiHidden/>
     <w:rsid w:val="00FE681D"/>
@@ -20911,7 +21478,7 @@
       <w:lang w:val="es-ES"/>
     </w:rPr>
   </w:style>
-  <w:style w:type="paragraph" w:styleId="ListParagraph">
+  <w:style w:type="paragraph" w:styleId="Prrafodelista">
     <w:name w:val="List Paragraph"/>
     <w:basedOn w:val="Normal"/>
     <w:uiPriority w:val="34"/>
@@ -20938,16 +21505,15 @@
       <w:lang w:val="es-PE" w:eastAsia="es-PE"/>
     </w:rPr>
   </w:style>
-  <w:style w:type="table" w:styleId="TableGrid">
+  <w:style w:type="table" w:styleId="Tablaconcuadrcula">
     <w:name w:val="Table Grid"/>
-    <w:basedOn w:val="TableNormal"/>
+    <w:basedOn w:val="Tablanormal"/>
     <w:uiPriority w:val="39"/>
     <w:rsid w:val="006B7AA9"/>
     <w:pPr>
       <w:spacing w:after="0" w:line="240" w:lineRule="auto"/>
     </w:pPr>
     <w:tblPr>
-      <w:tblInd w:w="0" w:type="dxa"/>
       <w:tblBorders>
         <w:top w:val="single" w:sz="4" w:space="0" w:color="auto"/>
         <w:left w:val="single" w:sz="4" w:space="0" w:color="auto"/>
@@ -20956,17 +21522,11 @@
         <w:insideH w:val="single" w:sz="4" w:space="0" w:color="auto"/>
         <w:insideV w:val="single" w:sz="4" w:space="0" w:color="auto"/>
       </w:tblBorders>
-      <w:tblCellMar>
-        <w:top w:w="0" w:type="dxa"/>
-        <w:left w:w="108" w:type="dxa"/>
-        <w:bottom w:w="0" w:type="dxa"/>
-        <w:right w:w="108" w:type="dxa"/>
-      </w:tblCellMar>
     </w:tblPr>
   </w:style>
-  <w:style w:type="table" w:styleId="LightList-Accent3">
+  <w:style w:type="table" w:styleId="Listaclara-nfasis3">
     <w:name w:val="Light List Accent 3"/>
-    <w:basedOn w:val="TableNormal"/>
+    <w:basedOn w:val="Tablanormal"/>
     <w:uiPriority w:val="61"/>
     <w:rsid w:val="00316531"/>
     <w:pPr>
@@ -20975,19 +21535,12 @@
     <w:tblPr>
       <w:tblStyleRowBandSize w:val="1"/>
       <w:tblStyleColBandSize w:val="1"/>
-      <w:tblInd w:w="0" w:type="dxa"/>
       <w:tblBorders>
         <w:top w:val="single" w:sz="8" w:space="0" w:color="9BBB59" w:themeColor="accent3"/>
         <w:left w:val="single" w:sz="8" w:space="0" w:color="9BBB59" w:themeColor="accent3"/>
         <w:bottom w:val="single" w:sz="8" w:space="0" w:color="9BBB59" w:themeColor="accent3"/>
         <w:right w:val="single" w:sz="8" w:space="0" w:color="9BBB59" w:themeColor="accent3"/>
       </w:tblBorders>
-      <w:tblCellMar>
-        <w:top w:w="0" w:type="dxa"/>
-        <w:left w:w="108" w:type="dxa"/>
-        <w:bottom w:w="0" w:type="dxa"/>
-        <w:right w:w="108" w:type="dxa"/>
-      </w:tblCellMar>
     </w:tblPr>
     <w:tblStylePr w:type="firstRow">
       <w:pPr>
@@ -21056,10 +21609,10 @@
       </w:tcPr>
     </w:tblStylePr>
   </w:style>
-  <w:style w:type="paragraph" w:styleId="Header">
+  <w:style w:type="paragraph" w:styleId="Encabezado">
     <w:name w:val="header"/>
     <w:basedOn w:val="Normal"/>
-    <w:link w:val="HeaderChar"/>
+    <w:link w:val="EncabezadoCar"/>
     <w:uiPriority w:val="99"/>
     <w:unhideWhenUsed/>
     <w:rsid w:val="00CC106A"/>
@@ -21071,20 +21624,20 @@
       <w:spacing w:after="0" w:line="240" w:lineRule="auto"/>
     </w:pPr>
   </w:style>
-  <w:style w:type="character" w:customStyle="1" w:styleId="HeaderChar">
-    <w:name w:val="Header Char"/>
-    <w:basedOn w:val="DefaultParagraphFont"/>
-    <w:link w:val="Header"/>
+  <w:style w:type="character" w:customStyle="1" w:styleId="EncabezadoCar">
+    <w:name w:val="Encabezado Car"/>
+    <w:basedOn w:val="Fuentedeprrafopredeter"/>
+    <w:link w:val="Encabezado"/>
     <w:uiPriority w:val="99"/>
     <w:rsid w:val="00CC106A"/>
     <w:rPr>
       <w:lang w:val="es-ES"/>
     </w:rPr>
   </w:style>
-  <w:style w:type="paragraph" w:styleId="Footer">
+  <w:style w:type="paragraph" w:styleId="Piedepgina">
     <w:name w:val="footer"/>
     <w:basedOn w:val="Normal"/>
-    <w:link w:val="FooterChar"/>
+    <w:link w:val="PiedepginaCar"/>
     <w:uiPriority w:val="99"/>
     <w:unhideWhenUsed/>
     <w:rsid w:val="00CC106A"/>
@@ -21096,19 +21649,19 @@
       <w:spacing w:after="0" w:line="240" w:lineRule="auto"/>
     </w:pPr>
   </w:style>
-  <w:style w:type="character" w:customStyle="1" w:styleId="FooterChar">
-    <w:name w:val="Footer Char"/>
-    <w:basedOn w:val="DefaultParagraphFont"/>
-    <w:link w:val="Footer"/>
+  <w:style w:type="character" w:customStyle="1" w:styleId="PiedepginaCar">
+    <w:name w:val="Pie de página Car"/>
+    <w:basedOn w:val="Fuentedeprrafopredeter"/>
+    <w:link w:val="Piedepgina"/>
     <w:uiPriority w:val="99"/>
     <w:rsid w:val="00CC106A"/>
     <w:rPr>
       <w:lang w:val="es-ES"/>
     </w:rPr>
   </w:style>
-  <w:style w:type="table" w:styleId="LightShading-Accent2">
+  <w:style w:type="table" w:styleId="Sombreadoclaro-nfasis2">
     <w:name w:val="Light Shading Accent 2"/>
-    <w:basedOn w:val="TableNormal"/>
+    <w:basedOn w:val="Tablanormal"/>
     <w:uiPriority w:val="60"/>
     <w:rsid w:val="00830762"/>
     <w:pPr>
@@ -21120,17 +21673,10 @@
     <w:tblPr>
       <w:tblStyleRowBandSize w:val="1"/>
       <w:tblStyleColBandSize w:val="1"/>
-      <w:tblInd w:w="0" w:type="dxa"/>
       <w:tblBorders>
         <w:top w:val="single" w:sz="8" w:space="0" w:color="C0504D" w:themeColor="accent2"/>
         <w:bottom w:val="single" w:sz="8" w:space="0" w:color="C0504D" w:themeColor="accent2"/>
       </w:tblBorders>
-      <w:tblCellMar>
-        <w:top w:w="0" w:type="dxa"/>
-        <w:left w:w="108" w:type="dxa"/>
-        <w:bottom w:w="0" w:type="dxa"/>
-        <w:right w:w="108" w:type="dxa"/>
-      </w:tblCellMar>
     </w:tblPr>
     <w:tblStylePr w:type="firstRow">
       <w:pPr>
@@ -21209,9 +21755,9 @@
       </w:tcPr>
     </w:tblStylePr>
   </w:style>
-  <w:style w:type="table" w:styleId="MediumGrid1-Accent2">
+  <w:style w:type="table" w:styleId="Cuadrculamedia1-nfasis2">
     <w:name w:val="Medium Grid 1 Accent 2"/>
-    <w:basedOn w:val="TableNormal"/>
+    <w:basedOn w:val="Tablanormal"/>
     <w:uiPriority w:val="67"/>
     <w:rsid w:val="00121D45"/>
     <w:pPr>
@@ -21220,7 +21766,6 @@
     <w:tblPr>
       <w:tblStyleRowBandSize w:val="1"/>
       <w:tblStyleColBandSize w:val="1"/>
-      <w:tblInd w:w="0" w:type="dxa"/>
       <w:tblBorders>
         <w:top w:val="single" w:sz="8" w:space="0" w:color="CF7B79" w:themeColor="accent2" w:themeTint="BF"/>
         <w:left w:val="single" w:sz="8" w:space="0" w:color="CF7B79" w:themeColor="accent2" w:themeTint="BF"/>
@@ -21229,12 +21774,6 @@
         <w:insideH w:val="single" w:sz="8" w:space="0" w:color="CF7B79" w:themeColor="accent2" w:themeTint="BF"/>
         <w:insideV w:val="single" w:sz="8" w:space="0" w:color="CF7B79" w:themeColor="accent2" w:themeTint="BF"/>
       </w:tblBorders>
-      <w:tblCellMar>
-        <w:top w:w="0" w:type="dxa"/>
-        <w:left w:w="108" w:type="dxa"/>
-        <w:bottom w:w="0" w:type="dxa"/>
-        <w:right w:w="108" w:type="dxa"/>
-      </w:tblCellMar>
     </w:tblPr>
     <w:tcPr>
       <w:shd w:val="clear" w:color="auto" w:fill="EFD3D2" w:themeFill="accent2" w:themeFillTint="3F"/>
@@ -21282,9 +21821,9 @@
       </w:tcPr>
     </w:tblStylePr>
   </w:style>
-  <w:style w:type="table" w:styleId="LightList-Accent2">
+  <w:style w:type="table" w:styleId="Listaclara-nfasis2">
     <w:name w:val="Light List Accent 2"/>
-    <w:basedOn w:val="TableNormal"/>
+    <w:basedOn w:val="Tablanormal"/>
     <w:uiPriority w:val="61"/>
     <w:rsid w:val="00121D45"/>
     <w:pPr>
@@ -21293,19 +21832,12 @@
     <w:tblPr>
       <w:tblStyleRowBandSize w:val="1"/>
       <w:tblStyleColBandSize w:val="1"/>
-      <w:tblInd w:w="0" w:type="dxa"/>
       <w:tblBorders>
         <w:top w:val="single" w:sz="8" w:space="0" w:color="C0504D" w:themeColor="accent2"/>
         <w:left w:val="single" w:sz="8" w:space="0" w:color="C0504D" w:themeColor="accent2"/>
         <w:bottom w:val="single" w:sz="8" w:space="0" w:color="C0504D" w:themeColor="accent2"/>
         <w:right w:val="single" w:sz="8" w:space="0" w:color="C0504D" w:themeColor="accent2"/>
       </w:tblBorders>
-      <w:tblCellMar>
-        <w:top w:w="0" w:type="dxa"/>
-        <w:left w:w="108" w:type="dxa"/>
-        <w:bottom w:w="0" w:type="dxa"/>
-        <w:right w:w="108" w:type="dxa"/>
-      </w:tblCellMar>
     </w:tblPr>
     <w:tblStylePr w:type="firstRow">
       <w:pPr>
@@ -21374,10 +21906,10 @@
       </w:tcPr>
     </w:tblStylePr>
   </w:style>
-  <w:style w:type="character" w:customStyle="1" w:styleId="Heading3Char">
-    <w:name w:val="Heading 3 Char"/>
-    <w:basedOn w:val="DefaultParagraphFont"/>
-    <w:link w:val="Heading3"/>
+  <w:style w:type="character" w:customStyle="1" w:styleId="Ttulo3Car">
+    <w:name w:val="Título 3 Car"/>
+    <w:basedOn w:val="Fuentedeprrafopredeter"/>
+    <w:link w:val="Ttulo3"/>
     <w:uiPriority w:val="9"/>
     <w:semiHidden/>
     <w:rsid w:val="00B2707E"/>
@@ -21389,10 +21921,10 @@
       <w:lang w:val="es-ES"/>
     </w:rPr>
   </w:style>
-  <w:style w:type="character" w:customStyle="1" w:styleId="Heading1Char">
-    <w:name w:val="Heading 1 Char"/>
-    <w:basedOn w:val="DefaultParagraphFont"/>
-    <w:link w:val="Heading1"/>
+  <w:style w:type="character" w:customStyle="1" w:styleId="Ttulo1Car">
+    <w:name w:val="Título 1 Car"/>
+    <w:basedOn w:val="Fuentedeprrafopredeter"/>
+    <w:link w:val="Ttulo1"/>
     <w:uiPriority w:val="9"/>
     <w:rsid w:val="00713C0C"/>
     <w:rPr>
@@ -21405,9 +21937,9 @@
       <w:lang w:val="es-ES"/>
     </w:rPr>
   </w:style>
-  <w:style w:type="paragraph" w:styleId="TOCHeading">
+  <w:style w:type="paragraph" w:styleId="TtuloTDC">
     <w:name w:val="TOC Heading"/>
-    <w:basedOn w:val="Heading1"/>
+    <w:basedOn w:val="Ttulo1"/>
     <w:next w:val="Normal"/>
     <w:uiPriority w:val="39"/>
     <w:unhideWhenUsed/>
@@ -21420,7 +21952,7 @@
       <w:lang w:val="es-PE" w:eastAsia="es-PE"/>
     </w:rPr>
   </w:style>
-  <w:style w:type="paragraph" w:styleId="TOC1">
+  <w:style w:type="paragraph" w:styleId="TDC1">
     <w:name w:val="toc 1"/>
     <w:basedOn w:val="Normal"/>
     <w:next w:val="Normal"/>
@@ -21438,9 +21970,9 @@
       <w:u w:val="single"/>
     </w:rPr>
   </w:style>
-  <w:style w:type="character" w:styleId="Hyperlink">
+  <w:style w:type="character" w:styleId="Hipervnculo">
     <w:name w:val="Hyperlink"/>
-    <w:basedOn w:val="DefaultParagraphFont"/>
+    <w:basedOn w:val="Fuentedeprrafopredeter"/>
     <w:uiPriority w:val="99"/>
     <w:unhideWhenUsed/>
     <w:rsid w:val="00713C0C"/>
@@ -21449,7 +21981,7 @@
       <w:u w:val="single"/>
     </w:rPr>
   </w:style>
-  <w:style w:type="paragraph" w:styleId="TOC2">
+  <w:style w:type="paragraph" w:styleId="TDC2">
     <w:name w:val="toc 2"/>
     <w:basedOn w:val="Normal"/>
     <w:next w:val="Normal"/>
@@ -21466,7 +21998,7 @@
       <w:smallCaps/>
     </w:rPr>
   </w:style>
-  <w:style w:type="paragraph" w:styleId="TOC3">
+  <w:style w:type="paragraph" w:styleId="TDC3">
     <w:name w:val="toc 3"/>
     <w:basedOn w:val="Normal"/>
     <w:next w:val="Normal"/>
@@ -21481,7 +22013,7 @@
       <w:smallCaps/>
     </w:rPr>
   </w:style>
-  <w:style w:type="paragraph" w:styleId="TOC4">
+  <w:style w:type="paragraph" w:styleId="TDC4">
     <w:name w:val="toc 4"/>
     <w:basedOn w:val="Normal"/>
     <w:next w:val="Normal"/>
@@ -21493,7 +22025,7 @@
       <w:spacing w:after="0"/>
     </w:pPr>
   </w:style>
-  <w:style w:type="paragraph" w:styleId="TOC5">
+  <w:style w:type="paragraph" w:styleId="TDC5">
     <w:name w:val="toc 5"/>
     <w:basedOn w:val="Normal"/>
     <w:next w:val="Normal"/>
@@ -21505,7 +22037,7 @@
       <w:spacing w:after="0"/>
     </w:pPr>
   </w:style>
-  <w:style w:type="paragraph" w:styleId="TOC6">
+  <w:style w:type="paragraph" w:styleId="TDC6">
     <w:name w:val="toc 6"/>
     <w:basedOn w:val="Normal"/>
     <w:next w:val="Normal"/>
@@ -21517,7 +22049,7 @@
       <w:spacing w:after="0"/>
     </w:pPr>
   </w:style>
-  <w:style w:type="paragraph" w:styleId="TOC7">
+  <w:style w:type="paragraph" w:styleId="TDC7">
     <w:name w:val="toc 7"/>
     <w:basedOn w:val="Normal"/>
     <w:next w:val="Normal"/>
@@ -21529,7 +22061,7 @@
       <w:spacing w:after="0"/>
     </w:pPr>
   </w:style>
-  <w:style w:type="paragraph" w:styleId="TOC8">
+  <w:style w:type="paragraph" w:styleId="TDC8">
     <w:name w:val="toc 8"/>
     <w:basedOn w:val="Normal"/>
     <w:next w:val="Normal"/>
@@ -21541,7 +22073,7 @@
       <w:spacing w:after="0"/>
     </w:pPr>
   </w:style>
-  <w:style w:type="paragraph" w:styleId="TOC9">
+  <w:style w:type="paragraph" w:styleId="TDC9">
     <w:name w:val="toc 9"/>
     <w:basedOn w:val="Normal"/>
     <w:next w:val="Normal"/>
@@ -21555,13 +22087,13 @@
   </w:style>
   <w:style w:type="character" w:customStyle="1" w:styleId="apple-converted-space">
     <w:name w:val="apple-converted-space"/>
-    <w:basedOn w:val="DefaultParagraphFont"/>
+    <w:basedOn w:val="Fuentedeprrafopredeter"/>
     <w:rsid w:val="000931C4"/>
   </w:style>
-  <w:style w:type="character" w:customStyle="1" w:styleId="Heading2Char">
-    <w:name w:val="Heading 2 Char"/>
-    <w:basedOn w:val="DefaultParagraphFont"/>
-    <w:link w:val="Heading2"/>
+  <w:style w:type="character" w:customStyle="1" w:styleId="Ttulo2Car">
+    <w:name w:val="Título 2 Car"/>
+    <w:basedOn w:val="Fuentedeprrafopredeter"/>
+    <w:link w:val="Ttulo2"/>
     <w:uiPriority w:val="9"/>
     <w:rsid w:val="008430CF"/>
     <w:rPr>
@@ -21572,10 +22104,10 @@
       <w:lang w:val="es-ES"/>
     </w:rPr>
   </w:style>
-  <w:style w:type="paragraph" w:styleId="FootnoteText">
+  <w:style w:type="paragraph" w:styleId="Textonotapie">
     <w:name w:val="footnote text"/>
     <w:basedOn w:val="Normal"/>
-    <w:link w:val="FootnoteTextChar"/>
+    <w:link w:val="TextonotapieCar"/>
     <w:uiPriority w:val="99"/>
     <w:rsid w:val="008430CF"/>
     <w:pPr>
@@ -21591,10 +22123,10 @@
       <w:lang w:val="es-PE" w:eastAsia="es-PE"/>
     </w:rPr>
   </w:style>
-  <w:style w:type="character" w:customStyle="1" w:styleId="FootnoteTextChar">
-    <w:name w:val="Footnote Text Char"/>
-    <w:basedOn w:val="DefaultParagraphFont"/>
-    <w:link w:val="FootnoteText"/>
+  <w:style w:type="character" w:customStyle="1" w:styleId="TextonotapieCar">
+    <w:name w:val="Texto nota pie Car"/>
+    <w:basedOn w:val="Fuentedeprrafopredeter"/>
+    <w:link w:val="Textonotapie"/>
     <w:uiPriority w:val="99"/>
     <w:rsid w:val="008430CF"/>
     <w:rPr>
@@ -21604,9 +22136,9 @@
       <w:lang w:eastAsia="es-PE"/>
     </w:rPr>
   </w:style>
-  <w:style w:type="character" w:styleId="HTMLTypewriter">
+  <w:style w:type="character" w:styleId="MquinadeescribirHTML">
     <w:name w:val="HTML Typewriter"/>
-    <w:basedOn w:val="DefaultParagraphFont"/>
+    <w:basedOn w:val="Fuentedeprrafopredeter"/>
     <w:uiPriority w:val="99"/>
     <w:semiHidden/>
     <w:unhideWhenUsed/>
@@ -21654,7 +22186,7 @@
   <w:style w:type="paragraph" w:customStyle="1" w:styleId="InfoBlue">
     <w:name w:val="InfoBlue"/>
     <w:basedOn w:val="Normal"/>
-    <w:next w:val="BodyText"/>
+    <w:next w:val="Textoindependiente"/>
     <w:rsid w:val="00F46D61"/>
     <w:pPr>
       <w:widowControl w:val="0"/>
@@ -21671,10 +22203,10 @@
       <w:lang w:val="en-US"/>
     </w:rPr>
   </w:style>
-  <w:style w:type="paragraph" w:styleId="BodyText">
+  <w:style w:type="paragraph" w:styleId="Textoindependiente">
     <w:name w:val="Body Text"/>
     <w:basedOn w:val="Normal"/>
-    <w:link w:val="BodyTextChar"/>
+    <w:link w:val="TextoindependienteCar"/>
     <w:uiPriority w:val="99"/>
     <w:semiHidden/>
     <w:unhideWhenUsed/>
@@ -21683,10 +22215,10 @@
       <w:spacing w:after="120"/>
     </w:pPr>
   </w:style>
-  <w:style w:type="character" w:customStyle="1" w:styleId="BodyTextChar">
-    <w:name w:val="Body Text Char"/>
-    <w:basedOn w:val="DefaultParagraphFont"/>
-    <w:link w:val="BodyText"/>
+  <w:style w:type="character" w:customStyle="1" w:styleId="TextoindependienteCar">
+    <w:name w:val="Texto independiente Car"/>
+    <w:basedOn w:val="Fuentedeprrafopredeter"/>
+    <w:link w:val="Textoindependiente"/>
     <w:uiPriority w:val="99"/>
     <w:semiHidden/>
     <w:rsid w:val="00F46D61"/>
@@ -21719,7 +22251,7 @@
   </w:style>
   <w:style w:type="character" w:customStyle="1" w:styleId="3oh-">
     <w:name w:val="_3oh-"/>
-    <w:basedOn w:val="DefaultParagraphFont"/>
+    <w:basedOn w:val="Fuentedeprrafopredeter"/>
     <w:rsid w:val="00BB4126"/>
   </w:style>
   <w:style w:type="paragraph" w:customStyle="1" w:styleId="Standard">
@@ -21771,9 +22303,9 @@
       <w:sz w:val="28"/>
     </w:rPr>
   </w:style>
-  <w:style w:type="table" w:styleId="PlainTable2">
+  <w:style w:type="table" w:styleId="Tablanormal2">
     <w:name w:val="Plain Table 2"/>
-    <w:basedOn w:val="TableNormal"/>
+    <w:basedOn w:val="Tablanormal"/>
     <w:uiPriority w:val="42"/>
     <w:rsid w:val="00B42009"/>
     <w:pPr>
@@ -21782,17 +22314,10 @@
     <w:tblPr>
       <w:tblStyleRowBandSize w:val="1"/>
       <w:tblStyleColBandSize w:val="1"/>
-      <w:tblInd w:w="0" w:type="dxa"/>
       <w:tblBorders>
         <w:top w:val="single" w:sz="4" w:space="0" w:color="7F7F7F" w:themeColor="text1" w:themeTint="80"/>
         <w:bottom w:val="single" w:sz="4" w:space="0" w:color="7F7F7F" w:themeColor="text1" w:themeTint="80"/>
       </w:tblBorders>
-      <w:tblCellMar>
-        <w:top w:w="0" w:type="dxa"/>
-        <w:left w:w="108" w:type="dxa"/>
-        <w:bottom w:w="0" w:type="dxa"/>
-        <w:right w:w="108" w:type="dxa"/>
-      </w:tblCellMar>
     </w:tblPr>
     <w:tblStylePr w:type="firstRow">
       <w:rPr>
@@ -22170,7 +22695,7 @@
 </file>
 
 <file path=customXml/itemProps2.xml><?xml version="1.0" encoding="utf-8"?>
-<ds:datastoreItem xmlns:ds="http://schemas.openxmlformats.org/officeDocument/2006/customXml" ds:itemID="{5CF3470F-DD82-5842-B954-E1CD562307A5}">
+<ds:datastoreItem xmlns:ds="http://schemas.openxmlformats.org/officeDocument/2006/customXml" ds:itemID="{216DC36B-1E1E-4B91-99B8-30DBE5F06F60}">
   <ds:schemaRefs>
     <ds:schemaRef ds:uri="http://schemas.openxmlformats.org/officeDocument/2006/bibliography"/>
   </ds:schemaRefs>

</xml_diff>

<commit_message>
Agrega CUS al documento de CUS, agrega indice en figuras en documento  PGC
</commit_message>
<xml_diff>
--- a/Documentos/PGC.docx
+++ b/Documentos/PGC.docx
@@ -1,6 +1,6 @@
 
 <file path=word/document.xml><?xml version="1.0" encoding="utf-8"?>
-<w:document xmlns:wpc="http://schemas.microsoft.com/office/word/2010/wordprocessingCanvas" xmlns:cx="http://schemas.microsoft.com/office/drawing/2014/chartex" xmlns:cx1="http://schemas.microsoft.com/office/drawing/2015/9/8/chartex" xmlns:mc="http://schemas.openxmlformats.org/markup-compatibility/2006" xmlns:o="urn:schemas-microsoft-com:office:office" xmlns:r="http://schemas.openxmlformats.org/officeDocument/2006/relationships" xmlns:m="http://schemas.openxmlformats.org/officeDocument/2006/math" xmlns:v="urn:schemas-microsoft-com:vml" xmlns:wp14="http://schemas.microsoft.com/office/word/2010/wordprocessingDrawing" xmlns:wp="http://schemas.openxmlformats.org/drawingml/2006/wordprocessingDrawing" xmlns:w10="urn:schemas-microsoft-com:office:word" xmlns:w="http://schemas.openxmlformats.org/wordprocessingml/2006/main" xmlns:w14="http://schemas.microsoft.com/office/word/2010/wordml" xmlns:w15="http://schemas.microsoft.com/office/word/2012/wordml" xmlns:w16se="http://schemas.microsoft.com/office/word/2015/wordml/symex" xmlns:wpg="http://schemas.microsoft.com/office/word/2010/wordprocessingGroup" xmlns:wpi="http://schemas.microsoft.com/office/word/2010/wordprocessingInk" xmlns:wne="http://schemas.microsoft.com/office/word/2006/wordml" xmlns:wps="http://schemas.microsoft.com/office/word/2010/wordprocessingShape" mc:Ignorable="w14 w15 w16se wp14">
+<w:document xmlns:wpc="http://schemas.microsoft.com/office/word/2010/wordprocessingCanvas" xmlns:mo="http://schemas.microsoft.com/office/mac/office/2008/main" xmlns:mc="http://schemas.openxmlformats.org/markup-compatibility/2006" xmlns:mv="urn:schemas-microsoft-com:mac:vml" xmlns:o="urn:schemas-microsoft-com:office:office" xmlns:r="http://schemas.openxmlformats.org/officeDocument/2006/relationships" xmlns:m="http://schemas.openxmlformats.org/officeDocument/2006/math" xmlns:v="urn:schemas-microsoft-com:vml" xmlns:wp14="http://schemas.microsoft.com/office/word/2010/wordprocessingDrawing" xmlns:wp="http://schemas.openxmlformats.org/drawingml/2006/wordprocessingDrawing" xmlns:w10="urn:schemas-microsoft-com:office:word" xmlns:w="http://schemas.openxmlformats.org/wordprocessingml/2006/main" xmlns:w14="http://schemas.microsoft.com/office/word/2010/wordml" xmlns:w15="http://schemas.microsoft.com/office/word/2012/wordml" xmlns:wpg="http://schemas.microsoft.com/office/word/2010/wordprocessingGroup" xmlns:wpi="http://schemas.microsoft.com/office/word/2010/wordprocessingInk" xmlns:wne="http://schemas.microsoft.com/office/word/2006/wordml" xmlns:wps="http://schemas.microsoft.com/office/word/2010/wordprocessingShape" mc:Ignorable="w14 w15 wp14">
   <w:body>
     <w:sdt>
       <w:sdtPr>
@@ -19,13 +19,13 @@
         </w:rPr>
       </w:sdtEndPr>
       <w:sdtContent>
-        <w:bookmarkStart w:id="0" w:name="_Toc391715346" w:displacedByCustomXml="prev"/>
+        <w:bookmarkStart w:id="0" w:name="_Toc391325453" w:displacedByCustomXml="prev"/>
         <w:bookmarkEnd w:id="0" w:displacedByCustomXml="prev"/>
-        <w:bookmarkStart w:id="1" w:name="_Toc391714504" w:displacedByCustomXml="prev"/>
+        <w:bookmarkStart w:id="1" w:name="_Toc391714464" w:displacedByCustomXml="prev"/>
         <w:bookmarkEnd w:id="1" w:displacedByCustomXml="prev"/>
-        <w:bookmarkStart w:id="2" w:name="_Toc391714464" w:displacedByCustomXml="prev"/>
+        <w:bookmarkStart w:id="2" w:name="_Toc391714504" w:displacedByCustomXml="prev"/>
         <w:bookmarkEnd w:id="2" w:displacedByCustomXml="prev"/>
-        <w:bookmarkStart w:id="3" w:name="_Toc391325453" w:displacedByCustomXml="prev"/>
+        <w:bookmarkStart w:id="3" w:name="_Toc391715346" w:displacedByCustomXml="prev"/>
         <w:bookmarkEnd w:id="3" w:displacedByCustomXml="prev"/>
         <w:p>
           <w:pPr>
@@ -47,7 +47,7 @@
             <w:rPr>
               <w:rFonts w:ascii="NewsGotT" w:hAnsi="NewsGotT"/>
               <w:noProof/>
-              <w:lang w:eastAsia="es-ES"/>
+              <w:lang w:val="en-US"/>
             </w:rPr>
             <mc:AlternateContent>
               <mc:Choice Requires="wps">
@@ -124,7 +124,7 @@
                   </wp:anchor>
                 </w:drawing>
               </mc:Choice>
-              <mc:Fallback xmlns:mo="http://schemas.microsoft.com/office/mac/office/2008/main" xmlns:mv="urn:schemas-microsoft-com:mac:vml" xmlns:cx2="http://schemas.microsoft.com/office/drawing/2015/10/21/chartex" xmlns:cx3="http://schemas.microsoft.com/office/drawing/2016/5/9/chartex" xmlns:cx4="http://schemas.microsoft.com/office/drawing/2016/5/10/chartex" xmlns:cx5="http://schemas.microsoft.com/office/drawing/2016/5/11/chartex" xmlns:cx6="http://schemas.microsoft.com/office/drawing/2016/5/12/chartex" xmlns:cx7="http://schemas.microsoft.com/office/drawing/2016/5/13/chartex" xmlns:cx8="http://schemas.microsoft.com/office/drawing/2016/5/14/chartex" xmlns:aink="http://schemas.microsoft.com/office/drawing/2016/ink" xmlns:am3d="http://schemas.microsoft.com/office/drawing/2017/model3d" xmlns:w16cid="http://schemas.microsoft.com/office/word/2016/wordml/cid">
+              <mc:Fallback xmlns:w16cid="http://schemas.microsoft.com/office/word/2016/wordml/cid" xmlns:am3d="http://schemas.microsoft.com/office/drawing/2017/model3d" xmlns:aink="http://schemas.microsoft.com/office/drawing/2016/ink" xmlns:cx8="http://schemas.microsoft.com/office/drawing/2016/5/14/chartex" xmlns:cx7="http://schemas.microsoft.com/office/drawing/2016/5/13/chartex" xmlns:cx6="http://schemas.microsoft.com/office/drawing/2016/5/12/chartex" xmlns:cx5="http://schemas.microsoft.com/office/drawing/2016/5/11/chartex" xmlns:cx4="http://schemas.microsoft.com/office/drawing/2016/5/10/chartex" xmlns:cx3="http://schemas.microsoft.com/office/drawing/2016/5/9/chartex" xmlns:cx2="http://schemas.microsoft.com/office/drawing/2015/10/21/chartex" xmlns:w16se="http://schemas.microsoft.com/office/word/2015/wordml/symex" xmlns:cx1="http://schemas.microsoft.com/office/drawing/2015/9/8/chartex" xmlns:cx="http://schemas.microsoft.com/office/drawing/2014/chartex">
                 <w:pict>
                   <v:rect w14:anchorId="34B9810D" id="4 Rectángulo" o:spid="_x0000_s1026" style="position:absolute;left:0;text-align:left;margin-left:0;margin-top:-42.3pt;width:549.8pt;height:732pt;z-index:-251666944;visibility:visible;mso-wrap-style:square;mso-width-percent:0;mso-height-percent:0;mso-wrap-distance-left:9pt;mso-wrap-distance-top:0;mso-wrap-distance-right:9pt;mso-wrap-distance-bottom:0;mso-position-horizontal:center;mso-position-horizontal-relative:margin;mso-position-vertical:absolute;mso-position-vertical-relative:text;mso-width-percent:0;mso-height-percent:0;mso-width-relative:margin;mso-height-relative:margin;v-text-anchor:middle" o:gfxdata="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" fillcolor="white [3201]" strokecolor="#1f497d [3215]" strokeweight="2pt">
                     <v:textbox>
@@ -146,7 +146,7 @@
             <w:rPr>
               <w:rFonts w:ascii="NewsGotT" w:hAnsi="NewsGotT"/>
               <w:noProof/>
-              <w:lang w:eastAsia="es-ES"/>
+              <w:lang w:val="en-US"/>
             </w:rPr>
             <mc:AlternateContent>
               <mc:Choice Requires="wps">
@@ -214,7 +214,7 @@
                   </wp:anchor>
                 </w:drawing>
               </mc:Choice>
-              <mc:Fallback xmlns:mo="http://schemas.microsoft.com/office/mac/office/2008/main" xmlns:mv="urn:schemas-microsoft-com:mac:vml" xmlns:cx2="http://schemas.microsoft.com/office/drawing/2015/10/21/chartex" xmlns:cx3="http://schemas.microsoft.com/office/drawing/2016/5/9/chartex" xmlns:cx4="http://schemas.microsoft.com/office/drawing/2016/5/10/chartex" xmlns:cx5="http://schemas.microsoft.com/office/drawing/2016/5/11/chartex" xmlns:cx6="http://schemas.microsoft.com/office/drawing/2016/5/12/chartex" xmlns:cx7="http://schemas.microsoft.com/office/drawing/2016/5/13/chartex" xmlns:cx8="http://schemas.microsoft.com/office/drawing/2016/5/14/chartex" xmlns:aink="http://schemas.microsoft.com/office/drawing/2016/ink" xmlns:am3d="http://schemas.microsoft.com/office/drawing/2017/model3d" xmlns:w16cid="http://schemas.microsoft.com/office/word/2016/wordml/cid">
+              <mc:Fallback xmlns:w16cid="http://schemas.microsoft.com/office/word/2016/wordml/cid" xmlns:am3d="http://schemas.microsoft.com/office/drawing/2017/model3d" xmlns:aink="http://schemas.microsoft.com/office/drawing/2016/ink" xmlns:cx8="http://schemas.microsoft.com/office/drawing/2016/5/14/chartex" xmlns:cx7="http://schemas.microsoft.com/office/drawing/2016/5/13/chartex" xmlns:cx6="http://schemas.microsoft.com/office/drawing/2016/5/12/chartex" xmlns:cx5="http://schemas.microsoft.com/office/drawing/2016/5/11/chartex" xmlns:cx4="http://schemas.microsoft.com/office/drawing/2016/5/10/chartex" xmlns:cx3="http://schemas.microsoft.com/office/drawing/2016/5/9/chartex" xmlns:cx2="http://schemas.microsoft.com/office/drawing/2015/10/21/chartex" xmlns:w16se="http://schemas.microsoft.com/office/word/2015/wordml/symex" xmlns:cx1="http://schemas.microsoft.com/office/drawing/2015/9/8/chartex" xmlns:cx="http://schemas.microsoft.com/office/drawing/2014/chartex">
                 <w:pict>
                   <v:rect w14:anchorId="12366E7F" id="3 Rectángulo" o:spid="_x0000_s1026" style="position:absolute;margin-left:-86pt;margin-top:-70.85pt;width:614.35pt;height:11in;z-index:-251667968;visibility:visible;mso-wrap-style:square;mso-width-percent:0;mso-wrap-distance-left:9pt;mso-wrap-distance-top:0;mso-wrap-distance-right:9pt;mso-wrap-distance-bottom:0;mso-position-horizontal:absolute;mso-position-horizontal-relative:text;mso-position-vertical:absolute;mso-position-vertical-relative:text;mso-width-percent:0;mso-width-relative:margin;v-text-anchor:middle" o:gfxdata="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" fillcolor="#1f497d [3215]" stroked="f" strokeweight="2pt"/>
                 </w:pict>
@@ -309,7 +309,7 @@
           <w:r>
             <w:rPr>
               <w:noProof/>
-              <w:lang w:eastAsia="es-ES"/>
+              <w:lang w:val="en-US"/>
             </w:rPr>
             <w:drawing>
               <wp:anchor distT="0" distB="0" distL="114300" distR="114300" simplePos="0" relativeHeight="251665408" behindDoc="1" locked="0" layoutInCell="1" allowOverlap="1" wp14:anchorId="6CDCA141" wp14:editId="672326A8">
@@ -468,7 +468,7 @@
             <w:rPr>
               <w:rFonts w:ascii="NewsGotT" w:hAnsi="NewsGotT"/>
               <w:noProof/>
-              <w:lang w:eastAsia="es-ES"/>
+              <w:lang w:val="en-US"/>
             </w:rPr>
             <mc:AlternateContent>
               <mc:Choice Requires="wps">
@@ -520,7 +520,7 @@
                             <w:txbxContent>
                               <w:p>
                                 <w:pPr>
-                                  <w:pStyle w:val="Sinespaciado"/>
+                                  <w:pStyle w:val="NoSpacing"/>
                                   <w:jc w:val="right"/>
                                   <w:rPr>
                                     <w:rFonts w:asciiTheme="majorHAnsi" w:eastAsiaTheme="majorEastAsia" w:hAnsiTheme="majorHAnsi" w:cstheme="majorBidi"/>
@@ -558,7 +558,7 @@
                   </wp:anchor>
                 </w:drawing>
               </mc:Choice>
-              <mc:Fallback xmlns:mo="http://schemas.microsoft.com/office/mac/office/2008/main" xmlns:mv="urn:schemas-microsoft-com:mac:vml" xmlns:cx2="http://schemas.microsoft.com/office/drawing/2015/10/21/chartex" xmlns:cx3="http://schemas.microsoft.com/office/drawing/2016/5/9/chartex" xmlns:cx4="http://schemas.microsoft.com/office/drawing/2016/5/10/chartex" xmlns:cx5="http://schemas.microsoft.com/office/drawing/2016/5/11/chartex" xmlns:cx6="http://schemas.microsoft.com/office/drawing/2016/5/12/chartex" xmlns:cx7="http://schemas.microsoft.com/office/drawing/2016/5/13/chartex" xmlns:cx8="http://schemas.microsoft.com/office/drawing/2016/5/14/chartex" xmlns:aink="http://schemas.microsoft.com/office/drawing/2016/ink" xmlns:am3d="http://schemas.microsoft.com/office/drawing/2017/model3d" xmlns:w16cid="http://schemas.microsoft.com/office/word/2016/wordml/cid">
+              <mc:Fallback xmlns:w16cid="http://schemas.microsoft.com/office/word/2016/wordml/cid" xmlns:am3d="http://schemas.microsoft.com/office/drawing/2017/model3d" xmlns:aink="http://schemas.microsoft.com/office/drawing/2016/ink" xmlns:cx8="http://schemas.microsoft.com/office/drawing/2016/5/14/chartex" xmlns:cx7="http://schemas.microsoft.com/office/drawing/2016/5/13/chartex" xmlns:cx6="http://schemas.microsoft.com/office/drawing/2016/5/12/chartex" xmlns:cx5="http://schemas.microsoft.com/office/drawing/2016/5/11/chartex" xmlns:cx4="http://schemas.microsoft.com/office/drawing/2016/5/10/chartex" xmlns:cx3="http://schemas.microsoft.com/office/drawing/2016/5/9/chartex" xmlns:cx2="http://schemas.microsoft.com/office/drawing/2015/10/21/chartex" xmlns:w16se="http://schemas.microsoft.com/office/word/2015/wordml/symex" xmlns:cx1="http://schemas.microsoft.com/office/drawing/2015/9/8/chartex" xmlns:cx="http://schemas.microsoft.com/office/drawing/2014/chartex">
                 <w:pict>
                   <v:rect w14:anchorId="4A8EF889" id="Rectángulo 16" o:spid="_x0000_s1027" style="position:absolute;margin-left:0;margin-top:340.95pt;width:548.45pt;height:59.85pt;z-index:251647488;visibility:visible;mso-wrap-style:square;mso-width-percent:0;mso-height-percent:0;mso-wrap-distance-left:9pt;mso-wrap-distance-top:0;mso-wrap-distance-right:9pt;mso-wrap-distance-bottom:0;mso-position-horizontal:center;mso-position-horizontal-relative:margin;mso-position-vertical:absolute;mso-position-vertical-relative:page;mso-width-percent:0;mso-height-percent:0;mso-width-relative:page;mso-height-relative:page;v-text-anchor:middle" o:gfxdata="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" o:allowincell="f" fillcolor="#272727 [2749]" stroked="f" strokeweight="1pt">
                     <v:textbox inset="14.4pt,,14.4pt">
@@ -663,7 +663,7 @@
               <w:noProof/>
               <w:sz w:val="40"/>
               <w:szCs w:val="40"/>
-              <w:lang w:eastAsia="es-ES"/>
+              <w:lang w:val="en-US"/>
             </w:rPr>
             <mc:AlternateContent>
               <mc:Choice Requires="wps">
@@ -789,7 +789,7 @@
                   </wp:anchor>
                 </w:drawing>
               </mc:Choice>
-              <mc:Fallback>
+              <mc:Fallback xmlns:w16se="http://schemas.microsoft.com/office/word/2015/wordml/symex" xmlns:cx1="http://schemas.microsoft.com/office/drawing/2015/9/8/chartex" xmlns:cx="http://schemas.microsoft.com/office/drawing/2014/chartex">
                 <w:pict>
                   <v:shapetype w14:anchorId="0B7036EC" id="_x0000_t202" coordsize="21600,21600" o:spt="202" path="m,l,21600r21600,l21600,xe">
                     <v:stroke joinstyle="miter"/>
@@ -1059,7 +1059,7 @@
               <w:noProof/>
               <w:sz w:val="40"/>
               <w:szCs w:val="40"/>
-              <w:lang w:eastAsia="es-ES"/>
+              <w:lang w:val="en-US"/>
             </w:rPr>
             <mc:AlternateContent>
               <mc:Choice Requires="wps">
@@ -1161,7 +1161,7 @@
                   </wp:anchor>
                 </w:drawing>
               </mc:Choice>
-              <mc:Fallback xmlns:mo="http://schemas.microsoft.com/office/mac/office/2008/main" xmlns:mv="urn:schemas-microsoft-com:mac:vml" xmlns:cx2="http://schemas.microsoft.com/office/drawing/2015/10/21/chartex" xmlns:cx3="http://schemas.microsoft.com/office/drawing/2016/5/9/chartex" xmlns:cx4="http://schemas.microsoft.com/office/drawing/2016/5/10/chartex" xmlns:cx5="http://schemas.microsoft.com/office/drawing/2016/5/11/chartex" xmlns:cx6="http://schemas.microsoft.com/office/drawing/2016/5/12/chartex" xmlns:cx7="http://schemas.microsoft.com/office/drawing/2016/5/13/chartex" xmlns:cx8="http://schemas.microsoft.com/office/drawing/2016/5/14/chartex" xmlns:aink="http://schemas.microsoft.com/office/drawing/2016/ink" xmlns:am3d="http://schemas.microsoft.com/office/drawing/2017/model3d" xmlns:w16cid="http://schemas.microsoft.com/office/word/2016/wordml/cid">
+              <mc:Fallback xmlns:w16cid="http://schemas.microsoft.com/office/word/2016/wordml/cid" xmlns:am3d="http://schemas.microsoft.com/office/drawing/2017/model3d" xmlns:aink="http://schemas.microsoft.com/office/drawing/2016/ink" xmlns:cx8="http://schemas.microsoft.com/office/drawing/2016/5/14/chartex" xmlns:cx7="http://schemas.microsoft.com/office/drawing/2016/5/13/chartex" xmlns:cx6="http://schemas.microsoft.com/office/drawing/2016/5/12/chartex" xmlns:cx5="http://schemas.microsoft.com/office/drawing/2016/5/11/chartex" xmlns:cx4="http://schemas.microsoft.com/office/drawing/2016/5/10/chartex" xmlns:cx3="http://schemas.microsoft.com/office/drawing/2016/5/9/chartex" xmlns:cx2="http://schemas.microsoft.com/office/drawing/2015/10/21/chartex" xmlns:w16se="http://schemas.microsoft.com/office/word/2015/wordml/symex" xmlns:cx1="http://schemas.microsoft.com/office/drawing/2015/9/8/chartex" xmlns:cx="http://schemas.microsoft.com/office/drawing/2014/chartex">
                 <w:pict>
                   <v:shape w14:anchorId="3D064566" id="_x0000_s1029" type="#_x0000_t202" style="position:absolute;left:0;text-align:left;margin-left:0;margin-top:15.2pt;width:309.75pt;height:39.45pt;z-index:251664384;visibility:visible;mso-wrap-style:square;mso-width-percent:0;mso-height-percent:200;mso-wrap-distance-left:9pt;mso-wrap-distance-top:3.6pt;mso-wrap-distance-right:9pt;mso-wrap-distance-bottom:3.6pt;mso-position-horizontal:center;mso-position-horizontal-relative:margin;mso-position-vertical:absolute;mso-position-vertical-relative:text;mso-width-percent:0;mso-height-percent:200;mso-width-relative:margin;mso-height-relative:margin;v-text-anchor:top" o:gfxdata="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" stroked="f">
                     <v:textbox style="mso-fit-shape-to-text:t">
@@ -5075,6 +5075,7 @@
                   <w:pStyle w:val="TableContents"/>
                   <w:jc w:val="center"/>
                   <w:rPr>
+                    <w:rFonts w:hint="eastAsia"/>
                     <w:sz w:val="22"/>
                     <w:szCs w:val="22"/>
                   </w:rPr>
@@ -5105,6 +5106,7 @@
                   <w:pStyle w:val="TableContents"/>
                   <w:jc w:val="center"/>
                   <w:rPr>
+                    <w:rFonts w:hint="eastAsia"/>
                     <w:sz w:val="22"/>
                     <w:szCs w:val="22"/>
                   </w:rPr>
@@ -5124,8 +5126,6 @@
                   </w:rPr>
                   <w:t>o</w:t>
                 </w:r>
-                <w:bookmarkStart w:id="4" w:name="_GoBack"/>
-                <w:bookmarkEnd w:id="4"/>
                 <w:r>
                   <w:rPr>
                     <w:sz w:val="22"/>
@@ -5151,6 +5151,7 @@
                   <w:pStyle w:val="TableContents"/>
                   <w:jc w:val="center"/>
                   <w:rPr>
+                    <w:rFonts w:hint="eastAsia"/>
                     <w:sz w:val="22"/>
                     <w:szCs w:val="22"/>
                   </w:rPr>
@@ -5180,6 +5181,7 @@
                   <w:pStyle w:val="TableContents"/>
                   <w:jc w:val="center"/>
                   <w:rPr>
+                    <w:rFonts w:hint="eastAsia"/>
                     <w:sz w:val="22"/>
                     <w:szCs w:val="22"/>
                   </w:rPr>
@@ -5729,7 +5731,7 @@
         </w:tbl>
         <w:p>
           <w:pPr>
-            <w:pStyle w:val="TtuloTDC"/>
+            <w:pStyle w:val="TOCHeading"/>
             <w:rPr>
               <w:rFonts w:asciiTheme="minorHAnsi" w:eastAsiaTheme="minorHAnsi" w:hAnsiTheme="minorHAnsi" w:cstheme="minorBidi"/>
               <w:b w:val="0"/>
@@ -5853,24 +5855,7 @@
             </w:rPr>
           </w:pPr>
         </w:p>
-        <w:p>
-          <w:pPr>
-            <w:rPr>
-              <w:b/>
-              <w:bCs/>
-            </w:rPr>
-          </w:pPr>
-        </w:p>
-        <w:p>
-          <w:r>
-            <w:rPr>
-              <w:b/>
-              <w:bCs/>
-            </w:rPr>
-            <w:lastRenderedPageBreak/>
-            <w:br w:type="page"/>
-          </w:r>
-        </w:p>
+        <w:p/>
         <w:sdt>
           <w:sdtPr>
             <w:rPr>
@@ -5892,7 +5877,7 @@
           <w:sdtContent>
             <w:p>
               <w:pPr>
-                <w:pStyle w:val="TtuloTDC"/>
+                <w:pStyle w:val="TOCHeading"/>
               </w:pPr>
               <w:r>
                 <w:rPr>
@@ -5903,7 +5888,7 @@
             </w:p>
             <w:p>
               <w:pPr>
-                <w:pStyle w:val="TDC1"/>
+                <w:pStyle w:val="TOC1"/>
                 <w:tabs>
                   <w:tab w:val="left" w:pos="390"/>
                   <w:tab w:val="right" w:leader="dot" w:pos="8828"/>
@@ -5930,7 +5915,7 @@
               <w:hyperlink w:anchor="_Toc513010541" w:history="1">
                 <w:r>
                   <w:rPr>
-                    <w:rStyle w:val="Hipervnculo"/>
+                    <w:rStyle w:val="Hyperlink"/>
                     <w:noProof/>
                   </w:rPr>
                   <w:t>1.</w:t>
@@ -5949,7 +5934,7 @@
                 </w:r>
                 <w:r>
                   <w:rPr>
-                    <w:rStyle w:val="Hipervnculo"/>
+                    <w:rStyle w:val="Hyperlink"/>
                     <w:noProof/>
                   </w:rPr>
                   <w:t>Introducción</w:t>
@@ -6006,7 +5991,7 @@
             </w:p>
             <w:p>
               <w:pPr>
-                <w:pStyle w:val="TDC2"/>
+                <w:pStyle w:val="TOC2"/>
                 <w:tabs>
                   <w:tab w:val="left" w:pos="561"/>
                   <w:tab w:val="right" w:leader="dot" w:pos="8828"/>
@@ -6023,7 +6008,7 @@
               <w:hyperlink w:anchor="_Toc513010542" w:history="1">
                 <w:r>
                   <w:rPr>
-                    <w:rStyle w:val="Hipervnculo"/>
+                    <w:rStyle w:val="Hyperlink"/>
                     <w:noProof/>
                     <w:lang w:val="es-ES_tradnl"/>
                   </w:rPr>
@@ -6042,7 +6027,7 @@
                 </w:r>
                 <w:r>
                   <w:rPr>
-                    <w:rStyle w:val="Hipervnculo"/>
+                    <w:rStyle w:val="Hyperlink"/>
                     <w:noProof/>
                   </w:rPr>
                   <w:t>Propósito</w:t>
@@ -6099,7 +6084,7 @@
             </w:p>
             <w:p>
               <w:pPr>
-                <w:pStyle w:val="TDC2"/>
+                <w:pStyle w:val="TOC2"/>
                 <w:tabs>
                   <w:tab w:val="left" w:pos="561"/>
                   <w:tab w:val="right" w:leader="dot" w:pos="8828"/>
@@ -6116,7 +6101,7 @@
               <w:hyperlink w:anchor="_Toc513010543" w:history="1">
                 <w:r>
                   <w:rPr>
-                    <w:rStyle w:val="Hipervnculo"/>
+                    <w:rStyle w:val="Hyperlink"/>
                     <w:noProof/>
                   </w:rPr>
                   <w:t>1.2.</w:t>
@@ -6134,7 +6119,7 @@
                 </w:r>
                 <w:r>
                   <w:rPr>
-                    <w:rStyle w:val="Hipervnculo"/>
+                    <w:rStyle w:val="Hyperlink"/>
                     <w:noProof/>
                   </w:rPr>
                   <w:t>Aplicabilidad</w:t>
@@ -6191,7 +6176,7 @@
             </w:p>
             <w:p>
               <w:pPr>
-                <w:pStyle w:val="TDC2"/>
+                <w:pStyle w:val="TOC2"/>
                 <w:tabs>
                   <w:tab w:val="left" w:pos="561"/>
                   <w:tab w:val="right" w:leader="dot" w:pos="8828"/>
@@ -6208,7 +6193,7 @@
               <w:hyperlink w:anchor="_Toc513010544" w:history="1">
                 <w:r>
                   <w:rPr>
-                    <w:rStyle w:val="Hipervnculo"/>
+                    <w:rStyle w:val="Hyperlink"/>
                     <w:noProof/>
                   </w:rPr>
                   <w:t>1.3.</w:t>
@@ -6226,7 +6211,7 @@
                 </w:r>
                 <w:r>
                   <w:rPr>
-                    <w:rStyle w:val="Hipervnculo"/>
+                    <w:rStyle w:val="Hyperlink"/>
                     <w:noProof/>
                   </w:rPr>
                   <w:t>Gobierno y Alcance</w:t>
@@ -6283,7 +6268,7 @@
             </w:p>
             <w:p>
               <w:pPr>
-                <w:pStyle w:val="TDC2"/>
+                <w:pStyle w:val="TOC2"/>
                 <w:tabs>
                   <w:tab w:val="left" w:pos="561"/>
                   <w:tab w:val="right" w:leader="dot" w:pos="8828"/>
@@ -6300,7 +6285,7 @@
               <w:hyperlink w:anchor="_Toc513010545" w:history="1">
                 <w:r>
                   <w:rPr>
-                    <w:rStyle w:val="Hipervnculo"/>
+                    <w:rStyle w:val="Hyperlink"/>
                     <w:noProof/>
                   </w:rPr>
                   <w:t>1.4.</w:t>
@@ -6318,7 +6303,7 @@
                 </w:r>
                 <w:r>
                   <w:rPr>
-                    <w:rStyle w:val="Hipervnculo"/>
+                    <w:rStyle w:val="Hyperlink"/>
                     <w:noProof/>
                   </w:rPr>
                   <w:t>Definiciones</w:t>
@@ -6375,7 +6360,7 @@
             </w:p>
             <w:p>
               <w:pPr>
-                <w:pStyle w:val="TDC1"/>
+                <w:pStyle w:val="TOC1"/>
                 <w:tabs>
                   <w:tab w:val="left" w:pos="390"/>
                   <w:tab w:val="right" w:leader="dot" w:pos="8828"/>
@@ -6393,7 +6378,7 @@
               <w:hyperlink w:anchor="_Toc513010546" w:history="1">
                 <w:r>
                   <w:rPr>
-                    <w:rStyle w:val="Hipervnculo"/>
+                    <w:rStyle w:val="Hyperlink"/>
                     <w:noProof/>
                   </w:rPr>
                   <w:t>2.</w:t>
@@ -6412,7 +6397,7 @@
                 </w:r>
                 <w:r>
                   <w:rPr>
-                    <w:rStyle w:val="Hipervnculo"/>
+                    <w:rStyle w:val="Hyperlink"/>
                     <w:noProof/>
                   </w:rPr>
                   <w:t>Gestión de la SCM</w:t>
@@ -6469,7 +6454,7 @@
             </w:p>
             <w:p>
               <w:pPr>
-                <w:pStyle w:val="TDC2"/>
+                <w:pStyle w:val="TOC2"/>
                 <w:tabs>
                   <w:tab w:val="left" w:pos="561"/>
                   <w:tab w:val="right" w:leader="dot" w:pos="8828"/>
@@ -6486,7 +6471,7 @@
               <w:hyperlink w:anchor="_Toc513010547" w:history="1">
                 <w:r>
                   <w:rPr>
-                    <w:rStyle w:val="Hipervnculo"/>
+                    <w:rStyle w:val="Hyperlink"/>
                     <w:noProof/>
                   </w:rPr>
                   <w:t>2.1.</w:t>
@@ -6504,7 +6489,7 @@
                 </w:r>
                 <w:r>
                   <w:rPr>
-                    <w:rStyle w:val="Hipervnculo"/>
+                    <w:rStyle w:val="Hyperlink"/>
                     <w:noProof/>
                   </w:rPr>
                   <w:t>Organización</w:t>
@@ -6561,7 +6546,7 @@
             </w:p>
             <w:p>
               <w:pPr>
-                <w:pStyle w:val="TDC2"/>
+                <w:pStyle w:val="TOC2"/>
                 <w:tabs>
                   <w:tab w:val="left" w:pos="561"/>
                   <w:tab w:val="right" w:leader="dot" w:pos="8828"/>
@@ -6578,7 +6563,7 @@
               <w:hyperlink w:anchor="_Toc513010548" w:history="1">
                 <w:r>
                   <w:rPr>
-                    <w:rStyle w:val="Hipervnculo"/>
+                    <w:rStyle w:val="Hyperlink"/>
                     <w:noProof/>
                   </w:rPr>
                   <w:t>2.2.</w:t>
@@ -6596,7 +6581,7 @@
                 </w:r>
                 <w:r>
                   <w:rPr>
-                    <w:rStyle w:val="Hipervnculo"/>
+                    <w:rStyle w:val="Hyperlink"/>
                     <w:noProof/>
                   </w:rPr>
                   <w:t>Roles</w:t>
@@ -6653,7 +6638,7 @@
             </w:p>
             <w:p>
               <w:pPr>
-                <w:pStyle w:val="TDC2"/>
+                <w:pStyle w:val="TOC2"/>
                 <w:tabs>
                   <w:tab w:val="left" w:pos="561"/>
                   <w:tab w:val="right" w:leader="dot" w:pos="8828"/>
@@ -6670,7 +6655,7 @@
               <w:hyperlink w:anchor="_Toc513010549" w:history="1">
                 <w:r>
                   <w:rPr>
-                    <w:rStyle w:val="Hipervnculo"/>
+                    <w:rStyle w:val="Hyperlink"/>
                     <w:noProof/>
                   </w:rPr>
                   <w:t>2.3.</w:t>
@@ -6688,7 +6673,7 @@
                 </w:r>
                 <w:r>
                   <w:rPr>
-                    <w:rStyle w:val="Hipervnculo"/>
+                    <w:rStyle w:val="Hyperlink"/>
                     <w:noProof/>
                   </w:rPr>
                   <w:t>Políticas, directrices y procedimientos</w:t>
@@ -6745,7 +6730,7 @@
             </w:p>
             <w:p>
               <w:pPr>
-                <w:pStyle w:val="TDC2"/>
+                <w:pStyle w:val="TOC2"/>
                 <w:tabs>
                   <w:tab w:val="left" w:pos="561"/>
                   <w:tab w:val="right" w:leader="dot" w:pos="8828"/>
@@ -6762,7 +6747,7 @@
               <w:hyperlink w:anchor="_Toc513010550" w:history="1">
                 <w:r>
                   <w:rPr>
-                    <w:rStyle w:val="Hipervnculo"/>
+                    <w:rStyle w:val="Hyperlink"/>
                     <w:noProof/>
                   </w:rPr>
                   <w:t>2.4.</w:t>
@@ -6780,7 +6765,7 @@
                 </w:r>
                 <w:r>
                   <w:rPr>
-                    <w:rStyle w:val="Hipervnculo"/>
+                    <w:rStyle w:val="Hyperlink"/>
                     <w:noProof/>
                   </w:rPr>
                   <w:t>Herramientas, entorno e infraestructura</w:t>
@@ -6837,7 +6822,7 @@
             </w:p>
             <w:p>
               <w:pPr>
-                <w:pStyle w:val="TDC2"/>
+                <w:pStyle w:val="TOC2"/>
                 <w:tabs>
                   <w:tab w:val="left" w:pos="731"/>
                   <w:tab w:val="right" w:leader="dot" w:pos="8828"/>
@@ -6854,7 +6839,7 @@
               <w:hyperlink w:anchor="_Toc513010551" w:history="1">
                 <w:r>
                   <w:rPr>
-                    <w:rStyle w:val="Hipervnculo"/>
+                    <w:rStyle w:val="Hyperlink"/>
                     <w:noProof/>
                   </w:rPr>
                   <w:t>2.4.1.</w:t>
@@ -6872,7 +6857,7 @@
                 </w:r>
                 <w:r>
                   <w:rPr>
-                    <w:rStyle w:val="Hipervnculo"/>
+                    <w:rStyle w:val="Hyperlink"/>
                     <w:noProof/>
                   </w:rPr>
                   <w:t>Repositorio de gestión de código fuente</w:t>
@@ -6929,7 +6914,7 @@
             </w:p>
             <w:p>
               <w:pPr>
-                <w:pStyle w:val="TDC2"/>
+                <w:pStyle w:val="TOC2"/>
                 <w:tabs>
                   <w:tab w:val="left" w:pos="731"/>
                   <w:tab w:val="right" w:leader="dot" w:pos="8828"/>
@@ -6946,7 +6931,7 @@
               <w:hyperlink w:anchor="_Toc513010552" w:history="1">
                 <w:r>
                   <w:rPr>
-                    <w:rStyle w:val="Hipervnculo"/>
+                    <w:rStyle w:val="Hyperlink"/>
                     <w:noProof/>
                   </w:rPr>
                   <w:t>2.4.2.</w:t>
@@ -6964,7 +6949,7 @@
                 </w:r>
                 <w:r>
                   <w:rPr>
-                    <w:rStyle w:val="Hipervnculo"/>
+                    <w:rStyle w:val="Hyperlink"/>
                     <w:noProof/>
                   </w:rPr>
                   <w:t>Servidor de Integración Continua</w:t>
@@ -7021,7 +7006,7 @@
             </w:p>
             <w:p>
               <w:pPr>
-                <w:pStyle w:val="TDC2"/>
+                <w:pStyle w:val="TOC2"/>
                 <w:tabs>
                   <w:tab w:val="left" w:pos="731"/>
                   <w:tab w:val="right" w:leader="dot" w:pos="8828"/>
@@ -7038,7 +7023,7 @@
               <w:hyperlink w:anchor="_Toc513010553" w:history="1">
                 <w:r>
                   <w:rPr>
-                    <w:rStyle w:val="Hipervnculo"/>
+                    <w:rStyle w:val="Hyperlink"/>
                     <w:noProof/>
                   </w:rPr>
                   <w:t>2.4.3.</w:t>
@@ -7056,7 +7041,7 @@
                 </w:r>
                 <w:r>
                   <w:rPr>
-                    <w:rStyle w:val="Hipervnculo"/>
+                    <w:rStyle w:val="Hyperlink"/>
                     <w:noProof/>
                   </w:rPr>
                   <w:t>Sistema de documentación</w:t>
@@ -7113,7 +7098,7 @@
             </w:p>
             <w:p>
               <w:pPr>
-                <w:pStyle w:val="TDC2"/>
+                <w:pStyle w:val="TOC2"/>
                 <w:tabs>
                   <w:tab w:val="left" w:pos="731"/>
                   <w:tab w:val="right" w:leader="dot" w:pos="8828"/>
@@ -7130,7 +7115,7 @@
               <w:hyperlink w:anchor="_Toc513010554" w:history="1">
                 <w:r>
                   <w:rPr>
-                    <w:rStyle w:val="Hipervnculo"/>
+                    <w:rStyle w:val="Hyperlink"/>
                     <w:noProof/>
                   </w:rPr>
                   <w:t>2.4.4.</w:t>
@@ -7148,7 +7133,7 @@
                 </w:r>
                 <w:r>
                   <w:rPr>
-                    <w:rStyle w:val="Hipervnculo"/>
+                    <w:rStyle w:val="Hyperlink"/>
                     <w:noProof/>
                   </w:rPr>
                   <w:t>Calendario</w:t>
@@ -7205,7 +7190,7 @@
             </w:p>
             <w:p>
               <w:pPr>
-                <w:pStyle w:val="TDC2"/>
+                <w:pStyle w:val="TOC2"/>
                 <w:tabs>
                   <w:tab w:val="left" w:pos="731"/>
                   <w:tab w:val="right" w:leader="dot" w:pos="8828"/>
@@ -7222,7 +7207,7 @@
               <w:hyperlink w:anchor="_Toc513010555" w:history="1">
                 <w:r>
                   <w:rPr>
-                    <w:rStyle w:val="Hipervnculo"/>
+                    <w:rStyle w:val="Hyperlink"/>
                     <w:noProof/>
                   </w:rPr>
                   <w:t>2.4.5.</w:t>
@@ -7240,7 +7225,7 @@
                 </w:r>
                 <w:r>
                   <w:rPr>
-                    <w:rStyle w:val="Hipervnculo"/>
+                    <w:rStyle w:val="Hyperlink"/>
                     <w:noProof/>
                   </w:rPr>
                   <w:t>Cronograma de actividades para la gestión de la configuración</w:t>
@@ -7297,7 +7282,7 @@
             </w:p>
             <w:p>
               <w:pPr>
-                <w:pStyle w:val="TDC2"/>
+                <w:pStyle w:val="TOC2"/>
                 <w:tabs>
                   <w:tab w:val="left" w:pos="731"/>
                   <w:tab w:val="right" w:leader="dot" w:pos="8828"/>
@@ -7314,7 +7299,7 @@
               <w:hyperlink w:anchor="_Toc513010556" w:history="1">
                 <w:r>
                   <w:rPr>
-                    <w:rStyle w:val="Hipervnculo"/>
+                    <w:rStyle w:val="Hyperlink"/>
                     <w:noProof/>
                   </w:rPr>
                   <w:t>2.4.6.</w:t>
@@ -7332,7 +7317,7 @@
                 </w:r>
                 <w:r>
                   <w:rPr>
-                    <w:rStyle w:val="Hipervnculo"/>
+                    <w:rStyle w:val="Hyperlink"/>
                     <w:noProof/>
                   </w:rPr>
                   <w:t>Cronograma de hitos</w:t>
@@ -7389,7 +7374,7 @@
             </w:p>
             <w:p>
               <w:pPr>
-                <w:pStyle w:val="TDC1"/>
+                <w:pStyle w:val="TOC1"/>
                 <w:tabs>
                   <w:tab w:val="left" w:pos="390"/>
                   <w:tab w:val="right" w:leader="dot" w:pos="8828"/>
@@ -7407,7 +7392,7 @@
               <w:hyperlink w:anchor="_Toc513010557" w:history="1">
                 <w:r>
                   <w:rPr>
-                    <w:rStyle w:val="Hipervnculo"/>
+                    <w:rStyle w:val="Hyperlink"/>
                     <w:noProof/>
                   </w:rPr>
                   <w:t>3.</w:t>
@@ -7426,7 +7411,7 @@
                 </w:r>
                 <w:r>
                   <w:rPr>
-                    <w:rStyle w:val="Hipervnculo"/>
+                    <w:rStyle w:val="Hyperlink"/>
                     <w:noProof/>
                   </w:rPr>
                   <w:t>Actividades de la SCM</w:t>
@@ -7483,7 +7468,7 @@
             </w:p>
             <w:p>
               <w:pPr>
-                <w:pStyle w:val="TDC2"/>
+                <w:pStyle w:val="TOC2"/>
                 <w:tabs>
                   <w:tab w:val="left" w:pos="561"/>
                   <w:tab w:val="right" w:leader="dot" w:pos="8828"/>
@@ -7500,7 +7485,7 @@
               <w:hyperlink w:anchor="_Toc513010558" w:history="1">
                 <w:r>
                   <w:rPr>
-                    <w:rStyle w:val="Hipervnculo"/>
+                    <w:rStyle w:val="Hyperlink"/>
                     <w:noProof/>
                   </w:rPr>
                   <w:t>3.1.</w:t>
@@ -7518,7 +7503,7 @@
                 </w:r>
                 <w:r>
                   <w:rPr>
-                    <w:rStyle w:val="Hipervnculo"/>
+                    <w:rStyle w:val="Hyperlink"/>
                     <w:noProof/>
                   </w:rPr>
                   <w:t>Identificación de la Configuración</w:t>
@@ -7575,7 +7560,7 @@
             </w:p>
             <w:p>
               <w:pPr>
-                <w:pStyle w:val="TDC3"/>
+                <w:pStyle w:val="TOC3"/>
                 <w:tabs>
                   <w:tab w:val="left" w:pos="731"/>
                   <w:tab w:val="right" w:leader="dot" w:pos="8828"/>
@@ -7590,7 +7575,7 @@
               <w:hyperlink w:anchor="_Toc513010559" w:history="1">
                 <w:r>
                   <w:rPr>
-                    <w:rStyle w:val="Hipervnculo"/>
+                    <w:rStyle w:val="Hyperlink"/>
                     <w:b/>
                     <w:noProof/>
                     <w:lang w:eastAsia="es-ES_tradnl"/>
@@ -7608,7 +7593,7 @@
                 </w:r>
                 <w:r>
                   <w:rPr>
-                    <w:rStyle w:val="Hipervnculo"/>
+                    <w:rStyle w:val="Hyperlink"/>
                     <w:b/>
                     <w:noProof/>
                     <w:lang w:eastAsia="es-ES_tradnl"/>
@@ -7667,7 +7652,7 @@
             </w:p>
             <w:p>
               <w:pPr>
-                <w:pStyle w:val="TDC3"/>
+                <w:pStyle w:val="TOC3"/>
                 <w:tabs>
                   <w:tab w:val="left" w:pos="731"/>
                   <w:tab w:val="right" w:leader="dot" w:pos="8828"/>
@@ -7682,7 +7667,7 @@
               <w:hyperlink w:anchor="_Toc513010560" w:history="1">
                 <w:r>
                   <w:rPr>
-                    <w:rStyle w:val="Hipervnculo"/>
+                    <w:rStyle w:val="Hyperlink"/>
                     <w:b/>
                     <w:noProof/>
                     <w:lang w:eastAsia="es-ES_tradnl"/>
@@ -7700,7 +7685,7 @@
                 </w:r>
                 <w:r>
                   <w:rPr>
-                    <w:rStyle w:val="Hipervnculo"/>
+                    <w:rStyle w:val="Hyperlink"/>
                     <w:b/>
                     <w:noProof/>
                     <w:lang w:eastAsia="es-ES_tradnl"/>
@@ -7759,7 +7744,7 @@
             </w:p>
             <w:p>
               <w:pPr>
-                <w:pStyle w:val="TDC3"/>
+                <w:pStyle w:val="TOC3"/>
                 <w:tabs>
                   <w:tab w:val="left" w:pos="731"/>
                   <w:tab w:val="right" w:leader="dot" w:pos="8828"/>
@@ -7774,7 +7759,7 @@
               <w:hyperlink w:anchor="_Toc513010561" w:history="1">
                 <w:r>
                   <w:rPr>
-                    <w:rStyle w:val="Hipervnculo"/>
+                    <w:rStyle w:val="Hyperlink"/>
                     <w:b/>
                     <w:noProof/>
                     <w:lang w:eastAsia="es-ES_tradnl"/>
@@ -7792,7 +7777,7 @@
                 </w:r>
                 <w:r>
                   <w:rPr>
-                    <w:rStyle w:val="Hipervnculo"/>
+                    <w:rStyle w:val="Hyperlink"/>
                     <w:b/>
                     <w:noProof/>
                     <w:lang w:eastAsia="es-ES_tradnl"/>
@@ -7862,7 +7847,7 @@
         </w:sdt>
         <w:p>
           <w:pPr>
-            <w:pStyle w:val="Prrafodelista"/>
+            <w:pStyle w:val="ListParagraph"/>
             <w:spacing w:line="240" w:lineRule="auto"/>
             <w:contextualSpacing w:val="0"/>
             <w:jc w:val="both"/>
@@ -7870,7 +7855,7 @@
         </w:p>
         <w:p>
           <w:pPr>
-            <w:pStyle w:val="Prrafodelista"/>
+            <w:pStyle w:val="ListParagraph"/>
             <w:spacing w:line="240" w:lineRule="auto"/>
             <w:contextualSpacing w:val="0"/>
             <w:jc w:val="both"/>
@@ -7878,7 +7863,7 @@
         </w:p>
         <w:p>
           <w:pPr>
-            <w:pStyle w:val="Prrafodelista"/>
+            <w:pStyle w:val="ListParagraph"/>
             <w:spacing w:line="240" w:lineRule="auto"/>
             <w:contextualSpacing w:val="0"/>
             <w:jc w:val="both"/>
@@ -7886,7 +7871,7 @@
         </w:p>
         <w:p>
           <w:pPr>
-            <w:pStyle w:val="Prrafodelista"/>
+            <w:pStyle w:val="ListParagraph"/>
             <w:spacing w:line="240" w:lineRule="auto"/>
             <w:contextualSpacing w:val="0"/>
             <w:jc w:val="both"/>
@@ -7894,7 +7879,7 @@
         </w:p>
         <w:p>
           <w:pPr>
-            <w:pStyle w:val="Prrafodelista"/>
+            <w:pStyle w:val="ListParagraph"/>
             <w:spacing w:line="240" w:lineRule="auto"/>
             <w:contextualSpacing w:val="0"/>
             <w:jc w:val="both"/>
@@ -7902,7 +7887,7 @@
         </w:p>
         <w:p>
           <w:pPr>
-            <w:pStyle w:val="Prrafodelista"/>
+            <w:pStyle w:val="ListParagraph"/>
             <w:spacing w:line="240" w:lineRule="auto"/>
             <w:contextualSpacing w:val="0"/>
             <w:jc w:val="both"/>
@@ -7910,7 +7895,7 @@
         </w:p>
         <w:p>
           <w:pPr>
-            <w:pStyle w:val="Prrafodelista"/>
+            <w:pStyle w:val="ListParagraph"/>
             <w:spacing w:line="240" w:lineRule="auto"/>
             <w:contextualSpacing w:val="0"/>
             <w:jc w:val="both"/>
@@ -7918,7 +7903,7 @@
         </w:p>
         <w:p>
           <w:pPr>
-            <w:pStyle w:val="Prrafodelista"/>
+            <w:pStyle w:val="ListParagraph"/>
             <w:spacing w:line="240" w:lineRule="auto"/>
             <w:contextualSpacing w:val="0"/>
             <w:jc w:val="both"/>
@@ -7938,7 +7923,7 @@
     </w:p>
     <w:p>
       <w:pPr>
-        <w:pStyle w:val="Prrafodelista"/>
+        <w:pStyle w:val="ListParagraph"/>
         <w:numPr>
           <w:ilvl w:val="0"/>
           <w:numId w:val="1"/>
@@ -7953,7 +7938,7 @@
           <w:szCs w:val="28"/>
         </w:rPr>
       </w:pPr>
-      <w:bookmarkStart w:id="5" w:name="_Toc513010541"/>
+      <w:bookmarkStart w:id="4" w:name="_Toc513010541"/>
       <w:r>
         <w:rPr>
           <w:b/>
@@ -7962,11 +7947,11 @@
         </w:rPr>
         <w:t>Introducción</w:t>
       </w:r>
-      <w:bookmarkEnd w:id="5"/>
+      <w:bookmarkEnd w:id="4"/>
     </w:p>
     <w:p>
       <w:pPr>
-        <w:pStyle w:val="Prrafodelista"/>
+        <w:pStyle w:val="ListParagraph"/>
         <w:spacing w:after="160" w:line="240" w:lineRule="auto"/>
         <w:contextualSpacing w:val="0"/>
         <w:jc w:val="both"/>
@@ -7985,7 +7970,7 @@
     </w:p>
     <w:p>
       <w:pPr>
-        <w:pStyle w:val="Prrafodelista"/>
+        <w:pStyle w:val="ListParagraph"/>
         <w:spacing w:after="160" w:line="240" w:lineRule="auto"/>
         <w:contextualSpacing w:val="0"/>
         <w:jc w:val="both"/>
@@ -8004,7 +7989,7 @@
     </w:p>
     <w:p>
       <w:pPr>
-        <w:pStyle w:val="Prrafodelista"/>
+        <w:pStyle w:val="ListParagraph"/>
         <w:spacing w:after="160" w:line="240" w:lineRule="auto"/>
         <w:ind w:left="1066"/>
         <w:jc w:val="both"/>
@@ -8015,7 +8000,7 @@
     </w:p>
     <w:p>
       <w:pPr>
-        <w:pStyle w:val="Prrafodelista"/>
+        <w:pStyle w:val="ListParagraph"/>
         <w:numPr>
           <w:ilvl w:val="1"/>
           <w:numId w:val="1"/>
@@ -8032,7 +8017,7 @@
           <w:lang w:val="es-ES_tradnl"/>
         </w:rPr>
       </w:pPr>
-      <w:bookmarkStart w:id="6" w:name="_Toc513010542"/>
+      <w:bookmarkStart w:id="5" w:name="_Toc513010542"/>
       <w:r>
         <w:rPr>
           <w:b/>
@@ -8041,7 +8026,7 @@
         </w:rPr>
         <w:t>Propósito</w:t>
       </w:r>
-      <w:bookmarkEnd w:id="6"/>
+      <w:bookmarkEnd w:id="5"/>
     </w:p>
     <w:p>
       <w:pPr>
@@ -8209,7 +8194,7 @@
     </w:p>
     <w:p>
       <w:pPr>
-        <w:pStyle w:val="Prrafodelista"/>
+        <w:pStyle w:val="ListParagraph"/>
         <w:spacing w:after="160" w:line="240" w:lineRule="auto"/>
         <w:ind w:left="426"/>
         <w:contextualSpacing w:val="0"/>
@@ -8224,7 +8209,7 @@
     </w:p>
     <w:p>
       <w:pPr>
-        <w:pStyle w:val="Prrafodelista"/>
+        <w:pStyle w:val="ListParagraph"/>
         <w:numPr>
           <w:ilvl w:val="1"/>
           <w:numId w:val="1"/>
@@ -8240,7 +8225,7 @@
           <w:szCs w:val="24"/>
         </w:rPr>
       </w:pPr>
-      <w:bookmarkStart w:id="7" w:name="_Toc513010543"/>
+      <w:bookmarkStart w:id="6" w:name="_Toc513010543"/>
       <w:r>
         <w:rPr>
           <w:b/>
@@ -8249,7 +8234,7 @@
         </w:rPr>
         <w:t>Aplicabilidad</w:t>
       </w:r>
-      <w:bookmarkEnd w:id="7"/>
+      <w:bookmarkEnd w:id="6"/>
     </w:p>
     <w:p>
       <w:pPr>
@@ -8299,18 +8284,7 @@
     </w:p>
     <w:p>
       <w:pPr>
-        <w:spacing w:line="240" w:lineRule="auto"/>
-        <w:ind w:left="709"/>
-        <w:contextualSpacing/>
-        <w:jc w:val="both"/>
-        <w:rPr>
-          <w:lang w:val="es-ES_tradnl"/>
-        </w:rPr>
-      </w:pPr>
-    </w:p>
-    <w:p>
-      <w:pPr>
-        <w:pStyle w:val="Prrafodelista"/>
+        <w:pStyle w:val="ListParagraph"/>
         <w:numPr>
           <w:ilvl w:val="1"/>
           <w:numId w:val="1"/>
@@ -8326,7 +8300,7 @@
           <w:szCs w:val="24"/>
         </w:rPr>
       </w:pPr>
-      <w:bookmarkStart w:id="8" w:name="_Toc513010544"/>
+      <w:bookmarkStart w:id="7" w:name="_Toc513010544"/>
       <w:r>
         <w:rPr>
           <w:b/>
@@ -8343,11 +8317,11 @@
         </w:rPr>
         <w:t>Alcance</w:t>
       </w:r>
-      <w:bookmarkEnd w:id="8"/>
+      <w:bookmarkEnd w:id="7"/>
     </w:p>
     <w:p>
       <w:pPr>
-        <w:pStyle w:val="Prrafodelista"/>
+        <w:pStyle w:val="ListParagraph"/>
         <w:spacing w:after="160" w:line="240" w:lineRule="auto"/>
         <w:contextualSpacing w:val="0"/>
         <w:jc w:val="both"/>
@@ -8364,7 +8338,7 @@
     </w:p>
     <w:p>
       <w:pPr>
-        <w:pStyle w:val="Prrafodelista"/>
+        <w:pStyle w:val="ListParagraph"/>
         <w:numPr>
           <w:ilvl w:val="0"/>
           <w:numId w:val="2"/>
@@ -8385,7 +8359,7 @@
     </w:p>
     <w:p>
       <w:pPr>
-        <w:pStyle w:val="Prrafodelista"/>
+        <w:pStyle w:val="ListParagraph"/>
         <w:numPr>
           <w:ilvl w:val="0"/>
           <w:numId w:val="2"/>
@@ -8406,7 +8380,7 @@
     </w:p>
     <w:p>
       <w:pPr>
-        <w:pStyle w:val="Prrafodelista"/>
+        <w:pStyle w:val="ListParagraph"/>
         <w:numPr>
           <w:ilvl w:val="0"/>
           <w:numId w:val="2"/>
@@ -8427,7 +8401,7 @@
     </w:p>
     <w:p>
       <w:pPr>
-        <w:pStyle w:val="Prrafodelista"/>
+        <w:pStyle w:val="ListParagraph"/>
         <w:spacing w:after="160" w:line="240" w:lineRule="auto"/>
         <w:ind w:left="1080"/>
         <w:contextualSpacing w:val="0"/>
@@ -8439,7 +8413,7 @@
     </w:p>
     <w:p>
       <w:pPr>
-        <w:pStyle w:val="Prrafodelista"/>
+        <w:pStyle w:val="ListParagraph"/>
         <w:numPr>
           <w:ilvl w:val="1"/>
           <w:numId w:val="1"/>
@@ -8455,7 +8429,7 @@
           <w:szCs w:val="24"/>
         </w:rPr>
       </w:pPr>
-      <w:bookmarkStart w:id="9" w:name="_Toc513010545"/>
+      <w:bookmarkStart w:id="8" w:name="_Toc513010545"/>
       <w:r>
         <w:rPr>
           <w:b/>
@@ -8464,11 +8438,11 @@
         </w:rPr>
         <w:t>Definiciones</w:t>
       </w:r>
-      <w:bookmarkEnd w:id="9"/>
+      <w:bookmarkEnd w:id="8"/>
     </w:p>
     <w:p>
       <w:pPr>
-        <w:pStyle w:val="Prrafodelista"/>
+        <w:pStyle w:val="ListParagraph"/>
         <w:spacing w:line="240" w:lineRule="auto"/>
         <w:contextualSpacing w:val="0"/>
         <w:jc w:val="both"/>
@@ -8491,7 +8465,7 @@
     </w:p>
     <w:p>
       <w:pPr>
-        <w:pStyle w:val="Prrafodelista"/>
+        <w:pStyle w:val="ListParagraph"/>
         <w:numPr>
           <w:ilvl w:val="0"/>
           <w:numId w:val="4"/>
@@ -8526,7 +8500,7 @@
     </w:p>
     <w:p>
       <w:pPr>
-        <w:pStyle w:val="Prrafodelista"/>
+        <w:pStyle w:val="ListParagraph"/>
         <w:numPr>
           <w:ilvl w:val="0"/>
           <w:numId w:val="4"/>
@@ -8612,7 +8586,7 @@
     </w:p>
     <w:p>
       <w:pPr>
-        <w:pStyle w:val="Prrafodelista"/>
+        <w:pStyle w:val="ListParagraph"/>
         <w:numPr>
           <w:ilvl w:val="0"/>
           <w:numId w:val="4"/>
@@ -8640,7 +8614,7 @@
     </w:p>
     <w:p>
       <w:pPr>
-        <w:pStyle w:val="Prrafodelista"/>
+        <w:pStyle w:val="ListParagraph"/>
         <w:numPr>
           <w:ilvl w:val="0"/>
           <w:numId w:val="4"/>
@@ -8668,7 +8642,7 @@
     </w:p>
     <w:p>
       <w:pPr>
-        <w:pStyle w:val="Prrafodelista"/>
+        <w:pStyle w:val="ListParagraph"/>
         <w:numPr>
           <w:ilvl w:val="0"/>
           <w:numId w:val="4"/>
@@ -8685,7 +8659,6 @@
           <w:b/>
           <w:lang w:val="es-ES_tradnl" w:eastAsia="es-ES_tradnl"/>
         </w:rPr>
-        <w:lastRenderedPageBreak/>
         <w:t>Línea de Código (</w:t>
       </w:r>
       <w:proofErr w:type="spellStart"/>
@@ -8713,7 +8686,7 @@
     </w:p>
     <w:p>
       <w:pPr>
-        <w:pStyle w:val="Prrafodelista"/>
+        <w:pStyle w:val="ListParagraph"/>
         <w:numPr>
           <w:ilvl w:val="0"/>
           <w:numId w:val="4"/>
@@ -8730,6 +8703,7 @@
           <w:b/>
           <w:lang w:val="es-ES_tradnl" w:eastAsia="es-ES_tradnl"/>
         </w:rPr>
+        <w:lastRenderedPageBreak/>
         <w:t>Línea Base (</w:t>
       </w:r>
       <w:proofErr w:type="spellStart"/>
@@ -8757,7 +8731,7 @@
     </w:p>
     <w:p>
       <w:pPr>
-        <w:pStyle w:val="Prrafodelista"/>
+        <w:pStyle w:val="ListParagraph"/>
         <w:numPr>
           <w:ilvl w:val="0"/>
           <w:numId w:val="4"/>
@@ -8801,7 +8775,7 @@
     </w:p>
     <w:p>
       <w:pPr>
-        <w:pStyle w:val="Prrafodelista"/>
+        <w:pStyle w:val="ListParagraph"/>
         <w:numPr>
           <w:ilvl w:val="0"/>
           <w:numId w:val="4"/>
@@ -8829,7 +8803,7 @@
     </w:p>
     <w:p>
       <w:pPr>
-        <w:pStyle w:val="Prrafodelista"/>
+        <w:pStyle w:val="ListParagraph"/>
         <w:numPr>
           <w:ilvl w:val="0"/>
           <w:numId w:val="4"/>
@@ -8887,7 +8861,7 @@
     </w:p>
     <w:p>
       <w:pPr>
-        <w:pStyle w:val="Prrafodelista"/>
+        <w:pStyle w:val="ListParagraph"/>
         <w:numPr>
           <w:ilvl w:val="0"/>
           <w:numId w:val="4"/>
@@ -8950,7 +8924,7 @@
     </w:p>
     <w:p>
       <w:pPr>
-        <w:pStyle w:val="Prrafodelista"/>
+        <w:pStyle w:val="ListParagraph"/>
         <w:spacing w:after="160" w:line="240" w:lineRule="auto"/>
         <w:contextualSpacing w:val="0"/>
         <w:jc w:val="both"/>
@@ -8964,7 +8938,7 @@
     </w:p>
     <w:p>
       <w:pPr>
-        <w:pStyle w:val="Prrafodelista"/>
+        <w:pStyle w:val="ListParagraph"/>
         <w:numPr>
           <w:ilvl w:val="0"/>
           <w:numId w:val="1"/>
@@ -8979,7 +8953,7 @@
           <w:szCs w:val="28"/>
         </w:rPr>
       </w:pPr>
-      <w:bookmarkStart w:id="10" w:name="_Toc513010546"/>
+      <w:bookmarkStart w:id="9" w:name="_Toc513010546"/>
       <w:r>
         <w:rPr>
           <w:b/>
@@ -8988,19 +8962,11 @@
         </w:rPr>
         <w:t>Gestión de la SCM</w:t>
       </w:r>
-      <w:bookmarkEnd w:id="10"/>
+      <w:bookmarkEnd w:id="9"/>
     </w:p>
     <w:p>
       <w:pPr>
-        <w:pStyle w:val="Prrafodelista"/>
-        <w:rPr>
-          <w:b/>
-        </w:rPr>
-      </w:pPr>
-    </w:p>
-    <w:p>
-      <w:pPr>
-        <w:pStyle w:val="Prrafodelista"/>
+        <w:pStyle w:val="ListParagraph"/>
         <w:numPr>
           <w:ilvl w:val="1"/>
           <w:numId w:val="1"/>
@@ -9016,7 +8982,7 @@
           <w:szCs w:val="24"/>
         </w:rPr>
       </w:pPr>
-      <w:bookmarkStart w:id="11" w:name="_Toc513010547"/>
+      <w:bookmarkStart w:id="10" w:name="_Toc513010547"/>
       <w:r>
         <w:rPr>
           <w:b/>
@@ -9025,7 +8991,7 @@
         </w:rPr>
         <w:t>Organización</w:t>
       </w:r>
-      <w:bookmarkEnd w:id="11"/>
+      <w:bookmarkEnd w:id="10"/>
     </w:p>
     <w:p>
       <w:pPr>
@@ -9037,7 +9003,7 @@
       <w:r>
         <w:rPr>
           <w:noProof/>
-          <w:lang w:eastAsia="es-ES"/>
+          <w:lang w:val="en-US"/>
         </w:rPr>
         <w:drawing>
           <wp:anchor distT="0" distB="0" distL="114300" distR="114300" simplePos="0" relativeHeight="251666432" behindDoc="0" locked="0" layoutInCell="1" allowOverlap="1" wp14:anchorId="592823E1" wp14:editId="14B5CFA6">
@@ -9259,7 +9225,6 @@
           <w:b/>
           <w:lang w:val="es-ES_tradnl" w:eastAsia="es-ES_tradnl"/>
         </w:rPr>
-        <w:lastRenderedPageBreak/>
         <w:t xml:space="preserve">                         </w:t>
       </w:r>
     </w:p>
@@ -9327,7 +9292,7 @@
     </w:p>
     <w:p>
       <w:pPr>
-        <w:pStyle w:val="Prrafodelista"/>
+        <w:pStyle w:val="ListParagraph"/>
         <w:numPr>
           <w:ilvl w:val="0"/>
           <w:numId w:val="17"/>
@@ -9342,6 +9307,7 @@
           <w:b/>
           <w:lang w:val="es-ES_tradnl"/>
         </w:rPr>
+        <w:lastRenderedPageBreak/>
         <w:t>Planeamiento de la SCM:</w:t>
       </w:r>
       <w:r>
@@ -9365,7 +9331,7 @@
     </w:p>
     <w:p>
       <w:pPr>
-        <w:pStyle w:val="Prrafodelista"/>
+        <w:pStyle w:val="ListParagraph"/>
         <w:jc w:val="both"/>
         <w:rPr>
           <w:lang w:val="es-PE"/>
@@ -9374,7 +9340,7 @@
     </w:p>
     <w:p>
       <w:pPr>
-        <w:pStyle w:val="Prrafodelista"/>
+        <w:pStyle w:val="ListParagraph"/>
         <w:numPr>
           <w:ilvl w:val="0"/>
           <w:numId w:val="17"/>
@@ -9414,7 +9380,7 @@
     </w:p>
     <w:p>
       <w:pPr>
-        <w:pStyle w:val="Prrafodelista"/>
+        <w:pStyle w:val="ListParagraph"/>
         <w:jc w:val="both"/>
         <w:rPr>
           <w:lang w:val="es-PE"/>
@@ -9423,7 +9389,7 @@
     </w:p>
     <w:p>
       <w:pPr>
-        <w:pStyle w:val="Prrafodelista"/>
+        <w:pStyle w:val="ListParagraph"/>
         <w:numPr>
           <w:ilvl w:val="0"/>
           <w:numId w:val="17"/>
@@ -9456,7 +9422,7 @@
     </w:p>
     <w:p>
       <w:pPr>
-        <w:pStyle w:val="Prrafodelista"/>
+        <w:pStyle w:val="ListParagraph"/>
         <w:jc w:val="both"/>
         <w:rPr>
           <w:lang w:val="es-PE"/>
@@ -9465,7 +9431,7 @@
     </w:p>
     <w:p>
       <w:pPr>
-        <w:pStyle w:val="Prrafodelista"/>
+        <w:pStyle w:val="ListParagraph"/>
         <w:numPr>
           <w:ilvl w:val="0"/>
           <w:numId w:val="17"/>
@@ -9504,7 +9470,7 @@
     </w:p>
     <w:p>
       <w:pPr>
-        <w:pStyle w:val="Prrafodelista"/>
+        <w:pStyle w:val="ListParagraph"/>
         <w:jc w:val="both"/>
         <w:rPr>
           <w:lang w:val="es-PE"/>
@@ -9513,7 +9479,7 @@
     </w:p>
     <w:p>
       <w:pPr>
-        <w:pStyle w:val="Prrafodelista"/>
+        <w:pStyle w:val="ListParagraph"/>
         <w:numPr>
           <w:ilvl w:val="0"/>
           <w:numId w:val="17"/>
@@ -9552,7 +9518,7 @@
     </w:p>
     <w:p>
       <w:pPr>
-        <w:pStyle w:val="Prrafodelista"/>
+        <w:pStyle w:val="ListParagraph"/>
         <w:jc w:val="both"/>
         <w:rPr>
           <w:lang w:val="es-PE"/>
@@ -9561,7 +9527,7 @@
     </w:p>
     <w:p>
       <w:pPr>
-        <w:pStyle w:val="Prrafodelista"/>
+        <w:pStyle w:val="ListParagraph"/>
         <w:numPr>
           <w:ilvl w:val="0"/>
           <w:numId w:val="17"/>
@@ -9581,35 +9547,7 @@
         <w:rPr>
           <w:lang w:val="es-PE"/>
         </w:rPr>
-        <w:t xml:space="preserve">estión y entrega de </w:t>
-      </w:r>
-      <w:proofErr w:type="spellStart"/>
-      <w:r>
-        <w:rPr>
-          <w:lang w:val="es-PE"/>
-        </w:rPr>
-        <w:t>release</w:t>
-      </w:r>
-      <w:proofErr w:type="spellEnd"/>
-      <w:r>
-        <w:rPr>
-          <w:lang w:val="es-PE"/>
-        </w:rPr>
-        <w:t xml:space="preserve"> del software se encarga de la construcción y gestión del </w:t>
-      </w:r>
-      <w:proofErr w:type="spellStart"/>
-      <w:r>
-        <w:rPr>
-          <w:lang w:val="es-PE"/>
-        </w:rPr>
-        <w:t>release</w:t>
-      </w:r>
-      <w:proofErr w:type="spellEnd"/>
-      <w:r>
-        <w:rPr>
-          <w:lang w:val="es-PE"/>
-        </w:rPr>
-        <w:t xml:space="preserve"> del software, combina datos de configuración para crear los ejecutables de software, empaquetarlos y entregarlos al cliente, es por ese motivo que esta actividad está relacionada con la actividad de despliegue. </w:t>
+        <w:t xml:space="preserve">estión y entrega de release del software se encarga de la construcción y gestión del release del software, combina datos de configuración para crear los ejecutables de software, empaquetarlos y entregarlos al cliente, es por ese motivo que esta actividad está relacionada con la actividad de despliegue. </w:t>
       </w:r>
     </w:p>
     <w:p>
@@ -9628,7 +9566,7 @@
     </w:p>
     <w:p>
       <w:pPr>
-        <w:pStyle w:val="Prrafodelista"/>
+        <w:pStyle w:val="ListParagraph"/>
         <w:numPr>
           <w:ilvl w:val="1"/>
           <w:numId w:val="1"/>
@@ -9644,7 +9582,7 @@
           <w:szCs w:val="24"/>
         </w:rPr>
       </w:pPr>
-      <w:bookmarkStart w:id="12" w:name="_Toc513010548"/>
+      <w:bookmarkStart w:id="11" w:name="_Toc513010548"/>
       <w:r>
         <w:rPr>
           <w:b/>
@@ -9654,11 +9592,11 @@
         <w:lastRenderedPageBreak/>
         <w:t>Roles</w:t>
       </w:r>
-      <w:bookmarkEnd w:id="12"/>
+      <w:bookmarkEnd w:id="11"/>
     </w:p>
     <w:tbl>
       <w:tblPr>
-        <w:tblStyle w:val="Tablaconcuadrcula"/>
+        <w:tblStyle w:val="TableGrid"/>
         <w:tblW w:w="8647" w:type="dxa"/>
         <w:tblInd w:w="279" w:type="dxa"/>
         <w:tblLook w:val="04A0" w:firstRow="1" w:lastRow="0" w:firstColumn="1" w:lastColumn="0" w:noHBand="0" w:noVBand="1"/>
@@ -10115,7 +10053,7 @@
     </w:p>
     <w:p>
       <w:pPr>
-        <w:pStyle w:val="Prrafodelista"/>
+        <w:pStyle w:val="ListParagraph"/>
         <w:numPr>
           <w:ilvl w:val="1"/>
           <w:numId w:val="1"/>
@@ -10131,7 +10069,7 @@
           <w:szCs w:val="24"/>
         </w:rPr>
       </w:pPr>
-      <w:bookmarkStart w:id="13" w:name="_Toc513010549"/>
+      <w:bookmarkStart w:id="12" w:name="_Toc513010549"/>
       <w:r>
         <w:rPr>
           <w:b/>
@@ -10141,7 +10079,7 @@
         <w:lastRenderedPageBreak/>
         <w:t>Políticas, directrices y procedimientos</w:t>
       </w:r>
-      <w:bookmarkEnd w:id="13"/>
+      <w:bookmarkEnd w:id="12"/>
     </w:p>
     <w:p>
       <w:pPr>
@@ -10160,7 +10098,7 @@
     </w:p>
     <w:p>
       <w:pPr>
-        <w:pStyle w:val="Prrafodelista"/>
+        <w:pStyle w:val="ListParagraph"/>
         <w:numPr>
           <w:ilvl w:val="0"/>
           <w:numId w:val="14"/>
@@ -10179,7 +10117,7 @@
     </w:p>
     <w:p>
       <w:pPr>
-        <w:pStyle w:val="Prrafodelista"/>
+        <w:pStyle w:val="ListParagraph"/>
         <w:numPr>
           <w:ilvl w:val="0"/>
           <w:numId w:val="14"/>
@@ -10198,7 +10136,7 @@
     </w:p>
     <w:p>
       <w:pPr>
-        <w:pStyle w:val="Prrafodelista"/>
+        <w:pStyle w:val="ListParagraph"/>
         <w:numPr>
           <w:ilvl w:val="0"/>
           <w:numId w:val="14"/>
@@ -10217,7 +10155,7 @@
     </w:p>
     <w:p>
       <w:pPr>
-        <w:pStyle w:val="Prrafodelista"/>
+        <w:pStyle w:val="ListParagraph"/>
         <w:numPr>
           <w:ilvl w:val="0"/>
           <w:numId w:val="14"/>
@@ -10242,7 +10180,7 @@
     </w:p>
     <w:p>
       <w:pPr>
-        <w:pStyle w:val="Prrafodelista"/>
+        <w:pStyle w:val="ListParagraph"/>
         <w:numPr>
           <w:ilvl w:val="0"/>
           <w:numId w:val="14"/>
@@ -10261,7 +10199,7 @@
     </w:p>
     <w:p>
       <w:pPr>
-        <w:pStyle w:val="Prrafodelista"/>
+        <w:pStyle w:val="ListParagraph"/>
         <w:numPr>
           <w:ilvl w:val="1"/>
           <w:numId w:val="1"/>
@@ -10277,7 +10215,7 @@
           <w:szCs w:val="24"/>
         </w:rPr>
       </w:pPr>
-      <w:bookmarkStart w:id="14" w:name="_Toc513010550"/>
+      <w:bookmarkStart w:id="13" w:name="_Toc513010550"/>
       <w:r>
         <w:rPr>
           <w:b/>
@@ -10286,7 +10224,7 @@
         </w:rPr>
         <w:t>Herramientas, entorno e infraestructura</w:t>
       </w:r>
-      <w:bookmarkEnd w:id="14"/>
+      <w:bookmarkEnd w:id="13"/>
     </w:p>
     <w:p>
       <w:pPr>
@@ -10299,7 +10237,7 @@
     </w:p>
     <w:p>
       <w:pPr>
-        <w:pStyle w:val="Prrafodelista"/>
+        <w:pStyle w:val="ListParagraph"/>
         <w:numPr>
           <w:ilvl w:val="2"/>
           <w:numId w:val="1"/>
@@ -10314,7 +10252,7 @@
           <w:szCs w:val="24"/>
         </w:rPr>
       </w:pPr>
-      <w:bookmarkStart w:id="15" w:name="_Toc513010551"/>
+      <w:bookmarkStart w:id="14" w:name="_Toc513010551"/>
       <w:r>
         <w:rPr>
           <w:b/>
@@ -10323,7 +10261,7 @@
         </w:rPr>
         <w:t>Repositorio de gestión de código fuente</w:t>
       </w:r>
-      <w:bookmarkEnd w:id="15"/>
+      <w:bookmarkEnd w:id="14"/>
     </w:p>
     <w:p>
       <w:pPr>
@@ -10364,7 +10302,7 @@
     </w:p>
     <w:p>
       <w:pPr>
-        <w:pStyle w:val="Prrafodelista"/>
+        <w:pStyle w:val="ListParagraph"/>
         <w:numPr>
           <w:ilvl w:val="2"/>
           <w:numId w:val="1"/>
@@ -10379,7 +10317,7 @@
           <w:szCs w:val="24"/>
         </w:rPr>
       </w:pPr>
-      <w:bookmarkStart w:id="16" w:name="_Toc513010552"/>
+      <w:bookmarkStart w:id="15" w:name="_Toc513010552"/>
       <w:r>
         <w:rPr>
           <w:b/>
@@ -10388,7 +10326,7 @@
         </w:rPr>
         <w:t>Servidor de Integración Continua</w:t>
       </w:r>
-      <w:bookmarkEnd w:id="16"/>
+      <w:bookmarkEnd w:id="15"/>
     </w:p>
     <w:p>
       <w:pPr>
@@ -10422,15 +10360,7 @@
       </w:r>
       <w:proofErr w:type="spellEnd"/>
       <w:r>
-        <w:t xml:space="preserve">, se </w:t>
-      </w:r>
-      <w:proofErr w:type="gramStart"/>
-      <w:r>
-        <w:t>actualizara</w:t>
-      </w:r>
-      <w:proofErr w:type="gramEnd"/>
-      <w:r>
-        <w:t xml:space="preserve"> el servidor de producción mediante la utilización de las ramas de </w:t>
+        <w:t xml:space="preserve">, se actualizara el servidor de producción mediante la utilización de las ramas de </w:t>
       </w:r>
       <w:proofErr w:type="spellStart"/>
       <w:r>
@@ -10455,7 +10385,7 @@
     </w:p>
     <w:p>
       <w:pPr>
-        <w:pStyle w:val="Prrafodelista"/>
+        <w:pStyle w:val="ListParagraph"/>
         <w:numPr>
           <w:ilvl w:val="2"/>
           <w:numId w:val="1"/>
@@ -10470,7 +10400,7 @@
           <w:szCs w:val="24"/>
         </w:rPr>
       </w:pPr>
-      <w:bookmarkStart w:id="17" w:name="_Toc513010553"/>
+      <w:bookmarkStart w:id="16" w:name="_Toc513010553"/>
       <w:r>
         <w:rPr>
           <w:b/>
@@ -10479,7 +10409,7 @@
         </w:rPr>
         <w:t>Sistema de documentación</w:t>
       </w:r>
-      <w:bookmarkEnd w:id="17"/>
+      <w:bookmarkEnd w:id="16"/>
     </w:p>
     <w:p>
       <w:pPr>
@@ -10520,6 +10450,12 @@
         <w:rPr>
           <w:i/>
         </w:rPr>
+        <w:t xml:space="preserve">Fig2. </w:t>
+      </w:r>
+      <w:r>
+        <w:rPr>
+          <w:i/>
+        </w:rPr>
         <w:t>Arquitectura del servidor de integración continua</w:t>
       </w:r>
     </w:p>
@@ -10537,7 +10473,7 @@
           <w:noProof/>
           <w:sz w:val="24"/>
           <w:szCs w:val="24"/>
-          <w:lang w:eastAsia="es-ES"/>
+          <w:lang w:val="en-US"/>
         </w:rPr>
         <w:drawing>
           <wp:inline distT="0" distB="0" distL="0" distR="0" wp14:anchorId="692C1D58" wp14:editId="5C6EB1FA">
@@ -10615,7 +10551,7 @@
     </w:p>
     <w:p>
       <w:pPr>
-        <w:pStyle w:val="Prrafodelista"/>
+        <w:pStyle w:val="ListParagraph"/>
         <w:numPr>
           <w:ilvl w:val="2"/>
           <w:numId w:val="1"/>
@@ -10630,7 +10566,7 @@
           <w:szCs w:val="24"/>
         </w:rPr>
       </w:pPr>
-      <w:bookmarkStart w:id="18" w:name="_Toc513010554"/>
+      <w:bookmarkStart w:id="17" w:name="_Toc513010554"/>
       <w:r>
         <w:rPr>
           <w:b/>
@@ -10639,7 +10575,7 @@
         </w:rPr>
         <w:t>Calendario</w:t>
       </w:r>
-      <w:bookmarkEnd w:id="18"/>
+      <w:bookmarkEnd w:id="17"/>
     </w:p>
     <w:p>
       <w:pPr>
@@ -10688,7 +10624,20 @@
     </w:p>
     <w:p>
       <w:pPr>
-        <w:pStyle w:val="Prrafodelista"/>
+        <w:rPr>
+          <w:lang w:val="es-ES_tradnl" w:eastAsia="es-ES_tradnl"/>
+        </w:rPr>
+      </w:pPr>
+      <w:r>
+        <w:rPr>
+          <w:lang w:val="es-ES_tradnl" w:eastAsia="es-ES_tradnl"/>
+        </w:rPr>
+        <w:br w:type="page"/>
+      </w:r>
+    </w:p>
+    <w:p>
+      <w:pPr>
+        <w:pStyle w:val="ListParagraph"/>
         <w:numPr>
           <w:ilvl w:val="2"/>
           <w:numId w:val="1"/>
@@ -10703,20 +10652,21 @@
           <w:szCs w:val="24"/>
         </w:rPr>
       </w:pPr>
-      <w:bookmarkStart w:id="19" w:name="_Toc513010555"/>
+      <w:bookmarkStart w:id="18" w:name="_Toc513010555"/>
       <w:r>
         <w:rPr>
           <w:b/>
           <w:sz w:val="24"/>
           <w:szCs w:val="24"/>
         </w:rPr>
+        <w:lastRenderedPageBreak/>
         <w:t>Cronograma de actividades para la gestión de la configuración</w:t>
       </w:r>
-      <w:bookmarkEnd w:id="19"/>
+      <w:bookmarkEnd w:id="18"/>
     </w:p>
     <w:p>
       <w:pPr>
-        <w:pStyle w:val="Prrafodelista"/>
+        <w:pStyle w:val="ListParagraph"/>
         <w:spacing w:after="160" w:line="240" w:lineRule="auto"/>
         <w:ind w:left="1080"/>
         <w:contextualSpacing w:val="0"/>
@@ -10977,7 +10927,6 @@
                 <w:szCs w:val="24"/>
                 <w:lang w:eastAsia="es-ES_tradnl"/>
               </w:rPr>
-              <w:lastRenderedPageBreak/>
               <w:t>1.</w:t>
             </w:r>
           </w:p>
@@ -12805,6 +12754,7 @@
                 <w:color w:val="000000"/>
                 <w:lang w:eastAsia="es-ES_tradnl"/>
               </w:rPr>
+              <w:lastRenderedPageBreak/>
               <w:t>4</w:t>
             </w:r>
           </w:p>
@@ -13099,7 +13049,6 @@
                 <w:color w:val="000000"/>
                 <w:lang w:eastAsia="es-ES_tradnl"/>
               </w:rPr>
-              <w:lastRenderedPageBreak/>
               <w:t>6</w:t>
             </w:r>
           </w:p>
@@ -13429,7 +13378,7 @@
     </w:p>
     <w:p>
       <w:pPr>
-        <w:pStyle w:val="Prrafodelista"/>
+        <w:pStyle w:val="ListParagraph"/>
         <w:numPr>
           <w:ilvl w:val="2"/>
           <w:numId w:val="1"/>
@@ -13444,7 +13393,7 @@
           <w:szCs w:val="24"/>
         </w:rPr>
       </w:pPr>
-      <w:bookmarkStart w:id="20" w:name="_Toc513010556"/>
+      <w:bookmarkStart w:id="19" w:name="_Toc513010556"/>
       <w:r>
         <w:rPr>
           <w:b/>
@@ -13453,7 +13402,7 @@
         </w:rPr>
         <w:t>Cronograma de hitos</w:t>
       </w:r>
-      <w:bookmarkEnd w:id="20"/>
+      <w:bookmarkEnd w:id="19"/>
     </w:p>
     <w:tbl>
       <w:tblPr>
@@ -14045,6 +13994,7 @@
                 <w:color w:val="000000"/>
                 <w:lang w:val="es-ES_tradnl" w:eastAsia="es-ES_tradnl"/>
               </w:rPr>
+              <w:lastRenderedPageBreak/>
               <w:t>Auditoria de la configuración</w:t>
             </w:r>
           </w:p>
@@ -14219,9 +14169,8 @@
       <w:r>
         <w:rPr>
           <w:noProof/>
-          <w:lang w:eastAsia="es-ES"/>
-        </w:rPr>
-        <w:lastRenderedPageBreak/>
+          <w:lang w:val="en-US"/>
+        </w:rPr>
         <w:drawing>
           <wp:inline distT="0" distB="0" distL="0" distR="0" wp14:anchorId="642153A3" wp14:editId="1223C135">
             <wp:extent cx="5889289" cy="1793174"/>
@@ -14258,6 +14207,41 @@
           </wp:inline>
         </w:drawing>
       </w:r>
+    </w:p>
+    <w:p>
+      <w:pPr>
+        <w:ind w:left="360"/>
+        <w:jc w:val="both"/>
+        <w:rPr>
+          <w:i/>
+          <w:lang w:val="es-ES_tradnl" w:eastAsia="es-ES_tradnl"/>
+        </w:rPr>
+      </w:pPr>
+      <w:r>
+        <w:rPr>
+          <w:i/>
+          <w:lang w:val="es-ES_tradnl" w:eastAsia="es-ES_tradnl"/>
+        </w:rPr>
+        <w:t>Fig3. Cronogra</w:t>
+      </w:r>
+      <w:bookmarkStart w:id="20" w:name="_GoBack"/>
+      <w:bookmarkEnd w:id="20"/>
+      <w:r>
+        <w:rPr>
+          <w:i/>
+          <w:lang w:val="es-ES_tradnl" w:eastAsia="es-ES_tradnl"/>
+        </w:rPr>
+        <w:t>ma del plan de gestión de la configuración</w:t>
+      </w:r>
+    </w:p>
+    <w:p>
+      <w:pPr>
+        <w:ind w:left="360"/>
+        <w:jc w:val="both"/>
+        <w:rPr>
+          <w:lang w:val="es-ES_tradnl" w:eastAsia="es-ES_tradnl"/>
+        </w:rPr>
+      </w:pPr>
       <w:r>
         <w:rPr>
           <w:lang w:val="es-ES_tradnl" w:eastAsia="es-ES_tradnl"/>
@@ -14276,7 +14260,7 @@
     </w:p>
     <w:p>
       <w:pPr>
-        <w:pStyle w:val="Prrafodelista"/>
+        <w:pStyle w:val="ListParagraph"/>
         <w:numPr>
           <w:ilvl w:val="0"/>
           <w:numId w:val="1"/>
@@ -14304,7 +14288,7 @@
     </w:p>
     <w:p>
       <w:pPr>
-        <w:pStyle w:val="Prrafodelista"/>
+        <w:pStyle w:val="ListParagraph"/>
         <w:numPr>
           <w:ilvl w:val="1"/>
           <w:numId w:val="1"/>
@@ -14335,7 +14319,7 @@
     </w:p>
     <w:p>
       <w:pPr>
-        <w:pStyle w:val="Prrafodelista"/>
+        <w:pStyle w:val="ListParagraph"/>
         <w:numPr>
           <w:ilvl w:val="2"/>
           <w:numId w:val="1"/>
@@ -14383,7 +14367,7 @@
     </w:p>
     <w:tbl>
       <w:tblPr>
-        <w:tblStyle w:val="Tablaconcuadrcula"/>
+        <w:tblStyle w:val="TableGrid"/>
         <w:tblpPr w:leftFromText="141" w:rightFromText="141" w:vertAnchor="text" w:tblpXSpec="center" w:tblpY="1"/>
         <w:tblOverlap w:val="never"/>
         <w:tblW w:w="0" w:type="auto"/>
@@ -14465,7 +14449,7 @@
           </w:tcPr>
           <w:p>
             <w:pPr>
-              <w:pStyle w:val="Prrafodelista"/>
+              <w:pStyle w:val="ListParagraph"/>
               <w:numPr>
                 <w:ilvl w:val="0"/>
                 <w:numId w:val="20"/>
@@ -14495,7 +14479,7 @@
           </w:p>
           <w:p>
             <w:pPr>
-              <w:pStyle w:val="Prrafodelista"/>
+              <w:pStyle w:val="ListParagraph"/>
               <w:rPr>
                 <w:lang w:val="es-ES_tradnl"/>
               </w:rPr>
@@ -14516,7 +14500,7 @@
           </w:p>
           <w:p>
             <w:pPr>
-              <w:pStyle w:val="Prrafodelista"/>
+              <w:pStyle w:val="ListParagraph"/>
               <w:rPr>
                 <w:lang w:val="es-ES_tradnl"/>
               </w:rPr>
@@ -14550,7 +14534,7 @@
           </w:p>
           <w:p>
             <w:pPr>
-              <w:pStyle w:val="Prrafodelista"/>
+              <w:pStyle w:val="ListParagraph"/>
               <w:numPr>
                 <w:ilvl w:val="0"/>
                 <w:numId w:val="20"/>
@@ -14597,7 +14581,7 @@
           </w:p>
           <w:p>
             <w:pPr>
-              <w:pStyle w:val="Prrafodelista"/>
+              <w:pStyle w:val="ListParagraph"/>
               <w:rPr>
                 <w:b/>
                 <w:lang w:val="es-ES_tradnl"/>
@@ -14623,7 +14607,7 @@
           </w:p>
           <w:p>
             <w:pPr>
-              <w:pStyle w:val="Prrafodelista"/>
+              <w:pStyle w:val="ListParagraph"/>
               <w:rPr>
                 <w:lang w:val="es-ES_tradnl"/>
               </w:rPr>
@@ -14637,7 +14621,7 @@
           </w:p>
           <w:p>
             <w:pPr>
-              <w:pStyle w:val="Prrafodelista"/>
+              <w:pStyle w:val="ListParagraph"/>
               <w:rPr>
                 <w:b/>
                 <w:lang w:val="es-ES_tradnl"/>
@@ -14659,7 +14643,7 @@
           </w:p>
           <w:p>
             <w:pPr>
-              <w:pStyle w:val="Prrafodelista"/>
+              <w:pStyle w:val="ListParagraph"/>
               <w:rPr>
                 <w:b/>
                 <w:lang w:val="es-ES_tradnl"/>
@@ -14668,7 +14652,7 @@
           </w:p>
           <w:p>
             <w:pPr>
-              <w:pStyle w:val="Prrafodelista"/>
+              <w:pStyle w:val="ListParagraph"/>
               <w:numPr>
                 <w:ilvl w:val="0"/>
                 <w:numId w:val="20"/>
@@ -14688,7 +14672,7 @@
           </w:p>
           <w:p>
             <w:pPr>
-              <w:pStyle w:val="Prrafodelista"/>
+              <w:pStyle w:val="ListParagraph"/>
               <w:rPr>
                 <w:lang w:val="es-ES_tradnl"/>
               </w:rPr>
@@ -14738,15 +14722,15 @@
           </w:p>
           <w:p>
             <w:pPr>
-              <w:pStyle w:val="Prrafodelista"/>
-              <w:rPr>
-                <w:lang w:val="es-ES_tradnl"/>
-              </w:rPr>
-            </w:pPr>
-          </w:p>
-          <w:p>
-            <w:pPr>
-              <w:pStyle w:val="Prrafodelista"/>
+              <w:pStyle w:val="ListParagraph"/>
+              <w:rPr>
+                <w:lang w:val="es-ES_tradnl"/>
+              </w:rPr>
+            </w:pPr>
+          </w:p>
+          <w:p>
+            <w:pPr>
+              <w:pStyle w:val="ListParagraph"/>
               <w:numPr>
                 <w:ilvl w:val="0"/>
                 <w:numId w:val="20"/>
@@ -14773,7 +14757,7 @@
           </w:p>
           <w:p>
             <w:pPr>
-              <w:pStyle w:val="Prrafodelista"/>
+              <w:pStyle w:val="ListParagraph"/>
               <w:rPr>
                 <w:lang w:val="es-ES_tradnl"/>
               </w:rPr>
@@ -14799,7 +14783,7 @@
           </w:p>
           <w:p>
             <w:pPr>
-              <w:pStyle w:val="Prrafodelista"/>
+              <w:pStyle w:val="ListParagraph"/>
               <w:rPr>
                 <w:b/>
                 <w:lang w:val="es-ES_tradnl"/>
@@ -14814,7 +14798,7 @@
           </w:p>
           <w:p>
             <w:pPr>
-              <w:pStyle w:val="Prrafodelista"/>
+              <w:pStyle w:val="ListParagraph"/>
               <w:rPr>
                 <w:b/>
                 <w:lang w:val="es-ES_tradnl"/>
@@ -14850,7 +14834,7 @@
           </w:tcPr>
           <w:p>
             <w:pPr>
-              <w:pStyle w:val="Prrafodelista"/>
+              <w:pStyle w:val="ListParagraph"/>
               <w:numPr>
                 <w:ilvl w:val="0"/>
                 <w:numId w:val="20"/>
@@ -14868,15 +14852,15 @@
           </w:p>
           <w:p>
             <w:pPr>
-              <w:pStyle w:val="Prrafodelista"/>
-              <w:rPr>
-                <w:lang w:val="es-ES_tradnl"/>
-              </w:rPr>
-            </w:pPr>
-          </w:p>
-          <w:p>
-            <w:pPr>
-              <w:pStyle w:val="Prrafodelista"/>
+              <w:pStyle w:val="ListParagraph"/>
+              <w:rPr>
+                <w:lang w:val="es-ES_tradnl"/>
+              </w:rPr>
+            </w:pPr>
+          </w:p>
+          <w:p>
+            <w:pPr>
+              <w:pStyle w:val="ListParagraph"/>
               <w:rPr>
                 <w:b/>
                 <w:lang w:val="es-ES_tradnl"/>
@@ -14898,7 +14882,7 @@
           </w:p>
           <w:p>
             <w:pPr>
-              <w:pStyle w:val="Prrafodelista"/>
+              <w:pStyle w:val="ListParagraph"/>
               <w:rPr>
                 <w:b/>
                 <w:lang w:val="es-ES_tradnl"/>
@@ -14907,7 +14891,7 @@
           </w:p>
           <w:p>
             <w:pPr>
-              <w:pStyle w:val="Prrafodelista"/>
+              <w:pStyle w:val="ListParagraph"/>
               <w:numPr>
                 <w:ilvl w:val="0"/>
                 <w:numId w:val="20"/>
@@ -14927,7 +14911,7 @@
           </w:p>
           <w:p>
             <w:pPr>
-              <w:pStyle w:val="Prrafodelista"/>
+              <w:pStyle w:val="ListParagraph"/>
               <w:rPr>
                 <w:lang w:val="es-ES_tradnl"/>
               </w:rPr>
@@ -14966,7 +14950,7 @@
           </w:p>
           <w:p>
             <w:pPr>
-              <w:pStyle w:val="Prrafodelista"/>
+              <w:pStyle w:val="ListParagraph"/>
               <w:rPr>
                 <w:lang w:val="es-ES_tradnl"/>
               </w:rPr>
@@ -14992,15 +14976,15 @@
           </w:p>
           <w:p>
             <w:pPr>
-              <w:pStyle w:val="Prrafodelista"/>
-              <w:rPr>
-                <w:lang w:val="es-ES_tradnl"/>
-              </w:rPr>
-            </w:pPr>
-          </w:p>
-          <w:p>
-            <w:pPr>
-              <w:pStyle w:val="Prrafodelista"/>
+              <w:pStyle w:val="ListParagraph"/>
+              <w:rPr>
+                <w:lang w:val="es-ES_tradnl"/>
+              </w:rPr>
+            </w:pPr>
+          </w:p>
+          <w:p>
+            <w:pPr>
+              <w:pStyle w:val="ListParagraph"/>
               <w:rPr>
                 <w:lang w:val="es-ES_tradnl"/>
               </w:rPr>
@@ -15044,15 +15028,15 @@
           </w:p>
           <w:p>
             <w:pPr>
-              <w:pStyle w:val="Prrafodelista"/>
-              <w:rPr>
-                <w:lang w:val="es-ES_tradnl"/>
-              </w:rPr>
-            </w:pPr>
-          </w:p>
-          <w:p>
-            <w:pPr>
-              <w:pStyle w:val="Prrafodelista"/>
+              <w:pStyle w:val="ListParagraph"/>
+              <w:rPr>
+                <w:lang w:val="es-ES_tradnl"/>
+              </w:rPr>
+            </w:pPr>
+          </w:p>
+          <w:p>
+            <w:pPr>
+              <w:pStyle w:val="ListParagraph"/>
               <w:numPr>
                 <w:ilvl w:val="0"/>
                 <w:numId w:val="20"/>
@@ -15079,7 +15063,7 @@
           </w:p>
           <w:p>
             <w:pPr>
-              <w:pStyle w:val="Prrafodelista"/>
+              <w:pStyle w:val="ListParagraph"/>
               <w:rPr>
                 <w:lang w:val="es-ES_tradnl"/>
               </w:rPr>
@@ -15093,7 +15077,7 @@
           </w:p>
           <w:p>
             <w:pPr>
-              <w:pStyle w:val="Prrafodelista"/>
+              <w:pStyle w:val="ListParagraph"/>
               <w:rPr>
                 <w:b/>
                 <w:lang w:val="es-ES_tradnl"/>
@@ -15102,7 +15086,7 @@
           </w:p>
           <w:p>
             <w:pPr>
-              <w:pStyle w:val="Prrafodelista"/>
+              <w:pStyle w:val="ListParagraph"/>
               <w:rPr>
                 <w:lang w:val="es-ES_tradnl"/>
               </w:rPr>
@@ -15152,7 +15136,7 @@
           </w:p>
           <w:p>
             <w:pPr>
-              <w:pStyle w:val="Prrafodelista"/>
+              <w:pStyle w:val="ListParagraph"/>
               <w:rPr>
                 <w:b/>
                 <w:lang w:val="es-ES_tradnl"/>
@@ -15161,7 +15145,7 @@
           </w:p>
           <w:p>
             <w:pPr>
-              <w:pStyle w:val="Prrafodelista"/>
+              <w:pStyle w:val="ListParagraph"/>
               <w:numPr>
                 <w:ilvl w:val="0"/>
                 <w:numId w:val="20"/>
@@ -15188,7 +15172,7 @@
           </w:p>
           <w:p>
             <w:pPr>
-              <w:pStyle w:val="Prrafodelista"/>
+              <w:pStyle w:val="ListParagraph"/>
               <w:rPr>
                 <w:lang w:val="es-ES_tradnl"/>
               </w:rPr>
@@ -15232,15 +15216,15 @@
           </w:p>
           <w:p>
             <w:pPr>
-              <w:pStyle w:val="Prrafodelista"/>
-              <w:rPr>
-                <w:lang w:val="es-ES_tradnl"/>
-              </w:rPr>
-            </w:pPr>
-          </w:p>
-          <w:p>
-            <w:pPr>
-              <w:pStyle w:val="Prrafodelista"/>
+              <w:pStyle w:val="ListParagraph"/>
+              <w:rPr>
+                <w:lang w:val="es-ES_tradnl"/>
+              </w:rPr>
+            </w:pPr>
+          </w:p>
+          <w:p>
+            <w:pPr>
+              <w:pStyle w:val="ListParagraph"/>
               <w:rPr>
                 <w:lang w:val="es-ES_tradnl"/>
               </w:rPr>
@@ -15326,7 +15310,7 @@
           </w:tcPr>
           <w:p>
             <w:pPr>
-              <w:pStyle w:val="Prrafodelista"/>
+              <w:pStyle w:val="ListParagraph"/>
               <w:numPr>
                 <w:ilvl w:val="0"/>
                 <w:numId w:val="20"/>
@@ -15350,7 +15334,7 @@
           </w:p>
           <w:p>
             <w:pPr>
-              <w:pStyle w:val="Prrafodelista"/>
+              <w:pStyle w:val="ListParagraph"/>
               <w:rPr>
                 <w:lang w:val="es-ES_tradnl"/>
               </w:rPr>
@@ -15431,7 +15415,7 @@
     </w:p>
     <w:p>
       <w:pPr>
-        <w:pStyle w:val="Prrafodelista"/>
+        <w:pStyle w:val="ListParagraph"/>
         <w:numPr>
           <w:ilvl w:val="2"/>
           <w:numId w:val="1"/>
@@ -15479,7 +15463,7 @@
     </w:p>
     <w:tbl>
       <w:tblPr>
-        <w:tblStyle w:val="Tablaconcuadrcula"/>
+        <w:tblStyle w:val="TableGrid"/>
         <w:tblpPr w:leftFromText="141" w:rightFromText="141" w:vertAnchor="text" w:tblpXSpec="center" w:tblpY="1"/>
         <w:tblOverlap w:val="never"/>
         <w:tblW w:w="0" w:type="auto"/>
@@ -16937,7 +16921,7 @@
     </w:p>
     <w:p>
       <w:pPr>
-        <w:pStyle w:val="Prrafodelista"/>
+        <w:pStyle w:val="ListParagraph"/>
         <w:numPr>
           <w:ilvl w:val="2"/>
           <w:numId w:val="1"/>
@@ -16988,7 +16972,7 @@
     </w:p>
     <w:tbl>
       <w:tblPr>
-        <w:tblStyle w:val="Tablaconcuadrcula"/>
+        <w:tblStyle w:val="TableGrid"/>
         <w:tblpPr w:leftFromText="141" w:rightFromText="141" w:vertAnchor="text" w:tblpXSpec="center" w:tblpY="1"/>
         <w:tblOverlap w:val="never"/>
         <w:tblW w:w="0" w:type="auto"/>
@@ -18317,7 +18301,7 @@
 </file>
 
 <file path=word/endnotes.xml><?xml version="1.0" encoding="utf-8"?>
-<w:endnotes xmlns:wpc="http://schemas.microsoft.com/office/word/2010/wordprocessingCanvas" xmlns:cx="http://schemas.microsoft.com/office/drawing/2014/chartex" xmlns:cx1="http://schemas.microsoft.com/office/drawing/2015/9/8/chartex" xmlns:mc="http://schemas.openxmlformats.org/markup-compatibility/2006" xmlns:o="urn:schemas-microsoft-com:office:office" xmlns:r="http://schemas.openxmlformats.org/officeDocument/2006/relationships" xmlns:m="http://schemas.openxmlformats.org/officeDocument/2006/math" xmlns:v="urn:schemas-microsoft-com:vml" xmlns:wp14="http://schemas.microsoft.com/office/word/2010/wordprocessingDrawing" xmlns:wp="http://schemas.openxmlformats.org/drawingml/2006/wordprocessingDrawing" xmlns:w10="urn:schemas-microsoft-com:office:word" xmlns:w="http://schemas.openxmlformats.org/wordprocessingml/2006/main" xmlns:w14="http://schemas.microsoft.com/office/word/2010/wordml" xmlns:w15="http://schemas.microsoft.com/office/word/2012/wordml" xmlns:w16se="http://schemas.microsoft.com/office/word/2015/wordml/symex" xmlns:wpg="http://schemas.microsoft.com/office/word/2010/wordprocessingGroup" xmlns:wpi="http://schemas.microsoft.com/office/word/2010/wordprocessingInk" xmlns:wne="http://schemas.microsoft.com/office/word/2006/wordml" xmlns:wps="http://schemas.microsoft.com/office/word/2010/wordprocessingShape" mc:Ignorable="w14 w15 w16se wp14">
+<w:endnotes xmlns:wpc="http://schemas.microsoft.com/office/word/2010/wordprocessingCanvas" xmlns:mo="http://schemas.microsoft.com/office/mac/office/2008/main" xmlns:mc="http://schemas.openxmlformats.org/markup-compatibility/2006" xmlns:mv="urn:schemas-microsoft-com:mac:vml" xmlns:o="urn:schemas-microsoft-com:office:office" xmlns:r="http://schemas.openxmlformats.org/officeDocument/2006/relationships" xmlns:m="http://schemas.openxmlformats.org/officeDocument/2006/math" xmlns:v="urn:schemas-microsoft-com:vml" xmlns:wp14="http://schemas.microsoft.com/office/word/2010/wordprocessingDrawing" xmlns:wp="http://schemas.openxmlformats.org/drawingml/2006/wordprocessingDrawing" xmlns:w10="urn:schemas-microsoft-com:office:word" xmlns:w="http://schemas.openxmlformats.org/wordprocessingml/2006/main" xmlns:w14="http://schemas.microsoft.com/office/word/2010/wordml" xmlns:w15="http://schemas.microsoft.com/office/word/2012/wordml" xmlns:wpg="http://schemas.microsoft.com/office/word/2010/wordprocessingGroup" xmlns:wpi="http://schemas.microsoft.com/office/word/2010/wordprocessingInk" xmlns:wne="http://schemas.microsoft.com/office/word/2006/wordml" xmlns:wps="http://schemas.microsoft.com/office/word/2010/wordprocessingShape" mc:Ignorable="w14 w15 wp14">
   <w:endnote w:type="separator" w:id="-1">
     <w:p>
       <w:pPr>
@@ -18342,7 +18326,7 @@
 </file>
 
 <file path=word/footer1.xml><?xml version="1.0" encoding="utf-8"?>
-<w:ftr xmlns:wpc="http://schemas.microsoft.com/office/word/2010/wordprocessingCanvas" xmlns:cx="http://schemas.microsoft.com/office/drawing/2014/chartex" xmlns:cx1="http://schemas.microsoft.com/office/drawing/2015/9/8/chartex" xmlns:mc="http://schemas.openxmlformats.org/markup-compatibility/2006" xmlns:o="urn:schemas-microsoft-com:office:office" xmlns:r="http://schemas.openxmlformats.org/officeDocument/2006/relationships" xmlns:m="http://schemas.openxmlformats.org/officeDocument/2006/math" xmlns:v="urn:schemas-microsoft-com:vml" xmlns:wp14="http://schemas.microsoft.com/office/word/2010/wordprocessingDrawing" xmlns:wp="http://schemas.openxmlformats.org/drawingml/2006/wordprocessingDrawing" xmlns:w10="urn:schemas-microsoft-com:office:word" xmlns:w="http://schemas.openxmlformats.org/wordprocessingml/2006/main" xmlns:w14="http://schemas.microsoft.com/office/word/2010/wordml" xmlns:w15="http://schemas.microsoft.com/office/word/2012/wordml" xmlns:w16se="http://schemas.microsoft.com/office/word/2015/wordml/symex" xmlns:wpg="http://schemas.microsoft.com/office/word/2010/wordprocessingGroup" xmlns:wpi="http://schemas.microsoft.com/office/word/2010/wordprocessingInk" xmlns:wne="http://schemas.microsoft.com/office/word/2006/wordml" xmlns:wps="http://schemas.microsoft.com/office/word/2010/wordprocessingShape" mc:Ignorable="w14 w15 w16se wp14">
+<w:ftr xmlns:wpc="http://schemas.microsoft.com/office/word/2010/wordprocessingCanvas" xmlns:mo="http://schemas.microsoft.com/office/mac/office/2008/main" xmlns:mc="http://schemas.openxmlformats.org/markup-compatibility/2006" xmlns:mv="urn:schemas-microsoft-com:mac:vml" xmlns:o="urn:schemas-microsoft-com:office:office" xmlns:r="http://schemas.openxmlformats.org/officeDocument/2006/relationships" xmlns:m="http://schemas.openxmlformats.org/officeDocument/2006/math" xmlns:v="urn:schemas-microsoft-com:vml" xmlns:wp14="http://schemas.microsoft.com/office/word/2010/wordprocessingDrawing" xmlns:wp="http://schemas.openxmlformats.org/drawingml/2006/wordprocessingDrawing" xmlns:w10="urn:schemas-microsoft-com:office:word" xmlns:w="http://schemas.openxmlformats.org/wordprocessingml/2006/main" xmlns:w14="http://schemas.microsoft.com/office/word/2010/wordml" xmlns:w15="http://schemas.microsoft.com/office/word/2012/wordml" xmlns:wpg="http://schemas.microsoft.com/office/word/2010/wordprocessingGroup" xmlns:wpi="http://schemas.microsoft.com/office/word/2010/wordprocessingInk" xmlns:wne="http://schemas.microsoft.com/office/word/2006/wordml" xmlns:wps="http://schemas.microsoft.com/office/word/2010/wordprocessingShape" mc:Ignorable="w14 w15 wp14">
   <w:tbl>
     <w:tblPr>
       <w:tblW w:w="5000" w:type="pct"/>
@@ -18363,7 +18347,7 @@
         </w:tcPr>
         <w:p>
           <w:pPr>
-            <w:pStyle w:val="Piedepgina"/>
+            <w:pStyle w:val="Footer"/>
             <w:jc w:val="right"/>
             <w:rPr>
               <w:b/>
@@ -18427,7 +18411,7 @@
               </w14:shadow>
               <w14:numForm w14:val="oldStyle"/>
             </w:rPr>
-            <w:t>17</w:t>
+            <w:t>13</w:t>
           </w:r>
           <w:r>
             <w:rPr>
@@ -18452,7 +18436,7 @@
         </w:tcPr>
         <w:p>
           <w:pPr>
-            <w:pStyle w:val="Piedepgina"/>
+            <w:pStyle w:val="Footer"/>
           </w:pPr>
         </w:p>
       </w:tc>
@@ -18460,19 +18444,19 @@
   </w:tbl>
   <w:p>
     <w:pPr>
-      <w:pStyle w:val="Piedepgina"/>
+      <w:pStyle w:val="Footer"/>
     </w:pPr>
   </w:p>
   <w:p>
     <w:pPr>
-      <w:pStyle w:val="Piedepgina"/>
+      <w:pStyle w:val="Footer"/>
     </w:pPr>
   </w:p>
 </w:ftr>
 </file>
 
 <file path=word/footnotes.xml><?xml version="1.0" encoding="utf-8"?>
-<w:footnotes xmlns:wpc="http://schemas.microsoft.com/office/word/2010/wordprocessingCanvas" xmlns:cx="http://schemas.microsoft.com/office/drawing/2014/chartex" xmlns:cx1="http://schemas.microsoft.com/office/drawing/2015/9/8/chartex" xmlns:mc="http://schemas.openxmlformats.org/markup-compatibility/2006" xmlns:o="urn:schemas-microsoft-com:office:office" xmlns:r="http://schemas.openxmlformats.org/officeDocument/2006/relationships" xmlns:m="http://schemas.openxmlformats.org/officeDocument/2006/math" xmlns:v="urn:schemas-microsoft-com:vml" xmlns:wp14="http://schemas.microsoft.com/office/word/2010/wordprocessingDrawing" xmlns:wp="http://schemas.openxmlformats.org/drawingml/2006/wordprocessingDrawing" xmlns:w10="urn:schemas-microsoft-com:office:word" xmlns:w="http://schemas.openxmlformats.org/wordprocessingml/2006/main" xmlns:w14="http://schemas.microsoft.com/office/word/2010/wordml" xmlns:w15="http://schemas.microsoft.com/office/word/2012/wordml" xmlns:w16se="http://schemas.microsoft.com/office/word/2015/wordml/symex" xmlns:wpg="http://schemas.microsoft.com/office/word/2010/wordprocessingGroup" xmlns:wpi="http://schemas.microsoft.com/office/word/2010/wordprocessingInk" xmlns:wne="http://schemas.microsoft.com/office/word/2006/wordml" xmlns:wps="http://schemas.microsoft.com/office/word/2010/wordprocessingShape" mc:Ignorable="w14 w15 w16se wp14">
+<w:footnotes xmlns:wpc="http://schemas.microsoft.com/office/word/2010/wordprocessingCanvas" xmlns:mo="http://schemas.microsoft.com/office/mac/office/2008/main" xmlns:mc="http://schemas.openxmlformats.org/markup-compatibility/2006" xmlns:mv="urn:schemas-microsoft-com:mac:vml" xmlns:o="urn:schemas-microsoft-com:office:office" xmlns:r="http://schemas.openxmlformats.org/officeDocument/2006/relationships" xmlns:m="http://schemas.openxmlformats.org/officeDocument/2006/math" xmlns:v="urn:schemas-microsoft-com:vml" xmlns:wp14="http://schemas.microsoft.com/office/word/2010/wordprocessingDrawing" xmlns:wp="http://schemas.openxmlformats.org/drawingml/2006/wordprocessingDrawing" xmlns:w10="urn:schemas-microsoft-com:office:word" xmlns:w="http://schemas.openxmlformats.org/wordprocessingml/2006/main" xmlns:w14="http://schemas.microsoft.com/office/word/2010/wordml" xmlns:w15="http://schemas.microsoft.com/office/word/2012/wordml" xmlns:wpg="http://schemas.microsoft.com/office/word/2010/wordprocessingGroup" xmlns:wpi="http://schemas.microsoft.com/office/word/2010/wordprocessingInk" xmlns:wne="http://schemas.microsoft.com/office/word/2006/wordml" xmlns:wps="http://schemas.microsoft.com/office/word/2010/wordprocessingShape" mc:Ignorable="w14 w15 wp14">
   <w:footnote w:type="separator" w:id="-1">
     <w:p>
       <w:pPr>
@@ -18497,7 +18481,7 @@
 </file>
 
 <file path=word/header1.xml><?xml version="1.0" encoding="utf-8"?>
-<w:hdr xmlns:wpc="http://schemas.microsoft.com/office/word/2010/wordprocessingCanvas" xmlns:cx="http://schemas.microsoft.com/office/drawing/2014/chartex" xmlns:cx1="http://schemas.microsoft.com/office/drawing/2015/9/8/chartex" xmlns:mc="http://schemas.openxmlformats.org/markup-compatibility/2006" xmlns:o="urn:schemas-microsoft-com:office:office" xmlns:r="http://schemas.openxmlformats.org/officeDocument/2006/relationships" xmlns:m="http://schemas.openxmlformats.org/officeDocument/2006/math" xmlns:v="urn:schemas-microsoft-com:vml" xmlns:wp14="http://schemas.microsoft.com/office/word/2010/wordprocessingDrawing" xmlns:wp="http://schemas.openxmlformats.org/drawingml/2006/wordprocessingDrawing" xmlns:w10="urn:schemas-microsoft-com:office:word" xmlns:w="http://schemas.openxmlformats.org/wordprocessingml/2006/main" xmlns:w14="http://schemas.microsoft.com/office/word/2010/wordml" xmlns:w15="http://schemas.microsoft.com/office/word/2012/wordml" xmlns:w16se="http://schemas.microsoft.com/office/word/2015/wordml/symex" xmlns:wpg="http://schemas.microsoft.com/office/word/2010/wordprocessingGroup" xmlns:wpi="http://schemas.microsoft.com/office/word/2010/wordprocessingInk" xmlns:wne="http://schemas.microsoft.com/office/word/2006/wordml" xmlns:wps="http://schemas.microsoft.com/office/word/2010/wordprocessingShape" mc:Ignorable="w14 w15 w16se wp14">
+<w:hdr xmlns:wpc="http://schemas.microsoft.com/office/word/2010/wordprocessingCanvas" xmlns:mo="http://schemas.microsoft.com/office/mac/office/2008/main" xmlns:mc="http://schemas.openxmlformats.org/markup-compatibility/2006" xmlns:mv="urn:schemas-microsoft-com:mac:vml" xmlns:o="urn:schemas-microsoft-com:office:office" xmlns:r="http://schemas.openxmlformats.org/officeDocument/2006/relationships" xmlns:m="http://schemas.openxmlformats.org/officeDocument/2006/math" xmlns:v="urn:schemas-microsoft-com:vml" xmlns:wp14="http://schemas.microsoft.com/office/word/2010/wordprocessingDrawing" xmlns:wp="http://schemas.openxmlformats.org/drawingml/2006/wordprocessingDrawing" xmlns:w10="urn:schemas-microsoft-com:office:word" xmlns:w="http://schemas.openxmlformats.org/wordprocessingml/2006/main" xmlns:w14="http://schemas.microsoft.com/office/word/2010/wordml" xmlns:w15="http://schemas.microsoft.com/office/word/2012/wordml" xmlns:wpg="http://schemas.microsoft.com/office/word/2010/wordprocessingGroup" xmlns:wpi="http://schemas.microsoft.com/office/word/2010/wordprocessingInk" xmlns:wne="http://schemas.microsoft.com/office/word/2006/wordml" xmlns:wps="http://schemas.microsoft.com/office/word/2010/wordprocessingShape" mc:Ignorable="w14 w15 wp14">
   <w:tbl>
     <w:tblPr>
       <w:tblW w:w="5055" w:type="pct"/>
@@ -18527,7 +18511,7 @@
         </w:tcPr>
         <w:p>
           <w:pPr>
-            <w:pStyle w:val="Encabezado"/>
+            <w:pStyle w:val="Header"/>
             <w:jc w:val="right"/>
             <w:rPr>
               <w:color w:val="76923C" w:themeColor="accent3" w:themeShade="BF"/>
@@ -18617,7 +18601,7 @@
             </w:tcPr>
             <w:p>
               <w:pPr>
-                <w:pStyle w:val="Encabezado"/>
+                <w:pStyle w:val="Header"/>
                 <w:rPr>
                   <w:color w:val="FFFFFF" w:themeColor="background1"/>
                 </w:rPr>
@@ -18636,15 +18620,15 @@
   </w:tbl>
   <w:p>
     <w:pPr>
-      <w:pStyle w:val="Encabezado"/>
+      <w:pStyle w:val="Header"/>
     </w:pPr>
   </w:p>
 </w:hdr>
 </file>
 
 <file path=word/numbering.xml><?xml version="1.0" encoding="utf-8"?>
-<w:numbering xmlns:wpc="http://schemas.microsoft.com/office/word/2010/wordprocessingCanvas" xmlns:cx="http://schemas.microsoft.com/office/drawing/2014/chartex" xmlns:cx1="http://schemas.microsoft.com/office/drawing/2015/9/8/chartex" xmlns:mc="http://schemas.openxmlformats.org/markup-compatibility/2006" xmlns:o="urn:schemas-microsoft-com:office:office" xmlns:r="http://schemas.openxmlformats.org/officeDocument/2006/relationships" xmlns:m="http://schemas.openxmlformats.org/officeDocument/2006/math" xmlns:v="urn:schemas-microsoft-com:vml" xmlns:wp14="http://schemas.microsoft.com/office/word/2010/wordprocessingDrawing" xmlns:wp="http://schemas.openxmlformats.org/drawingml/2006/wordprocessingDrawing" xmlns:w10="urn:schemas-microsoft-com:office:word" xmlns:w="http://schemas.openxmlformats.org/wordprocessingml/2006/main" xmlns:w14="http://schemas.microsoft.com/office/word/2010/wordml" xmlns:w15="http://schemas.microsoft.com/office/word/2012/wordml" xmlns:w16se="http://schemas.microsoft.com/office/word/2015/wordml/symex" xmlns:wpg="http://schemas.microsoft.com/office/word/2010/wordprocessingGroup" xmlns:wpi="http://schemas.microsoft.com/office/word/2010/wordprocessingInk" xmlns:wne="http://schemas.microsoft.com/office/word/2006/wordml" xmlns:wps="http://schemas.microsoft.com/office/word/2010/wordprocessingShape" mc:Ignorable="w14 w15 w16se wp14">
-  <w:abstractNum w:abstractNumId="0" w15:restartNumberingAfterBreak="0">
+<w:numbering xmlns:wpc="http://schemas.microsoft.com/office/word/2010/wordprocessingCanvas" xmlns:mo="http://schemas.microsoft.com/office/mac/office/2008/main" xmlns:mc="http://schemas.openxmlformats.org/markup-compatibility/2006" xmlns:mv="urn:schemas-microsoft-com:mac:vml" xmlns:o="urn:schemas-microsoft-com:office:office" xmlns:r="http://schemas.openxmlformats.org/officeDocument/2006/relationships" xmlns:m="http://schemas.openxmlformats.org/officeDocument/2006/math" xmlns:v="urn:schemas-microsoft-com:vml" xmlns:wp14="http://schemas.microsoft.com/office/word/2010/wordprocessingDrawing" xmlns:wp="http://schemas.openxmlformats.org/drawingml/2006/wordprocessingDrawing" xmlns:w10="urn:schemas-microsoft-com:office:word" xmlns:w="http://schemas.openxmlformats.org/wordprocessingml/2006/main" xmlns:w14="http://schemas.microsoft.com/office/word/2010/wordml" xmlns:w15="http://schemas.microsoft.com/office/word/2012/wordml" xmlns:wpg="http://schemas.microsoft.com/office/word/2010/wordprocessingGroup" xmlns:wpi="http://schemas.microsoft.com/office/word/2010/wordprocessingInk" xmlns:wne="http://schemas.microsoft.com/office/word/2006/wordml" xmlns:wps="http://schemas.microsoft.com/office/word/2010/wordprocessingShape" mc:Ignorable="w14 w15 wp14">
+  <w:abstractNum w:abstractNumId="0">
     <w:nsid w:val="01066A0F"/>
     <w:multiLevelType w:val="hybridMultilevel"/>
     <w:tmpl w:val="314A6DD6"/>
@@ -18757,7 +18741,7 @@
       </w:rPr>
     </w:lvl>
   </w:abstractNum>
-  <w:abstractNum w:abstractNumId="1" w15:restartNumberingAfterBreak="0">
+  <w:abstractNum w:abstractNumId="1">
     <w:nsid w:val="05E24D7A"/>
     <w:multiLevelType w:val="hybridMultilevel"/>
     <w:tmpl w:val="FA924DA2"/>
@@ -18870,7 +18854,7 @@
       </w:rPr>
     </w:lvl>
   </w:abstractNum>
-  <w:abstractNum w:abstractNumId="2" w15:restartNumberingAfterBreak="0">
+  <w:abstractNum w:abstractNumId="2">
     <w:nsid w:val="0A7306F0"/>
     <w:multiLevelType w:val="hybridMultilevel"/>
     <w:tmpl w:val="AF12D370"/>
@@ -18983,7 +18967,7 @@
       </w:rPr>
     </w:lvl>
   </w:abstractNum>
-  <w:abstractNum w:abstractNumId="3" w15:restartNumberingAfterBreak="0">
+  <w:abstractNum w:abstractNumId="3">
     <w:nsid w:val="0DB642B9"/>
     <w:multiLevelType w:val="hybridMultilevel"/>
     <w:tmpl w:val="C5F6E948"/>
@@ -19072,7 +19056,7 @@
       </w:pPr>
     </w:lvl>
   </w:abstractNum>
-  <w:abstractNum w:abstractNumId="4" w15:restartNumberingAfterBreak="0">
+  <w:abstractNum w:abstractNumId="4">
     <w:nsid w:val="16696B03"/>
     <w:multiLevelType w:val="hybridMultilevel"/>
     <w:tmpl w:val="3014D53A"/>
@@ -19185,7 +19169,7 @@
       </w:rPr>
     </w:lvl>
   </w:abstractNum>
-  <w:abstractNum w:abstractNumId="5" w15:restartNumberingAfterBreak="0">
+  <w:abstractNum w:abstractNumId="5">
     <w:nsid w:val="25991F61"/>
     <w:multiLevelType w:val="hybridMultilevel"/>
     <w:tmpl w:val="1748696A"/>
@@ -19298,7 +19282,7 @@
       </w:rPr>
     </w:lvl>
   </w:abstractNum>
-  <w:abstractNum w:abstractNumId="6" w15:restartNumberingAfterBreak="0">
+  <w:abstractNum w:abstractNumId="6">
     <w:nsid w:val="28575903"/>
     <w:multiLevelType w:val="hybridMultilevel"/>
     <w:tmpl w:val="23DAA81A"/>
@@ -19411,7 +19395,7 @@
       </w:rPr>
     </w:lvl>
   </w:abstractNum>
-  <w:abstractNum w:abstractNumId="7" w15:restartNumberingAfterBreak="0">
+  <w:abstractNum w:abstractNumId="7">
     <w:nsid w:val="28EB751D"/>
     <w:multiLevelType w:val="hybridMultilevel"/>
     <w:tmpl w:val="6512E468"/>
@@ -19524,7 +19508,7 @@
       </w:rPr>
     </w:lvl>
   </w:abstractNum>
-  <w:abstractNum w:abstractNumId="8" w15:restartNumberingAfterBreak="0">
+  <w:abstractNum w:abstractNumId="8">
     <w:nsid w:val="3153713E"/>
     <w:multiLevelType w:val="hybridMultilevel"/>
     <w:tmpl w:val="5AC24464"/>
@@ -19637,7 +19621,7 @@
       </w:rPr>
     </w:lvl>
   </w:abstractNum>
-  <w:abstractNum w:abstractNumId="9" w15:restartNumberingAfterBreak="0">
+  <w:abstractNum w:abstractNumId="9">
     <w:nsid w:val="34FC61C6"/>
     <w:multiLevelType w:val="hybridMultilevel"/>
     <w:tmpl w:val="26248C80"/>
@@ -19750,7 +19734,7 @@
       </w:rPr>
     </w:lvl>
   </w:abstractNum>
-  <w:abstractNum w:abstractNumId="10" w15:restartNumberingAfterBreak="0">
+  <w:abstractNum w:abstractNumId="10">
     <w:nsid w:val="382101CD"/>
     <w:multiLevelType w:val="hybridMultilevel"/>
     <w:tmpl w:val="8FECC13A"/>
@@ -19863,7 +19847,7 @@
       </w:rPr>
     </w:lvl>
   </w:abstractNum>
-  <w:abstractNum w:abstractNumId="11" w15:restartNumberingAfterBreak="0">
+  <w:abstractNum w:abstractNumId="11">
     <w:nsid w:val="3AAE65C0"/>
     <w:multiLevelType w:val="hybridMultilevel"/>
     <w:tmpl w:val="AA260042"/>
@@ -19976,7 +19960,7 @@
       </w:rPr>
     </w:lvl>
   </w:abstractNum>
-  <w:abstractNum w:abstractNumId="12" w15:restartNumberingAfterBreak="0">
+  <w:abstractNum w:abstractNumId="12">
     <w:nsid w:val="3DCA262F"/>
     <w:multiLevelType w:val="hybridMultilevel"/>
     <w:tmpl w:val="305C85C8"/>
@@ -20089,7 +20073,7 @@
       </w:rPr>
     </w:lvl>
   </w:abstractNum>
-  <w:abstractNum w:abstractNumId="13" w15:restartNumberingAfterBreak="0">
+  <w:abstractNum w:abstractNumId="13">
     <w:nsid w:val="41505E4D"/>
     <w:multiLevelType w:val="hybridMultilevel"/>
     <w:tmpl w:val="180A8448"/>
@@ -20202,7 +20186,7 @@
       </w:rPr>
     </w:lvl>
   </w:abstractNum>
-  <w:abstractNum w:abstractNumId="14" w15:restartNumberingAfterBreak="0">
+  <w:abstractNum w:abstractNumId="14">
     <w:nsid w:val="47EE32C4"/>
     <w:multiLevelType w:val="hybridMultilevel"/>
     <w:tmpl w:val="00286864"/>
@@ -20316,7 +20300,7 @@
       </w:rPr>
     </w:lvl>
   </w:abstractNum>
-  <w:abstractNum w:abstractNumId="15" w15:restartNumberingAfterBreak="0">
+  <w:abstractNum w:abstractNumId="15">
     <w:nsid w:val="4BB94767"/>
     <w:multiLevelType w:val="hybridMultilevel"/>
     <w:tmpl w:val="F1E8E3CE"/>
@@ -20429,7 +20413,7 @@
       </w:rPr>
     </w:lvl>
   </w:abstractNum>
-  <w:abstractNum w:abstractNumId="16" w15:restartNumberingAfterBreak="0">
+  <w:abstractNum w:abstractNumId="16">
     <w:nsid w:val="599C0BB6"/>
     <w:multiLevelType w:val="hybridMultilevel"/>
     <w:tmpl w:val="2C9844EC"/>
@@ -20542,7 +20526,7 @@
       </w:rPr>
     </w:lvl>
   </w:abstractNum>
-  <w:abstractNum w:abstractNumId="17" w15:restartNumberingAfterBreak="0">
+  <w:abstractNum w:abstractNumId="17">
     <w:nsid w:val="60F2639D"/>
     <w:multiLevelType w:val="multilevel"/>
     <w:tmpl w:val="39480AD8"/>
@@ -20663,7 +20647,7 @@
       </w:rPr>
     </w:lvl>
   </w:abstractNum>
-  <w:abstractNum w:abstractNumId="18" w15:restartNumberingAfterBreak="0">
+  <w:abstractNum w:abstractNumId="18">
     <w:nsid w:val="773E4749"/>
     <w:multiLevelType w:val="hybridMultilevel"/>
     <w:tmpl w:val="13BC8B8C"/>
@@ -20776,7 +20760,7 @@
       </w:rPr>
     </w:lvl>
   </w:abstractNum>
-  <w:abstractNum w:abstractNumId="19" w15:restartNumberingAfterBreak="0">
+  <w:abstractNum w:abstractNumId="19">
     <w:nsid w:val="7D562882"/>
     <w:multiLevelType w:val="hybridMultilevel"/>
     <w:tmpl w:val="098EF424"/>
@@ -20930,7 +20914,7 @@
 </file>
 
 <file path=word/styles.xml><?xml version="1.0" encoding="utf-8"?>
-<w:styles xmlns:mc="http://schemas.openxmlformats.org/markup-compatibility/2006" xmlns:r="http://schemas.openxmlformats.org/officeDocument/2006/relationships" xmlns:w="http://schemas.openxmlformats.org/wordprocessingml/2006/main" xmlns:w14="http://schemas.microsoft.com/office/word/2010/wordml" xmlns:w15="http://schemas.microsoft.com/office/word/2012/wordml" xmlns:w16se="http://schemas.microsoft.com/office/word/2015/wordml/symex" mc:Ignorable="w14 w15 w16se">
+<w:styles xmlns:mc="http://schemas.openxmlformats.org/markup-compatibility/2006" xmlns:r="http://schemas.openxmlformats.org/officeDocument/2006/relationships" xmlns:w="http://schemas.openxmlformats.org/wordprocessingml/2006/main" xmlns:w14="http://schemas.microsoft.com/office/word/2010/wordml" xmlns:w15="http://schemas.microsoft.com/office/word/2012/wordml" mc:Ignorable="w14 w15">
   <w:docDefaults>
     <w:rPrDefault>
       <w:rPr>
@@ -20946,7 +20930,7 @@
       </w:pPr>
     </w:pPrDefault>
   </w:docDefaults>
-  <w:latentStyles w:defLockedState="0" w:defUIPriority="99" w:defSemiHidden="0" w:defUnhideWhenUsed="0" w:defQFormat="0" w:count="371">
+  <w:latentStyles w:defLockedState="0" w:defUIPriority="99" w:defSemiHidden="0" w:defUnhideWhenUsed="0" w:defQFormat="0" w:count="380">
     <w:lsdException w:name="Normal" w:uiPriority="0" w:qFormat="1"/>
     <w:lsdException w:name="heading 1" w:uiPriority="9" w:qFormat="1"/>
     <w:lsdException w:name="heading 2" w:semiHidden="1" w:uiPriority="9" w:unhideWhenUsed="1" w:qFormat="1"/>
@@ -21327,11 +21311,11 @@
       <w:lang w:val="es-ES"/>
     </w:rPr>
   </w:style>
-  <w:style w:type="paragraph" w:styleId="Ttulo1">
+  <w:style w:type="paragraph" w:styleId="Heading1">
     <w:name w:val="heading 1"/>
     <w:basedOn w:val="Normal"/>
     <w:next w:val="Normal"/>
-    <w:link w:val="Ttulo1Car"/>
+    <w:link w:val="Heading1Char"/>
     <w:uiPriority w:val="9"/>
     <w:qFormat/>
     <w:rsid w:val="00713C0C"/>
@@ -21350,11 +21334,11 @@
       <w:szCs w:val="28"/>
     </w:rPr>
   </w:style>
-  <w:style w:type="paragraph" w:styleId="Ttulo2">
+  <w:style w:type="paragraph" w:styleId="Heading2">
     <w:name w:val="heading 2"/>
     <w:basedOn w:val="Normal"/>
     <w:next w:val="Normal"/>
-    <w:link w:val="Ttulo2Car"/>
+    <w:link w:val="Heading2Char"/>
     <w:uiPriority w:val="9"/>
     <w:unhideWhenUsed/>
     <w:qFormat/>
@@ -21372,11 +21356,11 @@
       <w:szCs w:val="26"/>
     </w:rPr>
   </w:style>
-  <w:style w:type="paragraph" w:styleId="Ttulo3">
+  <w:style w:type="paragraph" w:styleId="Heading3">
     <w:name w:val="heading 3"/>
     <w:basedOn w:val="Normal"/>
     <w:next w:val="Normal"/>
-    <w:link w:val="Ttulo3Car"/>
+    <w:link w:val="Heading3Char"/>
     <w:uiPriority w:val="9"/>
     <w:semiHidden/>
     <w:unhideWhenUsed/>
@@ -21395,13 +21379,13 @@
       <w:color w:val="4F81BD" w:themeColor="accent1"/>
     </w:rPr>
   </w:style>
-  <w:style w:type="character" w:default="1" w:styleId="Fuentedeprrafopredeter">
+  <w:style w:type="character" w:default="1" w:styleId="DefaultParagraphFont">
     <w:name w:val="Default Paragraph Font"/>
     <w:uiPriority w:val="1"/>
     <w:semiHidden/>
     <w:unhideWhenUsed/>
   </w:style>
-  <w:style w:type="table" w:default="1" w:styleId="Tablanormal">
+  <w:style w:type="table" w:default="1" w:styleId="TableNormal">
     <w:name w:val="Normal Table"/>
     <w:uiPriority w:val="99"/>
     <w:semiHidden/>
@@ -21416,15 +21400,15 @@
       </w:tblCellMar>
     </w:tblPr>
   </w:style>
-  <w:style w:type="numbering" w:default="1" w:styleId="Sinlista">
+  <w:style w:type="numbering" w:default="1" w:styleId="NoList">
     <w:name w:val="No List"/>
     <w:uiPriority w:val="99"/>
     <w:semiHidden/>
     <w:unhideWhenUsed/>
   </w:style>
-  <w:style w:type="paragraph" w:styleId="Sinespaciado">
+  <w:style w:type="paragraph" w:styleId="NoSpacing">
     <w:name w:val="No Spacing"/>
-    <w:link w:val="SinespaciadoCar"/>
+    <w:link w:val="NoSpacingChar"/>
     <w:uiPriority w:val="1"/>
     <w:qFormat/>
     <w:rsid w:val="00FE681D"/>
@@ -21436,10 +21420,10 @@
       <w:lang w:eastAsia="es-PE"/>
     </w:rPr>
   </w:style>
-  <w:style w:type="character" w:customStyle="1" w:styleId="SinespaciadoCar">
-    <w:name w:val="Sin espaciado Car"/>
-    <w:basedOn w:val="Fuentedeprrafopredeter"/>
-    <w:link w:val="Sinespaciado"/>
+  <w:style w:type="character" w:customStyle="1" w:styleId="NoSpacingChar">
+    <w:name w:val="No Spacing Char"/>
+    <w:basedOn w:val="DefaultParagraphFont"/>
+    <w:link w:val="NoSpacing"/>
     <w:uiPriority w:val="1"/>
     <w:rsid w:val="00FE681D"/>
     <w:rPr>
@@ -21447,10 +21431,10 @@
       <w:lang w:eastAsia="es-PE"/>
     </w:rPr>
   </w:style>
-  <w:style w:type="paragraph" w:styleId="Textodeglobo">
+  <w:style w:type="paragraph" w:styleId="BalloonText">
     <w:name w:val="Balloon Text"/>
     <w:basedOn w:val="Normal"/>
-    <w:link w:val="TextodegloboCar"/>
+    <w:link w:val="BalloonTextChar"/>
     <w:uiPriority w:val="99"/>
     <w:semiHidden/>
     <w:unhideWhenUsed/>
@@ -21464,10 +21448,10 @@
       <w:szCs w:val="16"/>
     </w:rPr>
   </w:style>
-  <w:style w:type="character" w:customStyle="1" w:styleId="TextodegloboCar">
-    <w:name w:val="Texto de globo Car"/>
-    <w:basedOn w:val="Fuentedeprrafopredeter"/>
-    <w:link w:val="Textodeglobo"/>
+  <w:style w:type="character" w:customStyle="1" w:styleId="BalloonTextChar">
+    <w:name w:val="Balloon Text Char"/>
+    <w:basedOn w:val="DefaultParagraphFont"/>
+    <w:link w:val="BalloonText"/>
     <w:uiPriority w:val="99"/>
     <w:semiHidden/>
     <w:rsid w:val="00FE681D"/>
@@ -21478,7 +21462,7 @@
       <w:lang w:val="es-ES"/>
     </w:rPr>
   </w:style>
-  <w:style w:type="paragraph" w:styleId="Prrafodelista">
+  <w:style w:type="paragraph" w:styleId="ListParagraph">
     <w:name w:val="List Paragraph"/>
     <w:basedOn w:val="Normal"/>
     <w:uiPriority w:val="34"/>
@@ -21505,15 +21489,16 @@
       <w:lang w:val="es-PE" w:eastAsia="es-PE"/>
     </w:rPr>
   </w:style>
-  <w:style w:type="table" w:styleId="Tablaconcuadrcula">
+  <w:style w:type="table" w:styleId="TableGrid">
     <w:name w:val="Table Grid"/>
-    <w:basedOn w:val="Tablanormal"/>
+    <w:basedOn w:val="TableNormal"/>
     <w:uiPriority w:val="39"/>
     <w:rsid w:val="006B7AA9"/>
     <w:pPr>
       <w:spacing w:after="0" w:line="240" w:lineRule="auto"/>
     </w:pPr>
     <w:tblPr>
+      <w:tblInd w:w="0" w:type="dxa"/>
       <w:tblBorders>
         <w:top w:val="single" w:sz="4" w:space="0" w:color="auto"/>
         <w:left w:val="single" w:sz="4" w:space="0" w:color="auto"/>
@@ -21522,11 +21507,17 @@
         <w:insideH w:val="single" w:sz="4" w:space="0" w:color="auto"/>
         <w:insideV w:val="single" w:sz="4" w:space="0" w:color="auto"/>
       </w:tblBorders>
+      <w:tblCellMar>
+        <w:top w:w="0" w:type="dxa"/>
+        <w:left w:w="108" w:type="dxa"/>
+        <w:bottom w:w="0" w:type="dxa"/>
+        <w:right w:w="108" w:type="dxa"/>
+      </w:tblCellMar>
     </w:tblPr>
   </w:style>
-  <w:style w:type="table" w:styleId="Listaclara-nfasis3">
+  <w:style w:type="table" w:styleId="LightList-Accent3">
     <w:name w:val="Light List Accent 3"/>
-    <w:basedOn w:val="Tablanormal"/>
+    <w:basedOn w:val="TableNormal"/>
     <w:uiPriority w:val="61"/>
     <w:rsid w:val="00316531"/>
     <w:pPr>
@@ -21535,12 +21526,19 @@
     <w:tblPr>
       <w:tblStyleRowBandSize w:val="1"/>
       <w:tblStyleColBandSize w:val="1"/>
+      <w:tblInd w:w="0" w:type="dxa"/>
       <w:tblBorders>
         <w:top w:val="single" w:sz="8" w:space="0" w:color="9BBB59" w:themeColor="accent3"/>
         <w:left w:val="single" w:sz="8" w:space="0" w:color="9BBB59" w:themeColor="accent3"/>
         <w:bottom w:val="single" w:sz="8" w:space="0" w:color="9BBB59" w:themeColor="accent3"/>
         <w:right w:val="single" w:sz="8" w:space="0" w:color="9BBB59" w:themeColor="accent3"/>
       </w:tblBorders>
+      <w:tblCellMar>
+        <w:top w:w="0" w:type="dxa"/>
+        <w:left w:w="108" w:type="dxa"/>
+        <w:bottom w:w="0" w:type="dxa"/>
+        <w:right w:w="108" w:type="dxa"/>
+      </w:tblCellMar>
     </w:tblPr>
     <w:tblStylePr w:type="firstRow">
       <w:pPr>
@@ -21609,10 +21607,10 @@
       </w:tcPr>
     </w:tblStylePr>
   </w:style>
-  <w:style w:type="paragraph" w:styleId="Encabezado">
+  <w:style w:type="paragraph" w:styleId="Header">
     <w:name w:val="header"/>
     <w:basedOn w:val="Normal"/>
-    <w:link w:val="EncabezadoCar"/>
+    <w:link w:val="HeaderChar"/>
     <w:uiPriority w:val="99"/>
     <w:unhideWhenUsed/>
     <w:rsid w:val="00CC106A"/>
@@ -21624,20 +21622,20 @@
       <w:spacing w:after="0" w:line="240" w:lineRule="auto"/>
     </w:pPr>
   </w:style>
-  <w:style w:type="character" w:customStyle="1" w:styleId="EncabezadoCar">
-    <w:name w:val="Encabezado Car"/>
-    <w:basedOn w:val="Fuentedeprrafopredeter"/>
-    <w:link w:val="Encabezado"/>
+  <w:style w:type="character" w:customStyle="1" w:styleId="HeaderChar">
+    <w:name w:val="Header Char"/>
+    <w:basedOn w:val="DefaultParagraphFont"/>
+    <w:link w:val="Header"/>
     <w:uiPriority w:val="99"/>
     <w:rsid w:val="00CC106A"/>
     <w:rPr>
       <w:lang w:val="es-ES"/>
     </w:rPr>
   </w:style>
-  <w:style w:type="paragraph" w:styleId="Piedepgina">
+  <w:style w:type="paragraph" w:styleId="Footer">
     <w:name w:val="footer"/>
     <w:basedOn w:val="Normal"/>
-    <w:link w:val="PiedepginaCar"/>
+    <w:link w:val="FooterChar"/>
     <w:uiPriority w:val="99"/>
     <w:unhideWhenUsed/>
     <w:rsid w:val="00CC106A"/>
@@ -21649,19 +21647,19 @@
       <w:spacing w:after="0" w:line="240" w:lineRule="auto"/>
     </w:pPr>
   </w:style>
-  <w:style w:type="character" w:customStyle="1" w:styleId="PiedepginaCar">
-    <w:name w:val="Pie de página Car"/>
-    <w:basedOn w:val="Fuentedeprrafopredeter"/>
-    <w:link w:val="Piedepgina"/>
+  <w:style w:type="character" w:customStyle="1" w:styleId="FooterChar">
+    <w:name w:val="Footer Char"/>
+    <w:basedOn w:val="DefaultParagraphFont"/>
+    <w:link w:val="Footer"/>
     <w:uiPriority w:val="99"/>
     <w:rsid w:val="00CC106A"/>
     <w:rPr>
       <w:lang w:val="es-ES"/>
     </w:rPr>
   </w:style>
-  <w:style w:type="table" w:styleId="Sombreadoclaro-nfasis2">
+  <w:style w:type="table" w:styleId="LightShading-Accent2">
     <w:name w:val="Light Shading Accent 2"/>
-    <w:basedOn w:val="Tablanormal"/>
+    <w:basedOn w:val="TableNormal"/>
     <w:uiPriority w:val="60"/>
     <w:rsid w:val="00830762"/>
     <w:pPr>
@@ -21673,10 +21671,17 @@
     <w:tblPr>
       <w:tblStyleRowBandSize w:val="1"/>
       <w:tblStyleColBandSize w:val="1"/>
+      <w:tblInd w:w="0" w:type="dxa"/>
       <w:tblBorders>
         <w:top w:val="single" w:sz="8" w:space="0" w:color="C0504D" w:themeColor="accent2"/>
         <w:bottom w:val="single" w:sz="8" w:space="0" w:color="C0504D" w:themeColor="accent2"/>
       </w:tblBorders>
+      <w:tblCellMar>
+        <w:top w:w="0" w:type="dxa"/>
+        <w:left w:w="108" w:type="dxa"/>
+        <w:bottom w:w="0" w:type="dxa"/>
+        <w:right w:w="108" w:type="dxa"/>
+      </w:tblCellMar>
     </w:tblPr>
     <w:tblStylePr w:type="firstRow">
       <w:pPr>
@@ -21755,9 +21760,9 @@
       </w:tcPr>
     </w:tblStylePr>
   </w:style>
-  <w:style w:type="table" w:styleId="Cuadrculamedia1-nfasis2">
+  <w:style w:type="table" w:styleId="MediumGrid1-Accent2">
     <w:name w:val="Medium Grid 1 Accent 2"/>
-    <w:basedOn w:val="Tablanormal"/>
+    <w:basedOn w:val="TableNormal"/>
     <w:uiPriority w:val="67"/>
     <w:rsid w:val="00121D45"/>
     <w:pPr>
@@ -21766,6 +21771,7 @@
     <w:tblPr>
       <w:tblStyleRowBandSize w:val="1"/>
       <w:tblStyleColBandSize w:val="1"/>
+      <w:tblInd w:w="0" w:type="dxa"/>
       <w:tblBorders>
         <w:top w:val="single" w:sz="8" w:space="0" w:color="CF7B79" w:themeColor="accent2" w:themeTint="BF"/>
         <w:left w:val="single" w:sz="8" w:space="0" w:color="CF7B79" w:themeColor="accent2" w:themeTint="BF"/>
@@ -21774,6 +21780,12 @@
         <w:insideH w:val="single" w:sz="8" w:space="0" w:color="CF7B79" w:themeColor="accent2" w:themeTint="BF"/>
         <w:insideV w:val="single" w:sz="8" w:space="0" w:color="CF7B79" w:themeColor="accent2" w:themeTint="BF"/>
       </w:tblBorders>
+      <w:tblCellMar>
+        <w:top w:w="0" w:type="dxa"/>
+        <w:left w:w="108" w:type="dxa"/>
+        <w:bottom w:w="0" w:type="dxa"/>
+        <w:right w:w="108" w:type="dxa"/>
+      </w:tblCellMar>
     </w:tblPr>
     <w:tcPr>
       <w:shd w:val="clear" w:color="auto" w:fill="EFD3D2" w:themeFill="accent2" w:themeFillTint="3F"/>
@@ -21821,9 +21833,9 @@
       </w:tcPr>
     </w:tblStylePr>
   </w:style>
-  <w:style w:type="table" w:styleId="Listaclara-nfasis2">
+  <w:style w:type="table" w:styleId="LightList-Accent2">
     <w:name w:val="Light List Accent 2"/>
-    <w:basedOn w:val="Tablanormal"/>
+    <w:basedOn w:val="TableNormal"/>
     <w:uiPriority w:val="61"/>
     <w:rsid w:val="00121D45"/>
     <w:pPr>
@@ -21832,12 +21844,19 @@
     <w:tblPr>
       <w:tblStyleRowBandSize w:val="1"/>
       <w:tblStyleColBandSize w:val="1"/>
+      <w:tblInd w:w="0" w:type="dxa"/>
       <w:tblBorders>
         <w:top w:val="single" w:sz="8" w:space="0" w:color="C0504D" w:themeColor="accent2"/>
         <w:left w:val="single" w:sz="8" w:space="0" w:color="C0504D" w:themeColor="accent2"/>
         <w:bottom w:val="single" w:sz="8" w:space="0" w:color="C0504D" w:themeColor="accent2"/>
         <w:right w:val="single" w:sz="8" w:space="0" w:color="C0504D" w:themeColor="accent2"/>
       </w:tblBorders>
+      <w:tblCellMar>
+        <w:top w:w="0" w:type="dxa"/>
+        <w:left w:w="108" w:type="dxa"/>
+        <w:bottom w:w="0" w:type="dxa"/>
+        <w:right w:w="108" w:type="dxa"/>
+      </w:tblCellMar>
     </w:tblPr>
     <w:tblStylePr w:type="firstRow">
       <w:pPr>
@@ -21906,10 +21925,10 @@
       </w:tcPr>
     </w:tblStylePr>
   </w:style>
-  <w:style w:type="character" w:customStyle="1" w:styleId="Ttulo3Car">
-    <w:name w:val="Título 3 Car"/>
-    <w:basedOn w:val="Fuentedeprrafopredeter"/>
-    <w:link w:val="Ttulo3"/>
+  <w:style w:type="character" w:customStyle="1" w:styleId="Heading3Char">
+    <w:name w:val="Heading 3 Char"/>
+    <w:basedOn w:val="DefaultParagraphFont"/>
+    <w:link w:val="Heading3"/>
     <w:uiPriority w:val="9"/>
     <w:semiHidden/>
     <w:rsid w:val="00B2707E"/>
@@ -21921,10 +21940,10 @@
       <w:lang w:val="es-ES"/>
     </w:rPr>
   </w:style>
-  <w:style w:type="character" w:customStyle="1" w:styleId="Ttulo1Car">
-    <w:name w:val="Título 1 Car"/>
-    <w:basedOn w:val="Fuentedeprrafopredeter"/>
-    <w:link w:val="Ttulo1"/>
+  <w:style w:type="character" w:customStyle="1" w:styleId="Heading1Char">
+    <w:name w:val="Heading 1 Char"/>
+    <w:basedOn w:val="DefaultParagraphFont"/>
+    <w:link w:val="Heading1"/>
     <w:uiPriority w:val="9"/>
     <w:rsid w:val="00713C0C"/>
     <w:rPr>
@@ -21937,9 +21956,9 @@
       <w:lang w:val="es-ES"/>
     </w:rPr>
   </w:style>
-  <w:style w:type="paragraph" w:styleId="TtuloTDC">
+  <w:style w:type="paragraph" w:styleId="TOCHeading">
     <w:name w:val="TOC Heading"/>
-    <w:basedOn w:val="Ttulo1"/>
+    <w:basedOn w:val="Heading1"/>
     <w:next w:val="Normal"/>
     <w:uiPriority w:val="39"/>
     <w:unhideWhenUsed/>
@@ -21952,7 +21971,7 @@
       <w:lang w:val="es-PE" w:eastAsia="es-PE"/>
     </w:rPr>
   </w:style>
-  <w:style w:type="paragraph" w:styleId="TDC1">
+  <w:style w:type="paragraph" w:styleId="TOC1">
     <w:name w:val="toc 1"/>
     <w:basedOn w:val="Normal"/>
     <w:next w:val="Normal"/>
@@ -21970,9 +21989,9 @@
       <w:u w:val="single"/>
     </w:rPr>
   </w:style>
-  <w:style w:type="character" w:styleId="Hipervnculo">
+  <w:style w:type="character" w:styleId="Hyperlink">
     <w:name w:val="Hyperlink"/>
-    <w:basedOn w:val="Fuentedeprrafopredeter"/>
+    <w:basedOn w:val="DefaultParagraphFont"/>
     <w:uiPriority w:val="99"/>
     <w:unhideWhenUsed/>
     <w:rsid w:val="00713C0C"/>
@@ -21981,7 +22000,7 @@
       <w:u w:val="single"/>
     </w:rPr>
   </w:style>
-  <w:style w:type="paragraph" w:styleId="TDC2">
+  <w:style w:type="paragraph" w:styleId="TOC2">
     <w:name w:val="toc 2"/>
     <w:basedOn w:val="Normal"/>
     <w:next w:val="Normal"/>
@@ -21998,7 +22017,7 @@
       <w:smallCaps/>
     </w:rPr>
   </w:style>
-  <w:style w:type="paragraph" w:styleId="TDC3">
+  <w:style w:type="paragraph" w:styleId="TOC3">
     <w:name w:val="toc 3"/>
     <w:basedOn w:val="Normal"/>
     <w:next w:val="Normal"/>
@@ -22013,7 +22032,7 @@
       <w:smallCaps/>
     </w:rPr>
   </w:style>
-  <w:style w:type="paragraph" w:styleId="TDC4">
+  <w:style w:type="paragraph" w:styleId="TOC4">
     <w:name w:val="toc 4"/>
     <w:basedOn w:val="Normal"/>
     <w:next w:val="Normal"/>
@@ -22025,7 +22044,7 @@
       <w:spacing w:after="0"/>
     </w:pPr>
   </w:style>
-  <w:style w:type="paragraph" w:styleId="TDC5">
+  <w:style w:type="paragraph" w:styleId="TOC5">
     <w:name w:val="toc 5"/>
     <w:basedOn w:val="Normal"/>
     <w:next w:val="Normal"/>
@@ -22037,7 +22056,7 @@
       <w:spacing w:after="0"/>
     </w:pPr>
   </w:style>
-  <w:style w:type="paragraph" w:styleId="TDC6">
+  <w:style w:type="paragraph" w:styleId="TOC6">
     <w:name w:val="toc 6"/>
     <w:basedOn w:val="Normal"/>
     <w:next w:val="Normal"/>
@@ -22049,7 +22068,7 @@
       <w:spacing w:after="0"/>
     </w:pPr>
   </w:style>
-  <w:style w:type="paragraph" w:styleId="TDC7">
+  <w:style w:type="paragraph" w:styleId="TOC7">
     <w:name w:val="toc 7"/>
     <w:basedOn w:val="Normal"/>
     <w:next w:val="Normal"/>
@@ -22061,7 +22080,7 @@
       <w:spacing w:after="0"/>
     </w:pPr>
   </w:style>
-  <w:style w:type="paragraph" w:styleId="TDC8">
+  <w:style w:type="paragraph" w:styleId="TOC8">
     <w:name w:val="toc 8"/>
     <w:basedOn w:val="Normal"/>
     <w:next w:val="Normal"/>
@@ -22073,7 +22092,7 @@
       <w:spacing w:after="0"/>
     </w:pPr>
   </w:style>
-  <w:style w:type="paragraph" w:styleId="TDC9">
+  <w:style w:type="paragraph" w:styleId="TOC9">
     <w:name w:val="toc 9"/>
     <w:basedOn w:val="Normal"/>
     <w:next w:val="Normal"/>
@@ -22087,13 +22106,13 @@
   </w:style>
   <w:style w:type="character" w:customStyle="1" w:styleId="apple-converted-space">
     <w:name w:val="apple-converted-space"/>
-    <w:basedOn w:val="Fuentedeprrafopredeter"/>
+    <w:basedOn w:val="DefaultParagraphFont"/>
     <w:rsid w:val="000931C4"/>
   </w:style>
-  <w:style w:type="character" w:customStyle="1" w:styleId="Ttulo2Car">
-    <w:name w:val="Título 2 Car"/>
-    <w:basedOn w:val="Fuentedeprrafopredeter"/>
-    <w:link w:val="Ttulo2"/>
+  <w:style w:type="character" w:customStyle="1" w:styleId="Heading2Char">
+    <w:name w:val="Heading 2 Char"/>
+    <w:basedOn w:val="DefaultParagraphFont"/>
+    <w:link w:val="Heading2"/>
     <w:uiPriority w:val="9"/>
     <w:rsid w:val="008430CF"/>
     <w:rPr>
@@ -22104,10 +22123,10 @@
       <w:lang w:val="es-ES"/>
     </w:rPr>
   </w:style>
-  <w:style w:type="paragraph" w:styleId="Textonotapie">
+  <w:style w:type="paragraph" w:styleId="FootnoteText">
     <w:name w:val="footnote text"/>
     <w:basedOn w:val="Normal"/>
-    <w:link w:val="TextonotapieCar"/>
+    <w:link w:val="FootnoteTextChar"/>
     <w:uiPriority w:val="99"/>
     <w:rsid w:val="008430CF"/>
     <w:pPr>
@@ -22123,10 +22142,10 @@
       <w:lang w:val="es-PE" w:eastAsia="es-PE"/>
     </w:rPr>
   </w:style>
-  <w:style w:type="character" w:customStyle="1" w:styleId="TextonotapieCar">
-    <w:name w:val="Texto nota pie Car"/>
-    <w:basedOn w:val="Fuentedeprrafopredeter"/>
-    <w:link w:val="Textonotapie"/>
+  <w:style w:type="character" w:customStyle="1" w:styleId="FootnoteTextChar">
+    <w:name w:val="Footnote Text Char"/>
+    <w:basedOn w:val="DefaultParagraphFont"/>
+    <w:link w:val="FootnoteText"/>
     <w:uiPriority w:val="99"/>
     <w:rsid w:val="008430CF"/>
     <w:rPr>
@@ -22136,9 +22155,9 @@
       <w:lang w:eastAsia="es-PE"/>
     </w:rPr>
   </w:style>
-  <w:style w:type="character" w:styleId="MquinadeescribirHTML">
+  <w:style w:type="character" w:styleId="HTMLTypewriter">
     <w:name w:val="HTML Typewriter"/>
-    <w:basedOn w:val="Fuentedeprrafopredeter"/>
+    <w:basedOn w:val="DefaultParagraphFont"/>
     <w:uiPriority w:val="99"/>
     <w:semiHidden/>
     <w:unhideWhenUsed/>
@@ -22186,7 +22205,7 @@
   <w:style w:type="paragraph" w:customStyle="1" w:styleId="InfoBlue">
     <w:name w:val="InfoBlue"/>
     <w:basedOn w:val="Normal"/>
-    <w:next w:val="Textoindependiente"/>
+    <w:next w:val="BodyText"/>
     <w:rsid w:val="00F46D61"/>
     <w:pPr>
       <w:widowControl w:val="0"/>
@@ -22203,10 +22222,10 @@
       <w:lang w:val="en-US"/>
     </w:rPr>
   </w:style>
-  <w:style w:type="paragraph" w:styleId="Textoindependiente">
+  <w:style w:type="paragraph" w:styleId="BodyText">
     <w:name w:val="Body Text"/>
     <w:basedOn w:val="Normal"/>
-    <w:link w:val="TextoindependienteCar"/>
+    <w:link w:val="BodyTextChar"/>
     <w:uiPriority w:val="99"/>
     <w:semiHidden/>
     <w:unhideWhenUsed/>
@@ -22215,10 +22234,10 @@
       <w:spacing w:after="120"/>
     </w:pPr>
   </w:style>
-  <w:style w:type="character" w:customStyle="1" w:styleId="TextoindependienteCar">
-    <w:name w:val="Texto independiente Car"/>
-    <w:basedOn w:val="Fuentedeprrafopredeter"/>
-    <w:link w:val="Textoindependiente"/>
+  <w:style w:type="character" w:customStyle="1" w:styleId="BodyTextChar">
+    <w:name w:val="Body Text Char"/>
+    <w:basedOn w:val="DefaultParagraphFont"/>
+    <w:link w:val="BodyText"/>
     <w:uiPriority w:val="99"/>
     <w:semiHidden/>
     <w:rsid w:val="00F46D61"/>
@@ -22251,7 +22270,7 @@
   </w:style>
   <w:style w:type="character" w:customStyle="1" w:styleId="3oh-">
     <w:name w:val="_3oh-"/>
-    <w:basedOn w:val="Fuentedeprrafopredeter"/>
+    <w:basedOn w:val="DefaultParagraphFont"/>
     <w:rsid w:val="00BB4126"/>
   </w:style>
   <w:style w:type="paragraph" w:customStyle="1" w:styleId="Standard">
@@ -22303,9 +22322,9 @@
       <w:sz w:val="28"/>
     </w:rPr>
   </w:style>
-  <w:style w:type="table" w:styleId="Tablanormal2">
+  <w:style w:type="table" w:styleId="PlainTable2">
     <w:name w:val="Plain Table 2"/>
-    <w:basedOn w:val="Tablanormal"/>
+    <w:basedOn w:val="TableNormal"/>
     <w:uiPriority w:val="42"/>
     <w:rsid w:val="00B42009"/>
     <w:pPr>
@@ -22314,10 +22333,17 @@
     <w:tblPr>
       <w:tblStyleRowBandSize w:val="1"/>
       <w:tblStyleColBandSize w:val="1"/>
+      <w:tblInd w:w="0" w:type="dxa"/>
       <w:tblBorders>
         <w:top w:val="single" w:sz="4" w:space="0" w:color="7F7F7F" w:themeColor="text1" w:themeTint="80"/>
         <w:bottom w:val="single" w:sz="4" w:space="0" w:color="7F7F7F" w:themeColor="text1" w:themeTint="80"/>
       </w:tblBorders>
+      <w:tblCellMar>
+        <w:top w:w="0" w:type="dxa"/>
+        <w:left w:w="108" w:type="dxa"/>
+        <w:bottom w:w="0" w:type="dxa"/>
+        <w:right w:w="108" w:type="dxa"/>
+      </w:tblCellMar>
     </w:tblPr>
     <w:tblStylePr w:type="firstRow">
       <w:rPr>
@@ -22695,7 +22721,7 @@
 </file>
 
 <file path=customXml/itemProps2.xml><?xml version="1.0" encoding="utf-8"?>
-<ds:datastoreItem xmlns:ds="http://schemas.openxmlformats.org/officeDocument/2006/customXml" ds:itemID="{216DC36B-1E1E-4B91-99B8-30DBE5F06F60}">
+<ds:datastoreItem xmlns:ds="http://schemas.openxmlformats.org/officeDocument/2006/customXml" ds:itemID="{97F6559B-F33C-6C46-A023-54DB4AA80420}">
   <ds:schemaRefs>
     <ds:schemaRef ds:uri="http://schemas.openxmlformats.org/officeDocument/2006/bibliography"/>
   </ds:schemaRefs>

</xml_diff>

<commit_message>
Corrige orden de paginas
</commit_message>
<xml_diff>
--- a/Documentos/PGC.docx
+++ b/Documentos/PGC.docx
@@ -1,6 +1,6 @@
 
 <file path=word/document.xml><?xml version="1.0" encoding="utf-8"?>
-<w:document xmlns:wpc="http://schemas.microsoft.com/office/word/2010/wordprocessingCanvas" xmlns:cx="http://schemas.microsoft.com/office/drawing/2014/chartex" xmlns:cx1="http://schemas.microsoft.com/office/drawing/2015/9/8/chartex" xmlns:mc="http://schemas.openxmlformats.org/markup-compatibility/2006" xmlns:o="urn:schemas-microsoft-com:office:office" xmlns:r="http://schemas.openxmlformats.org/officeDocument/2006/relationships" xmlns:m="http://schemas.openxmlformats.org/officeDocument/2006/math" xmlns:v="urn:schemas-microsoft-com:vml" xmlns:wp14="http://schemas.microsoft.com/office/word/2010/wordprocessingDrawing" xmlns:wp="http://schemas.openxmlformats.org/drawingml/2006/wordprocessingDrawing" xmlns:w10="urn:schemas-microsoft-com:office:word" xmlns:w="http://schemas.openxmlformats.org/wordprocessingml/2006/main" xmlns:w14="http://schemas.microsoft.com/office/word/2010/wordml" xmlns:w15="http://schemas.microsoft.com/office/word/2012/wordml" xmlns:w16se="http://schemas.microsoft.com/office/word/2015/wordml/symex" xmlns:wpg="http://schemas.microsoft.com/office/word/2010/wordprocessingGroup" xmlns:wpi="http://schemas.microsoft.com/office/word/2010/wordprocessingInk" xmlns:wne="http://schemas.microsoft.com/office/word/2006/wordml" xmlns:wps="http://schemas.microsoft.com/office/word/2010/wordprocessingShape" mc:Ignorable="w14 w15 w16se wp14">
+<w:document xmlns:wpc="http://schemas.microsoft.com/office/word/2010/wordprocessingCanvas" xmlns:mo="http://schemas.microsoft.com/office/mac/office/2008/main" xmlns:mc="http://schemas.openxmlformats.org/markup-compatibility/2006" xmlns:mv="urn:schemas-microsoft-com:mac:vml" xmlns:o="urn:schemas-microsoft-com:office:office" xmlns:r="http://schemas.openxmlformats.org/officeDocument/2006/relationships" xmlns:m="http://schemas.openxmlformats.org/officeDocument/2006/math" xmlns:v="urn:schemas-microsoft-com:vml" xmlns:wp14="http://schemas.microsoft.com/office/word/2010/wordprocessingDrawing" xmlns:wp="http://schemas.openxmlformats.org/drawingml/2006/wordprocessingDrawing" xmlns:w10="urn:schemas-microsoft-com:office:word" xmlns:w="http://schemas.openxmlformats.org/wordprocessingml/2006/main" xmlns:w14="http://schemas.microsoft.com/office/word/2010/wordml" xmlns:w15="http://schemas.microsoft.com/office/word/2012/wordml" xmlns:wpg="http://schemas.microsoft.com/office/word/2010/wordprocessingGroup" xmlns:wpi="http://schemas.microsoft.com/office/word/2010/wordprocessingInk" xmlns:wne="http://schemas.microsoft.com/office/word/2006/wordml" xmlns:wps="http://schemas.microsoft.com/office/word/2010/wordprocessingShape" mc:Ignorable="w14 w15 wp14">
   <w:body>
     <w:sdt>
       <w:sdtPr>
@@ -19,13 +19,13 @@
         </w:rPr>
       </w:sdtEndPr>
       <w:sdtContent>
-        <w:bookmarkStart w:id="0" w:name="_Toc391715346" w:displacedByCustomXml="prev"/>
+        <w:bookmarkStart w:id="0" w:name="_Toc391325453" w:displacedByCustomXml="prev"/>
         <w:bookmarkEnd w:id="0" w:displacedByCustomXml="prev"/>
-        <w:bookmarkStart w:id="1" w:name="_Toc391714504" w:displacedByCustomXml="prev"/>
+        <w:bookmarkStart w:id="1" w:name="_Toc391714464" w:displacedByCustomXml="prev"/>
         <w:bookmarkEnd w:id="1" w:displacedByCustomXml="prev"/>
-        <w:bookmarkStart w:id="2" w:name="_Toc391714464" w:displacedByCustomXml="prev"/>
+        <w:bookmarkStart w:id="2" w:name="_Toc391714504" w:displacedByCustomXml="prev"/>
         <w:bookmarkEnd w:id="2" w:displacedByCustomXml="prev"/>
-        <w:bookmarkStart w:id="3" w:name="_Toc391325453" w:displacedByCustomXml="prev"/>
+        <w:bookmarkStart w:id="3" w:name="_Toc391715346" w:displacedByCustomXml="prev"/>
         <w:bookmarkEnd w:id="3" w:displacedByCustomXml="prev"/>
         <w:p>
           <w:pPr>
@@ -47,7 +47,7 @@
             <w:rPr>
               <w:rFonts w:ascii="NewsGotT" w:hAnsi="NewsGotT"/>
               <w:noProof/>
-              <w:lang w:eastAsia="es-ES"/>
+              <w:lang w:val="en-US"/>
             </w:rPr>
             <mc:AlternateContent>
               <mc:Choice Requires="wps">
@@ -124,7 +124,7 @@
                   </wp:anchor>
                 </w:drawing>
               </mc:Choice>
-              <mc:Fallback xmlns:mo="http://schemas.microsoft.com/office/mac/office/2008/main" xmlns:mv="urn:schemas-microsoft-com:mac:vml" xmlns:cx2="http://schemas.microsoft.com/office/drawing/2015/10/21/chartex" xmlns:cx3="http://schemas.microsoft.com/office/drawing/2016/5/9/chartex" xmlns:cx4="http://schemas.microsoft.com/office/drawing/2016/5/10/chartex" xmlns:cx5="http://schemas.microsoft.com/office/drawing/2016/5/11/chartex" xmlns:cx6="http://schemas.microsoft.com/office/drawing/2016/5/12/chartex" xmlns:cx7="http://schemas.microsoft.com/office/drawing/2016/5/13/chartex" xmlns:cx8="http://schemas.microsoft.com/office/drawing/2016/5/14/chartex" xmlns:aink="http://schemas.microsoft.com/office/drawing/2016/ink" xmlns:am3d="http://schemas.microsoft.com/office/drawing/2017/model3d" xmlns:w16cid="http://schemas.microsoft.com/office/word/2016/wordml/cid">
+              <mc:Fallback xmlns:w16cid="http://schemas.microsoft.com/office/word/2016/wordml/cid" xmlns:am3d="http://schemas.microsoft.com/office/drawing/2017/model3d" xmlns:aink="http://schemas.microsoft.com/office/drawing/2016/ink" xmlns:cx8="http://schemas.microsoft.com/office/drawing/2016/5/14/chartex" xmlns:cx7="http://schemas.microsoft.com/office/drawing/2016/5/13/chartex" xmlns:cx6="http://schemas.microsoft.com/office/drawing/2016/5/12/chartex" xmlns:cx5="http://schemas.microsoft.com/office/drawing/2016/5/11/chartex" xmlns:cx4="http://schemas.microsoft.com/office/drawing/2016/5/10/chartex" xmlns:cx3="http://schemas.microsoft.com/office/drawing/2016/5/9/chartex" xmlns:cx2="http://schemas.microsoft.com/office/drawing/2015/10/21/chartex" xmlns:w16se="http://schemas.microsoft.com/office/word/2015/wordml/symex" xmlns:cx1="http://schemas.microsoft.com/office/drawing/2015/9/8/chartex" xmlns:cx="http://schemas.microsoft.com/office/drawing/2014/chartex">
                 <w:pict>
                   <v:rect w14:anchorId="34B9810D" id="4 Rectángulo" o:spid="_x0000_s1026" style="position:absolute;left:0;text-align:left;margin-left:0;margin-top:-42.3pt;width:549.8pt;height:732pt;z-index:-251666944;visibility:visible;mso-wrap-style:square;mso-width-percent:0;mso-height-percent:0;mso-wrap-distance-left:9pt;mso-wrap-distance-top:0;mso-wrap-distance-right:9pt;mso-wrap-distance-bottom:0;mso-position-horizontal:center;mso-position-horizontal-relative:margin;mso-position-vertical:absolute;mso-position-vertical-relative:text;mso-width-percent:0;mso-height-percent:0;mso-width-relative:margin;mso-height-relative:margin;v-text-anchor:middle" o:gfxdata="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" fillcolor="white [3201]" strokecolor="#1f497d [3215]" strokeweight="2pt">
                     <v:textbox>
@@ -146,7 +146,7 @@
             <w:rPr>
               <w:rFonts w:ascii="NewsGotT" w:hAnsi="NewsGotT"/>
               <w:noProof/>
-              <w:lang w:eastAsia="es-ES"/>
+              <w:lang w:val="en-US"/>
             </w:rPr>
             <mc:AlternateContent>
               <mc:Choice Requires="wps">
@@ -214,7 +214,7 @@
                   </wp:anchor>
                 </w:drawing>
               </mc:Choice>
-              <mc:Fallback xmlns:mo="http://schemas.microsoft.com/office/mac/office/2008/main" xmlns:mv="urn:schemas-microsoft-com:mac:vml" xmlns:cx2="http://schemas.microsoft.com/office/drawing/2015/10/21/chartex" xmlns:cx3="http://schemas.microsoft.com/office/drawing/2016/5/9/chartex" xmlns:cx4="http://schemas.microsoft.com/office/drawing/2016/5/10/chartex" xmlns:cx5="http://schemas.microsoft.com/office/drawing/2016/5/11/chartex" xmlns:cx6="http://schemas.microsoft.com/office/drawing/2016/5/12/chartex" xmlns:cx7="http://schemas.microsoft.com/office/drawing/2016/5/13/chartex" xmlns:cx8="http://schemas.microsoft.com/office/drawing/2016/5/14/chartex" xmlns:aink="http://schemas.microsoft.com/office/drawing/2016/ink" xmlns:am3d="http://schemas.microsoft.com/office/drawing/2017/model3d" xmlns:w16cid="http://schemas.microsoft.com/office/word/2016/wordml/cid">
+              <mc:Fallback xmlns:w16cid="http://schemas.microsoft.com/office/word/2016/wordml/cid" xmlns:am3d="http://schemas.microsoft.com/office/drawing/2017/model3d" xmlns:aink="http://schemas.microsoft.com/office/drawing/2016/ink" xmlns:cx8="http://schemas.microsoft.com/office/drawing/2016/5/14/chartex" xmlns:cx7="http://schemas.microsoft.com/office/drawing/2016/5/13/chartex" xmlns:cx6="http://schemas.microsoft.com/office/drawing/2016/5/12/chartex" xmlns:cx5="http://schemas.microsoft.com/office/drawing/2016/5/11/chartex" xmlns:cx4="http://schemas.microsoft.com/office/drawing/2016/5/10/chartex" xmlns:cx3="http://schemas.microsoft.com/office/drawing/2016/5/9/chartex" xmlns:cx2="http://schemas.microsoft.com/office/drawing/2015/10/21/chartex" xmlns:w16se="http://schemas.microsoft.com/office/word/2015/wordml/symex" xmlns:cx1="http://schemas.microsoft.com/office/drawing/2015/9/8/chartex" xmlns:cx="http://schemas.microsoft.com/office/drawing/2014/chartex">
                 <w:pict>
                   <v:rect w14:anchorId="12366E7F" id="3 Rectángulo" o:spid="_x0000_s1026" style="position:absolute;margin-left:-86pt;margin-top:-70.85pt;width:614.35pt;height:11in;z-index:-251667968;visibility:visible;mso-wrap-style:square;mso-width-percent:0;mso-wrap-distance-left:9pt;mso-wrap-distance-top:0;mso-wrap-distance-right:9pt;mso-wrap-distance-bottom:0;mso-position-horizontal:absolute;mso-position-horizontal-relative:text;mso-position-vertical:absolute;mso-position-vertical-relative:text;mso-width-percent:0;mso-width-relative:margin;v-text-anchor:middle" o:gfxdata="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" fillcolor="#1f497d [3215]" stroked="f" strokeweight="2pt"/>
                 </w:pict>
@@ -309,7 +309,7 @@
           <w:r>
             <w:rPr>
               <w:noProof/>
-              <w:lang w:eastAsia="es-ES"/>
+              <w:lang w:val="en-US"/>
             </w:rPr>
             <w:drawing>
               <wp:anchor distT="0" distB="0" distL="114300" distR="114300" simplePos="0" relativeHeight="251665408" behindDoc="1" locked="0" layoutInCell="1" allowOverlap="1" wp14:anchorId="6CDCA141" wp14:editId="672326A8">
@@ -468,7 +468,7 @@
             <w:rPr>
               <w:rFonts w:ascii="NewsGotT" w:hAnsi="NewsGotT"/>
               <w:noProof/>
-              <w:lang w:eastAsia="es-ES"/>
+              <w:lang w:val="en-US"/>
             </w:rPr>
             <mc:AlternateContent>
               <mc:Choice Requires="wps">
@@ -520,7 +520,7 @@
                             <w:txbxContent>
                               <w:p>
                                 <w:pPr>
-                                  <w:pStyle w:val="Sinespaciado"/>
+                                  <w:pStyle w:val="NoSpacing"/>
                                   <w:jc w:val="right"/>
                                   <w:rPr>
                                     <w:rFonts w:asciiTheme="majorHAnsi" w:eastAsiaTheme="majorEastAsia" w:hAnsiTheme="majorHAnsi" w:cstheme="majorBidi"/>
@@ -558,7 +558,7 @@
                   </wp:anchor>
                 </w:drawing>
               </mc:Choice>
-              <mc:Fallback xmlns:mo="http://schemas.microsoft.com/office/mac/office/2008/main" xmlns:mv="urn:schemas-microsoft-com:mac:vml" xmlns:cx2="http://schemas.microsoft.com/office/drawing/2015/10/21/chartex" xmlns:cx3="http://schemas.microsoft.com/office/drawing/2016/5/9/chartex" xmlns:cx4="http://schemas.microsoft.com/office/drawing/2016/5/10/chartex" xmlns:cx5="http://schemas.microsoft.com/office/drawing/2016/5/11/chartex" xmlns:cx6="http://schemas.microsoft.com/office/drawing/2016/5/12/chartex" xmlns:cx7="http://schemas.microsoft.com/office/drawing/2016/5/13/chartex" xmlns:cx8="http://schemas.microsoft.com/office/drawing/2016/5/14/chartex" xmlns:aink="http://schemas.microsoft.com/office/drawing/2016/ink" xmlns:am3d="http://schemas.microsoft.com/office/drawing/2017/model3d" xmlns:w16cid="http://schemas.microsoft.com/office/word/2016/wordml/cid">
+              <mc:Fallback xmlns:w16cid="http://schemas.microsoft.com/office/word/2016/wordml/cid" xmlns:am3d="http://schemas.microsoft.com/office/drawing/2017/model3d" xmlns:aink="http://schemas.microsoft.com/office/drawing/2016/ink" xmlns:cx8="http://schemas.microsoft.com/office/drawing/2016/5/14/chartex" xmlns:cx7="http://schemas.microsoft.com/office/drawing/2016/5/13/chartex" xmlns:cx6="http://schemas.microsoft.com/office/drawing/2016/5/12/chartex" xmlns:cx5="http://schemas.microsoft.com/office/drawing/2016/5/11/chartex" xmlns:cx4="http://schemas.microsoft.com/office/drawing/2016/5/10/chartex" xmlns:cx3="http://schemas.microsoft.com/office/drawing/2016/5/9/chartex" xmlns:cx2="http://schemas.microsoft.com/office/drawing/2015/10/21/chartex" xmlns:w16se="http://schemas.microsoft.com/office/word/2015/wordml/symex" xmlns:cx1="http://schemas.microsoft.com/office/drawing/2015/9/8/chartex" xmlns:cx="http://schemas.microsoft.com/office/drawing/2014/chartex">
                 <w:pict>
                   <v:rect w14:anchorId="4A8EF889" id="Rectángulo 16" o:spid="_x0000_s1027" style="position:absolute;margin-left:0;margin-top:340.95pt;width:548.45pt;height:59.85pt;z-index:251647488;visibility:visible;mso-wrap-style:square;mso-width-percent:0;mso-height-percent:0;mso-wrap-distance-left:9pt;mso-wrap-distance-top:0;mso-wrap-distance-right:9pt;mso-wrap-distance-bottom:0;mso-position-horizontal:center;mso-position-horizontal-relative:margin;mso-position-vertical:absolute;mso-position-vertical-relative:page;mso-width-percent:0;mso-height-percent:0;mso-width-relative:page;mso-height-relative:page;v-text-anchor:middle" o:gfxdata="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" o:allowincell="f" fillcolor="#272727 [2749]" stroked="f" strokeweight="1pt">
                     <v:textbox inset="14.4pt,,14.4pt">
@@ -663,7 +663,7 @@
               <w:noProof/>
               <w:sz w:val="40"/>
               <w:szCs w:val="40"/>
-              <w:lang w:eastAsia="es-ES"/>
+              <w:lang w:val="en-US"/>
             </w:rPr>
             <mc:AlternateContent>
               <mc:Choice Requires="wps">
@@ -789,7 +789,7 @@
                   </wp:anchor>
                 </w:drawing>
               </mc:Choice>
-              <mc:Fallback>
+              <mc:Fallback xmlns:w16se="http://schemas.microsoft.com/office/word/2015/wordml/symex" xmlns:cx1="http://schemas.microsoft.com/office/drawing/2015/9/8/chartex" xmlns:cx="http://schemas.microsoft.com/office/drawing/2014/chartex">
                 <w:pict>
                   <v:shapetype w14:anchorId="0B7036EC" id="_x0000_t202" coordsize="21600,21600" o:spt="202" path="m,l,21600r21600,l21600,xe">
                     <v:stroke joinstyle="miter"/>
@@ -1059,7 +1059,7 @@
               <w:noProof/>
               <w:sz w:val="40"/>
               <w:szCs w:val="40"/>
-              <w:lang w:eastAsia="es-ES"/>
+              <w:lang w:val="en-US"/>
             </w:rPr>
             <mc:AlternateContent>
               <mc:Choice Requires="wps">
@@ -1161,7 +1161,7 @@
                   </wp:anchor>
                 </w:drawing>
               </mc:Choice>
-              <mc:Fallback xmlns:mo="http://schemas.microsoft.com/office/mac/office/2008/main" xmlns:mv="urn:schemas-microsoft-com:mac:vml" xmlns:cx2="http://schemas.microsoft.com/office/drawing/2015/10/21/chartex" xmlns:cx3="http://schemas.microsoft.com/office/drawing/2016/5/9/chartex" xmlns:cx4="http://schemas.microsoft.com/office/drawing/2016/5/10/chartex" xmlns:cx5="http://schemas.microsoft.com/office/drawing/2016/5/11/chartex" xmlns:cx6="http://schemas.microsoft.com/office/drawing/2016/5/12/chartex" xmlns:cx7="http://schemas.microsoft.com/office/drawing/2016/5/13/chartex" xmlns:cx8="http://schemas.microsoft.com/office/drawing/2016/5/14/chartex" xmlns:aink="http://schemas.microsoft.com/office/drawing/2016/ink" xmlns:am3d="http://schemas.microsoft.com/office/drawing/2017/model3d" xmlns:w16cid="http://schemas.microsoft.com/office/word/2016/wordml/cid">
+              <mc:Fallback xmlns:w16cid="http://schemas.microsoft.com/office/word/2016/wordml/cid" xmlns:am3d="http://schemas.microsoft.com/office/drawing/2017/model3d" xmlns:aink="http://schemas.microsoft.com/office/drawing/2016/ink" xmlns:cx8="http://schemas.microsoft.com/office/drawing/2016/5/14/chartex" xmlns:cx7="http://schemas.microsoft.com/office/drawing/2016/5/13/chartex" xmlns:cx6="http://schemas.microsoft.com/office/drawing/2016/5/12/chartex" xmlns:cx5="http://schemas.microsoft.com/office/drawing/2016/5/11/chartex" xmlns:cx4="http://schemas.microsoft.com/office/drawing/2016/5/10/chartex" xmlns:cx3="http://schemas.microsoft.com/office/drawing/2016/5/9/chartex" xmlns:cx2="http://schemas.microsoft.com/office/drawing/2015/10/21/chartex" xmlns:w16se="http://schemas.microsoft.com/office/word/2015/wordml/symex" xmlns:cx1="http://schemas.microsoft.com/office/drawing/2015/9/8/chartex" xmlns:cx="http://schemas.microsoft.com/office/drawing/2014/chartex">
                 <w:pict>
                   <v:shape w14:anchorId="3D064566" id="_x0000_s1029" type="#_x0000_t202" style="position:absolute;left:0;text-align:left;margin-left:0;margin-top:15.2pt;width:309.75pt;height:39.45pt;z-index:251664384;visibility:visible;mso-wrap-style:square;mso-width-percent:0;mso-height-percent:200;mso-wrap-distance-left:9pt;mso-wrap-distance-top:3.6pt;mso-wrap-distance-right:9pt;mso-wrap-distance-bottom:3.6pt;mso-position-horizontal:center;mso-position-horizontal-relative:margin;mso-position-vertical:absolute;mso-position-vertical-relative:text;mso-width-percent:0;mso-height-percent:200;mso-width-relative:margin;mso-height-relative:margin;v-text-anchor:top" o:gfxdata="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" stroked="f">
                     <v:textbox style="mso-fit-shape-to-text:t">
@@ -5075,6 +5075,7 @@
                   <w:pStyle w:val="TableContents"/>
                   <w:jc w:val="center"/>
                   <w:rPr>
+                    <w:rFonts w:hint="eastAsia"/>
                     <w:sz w:val="22"/>
                     <w:szCs w:val="22"/>
                   </w:rPr>
@@ -5105,6 +5106,7 @@
                   <w:pStyle w:val="TableContents"/>
                   <w:jc w:val="center"/>
                   <w:rPr>
+                    <w:rFonts w:hint="eastAsia"/>
                     <w:sz w:val="22"/>
                     <w:szCs w:val="22"/>
                   </w:rPr>
@@ -5124,8 +5126,6 @@
                   </w:rPr>
                   <w:t>o</w:t>
                 </w:r>
-                <w:bookmarkStart w:id="4" w:name="_GoBack"/>
-                <w:bookmarkEnd w:id="4"/>
                 <w:r>
                   <w:rPr>
                     <w:sz w:val="22"/>
@@ -5151,6 +5151,7 @@
                   <w:pStyle w:val="TableContents"/>
                   <w:jc w:val="center"/>
                   <w:rPr>
+                    <w:rFonts w:hint="eastAsia"/>
                     <w:sz w:val="22"/>
                     <w:szCs w:val="22"/>
                   </w:rPr>
@@ -5180,6 +5181,7 @@
                   <w:pStyle w:val="TableContents"/>
                   <w:jc w:val="center"/>
                   <w:rPr>
+                    <w:rFonts w:hint="eastAsia"/>
                     <w:sz w:val="22"/>
                     <w:szCs w:val="22"/>
                   </w:rPr>
@@ -5729,7 +5731,7 @@
         </w:tbl>
         <w:p>
           <w:pPr>
-            <w:pStyle w:val="TtuloTDC"/>
+            <w:pStyle w:val="TOCHeading"/>
             <w:rPr>
               <w:rFonts w:asciiTheme="minorHAnsi" w:eastAsiaTheme="minorHAnsi" w:hAnsiTheme="minorHAnsi" w:cstheme="minorBidi"/>
               <w:b w:val="0"/>
@@ -5853,24 +5855,7 @@
             </w:rPr>
           </w:pPr>
         </w:p>
-        <w:p>
-          <w:pPr>
-            <w:rPr>
-              <w:b/>
-              <w:bCs/>
-            </w:rPr>
-          </w:pPr>
-        </w:p>
-        <w:p>
-          <w:r>
-            <w:rPr>
-              <w:b/>
-              <w:bCs/>
-            </w:rPr>
-            <w:lastRenderedPageBreak/>
-            <w:br w:type="page"/>
-          </w:r>
-        </w:p>
+        <w:p/>
         <w:sdt>
           <w:sdtPr>
             <w:rPr>
@@ -5892,7 +5877,7 @@
           <w:sdtContent>
             <w:p>
               <w:pPr>
-                <w:pStyle w:val="TtuloTDC"/>
+                <w:pStyle w:val="TOCHeading"/>
               </w:pPr>
               <w:r>
                 <w:rPr>
@@ -5903,7 +5888,7 @@
             </w:p>
             <w:p>
               <w:pPr>
-                <w:pStyle w:val="TDC1"/>
+                <w:pStyle w:val="TOC1"/>
                 <w:tabs>
                   <w:tab w:val="left" w:pos="390"/>
                   <w:tab w:val="right" w:leader="dot" w:pos="8828"/>
@@ -5930,7 +5915,7 @@
               <w:hyperlink w:anchor="_Toc513010541" w:history="1">
                 <w:r>
                   <w:rPr>
-                    <w:rStyle w:val="Hipervnculo"/>
+                    <w:rStyle w:val="Hyperlink"/>
                     <w:noProof/>
                   </w:rPr>
                   <w:t>1.</w:t>
@@ -5949,7 +5934,7 @@
                 </w:r>
                 <w:r>
                   <w:rPr>
-                    <w:rStyle w:val="Hipervnculo"/>
+                    <w:rStyle w:val="Hyperlink"/>
                     <w:noProof/>
                   </w:rPr>
                   <w:t>Introducción</w:t>
@@ -6006,7 +5991,7 @@
             </w:p>
             <w:p>
               <w:pPr>
-                <w:pStyle w:val="TDC2"/>
+                <w:pStyle w:val="TOC2"/>
                 <w:tabs>
                   <w:tab w:val="left" w:pos="561"/>
                   <w:tab w:val="right" w:leader="dot" w:pos="8828"/>
@@ -6023,7 +6008,7 @@
               <w:hyperlink w:anchor="_Toc513010542" w:history="1">
                 <w:r>
                   <w:rPr>
-                    <w:rStyle w:val="Hipervnculo"/>
+                    <w:rStyle w:val="Hyperlink"/>
                     <w:noProof/>
                     <w:lang w:val="es-ES_tradnl"/>
                   </w:rPr>
@@ -6042,7 +6027,7 @@
                 </w:r>
                 <w:r>
                   <w:rPr>
-                    <w:rStyle w:val="Hipervnculo"/>
+                    <w:rStyle w:val="Hyperlink"/>
                     <w:noProof/>
                   </w:rPr>
                   <w:t>Propósito</w:t>
@@ -6099,7 +6084,7 @@
             </w:p>
             <w:p>
               <w:pPr>
-                <w:pStyle w:val="TDC2"/>
+                <w:pStyle w:val="TOC2"/>
                 <w:tabs>
                   <w:tab w:val="left" w:pos="561"/>
                   <w:tab w:val="right" w:leader="dot" w:pos="8828"/>
@@ -6116,7 +6101,7 @@
               <w:hyperlink w:anchor="_Toc513010543" w:history="1">
                 <w:r>
                   <w:rPr>
-                    <w:rStyle w:val="Hipervnculo"/>
+                    <w:rStyle w:val="Hyperlink"/>
                     <w:noProof/>
                   </w:rPr>
                   <w:t>1.2.</w:t>
@@ -6134,7 +6119,7 @@
                 </w:r>
                 <w:r>
                   <w:rPr>
-                    <w:rStyle w:val="Hipervnculo"/>
+                    <w:rStyle w:val="Hyperlink"/>
                     <w:noProof/>
                   </w:rPr>
                   <w:t>Aplicabilidad</w:t>
@@ -6191,7 +6176,7 @@
             </w:p>
             <w:p>
               <w:pPr>
-                <w:pStyle w:val="TDC2"/>
+                <w:pStyle w:val="TOC2"/>
                 <w:tabs>
                   <w:tab w:val="left" w:pos="561"/>
                   <w:tab w:val="right" w:leader="dot" w:pos="8828"/>
@@ -6208,7 +6193,7 @@
               <w:hyperlink w:anchor="_Toc513010544" w:history="1">
                 <w:r>
                   <w:rPr>
-                    <w:rStyle w:val="Hipervnculo"/>
+                    <w:rStyle w:val="Hyperlink"/>
                     <w:noProof/>
                   </w:rPr>
                   <w:t>1.3.</w:t>
@@ -6226,7 +6211,7 @@
                 </w:r>
                 <w:r>
                   <w:rPr>
-                    <w:rStyle w:val="Hipervnculo"/>
+                    <w:rStyle w:val="Hyperlink"/>
                     <w:noProof/>
                   </w:rPr>
                   <w:t>Gobierno y Alcance</w:t>
@@ -6283,7 +6268,7 @@
             </w:p>
             <w:p>
               <w:pPr>
-                <w:pStyle w:val="TDC2"/>
+                <w:pStyle w:val="TOC2"/>
                 <w:tabs>
                   <w:tab w:val="left" w:pos="561"/>
                   <w:tab w:val="right" w:leader="dot" w:pos="8828"/>
@@ -6300,7 +6285,7 @@
               <w:hyperlink w:anchor="_Toc513010545" w:history="1">
                 <w:r>
                   <w:rPr>
-                    <w:rStyle w:val="Hipervnculo"/>
+                    <w:rStyle w:val="Hyperlink"/>
                     <w:noProof/>
                   </w:rPr>
                   <w:t>1.4.</w:t>
@@ -6318,7 +6303,7 @@
                 </w:r>
                 <w:r>
                   <w:rPr>
-                    <w:rStyle w:val="Hipervnculo"/>
+                    <w:rStyle w:val="Hyperlink"/>
                     <w:noProof/>
                   </w:rPr>
                   <w:t>Definiciones</w:t>
@@ -6375,7 +6360,7 @@
             </w:p>
             <w:p>
               <w:pPr>
-                <w:pStyle w:val="TDC1"/>
+                <w:pStyle w:val="TOC1"/>
                 <w:tabs>
                   <w:tab w:val="left" w:pos="390"/>
                   <w:tab w:val="right" w:leader="dot" w:pos="8828"/>
@@ -6393,7 +6378,7 @@
               <w:hyperlink w:anchor="_Toc513010546" w:history="1">
                 <w:r>
                   <w:rPr>
-                    <w:rStyle w:val="Hipervnculo"/>
+                    <w:rStyle w:val="Hyperlink"/>
                     <w:noProof/>
                   </w:rPr>
                   <w:t>2.</w:t>
@@ -6412,7 +6397,7 @@
                 </w:r>
                 <w:r>
                   <w:rPr>
-                    <w:rStyle w:val="Hipervnculo"/>
+                    <w:rStyle w:val="Hyperlink"/>
                     <w:noProof/>
                   </w:rPr>
                   <w:t>Gestión de la SCM</w:t>
@@ -6469,7 +6454,7 @@
             </w:p>
             <w:p>
               <w:pPr>
-                <w:pStyle w:val="TDC2"/>
+                <w:pStyle w:val="TOC2"/>
                 <w:tabs>
                   <w:tab w:val="left" w:pos="561"/>
                   <w:tab w:val="right" w:leader="dot" w:pos="8828"/>
@@ -6486,7 +6471,7 @@
               <w:hyperlink w:anchor="_Toc513010547" w:history="1">
                 <w:r>
                   <w:rPr>
-                    <w:rStyle w:val="Hipervnculo"/>
+                    <w:rStyle w:val="Hyperlink"/>
                     <w:noProof/>
                   </w:rPr>
                   <w:t>2.1.</w:t>
@@ -6504,7 +6489,7 @@
                 </w:r>
                 <w:r>
                   <w:rPr>
-                    <w:rStyle w:val="Hipervnculo"/>
+                    <w:rStyle w:val="Hyperlink"/>
                     <w:noProof/>
                   </w:rPr>
                   <w:t>Organización</w:t>
@@ -6561,7 +6546,7 @@
             </w:p>
             <w:p>
               <w:pPr>
-                <w:pStyle w:val="TDC2"/>
+                <w:pStyle w:val="TOC2"/>
                 <w:tabs>
                   <w:tab w:val="left" w:pos="561"/>
                   <w:tab w:val="right" w:leader="dot" w:pos="8828"/>
@@ -6578,7 +6563,7 @@
               <w:hyperlink w:anchor="_Toc513010548" w:history="1">
                 <w:r>
                   <w:rPr>
-                    <w:rStyle w:val="Hipervnculo"/>
+                    <w:rStyle w:val="Hyperlink"/>
                     <w:noProof/>
                   </w:rPr>
                   <w:t>2.2.</w:t>
@@ -6596,7 +6581,7 @@
                 </w:r>
                 <w:r>
                   <w:rPr>
-                    <w:rStyle w:val="Hipervnculo"/>
+                    <w:rStyle w:val="Hyperlink"/>
                     <w:noProof/>
                   </w:rPr>
                   <w:t>Roles</w:t>
@@ -6653,7 +6638,7 @@
             </w:p>
             <w:p>
               <w:pPr>
-                <w:pStyle w:val="TDC2"/>
+                <w:pStyle w:val="TOC2"/>
                 <w:tabs>
                   <w:tab w:val="left" w:pos="561"/>
                   <w:tab w:val="right" w:leader="dot" w:pos="8828"/>
@@ -6670,7 +6655,7 @@
               <w:hyperlink w:anchor="_Toc513010549" w:history="1">
                 <w:r>
                   <w:rPr>
-                    <w:rStyle w:val="Hipervnculo"/>
+                    <w:rStyle w:val="Hyperlink"/>
                     <w:noProof/>
                   </w:rPr>
                   <w:t>2.3.</w:t>
@@ -6688,7 +6673,7 @@
                 </w:r>
                 <w:r>
                   <w:rPr>
-                    <w:rStyle w:val="Hipervnculo"/>
+                    <w:rStyle w:val="Hyperlink"/>
                     <w:noProof/>
                   </w:rPr>
                   <w:t>Políticas, directrices y procedimientos</w:t>
@@ -6745,7 +6730,7 @@
             </w:p>
             <w:p>
               <w:pPr>
-                <w:pStyle w:val="TDC2"/>
+                <w:pStyle w:val="TOC2"/>
                 <w:tabs>
                   <w:tab w:val="left" w:pos="561"/>
                   <w:tab w:val="right" w:leader="dot" w:pos="8828"/>
@@ -6762,7 +6747,7 @@
               <w:hyperlink w:anchor="_Toc513010550" w:history="1">
                 <w:r>
                   <w:rPr>
-                    <w:rStyle w:val="Hipervnculo"/>
+                    <w:rStyle w:val="Hyperlink"/>
                     <w:noProof/>
                   </w:rPr>
                   <w:t>2.4.</w:t>
@@ -6780,7 +6765,7 @@
                 </w:r>
                 <w:r>
                   <w:rPr>
-                    <w:rStyle w:val="Hipervnculo"/>
+                    <w:rStyle w:val="Hyperlink"/>
                     <w:noProof/>
                   </w:rPr>
                   <w:t>Herramientas, entorno e infraestructura</w:t>
@@ -6837,7 +6822,7 @@
             </w:p>
             <w:p>
               <w:pPr>
-                <w:pStyle w:val="TDC2"/>
+                <w:pStyle w:val="TOC2"/>
                 <w:tabs>
                   <w:tab w:val="left" w:pos="731"/>
                   <w:tab w:val="right" w:leader="dot" w:pos="8828"/>
@@ -6854,7 +6839,7 @@
               <w:hyperlink w:anchor="_Toc513010551" w:history="1">
                 <w:r>
                   <w:rPr>
-                    <w:rStyle w:val="Hipervnculo"/>
+                    <w:rStyle w:val="Hyperlink"/>
                     <w:noProof/>
                   </w:rPr>
                   <w:t>2.4.1.</w:t>
@@ -6872,7 +6857,7 @@
                 </w:r>
                 <w:r>
                   <w:rPr>
-                    <w:rStyle w:val="Hipervnculo"/>
+                    <w:rStyle w:val="Hyperlink"/>
                     <w:noProof/>
                   </w:rPr>
                   <w:t>Repositorio de gestión de código fuente</w:t>
@@ -6929,7 +6914,7 @@
             </w:p>
             <w:p>
               <w:pPr>
-                <w:pStyle w:val="TDC2"/>
+                <w:pStyle w:val="TOC2"/>
                 <w:tabs>
                   <w:tab w:val="left" w:pos="731"/>
                   <w:tab w:val="right" w:leader="dot" w:pos="8828"/>
@@ -6946,7 +6931,7 @@
               <w:hyperlink w:anchor="_Toc513010552" w:history="1">
                 <w:r>
                   <w:rPr>
-                    <w:rStyle w:val="Hipervnculo"/>
+                    <w:rStyle w:val="Hyperlink"/>
                     <w:noProof/>
                   </w:rPr>
                   <w:t>2.4.2.</w:t>
@@ -6964,7 +6949,7 @@
                 </w:r>
                 <w:r>
                   <w:rPr>
-                    <w:rStyle w:val="Hipervnculo"/>
+                    <w:rStyle w:val="Hyperlink"/>
                     <w:noProof/>
                   </w:rPr>
                   <w:t>Servidor de Integración Continua</w:t>
@@ -7021,7 +7006,7 @@
             </w:p>
             <w:p>
               <w:pPr>
-                <w:pStyle w:val="TDC2"/>
+                <w:pStyle w:val="TOC2"/>
                 <w:tabs>
                   <w:tab w:val="left" w:pos="731"/>
                   <w:tab w:val="right" w:leader="dot" w:pos="8828"/>
@@ -7038,7 +7023,7 @@
               <w:hyperlink w:anchor="_Toc513010553" w:history="1">
                 <w:r>
                   <w:rPr>
-                    <w:rStyle w:val="Hipervnculo"/>
+                    <w:rStyle w:val="Hyperlink"/>
                     <w:noProof/>
                   </w:rPr>
                   <w:t>2.4.3.</w:t>
@@ -7056,7 +7041,7 @@
                 </w:r>
                 <w:r>
                   <w:rPr>
-                    <w:rStyle w:val="Hipervnculo"/>
+                    <w:rStyle w:val="Hyperlink"/>
                     <w:noProof/>
                   </w:rPr>
                   <w:t>Sistema de documentación</w:t>
@@ -7113,7 +7098,7 @@
             </w:p>
             <w:p>
               <w:pPr>
-                <w:pStyle w:val="TDC2"/>
+                <w:pStyle w:val="TOC2"/>
                 <w:tabs>
                   <w:tab w:val="left" w:pos="731"/>
                   <w:tab w:val="right" w:leader="dot" w:pos="8828"/>
@@ -7130,7 +7115,7 @@
               <w:hyperlink w:anchor="_Toc513010554" w:history="1">
                 <w:r>
                   <w:rPr>
-                    <w:rStyle w:val="Hipervnculo"/>
+                    <w:rStyle w:val="Hyperlink"/>
                     <w:noProof/>
                   </w:rPr>
                   <w:t>2.4.4.</w:t>
@@ -7148,7 +7133,7 @@
                 </w:r>
                 <w:r>
                   <w:rPr>
-                    <w:rStyle w:val="Hipervnculo"/>
+                    <w:rStyle w:val="Hyperlink"/>
                     <w:noProof/>
                   </w:rPr>
                   <w:t>Calendario</w:t>
@@ -7205,7 +7190,7 @@
             </w:p>
             <w:p>
               <w:pPr>
-                <w:pStyle w:val="TDC2"/>
+                <w:pStyle w:val="TOC2"/>
                 <w:tabs>
                   <w:tab w:val="left" w:pos="731"/>
                   <w:tab w:val="right" w:leader="dot" w:pos="8828"/>
@@ -7222,7 +7207,7 @@
               <w:hyperlink w:anchor="_Toc513010555" w:history="1">
                 <w:r>
                   <w:rPr>
-                    <w:rStyle w:val="Hipervnculo"/>
+                    <w:rStyle w:val="Hyperlink"/>
                     <w:noProof/>
                   </w:rPr>
                   <w:t>2.4.5.</w:t>
@@ -7240,7 +7225,7 @@
                 </w:r>
                 <w:r>
                   <w:rPr>
-                    <w:rStyle w:val="Hipervnculo"/>
+                    <w:rStyle w:val="Hyperlink"/>
                     <w:noProof/>
                   </w:rPr>
                   <w:t>Cronograma de actividades para la gestión de la configuración</w:t>
@@ -7297,7 +7282,7 @@
             </w:p>
             <w:p>
               <w:pPr>
-                <w:pStyle w:val="TDC2"/>
+                <w:pStyle w:val="TOC2"/>
                 <w:tabs>
                   <w:tab w:val="left" w:pos="731"/>
                   <w:tab w:val="right" w:leader="dot" w:pos="8828"/>
@@ -7314,7 +7299,7 @@
               <w:hyperlink w:anchor="_Toc513010556" w:history="1">
                 <w:r>
                   <w:rPr>
-                    <w:rStyle w:val="Hipervnculo"/>
+                    <w:rStyle w:val="Hyperlink"/>
                     <w:noProof/>
                   </w:rPr>
                   <w:t>2.4.6.</w:t>
@@ -7332,7 +7317,7 @@
                 </w:r>
                 <w:r>
                   <w:rPr>
-                    <w:rStyle w:val="Hipervnculo"/>
+                    <w:rStyle w:val="Hyperlink"/>
                     <w:noProof/>
                   </w:rPr>
                   <w:t>Cronograma de hitos</w:t>
@@ -7389,7 +7374,7 @@
             </w:p>
             <w:p>
               <w:pPr>
-                <w:pStyle w:val="TDC1"/>
+                <w:pStyle w:val="TOC1"/>
                 <w:tabs>
                   <w:tab w:val="left" w:pos="390"/>
                   <w:tab w:val="right" w:leader="dot" w:pos="8828"/>
@@ -7407,7 +7392,7 @@
               <w:hyperlink w:anchor="_Toc513010557" w:history="1">
                 <w:r>
                   <w:rPr>
-                    <w:rStyle w:val="Hipervnculo"/>
+                    <w:rStyle w:val="Hyperlink"/>
                     <w:noProof/>
                   </w:rPr>
                   <w:t>3.</w:t>
@@ -7426,7 +7411,7 @@
                 </w:r>
                 <w:r>
                   <w:rPr>
-                    <w:rStyle w:val="Hipervnculo"/>
+                    <w:rStyle w:val="Hyperlink"/>
                     <w:noProof/>
                   </w:rPr>
                   <w:t>Actividades de la SCM</w:t>
@@ -7483,7 +7468,7 @@
             </w:p>
             <w:p>
               <w:pPr>
-                <w:pStyle w:val="TDC2"/>
+                <w:pStyle w:val="TOC2"/>
                 <w:tabs>
                   <w:tab w:val="left" w:pos="561"/>
                   <w:tab w:val="right" w:leader="dot" w:pos="8828"/>
@@ -7500,7 +7485,7 @@
               <w:hyperlink w:anchor="_Toc513010558" w:history="1">
                 <w:r>
                   <w:rPr>
-                    <w:rStyle w:val="Hipervnculo"/>
+                    <w:rStyle w:val="Hyperlink"/>
                     <w:noProof/>
                   </w:rPr>
                   <w:t>3.1.</w:t>
@@ -7518,7 +7503,7 @@
                 </w:r>
                 <w:r>
                   <w:rPr>
-                    <w:rStyle w:val="Hipervnculo"/>
+                    <w:rStyle w:val="Hyperlink"/>
                     <w:noProof/>
                   </w:rPr>
                   <w:t>Identificación de la Configuración</w:t>
@@ -7575,7 +7560,7 @@
             </w:p>
             <w:p>
               <w:pPr>
-                <w:pStyle w:val="TDC3"/>
+                <w:pStyle w:val="TOC3"/>
                 <w:tabs>
                   <w:tab w:val="left" w:pos="731"/>
                   <w:tab w:val="right" w:leader="dot" w:pos="8828"/>
@@ -7590,7 +7575,7 @@
               <w:hyperlink w:anchor="_Toc513010559" w:history="1">
                 <w:r>
                   <w:rPr>
-                    <w:rStyle w:val="Hipervnculo"/>
+                    <w:rStyle w:val="Hyperlink"/>
                     <w:b/>
                     <w:noProof/>
                     <w:lang w:eastAsia="es-ES_tradnl"/>
@@ -7608,7 +7593,7 @@
                 </w:r>
                 <w:r>
                   <w:rPr>
-                    <w:rStyle w:val="Hipervnculo"/>
+                    <w:rStyle w:val="Hyperlink"/>
                     <w:b/>
                     <w:noProof/>
                     <w:lang w:eastAsia="es-ES_tradnl"/>
@@ -7667,7 +7652,7 @@
             </w:p>
             <w:p>
               <w:pPr>
-                <w:pStyle w:val="TDC3"/>
+                <w:pStyle w:val="TOC3"/>
                 <w:tabs>
                   <w:tab w:val="left" w:pos="731"/>
                   <w:tab w:val="right" w:leader="dot" w:pos="8828"/>
@@ -7682,7 +7667,7 @@
               <w:hyperlink w:anchor="_Toc513010560" w:history="1">
                 <w:r>
                   <w:rPr>
-                    <w:rStyle w:val="Hipervnculo"/>
+                    <w:rStyle w:val="Hyperlink"/>
                     <w:b/>
                     <w:noProof/>
                     <w:lang w:eastAsia="es-ES_tradnl"/>
@@ -7700,7 +7685,7 @@
                 </w:r>
                 <w:r>
                   <w:rPr>
-                    <w:rStyle w:val="Hipervnculo"/>
+                    <w:rStyle w:val="Hyperlink"/>
                     <w:b/>
                     <w:noProof/>
                     <w:lang w:eastAsia="es-ES_tradnl"/>
@@ -7759,7 +7744,7 @@
             </w:p>
             <w:p>
               <w:pPr>
-                <w:pStyle w:val="TDC3"/>
+                <w:pStyle w:val="TOC3"/>
                 <w:tabs>
                   <w:tab w:val="left" w:pos="731"/>
                   <w:tab w:val="right" w:leader="dot" w:pos="8828"/>
@@ -7774,7 +7759,7 @@
               <w:hyperlink w:anchor="_Toc513010561" w:history="1">
                 <w:r>
                   <w:rPr>
-                    <w:rStyle w:val="Hipervnculo"/>
+                    <w:rStyle w:val="Hyperlink"/>
                     <w:b/>
                     <w:noProof/>
                     <w:lang w:eastAsia="es-ES_tradnl"/>
@@ -7792,7 +7777,7 @@
                 </w:r>
                 <w:r>
                   <w:rPr>
-                    <w:rStyle w:val="Hipervnculo"/>
+                    <w:rStyle w:val="Hyperlink"/>
                     <w:b/>
                     <w:noProof/>
                     <w:lang w:eastAsia="es-ES_tradnl"/>
@@ -7862,7 +7847,7 @@
         </w:sdt>
         <w:p>
           <w:pPr>
-            <w:pStyle w:val="Prrafodelista"/>
+            <w:pStyle w:val="ListParagraph"/>
             <w:spacing w:line="240" w:lineRule="auto"/>
             <w:contextualSpacing w:val="0"/>
             <w:jc w:val="both"/>
@@ -7870,7 +7855,7 @@
         </w:p>
         <w:p>
           <w:pPr>
-            <w:pStyle w:val="Prrafodelista"/>
+            <w:pStyle w:val="ListParagraph"/>
             <w:spacing w:line="240" w:lineRule="auto"/>
             <w:contextualSpacing w:val="0"/>
             <w:jc w:val="both"/>
@@ -7878,7 +7863,7 @@
         </w:p>
         <w:p>
           <w:pPr>
-            <w:pStyle w:val="Prrafodelista"/>
+            <w:pStyle w:val="ListParagraph"/>
             <w:spacing w:line="240" w:lineRule="auto"/>
             <w:contextualSpacing w:val="0"/>
             <w:jc w:val="both"/>
@@ -7886,7 +7871,7 @@
         </w:p>
         <w:p>
           <w:pPr>
-            <w:pStyle w:val="Prrafodelista"/>
+            <w:pStyle w:val="ListParagraph"/>
             <w:spacing w:line="240" w:lineRule="auto"/>
             <w:contextualSpacing w:val="0"/>
             <w:jc w:val="both"/>
@@ -7894,7 +7879,7 @@
         </w:p>
         <w:p>
           <w:pPr>
-            <w:pStyle w:val="Prrafodelista"/>
+            <w:pStyle w:val="ListParagraph"/>
             <w:spacing w:line="240" w:lineRule="auto"/>
             <w:contextualSpacing w:val="0"/>
             <w:jc w:val="both"/>
@@ -7902,7 +7887,7 @@
         </w:p>
         <w:p>
           <w:pPr>
-            <w:pStyle w:val="Prrafodelista"/>
+            <w:pStyle w:val="ListParagraph"/>
             <w:spacing w:line="240" w:lineRule="auto"/>
             <w:contextualSpacing w:val="0"/>
             <w:jc w:val="both"/>
@@ -7910,7 +7895,7 @@
         </w:p>
         <w:p>
           <w:pPr>
-            <w:pStyle w:val="Prrafodelista"/>
+            <w:pStyle w:val="ListParagraph"/>
             <w:spacing w:line="240" w:lineRule="auto"/>
             <w:contextualSpacing w:val="0"/>
             <w:jc w:val="both"/>
@@ -7918,7 +7903,7 @@
         </w:p>
         <w:p>
           <w:pPr>
-            <w:pStyle w:val="Prrafodelista"/>
+            <w:pStyle w:val="ListParagraph"/>
             <w:spacing w:line="240" w:lineRule="auto"/>
             <w:contextualSpacing w:val="0"/>
             <w:jc w:val="both"/>
@@ -7938,7 +7923,7 @@
     </w:p>
     <w:p>
       <w:pPr>
-        <w:pStyle w:val="Prrafodelista"/>
+        <w:pStyle w:val="ListParagraph"/>
         <w:numPr>
           <w:ilvl w:val="0"/>
           <w:numId w:val="1"/>
@@ -7953,7 +7938,7 @@
           <w:szCs w:val="28"/>
         </w:rPr>
       </w:pPr>
-      <w:bookmarkStart w:id="5" w:name="_Toc513010541"/>
+      <w:bookmarkStart w:id="4" w:name="_Toc513010541"/>
       <w:r>
         <w:rPr>
           <w:b/>
@@ -7962,11 +7947,11 @@
         </w:rPr>
         <w:t>Introducción</w:t>
       </w:r>
-      <w:bookmarkEnd w:id="5"/>
+      <w:bookmarkEnd w:id="4"/>
     </w:p>
     <w:p>
       <w:pPr>
-        <w:pStyle w:val="Prrafodelista"/>
+        <w:pStyle w:val="ListParagraph"/>
         <w:spacing w:after="160" w:line="240" w:lineRule="auto"/>
         <w:contextualSpacing w:val="0"/>
         <w:jc w:val="both"/>
@@ -7985,7 +7970,7 @@
     </w:p>
     <w:p>
       <w:pPr>
-        <w:pStyle w:val="Prrafodelista"/>
+        <w:pStyle w:val="ListParagraph"/>
         <w:spacing w:after="160" w:line="240" w:lineRule="auto"/>
         <w:contextualSpacing w:val="0"/>
         <w:jc w:val="both"/>
@@ -8004,7 +7989,7 @@
     </w:p>
     <w:p>
       <w:pPr>
-        <w:pStyle w:val="Prrafodelista"/>
+        <w:pStyle w:val="ListParagraph"/>
         <w:spacing w:after="160" w:line="240" w:lineRule="auto"/>
         <w:ind w:left="1066"/>
         <w:jc w:val="both"/>
@@ -8015,7 +8000,7 @@
     </w:p>
     <w:p>
       <w:pPr>
-        <w:pStyle w:val="Prrafodelista"/>
+        <w:pStyle w:val="ListParagraph"/>
         <w:numPr>
           <w:ilvl w:val="1"/>
           <w:numId w:val="1"/>
@@ -8032,7 +8017,7 @@
           <w:lang w:val="es-ES_tradnl"/>
         </w:rPr>
       </w:pPr>
-      <w:bookmarkStart w:id="6" w:name="_Toc513010542"/>
+      <w:bookmarkStart w:id="5" w:name="_Toc513010542"/>
       <w:r>
         <w:rPr>
           <w:b/>
@@ -8041,7 +8026,7 @@
         </w:rPr>
         <w:t>Propósito</w:t>
       </w:r>
-      <w:bookmarkEnd w:id="6"/>
+      <w:bookmarkEnd w:id="5"/>
     </w:p>
     <w:p>
       <w:pPr>
@@ -8209,7 +8194,7 @@
     </w:p>
     <w:p>
       <w:pPr>
-        <w:pStyle w:val="Prrafodelista"/>
+        <w:pStyle w:val="ListParagraph"/>
         <w:spacing w:after="160" w:line="240" w:lineRule="auto"/>
         <w:ind w:left="426"/>
         <w:contextualSpacing w:val="0"/>
@@ -8224,7 +8209,7 @@
     </w:p>
     <w:p>
       <w:pPr>
-        <w:pStyle w:val="Prrafodelista"/>
+        <w:pStyle w:val="ListParagraph"/>
         <w:numPr>
           <w:ilvl w:val="1"/>
           <w:numId w:val="1"/>
@@ -8240,7 +8225,7 @@
           <w:szCs w:val="24"/>
         </w:rPr>
       </w:pPr>
-      <w:bookmarkStart w:id="7" w:name="_Toc513010543"/>
+      <w:bookmarkStart w:id="6" w:name="_Toc513010543"/>
       <w:r>
         <w:rPr>
           <w:b/>
@@ -8249,7 +8234,7 @@
         </w:rPr>
         <w:t>Aplicabilidad</w:t>
       </w:r>
-      <w:bookmarkEnd w:id="7"/>
+      <w:bookmarkEnd w:id="6"/>
     </w:p>
     <w:p>
       <w:pPr>
@@ -8299,18 +8284,7 @@
     </w:p>
     <w:p>
       <w:pPr>
-        <w:spacing w:line="240" w:lineRule="auto"/>
-        <w:ind w:left="709"/>
-        <w:contextualSpacing/>
-        <w:jc w:val="both"/>
-        <w:rPr>
-          <w:lang w:val="es-ES_tradnl"/>
-        </w:rPr>
-      </w:pPr>
-    </w:p>
-    <w:p>
-      <w:pPr>
-        <w:pStyle w:val="Prrafodelista"/>
+        <w:pStyle w:val="ListParagraph"/>
         <w:numPr>
           <w:ilvl w:val="1"/>
           <w:numId w:val="1"/>
@@ -8326,7 +8300,7 @@
           <w:szCs w:val="24"/>
         </w:rPr>
       </w:pPr>
-      <w:bookmarkStart w:id="8" w:name="_Toc513010544"/>
+      <w:bookmarkStart w:id="7" w:name="_Toc513010544"/>
       <w:r>
         <w:rPr>
           <w:b/>
@@ -8343,11 +8317,11 @@
         </w:rPr>
         <w:t>Alcance</w:t>
       </w:r>
-      <w:bookmarkEnd w:id="8"/>
+      <w:bookmarkEnd w:id="7"/>
     </w:p>
     <w:p>
       <w:pPr>
-        <w:pStyle w:val="Prrafodelista"/>
+        <w:pStyle w:val="ListParagraph"/>
         <w:spacing w:after="160" w:line="240" w:lineRule="auto"/>
         <w:contextualSpacing w:val="0"/>
         <w:jc w:val="both"/>
@@ -8364,7 +8338,7 @@
     </w:p>
     <w:p>
       <w:pPr>
-        <w:pStyle w:val="Prrafodelista"/>
+        <w:pStyle w:val="ListParagraph"/>
         <w:numPr>
           <w:ilvl w:val="0"/>
           <w:numId w:val="2"/>
@@ -8385,7 +8359,7 @@
     </w:p>
     <w:p>
       <w:pPr>
-        <w:pStyle w:val="Prrafodelista"/>
+        <w:pStyle w:val="ListParagraph"/>
         <w:numPr>
           <w:ilvl w:val="0"/>
           <w:numId w:val="2"/>
@@ -8406,7 +8380,7 @@
     </w:p>
     <w:p>
       <w:pPr>
-        <w:pStyle w:val="Prrafodelista"/>
+        <w:pStyle w:val="ListParagraph"/>
         <w:numPr>
           <w:ilvl w:val="0"/>
           <w:numId w:val="2"/>
@@ -8427,7 +8401,7 @@
     </w:p>
     <w:p>
       <w:pPr>
-        <w:pStyle w:val="Prrafodelista"/>
+        <w:pStyle w:val="ListParagraph"/>
         <w:spacing w:after="160" w:line="240" w:lineRule="auto"/>
         <w:ind w:left="1080"/>
         <w:contextualSpacing w:val="0"/>
@@ -8439,7 +8413,7 @@
     </w:p>
     <w:p>
       <w:pPr>
-        <w:pStyle w:val="Prrafodelista"/>
+        <w:pStyle w:val="ListParagraph"/>
         <w:numPr>
           <w:ilvl w:val="1"/>
           <w:numId w:val="1"/>
@@ -8455,7 +8429,7 @@
           <w:szCs w:val="24"/>
         </w:rPr>
       </w:pPr>
-      <w:bookmarkStart w:id="9" w:name="_Toc513010545"/>
+      <w:bookmarkStart w:id="8" w:name="_Toc513010545"/>
       <w:r>
         <w:rPr>
           <w:b/>
@@ -8464,11 +8438,11 @@
         </w:rPr>
         <w:t>Definiciones</w:t>
       </w:r>
-      <w:bookmarkEnd w:id="9"/>
+      <w:bookmarkEnd w:id="8"/>
     </w:p>
     <w:p>
       <w:pPr>
-        <w:pStyle w:val="Prrafodelista"/>
+        <w:pStyle w:val="ListParagraph"/>
         <w:spacing w:line="240" w:lineRule="auto"/>
         <w:contextualSpacing w:val="0"/>
         <w:jc w:val="both"/>
@@ -8491,7 +8465,7 @@
     </w:p>
     <w:p>
       <w:pPr>
-        <w:pStyle w:val="Prrafodelista"/>
+        <w:pStyle w:val="ListParagraph"/>
         <w:numPr>
           <w:ilvl w:val="0"/>
           <w:numId w:val="4"/>
@@ -8526,7 +8500,7 @@
     </w:p>
     <w:p>
       <w:pPr>
-        <w:pStyle w:val="Prrafodelista"/>
+        <w:pStyle w:val="ListParagraph"/>
         <w:numPr>
           <w:ilvl w:val="0"/>
           <w:numId w:val="4"/>
@@ -8612,7 +8586,7 @@
     </w:p>
     <w:p>
       <w:pPr>
-        <w:pStyle w:val="Prrafodelista"/>
+        <w:pStyle w:val="ListParagraph"/>
         <w:numPr>
           <w:ilvl w:val="0"/>
           <w:numId w:val="4"/>
@@ -8640,7 +8614,7 @@
     </w:p>
     <w:p>
       <w:pPr>
-        <w:pStyle w:val="Prrafodelista"/>
+        <w:pStyle w:val="ListParagraph"/>
         <w:numPr>
           <w:ilvl w:val="0"/>
           <w:numId w:val="4"/>
@@ -8668,7 +8642,7 @@
     </w:p>
     <w:p>
       <w:pPr>
-        <w:pStyle w:val="Prrafodelista"/>
+        <w:pStyle w:val="ListParagraph"/>
         <w:numPr>
           <w:ilvl w:val="0"/>
           <w:numId w:val="4"/>
@@ -8685,7 +8659,6 @@
           <w:b/>
           <w:lang w:val="es-ES_tradnl" w:eastAsia="es-ES_tradnl"/>
         </w:rPr>
-        <w:lastRenderedPageBreak/>
         <w:t>Línea de Código (</w:t>
       </w:r>
       <w:proofErr w:type="spellStart"/>
@@ -8713,7 +8686,7 @@
     </w:p>
     <w:p>
       <w:pPr>
-        <w:pStyle w:val="Prrafodelista"/>
+        <w:pStyle w:val="ListParagraph"/>
         <w:numPr>
           <w:ilvl w:val="0"/>
           <w:numId w:val="4"/>
@@ -8730,6 +8703,7 @@
           <w:b/>
           <w:lang w:val="es-ES_tradnl" w:eastAsia="es-ES_tradnl"/>
         </w:rPr>
+        <w:lastRenderedPageBreak/>
         <w:t>Línea Base (</w:t>
       </w:r>
       <w:proofErr w:type="spellStart"/>
@@ -8757,7 +8731,7 @@
     </w:p>
     <w:p>
       <w:pPr>
-        <w:pStyle w:val="Prrafodelista"/>
+        <w:pStyle w:val="ListParagraph"/>
         <w:numPr>
           <w:ilvl w:val="0"/>
           <w:numId w:val="4"/>
@@ -8801,7 +8775,7 @@
     </w:p>
     <w:p>
       <w:pPr>
-        <w:pStyle w:val="Prrafodelista"/>
+        <w:pStyle w:val="ListParagraph"/>
         <w:numPr>
           <w:ilvl w:val="0"/>
           <w:numId w:val="4"/>
@@ -8829,7 +8803,7 @@
     </w:p>
     <w:p>
       <w:pPr>
-        <w:pStyle w:val="Prrafodelista"/>
+        <w:pStyle w:val="ListParagraph"/>
         <w:numPr>
           <w:ilvl w:val="0"/>
           <w:numId w:val="4"/>
@@ -8887,7 +8861,7 @@
     </w:p>
     <w:p>
       <w:pPr>
-        <w:pStyle w:val="Prrafodelista"/>
+        <w:pStyle w:val="ListParagraph"/>
         <w:numPr>
           <w:ilvl w:val="0"/>
           <w:numId w:val="4"/>
@@ -8950,7 +8924,7 @@
     </w:p>
     <w:p>
       <w:pPr>
-        <w:pStyle w:val="Prrafodelista"/>
+        <w:pStyle w:val="ListParagraph"/>
         <w:spacing w:after="160" w:line="240" w:lineRule="auto"/>
         <w:contextualSpacing w:val="0"/>
         <w:jc w:val="both"/>
@@ -8964,7 +8938,7 @@
     </w:p>
     <w:p>
       <w:pPr>
-        <w:pStyle w:val="Prrafodelista"/>
+        <w:pStyle w:val="ListParagraph"/>
         <w:numPr>
           <w:ilvl w:val="0"/>
           <w:numId w:val="1"/>
@@ -8979,7 +8953,7 @@
           <w:szCs w:val="28"/>
         </w:rPr>
       </w:pPr>
-      <w:bookmarkStart w:id="10" w:name="_Toc513010546"/>
+      <w:bookmarkStart w:id="9" w:name="_Toc513010546"/>
       <w:r>
         <w:rPr>
           <w:b/>
@@ -8988,19 +8962,11 @@
         </w:rPr>
         <w:t>Gestión de la SCM</w:t>
       </w:r>
-      <w:bookmarkEnd w:id="10"/>
+      <w:bookmarkEnd w:id="9"/>
     </w:p>
     <w:p>
       <w:pPr>
-        <w:pStyle w:val="Prrafodelista"/>
-        <w:rPr>
-          <w:b/>
-        </w:rPr>
-      </w:pPr>
-    </w:p>
-    <w:p>
-      <w:pPr>
-        <w:pStyle w:val="Prrafodelista"/>
+        <w:pStyle w:val="ListParagraph"/>
         <w:numPr>
           <w:ilvl w:val="1"/>
           <w:numId w:val="1"/>
@@ -9016,7 +8982,7 @@
           <w:szCs w:val="24"/>
         </w:rPr>
       </w:pPr>
-      <w:bookmarkStart w:id="11" w:name="_Toc513010547"/>
+      <w:bookmarkStart w:id="10" w:name="_Toc513010547"/>
       <w:r>
         <w:rPr>
           <w:b/>
@@ -9025,7 +8991,7 @@
         </w:rPr>
         <w:t>Organización</w:t>
       </w:r>
-      <w:bookmarkEnd w:id="11"/>
+      <w:bookmarkEnd w:id="10"/>
     </w:p>
     <w:p>
       <w:pPr>
@@ -9037,7 +9003,7 @@
       <w:r>
         <w:rPr>
           <w:noProof/>
-          <w:lang w:eastAsia="es-ES"/>
+          <w:lang w:val="en-US"/>
         </w:rPr>
         <w:drawing>
           <wp:anchor distT="0" distB="0" distL="114300" distR="114300" simplePos="0" relativeHeight="251666432" behindDoc="0" locked="0" layoutInCell="1" allowOverlap="1" wp14:anchorId="592823E1" wp14:editId="14B5CFA6">
@@ -9259,7 +9225,6 @@
           <w:b/>
           <w:lang w:val="es-ES_tradnl" w:eastAsia="es-ES_tradnl"/>
         </w:rPr>
-        <w:lastRenderedPageBreak/>
         <w:t xml:space="preserve">                         </w:t>
       </w:r>
     </w:p>
@@ -9327,7 +9292,7 @@
     </w:p>
     <w:p>
       <w:pPr>
-        <w:pStyle w:val="Prrafodelista"/>
+        <w:pStyle w:val="ListParagraph"/>
         <w:numPr>
           <w:ilvl w:val="0"/>
           <w:numId w:val="17"/>
@@ -9342,6 +9307,7 @@
           <w:b/>
           <w:lang w:val="es-ES_tradnl"/>
         </w:rPr>
+        <w:lastRenderedPageBreak/>
         <w:t>Planeamiento de la SCM:</w:t>
       </w:r>
       <w:r>
@@ -9365,7 +9331,7 @@
     </w:p>
     <w:p>
       <w:pPr>
-        <w:pStyle w:val="Prrafodelista"/>
+        <w:pStyle w:val="ListParagraph"/>
         <w:jc w:val="both"/>
         <w:rPr>
           <w:lang w:val="es-PE"/>
@@ -9374,7 +9340,7 @@
     </w:p>
     <w:p>
       <w:pPr>
-        <w:pStyle w:val="Prrafodelista"/>
+        <w:pStyle w:val="ListParagraph"/>
         <w:numPr>
           <w:ilvl w:val="0"/>
           <w:numId w:val="17"/>
@@ -9414,7 +9380,7 @@
     </w:p>
     <w:p>
       <w:pPr>
-        <w:pStyle w:val="Prrafodelista"/>
+        <w:pStyle w:val="ListParagraph"/>
         <w:jc w:val="both"/>
         <w:rPr>
           <w:lang w:val="es-PE"/>
@@ -9423,7 +9389,7 @@
     </w:p>
     <w:p>
       <w:pPr>
-        <w:pStyle w:val="Prrafodelista"/>
+        <w:pStyle w:val="ListParagraph"/>
         <w:numPr>
           <w:ilvl w:val="0"/>
           <w:numId w:val="17"/>
@@ -9456,7 +9422,7 @@
     </w:p>
     <w:p>
       <w:pPr>
-        <w:pStyle w:val="Prrafodelista"/>
+        <w:pStyle w:val="ListParagraph"/>
         <w:jc w:val="both"/>
         <w:rPr>
           <w:lang w:val="es-PE"/>
@@ -9465,7 +9431,7 @@
     </w:p>
     <w:p>
       <w:pPr>
-        <w:pStyle w:val="Prrafodelista"/>
+        <w:pStyle w:val="ListParagraph"/>
         <w:numPr>
           <w:ilvl w:val="0"/>
           <w:numId w:val="17"/>
@@ -9504,7 +9470,7 @@
     </w:p>
     <w:p>
       <w:pPr>
-        <w:pStyle w:val="Prrafodelista"/>
+        <w:pStyle w:val="ListParagraph"/>
         <w:jc w:val="both"/>
         <w:rPr>
           <w:lang w:val="es-PE"/>
@@ -9513,7 +9479,7 @@
     </w:p>
     <w:p>
       <w:pPr>
-        <w:pStyle w:val="Prrafodelista"/>
+        <w:pStyle w:val="ListParagraph"/>
         <w:numPr>
           <w:ilvl w:val="0"/>
           <w:numId w:val="17"/>
@@ -9552,7 +9518,7 @@
     </w:p>
     <w:p>
       <w:pPr>
-        <w:pStyle w:val="Prrafodelista"/>
+        <w:pStyle w:val="ListParagraph"/>
         <w:jc w:val="both"/>
         <w:rPr>
           <w:lang w:val="es-PE"/>
@@ -9561,7 +9527,7 @@
     </w:p>
     <w:p>
       <w:pPr>
-        <w:pStyle w:val="Prrafodelista"/>
+        <w:pStyle w:val="ListParagraph"/>
         <w:numPr>
           <w:ilvl w:val="0"/>
           <w:numId w:val="17"/>
@@ -9581,35 +9547,7 @@
         <w:rPr>
           <w:lang w:val="es-PE"/>
         </w:rPr>
-        <w:t xml:space="preserve">estión y entrega de </w:t>
-      </w:r>
-      <w:proofErr w:type="spellStart"/>
-      <w:r>
-        <w:rPr>
-          <w:lang w:val="es-PE"/>
-        </w:rPr>
-        <w:t>release</w:t>
-      </w:r>
-      <w:proofErr w:type="spellEnd"/>
-      <w:r>
-        <w:rPr>
-          <w:lang w:val="es-PE"/>
-        </w:rPr>
-        <w:t xml:space="preserve"> del software se encarga de la construcción y gestión del </w:t>
-      </w:r>
-      <w:proofErr w:type="spellStart"/>
-      <w:r>
-        <w:rPr>
-          <w:lang w:val="es-PE"/>
-        </w:rPr>
-        <w:t>release</w:t>
-      </w:r>
-      <w:proofErr w:type="spellEnd"/>
-      <w:r>
-        <w:rPr>
-          <w:lang w:val="es-PE"/>
-        </w:rPr>
-        <w:t xml:space="preserve"> del software, combina datos de configuración para crear los ejecutables de software, empaquetarlos y entregarlos al cliente, es por ese motivo que esta actividad está relacionada con la actividad de despliegue. </w:t>
+        <w:t xml:space="preserve">estión y entrega de release del software se encarga de la construcción y gestión del release del software, combina datos de configuración para crear los ejecutables de software, empaquetarlos y entregarlos al cliente, es por ese motivo que esta actividad está relacionada con la actividad de despliegue. </w:t>
       </w:r>
     </w:p>
     <w:p>
@@ -9628,7 +9566,7 @@
     </w:p>
     <w:p>
       <w:pPr>
-        <w:pStyle w:val="Prrafodelista"/>
+        <w:pStyle w:val="ListParagraph"/>
         <w:numPr>
           <w:ilvl w:val="1"/>
           <w:numId w:val="1"/>
@@ -9644,7 +9582,7 @@
           <w:szCs w:val="24"/>
         </w:rPr>
       </w:pPr>
-      <w:bookmarkStart w:id="12" w:name="_Toc513010548"/>
+      <w:bookmarkStart w:id="11" w:name="_Toc513010548"/>
       <w:r>
         <w:rPr>
           <w:b/>
@@ -9654,11 +9592,11 @@
         <w:lastRenderedPageBreak/>
         <w:t>Roles</w:t>
       </w:r>
-      <w:bookmarkEnd w:id="12"/>
+      <w:bookmarkEnd w:id="11"/>
     </w:p>
     <w:tbl>
       <w:tblPr>
-        <w:tblStyle w:val="Tablaconcuadrcula"/>
+        <w:tblStyle w:val="TableGrid"/>
         <w:tblW w:w="8647" w:type="dxa"/>
         <w:tblInd w:w="279" w:type="dxa"/>
         <w:tblLook w:val="04A0" w:firstRow="1" w:lastRow="0" w:firstColumn="1" w:lastColumn="0" w:noHBand="0" w:noVBand="1"/>
@@ -10115,7 +10053,7 @@
     </w:p>
     <w:p>
       <w:pPr>
-        <w:pStyle w:val="Prrafodelista"/>
+        <w:pStyle w:val="ListParagraph"/>
         <w:numPr>
           <w:ilvl w:val="1"/>
           <w:numId w:val="1"/>
@@ -10131,7 +10069,7 @@
           <w:szCs w:val="24"/>
         </w:rPr>
       </w:pPr>
-      <w:bookmarkStart w:id="13" w:name="_Toc513010549"/>
+      <w:bookmarkStart w:id="12" w:name="_Toc513010549"/>
       <w:r>
         <w:rPr>
           <w:b/>
@@ -10141,7 +10079,7 @@
         <w:lastRenderedPageBreak/>
         <w:t>Políticas, directrices y procedimientos</w:t>
       </w:r>
-      <w:bookmarkEnd w:id="13"/>
+      <w:bookmarkEnd w:id="12"/>
     </w:p>
     <w:p>
       <w:pPr>
@@ -10160,7 +10098,7 @@
     </w:p>
     <w:p>
       <w:pPr>
-        <w:pStyle w:val="Prrafodelista"/>
+        <w:pStyle w:val="ListParagraph"/>
         <w:numPr>
           <w:ilvl w:val="0"/>
           <w:numId w:val="14"/>
@@ -10179,7 +10117,7 @@
     </w:p>
     <w:p>
       <w:pPr>
-        <w:pStyle w:val="Prrafodelista"/>
+        <w:pStyle w:val="ListParagraph"/>
         <w:numPr>
           <w:ilvl w:val="0"/>
           <w:numId w:val="14"/>
@@ -10198,7 +10136,7 @@
     </w:p>
     <w:p>
       <w:pPr>
-        <w:pStyle w:val="Prrafodelista"/>
+        <w:pStyle w:val="ListParagraph"/>
         <w:numPr>
           <w:ilvl w:val="0"/>
           <w:numId w:val="14"/>
@@ -10217,7 +10155,7 @@
     </w:p>
     <w:p>
       <w:pPr>
-        <w:pStyle w:val="Prrafodelista"/>
+        <w:pStyle w:val="ListParagraph"/>
         <w:numPr>
           <w:ilvl w:val="0"/>
           <w:numId w:val="14"/>
@@ -10242,7 +10180,7 @@
     </w:p>
     <w:p>
       <w:pPr>
-        <w:pStyle w:val="Prrafodelista"/>
+        <w:pStyle w:val="ListParagraph"/>
         <w:numPr>
           <w:ilvl w:val="0"/>
           <w:numId w:val="14"/>
@@ -10261,7 +10199,7 @@
     </w:p>
     <w:p>
       <w:pPr>
-        <w:pStyle w:val="Prrafodelista"/>
+        <w:pStyle w:val="ListParagraph"/>
         <w:numPr>
           <w:ilvl w:val="1"/>
           <w:numId w:val="1"/>
@@ -10277,7 +10215,7 @@
           <w:szCs w:val="24"/>
         </w:rPr>
       </w:pPr>
-      <w:bookmarkStart w:id="14" w:name="_Toc513010550"/>
+      <w:bookmarkStart w:id="13" w:name="_Toc513010550"/>
       <w:r>
         <w:rPr>
           <w:b/>
@@ -10286,7 +10224,7 @@
         </w:rPr>
         <w:t>Herramientas, entorno e infraestructura</w:t>
       </w:r>
-      <w:bookmarkEnd w:id="14"/>
+      <w:bookmarkEnd w:id="13"/>
     </w:p>
     <w:p>
       <w:pPr>
@@ -10299,7 +10237,7 @@
     </w:p>
     <w:p>
       <w:pPr>
-        <w:pStyle w:val="Prrafodelista"/>
+        <w:pStyle w:val="ListParagraph"/>
         <w:numPr>
           <w:ilvl w:val="2"/>
           <w:numId w:val="1"/>
@@ -10314,7 +10252,7 @@
           <w:szCs w:val="24"/>
         </w:rPr>
       </w:pPr>
-      <w:bookmarkStart w:id="15" w:name="_Toc513010551"/>
+      <w:bookmarkStart w:id="14" w:name="_Toc513010551"/>
       <w:r>
         <w:rPr>
           <w:b/>
@@ -10323,7 +10261,7 @@
         </w:rPr>
         <w:t>Repositorio de gestión de código fuente</w:t>
       </w:r>
-      <w:bookmarkEnd w:id="15"/>
+      <w:bookmarkEnd w:id="14"/>
     </w:p>
     <w:p>
       <w:pPr>
@@ -10364,7 +10302,7 @@
     </w:p>
     <w:p>
       <w:pPr>
-        <w:pStyle w:val="Prrafodelista"/>
+        <w:pStyle w:val="ListParagraph"/>
         <w:numPr>
           <w:ilvl w:val="2"/>
           <w:numId w:val="1"/>
@@ -10379,7 +10317,7 @@
           <w:szCs w:val="24"/>
         </w:rPr>
       </w:pPr>
-      <w:bookmarkStart w:id="16" w:name="_Toc513010552"/>
+      <w:bookmarkStart w:id="15" w:name="_Toc513010552"/>
       <w:r>
         <w:rPr>
           <w:b/>
@@ -10388,7 +10326,7 @@
         </w:rPr>
         <w:t>Servidor de Integración Continua</w:t>
       </w:r>
-      <w:bookmarkEnd w:id="16"/>
+      <w:bookmarkEnd w:id="15"/>
     </w:p>
     <w:p>
       <w:pPr>
@@ -10422,15 +10360,7 @@
       </w:r>
       <w:proofErr w:type="spellEnd"/>
       <w:r>
-        <w:t xml:space="preserve">, se </w:t>
-      </w:r>
-      <w:proofErr w:type="gramStart"/>
-      <w:r>
-        <w:t>actualizara</w:t>
-      </w:r>
-      <w:proofErr w:type="gramEnd"/>
-      <w:r>
-        <w:t xml:space="preserve"> el servidor de producción mediante la utilización de las ramas de </w:t>
+        <w:t xml:space="preserve">, se actualizara el servidor de producción mediante la utilización de las ramas de </w:t>
       </w:r>
       <w:proofErr w:type="spellStart"/>
       <w:r>
@@ -10455,7 +10385,7 @@
     </w:p>
     <w:p>
       <w:pPr>
-        <w:pStyle w:val="Prrafodelista"/>
+        <w:pStyle w:val="ListParagraph"/>
         <w:numPr>
           <w:ilvl w:val="2"/>
           <w:numId w:val="1"/>
@@ -10470,7 +10400,7 @@
           <w:szCs w:val="24"/>
         </w:rPr>
       </w:pPr>
-      <w:bookmarkStart w:id="17" w:name="_Toc513010553"/>
+      <w:bookmarkStart w:id="16" w:name="_Toc513010553"/>
       <w:r>
         <w:rPr>
           <w:b/>
@@ -10479,7 +10409,7 @@
         </w:rPr>
         <w:t>Sistema de documentación</w:t>
       </w:r>
-      <w:bookmarkEnd w:id="17"/>
+      <w:bookmarkEnd w:id="16"/>
     </w:p>
     <w:p>
       <w:pPr>
@@ -10520,6 +10450,12 @@
         <w:rPr>
           <w:i/>
         </w:rPr>
+        <w:t xml:space="preserve">Fig2. </w:t>
+      </w:r>
+      <w:r>
+        <w:rPr>
+          <w:i/>
+        </w:rPr>
         <w:t>Arquitectura del servidor de integración continua</w:t>
       </w:r>
     </w:p>
@@ -10537,7 +10473,7 @@
           <w:noProof/>
           <w:sz w:val="24"/>
           <w:szCs w:val="24"/>
-          <w:lang w:eastAsia="es-ES"/>
+          <w:lang w:val="en-US"/>
         </w:rPr>
         <w:drawing>
           <wp:inline distT="0" distB="0" distL="0" distR="0" wp14:anchorId="692C1D58" wp14:editId="5C6EB1FA">
@@ -10615,7 +10551,7 @@
     </w:p>
     <w:p>
       <w:pPr>
-        <w:pStyle w:val="Prrafodelista"/>
+        <w:pStyle w:val="ListParagraph"/>
         <w:numPr>
           <w:ilvl w:val="2"/>
           <w:numId w:val="1"/>
@@ -10630,7 +10566,7 @@
           <w:szCs w:val="24"/>
         </w:rPr>
       </w:pPr>
-      <w:bookmarkStart w:id="18" w:name="_Toc513010554"/>
+      <w:bookmarkStart w:id="17" w:name="_Toc513010554"/>
       <w:r>
         <w:rPr>
           <w:b/>
@@ -10639,7 +10575,7 @@
         </w:rPr>
         <w:t>Calendario</w:t>
       </w:r>
-      <w:bookmarkEnd w:id="18"/>
+      <w:bookmarkEnd w:id="17"/>
     </w:p>
     <w:p>
       <w:pPr>
@@ -10688,7 +10624,20 @@
     </w:p>
     <w:p>
       <w:pPr>
-        <w:pStyle w:val="Prrafodelista"/>
+        <w:rPr>
+          <w:lang w:val="es-ES_tradnl" w:eastAsia="es-ES_tradnl"/>
+        </w:rPr>
+      </w:pPr>
+      <w:r>
+        <w:rPr>
+          <w:lang w:val="es-ES_tradnl" w:eastAsia="es-ES_tradnl"/>
+        </w:rPr>
+        <w:br w:type="page"/>
+      </w:r>
+    </w:p>
+    <w:p>
+      <w:pPr>
+        <w:pStyle w:val="ListParagraph"/>
         <w:numPr>
           <w:ilvl w:val="2"/>
           <w:numId w:val="1"/>
@@ -10703,20 +10652,21 @@
           <w:szCs w:val="24"/>
         </w:rPr>
       </w:pPr>
-      <w:bookmarkStart w:id="19" w:name="_Toc513010555"/>
+      <w:bookmarkStart w:id="18" w:name="_Toc513010555"/>
       <w:r>
         <w:rPr>
           <w:b/>
           <w:sz w:val="24"/>
           <w:szCs w:val="24"/>
         </w:rPr>
+        <w:lastRenderedPageBreak/>
         <w:t>Cronograma de actividades para la gestión de la configuración</w:t>
       </w:r>
-      <w:bookmarkEnd w:id="19"/>
+      <w:bookmarkEnd w:id="18"/>
     </w:p>
     <w:p>
       <w:pPr>
-        <w:pStyle w:val="Prrafodelista"/>
+        <w:pStyle w:val="ListParagraph"/>
         <w:spacing w:after="160" w:line="240" w:lineRule="auto"/>
         <w:ind w:left="1080"/>
         <w:contextualSpacing w:val="0"/>
@@ -10977,7 +10927,6 @@
                 <w:szCs w:val="24"/>
                 <w:lang w:eastAsia="es-ES_tradnl"/>
               </w:rPr>
-              <w:lastRenderedPageBreak/>
               <w:t>1.</w:t>
             </w:r>
           </w:p>
@@ -12805,6 +12754,7 @@
                 <w:color w:val="000000"/>
                 <w:lang w:eastAsia="es-ES_tradnl"/>
               </w:rPr>
+              <w:lastRenderedPageBreak/>
               <w:t>4</w:t>
             </w:r>
           </w:p>
@@ -13099,7 +13049,6 @@
                 <w:color w:val="000000"/>
                 <w:lang w:eastAsia="es-ES_tradnl"/>
               </w:rPr>
-              <w:lastRenderedPageBreak/>
               <w:t>6</w:t>
             </w:r>
           </w:p>
@@ -13429,7 +13378,7 @@
     </w:p>
     <w:p>
       <w:pPr>
-        <w:pStyle w:val="Prrafodelista"/>
+        <w:pStyle w:val="ListParagraph"/>
         <w:numPr>
           <w:ilvl w:val="2"/>
           <w:numId w:val="1"/>
@@ -13444,7 +13393,7 @@
           <w:szCs w:val="24"/>
         </w:rPr>
       </w:pPr>
-      <w:bookmarkStart w:id="20" w:name="_Toc513010556"/>
+      <w:bookmarkStart w:id="19" w:name="_Toc513010556"/>
       <w:r>
         <w:rPr>
           <w:b/>
@@ -13453,7 +13402,7 @@
         </w:rPr>
         <w:t>Cronograma de hitos</w:t>
       </w:r>
-      <w:bookmarkEnd w:id="20"/>
+      <w:bookmarkEnd w:id="19"/>
     </w:p>
     <w:tbl>
       <w:tblPr>
@@ -14045,6 +13994,7 @@
                 <w:color w:val="000000"/>
                 <w:lang w:val="es-ES_tradnl" w:eastAsia="es-ES_tradnl"/>
               </w:rPr>
+              <w:lastRenderedPageBreak/>
               <w:t>Auditoria de la configuración</w:t>
             </w:r>
           </w:p>
@@ -14219,9 +14169,8 @@
       <w:r>
         <w:rPr>
           <w:noProof/>
-          <w:lang w:eastAsia="es-ES"/>
-        </w:rPr>
-        <w:lastRenderedPageBreak/>
+          <w:lang w:val="en-US"/>
+        </w:rPr>
         <w:drawing>
           <wp:inline distT="0" distB="0" distL="0" distR="0" wp14:anchorId="642153A3" wp14:editId="1223C135">
             <wp:extent cx="5889289" cy="1793174"/>
@@ -14258,6 +14207,41 @@
           </wp:inline>
         </w:drawing>
       </w:r>
+    </w:p>
+    <w:p>
+      <w:pPr>
+        <w:ind w:left="360"/>
+        <w:jc w:val="both"/>
+        <w:rPr>
+          <w:i/>
+          <w:lang w:val="es-ES_tradnl" w:eastAsia="es-ES_tradnl"/>
+        </w:rPr>
+      </w:pPr>
+      <w:r>
+        <w:rPr>
+          <w:i/>
+          <w:lang w:val="es-ES_tradnl" w:eastAsia="es-ES_tradnl"/>
+        </w:rPr>
+        <w:t>Fig3. Cronogra</w:t>
+      </w:r>
+      <w:bookmarkStart w:id="20" w:name="_GoBack"/>
+      <w:bookmarkEnd w:id="20"/>
+      <w:r>
+        <w:rPr>
+          <w:i/>
+          <w:lang w:val="es-ES_tradnl" w:eastAsia="es-ES_tradnl"/>
+        </w:rPr>
+        <w:t>ma del plan de gestión de la configuración</w:t>
+      </w:r>
+    </w:p>
+    <w:p>
+      <w:pPr>
+        <w:ind w:left="360"/>
+        <w:jc w:val="both"/>
+        <w:rPr>
+          <w:lang w:val="es-ES_tradnl" w:eastAsia="es-ES_tradnl"/>
+        </w:rPr>
+      </w:pPr>
       <w:r>
         <w:rPr>
           <w:lang w:val="es-ES_tradnl" w:eastAsia="es-ES_tradnl"/>
@@ -14276,7 +14260,7 @@
     </w:p>
     <w:p>
       <w:pPr>
-        <w:pStyle w:val="Prrafodelista"/>
+        <w:pStyle w:val="ListParagraph"/>
         <w:numPr>
           <w:ilvl w:val="0"/>
           <w:numId w:val="1"/>
@@ -14304,7 +14288,7 @@
     </w:p>
     <w:p>
       <w:pPr>
-        <w:pStyle w:val="Prrafodelista"/>
+        <w:pStyle w:val="ListParagraph"/>
         <w:numPr>
           <w:ilvl w:val="1"/>
           <w:numId w:val="1"/>
@@ -14335,7 +14319,7 @@
     </w:p>
     <w:p>
       <w:pPr>
-        <w:pStyle w:val="Prrafodelista"/>
+        <w:pStyle w:val="ListParagraph"/>
         <w:numPr>
           <w:ilvl w:val="2"/>
           <w:numId w:val="1"/>
@@ -14383,7 +14367,7 @@
     </w:p>
     <w:tbl>
       <w:tblPr>
-        <w:tblStyle w:val="Tablaconcuadrcula"/>
+        <w:tblStyle w:val="TableGrid"/>
         <w:tblpPr w:leftFromText="141" w:rightFromText="141" w:vertAnchor="text" w:tblpXSpec="center" w:tblpY="1"/>
         <w:tblOverlap w:val="never"/>
         <w:tblW w:w="0" w:type="auto"/>
@@ -14465,7 +14449,7 @@
           </w:tcPr>
           <w:p>
             <w:pPr>
-              <w:pStyle w:val="Prrafodelista"/>
+              <w:pStyle w:val="ListParagraph"/>
               <w:numPr>
                 <w:ilvl w:val="0"/>
                 <w:numId w:val="20"/>
@@ -14495,7 +14479,7 @@
           </w:p>
           <w:p>
             <w:pPr>
-              <w:pStyle w:val="Prrafodelista"/>
+              <w:pStyle w:val="ListParagraph"/>
               <w:rPr>
                 <w:lang w:val="es-ES_tradnl"/>
               </w:rPr>
@@ -14516,7 +14500,7 @@
           </w:p>
           <w:p>
             <w:pPr>
-              <w:pStyle w:val="Prrafodelista"/>
+              <w:pStyle w:val="ListParagraph"/>
               <w:rPr>
                 <w:lang w:val="es-ES_tradnl"/>
               </w:rPr>
@@ -14550,7 +14534,7 @@
           </w:p>
           <w:p>
             <w:pPr>
-              <w:pStyle w:val="Prrafodelista"/>
+              <w:pStyle w:val="ListParagraph"/>
               <w:numPr>
                 <w:ilvl w:val="0"/>
                 <w:numId w:val="20"/>
@@ -14597,7 +14581,7 @@
           </w:p>
           <w:p>
             <w:pPr>
-              <w:pStyle w:val="Prrafodelista"/>
+              <w:pStyle w:val="ListParagraph"/>
               <w:rPr>
                 <w:b/>
                 <w:lang w:val="es-ES_tradnl"/>
@@ -14623,7 +14607,7 @@
           </w:p>
           <w:p>
             <w:pPr>
-              <w:pStyle w:val="Prrafodelista"/>
+              <w:pStyle w:val="ListParagraph"/>
               <w:rPr>
                 <w:lang w:val="es-ES_tradnl"/>
               </w:rPr>
@@ -14637,7 +14621,7 @@
           </w:p>
           <w:p>
             <w:pPr>
-              <w:pStyle w:val="Prrafodelista"/>
+              <w:pStyle w:val="ListParagraph"/>
               <w:rPr>
                 <w:b/>
                 <w:lang w:val="es-ES_tradnl"/>
@@ -14659,7 +14643,7 @@
           </w:p>
           <w:p>
             <w:pPr>
-              <w:pStyle w:val="Prrafodelista"/>
+              <w:pStyle w:val="ListParagraph"/>
               <w:rPr>
                 <w:b/>
                 <w:lang w:val="es-ES_tradnl"/>
@@ -14668,7 +14652,7 @@
           </w:p>
           <w:p>
             <w:pPr>
-              <w:pStyle w:val="Prrafodelista"/>
+              <w:pStyle w:val="ListParagraph"/>
               <w:numPr>
                 <w:ilvl w:val="0"/>
                 <w:numId w:val="20"/>
@@ -14688,7 +14672,7 @@
           </w:p>
           <w:p>
             <w:pPr>
-              <w:pStyle w:val="Prrafodelista"/>
+              <w:pStyle w:val="ListParagraph"/>
               <w:rPr>
                 <w:lang w:val="es-ES_tradnl"/>
               </w:rPr>
@@ -14738,15 +14722,15 @@
           </w:p>
           <w:p>
             <w:pPr>
-              <w:pStyle w:val="Prrafodelista"/>
-              <w:rPr>
-                <w:lang w:val="es-ES_tradnl"/>
-              </w:rPr>
-            </w:pPr>
-          </w:p>
-          <w:p>
-            <w:pPr>
-              <w:pStyle w:val="Prrafodelista"/>
+              <w:pStyle w:val="ListParagraph"/>
+              <w:rPr>
+                <w:lang w:val="es-ES_tradnl"/>
+              </w:rPr>
+            </w:pPr>
+          </w:p>
+          <w:p>
+            <w:pPr>
+              <w:pStyle w:val="ListParagraph"/>
               <w:numPr>
                 <w:ilvl w:val="0"/>
                 <w:numId w:val="20"/>
@@ -14773,7 +14757,7 @@
           </w:p>
           <w:p>
             <w:pPr>
-              <w:pStyle w:val="Prrafodelista"/>
+              <w:pStyle w:val="ListParagraph"/>
               <w:rPr>
                 <w:lang w:val="es-ES_tradnl"/>
               </w:rPr>
@@ -14799,7 +14783,7 @@
           </w:p>
           <w:p>
             <w:pPr>
-              <w:pStyle w:val="Prrafodelista"/>
+              <w:pStyle w:val="ListParagraph"/>
               <w:rPr>
                 <w:b/>
                 <w:lang w:val="es-ES_tradnl"/>
@@ -14814,7 +14798,7 @@
           </w:p>
           <w:p>
             <w:pPr>
-              <w:pStyle w:val="Prrafodelista"/>
+              <w:pStyle w:val="ListParagraph"/>
               <w:rPr>
                 <w:b/>
                 <w:lang w:val="es-ES_tradnl"/>
@@ -14850,7 +14834,7 @@
           </w:tcPr>
           <w:p>
             <w:pPr>
-              <w:pStyle w:val="Prrafodelista"/>
+              <w:pStyle w:val="ListParagraph"/>
               <w:numPr>
                 <w:ilvl w:val="0"/>
                 <w:numId w:val="20"/>
@@ -14868,15 +14852,15 @@
           </w:p>
           <w:p>
             <w:pPr>
-              <w:pStyle w:val="Prrafodelista"/>
-              <w:rPr>
-                <w:lang w:val="es-ES_tradnl"/>
-              </w:rPr>
-            </w:pPr>
-          </w:p>
-          <w:p>
-            <w:pPr>
-              <w:pStyle w:val="Prrafodelista"/>
+              <w:pStyle w:val="ListParagraph"/>
+              <w:rPr>
+                <w:lang w:val="es-ES_tradnl"/>
+              </w:rPr>
+            </w:pPr>
+          </w:p>
+          <w:p>
+            <w:pPr>
+              <w:pStyle w:val="ListParagraph"/>
               <w:rPr>
                 <w:b/>
                 <w:lang w:val="es-ES_tradnl"/>
@@ -14898,7 +14882,7 @@
           </w:p>
           <w:p>
             <w:pPr>
-              <w:pStyle w:val="Prrafodelista"/>
+              <w:pStyle w:val="ListParagraph"/>
               <w:rPr>
                 <w:b/>
                 <w:lang w:val="es-ES_tradnl"/>
@@ -14907,7 +14891,7 @@
           </w:p>
           <w:p>
             <w:pPr>
-              <w:pStyle w:val="Prrafodelista"/>
+              <w:pStyle w:val="ListParagraph"/>
               <w:numPr>
                 <w:ilvl w:val="0"/>
                 <w:numId w:val="20"/>
@@ -14927,7 +14911,7 @@
           </w:p>
           <w:p>
             <w:pPr>
-              <w:pStyle w:val="Prrafodelista"/>
+              <w:pStyle w:val="ListParagraph"/>
               <w:rPr>
                 <w:lang w:val="es-ES_tradnl"/>
               </w:rPr>
@@ -14966,7 +14950,7 @@
           </w:p>
           <w:p>
             <w:pPr>
-              <w:pStyle w:val="Prrafodelista"/>
+              <w:pStyle w:val="ListParagraph"/>
               <w:rPr>
                 <w:lang w:val="es-ES_tradnl"/>
               </w:rPr>
@@ -14992,15 +14976,15 @@
           </w:p>
           <w:p>
             <w:pPr>
-              <w:pStyle w:val="Prrafodelista"/>
-              <w:rPr>
-                <w:lang w:val="es-ES_tradnl"/>
-              </w:rPr>
-            </w:pPr>
-          </w:p>
-          <w:p>
-            <w:pPr>
-              <w:pStyle w:val="Prrafodelista"/>
+              <w:pStyle w:val="ListParagraph"/>
+              <w:rPr>
+                <w:lang w:val="es-ES_tradnl"/>
+              </w:rPr>
+            </w:pPr>
+          </w:p>
+          <w:p>
+            <w:pPr>
+              <w:pStyle w:val="ListParagraph"/>
               <w:rPr>
                 <w:lang w:val="es-ES_tradnl"/>
               </w:rPr>
@@ -15044,15 +15028,15 @@
           </w:p>
           <w:p>
             <w:pPr>
-              <w:pStyle w:val="Prrafodelista"/>
-              <w:rPr>
-                <w:lang w:val="es-ES_tradnl"/>
-              </w:rPr>
-            </w:pPr>
-          </w:p>
-          <w:p>
-            <w:pPr>
-              <w:pStyle w:val="Prrafodelista"/>
+              <w:pStyle w:val="ListParagraph"/>
+              <w:rPr>
+                <w:lang w:val="es-ES_tradnl"/>
+              </w:rPr>
+            </w:pPr>
+          </w:p>
+          <w:p>
+            <w:pPr>
+              <w:pStyle w:val="ListParagraph"/>
               <w:numPr>
                 <w:ilvl w:val="0"/>
                 <w:numId w:val="20"/>
@@ -15079,7 +15063,7 @@
           </w:p>
           <w:p>
             <w:pPr>
-              <w:pStyle w:val="Prrafodelista"/>
+              <w:pStyle w:val="ListParagraph"/>
               <w:rPr>
                 <w:lang w:val="es-ES_tradnl"/>
               </w:rPr>
@@ -15093,7 +15077,7 @@
           </w:p>
           <w:p>
             <w:pPr>
-              <w:pStyle w:val="Prrafodelista"/>
+              <w:pStyle w:val="ListParagraph"/>
               <w:rPr>
                 <w:b/>
                 <w:lang w:val="es-ES_tradnl"/>
@@ -15102,7 +15086,7 @@
           </w:p>
           <w:p>
             <w:pPr>
-              <w:pStyle w:val="Prrafodelista"/>
+              <w:pStyle w:val="ListParagraph"/>
               <w:rPr>
                 <w:lang w:val="es-ES_tradnl"/>
               </w:rPr>
@@ -15152,7 +15136,7 @@
           </w:p>
           <w:p>
             <w:pPr>
-              <w:pStyle w:val="Prrafodelista"/>
+              <w:pStyle w:val="ListParagraph"/>
               <w:rPr>
                 <w:b/>
                 <w:lang w:val="es-ES_tradnl"/>
@@ -15161,7 +15145,7 @@
           </w:p>
           <w:p>
             <w:pPr>
-              <w:pStyle w:val="Prrafodelista"/>
+              <w:pStyle w:val="ListParagraph"/>
               <w:numPr>
                 <w:ilvl w:val="0"/>
                 <w:numId w:val="20"/>
@@ -15188,7 +15172,7 @@
           </w:p>
           <w:p>
             <w:pPr>
-              <w:pStyle w:val="Prrafodelista"/>
+              <w:pStyle w:val="ListParagraph"/>
               <w:rPr>
                 <w:lang w:val="es-ES_tradnl"/>
               </w:rPr>
@@ -15232,15 +15216,15 @@
           </w:p>
           <w:p>
             <w:pPr>
-              <w:pStyle w:val="Prrafodelista"/>
-              <w:rPr>
-                <w:lang w:val="es-ES_tradnl"/>
-              </w:rPr>
-            </w:pPr>
-          </w:p>
-          <w:p>
-            <w:pPr>
-              <w:pStyle w:val="Prrafodelista"/>
+              <w:pStyle w:val="ListParagraph"/>
+              <w:rPr>
+                <w:lang w:val="es-ES_tradnl"/>
+              </w:rPr>
+            </w:pPr>
+          </w:p>
+          <w:p>
+            <w:pPr>
+              <w:pStyle w:val="ListParagraph"/>
               <w:rPr>
                 <w:lang w:val="es-ES_tradnl"/>
               </w:rPr>
@@ -15326,7 +15310,7 @@
           </w:tcPr>
           <w:p>
             <w:pPr>
-              <w:pStyle w:val="Prrafodelista"/>
+              <w:pStyle w:val="ListParagraph"/>
               <w:numPr>
                 <w:ilvl w:val="0"/>
                 <w:numId w:val="20"/>
@@ -15350,7 +15334,7 @@
           </w:p>
           <w:p>
             <w:pPr>
-              <w:pStyle w:val="Prrafodelista"/>
+              <w:pStyle w:val="ListParagraph"/>
               <w:rPr>
                 <w:lang w:val="es-ES_tradnl"/>
               </w:rPr>
@@ -15431,7 +15415,7 @@
     </w:p>
     <w:p>
       <w:pPr>
-        <w:pStyle w:val="Prrafodelista"/>
+        <w:pStyle w:val="ListParagraph"/>
         <w:numPr>
           <w:ilvl w:val="2"/>
           <w:numId w:val="1"/>
@@ -15479,7 +15463,7 @@
     </w:p>
     <w:tbl>
       <w:tblPr>
-        <w:tblStyle w:val="Tablaconcuadrcula"/>
+        <w:tblStyle w:val="TableGrid"/>
         <w:tblpPr w:leftFromText="141" w:rightFromText="141" w:vertAnchor="text" w:tblpXSpec="center" w:tblpY="1"/>
         <w:tblOverlap w:val="never"/>
         <w:tblW w:w="0" w:type="auto"/>
@@ -16937,7 +16921,7 @@
     </w:p>
     <w:p>
       <w:pPr>
-        <w:pStyle w:val="Prrafodelista"/>
+        <w:pStyle w:val="ListParagraph"/>
         <w:numPr>
           <w:ilvl w:val="2"/>
           <w:numId w:val="1"/>
@@ -16988,7 +16972,7 @@
     </w:p>
     <w:tbl>
       <w:tblPr>
-        <w:tblStyle w:val="Tablaconcuadrcula"/>
+        <w:tblStyle w:val="TableGrid"/>
         <w:tblpPr w:leftFromText="141" w:rightFromText="141" w:vertAnchor="text" w:tblpXSpec="center" w:tblpY="1"/>
         <w:tblOverlap w:val="never"/>
         <w:tblW w:w="0" w:type="auto"/>
@@ -18317,7 +18301,7 @@
 </file>
 
 <file path=word/endnotes.xml><?xml version="1.0" encoding="utf-8"?>
-<w:endnotes xmlns:wpc="http://schemas.microsoft.com/office/word/2010/wordprocessingCanvas" xmlns:cx="http://schemas.microsoft.com/office/drawing/2014/chartex" xmlns:cx1="http://schemas.microsoft.com/office/drawing/2015/9/8/chartex" xmlns:mc="http://schemas.openxmlformats.org/markup-compatibility/2006" xmlns:o="urn:schemas-microsoft-com:office:office" xmlns:r="http://schemas.openxmlformats.org/officeDocument/2006/relationships" xmlns:m="http://schemas.openxmlformats.org/officeDocument/2006/math" xmlns:v="urn:schemas-microsoft-com:vml" xmlns:wp14="http://schemas.microsoft.com/office/word/2010/wordprocessingDrawing" xmlns:wp="http://schemas.openxmlformats.org/drawingml/2006/wordprocessingDrawing" xmlns:w10="urn:schemas-microsoft-com:office:word" xmlns:w="http://schemas.openxmlformats.org/wordprocessingml/2006/main" xmlns:w14="http://schemas.microsoft.com/office/word/2010/wordml" xmlns:w15="http://schemas.microsoft.com/office/word/2012/wordml" xmlns:w16se="http://schemas.microsoft.com/office/word/2015/wordml/symex" xmlns:wpg="http://schemas.microsoft.com/office/word/2010/wordprocessingGroup" xmlns:wpi="http://schemas.microsoft.com/office/word/2010/wordprocessingInk" xmlns:wne="http://schemas.microsoft.com/office/word/2006/wordml" xmlns:wps="http://schemas.microsoft.com/office/word/2010/wordprocessingShape" mc:Ignorable="w14 w15 w16se wp14">
+<w:endnotes xmlns:wpc="http://schemas.microsoft.com/office/word/2010/wordprocessingCanvas" xmlns:mo="http://schemas.microsoft.com/office/mac/office/2008/main" xmlns:mc="http://schemas.openxmlformats.org/markup-compatibility/2006" xmlns:mv="urn:schemas-microsoft-com:mac:vml" xmlns:o="urn:schemas-microsoft-com:office:office" xmlns:r="http://schemas.openxmlformats.org/officeDocument/2006/relationships" xmlns:m="http://schemas.openxmlformats.org/officeDocument/2006/math" xmlns:v="urn:schemas-microsoft-com:vml" xmlns:wp14="http://schemas.microsoft.com/office/word/2010/wordprocessingDrawing" xmlns:wp="http://schemas.openxmlformats.org/drawingml/2006/wordprocessingDrawing" xmlns:w10="urn:schemas-microsoft-com:office:word" xmlns:w="http://schemas.openxmlformats.org/wordprocessingml/2006/main" xmlns:w14="http://schemas.microsoft.com/office/word/2010/wordml" xmlns:w15="http://schemas.microsoft.com/office/word/2012/wordml" xmlns:wpg="http://schemas.microsoft.com/office/word/2010/wordprocessingGroup" xmlns:wpi="http://schemas.microsoft.com/office/word/2010/wordprocessingInk" xmlns:wne="http://schemas.microsoft.com/office/word/2006/wordml" xmlns:wps="http://schemas.microsoft.com/office/word/2010/wordprocessingShape" mc:Ignorable="w14 w15 wp14">
   <w:endnote w:type="separator" w:id="-1">
     <w:p>
       <w:pPr>
@@ -18342,7 +18326,7 @@
 </file>
 
 <file path=word/footer1.xml><?xml version="1.0" encoding="utf-8"?>
-<w:ftr xmlns:wpc="http://schemas.microsoft.com/office/word/2010/wordprocessingCanvas" xmlns:cx="http://schemas.microsoft.com/office/drawing/2014/chartex" xmlns:cx1="http://schemas.microsoft.com/office/drawing/2015/9/8/chartex" xmlns:mc="http://schemas.openxmlformats.org/markup-compatibility/2006" xmlns:o="urn:schemas-microsoft-com:office:office" xmlns:r="http://schemas.openxmlformats.org/officeDocument/2006/relationships" xmlns:m="http://schemas.openxmlformats.org/officeDocument/2006/math" xmlns:v="urn:schemas-microsoft-com:vml" xmlns:wp14="http://schemas.microsoft.com/office/word/2010/wordprocessingDrawing" xmlns:wp="http://schemas.openxmlformats.org/drawingml/2006/wordprocessingDrawing" xmlns:w10="urn:schemas-microsoft-com:office:word" xmlns:w="http://schemas.openxmlformats.org/wordprocessingml/2006/main" xmlns:w14="http://schemas.microsoft.com/office/word/2010/wordml" xmlns:w15="http://schemas.microsoft.com/office/word/2012/wordml" xmlns:w16se="http://schemas.microsoft.com/office/word/2015/wordml/symex" xmlns:wpg="http://schemas.microsoft.com/office/word/2010/wordprocessingGroup" xmlns:wpi="http://schemas.microsoft.com/office/word/2010/wordprocessingInk" xmlns:wne="http://schemas.microsoft.com/office/word/2006/wordml" xmlns:wps="http://schemas.microsoft.com/office/word/2010/wordprocessingShape" mc:Ignorable="w14 w15 w16se wp14">
+<w:ftr xmlns:wpc="http://schemas.microsoft.com/office/word/2010/wordprocessingCanvas" xmlns:mo="http://schemas.microsoft.com/office/mac/office/2008/main" xmlns:mc="http://schemas.openxmlformats.org/markup-compatibility/2006" xmlns:mv="urn:schemas-microsoft-com:mac:vml" xmlns:o="urn:schemas-microsoft-com:office:office" xmlns:r="http://schemas.openxmlformats.org/officeDocument/2006/relationships" xmlns:m="http://schemas.openxmlformats.org/officeDocument/2006/math" xmlns:v="urn:schemas-microsoft-com:vml" xmlns:wp14="http://schemas.microsoft.com/office/word/2010/wordprocessingDrawing" xmlns:wp="http://schemas.openxmlformats.org/drawingml/2006/wordprocessingDrawing" xmlns:w10="urn:schemas-microsoft-com:office:word" xmlns:w="http://schemas.openxmlformats.org/wordprocessingml/2006/main" xmlns:w14="http://schemas.microsoft.com/office/word/2010/wordml" xmlns:w15="http://schemas.microsoft.com/office/word/2012/wordml" xmlns:wpg="http://schemas.microsoft.com/office/word/2010/wordprocessingGroup" xmlns:wpi="http://schemas.microsoft.com/office/word/2010/wordprocessingInk" xmlns:wne="http://schemas.microsoft.com/office/word/2006/wordml" xmlns:wps="http://schemas.microsoft.com/office/word/2010/wordprocessingShape" mc:Ignorable="w14 w15 wp14">
   <w:tbl>
     <w:tblPr>
       <w:tblW w:w="5000" w:type="pct"/>
@@ -18363,7 +18347,7 @@
         </w:tcPr>
         <w:p>
           <w:pPr>
-            <w:pStyle w:val="Piedepgina"/>
+            <w:pStyle w:val="Footer"/>
             <w:jc w:val="right"/>
             <w:rPr>
               <w:b/>
@@ -18427,7 +18411,7 @@
               </w14:shadow>
               <w14:numForm w14:val="oldStyle"/>
             </w:rPr>
-            <w:t>17</w:t>
+            <w:t>13</w:t>
           </w:r>
           <w:r>
             <w:rPr>
@@ -18452,7 +18436,7 @@
         </w:tcPr>
         <w:p>
           <w:pPr>
-            <w:pStyle w:val="Piedepgina"/>
+            <w:pStyle w:val="Footer"/>
           </w:pPr>
         </w:p>
       </w:tc>
@@ -18460,19 +18444,19 @@
   </w:tbl>
   <w:p>
     <w:pPr>
-      <w:pStyle w:val="Piedepgina"/>
+      <w:pStyle w:val="Footer"/>
     </w:pPr>
   </w:p>
   <w:p>
     <w:pPr>
-      <w:pStyle w:val="Piedepgina"/>
+      <w:pStyle w:val="Footer"/>
     </w:pPr>
   </w:p>
 </w:ftr>
 </file>
 
 <file path=word/footnotes.xml><?xml version="1.0" encoding="utf-8"?>
-<w:footnotes xmlns:wpc="http://schemas.microsoft.com/office/word/2010/wordprocessingCanvas" xmlns:cx="http://schemas.microsoft.com/office/drawing/2014/chartex" xmlns:cx1="http://schemas.microsoft.com/office/drawing/2015/9/8/chartex" xmlns:mc="http://schemas.openxmlformats.org/markup-compatibility/2006" xmlns:o="urn:schemas-microsoft-com:office:office" xmlns:r="http://schemas.openxmlformats.org/officeDocument/2006/relationships" xmlns:m="http://schemas.openxmlformats.org/officeDocument/2006/math" xmlns:v="urn:schemas-microsoft-com:vml" xmlns:wp14="http://schemas.microsoft.com/office/word/2010/wordprocessingDrawing" xmlns:wp="http://schemas.openxmlformats.org/drawingml/2006/wordprocessingDrawing" xmlns:w10="urn:schemas-microsoft-com:office:word" xmlns:w="http://schemas.openxmlformats.org/wordprocessingml/2006/main" xmlns:w14="http://schemas.microsoft.com/office/word/2010/wordml" xmlns:w15="http://schemas.microsoft.com/office/word/2012/wordml" xmlns:w16se="http://schemas.microsoft.com/office/word/2015/wordml/symex" xmlns:wpg="http://schemas.microsoft.com/office/word/2010/wordprocessingGroup" xmlns:wpi="http://schemas.microsoft.com/office/word/2010/wordprocessingInk" xmlns:wne="http://schemas.microsoft.com/office/word/2006/wordml" xmlns:wps="http://schemas.microsoft.com/office/word/2010/wordprocessingShape" mc:Ignorable="w14 w15 w16se wp14">
+<w:footnotes xmlns:wpc="http://schemas.microsoft.com/office/word/2010/wordprocessingCanvas" xmlns:mo="http://schemas.microsoft.com/office/mac/office/2008/main" xmlns:mc="http://schemas.openxmlformats.org/markup-compatibility/2006" xmlns:mv="urn:schemas-microsoft-com:mac:vml" xmlns:o="urn:schemas-microsoft-com:office:office" xmlns:r="http://schemas.openxmlformats.org/officeDocument/2006/relationships" xmlns:m="http://schemas.openxmlformats.org/officeDocument/2006/math" xmlns:v="urn:schemas-microsoft-com:vml" xmlns:wp14="http://schemas.microsoft.com/office/word/2010/wordprocessingDrawing" xmlns:wp="http://schemas.openxmlformats.org/drawingml/2006/wordprocessingDrawing" xmlns:w10="urn:schemas-microsoft-com:office:word" xmlns:w="http://schemas.openxmlformats.org/wordprocessingml/2006/main" xmlns:w14="http://schemas.microsoft.com/office/word/2010/wordml" xmlns:w15="http://schemas.microsoft.com/office/word/2012/wordml" xmlns:wpg="http://schemas.microsoft.com/office/word/2010/wordprocessingGroup" xmlns:wpi="http://schemas.microsoft.com/office/word/2010/wordprocessingInk" xmlns:wne="http://schemas.microsoft.com/office/word/2006/wordml" xmlns:wps="http://schemas.microsoft.com/office/word/2010/wordprocessingShape" mc:Ignorable="w14 w15 wp14">
   <w:footnote w:type="separator" w:id="-1">
     <w:p>
       <w:pPr>
@@ -18497,7 +18481,7 @@
 </file>
 
 <file path=word/header1.xml><?xml version="1.0" encoding="utf-8"?>
-<w:hdr xmlns:wpc="http://schemas.microsoft.com/office/word/2010/wordprocessingCanvas" xmlns:cx="http://schemas.microsoft.com/office/drawing/2014/chartex" xmlns:cx1="http://schemas.microsoft.com/office/drawing/2015/9/8/chartex" xmlns:mc="http://schemas.openxmlformats.org/markup-compatibility/2006" xmlns:o="urn:schemas-microsoft-com:office:office" xmlns:r="http://schemas.openxmlformats.org/officeDocument/2006/relationships" xmlns:m="http://schemas.openxmlformats.org/officeDocument/2006/math" xmlns:v="urn:schemas-microsoft-com:vml" xmlns:wp14="http://schemas.microsoft.com/office/word/2010/wordprocessingDrawing" xmlns:wp="http://schemas.openxmlformats.org/drawingml/2006/wordprocessingDrawing" xmlns:w10="urn:schemas-microsoft-com:office:word" xmlns:w="http://schemas.openxmlformats.org/wordprocessingml/2006/main" xmlns:w14="http://schemas.microsoft.com/office/word/2010/wordml" xmlns:w15="http://schemas.microsoft.com/office/word/2012/wordml" xmlns:w16se="http://schemas.microsoft.com/office/word/2015/wordml/symex" xmlns:wpg="http://schemas.microsoft.com/office/word/2010/wordprocessingGroup" xmlns:wpi="http://schemas.microsoft.com/office/word/2010/wordprocessingInk" xmlns:wne="http://schemas.microsoft.com/office/word/2006/wordml" xmlns:wps="http://schemas.microsoft.com/office/word/2010/wordprocessingShape" mc:Ignorable="w14 w15 w16se wp14">
+<w:hdr xmlns:wpc="http://schemas.microsoft.com/office/word/2010/wordprocessingCanvas" xmlns:mo="http://schemas.microsoft.com/office/mac/office/2008/main" xmlns:mc="http://schemas.openxmlformats.org/markup-compatibility/2006" xmlns:mv="urn:schemas-microsoft-com:mac:vml" xmlns:o="urn:schemas-microsoft-com:office:office" xmlns:r="http://schemas.openxmlformats.org/officeDocument/2006/relationships" xmlns:m="http://schemas.openxmlformats.org/officeDocument/2006/math" xmlns:v="urn:schemas-microsoft-com:vml" xmlns:wp14="http://schemas.microsoft.com/office/word/2010/wordprocessingDrawing" xmlns:wp="http://schemas.openxmlformats.org/drawingml/2006/wordprocessingDrawing" xmlns:w10="urn:schemas-microsoft-com:office:word" xmlns:w="http://schemas.openxmlformats.org/wordprocessingml/2006/main" xmlns:w14="http://schemas.microsoft.com/office/word/2010/wordml" xmlns:w15="http://schemas.microsoft.com/office/word/2012/wordml" xmlns:wpg="http://schemas.microsoft.com/office/word/2010/wordprocessingGroup" xmlns:wpi="http://schemas.microsoft.com/office/word/2010/wordprocessingInk" xmlns:wne="http://schemas.microsoft.com/office/word/2006/wordml" xmlns:wps="http://schemas.microsoft.com/office/word/2010/wordprocessingShape" mc:Ignorable="w14 w15 wp14">
   <w:tbl>
     <w:tblPr>
       <w:tblW w:w="5055" w:type="pct"/>
@@ -18527,7 +18511,7 @@
         </w:tcPr>
         <w:p>
           <w:pPr>
-            <w:pStyle w:val="Encabezado"/>
+            <w:pStyle w:val="Header"/>
             <w:jc w:val="right"/>
             <w:rPr>
               <w:color w:val="76923C" w:themeColor="accent3" w:themeShade="BF"/>
@@ -18617,7 +18601,7 @@
             </w:tcPr>
             <w:p>
               <w:pPr>
-                <w:pStyle w:val="Encabezado"/>
+                <w:pStyle w:val="Header"/>
                 <w:rPr>
                   <w:color w:val="FFFFFF" w:themeColor="background1"/>
                 </w:rPr>
@@ -18636,15 +18620,15 @@
   </w:tbl>
   <w:p>
     <w:pPr>
-      <w:pStyle w:val="Encabezado"/>
+      <w:pStyle w:val="Header"/>
     </w:pPr>
   </w:p>
 </w:hdr>
 </file>
 
 <file path=word/numbering.xml><?xml version="1.0" encoding="utf-8"?>
-<w:numbering xmlns:wpc="http://schemas.microsoft.com/office/word/2010/wordprocessingCanvas" xmlns:cx="http://schemas.microsoft.com/office/drawing/2014/chartex" xmlns:cx1="http://schemas.microsoft.com/office/drawing/2015/9/8/chartex" xmlns:mc="http://schemas.openxmlformats.org/markup-compatibility/2006" xmlns:o="urn:schemas-microsoft-com:office:office" xmlns:r="http://schemas.openxmlformats.org/officeDocument/2006/relationships" xmlns:m="http://schemas.openxmlformats.org/officeDocument/2006/math" xmlns:v="urn:schemas-microsoft-com:vml" xmlns:wp14="http://schemas.microsoft.com/office/word/2010/wordprocessingDrawing" xmlns:wp="http://schemas.openxmlformats.org/drawingml/2006/wordprocessingDrawing" xmlns:w10="urn:schemas-microsoft-com:office:word" xmlns:w="http://schemas.openxmlformats.org/wordprocessingml/2006/main" xmlns:w14="http://schemas.microsoft.com/office/word/2010/wordml" xmlns:w15="http://schemas.microsoft.com/office/word/2012/wordml" xmlns:w16se="http://schemas.microsoft.com/office/word/2015/wordml/symex" xmlns:wpg="http://schemas.microsoft.com/office/word/2010/wordprocessingGroup" xmlns:wpi="http://schemas.microsoft.com/office/word/2010/wordprocessingInk" xmlns:wne="http://schemas.microsoft.com/office/word/2006/wordml" xmlns:wps="http://schemas.microsoft.com/office/word/2010/wordprocessingShape" mc:Ignorable="w14 w15 w16se wp14">
-  <w:abstractNum w:abstractNumId="0" w15:restartNumberingAfterBreak="0">
+<w:numbering xmlns:wpc="http://schemas.microsoft.com/office/word/2010/wordprocessingCanvas" xmlns:mo="http://schemas.microsoft.com/office/mac/office/2008/main" xmlns:mc="http://schemas.openxmlformats.org/markup-compatibility/2006" xmlns:mv="urn:schemas-microsoft-com:mac:vml" xmlns:o="urn:schemas-microsoft-com:office:office" xmlns:r="http://schemas.openxmlformats.org/officeDocument/2006/relationships" xmlns:m="http://schemas.openxmlformats.org/officeDocument/2006/math" xmlns:v="urn:schemas-microsoft-com:vml" xmlns:wp14="http://schemas.microsoft.com/office/word/2010/wordprocessingDrawing" xmlns:wp="http://schemas.openxmlformats.org/drawingml/2006/wordprocessingDrawing" xmlns:w10="urn:schemas-microsoft-com:office:word" xmlns:w="http://schemas.openxmlformats.org/wordprocessingml/2006/main" xmlns:w14="http://schemas.microsoft.com/office/word/2010/wordml" xmlns:w15="http://schemas.microsoft.com/office/word/2012/wordml" xmlns:wpg="http://schemas.microsoft.com/office/word/2010/wordprocessingGroup" xmlns:wpi="http://schemas.microsoft.com/office/word/2010/wordprocessingInk" xmlns:wne="http://schemas.microsoft.com/office/word/2006/wordml" xmlns:wps="http://schemas.microsoft.com/office/word/2010/wordprocessingShape" mc:Ignorable="w14 w15 wp14">
+  <w:abstractNum w:abstractNumId="0">
     <w:nsid w:val="01066A0F"/>
     <w:multiLevelType w:val="hybridMultilevel"/>
     <w:tmpl w:val="314A6DD6"/>
@@ -18757,7 +18741,7 @@
       </w:rPr>
     </w:lvl>
   </w:abstractNum>
-  <w:abstractNum w:abstractNumId="1" w15:restartNumberingAfterBreak="0">
+  <w:abstractNum w:abstractNumId="1">
     <w:nsid w:val="05E24D7A"/>
     <w:multiLevelType w:val="hybridMultilevel"/>
     <w:tmpl w:val="FA924DA2"/>
@@ -18870,7 +18854,7 @@
       </w:rPr>
     </w:lvl>
   </w:abstractNum>
-  <w:abstractNum w:abstractNumId="2" w15:restartNumberingAfterBreak="0">
+  <w:abstractNum w:abstractNumId="2">
     <w:nsid w:val="0A7306F0"/>
     <w:multiLevelType w:val="hybridMultilevel"/>
     <w:tmpl w:val="AF12D370"/>
@@ -18983,7 +18967,7 @@
       </w:rPr>
     </w:lvl>
   </w:abstractNum>
-  <w:abstractNum w:abstractNumId="3" w15:restartNumberingAfterBreak="0">
+  <w:abstractNum w:abstractNumId="3">
     <w:nsid w:val="0DB642B9"/>
     <w:multiLevelType w:val="hybridMultilevel"/>
     <w:tmpl w:val="C5F6E948"/>
@@ -19072,7 +19056,7 @@
       </w:pPr>
     </w:lvl>
   </w:abstractNum>
-  <w:abstractNum w:abstractNumId="4" w15:restartNumberingAfterBreak="0">
+  <w:abstractNum w:abstractNumId="4">
     <w:nsid w:val="16696B03"/>
     <w:multiLevelType w:val="hybridMultilevel"/>
     <w:tmpl w:val="3014D53A"/>
@@ -19185,7 +19169,7 @@
       </w:rPr>
     </w:lvl>
   </w:abstractNum>
-  <w:abstractNum w:abstractNumId="5" w15:restartNumberingAfterBreak="0">
+  <w:abstractNum w:abstractNumId="5">
     <w:nsid w:val="25991F61"/>
     <w:multiLevelType w:val="hybridMultilevel"/>
     <w:tmpl w:val="1748696A"/>
@@ -19298,7 +19282,7 @@
       </w:rPr>
     </w:lvl>
   </w:abstractNum>
-  <w:abstractNum w:abstractNumId="6" w15:restartNumberingAfterBreak="0">
+  <w:abstractNum w:abstractNumId="6">
     <w:nsid w:val="28575903"/>
     <w:multiLevelType w:val="hybridMultilevel"/>
     <w:tmpl w:val="23DAA81A"/>
@@ -19411,7 +19395,7 @@
       </w:rPr>
     </w:lvl>
   </w:abstractNum>
-  <w:abstractNum w:abstractNumId="7" w15:restartNumberingAfterBreak="0">
+  <w:abstractNum w:abstractNumId="7">
     <w:nsid w:val="28EB751D"/>
     <w:multiLevelType w:val="hybridMultilevel"/>
     <w:tmpl w:val="6512E468"/>
@@ -19524,7 +19508,7 @@
       </w:rPr>
     </w:lvl>
   </w:abstractNum>
-  <w:abstractNum w:abstractNumId="8" w15:restartNumberingAfterBreak="0">
+  <w:abstractNum w:abstractNumId="8">
     <w:nsid w:val="3153713E"/>
     <w:multiLevelType w:val="hybridMultilevel"/>
     <w:tmpl w:val="5AC24464"/>
@@ -19637,7 +19621,7 @@
       </w:rPr>
     </w:lvl>
   </w:abstractNum>
-  <w:abstractNum w:abstractNumId="9" w15:restartNumberingAfterBreak="0">
+  <w:abstractNum w:abstractNumId="9">
     <w:nsid w:val="34FC61C6"/>
     <w:multiLevelType w:val="hybridMultilevel"/>
     <w:tmpl w:val="26248C80"/>
@@ -19750,7 +19734,7 @@
       </w:rPr>
     </w:lvl>
   </w:abstractNum>
-  <w:abstractNum w:abstractNumId="10" w15:restartNumberingAfterBreak="0">
+  <w:abstractNum w:abstractNumId="10">
     <w:nsid w:val="382101CD"/>
     <w:multiLevelType w:val="hybridMultilevel"/>
     <w:tmpl w:val="8FECC13A"/>
@@ -19863,7 +19847,7 @@
       </w:rPr>
     </w:lvl>
   </w:abstractNum>
-  <w:abstractNum w:abstractNumId="11" w15:restartNumberingAfterBreak="0">
+  <w:abstractNum w:abstractNumId="11">
     <w:nsid w:val="3AAE65C0"/>
     <w:multiLevelType w:val="hybridMultilevel"/>
     <w:tmpl w:val="AA260042"/>
@@ -19976,7 +19960,7 @@
       </w:rPr>
     </w:lvl>
   </w:abstractNum>
-  <w:abstractNum w:abstractNumId="12" w15:restartNumberingAfterBreak="0">
+  <w:abstractNum w:abstractNumId="12">
     <w:nsid w:val="3DCA262F"/>
     <w:multiLevelType w:val="hybridMultilevel"/>
     <w:tmpl w:val="305C85C8"/>
@@ -20089,7 +20073,7 @@
       </w:rPr>
     </w:lvl>
   </w:abstractNum>
-  <w:abstractNum w:abstractNumId="13" w15:restartNumberingAfterBreak="0">
+  <w:abstractNum w:abstractNumId="13">
     <w:nsid w:val="41505E4D"/>
     <w:multiLevelType w:val="hybridMultilevel"/>
     <w:tmpl w:val="180A8448"/>
@@ -20202,7 +20186,7 @@
       </w:rPr>
     </w:lvl>
   </w:abstractNum>
-  <w:abstractNum w:abstractNumId="14" w15:restartNumberingAfterBreak="0">
+  <w:abstractNum w:abstractNumId="14">
     <w:nsid w:val="47EE32C4"/>
     <w:multiLevelType w:val="hybridMultilevel"/>
     <w:tmpl w:val="00286864"/>
@@ -20316,7 +20300,7 @@
       </w:rPr>
     </w:lvl>
   </w:abstractNum>
-  <w:abstractNum w:abstractNumId="15" w15:restartNumberingAfterBreak="0">
+  <w:abstractNum w:abstractNumId="15">
     <w:nsid w:val="4BB94767"/>
     <w:multiLevelType w:val="hybridMultilevel"/>
     <w:tmpl w:val="F1E8E3CE"/>
@@ -20429,7 +20413,7 @@
       </w:rPr>
     </w:lvl>
   </w:abstractNum>
-  <w:abstractNum w:abstractNumId="16" w15:restartNumberingAfterBreak="0">
+  <w:abstractNum w:abstractNumId="16">
     <w:nsid w:val="599C0BB6"/>
     <w:multiLevelType w:val="hybridMultilevel"/>
     <w:tmpl w:val="2C9844EC"/>
@@ -20542,7 +20526,7 @@
       </w:rPr>
     </w:lvl>
   </w:abstractNum>
-  <w:abstractNum w:abstractNumId="17" w15:restartNumberingAfterBreak="0">
+  <w:abstractNum w:abstractNumId="17">
     <w:nsid w:val="60F2639D"/>
     <w:multiLevelType w:val="multilevel"/>
     <w:tmpl w:val="39480AD8"/>
@@ -20663,7 +20647,7 @@
       </w:rPr>
     </w:lvl>
   </w:abstractNum>
-  <w:abstractNum w:abstractNumId="18" w15:restartNumberingAfterBreak="0">
+  <w:abstractNum w:abstractNumId="18">
     <w:nsid w:val="773E4749"/>
     <w:multiLevelType w:val="hybridMultilevel"/>
     <w:tmpl w:val="13BC8B8C"/>
@@ -20776,7 +20760,7 @@
       </w:rPr>
     </w:lvl>
   </w:abstractNum>
-  <w:abstractNum w:abstractNumId="19" w15:restartNumberingAfterBreak="0">
+  <w:abstractNum w:abstractNumId="19">
     <w:nsid w:val="7D562882"/>
     <w:multiLevelType w:val="hybridMultilevel"/>
     <w:tmpl w:val="098EF424"/>
@@ -20930,7 +20914,7 @@
 </file>
 
 <file path=word/styles.xml><?xml version="1.0" encoding="utf-8"?>
-<w:styles xmlns:mc="http://schemas.openxmlformats.org/markup-compatibility/2006" xmlns:r="http://schemas.openxmlformats.org/officeDocument/2006/relationships" xmlns:w="http://schemas.openxmlformats.org/wordprocessingml/2006/main" xmlns:w14="http://schemas.microsoft.com/office/word/2010/wordml" xmlns:w15="http://schemas.microsoft.com/office/word/2012/wordml" xmlns:w16se="http://schemas.microsoft.com/office/word/2015/wordml/symex" mc:Ignorable="w14 w15 w16se">
+<w:styles xmlns:mc="http://schemas.openxmlformats.org/markup-compatibility/2006" xmlns:r="http://schemas.openxmlformats.org/officeDocument/2006/relationships" xmlns:w="http://schemas.openxmlformats.org/wordprocessingml/2006/main" xmlns:w14="http://schemas.microsoft.com/office/word/2010/wordml" xmlns:w15="http://schemas.microsoft.com/office/word/2012/wordml" mc:Ignorable="w14 w15">
   <w:docDefaults>
     <w:rPrDefault>
       <w:rPr>
@@ -20946,7 +20930,7 @@
       </w:pPr>
     </w:pPrDefault>
   </w:docDefaults>
-  <w:latentStyles w:defLockedState="0" w:defUIPriority="99" w:defSemiHidden="0" w:defUnhideWhenUsed="0" w:defQFormat="0" w:count="371">
+  <w:latentStyles w:defLockedState="0" w:defUIPriority="99" w:defSemiHidden="0" w:defUnhideWhenUsed="0" w:defQFormat="0" w:count="380">
     <w:lsdException w:name="Normal" w:uiPriority="0" w:qFormat="1"/>
     <w:lsdException w:name="heading 1" w:uiPriority="9" w:qFormat="1"/>
     <w:lsdException w:name="heading 2" w:semiHidden="1" w:uiPriority="9" w:unhideWhenUsed="1" w:qFormat="1"/>
@@ -21327,11 +21311,11 @@
       <w:lang w:val="es-ES"/>
     </w:rPr>
   </w:style>
-  <w:style w:type="paragraph" w:styleId="Ttulo1">
+  <w:style w:type="paragraph" w:styleId="Heading1">
     <w:name w:val="heading 1"/>
     <w:basedOn w:val="Normal"/>
     <w:next w:val="Normal"/>
-    <w:link w:val="Ttulo1Car"/>
+    <w:link w:val="Heading1Char"/>
     <w:uiPriority w:val="9"/>
     <w:qFormat/>
     <w:rsid w:val="00713C0C"/>
@@ -21350,11 +21334,11 @@
       <w:szCs w:val="28"/>
     </w:rPr>
   </w:style>
-  <w:style w:type="paragraph" w:styleId="Ttulo2">
+  <w:style w:type="paragraph" w:styleId="Heading2">
     <w:name w:val="heading 2"/>
     <w:basedOn w:val="Normal"/>
     <w:next w:val="Normal"/>
-    <w:link w:val="Ttulo2Car"/>
+    <w:link w:val="Heading2Char"/>
     <w:uiPriority w:val="9"/>
     <w:unhideWhenUsed/>
     <w:qFormat/>
@@ -21372,11 +21356,11 @@
       <w:szCs w:val="26"/>
     </w:rPr>
   </w:style>
-  <w:style w:type="paragraph" w:styleId="Ttulo3">
+  <w:style w:type="paragraph" w:styleId="Heading3">
     <w:name w:val="heading 3"/>
     <w:basedOn w:val="Normal"/>
     <w:next w:val="Normal"/>
-    <w:link w:val="Ttulo3Car"/>
+    <w:link w:val="Heading3Char"/>
     <w:uiPriority w:val="9"/>
     <w:semiHidden/>
     <w:unhideWhenUsed/>
@@ -21395,13 +21379,13 @@
       <w:color w:val="4F81BD" w:themeColor="accent1"/>
     </w:rPr>
   </w:style>
-  <w:style w:type="character" w:default="1" w:styleId="Fuentedeprrafopredeter">
+  <w:style w:type="character" w:default="1" w:styleId="DefaultParagraphFont">
     <w:name w:val="Default Paragraph Font"/>
     <w:uiPriority w:val="1"/>
     <w:semiHidden/>
     <w:unhideWhenUsed/>
   </w:style>
-  <w:style w:type="table" w:default="1" w:styleId="Tablanormal">
+  <w:style w:type="table" w:default="1" w:styleId="TableNormal">
     <w:name w:val="Normal Table"/>
     <w:uiPriority w:val="99"/>
     <w:semiHidden/>
@@ -21416,15 +21400,15 @@
       </w:tblCellMar>
     </w:tblPr>
   </w:style>
-  <w:style w:type="numbering" w:default="1" w:styleId="Sinlista">
+  <w:style w:type="numbering" w:default="1" w:styleId="NoList">
     <w:name w:val="No List"/>
     <w:uiPriority w:val="99"/>
     <w:semiHidden/>
     <w:unhideWhenUsed/>
   </w:style>
-  <w:style w:type="paragraph" w:styleId="Sinespaciado">
+  <w:style w:type="paragraph" w:styleId="NoSpacing">
     <w:name w:val="No Spacing"/>
-    <w:link w:val="SinespaciadoCar"/>
+    <w:link w:val="NoSpacingChar"/>
     <w:uiPriority w:val="1"/>
     <w:qFormat/>
     <w:rsid w:val="00FE681D"/>
@@ -21436,10 +21420,10 @@
       <w:lang w:eastAsia="es-PE"/>
     </w:rPr>
   </w:style>
-  <w:style w:type="character" w:customStyle="1" w:styleId="SinespaciadoCar">
-    <w:name w:val="Sin espaciado Car"/>
-    <w:basedOn w:val="Fuentedeprrafopredeter"/>
-    <w:link w:val="Sinespaciado"/>
+  <w:style w:type="character" w:customStyle="1" w:styleId="NoSpacingChar">
+    <w:name w:val="No Spacing Char"/>
+    <w:basedOn w:val="DefaultParagraphFont"/>
+    <w:link w:val="NoSpacing"/>
     <w:uiPriority w:val="1"/>
     <w:rsid w:val="00FE681D"/>
     <w:rPr>
@@ -21447,10 +21431,10 @@
       <w:lang w:eastAsia="es-PE"/>
     </w:rPr>
   </w:style>
-  <w:style w:type="paragraph" w:styleId="Textodeglobo">
+  <w:style w:type="paragraph" w:styleId="BalloonText">
     <w:name w:val="Balloon Text"/>
     <w:basedOn w:val="Normal"/>
-    <w:link w:val="TextodegloboCar"/>
+    <w:link w:val="BalloonTextChar"/>
     <w:uiPriority w:val="99"/>
     <w:semiHidden/>
     <w:unhideWhenUsed/>
@@ -21464,10 +21448,10 @@
       <w:szCs w:val="16"/>
     </w:rPr>
   </w:style>
-  <w:style w:type="character" w:customStyle="1" w:styleId="TextodegloboCar">
-    <w:name w:val="Texto de globo Car"/>
-    <w:basedOn w:val="Fuentedeprrafopredeter"/>
-    <w:link w:val="Textodeglobo"/>
+  <w:style w:type="character" w:customStyle="1" w:styleId="BalloonTextChar">
+    <w:name w:val="Balloon Text Char"/>
+    <w:basedOn w:val="DefaultParagraphFont"/>
+    <w:link w:val="BalloonText"/>
     <w:uiPriority w:val="99"/>
     <w:semiHidden/>
     <w:rsid w:val="00FE681D"/>
@@ -21478,7 +21462,7 @@
       <w:lang w:val="es-ES"/>
     </w:rPr>
   </w:style>
-  <w:style w:type="paragraph" w:styleId="Prrafodelista">
+  <w:style w:type="paragraph" w:styleId="ListParagraph">
     <w:name w:val="List Paragraph"/>
     <w:basedOn w:val="Normal"/>
     <w:uiPriority w:val="34"/>
@@ -21505,15 +21489,16 @@
       <w:lang w:val="es-PE" w:eastAsia="es-PE"/>
     </w:rPr>
   </w:style>
-  <w:style w:type="table" w:styleId="Tablaconcuadrcula">
+  <w:style w:type="table" w:styleId="TableGrid">
     <w:name w:val="Table Grid"/>
-    <w:basedOn w:val="Tablanormal"/>
+    <w:basedOn w:val="TableNormal"/>
     <w:uiPriority w:val="39"/>
     <w:rsid w:val="006B7AA9"/>
     <w:pPr>
       <w:spacing w:after="0" w:line="240" w:lineRule="auto"/>
     </w:pPr>
     <w:tblPr>
+      <w:tblInd w:w="0" w:type="dxa"/>
       <w:tblBorders>
         <w:top w:val="single" w:sz="4" w:space="0" w:color="auto"/>
         <w:left w:val="single" w:sz="4" w:space="0" w:color="auto"/>
@@ -21522,11 +21507,17 @@
         <w:insideH w:val="single" w:sz="4" w:space="0" w:color="auto"/>
         <w:insideV w:val="single" w:sz="4" w:space="0" w:color="auto"/>
       </w:tblBorders>
+      <w:tblCellMar>
+        <w:top w:w="0" w:type="dxa"/>
+        <w:left w:w="108" w:type="dxa"/>
+        <w:bottom w:w="0" w:type="dxa"/>
+        <w:right w:w="108" w:type="dxa"/>
+      </w:tblCellMar>
     </w:tblPr>
   </w:style>
-  <w:style w:type="table" w:styleId="Listaclara-nfasis3">
+  <w:style w:type="table" w:styleId="LightList-Accent3">
     <w:name w:val="Light List Accent 3"/>
-    <w:basedOn w:val="Tablanormal"/>
+    <w:basedOn w:val="TableNormal"/>
     <w:uiPriority w:val="61"/>
     <w:rsid w:val="00316531"/>
     <w:pPr>
@@ -21535,12 +21526,19 @@
     <w:tblPr>
       <w:tblStyleRowBandSize w:val="1"/>
       <w:tblStyleColBandSize w:val="1"/>
+      <w:tblInd w:w="0" w:type="dxa"/>
       <w:tblBorders>
         <w:top w:val="single" w:sz="8" w:space="0" w:color="9BBB59" w:themeColor="accent3"/>
         <w:left w:val="single" w:sz="8" w:space="0" w:color="9BBB59" w:themeColor="accent3"/>
         <w:bottom w:val="single" w:sz="8" w:space="0" w:color="9BBB59" w:themeColor="accent3"/>
         <w:right w:val="single" w:sz="8" w:space="0" w:color="9BBB59" w:themeColor="accent3"/>
       </w:tblBorders>
+      <w:tblCellMar>
+        <w:top w:w="0" w:type="dxa"/>
+        <w:left w:w="108" w:type="dxa"/>
+        <w:bottom w:w="0" w:type="dxa"/>
+        <w:right w:w="108" w:type="dxa"/>
+      </w:tblCellMar>
     </w:tblPr>
     <w:tblStylePr w:type="firstRow">
       <w:pPr>
@@ -21609,10 +21607,10 @@
       </w:tcPr>
     </w:tblStylePr>
   </w:style>
-  <w:style w:type="paragraph" w:styleId="Encabezado">
+  <w:style w:type="paragraph" w:styleId="Header">
     <w:name w:val="header"/>
     <w:basedOn w:val="Normal"/>
-    <w:link w:val="EncabezadoCar"/>
+    <w:link w:val="HeaderChar"/>
     <w:uiPriority w:val="99"/>
     <w:unhideWhenUsed/>
     <w:rsid w:val="00CC106A"/>
@@ -21624,20 +21622,20 @@
       <w:spacing w:after="0" w:line="240" w:lineRule="auto"/>
     </w:pPr>
   </w:style>
-  <w:style w:type="character" w:customStyle="1" w:styleId="EncabezadoCar">
-    <w:name w:val="Encabezado Car"/>
-    <w:basedOn w:val="Fuentedeprrafopredeter"/>
-    <w:link w:val="Encabezado"/>
+  <w:style w:type="character" w:customStyle="1" w:styleId="HeaderChar">
+    <w:name w:val="Header Char"/>
+    <w:basedOn w:val="DefaultParagraphFont"/>
+    <w:link w:val="Header"/>
     <w:uiPriority w:val="99"/>
     <w:rsid w:val="00CC106A"/>
     <w:rPr>
       <w:lang w:val="es-ES"/>
     </w:rPr>
   </w:style>
-  <w:style w:type="paragraph" w:styleId="Piedepgina">
+  <w:style w:type="paragraph" w:styleId="Footer">
     <w:name w:val="footer"/>
     <w:basedOn w:val="Normal"/>
-    <w:link w:val="PiedepginaCar"/>
+    <w:link w:val="FooterChar"/>
     <w:uiPriority w:val="99"/>
     <w:unhideWhenUsed/>
     <w:rsid w:val="00CC106A"/>
@@ -21649,19 +21647,19 @@
       <w:spacing w:after="0" w:line="240" w:lineRule="auto"/>
     </w:pPr>
   </w:style>
-  <w:style w:type="character" w:customStyle="1" w:styleId="PiedepginaCar">
-    <w:name w:val="Pie de página Car"/>
-    <w:basedOn w:val="Fuentedeprrafopredeter"/>
-    <w:link w:val="Piedepgina"/>
+  <w:style w:type="character" w:customStyle="1" w:styleId="FooterChar">
+    <w:name w:val="Footer Char"/>
+    <w:basedOn w:val="DefaultParagraphFont"/>
+    <w:link w:val="Footer"/>
     <w:uiPriority w:val="99"/>
     <w:rsid w:val="00CC106A"/>
     <w:rPr>
       <w:lang w:val="es-ES"/>
     </w:rPr>
   </w:style>
-  <w:style w:type="table" w:styleId="Sombreadoclaro-nfasis2">
+  <w:style w:type="table" w:styleId="LightShading-Accent2">
     <w:name w:val="Light Shading Accent 2"/>
-    <w:basedOn w:val="Tablanormal"/>
+    <w:basedOn w:val="TableNormal"/>
     <w:uiPriority w:val="60"/>
     <w:rsid w:val="00830762"/>
     <w:pPr>
@@ -21673,10 +21671,17 @@
     <w:tblPr>
       <w:tblStyleRowBandSize w:val="1"/>
       <w:tblStyleColBandSize w:val="1"/>
+      <w:tblInd w:w="0" w:type="dxa"/>
       <w:tblBorders>
         <w:top w:val="single" w:sz="8" w:space="0" w:color="C0504D" w:themeColor="accent2"/>
         <w:bottom w:val="single" w:sz="8" w:space="0" w:color="C0504D" w:themeColor="accent2"/>
       </w:tblBorders>
+      <w:tblCellMar>
+        <w:top w:w="0" w:type="dxa"/>
+        <w:left w:w="108" w:type="dxa"/>
+        <w:bottom w:w="0" w:type="dxa"/>
+        <w:right w:w="108" w:type="dxa"/>
+      </w:tblCellMar>
     </w:tblPr>
     <w:tblStylePr w:type="firstRow">
       <w:pPr>
@@ -21755,9 +21760,9 @@
       </w:tcPr>
     </w:tblStylePr>
   </w:style>
-  <w:style w:type="table" w:styleId="Cuadrculamedia1-nfasis2">
+  <w:style w:type="table" w:styleId="MediumGrid1-Accent2">
     <w:name w:val="Medium Grid 1 Accent 2"/>
-    <w:basedOn w:val="Tablanormal"/>
+    <w:basedOn w:val="TableNormal"/>
     <w:uiPriority w:val="67"/>
     <w:rsid w:val="00121D45"/>
     <w:pPr>
@@ -21766,6 +21771,7 @@
     <w:tblPr>
       <w:tblStyleRowBandSize w:val="1"/>
       <w:tblStyleColBandSize w:val="1"/>
+      <w:tblInd w:w="0" w:type="dxa"/>
       <w:tblBorders>
         <w:top w:val="single" w:sz="8" w:space="0" w:color="CF7B79" w:themeColor="accent2" w:themeTint="BF"/>
         <w:left w:val="single" w:sz="8" w:space="0" w:color="CF7B79" w:themeColor="accent2" w:themeTint="BF"/>
@@ -21774,6 +21780,12 @@
         <w:insideH w:val="single" w:sz="8" w:space="0" w:color="CF7B79" w:themeColor="accent2" w:themeTint="BF"/>
         <w:insideV w:val="single" w:sz="8" w:space="0" w:color="CF7B79" w:themeColor="accent2" w:themeTint="BF"/>
       </w:tblBorders>
+      <w:tblCellMar>
+        <w:top w:w="0" w:type="dxa"/>
+        <w:left w:w="108" w:type="dxa"/>
+        <w:bottom w:w="0" w:type="dxa"/>
+        <w:right w:w="108" w:type="dxa"/>
+      </w:tblCellMar>
     </w:tblPr>
     <w:tcPr>
       <w:shd w:val="clear" w:color="auto" w:fill="EFD3D2" w:themeFill="accent2" w:themeFillTint="3F"/>
@@ -21821,9 +21833,9 @@
       </w:tcPr>
     </w:tblStylePr>
   </w:style>
-  <w:style w:type="table" w:styleId="Listaclara-nfasis2">
+  <w:style w:type="table" w:styleId="LightList-Accent2">
     <w:name w:val="Light List Accent 2"/>
-    <w:basedOn w:val="Tablanormal"/>
+    <w:basedOn w:val="TableNormal"/>
     <w:uiPriority w:val="61"/>
     <w:rsid w:val="00121D45"/>
     <w:pPr>
@@ -21832,12 +21844,19 @@
     <w:tblPr>
       <w:tblStyleRowBandSize w:val="1"/>
       <w:tblStyleColBandSize w:val="1"/>
+      <w:tblInd w:w="0" w:type="dxa"/>
       <w:tblBorders>
         <w:top w:val="single" w:sz="8" w:space="0" w:color="C0504D" w:themeColor="accent2"/>
         <w:left w:val="single" w:sz="8" w:space="0" w:color="C0504D" w:themeColor="accent2"/>
         <w:bottom w:val="single" w:sz="8" w:space="0" w:color="C0504D" w:themeColor="accent2"/>
         <w:right w:val="single" w:sz="8" w:space="0" w:color="C0504D" w:themeColor="accent2"/>
       </w:tblBorders>
+      <w:tblCellMar>
+        <w:top w:w="0" w:type="dxa"/>
+        <w:left w:w="108" w:type="dxa"/>
+        <w:bottom w:w="0" w:type="dxa"/>
+        <w:right w:w="108" w:type="dxa"/>
+      </w:tblCellMar>
     </w:tblPr>
     <w:tblStylePr w:type="firstRow">
       <w:pPr>
@@ -21906,10 +21925,10 @@
       </w:tcPr>
     </w:tblStylePr>
   </w:style>
-  <w:style w:type="character" w:customStyle="1" w:styleId="Ttulo3Car">
-    <w:name w:val="Título 3 Car"/>
-    <w:basedOn w:val="Fuentedeprrafopredeter"/>
-    <w:link w:val="Ttulo3"/>
+  <w:style w:type="character" w:customStyle="1" w:styleId="Heading3Char">
+    <w:name w:val="Heading 3 Char"/>
+    <w:basedOn w:val="DefaultParagraphFont"/>
+    <w:link w:val="Heading3"/>
     <w:uiPriority w:val="9"/>
     <w:semiHidden/>
     <w:rsid w:val="00B2707E"/>
@@ -21921,10 +21940,10 @@
       <w:lang w:val="es-ES"/>
     </w:rPr>
   </w:style>
-  <w:style w:type="character" w:customStyle="1" w:styleId="Ttulo1Car">
-    <w:name w:val="Título 1 Car"/>
-    <w:basedOn w:val="Fuentedeprrafopredeter"/>
-    <w:link w:val="Ttulo1"/>
+  <w:style w:type="character" w:customStyle="1" w:styleId="Heading1Char">
+    <w:name w:val="Heading 1 Char"/>
+    <w:basedOn w:val="DefaultParagraphFont"/>
+    <w:link w:val="Heading1"/>
     <w:uiPriority w:val="9"/>
     <w:rsid w:val="00713C0C"/>
     <w:rPr>
@@ -21937,9 +21956,9 @@
       <w:lang w:val="es-ES"/>
     </w:rPr>
   </w:style>
-  <w:style w:type="paragraph" w:styleId="TtuloTDC">
+  <w:style w:type="paragraph" w:styleId="TOCHeading">
     <w:name w:val="TOC Heading"/>
-    <w:basedOn w:val="Ttulo1"/>
+    <w:basedOn w:val="Heading1"/>
     <w:next w:val="Normal"/>
     <w:uiPriority w:val="39"/>
     <w:unhideWhenUsed/>
@@ -21952,7 +21971,7 @@
       <w:lang w:val="es-PE" w:eastAsia="es-PE"/>
     </w:rPr>
   </w:style>
-  <w:style w:type="paragraph" w:styleId="TDC1">
+  <w:style w:type="paragraph" w:styleId="TOC1">
     <w:name w:val="toc 1"/>
     <w:basedOn w:val="Normal"/>
     <w:next w:val="Normal"/>
@@ -21970,9 +21989,9 @@
       <w:u w:val="single"/>
     </w:rPr>
   </w:style>
-  <w:style w:type="character" w:styleId="Hipervnculo">
+  <w:style w:type="character" w:styleId="Hyperlink">
     <w:name w:val="Hyperlink"/>
-    <w:basedOn w:val="Fuentedeprrafopredeter"/>
+    <w:basedOn w:val="DefaultParagraphFont"/>
     <w:uiPriority w:val="99"/>
     <w:unhideWhenUsed/>
     <w:rsid w:val="00713C0C"/>
@@ -21981,7 +22000,7 @@
       <w:u w:val="single"/>
     </w:rPr>
   </w:style>
-  <w:style w:type="paragraph" w:styleId="TDC2">
+  <w:style w:type="paragraph" w:styleId="TOC2">
     <w:name w:val="toc 2"/>
     <w:basedOn w:val="Normal"/>
     <w:next w:val="Normal"/>
@@ -21998,7 +22017,7 @@
       <w:smallCaps/>
     </w:rPr>
   </w:style>
-  <w:style w:type="paragraph" w:styleId="TDC3">
+  <w:style w:type="paragraph" w:styleId="TOC3">
     <w:name w:val="toc 3"/>
     <w:basedOn w:val="Normal"/>
     <w:next w:val="Normal"/>
@@ -22013,7 +22032,7 @@
       <w:smallCaps/>
     </w:rPr>
   </w:style>
-  <w:style w:type="paragraph" w:styleId="TDC4">
+  <w:style w:type="paragraph" w:styleId="TOC4">
     <w:name w:val="toc 4"/>
     <w:basedOn w:val="Normal"/>
     <w:next w:val="Normal"/>
@@ -22025,7 +22044,7 @@
       <w:spacing w:after="0"/>
     </w:pPr>
   </w:style>
-  <w:style w:type="paragraph" w:styleId="TDC5">
+  <w:style w:type="paragraph" w:styleId="TOC5">
     <w:name w:val="toc 5"/>
     <w:basedOn w:val="Normal"/>
     <w:next w:val="Normal"/>
@@ -22037,7 +22056,7 @@
       <w:spacing w:after="0"/>
     </w:pPr>
   </w:style>
-  <w:style w:type="paragraph" w:styleId="TDC6">
+  <w:style w:type="paragraph" w:styleId="TOC6">
     <w:name w:val="toc 6"/>
     <w:basedOn w:val="Normal"/>
     <w:next w:val="Normal"/>
@@ -22049,7 +22068,7 @@
       <w:spacing w:after="0"/>
     </w:pPr>
   </w:style>
-  <w:style w:type="paragraph" w:styleId="TDC7">
+  <w:style w:type="paragraph" w:styleId="TOC7">
     <w:name w:val="toc 7"/>
     <w:basedOn w:val="Normal"/>
     <w:next w:val="Normal"/>
@@ -22061,7 +22080,7 @@
       <w:spacing w:after="0"/>
     </w:pPr>
   </w:style>
-  <w:style w:type="paragraph" w:styleId="TDC8">
+  <w:style w:type="paragraph" w:styleId="TOC8">
     <w:name w:val="toc 8"/>
     <w:basedOn w:val="Normal"/>
     <w:next w:val="Normal"/>
@@ -22073,7 +22092,7 @@
       <w:spacing w:after="0"/>
     </w:pPr>
   </w:style>
-  <w:style w:type="paragraph" w:styleId="TDC9">
+  <w:style w:type="paragraph" w:styleId="TOC9">
     <w:name w:val="toc 9"/>
     <w:basedOn w:val="Normal"/>
     <w:next w:val="Normal"/>
@@ -22087,13 +22106,13 @@
   </w:style>
   <w:style w:type="character" w:customStyle="1" w:styleId="apple-converted-space">
     <w:name w:val="apple-converted-space"/>
-    <w:basedOn w:val="Fuentedeprrafopredeter"/>
+    <w:basedOn w:val="DefaultParagraphFont"/>
     <w:rsid w:val="000931C4"/>
   </w:style>
-  <w:style w:type="character" w:customStyle="1" w:styleId="Ttulo2Car">
-    <w:name w:val="Título 2 Car"/>
-    <w:basedOn w:val="Fuentedeprrafopredeter"/>
-    <w:link w:val="Ttulo2"/>
+  <w:style w:type="character" w:customStyle="1" w:styleId="Heading2Char">
+    <w:name w:val="Heading 2 Char"/>
+    <w:basedOn w:val="DefaultParagraphFont"/>
+    <w:link w:val="Heading2"/>
     <w:uiPriority w:val="9"/>
     <w:rsid w:val="008430CF"/>
     <w:rPr>
@@ -22104,10 +22123,10 @@
       <w:lang w:val="es-ES"/>
     </w:rPr>
   </w:style>
-  <w:style w:type="paragraph" w:styleId="Textonotapie">
+  <w:style w:type="paragraph" w:styleId="FootnoteText">
     <w:name w:val="footnote text"/>
     <w:basedOn w:val="Normal"/>
-    <w:link w:val="TextonotapieCar"/>
+    <w:link w:val="FootnoteTextChar"/>
     <w:uiPriority w:val="99"/>
     <w:rsid w:val="008430CF"/>
     <w:pPr>
@@ -22123,10 +22142,10 @@
       <w:lang w:val="es-PE" w:eastAsia="es-PE"/>
     </w:rPr>
   </w:style>
-  <w:style w:type="character" w:customStyle="1" w:styleId="TextonotapieCar">
-    <w:name w:val="Texto nota pie Car"/>
-    <w:basedOn w:val="Fuentedeprrafopredeter"/>
-    <w:link w:val="Textonotapie"/>
+  <w:style w:type="character" w:customStyle="1" w:styleId="FootnoteTextChar">
+    <w:name w:val="Footnote Text Char"/>
+    <w:basedOn w:val="DefaultParagraphFont"/>
+    <w:link w:val="FootnoteText"/>
     <w:uiPriority w:val="99"/>
     <w:rsid w:val="008430CF"/>
     <w:rPr>
@@ -22136,9 +22155,9 @@
       <w:lang w:eastAsia="es-PE"/>
     </w:rPr>
   </w:style>
-  <w:style w:type="character" w:styleId="MquinadeescribirHTML">
+  <w:style w:type="character" w:styleId="HTMLTypewriter">
     <w:name w:val="HTML Typewriter"/>
-    <w:basedOn w:val="Fuentedeprrafopredeter"/>
+    <w:basedOn w:val="DefaultParagraphFont"/>
     <w:uiPriority w:val="99"/>
     <w:semiHidden/>
     <w:unhideWhenUsed/>
@@ -22186,7 +22205,7 @@
   <w:style w:type="paragraph" w:customStyle="1" w:styleId="InfoBlue">
     <w:name w:val="InfoBlue"/>
     <w:basedOn w:val="Normal"/>
-    <w:next w:val="Textoindependiente"/>
+    <w:next w:val="BodyText"/>
     <w:rsid w:val="00F46D61"/>
     <w:pPr>
       <w:widowControl w:val="0"/>
@@ -22203,10 +22222,10 @@
       <w:lang w:val="en-US"/>
     </w:rPr>
   </w:style>
-  <w:style w:type="paragraph" w:styleId="Textoindependiente">
+  <w:style w:type="paragraph" w:styleId="BodyText">
     <w:name w:val="Body Text"/>
     <w:basedOn w:val="Normal"/>
-    <w:link w:val="TextoindependienteCar"/>
+    <w:link w:val="BodyTextChar"/>
     <w:uiPriority w:val="99"/>
     <w:semiHidden/>
     <w:unhideWhenUsed/>
@@ -22215,10 +22234,10 @@
       <w:spacing w:after="120"/>
     </w:pPr>
   </w:style>
-  <w:style w:type="character" w:customStyle="1" w:styleId="TextoindependienteCar">
-    <w:name w:val="Texto independiente Car"/>
-    <w:basedOn w:val="Fuentedeprrafopredeter"/>
-    <w:link w:val="Textoindependiente"/>
+  <w:style w:type="character" w:customStyle="1" w:styleId="BodyTextChar">
+    <w:name w:val="Body Text Char"/>
+    <w:basedOn w:val="DefaultParagraphFont"/>
+    <w:link w:val="BodyText"/>
     <w:uiPriority w:val="99"/>
     <w:semiHidden/>
     <w:rsid w:val="00F46D61"/>
@@ -22251,7 +22270,7 @@
   </w:style>
   <w:style w:type="character" w:customStyle="1" w:styleId="3oh-">
     <w:name w:val="_3oh-"/>
-    <w:basedOn w:val="Fuentedeprrafopredeter"/>
+    <w:basedOn w:val="DefaultParagraphFont"/>
     <w:rsid w:val="00BB4126"/>
   </w:style>
   <w:style w:type="paragraph" w:customStyle="1" w:styleId="Standard">
@@ -22303,9 +22322,9 @@
       <w:sz w:val="28"/>
     </w:rPr>
   </w:style>
-  <w:style w:type="table" w:styleId="Tablanormal2">
+  <w:style w:type="table" w:styleId="PlainTable2">
     <w:name w:val="Plain Table 2"/>
-    <w:basedOn w:val="Tablanormal"/>
+    <w:basedOn w:val="TableNormal"/>
     <w:uiPriority w:val="42"/>
     <w:rsid w:val="00B42009"/>
     <w:pPr>
@@ -22314,10 +22333,17 @@
     <w:tblPr>
       <w:tblStyleRowBandSize w:val="1"/>
       <w:tblStyleColBandSize w:val="1"/>
+      <w:tblInd w:w="0" w:type="dxa"/>
       <w:tblBorders>
         <w:top w:val="single" w:sz="4" w:space="0" w:color="7F7F7F" w:themeColor="text1" w:themeTint="80"/>
         <w:bottom w:val="single" w:sz="4" w:space="0" w:color="7F7F7F" w:themeColor="text1" w:themeTint="80"/>
       </w:tblBorders>
+      <w:tblCellMar>
+        <w:top w:w="0" w:type="dxa"/>
+        <w:left w:w="108" w:type="dxa"/>
+        <w:bottom w:w="0" w:type="dxa"/>
+        <w:right w:w="108" w:type="dxa"/>
+      </w:tblCellMar>
     </w:tblPr>
     <w:tblStylePr w:type="firstRow">
       <w:rPr>
@@ -22695,7 +22721,7 @@
 </file>
 
 <file path=customXml/itemProps2.xml><?xml version="1.0" encoding="utf-8"?>
-<ds:datastoreItem xmlns:ds="http://schemas.openxmlformats.org/officeDocument/2006/customXml" ds:itemID="{216DC36B-1E1E-4B91-99B8-30DBE5F06F60}">
+<ds:datastoreItem xmlns:ds="http://schemas.openxmlformats.org/officeDocument/2006/customXml" ds:itemID="{97F6559B-F33C-6C46-A023-54DB4AA80420}">
   <ds:schemaRefs>
     <ds:schemaRef ds:uri="http://schemas.openxmlformats.org/officeDocument/2006/bibliography"/>
   </ds:schemaRefs>

</xml_diff>

<commit_message>
Agrega definición de Librería de Desarrollo
</commit_message>
<xml_diff>
--- a/Documentos/PGC.docx
+++ b/Documentos/PGC.docx
@@ -19,13 +19,13 @@
         </w:rPr>
       </w:sdtEndPr>
       <w:sdtContent>
-        <w:bookmarkStart w:id="0" w:name="_Toc391325453" w:displacedByCustomXml="prev"/>
+        <w:bookmarkStart w:id="0" w:name="_Toc391715346" w:displacedByCustomXml="prev"/>
         <w:bookmarkEnd w:id="0" w:displacedByCustomXml="prev"/>
-        <w:bookmarkStart w:id="1" w:name="_Toc391714464" w:displacedByCustomXml="prev"/>
+        <w:bookmarkStart w:id="1" w:name="_Toc391714504" w:displacedByCustomXml="prev"/>
         <w:bookmarkEnd w:id="1" w:displacedByCustomXml="prev"/>
-        <w:bookmarkStart w:id="2" w:name="_Toc391714504" w:displacedByCustomXml="prev"/>
+        <w:bookmarkStart w:id="2" w:name="_Toc391714464" w:displacedByCustomXml="prev"/>
         <w:bookmarkEnd w:id="2" w:displacedByCustomXml="prev"/>
-        <w:bookmarkStart w:id="3" w:name="_Toc391715346" w:displacedByCustomXml="prev"/>
+        <w:bookmarkStart w:id="3" w:name="_Toc391325453" w:displacedByCustomXml="prev"/>
         <w:bookmarkEnd w:id="3" w:displacedByCustomXml="prev"/>
         <w:p>
           <w:pPr>
@@ -214,7 +214,7 @@
                   </wp:anchor>
                 </w:drawing>
               </mc:Choice>
-              <mc:Fallback xmlns:mo="http://schemas.microsoft.com/office/mac/office/2008/main" xmlns:mv="urn:schemas-microsoft-com:mac:vml">
+              <mc:Fallback xmlns:mv="urn:schemas-microsoft-com:mac:vml" xmlns:mo="http://schemas.microsoft.com/office/mac/office/2008/main">
                 <w:pict>
                   <v:rect w14:anchorId="12366E7F" id="3 Rectángulo" o:spid="_x0000_s1026" style="position:absolute;margin-left:-86pt;margin-top:-70.85pt;width:614.35pt;height:11in;z-index:-251667968;visibility:visible;mso-wrap-style:square;mso-width-percent:0;mso-wrap-distance-left:9pt;mso-wrap-distance-top:0;mso-wrap-distance-right:9pt;mso-wrap-distance-bottom:0;mso-position-horizontal:absolute;mso-position-horizontal-relative:text;mso-position-vertical:absolute;mso-position-vertical-relative:text;mso-width-percent:0;mso-width-relative:margin;v-text-anchor:middle" o:gfxdata="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" fillcolor="#1f497d [3215]" stroked="f" strokeweight="2pt"/>
                 </w:pict>
@@ -769,7 +769,17 @@
                                     <w:szCs w:val="28"/>
                                     <w:lang w:val="es-PE" w:eastAsia="es-PE"/>
                                   </w:rPr>
-                                  <w:t>5.0</w:t>
+                                  <w:t>5.</w:t>
+                                </w:r>
+                                <w:r>
+                                  <w:rPr>
+                                    <w:rFonts w:asciiTheme="majorHAnsi" w:hAnsiTheme="majorHAnsi"/>
+                                    <w:noProof/>
+                                    <w:sz w:val="28"/>
+                                    <w:szCs w:val="28"/>
+                                    <w:lang w:val="es-PE" w:eastAsia="es-PE"/>
+                                  </w:rPr>
+                                  <w:t>1</w:t>
                                 </w:r>
                               </w:p>
                             </w:txbxContent>
@@ -858,7 +868,17 @@
                               <w:szCs w:val="28"/>
                               <w:lang w:val="es-PE" w:eastAsia="es-PE"/>
                             </w:rPr>
-                            <w:t>5.0</w:t>
+                            <w:t>5.</w:t>
+                          </w:r>
+                          <w:r>
+                            <w:rPr>
+                              <w:rFonts w:asciiTheme="majorHAnsi" w:hAnsiTheme="majorHAnsi"/>
+                              <w:noProof/>
+                              <w:sz w:val="28"/>
+                              <w:szCs w:val="28"/>
+                              <w:lang w:val="es-PE" w:eastAsia="es-PE"/>
+                            </w:rPr>
+                            <w:t>1</w:t>
                           </w:r>
                         </w:p>
                       </w:txbxContent>
@@ -1676,7 +1696,14 @@
                     <w:sz w:val="22"/>
                     <w:szCs w:val="22"/>
                   </w:rPr>
-                  <w:t>5.0</w:t>
+                  <w:t>5.</w:t>
+                </w:r>
+                <w:r>
+                  <w:rPr>
+                    <w:sz w:val="22"/>
+                    <w:szCs w:val="22"/>
+                  </w:rPr>
+                  <w:t>1</w:t>
                 </w:r>
               </w:p>
             </w:tc>
@@ -1740,49 +1767,7 @@
                     <w:sz w:val="22"/>
                     <w:szCs w:val="22"/>
                   </w:rPr>
-                  <w:t>1</w:t>
-                </w:r>
-                <w:r>
-                  <w:rPr>
-                    <w:sz w:val="22"/>
-                    <w:szCs w:val="22"/>
-                  </w:rPr>
-                  <w:t>4</w:t>
-                </w:r>
-                <w:r>
-                  <w:rPr>
-                    <w:sz w:val="22"/>
-                    <w:szCs w:val="22"/>
-                  </w:rPr>
-                  <w:t>/</w:t>
-                </w:r>
-                <w:r>
-                  <w:rPr>
-                    <w:sz w:val="22"/>
-                    <w:szCs w:val="22"/>
-                  </w:rPr>
-                  <w:t>0</w:t>
-                </w:r>
-                <w:r>
-                  <w:rPr>
-                    <w:sz w:val="22"/>
-                    <w:szCs w:val="22"/>
-                  </w:rPr>
-                  <w:t>5</w:t>
-                </w:r>
-                <w:r>
-                  <w:rPr>
-                    <w:sz w:val="22"/>
-                    <w:szCs w:val="22"/>
-                  </w:rPr>
-                  <w:t>/201</w:t>
-                </w:r>
-                <w:r>
-                  <w:rPr>
-                    <w:sz w:val="22"/>
-                    <w:szCs w:val="22"/>
-                  </w:rPr>
-                  <w:t>8</w:t>
+                  <w:t>20/05/2018</w:t>
                 </w:r>
               </w:p>
             </w:tc>
@@ -5309,6 +5294,7 @@
                   <w:pStyle w:val="TableContents"/>
                   <w:jc w:val="center"/>
                   <w:rPr>
+                    <w:rFonts w:hint="eastAsia"/>
                     <w:sz w:val="22"/>
                     <w:szCs w:val="22"/>
                   </w:rPr>
@@ -5338,6 +5324,7 @@
                   <w:pStyle w:val="TableContents"/>
                   <w:jc w:val="center"/>
                   <w:rPr>
+                    <w:rFonts w:hint="eastAsia"/>
                     <w:sz w:val="22"/>
                     <w:szCs w:val="22"/>
                   </w:rPr>
@@ -5397,6 +5384,7 @@
                   <w:pStyle w:val="TableContents"/>
                   <w:jc w:val="center"/>
                   <w:rPr>
+                    <w:rFonts w:hint="eastAsia"/>
                     <w:sz w:val="22"/>
                     <w:szCs w:val="22"/>
                   </w:rPr>
@@ -5407,6 +5395,128 @@
                     <w:szCs w:val="22"/>
                   </w:rPr>
                   <w:t>14/05/2018</w:t>
+                </w:r>
+              </w:p>
+            </w:tc>
+          </w:tr>
+          <w:tr>
+            <w:tc>
+              <w:tcPr>
+                <w:tcW w:w="993" w:type="dxa"/>
+                <w:tcMar>
+                  <w:top w:w="55" w:type="dxa"/>
+                  <w:left w:w="55" w:type="dxa"/>
+                  <w:bottom w:w="55" w:type="dxa"/>
+                  <w:right w:w="55" w:type="dxa"/>
+                </w:tcMar>
+                <w:vAlign w:val="center"/>
+              </w:tcPr>
+              <w:p>
+                <w:pPr>
+                  <w:pStyle w:val="TableContents"/>
+                  <w:jc w:val="center"/>
+                  <w:rPr>
+                    <w:rFonts w:hint="eastAsia"/>
+                    <w:sz w:val="22"/>
+                    <w:szCs w:val="22"/>
+                  </w:rPr>
+                </w:pPr>
+                <w:r>
+                  <w:rPr>
+                    <w:sz w:val="22"/>
+                    <w:szCs w:val="22"/>
+                  </w:rPr>
+                  <w:t>5.1</w:t>
+                </w:r>
+              </w:p>
+            </w:tc>
+            <w:tc>
+              <w:tcPr>
+                <w:tcW w:w="3827" w:type="dxa"/>
+                <w:tcMar>
+                  <w:top w:w="55" w:type="dxa"/>
+                  <w:left w:w="55" w:type="dxa"/>
+                  <w:bottom w:w="55" w:type="dxa"/>
+                  <w:right w:w="55" w:type="dxa"/>
+                </w:tcMar>
+                <w:vAlign w:val="center"/>
+              </w:tcPr>
+              <w:p>
+                <w:pPr>
+                  <w:pStyle w:val="TableContents"/>
+                  <w:jc w:val="center"/>
+                  <w:rPr>
+                    <w:rFonts w:hint="eastAsia"/>
+                    <w:sz w:val="22"/>
+                    <w:szCs w:val="22"/>
+                  </w:rPr>
+                </w:pPr>
+                <w:r>
+                  <w:rPr>
+                    <w:sz w:val="22"/>
+                    <w:szCs w:val="22"/>
+                  </w:rPr>
+                  <w:t>Añade definición de librería de desarrollo</w:t>
+                </w:r>
+              </w:p>
+            </w:tc>
+            <w:tc>
+              <w:tcPr>
+                <w:tcW w:w="2268" w:type="dxa"/>
+                <w:tcMar>
+                  <w:top w:w="55" w:type="dxa"/>
+                  <w:left w:w="55" w:type="dxa"/>
+                  <w:bottom w:w="55" w:type="dxa"/>
+                  <w:right w:w="55" w:type="dxa"/>
+                </w:tcMar>
+                <w:vAlign w:val="center"/>
+              </w:tcPr>
+              <w:p>
+                <w:pPr>
+                  <w:pStyle w:val="TableContents"/>
+                  <w:jc w:val="center"/>
+                  <w:rPr>
+                    <w:rFonts w:hint="eastAsia"/>
+                    <w:sz w:val="22"/>
+                    <w:szCs w:val="22"/>
+                  </w:rPr>
+                </w:pPr>
+                <w:r>
+                  <w:rPr>
+                    <w:sz w:val="22"/>
+                    <w:szCs w:val="22"/>
+                  </w:rPr>
+                  <w:t>Jean Pierre Enríquez</w:t>
+                </w:r>
+              </w:p>
+            </w:tc>
+            <w:tc>
+              <w:tcPr>
+                <w:tcW w:w="1982" w:type="dxa"/>
+                <w:tcMar>
+                  <w:top w:w="55" w:type="dxa"/>
+                  <w:left w:w="55" w:type="dxa"/>
+                  <w:bottom w:w="55" w:type="dxa"/>
+                  <w:right w:w="55" w:type="dxa"/>
+                </w:tcMar>
+                <w:vAlign w:val="center"/>
+              </w:tcPr>
+              <w:p>
+                <w:pPr>
+                  <w:pStyle w:val="TableContents"/>
+                  <w:jc w:val="center"/>
+                  <w:rPr>
+                    <w:rFonts w:hint="eastAsia"/>
+                    <w:sz w:val="22"/>
+                    <w:szCs w:val="22"/>
+                  </w:rPr>
+                </w:pPr>
+                <w:r>
+                  <w:rPr>
+                    <w:sz w:val="22"/>
+                    <w:szCs w:val="22"/>
+                  </w:rPr>
+                  <w:t>20/05/2018</w:t>
                 </w:r>
               </w:p>
             </w:tc>
@@ -6080,6 +6190,7 @@
               <w:docPartUnique/>
             </w:docPartObj>
           </w:sdtPr>
+          <w:sdtEndPr/>
           <w:sdtContent>
             <w:p>
               <w:pPr>
@@ -6106,7 +6217,7 @@
                   <w:caps w:val="0"/>
                   <w:noProof/>
                   <w:u w:val="none"/>
-                  <w:lang w:eastAsia="es-ES"/>
+                  <w:lang w:val="en-US" w:eastAsia="ja-JP"/>
                 </w:rPr>
               </w:pPr>
               <w:r>
@@ -6118,7 +6229,7 @@
               <w:r>
                 <w:fldChar w:fldCharType="separate"/>
               </w:r>
-              <w:hyperlink w:anchor="_Toc513010541" w:history="1">
+              <w:hyperlink w:anchor="_Toc514604131" w:history="1">
                 <w:r>
                   <w:rPr>
                     <w:rStyle w:val="Hyperlink"/>
@@ -6134,7 +6245,7 @@
                     <w:caps w:val="0"/>
                     <w:noProof/>
                     <w:u w:val="none"/>
-                    <w:lang w:eastAsia="es-ES"/>
+                    <w:lang w:val="en-US" w:eastAsia="ja-JP"/>
                   </w:rPr>
                   <w:tab/>
                 </w:r>
@@ -6164,7 +6275,7 @@
                     <w:noProof/>
                     <w:webHidden/>
                   </w:rPr>
-                  <w:instrText xml:space="preserve"> PAGEREF _Toc513010541 \h </w:instrText>
+                  <w:instrText xml:space="preserve"> PAGEREF _Toc514604131 \h </w:instrText>
                 </w:r>
                 <w:r>
                   <w:rPr>
@@ -6184,7 +6295,7 @@
                     <w:noProof/>
                     <w:webHidden/>
                   </w:rPr>
-                  <w:t>4</w:t>
+                  <w:t>5</w:t>
                 </w:r>
                 <w:r>
                   <w:rPr>
@@ -6208,10 +6319,10 @@
                   <w:bCs w:val="0"/>
                   <w:smallCaps w:val="0"/>
                   <w:noProof/>
-                  <w:lang w:eastAsia="es-ES"/>
+                  <w:lang w:val="en-US" w:eastAsia="ja-JP"/>
                 </w:rPr>
               </w:pPr>
-              <w:hyperlink w:anchor="_Toc513010542" w:history="1">
+              <w:hyperlink w:anchor="_Toc514604132" w:history="1">
                 <w:r>
                   <w:rPr>
                     <w:rStyle w:val="Hyperlink"/>
@@ -6227,7 +6338,7 @@
                     <w:bCs w:val="0"/>
                     <w:smallCaps w:val="0"/>
                     <w:noProof/>
-                    <w:lang w:eastAsia="es-ES"/>
+                    <w:lang w:val="en-US" w:eastAsia="ja-JP"/>
                   </w:rPr>
                   <w:tab/>
                 </w:r>
@@ -6257,7 +6368,7 @@
                     <w:noProof/>
                     <w:webHidden/>
                   </w:rPr>
-                  <w:instrText xml:space="preserve"> PAGEREF _Toc513010542 \h </w:instrText>
+                  <w:instrText xml:space="preserve"> PAGEREF _Toc514604132 \h </w:instrText>
                 </w:r>
                 <w:r>
                   <w:rPr>
@@ -6277,7 +6388,7 @@
                     <w:noProof/>
                     <w:webHidden/>
                   </w:rPr>
-                  <w:t>4</w:t>
+                  <w:t>5</w:t>
                 </w:r>
                 <w:r>
                   <w:rPr>
@@ -6301,10 +6412,10 @@
                   <w:bCs w:val="0"/>
                   <w:smallCaps w:val="0"/>
                   <w:noProof/>
-                  <w:lang w:eastAsia="es-ES"/>
+                  <w:lang w:val="en-US" w:eastAsia="ja-JP"/>
                 </w:rPr>
               </w:pPr>
-              <w:hyperlink w:anchor="_Toc513010543" w:history="1">
+              <w:hyperlink w:anchor="_Toc514604133" w:history="1">
                 <w:r>
                   <w:rPr>
                     <w:rStyle w:val="Hyperlink"/>
@@ -6319,7 +6430,7 @@
                     <w:bCs w:val="0"/>
                     <w:smallCaps w:val="0"/>
                     <w:noProof/>
-                    <w:lang w:eastAsia="es-ES"/>
+                    <w:lang w:val="en-US" w:eastAsia="ja-JP"/>
                   </w:rPr>
                   <w:tab/>
                 </w:r>
@@ -6349,7 +6460,7 @@
                     <w:noProof/>
                     <w:webHidden/>
                   </w:rPr>
-                  <w:instrText xml:space="preserve"> PAGEREF _Toc513010543 \h </w:instrText>
+                  <w:instrText xml:space="preserve"> PAGEREF _Toc514604133 \h </w:instrText>
                 </w:r>
                 <w:r>
                   <w:rPr>
@@ -6369,7 +6480,7 @@
                     <w:noProof/>
                     <w:webHidden/>
                   </w:rPr>
-                  <w:t>5</w:t>
+                  <w:t>6</w:t>
                 </w:r>
                 <w:r>
                   <w:rPr>
@@ -6393,10 +6504,10 @@
                   <w:bCs w:val="0"/>
                   <w:smallCaps w:val="0"/>
                   <w:noProof/>
-                  <w:lang w:eastAsia="es-ES"/>
+                  <w:lang w:val="en-US" w:eastAsia="ja-JP"/>
                 </w:rPr>
               </w:pPr>
-              <w:hyperlink w:anchor="_Toc513010544" w:history="1">
+              <w:hyperlink w:anchor="_Toc514604134" w:history="1">
                 <w:r>
                   <w:rPr>
                     <w:rStyle w:val="Hyperlink"/>
@@ -6411,7 +6522,7 @@
                     <w:bCs w:val="0"/>
                     <w:smallCaps w:val="0"/>
                     <w:noProof/>
-                    <w:lang w:eastAsia="es-ES"/>
+                    <w:lang w:val="en-US" w:eastAsia="ja-JP"/>
                   </w:rPr>
                   <w:tab/>
                 </w:r>
@@ -6441,7 +6552,7 @@
                     <w:noProof/>
                     <w:webHidden/>
                   </w:rPr>
-                  <w:instrText xml:space="preserve"> PAGEREF _Toc513010544 \h </w:instrText>
+                  <w:instrText xml:space="preserve"> PAGEREF _Toc514604134 \h </w:instrText>
                 </w:r>
                 <w:r>
                   <w:rPr>
@@ -6461,7 +6572,7 @@
                     <w:noProof/>
                     <w:webHidden/>
                   </w:rPr>
-                  <w:t>5</w:t>
+                  <w:t>6</w:t>
                 </w:r>
                 <w:r>
                   <w:rPr>
@@ -6485,10 +6596,10 @@
                   <w:bCs w:val="0"/>
                   <w:smallCaps w:val="0"/>
                   <w:noProof/>
-                  <w:lang w:eastAsia="es-ES"/>
+                  <w:lang w:val="en-US" w:eastAsia="ja-JP"/>
                 </w:rPr>
               </w:pPr>
-              <w:hyperlink w:anchor="_Toc513010545" w:history="1">
+              <w:hyperlink w:anchor="_Toc514604135" w:history="1">
                 <w:r>
                   <w:rPr>
                     <w:rStyle w:val="Hyperlink"/>
@@ -6503,7 +6614,7 @@
                     <w:bCs w:val="0"/>
                     <w:smallCaps w:val="0"/>
                     <w:noProof/>
-                    <w:lang w:eastAsia="es-ES"/>
+                    <w:lang w:val="en-US" w:eastAsia="ja-JP"/>
                   </w:rPr>
                   <w:tab/>
                 </w:r>
@@ -6533,7 +6644,7 @@
                     <w:noProof/>
                     <w:webHidden/>
                   </w:rPr>
-                  <w:instrText xml:space="preserve"> PAGEREF _Toc513010545 \h </w:instrText>
+                  <w:instrText xml:space="preserve"> PAGEREF _Toc514604135 \h </w:instrText>
                 </w:r>
                 <w:r>
                   <w:rPr>
@@ -6553,7 +6664,7 @@
                     <w:noProof/>
                     <w:webHidden/>
                   </w:rPr>
-                  <w:t>5</w:t>
+                  <w:t>6</w:t>
                 </w:r>
                 <w:r>
                   <w:rPr>
@@ -6578,10 +6689,10 @@
                   <w:caps w:val="0"/>
                   <w:noProof/>
                   <w:u w:val="none"/>
-                  <w:lang w:eastAsia="es-ES"/>
+                  <w:lang w:val="en-US" w:eastAsia="ja-JP"/>
                 </w:rPr>
               </w:pPr>
-              <w:hyperlink w:anchor="_Toc513010546" w:history="1">
+              <w:hyperlink w:anchor="_Toc514604136" w:history="1">
                 <w:r>
                   <w:rPr>
                     <w:rStyle w:val="Hyperlink"/>
@@ -6597,7 +6708,7 @@
                     <w:caps w:val="0"/>
                     <w:noProof/>
                     <w:u w:val="none"/>
-                    <w:lang w:eastAsia="es-ES"/>
+                    <w:lang w:val="en-US" w:eastAsia="ja-JP"/>
                   </w:rPr>
                   <w:tab/>
                 </w:r>
@@ -6627,7 +6738,7 @@
                     <w:noProof/>
                     <w:webHidden/>
                   </w:rPr>
-                  <w:instrText xml:space="preserve"> PAGEREF _Toc513010546 \h </w:instrText>
+                  <w:instrText xml:space="preserve"> PAGEREF _Toc514604136 \h </w:instrText>
                 </w:r>
                 <w:r>
                   <w:rPr>
@@ -6647,7 +6758,7 @@
                     <w:noProof/>
                     <w:webHidden/>
                   </w:rPr>
-                  <w:t>6</w:t>
+                  <w:t>7</w:t>
                 </w:r>
                 <w:r>
                   <w:rPr>
@@ -6671,10 +6782,10 @@
                   <w:bCs w:val="0"/>
                   <w:smallCaps w:val="0"/>
                   <w:noProof/>
-                  <w:lang w:eastAsia="es-ES"/>
+                  <w:lang w:val="en-US" w:eastAsia="ja-JP"/>
                 </w:rPr>
               </w:pPr>
-              <w:hyperlink w:anchor="_Toc513010547" w:history="1">
+              <w:hyperlink w:anchor="_Toc514604137" w:history="1">
                 <w:r>
                   <w:rPr>
                     <w:rStyle w:val="Hyperlink"/>
@@ -6689,7 +6800,7 @@
                     <w:bCs w:val="0"/>
                     <w:smallCaps w:val="0"/>
                     <w:noProof/>
-                    <w:lang w:eastAsia="es-ES"/>
+                    <w:lang w:val="en-US" w:eastAsia="ja-JP"/>
                   </w:rPr>
                   <w:tab/>
                 </w:r>
@@ -6719,7 +6830,7 @@
                     <w:noProof/>
                     <w:webHidden/>
                   </w:rPr>
-                  <w:instrText xml:space="preserve"> PAGEREF _Toc513010547 \h </w:instrText>
+                  <w:instrText xml:space="preserve"> PAGEREF _Toc514604137 \h </w:instrText>
                 </w:r>
                 <w:r>
                   <w:rPr>
@@ -6739,7 +6850,7 @@
                     <w:noProof/>
                     <w:webHidden/>
                   </w:rPr>
-                  <w:t>6</w:t>
+                  <w:t>7</w:t>
                 </w:r>
                 <w:r>
                   <w:rPr>
@@ -6763,10 +6874,10 @@
                   <w:bCs w:val="0"/>
                   <w:smallCaps w:val="0"/>
                   <w:noProof/>
-                  <w:lang w:eastAsia="es-ES"/>
+                  <w:lang w:val="en-US" w:eastAsia="ja-JP"/>
                 </w:rPr>
               </w:pPr>
-              <w:hyperlink w:anchor="_Toc513010548" w:history="1">
+              <w:hyperlink w:anchor="_Toc514604138" w:history="1">
                 <w:r>
                   <w:rPr>
                     <w:rStyle w:val="Hyperlink"/>
@@ -6781,7 +6892,7 @@
                     <w:bCs w:val="0"/>
                     <w:smallCaps w:val="0"/>
                     <w:noProof/>
-                    <w:lang w:eastAsia="es-ES"/>
+                    <w:lang w:val="en-US" w:eastAsia="ja-JP"/>
                   </w:rPr>
                   <w:tab/>
                 </w:r>
@@ -6811,7 +6922,7 @@
                     <w:noProof/>
                     <w:webHidden/>
                   </w:rPr>
-                  <w:instrText xml:space="preserve"> PAGEREF _Toc513010548 \h </w:instrText>
+                  <w:instrText xml:space="preserve"> PAGEREF _Toc514604138 \h </w:instrText>
                 </w:r>
                 <w:r>
                   <w:rPr>
@@ -6831,7 +6942,7 @@
                     <w:noProof/>
                     <w:webHidden/>
                   </w:rPr>
-                  <w:t>8</w:t>
+                  <w:t>9</w:t>
                 </w:r>
                 <w:r>
                   <w:rPr>
@@ -6855,10 +6966,10 @@
                   <w:bCs w:val="0"/>
                   <w:smallCaps w:val="0"/>
                   <w:noProof/>
-                  <w:lang w:eastAsia="es-ES"/>
+                  <w:lang w:val="en-US" w:eastAsia="ja-JP"/>
                 </w:rPr>
               </w:pPr>
-              <w:hyperlink w:anchor="_Toc513010549" w:history="1">
+              <w:hyperlink w:anchor="_Toc514604139" w:history="1">
                 <w:r>
                   <w:rPr>
                     <w:rStyle w:val="Hyperlink"/>
@@ -6873,7 +6984,7 @@
                     <w:bCs w:val="0"/>
                     <w:smallCaps w:val="0"/>
                     <w:noProof/>
-                    <w:lang w:eastAsia="es-ES"/>
+                    <w:lang w:val="en-US" w:eastAsia="ja-JP"/>
                   </w:rPr>
                   <w:tab/>
                 </w:r>
@@ -6903,7 +7014,7 @@
                     <w:noProof/>
                     <w:webHidden/>
                   </w:rPr>
-                  <w:instrText xml:space="preserve"> PAGEREF _Toc513010549 \h </w:instrText>
+                  <w:instrText xml:space="preserve"> PAGEREF _Toc514604139 \h </w:instrText>
                 </w:r>
                 <w:r>
                   <w:rPr>
@@ -6923,7 +7034,7 @@
                     <w:noProof/>
                     <w:webHidden/>
                   </w:rPr>
-                  <w:t>9</w:t>
+                  <w:t>10</w:t>
                 </w:r>
                 <w:r>
                   <w:rPr>
@@ -6947,10 +7058,10 @@
                   <w:bCs w:val="0"/>
                   <w:smallCaps w:val="0"/>
                   <w:noProof/>
-                  <w:lang w:eastAsia="es-ES"/>
+                  <w:lang w:val="en-US" w:eastAsia="ja-JP"/>
                 </w:rPr>
               </w:pPr>
-              <w:hyperlink w:anchor="_Toc513010550" w:history="1">
+              <w:hyperlink w:anchor="_Toc514604140" w:history="1">
                 <w:r>
                   <w:rPr>
                     <w:rStyle w:val="Hyperlink"/>
@@ -6965,7 +7076,7 @@
                     <w:bCs w:val="0"/>
                     <w:smallCaps w:val="0"/>
                     <w:noProof/>
-                    <w:lang w:eastAsia="es-ES"/>
+                    <w:lang w:val="en-US" w:eastAsia="ja-JP"/>
                   </w:rPr>
                   <w:tab/>
                 </w:r>
@@ -6995,7 +7106,7 @@
                     <w:noProof/>
                     <w:webHidden/>
                   </w:rPr>
-                  <w:instrText xml:space="preserve"> PAGEREF _Toc513010550 \h </w:instrText>
+                  <w:instrText xml:space="preserve"> PAGEREF _Toc514604140 \h </w:instrText>
                 </w:r>
                 <w:r>
                   <w:rPr>
@@ -7015,7 +7126,7 @@
                     <w:noProof/>
                     <w:webHidden/>
                   </w:rPr>
-                  <w:t>9</w:t>
+                  <w:t>10</w:t>
                 </w:r>
                 <w:r>
                   <w:rPr>
@@ -7039,10 +7150,10 @@
                   <w:bCs w:val="0"/>
                   <w:smallCaps w:val="0"/>
                   <w:noProof/>
-                  <w:lang w:eastAsia="es-ES"/>
+                  <w:lang w:val="en-US" w:eastAsia="ja-JP"/>
                 </w:rPr>
               </w:pPr>
-              <w:hyperlink w:anchor="_Toc513010551" w:history="1">
+              <w:hyperlink w:anchor="_Toc514604141" w:history="1">
                 <w:r>
                   <w:rPr>
                     <w:rStyle w:val="Hyperlink"/>
@@ -7057,7 +7168,7 @@
                     <w:bCs w:val="0"/>
                     <w:smallCaps w:val="0"/>
                     <w:noProof/>
-                    <w:lang w:eastAsia="es-ES"/>
+                    <w:lang w:val="en-US" w:eastAsia="ja-JP"/>
                   </w:rPr>
                   <w:tab/>
                 </w:r>
@@ -7087,7 +7198,7 @@
                     <w:noProof/>
                     <w:webHidden/>
                   </w:rPr>
-                  <w:instrText xml:space="preserve"> PAGEREF _Toc513010551 \h </w:instrText>
+                  <w:instrText xml:space="preserve"> PAGEREF _Toc514604141 \h </w:instrText>
                 </w:r>
                 <w:r>
                   <w:rPr>
@@ -7107,7 +7218,7 @@
                     <w:noProof/>
                     <w:webHidden/>
                   </w:rPr>
-                  <w:t>9</w:t>
+                  <w:t>10</w:t>
                 </w:r>
                 <w:r>
                   <w:rPr>
@@ -7131,10 +7242,10 @@
                   <w:bCs w:val="0"/>
                   <w:smallCaps w:val="0"/>
                   <w:noProof/>
-                  <w:lang w:eastAsia="es-ES"/>
+                  <w:lang w:val="en-US" w:eastAsia="ja-JP"/>
                 </w:rPr>
               </w:pPr>
-              <w:hyperlink w:anchor="_Toc513010552" w:history="1">
+              <w:hyperlink w:anchor="_Toc514604142" w:history="1">
                 <w:r>
                   <w:rPr>
                     <w:rStyle w:val="Hyperlink"/>
@@ -7149,7 +7260,7 @@
                     <w:bCs w:val="0"/>
                     <w:smallCaps w:val="0"/>
                     <w:noProof/>
-                    <w:lang w:eastAsia="es-ES"/>
+                    <w:lang w:val="en-US" w:eastAsia="ja-JP"/>
                   </w:rPr>
                   <w:tab/>
                 </w:r>
@@ -7179,7 +7290,7 @@
                     <w:noProof/>
                     <w:webHidden/>
                   </w:rPr>
-                  <w:instrText xml:space="preserve"> PAGEREF _Toc513010552 \h </w:instrText>
+                  <w:instrText xml:space="preserve"> PAGEREF _Toc514604142 \h </w:instrText>
                 </w:r>
                 <w:r>
                   <w:rPr>
@@ -7199,7 +7310,7 @@
                     <w:noProof/>
                     <w:webHidden/>
                   </w:rPr>
-                  <w:t>9</w:t>
+                  <w:t>10</w:t>
                 </w:r>
                 <w:r>
                   <w:rPr>
@@ -7223,10 +7334,10 @@
                   <w:bCs w:val="0"/>
                   <w:smallCaps w:val="0"/>
                   <w:noProof/>
-                  <w:lang w:eastAsia="es-ES"/>
+                  <w:lang w:val="en-US" w:eastAsia="ja-JP"/>
                 </w:rPr>
               </w:pPr>
-              <w:hyperlink w:anchor="_Toc513010553" w:history="1">
+              <w:hyperlink w:anchor="_Toc514604143" w:history="1">
                 <w:r>
                   <w:rPr>
                     <w:rStyle w:val="Hyperlink"/>
@@ -7241,7 +7352,7 @@
                     <w:bCs w:val="0"/>
                     <w:smallCaps w:val="0"/>
                     <w:noProof/>
-                    <w:lang w:eastAsia="es-ES"/>
+                    <w:lang w:val="en-US" w:eastAsia="ja-JP"/>
                   </w:rPr>
                   <w:tab/>
                 </w:r>
@@ -7271,7 +7382,7 @@
                     <w:noProof/>
                     <w:webHidden/>
                   </w:rPr>
-                  <w:instrText xml:space="preserve"> PAGEREF _Toc513010553 \h </w:instrText>
+                  <w:instrText xml:space="preserve"> PAGEREF _Toc514604143 \h </w:instrText>
                 </w:r>
                 <w:r>
                   <w:rPr>
@@ -7291,7 +7402,7 @@
                     <w:noProof/>
                     <w:webHidden/>
                   </w:rPr>
-                  <w:t>9</w:t>
+                  <w:t>10</w:t>
                 </w:r>
                 <w:r>
                   <w:rPr>
@@ -7315,10 +7426,10 @@
                   <w:bCs w:val="0"/>
                   <w:smallCaps w:val="0"/>
                   <w:noProof/>
-                  <w:lang w:eastAsia="es-ES"/>
+                  <w:lang w:val="en-US" w:eastAsia="ja-JP"/>
                 </w:rPr>
               </w:pPr>
-              <w:hyperlink w:anchor="_Toc513010554" w:history="1">
+              <w:hyperlink w:anchor="_Toc514604144" w:history="1">
                 <w:r>
                   <w:rPr>
                     <w:rStyle w:val="Hyperlink"/>
@@ -7333,7 +7444,7 @@
                     <w:bCs w:val="0"/>
                     <w:smallCaps w:val="0"/>
                     <w:noProof/>
-                    <w:lang w:eastAsia="es-ES"/>
+                    <w:lang w:val="en-US" w:eastAsia="ja-JP"/>
                   </w:rPr>
                   <w:tab/>
                 </w:r>
@@ -7342,7 +7453,7 @@
                     <w:rStyle w:val="Hyperlink"/>
                     <w:noProof/>
                   </w:rPr>
-                  <w:t>Calendario</w:t>
+                  <w:t>Cronograma de actividades para la gestión de la configuración</w:t>
                 </w:r>
                 <w:r>
                   <w:rPr>
@@ -7363,7 +7474,7 @@
                     <w:noProof/>
                     <w:webHidden/>
                   </w:rPr>
-                  <w:instrText xml:space="preserve"> PAGEREF _Toc513010554 \h </w:instrText>
+                  <w:instrText xml:space="preserve"> PAGEREF _Toc514604144 \h </w:instrText>
                 </w:r>
                 <w:r>
                   <w:rPr>
@@ -7383,7 +7494,7 @@
                     <w:noProof/>
                     <w:webHidden/>
                   </w:rPr>
-                  <w:t>10</w:t>
+                  <w:t>12</w:t>
                 </w:r>
                 <w:r>
                   <w:rPr>
@@ -7407,10 +7518,10 @@
                   <w:bCs w:val="0"/>
                   <w:smallCaps w:val="0"/>
                   <w:noProof/>
-                  <w:lang w:eastAsia="es-ES"/>
+                  <w:lang w:val="en-US" w:eastAsia="ja-JP"/>
                 </w:rPr>
               </w:pPr>
-              <w:hyperlink w:anchor="_Toc513010555" w:history="1">
+              <w:hyperlink w:anchor="_Toc514604145" w:history="1">
                 <w:r>
                   <w:rPr>
                     <w:rStyle w:val="Hyperlink"/>
@@ -7425,7 +7536,7 @@
                     <w:bCs w:val="0"/>
                     <w:smallCaps w:val="0"/>
                     <w:noProof/>
-                    <w:lang w:eastAsia="es-ES"/>
+                    <w:lang w:val="en-US" w:eastAsia="ja-JP"/>
                   </w:rPr>
                   <w:tab/>
                 </w:r>
@@ -7434,7 +7545,7 @@
                     <w:rStyle w:val="Hyperlink"/>
                     <w:noProof/>
                   </w:rPr>
-                  <w:t>Cronograma de actividades para la gestión de la configuración</w:t>
+                  <w:t>Cronograma de hitos</w:t>
                 </w:r>
                 <w:r>
                   <w:rPr>
@@ -7455,7 +7566,7 @@
                     <w:noProof/>
                     <w:webHidden/>
                   </w:rPr>
-                  <w:instrText xml:space="preserve"> PAGEREF _Toc513010555 \h </w:instrText>
+                  <w:instrText xml:space="preserve"> PAGEREF _Toc514604145 \h </w:instrText>
                 </w:r>
                 <w:r>
                   <w:rPr>
@@ -7475,99 +7586,7 @@
                     <w:noProof/>
                     <w:webHidden/>
                   </w:rPr>
-                  <w:t>10</w:t>
-                </w:r>
-                <w:r>
-                  <w:rPr>
-                    <w:noProof/>
-                    <w:webHidden/>
-                  </w:rPr>
-                  <w:fldChar w:fldCharType="end"/>
-                </w:r>
-              </w:hyperlink>
-            </w:p>
-            <w:p>
-              <w:pPr>
-                <w:pStyle w:val="TOC2"/>
-                <w:tabs>
-                  <w:tab w:val="left" w:pos="731"/>
-                  <w:tab w:val="right" w:leader="dot" w:pos="8828"/>
-                </w:tabs>
-                <w:rPr>
-                  <w:rFonts w:eastAsiaTheme="minorEastAsia"/>
-                  <w:b w:val="0"/>
-                  <w:bCs w:val="0"/>
-                  <w:smallCaps w:val="0"/>
-                  <w:noProof/>
-                  <w:lang w:eastAsia="es-ES"/>
-                </w:rPr>
-              </w:pPr>
-              <w:hyperlink w:anchor="_Toc513010556" w:history="1">
-                <w:r>
-                  <w:rPr>
-                    <w:rStyle w:val="Hyperlink"/>
-                    <w:noProof/>
-                  </w:rPr>
-                  <w:t>2.4.6.</w:t>
-                </w:r>
-                <w:r>
-                  <w:rPr>
-                    <w:rFonts w:eastAsiaTheme="minorEastAsia"/>
-                    <w:b w:val="0"/>
-                    <w:bCs w:val="0"/>
-                    <w:smallCaps w:val="0"/>
-                    <w:noProof/>
-                    <w:lang w:eastAsia="es-ES"/>
-                  </w:rPr>
-                  <w:tab/>
-                </w:r>
-                <w:r>
-                  <w:rPr>
-                    <w:rStyle w:val="Hyperlink"/>
-                    <w:noProof/>
-                  </w:rPr>
-                  <w:t>Cronograma de hitos</w:t>
-                </w:r>
-                <w:r>
-                  <w:rPr>
-                    <w:noProof/>
-                    <w:webHidden/>
-                  </w:rPr>
-                  <w:tab/>
-                </w:r>
-                <w:r>
-                  <w:rPr>
-                    <w:noProof/>
-                    <w:webHidden/>
-                  </w:rPr>
-                  <w:fldChar w:fldCharType="begin"/>
-                </w:r>
-                <w:r>
-                  <w:rPr>
-                    <w:noProof/>
-                    <w:webHidden/>
-                  </w:rPr>
-                  <w:instrText xml:space="preserve"> PAGEREF _Toc513010556 \h </w:instrText>
-                </w:r>
-                <w:r>
-                  <w:rPr>
-                    <w:noProof/>
-                    <w:webHidden/>
-                  </w:rPr>
-                </w:r>
-                <w:r>
-                  <w:rPr>
-                    <w:noProof/>
-                    <w:webHidden/>
-                  </w:rPr>
-                  <w:fldChar w:fldCharType="separate"/>
-                </w:r>
-                <w:r>
-                  <w:rPr>
-                    <w:noProof/>
-                    <w:webHidden/>
-                  </w:rPr>
-                  <w:t>11</w:t>
+                  <w:t>13</w:t>
                 </w:r>
                 <w:r>
                   <w:rPr>
@@ -7592,10 +7611,10 @@
                   <w:caps w:val="0"/>
                   <w:noProof/>
                   <w:u w:val="none"/>
-                  <w:lang w:eastAsia="es-ES"/>
+                  <w:lang w:val="en-US" w:eastAsia="ja-JP"/>
                 </w:rPr>
               </w:pPr>
-              <w:hyperlink w:anchor="_Toc513010557" w:history="1">
+              <w:hyperlink w:anchor="_Toc514604146" w:history="1">
                 <w:r>
                   <w:rPr>
                     <w:rStyle w:val="Hyperlink"/>
@@ -7611,7 +7630,7 @@
                     <w:caps w:val="0"/>
                     <w:noProof/>
                     <w:u w:val="none"/>
-                    <w:lang w:eastAsia="es-ES"/>
+                    <w:lang w:val="en-US" w:eastAsia="ja-JP"/>
                   </w:rPr>
                   <w:tab/>
                 </w:r>
@@ -7641,7 +7660,7 @@
                     <w:noProof/>
                     <w:webHidden/>
                   </w:rPr>
-                  <w:instrText xml:space="preserve"> PAGEREF _Toc513010557 \h </w:instrText>
+                  <w:instrText xml:space="preserve"> PAGEREF _Toc514604146 \h </w:instrText>
                 </w:r>
                 <w:r>
                   <w:rPr>
@@ -7661,7 +7680,7 @@
                     <w:noProof/>
                     <w:webHidden/>
                   </w:rPr>
-                  <w:t>13</w:t>
+                  <w:t>14</w:t>
                 </w:r>
                 <w:r>
                   <w:rPr>
@@ -7685,10 +7704,10 @@
                   <w:bCs w:val="0"/>
                   <w:smallCaps w:val="0"/>
                   <w:noProof/>
-                  <w:lang w:eastAsia="es-ES"/>
+                  <w:lang w:val="en-US" w:eastAsia="ja-JP"/>
                 </w:rPr>
               </w:pPr>
-              <w:hyperlink w:anchor="_Toc513010558" w:history="1">
+              <w:hyperlink w:anchor="_Toc514604147" w:history="1">
                 <w:r>
                   <w:rPr>
                     <w:rStyle w:val="Hyperlink"/>
@@ -7703,7 +7722,7 @@
                     <w:bCs w:val="0"/>
                     <w:smallCaps w:val="0"/>
                     <w:noProof/>
-                    <w:lang w:eastAsia="es-ES"/>
+                    <w:lang w:val="en-US" w:eastAsia="ja-JP"/>
                   </w:rPr>
                   <w:tab/>
                 </w:r>
@@ -7733,7 +7752,7 @@
                     <w:noProof/>
                     <w:webHidden/>
                   </w:rPr>
-                  <w:instrText xml:space="preserve"> PAGEREF _Toc513010558 \h </w:instrText>
+                  <w:instrText xml:space="preserve"> PAGEREF _Toc514604147 \h </w:instrText>
                 </w:r>
                 <w:r>
                   <w:rPr>
@@ -7753,7 +7772,7 @@
                     <w:noProof/>
                     <w:webHidden/>
                   </w:rPr>
-                  <w:t>13</w:t>
+                  <w:t>14</w:t>
                 </w:r>
                 <w:r>
                   <w:rPr>
@@ -7775,10 +7794,10 @@
                   <w:rFonts w:eastAsiaTheme="minorEastAsia"/>
                   <w:smallCaps w:val="0"/>
                   <w:noProof/>
-                  <w:lang w:eastAsia="es-ES"/>
+                  <w:lang w:val="en-US" w:eastAsia="ja-JP"/>
                 </w:rPr>
               </w:pPr>
-              <w:hyperlink w:anchor="_Toc513010559" w:history="1">
+              <w:hyperlink w:anchor="_Toc514604148" w:history="1">
                 <w:r>
                   <w:rPr>
                     <w:rStyle w:val="Hyperlink"/>
@@ -7793,7 +7812,7 @@
                     <w:rFonts w:eastAsiaTheme="minorEastAsia"/>
                     <w:smallCaps w:val="0"/>
                     <w:noProof/>
-                    <w:lang w:eastAsia="es-ES"/>
+                    <w:lang w:val="en-US" w:eastAsia="ja-JP"/>
                   </w:rPr>
                   <w:tab/>
                 </w:r>
@@ -7825,7 +7844,7 @@
                     <w:noProof/>
                     <w:webHidden/>
                   </w:rPr>
-                  <w:instrText xml:space="preserve"> PAGEREF _Toc513010559 \h </w:instrText>
+                  <w:instrText xml:space="preserve"> PAGEREF _Toc514604148 \h </w:instrText>
                 </w:r>
                 <w:r>
                   <w:rPr>
@@ -7845,7 +7864,7 @@
                     <w:noProof/>
                     <w:webHidden/>
                   </w:rPr>
-                  <w:t>13</w:t>
+                  <w:t>14</w:t>
                 </w:r>
                 <w:r>
                   <w:rPr>
@@ -7867,10 +7886,10 @@
                   <w:rFonts w:eastAsiaTheme="minorEastAsia"/>
                   <w:smallCaps w:val="0"/>
                   <w:noProof/>
-                  <w:lang w:eastAsia="es-ES"/>
+                  <w:lang w:val="en-US" w:eastAsia="ja-JP"/>
                 </w:rPr>
               </w:pPr>
-              <w:hyperlink w:anchor="_Toc513010560" w:history="1">
+              <w:hyperlink w:anchor="_Toc514604149" w:history="1">
                 <w:r>
                   <w:rPr>
                     <w:rStyle w:val="Hyperlink"/>
@@ -7885,7 +7904,7 @@
                     <w:rFonts w:eastAsiaTheme="minorEastAsia"/>
                     <w:smallCaps w:val="0"/>
                     <w:noProof/>
-                    <w:lang w:eastAsia="es-ES"/>
+                    <w:lang w:val="en-US" w:eastAsia="ja-JP"/>
                   </w:rPr>
                   <w:tab/>
                 </w:r>
@@ -7917,7 +7936,7 @@
                     <w:noProof/>
                     <w:webHidden/>
                   </w:rPr>
-                  <w:instrText xml:space="preserve"> PAGEREF _Toc513010560 \h </w:instrText>
+                  <w:instrText xml:space="preserve"> PAGEREF _Toc514604149 \h </w:instrText>
                 </w:r>
                 <w:r>
                   <w:rPr>
@@ -7937,7 +7956,7 @@
                     <w:noProof/>
                     <w:webHidden/>
                   </w:rPr>
-                  <w:t>14</w:t>
+                  <w:t>15</w:t>
                 </w:r>
                 <w:r>
                   <w:rPr>
@@ -7959,10 +7978,10 @@
                   <w:rFonts w:eastAsiaTheme="minorEastAsia"/>
                   <w:smallCaps w:val="0"/>
                   <w:noProof/>
-                  <w:lang w:eastAsia="es-ES"/>
+                  <w:lang w:val="en-US" w:eastAsia="ja-JP"/>
                 </w:rPr>
               </w:pPr>
-              <w:hyperlink w:anchor="_Toc513010561" w:history="1">
+              <w:hyperlink w:anchor="_Toc514604150" w:history="1">
                 <w:r>
                   <w:rPr>
                     <w:rStyle w:val="Hyperlink"/>
@@ -7977,7 +7996,7 @@
                     <w:rFonts w:eastAsiaTheme="minorEastAsia"/>
                     <w:smallCaps w:val="0"/>
                     <w:noProof/>
-                    <w:lang w:eastAsia="es-ES"/>
+                    <w:lang w:val="en-US" w:eastAsia="ja-JP"/>
                   </w:rPr>
                   <w:tab/>
                 </w:r>
@@ -7988,7 +8007,7 @@
                     <w:noProof/>
                     <w:lang w:eastAsia="es-ES_tradnl"/>
                   </w:rPr>
-                  <w:t>Nomenclatura de los CI</w:t>
+                  <w:t>Inventarios de los CI</w:t>
                 </w:r>
                 <w:r>
                   <w:rPr>
@@ -8009,7 +8028,7 @@
                     <w:noProof/>
                     <w:webHidden/>
                   </w:rPr>
-                  <w:instrText xml:space="preserve"> PAGEREF _Toc513010561 \h </w:instrText>
+                  <w:instrText xml:space="preserve"> PAGEREF _Toc514604150 \h </w:instrText>
                 </w:r>
                 <w:r>
                   <w:rPr>
@@ -8029,7 +8048,467 @@
                     <w:noProof/>
                     <w:webHidden/>
                   </w:rPr>
-                  <w:t>15</w:t>
+                  <w:t>16</w:t>
+                </w:r>
+                <w:r>
+                  <w:rPr>
+                    <w:noProof/>
+                    <w:webHidden/>
+                  </w:rPr>
+                  <w:fldChar w:fldCharType="end"/>
+                </w:r>
+              </w:hyperlink>
+            </w:p>
+            <w:p>
+              <w:pPr>
+                <w:pStyle w:val="TOC2"/>
+                <w:tabs>
+                  <w:tab w:val="left" w:pos="561"/>
+                  <w:tab w:val="right" w:leader="dot" w:pos="8828"/>
+                </w:tabs>
+                <w:rPr>
+                  <w:rFonts w:eastAsiaTheme="minorEastAsia"/>
+                  <w:b w:val="0"/>
+                  <w:bCs w:val="0"/>
+                  <w:smallCaps w:val="0"/>
+                  <w:noProof/>
+                  <w:lang w:val="en-US" w:eastAsia="ja-JP"/>
+                </w:rPr>
+              </w:pPr>
+              <w:hyperlink w:anchor="_Toc514604151" w:history="1">
+                <w:r>
+                  <w:rPr>
+                    <w:rStyle w:val="Hyperlink"/>
+                    <w:noProof/>
+                  </w:rPr>
+                  <w:t>3.2.</w:t>
+                </w:r>
+                <w:r>
+                  <w:rPr>
+                    <w:rFonts w:eastAsiaTheme="minorEastAsia"/>
+                    <w:b w:val="0"/>
+                    <w:bCs w:val="0"/>
+                    <w:smallCaps w:val="0"/>
+                    <w:noProof/>
+                    <w:lang w:val="en-US" w:eastAsia="ja-JP"/>
+                  </w:rPr>
+                  <w:tab/>
+                </w:r>
+                <w:r>
+                  <w:rPr>
+                    <w:rStyle w:val="Hyperlink"/>
+                    <w:noProof/>
+                  </w:rPr>
+                  <w:t>Control de la Gestión de la Configuración</w:t>
+                </w:r>
+                <w:r>
+                  <w:rPr>
+                    <w:noProof/>
+                    <w:webHidden/>
+                  </w:rPr>
+                  <w:tab/>
+                </w:r>
+                <w:r>
+                  <w:rPr>
+                    <w:noProof/>
+                    <w:webHidden/>
+                  </w:rPr>
+                  <w:fldChar w:fldCharType="begin"/>
+                </w:r>
+                <w:r>
+                  <w:rPr>
+                    <w:noProof/>
+                    <w:webHidden/>
+                  </w:rPr>
+                  <w:instrText xml:space="preserve"> PAGEREF _Toc514604151 \h </w:instrText>
+                </w:r>
+                <w:r>
+                  <w:rPr>
+                    <w:noProof/>
+                    <w:webHidden/>
+                  </w:rPr>
+                </w:r>
+                <w:r>
+                  <w:rPr>
+                    <w:noProof/>
+                    <w:webHidden/>
+                  </w:rPr>
+                  <w:fldChar w:fldCharType="separate"/>
+                </w:r>
+                <w:r>
+                  <w:rPr>
+                    <w:noProof/>
+                    <w:webHidden/>
+                  </w:rPr>
+                  <w:t>17</w:t>
+                </w:r>
+                <w:r>
+                  <w:rPr>
+                    <w:noProof/>
+                    <w:webHidden/>
+                  </w:rPr>
+                  <w:fldChar w:fldCharType="end"/>
+                </w:r>
+              </w:hyperlink>
+            </w:p>
+            <w:p>
+              <w:pPr>
+                <w:pStyle w:val="TOC3"/>
+                <w:tabs>
+                  <w:tab w:val="left" w:pos="731"/>
+                  <w:tab w:val="right" w:leader="dot" w:pos="8828"/>
+                </w:tabs>
+                <w:rPr>
+                  <w:rFonts w:eastAsiaTheme="minorEastAsia"/>
+                  <w:smallCaps w:val="0"/>
+                  <w:noProof/>
+                  <w:lang w:val="en-US" w:eastAsia="ja-JP"/>
+                </w:rPr>
+              </w:pPr>
+              <w:hyperlink w:anchor="_Toc514604152" w:history="1">
+                <w:r>
+                  <w:rPr>
+                    <w:rStyle w:val="Hyperlink"/>
+                    <w:b/>
+                    <w:noProof/>
+                    <w:lang w:eastAsia="es-ES_tradnl"/>
+                  </w:rPr>
+                  <w:t>3.2.1.</w:t>
+                </w:r>
+                <w:r>
+                  <w:rPr>
+                    <w:rFonts w:eastAsiaTheme="minorEastAsia"/>
+                    <w:smallCaps w:val="0"/>
+                    <w:noProof/>
+                    <w:lang w:val="en-US" w:eastAsia="ja-JP"/>
+                  </w:rPr>
+                  <w:tab/>
+                </w:r>
+                <w:r>
+                  <w:rPr>
+                    <w:rStyle w:val="Hyperlink"/>
+                    <w:b/>
+                    <w:noProof/>
+                    <w:lang w:eastAsia="es-ES_tradnl"/>
+                  </w:rPr>
+                  <w:t>Definición de Líneas Base</w:t>
+                </w:r>
+                <w:r>
+                  <w:rPr>
+                    <w:noProof/>
+                    <w:webHidden/>
+                  </w:rPr>
+                  <w:tab/>
+                </w:r>
+                <w:r>
+                  <w:rPr>
+                    <w:noProof/>
+                    <w:webHidden/>
+                  </w:rPr>
+                  <w:fldChar w:fldCharType="begin"/>
+                </w:r>
+                <w:r>
+                  <w:rPr>
+                    <w:noProof/>
+                    <w:webHidden/>
+                  </w:rPr>
+                  <w:instrText xml:space="preserve"> PAGEREF _Toc514604152 \h </w:instrText>
+                </w:r>
+                <w:r>
+                  <w:rPr>
+                    <w:noProof/>
+                    <w:webHidden/>
+                  </w:rPr>
+                </w:r>
+                <w:r>
+                  <w:rPr>
+                    <w:noProof/>
+                    <w:webHidden/>
+                  </w:rPr>
+                  <w:fldChar w:fldCharType="separate"/>
+                </w:r>
+                <w:r>
+                  <w:rPr>
+                    <w:noProof/>
+                    <w:webHidden/>
+                  </w:rPr>
+                  <w:t>17</w:t>
+                </w:r>
+                <w:r>
+                  <w:rPr>
+                    <w:noProof/>
+                    <w:webHidden/>
+                  </w:rPr>
+                  <w:fldChar w:fldCharType="end"/>
+                </w:r>
+              </w:hyperlink>
+            </w:p>
+            <w:p>
+              <w:pPr>
+                <w:pStyle w:val="TOC3"/>
+                <w:tabs>
+                  <w:tab w:val="left" w:pos="731"/>
+                  <w:tab w:val="right" w:leader="dot" w:pos="8828"/>
+                </w:tabs>
+                <w:rPr>
+                  <w:rFonts w:eastAsiaTheme="minorEastAsia"/>
+                  <w:smallCaps w:val="0"/>
+                  <w:noProof/>
+                  <w:lang w:val="en-US" w:eastAsia="ja-JP"/>
+                </w:rPr>
+              </w:pPr>
+              <w:hyperlink w:anchor="_Toc514604153" w:history="1">
+                <w:r>
+                  <w:rPr>
+                    <w:rStyle w:val="Hyperlink"/>
+                    <w:b/>
+                    <w:noProof/>
+                    <w:lang w:eastAsia="es-ES_tradnl"/>
+                  </w:rPr>
+                  <w:t>3.2.2.</w:t>
+                </w:r>
+                <w:r>
+                  <w:rPr>
+                    <w:rFonts w:eastAsiaTheme="minorEastAsia"/>
+                    <w:smallCaps w:val="0"/>
+                    <w:noProof/>
+                    <w:lang w:val="en-US" w:eastAsia="ja-JP"/>
+                  </w:rPr>
+                  <w:tab/>
+                </w:r>
+                <w:r>
+                  <w:rPr>
+                    <w:rStyle w:val="Hyperlink"/>
+                    <w:b/>
+                    <w:noProof/>
+                    <w:lang w:eastAsia="es-ES_tradnl"/>
+                  </w:rPr>
+                  <w:t>Definición de Estructura de las Librerías Controladas</w:t>
+                </w:r>
+                <w:r>
+                  <w:rPr>
+                    <w:noProof/>
+                    <w:webHidden/>
+                  </w:rPr>
+                  <w:tab/>
+                </w:r>
+                <w:r>
+                  <w:rPr>
+                    <w:noProof/>
+                    <w:webHidden/>
+                  </w:rPr>
+                  <w:fldChar w:fldCharType="begin"/>
+                </w:r>
+                <w:r>
+                  <w:rPr>
+                    <w:noProof/>
+                    <w:webHidden/>
+                  </w:rPr>
+                  <w:instrText xml:space="preserve"> PAGEREF _Toc514604153 \h </w:instrText>
+                </w:r>
+                <w:r>
+                  <w:rPr>
+                    <w:noProof/>
+                    <w:webHidden/>
+                  </w:rPr>
+                </w:r>
+                <w:r>
+                  <w:rPr>
+                    <w:noProof/>
+                    <w:webHidden/>
+                  </w:rPr>
+                  <w:fldChar w:fldCharType="separate"/>
+                </w:r>
+                <w:r>
+                  <w:rPr>
+                    <w:noProof/>
+                    <w:webHidden/>
+                  </w:rPr>
+                  <w:t>18</w:t>
+                </w:r>
+                <w:r>
+                  <w:rPr>
+                    <w:noProof/>
+                    <w:webHidden/>
+                  </w:rPr>
+                  <w:fldChar w:fldCharType="end"/>
+                </w:r>
+              </w:hyperlink>
+            </w:p>
+            <w:p>
+              <w:pPr>
+                <w:pStyle w:val="TOC3"/>
+                <w:tabs>
+                  <w:tab w:val="left" w:pos="731"/>
+                  <w:tab w:val="right" w:leader="dot" w:pos="8828"/>
+                </w:tabs>
+                <w:rPr>
+                  <w:rFonts w:eastAsiaTheme="minorEastAsia"/>
+                  <w:smallCaps w:val="0"/>
+                  <w:noProof/>
+                  <w:lang w:val="en-US" w:eastAsia="ja-JP"/>
+                </w:rPr>
+              </w:pPr>
+              <w:hyperlink w:anchor="_Toc514604154" w:history="1">
+                <w:r>
+                  <w:rPr>
+                    <w:rStyle w:val="Hyperlink"/>
+                    <w:b/>
+                    <w:noProof/>
+                    <w:lang w:eastAsia="es-ES_tradnl"/>
+                  </w:rPr>
+                  <w:t>3.2.3.</w:t>
+                </w:r>
+                <w:r>
+                  <w:rPr>
+                    <w:rFonts w:eastAsiaTheme="minorEastAsia"/>
+                    <w:smallCaps w:val="0"/>
+                    <w:noProof/>
+                    <w:lang w:val="en-US" w:eastAsia="ja-JP"/>
+                  </w:rPr>
+                  <w:tab/>
+                </w:r>
+                <w:r>
+                  <w:rPr>
+                    <w:rStyle w:val="Hyperlink"/>
+                    <w:b/>
+                    <w:noProof/>
+                    <w:lang w:eastAsia="es-ES_tradnl"/>
+                  </w:rPr>
+                  <w:t>Definición de las Librerías Controladas</w:t>
+                </w:r>
+                <w:r>
+                  <w:rPr>
+                    <w:noProof/>
+                    <w:webHidden/>
+                  </w:rPr>
+                  <w:tab/>
+                </w:r>
+                <w:r>
+                  <w:rPr>
+                    <w:noProof/>
+                    <w:webHidden/>
+                  </w:rPr>
+                  <w:fldChar w:fldCharType="begin"/>
+                </w:r>
+                <w:r>
+                  <w:rPr>
+                    <w:noProof/>
+                    <w:webHidden/>
+                  </w:rPr>
+                  <w:instrText xml:space="preserve"> PAGEREF _Toc514604154 \h </w:instrText>
+                </w:r>
+                <w:r>
+                  <w:rPr>
+                    <w:noProof/>
+                    <w:webHidden/>
+                  </w:rPr>
+                </w:r>
+                <w:r>
+                  <w:rPr>
+                    <w:noProof/>
+                    <w:webHidden/>
+                  </w:rPr>
+                  <w:fldChar w:fldCharType="separate"/>
+                </w:r>
+                <w:r>
+                  <w:rPr>
+                    <w:noProof/>
+                    <w:webHidden/>
+                  </w:rPr>
+                  <w:t>19</w:t>
+                </w:r>
+                <w:r>
+                  <w:rPr>
+                    <w:noProof/>
+                    <w:webHidden/>
+                  </w:rPr>
+                  <w:fldChar w:fldCharType="end"/>
+                </w:r>
+              </w:hyperlink>
+            </w:p>
+            <w:p>
+              <w:pPr>
+                <w:pStyle w:val="TOC3"/>
+                <w:tabs>
+                  <w:tab w:val="left" w:pos="901"/>
+                  <w:tab w:val="right" w:leader="dot" w:pos="8828"/>
+                </w:tabs>
+                <w:rPr>
+                  <w:rFonts w:eastAsiaTheme="minorEastAsia"/>
+                  <w:smallCaps w:val="0"/>
+                  <w:noProof/>
+                  <w:lang w:val="en-US" w:eastAsia="ja-JP"/>
+                </w:rPr>
+              </w:pPr>
+              <w:hyperlink w:anchor="_Toc514604155" w:history="1">
+                <w:r>
+                  <w:rPr>
+                    <w:rStyle w:val="Hyperlink"/>
+                    <w:b/>
+                    <w:noProof/>
+                    <w:lang w:eastAsia="es-ES_tradnl"/>
+                  </w:rPr>
+                  <w:t>3.2.3.1.</w:t>
+                </w:r>
+                <w:r>
+                  <w:rPr>
+                    <w:rFonts w:eastAsiaTheme="minorEastAsia"/>
+                    <w:smallCaps w:val="0"/>
+                    <w:noProof/>
+                    <w:lang w:val="en-US" w:eastAsia="ja-JP"/>
+                  </w:rPr>
+                  <w:tab/>
+                </w:r>
+                <w:r>
+                  <w:rPr>
+                    <w:rStyle w:val="Hyperlink"/>
+                    <w:b/>
+                    <w:noProof/>
+                    <w:lang w:eastAsia="es-ES_tradnl"/>
+                  </w:rPr>
+                  <w:t>Librería de Desarrollo</w:t>
+                </w:r>
+                <w:r>
+                  <w:rPr>
+                    <w:noProof/>
+                    <w:webHidden/>
+                  </w:rPr>
+                  <w:tab/>
+                </w:r>
+                <w:r>
+                  <w:rPr>
+                    <w:noProof/>
+                    <w:webHidden/>
+                  </w:rPr>
+                  <w:fldChar w:fldCharType="begin"/>
+                </w:r>
+                <w:r>
+                  <w:rPr>
+                    <w:noProof/>
+                    <w:webHidden/>
+                  </w:rPr>
+                  <w:instrText xml:space="preserve"> PAGEREF _Toc514604155 \h </w:instrText>
+                </w:r>
+                <w:r>
+                  <w:rPr>
+                    <w:noProof/>
+                    <w:webHidden/>
+                  </w:rPr>
+                </w:r>
+                <w:r>
+                  <w:rPr>
+                    <w:noProof/>
+                    <w:webHidden/>
+                  </w:rPr>
+                  <w:fldChar w:fldCharType="separate"/>
+                </w:r>
+                <w:r>
+                  <w:rPr>
+                    <w:noProof/>
+                    <w:webHidden/>
+                  </w:rPr>
+                  <w:t>19</w:t>
                 </w:r>
                 <w:r>
                   <w:rPr>
@@ -8137,7 +8616,7 @@
           <w:szCs w:val="28"/>
         </w:rPr>
       </w:pPr>
-      <w:bookmarkStart w:id="4" w:name="_Toc513010541"/>
+      <w:bookmarkStart w:id="4" w:name="_Toc514604131"/>
       <w:r>
         <w:rPr>
           <w:b/>
@@ -8201,7 +8680,7 @@
           <w:lang w:val="es-ES_tradnl"/>
         </w:rPr>
       </w:pPr>
-      <w:bookmarkStart w:id="5" w:name="_Toc513010542"/>
+      <w:bookmarkStart w:id="5" w:name="_Toc514604132"/>
       <w:r>
         <w:rPr>
           <w:b/>
@@ -8336,7 +8815,7 @@
           <w:szCs w:val="24"/>
         </w:rPr>
       </w:pPr>
-      <w:bookmarkStart w:id="6" w:name="_Toc513010543"/>
+      <w:bookmarkStart w:id="6" w:name="_Toc514604133"/>
       <w:r>
         <w:rPr>
           <w:b/>
@@ -8398,7 +8877,7 @@
           <w:szCs w:val="24"/>
         </w:rPr>
       </w:pPr>
-      <w:bookmarkStart w:id="7" w:name="_Toc513010544"/>
+      <w:bookmarkStart w:id="7" w:name="_Toc514604134"/>
       <w:r>
         <w:rPr>
           <w:b/>
@@ -8515,7 +8994,7 @@
           <w:szCs w:val="24"/>
         </w:rPr>
       </w:pPr>
-      <w:bookmarkStart w:id="8" w:name="_Toc513010545"/>
+      <w:bookmarkStart w:id="8" w:name="_Toc514604135"/>
       <w:r>
         <w:rPr>
           <w:b/>
@@ -8945,7 +9424,7 @@
           <w:szCs w:val="28"/>
         </w:rPr>
       </w:pPr>
-      <w:bookmarkStart w:id="9" w:name="_Toc513010546"/>
+      <w:bookmarkStart w:id="9" w:name="_Toc514604136"/>
       <w:r>
         <w:rPr>
           <w:b/>
@@ -8974,7 +9453,7 @@
           <w:szCs w:val="24"/>
         </w:rPr>
       </w:pPr>
-      <w:bookmarkStart w:id="10" w:name="_Toc513010547"/>
+      <w:bookmarkStart w:id="10" w:name="_Toc514604137"/>
       <w:r>
         <w:rPr>
           <w:b/>
@@ -9651,7 +10130,7 @@
           <w:szCs w:val="24"/>
         </w:rPr>
       </w:pPr>
-      <w:bookmarkStart w:id="11" w:name="_Toc513010548"/>
+      <w:bookmarkStart w:id="11" w:name="_Toc514604138"/>
       <w:r>
         <w:rPr>
           <w:b/>
@@ -10167,7 +10646,7 @@
           <w:szCs w:val="24"/>
         </w:rPr>
       </w:pPr>
-      <w:bookmarkStart w:id="12" w:name="_Toc513010549"/>
+      <w:bookmarkStart w:id="12" w:name="_Toc514604139"/>
       <w:r>
         <w:rPr>
           <w:b/>
@@ -10312,7 +10791,7 @@
           <w:szCs w:val="24"/>
         </w:rPr>
       </w:pPr>
-      <w:bookmarkStart w:id="13" w:name="_Toc513010550"/>
+      <w:bookmarkStart w:id="13" w:name="_Toc514604140"/>
       <w:r>
         <w:rPr>
           <w:b/>
@@ -10349,7 +10828,7 @@
           <w:szCs w:val="24"/>
         </w:rPr>
       </w:pPr>
-      <w:bookmarkStart w:id="14" w:name="_Toc513010551"/>
+      <w:bookmarkStart w:id="14" w:name="_Toc514604141"/>
       <w:r>
         <w:rPr>
           <w:b/>
@@ -10398,7 +10877,7 @@
           <w:szCs w:val="24"/>
         </w:rPr>
       </w:pPr>
-      <w:bookmarkStart w:id="15" w:name="_Toc513010552"/>
+      <w:bookmarkStart w:id="15" w:name="_Toc514604142"/>
       <w:r>
         <w:rPr>
           <w:b/>
@@ -10465,7 +10944,7 @@
           <w:szCs w:val="24"/>
         </w:rPr>
       </w:pPr>
-      <w:bookmarkStart w:id="16" w:name="_Toc513010553"/>
+      <w:bookmarkStart w:id="16" w:name="_Toc514604143"/>
       <w:r>
         <w:rPr>
           <w:b/>
@@ -10631,7 +11110,7 @@
           <w:szCs w:val="24"/>
         </w:rPr>
       </w:pPr>
-      <w:bookmarkStart w:id="17" w:name="_Toc513010555"/>
+      <w:bookmarkStart w:id="17" w:name="_Toc514604144"/>
       <w:r>
         <w:rPr>
           <w:b/>
@@ -13374,7 +13853,7 @@
           <w:szCs w:val="24"/>
         </w:rPr>
       </w:pPr>
-      <w:bookmarkStart w:id="18" w:name="_Toc513010556"/>
+      <w:bookmarkStart w:id="18" w:name="_Toc514604145"/>
       <w:r>
         <w:rPr>
           <w:b/>
@@ -14110,7 +14589,7 @@
           <w:szCs w:val="28"/>
         </w:rPr>
       </w:pPr>
-      <w:bookmarkStart w:id="19" w:name="_Toc513010557"/>
+      <w:bookmarkStart w:id="19" w:name="_Toc514604146"/>
       <w:r>
         <w:rPr>
           <w:b/>
@@ -14140,7 +14619,7 @@
           <w:szCs w:val="24"/>
         </w:rPr>
       </w:pPr>
-      <w:bookmarkStart w:id="20" w:name="_Toc513010558"/>
+      <w:bookmarkStart w:id="20" w:name="_Toc514604147"/>
       <w:r>
         <w:rPr>
           <w:b/>
@@ -14168,7 +14647,7 @@
           <w:lang w:eastAsia="es-ES_tradnl"/>
         </w:rPr>
       </w:pPr>
-      <w:bookmarkStart w:id="21" w:name="_Toc513010559"/>
+      <w:bookmarkStart w:id="21" w:name="_Toc514604148"/>
       <w:r>
         <w:rPr>
           <w:b/>
@@ -15244,7 +15723,7 @@
           <w:lang w:eastAsia="es-ES_tradnl"/>
         </w:rPr>
       </w:pPr>
-      <w:bookmarkStart w:id="22" w:name="_Toc513010560"/>
+      <w:bookmarkStart w:id="22" w:name="_Toc514604149"/>
       <w:r>
         <w:rPr>
           <w:b/>
@@ -16756,7 +17235,7 @@
           <w:lang w:eastAsia="es-ES_tradnl"/>
         </w:rPr>
       </w:pPr>
-      <w:bookmarkStart w:id="23" w:name="_Toc513010561"/>
+      <w:bookmarkStart w:id="23" w:name="_Toc514604150"/>
       <w:r>
         <w:rPr>
           <w:b/>
@@ -18136,6 +18615,7 @@
           <w:szCs w:val="24"/>
         </w:rPr>
       </w:pPr>
+      <w:bookmarkStart w:id="24" w:name="_Toc514604151"/>
       <w:r>
         <w:rPr>
           <w:b/>
@@ -18145,6 +18625,7 @@
         </w:rPr>
         <w:t>Control de la Gestión de la Configuración</w:t>
       </w:r>
+      <w:bookmarkEnd w:id="24"/>
     </w:p>
     <w:p>
       <w:pPr>
@@ -18162,6 +18643,7 @@
           <w:lang w:eastAsia="es-ES_tradnl"/>
         </w:rPr>
       </w:pPr>
+      <w:bookmarkStart w:id="25" w:name="_Toc514604152"/>
       <w:r>
         <w:rPr>
           <w:b/>
@@ -18180,6 +18662,7 @@
         </w:rPr>
         <w:t>Líneas Base</w:t>
       </w:r>
+      <w:bookmarkEnd w:id="25"/>
     </w:p>
     <w:p>
       <w:pPr>
@@ -18770,6 +19253,7 @@
           <w:lang w:eastAsia="es-ES_tradnl"/>
         </w:rPr>
       </w:pPr>
+      <w:bookmarkStart w:id="26" w:name="_Toc514604153"/>
       <w:r>
         <w:rPr>
           <w:b/>
@@ -18787,8 +19271,18 @@
           <w:szCs w:val="24"/>
           <w:lang w:eastAsia="es-ES_tradnl"/>
         </w:rPr>
+        <w:t xml:space="preserve">de </w:t>
+      </w:r>
+      <w:r>
+        <w:rPr>
+          <w:b/>
+          <w:sz w:val="24"/>
+          <w:szCs w:val="24"/>
+          <w:lang w:eastAsia="es-ES_tradnl"/>
+        </w:rPr>
         <w:t>Estructura de las Librerías Controladas</w:t>
       </w:r>
+      <w:bookmarkEnd w:id="26"/>
     </w:p>
     <w:p>
       <w:pPr>
@@ -18878,38 +19372,753 @@
         <w:rPr>
           <w:lang w:val="es-ES_tradnl" w:eastAsia="es-ES_tradnl"/>
         </w:rPr>
-        <w:t xml:space="preserve">: Estructura de </w:t>
-      </w:r>
-      <w:bookmarkStart w:id="24" w:name="_GoBack"/>
-      <w:bookmarkEnd w:id="24"/>
-      <w:r>
-        <w:rPr>
-          <w:lang w:val="es-ES_tradnl" w:eastAsia="es-ES_tradnl"/>
-        </w:rPr>
-        <w:t>Librerías Controladas</w:t>
+        <w:t>: Estructura de Librerías Controladas</w:t>
       </w:r>
     </w:p>
     <w:p>
       <w:pPr>
-        <w:jc w:val="both"/>
-        <w:rPr>
-          <w:lang w:val="es-ES_tradnl" w:eastAsia="es-ES_tradnl"/>
-        </w:rPr>
-      </w:pPr>
+        <w:rPr>
+          <w:lang w:eastAsia="es-ES_tradnl"/>
+        </w:rPr>
+      </w:pPr>
+      <w:r>
+        <w:rPr>
+          <w:lang w:eastAsia="es-ES_tradnl"/>
+        </w:rPr>
+        <w:br w:type="page"/>
+      </w:r>
     </w:p>
     <w:p>
       <w:pPr>
+        <w:pStyle w:val="ListParagraph"/>
+        <w:numPr>
+          <w:ilvl w:val="2"/>
+          <w:numId w:val="1"/>
+        </w:numPr>
         <w:jc w:val="both"/>
-        <w:rPr>
-          <w:lang w:val="es-ES_tradnl" w:eastAsia="es-ES_tradnl"/>
-        </w:rPr>
-      </w:pPr>
+        <w:outlineLvl w:val="2"/>
+        <w:rPr>
+          <w:b/>
+          <w:sz w:val="24"/>
+          <w:szCs w:val="24"/>
+          <w:lang w:eastAsia="es-ES_tradnl"/>
+        </w:rPr>
+      </w:pPr>
+      <w:bookmarkStart w:id="27" w:name="_Toc514604154"/>
+      <w:r>
+        <w:rPr>
+          <w:b/>
+          <w:sz w:val="24"/>
+          <w:szCs w:val="24"/>
+          <w:lang w:eastAsia="es-ES_tradnl"/>
+        </w:rPr>
+        <w:lastRenderedPageBreak/>
+        <w:t xml:space="preserve">Definición </w:t>
+      </w:r>
+      <w:r>
+        <w:rPr>
+          <w:b/>
+          <w:sz w:val="24"/>
+          <w:szCs w:val="24"/>
+          <w:lang w:eastAsia="es-ES_tradnl"/>
+        </w:rPr>
+        <w:t>de las Librerías Controladas</w:t>
+      </w:r>
+      <w:bookmarkEnd w:id="27"/>
     </w:p>
     <w:p>
       <w:pPr>
+        <w:pStyle w:val="ListParagraph"/>
+        <w:numPr>
+          <w:ilvl w:val="3"/>
+          <w:numId w:val="1"/>
+        </w:numPr>
         <w:jc w:val="both"/>
-        <w:rPr>
-          <w:lang w:val="es-ES_tradnl" w:eastAsia="es-ES_tradnl"/>
+        <w:outlineLvl w:val="2"/>
+        <w:rPr>
+          <w:b/>
+          <w:sz w:val="24"/>
+          <w:szCs w:val="24"/>
+          <w:lang w:eastAsia="es-ES_tradnl"/>
+        </w:rPr>
+      </w:pPr>
+      <w:bookmarkStart w:id="28" w:name="_Toc514604155"/>
+      <w:r>
+        <w:rPr>
+          <w:b/>
+          <w:sz w:val="24"/>
+          <w:szCs w:val="24"/>
+          <w:lang w:eastAsia="es-ES_tradnl"/>
+        </w:rPr>
+        <w:t>Librería de Desarrollo</w:t>
+      </w:r>
+      <w:bookmarkEnd w:id="28"/>
+    </w:p>
+    <w:p>
+      <w:pPr>
+        <w:ind w:left="1416"/>
+        <w:jc w:val="both"/>
+        <w:rPr>
+          <w:lang w:eastAsia="es-ES_tradnl"/>
+        </w:rPr>
+      </w:pPr>
+      <w:proofErr w:type="spellStart"/>
+      <w:r>
+        <w:rPr>
+          <w:b/>
+          <w:sz w:val="24"/>
+          <w:szCs w:val="24"/>
+          <w:lang w:eastAsia="es-ES_tradnl"/>
+        </w:rPr>
+        <w:t>Reponsable</w:t>
+      </w:r>
+      <w:proofErr w:type="spellEnd"/>
+      <w:r>
+        <w:rPr>
+          <w:b/>
+          <w:sz w:val="24"/>
+          <w:szCs w:val="24"/>
+          <w:lang w:eastAsia="es-ES_tradnl"/>
+        </w:rPr>
+        <w:t>:</w:t>
+      </w:r>
+      <w:r>
+        <w:rPr>
+          <w:lang w:eastAsia="es-ES_tradnl"/>
+        </w:rPr>
+        <w:t xml:space="preserve"> Gerente de la Configuración.</w:t>
+      </w:r>
+    </w:p>
+    <w:p>
+      <w:pPr>
+        <w:ind w:left="1416"/>
+        <w:jc w:val="both"/>
+        <w:rPr>
+          <w:lang w:eastAsia="es-ES_tradnl"/>
+        </w:rPr>
+      </w:pPr>
+      <w:r>
+        <w:rPr>
+          <w:b/>
+          <w:sz w:val="24"/>
+          <w:szCs w:val="24"/>
+          <w:lang w:eastAsia="es-ES_tradnl"/>
+        </w:rPr>
+        <w:t>Actividades:</w:t>
+      </w:r>
+      <w:r>
+        <w:rPr>
+          <w:lang w:eastAsia="es-ES_tradnl"/>
+        </w:rPr>
+        <w:t xml:space="preserve"> Mantener actualizadas las líneas base establecidas durante el </w:t>
+      </w:r>
+      <w:proofErr w:type="spellStart"/>
+      <w:r>
+        <w:rPr>
+          <w:lang w:eastAsia="es-ES_tradnl"/>
+        </w:rPr>
+        <w:t>trancurso</w:t>
+      </w:r>
+      <w:proofErr w:type="spellEnd"/>
+      <w:r>
+        <w:rPr>
+          <w:lang w:eastAsia="es-ES_tradnl"/>
+        </w:rPr>
+        <w:t xml:space="preserve"> del proyecto.</w:t>
+      </w:r>
+    </w:p>
+    <w:p>
+      <w:pPr>
+        <w:ind w:left="1416"/>
+        <w:jc w:val="both"/>
+        <w:rPr>
+          <w:b/>
+          <w:sz w:val="24"/>
+          <w:szCs w:val="24"/>
+          <w:lang w:eastAsia="es-ES_tradnl"/>
+        </w:rPr>
+      </w:pPr>
+      <w:r>
+        <w:rPr>
+          <w:b/>
+          <w:sz w:val="24"/>
+          <w:szCs w:val="24"/>
+          <w:lang w:eastAsia="es-ES_tradnl"/>
+        </w:rPr>
+        <w:t>Contenido:</w:t>
+      </w:r>
+    </w:p>
+    <w:p>
+      <w:pPr>
+        <w:pStyle w:val="ListParagraph"/>
+        <w:numPr>
+          <w:ilvl w:val="0"/>
+          <w:numId w:val="27"/>
+        </w:numPr>
+        <w:jc w:val="both"/>
+        <w:rPr>
+          <w:lang w:eastAsia="es-ES_tradnl"/>
+        </w:rPr>
+      </w:pPr>
+      <w:r>
+        <w:rPr>
+          <w:lang w:eastAsia="es-ES_tradnl"/>
+        </w:rPr>
+        <w:t>RSAC</w:t>
+      </w:r>
+    </w:p>
+    <w:p>
+      <w:pPr>
+        <w:pStyle w:val="ListParagraph"/>
+        <w:numPr>
+          <w:ilvl w:val="3"/>
+          <w:numId w:val="28"/>
+        </w:numPr>
+        <w:jc w:val="both"/>
+        <w:rPr>
+          <w:lang w:eastAsia="es-ES_tradnl"/>
+        </w:rPr>
+      </w:pPr>
+      <w:r>
+        <w:rPr>
+          <w:lang w:eastAsia="es-ES_tradnl"/>
+        </w:rPr>
+        <w:t>Línea Base 1</w:t>
+      </w:r>
+    </w:p>
+    <w:p>
+      <w:pPr>
+        <w:pStyle w:val="ListParagraph"/>
+        <w:numPr>
+          <w:ilvl w:val="3"/>
+          <w:numId w:val="28"/>
+        </w:numPr>
+        <w:jc w:val="both"/>
+        <w:rPr>
+          <w:lang w:eastAsia="es-ES_tradnl"/>
+        </w:rPr>
+      </w:pPr>
+      <w:r>
+        <w:rPr>
+          <w:lang w:eastAsia="es-ES_tradnl"/>
+        </w:rPr>
+        <w:t xml:space="preserve">Línea Base </w:t>
+      </w:r>
+      <w:r>
+        <w:rPr>
+          <w:lang w:eastAsia="es-ES_tradnl"/>
+        </w:rPr>
+        <w:t>2</w:t>
+      </w:r>
+    </w:p>
+    <w:p>
+      <w:pPr>
+        <w:pStyle w:val="ListParagraph"/>
+        <w:numPr>
+          <w:ilvl w:val="3"/>
+          <w:numId w:val="28"/>
+        </w:numPr>
+        <w:jc w:val="both"/>
+        <w:rPr>
+          <w:lang w:eastAsia="es-ES_tradnl"/>
+        </w:rPr>
+      </w:pPr>
+      <w:r>
+        <w:rPr>
+          <w:lang w:eastAsia="es-ES_tradnl"/>
+        </w:rPr>
+        <w:t xml:space="preserve">Línea Base </w:t>
+      </w:r>
+      <w:r>
+        <w:rPr>
+          <w:lang w:eastAsia="es-ES_tradnl"/>
+        </w:rPr>
+        <w:t>3</w:t>
+      </w:r>
+    </w:p>
+    <w:p>
+      <w:pPr>
+        <w:pStyle w:val="ListParagraph"/>
+        <w:numPr>
+          <w:ilvl w:val="3"/>
+          <w:numId w:val="28"/>
+        </w:numPr>
+        <w:jc w:val="both"/>
+        <w:rPr>
+          <w:lang w:eastAsia="es-ES_tradnl"/>
+        </w:rPr>
+      </w:pPr>
+      <w:r>
+        <w:rPr>
+          <w:lang w:eastAsia="es-ES_tradnl"/>
+        </w:rPr>
+        <w:t xml:space="preserve">Línea Base </w:t>
+      </w:r>
+      <w:r>
+        <w:rPr>
+          <w:lang w:eastAsia="es-ES_tradnl"/>
+        </w:rPr>
+        <w:t>4</w:t>
+      </w:r>
+    </w:p>
+    <w:p>
+      <w:pPr>
+        <w:pStyle w:val="ListParagraph"/>
+        <w:numPr>
+          <w:ilvl w:val="3"/>
+          <w:numId w:val="28"/>
+        </w:numPr>
+        <w:jc w:val="both"/>
+        <w:rPr>
+          <w:lang w:eastAsia="es-ES_tradnl"/>
+        </w:rPr>
+      </w:pPr>
+      <w:r>
+        <w:rPr>
+          <w:lang w:eastAsia="es-ES_tradnl"/>
+        </w:rPr>
+        <w:t xml:space="preserve">Línea Base </w:t>
+      </w:r>
+      <w:r>
+        <w:rPr>
+          <w:lang w:eastAsia="es-ES_tradnl"/>
+        </w:rPr>
+        <w:t>5</w:t>
+      </w:r>
+    </w:p>
+    <w:p>
+      <w:pPr>
+        <w:pStyle w:val="ListParagraph"/>
+        <w:numPr>
+          <w:ilvl w:val="0"/>
+          <w:numId w:val="27"/>
+        </w:numPr>
+        <w:jc w:val="both"/>
+        <w:rPr>
+          <w:lang w:eastAsia="es-ES_tradnl"/>
+        </w:rPr>
+      </w:pPr>
+      <w:r>
+        <w:rPr>
+          <w:lang w:eastAsia="es-ES_tradnl"/>
+        </w:rPr>
+        <w:t>Proyecto02</w:t>
+      </w:r>
+    </w:p>
+    <w:p>
+      <w:pPr>
+        <w:pStyle w:val="ListParagraph"/>
+        <w:numPr>
+          <w:ilvl w:val="0"/>
+          <w:numId w:val="27"/>
+        </w:numPr>
+        <w:jc w:val="both"/>
+        <w:rPr>
+          <w:lang w:eastAsia="es-ES_tradnl"/>
+        </w:rPr>
+      </w:pPr>
+      <w:r>
+        <w:rPr>
+          <w:lang w:eastAsia="es-ES_tradnl"/>
+        </w:rPr>
+        <w:t>Proyecto03</w:t>
+      </w:r>
+    </w:p>
+    <w:p>
+      <w:pPr>
+        <w:ind w:left="1416"/>
+        <w:jc w:val="both"/>
+        <w:rPr>
+          <w:b/>
+          <w:sz w:val="24"/>
+          <w:szCs w:val="24"/>
+          <w:lang w:eastAsia="es-ES_tradnl"/>
+        </w:rPr>
+      </w:pPr>
+      <w:r>
+        <w:rPr>
+          <w:b/>
+          <w:sz w:val="24"/>
+          <w:szCs w:val="24"/>
+          <w:lang w:eastAsia="es-ES_tradnl"/>
+        </w:rPr>
+        <w:t>Accesos:</w:t>
+      </w:r>
+    </w:p>
+    <w:tbl>
+      <w:tblPr>
+        <w:tblStyle w:val="TableGrid"/>
+        <w:tblW w:w="0" w:type="auto"/>
+        <w:jc w:val="center"/>
+        <w:tblLook w:val="04A0" w:firstRow="1" w:lastRow="0" w:firstColumn="1" w:lastColumn="0" w:noHBand="0" w:noVBand="1"/>
+      </w:tblPr>
+      <w:tblGrid>
+        <w:gridCol w:w="4414"/>
+        <w:gridCol w:w="4414"/>
+      </w:tblGrid>
+      <w:tr>
+        <w:trPr>
+          <w:jc w:val="center"/>
+        </w:trPr>
+        <w:tc>
+          <w:tcPr>
+            <w:tcW w:w="4414" w:type="dxa"/>
+            <w:shd w:val="clear" w:color="auto" w:fill="DBE5F1" w:themeFill="accent1" w:themeFillTint="33"/>
+          </w:tcPr>
+          <w:p>
+            <w:pPr>
+              <w:rPr>
+                <w:b/>
+                <w:lang w:val="es-ES_tradnl"/>
+              </w:rPr>
+            </w:pPr>
+            <w:r>
+              <w:rPr>
+                <w:b/>
+                <w:lang w:val="es-ES_tradnl"/>
+              </w:rPr>
+              <w:t>Rol</w:t>
+            </w:r>
+          </w:p>
+        </w:tc>
+        <w:tc>
+          <w:tcPr>
+            <w:tcW w:w="4414" w:type="dxa"/>
+            <w:shd w:val="clear" w:color="auto" w:fill="DBE5F1" w:themeFill="accent1" w:themeFillTint="33"/>
+          </w:tcPr>
+          <w:p>
+            <w:pPr>
+              <w:rPr>
+                <w:b/>
+                <w:lang w:val="es-ES_tradnl"/>
+              </w:rPr>
+            </w:pPr>
+            <w:r>
+              <w:rPr>
+                <w:b/>
+                <w:lang w:val="es-ES_tradnl"/>
+              </w:rPr>
+              <w:t>Tipo de acceso</w:t>
+            </w:r>
+          </w:p>
+        </w:tc>
+      </w:tr>
+      <w:tr>
+        <w:trPr>
+          <w:jc w:val="center"/>
+        </w:trPr>
+        <w:tc>
+          <w:tcPr>
+            <w:tcW w:w="4414" w:type="dxa"/>
+          </w:tcPr>
+          <w:p>
+            <w:pPr>
+              <w:rPr>
+                <w:sz w:val="24"/>
+                <w:szCs w:val="24"/>
+                <w:lang w:val="es-ES_tradnl"/>
+              </w:rPr>
+            </w:pPr>
+            <w:r>
+              <w:rPr>
+                <w:sz w:val="24"/>
+                <w:szCs w:val="24"/>
+                <w:lang w:val="es-ES_tradnl"/>
+              </w:rPr>
+              <w:t>Gestor</w:t>
+            </w:r>
+            <w:r>
+              <w:rPr>
+                <w:sz w:val="24"/>
+                <w:szCs w:val="24"/>
+                <w:lang w:val="es-ES_tradnl"/>
+              </w:rPr>
+              <w:t xml:space="preserve"> de Configuración</w:t>
+            </w:r>
+          </w:p>
+        </w:tc>
+        <w:tc>
+          <w:tcPr>
+            <w:tcW w:w="4414" w:type="dxa"/>
+          </w:tcPr>
+          <w:p>
+            <w:pPr>
+              <w:pStyle w:val="ListParagraph"/>
+              <w:numPr>
+                <w:ilvl w:val="0"/>
+                <w:numId w:val="30"/>
+              </w:numPr>
+              <w:rPr>
+                <w:lang w:val="es-ES_tradnl"/>
+              </w:rPr>
+            </w:pPr>
+            <w:r>
+              <w:rPr>
+                <w:lang w:val="es-ES_tradnl"/>
+              </w:rPr>
+              <w:t>Leer</w:t>
+            </w:r>
+          </w:p>
+          <w:p>
+            <w:pPr>
+              <w:pStyle w:val="ListParagraph"/>
+              <w:numPr>
+                <w:ilvl w:val="0"/>
+                <w:numId w:val="30"/>
+              </w:numPr>
+              <w:rPr>
+                <w:lang w:val="es-ES_tradnl"/>
+              </w:rPr>
+            </w:pPr>
+            <w:r>
+              <w:rPr>
+                <w:lang w:val="es-ES_tradnl"/>
+              </w:rPr>
+              <w:t>Escribir</w:t>
+            </w:r>
+          </w:p>
+          <w:p>
+            <w:pPr>
+              <w:pStyle w:val="ListParagraph"/>
+              <w:numPr>
+                <w:ilvl w:val="0"/>
+                <w:numId w:val="30"/>
+              </w:numPr>
+              <w:rPr>
+                <w:lang w:val="es-ES_tradnl"/>
+              </w:rPr>
+            </w:pPr>
+            <w:r>
+              <w:rPr>
+                <w:lang w:val="es-ES_tradnl"/>
+              </w:rPr>
+              <w:t>Ejecutar</w:t>
+            </w:r>
+          </w:p>
+          <w:p>
+            <w:pPr>
+              <w:pStyle w:val="ListParagraph"/>
+              <w:numPr>
+                <w:ilvl w:val="0"/>
+                <w:numId w:val="30"/>
+              </w:numPr>
+              <w:rPr>
+                <w:lang w:val="es-ES_tradnl"/>
+              </w:rPr>
+            </w:pPr>
+            <w:r>
+              <w:rPr>
+                <w:lang w:val="es-ES_tradnl"/>
+              </w:rPr>
+              <w:t>Eliminar</w:t>
+            </w:r>
+          </w:p>
+        </w:tc>
+      </w:tr>
+      <w:tr>
+        <w:trPr>
+          <w:jc w:val="center"/>
+        </w:trPr>
+        <w:tc>
+          <w:tcPr>
+            <w:tcW w:w="4414" w:type="dxa"/>
+          </w:tcPr>
+          <w:p>
+            <w:pPr>
+              <w:rPr>
+                <w:sz w:val="24"/>
+                <w:szCs w:val="24"/>
+                <w:lang w:val="es-ES_tradnl"/>
+              </w:rPr>
+            </w:pPr>
+            <w:r>
+              <w:rPr>
+                <w:sz w:val="24"/>
+                <w:szCs w:val="24"/>
+                <w:lang w:val="es-ES_tradnl"/>
+              </w:rPr>
+              <w:t>Gerente de proyecto</w:t>
+            </w:r>
+          </w:p>
+        </w:tc>
+        <w:tc>
+          <w:tcPr>
+            <w:tcW w:w="4414" w:type="dxa"/>
+          </w:tcPr>
+          <w:p>
+            <w:pPr>
+              <w:pStyle w:val="ListParagraph"/>
+              <w:numPr>
+                <w:ilvl w:val="0"/>
+                <w:numId w:val="30"/>
+              </w:numPr>
+              <w:rPr>
+                <w:lang w:val="es-ES_tradnl"/>
+              </w:rPr>
+            </w:pPr>
+            <w:r>
+              <w:rPr>
+                <w:lang w:val="es-ES_tradnl"/>
+              </w:rPr>
+              <w:t>Leer</w:t>
+            </w:r>
+          </w:p>
+          <w:p>
+            <w:pPr>
+              <w:pStyle w:val="ListParagraph"/>
+              <w:numPr>
+                <w:ilvl w:val="0"/>
+                <w:numId w:val="30"/>
+              </w:numPr>
+              <w:rPr>
+                <w:lang w:val="es-ES_tradnl"/>
+              </w:rPr>
+            </w:pPr>
+            <w:r>
+              <w:rPr>
+                <w:lang w:val="es-ES_tradnl"/>
+              </w:rPr>
+              <w:t>Escribir</w:t>
+            </w:r>
+          </w:p>
+          <w:p>
+            <w:pPr>
+              <w:pStyle w:val="ListParagraph"/>
+              <w:numPr>
+                <w:ilvl w:val="0"/>
+                <w:numId w:val="30"/>
+              </w:numPr>
+              <w:rPr>
+                <w:lang w:val="es-ES_tradnl"/>
+              </w:rPr>
+            </w:pPr>
+            <w:r>
+              <w:rPr>
+                <w:lang w:val="es-ES_tradnl"/>
+              </w:rPr>
+              <w:t>Ejecutar</w:t>
+            </w:r>
+          </w:p>
+          <w:p>
+            <w:pPr>
+              <w:pStyle w:val="ListParagraph"/>
+              <w:numPr>
+                <w:ilvl w:val="0"/>
+                <w:numId w:val="30"/>
+              </w:numPr>
+              <w:rPr>
+                <w:lang w:val="es-ES_tradnl"/>
+              </w:rPr>
+            </w:pPr>
+            <w:r>
+              <w:rPr>
+                <w:lang w:val="es-ES_tradnl"/>
+              </w:rPr>
+              <w:t>Eliminar (con autorización del gerente de configuración)</w:t>
+            </w:r>
+          </w:p>
+        </w:tc>
+      </w:tr>
+      <w:tr>
+        <w:trPr>
+          <w:jc w:val="center"/>
+        </w:trPr>
+        <w:tc>
+          <w:tcPr>
+            <w:tcW w:w="4414" w:type="dxa"/>
+          </w:tcPr>
+          <w:p>
+            <w:pPr>
+              <w:rPr>
+                <w:sz w:val="24"/>
+                <w:szCs w:val="24"/>
+                <w:lang w:val="es-ES_tradnl"/>
+              </w:rPr>
+            </w:pPr>
+            <w:r>
+              <w:rPr>
+                <w:sz w:val="24"/>
+                <w:szCs w:val="24"/>
+                <w:lang w:val="es-ES_tradnl"/>
+              </w:rPr>
+              <w:t>Equipo de desarro</w:t>
+            </w:r>
+            <w:bookmarkStart w:id="29" w:name="_GoBack"/>
+            <w:bookmarkEnd w:id="29"/>
+            <w:r>
+              <w:rPr>
+                <w:sz w:val="24"/>
+                <w:szCs w:val="24"/>
+                <w:lang w:val="es-ES_tradnl"/>
+              </w:rPr>
+              <w:t>llo</w:t>
+            </w:r>
+          </w:p>
+        </w:tc>
+        <w:tc>
+          <w:tcPr>
+            <w:tcW w:w="4414" w:type="dxa"/>
+          </w:tcPr>
+          <w:p>
+            <w:pPr>
+              <w:pStyle w:val="ListParagraph"/>
+              <w:numPr>
+                <w:ilvl w:val="0"/>
+                <w:numId w:val="30"/>
+              </w:numPr>
+              <w:rPr>
+                <w:lang w:val="es-ES_tradnl"/>
+              </w:rPr>
+            </w:pPr>
+            <w:r>
+              <w:rPr>
+                <w:lang w:val="es-ES_tradnl"/>
+              </w:rPr>
+              <w:t>Leer</w:t>
+            </w:r>
+          </w:p>
+          <w:p>
+            <w:pPr>
+              <w:pStyle w:val="ListParagraph"/>
+              <w:numPr>
+                <w:ilvl w:val="0"/>
+                <w:numId w:val="30"/>
+              </w:numPr>
+              <w:rPr>
+                <w:lang w:val="es-ES_tradnl"/>
+              </w:rPr>
+            </w:pPr>
+            <w:r>
+              <w:rPr>
+                <w:lang w:val="es-ES_tradnl"/>
+              </w:rPr>
+              <w:t>Ejecutar</w:t>
+            </w:r>
+          </w:p>
+        </w:tc>
+      </w:tr>
+    </w:tbl>
+    <w:p>
+      <w:pPr>
+        <w:jc w:val="both"/>
+        <w:rPr>
+          <w:lang w:eastAsia="es-ES_tradnl"/>
+        </w:rPr>
+      </w:pPr>
+    </w:p>
+    <w:p>
+      <w:pPr>
+        <w:jc w:val="both"/>
+        <w:rPr>
+          <w:lang w:eastAsia="es-ES_tradnl"/>
+        </w:rPr>
+      </w:pPr>
+    </w:p>
+    <w:p>
+      <w:pPr>
+        <w:jc w:val="both"/>
+        <w:rPr>
+          <w:lang w:eastAsia="es-ES_tradnl"/>
         </w:rPr>
       </w:pPr>
     </w:p>
@@ -19169,6 +20378,7 @@
               <w:dataBinding w:prefixMappings="xmlns:ns0='http://schemas.openxmlformats.org/package/2006/metadata/core-properties' xmlns:ns1='http://purl.org/dc/elements/1.1/'" w:xpath="/ns0:coreProperties[1]/ns1:title[1]" w:storeItemID="{6C3C8BC8-F283-45AE-878A-BAB7291924A1}"/>
               <w:text/>
             </w:sdtPr>
+            <w:sdtEndPr/>
             <w:sdtContent>
               <w:r>
                 <w:rPr>
@@ -19198,7 +20408,16 @@
               <w:sz w:val="19"/>
               <w:szCs w:val="19"/>
             </w:rPr>
-            <w:t xml:space="preserve"> – Versión 5.0</w:t>
+            <w:t xml:space="preserve"> – Versión 5.</w:t>
+          </w:r>
+          <w:r>
+            <w:rPr>
+              <w:b/>
+              <w:bCs/>
+              <w:sz w:val="19"/>
+              <w:szCs w:val="19"/>
+            </w:rPr>
+            <w:t>1</w:t>
           </w:r>
         </w:p>
       </w:tc>
@@ -19210,13 +20429,14 @@
           <w:alias w:val="Fecha"/>
           <w:id w:val="-418093262"/>
           <w:dataBinding w:prefixMappings="xmlns:ns0='http://schemas.microsoft.com/office/2006/coverPageProps'" w:xpath="/ns0:CoverPageProperties[1]/ns0:PublishDate[1]" w:storeItemID="{55AF091B-3C7A-41E3-B477-F2FDAA23CFDA}"/>
-          <w:date>
+          <w:date w:fullDate="2018-05-20T00:00:00Z">
             <w:dateFormat w:val="d 'de' MMMM 'de' yyyy"/>
             <w:lid w:val="es-ES"/>
             <w:storeMappedDataAs w:val="dateTime"/>
             <w:calendar w:val="gregorian"/>
           </w:date>
         </w:sdtPr>
+        <w:sdtEndPr/>
         <w:sdtContent>
           <w:tc>
             <w:tcPr>
@@ -19235,7 +20455,7 @@
                 <w:rPr>
                   <w:color w:val="FFFFFF" w:themeColor="background1"/>
                 </w:rPr>
-                <w:t>14 de mayo de 2018</w:t>
+                <w:t>20 de mayo de 2018</w:t>
               </w:r>
             </w:p>
           </w:tc>
@@ -20376,6 +21596,119 @@
     </w:lvl>
   </w:abstractNum>
   <w:abstractNum w:abstractNumId="10" w15:restartNumberingAfterBreak="0">
+    <w:nsid w:val="2DDC190E"/>
+    <w:multiLevelType w:val="hybridMultilevel"/>
+    <w:tmpl w:val="BE1A7AEA"/>
+    <w:lvl w:ilvl="0" w:tplc="0409000B">
+      <w:start w:val="1"/>
+      <w:numFmt w:val="bullet"/>
+      <w:lvlText w:val=""/>
+      <w:lvlJc w:val="left"/>
+      <w:pPr>
+        <w:ind w:left="720" w:hanging="360"/>
+      </w:pPr>
+      <w:rPr>
+        <w:rFonts w:ascii="Wingdings" w:hAnsi="Wingdings" w:hint="default"/>
+      </w:rPr>
+    </w:lvl>
+    <w:lvl w:ilvl="1" w:tplc="04090003">
+      <w:start w:val="1"/>
+      <w:numFmt w:val="bullet"/>
+      <w:lvlText w:val="o"/>
+      <w:lvlJc w:val="left"/>
+      <w:pPr>
+        <w:ind w:left="1440" w:hanging="360"/>
+      </w:pPr>
+      <w:rPr>
+        <w:rFonts w:ascii="Courier New" w:hAnsi="Courier New" w:cs="Courier New" w:hint="default"/>
+      </w:rPr>
+    </w:lvl>
+    <w:lvl w:ilvl="2" w:tplc="04090005">
+      <w:start w:val="1"/>
+      <w:numFmt w:val="bullet"/>
+      <w:lvlText w:val=""/>
+      <w:lvlJc w:val="left"/>
+      <w:pPr>
+        <w:ind w:left="2160" w:hanging="360"/>
+      </w:pPr>
+      <w:rPr>
+        <w:rFonts w:ascii="Wingdings" w:hAnsi="Wingdings" w:hint="default"/>
+      </w:rPr>
+    </w:lvl>
+    <w:lvl w:ilvl="3" w:tplc="04090001">
+      <w:start w:val="1"/>
+      <w:numFmt w:val="bullet"/>
+      <w:lvlText w:val=""/>
+      <w:lvlJc w:val="left"/>
+      <w:pPr>
+        <w:ind w:left="2880" w:hanging="360"/>
+      </w:pPr>
+      <w:rPr>
+        <w:rFonts w:ascii="Symbol" w:hAnsi="Symbol" w:hint="default"/>
+      </w:rPr>
+    </w:lvl>
+    <w:lvl w:ilvl="4" w:tplc="04090003" w:tentative="1">
+      <w:start w:val="1"/>
+      <w:numFmt w:val="bullet"/>
+      <w:lvlText w:val="o"/>
+      <w:lvlJc w:val="left"/>
+      <w:pPr>
+        <w:ind w:left="3600" w:hanging="360"/>
+      </w:pPr>
+      <w:rPr>
+        <w:rFonts w:ascii="Courier New" w:hAnsi="Courier New" w:cs="Courier New" w:hint="default"/>
+      </w:rPr>
+    </w:lvl>
+    <w:lvl w:ilvl="5" w:tplc="04090005" w:tentative="1">
+      <w:start w:val="1"/>
+      <w:numFmt w:val="bullet"/>
+      <w:lvlText w:val=""/>
+      <w:lvlJc w:val="left"/>
+      <w:pPr>
+        <w:ind w:left="4320" w:hanging="360"/>
+      </w:pPr>
+      <w:rPr>
+        <w:rFonts w:ascii="Wingdings" w:hAnsi="Wingdings" w:hint="default"/>
+      </w:rPr>
+    </w:lvl>
+    <w:lvl w:ilvl="6" w:tplc="04090001" w:tentative="1">
+      <w:start w:val="1"/>
+      <w:numFmt w:val="bullet"/>
+      <w:lvlText w:val=""/>
+      <w:lvlJc w:val="left"/>
+      <w:pPr>
+        <w:ind w:left="5040" w:hanging="360"/>
+      </w:pPr>
+      <w:rPr>
+        <w:rFonts w:ascii="Symbol" w:hAnsi="Symbol" w:hint="default"/>
+      </w:rPr>
+    </w:lvl>
+    <w:lvl w:ilvl="7" w:tplc="04090003" w:tentative="1">
+      <w:start w:val="1"/>
+      <w:numFmt w:val="bullet"/>
+      <w:lvlText w:val="o"/>
+      <w:lvlJc w:val="left"/>
+      <w:pPr>
+        <w:ind w:left="5760" w:hanging="360"/>
+      </w:pPr>
+      <w:rPr>
+        <w:rFonts w:ascii="Courier New" w:hAnsi="Courier New" w:cs="Courier New" w:hint="default"/>
+      </w:rPr>
+    </w:lvl>
+    <w:lvl w:ilvl="8" w:tplc="04090005" w:tentative="1">
+      <w:start w:val="1"/>
+      <w:numFmt w:val="bullet"/>
+      <w:lvlText w:val=""/>
+      <w:lvlJc w:val="left"/>
+      <w:pPr>
+        <w:ind w:left="6480" w:hanging="360"/>
+      </w:pPr>
+      <w:rPr>
+        <w:rFonts w:ascii="Wingdings" w:hAnsi="Wingdings" w:hint="default"/>
+      </w:rPr>
+    </w:lvl>
+  </w:abstractNum>
+  <w:abstractNum w:abstractNumId="11" w15:restartNumberingAfterBreak="0">
     <w:nsid w:val="3153713E"/>
     <w:multiLevelType w:val="hybridMultilevel"/>
     <w:tmpl w:val="5AC24464"/>
@@ -20488,7 +21821,7 @@
       </w:rPr>
     </w:lvl>
   </w:abstractNum>
-  <w:abstractNum w:abstractNumId="11" w15:restartNumberingAfterBreak="0">
+  <w:abstractNum w:abstractNumId="12" w15:restartNumberingAfterBreak="0">
     <w:nsid w:val="34FC61C6"/>
     <w:multiLevelType w:val="hybridMultilevel"/>
     <w:tmpl w:val="26248C80"/>
@@ -20601,7 +21934,7 @@
       </w:rPr>
     </w:lvl>
   </w:abstractNum>
-  <w:abstractNum w:abstractNumId="12" w15:restartNumberingAfterBreak="0">
+  <w:abstractNum w:abstractNumId="13" w15:restartNumberingAfterBreak="0">
     <w:nsid w:val="382101CD"/>
     <w:multiLevelType w:val="hybridMultilevel"/>
     <w:tmpl w:val="8FECC13A"/>
@@ -20714,7 +22047,7 @@
       </w:rPr>
     </w:lvl>
   </w:abstractNum>
-  <w:abstractNum w:abstractNumId="13" w15:restartNumberingAfterBreak="0">
+  <w:abstractNum w:abstractNumId="14" w15:restartNumberingAfterBreak="0">
     <w:nsid w:val="3AAE65C0"/>
     <w:multiLevelType w:val="hybridMultilevel"/>
     <w:tmpl w:val="AA260042"/>
@@ -20827,7 +22160,7 @@
       </w:rPr>
     </w:lvl>
   </w:abstractNum>
-  <w:abstractNum w:abstractNumId="14" w15:restartNumberingAfterBreak="0">
+  <w:abstractNum w:abstractNumId="15" w15:restartNumberingAfterBreak="0">
     <w:nsid w:val="3DCA262F"/>
     <w:multiLevelType w:val="hybridMultilevel"/>
     <w:tmpl w:val="305C85C8"/>
@@ -20940,7 +22273,7 @@
       </w:rPr>
     </w:lvl>
   </w:abstractNum>
-  <w:abstractNum w:abstractNumId="15" w15:restartNumberingAfterBreak="0">
+  <w:abstractNum w:abstractNumId="16" w15:restartNumberingAfterBreak="0">
     <w:nsid w:val="41505E4D"/>
     <w:multiLevelType w:val="hybridMultilevel"/>
     <w:tmpl w:val="180A8448"/>
@@ -21053,7 +22386,7 @@
       </w:rPr>
     </w:lvl>
   </w:abstractNum>
-  <w:abstractNum w:abstractNumId="16" w15:restartNumberingAfterBreak="0">
+  <w:abstractNum w:abstractNumId="17" w15:restartNumberingAfterBreak="0">
     <w:nsid w:val="47EE32C4"/>
     <w:multiLevelType w:val="hybridMultilevel"/>
     <w:tmpl w:val="00286864"/>
@@ -21167,7 +22500,7 @@
       </w:rPr>
     </w:lvl>
   </w:abstractNum>
-  <w:abstractNum w:abstractNumId="17" w15:restartNumberingAfterBreak="0">
+  <w:abstractNum w:abstractNumId="18" w15:restartNumberingAfterBreak="0">
     <w:nsid w:val="4BB94767"/>
     <w:multiLevelType w:val="hybridMultilevel"/>
     <w:tmpl w:val="F1E8E3CE"/>
@@ -21280,7 +22613,93 @@
       </w:rPr>
     </w:lvl>
   </w:abstractNum>
-  <w:abstractNum w:abstractNumId="18" w15:restartNumberingAfterBreak="0">
+  <w:abstractNum w:abstractNumId="19" w15:restartNumberingAfterBreak="0">
+    <w:nsid w:val="55795BC5"/>
+    <w:multiLevelType w:val="hybridMultilevel"/>
+    <w:tmpl w:val="9C24A96E"/>
+    <w:lvl w:ilvl="0" w:tplc="0409000F">
+      <w:start w:val="1"/>
+      <w:numFmt w:val="decimal"/>
+      <w:lvlText w:val="%1."/>
+      <w:lvlJc w:val="left"/>
+      <w:pPr>
+        <w:ind w:left="720" w:hanging="360"/>
+      </w:pPr>
+    </w:lvl>
+    <w:lvl w:ilvl="1" w:tplc="04090019" w:tentative="1">
+      <w:start w:val="1"/>
+      <w:numFmt w:val="lowerLetter"/>
+      <w:lvlText w:val="%2."/>
+      <w:lvlJc w:val="left"/>
+      <w:pPr>
+        <w:ind w:left="1440" w:hanging="360"/>
+      </w:pPr>
+    </w:lvl>
+    <w:lvl w:ilvl="2" w:tplc="0409001B" w:tentative="1">
+      <w:start w:val="1"/>
+      <w:numFmt w:val="lowerRoman"/>
+      <w:lvlText w:val="%3."/>
+      <w:lvlJc w:val="right"/>
+      <w:pPr>
+        <w:ind w:left="2160" w:hanging="180"/>
+      </w:pPr>
+    </w:lvl>
+    <w:lvl w:ilvl="3" w:tplc="0409000F" w:tentative="1">
+      <w:start w:val="1"/>
+      <w:numFmt w:val="decimal"/>
+      <w:lvlText w:val="%4."/>
+      <w:lvlJc w:val="left"/>
+      <w:pPr>
+        <w:ind w:left="2880" w:hanging="360"/>
+      </w:pPr>
+    </w:lvl>
+    <w:lvl w:ilvl="4" w:tplc="04090019" w:tentative="1">
+      <w:start w:val="1"/>
+      <w:numFmt w:val="lowerLetter"/>
+      <w:lvlText w:val="%5."/>
+      <w:lvlJc w:val="left"/>
+      <w:pPr>
+        <w:ind w:left="3600" w:hanging="360"/>
+      </w:pPr>
+    </w:lvl>
+    <w:lvl w:ilvl="5" w:tplc="0409001B" w:tentative="1">
+      <w:start w:val="1"/>
+      <w:numFmt w:val="lowerRoman"/>
+      <w:lvlText w:val="%6."/>
+      <w:lvlJc w:val="right"/>
+      <w:pPr>
+        <w:ind w:left="4320" w:hanging="180"/>
+      </w:pPr>
+    </w:lvl>
+    <w:lvl w:ilvl="6" w:tplc="0409000F" w:tentative="1">
+      <w:start w:val="1"/>
+      <w:numFmt w:val="decimal"/>
+      <w:lvlText w:val="%7."/>
+      <w:lvlJc w:val="left"/>
+      <w:pPr>
+        <w:ind w:left="5040" w:hanging="360"/>
+      </w:pPr>
+    </w:lvl>
+    <w:lvl w:ilvl="7" w:tplc="04090019" w:tentative="1">
+      <w:start w:val="1"/>
+      <w:numFmt w:val="lowerLetter"/>
+      <w:lvlText w:val="%8."/>
+      <w:lvlJc w:val="left"/>
+      <w:pPr>
+        <w:ind w:left="5760" w:hanging="360"/>
+      </w:pPr>
+    </w:lvl>
+    <w:lvl w:ilvl="8" w:tplc="0409001B" w:tentative="1">
+      <w:start w:val="1"/>
+      <w:numFmt w:val="lowerRoman"/>
+      <w:lvlText w:val="%9."/>
+      <w:lvlJc w:val="right"/>
+      <w:pPr>
+        <w:ind w:left="6480" w:hanging="180"/>
+      </w:pPr>
+    </w:lvl>
+  </w:abstractNum>
+  <w:abstractNum w:abstractNumId="20" w15:restartNumberingAfterBreak="0">
     <w:nsid w:val="599C0BB6"/>
     <w:multiLevelType w:val="hybridMultilevel"/>
     <w:tmpl w:val="2C9844EC"/>
@@ -21393,7 +22812,128 @@
       </w:rPr>
     </w:lvl>
   </w:abstractNum>
-  <w:abstractNum w:abstractNumId="19" w15:restartNumberingAfterBreak="0">
+  <w:abstractNum w:abstractNumId="21" w15:restartNumberingAfterBreak="0">
+    <w:nsid w:val="5D8D30D8"/>
+    <w:multiLevelType w:val="multilevel"/>
+    <w:tmpl w:val="39480AD8"/>
+    <w:lvl w:ilvl="0">
+      <w:start w:val="1"/>
+      <w:numFmt w:val="decimal"/>
+      <w:lvlText w:val="%1."/>
+      <w:lvlJc w:val="left"/>
+      <w:pPr>
+        <w:ind w:left="720" w:hanging="360"/>
+      </w:pPr>
+      <w:rPr>
+        <w:rFonts w:hint="default"/>
+      </w:rPr>
+    </w:lvl>
+    <w:lvl w:ilvl="1">
+      <w:start w:val="1"/>
+      <w:numFmt w:val="decimal"/>
+      <w:isLgl/>
+      <w:lvlText w:val="%1.%2."/>
+      <w:lvlJc w:val="left"/>
+      <w:pPr>
+        <w:ind w:left="720" w:hanging="360"/>
+      </w:pPr>
+      <w:rPr>
+        <w:rFonts w:hint="default"/>
+      </w:rPr>
+    </w:lvl>
+    <w:lvl w:ilvl="2">
+      <w:start w:val="1"/>
+      <w:numFmt w:val="decimal"/>
+      <w:isLgl/>
+      <w:lvlText w:val="%1.%2.%3."/>
+      <w:lvlJc w:val="left"/>
+      <w:pPr>
+        <w:ind w:left="1080" w:hanging="720"/>
+      </w:pPr>
+      <w:rPr>
+        <w:rFonts w:hint="default"/>
+      </w:rPr>
+    </w:lvl>
+    <w:lvl w:ilvl="3">
+      <w:start w:val="1"/>
+      <w:numFmt w:val="decimal"/>
+      <w:isLgl/>
+      <w:lvlText w:val="%1.%2.%3.%4."/>
+      <w:lvlJc w:val="left"/>
+      <w:pPr>
+        <w:ind w:left="1080" w:hanging="720"/>
+      </w:pPr>
+      <w:rPr>
+        <w:rFonts w:hint="default"/>
+      </w:rPr>
+    </w:lvl>
+    <w:lvl w:ilvl="4">
+      <w:start w:val="1"/>
+      <w:numFmt w:val="decimal"/>
+      <w:isLgl/>
+      <w:lvlText w:val="%1.%2.%3.%4.%5."/>
+      <w:lvlJc w:val="left"/>
+      <w:pPr>
+        <w:ind w:left="1440" w:hanging="1080"/>
+      </w:pPr>
+      <w:rPr>
+        <w:rFonts w:hint="default"/>
+      </w:rPr>
+    </w:lvl>
+    <w:lvl w:ilvl="5">
+      <w:start w:val="1"/>
+      <w:numFmt w:val="decimal"/>
+      <w:isLgl/>
+      <w:lvlText w:val="%1.%2.%3.%4.%5.%6."/>
+      <w:lvlJc w:val="left"/>
+      <w:pPr>
+        <w:ind w:left="1440" w:hanging="1080"/>
+      </w:pPr>
+      <w:rPr>
+        <w:rFonts w:hint="default"/>
+      </w:rPr>
+    </w:lvl>
+    <w:lvl w:ilvl="6">
+      <w:start w:val="1"/>
+      <w:numFmt w:val="decimal"/>
+      <w:isLgl/>
+      <w:lvlText w:val="%1.%2.%3.%4.%5.%6.%7."/>
+      <w:lvlJc w:val="left"/>
+      <w:pPr>
+        <w:ind w:left="1800" w:hanging="1440"/>
+      </w:pPr>
+      <w:rPr>
+        <w:rFonts w:hint="default"/>
+      </w:rPr>
+    </w:lvl>
+    <w:lvl w:ilvl="7">
+      <w:start w:val="1"/>
+      <w:numFmt w:val="decimal"/>
+      <w:isLgl/>
+      <w:lvlText w:val="%1.%2.%3.%4.%5.%6.%7.%8."/>
+      <w:lvlJc w:val="left"/>
+      <w:pPr>
+        <w:ind w:left="1800" w:hanging="1440"/>
+      </w:pPr>
+      <w:rPr>
+        <w:rFonts w:hint="default"/>
+      </w:rPr>
+    </w:lvl>
+    <w:lvl w:ilvl="8">
+      <w:start w:val="1"/>
+      <w:numFmt w:val="decimal"/>
+      <w:isLgl/>
+      <w:lvlText w:val="%1.%2.%3.%4.%5.%6.%7.%8.%9."/>
+      <w:lvlJc w:val="left"/>
+      <w:pPr>
+        <w:ind w:left="2160" w:hanging="1800"/>
+      </w:pPr>
+      <w:rPr>
+        <w:rFonts w:hint="default"/>
+      </w:rPr>
+    </w:lvl>
+  </w:abstractNum>
+  <w:abstractNum w:abstractNumId="22" w15:restartNumberingAfterBreak="0">
     <w:nsid w:val="60F2639D"/>
     <w:multiLevelType w:val="multilevel"/>
     <w:tmpl w:val="39480AD8"/>
@@ -21429,7 +22969,7 @@
       <w:lvlText w:val="%1.%2.%3."/>
       <w:lvlJc w:val="left"/>
       <w:pPr>
-        <w:ind w:left="1080" w:hanging="720"/>
+        <w:ind w:left="720" w:hanging="720"/>
       </w:pPr>
       <w:rPr>
         <w:rFonts w:hint="default"/>
@@ -21514,7 +23054,467 @@
       </w:rPr>
     </w:lvl>
   </w:abstractNum>
-  <w:abstractNum w:abstractNumId="20" w15:restartNumberingAfterBreak="0">
+  <w:abstractNum w:abstractNumId="23" w15:restartNumberingAfterBreak="0">
+    <w:nsid w:val="615B24A0"/>
+    <w:multiLevelType w:val="hybridMultilevel"/>
+    <w:tmpl w:val="A9EE9362"/>
+    <w:lvl w:ilvl="0" w:tplc="0409000B">
+      <w:start w:val="1"/>
+      <w:numFmt w:val="bullet"/>
+      <w:lvlText w:val=""/>
+      <w:lvlJc w:val="left"/>
+      <w:pPr>
+        <w:ind w:left="720" w:hanging="360"/>
+      </w:pPr>
+      <w:rPr>
+        <w:rFonts w:ascii="Wingdings" w:hAnsi="Wingdings" w:hint="default"/>
+      </w:rPr>
+    </w:lvl>
+    <w:lvl w:ilvl="1" w:tplc="04090003" w:tentative="1">
+      <w:start w:val="1"/>
+      <w:numFmt w:val="bullet"/>
+      <w:lvlText w:val="o"/>
+      <w:lvlJc w:val="left"/>
+      <w:pPr>
+        <w:ind w:left="1440" w:hanging="360"/>
+      </w:pPr>
+      <w:rPr>
+        <w:rFonts w:ascii="Courier New" w:hAnsi="Courier New" w:cs="Courier New" w:hint="default"/>
+      </w:rPr>
+    </w:lvl>
+    <w:lvl w:ilvl="2" w:tplc="04090005" w:tentative="1">
+      <w:start w:val="1"/>
+      <w:numFmt w:val="bullet"/>
+      <w:lvlText w:val=""/>
+      <w:lvlJc w:val="left"/>
+      <w:pPr>
+        <w:ind w:left="2160" w:hanging="360"/>
+      </w:pPr>
+      <w:rPr>
+        <w:rFonts w:ascii="Wingdings" w:hAnsi="Wingdings" w:hint="default"/>
+      </w:rPr>
+    </w:lvl>
+    <w:lvl w:ilvl="3" w:tplc="04090001" w:tentative="1">
+      <w:start w:val="1"/>
+      <w:numFmt w:val="bullet"/>
+      <w:lvlText w:val=""/>
+      <w:lvlJc w:val="left"/>
+      <w:pPr>
+        <w:ind w:left="2880" w:hanging="360"/>
+      </w:pPr>
+      <w:rPr>
+        <w:rFonts w:ascii="Symbol" w:hAnsi="Symbol" w:hint="default"/>
+      </w:rPr>
+    </w:lvl>
+    <w:lvl w:ilvl="4" w:tplc="04090003" w:tentative="1">
+      <w:start w:val="1"/>
+      <w:numFmt w:val="bullet"/>
+      <w:lvlText w:val="o"/>
+      <w:lvlJc w:val="left"/>
+      <w:pPr>
+        <w:ind w:left="3600" w:hanging="360"/>
+      </w:pPr>
+      <w:rPr>
+        <w:rFonts w:ascii="Courier New" w:hAnsi="Courier New" w:cs="Courier New" w:hint="default"/>
+      </w:rPr>
+    </w:lvl>
+    <w:lvl w:ilvl="5" w:tplc="04090005" w:tentative="1">
+      <w:start w:val="1"/>
+      <w:numFmt w:val="bullet"/>
+      <w:lvlText w:val=""/>
+      <w:lvlJc w:val="left"/>
+      <w:pPr>
+        <w:ind w:left="4320" w:hanging="360"/>
+      </w:pPr>
+      <w:rPr>
+        <w:rFonts w:ascii="Wingdings" w:hAnsi="Wingdings" w:hint="default"/>
+      </w:rPr>
+    </w:lvl>
+    <w:lvl w:ilvl="6" w:tplc="04090001" w:tentative="1">
+      <w:start w:val="1"/>
+      <w:numFmt w:val="bullet"/>
+      <w:lvlText w:val=""/>
+      <w:lvlJc w:val="left"/>
+      <w:pPr>
+        <w:ind w:left="5040" w:hanging="360"/>
+      </w:pPr>
+      <w:rPr>
+        <w:rFonts w:ascii="Symbol" w:hAnsi="Symbol" w:hint="default"/>
+      </w:rPr>
+    </w:lvl>
+    <w:lvl w:ilvl="7" w:tplc="04090003" w:tentative="1">
+      <w:start w:val="1"/>
+      <w:numFmt w:val="bullet"/>
+      <w:lvlText w:val="o"/>
+      <w:lvlJc w:val="left"/>
+      <w:pPr>
+        <w:ind w:left="5760" w:hanging="360"/>
+      </w:pPr>
+      <w:rPr>
+        <w:rFonts w:ascii="Courier New" w:hAnsi="Courier New" w:cs="Courier New" w:hint="default"/>
+      </w:rPr>
+    </w:lvl>
+    <w:lvl w:ilvl="8" w:tplc="04090005" w:tentative="1">
+      <w:start w:val="1"/>
+      <w:numFmt w:val="bullet"/>
+      <w:lvlText w:val=""/>
+      <w:lvlJc w:val="left"/>
+      <w:pPr>
+        <w:ind w:left="6480" w:hanging="360"/>
+      </w:pPr>
+      <w:rPr>
+        <w:rFonts w:ascii="Wingdings" w:hAnsi="Wingdings" w:hint="default"/>
+      </w:rPr>
+    </w:lvl>
+  </w:abstractNum>
+  <w:abstractNum w:abstractNumId="24" w15:restartNumberingAfterBreak="0">
+    <w:nsid w:val="66E70656"/>
+    <w:multiLevelType w:val="multilevel"/>
+    <w:tmpl w:val="39480AD8"/>
+    <w:lvl w:ilvl="0">
+      <w:start w:val="1"/>
+      <w:numFmt w:val="decimal"/>
+      <w:lvlText w:val="%1."/>
+      <w:lvlJc w:val="left"/>
+      <w:pPr>
+        <w:ind w:left="720" w:hanging="360"/>
+      </w:pPr>
+      <w:rPr>
+        <w:rFonts w:hint="default"/>
+      </w:rPr>
+    </w:lvl>
+    <w:lvl w:ilvl="1">
+      <w:start w:val="1"/>
+      <w:numFmt w:val="decimal"/>
+      <w:isLgl/>
+      <w:lvlText w:val="%1.%2."/>
+      <w:lvlJc w:val="left"/>
+      <w:pPr>
+        <w:ind w:left="720" w:hanging="360"/>
+      </w:pPr>
+      <w:rPr>
+        <w:rFonts w:hint="default"/>
+      </w:rPr>
+    </w:lvl>
+    <w:lvl w:ilvl="2">
+      <w:start w:val="1"/>
+      <w:numFmt w:val="decimal"/>
+      <w:isLgl/>
+      <w:lvlText w:val="%1.%2.%3."/>
+      <w:lvlJc w:val="left"/>
+      <w:pPr>
+        <w:ind w:left="1080" w:hanging="720"/>
+      </w:pPr>
+      <w:rPr>
+        <w:rFonts w:hint="default"/>
+      </w:rPr>
+    </w:lvl>
+    <w:lvl w:ilvl="3">
+      <w:start w:val="1"/>
+      <w:numFmt w:val="decimal"/>
+      <w:isLgl/>
+      <w:lvlText w:val="%1.%2.%3.%4."/>
+      <w:lvlJc w:val="left"/>
+      <w:pPr>
+        <w:ind w:left="1080" w:hanging="720"/>
+      </w:pPr>
+      <w:rPr>
+        <w:rFonts w:hint="default"/>
+      </w:rPr>
+    </w:lvl>
+    <w:lvl w:ilvl="4">
+      <w:start w:val="1"/>
+      <w:numFmt w:val="decimal"/>
+      <w:isLgl/>
+      <w:lvlText w:val="%1.%2.%3.%4.%5."/>
+      <w:lvlJc w:val="left"/>
+      <w:pPr>
+        <w:ind w:left="1440" w:hanging="1080"/>
+      </w:pPr>
+      <w:rPr>
+        <w:rFonts w:hint="default"/>
+      </w:rPr>
+    </w:lvl>
+    <w:lvl w:ilvl="5">
+      <w:start w:val="1"/>
+      <w:numFmt w:val="decimal"/>
+      <w:isLgl/>
+      <w:lvlText w:val="%1.%2.%3.%4.%5.%6."/>
+      <w:lvlJc w:val="left"/>
+      <w:pPr>
+        <w:ind w:left="1440" w:hanging="1080"/>
+      </w:pPr>
+      <w:rPr>
+        <w:rFonts w:hint="default"/>
+      </w:rPr>
+    </w:lvl>
+    <w:lvl w:ilvl="6">
+      <w:start w:val="1"/>
+      <w:numFmt w:val="decimal"/>
+      <w:isLgl/>
+      <w:lvlText w:val="%1.%2.%3.%4.%5.%6.%7."/>
+      <w:lvlJc w:val="left"/>
+      <w:pPr>
+        <w:ind w:left="1800" w:hanging="1440"/>
+      </w:pPr>
+      <w:rPr>
+        <w:rFonts w:hint="default"/>
+      </w:rPr>
+    </w:lvl>
+    <w:lvl w:ilvl="7">
+      <w:start w:val="1"/>
+      <w:numFmt w:val="decimal"/>
+      <w:isLgl/>
+      <w:lvlText w:val="%1.%2.%3.%4.%5.%6.%7.%8."/>
+      <w:lvlJc w:val="left"/>
+      <w:pPr>
+        <w:ind w:left="1800" w:hanging="1440"/>
+      </w:pPr>
+      <w:rPr>
+        <w:rFonts w:hint="default"/>
+      </w:rPr>
+    </w:lvl>
+    <w:lvl w:ilvl="8">
+      <w:start w:val="1"/>
+      <w:numFmt w:val="decimal"/>
+      <w:isLgl/>
+      <w:lvlText w:val="%1.%2.%3.%4.%5.%6.%7.%8.%9."/>
+      <w:lvlJc w:val="left"/>
+      <w:pPr>
+        <w:ind w:left="2160" w:hanging="1800"/>
+      </w:pPr>
+      <w:rPr>
+        <w:rFonts w:hint="default"/>
+      </w:rPr>
+    </w:lvl>
+  </w:abstractNum>
+  <w:abstractNum w:abstractNumId="25" w15:restartNumberingAfterBreak="0">
+    <w:nsid w:val="6DC904A9"/>
+    <w:multiLevelType w:val="hybridMultilevel"/>
+    <w:tmpl w:val="EA742112"/>
+    <w:lvl w:ilvl="0" w:tplc="04090001">
+      <w:start w:val="1"/>
+      <w:numFmt w:val="bullet"/>
+      <w:lvlText w:val=""/>
+      <w:lvlJc w:val="left"/>
+      <w:pPr>
+        <w:ind w:left="720" w:hanging="360"/>
+      </w:pPr>
+      <w:rPr>
+        <w:rFonts w:ascii="Symbol" w:hAnsi="Symbol" w:hint="default"/>
+      </w:rPr>
+    </w:lvl>
+    <w:lvl w:ilvl="1" w:tplc="04090003" w:tentative="1">
+      <w:start w:val="1"/>
+      <w:numFmt w:val="bullet"/>
+      <w:lvlText w:val="o"/>
+      <w:lvlJc w:val="left"/>
+      <w:pPr>
+        <w:ind w:left="1440" w:hanging="360"/>
+      </w:pPr>
+      <w:rPr>
+        <w:rFonts w:ascii="Courier New" w:hAnsi="Courier New" w:cs="Courier New" w:hint="default"/>
+      </w:rPr>
+    </w:lvl>
+    <w:lvl w:ilvl="2" w:tplc="04090005" w:tentative="1">
+      <w:start w:val="1"/>
+      <w:numFmt w:val="bullet"/>
+      <w:lvlText w:val=""/>
+      <w:lvlJc w:val="left"/>
+      <w:pPr>
+        <w:ind w:left="2160" w:hanging="360"/>
+      </w:pPr>
+      <w:rPr>
+        <w:rFonts w:ascii="Wingdings" w:hAnsi="Wingdings" w:hint="default"/>
+      </w:rPr>
+    </w:lvl>
+    <w:lvl w:ilvl="3" w:tplc="04090001" w:tentative="1">
+      <w:start w:val="1"/>
+      <w:numFmt w:val="bullet"/>
+      <w:lvlText w:val=""/>
+      <w:lvlJc w:val="left"/>
+      <w:pPr>
+        <w:ind w:left="2880" w:hanging="360"/>
+      </w:pPr>
+      <w:rPr>
+        <w:rFonts w:ascii="Symbol" w:hAnsi="Symbol" w:hint="default"/>
+      </w:rPr>
+    </w:lvl>
+    <w:lvl w:ilvl="4" w:tplc="04090003" w:tentative="1">
+      <w:start w:val="1"/>
+      <w:numFmt w:val="bullet"/>
+      <w:lvlText w:val="o"/>
+      <w:lvlJc w:val="left"/>
+      <w:pPr>
+        <w:ind w:left="3600" w:hanging="360"/>
+      </w:pPr>
+      <w:rPr>
+        <w:rFonts w:ascii="Courier New" w:hAnsi="Courier New" w:cs="Courier New" w:hint="default"/>
+      </w:rPr>
+    </w:lvl>
+    <w:lvl w:ilvl="5" w:tplc="04090005" w:tentative="1">
+      <w:start w:val="1"/>
+      <w:numFmt w:val="bullet"/>
+      <w:lvlText w:val=""/>
+      <w:lvlJc w:val="left"/>
+      <w:pPr>
+        <w:ind w:left="4320" w:hanging="360"/>
+      </w:pPr>
+      <w:rPr>
+        <w:rFonts w:ascii="Wingdings" w:hAnsi="Wingdings" w:hint="default"/>
+      </w:rPr>
+    </w:lvl>
+    <w:lvl w:ilvl="6" w:tplc="04090001" w:tentative="1">
+      <w:start w:val="1"/>
+      <w:numFmt w:val="bullet"/>
+      <w:lvlText w:val=""/>
+      <w:lvlJc w:val="left"/>
+      <w:pPr>
+        <w:ind w:left="5040" w:hanging="360"/>
+      </w:pPr>
+      <w:rPr>
+        <w:rFonts w:ascii="Symbol" w:hAnsi="Symbol" w:hint="default"/>
+      </w:rPr>
+    </w:lvl>
+    <w:lvl w:ilvl="7" w:tplc="04090003" w:tentative="1">
+      <w:start w:val="1"/>
+      <w:numFmt w:val="bullet"/>
+      <w:lvlText w:val="o"/>
+      <w:lvlJc w:val="left"/>
+      <w:pPr>
+        <w:ind w:left="5760" w:hanging="360"/>
+      </w:pPr>
+      <w:rPr>
+        <w:rFonts w:ascii="Courier New" w:hAnsi="Courier New" w:cs="Courier New" w:hint="default"/>
+      </w:rPr>
+    </w:lvl>
+    <w:lvl w:ilvl="8" w:tplc="04090005" w:tentative="1">
+      <w:start w:val="1"/>
+      <w:numFmt w:val="bullet"/>
+      <w:lvlText w:val=""/>
+      <w:lvlJc w:val="left"/>
+      <w:pPr>
+        <w:ind w:left="6480" w:hanging="360"/>
+      </w:pPr>
+      <w:rPr>
+        <w:rFonts w:ascii="Wingdings" w:hAnsi="Wingdings" w:hint="default"/>
+      </w:rPr>
+    </w:lvl>
+  </w:abstractNum>
+  <w:abstractNum w:abstractNumId="26" w15:restartNumberingAfterBreak="0">
+    <w:nsid w:val="6F70762A"/>
+    <w:multiLevelType w:val="multilevel"/>
+    <w:tmpl w:val="F02C7E60"/>
+    <w:lvl w:ilvl="0">
+      <w:start w:val="3"/>
+      <w:numFmt w:val="decimal"/>
+      <w:lvlText w:val="%1"/>
+      <w:lvlJc w:val="left"/>
+      <w:pPr>
+        <w:ind w:left="660" w:hanging="660"/>
+      </w:pPr>
+      <w:rPr>
+        <w:rFonts w:hint="default"/>
+      </w:rPr>
+    </w:lvl>
+    <w:lvl w:ilvl="1">
+      <w:start w:val="2"/>
+      <w:numFmt w:val="decimal"/>
+      <w:lvlText w:val="%1.%2"/>
+      <w:lvlJc w:val="left"/>
+      <w:pPr>
+        <w:ind w:left="900" w:hanging="660"/>
+      </w:pPr>
+      <w:rPr>
+        <w:rFonts w:hint="default"/>
+      </w:rPr>
+    </w:lvl>
+    <w:lvl w:ilvl="2">
+      <w:start w:val="3"/>
+      <w:numFmt w:val="decimal"/>
+      <w:lvlText w:val="%1.%2.%3"/>
+      <w:lvlJc w:val="left"/>
+      <w:pPr>
+        <w:ind w:left="1200" w:hanging="720"/>
+      </w:pPr>
+      <w:rPr>
+        <w:rFonts w:hint="default"/>
+      </w:rPr>
+    </w:lvl>
+    <w:lvl w:ilvl="3">
+      <w:start w:val="1"/>
+      <w:numFmt w:val="decimal"/>
+      <w:lvlText w:val="%1.%2.%3.%4"/>
+      <w:lvlJc w:val="left"/>
+      <w:pPr>
+        <w:ind w:left="1440" w:hanging="720"/>
+      </w:pPr>
+      <w:rPr>
+        <w:rFonts w:hint="default"/>
+      </w:rPr>
+    </w:lvl>
+    <w:lvl w:ilvl="4">
+      <w:start w:val="1"/>
+      <w:numFmt w:val="decimal"/>
+      <w:lvlText w:val="%1.%2.%3.%4.%5"/>
+      <w:lvlJc w:val="left"/>
+      <w:pPr>
+        <w:ind w:left="2040" w:hanging="1080"/>
+      </w:pPr>
+      <w:rPr>
+        <w:rFonts w:hint="default"/>
+      </w:rPr>
+    </w:lvl>
+    <w:lvl w:ilvl="5">
+      <w:start w:val="1"/>
+      <w:numFmt w:val="decimal"/>
+      <w:lvlText w:val="%1.%2.%3.%4.%5.%6"/>
+      <w:lvlJc w:val="left"/>
+      <w:pPr>
+        <w:ind w:left="2280" w:hanging="1080"/>
+      </w:pPr>
+      <w:rPr>
+        <w:rFonts w:hint="default"/>
+      </w:rPr>
+    </w:lvl>
+    <w:lvl w:ilvl="6">
+      <w:start w:val="1"/>
+      <w:numFmt w:val="decimal"/>
+      <w:lvlText w:val="%1.%2.%3.%4.%5.%6.%7"/>
+      <w:lvlJc w:val="left"/>
+      <w:pPr>
+        <w:ind w:left="2880" w:hanging="1440"/>
+      </w:pPr>
+      <w:rPr>
+        <w:rFonts w:hint="default"/>
+      </w:rPr>
+    </w:lvl>
+    <w:lvl w:ilvl="7">
+      <w:start w:val="1"/>
+      <w:numFmt w:val="decimal"/>
+      <w:lvlText w:val="%1.%2.%3.%4.%5.%6.%7.%8"/>
+      <w:lvlJc w:val="left"/>
+      <w:pPr>
+        <w:ind w:left="3120" w:hanging="1440"/>
+      </w:pPr>
+      <w:rPr>
+        <w:rFonts w:hint="default"/>
+      </w:rPr>
+    </w:lvl>
+    <w:lvl w:ilvl="8">
+      <w:start w:val="1"/>
+      <w:numFmt w:val="decimal"/>
+      <w:lvlText w:val="%1.%2.%3.%4.%5.%6.%7.%8.%9"/>
+      <w:lvlJc w:val="left"/>
+      <w:pPr>
+        <w:ind w:left="3720" w:hanging="1800"/>
+      </w:pPr>
+      <w:rPr>
+        <w:rFonts w:hint="default"/>
+      </w:rPr>
+    </w:lvl>
+  </w:abstractNum>
+  <w:abstractNum w:abstractNumId="27" w15:restartNumberingAfterBreak="0">
     <w:nsid w:val="773E4749"/>
     <w:multiLevelType w:val="hybridMultilevel"/>
     <w:tmpl w:val="13BC8B8C"/>
@@ -21627,7 +23627,7 @@
       </w:rPr>
     </w:lvl>
   </w:abstractNum>
-  <w:abstractNum w:abstractNumId="21" w15:restartNumberingAfterBreak="0">
+  <w:abstractNum w:abstractNumId="28" w15:restartNumberingAfterBreak="0">
     <w:nsid w:val="7D562882"/>
     <w:multiLevelType w:val="hybridMultilevel"/>
     <w:tmpl w:val="098EF424"/>
@@ -21716,14 +23716,127 @@
       </w:pPr>
     </w:lvl>
   </w:abstractNum>
+  <w:abstractNum w:abstractNumId="29" w15:restartNumberingAfterBreak="0">
+    <w:nsid w:val="7DDC3443"/>
+    <w:multiLevelType w:val="hybridMultilevel"/>
+    <w:tmpl w:val="F68CEB90"/>
+    <w:lvl w:ilvl="0" w:tplc="04090001">
+      <w:start w:val="1"/>
+      <w:numFmt w:val="bullet"/>
+      <w:lvlText w:val=""/>
+      <w:lvlJc w:val="left"/>
+      <w:pPr>
+        <w:ind w:left="2136" w:hanging="360"/>
+      </w:pPr>
+      <w:rPr>
+        <w:rFonts w:ascii="Symbol" w:hAnsi="Symbol" w:hint="default"/>
+      </w:rPr>
+    </w:lvl>
+    <w:lvl w:ilvl="1" w:tplc="04090003" w:tentative="1">
+      <w:start w:val="1"/>
+      <w:numFmt w:val="bullet"/>
+      <w:lvlText w:val="o"/>
+      <w:lvlJc w:val="left"/>
+      <w:pPr>
+        <w:ind w:left="2856" w:hanging="360"/>
+      </w:pPr>
+      <w:rPr>
+        <w:rFonts w:ascii="Courier New" w:hAnsi="Courier New" w:cs="Courier New" w:hint="default"/>
+      </w:rPr>
+    </w:lvl>
+    <w:lvl w:ilvl="2" w:tplc="04090005" w:tentative="1">
+      <w:start w:val="1"/>
+      <w:numFmt w:val="bullet"/>
+      <w:lvlText w:val=""/>
+      <w:lvlJc w:val="left"/>
+      <w:pPr>
+        <w:ind w:left="3576" w:hanging="360"/>
+      </w:pPr>
+      <w:rPr>
+        <w:rFonts w:ascii="Wingdings" w:hAnsi="Wingdings" w:hint="default"/>
+      </w:rPr>
+    </w:lvl>
+    <w:lvl w:ilvl="3" w:tplc="04090001">
+      <w:start w:val="1"/>
+      <w:numFmt w:val="bullet"/>
+      <w:lvlText w:val=""/>
+      <w:lvlJc w:val="left"/>
+      <w:pPr>
+        <w:ind w:left="4296" w:hanging="360"/>
+      </w:pPr>
+      <w:rPr>
+        <w:rFonts w:ascii="Symbol" w:hAnsi="Symbol" w:hint="default"/>
+      </w:rPr>
+    </w:lvl>
+    <w:lvl w:ilvl="4" w:tplc="04090003" w:tentative="1">
+      <w:start w:val="1"/>
+      <w:numFmt w:val="bullet"/>
+      <w:lvlText w:val="o"/>
+      <w:lvlJc w:val="left"/>
+      <w:pPr>
+        <w:ind w:left="5016" w:hanging="360"/>
+      </w:pPr>
+      <w:rPr>
+        <w:rFonts w:ascii="Courier New" w:hAnsi="Courier New" w:cs="Courier New" w:hint="default"/>
+      </w:rPr>
+    </w:lvl>
+    <w:lvl w:ilvl="5" w:tplc="04090005" w:tentative="1">
+      <w:start w:val="1"/>
+      <w:numFmt w:val="bullet"/>
+      <w:lvlText w:val=""/>
+      <w:lvlJc w:val="left"/>
+      <w:pPr>
+        <w:ind w:left="5736" w:hanging="360"/>
+      </w:pPr>
+      <w:rPr>
+        <w:rFonts w:ascii="Wingdings" w:hAnsi="Wingdings" w:hint="default"/>
+      </w:rPr>
+    </w:lvl>
+    <w:lvl w:ilvl="6" w:tplc="04090001" w:tentative="1">
+      <w:start w:val="1"/>
+      <w:numFmt w:val="bullet"/>
+      <w:lvlText w:val=""/>
+      <w:lvlJc w:val="left"/>
+      <w:pPr>
+        <w:ind w:left="6456" w:hanging="360"/>
+      </w:pPr>
+      <w:rPr>
+        <w:rFonts w:ascii="Symbol" w:hAnsi="Symbol" w:hint="default"/>
+      </w:rPr>
+    </w:lvl>
+    <w:lvl w:ilvl="7" w:tplc="04090003" w:tentative="1">
+      <w:start w:val="1"/>
+      <w:numFmt w:val="bullet"/>
+      <w:lvlText w:val="o"/>
+      <w:lvlJc w:val="left"/>
+      <w:pPr>
+        <w:ind w:left="7176" w:hanging="360"/>
+      </w:pPr>
+      <w:rPr>
+        <w:rFonts w:ascii="Courier New" w:hAnsi="Courier New" w:cs="Courier New" w:hint="default"/>
+      </w:rPr>
+    </w:lvl>
+    <w:lvl w:ilvl="8" w:tplc="04090005" w:tentative="1">
+      <w:start w:val="1"/>
+      <w:numFmt w:val="bullet"/>
+      <w:lvlText w:val=""/>
+      <w:lvlJc w:val="left"/>
+      <w:pPr>
+        <w:ind w:left="7896" w:hanging="360"/>
+      </w:pPr>
+      <w:rPr>
+        <w:rFonts w:ascii="Wingdings" w:hAnsi="Wingdings" w:hint="default"/>
+      </w:rPr>
+    </w:lvl>
+  </w:abstractNum>
   <w:num w:numId="1">
-    <w:abstractNumId w:val="19"/>
+    <w:abstractNumId w:val="22"/>
   </w:num>
   <w:num w:numId="2">
-    <w:abstractNumId w:val="13"/>
+    <w:abstractNumId w:val="14"/>
   </w:num>
   <w:num w:numId="3">
-    <w:abstractNumId w:val="11"/>
+    <w:abstractNumId w:val="12"/>
   </w:num>
   <w:num w:numId="4">
     <w:abstractNumId w:val="0"/>
@@ -21732,16 +23845,16 @@
     <w:abstractNumId w:val="5"/>
   </w:num>
   <w:num w:numId="6">
-    <w:abstractNumId w:val="17"/>
+    <w:abstractNumId w:val="18"/>
   </w:num>
   <w:num w:numId="7">
     <w:abstractNumId w:val="7"/>
   </w:num>
   <w:num w:numId="8">
-    <w:abstractNumId w:val="15"/>
+    <w:abstractNumId w:val="16"/>
   </w:num>
   <w:num w:numId="9">
-    <w:abstractNumId w:val="12"/>
+    <w:abstractNumId w:val="13"/>
   </w:num>
   <w:num w:numId="10">
     <w:abstractNumId w:val="9"/>
@@ -21750,7 +23863,7 @@
     <w:abstractNumId w:val="1"/>
   </w:num>
   <w:num w:numId="12">
-    <w:abstractNumId w:val="18"/>
+    <w:abstractNumId w:val="20"/>
   </w:num>
   <w:num w:numId="13">
     <w:abstractNumId w:val="8"/>
@@ -21759,28 +23872,52 @@
     <w:abstractNumId w:val="3"/>
   </w:num>
   <w:num w:numId="15">
-    <w:abstractNumId w:val="10"/>
+    <w:abstractNumId w:val="11"/>
   </w:num>
   <w:num w:numId="16">
-    <w:abstractNumId w:val="14"/>
+    <w:abstractNumId w:val="15"/>
   </w:num>
   <w:num w:numId="17">
-    <w:abstractNumId w:val="16"/>
+    <w:abstractNumId w:val="17"/>
   </w:num>
   <w:num w:numId="18">
-    <w:abstractNumId w:val="21"/>
+    <w:abstractNumId w:val="28"/>
   </w:num>
   <w:num w:numId="19">
     <w:abstractNumId w:val="4"/>
   </w:num>
   <w:num w:numId="20">
-    <w:abstractNumId w:val="20"/>
+    <w:abstractNumId w:val="27"/>
   </w:num>
   <w:num w:numId="21">
     <w:abstractNumId w:val="2"/>
   </w:num>
   <w:num w:numId="22">
     <w:abstractNumId w:val="6"/>
+  </w:num>
+  <w:num w:numId="23">
+    <w:abstractNumId w:val="24"/>
+  </w:num>
+  <w:num w:numId="24">
+    <w:abstractNumId w:val="19"/>
+  </w:num>
+  <w:num w:numId="25">
+    <w:abstractNumId w:val="21"/>
+  </w:num>
+  <w:num w:numId="26">
+    <w:abstractNumId w:val="26"/>
+  </w:num>
+  <w:num w:numId="27">
+    <w:abstractNumId w:val="29"/>
+  </w:num>
+  <w:num w:numId="28">
+    <w:abstractNumId w:val="10"/>
+  </w:num>
+  <w:num w:numId="29">
+    <w:abstractNumId w:val="23"/>
+  </w:num>
+  <w:num w:numId="30">
+    <w:abstractNumId w:val="25"/>
   </w:num>
   <w:numIdMacAtCleanup w:val="4"/>
 </w:numbering>
@@ -23530,7 +25667,7 @@
 
 <file path=customXml/item1.xml><?xml version="1.0" encoding="utf-8"?>
 <CoverPageProperties xmlns="http://schemas.microsoft.com/office/2006/coverPageProps">
-  <PublishDate>14 de mayo de 2018</PublishDate>
+  <PublishDate>2018-05-20T00:00:00</PublishDate>
   <Abstract/>
   <CompanyAddress/>
   <CompanyPhone/>
@@ -23552,7 +25689,7 @@
 </file>
 
 <file path=customXml/itemProps2.xml><?xml version="1.0" encoding="utf-8"?>
-<ds:datastoreItem xmlns:ds="http://schemas.openxmlformats.org/officeDocument/2006/customXml" ds:itemID="{57FEA41A-3289-4307-AD12-6A30DA2D59E7}">
+<ds:datastoreItem xmlns:ds="http://schemas.openxmlformats.org/officeDocument/2006/customXml" ds:itemID="{669C7123-E1B4-4C64-8EDA-D28EE254BCB6}">
   <ds:schemaRefs>
     <ds:schemaRef ds:uri="http://schemas.openxmlformats.org/officeDocument/2006/bibliography"/>
   </ds:schemaRefs>

</xml_diff>

<commit_message>
Añade definicion de libreria de cliente
</commit_message>
<xml_diff>
--- a/Documentos/PGC.docx
+++ b/Documentos/PGC.docx
@@ -19,13 +19,13 @@
         </w:rPr>
       </w:sdtEndPr>
       <w:sdtContent>
-        <w:bookmarkStart w:id="0" w:name="_Toc391715346" w:displacedByCustomXml="prev"/>
+        <w:bookmarkStart w:id="0" w:name="_Toc391325453" w:displacedByCustomXml="prev"/>
         <w:bookmarkEnd w:id="0" w:displacedByCustomXml="prev"/>
-        <w:bookmarkStart w:id="1" w:name="_Toc391714504" w:displacedByCustomXml="prev"/>
+        <w:bookmarkStart w:id="1" w:name="_Toc391714464" w:displacedByCustomXml="prev"/>
         <w:bookmarkEnd w:id="1" w:displacedByCustomXml="prev"/>
-        <w:bookmarkStart w:id="2" w:name="_Toc391714464" w:displacedByCustomXml="prev"/>
+        <w:bookmarkStart w:id="2" w:name="_Toc391714504" w:displacedByCustomXml="prev"/>
         <w:bookmarkEnd w:id="2" w:displacedByCustomXml="prev"/>
-        <w:bookmarkStart w:id="3" w:name="_Toc391325453" w:displacedByCustomXml="prev"/>
+        <w:bookmarkStart w:id="3" w:name="_Toc391715346" w:displacedByCustomXml="prev"/>
         <w:bookmarkEnd w:id="3" w:displacedByCustomXml="prev"/>
         <w:p>
           <w:pPr>
@@ -103,6 +103,8 @@
                                 <w:pPr>
                                   <w:jc w:val="center"/>
                                 </w:pPr>
+                                <w:bookmarkStart w:id="4" w:name="_GoBack"/>
+                                <w:bookmarkEnd w:id="4"/>
                               </w:p>
                             </w:txbxContent>
                           </wps:txbx>
@@ -133,6 +135,8 @@
                           <w:pPr>
                             <w:jc w:val="center"/>
                           </w:pPr>
+                          <w:bookmarkStart w:id="5" w:name="_GoBack"/>
+                          <w:bookmarkEnd w:id="5"/>
                         </w:p>
                       </w:txbxContent>
                     </v:textbox>
@@ -214,7 +218,7 @@
                   </wp:anchor>
                 </w:drawing>
               </mc:Choice>
-              <mc:Fallback xmlns:mv="urn:schemas-microsoft-com:mac:vml" xmlns:mo="http://schemas.microsoft.com/office/mac/office/2008/main">
+              <mc:Fallback xmlns:mo="http://schemas.microsoft.com/office/mac/office/2008/main" xmlns:mv="urn:schemas-microsoft-com:mac:vml">
                 <w:pict>
                   <v:rect w14:anchorId="12366E7F" id="3 Rectángulo" o:spid="_x0000_s1026" style="position:absolute;margin-left:-86pt;margin-top:-70.85pt;width:614.35pt;height:11in;z-index:-251667968;visibility:visible;mso-wrap-style:square;mso-width-percent:0;mso-wrap-distance-left:9pt;mso-wrap-distance-top:0;mso-wrap-distance-right:9pt;mso-wrap-distance-bottom:0;mso-position-horizontal:absolute;mso-position-horizontal-relative:text;mso-position-vertical:absolute;mso-position-vertical-relative:text;mso-width-percent:0;mso-width-relative:margin;v-text-anchor:middle" o:gfxdata="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" fillcolor="#1f497d [3215]" stroked="f" strokeweight="2pt"/>
                 </w:pict>
@@ -779,7 +783,7 @@
                                     <w:szCs w:val="28"/>
                                     <w:lang w:val="es-PE" w:eastAsia="es-PE"/>
                                   </w:rPr>
-                                  <w:t>1</w:t>
+                                  <w:t>2</w:t>
                                 </w:r>
                               </w:p>
                             </w:txbxContent>
@@ -878,7 +882,7 @@
                               <w:szCs w:val="28"/>
                               <w:lang w:val="es-PE" w:eastAsia="es-PE"/>
                             </w:rPr>
-                            <w:t>1</w:t>
+                            <w:t>2</w:t>
                           </w:r>
                         </w:p>
                       </w:txbxContent>
@@ -1703,7 +1707,7 @@
                     <w:sz w:val="22"/>
                     <w:szCs w:val="22"/>
                   </w:rPr>
-                  <w:t>1</w:t>
+                  <w:t>2</w:t>
                 </w:r>
               </w:p>
             </w:tc>
@@ -1767,7 +1771,21 @@
                     <w:sz w:val="22"/>
                     <w:szCs w:val="22"/>
                   </w:rPr>
-                  <w:t>20/05/2018</w:t>
+                  <w:t>2</w:t>
+                </w:r>
+                <w:r>
+                  <w:rPr>
+                    <w:sz w:val="22"/>
+                    <w:szCs w:val="22"/>
+                  </w:rPr>
+                  <w:t>3</w:t>
+                </w:r>
+                <w:r>
+                  <w:rPr>
+                    <w:sz w:val="22"/>
+                    <w:szCs w:val="22"/>
+                  </w:rPr>
+                  <w:t>/05/2018</w:t>
                 </w:r>
               </w:p>
             </w:tc>
@@ -1999,14 +2017,7 @@
                     <w:sz w:val="22"/>
                     <w:szCs w:val="22"/>
                   </w:rPr>
-                  <w:t>1</w:t>
-                </w:r>
-                <w:r>
-                  <w:rPr>
-                    <w:sz w:val="22"/>
-                    <w:szCs w:val="22"/>
-                  </w:rPr>
-                  <w:t>8</w:t>
+                  <w:t>21</w:t>
                 </w:r>
               </w:p>
             </w:tc>
@@ -5517,6 +5528,124 @@
                     <w:szCs w:val="22"/>
                   </w:rPr>
                   <w:t>20/05/2018</w:t>
+                </w:r>
+              </w:p>
+            </w:tc>
+          </w:tr>
+          <w:tr>
+            <w:tc>
+              <w:tcPr>
+                <w:tcW w:w="993" w:type="dxa"/>
+                <w:tcMar>
+                  <w:top w:w="55" w:type="dxa"/>
+                  <w:left w:w="55" w:type="dxa"/>
+                  <w:bottom w:w="55" w:type="dxa"/>
+                  <w:right w:w="55" w:type="dxa"/>
+                </w:tcMar>
+                <w:vAlign w:val="center"/>
+              </w:tcPr>
+              <w:p>
+                <w:pPr>
+                  <w:pStyle w:val="TableContents"/>
+                  <w:jc w:val="center"/>
+                  <w:rPr>
+                    <w:sz w:val="22"/>
+                    <w:szCs w:val="22"/>
+                  </w:rPr>
+                </w:pPr>
+                <w:r>
+                  <w:rPr>
+                    <w:sz w:val="22"/>
+                    <w:szCs w:val="22"/>
+                  </w:rPr>
+                  <w:t>5.2</w:t>
+                </w:r>
+              </w:p>
+            </w:tc>
+            <w:tc>
+              <w:tcPr>
+                <w:tcW w:w="3827" w:type="dxa"/>
+                <w:tcMar>
+                  <w:top w:w="55" w:type="dxa"/>
+                  <w:left w:w="55" w:type="dxa"/>
+                  <w:bottom w:w="55" w:type="dxa"/>
+                  <w:right w:w="55" w:type="dxa"/>
+                </w:tcMar>
+                <w:vAlign w:val="center"/>
+              </w:tcPr>
+              <w:p>
+                <w:pPr>
+                  <w:pStyle w:val="TableContents"/>
+                  <w:jc w:val="center"/>
+                  <w:rPr>
+                    <w:sz w:val="22"/>
+                    <w:szCs w:val="22"/>
+                  </w:rPr>
+                </w:pPr>
+                <w:r>
+                  <w:rPr>
+                    <w:sz w:val="22"/>
+                    <w:szCs w:val="22"/>
+                  </w:rPr>
+                  <w:t>Añade definición de librería de cliente</w:t>
+                </w:r>
+              </w:p>
+            </w:tc>
+            <w:tc>
+              <w:tcPr>
+                <w:tcW w:w="2268" w:type="dxa"/>
+                <w:tcMar>
+                  <w:top w:w="55" w:type="dxa"/>
+                  <w:left w:w="55" w:type="dxa"/>
+                  <w:bottom w:w="55" w:type="dxa"/>
+                  <w:right w:w="55" w:type="dxa"/>
+                </w:tcMar>
+                <w:vAlign w:val="center"/>
+              </w:tcPr>
+              <w:p>
+                <w:pPr>
+                  <w:pStyle w:val="TableContents"/>
+                  <w:jc w:val="center"/>
+                  <w:rPr>
+                    <w:sz w:val="22"/>
+                    <w:szCs w:val="22"/>
+                  </w:rPr>
+                </w:pPr>
+                <w:r>
+                  <w:rPr>
+                    <w:sz w:val="22"/>
+                    <w:szCs w:val="22"/>
+                  </w:rPr>
+                  <w:t>Joselin Tiburcio</w:t>
+                </w:r>
+              </w:p>
+            </w:tc>
+            <w:tc>
+              <w:tcPr>
+                <w:tcW w:w="1982" w:type="dxa"/>
+                <w:tcMar>
+                  <w:top w:w="55" w:type="dxa"/>
+                  <w:left w:w="55" w:type="dxa"/>
+                  <w:bottom w:w="55" w:type="dxa"/>
+                  <w:right w:w="55" w:type="dxa"/>
+                </w:tcMar>
+                <w:vAlign w:val="center"/>
+              </w:tcPr>
+              <w:p>
+                <w:pPr>
+                  <w:pStyle w:val="TableContents"/>
+                  <w:jc w:val="center"/>
+                  <w:rPr>
+                    <w:sz w:val="22"/>
+                    <w:szCs w:val="22"/>
+                  </w:rPr>
+                </w:pPr>
+                <w:r>
+                  <w:rPr>
+                    <w:sz w:val="22"/>
+                    <w:szCs w:val="22"/>
+                  </w:rPr>
+                  <w:t>23/05/2018</w:t>
                 </w:r>
               </w:p>
             </w:tc>
@@ -6190,7 +6319,6 @@
               <w:docPartUnique/>
             </w:docPartObj>
           </w:sdtPr>
-          <w:sdtEndPr/>
           <w:sdtContent>
             <w:p>
               <w:pPr>
@@ -6217,7 +6345,7 @@
                   <w:caps w:val="0"/>
                   <w:noProof/>
                   <w:u w:val="none"/>
-                  <w:lang w:val="en-US" w:eastAsia="ja-JP"/>
+                  <w:lang w:val="es-ES_tradnl" w:eastAsia="es-ES_tradnl"/>
                 </w:rPr>
               </w:pPr>
               <w:r>
@@ -6229,7 +6357,7 @@
               <w:r>
                 <w:fldChar w:fldCharType="separate"/>
               </w:r>
-              <w:hyperlink w:anchor="_Toc514604131" w:history="1">
+              <w:hyperlink w:anchor="_Toc514870815" w:history="1">
                 <w:r>
                   <w:rPr>
                     <w:rStyle w:val="Hyperlink"/>
@@ -6245,7 +6373,7 @@
                     <w:caps w:val="0"/>
                     <w:noProof/>
                     <w:u w:val="none"/>
-                    <w:lang w:val="en-US" w:eastAsia="ja-JP"/>
+                    <w:lang w:val="es-ES_tradnl" w:eastAsia="es-ES_tradnl"/>
                   </w:rPr>
                   <w:tab/>
                 </w:r>
@@ -6275,7 +6403,7 @@
                     <w:noProof/>
                     <w:webHidden/>
                   </w:rPr>
-                  <w:instrText xml:space="preserve"> PAGEREF _Toc514604131 \h </w:instrText>
+                  <w:instrText xml:space="preserve"> PAGEREF _Toc514870815 \h </w:instrText>
                 </w:r>
                 <w:r>
                   <w:rPr>
@@ -6319,10 +6447,10 @@
                   <w:bCs w:val="0"/>
                   <w:smallCaps w:val="0"/>
                   <w:noProof/>
-                  <w:lang w:val="en-US" w:eastAsia="ja-JP"/>
+                  <w:lang w:val="es-ES_tradnl" w:eastAsia="es-ES_tradnl"/>
                 </w:rPr>
               </w:pPr>
-              <w:hyperlink w:anchor="_Toc514604132" w:history="1">
+              <w:hyperlink w:anchor="_Toc514870816" w:history="1">
                 <w:r>
                   <w:rPr>
                     <w:rStyle w:val="Hyperlink"/>
@@ -6338,7 +6466,7 @@
                     <w:bCs w:val="0"/>
                     <w:smallCaps w:val="0"/>
                     <w:noProof/>
-                    <w:lang w:val="en-US" w:eastAsia="ja-JP"/>
+                    <w:lang w:val="es-ES_tradnl" w:eastAsia="es-ES_tradnl"/>
                   </w:rPr>
                   <w:tab/>
                 </w:r>
@@ -6368,7 +6496,7 @@
                     <w:noProof/>
                     <w:webHidden/>
                   </w:rPr>
-                  <w:instrText xml:space="preserve"> PAGEREF _Toc514604132 \h </w:instrText>
+                  <w:instrText xml:space="preserve"> PAGEREF _Toc514870816 \h </w:instrText>
                 </w:r>
                 <w:r>
                   <w:rPr>
@@ -6412,10 +6540,10 @@
                   <w:bCs w:val="0"/>
                   <w:smallCaps w:val="0"/>
                   <w:noProof/>
-                  <w:lang w:val="en-US" w:eastAsia="ja-JP"/>
+                  <w:lang w:val="es-ES_tradnl" w:eastAsia="es-ES_tradnl"/>
                 </w:rPr>
               </w:pPr>
-              <w:hyperlink w:anchor="_Toc514604133" w:history="1">
+              <w:hyperlink w:anchor="_Toc514870817" w:history="1">
                 <w:r>
                   <w:rPr>
                     <w:rStyle w:val="Hyperlink"/>
@@ -6430,7 +6558,7 @@
                     <w:bCs w:val="0"/>
                     <w:smallCaps w:val="0"/>
                     <w:noProof/>
-                    <w:lang w:val="en-US" w:eastAsia="ja-JP"/>
+                    <w:lang w:val="es-ES_tradnl" w:eastAsia="es-ES_tradnl"/>
                   </w:rPr>
                   <w:tab/>
                 </w:r>
@@ -6460,7 +6588,7 @@
                     <w:noProof/>
                     <w:webHidden/>
                   </w:rPr>
-                  <w:instrText xml:space="preserve"> PAGEREF _Toc514604133 \h </w:instrText>
+                  <w:instrText xml:space="preserve"> PAGEREF _Toc514870817 \h </w:instrText>
                 </w:r>
                 <w:r>
                   <w:rPr>
@@ -6504,10 +6632,10 @@
                   <w:bCs w:val="0"/>
                   <w:smallCaps w:val="0"/>
                   <w:noProof/>
-                  <w:lang w:val="en-US" w:eastAsia="ja-JP"/>
+                  <w:lang w:val="es-ES_tradnl" w:eastAsia="es-ES_tradnl"/>
                 </w:rPr>
               </w:pPr>
-              <w:hyperlink w:anchor="_Toc514604134" w:history="1">
+              <w:hyperlink w:anchor="_Toc514870818" w:history="1">
                 <w:r>
                   <w:rPr>
                     <w:rStyle w:val="Hyperlink"/>
@@ -6522,7 +6650,7 @@
                     <w:bCs w:val="0"/>
                     <w:smallCaps w:val="0"/>
                     <w:noProof/>
-                    <w:lang w:val="en-US" w:eastAsia="ja-JP"/>
+                    <w:lang w:val="es-ES_tradnl" w:eastAsia="es-ES_tradnl"/>
                   </w:rPr>
                   <w:tab/>
                 </w:r>
@@ -6552,7 +6680,7 @@
                     <w:noProof/>
                     <w:webHidden/>
                   </w:rPr>
-                  <w:instrText xml:space="preserve"> PAGEREF _Toc514604134 \h </w:instrText>
+                  <w:instrText xml:space="preserve"> PAGEREF _Toc514870818 \h </w:instrText>
                 </w:r>
                 <w:r>
                   <w:rPr>
@@ -6596,10 +6724,10 @@
                   <w:bCs w:val="0"/>
                   <w:smallCaps w:val="0"/>
                   <w:noProof/>
-                  <w:lang w:val="en-US" w:eastAsia="ja-JP"/>
+                  <w:lang w:val="es-ES_tradnl" w:eastAsia="es-ES_tradnl"/>
                 </w:rPr>
               </w:pPr>
-              <w:hyperlink w:anchor="_Toc514604135" w:history="1">
+              <w:hyperlink w:anchor="_Toc514870819" w:history="1">
                 <w:r>
                   <w:rPr>
                     <w:rStyle w:val="Hyperlink"/>
@@ -6614,7 +6742,7 @@
                     <w:bCs w:val="0"/>
                     <w:smallCaps w:val="0"/>
                     <w:noProof/>
-                    <w:lang w:val="en-US" w:eastAsia="ja-JP"/>
+                    <w:lang w:val="es-ES_tradnl" w:eastAsia="es-ES_tradnl"/>
                   </w:rPr>
                   <w:tab/>
                 </w:r>
@@ -6644,7 +6772,7 @@
                     <w:noProof/>
                     <w:webHidden/>
                   </w:rPr>
-                  <w:instrText xml:space="preserve"> PAGEREF _Toc514604135 \h </w:instrText>
+                  <w:instrText xml:space="preserve"> PAGEREF _Toc514870819 \h </w:instrText>
                 </w:r>
                 <w:r>
                   <w:rPr>
@@ -6689,10 +6817,10 @@
                   <w:caps w:val="0"/>
                   <w:noProof/>
                   <w:u w:val="none"/>
-                  <w:lang w:val="en-US" w:eastAsia="ja-JP"/>
+                  <w:lang w:val="es-ES_tradnl" w:eastAsia="es-ES_tradnl"/>
                 </w:rPr>
               </w:pPr>
-              <w:hyperlink w:anchor="_Toc514604136" w:history="1">
+              <w:hyperlink w:anchor="_Toc514870820" w:history="1">
                 <w:r>
                   <w:rPr>
                     <w:rStyle w:val="Hyperlink"/>
@@ -6708,7 +6836,7 @@
                     <w:caps w:val="0"/>
                     <w:noProof/>
                     <w:u w:val="none"/>
-                    <w:lang w:val="en-US" w:eastAsia="ja-JP"/>
+                    <w:lang w:val="es-ES_tradnl" w:eastAsia="es-ES_tradnl"/>
                   </w:rPr>
                   <w:tab/>
                 </w:r>
@@ -6738,7 +6866,7 @@
                     <w:noProof/>
                     <w:webHidden/>
                   </w:rPr>
-                  <w:instrText xml:space="preserve"> PAGEREF _Toc514604136 \h </w:instrText>
+                  <w:instrText xml:space="preserve"> PAGEREF _Toc514870820 \h </w:instrText>
                 </w:r>
                 <w:r>
                   <w:rPr>
@@ -6782,10 +6910,10 @@
                   <w:bCs w:val="0"/>
                   <w:smallCaps w:val="0"/>
                   <w:noProof/>
-                  <w:lang w:val="en-US" w:eastAsia="ja-JP"/>
+                  <w:lang w:val="es-ES_tradnl" w:eastAsia="es-ES_tradnl"/>
                 </w:rPr>
               </w:pPr>
-              <w:hyperlink w:anchor="_Toc514604137" w:history="1">
+              <w:hyperlink w:anchor="_Toc514870821" w:history="1">
                 <w:r>
                   <w:rPr>
                     <w:rStyle w:val="Hyperlink"/>
@@ -6800,7 +6928,7 @@
                     <w:bCs w:val="0"/>
                     <w:smallCaps w:val="0"/>
                     <w:noProof/>
-                    <w:lang w:val="en-US" w:eastAsia="ja-JP"/>
+                    <w:lang w:val="es-ES_tradnl" w:eastAsia="es-ES_tradnl"/>
                   </w:rPr>
                   <w:tab/>
                 </w:r>
@@ -6830,7 +6958,7 @@
                     <w:noProof/>
                     <w:webHidden/>
                   </w:rPr>
-                  <w:instrText xml:space="preserve"> PAGEREF _Toc514604137 \h </w:instrText>
+                  <w:instrText xml:space="preserve"> PAGEREF _Toc514870821 \h </w:instrText>
                 </w:r>
                 <w:r>
                   <w:rPr>
@@ -6874,10 +7002,10 @@
                   <w:bCs w:val="0"/>
                   <w:smallCaps w:val="0"/>
                   <w:noProof/>
-                  <w:lang w:val="en-US" w:eastAsia="ja-JP"/>
+                  <w:lang w:val="es-ES_tradnl" w:eastAsia="es-ES_tradnl"/>
                 </w:rPr>
               </w:pPr>
-              <w:hyperlink w:anchor="_Toc514604138" w:history="1">
+              <w:hyperlink w:anchor="_Toc514870822" w:history="1">
                 <w:r>
                   <w:rPr>
                     <w:rStyle w:val="Hyperlink"/>
@@ -6892,7 +7020,7 @@
                     <w:bCs w:val="0"/>
                     <w:smallCaps w:val="0"/>
                     <w:noProof/>
-                    <w:lang w:val="en-US" w:eastAsia="ja-JP"/>
+                    <w:lang w:val="es-ES_tradnl" w:eastAsia="es-ES_tradnl"/>
                   </w:rPr>
                   <w:tab/>
                 </w:r>
@@ -6922,7 +7050,7 @@
                     <w:noProof/>
                     <w:webHidden/>
                   </w:rPr>
-                  <w:instrText xml:space="preserve"> PAGEREF _Toc514604138 \h </w:instrText>
+                  <w:instrText xml:space="preserve"> PAGEREF _Toc514870822 \h </w:instrText>
                 </w:r>
                 <w:r>
                   <w:rPr>
@@ -6966,10 +7094,10 @@
                   <w:bCs w:val="0"/>
                   <w:smallCaps w:val="0"/>
                   <w:noProof/>
-                  <w:lang w:val="en-US" w:eastAsia="ja-JP"/>
+                  <w:lang w:val="es-ES_tradnl" w:eastAsia="es-ES_tradnl"/>
                 </w:rPr>
               </w:pPr>
-              <w:hyperlink w:anchor="_Toc514604139" w:history="1">
+              <w:hyperlink w:anchor="_Toc514870823" w:history="1">
                 <w:r>
                   <w:rPr>
                     <w:rStyle w:val="Hyperlink"/>
@@ -6984,7 +7112,7 @@
                     <w:bCs w:val="0"/>
                     <w:smallCaps w:val="0"/>
                     <w:noProof/>
-                    <w:lang w:val="en-US" w:eastAsia="ja-JP"/>
+                    <w:lang w:val="es-ES_tradnl" w:eastAsia="es-ES_tradnl"/>
                   </w:rPr>
                   <w:tab/>
                 </w:r>
@@ -7014,7 +7142,7 @@
                     <w:noProof/>
                     <w:webHidden/>
                   </w:rPr>
-                  <w:instrText xml:space="preserve"> PAGEREF _Toc514604139 \h </w:instrText>
+                  <w:instrText xml:space="preserve"> PAGEREF _Toc514870823 \h </w:instrText>
                 </w:r>
                 <w:r>
                   <w:rPr>
@@ -7058,10 +7186,10 @@
                   <w:bCs w:val="0"/>
                   <w:smallCaps w:val="0"/>
                   <w:noProof/>
-                  <w:lang w:val="en-US" w:eastAsia="ja-JP"/>
+                  <w:lang w:val="es-ES_tradnl" w:eastAsia="es-ES_tradnl"/>
                 </w:rPr>
               </w:pPr>
-              <w:hyperlink w:anchor="_Toc514604140" w:history="1">
+              <w:hyperlink w:anchor="_Toc514870824" w:history="1">
                 <w:r>
                   <w:rPr>
                     <w:rStyle w:val="Hyperlink"/>
@@ -7076,7 +7204,7 @@
                     <w:bCs w:val="0"/>
                     <w:smallCaps w:val="0"/>
                     <w:noProof/>
-                    <w:lang w:val="en-US" w:eastAsia="ja-JP"/>
+                    <w:lang w:val="es-ES_tradnl" w:eastAsia="es-ES_tradnl"/>
                   </w:rPr>
                   <w:tab/>
                 </w:r>
@@ -7106,7 +7234,7 @@
                     <w:noProof/>
                     <w:webHidden/>
                   </w:rPr>
-                  <w:instrText xml:space="preserve"> PAGEREF _Toc514604140 \h </w:instrText>
+                  <w:instrText xml:space="preserve"> PAGEREF _Toc514870824 \h </w:instrText>
                 </w:r>
                 <w:r>
                   <w:rPr>
@@ -7150,10 +7278,10 @@
                   <w:bCs w:val="0"/>
                   <w:smallCaps w:val="0"/>
                   <w:noProof/>
-                  <w:lang w:val="en-US" w:eastAsia="ja-JP"/>
+                  <w:lang w:val="es-ES_tradnl" w:eastAsia="es-ES_tradnl"/>
                 </w:rPr>
               </w:pPr>
-              <w:hyperlink w:anchor="_Toc514604141" w:history="1">
+              <w:hyperlink w:anchor="_Toc514870825" w:history="1">
                 <w:r>
                   <w:rPr>
                     <w:rStyle w:val="Hyperlink"/>
@@ -7168,7 +7296,7 @@
                     <w:bCs w:val="0"/>
                     <w:smallCaps w:val="0"/>
                     <w:noProof/>
-                    <w:lang w:val="en-US" w:eastAsia="ja-JP"/>
+                    <w:lang w:val="es-ES_tradnl" w:eastAsia="es-ES_tradnl"/>
                   </w:rPr>
                   <w:tab/>
                 </w:r>
@@ -7198,7 +7326,7 @@
                     <w:noProof/>
                     <w:webHidden/>
                   </w:rPr>
-                  <w:instrText xml:space="preserve"> PAGEREF _Toc514604141 \h </w:instrText>
+                  <w:instrText xml:space="preserve"> PAGEREF _Toc514870825 \h </w:instrText>
                 </w:r>
                 <w:r>
                   <w:rPr>
@@ -7242,10 +7370,10 @@
                   <w:bCs w:val="0"/>
                   <w:smallCaps w:val="0"/>
                   <w:noProof/>
-                  <w:lang w:val="en-US" w:eastAsia="ja-JP"/>
+                  <w:lang w:val="es-ES_tradnl" w:eastAsia="es-ES_tradnl"/>
                 </w:rPr>
               </w:pPr>
-              <w:hyperlink w:anchor="_Toc514604142" w:history="1">
+              <w:hyperlink w:anchor="_Toc514870826" w:history="1">
                 <w:r>
                   <w:rPr>
                     <w:rStyle w:val="Hyperlink"/>
@@ -7260,7 +7388,7 @@
                     <w:bCs w:val="0"/>
                     <w:smallCaps w:val="0"/>
                     <w:noProof/>
-                    <w:lang w:val="en-US" w:eastAsia="ja-JP"/>
+                    <w:lang w:val="es-ES_tradnl" w:eastAsia="es-ES_tradnl"/>
                   </w:rPr>
                   <w:tab/>
                 </w:r>
@@ -7290,7 +7418,7 @@
                     <w:noProof/>
                     <w:webHidden/>
                   </w:rPr>
-                  <w:instrText xml:space="preserve"> PAGEREF _Toc514604142 \h </w:instrText>
+                  <w:instrText xml:space="preserve"> PAGEREF _Toc514870826 \h </w:instrText>
                 </w:r>
                 <w:r>
                   <w:rPr>
@@ -7334,10 +7462,10 @@
                   <w:bCs w:val="0"/>
                   <w:smallCaps w:val="0"/>
                   <w:noProof/>
-                  <w:lang w:val="en-US" w:eastAsia="ja-JP"/>
+                  <w:lang w:val="es-ES_tradnl" w:eastAsia="es-ES_tradnl"/>
                 </w:rPr>
               </w:pPr>
-              <w:hyperlink w:anchor="_Toc514604143" w:history="1">
+              <w:hyperlink w:anchor="_Toc514870827" w:history="1">
                 <w:r>
                   <w:rPr>
                     <w:rStyle w:val="Hyperlink"/>
@@ -7352,7 +7480,7 @@
                     <w:bCs w:val="0"/>
                     <w:smallCaps w:val="0"/>
                     <w:noProof/>
-                    <w:lang w:val="en-US" w:eastAsia="ja-JP"/>
+                    <w:lang w:val="es-ES_tradnl" w:eastAsia="es-ES_tradnl"/>
                   </w:rPr>
                   <w:tab/>
                 </w:r>
@@ -7382,7 +7510,7 @@
                     <w:noProof/>
                     <w:webHidden/>
                   </w:rPr>
-                  <w:instrText xml:space="preserve"> PAGEREF _Toc514604143 \h </w:instrText>
+                  <w:instrText xml:space="preserve"> PAGEREF _Toc514870827 \h </w:instrText>
                 </w:r>
                 <w:r>
                   <w:rPr>
@@ -7426,10 +7554,10 @@
                   <w:bCs w:val="0"/>
                   <w:smallCaps w:val="0"/>
                   <w:noProof/>
-                  <w:lang w:val="en-US" w:eastAsia="ja-JP"/>
+                  <w:lang w:val="es-ES_tradnl" w:eastAsia="es-ES_tradnl"/>
                 </w:rPr>
               </w:pPr>
-              <w:hyperlink w:anchor="_Toc514604144" w:history="1">
+              <w:hyperlink w:anchor="_Toc514870828" w:history="1">
                 <w:r>
                   <w:rPr>
                     <w:rStyle w:val="Hyperlink"/>
@@ -7444,7 +7572,7 @@
                     <w:bCs w:val="0"/>
                     <w:smallCaps w:val="0"/>
                     <w:noProof/>
-                    <w:lang w:val="en-US" w:eastAsia="ja-JP"/>
+                    <w:lang w:val="es-ES_tradnl" w:eastAsia="es-ES_tradnl"/>
                   </w:rPr>
                   <w:tab/>
                 </w:r>
@@ -7474,7 +7602,7 @@
                     <w:noProof/>
                     <w:webHidden/>
                   </w:rPr>
-                  <w:instrText xml:space="preserve"> PAGEREF _Toc514604144 \h </w:instrText>
+                  <w:instrText xml:space="preserve"> PAGEREF _Toc514870828 \h </w:instrText>
                 </w:r>
                 <w:r>
                   <w:rPr>
@@ -7518,10 +7646,10 @@
                   <w:bCs w:val="0"/>
                   <w:smallCaps w:val="0"/>
                   <w:noProof/>
-                  <w:lang w:val="en-US" w:eastAsia="ja-JP"/>
+                  <w:lang w:val="es-ES_tradnl" w:eastAsia="es-ES_tradnl"/>
                 </w:rPr>
               </w:pPr>
-              <w:hyperlink w:anchor="_Toc514604145" w:history="1">
+              <w:hyperlink w:anchor="_Toc514870829" w:history="1">
                 <w:r>
                   <w:rPr>
                     <w:rStyle w:val="Hyperlink"/>
@@ -7536,7 +7664,7 @@
                     <w:bCs w:val="0"/>
                     <w:smallCaps w:val="0"/>
                     <w:noProof/>
-                    <w:lang w:val="en-US" w:eastAsia="ja-JP"/>
+                    <w:lang w:val="es-ES_tradnl" w:eastAsia="es-ES_tradnl"/>
                   </w:rPr>
                   <w:tab/>
                 </w:r>
@@ -7566,7 +7694,7 @@
                     <w:noProof/>
                     <w:webHidden/>
                   </w:rPr>
-                  <w:instrText xml:space="preserve"> PAGEREF _Toc514604145 \h </w:instrText>
+                  <w:instrText xml:space="preserve"> PAGEREF _Toc514870829 \h </w:instrText>
                 </w:r>
                 <w:r>
                   <w:rPr>
@@ -7611,10 +7739,10 @@
                   <w:caps w:val="0"/>
                   <w:noProof/>
                   <w:u w:val="none"/>
-                  <w:lang w:val="en-US" w:eastAsia="ja-JP"/>
+                  <w:lang w:val="es-ES_tradnl" w:eastAsia="es-ES_tradnl"/>
                 </w:rPr>
               </w:pPr>
-              <w:hyperlink w:anchor="_Toc514604146" w:history="1">
+              <w:hyperlink w:anchor="_Toc514870830" w:history="1">
                 <w:r>
                   <w:rPr>
                     <w:rStyle w:val="Hyperlink"/>
@@ -7630,7 +7758,7 @@
                     <w:caps w:val="0"/>
                     <w:noProof/>
                     <w:u w:val="none"/>
-                    <w:lang w:val="en-US" w:eastAsia="ja-JP"/>
+                    <w:lang w:val="es-ES_tradnl" w:eastAsia="es-ES_tradnl"/>
                   </w:rPr>
                   <w:tab/>
                 </w:r>
@@ -7660,7 +7788,7 @@
                     <w:noProof/>
                     <w:webHidden/>
                   </w:rPr>
-                  <w:instrText xml:space="preserve"> PAGEREF _Toc514604146 \h </w:instrText>
+                  <w:instrText xml:space="preserve"> PAGEREF _Toc514870830 \h </w:instrText>
                 </w:r>
                 <w:r>
                   <w:rPr>
@@ -7704,10 +7832,10 @@
                   <w:bCs w:val="0"/>
                   <w:smallCaps w:val="0"/>
                   <w:noProof/>
-                  <w:lang w:val="en-US" w:eastAsia="ja-JP"/>
+                  <w:lang w:val="es-ES_tradnl" w:eastAsia="es-ES_tradnl"/>
                 </w:rPr>
               </w:pPr>
-              <w:hyperlink w:anchor="_Toc514604147" w:history="1">
+              <w:hyperlink w:anchor="_Toc514870831" w:history="1">
                 <w:r>
                   <w:rPr>
                     <w:rStyle w:val="Hyperlink"/>
@@ -7722,7 +7850,7 @@
                     <w:bCs w:val="0"/>
                     <w:smallCaps w:val="0"/>
                     <w:noProof/>
-                    <w:lang w:val="en-US" w:eastAsia="ja-JP"/>
+                    <w:lang w:val="es-ES_tradnl" w:eastAsia="es-ES_tradnl"/>
                   </w:rPr>
                   <w:tab/>
                 </w:r>
@@ -7752,7 +7880,7 @@
                     <w:noProof/>
                     <w:webHidden/>
                   </w:rPr>
-                  <w:instrText xml:space="preserve"> PAGEREF _Toc514604147 \h </w:instrText>
+                  <w:instrText xml:space="preserve"> PAGEREF _Toc514870831 \h </w:instrText>
                 </w:r>
                 <w:r>
                   <w:rPr>
@@ -7794,10 +7922,10 @@
                   <w:rFonts w:eastAsiaTheme="minorEastAsia"/>
                   <w:smallCaps w:val="0"/>
                   <w:noProof/>
-                  <w:lang w:val="en-US" w:eastAsia="ja-JP"/>
+                  <w:lang w:val="es-ES_tradnl" w:eastAsia="es-ES_tradnl"/>
                 </w:rPr>
               </w:pPr>
-              <w:hyperlink w:anchor="_Toc514604148" w:history="1">
+              <w:hyperlink w:anchor="_Toc514870832" w:history="1">
                 <w:r>
                   <w:rPr>
                     <w:rStyle w:val="Hyperlink"/>
@@ -7812,7 +7940,7 @@
                     <w:rFonts w:eastAsiaTheme="minorEastAsia"/>
                     <w:smallCaps w:val="0"/>
                     <w:noProof/>
-                    <w:lang w:val="en-US" w:eastAsia="ja-JP"/>
+                    <w:lang w:val="es-ES_tradnl" w:eastAsia="es-ES_tradnl"/>
                   </w:rPr>
                   <w:tab/>
                 </w:r>
@@ -7844,7 +7972,7 @@
                     <w:noProof/>
                     <w:webHidden/>
                   </w:rPr>
-                  <w:instrText xml:space="preserve"> PAGEREF _Toc514604148 \h </w:instrText>
+                  <w:instrText xml:space="preserve"> PAGEREF _Toc514870832 \h </w:instrText>
                 </w:r>
                 <w:r>
                   <w:rPr>
@@ -7886,10 +8014,10 @@
                   <w:rFonts w:eastAsiaTheme="minorEastAsia"/>
                   <w:smallCaps w:val="0"/>
                   <w:noProof/>
-                  <w:lang w:val="en-US" w:eastAsia="ja-JP"/>
+                  <w:lang w:val="es-ES_tradnl" w:eastAsia="es-ES_tradnl"/>
                 </w:rPr>
               </w:pPr>
-              <w:hyperlink w:anchor="_Toc514604149" w:history="1">
+              <w:hyperlink w:anchor="_Toc514870833" w:history="1">
                 <w:r>
                   <w:rPr>
                     <w:rStyle w:val="Hyperlink"/>
@@ -7904,7 +8032,7 @@
                     <w:rFonts w:eastAsiaTheme="minorEastAsia"/>
                     <w:smallCaps w:val="0"/>
                     <w:noProof/>
-                    <w:lang w:val="en-US" w:eastAsia="ja-JP"/>
+                    <w:lang w:val="es-ES_tradnl" w:eastAsia="es-ES_tradnl"/>
                   </w:rPr>
                   <w:tab/>
                 </w:r>
@@ -7936,7 +8064,7 @@
                     <w:noProof/>
                     <w:webHidden/>
                   </w:rPr>
-                  <w:instrText xml:space="preserve"> PAGEREF _Toc514604149 \h </w:instrText>
+                  <w:instrText xml:space="preserve"> PAGEREF _Toc514870833 \h </w:instrText>
                 </w:r>
                 <w:r>
                   <w:rPr>
@@ -7978,10 +8106,10 @@
                   <w:rFonts w:eastAsiaTheme="minorEastAsia"/>
                   <w:smallCaps w:val="0"/>
                   <w:noProof/>
-                  <w:lang w:val="en-US" w:eastAsia="ja-JP"/>
+                  <w:lang w:val="es-ES_tradnl" w:eastAsia="es-ES_tradnl"/>
                 </w:rPr>
               </w:pPr>
-              <w:hyperlink w:anchor="_Toc514604150" w:history="1">
+              <w:hyperlink w:anchor="_Toc514870834" w:history="1">
                 <w:r>
                   <w:rPr>
                     <w:rStyle w:val="Hyperlink"/>
@@ -7996,7 +8124,7 @@
                     <w:rFonts w:eastAsiaTheme="minorEastAsia"/>
                     <w:smallCaps w:val="0"/>
                     <w:noProof/>
-                    <w:lang w:val="en-US" w:eastAsia="ja-JP"/>
+                    <w:lang w:val="es-ES_tradnl" w:eastAsia="es-ES_tradnl"/>
                   </w:rPr>
                   <w:tab/>
                 </w:r>
@@ -8028,7 +8156,7 @@
                     <w:noProof/>
                     <w:webHidden/>
                   </w:rPr>
-                  <w:instrText xml:space="preserve"> PAGEREF _Toc514604150 \h </w:instrText>
+                  <w:instrText xml:space="preserve"> PAGEREF _Toc514870834 \h </w:instrText>
                 </w:r>
                 <w:r>
                   <w:rPr>
@@ -8072,10 +8200,10 @@
                   <w:bCs w:val="0"/>
                   <w:smallCaps w:val="0"/>
                   <w:noProof/>
-                  <w:lang w:val="en-US" w:eastAsia="ja-JP"/>
+                  <w:lang w:val="es-ES_tradnl" w:eastAsia="es-ES_tradnl"/>
                 </w:rPr>
               </w:pPr>
-              <w:hyperlink w:anchor="_Toc514604151" w:history="1">
+              <w:hyperlink w:anchor="_Toc514870835" w:history="1">
                 <w:r>
                   <w:rPr>
                     <w:rStyle w:val="Hyperlink"/>
@@ -8090,7 +8218,7 @@
                     <w:bCs w:val="0"/>
                     <w:smallCaps w:val="0"/>
                     <w:noProof/>
-                    <w:lang w:val="en-US" w:eastAsia="ja-JP"/>
+                    <w:lang w:val="es-ES_tradnl" w:eastAsia="es-ES_tradnl"/>
                   </w:rPr>
                   <w:tab/>
                 </w:r>
@@ -8120,7 +8248,7 @@
                     <w:noProof/>
                     <w:webHidden/>
                   </w:rPr>
-                  <w:instrText xml:space="preserve"> PAGEREF _Toc514604151 \h </w:instrText>
+                  <w:instrText xml:space="preserve"> PAGEREF _Toc514870835 \h </w:instrText>
                 </w:r>
                 <w:r>
                   <w:rPr>
@@ -8162,10 +8290,10 @@
                   <w:rFonts w:eastAsiaTheme="minorEastAsia"/>
                   <w:smallCaps w:val="0"/>
                   <w:noProof/>
-                  <w:lang w:val="en-US" w:eastAsia="ja-JP"/>
+                  <w:lang w:val="es-ES_tradnl" w:eastAsia="es-ES_tradnl"/>
                 </w:rPr>
               </w:pPr>
-              <w:hyperlink w:anchor="_Toc514604152" w:history="1">
+              <w:hyperlink w:anchor="_Toc514870836" w:history="1">
                 <w:r>
                   <w:rPr>
                     <w:rStyle w:val="Hyperlink"/>
@@ -8180,7 +8308,7 @@
                     <w:rFonts w:eastAsiaTheme="minorEastAsia"/>
                     <w:smallCaps w:val="0"/>
                     <w:noProof/>
-                    <w:lang w:val="en-US" w:eastAsia="ja-JP"/>
+                    <w:lang w:val="es-ES_tradnl" w:eastAsia="es-ES_tradnl"/>
                   </w:rPr>
                   <w:tab/>
                 </w:r>
@@ -8212,7 +8340,7 @@
                     <w:noProof/>
                     <w:webHidden/>
                   </w:rPr>
-                  <w:instrText xml:space="preserve"> PAGEREF _Toc514604152 \h </w:instrText>
+                  <w:instrText xml:space="preserve"> PAGEREF _Toc514870836 \h </w:instrText>
                 </w:r>
                 <w:r>
                   <w:rPr>
@@ -8254,10 +8382,10 @@
                   <w:rFonts w:eastAsiaTheme="minorEastAsia"/>
                   <w:smallCaps w:val="0"/>
                   <w:noProof/>
-                  <w:lang w:val="en-US" w:eastAsia="ja-JP"/>
+                  <w:lang w:val="es-ES_tradnl" w:eastAsia="es-ES_tradnl"/>
                 </w:rPr>
               </w:pPr>
-              <w:hyperlink w:anchor="_Toc514604153" w:history="1">
+              <w:hyperlink w:anchor="_Toc514870837" w:history="1">
                 <w:r>
                   <w:rPr>
                     <w:rStyle w:val="Hyperlink"/>
@@ -8272,7 +8400,7 @@
                     <w:rFonts w:eastAsiaTheme="minorEastAsia"/>
                     <w:smallCaps w:val="0"/>
                     <w:noProof/>
-                    <w:lang w:val="en-US" w:eastAsia="ja-JP"/>
+                    <w:lang w:val="es-ES_tradnl" w:eastAsia="es-ES_tradnl"/>
                   </w:rPr>
                   <w:tab/>
                 </w:r>
@@ -8304,7 +8432,7 @@
                     <w:noProof/>
                     <w:webHidden/>
                   </w:rPr>
-                  <w:instrText xml:space="preserve"> PAGEREF _Toc514604153 \h </w:instrText>
+                  <w:instrText xml:space="preserve"> PAGEREF _Toc514870837 \h </w:instrText>
                 </w:r>
                 <w:r>
                   <w:rPr>
@@ -8346,10 +8474,10 @@
                   <w:rFonts w:eastAsiaTheme="minorEastAsia"/>
                   <w:smallCaps w:val="0"/>
                   <w:noProof/>
-                  <w:lang w:val="en-US" w:eastAsia="ja-JP"/>
+                  <w:lang w:val="es-ES_tradnl" w:eastAsia="es-ES_tradnl"/>
                 </w:rPr>
               </w:pPr>
-              <w:hyperlink w:anchor="_Toc514604154" w:history="1">
+              <w:hyperlink w:anchor="_Toc514870838" w:history="1">
                 <w:r>
                   <w:rPr>
                     <w:rStyle w:val="Hyperlink"/>
@@ -8364,7 +8492,7 @@
                     <w:rFonts w:eastAsiaTheme="minorEastAsia"/>
                     <w:smallCaps w:val="0"/>
                     <w:noProof/>
-                    <w:lang w:val="en-US" w:eastAsia="ja-JP"/>
+                    <w:lang w:val="es-ES_tradnl" w:eastAsia="es-ES_tradnl"/>
                   </w:rPr>
                   <w:tab/>
                 </w:r>
@@ -8396,7 +8524,7 @@
                     <w:noProof/>
                     <w:webHidden/>
                   </w:rPr>
-                  <w:instrText xml:space="preserve"> PAGEREF _Toc514604154 \h </w:instrText>
+                  <w:instrText xml:space="preserve"> PAGEREF _Toc514870838 \h </w:instrText>
                 </w:r>
                 <w:r>
                   <w:rPr>
@@ -8438,10 +8566,10 @@
                   <w:rFonts w:eastAsiaTheme="minorEastAsia"/>
                   <w:smallCaps w:val="0"/>
                   <w:noProof/>
-                  <w:lang w:val="en-US" w:eastAsia="ja-JP"/>
+                  <w:lang w:val="es-ES_tradnl" w:eastAsia="es-ES_tradnl"/>
                 </w:rPr>
               </w:pPr>
-              <w:hyperlink w:anchor="_Toc514604155" w:history="1">
+              <w:hyperlink w:anchor="_Toc514870839" w:history="1">
                 <w:r>
                   <w:rPr>
                     <w:rStyle w:val="Hyperlink"/>
@@ -8456,7 +8584,7 @@
                     <w:rFonts w:eastAsiaTheme="minorEastAsia"/>
                     <w:smallCaps w:val="0"/>
                     <w:noProof/>
-                    <w:lang w:val="en-US" w:eastAsia="ja-JP"/>
+                    <w:lang w:val="es-ES_tradnl" w:eastAsia="es-ES_tradnl"/>
                   </w:rPr>
                   <w:tab/>
                 </w:r>
@@ -8488,7 +8616,7 @@
                     <w:noProof/>
                     <w:webHidden/>
                   </w:rPr>
-                  <w:instrText xml:space="preserve"> PAGEREF _Toc514604155 \h </w:instrText>
+                  <w:instrText xml:space="preserve"> PAGEREF _Toc514870839 \h </w:instrText>
                 </w:r>
                 <w:r>
                   <w:rPr>
@@ -8509,6 +8637,98 @@
                     <w:webHidden/>
                   </w:rPr>
                   <w:t>19</w:t>
+                </w:r>
+                <w:r>
+                  <w:rPr>
+                    <w:noProof/>
+                    <w:webHidden/>
+                  </w:rPr>
+                  <w:fldChar w:fldCharType="end"/>
+                </w:r>
+              </w:hyperlink>
+            </w:p>
+            <w:p>
+              <w:pPr>
+                <w:pStyle w:val="TOC3"/>
+                <w:tabs>
+                  <w:tab w:val="left" w:pos="901"/>
+                  <w:tab w:val="right" w:leader="dot" w:pos="8828"/>
+                </w:tabs>
+                <w:rPr>
+                  <w:rFonts w:eastAsiaTheme="minorEastAsia"/>
+                  <w:smallCaps w:val="0"/>
+                  <w:noProof/>
+                  <w:lang w:val="es-ES_tradnl" w:eastAsia="es-ES_tradnl"/>
+                </w:rPr>
+              </w:pPr>
+              <w:hyperlink w:anchor="_Toc514870840" w:history="1">
+                <w:r>
+                  <w:rPr>
+                    <w:rStyle w:val="Hyperlink"/>
+                    <w:b/>
+                    <w:noProof/>
+                    <w:lang w:eastAsia="es-ES_tradnl"/>
+                  </w:rPr>
+                  <w:t>3.2.3.2.</w:t>
+                </w:r>
+                <w:r>
+                  <w:rPr>
+                    <w:rFonts w:eastAsiaTheme="minorEastAsia"/>
+                    <w:smallCaps w:val="0"/>
+                    <w:noProof/>
+                    <w:lang w:val="es-ES_tradnl" w:eastAsia="es-ES_tradnl"/>
+                  </w:rPr>
+                  <w:tab/>
+                </w:r>
+                <w:r>
+                  <w:rPr>
+                    <w:rStyle w:val="Hyperlink"/>
+                    <w:b/>
+                    <w:noProof/>
+                    <w:lang w:eastAsia="es-ES_tradnl"/>
+                  </w:rPr>
+                  <w:t>Librería de Cliente</w:t>
+                </w:r>
+                <w:r>
+                  <w:rPr>
+                    <w:noProof/>
+                    <w:webHidden/>
+                  </w:rPr>
+                  <w:tab/>
+                </w:r>
+                <w:r>
+                  <w:rPr>
+                    <w:noProof/>
+                    <w:webHidden/>
+                  </w:rPr>
+                  <w:fldChar w:fldCharType="begin"/>
+                </w:r>
+                <w:r>
+                  <w:rPr>
+                    <w:noProof/>
+                    <w:webHidden/>
+                  </w:rPr>
+                  <w:instrText xml:space="preserve"> PAGEREF _Toc514870840 \h </w:instrText>
+                </w:r>
+                <w:r>
+                  <w:rPr>
+                    <w:noProof/>
+                    <w:webHidden/>
+                  </w:rPr>
+                </w:r>
+                <w:r>
+                  <w:rPr>
+                    <w:noProof/>
+                    <w:webHidden/>
+                  </w:rPr>
+                  <w:fldChar w:fldCharType="separate"/>
+                </w:r>
+                <w:r>
+                  <w:rPr>
+                    <w:noProof/>
+                    <w:webHidden/>
+                  </w:rPr>
+                  <w:t>20</w:t>
                 </w:r>
                 <w:r>
                   <w:rPr>
@@ -8616,7 +8836,7 @@
           <w:szCs w:val="28"/>
         </w:rPr>
       </w:pPr>
-      <w:bookmarkStart w:id="4" w:name="_Toc514604131"/>
+      <w:bookmarkStart w:id="6" w:name="_Toc514870815"/>
       <w:r>
         <w:rPr>
           <w:b/>
@@ -8626,7 +8846,7 @@
         <w:lastRenderedPageBreak/>
         <w:t>Introducción</w:t>
       </w:r>
-      <w:bookmarkEnd w:id="4"/>
+      <w:bookmarkEnd w:id="6"/>
     </w:p>
     <w:p>
       <w:pPr>
@@ -8680,7 +8900,7 @@
           <w:lang w:val="es-ES_tradnl"/>
         </w:rPr>
       </w:pPr>
-      <w:bookmarkStart w:id="5" w:name="_Toc514604132"/>
+      <w:bookmarkStart w:id="7" w:name="_Toc514870816"/>
       <w:r>
         <w:rPr>
           <w:b/>
@@ -8689,7 +8909,7 @@
         </w:rPr>
         <w:t>Propósito</w:t>
       </w:r>
-      <w:bookmarkEnd w:id="5"/>
+      <w:bookmarkEnd w:id="7"/>
     </w:p>
     <w:p>
       <w:pPr>
@@ -8815,7 +9035,7 @@
           <w:szCs w:val="24"/>
         </w:rPr>
       </w:pPr>
-      <w:bookmarkStart w:id="6" w:name="_Toc514604133"/>
+      <w:bookmarkStart w:id="8" w:name="_Toc514870817"/>
       <w:r>
         <w:rPr>
           <w:b/>
@@ -8825,7 +9045,7 @@
         <w:lastRenderedPageBreak/>
         <w:t>Aplicabilidad</w:t>
       </w:r>
-      <w:bookmarkEnd w:id="6"/>
+      <w:bookmarkEnd w:id="8"/>
     </w:p>
     <w:p>
       <w:pPr>
@@ -8877,7 +9097,7 @@
           <w:szCs w:val="24"/>
         </w:rPr>
       </w:pPr>
-      <w:bookmarkStart w:id="7" w:name="_Toc514604134"/>
+      <w:bookmarkStart w:id="9" w:name="_Toc514870818"/>
       <w:r>
         <w:rPr>
           <w:b/>
@@ -8894,7 +9114,7 @@
         </w:rPr>
         <w:t>Alcance</w:t>
       </w:r>
-      <w:bookmarkEnd w:id="7"/>
+      <w:bookmarkEnd w:id="9"/>
     </w:p>
     <w:p>
       <w:pPr>
@@ -8994,7 +9214,7 @@
           <w:szCs w:val="24"/>
         </w:rPr>
       </w:pPr>
-      <w:bookmarkStart w:id="8" w:name="_Toc514604135"/>
+      <w:bookmarkStart w:id="10" w:name="_Toc514870819"/>
       <w:r>
         <w:rPr>
           <w:b/>
@@ -9003,7 +9223,7 @@
         </w:rPr>
         <w:t>Definiciones</w:t>
       </w:r>
-      <w:bookmarkEnd w:id="8"/>
+      <w:bookmarkEnd w:id="10"/>
     </w:p>
     <w:p>
       <w:pPr>
@@ -9424,7 +9644,7 @@
           <w:szCs w:val="28"/>
         </w:rPr>
       </w:pPr>
-      <w:bookmarkStart w:id="9" w:name="_Toc514604136"/>
+      <w:bookmarkStart w:id="11" w:name="_Toc514870820"/>
       <w:r>
         <w:rPr>
           <w:b/>
@@ -9433,7 +9653,7 @@
         </w:rPr>
         <w:t>Gestión de la SCM</w:t>
       </w:r>
-      <w:bookmarkEnd w:id="9"/>
+      <w:bookmarkEnd w:id="11"/>
     </w:p>
     <w:p>
       <w:pPr>
@@ -9453,7 +9673,7 @@
           <w:szCs w:val="24"/>
         </w:rPr>
       </w:pPr>
-      <w:bookmarkStart w:id="10" w:name="_Toc514604137"/>
+      <w:bookmarkStart w:id="12" w:name="_Toc514870821"/>
       <w:r>
         <w:rPr>
           <w:b/>
@@ -9462,7 +9682,7 @@
         </w:rPr>
         <w:t>Organización</w:t>
       </w:r>
-      <w:bookmarkEnd w:id="10"/>
+      <w:bookmarkEnd w:id="12"/>
     </w:p>
     <w:p>
       <w:pPr>
@@ -10130,7 +10350,7 @@
           <w:szCs w:val="24"/>
         </w:rPr>
       </w:pPr>
-      <w:bookmarkStart w:id="11" w:name="_Toc514604138"/>
+      <w:bookmarkStart w:id="13" w:name="_Toc514870822"/>
       <w:r>
         <w:rPr>
           <w:b/>
@@ -10140,7 +10360,7 @@
         <w:lastRenderedPageBreak/>
         <w:t>Roles</w:t>
       </w:r>
-      <w:bookmarkEnd w:id="11"/>
+      <w:bookmarkEnd w:id="13"/>
     </w:p>
     <w:p>
       <w:pPr>
@@ -10646,7 +10866,7 @@
           <w:szCs w:val="24"/>
         </w:rPr>
       </w:pPr>
-      <w:bookmarkStart w:id="12" w:name="_Toc514604139"/>
+      <w:bookmarkStart w:id="14" w:name="_Toc514870823"/>
       <w:r>
         <w:rPr>
           <w:b/>
@@ -10655,7 +10875,7 @@
         </w:rPr>
         <w:t>Políticas, directrices y procedimientos</w:t>
       </w:r>
-      <w:bookmarkEnd w:id="12"/>
+      <w:bookmarkEnd w:id="14"/>
     </w:p>
     <w:p>
       <w:pPr>
@@ -10791,7 +11011,7 @@
           <w:szCs w:val="24"/>
         </w:rPr>
       </w:pPr>
-      <w:bookmarkStart w:id="13" w:name="_Toc514604140"/>
+      <w:bookmarkStart w:id="15" w:name="_Toc514870824"/>
       <w:r>
         <w:rPr>
           <w:b/>
@@ -10800,7 +11020,7 @@
         </w:rPr>
         <w:t>Herramientas, entorno e infraestructura</w:t>
       </w:r>
-      <w:bookmarkEnd w:id="13"/>
+      <w:bookmarkEnd w:id="15"/>
     </w:p>
     <w:p>
       <w:pPr>
@@ -10828,7 +11048,7 @@
           <w:szCs w:val="24"/>
         </w:rPr>
       </w:pPr>
-      <w:bookmarkStart w:id="14" w:name="_Toc514604141"/>
+      <w:bookmarkStart w:id="16" w:name="_Toc514870825"/>
       <w:r>
         <w:rPr>
           <w:b/>
@@ -10837,7 +11057,7 @@
         </w:rPr>
         <w:t>Repositorio de gestión de código fuente</w:t>
       </w:r>
-      <w:bookmarkEnd w:id="14"/>
+      <w:bookmarkEnd w:id="16"/>
     </w:p>
     <w:p>
       <w:pPr>
@@ -10877,7 +11097,7 @@
           <w:szCs w:val="24"/>
         </w:rPr>
       </w:pPr>
-      <w:bookmarkStart w:id="15" w:name="_Toc514604142"/>
+      <w:bookmarkStart w:id="17" w:name="_Toc514870826"/>
       <w:r>
         <w:rPr>
           <w:b/>
@@ -10886,7 +11106,7 @@
         </w:rPr>
         <w:t>Servidor de Integración Continua</w:t>
       </w:r>
-      <w:bookmarkEnd w:id="15"/>
+      <w:bookmarkEnd w:id="17"/>
     </w:p>
     <w:p>
       <w:pPr>
@@ -10944,7 +11164,7 @@
           <w:szCs w:val="24"/>
         </w:rPr>
       </w:pPr>
-      <w:bookmarkStart w:id="16" w:name="_Toc514604143"/>
+      <w:bookmarkStart w:id="18" w:name="_Toc514870827"/>
       <w:r>
         <w:rPr>
           <w:b/>
@@ -10953,7 +11173,7 @@
         </w:rPr>
         <w:t>Sistema de documentación</w:t>
       </w:r>
-      <w:bookmarkEnd w:id="16"/>
+      <w:bookmarkEnd w:id="18"/>
     </w:p>
     <w:p>
       <w:pPr>
@@ -11110,7 +11330,7 @@
           <w:szCs w:val="24"/>
         </w:rPr>
       </w:pPr>
-      <w:bookmarkStart w:id="17" w:name="_Toc514604144"/>
+      <w:bookmarkStart w:id="19" w:name="_Toc514870828"/>
       <w:r>
         <w:rPr>
           <w:b/>
@@ -11120,7 +11340,7 @@
         <w:lastRenderedPageBreak/>
         <w:t>Cronograma de actividades para la gestión de la configuración</w:t>
       </w:r>
-      <w:bookmarkEnd w:id="17"/>
+      <w:bookmarkEnd w:id="19"/>
     </w:p>
     <w:p>
       <w:pPr>
@@ -13853,7 +14073,7 @@
           <w:szCs w:val="24"/>
         </w:rPr>
       </w:pPr>
-      <w:bookmarkStart w:id="18" w:name="_Toc514604145"/>
+      <w:bookmarkStart w:id="20" w:name="_Toc514870829"/>
       <w:r>
         <w:rPr>
           <w:b/>
@@ -13862,7 +14082,7 @@
         </w:rPr>
         <w:t>Cronograma de hitos</w:t>
       </w:r>
-      <w:bookmarkEnd w:id="18"/>
+      <w:bookmarkEnd w:id="20"/>
     </w:p>
     <w:p>
       <w:pPr>
@@ -14589,7 +14809,7 @@
           <w:szCs w:val="28"/>
         </w:rPr>
       </w:pPr>
-      <w:bookmarkStart w:id="19" w:name="_Toc514604146"/>
+      <w:bookmarkStart w:id="21" w:name="_Toc514870830"/>
       <w:r>
         <w:rPr>
           <w:b/>
@@ -14598,7 +14818,7 @@
         </w:rPr>
         <w:t>Actividades de la SCM</w:t>
       </w:r>
-      <w:bookmarkEnd w:id="19"/>
+      <w:bookmarkEnd w:id="21"/>
     </w:p>
     <w:p>
       <w:pPr>
@@ -14619,7 +14839,7 @@
           <w:szCs w:val="24"/>
         </w:rPr>
       </w:pPr>
-      <w:bookmarkStart w:id="20" w:name="_Toc514604147"/>
+      <w:bookmarkStart w:id="22" w:name="_Toc514870831"/>
       <w:r>
         <w:rPr>
           <w:b/>
@@ -14629,7 +14849,7 @@
         </w:rPr>
         <w:t>Identificación de la Configuración</w:t>
       </w:r>
-      <w:bookmarkEnd w:id="20"/>
+      <w:bookmarkEnd w:id="22"/>
     </w:p>
     <w:p>
       <w:pPr>
@@ -14647,7 +14867,7 @@
           <w:lang w:eastAsia="es-ES_tradnl"/>
         </w:rPr>
       </w:pPr>
-      <w:bookmarkStart w:id="21" w:name="_Toc514604148"/>
+      <w:bookmarkStart w:id="23" w:name="_Toc514870832"/>
       <w:r>
         <w:rPr>
           <w:b/>
@@ -14657,7 +14877,7 @@
         </w:rPr>
         <w:t>Definición de Nomenclatura</w:t>
       </w:r>
-      <w:bookmarkEnd w:id="21"/>
+      <w:bookmarkEnd w:id="23"/>
     </w:p>
     <w:p>
       <w:pPr>
@@ -15723,7 +15943,7 @@
           <w:lang w:eastAsia="es-ES_tradnl"/>
         </w:rPr>
       </w:pPr>
-      <w:bookmarkStart w:id="22" w:name="_Toc514604149"/>
+      <w:bookmarkStart w:id="24" w:name="_Toc514870833"/>
       <w:r>
         <w:rPr>
           <w:b/>
@@ -15733,7 +15953,7 @@
         </w:rPr>
         <w:t>Lista de clasificación de los CI</w:t>
       </w:r>
-      <w:bookmarkEnd w:id="22"/>
+      <w:bookmarkEnd w:id="24"/>
     </w:p>
     <w:p>
       <w:pPr>
@@ -17235,7 +17455,7 @@
           <w:lang w:eastAsia="es-ES_tradnl"/>
         </w:rPr>
       </w:pPr>
-      <w:bookmarkStart w:id="23" w:name="_Toc514604150"/>
+      <w:bookmarkStart w:id="25" w:name="_Toc514870834"/>
       <w:r>
         <w:rPr>
           <w:b/>
@@ -17254,7 +17474,7 @@
         </w:rPr>
         <w:t xml:space="preserve"> de los CI</w:t>
       </w:r>
-      <w:bookmarkEnd w:id="23"/>
+      <w:bookmarkEnd w:id="25"/>
     </w:p>
     <w:p>
       <w:pPr>
@@ -18615,7 +18835,7 @@
           <w:szCs w:val="24"/>
         </w:rPr>
       </w:pPr>
-      <w:bookmarkStart w:id="24" w:name="_Toc514604151"/>
+      <w:bookmarkStart w:id="26" w:name="_Toc514870835"/>
       <w:r>
         <w:rPr>
           <w:b/>
@@ -18625,7 +18845,7 @@
         </w:rPr>
         <w:t>Control de la Gestión de la Configuración</w:t>
       </w:r>
-      <w:bookmarkEnd w:id="24"/>
+      <w:bookmarkEnd w:id="26"/>
     </w:p>
     <w:p>
       <w:pPr>
@@ -18643,7 +18863,7 @@
           <w:lang w:eastAsia="es-ES_tradnl"/>
         </w:rPr>
       </w:pPr>
-      <w:bookmarkStart w:id="25" w:name="_Toc514604152"/>
+      <w:bookmarkStart w:id="27" w:name="_Toc514870836"/>
       <w:r>
         <w:rPr>
           <w:b/>
@@ -18662,7 +18882,7 @@
         </w:rPr>
         <w:t>Líneas Base</w:t>
       </w:r>
-      <w:bookmarkEnd w:id="25"/>
+      <w:bookmarkEnd w:id="27"/>
     </w:p>
     <w:p>
       <w:pPr>
@@ -19253,7 +19473,7 @@
           <w:lang w:eastAsia="es-ES_tradnl"/>
         </w:rPr>
       </w:pPr>
-      <w:bookmarkStart w:id="26" w:name="_Toc514604153"/>
+      <w:bookmarkStart w:id="28" w:name="_Toc514870837"/>
       <w:r>
         <w:rPr>
           <w:b/>
@@ -19282,7 +19502,7 @@
         </w:rPr>
         <w:t>Estructura de las Librerías Controladas</w:t>
       </w:r>
-      <w:bookmarkEnd w:id="26"/>
+      <w:bookmarkEnd w:id="28"/>
     </w:p>
     <w:p>
       <w:pPr>
@@ -19404,7 +19624,7 @@
           <w:lang w:eastAsia="es-ES_tradnl"/>
         </w:rPr>
       </w:pPr>
-      <w:bookmarkStart w:id="27" w:name="_Toc514604154"/>
+      <w:bookmarkStart w:id="29" w:name="_Toc514870838"/>
       <w:r>
         <w:rPr>
           <w:b/>
@@ -19424,7 +19644,7 @@
         </w:rPr>
         <w:t>de las Librerías Controladas</w:t>
       </w:r>
-      <w:bookmarkEnd w:id="27"/>
+      <w:bookmarkEnd w:id="29"/>
     </w:p>
     <w:p>
       <w:pPr>
@@ -19442,7 +19662,7 @@
           <w:lang w:eastAsia="es-ES_tradnl"/>
         </w:rPr>
       </w:pPr>
-      <w:bookmarkStart w:id="28" w:name="_Toc514604155"/>
+      <w:bookmarkStart w:id="30" w:name="_Toc514870839"/>
       <w:r>
         <w:rPr>
           <w:b/>
@@ -19452,7 +19672,7 @@
         </w:rPr>
         <w:t>Librería de Desarrollo</w:t>
       </w:r>
-      <w:bookmarkEnd w:id="28"/>
+      <w:bookmarkEnd w:id="30"/>
     </w:p>
     <w:p>
       <w:pPr>
@@ -20041,17 +20261,7 @@
                 <w:szCs w:val="24"/>
                 <w:lang w:val="es-ES_tradnl"/>
               </w:rPr>
-              <w:t>Equipo de desarro</w:t>
-            </w:r>
-            <w:bookmarkStart w:id="29" w:name="_GoBack"/>
-            <w:bookmarkEnd w:id="29"/>
-            <w:r>
-              <w:rPr>
-                <w:sz w:val="24"/>
-                <w:szCs w:val="24"/>
-                <w:lang w:val="es-ES_tradnl"/>
-              </w:rPr>
-              <w:t>llo</w:t>
+              <w:t>Equipo de desarrollo</w:t>
             </w:r>
           </w:p>
         </w:tc>
@@ -20106,6 +20316,677 @@
         </w:rPr>
       </w:pPr>
     </w:p>
+    <w:p>
+      <w:pPr>
+        <w:jc w:val="both"/>
+        <w:rPr>
+          <w:lang w:eastAsia="es-ES_tradnl"/>
+        </w:rPr>
+      </w:pPr>
+    </w:p>
+    <w:p>
+      <w:pPr>
+        <w:jc w:val="both"/>
+        <w:rPr>
+          <w:lang w:eastAsia="es-ES_tradnl"/>
+        </w:rPr>
+      </w:pPr>
+    </w:p>
+    <w:p>
+      <w:pPr>
+        <w:jc w:val="both"/>
+        <w:rPr>
+          <w:lang w:eastAsia="es-ES_tradnl"/>
+        </w:rPr>
+      </w:pPr>
+    </w:p>
+    <w:p>
+      <w:pPr>
+        <w:jc w:val="both"/>
+        <w:rPr>
+          <w:lang w:eastAsia="es-ES_tradnl"/>
+        </w:rPr>
+      </w:pPr>
+    </w:p>
+    <w:p>
+      <w:pPr>
+        <w:jc w:val="both"/>
+        <w:rPr>
+          <w:lang w:eastAsia="es-ES_tradnl"/>
+        </w:rPr>
+      </w:pPr>
+    </w:p>
+    <w:p>
+      <w:pPr>
+        <w:jc w:val="both"/>
+        <w:rPr>
+          <w:lang w:eastAsia="es-ES_tradnl"/>
+        </w:rPr>
+      </w:pPr>
+    </w:p>
+    <w:p>
+      <w:pPr>
+        <w:jc w:val="both"/>
+        <w:rPr>
+          <w:lang w:eastAsia="es-ES_tradnl"/>
+        </w:rPr>
+      </w:pPr>
+    </w:p>
+    <w:p>
+      <w:pPr>
+        <w:pStyle w:val="ListParagraph"/>
+        <w:numPr>
+          <w:ilvl w:val="3"/>
+          <w:numId w:val="1"/>
+        </w:numPr>
+        <w:jc w:val="both"/>
+        <w:outlineLvl w:val="2"/>
+        <w:rPr>
+          <w:b/>
+          <w:sz w:val="24"/>
+          <w:szCs w:val="24"/>
+          <w:lang w:eastAsia="es-ES_tradnl"/>
+        </w:rPr>
+      </w:pPr>
+      <w:bookmarkStart w:id="31" w:name="_Toc514870840"/>
+      <w:r>
+        <w:rPr>
+          <w:b/>
+          <w:sz w:val="24"/>
+          <w:szCs w:val="24"/>
+          <w:lang w:eastAsia="es-ES_tradnl"/>
+        </w:rPr>
+        <w:t>Librería de Cliente</w:t>
+      </w:r>
+      <w:bookmarkEnd w:id="31"/>
+    </w:p>
+    <w:p>
+      <w:pPr>
+        <w:ind w:left="1416"/>
+        <w:jc w:val="both"/>
+        <w:rPr>
+          <w:lang w:eastAsia="es-ES_tradnl"/>
+        </w:rPr>
+      </w:pPr>
+      <w:r>
+        <w:rPr>
+          <w:b/>
+          <w:sz w:val="24"/>
+          <w:szCs w:val="24"/>
+          <w:lang w:eastAsia="es-ES_tradnl"/>
+        </w:rPr>
+        <w:t>Responsable</w:t>
+      </w:r>
+      <w:r>
+        <w:rPr>
+          <w:b/>
+          <w:sz w:val="24"/>
+          <w:szCs w:val="24"/>
+          <w:lang w:eastAsia="es-ES_tradnl"/>
+        </w:rPr>
+        <w:t>:</w:t>
+      </w:r>
+      <w:r>
+        <w:rPr>
+          <w:lang w:eastAsia="es-ES_tradnl"/>
+        </w:rPr>
+        <w:t xml:space="preserve"> </w:t>
+      </w:r>
+      <w:r>
+        <w:rPr>
+          <w:lang w:eastAsia="es-ES_tradnl"/>
+        </w:rPr>
+        <w:t>Gestor de Proyecto</w:t>
+      </w:r>
+    </w:p>
+    <w:p>
+      <w:pPr>
+        <w:ind w:left="1416"/>
+        <w:jc w:val="both"/>
+        <w:rPr>
+          <w:lang w:eastAsia="es-ES_tradnl"/>
+        </w:rPr>
+      </w:pPr>
+      <w:r>
+        <w:rPr>
+          <w:b/>
+          <w:sz w:val="24"/>
+          <w:szCs w:val="24"/>
+          <w:lang w:eastAsia="es-ES_tradnl"/>
+        </w:rPr>
+        <w:t>Actividades:</w:t>
+      </w:r>
+      <w:r>
+        <w:rPr>
+          <w:lang w:eastAsia="es-ES_tradnl"/>
+        </w:rPr>
+        <w:t xml:space="preserve"> Albergar las versiones de producción y que </w:t>
+      </w:r>
+      <w:r>
+        <w:rPr>
+          <w:lang w:eastAsia="es-ES_tradnl"/>
+        </w:rPr>
+        <w:t>se han entregado a los clientes y que han pasado a estar en producción.</w:t>
+      </w:r>
+      <w:r>
+        <w:rPr>
+          <w:lang w:eastAsia="es-ES_tradnl"/>
+        </w:rPr>
+        <w:t xml:space="preserve"> </w:t>
+      </w:r>
+    </w:p>
+    <w:p>
+      <w:pPr>
+        <w:ind w:left="1416"/>
+        <w:jc w:val="both"/>
+        <w:rPr>
+          <w:b/>
+          <w:sz w:val="24"/>
+          <w:szCs w:val="24"/>
+          <w:lang w:eastAsia="es-ES_tradnl"/>
+        </w:rPr>
+      </w:pPr>
+      <w:r>
+        <w:rPr>
+          <w:b/>
+          <w:sz w:val="24"/>
+          <w:szCs w:val="24"/>
+          <w:lang w:eastAsia="es-ES_tradnl"/>
+        </w:rPr>
+        <w:t>Contenido:</w:t>
+      </w:r>
+    </w:p>
+    <w:p>
+      <w:pPr>
+        <w:pStyle w:val="ListParagraph"/>
+        <w:numPr>
+          <w:ilvl w:val="0"/>
+          <w:numId w:val="27"/>
+        </w:numPr>
+        <w:jc w:val="both"/>
+        <w:rPr>
+          <w:b/>
+          <w:sz w:val="24"/>
+          <w:szCs w:val="24"/>
+          <w:lang w:eastAsia="es-ES_tradnl"/>
+        </w:rPr>
+      </w:pPr>
+      <w:r>
+        <w:rPr>
+          <w:b/>
+          <w:sz w:val="24"/>
+          <w:szCs w:val="24"/>
+          <w:lang w:eastAsia="es-ES_tradnl"/>
+        </w:rPr>
+        <w:t>Versión de producción de código en servidor</w:t>
+      </w:r>
+    </w:p>
+    <w:p>
+      <w:pPr>
+        <w:pStyle w:val="ListParagraph"/>
+        <w:numPr>
+          <w:ilvl w:val="0"/>
+          <w:numId w:val="27"/>
+        </w:numPr>
+        <w:jc w:val="both"/>
+        <w:rPr>
+          <w:b/>
+          <w:sz w:val="24"/>
+          <w:szCs w:val="24"/>
+          <w:lang w:eastAsia="es-ES_tradnl"/>
+        </w:rPr>
+      </w:pPr>
+      <w:proofErr w:type="spellStart"/>
+      <w:r>
+        <w:rPr>
+          <w:b/>
+          <w:sz w:val="24"/>
+          <w:szCs w:val="24"/>
+          <w:lang w:eastAsia="es-ES_tradnl"/>
+        </w:rPr>
+        <w:t>Apk</w:t>
+      </w:r>
+      <w:r>
+        <w:rPr>
+          <w:b/>
+          <w:sz w:val="24"/>
+          <w:szCs w:val="24"/>
+          <w:lang w:eastAsia="es-ES_tradnl"/>
+        </w:rPr>
+        <w:t>s</w:t>
+      </w:r>
+      <w:proofErr w:type="spellEnd"/>
+      <w:r>
+        <w:rPr>
+          <w:b/>
+          <w:sz w:val="24"/>
+          <w:szCs w:val="24"/>
+          <w:lang w:eastAsia="es-ES_tradnl"/>
+        </w:rPr>
+        <w:t xml:space="preserve"> publicadas en las tiendas de Google y Apple.</w:t>
+      </w:r>
+    </w:p>
+    <w:p>
+      <w:pPr>
+        <w:pStyle w:val="ListParagraph"/>
+        <w:numPr>
+          <w:ilvl w:val="0"/>
+          <w:numId w:val="27"/>
+        </w:numPr>
+        <w:jc w:val="both"/>
+        <w:rPr>
+          <w:b/>
+          <w:sz w:val="24"/>
+          <w:szCs w:val="24"/>
+          <w:lang w:eastAsia="es-ES_tradnl"/>
+        </w:rPr>
+      </w:pPr>
+      <w:r>
+        <w:rPr>
+          <w:b/>
+          <w:sz w:val="24"/>
+          <w:szCs w:val="24"/>
+          <w:lang w:eastAsia="es-ES_tradnl"/>
+        </w:rPr>
+        <w:t>Documentación de las versiones actualizadas de los proyectos.</w:t>
+      </w:r>
+    </w:p>
+    <w:p>
+      <w:pPr>
+        <w:ind w:left="708" w:firstLine="708"/>
+        <w:jc w:val="both"/>
+        <w:rPr>
+          <w:b/>
+          <w:sz w:val="24"/>
+          <w:szCs w:val="24"/>
+          <w:lang w:eastAsia="es-ES_tradnl"/>
+        </w:rPr>
+      </w:pPr>
+      <w:r>
+        <w:rPr>
+          <w:b/>
+          <w:sz w:val="24"/>
+          <w:szCs w:val="24"/>
+          <w:lang w:eastAsia="es-ES_tradnl"/>
+        </w:rPr>
+        <w:t>Accesos:</w:t>
+      </w:r>
+    </w:p>
+    <w:tbl>
+      <w:tblPr>
+        <w:tblStyle w:val="TableGrid"/>
+        <w:tblW w:w="0" w:type="auto"/>
+        <w:jc w:val="center"/>
+        <w:tblLook w:val="04A0" w:firstRow="1" w:lastRow="0" w:firstColumn="1" w:lastColumn="0" w:noHBand="0" w:noVBand="1"/>
+      </w:tblPr>
+      <w:tblGrid>
+        <w:gridCol w:w="4414"/>
+        <w:gridCol w:w="4414"/>
+      </w:tblGrid>
+      <w:tr>
+        <w:trPr>
+          <w:jc w:val="center"/>
+        </w:trPr>
+        <w:tc>
+          <w:tcPr>
+            <w:tcW w:w="4414" w:type="dxa"/>
+            <w:shd w:val="clear" w:color="auto" w:fill="DBE5F1" w:themeFill="accent1" w:themeFillTint="33"/>
+          </w:tcPr>
+          <w:p>
+            <w:pPr>
+              <w:rPr>
+                <w:b/>
+                <w:lang w:val="es-ES_tradnl"/>
+              </w:rPr>
+            </w:pPr>
+            <w:r>
+              <w:rPr>
+                <w:b/>
+                <w:lang w:val="es-ES_tradnl"/>
+              </w:rPr>
+              <w:t>Rol</w:t>
+            </w:r>
+          </w:p>
+        </w:tc>
+        <w:tc>
+          <w:tcPr>
+            <w:tcW w:w="4414" w:type="dxa"/>
+            <w:shd w:val="clear" w:color="auto" w:fill="DBE5F1" w:themeFill="accent1" w:themeFillTint="33"/>
+          </w:tcPr>
+          <w:p>
+            <w:pPr>
+              <w:rPr>
+                <w:b/>
+                <w:lang w:val="es-ES_tradnl"/>
+              </w:rPr>
+            </w:pPr>
+            <w:r>
+              <w:rPr>
+                <w:b/>
+                <w:lang w:val="es-ES_tradnl"/>
+              </w:rPr>
+              <w:t>Tipo de acceso</w:t>
+            </w:r>
+          </w:p>
+        </w:tc>
+      </w:tr>
+      <w:tr>
+        <w:trPr>
+          <w:jc w:val="center"/>
+        </w:trPr>
+        <w:tc>
+          <w:tcPr>
+            <w:tcW w:w="4414" w:type="dxa"/>
+          </w:tcPr>
+          <w:p>
+            <w:pPr>
+              <w:rPr>
+                <w:sz w:val="24"/>
+                <w:szCs w:val="24"/>
+                <w:lang w:val="es-ES_tradnl"/>
+              </w:rPr>
+            </w:pPr>
+            <w:r>
+              <w:rPr>
+                <w:sz w:val="24"/>
+                <w:szCs w:val="24"/>
+                <w:lang w:val="es-ES_tradnl"/>
+              </w:rPr>
+              <w:t>Gestor</w:t>
+            </w:r>
+            <w:r>
+              <w:rPr>
+                <w:sz w:val="24"/>
+                <w:szCs w:val="24"/>
+                <w:lang w:val="es-ES_tradnl"/>
+              </w:rPr>
+              <w:t xml:space="preserve"> de Configuración</w:t>
+            </w:r>
+          </w:p>
+        </w:tc>
+        <w:tc>
+          <w:tcPr>
+            <w:tcW w:w="4414" w:type="dxa"/>
+          </w:tcPr>
+          <w:p>
+            <w:pPr>
+              <w:pStyle w:val="ListParagraph"/>
+              <w:numPr>
+                <w:ilvl w:val="0"/>
+                <w:numId w:val="30"/>
+              </w:numPr>
+              <w:rPr>
+                <w:lang w:val="es-ES_tradnl"/>
+              </w:rPr>
+            </w:pPr>
+            <w:r>
+              <w:rPr>
+                <w:lang w:val="es-ES_tradnl"/>
+              </w:rPr>
+              <w:t>Leer</w:t>
+            </w:r>
+          </w:p>
+          <w:p>
+            <w:pPr>
+              <w:pStyle w:val="ListParagraph"/>
+              <w:numPr>
+                <w:ilvl w:val="0"/>
+                <w:numId w:val="30"/>
+              </w:numPr>
+              <w:rPr>
+                <w:lang w:val="es-ES_tradnl"/>
+              </w:rPr>
+            </w:pPr>
+            <w:r>
+              <w:rPr>
+                <w:lang w:val="es-ES_tradnl"/>
+              </w:rPr>
+              <w:t>Escribir</w:t>
+            </w:r>
+          </w:p>
+          <w:p>
+            <w:pPr>
+              <w:pStyle w:val="ListParagraph"/>
+              <w:numPr>
+                <w:ilvl w:val="0"/>
+                <w:numId w:val="30"/>
+              </w:numPr>
+              <w:rPr>
+                <w:lang w:val="es-ES_tradnl"/>
+              </w:rPr>
+            </w:pPr>
+            <w:r>
+              <w:rPr>
+                <w:lang w:val="es-ES_tradnl"/>
+              </w:rPr>
+              <w:t>Ejecutar</w:t>
+            </w:r>
+          </w:p>
+        </w:tc>
+      </w:tr>
+      <w:tr>
+        <w:trPr>
+          <w:jc w:val="center"/>
+        </w:trPr>
+        <w:tc>
+          <w:tcPr>
+            <w:tcW w:w="4414" w:type="dxa"/>
+          </w:tcPr>
+          <w:p>
+            <w:pPr>
+              <w:rPr>
+                <w:sz w:val="24"/>
+                <w:szCs w:val="24"/>
+                <w:lang w:val="es-ES_tradnl"/>
+              </w:rPr>
+            </w:pPr>
+            <w:r>
+              <w:rPr>
+                <w:sz w:val="24"/>
+                <w:szCs w:val="24"/>
+                <w:lang w:val="es-ES_tradnl"/>
+              </w:rPr>
+              <w:t>Gerente de proyecto</w:t>
+            </w:r>
+          </w:p>
+        </w:tc>
+        <w:tc>
+          <w:tcPr>
+            <w:tcW w:w="4414" w:type="dxa"/>
+          </w:tcPr>
+          <w:p>
+            <w:pPr>
+              <w:pStyle w:val="ListParagraph"/>
+              <w:numPr>
+                <w:ilvl w:val="0"/>
+                <w:numId w:val="30"/>
+              </w:numPr>
+              <w:rPr>
+                <w:lang w:val="es-ES_tradnl"/>
+              </w:rPr>
+            </w:pPr>
+            <w:r>
+              <w:rPr>
+                <w:lang w:val="es-ES_tradnl"/>
+              </w:rPr>
+              <w:t>Leer</w:t>
+            </w:r>
+          </w:p>
+          <w:p>
+            <w:pPr>
+              <w:pStyle w:val="ListParagraph"/>
+              <w:numPr>
+                <w:ilvl w:val="0"/>
+                <w:numId w:val="30"/>
+              </w:numPr>
+              <w:rPr>
+                <w:lang w:val="es-ES_tradnl"/>
+              </w:rPr>
+            </w:pPr>
+            <w:r>
+              <w:rPr>
+                <w:lang w:val="es-ES_tradnl"/>
+              </w:rPr>
+              <w:t>Escribir</w:t>
+            </w:r>
+          </w:p>
+          <w:p>
+            <w:pPr>
+              <w:pStyle w:val="ListParagraph"/>
+              <w:numPr>
+                <w:ilvl w:val="0"/>
+                <w:numId w:val="30"/>
+              </w:numPr>
+              <w:rPr>
+                <w:lang w:val="es-ES_tradnl"/>
+              </w:rPr>
+            </w:pPr>
+            <w:r>
+              <w:rPr>
+                <w:lang w:val="es-ES_tradnl"/>
+              </w:rPr>
+              <w:t xml:space="preserve">Ejecutar </w:t>
+            </w:r>
+          </w:p>
+          <w:p>
+            <w:pPr>
+              <w:pStyle w:val="ListParagraph"/>
+              <w:numPr>
+                <w:ilvl w:val="0"/>
+                <w:numId w:val="30"/>
+              </w:numPr>
+              <w:rPr>
+                <w:lang w:val="es-ES_tradnl"/>
+              </w:rPr>
+            </w:pPr>
+            <w:r>
+              <w:rPr>
+                <w:lang w:val="es-ES_tradnl"/>
+              </w:rPr>
+              <w:t>Eliminar</w:t>
+            </w:r>
+          </w:p>
+        </w:tc>
+      </w:tr>
+      <w:tr>
+        <w:trPr>
+          <w:jc w:val="center"/>
+        </w:trPr>
+        <w:tc>
+          <w:tcPr>
+            <w:tcW w:w="4414" w:type="dxa"/>
+          </w:tcPr>
+          <w:p>
+            <w:pPr>
+              <w:rPr>
+                <w:sz w:val="24"/>
+                <w:szCs w:val="24"/>
+                <w:lang w:val="es-ES_tradnl"/>
+              </w:rPr>
+            </w:pPr>
+            <w:r>
+              <w:rPr>
+                <w:sz w:val="24"/>
+                <w:szCs w:val="24"/>
+                <w:lang w:val="es-ES_tradnl"/>
+              </w:rPr>
+              <w:t>Equipo de desarrollo</w:t>
+            </w:r>
+          </w:p>
+        </w:tc>
+        <w:tc>
+          <w:tcPr>
+            <w:tcW w:w="4414" w:type="dxa"/>
+          </w:tcPr>
+          <w:p>
+            <w:pPr>
+              <w:pStyle w:val="ListParagraph"/>
+              <w:numPr>
+                <w:ilvl w:val="0"/>
+                <w:numId w:val="30"/>
+              </w:numPr>
+              <w:rPr>
+                <w:lang w:val="es-ES_tradnl"/>
+              </w:rPr>
+            </w:pPr>
+            <w:r>
+              <w:rPr>
+                <w:lang w:val="es-ES_tradnl"/>
+              </w:rPr>
+              <w:t>Leer</w:t>
+            </w:r>
+          </w:p>
+        </w:tc>
+      </w:tr>
+      <w:tr>
+        <w:trPr>
+          <w:jc w:val="center"/>
+        </w:trPr>
+        <w:tc>
+          <w:tcPr>
+            <w:tcW w:w="4414" w:type="dxa"/>
+          </w:tcPr>
+          <w:p>
+            <w:pPr>
+              <w:rPr>
+                <w:sz w:val="24"/>
+                <w:szCs w:val="24"/>
+                <w:lang w:val="es-ES_tradnl"/>
+              </w:rPr>
+            </w:pPr>
+            <w:r>
+              <w:rPr>
+                <w:sz w:val="24"/>
+                <w:szCs w:val="24"/>
+                <w:lang w:val="es-ES_tradnl"/>
+              </w:rPr>
+              <w:t>Bibliotecario</w:t>
+            </w:r>
+          </w:p>
+        </w:tc>
+        <w:tc>
+          <w:tcPr>
+            <w:tcW w:w="4414" w:type="dxa"/>
+          </w:tcPr>
+          <w:p>
+            <w:pPr>
+              <w:pStyle w:val="ListParagraph"/>
+              <w:numPr>
+                <w:ilvl w:val="0"/>
+                <w:numId w:val="30"/>
+              </w:numPr>
+              <w:rPr>
+                <w:lang w:val="es-ES_tradnl"/>
+              </w:rPr>
+            </w:pPr>
+            <w:r>
+              <w:rPr>
+                <w:lang w:val="es-ES_tradnl"/>
+              </w:rPr>
+              <w:t>Leer</w:t>
+            </w:r>
+          </w:p>
+          <w:p>
+            <w:pPr>
+              <w:pStyle w:val="ListParagraph"/>
+              <w:numPr>
+                <w:ilvl w:val="0"/>
+                <w:numId w:val="30"/>
+              </w:numPr>
+              <w:rPr>
+                <w:lang w:val="es-ES_tradnl"/>
+              </w:rPr>
+            </w:pPr>
+            <w:r>
+              <w:rPr>
+                <w:lang w:val="es-ES_tradnl"/>
+              </w:rPr>
+              <w:t>Escribir</w:t>
+            </w:r>
+          </w:p>
+        </w:tc>
+      </w:tr>
+    </w:tbl>
     <w:p>
       <w:pPr>
         <w:jc w:val="both"/>
@@ -20378,7 +21259,6 @@
               <w:dataBinding w:prefixMappings="xmlns:ns0='http://schemas.openxmlformats.org/package/2006/metadata/core-properties' xmlns:ns1='http://purl.org/dc/elements/1.1/'" w:xpath="/ns0:coreProperties[1]/ns1:title[1]" w:storeItemID="{6C3C8BC8-F283-45AE-878A-BAB7291924A1}"/>
               <w:text/>
             </w:sdtPr>
-            <w:sdtEndPr/>
             <w:sdtContent>
               <w:r>
                 <w:rPr>
@@ -20417,7 +21297,7 @@
               <w:sz w:val="19"/>
               <w:szCs w:val="19"/>
             </w:rPr>
-            <w:t>1</w:t>
+            <w:t>2</w:t>
           </w:r>
         </w:p>
       </w:tc>
@@ -20429,14 +21309,13 @@
           <w:alias w:val="Fecha"/>
           <w:id w:val="-418093262"/>
           <w:dataBinding w:prefixMappings="xmlns:ns0='http://schemas.microsoft.com/office/2006/coverPageProps'" w:xpath="/ns0:CoverPageProperties[1]/ns0:PublishDate[1]" w:storeItemID="{55AF091B-3C7A-41E3-B477-F2FDAA23CFDA}"/>
-          <w:date w:fullDate="2018-05-20T00:00:00Z">
+          <w:date>
             <w:dateFormat w:val="d 'de' MMMM 'de' yyyy"/>
             <w:lid w:val="es-ES"/>
             <w:storeMappedDataAs w:val="dateTime"/>
             <w:calendar w:val="gregorian"/>
           </w:date>
         </w:sdtPr>
-        <w:sdtEndPr/>
         <w:sdtContent>
           <w:tc>
             <w:tcPr>
@@ -20455,7 +21334,19 @@
                 <w:rPr>
                   <w:color w:val="FFFFFF" w:themeColor="background1"/>
                 </w:rPr>
-                <w:t>20 de mayo de 2018</w:t>
+                <w:t>2</w:t>
+              </w:r>
+              <w:r>
+                <w:rPr>
+                  <w:color w:val="FFFFFF" w:themeColor="background1"/>
+                </w:rPr>
+                <w:t>3</w:t>
+              </w:r>
+              <w:r>
+                <w:rPr>
+                  <w:color w:val="FFFFFF" w:themeColor="background1"/>
+                </w:rPr>
+                <w:t xml:space="preserve"> de mayo de 2018</w:t>
               </w:r>
             </w:p>
           </w:tc>
@@ -25667,7 +26558,7 @@
 
 <file path=customXml/item1.xml><?xml version="1.0" encoding="utf-8"?>
 <CoverPageProperties xmlns="http://schemas.microsoft.com/office/2006/coverPageProps">
-  <PublishDate>2018-05-20T00:00:00</PublishDate>
+  <PublishDate>23 de mayo de 2018</PublishDate>
   <Abstract/>
   <CompanyAddress/>
   <CompanyPhone/>
@@ -25689,7 +26580,7 @@
 </file>
 
 <file path=customXml/itemProps2.xml><?xml version="1.0" encoding="utf-8"?>
-<ds:datastoreItem xmlns:ds="http://schemas.openxmlformats.org/officeDocument/2006/customXml" ds:itemID="{669C7123-E1B4-4C64-8EDA-D28EE254BCB6}">
+<ds:datastoreItem xmlns:ds="http://schemas.openxmlformats.org/officeDocument/2006/customXml" ds:itemID="{F72D7632-B55B-463F-B29B-A4BFCCCEDCCA}">
   <ds:schemaRefs>
     <ds:schemaRef ds:uri="http://schemas.openxmlformats.org/officeDocument/2006/bibliography"/>
   </ds:schemaRefs>

</xml_diff>

<commit_message>
Agrega definición de Librería de Documentos
</commit_message>
<xml_diff>
--- a/Documentos/PGC.docx
+++ b/Documentos/PGC.docx
@@ -1,6 +1,6 @@
 
 <file path=word/document.xml><?xml version="1.0" encoding="utf-8"?>
-<w:document xmlns:wpc="http://schemas.microsoft.com/office/word/2010/wordprocessingCanvas" xmlns:cx="http://schemas.microsoft.com/office/drawing/2014/chartex" xmlns:cx1="http://schemas.microsoft.com/office/drawing/2015/9/8/chartex" xmlns:cx2="http://schemas.microsoft.com/office/drawing/2015/10/21/chartex" xmlns:cx3="http://schemas.microsoft.com/office/drawing/2016/5/9/chartex" xmlns:cx4="http://schemas.microsoft.com/office/drawing/2016/5/10/chartex" xmlns:cx5="http://schemas.microsoft.com/office/drawing/2016/5/11/chartex" xmlns:cx6="http://schemas.microsoft.com/office/drawing/2016/5/12/chartex" xmlns:cx7="http://schemas.microsoft.com/office/drawing/2016/5/13/chartex" xmlns:cx8="http://schemas.microsoft.com/office/drawing/2016/5/14/chartex" xmlns:mc="http://schemas.openxmlformats.org/markup-compatibility/2006" xmlns:aink="http://schemas.microsoft.com/office/drawing/2016/ink" xmlns:am3d="http://schemas.microsoft.com/office/drawing/2017/model3d" xmlns:o="urn:schemas-microsoft-com:office:office" xmlns:r="http://schemas.openxmlformats.org/officeDocument/2006/relationships" xmlns:m="http://schemas.openxmlformats.org/officeDocument/2006/math" xmlns:v="urn:schemas-microsoft-com:vml" xmlns:wp14="http://schemas.microsoft.com/office/word/2010/wordprocessingDrawing" xmlns:wp="http://schemas.openxmlformats.org/drawingml/2006/wordprocessingDrawing" xmlns:w10="urn:schemas-microsoft-com:office:word" xmlns:w="http://schemas.openxmlformats.org/wordprocessingml/2006/main" xmlns:w14="http://schemas.microsoft.com/office/word/2010/wordml" xmlns:w15="http://schemas.microsoft.com/office/word/2012/wordml" xmlns:w16cid="http://schemas.microsoft.com/office/word/2016/wordml/cid" xmlns:w16se="http://schemas.microsoft.com/office/word/2015/wordml/symex" xmlns:wpg="http://schemas.microsoft.com/office/word/2010/wordprocessingGroup" xmlns:wpi="http://schemas.microsoft.com/office/word/2010/wordprocessingInk" xmlns:wne="http://schemas.microsoft.com/office/word/2006/wordml" xmlns:wps="http://schemas.microsoft.com/office/word/2010/wordprocessingShape" mc:Ignorable="w14 w15 w16se w16cid wp14">
+<w:document xmlns:wpc="http://schemas.microsoft.com/office/word/2010/wordprocessingCanvas" xmlns:mo="http://schemas.microsoft.com/office/mac/office/2008/main" xmlns:mc="http://schemas.openxmlformats.org/markup-compatibility/2006" xmlns:mv="urn:schemas-microsoft-com:mac:vml" xmlns:o="urn:schemas-microsoft-com:office:office" xmlns:r="http://schemas.openxmlformats.org/officeDocument/2006/relationships" xmlns:m="http://schemas.openxmlformats.org/officeDocument/2006/math" xmlns:v="urn:schemas-microsoft-com:vml" xmlns:wp14="http://schemas.microsoft.com/office/word/2010/wordprocessingDrawing" xmlns:wp="http://schemas.openxmlformats.org/drawingml/2006/wordprocessingDrawing" xmlns:w10="urn:schemas-microsoft-com:office:word" xmlns:w="http://schemas.openxmlformats.org/wordprocessingml/2006/main" xmlns:w14="http://schemas.microsoft.com/office/word/2010/wordml" xmlns:w15="http://schemas.microsoft.com/office/word/2012/wordml" xmlns:wpg="http://schemas.microsoft.com/office/word/2010/wordprocessingGroup" xmlns:wpi="http://schemas.microsoft.com/office/word/2010/wordprocessingInk" xmlns:wne="http://schemas.microsoft.com/office/word/2006/wordml" xmlns:wps="http://schemas.microsoft.com/office/word/2010/wordprocessingShape" mc:Ignorable="w14 w15 wp14">
   <w:body>
     <w:sdt>
       <w:sdtPr>
@@ -19,13 +19,13 @@
         </w:rPr>
       </w:sdtEndPr>
       <w:sdtContent>
-        <w:bookmarkStart w:id="0" w:name="_Toc391325453" w:displacedByCustomXml="prev"/>
+        <w:bookmarkStart w:id="0" w:name="_Toc391715346" w:displacedByCustomXml="prev"/>
         <w:bookmarkEnd w:id="0" w:displacedByCustomXml="prev"/>
-        <w:bookmarkStart w:id="1" w:name="_Toc391714464" w:displacedByCustomXml="prev"/>
+        <w:bookmarkStart w:id="1" w:name="_Toc391714504" w:displacedByCustomXml="prev"/>
         <w:bookmarkEnd w:id="1" w:displacedByCustomXml="prev"/>
-        <w:bookmarkStart w:id="2" w:name="_Toc391714504" w:displacedByCustomXml="prev"/>
+        <w:bookmarkStart w:id="2" w:name="_Toc391714464" w:displacedByCustomXml="prev"/>
         <w:bookmarkEnd w:id="2" w:displacedByCustomXml="prev"/>
-        <w:bookmarkStart w:id="3" w:name="_Toc391715346" w:displacedByCustomXml="prev"/>
+        <w:bookmarkStart w:id="3" w:name="_Toc391325453" w:displacedByCustomXml="prev"/>
         <w:bookmarkEnd w:id="3" w:displacedByCustomXml="prev"/>
         <w:p>
           <w:pPr>
@@ -47,7 +47,7 @@
             <w:rPr>
               <w:rFonts w:ascii="NewsGotT" w:hAnsi="NewsGotT"/>
               <w:noProof/>
-              <w:lang w:val="en-US"/>
+              <w:lang w:val="es-ES_tradnl" w:eastAsia="es-ES_tradnl"/>
             </w:rPr>
             <mc:AlternateContent>
               <mc:Choice Requires="wps">
@@ -103,8 +103,6 @@
                                 <w:pPr>
                                   <w:jc w:val="center"/>
                                 </w:pPr>
-                                <w:bookmarkStart w:id="4" w:name="_GoBack"/>
-                                <w:bookmarkEnd w:id="4"/>
                               </w:p>
                             </w:txbxContent>
                           </wps:txbx>
@@ -128,15 +126,13 @@
               </mc:Choice>
               <mc:Fallback>
                 <w:pict>
-                  <v:rect w14:anchorId="34B9810D" id="4 Rectángulo" o:spid="_x0000_s1026" style="position:absolute;left:0;text-align:left;margin-left:0;margin-top:-42.3pt;width:549.8pt;height:732pt;z-index:-251666944;visibility:visible;mso-wrap-style:square;mso-width-percent:0;mso-height-percent:0;mso-wrap-distance-left:9pt;mso-wrap-distance-top:0;mso-wrap-distance-right:9pt;mso-wrap-distance-bottom:0;mso-position-horizontal:center;mso-position-horizontal-relative:margin;mso-position-vertical:absolute;mso-position-vertical-relative:text;mso-width-percent:0;mso-height-percent:0;mso-width-relative:margin;mso-height-relative:margin;v-text-anchor:middle" o:gfxdata="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" fillcolor="white [3201]" strokecolor="#1f497d [3215]" strokeweight="2pt">
+                  <v:rect w14:anchorId="34B9810D" id="_x0034__x0020_Rect_x00e1_ngulo" o:spid="_x0000_s1026" style="position:absolute;left:0;text-align:left;margin-left:0;margin-top:-42.25pt;width:549.8pt;height:732pt;z-index:-251666944;visibility:visible;mso-wrap-style:square;mso-width-percent:0;mso-height-percent:0;mso-wrap-distance-left:9pt;mso-wrap-distance-top:0;mso-wrap-distance-right:9pt;mso-wrap-distance-bottom:0;mso-position-horizontal:center;mso-position-horizontal-relative:margin;mso-position-vertical:absolute;mso-position-vertical-relative:text;mso-width-percent:0;mso-height-percent:0;mso-width-relative:margin;mso-height-relative:margin;v-text-anchor:middle" o:gfxdata="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" fillcolor="white [3201]" strokecolor="#1f497d [3215]" strokeweight="2pt">
                     <v:textbox>
                       <w:txbxContent>
                         <w:p>
                           <w:pPr>
                             <w:jc w:val="center"/>
                           </w:pPr>
-                          <w:bookmarkStart w:id="5" w:name="_GoBack"/>
-                          <w:bookmarkEnd w:id="5"/>
                         </w:p>
                       </w:txbxContent>
                     </v:textbox>
@@ -150,7 +146,7 @@
             <w:rPr>
               <w:rFonts w:ascii="NewsGotT" w:hAnsi="NewsGotT"/>
               <w:noProof/>
-              <w:lang w:val="en-US"/>
+              <w:lang w:val="es-ES_tradnl" w:eastAsia="es-ES_tradnl"/>
             </w:rPr>
             <mc:AlternateContent>
               <mc:Choice Requires="wps">
@@ -218,7 +214,7 @@
                   </wp:anchor>
                 </w:drawing>
               </mc:Choice>
-              <mc:Fallback xmlns:mo="http://schemas.microsoft.com/office/mac/office/2008/main" xmlns:mv="urn:schemas-microsoft-com:mac:vml">
+              <mc:Fallback xmlns:w16se="http://schemas.microsoft.com/office/word/2015/wordml/symex" xmlns:w16cid="http://schemas.microsoft.com/office/word/2016/wordml/cid" xmlns:am3d="http://schemas.microsoft.com/office/drawing/2017/model3d" xmlns:aink="http://schemas.microsoft.com/office/drawing/2016/ink" xmlns:cx8="http://schemas.microsoft.com/office/drawing/2016/5/14/chartex" xmlns:cx7="http://schemas.microsoft.com/office/drawing/2016/5/13/chartex" xmlns:cx6="http://schemas.microsoft.com/office/drawing/2016/5/12/chartex" xmlns:cx5="http://schemas.microsoft.com/office/drawing/2016/5/11/chartex" xmlns:cx4="http://schemas.microsoft.com/office/drawing/2016/5/10/chartex" xmlns:cx3="http://schemas.microsoft.com/office/drawing/2016/5/9/chartex" xmlns:cx2="http://schemas.microsoft.com/office/drawing/2015/10/21/chartex" xmlns:cx1="http://schemas.microsoft.com/office/drawing/2015/9/8/chartex" xmlns:cx="http://schemas.microsoft.com/office/drawing/2014/chartex">
                 <w:pict>
                   <v:rect w14:anchorId="12366E7F" id="3 Rectángulo" o:spid="_x0000_s1026" style="position:absolute;margin-left:-86pt;margin-top:-70.85pt;width:614.35pt;height:11in;z-index:-251667968;visibility:visible;mso-wrap-style:square;mso-width-percent:0;mso-wrap-distance-left:9pt;mso-wrap-distance-top:0;mso-wrap-distance-right:9pt;mso-wrap-distance-bottom:0;mso-position-horizontal:absolute;mso-position-horizontal-relative:text;mso-position-vertical:absolute;mso-position-vertical-relative:text;mso-width-percent:0;mso-width-relative:margin;v-text-anchor:middle" o:gfxdata="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" fillcolor="#1f497d [3215]" stroked="f" strokeweight="2pt"/>
                 </w:pict>
@@ -313,7 +309,7 @@
           <w:r>
             <w:rPr>
               <w:noProof/>
-              <w:lang w:val="en-US"/>
+              <w:lang w:val="es-ES_tradnl" w:eastAsia="es-ES_tradnl"/>
             </w:rPr>
             <w:drawing>
               <wp:anchor distT="0" distB="0" distL="114300" distR="114300" simplePos="0" relativeHeight="251665408" behindDoc="1" locked="0" layoutInCell="1" allowOverlap="1" wp14:anchorId="6CDCA141" wp14:editId="672326A8">
@@ -472,7 +468,7 @@
             <w:rPr>
               <w:rFonts w:ascii="NewsGotT" w:hAnsi="NewsGotT"/>
               <w:noProof/>
-              <w:lang w:val="en-US"/>
+              <w:lang w:val="es-ES_tradnl" w:eastAsia="es-ES_tradnl"/>
             </w:rPr>
             <mc:AlternateContent>
               <mc:Choice Requires="wps">
@@ -524,7 +520,7 @@
                             <w:txbxContent>
                               <w:p>
                                 <w:pPr>
-                                  <w:pStyle w:val="NoSpacing"/>
+                                  <w:pStyle w:val="Sinespaciado"/>
                                   <w:jc w:val="right"/>
                                   <w:rPr>
                                     <w:rFonts w:asciiTheme="majorHAnsi" w:eastAsiaTheme="majorEastAsia" w:hAnsiTheme="majorHAnsi" w:cstheme="majorBidi"/>
@@ -564,12 +560,12 @@
               </mc:Choice>
               <mc:Fallback>
                 <w:pict>
-                  <v:rect w14:anchorId="4A8EF889" id="Rectángulo 16" o:spid="_x0000_s1027" style="position:absolute;margin-left:0;margin-top:340.95pt;width:548.45pt;height:59.85pt;z-index:251647488;visibility:visible;mso-wrap-style:square;mso-width-percent:0;mso-height-percent:0;mso-wrap-distance-left:9pt;mso-wrap-distance-top:0;mso-wrap-distance-right:9pt;mso-wrap-distance-bottom:0;mso-position-horizontal:center;mso-position-horizontal-relative:margin;mso-position-vertical:absolute;mso-position-vertical-relative:page;mso-width-percent:0;mso-height-percent:0;mso-width-relative:page;mso-height-relative:page;v-text-anchor:middle" o:gfxdata="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" o:allowincell="f" fillcolor="#272727 [2749]" stroked="f" strokeweight="1pt">
+                  <v:rect w14:anchorId="4A8EF889" id="Rect_x00e1_ngulo_x0020_16" o:spid="_x0000_s1027" style="position:absolute;margin-left:0;margin-top:340.95pt;width:548.45pt;height:59.85pt;z-index:251647488;visibility:visible;mso-wrap-style:square;mso-width-percent:0;mso-height-percent:0;mso-wrap-distance-left:9pt;mso-wrap-distance-top:0;mso-wrap-distance-right:9pt;mso-wrap-distance-bottom:0;mso-position-horizontal:center;mso-position-horizontal-relative:margin;mso-position-vertical:absolute;mso-position-vertical-relative:page;mso-width-percent:0;mso-height-percent:0;mso-width-relative:page;mso-height-relative:page;v-text-anchor:middle" o:gfxdata="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" o:allowincell="f" fillcolor="#272727 [2749]" stroked="f" strokeweight="1pt">
                     <v:textbox inset="14.4pt,,14.4pt">
                       <w:txbxContent>
                         <w:p>
                           <w:pPr>
-                            <w:pStyle w:val="NoSpacing"/>
+                            <w:pStyle w:val="Sinespaciado"/>
                             <w:jc w:val="right"/>
                             <w:rPr>
                               <w:rFonts w:asciiTheme="majorHAnsi" w:eastAsiaTheme="majorEastAsia" w:hAnsiTheme="majorHAnsi" w:cstheme="majorBidi"/>
@@ -667,7 +663,7 @@
               <w:noProof/>
               <w:sz w:val="40"/>
               <w:szCs w:val="40"/>
-              <w:lang w:val="en-US"/>
+              <w:lang w:val="es-ES_tradnl" w:eastAsia="es-ES_tradnl"/>
             </w:rPr>
             <mc:AlternateContent>
               <mc:Choice Requires="wps">
@@ -773,17 +769,7 @@
                                     <w:szCs w:val="28"/>
                                     <w:lang w:val="es-PE" w:eastAsia="es-PE"/>
                                   </w:rPr>
-                                  <w:t>5.</w:t>
-                                </w:r>
-                                <w:r>
-                                  <w:rPr>
-                                    <w:rFonts w:asciiTheme="majorHAnsi" w:hAnsiTheme="majorHAnsi"/>
-                                    <w:noProof/>
-                                    <w:sz w:val="28"/>
-                                    <w:szCs w:val="28"/>
-                                    <w:lang w:val="es-PE" w:eastAsia="es-PE"/>
-                                  </w:rPr>
-                                  <w:t>2</w:t>
+                                  <w:t>5.3</w:t>
                                 </w:r>
                               </w:p>
                             </w:txbxContent>
@@ -805,11 +791,11 @@
               </mc:Choice>
               <mc:Fallback>
                 <w:pict>
-                  <v:shapetype w14:anchorId="0B7036EC" id="_x0000_t202" coordsize="21600,21600" o:spt="202" path="m,l,21600r21600,l21600,xe">
+                  <v:shapetype w14:anchorId="0B7036EC" id="_x0000_t202" coordsize="21600,21600" o:spt="202" path="m0,0l0,21600,21600,21600,21600,0xe">
                     <v:stroke joinstyle="miter"/>
                     <v:path gradientshapeok="t" o:connecttype="rect"/>
                   </v:shapetype>
-                  <v:shape id="Cuadro de texto 2" o:spid="_x0000_s1028" type="#_x0000_t202" style="position:absolute;left:0;text-align:left;margin-left:150.45pt;margin-top:24.1pt;width:326.8pt;height:102.6pt;z-index:251662336;visibility:visible;mso-wrap-style:square;mso-width-percent:0;mso-height-percent:200;mso-wrap-distance-left:9pt;mso-wrap-distance-top:3.6pt;mso-wrap-distance-right:9pt;mso-wrap-distance-bottom:3.6pt;mso-position-horizontal:absolute;mso-position-horizontal-relative:margin;mso-position-vertical:absolute;mso-position-vertical-relative:text;mso-width-percent:0;mso-height-percent:200;mso-width-relative:margin;mso-height-relative:margin;v-text-anchor:top" o:gfxdata="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" stroked="f">
+                  <v:shape id="Cuadro_x0020_de_x0020_texto_x0020_2" o:spid="_x0000_s1028" type="#_x0000_t202" style="position:absolute;left:0;text-align:left;margin-left:150.45pt;margin-top:24.1pt;width:326.8pt;height:102.6pt;z-index:251662336;visibility:visible;mso-wrap-style:square;mso-width-percent:0;mso-height-percent:200;mso-wrap-distance-left:9pt;mso-wrap-distance-top:3.6pt;mso-wrap-distance-right:9pt;mso-wrap-distance-bottom:3.6pt;mso-position-horizontal:absolute;mso-position-horizontal-relative:margin;mso-position-vertical:absolute;mso-position-vertical-relative:text;mso-width-percent:0;mso-height-percent:200;mso-width-relative:margin;mso-height-relative:margin;v-text-anchor:top" o:gfxdata="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" stroked="f">
                     <v:textbox style="mso-fit-shape-to-text:t">
                       <w:txbxContent>
                         <w:p>
@@ -872,17 +858,7 @@
                               <w:szCs w:val="28"/>
                               <w:lang w:val="es-PE" w:eastAsia="es-PE"/>
                             </w:rPr>
-                            <w:t>5.</w:t>
-                          </w:r>
-                          <w:r>
-                            <w:rPr>
-                              <w:rFonts w:asciiTheme="majorHAnsi" w:hAnsiTheme="majorHAnsi"/>
-                              <w:noProof/>
-                              <w:sz w:val="28"/>
-                              <w:szCs w:val="28"/>
-                              <w:lang w:val="es-PE" w:eastAsia="es-PE"/>
-                            </w:rPr>
-                            <w:t>2</w:t>
+                            <w:t>5.3</w:t>
                           </w:r>
                         </w:p>
                       </w:txbxContent>
@@ -1083,7 +1059,7 @@
               <w:noProof/>
               <w:sz w:val="40"/>
               <w:szCs w:val="40"/>
-              <w:lang w:val="en-US"/>
+              <w:lang w:val="es-ES_tradnl" w:eastAsia="es-ES_tradnl"/>
             </w:rPr>
             <mc:AlternateContent>
               <mc:Choice Requires="wps">
@@ -1187,7 +1163,7 @@
               </mc:Choice>
               <mc:Fallback>
                 <w:pict>
-                  <v:shape w14:anchorId="3D064566" id="_x0000_s1029" type="#_x0000_t202" style="position:absolute;left:0;text-align:left;margin-left:0;margin-top:15.2pt;width:309.75pt;height:39.45pt;z-index:251664384;visibility:visible;mso-wrap-style:square;mso-width-percent:0;mso-height-percent:200;mso-wrap-distance-left:9pt;mso-wrap-distance-top:3.6pt;mso-wrap-distance-right:9pt;mso-wrap-distance-bottom:3.6pt;mso-position-horizontal:center;mso-position-horizontal-relative:margin;mso-position-vertical:absolute;mso-position-vertical-relative:text;mso-width-percent:0;mso-height-percent:200;mso-width-relative:margin;mso-height-relative:margin;v-text-anchor:top" o:gfxdata="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" stroked="f">
+                  <v:shape w14:anchorId="3D064566" id="_x0000_s1029" type="#_x0000_t202" style="position:absolute;left:0;text-align:left;margin-left:0;margin-top:15.2pt;width:309.75pt;height:39.45pt;z-index:251664384;visibility:visible;mso-wrap-style:square;mso-width-percent:0;mso-height-percent:200;mso-wrap-distance-left:9pt;mso-wrap-distance-top:3.6pt;mso-wrap-distance-right:9pt;mso-wrap-distance-bottom:3.6pt;mso-position-horizontal:center;mso-position-horizontal-relative:margin;mso-position-vertical:absolute;mso-position-vertical-relative:text;mso-width-percent:0;mso-height-percent:200;mso-width-relative:margin;mso-height-relative:margin;v-text-anchor:top" o:gfxdata="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" stroked="f">
                     <v:textbox style="mso-fit-shape-to-text:t">
                       <w:txbxContent>
                         <w:p>
@@ -1707,7 +1683,7 @@
                     <w:sz w:val="22"/>
                     <w:szCs w:val="22"/>
                   </w:rPr>
-                  <w:t>2</w:t>
+                  <w:t>3</w:t>
                 </w:r>
               </w:p>
             </w:tc>
@@ -1778,7 +1754,7 @@
                     <w:sz w:val="22"/>
                     <w:szCs w:val="22"/>
                   </w:rPr>
-                  <w:t>3</w:t>
+                  <w:t>4</w:t>
                 </w:r>
                 <w:r>
                   <w:rPr>
@@ -5549,6 +5525,7 @@
                   <w:pStyle w:val="TableContents"/>
                   <w:jc w:val="center"/>
                   <w:rPr>
+                    <w:rFonts w:hint="eastAsia"/>
                     <w:sz w:val="22"/>
                     <w:szCs w:val="22"/>
                   </w:rPr>
@@ -5578,6 +5555,7 @@
                   <w:pStyle w:val="TableContents"/>
                   <w:jc w:val="center"/>
                   <w:rPr>
+                    <w:rFonts w:hint="eastAsia"/>
                     <w:sz w:val="22"/>
                     <w:szCs w:val="22"/>
                   </w:rPr>
@@ -5607,6 +5585,7 @@
                   <w:pStyle w:val="TableContents"/>
                   <w:jc w:val="center"/>
                   <w:rPr>
+                    <w:rFonts w:hint="eastAsia"/>
                     <w:sz w:val="22"/>
                     <w:szCs w:val="22"/>
                   </w:rPr>
@@ -5636,6 +5615,7 @@
                   <w:pStyle w:val="TableContents"/>
                   <w:jc w:val="center"/>
                   <w:rPr>
+                    <w:rFonts w:hint="eastAsia"/>
                     <w:sz w:val="22"/>
                     <w:szCs w:val="22"/>
                   </w:rPr>
@@ -5646,6 +5626,124 @@
                     <w:szCs w:val="22"/>
                   </w:rPr>
                   <w:t>23/05/2018</w:t>
+                </w:r>
+              </w:p>
+            </w:tc>
+          </w:tr>
+          <w:tr>
+            <w:tc>
+              <w:tcPr>
+                <w:tcW w:w="993" w:type="dxa"/>
+                <w:tcMar>
+                  <w:top w:w="55" w:type="dxa"/>
+                  <w:left w:w="55" w:type="dxa"/>
+                  <w:bottom w:w="55" w:type="dxa"/>
+                  <w:right w:w="55" w:type="dxa"/>
+                </w:tcMar>
+                <w:vAlign w:val="center"/>
+              </w:tcPr>
+              <w:p>
+                <w:pPr>
+                  <w:pStyle w:val="TableContents"/>
+                  <w:jc w:val="center"/>
+                  <w:rPr>
+                    <w:sz w:val="22"/>
+                    <w:szCs w:val="22"/>
+                  </w:rPr>
+                </w:pPr>
+                <w:r>
+                  <w:rPr>
+                    <w:sz w:val="22"/>
+                    <w:szCs w:val="22"/>
+                  </w:rPr>
+                  <w:t>5.3</w:t>
+                </w:r>
+              </w:p>
+            </w:tc>
+            <w:tc>
+              <w:tcPr>
+                <w:tcW w:w="3827" w:type="dxa"/>
+                <w:tcMar>
+                  <w:top w:w="55" w:type="dxa"/>
+                  <w:left w:w="55" w:type="dxa"/>
+                  <w:bottom w:w="55" w:type="dxa"/>
+                  <w:right w:w="55" w:type="dxa"/>
+                </w:tcMar>
+                <w:vAlign w:val="center"/>
+              </w:tcPr>
+              <w:p>
+                <w:pPr>
+                  <w:pStyle w:val="TableContents"/>
+                  <w:jc w:val="center"/>
+                  <w:rPr>
+                    <w:sz w:val="22"/>
+                    <w:szCs w:val="22"/>
+                  </w:rPr>
+                </w:pPr>
+                <w:r>
+                  <w:rPr>
+                    <w:sz w:val="22"/>
+                    <w:szCs w:val="22"/>
+                  </w:rPr>
+                  <w:t>Añade definición de librería de documentos</w:t>
+                </w:r>
+              </w:p>
+            </w:tc>
+            <w:tc>
+              <w:tcPr>
+                <w:tcW w:w="2268" w:type="dxa"/>
+                <w:tcMar>
+                  <w:top w:w="55" w:type="dxa"/>
+                  <w:left w:w="55" w:type="dxa"/>
+                  <w:bottom w:w="55" w:type="dxa"/>
+                  <w:right w:w="55" w:type="dxa"/>
+                </w:tcMar>
+                <w:vAlign w:val="center"/>
+              </w:tcPr>
+              <w:p>
+                <w:pPr>
+                  <w:pStyle w:val="TableContents"/>
+                  <w:jc w:val="center"/>
+                  <w:rPr>
+                    <w:sz w:val="22"/>
+                    <w:szCs w:val="22"/>
+                  </w:rPr>
+                </w:pPr>
+                <w:r>
+                  <w:rPr>
+                    <w:sz w:val="22"/>
+                    <w:szCs w:val="22"/>
+                  </w:rPr>
+                  <w:t>Cristina Caballero</w:t>
+                </w:r>
+              </w:p>
+            </w:tc>
+            <w:tc>
+              <w:tcPr>
+                <w:tcW w:w="1982" w:type="dxa"/>
+                <w:tcMar>
+                  <w:top w:w="55" w:type="dxa"/>
+                  <w:left w:w="55" w:type="dxa"/>
+                  <w:bottom w:w="55" w:type="dxa"/>
+                  <w:right w:w="55" w:type="dxa"/>
+                </w:tcMar>
+                <w:vAlign w:val="center"/>
+              </w:tcPr>
+              <w:p>
+                <w:pPr>
+                  <w:pStyle w:val="TableContents"/>
+                  <w:jc w:val="center"/>
+                  <w:rPr>
+                    <w:sz w:val="22"/>
+                    <w:szCs w:val="22"/>
+                  </w:rPr>
+                </w:pPr>
+                <w:r>
+                  <w:rPr>
+                    <w:sz w:val="22"/>
+                    <w:szCs w:val="22"/>
+                  </w:rPr>
+                  <w:t>24/05/2018</w:t>
                 </w:r>
               </w:p>
             </w:tc>
@@ -6185,7 +6283,7 @@
         </w:tbl>
         <w:p>
           <w:pPr>
-            <w:pStyle w:val="TOCHeading"/>
+            <w:pStyle w:val="TtulodeTDC"/>
             <w:rPr>
               <w:rFonts w:asciiTheme="minorHAnsi" w:eastAsiaTheme="minorHAnsi" w:hAnsiTheme="minorHAnsi" w:cstheme="minorBidi"/>
               <w:b w:val="0"/>
@@ -6322,7 +6420,7 @@
           <w:sdtContent>
             <w:p>
               <w:pPr>
-                <w:pStyle w:val="TOCHeading"/>
+                <w:pStyle w:val="TtulodeTDC"/>
               </w:pPr>
               <w:r>
                 <w:rPr>
@@ -6333,7 +6431,7 @@
             </w:p>
             <w:p>
               <w:pPr>
-                <w:pStyle w:val="TOC1"/>
+                <w:pStyle w:val="TDC1"/>
                 <w:tabs>
                   <w:tab w:val="left" w:pos="390"/>
                   <w:tab w:val="right" w:leader="dot" w:pos="8828"/>
@@ -6360,7 +6458,7 @@
               <w:hyperlink w:anchor="_Toc514870815" w:history="1">
                 <w:r>
                   <w:rPr>
-                    <w:rStyle w:val="Hyperlink"/>
+                    <w:rStyle w:val="Hipervnculo"/>
                     <w:noProof/>
                   </w:rPr>
                   <w:t>1.</w:t>
@@ -6379,7 +6477,7 @@
                 </w:r>
                 <w:r>
                   <w:rPr>
-                    <w:rStyle w:val="Hyperlink"/>
+                    <w:rStyle w:val="Hipervnculo"/>
                     <w:noProof/>
                   </w:rPr>
                   <w:t>Introducción</w:t>
@@ -6436,7 +6534,7 @@
             </w:p>
             <w:p>
               <w:pPr>
-                <w:pStyle w:val="TOC2"/>
+                <w:pStyle w:val="TDC2"/>
                 <w:tabs>
                   <w:tab w:val="left" w:pos="561"/>
                   <w:tab w:val="right" w:leader="dot" w:pos="8828"/>
@@ -6453,7 +6551,7 @@
               <w:hyperlink w:anchor="_Toc514870816" w:history="1">
                 <w:r>
                   <w:rPr>
-                    <w:rStyle w:val="Hyperlink"/>
+                    <w:rStyle w:val="Hipervnculo"/>
                     <w:noProof/>
                     <w:lang w:val="es-ES_tradnl"/>
                   </w:rPr>
@@ -6472,7 +6570,7 @@
                 </w:r>
                 <w:r>
                   <w:rPr>
-                    <w:rStyle w:val="Hyperlink"/>
+                    <w:rStyle w:val="Hipervnculo"/>
                     <w:noProof/>
                   </w:rPr>
                   <w:t>Propósito</w:t>
@@ -6529,7 +6627,7 @@
             </w:p>
             <w:p>
               <w:pPr>
-                <w:pStyle w:val="TOC2"/>
+                <w:pStyle w:val="TDC2"/>
                 <w:tabs>
                   <w:tab w:val="left" w:pos="561"/>
                   <w:tab w:val="right" w:leader="dot" w:pos="8828"/>
@@ -6546,7 +6644,7 @@
               <w:hyperlink w:anchor="_Toc514870817" w:history="1">
                 <w:r>
                   <w:rPr>
-                    <w:rStyle w:val="Hyperlink"/>
+                    <w:rStyle w:val="Hipervnculo"/>
                     <w:noProof/>
                   </w:rPr>
                   <w:t>1.2.</w:t>
@@ -6564,7 +6662,7 @@
                 </w:r>
                 <w:r>
                   <w:rPr>
-                    <w:rStyle w:val="Hyperlink"/>
+                    <w:rStyle w:val="Hipervnculo"/>
                     <w:noProof/>
                   </w:rPr>
                   <w:t>Aplicabilidad</w:t>
@@ -6621,7 +6719,7 @@
             </w:p>
             <w:p>
               <w:pPr>
-                <w:pStyle w:val="TOC2"/>
+                <w:pStyle w:val="TDC2"/>
                 <w:tabs>
                   <w:tab w:val="left" w:pos="561"/>
                   <w:tab w:val="right" w:leader="dot" w:pos="8828"/>
@@ -6638,7 +6736,7 @@
               <w:hyperlink w:anchor="_Toc514870818" w:history="1">
                 <w:r>
                   <w:rPr>
-                    <w:rStyle w:val="Hyperlink"/>
+                    <w:rStyle w:val="Hipervnculo"/>
                     <w:noProof/>
                   </w:rPr>
                   <w:t>1.3.</w:t>
@@ -6656,7 +6754,7 @@
                 </w:r>
                 <w:r>
                   <w:rPr>
-                    <w:rStyle w:val="Hyperlink"/>
+                    <w:rStyle w:val="Hipervnculo"/>
                     <w:noProof/>
                   </w:rPr>
                   <w:t>Gobierno y Alcance</w:t>
@@ -6713,7 +6811,7 @@
             </w:p>
             <w:p>
               <w:pPr>
-                <w:pStyle w:val="TOC2"/>
+                <w:pStyle w:val="TDC2"/>
                 <w:tabs>
                   <w:tab w:val="left" w:pos="561"/>
                   <w:tab w:val="right" w:leader="dot" w:pos="8828"/>
@@ -6730,7 +6828,7 @@
               <w:hyperlink w:anchor="_Toc514870819" w:history="1">
                 <w:r>
                   <w:rPr>
-                    <w:rStyle w:val="Hyperlink"/>
+                    <w:rStyle w:val="Hipervnculo"/>
                     <w:noProof/>
                   </w:rPr>
                   <w:t>1.4.</w:t>
@@ -6748,7 +6846,7 @@
                 </w:r>
                 <w:r>
                   <w:rPr>
-                    <w:rStyle w:val="Hyperlink"/>
+                    <w:rStyle w:val="Hipervnculo"/>
                     <w:noProof/>
                   </w:rPr>
                   <w:t>Definiciones</w:t>
@@ -6805,7 +6903,7 @@
             </w:p>
             <w:p>
               <w:pPr>
-                <w:pStyle w:val="TOC1"/>
+                <w:pStyle w:val="TDC1"/>
                 <w:tabs>
                   <w:tab w:val="left" w:pos="390"/>
                   <w:tab w:val="right" w:leader="dot" w:pos="8828"/>
@@ -6823,7 +6921,7 @@
               <w:hyperlink w:anchor="_Toc514870820" w:history="1">
                 <w:r>
                   <w:rPr>
-                    <w:rStyle w:val="Hyperlink"/>
+                    <w:rStyle w:val="Hipervnculo"/>
                     <w:noProof/>
                   </w:rPr>
                   <w:t>2.</w:t>
@@ -6842,7 +6940,7 @@
                 </w:r>
                 <w:r>
                   <w:rPr>
-                    <w:rStyle w:val="Hyperlink"/>
+                    <w:rStyle w:val="Hipervnculo"/>
                     <w:noProof/>
                   </w:rPr>
                   <w:t>Gestión de la SCM</w:t>
@@ -6899,7 +6997,7 @@
             </w:p>
             <w:p>
               <w:pPr>
-                <w:pStyle w:val="TOC2"/>
+                <w:pStyle w:val="TDC2"/>
                 <w:tabs>
                   <w:tab w:val="left" w:pos="561"/>
                   <w:tab w:val="right" w:leader="dot" w:pos="8828"/>
@@ -6916,7 +7014,7 @@
               <w:hyperlink w:anchor="_Toc514870821" w:history="1">
                 <w:r>
                   <w:rPr>
-                    <w:rStyle w:val="Hyperlink"/>
+                    <w:rStyle w:val="Hipervnculo"/>
                     <w:noProof/>
                   </w:rPr>
                   <w:t>2.1.</w:t>
@@ -6934,7 +7032,7 @@
                 </w:r>
                 <w:r>
                   <w:rPr>
-                    <w:rStyle w:val="Hyperlink"/>
+                    <w:rStyle w:val="Hipervnculo"/>
                     <w:noProof/>
                   </w:rPr>
                   <w:t>Organización</w:t>
@@ -6991,7 +7089,7 @@
             </w:p>
             <w:p>
               <w:pPr>
-                <w:pStyle w:val="TOC2"/>
+                <w:pStyle w:val="TDC2"/>
                 <w:tabs>
                   <w:tab w:val="left" w:pos="561"/>
                   <w:tab w:val="right" w:leader="dot" w:pos="8828"/>
@@ -7008,7 +7106,7 @@
               <w:hyperlink w:anchor="_Toc514870822" w:history="1">
                 <w:r>
                   <w:rPr>
-                    <w:rStyle w:val="Hyperlink"/>
+                    <w:rStyle w:val="Hipervnculo"/>
                     <w:noProof/>
                   </w:rPr>
                   <w:t>2.2.</w:t>
@@ -7026,7 +7124,7 @@
                 </w:r>
                 <w:r>
                   <w:rPr>
-                    <w:rStyle w:val="Hyperlink"/>
+                    <w:rStyle w:val="Hipervnculo"/>
                     <w:noProof/>
                   </w:rPr>
                   <w:t>Roles</w:t>
@@ -7083,7 +7181,7 @@
             </w:p>
             <w:p>
               <w:pPr>
-                <w:pStyle w:val="TOC2"/>
+                <w:pStyle w:val="TDC2"/>
                 <w:tabs>
                   <w:tab w:val="left" w:pos="561"/>
                   <w:tab w:val="right" w:leader="dot" w:pos="8828"/>
@@ -7100,7 +7198,7 @@
               <w:hyperlink w:anchor="_Toc514870823" w:history="1">
                 <w:r>
                   <w:rPr>
-                    <w:rStyle w:val="Hyperlink"/>
+                    <w:rStyle w:val="Hipervnculo"/>
                     <w:noProof/>
                   </w:rPr>
                   <w:t>2.3.</w:t>
@@ -7118,7 +7216,7 @@
                 </w:r>
                 <w:r>
                   <w:rPr>
-                    <w:rStyle w:val="Hyperlink"/>
+                    <w:rStyle w:val="Hipervnculo"/>
                     <w:noProof/>
                   </w:rPr>
                   <w:t>Políticas, directrices y procedimientos</w:t>
@@ -7175,7 +7273,7 @@
             </w:p>
             <w:p>
               <w:pPr>
-                <w:pStyle w:val="TOC2"/>
+                <w:pStyle w:val="TDC2"/>
                 <w:tabs>
                   <w:tab w:val="left" w:pos="561"/>
                   <w:tab w:val="right" w:leader="dot" w:pos="8828"/>
@@ -7192,7 +7290,7 @@
               <w:hyperlink w:anchor="_Toc514870824" w:history="1">
                 <w:r>
                   <w:rPr>
-                    <w:rStyle w:val="Hyperlink"/>
+                    <w:rStyle w:val="Hipervnculo"/>
                     <w:noProof/>
                   </w:rPr>
                   <w:t>2.4.</w:t>
@@ -7210,7 +7308,7 @@
                 </w:r>
                 <w:r>
                   <w:rPr>
-                    <w:rStyle w:val="Hyperlink"/>
+                    <w:rStyle w:val="Hipervnculo"/>
                     <w:noProof/>
                   </w:rPr>
                   <w:t>Herramientas, entorno e infraestructura</w:t>
@@ -7267,7 +7365,7 @@
             </w:p>
             <w:p>
               <w:pPr>
-                <w:pStyle w:val="TOC2"/>
+                <w:pStyle w:val="TDC2"/>
                 <w:tabs>
                   <w:tab w:val="left" w:pos="731"/>
                   <w:tab w:val="right" w:leader="dot" w:pos="8828"/>
@@ -7284,7 +7382,7 @@
               <w:hyperlink w:anchor="_Toc514870825" w:history="1">
                 <w:r>
                   <w:rPr>
-                    <w:rStyle w:val="Hyperlink"/>
+                    <w:rStyle w:val="Hipervnculo"/>
                     <w:noProof/>
                   </w:rPr>
                   <w:t>2.4.1.</w:t>
@@ -7302,7 +7400,7 @@
                 </w:r>
                 <w:r>
                   <w:rPr>
-                    <w:rStyle w:val="Hyperlink"/>
+                    <w:rStyle w:val="Hipervnculo"/>
                     <w:noProof/>
                   </w:rPr>
                   <w:t>Repositorio de gestión de código fuente</w:t>
@@ -7359,7 +7457,7 @@
             </w:p>
             <w:p>
               <w:pPr>
-                <w:pStyle w:val="TOC2"/>
+                <w:pStyle w:val="TDC2"/>
                 <w:tabs>
                   <w:tab w:val="left" w:pos="731"/>
                   <w:tab w:val="right" w:leader="dot" w:pos="8828"/>
@@ -7376,7 +7474,7 @@
               <w:hyperlink w:anchor="_Toc514870826" w:history="1">
                 <w:r>
                   <w:rPr>
-                    <w:rStyle w:val="Hyperlink"/>
+                    <w:rStyle w:val="Hipervnculo"/>
                     <w:noProof/>
                   </w:rPr>
                   <w:t>2.4.2.</w:t>
@@ -7394,7 +7492,7 @@
                 </w:r>
                 <w:r>
                   <w:rPr>
-                    <w:rStyle w:val="Hyperlink"/>
+                    <w:rStyle w:val="Hipervnculo"/>
                     <w:noProof/>
                   </w:rPr>
                   <w:t>Servidor de Integración Continua</w:t>
@@ -7451,7 +7549,7 @@
             </w:p>
             <w:p>
               <w:pPr>
-                <w:pStyle w:val="TOC2"/>
+                <w:pStyle w:val="TDC2"/>
                 <w:tabs>
                   <w:tab w:val="left" w:pos="731"/>
                   <w:tab w:val="right" w:leader="dot" w:pos="8828"/>
@@ -7468,7 +7566,7 @@
               <w:hyperlink w:anchor="_Toc514870827" w:history="1">
                 <w:r>
                   <w:rPr>
-                    <w:rStyle w:val="Hyperlink"/>
+                    <w:rStyle w:val="Hipervnculo"/>
                     <w:noProof/>
                   </w:rPr>
                   <w:t>2.4.3.</w:t>
@@ -7486,7 +7584,7 @@
                 </w:r>
                 <w:r>
                   <w:rPr>
-                    <w:rStyle w:val="Hyperlink"/>
+                    <w:rStyle w:val="Hipervnculo"/>
                     <w:noProof/>
                   </w:rPr>
                   <w:t>Sistema de documentación</w:t>
@@ -7543,7 +7641,7 @@
             </w:p>
             <w:p>
               <w:pPr>
-                <w:pStyle w:val="TOC2"/>
+                <w:pStyle w:val="TDC2"/>
                 <w:tabs>
                   <w:tab w:val="left" w:pos="731"/>
                   <w:tab w:val="right" w:leader="dot" w:pos="8828"/>
@@ -7560,7 +7658,7 @@
               <w:hyperlink w:anchor="_Toc514870828" w:history="1">
                 <w:r>
                   <w:rPr>
-                    <w:rStyle w:val="Hyperlink"/>
+                    <w:rStyle w:val="Hipervnculo"/>
                     <w:noProof/>
                   </w:rPr>
                   <w:t>2.4.4.</w:t>
@@ -7578,7 +7676,7 @@
                 </w:r>
                 <w:r>
                   <w:rPr>
-                    <w:rStyle w:val="Hyperlink"/>
+                    <w:rStyle w:val="Hipervnculo"/>
                     <w:noProof/>
                   </w:rPr>
                   <w:t>Cronograma de actividades para la gestión de la configuración</w:t>
@@ -7635,7 +7733,7 @@
             </w:p>
             <w:p>
               <w:pPr>
-                <w:pStyle w:val="TOC2"/>
+                <w:pStyle w:val="TDC2"/>
                 <w:tabs>
                   <w:tab w:val="left" w:pos="731"/>
                   <w:tab w:val="right" w:leader="dot" w:pos="8828"/>
@@ -7652,7 +7750,7 @@
               <w:hyperlink w:anchor="_Toc514870829" w:history="1">
                 <w:r>
                   <w:rPr>
-                    <w:rStyle w:val="Hyperlink"/>
+                    <w:rStyle w:val="Hipervnculo"/>
                     <w:noProof/>
                   </w:rPr>
                   <w:t>2.4.5.</w:t>
@@ -7670,7 +7768,7 @@
                 </w:r>
                 <w:r>
                   <w:rPr>
-                    <w:rStyle w:val="Hyperlink"/>
+                    <w:rStyle w:val="Hipervnculo"/>
                     <w:noProof/>
                   </w:rPr>
                   <w:t>Cronograma de hitos</w:t>
@@ -7727,7 +7825,7 @@
             </w:p>
             <w:p>
               <w:pPr>
-                <w:pStyle w:val="TOC1"/>
+                <w:pStyle w:val="TDC1"/>
                 <w:tabs>
                   <w:tab w:val="left" w:pos="390"/>
                   <w:tab w:val="right" w:leader="dot" w:pos="8828"/>
@@ -7745,7 +7843,7 @@
               <w:hyperlink w:anchor="_Toc514870830" w:history="1">
                 <w:r>
                   <w:rPr>
-                    <w:rStyle w:val="Hyperlink"/>
+                    <w:rStyle w:val="Hipervnculo"/>
                     <w:noProof/>
                   </w:rPr>
                   <w:t>3.</w:t>
@@ -7764,7 +7862,7 @@
                 </w:r>
                 <w:r>
                   <w:rPr>
-                    <w:rStyle w:val="Hyperlink"/>
+                    <w:rStyle w:val="Hipervnculo"/>
                     <w:noProof/>
                   </w:rPr>
                   <w:t>Actividades de la SCM</w:t>
@@ -7821,7 +7919,7 @@
             </w:p>
             <w:p>
               <w:pPr>
-                <w:pStyle w:val="TOC2"/>
+                <w:pStyle w:val="TDC2"/>
                 <w:tabs>
                   <w:tab w:val="left" w:pos="561"/>
                   <w:tab w:val="right" w:leader="dot" w:pos="8828"/>
@@ -7838,7 +7936,7 @@
               <w:hyperlink w:anchor="_Toc514870831" w:history="1">
                 <w:r>
                   <w:rPr>
-                    <w:rStyle w:val="Hyperlink"/>
+                    <w:rStyle w:val="Hipervnculo"/>
                     <w:noProof/>
                   </w:rPr>
                   <w:t>3.1.</w:t>
@@ -7856,7 +7954,7 @@
                 </w:r>
                 <w:r>
                   <w:rPr>
-                    <w:rStyle w:val="Hyperlink"/>
+                    <w:rStyle w:val="Hipervnculo"/>
                     <w:noProof/>
                   </w:rPr>
                   <w:t>Identificación de la Configuración</w:t>
@@ -7913,7 +8011,7 @@
             </w:p>
             <w:p>
               <w:pPr>
-                <w:pStyle w:val="TOC3"/>
+                <w:pStyle w:val="TDC3"/>
                 <w:tabs>
                   <w:tab w:val="left" w:pos="731"/>
                   <w:tab w:val="right" w:leader="dot" w:pos="8828"/>
@@ -7928,7 +8026,7 @@
               <w:hyperlink w:anchor="_Toc514870832" w:history="1">
                 <w:r>
                   <w:rPr>
-                    <w:rStyle w:val="Hyperlink"/>
+                    <w:rStyle w:val="Hipervnculo"/>
                     <w:b/>
                     <w:noProof/>
                     <w:lang w:eastAsia="es-ES_tradnl"/>
@@ -7946,7 +8044,7 @@
                 </w:r>
                 <w:r>
                   <w:rPr>
-                    <w:rStyle w:val="Hyperlink"/>
+                    <w:rStyle w:val="Hipervnculo"/>
                     <w:b/>
                     <w:noProof/>
                     <w:lang w:eastAsia="es-ES_tradnl"/>
@@ -8005,7 +8103,7 @@
             </w:p>
             <w:p>
               <w:pPr>
-                <w:pStyle w:val="TOC3"/>
+                <w:pStyle w:val="TDC3"/>
                 <w:tabs>
                   <w:tab w:val="left" w:pos="731"/>
                   <w:tab w:val="right" w:leader="dot" w:pos="8828"/>
@@ -8020,7 +8118,7 @@
               <w:hyperlink w:anchor="_Toc514870833" w:history="1">
                 <w:r>
                   <w:rPr>
-                    <w:rStyle w:val="Hyperlink"/>
+                    <w:rStyle w:val="Hipervnculo"/>
                     <w:b/>
                     <w:noProof/>
                     <w:lang w:eastAsia="es-ES_tradnl"/>
@@ -8038,7 +8136,7 @@
                 </w:r>
                 <w:r>
                   <w:rPr>
-                    <w:rStyle w:val="Hyperlink"/>
+                    <w:rStyle w:val="Hipervnculo"/>
                     <w:b/>
                     <w:noProof/>
                     <w:lang w:eastAsia="es-ES_tradnl"/>
@@ -8097,7 +8195,7 @@
             </w:p>
             <w:p>
               <w:pPr>
-                <w:pStyle w:val="TOC3"/>
+                <w:pStyle w:val="TDC3"/>
                 <w:tabs>
                   <w:tab w:val="left" w:pos="731"/>
                   <w:tab w:val="right" w:leader="dot" w:pos="8828"/>
@@ -8112,7 +8210,7 @@
               <w:hyperlink w:anchor="_Toc514870834" w:history="1">
                 <w:r>
                   <w:rPr>
-                    <w:rStyle w:val="Hyperlink"/>
+                    <w:rStyle w:val="Hipervnculo"/>
                     <w:b/>
                     <w:noProof/>
                     <w:lang w:eastAsia="es-ES_tradnl"/>
@@ -8130,7 +8228,7 @@
                 </w:r>
                 <w:r>
                   <w:rPr>
-                    <w:rStyle w:val="Hyperlink"/>
+                    <w:rStyle w:val="Hipervnculo"/>
                     <w:b/>
                     <w:noProof/>
                     <w:lang w:eastAsia="es-ES_tradnl"/>
@@ -8189,7 +8287,7 @@
             </w:p>
             <w:p>
               <w:pPr>
-                <w:pStyle w:val="TOC2"/>
+                <w:pStyle w:val="TDC2"/>
                 <w:tabs>
                   <w:tab w:val="left" w:pos="561"/>
                   <w:tab w:val="right" w:leader="dot" w:pos="8828"/>
@@ -8206,7 +8304,7 @@
               <w:hyperlink w:anchor="_Toc514870835" w:history="1">
                 <w:r>
                   <w:rPr>
-                    <w:rStyle w:val="Hyperlink"/>
+                    <w:rStyle w:val="Hipervnculo"/>
                     <w:noProof/>
                   </w:rPr>
                   <w:t>3.2.</w:t>
@@ -8224,7 +8322,7 @@
                 </w:r>
                 <w:r>
                   <w:rPr>
-                    <w:rStyle w:val="Hyperlink"/>
+                    <w:rStyle w:val="Hipervnculo"/>
                     <w:noProof/>
                   </w:rPr>
                   <w:t>Control de la Gestión de la Configuración</w:t>
@@ -8281,7 +8379,7 @@
             </w:p>
             <w:p>
               <w:pPr>
-                <w:pStyle w:val="TOC3"/>
+                <w:pStyle w:val="TDC3"/>
                 <w:tabs>
                   <w:tab w:val="left" w:pos="731"/>
                   <w:tab w:val="right" w:leader="dot" w:pos="8828"/>
@@ -8296,7 +8394,7 @@
               <w:hyperlink w:anchor="_Toc514870836" w:history="1">
                 <w:r>
                   <w:rPr>
-                    <w:rStyle w:val="Hyperlink"/>
+                    <w:rStyle w:val="Hipervnculo"/>
                     <w:b/>
                     <w:noProof/>
                     <w:lang w:eastAsia="es-ES_tradnl"/>
@@ -8314,7 +8412,7 @@
                 </w:r>
                 <w:r>
                   <w:rPr>
-                    <w:rStyle w:val="Hyperlink"/>
+                    <w:rStyle w:val="Hipervnculo"/>
                     <w:b/>
                     <w:noProof/>
                     <w:lang w:eastAsia="es-ES_tradnl"/>
@@ -8373,7 +8471,7 @@
             </w:p>
             <w:p>
               <w:pPr>
-                <w:pStyle w:val="TOC3"/>
+                <w:pStyle w:val="TDC3"/>
                 <w:tabs>
                   <w:tab w:val="left" w:pos="731"/>
                   <w:tab w:val="right" w:leader="dot" w:pos="8828"/>
@@ -8388,7 +8486,7 @@
               <w:hyperlink w:anchor="_Toc514870837" w:history="1">
                 <w:r>
                   <w:rPr>
-                    <w:rStyle w:val="Hyperlink"/>
+                    <w:rStyle w:val="Hipervnculo"/>
                     <w:b/>
                     <w:noProof/>
                     <w:lang w:eastAsia="es-ES_tradnl"/>
@@ -8406,7 +8504,7 @@
                 </w:r>
                 <w:r>
                   <w:rPr>
-                    <w:rStyle w:val="Hyperlink"/>
+                    <w:rStyle w:val="Hipervnculo"/>
                     <w:b/>
                     <w:noProof/>
                     <w:lang w:eastAsia="es-ES_tradnl"/>
@@ -8465,7 +8563,7 @@
             </w:p>
             <w:p>
               <w:pPr>
-                <w:pStyle w:val="TOC3"/>
+                <w:pStyle w:val="TDC3"/>
                 <w:tabs>
                   <w:tab w:val="left" w:pos="731"/>
                   <w:tab w:val="right" w:leader="dot" w:pos="8828"/>
@@ -8480,7 +8578,7 @@
               <w:hyperlink w:anchor="_Toc514870838" w:history="1">
                 <w:r>
                   <w:rPr>
-                    <w:rStyle w:val="Hyperlink"/>
+                    <w:rStyle w:val="Hipervnculo"/>
                     <w:b/>
                     <w:noProof/>
                     <w:lang w:eastAsia="es-ES_tradnl"/>
@@ -8498,7 +8596,7 @@
                 </w:r>
                 <w:r>
                   <w:rPr>
-                    <w:rStyle w:val="Hyperlink"/>
+                    <w:rStyle w:val="Hipervnculo"/>
                     <w:b/>
                     <w:noProof/>
                     <w:lang w:eastAsia="es-ES_tradnl"/>
@@ -8557,7 +8655,7 @@
             </w:p>
             <w:p>
               <w:pPr>
-                <w:pStyle w:val="TOC3"/>
+                <w:pStyle w:val="TDC3"/>
                 <w:tabs>
                   <w:tab w:val="left" w:pos="901"/>
                   <w:tab w:val="right" w:leader="dot" w:pos="8828"/>
@@ -8572,7 +8670,7 @@
               <w:hyperlink w:anchor="_Toc514870839" w:history="1">
                 <w:r>
                   <w:rPr>
-                    <w:rStyle w:val="Hyperlink"/>
+                    <w:rStyle w:val="Hipervnculo"/>
                     <w:b/>
                     <w:noProof/>
                     <w:lang w:eastAsia="es-ES_tradnl"/>
@@ -8590,7 +8688,7 @@
                 </w:r>
                 <w:r>
                   <w:rPr>
-                    <w:rStyle w:val="Hyperlink"/>
+                    <w:rStyle w:val="Hipervnculo"/>
                     <w:b/>
                     <w:noProof/>
                     <w:lang w:eastAsia="es-ES_tradnl"/>
@@ -8649,7 +8747,7 @@
             </w:p>
             <w:p>
               <w:pPr>
-                <w:pStyle w:val="TOC3"/>
+                <w:pStyle w:val="TDC3"/>
                 <w:tabs>
                   <w:tab w:val="left" w:pos="901"/>
                   <w:tab w:val="right" w:leader="dot" w:pos="8828"/>
@@ -8664,7 +8762,7 @@
               <w:hyperlink w:anchor="_Toc514870840" w:history="1">
                 <w:r>
                   <w:rPr>
-                    <w:rStyle w:val="Hyperlink"/>
+                    <w:rStyle w:val="Hipervnculo"/>
                     <w:b/>
                     <w:noProof/>
                     <w:lang w:eastAsia="es-ES_tradnl"/>
@@ -8682,7 +8780,7 @@
                 </w:r>
                 <w:r>
                   <w:rPr>
-                    <w:rStyle w:val="Hyperlink"/>
+                    <w:rStyle w:val="Hipervnculo"/>
                     <w:b/>
                     <w:noProof/>
                     <w:lang w:eastAsia="es-ES_tradnl"/>
@@ -8752,7 +8850,7 @@
         </w:sdt>
         <w:p>
           <w:pPr>
-            <w:pStyle w:val="ListParagraph"/>
+            <w:pStyle w:val="Prrafodelista"/>
             <w:spacing w:line="240" w:lineRule="auto"/>
             <w:contextualSpacing w:val="0"/>
             <w:jc w:val="both"/>
@@ -8760,7 +8858,7 @@
         </w:p>
         <w:p>
           <w:pPr>
-            <w:pStyle w:val="ListParagraph"/>
+            <w:pStyle w:val="Prrafodelista"/>
             <w:spacing w:line="240" w:lineRule="auto"/>
             <w:contextualSpacing w:val="0"/>
             <w:jc w:val="both"/>
@@ -8768,7 +8866,7 @@
         </w:p>
         <w:p>
           <w:pPr>
-            <w:pStyle w:val="ListParagraph"/>
+            <w:pStyle w:val="Prrafodelista"/>
             <w:spacing w:line="240" w:lineRule="auto"/>
             <w:contextualSpacing w:val="0"/>
             <w:jc w:val="both"/>
@@ -8776,7 +8874,7 @@
         </w:p>
         <w:p>
           <w:pPr>
-            <w:pStyle w:val="ListParagraph"/>
+            <w:pStyle w:val="Prrafodelista"/>
             <w:spacing w:line="240" w:lineRule="auto"/>
             <w:contextualSpacing w:val="0"/>
             <w:jc w:val="both"/>
@@ -8784,7 +8882,7 @@
         </w:p>
         <w:p>
           <w:pPr>
-            <w:pStyle w:val="ListParagraph"/>
+            <w:pStyle w:val="Prrafodelista"/>
             <w:spacing w:line="240" w:lineRule="auto"/>
             <w:contextualSpacing w:val="0"/>
             <w:jc w:val="both"/>
@@ -8792,7 +8890,7 @@
         </w:p>
         <w:p>
           <w:pPr>
-            <w:pStyle w:val="ListParagraph"/>
+            <w:pStyle w:val="Prrafodelista"/>
             <w:spacing w:line="240" w:lineRule="auto"/>
             <w:contextualSpacing w:val="0"/>
             <w:jc w:val="both"/>
@@ -8800,7 +8898,7 @@
         </w:p>
         <w:p>
           <w:pPr>
-            <w:pStyle w:val="ListParagraph"/>
+            <w:pStyle w:val="Prrafodelista"/>
             <w:spacing w:line="240" w:lineRule="auto"/>
             <w:contextualSpacing w:val="0"/>
             <w:jc w:val="both"/>
@@ -8808,7 +8906,7 @@
         </w:p>
         <w:p>
           <w:pPr>
-            <w:pStyle w:val="ListParagraph"/>
+            <w:pStyle w:val="Prrafodelista"/>
             <w:spacing w:line="240" w:lineRule="auto"/>
             <w:contextualSpacing w:val="0"/>
             <w:jc w:val="both"/>
@@ -8821,7 +8919,7 @@
     </w:sdt>
     <w:p>
       <w:pPr>
-        <w:pStyle w:val="ListParagraph"/>
+        <w:pStyle w:val="Prrafodelista"/>
         <w:numPr>
           <w:ilvl w:val="0"/>
           <w:numId w:val="1"/>
@@ -8836,7 +8934,7 @@
           <w:szCs w:val="28"/>
         </w:rPr>
       </w:pPr>
-      <w:bookmarkStart w:id="6" w:name="_Toc514870815"/>
+      <w:bookmarkStart w:id="4" w:name="_Toc514870815"/>
       <w:r>
         <w:rPr>
           <w:b/>
@@ -8846,11 +8944,11 @@
         <w:lastRenderedPageBreak/>
         <w:t>Introducción</w:t>
       </w:r>
-      <w:bookmarkEnd w:id="6"/>
+      <w:bookmarkEnd w:id="4"/>
     </w:p>
     <w:p>
       <w:pPr>
-        <w:pStyle w:val="ListParagraph"/>
+        <w:pStyle w:val="Prrafodelista"/>
         <w:spacing w:after="160" w:line="240" w:lineRule="auto"/>
         <w:contextualSpacing w:val="0"/>
         <w:jc w:val="both"/>
@@ -8861,7 +8959,7 @@
     </w:p>
     <w:p>
       <w:pPr>
-        <w:pStyle w:val="ListParagraph"/>
+        <w:pStyle w:val="Prrafodelista"/>
         <w:spacing w:after="160" w:line="240" w:lineRule="auto"/>
         <w:contextualSpacing w:val="0"/>
         <w:jc w:val="both"/>
@@ -8872,7 +8970,7 @@
     </w:p>
     <w:p>
       <w:pPr>
-        <w:pStyle w:val="ListParagraph"/>
+        <w:pStyle w:val="Prrafodelista"/>
         <w:spacing w:after="160" w:line="240" w:lineRule="auto"/>
         <w:ind w:left="1066"/>
         <w:jc w:val="both"/>
@@ -8883,7 +8981,7 @@
     </w:p>
     <w:p>
       <w:pPr>
-        <w:pStyle w:val="ListParagraph"/>
+        <w:pStyle w:val="Prrafodelista"/>
         <w:numPr>
           <w:ilvl w:val="1"/>
           <w:numId w:val="1"/>
@@ -8900,7 +8998,7 @@
           <w:lang w:val="es-ES_tradnl"/>
         </w:rPr>
       </w:pPr>
-      <w:bookmarkStart w:id="7" w:name="_Toc514870816"/>
+      <w:bookmarkStart w:id="5" w:name="_Toc514870816"/>
       <w:r>
         <w:rPr>
           <w:b/>
@@ -8909,7 +9007,7 @@
         </w:rPr>
         <w:t>Propósito</w:t>
       </w:r>
-      <w:bookmarkEnd w:id="7"/>
+      <w:bookmarkEnd w:id="5"/>
     </w:p>
     <w:p>
       <w:pPr>
@@ -9019,7 +9117,7 @@
     </w:p>
     <w:p>
       <w:pPr>
-        <w:pStyle w:val="ListParagraph"/>
+        <w:pStyle w:val="Prrafodelista"/>
         <w:numPr>
           <w:ilvl w:val="1"/>
           <w:numId w:val="1"/>
@@ -9035,7 +9133,7 @@
           <w:szCs w:val="24"/>
         </w:rPr>
       </w:pPr>
-      <w:bookmarkStart w:id="8" w:name="_Toc514870817"/>
+      <w:bookmarkStart w:id="6" w:name="_Toc514870817"/>
       <w:r>
         <w:rPr>
           <w:b/>
@@ -9045,7 +9143,7 @@
         <w:lastRenderedPageBreak/>
         <w:t>Aplicabilidad</w:t>
       </w:r>
-      <w:bookmarkEnd w:id="8"/>
+      <w:bookmarkEnd w:id="6"/>
     </w:p>
     <w:p>
       <w:pPr>
@@ -9081,7 +9179,7 @@
     </w:p>
     <w:p>
       <w:pPr>
-        <w:pStyle w:val="ListParagraph"/>
+        <w:pStyle w:val="Prrafodelista"/>
         <w:numPr>
           <w:ilvl w:val="1"/>
           <w:numId w:val="1"/>
@@ -9097,7 +9195,7 @@
           <w:szCs w:val="24"/>
         </w:rPr>
       </w:pPr>
-      <w:bookmarkStart w:id="9" w:name="_Toc514870818"/>
+      <w:bookmarkStart w:id="7" w:name="_Toc514870818"/>
       <w:r>
         <w:rPr>
           <w:b/>
@@ -9114,11 +9212,11 @@
         </w:rPr>
         <w:t>Alcance</w:t>
       </w:r>
-      <w:bookmarkEnd w:id="9"/>
+      <w:bookmarkEnd w:id="7"/>
     </w:p>
     <w:p>
       <w:pPr>
-        <w:pStyle w:val="ListParagraph"/>
+        <w:pStyle w:val="Prrafodelista"/>
         <w:spacing w:after="160" w:line="240" w:lineRule="auto"/>
         <w:contextualSpacing w:val="0"/>
         <w:jc w:val="both"/>
@@ -9135,7 +9233,7 @@
     </w:p>
     <w:p>
       <w:pPr>
-        <w:pStyle w:val="ListParagraph"/>
+        <w:pStyle w:val="Prrafodelista"/>
         <w:numPr>
           <w:ilvl w:val="0"/>
           <w:numId w:val="2"/>
@@ -9156,7 +9254,7 @@
     </w:p>
     <w:p>
       <w:pPr>
-        <w:pStyle w:val="ListParagraph"/>
+        <w:pStyle w:val="Prrafodelista"/>
         <w:numPr>
           <w:ilvl w:val="0"/>
           <w:numId w:val="2"/>
@@ -9177,7 +9275,7 @@
     </w:p>
     <w:p>
       <w:pPr>
-        <w:pStyle w:val="ListParagraph"/>
+        <w:pStyle w:val="Prrafodelista"/>
         <w:numPr>
           <w:ilvl w:val="0"/>
           <w:numId w:val="2"/>
@@ -9198,7 +9296,7 @@
     </w:p>
     <w:p>
       <w:pPr>
-        <w:pStyle w:val="ListParagraph"/>
+        <w:pStyle w:val="Prrafodelista"/>
         <w:numPr>
           <w:ilvl w:val="1"/>
           <w:numId w:val="1"/>
@@ -9214,7 +9312,7 @@
           <w:szCs w:val="24"/>
         </w:rPr>
       </w:pPr>
-      <w:bookmarkStart w:id="10" w:name="_Toc514870819"/>
+      <w:bookmarkStart w:id="8" w:name="_Toc514870819"/>
       <w:r>
         <w:rPr>
           <w:b/>
@@ -9223,11 +9321,11 @@
         </w:rPr>
         <w:t>Definiciones</w:t>
       </w:r>
-      <w:bookmarkEnd w:id="10"/>
+      <w:bookmarkEnd w:id="8"/>
     </w:p>
     <w:p>
       <w:pPr>
-        <w:pStyle w:val="ListParagraph"/>
+        <w:pStyle w:val="Prrafodelista"/>
         <w:spacing w:line="240" w:lineRule="auto"/>
         <w:contextualSpacing w:val="0"/>
         <w:jc w:val="both"/>
@@ -9250,7 +9348,7 @@
     </w:p>
     <w:p>
       <w:pPr>
-        <w:pStyle w:val="ListParagraph"/>
+        <w:pStyle w:val="Prrafodelista"/>
         <w:numPr>
           <w:ilvl w:val="0"/>
           <w:numId w:val="4"/>
@@ -9285,7 +9383,7 @@
     </w:p>
     <w:p>
       <w:pPr>
-        <w:pStyle w:val="ListParagraph"/>
+        <w:pStyle w:val="Prrafodelista"/>
         <w:numPr>
           <w:ilvl w:val="0"/>
           <w:numId w:val="4"/>
@@ -9371,7 +9469,7 @@
     </w:p>
     <w:p>
       <w:pPr>
-        <w:pStyle w:val="ListParagraph"/>
+        <w:pStyle w:val="Prrafodelista"/>
         <w:numPr>
           <w:ilvl w:val="0"/>
           <w:numId w:val="4"/>
@@ -9399,7 +9497,7 @@
     </w:p>
     <w:p>
       <w:pPr>
-        <w:pStyle w:val="ListParagraph"/>
+        <w:pStyle w:val="Prrafodelista"/>
         <w:numPr>
           <w:ilvl w:val="0"/>
           <w:numId w:val="4"/>
@@ -9427,7 +9525,7 @@
     </w:p>
     <w:p>
       <w:pPr>
-        <w:pStyle w:val="ListParagraph"/>
+        <w:pStyle w:val="Prrafodelista"/>
         <w:numPr>
           <w:ilvl w:val="0"/>
           <w:numId w:val="4"/>
@@ -9455,7 +9553,7 @@
     </w:p>
     <w:p>
       <w:pPr>
-        <w:pStyle w:val="ListParagraph"/>
+        <w:pStyle w:val="Prrafodelista"/>
         <w:numPr>
           <w:ilvl w:val="0"/>
           <w:numId w:val="4"/>
@@ -9483,7 +9581,7 @@
     </w:p>
     <w:p>
       <w:pPr>
-        <w:pStyle w:val="ListParagraph"/>
+        <w:pStyle w:val="Prrafodelista"/>
         <w:numPr>
           <w:ilvl w:val="0"/>
           <w:numId w:val="4"/>
@@ -9511,7 +9609,7 @@
     </w:p>
     <w:p>
       <w:pPr>
-        <w:pStyle w:val="ListParagraph"/>
+        <w:pStyle w:val="Prrafodelista"/>
         <w:numPr>
           <w:ilvl w:val="0"/>
           <w:numId w:val="4"/>
@@ -9540,7 +9638,7 @@
     </w:p>
     <w:p>
       <w:pPr>
-        <w:pStyle w:val="ListParagraph"/>
+        <w:pStyle w:val="Prrafodelista"/>
         <w:numPr>
           <w:ilvl w:val="0"/>
           <w:numId w:val="4"/>
@@ -9568,7 +9666,7 @@
     </w:p>
     <w:p>
       <w:pPr>
-        <w:pStyle w:val="ListParagraph"/>
+        <w:pStyle w:val="Prrafodelista"/>
         <w:numPr>
           <w:ilvl w:val="0"/>
           <w:numId w:val="4"/>
@@ -9615,7 +9713,7 @@
     </w:p>
     <w:p>
       <w:pPr>
-        <w:pStyle w:val="ListParagraph"/>
+        <w:pStyle w:val="Prrafodelista"/>
         <w:spacing w:after="160" w:line="240" w:lineRule="auto"/>
         <w:contextualSpacing w:val="0"/>
         <w:jc w:val="both"/>
@@ -9629,7 +9727,7 @@
     </w:p>
     <w:p>
       <w:pPr>
-        <w:pStyle w:val="ListParagraph"/>
+        <w:pStyle w:val="Prrafodelista"/>
         <w:numPr>
           <w:ilvl w:val="0"/>
           <w:numId w:val="1"/>
@@ -9644,7 +9742,7 @@
           <w:szCs w:val="28"/>
         </w:rPr>
       </w:pPr>
-      <w:bookmarkStart w:id="11" w:name="_Toc514870820"/>
+      <w:bookmarkStart w:id="9" w:name="_Toc514870820"/>
       <w:r>
         <w:rPr>
           <w:b/>
@@ -9653,11 +9751,11 @@
         </w:rPr>
         <w:t>Gestión de la SCM</w:t>
       </w:r>
-      <w:bookmarkEnd w:id="11"/>
+      <w:bookmarkEnd w:id="9"/>
     </w:p>
     <w:p>
       <w:pPr>
-        <w:pStyle w:val="ListParagraph"/>
+        <w:pStyle w:val="Prrafodelista"/>
         <w:numPr>
           <w:ilvl w:val="1"/>
           <w:numId w:val="1"/>
@@ -9673,7 +9771,7 @@
           <w:szCs w:val="24"/>
         </w:rPr>
       </w:pPr>
-      <w:bookmarkStart w:id="12" w:name="_Toc514870821"/>
+      <w:bookmarkStart w:id="10" w:name="_Toc514870821"/>
       <w:r>
         <w:rPr>
           <w:b/>
@@ -9682,7 +9780,7 @@
         </w:rPr>
         <w:t>Organización</w:t>
       </w:r>
-      <w:bookmarkEnd w:id="12"/>
+      <w:bookmarkEnd w:id="10"/>
     </w:p>
     <w:p>
       <w:pPr>
@@ -9694,7 +9792,7 @@
       <w:r>
         <w:rPr>
           <w:noProof/>
-          <w:lang w:val="en-US"/>
+          <w:lang w:val="es-ES_tradnl" w:eastAsia="es-ES_tradnl"/>
         </w:rPr>
         <w:drawing>
           <wp:anchor distT="0" distB="0" distL="114300" distR="114300" simplePos="0" relativeHeight="251666432" behindDoc="0" locked="0" layoutInCell="1" allowOverlap="1" wp14:anchorId="592823E1" wp14:editId="14B5CFA6">
@@ -10047,7 +10145,7 @@
     </w:p>
     <w:p>
       <w:pPr>
-        <w:pStyle w:val="ListParagraph"/>
+        <w:pStyle w:val="Prrafodelista"/>
         <w:numPr>
           <w:ilvl w:val="0"/>
           <w:numId w:val="17"/>
@@ -10085,7 +10183,7 @@
     </w:p>
     <w:p>
       <w:pPr>
-        <w:pStyle w:val="ListParagraph"/>
+        <w:pStyle w:val="Prrafodelista"/>
         <w:jc w:val="both"/>
         <w:rPr>
           <w:lang w:val="es-PE"/>
@@ -10094,7 +10192,7 @@
     </w:p>
     <w:p>
       <w:pPr>
-        <w:pStyle w:val="ListParagraph"/>
+        <w:pStyle w:val="Prrafodelista"/>
         <w:numPr>
           <w:ilvl w:val="0"/>
           <w:numId w:val="17"/>
@@ -10134,7 +10232,7 @@
     </w:p>
     <w:p>
       <w:pPr>
-        <w:pStyle w:val="ListParagraph"/>
+        <w:pStyle w:val="Prrafodelista"/>
         <w:jc w:val="both"/>
         <w:rPr>
           <w:lang w:val="es-PE"/>
@@ -10143,7 +10241,7 @@
     </w:p>
     <w:p>
       <w:pPr>
-        <w:pStyle w:val="ListParagraph"/>
+        <w:pStyle w:val="Prrafodelista"/>
         <w:numPr>
           <w:ilvl w:val="0"/>
           <w:numId w:val="17"/>
@@ -10176,7 +10274,7 @@
     </w:p>
     <w:p>
       <w:pPr>
-        <w:pStyle w:val="ListParagraph"/>
+        <w:pStyle w:val="Prrafodelista"/>
         <w:jc w:val="both"/>
         <w:rPr>
           <w:lang w:val="es-PE"/>
@@ -10185,7 +10283,7 @@
     </w:p>
     <w:p>
       <w:pPr>
-        <w:pStyle w:val="ListParagraph"/>
+        <w:pStyle w:val="Prrafodelista"/>
         <w:numPr>
           <w:ilvl w:val="0"/>
           <w:numId w:val="17"/>
@@ -10224,7 +10322,7 @@
     </w:p>
     <w:p>
       <w:pPr>
-        <w:pStyle w:val="ListParagraph"/>
+        <w:pStyle w:val="Prrafodelista"/>
         <w:jc w:val="both"/>
         <w:rPr>
           <w:lang w:val="es-PE"/>
@@ -10233,7 +10331,7 @@
     </w:p>
     <w:p>
       <w:pPr>
-        <w:pStyle w:val="ListParagraph"/>
+        <w:pStyle w:val="Prrafodelista"/>
         <w:numPr>
           <w:ilvl w:val="0"/>
           <w:numId w:val="17"/>
@@ -10272,7 +10370,7 @@
     </w:p>
     <w:p>
       <w:pPr>
-        <w:pStyle w:val="ListParagraph"/>
+        <w:pStyle w:val="Prrafodelista"/>
         <w:jc w:val="both"/>
         <w:rPr>
           <w:lang w:val="es-PE"/>
@@ -10281,7 +10379,7 @@
     </w:p>
     <w:p>
       <w:pPr>
-        <w:pStyle w:val="ListParagraph"/>
+        <w:pStyle w:val="Prrafodelista"/>
         <w:numPr>
           <w:ilvl w:val="0"/>
           <w:numId w:val="17"/>
@@ -10334,7 +10432,7 @@
     </w:p>
     <w:p>
       <w:pPr>
-        <w:pStyle w:val="ListParagraph"/>
+        <w:pStyle w:val="Prrafodelista"/>
         <w:numPr>
           <w:ilvl w:val="1"/>
           <w:numId w:val="1"/>
@@ -10350,7 +10448,7 @@
           <w:szCs w:val="24"/>
         </w:rPr>
       </w:pPr>
-      <w:bookmarkStart w:id="13" w:name="_Toc514870822"/>
+      <w:bookmarkStart w:id="11" w:name="_Toc514870822"/>
       <w:r>
         <w:rPr>
           <w:b/>
@@ -10360,11 +10458,11 @@
         <w:lastRenderedPageBreak/>
         <w:t>Roles</w:t>
       </w:r>
-      <w:bookmarkEnd w:id="13"/>
+      <w:bookmarkEnd w:id="11"/>
     </w:p>
     <w:p>
       <w:pPr>
-        <w:pStyle w:val="ListParagraph"/>
+        <w:pStyle w:val="Prrafodelista"/>
         <w:spacing w:after="160" w:line="240" w:lineRule="auto"/>
         <w:ind w:left="426"/>
         <w:contextualSpacing w:val="0"/>
@@ -10398,7 +10496,7 @@
     </w:p>
     <w:tbl>
       <w:tblPr>
-        <w:tblStyle w:val="TableGrid"/>
+        <w:tblStyle w:val="Tablaconcuadrcula"/>
         <w:tblW w:w="8647" w:type="dxa"/>
         <w:tblInd w:w="279" w:type="dxa"/>
         <w:tblLook w:val="04A0" w:firstRow="1" w:lastRow="0" w:firstColumn="1" w:lastColumn="0" w:noHBand="0" w:noVBand="1"/>
@@ -10850,7 +10948,7 @@
     </w:p>
     <w:p>
       <w:pPr>
-        <w:pStyle w:val="ListParagraph"/>
+        <w:pStyle w:val="Prrafodelista"/>
         <w:numPr>
           <w:ilvl w:val="1"/>
           <w:numId w:val="1"/>
@@ -10866,7 +10964,7 @@
           <w:szCs w:val="24"/>
         </w:rPr>
       </w:pPr>
-      <w:bookmarkStart w:id="14" w:name="_Toc514870823"/>
+      <w:bookmarkStart w:id="12" w:name="_Toc514870823"/>
       <w:r>
         <w:rPr>
           <w:b/>
@@ -10875,7 +10973,7 @@
         </w:rPr>
         <w:t>Políticas, directrices y procedimientos</w:t>
       </w:r>
-      <w:bookmarkEnd w:id="14"/>
+      <w:bookmarkEnd w:id="12"/>
     </w:p>
     <w:p>
       <w:pPr>
@@ -10894,7 +10992,7 @@
     </w:p>
     <w:p>
       <w:pPr>
-        <w:pStyle w:val="ListParagraph"/>
+        <w:pStyle w:val="Prrafodelista"/>
         <w:numPr>
           <w:ilvl w:val="0"/>
           <w:numId w:val="14"/>
@@ -10913,7 +11011,7 @@
     </w:p>
     <w:p>
       <w:pPr>
-        <w:pStyle w:val="ListParagraph"/>
+        <w:pStyle w:val="Prrafodelista"/>
         <w:numPr>
           <w:ilvl w:val="0"/>
           <w:numId w:val="14"/>
@@ -10932,7 +11030,7 @@
     </w:p>
     <w:p>
       <w:pPr>
-        <w:pStyle w:val="ListParagraph"/>
+        <w:pStyle w:val="Prrafodelista"/>
         <w:numPr>
           <w:ilvl w:val="0"/>
           <w:numId w:val="14"/>
@@ -10951,7 +11049,7 @@
     </w:p>
     <w:p>
       <w:pPr>
-        <w:pStyle w:val="ListParagraph"/>
+        <w:pStyle w:val="Prrafodelista"/>
         <w:numPr>
           <w:ilvl w:val="0"/>
           <w:numId w:val="14"/>
@@ -10976,7 +11074,7 @@
     </w:p>
     <w:p>
       <w:pPr>
-        <w:pStyle w:val="ListParagraph"/>
+        <w:pStyle w:val="Prrafodelista"/>
         <w:numPr>
           <w:ilvl w:val="0"/>
           <w:numId w:val="14"/>
@@ -10995,7 +11093,7 @@
     </w:p>
     <w:p>
       <w:pPr>
-        <w:pStyle w:val="ListParagraph"/>
+        <w:pStyle w:val="Prrafodelista"/>
         <w:numPr>
           <w:ilvl w:val="1"/>
           <w:numId w:val="1"/>
@@ -11011,7 +11109,7 @@
           <w:szCs w:val="24"/>
         </w:rPr>
       </w:pPr>
-      <w:bookmarkStart w:id="15" w:name="_Toc514870824"/>
+      <w:bookmarkStart w:id="13" w:name="_Toc514870824"/>
       <w:r>
         <w:rPr>
           <w:b/>
@@ -11020,7 +11118,7 @@
         </w:rPr>
         <w:t>Herramientas, entorno e infraestructura</w:t>
       </w:r>
-      <w:bookmarkEnd w:id="15"/>
+      <w:bookmarkEnd w:id="13"/>
     </w:p>
     <w:p>
       <w:pPr>
@@ -11033,7 +11131,7 @@
     </w:p>
     <w:p>
       <w:pPr>
-        <w:pStyle w:val="ListParagraph"/>
+        <w:pStyle w:val="Prrafodelista"/>
         <w:numPr>
           <w:ilvl w:val="2"/>
           <w:numId w:val="1"/>
@@ -11048,7 +11146,7 @@
           <w:szCs w:val="24"/>
         </w:rPr>
       </w:pPr>
-      <w:bookmarkStart w:id="16" w:name="_Toc514870825"/>
+      <w:bookmarkStart w:id="14" w:name="_Toc514870825"/>
       <w:r>
         <w:rPr>
           <w:b/>
@@ -11057,7 +11155,7 @@
         </w:rPr>
         <w:t>Repositorio de gestión de código fuente</w:t>
       </w:r>
-      <w:bookmarkEnd w:id="16"/>
+      <w:bookmarkEnd w:id="14"/>
     </w:p>
     <w:p>
       <w:pPr>
@@ -11082,7 +11180,7 @@
     </w:p>
     <w:p>
       <w:pPr>
-        <w:pStyle w:val="ListParagraph"/>
+        <w:pStyle w:val="Prrafodelista"/>
         <w:numPr>
           <w:ilvl w:val="2"/>
           <w:numId w:val="1"/>
@@ -11097,7 +11195,7 @@
           <w:szCs w:val="24"/>
         </w:rPr>
       </w:pPr>
-      <w:bookmarkStart w:id="17" w:name="_Toc514870826"/>
+      <w:bookmarkStart w:id="15" w:name="_Toc514870826"/>
       <w:r>
         <w:rPr>
           <w:b/>
@@ -11106,7 +11204,7 @@
         </w:rPr>
         <w:t>Servidor de Integración Continua</w:t>
       </w:r>
-      <w:bookmarkEnd w:id="17"/>
+      <w:bookmarkEnd w:id="15"/>
     </w:p>
     <w:p>
       <w:pPr>
@@ -11149,7 +11247,7 @@
     </w:p>
     <w:p>
       <w:pPr>
-        <w:pStyle w:val="ListParagraph"/>
+        <w:pStyle w:val="Prrafodelista"/>
         <w:numPr>
           <w:ilvl w:val="2"/>
           <w:numId w:val="1"/>
@@ -11164,7 +11262,7 @@
           <w:szCs w:val="24"/>
         </w:rPr>
       </w:pPr>
-      <w:bookmarkStart w:id="18" w:name="_Toc514870827"/>
+      <w:bookmarkStart w:id="16" w:name="_Toc514870827"/>
       <w:r>
         <w:rPr>
           <w:b/>
@@ -11173,7 +11271,7 @@
         </w:rPr>
         <w:t>Sistema de documentación</w:t>
       </w:r>
-      <w:bookmarkEnd w:id="18"/>
+      <w:bookmarkEnd w:id="16"/>
     </w:p>
     <w:p>
       <w:pPr>
@@ -11219,7 +11317,7 @@
           <w:noProof/>
           <w:sz w:val="24"/>
           <w:szCs w:val="24"/>
-          <w:lang w:val="en-US"/>
+          <w:lang w:val="es-ES_tradnl" w:eastAsia="es-ES_tradnl"/>
         </w:rPr>
         <w:drawing>
           <wp:inline distT="0" distB="0" distL="0" distR="0" wp14:anchorId="692C1D58" wp14:editId="21A6A77B">
@@ -11315,7 +11413,7 @@
     </w:p>
     <w:p>
       <w:pPr>
-        <w:pStyle w:val="ListParagraph"/>
+        <w:pStyle w:val="Prrafodelista"/>
         <w:numPr>
           <w:ilvl w:val="2"/>
           <w:numId w:val="1"/>
@@ -11330,7 +11428,7 @@
           <w:szCs w:val="24"/>
         </w:rPr>
       </w:pPr>
-      <w:bookmarkStart w:id="19" w:name="_Toc514870828"/>
+      <w:bookmarkStart w:id="17" w:name="_Toc514870828"/>
       <w:r>
         <w:rPr>
           <w:b/>
@@ -11340,11 +11438,11 @@
         <w:lastRenderedPageBreak/>
         <w:t>Cronograma de actividades para la gestión de la configuración</w:t>
       </w:r>
-      <w:bookmarkEnd w:id="19"/>
+      <w:bookmarkEnd w:id="17"/>
     </w:p>
     <w:p>
       <w:pPr>
-        <w:pStyle w:val="ListParagraph"/>
+        <w:pStyle w:val="Prrafodelista"/>
         <w:jc w:val="both"/>
         <w:rPr>
           <w:lang w:val="es-ES_tradnl" w:eastAsia="es-ES_tradnl"/>
@@ -11365,7 +11463,7 @@
     </w:p>
     <w:p>
       <w:pPr>
-        <w:pStyle w:val="ListParagraph"/>
+        <w:pStyle w:val="Prrafodelista"/>
         <w:spacing w:after="160" w:line="240" w:lineRule="auto"/>
         <w:ind w:left="1080"/>
         <w:contextualSpacing w:val="0"/>
@@ -14058,7 +14156,7 @@
     </w:p>
     <w:p>
       <w:pPr>
-        <w:pStyle w:val="ListParagraph"/>
+        <w:pStyle w:val="Prrafodelista"/>
         <w:numPr>
           <w:ilvl w:val="2"/>
           <w:numId w:val="1"/>
@@ -14073,7 +14171,7 @@
           <w:szCs w:val="24"/>
         </w:rPr>
       </w:pPr>
-      <w:bookmarkStart w:id="20" w:name="_Toc514870829"/>
+      <w:bookmarkStart w:id="18" w:name="_Toc514870829"/>
       <w:r>
         <w:rPr>
           <w:b/>
@@ -14082,11 +14180,11 @@
         </w:rPr>
         <w:t>Cronograma de hitos</w:t>
       </w:r>
-      <w:bookmarkEnd w:id="20"/>
+      <w:bookmarkEnd w:id="18"/>
     </w:p>
     <w:p>
       <w:pPr>
-        <w:pStyle w:val="ListParagraph"/>
+        <w:pStyle w:val="Prrafodelista"/>
         <w:jc w:val="both"/>
         <w:rPr>
           <w:lang w:val="es-ES_tradnl" w:eastAsia="es-ES_tradnl"/>
@@ -14794,7 +14892,7 @@
     </w:p>
     <w:p>
       <w:pPr>
-        <w:pStyle w:val="ListParagraph"/>
+        <w:pStyle w:val="Prrafodelista"/>
         <w:numPr>
           <w:ilvl w:val="0"/>
           <w:numId w:val="1"/>
@@ -14809,7 +14907,7 @@
           <w:szCs w:val="28"/>
         </w:rPr>
       </w:pPr>
-      <w:bookmarkStart w:id="21" w:name="_Toc514870830"/>
+      <w:bookmarkStart w:id="19" w:name="_Toc514870830"/>
       <w:r>
         <w:rPr>
           <w:b/>
@@ -14818,11 +14916,11 @@
         </w:rPr>
         <w:t>Actividades de la SCM</w:t>
       </w:r>
-      <w:bookmarkEnd w:id="21"/>
+      <w:bookmarkEnd w:id="19"/>
     </w:p>
     <w:p>
       <w:pPr>
-        <w:pStyle w:val="ListParagraph"/>
+        <w:pStyle w:val="Prrafodelista"/>
         <w:numPr>
           <w:ilvl w:val="1"/>
           <w:numId w:val="1"/>
@@ -14839,7 +14937,7 @@
           <w:szCs w:val="24"/>
         </w:rPr>
       </w:pPr>
-      <w:bookmarkStart w:id="22" w:name="_Toc514870831"/>
+      <w:bookmarkStart w:id="20" w:name="_Toc514870831"/>
       <w:r>
         <w:rPr>
           <w:b/>
@@ -14849,11 +14947,11 @@
         </w:rPr>
         <w:t>Identificación de la Configuración</w:t>
       </w:r>
-      <w:bookmarkEnd w:id="22"/>
+      <w:bookmarkEnd w:id="20"/>
     </w:p>
     <w:p>
       <w:pPr>
-        <w:pStyle w:val="ListParagraph"/>
+        <w:pStyle w:val="Prrafodelista"/>
         <w:numPr>
           <w:ilvl w:val="2"/>
           <w:numId w:val="1"/>
@@ -14867,7 +14965,7 @@
           <w:lang w:eastAsia="es-ES_tradnl"/>
         </w:rPr>
       </w:pPr>
-      <w:bookmarkStart w:id="23" w:name="_Toc514870832"/>
+      <w:bookmarkStart w:id="21" w:name="_Toc514870832"/>
       <w:r>
         <w:rPr>
           <w:b/>
@@ -14877,7 +14975,7 @@
         </w:rPr>
         <w:t>Definición de Nomenclatura</w:t>
       </w:r>
-      <w:bookmarkEnd w:id="23"/>
+      <w:bookmarkEnd w:id="21"/>
     </w:p>
     <w:p>
       <w:pPr>
@@ -14907,7 +15005,7 @@
     </w:p>
     <w:tbl>
       <w:tblPr>
-        <w:tblStyle w:val="TableGrid"/>
+        <w:tblStyle w:val="Tablaconcuadrcula"/>
         <w:tblpPr w:leftFromText="141" w:rightFromText="141" w:vertAnchor="text" w:tblpXSpec="center" w:tblpY="1"/>
         <w:tblOverlap w:val="never"/>
         <w:tblW w:w="0" w:type="auto"/>
@@ -14989,7 +15087,7 @@
           </w:tcPr>
           <w:p>
             <w:pPr>
-              <w:pStyle w:val="ListParagraph"/>
+              <w:pStyle w:val="Prrafodelista"/>
               <w:numPr>
                 <w:ilvl w:val="0"/>
                 <w:numId w:val="20"/>
@@ -15019,7 +15117,7 @@
           </w:p>
           <w:p>
             <w:pPr>
-              <w:pStyle w:val="ListParagraph"/>
+              <w:pStyle w:val="Prrafodelista"/>
               <w:rPr>
                 <w:lang w:val="es-ES_tradnl"/>
               </w:rPr>
@@ -15040,7 +15138,7 @@
           </w:p>
           <w:p>
             <w:pPr>
-              <w:pStyle w:val="ListParagraph"/>
+              <w:pStyle w:val="Prrafodelista"/>
               <w:rPr>
                 <w:lang w:val="es-ES_tradnl"/>
               </w:rPr>
@@ -15074,7 +15172,7 @@
           </w:p>
           <w:p>
             <w:pPr>
-              <w:pStyle w:val="ListParagraph"/>
+              <w:pStyle w:val="Prrafodelista"/>
               <w:numPr>
                 <w:ilvl w:val="0"/>
                 <w:numId w:val="20"/>
@@ -15099,7 +15197,7 @@
           </w:p>
           <w:p>
             <w:pPr>
-              <w:pStyle w:val="ListParagraph"/>
+              <w:pStyle w:val="Prrafodelista"/>
               <w:rPr>
                 <w:b/>
                 <w:lang w:val="es-ES_tradnl"/>
@@ -15123,7 +15221,7 @@
           </w:p>
           <w:p>
             <w:pPr>
-              <w:pStyle w:val="ListParagraph"/>
+              <w:pStyle w:val="Prrafodelista"/>
               <w:rPr>
                 <w:lang w:val="es-ES_tradnl"/>
               </w:rPr>
@@ -15137,7 +15235,7 @@
           </w:p>
           <w:p>
             <w:pPr>
-              <w:pStyle w:val="ListParagraph"/>
+              <w:pStyle w:val="Prrafodelista"/>
               <w:rPr>
                 <w:b/>
                 <w:lang w:val="es-ES_tradnl"/>
@@ -15159,7 +15257,7 @@
           </w:p>
           <w:p>
             <w:pPr>
-              <w:pStyle w:val="ListParagraph"/>
+              <w:pStyle w:val="Prrafodelista"/>
               <w:rPr>
                 <w:b/>
                 <w:lang w:val="es-ES_tradnl"/>
@@ -15168,7 +15266,7 @@
           </w:p>
           <w:p>
             <w:pPr>
-              <w:pStyle w:val="ListParagraph"/>
+              <w:pStyle w:val="Prrafodelista"/>
               <w:numPr>
                 <w:ilvl w:val="0"/>
                 <w:numId w:val="20"/>
@@ -15188,7 +15286,7 @@
           </w:p>
           <w:p>
             <w:pPr>
-              <w:pStyle w:val="ListParagraph"/>
+              <w:pStyle w:val="Prrafodelista"/>
               <w:rPr>
                 <w:lang w:val="es-ES_tradnl"/>
               </w:rPr>
@@ -15245,15 +15343,15 @@
           </w:p>
           <w:p>
             <w:pPr>
-              <w:pStyle w:val="ListParagraph"/>
-              <w:rPr>
-                <w:lang w:val="es-ES_tradnl"/>
-              </w:rPr>
-            </w:pPr>
-          </w:p>
-          <w:p>
-            <w:pPr>
-              <w:pStyle w:val="ListParagraph"/>
+              <w:pStyle w:val="Prrafodelista"/>
+              <w:rPr>
+                <w:lang w:val="es-ES_tradnl"/>
+              </w:rPr>
+            </w:pPr>
+          </w:p>
+          <w:p>
+            <w:pPr>
+              <w:pStyle w:val="Prrafodelista"/>
               <w:numPr>
                 <w:ilvl w:val="0"/>
                 <w:numId w:val="20"/>
@@ -15280,7 +15378,7 @@
           </w:p>
           <w:p>
             <w:pPr>
-              <w:pStyle w:val="ListParagraph"/>
+              <w:pStyle w:val="Prrafodelista"/>
               <w:rPr>
                 <w:lang w:val="es-ES_tradnl"/>
               </w:rPr>
@@ -15306,7 +15404,7 @@
           </w:p>
           <w:p>
             <w:pPr>
-              <w:pStyle w:val="ListParagraph"/>
+              <w:pStyle w:val="Prrafodelista"/>
               <w:rPr>
                 <w:b/>
                 <w:lang w:val="es-ES_tradnl"/>
@@ -15321,7 +15419,7 @@
           </w:p>
           <w:p>
             <w:pPr>
-              <w:pStyle w:val="ListParagraph"/>
+              <w:pStyle w:val="Prrafodelista"/>
               <w:rPr>
                 <w:b/>
                 <w:lang w:val="es-ES_tradnl"/>
@@ -15358,7 +15456,7 @@
           </w:tcPr>
           <w:p>
             <w:pPr>
-              <w:pStyle w:val="ListParagraph"/>
+              <w:pStyle w:val="Prrafodelista"/>
               <w:numPr>
                 <w:ilvl w:val="0"/>
                 <w:numId w:val="20"/>
@@ -15376,15 +15474,15 @@
           </w:p>
           <w:p>
             <w:pPr>
-              <w:pStyle w:val="ListParagraph"/>
-              <w:rPr>
-                <w:lang w:val="es-ES_tradnl"/>
-              </w:rPr>
-            </w:pPr>
-          </w:p>
-          <w:p>
-            <w:pPr>
-              <w:pStyle w:val="ListParagraph"/>
+              <w:pStyle w:val="Prrafodelista"/>
+              <w:rPr>
+                <w:lang w:val="es-ES_tradnl"/>
+              </w:rPr>
+            </w:pPr>
+          </w:p>
+          <w:p>
+            <w:pPr>
+              <w:pStyle w:val="Prrafodelista"/>
               <w:rPr>
                 <w:b/>
                 <w:lang w:val="es-ES_tradnl"/>
@@ -15406,7 +15504,7 @@
           </w:p>
           <w:p>
             <w:pPr>
-              <w:pStyle w:val="ListParagraph"/>
+              <w:pStyle w:val="Prrafodelista"/>
               <w:rPr>
                 <w:b/>
                 <w:lang w:val="es-ES_tradnl"/>
@@ -15415,7 +15513,7 @@
           </w:p>
           <w:p>
             <w:pPr>
-              <w:pStyle w:val="ListParagraph"/>
+              <w:pStyle w:val="Prrafodelista"/>
               <w:numPr>
                 <w:ilvl w:val="0"/>
                 <w:numId w:val="20"/>
@@ -15435,7 +15533,7 @@
           </w:p>
           <w:p>
             <w:pPr>
-              <w:pStyle w:val="ListParagraph"/>
+              <w:pStyle w:val="Prrafodelista"/>
               <w:rPr>
                 <w:lang w:val="es-ES_tradnl"/>
               </w:rPr>
@@ -15473,7 +15571,7 @@
           </w:p>
           <w:p>
             <w:pPr>
-              <w:pStyle w:val="ListParagraph"/>
+              <w:pStyle w:val="Prrafodelista"/>
               <w:rPr>
                 <w:lang w:val="es-ES_tradnl"/>
               </w:rPr>
@@ -15499,15 +15597,15 @@
           </w:p>
           <w:p>
             <w:pPr>
-              <w:pStyle w:val="ListParagraph"/>
-              <w:rPr>
-                <w:lang w:val="es-ES_tradnl"/>
-              </w:rPr>
-            </w:pPr>
-          </w:p>
-          <w:p>
-            <w:pPr>
-              <w:pStyle w:val="ListParagraph"/>
+              <w:pStyle w:val="Prrafodelista"/>
+              <w:rPr>
+                <w:lang w:val="es-ES_tradnl"/>
+              </w:rPr>
+            </w:pPr>
+          </w:p>
+          <w:p>
+            <w:pPr>
+              <w:pStyle w:val="Prrafodelista"/>
               <w:rPr>
                 <w:lang w:val="es-ES_tradnl"/>
               </w:rPr>
@@ -15551,15 +15649,15 @@
           </w:p>
           <w:p>
             <w:pPr>
-              <w:pStyle w:val="ListParagraph"/>
-              <w:rPr>
-                <w:lang w:val="es-ES_tradnl"/>
-              </w:rPr>
-            </w:pPr>
-          </w:p>
-          <w:p>
-            <w:pPr>
-              <w:pStyle w:val="ListParagraph"/>
+              <w:pStyle w:val="Prrafodelista"/>
+              <w:rPr>
+                <w:lang w:val="es-ES_tradnl"/>
+              </w:rPr>
+            </w:pPr>
+          </w:p>
+          <w:p>
+            <w:pPr>
+              <w:pStyle w:val="Prrafodelista"/>
               <w:numPr>
                 <w:ilvl w:val="0"/>
                 <w:numId w:val="20"/>
@@ -15586,7 +15684,7 @@
           </w:p>
           <w:p>
             <w:pPr>
-              <w:pStyle w:val="ListParagraph"/>
+              <w:pStyle w:val="Prrafodelista"/>
               <w:rPr>
                 <w:lang w:val="es-ES_tradnl"/>
               </w:rPr>
@@ -15600,7 +15698,7 @@
           </w:p>
           <w:p>
             <w:pPr>
-              <w:pStyle w:val="ListParagraph"/>
+              <w:pStyle w:val="Prrafodelista"/>
               <w:rPr>
                 <w:b/>
                 <w:lang w:val="es-ES_tradnl"/>
@@ -15609,7 +15707,7 @@
           </w:p>
           <w:p>
             <w:pPr>
-              <w:pStyle w:val="ListParagraph"/>
+              <w:pStyle w:val="Prrafodelista"/>
               <w:rPr>
                 <w:lang w:val="es-ES_tradnl"/>
               </w:rPr>
@@ -15659,7 +15757,7 @@
           </w:p>
           <w:p>
             <w:pPr>
-              <w:pStyle w:val="ListParagraph"/>
+              <w:pStyle w:val="Prrafodelista"/>
               <w:rPr>
                 <w:b/>
                 <w:lang w:val="es-ES_tradnl"/>
@@ -15668,7 +15766,7 @@
           </w:p>
           <w:p>
             <w:pPr>
-              <w:pStyle w:val="ListParagraph"/>
+              <w:pStyle w:val="Prrafodelista"/>
               <w:numPr>
                 <w:ilvl w:val="0"/>
                 <w:numId w:val="20"/>
@@ -15695,7 +15793,7 @@
           </w:p>
           <w:p>
             <w:pPr>
-              <w:pStyle w:val="ListParagraph"/>
+              <w:pStyle w:val="Prrafodelista"/>
               <w:rPr>
                 <w:lang w:val="es-ES_tradnl"/>
               </w:rPr>
@@ -15739,15 +15837,15 @@
           </w:p>
           <w:p>
             <w:pPr>
-              <w:pStyle w:val="ListParagraph"/>
-              <w:rPr>
-                <w:lang w:val="es-ES_tradnl"/>
-              </w:rPr>
-            </w:pPr>
-          </w:p>
-          <w:p>
-            <w:pPr>
-              <w:pStyle w:val="ListParagraph"/>
+              <w:pStyle w:val="Prrafodelista"/>
+              <w:rPr>
+                <w:lang w:val="es-ES_tradnl"/>
+              </w:rPr>
+            </w:pPr>
+          </w:p>
+          <w:p>
+            <w:pPr>
+              <w:pStyle w:val="Prrafodelista"/>
               <w:rPr>
                 <w:lang w:val="es-ES_tradnl"/>
               </w:rPr>
@@ -15832,7 +15930,7 @@
           </w:tcPr>
           <w:p>
             <w:pPr>
-              <w:pStyle w:val="ListParagraph"/>
+              <w:pStyle w:val="Prrafodelista"/>
               <w:numPr>
                 <w:ilvl w:val="0"/>
                 <w:numId w:val="20"/>
@@ -15856,7 +15954,7 @@
           </w:p>
           <w:p>
             <w:pPr>
-              <w:pStyle w:val="ListParagraph"/>
+              <w:pStyle w:val="Prrafodelista"/>
               <w:rPr>
                 <w:lang w:val="es-ES_tradnl"/>
               </w:rPr>
@@ -15929,7 +16027,7 @@
     </w:p>
     <w:p>
       <w:pPr>
-        <w:pStyle w:val="ListParagraph"/>
+        <w:pStyle w:val="Prrafodelista"/>
         <w:numPr>
           <w:ilvl w:val="2"/>
           <w:numId w:val="1"/>
@@ -15943,7 +16041,7 @@
           <w:lang w:eastAsia="es-ES_tradnl"/>
         </w:rPr>
       </w:pPr>
-      <w:bookmarkStart w:id="24" w:name="_Toc514870833"/>
+      <w:bookmarkStart w:id="22" w:name="_Toc514870833"/>
       <w:r>
         <w:rPr>
           <w:b/>
@@ -15953,7 +16051,7 @@
         </w:rPr>
         <w:t>Lista de clasificación de los CI</w:t>
       </w:r>
-      <w:bookmarkEnd w:id="24"/>
+      <w:bookmarkEnd w:id="22"/>
     </w:p>
     <w:p>
       <w:pPr>
@@ -15984,7 +16082,7 @@
     </w:p>
     <w:tbl>
       <w:tblPr>
-        <w:tblStyle w:val="TableGrid"/>
+        <w:tblStyle w:val="Tablaconcuadrcula"/>
         <w:tblpPr w:leftFromText="141" w:rightFromText="141" w:vertAnchor="text" w:tblpXSpec="center" w:tblpY="1"/>
         <w:tblOverlap w:val="never"/>
         <w:tblW w:w="0" w:type="auto"/>
@@ -17441,7 +17539,7 @@
     </w:p>
     <w:p>
       <w:pPr>
-        <w:pStyle w:val="ListParagraph"/>
+        <w:pStyle w:val="Prrafodelista"/>
         <w:numPr>
           <w:ilvl w:val="2"/>
           <w:numId w:val="1"/>
@@ -17455,7 +17553,7 @@
           <w:lang w:eastAsia="es-ES_tradnl"/>
         </w:rPr>
       </w:pPr>
-      <w:bookmarkStart w:id="25" w:name="_Toc514870834"/>
+      <w:bookmarkStart w:id="23" w:name="_Toc514870834"/>
       <w:r>
         <w:rPr>
           <w:b/>
@@ -17474,7 +17572,7 @@
         </w:rPr>
         <w:t xml:space="preserve"> de los CI</w:t>
       </w:r>
-      <w:bookmarkEnd w:id="25"/>
+      <w:bookmarkEnd w:id="23"/>
     </w:p>
     <w:p>
       <w:pPr>
@@ -17510,7 +17608,7 @@
     </w:p>
     <w:tbl>
       <w:tblPr>
-        <w:tblStyle w:val="TableGrid"/>
+        <w:tblStyle w:val="Tablaconcuadrcula"/>
         <w:tblpPr w:leftFromText="141" w:rightFromText="141" w:vertAnchor="text" w:tblpXSpec="center" w:tblpY="1"/>
         <w:tblOverlap w:val="never"/>
         <w:tblW w:w="0" w:type="auto"/>
@@ -18818,7 +18916,7 @@
     </w:p>
     <w:p>
       <w:pPr>
-        <w:pStyle w:val="ListParagraph"/>
+        <w:pStyle w:val="Prrafodelista"/>
         <w:numPr>
           <w:ilvl w:val="1"/>
           <w:numId w:val="1"/>
@@ -18835,7 +18933,7 @@
           <w:szCs w:val="24"/>
         </w:rPr>
       </w:pPr>
-      <w:bookmarkStart w:id="26" w:name="_Toc514870835"/>
+      <w:bookmarkStart w:id="24" w:name="_Toc514870835"/>
       <w:r>
         <w:rPr>
           <w:b/>
@@ -18845,11 +18943,11 @@
         </w:rPr>
         <w:t>Control de la Gestión de la Configuración</w:t>
       </w:r>
-      <w:bookmarkEnd w:id="26"/>
+      <w:bookmarkEnd w:id="24"/>
     </w:p>
     <w:p>
       <w:pPr>
-        <w:pStyle w:val="ListParagraph"/>
+        <w:pStyle w:val="Prrafodelista"/>
         <w:numPr>
           <w:ilvl w:val="2"/>
           <w:numId w:val="1"/>
@@ -18863,7 +18961,7 @@
           <w:lang w:eastAsia="es-ES_tradnl"/>
         </w:rPr>
       </w:pPr>
-      <w:bookmarkStart w:id="27" w:name="_Toc514870836"/>
+      <w:bookmarkStart w:id="25" w:name="_Toc514870836"/>
       <w:r>
         <w:rPr>
           <w:b/>
@@ -18882,7 +18980,7 @@
         </w:rPr>
         <w:t>Líneas Base</w:t>
       </w:r>
-      <w:bookmarkEnd w:id="27"/>
+      <w:bookmarkEnd w:id="25"/>
     </w:p>
     <w:p>
       <w:pPr>
@@ -18920,7 +19018,7 @@
     </w:p>
     <w:tbl>
       <w:tblPr>
-        <w:tblStyle w:val="TableGrid"/>
+        <w:tblStyle w:val="Tablaconcuadrcula"/>
         <w:tblW w:w="0" w:type="auto"/>
         <w:tblInd w:w="1080" w:type="dxa"/>
         <w:tblLook w:val="04A0" w:firstRow="1" w:lastRow="0" w:firstColumn="1" w:lastColumn="0" w:noHBand="0" w:noVBand="1"/>
@@ -19459,7 +19557,7 @@
     </w:p>
     <w:p>
       <w:pPr>
-        <w:pStyle w:val="ListParagraph"/>
+        <w:pStyle w:val="Prrafodelista"/>
         <w:numPr>
           <w:ilvl w:val="2"/>
           <w:numId w:val="1"/>
@@ -19473,7 +19571,7 @@
           <w:lang w:eastAsia="es-ES_tradnl"/>
         </w:rPr>
       </w:pPr>
-      <w:bookmarkStart w:id="28" w:name="_Toc514870837"/>
+      <w:bookmarkStart w:id="26" w:name="_Toc514870837"/>
       <w:r>
         <w:rPr>
           <w:b/>
@@ -19502,7 +19600,7 @@
         </w:rPr>
         <w:t>Estructura de las Librerías Controladas</w:t>
       </w:r>
-      <w:bookmarkEnd w:id="28"/>
+      <w:bookmarkEnd w:id="26"/>
     </w:p>
     <w:p>
       <w:pPr>
@@ -19536,6 +19634,7 @@
       <w:r>
         <w:rPr>
           <w:noProof/>
+          <w:lang w:val="es-ES_tradnl" w:eastAsia="es-ES_tradnl"/>
         </w:rPr>
         <w:drawing>
           <wp:inline distT="0" distB="0" distL="0" distR="0" wp14:anchorId="7B2E3AC6" wp14:editId="403A8FCE">
@@ -19610,7 +19709,7 @@
     </w:p>
     <w:p>
       <w:pPr>
-        <w:pStyle w:val="ListParagraph"/>
+        <w:pStyle w:val="Prrafodelista"/>
         <w:numPr>
           <w:ilvl w:val="2"/>
           <w:numId w:val="1"/>
@@ -19624,7 +19723,7 @@
           <w:lang w:eastAsia="es-ES_tradnl"/>
         </w:rPr>
       </w:pPr>
-      <w:bookmarkStart w:id="29" w:name="_Toc514870838"/>
+      <w:bookmarkStart w:id="27" w:name="_Toc514870838"/>
       <w:r>
         <w:rPr>
           <w:b/>
@@ -19644,11 +19743,11 @@
         </w:rPr>
         <w:t>de las Librerías Controladas</w:t>
       </w:r>
-      <w:bookmarkEnd w:id="29"/>
+      <w:bookmarkEnd w:id="27"/>
     </w:p>
     <w:p>
       <w:pPr>
-        <w:pStyle w:val="ListParagraph"/>
+        <w:pStyle w:val="Prrafodelista"/>
         <w:numPr>
           <w:ilvl w:val="3"/>
           <w:numId w:val="1"/>
@@ -19662,7 +19761,7 @@
           <w:lang w:eastAsia="es-ES_tradnl"/>
         </w:rPr>
       </w:pPr>
-      <w:bookmarkStart w:id="30" w:name="_Toc514870839"/>
+      <w:bookmarkStart w:id="28" w:name="_Toc514870839"/>
       <w:r>
         <w:rPr>
           <w:b/>
@@ -19672,7 +19771,7 @@
         </w:rPr>
         <w:t>Librería de Desarrollo</w:t>
       </w:r>
-      <w:bookmarkEnd w:id="30"/>
+      <w:bookmarkEnd w:id="28"/>
     </w:p>
     <w:p>
       <w:pPr>
@@ -19682,7 +19781,6 @@
           <w:lang w:eastAsia="es-ES_tradnl"/>
         </w:rPr>
       </w:pPr>
-      <w:proofErr w:type="spellStart"/>
       <w:r>
         <w:rPr>
           <w:b/>
@@ -19690,9 +19788,8 @@
           <w:szCs w:val="24"/>
           <w:lang w:eastAsia="es-ES_tradnl"/>
         </w:rPr>
-        <w:t>Reponsable</w:t>
+        <w:t>Re</w:t>
       </w:r>
-      <w:proofErr w:type="spellEnd"/>
       <w:r>
         <w:rPr>
           <w:b/>
@@ -19700,7 +19797,16 @@
           <w:szCs w:val="24"/>
           <w:lang w:eastAsia="es-ES_tradnl"/>
         </w:rPr>
-        <w:t>:</w:t>
+        <w:t>s</w:t>
+      </w:r>
+      <w:r>
+        <w:rPr>
+          <w:b/>
+          <w:sz w:val="24"/>
+          <w:szCs w:val="24"/>
+          <w:lang w:eastAsia="es-ES_tradnl"/>
+        </w:rPr>
+        <w:t>ponsable:</w:t>
       </w:r>
       <w:r>
         <w:rPr>
@@ -19730,21 +19836,19 @@
         <w:rPr>
           <w:lang w:eastAsia="es-ES_tradnl"/>
         </w:rPr>
-        <w:t xml:space="preserve"> Mantener actualizadas las líneas base establecidas durante el </w:t>
+        <w:t xml:space="preserve"> Mantener actualizadas las líneas base establecidas durante el tran</w:t>
       </w:r>
-      <w:proofErr w:type="spellStart"/>
       <w:r>
         <w:rPr>
           <w:lang w:eastAsia="es-ES_tradnl"/>
         </w:rPr>
-        <w:t>trancurso</w:t>
+        <w:t>s</w:t>
       </w:r>
-      <w:proofErr w:type="spellEnd"/>
       <w:r>
         <w:rPr>
           <w:lang w:eastAsia="es-ES_tradnl"/>
         </w:rPr>
-        <w:t xml:space="preserve"> del proyecto.</w:t>
+        <w:t>curso del proyecto.</w:t>
       </w:r>
     </w:p>
     <w:p>
@@ -19770,7 +19874,7 @@
     </w:p>
     <w:p>
       <w:pPr>
-        <w:pStyle w:val="ListParagraph"/>
+        <w:pStyle w:val="Prrafodelista"/>
         <w:numPr>
           <w:ilvl w:val="0"/>
           <w:numId w:val="27"/>
@@ -19789,7 +19893,7 @@
     </w:p>
     <w:p>
       <w:pPr>
-        <w:pStyle w:val="ListParagraph"/>
+        <w:pStyle w:val="Prrafodelista"/>
         <w:numPr>
           <w:ilvl w:val="3"/>
           <w:numId w:val="28"/>
@@ -19808,7 +19912,7 @@
     </w:p>
     <w:p>
       <w:pPr>
-        <w:pStyle w:val="ListParagraph"/>
+        <w:pStyle w:val="Prrafodelista"/>
         <w:numPr>
           <w:ilvl w:val="3"/>
           <w:numId w:val="28"/>
@@ -19833,7 +19937,7 @@
     </w:p>
     <w:p>
       <w:pPr>
-        <w:pStyle w:val="ListParagraph"/>
+        <w:pStyle w:val="Prrafodelista"/>
         <w:numPr>
           <w:ilvl w:val="3"/>
           <w:numId w:val="28"/>
@@ -19858,7 +19962,7 @@
     </w:p>
     <w:p>
       <w:pPr>
-        <w:pStyle w:val="ListParagraph"/>
+        <w:pStyle w:val="Prrafodelista"/>
         <w:numPr>
           <w:ilvl w:val="3"/>
           <w:numId w:val="28"/>
@@ -19883,7 +19987,7 @@
     </w:p>
     <w:p>
       <w:pPr>
-        <w:pStyle w:val="ListParagraph"/>
+        <w:pStyle w:val="Prrafodelista"/>
         <w:numPr>
           <w:ilvl w:val="3"/>
           <w:numId w:val="28"/>
@@ -19908,7 +20012,7 @@
     </w:p>
     <w:p>
       <w:pPr>
-        <w:pStyle w:val="ListParagraph"/>
+        <w:pStyle w:val="Prrafodelista"/>
         <w:numPr>
           <w:ilvl w:val="0"/>
           <w:numId w:val="27"/>
@@ -19927,7 +20031,7 @@
     </w:p>
     <w:p>
       <w:pPr>
-        <w:pStyle w:val="ListParagraph"/>
+        <w:pStyle w:val="Prrafodelista"/>
         <w:numPr>
           <w:ilvl w:val="0"/>
           <w:numId w:val="27"/>
@@ -19967,7 +20071,7 @@
     </w:p>
     <w:tbl>
       <w:tblPr>
-        <w:tblStyle w:val="TableGrid"/>
+        <w:tblStyle w:val="Tablaconcuadrcula"/>
         <w:tblW w:w="0" w:type="auto"/>
         <w:jc w:val="center"/>
         <w:tblLook w:val="04A0" w:firstRow="1" w:lastRow="0" w:firstColumn="1" w:lastColumn="0" w:noHBand="0" w:noVBand="1"/>
@@ -20063,7 +20167,7 @@
           </w:tcPr>
           <w:p>
             <w:pPr>
-              <w:pStyle w:val="ListParagraph"/>
+              <w:pStyle w:val="Prrafodelista"/>
               <w:numPr>
                 <w:ilvl w:val="0"/>
                 <w:numId w:val="30"/>
@@ -20081,7 +20185,7 @@
           </w:p>
           <w:p>
             <w:pPr>
-              <w:pStyle w:val="ListParagraph"/>
+              <w:pStyle w:val="Prrafodelista"/>
               <w:numPr>
                 <w:ilvl w:val="0"/>
                 <w:numId w:val="30"/>
@@ -20099,7 +20203,7 @@
           </w:p>
           <w:p>
             <w:pPr>
-              <w:pStyle w:val="ListParagraph"/>
+              <w:pStyle w:val="Prrafodelista"/>
               <w:numPr>
                 <w:ilvl w:val="0"/>
                 <w:numId w:val="30"/>
@@ -20117,7 +20221,7 @@
           </w:p>
           <w:p>
             <w:pPr>
-              <w:pStyle w:val="ListParagraph"/>
+              <w:pStyle w:val="Prrafodelista"/>
               <w:numPr>
                 <w:ilvl w:val="0"/>
                 <w:numId w:val="30"/>
@@ -20167,7 +20271,7 @@
           </w:tcPr>
           <w:p>
             <w:pPr>
-              <w:pStyle w:val="ListParagraph"/>
+              <w:pStyle w:val="Prrafodelista"/>
               <w:numPr>
                 <w:ilvl w:val="0"/>
                 <w:numId w:val="30"/>
@@ -20185,7 +20289,7 @@
           </w:p>
           <w:p>
             <w:pPr>
-              <w:pStyle w:val="ListParagraph"/>
+              <w:pStyle w:val="Prrafodelista"/>
               <w:numPr>
                 <w:ilvl w:val="0"/>
                 <w:numId w:val="30"/>
@@ -20203,7 +20307,7 @@
           </w:p>
           <w:p>
             <w:pPr>
-              <w:pStyle w:val="ListParagraph"/>
+              <w:pStyle w:val="Prrafodelista"/>
               <w:numPr>
                 <w:ilvl w:val="0"/>
                 <w:numId w:val="30"/>
@@ -20221,7 +20325,7 @@
           </w:p>
           <w:p>
             <w:pPr>
-              <w:pStyle w:val="ListParagraph"/>
+              <w:pStyle w:val="Prrafodelista"/>
               <w:numPr>
                 <w:ilvl w:val="0"/>
                 <w:numId w:val="30"/>
@@ -20271,7 +20375,7 @@
           </w:tcPr>
           <w:p>
             <w:pPr>
-              <w:pStyle w:val="ListParagraph"/>
+              <w:pStyle w:val="Prrafodelista"/>
               <w:numPr>
                 <w:ilvl w:val="0"/>
                 <w:numId w:val="30"/>
@@ -20289,7 +20393,7 @@
           </w:p>
           <w:p>
             <w:pPr>
-              <w:pStyle w:val="ListParagraph"/>
+              <w:pStyle w:val="Prrafodelista"/>
               <w:numPr>
                 <w:ilvl w:val="0"/>
                 <w:numId w:val="30"/>
@@ -20374,7 +20478,7 @@
     </w:p>
     <w:p>
       <w:pPr>
-        <w:pStyle w:val="ListParagraph"/>
+        <w:pStyle w:val="Prrafodelista"/>
         <w:numPr>
           <w:ilvl w:val="3"/>
           <w:numId w:val="1"/>
@@ -20388,7 +20492,7 @@
           <w:lang w:eastAsia="es-ES_tradnl"/>
         </w:rPr>
       </w:pPr>
-      <w:bookmarkStart w:id="31" w:name="_Toc514870840"/>
+      <w:bookmarkStart w:id="29" w:name="_Toc514870840"/>
       <w:r>
         <w:rPr>
           <w:b/>
@@ -20396,9 +20500,8 @@
           <w:szCs w:val="24"/>
           <w:lang w:eastAsia="es-ES_tradnl"/>
         </w:rPr>
-        <w:t>Librería de Cliente</w:t>
+        <w:t>Librería de Documentos</w:t>
       </w:r>
-      <w:bookmarkEnd w:id="31"/>
     </w:p>
     <w:p>
       <w:pPr>
@@ -20415,8 +20518,29 @@
           <w:szCs w:val="24"/>
           <w:lang w:eastAsia="es-ES_tradnl"/>
         </w:rPr>
-        <w:t>Responsable</w:t>
+        <w:t>Responsable:</w:t>
       </w:r>
+      <w:r>
+        <w:rPr>
+          <w:lang w:eastAsia="es-ES_tradnl"/>
+        </w:rPr>
+        <w:t xml:space="preserve"> Gestor de </w:t>
+      </w:r>
+      <w:r>
+        <w:rPr>
+          <w:lang w:eastAsia="es-ES_tradnl"/>
+        </w:rPr>
+        <w:t>Configuración</w:t>
+      </w:r>
+    </w:p>
+    <w:p>
+      <w:pPr>
+        <w:ind w:left="1416"/>
+        <w:jc w:val="both"/>
+        <w:rPr>
+          <w:lang w:eastAsia="es-ES_tradnl"/>
+        </w:rPr>
+      </w:pPr>
       <w:r>
         <w:rPr>
           <w:b/>
@@ -20424,7 +20548,7 @@
           <w:szCs w:val="24"/>
           <w:lang w:eastAsia="es-ES_tradnl"/>
         </w:rPr>
-        <w:t>:</w:t>
+        <w:t>Actividades:</w:t>
       </w:r>
       <w:r>
         <w:rPr>
@@ -20436,69 +20560,39 @@
         <w:rPr>
           <w:lang w:eastAsia="es-ES_tradnl"/>
         </w:rPr>
-        <w:t>Gestor de Proyecto</w:t>
+        <w:t>Almacenar las versiones actualizadas de los documentos con los que se rige la empresa.</w:t>
+      </w:r>
+      <w:r>
+        <w:rPr>
+          <w:lang w:eastAsia="es-ES_tradnl"/>
+        </w:rPr>
+        <w:t xml:space="preserve"> </w:t>
       </w:r>
     </w:p>
     <w:p>
       <w:pPr>
         <w:ind w:left="1416"/>
         <w:jc w:val="both"/>
-        <w:rPr>
-          <w:lang w:eastAsia="es-ES_tradnl"/>
-        </w:rPr>
-      </w:pPr>
-      <w:r>
         <w:rPr>
           <w:b/>
           <w:sz w:val="24"/>
           <w:szCs w:val="24"/>
           <w:lang w:eastAsia="es-ES_tradnl"/>
         </w:rPr>
-        <w:t>Actividades:</w:t>
-      </w:r>
+      </w:pPr>
       <w:r>
-        <w:rPr>
-          <w:lang w:eastAsia="es-ES_tradnl"/>
-        </w:rPr>
-        <w:t xml:space="preserve"> Albergar las versiones de producción y que </w:t>
-      </w:r>
-      <w:r>
-        <w:rPr>
-          <w:lang w:eastAsia="es-ES_tradnl"/>
-        </w:rPr>
-        <w:t>se han entregado a los clientes y que han pasado a estar en producción.</w:t>
-      </w:r>
-      <w:r>
-        <w:rPr>
-          <w:lang w:eastAsia="es-ES_tradnl"/>
-        </w:rPr>
-        <w:t xml:space="preserve"> </w:t>
-      </w:r>
-    </w:p>
-    <w:p>
-      <w:pPr>
-        <w:ind w:left="1416"/>
-        <w:jc w:val="both"/>
         <w:rPr>
           <w:b/>
           <w:sz w:val="24"/>
           <w:szCs w:val="24"/>
           <w:lang w:eastAsia="es-ES_tradnl"/>
         </w:rPr>
-      </w:pPr>
-      <w:r>
-        <w:rPr>
-          <w:b/>
-          <w:sz w:val="24"/>
-          <w:szCs w:val="24"/>
-          <w:lang w:eastAsia="es-ES_tradnl"/>
-        </w:rPr>
         <w:t>Contenido:</w:t>
       </w:r>
     </w:p>
     <w:p>
       <w:pPr>
-        <w:pStyle w:val="ListParagraph"/>
+        <w:pStyle w:val="Prrafodelista"/>
         <w:numPr>
           <w:ilvl w:val="0"/>
           <w:numId w:val="27"/>
@@ -20518,12 +20612,12 @@
           <w:szCs w:val="24"/>
           <w:lang w:eastAsia="es-ES_tradnl"/>
         </w:rPr>
-        <w:t>Versión de producción de código en servidor</w:t>
+        <w:t>Manual de Organización y Funciones (MOF)</w:t>
       </w:r>
     </w:p>
     <w:p>
       <w:pPr>
-        <w:pStyle w:val="ListParagraph"/>
+        <w:pStyle w:val="Prrafodelista"/>
         <w:numPr>
           <w:ilvl w:val="0"/>
           <w:numId w:val="27"/>
@@ -20536,7 +20630,6 @@
           <w:lang w:eastAsia="es-ES_tradnl"/>
         </w:rPr>
       </w:pPr>
-      <w:proofErr w:type="spellStart"/>
       <w:r>
         <w:rPr>
           <w:b/>
@@ -20544,31 +20637,12 @@
           <w:szCs w:val="24"/>
           <w:lang w:eastAsia="es-ES_tradnl"/>
         </w:rPr>
-        <w:t>Apk</w:t>
-      </w:r>
-      <w:r>
-        <w:rPr>
-          <w:b/>
-          <w:sz w:val="24"/>
-          <w:szCs w:val="24"/>
-          <w:lang w:eastAsia="es-ES_tradnl"/>
-        </w:rPr>
-        <w:t>s</w:t>
-      </w:r>
-      <w:proofErr w:type="spellEnd"/>
-      <w:r>
-        <w:rPr>
-          <w:b/>
-          <w:sz w:val="24"/>
-          <w:szCs w:val="24"/>
-          <w:lang w:eastAsia="es-ES_tradnl"/>
-        </w:rPr>
-        <w:t xml:space="preserve"> publicadas en las tiendas de Google y Apple.</w:t>
+        <w:t>Plan de Gestión de la Configuración (PGC)</w:t>
       </w:r>
     </w:p>
     <w:p>
       <w:pPr>
-        <w:pStyle w:val="ListParagraph"/>
+        <w:pStyle w:val="Prrafodelista"/>
         <w:numPr>
           <w:ilvl w:val="0"/>
           <w:numId w:val="27"/>
@@ -20588,7 +20662,107 @@
           <w:szCs w:val="24"/>
           <w:lang w:eastAsia="es-ES_tradnl"/>
         </w:rPr>
-        <w:t>Documentación de las versiones actualizadas de los proyectos.</w:t>
+        <w:t>Políticas de Control de Cambios (PCC)</w:t>
+      </w:r>
+    </w:p>
+    <w:p>
+      <w:pPr>
+        <w:pStyle w:val="Prrafodelista"/>
+        <w:numPr>
+          <w:ilvl w:val="0"/>
+          <w:numId w:val="27"/>
+        </w:numPr>
+        <w:jc w:val="both"/>
+        <w:rPr>
+          <w:b/>
+          <w:sz w:val="24"/>
+          <w:szCs w:val="24"/>
+          <w:lang w:eastAsia="es-ES_tradnl"/>
+        </w:rPr>
+      </w:pPr>
+      <w:r>
+        <w:rPr>
+          <w:b/>
+          <w:sz w:val="24"/>
+          <w:szCs w:val="24"/>
+          <w:lang w:eastAsia="es-ES_tradnl"/>
+        </w:rPr>
+        <w:t>Políticas de Líneas Base (PLB)</w:t>
+      </w:r>
+    </w:p>
+    <w:p>
+      <w:pPr>
+        <w:pStyle w:val="Prrafodelista"/>
+        <w:numPr>
+          <w:ilvl w:val="0"/>
+          <w:numId w:val="27"/>
+        </w:numPr>
+        <w:jc w:val="both"/>
+        <w:rPr>
+          <w:b/>
+          <w:sz w:val="24"/>
+          <w:szCs w:val="24"/>
+          <w:lang w:eastAsia="es-ES_tradnl"/>
+        </w:rPr>
+      </w:pPr>
+      <w:r>
+        <w:rPr>
+          <w:b/>
+          <w:sz w:val="24"/>
+          <w:szCs w:val="24"/>
+          <w:lang w:eastAsia="es-ES_tradnl"/>
+        </w:rPr>
+        <w:t>Políticas de Repositorio (PR)</w:t>
+      </w:r>
+    </w:p>
+    <w:p>
+      <w:pPr>
+        <w:pStyle w:val="Prrafodelista"/>
+        <w:numPr>
+          <w:ilvl w:val="0"/>
+          <w:numId w:val="27"/>
+        </w:numPr>
+        <w:jc w:val="both"/>
+        <w:rPr>
+          <w:b/>
+          <w:sz w:val="24"/>
+          <w:szCs w:val="24"/>
+          <w:lang w:eastAsia="es-ES_tradnl"/>
+        </w:rPr>
+      </w:pPr>
+      <w:r>
+        <w:rPr>
+          <w:b/>
+          <w:sz w:val="24"/>
+          <w:szCs w:val="24"/>
+          <w:lang w:eastAsia="es-ES_tradnl"/>
+        </w:rPr>
+        <w:t>Ejemplo de Solicitud de Cambio (SC)</w:t>
+      </w:r>
+    </w:p>
+    <w:p>
+      <w:pPr>
+        <w:pStyle w:val="Prrafodelista"/>
+        <w:numPr>
+          <w:ilvl w:val="0"/>
+          <w:numId w:val="27"/>
+        </w:numPr>
+        <w:jc w:val="both"/>
+        <w:rPr>
+          <w:b/>
+          <w:sz w:val="24"/>
+          <w:szCs w:val="24"/>
+          <w:lang w:eastAsia="es-ES_tradnl"/>
+        </w:rPr>
+      </w:pPr>
+      <w:r>
+        <w:rPr>
+          <w:b/>
+          <w:sz w:val="24"/>
+          <w:szCs w:val="24"/>
+          <w:lang w:eastAsia="es-ES_tradnl"/>
+        </w:rPr>
+        <w:t>Sistema de Gestión de Seguridad de la Información (SGSI)</w:t>
       </w:r>
     </w:p>
     <w:p>
@@ -20614,7 +20788,7 @@
     </w:p>
     <w:tbl>
       <w:tblPr>
-        <w:tblStyle w:val="TableGrid"/>
+        <w:tblStyle w:val="Tablaconcuadrcula"/>
         <w:tblW w:w="0" w:type="auto"/>
         <w:jc w:val="center"/>
         <w:tblLook w:val="04A0" w:firstRow="1" w:lastRow="0" w:firstColumn="1" w:lastColumn="0" w:noHBand="0" w:noVBand="1"/>
@@ -20710,7 +20884,7 @@
           </w:tcPr>
           <w:p>
             <w:pPr>
-              <w:pStyle w:val="ListParagraph"/>
+              <w:pStyle w:val="Prrafodelista"/>
               <w:numPr>
                 <w:ilvl w:val="0"/>
                 <w:numId w:val="30"/>
@@ -20728,7 +20902,7 @@
           </w:p>
           <w:p>
             <w:pPr>
-              <w:pStyle w:val="ListParagraph"/>
+              <w:pStyle w:val="Prrafodelista"/>
               <w:numPr>
                 <w:ilvl w:val="0"/>
                 <w:numId w:val="30"/>
@@ -20746,7 +20920,7 @@
           </w:p>
           <w:p>
             <w:pPr>
-              <w:pStyle w:val="ListParagraph"/>
+              <w:pStyle w:val="Prrafodelista"/>
               <w:numPr>
                 <w:ilvl w:val="0"/>
                 <w:numId w:val="30"/>
@@ -20760,6 +20934,24 @@
                 <w:lang w:val="es-ES_tradnl"/>
               </w:rPr>
               <w:t>Ejecutar</w:t>
+            </w:r>
+          </w:p>
+          <w:p>
+            <w:pPr>
+              <w:pStyle w:val="Prrafodelista"/>
+              <w:numPr>
+                <w:ilvl w:val="0"/>
+                <w:numId w:val="30"/>
+              </w:numPr>
+              <w:rPr>
+                <w:lang w:val="es-ES_tradnl"/>
+              </w:rPr>
+            </w:pPr>
+            <w:r>
+              <w:rPr>
+                <w:lang w:val="es-ES_tradnl"/>
+              </w:rPr>
+              <w:t>Eliminar</w:t>
             </w:r>
           </w:p>
         </w:tc>
@@ -20796,7 +20988,7 @@
           </w:tcPr>
           <w:p>
             <w:pPr>
-              <w:pStyle w:val="ListParagraph"/>
+              <w:pStyle w:val="Prrafodelista"/>
               <w:numPr>
                 <w:ilvl w:val="0"/>
                 <w:numId w:val="30"/>
@@ -20814,7 +21006,7 @@
           </w:p>
           <w:p>
             <w:pPr>
-              <w:pStyle w:val="ListParagraph"/>
+              <w:pStyle w:val="Prrafodelista"/>
               <w:numPr>
                 <w:ilvl w:val="0"/>
                 <w:numId w:val="30"/>
@@ -20832,7 +21024,7 @@
           </w:p>
           <w:p>
             <w:pPr>
-              <w:pStyle w:val="ListParagraph"/>
+              <w:pStyle w:val="Prrafodelista"/>
               <w:numPr>
                 <w:ilvl w:val="0"/>
                 <w:numId w:val="30"/>
@@ -20845,25 +21037,7 @@
               <w:rPr>
                 <w:lang w:val="es-ES_tradnl"/>
               </w:rPr>
-              <w:t xml:space="preserve">Ejecutar </w:t>
-            </w:r>
-          </w:p>
-          <w:p>
-            <w:pPr>
-              <w:pStyle w:val="ListParagraph"/>
-              <w:numPr>
-                <w:ilvl w:val="0"/>
-                <w:numId w:val="30"/>
-              </w:numPr>
-              <w:rPr>
-                <w:lang w:val="es-ES_tradnl"/>
-              </w:rPr>
-            </w:pPr>
-            <w:r>
-              <w:rPr>
-                <w:lang w:val="es-ES_tradnl"/>
-              </w:rPr>
-              <w:t>Eliminar</w:t>
+              <w:t>Ejecutar</w:t>
             </w:r>
           </w:p>
         </w:tc>
@@ -20900,7 +21074,7 @@
           </w:tcPr>
           <w:p>
             <w:pPr>
-              <w:pStyle w:val="ListParagraph"/>
+              <w:pStyle w:val="Prrafodelista"/>
               <w:numPr>
                 <w:ilvl w:val="0"/>
                 <w:numId w:val="30"/>
@@ -20950,7 +21124,7 @@
           </w:tcPr>
           <w:p>
             <w:pPr>
-              <w:pStyle w:val="ListParagraph"/>
+              <w:pStyle w:val="Prrafodelista"/>
               <w:numPr>
                 <w:ilvl w:val="0"/>
                 <w:numId w:val="30"/>
@@ -20968,7 +21142,655 @@
           </w:p>
           <w:p>
             <w:pPr>
-              <w:pStyle w:val="ListParagraph"/>
+              <w:pStyle w:val="Prrafodelista"/>
+              <w:numPr>
+                <w:ilvl w:val="0"/>
+                <w:numId w:val="30"/>
+              </w:numPr>
+              <w:rPr>
+                <w:lang w:val="es-ES_tradnl"/>
+              </w:rPr>
+            </w:pPr>
+            <w:r>
+              <w:rPr>
+                <w:lang w:val="es-ES_tradnl"/>
+              </w:rPr>
+              <w:t>Escribir</w:t>
+            </w:r>
+          </w:p>
+        </w:tc>
+      </w:tr>
+    </w:tbl>
+    <w:p>
+      <w:pPr>
+        <w:jc w:val="both"/>
+        <w:outlineLvl w:val="2"/>
+        <w:rPr>
+          <w:b/>
+          <w:sz w:val="24"/>
+          <w:szCs w:val="24"/>
+          <w:lang w:eastAsia="es-ES_tradnl"/>
+        </w:rPr>
+      </w:pPr>
+    </w:p>
+    <w:p>
+      <w:pPr>
+        <w:rPr>
+          <w:b/>
+          <w:sz w:val="24"/>
+          <w:szCs w:val="24"/>
+          <w:lang w:eastAsia="es-ES_tradnl"/>
+        </w:rPr>
+      </w:pPr>
+      <w:r>
+        <w:rPr>
+          <w:b/>
+          <w:sz w:val="24"/>
+          <w:szCs w:val="24"/>
+          <w:lang w:eastAsia="es-ES_tradnl"/>
+        </w:rPr>
+        <w:br w:type="page"/>
+      </w:r>
+    </w:p>
+    <w:p>
+      <w:pPr>
+        <w:pStyle w:val="Prrafodelista"/>
+        <w:numPr>
+          <w:ilvl w:val="3"/>
+          <w:numId w:val="1"/>
+        </w:numPr>
+        <w:jc w:val="both"/>
+        <w:outlineLvl w:val="2"/>
+        <w:rPr>
+          <w:b/>
+          <w:sz w:val="24"/>
+          <w:szCs w:val="24"/>
+          <w:lang w:eastAsia="es-ES_tradnl"/>
+        </w:rPr>
+      </w:pPr>
+      <w:bookmarkStart w:id="30" w:name="_GoBack"/>
+      <w:bookmarkEnd w:id="30"/>
+      <w:r>
+        <w:rPr>
+          <w:b/>
+          <w:sz w:val="24"/>
+          <w:szCs w:val="24"/>
+          <w:lang w:eastAsia="es-ES_tradnl"/>
+        </w:rPr>
+        <w:lastRenderedPageBreak/>
+        <w:t>Librería de Cliente</w:t>
+      </w:r>
+      <w:bookmarkEnd w:id="29"/>
+    </w:p>
+    <w:p>
+      <w:pPr>
+        <w:ind w:left="1416"/>
+        <w:jc w:val="both"/>
+        <w:rPr>
+          <w:lang w:eastAsia="es-ES_tradnl"/>
+        </w:rPr>
+      </w:pPr>
+      <w:r>
+        <w:rPr>
+          <w:b/>
+          <w:sz w:val="24"/>
+          <w:szCs w:val="24"/>
+          <w:lang w:eastAsia="es-ES_tradnl"/>
+        </w:rPr>
+        <w:t>Responsable</w:t>
+      </w:r>
+      <w:r>
+        <w:rPr>
+          <w:b/>
+          <w:sz w:val="24"/>
+          <w:szCs w:val="24"/>
+          <w:lang w:eastAsia="es-ES_tradnl"/>
+        </w:rPr>
+        <w:t>:</w:t>
+      </w:r>
+      <w:r>
+        <w:rPr>
+          <w:lang w:eastAsia="es-ES_tradnl"/>
+        </w:rPr>
+        <w:t xml:space="preserve"> </w:t>
+      </w:r>
+      <w:r>
+        <w:rPr>
+          <w:lang w:eastAsia="es-ES_tradnl"/>
+        </w:rPr>
+        <w:t>Gestor de Proyecto</w:t>
+      </w:r>
+    </w:p>
+    <w:p>
+      <w:pPr>
+        <w:ind w:left="1416"/>
+        <w:jc w:val="both"/>
+        <w:rPr>
+          <w:lang w:eastAsia="es-ES_tradnl"/>
+        </w:rPr>
+      </w:pPr>
+      <w:r>
+        <w:rPr>
+          <w:b/>
+          <w:sz w:val="24"/>
+          <w:szCs w:val="24"/>
+          <w:lang w:eastAsia="es-ES_tradnl"/>
+        </w:rPr>
+        <w:t>Actividades:</w:t>
+      </w:r>
+      <w:r>
+        <w:rPr>
+          <w:lang w:eastAsia="es-ES_tradnl"/>
+        </w:rPr>
+        <w:t xml:space="preserve"> Albergar las versiones de producción y que </w:t>
+      </w:r>
+      <w:r>
+        <w:rPr>
+          <w:lang w:eastAsia="es-ES_tradnl"/>
+        </w:rPr>
+        <w:t>se han entregado a los clientes y que han pasado a estar en producción.</w:t>
+      </w:r>
+      <w:r>
+        <w:rPr>
+          <w:lang w:eastAsia="es-ES_tradnl"/>
+        </w:rPr>
+        <w:t xml:space="preserve"> </w:t>
+      </w:r>
+    </w:p>
+    <w:p>
+      <w:pPr>
+        <w:ind w:left="1416"/>
+        <w:jc w:val="both"/>
+        <w:rPr>
+          <w:b/>
+          <w:sz w:val="24"/>
+          <w:szCs w:val="24"/>
+          <w:lang w:eastAsia="es-ES_tradnl"/>
+        </w:rPr>
+      </w:pPr>
+      <w:r>
+        <w:rPr>
+          <w:b/>
+          <w:sz w:val="24"/>
+          <w:szCs w:val="24"/>
+          <w:lang w:eastAsia="es-ES_tradnl"/>
+        </w:rPr>
+        <w:t>Contenido:</w:t>
+      </w:r>
+    </w:p>
+    <w:p>
+      <w:pPr>
+        <w:pStyle w:val="Prrafodelista"/>
+        <w:numPr>
+          <w:ilvl w:val="0"/>
+          <w:numId w:val="27"/>
+        </w:numPr>
+        <w:jc w:val="both"/>
+        <w:rPr>
+          <w:b/>
+          <w:sz w:val="24"/>
+          <w:szCs w:val="24"/>
+          <w:lang w:eastAsia="es-ES_tradnl"/>
+        </w:rPr>
+      </w:pPr>
+      <w:r>
+        <w:rPr>
+          <w:b/>
+          <w:sz w:val="24"/>
+          <w:szCs w:val="24"/>
+          <w:lang w:eastAsia="es-ES_tradnl"/>
+        </w:rPr>
+        <w:t>Versión de producción de código en servidor</w:t>
+      </w:r>
+    </w:p>
+    <w:p>
+      <w:pPr>
+        <w:pStyle w:val="Prrafodelista"/>
+        <w:numPr>
+          <w:ilvl w:val="0"/>
+          <w:numId w:val="27"/>
+        </w:numPr>
+        <w:jc w:val="both"/>
+        <w:rPr>
+          <w:b/>
+          <w:sz w:val="24"/>
+          <w:szCs w:val="24"/>
+          <w:lang w:eastAsia="es-ES_tradnl"/>
+        </w:rPr>
+      </w:pPr>
+      <w:proofErr w:type="spellStart"/>
+      <w:r>
+        <w:rPr>
+          <w:b/>
+          <w:sz w:val="24"/>
+          <w:szCs w:val="24"/>
+          <w:lang w:eastAsia="es-ES_tradnl"/>
+        </w:rPr>
+        <w:t>Apk</w:t>
+      </w:r>
+      <w:r>
+        <w:rPr>
+          <w:b/>
+          <w:sz w:val="24"/>
+          <w:szCs w:val="24"/>
+          <w:lang w:eastAsia="es-ES_tradnl"/>
+        </w:rPr>
+        <w:t>s</w:t>
+      </w:r>
+      <w:proofErr w:type="spellEnd"/>
+      <w:r>
+        <w:rPr>
+          <w:b/>
+          <w:sz w:val="24"/>
+          <w:szCs w:val="24"/>
+          <w:lang w:eastAsia="es-ES_tradnl"/>
+        </w:rPr>
+        <w:t xml:space="preserve"> publicadas en las tiendas de Google y Apple.</w:t>
+      </w:r>
+    </w:p>
+    <w:p>
+      <w:pPr>
+        <w:pStyle w:val="Prrafodelista"/>
+        <w:numPr>
+          <w:ilvl w:val="0"/>
+          <w:numId w:val="27"/>
+        </w:numPr>
+        <w:jc w:val="both"/>
+        <w:rPr>
+          <w:b/>
+          <w:sz w:val="24"/>
+          <w:szCs w:val="24"/>
+          <w:lang w:eastAsia="es-ES_tradnl"/>
+        </w:rPr>
+      </w:pPr>
+      <w:r>
+        <w:rPr>
+          <w:b/>
+          <w:sz w:val="24"/>
+          <w:szCs w:val="24"/>
+          <w:lang w:eastAsia="es-ES_tradnl"/>
+        </w:rPr>
+        <w:t>Documentación de las versiones actualizadas de los proyectos.</w:t>
+      </w:r>
+    </w:p>
+    <w:p>
+      <w:pPr>
+        <w:ind w:left="708" w:firstLine="708"/>
+        <w:jc w:val="both"/>
+        <w:rPr>
+          <w:b/>
+          <w:sz w:val="24"/>
+          <w:szCs w:val="24"/>
+          <w:lang w:eastAsia="es-ES_tradnl"/>
+        </w:rPr>
+      </w:pPr>
+      <w:r>
+        <w:rPr>
+          <w:b/>
+          <w:sz w:val="24"/>
+          <w:szCs w:val="24"/>
+          <w:lang w:eastAsia="es-ES_tradnl"/>
+        </w:rPr>
+        <w:t>Accesos:</w:t>
+      </w:r>
+    </w:p>
+    <w:tbl>
+      <w:tblPr>
+        <w:tblStyle w:val="Tablaconcuadrcula"/>
+        <w:tblW w:w="0" w:type="auto"/>
+        <w:jc w:val="center"/>
+        <w:tblLook w:val="04A0" w:firstRow="1" w:lastRow="0" w:firstColumn="1" w:lastColumn="0" w:noHBand="0" w:noVBand="1"/>
+      </w:tblPr>
+      <w:tblGrid>
+        <w:gridCol w:w="4414"/>
+        <w:gridCol w:w="4414"/>
+      </w:tblGrid>
+      <w:tr>
+        <w:trPr>
+          <w:jc w:val="center"/>
+        </w:trPr>
+        <w:tc>
+          <w:tcPr>
+            <w:tcW w:w="4414" w:type="dxa"/>
+            <w:shd w:val="clear" w:color="auto" w:fill="DBE5F1" w:themeFill="accent1" w:themeFillTint="33"/>
+          </w:tcPr>
+          <w:p>
+            <w:pPr>
+              <w:rPr>
+                <w:b/>
+                <w:lang w:val="es-ES_tradnl"/>
+              </w:rPr>
+            </w:pPr>
+            <w:r>
+              <w:rPr>
+                <w:b/>
+                <w:lang w:val="es-ES_tradnl"/>
+              </w:rPr>
+              <w:t>Rol</w:t>
+            </w:r>
+          </w:p>
+        </w:tc>
+        <w:tc>
+          <w:tcPr>
+            <w:tcW w:w="4414" w:type="dxa"/>
+            <w:shd w:val="clear" w:color="auto" w:fill="DBE5F1" w:themeFill="accent1" w:themeFillTint="33"/>
+          </w:tcPr>
+          <w:p>
+            <w:pPr>
+              <w:rPr>
+                <w:b/>
+                <w:lang w:val="es-ES_tradnl"/>
+              </w:rPr>
+            </w:pPr>
+            <w:r>
+              <w:rPr>
+                <w:b/>
+                <w:lang w:val="es-ES_tradnl"/>
+              </w:rPr>
+              <w:t>Tipo de acceso</w:t>
+            </w:r>
+          </w:p>
+        </w:tc>
+      </w:tr>
+      <w:tr>
+        <w:trPr>
+          <w:jc w:val="center"/>
+        </w:trPr>
+        <w:tc>
+          <w:tcPr>
+            <w:tcW w:w="4414" w:type="dxa"/>
+          </w:tcPr>
+          <w:p>
+            <w:pPr>
+              <w:rPr>
+                <w:sz w:val="24"/>
+                <w:szCs w:val="24"/>
+                <w:lang w:val="es-ES_tradnl"/>
+              </w:rPr>
+            </w:pPr>
+            <w:r>
+              <w:rPr>
+                <w:sz w:val="24"/>
+                <w:szCs w:val="24"/>
+                <w:lang w:val="es-ES_tradnl"/>
+              </w:rPr>
+              <w:t>Gestor</w:t>
+            </w:r>
+            <w:r>
+              <w:rPr>
+                <w:sz w:val="24"/>
+                <w:szCs w:val="24"/>
+                <w:lang w:val="es-ES_tradnl"/>
+              </w:rPr>
+              <w:t xml:space="preserve"> de Configuración</w:t>
+            </w:r>
+          </w:p>
+        </w:tc>
+        <w:tc>
+          <w:tcPr>
+            <w:tcW w:w="4414" w:type="dxa"/>
+          </w:tcPr>
+          <w:p>
+            <w:pPr>
+              <w:pStyle w:val="Prrafodelista"/>
+              <w:numPr>
+                <w:ilvl w:val="0"/>
+                <w:numId w:val="30"/>
+              </w:numPr>
+              <w:rPr>
+                <w:lang w:val="es-ES_tradnl"/>
+              </w:rPr>
+            </w:pPr>
+            <w:r>
+              <w:rPr>
+                <w:lang w:val="es-ES_tradnl"/>
+              </w:rPr>
+              <w:t>Leer</w:t>
+            </w:r>
+          </w:p>
+          <w:p>
+            <w:pPr>
+              <w:pStyle w:val="Prrafodelista"/>
+              <w:numPr>
+                <w:ilvl w:val="0"/>
+                <w:numId w:val="30"/>
+              </w:numPr>
+              <w:rPr>
+                <w:lang w:val="es-ES_tradnl"/>
+              </w:rPr>
+            </w:pPr>
+            <w:r>
+              <w:rPr>
+                <w:lang w:val="es-ES_tradnl"/>
+              </w:rPr>
+              <w:t>Escribir</w:t>
+            </w:r>
+          </w:p>
+          <w:p>
+            <w:pPr>
+              <w:pStyle w:val="Prrafodelista"/>
+              <w:numPr>
+                <w:ilvl w:val="0"/>
+                <w:numId w:val="30"/>
+              </w:numPr>
+              <w:rPr>
+                <w:lang w:val="es-ES_tradnl"/>
+              </w:rPr>
+            </w:pPr>
+            <w:r>
+              <w:rPr>
+                <w:lang w:val="es-ES_tradnl"/>
+              </w:rPr>
+              <w:t>Ejecutar</w:t>
+            </w:r>
+          </w:p>
+        </w:tc>
+      </w:tr>
+      <w:tr>
+        <w:trPr>
+          <w:jc w:val="center"/>
+        </w:trPr>
+        <w:tc>
+          <w:tcPr>
+            <w:tcW w:w="4414" w:type="dxa"/>
+          </w:tcPr>
+          <w:p>
+            <w:pPr>
+              <w:rPr>
+                <w:sz w:val="24"/>
+                <w:szCs w:val="24"/>
+                <w:lang w:val="es-ES_tradnl"/>
+              </w:rPr>
+            </w:pPr>
+            <w:r>
+              <w:rPr>
+                <w:sz w:val="24"/>
+                <w:szCs w:val="24"/>
+                <w:lang w:val="es-ES_tradnl"/>
+              </w:rPr>
+              <w:t>Gerente de proyecto</w:t>
+            </w:r>
+          </w:p>
+        </w:tc>
+        <w:tc>
+          <w:tcPr>
+            <w:tcW w:w="4414" w:type="dxa"/>
+          </w:tcPr>
+          <w:p>
+            <w:pPr>
+              <w:pStyle w:val="Prrafodelista"/>
+              <w:numPr>
+                <w:ilvl w:val="0"/>
+                <w:numId w:val="30"/>
+              </w:numPr>
+              <w:rPr>
+                <w:lang w:val="es-ES_tradnl"/>
+              </w:rPr>
+            </w:pPr>
+            <w:r>
+              <w:rPr>
+                <w:lang w:val="es-ES_tradnl"/>
+              </w:rPr>
+              <w:t>Leer</w:t>
+            </w:r>
+          </w:p>
+          <w:p>
+            <w:pPr>
+              <w:pStyle w:val="Prrafodelista"/>
+              <w:numPr>
+                <w:ilvl w:val="0"/>
+                <w:numId w:val="30"/>
+              </w:numPr>
+              <w:rPr>
+                <w:lang w:val="es-ES_tradnl"/>
+              </w:rPr>
+            </w:pPr>
+            <w:r>
+              <w:rPr>
+                <w:lang w:val="es-ES_tradnl"/>
+              </w:rPr>
+              <w:t>Escribir</w:t>
+            </w:r>
+          </w:p>
+          <w:p>
+            <w:pPr>
+              <w:pStyle w:val="Prrafodelista"/>
+              <w:numPr>
+                <w:ilvl w:val="0"/>
+                <w:numId w:val="30"/>
+              </w:numPr>
+              <w:rPr>
+                <w:lang w:val="es-ES_tradnl"/>
+              </w:rPr>
+            </w:pPr>
+            <w:r>
+              <w:rPr>
+                <w:lang w:val="es-ES_tradnl"/>
+              </w:rPr>
+              <w:t xml:space="preserve">Ejecutar </w:t>
+            </w:r>
+          </w:p>
+          <w:p>
+            <w:pPr>
+              <w:pStyle w:val="Prrafodelista"/>
+              <w:numPr>
+                <w:ilvl w:val="0"/>
+                <w:numId w:val="30"/>
+              </w:numPr>
+              <w:rPr>
+                <w:lang w:val="es-ES_tradnl"/>
+              </w:rPr>
+            </w:pPr>
+            <w:r>
+              <w:rPr>
+                <w:lang w:val="es-ES_tradnl"/>
+              </w:rPr>
+              <w:t>Eliminar</w:t>
+            </w:r>
+          </w:p>
+        </w:tc>
+      </w:tr>
+      <w:tr>
+        <w:trPr>
+          <w:jc w:val="center"/>
+        </w:trPr>
+        <w:tc>
+          <w:tcPr>
+            <w:tcW w:w="4414" w:type="dxa"/>
+          </w:tcPr>
+          <w:p>
+            <w:pPr>
+              <w:rPr>
+                <w:sz w:val="24"/>
+                <w:szCs w:val="24"/>
+                <w:lang w:val="es-ES_tradnl"/>
+              </w:rPr>
+            </w:pPr>
+            <w:r>
+              <w:rPr>
+                <w:sz w:val="24"/>
+                <w:szCs w:val="24"/>
+                <w:lang w:val="es-ES_tradnl"/>
+              </w:rPr>
+              <w:t>Equipo de desarrollo</w:t>
+            </w:r>
+          </w:p>
+        </w:tc>
+        <w:tc>
+          <w:tcPr>
+            <w:tcW w:w="4414" w:type="dxa"/>
+          </w:tcPr>
+          <w:p>
+            <w:pPr>
+              <w:pStyle w:val="Prrafodelista"/>
+              <w:numPr>
+                <w:ilvl w:val="0"/>
+                <w:numId w:val="30"/>
+              </w:numPr>
+              <w:rPr>
+                <w:lang w:val="es-ES_tradnl"/>
+              </w:rPr>
+            </w:pPr>
+            <w:r>
+              <w:rPr>
+                <w:lang w:val="es-ES_tradnl"/>
+              </w:rPr>
+              <w:t>Leer</w:t>
+            </w:r>
+          </w:p>
+        </w:tc>
+      </w:tr>
+      <w:tr>
+        <w:trPr>
+          <w:jc w:val="center"/>
+        </w:trPr>
+        <w:tc>
+          <w:tcPr>
+            <w:tcW w:w="4414" w:type="dxa"/>
+          </w:tcPr>
+          <w:p>
+            <w:pPr>
+              <w:rPr>
+                <w:sz w:val="24"/>
+                <w:szCs w:val="24"/>
+                <w:lang w:val="es-ES_tradnl"/>
+              </w:rPr>
+            </w:pPr>
+            <w:r>
+              <w:rPr>
+                <w:sz w:val="24"/>
+                <w:szCs w:val="24"/>
+                <w:lang w:val="es-ES_tradnl"/>
+              </w:rPr>
+              <w:t>Bibliotecario</w:t>
+            </w:r>
+          </w:p>
+        </w:tc>
+        <w:tc>
+          <w:tcPr>
+            <w:tcW w:w="4414" w:type="dxa"/>
+          </w:tcPr>
+          <w:p>
+            <w:pPr>
+              <w:pStyle w:val="Prrafodelista"/>
+              <w:numPr>
+                <w:ilvl w:val="0"/>
+                <w:numId w:val="30"/>
+              </w:numPr>
+              <w:rPr>
+                <w:lang w:val="es-ES_tradnl"/>
+              </w:rPr>
+            </w:pPr>
+            <w:r>
+              <w:rPr>
+                <w:lang w:val="es-ES_tradnl"/>
+              </w:rPr>
+              <w:t>Leer</w:t>
+            </w:r>
+          </w:p>
+          <w:p>
+            <w:pPr>
+              <w:pStyle w:val="Prrafodelista"/>
               <w:numPr>
                 <w:ilvl w:val="0"/>
                 <w:numId w:val="30"/>
@@ -21018,7 +21840,7 @@
 </file>
 
 <file path=word/endnotes.xml><?xml version="1.0" encoding="utf-8"?>
-<w:endnotes xmlns:wpc="http://schemas.microsoft.com/office/word/2010/wordprocessingCanvas" xmlns:cx="http://schemas.microsoft.com/office/drawing/2014/chartex" xmlns:cx1="http://schemas.microsoft.com/office/drawing/2015/9/8/chartex" xmlns:cx2="http://schemas.microsoft.com/office/drawing/2015/10/21/chartex" xmlns:cx3="http://schemas.microsoft.com/office/drawing/2016/5/9/chartex" xmlns:cx4="http://schemas.microsoft.com/office/drawing/2016/5/10/chartex" xmlns:cx5="http://schemas.microsoft.com/office/drawing/2016/5/11/chartex" xmlns:cx6="http://schemas.microsoft.com/office/drawing/2016/5/12/chartex" xmlns:cx7="http://schemas.microsoft.com/office/drawing/2016/5/13/chartex" xmlns:cx8="http://schemas.microsoft.com/office/drawing/2016/5/14/chartex" xmlns:mc="http://schemas.openxmlformats.org/markup-compatibility/2006" xmlns:aink="http://schemas.microsoft.com/office/drawing/2016/ink" xmlns:am3d="http://schemas.microsoft.com/office/drawing/2017/model3d" xmlns:o="urn:schemas-microsoft-com:office:office" xmlns:r="http://schemas.openxmlformats.org/officeDocument/2006/relationships" xmlns:m="http://schemas.openxmlformats.org/officeDocument/2006/math" xmlns:v="urn:schemas-microsoft-com:vml" xmlns:wp14="http://schemas.microsoft.com/office/word/2010/wordprocessingDrawing" xmlns:wp="http://schemas.openxmlformats.org/drawingml/2006/wordprocessingDrawing" xmlns:w10="urn:schemas-microsoft-com:office:word" xmlns:w="http://schemas.openxmlformats.org/wordprocessingml/2006/main" xmlns:w14="http://schemas.microsoft.com/office/word/2010/wordml" xmlns:w15="http://schemas.microsoft.com/office/word/2012/wordml" xmlns:w16cid="http://schemas.microsoft.com/office/word/2016/wordml/cid" xmlns:w16se="http://schemas.microsoft.com/office/word/2015/wordml/symex" xmlns:wpg="http://schemas.microsoft.com/office/word/2010/wordprocessingGroup" xmlns:wpi="http://schemas.microsoft.com/office/word/2010/wordprocessingInk" xmlns:wne="http://schemas.microsoft.com/office/word/2006/wordml" xmlns:wps="http://schemas.microsoft.com/office/word/2010/wordprocessingShape" mc:Ignorable="w14 w15 w16se w16cid wp14">
+<w:endnotes xmlns:wpc="http://schemas.microsoft.com/office/word/2010/wordprocessingCanvas" xmlns:mo="http://schemas.microsoft.com/office/mac/office/2008/main" xmlns:mc="http://schemas.openxmlformats.org/markup-compatibility/2006" xmlns:mv="urn:schemas-microsoft-com:mac:vml" xmlns:o="urn:schemas-microsoft-com:office:office" xmlns:r="http://schemas.openxmlformats.org/officeDocument/2006/relationships" xmlns:m="http://schemas.openxmlformats.org/officeDocument/2006/math" xmlns:v="urn:schemas-microsoft-com:vml" xmlns:wp14="http://schemas.microsoft.com/office/word/2010/wordprocessingDrawing" xmlns:wp="http://schemas.openxmlformats.org/drawingml/2006/wordprocessingDrawing" xmlns:w10="urn:schemas-microsoft-com:office:word" xmlns:w="http://schemas.openxmlformats.org/wordprocessingml/2006/main" xmlns:w14="http://schemas.microsoft.com/office/word/2010/wordml" xmlns:w15="http://schemas.microsoft.com/office/word/2012/wordml" xmlns:wpg="http://schemas.microsoft.com/office/word/2010/wordprocessingGroup" xmlns:wpi="http://schemas.microsoft.com/office/word/2010/wordprocessingInk" xmlns:wne="http://schemas.microsoft.com/office/word/2006/wordml" xmlns:wps="http://schemas.microsoft.com/office/word/2010/wordprocessingShape" mc:Ignorable="w14 w15 wp14">
   <w:endnote w:type="separator" w:id="-1">
     <w:p>
       <w:pPr>
@@ -21043,7 +21865,7 @@
 </file>
 
 <file path=word/footer1.xml><?xml version="1.0" encoding="utf-8"?>
-<w:ftr xmlns:wpc="http://schemas.microsoft.com/office/word/2010/wordprocessingCanvas" xmlns:cx="http://schemas.microsoft.com/office/drawing/2014/chartex" xmlns:cx1="http://schemas.microsoft.com/office/drawing/2015/9/8/chartex" xmlns:cx2="http://schemas.microsoft.com/office/drawing/2015/10/21/chartex" xmlns:cx3="http://schemas.microsoft.com/office/drawing/2016/5/9/chartex" xmlns:cx4="http://schemas.microsoft.com/office/drawing/2016/5/10/chartex" xmlns:cx5="http://schemas.microsoft.com/office/drawing/2016/5/11/chartex" xmlns:cx6="http://schemas.microsoft.com/office/drawing/2016/5/12/chartex" xmlns:cx7="http://schemas.microsoft.com/office/drawing/2016/5/13/chartex" xmlns:cx8="http://schemas.microsoft.com/office/drawing/2016/5/14/chartex" xmlns:mc="http://schemas.openxmlformats.org/markup-compatibility/2006" xmlns:aink="http://schemas.microsoft.com/office/drawing/2016/ink" xmlns:am3d="http://schemas.microsoft.com/office/drawing/2017/model3d" xmlns:o="urn:schemas-microsoft-com:office:office" xmlns:r="http://schemas.openxmlformats.org/officeDocument/2006/relationships" xmlns:m="http://schemas.openxmlformats.org/officeDocument/2006/math" xmlns:v="urn:schemas-microsoft-com:vml" xmlns:wp14="http://schemas.microsoft.com/office/word/2010/wordprocessingDrawing" xmlns:wp="http://schemas.openxmlformats.org/drawingml/2006/wordprocessingDrawing" xmlns:w10="urn:schemas-microsoft-com:office:word" xmlns:w="http://schemas.openxmlformats.org/wordprocessingml/2006/main" xmlns:w14="http://schemas.microsoft.com/office/word/2010/wordml" xmlns:w15="http://schemas.microsoft.com/office/word/2012/wordml" xmlns:w16cid="http://schemas.microsoft.com/office/word/2016/wordml/cid" xmlns:w16se="http://schemas.microsoft.com/office/word/2015/wordml/symex" xmlns:wpg="http://schemas.microsoft.com/office/word/2010/wordprocessingGroup" xmlns:wpi="http://schemas.microsoft.com/office/word/2010/wordprocessingInk" xmlns:wne="http://schemas.microsoft.com/office/word/2006/wordml" xmlns:wps="http://schemas.microsoft.com/office/word/2010/wordprocessingShape" mc:Ignorable="w14 w15 w16se w16cid wp14">
+<w:ftr xmlns:wpc="http://schemas.microsoft.com/office/word/2010/wordprocessingCanvas" xmlns:mo="http://schemas.microsoft.com/office/mac/office/2008/main" xmlns:mc="http://schemas.openxmlformats.org/markup-compatibility/2006" xmlns:mv="urn:schemas-microsoft-com:mac:vml" xmlns:o="urn:schemas-microsoft-com:office:office" xmlns:r="http://schemas.openxmlformats.org/officeDocument/2006/relationships" xmlns:m="http://schemas.openxmlformats.org/officeDocument/2006/math" xmlns:v="urn:schemas-microsoft-com:vml" xmlns:wp14="http://schemas.microsoft.com/office/word/2010/wordprocessingDrawing" xmlns:wp="http://schemas.openxmlformats.org/drawingml/2006/wordprocessingDrawing" xmlns:w10="urn:schemas-microsoft-com:office:word" xmlns:w="http://schemas.openxmlformats.org/wordprocessingml/2006/main" xmlns:w14="http://schemas.microsoft.com/office/word/2010/wordml" xmlns:w15="http://schemas.microsoft.com/office/word/2012/wordml" xmlns:wpg="http://schemas.microsoft.com/office/word/2010/wordprocessingGroup" xmlns:wpi="http://schemas.microsoft.com/office/word/2010/wordprocessingInk" xmlns:wne="http://schemas.microsoft.com/office/word/2006/wordml" xmlns:wps="http://schemas.microsoft.com/office/word/2010/wordprocessingShape" mc:Ignorable="w14 w15 wp14">
   <w:tbl>
     <w:tblPr>
       <w:tblW w:w="5000" w:type="pct"/>
@@ -21064,7 +21886,7 @@
         </w:tcPr>
         <w:p>
           <w:pPr>
-            <w:pStyle w:val="Footer"/>
+            <w:pStyle w:val="Piedepgina"/>
             <w:jc w:val="right"/>
             <w:rPr>
               <w:b/>
@@ -21128,7 +21950,7 @@
               </w14:shadow>
               <w14:numForm w14:val="oldStyle"/>
             </w:rPr>
-            <w:t>13</w:t>
+            <w:t>20</w:t>
           </w:r>
           <w:r>
             <w:rPr>
@@ -21153,7 +21975,7 @@
         </w:tcPr>
         <w:p>
           <w:pPr>
-            <w:pStyle w:val="Footer"/>
+            <w:pStyle w:val="Piedepgina"/>
           </w:pPr>
         </w:p>
       </w:tc>
@@ -21161,19 +21983,19 @@
   </w:tbl>
   <w:p>
     <w:pPr>
-      <w:pStyle w:val="Footer"/>
+      <w:pStyle w:val="Piedepgina"/>
     </w:pPr>
   </w:p>
   <w:p>
     <w:pPr>
-      <w:pStyle w:val="Footer"/>
+      <w:pStyle w:val="Piedepgina"/>
     </w:pPr>
   </w:p>
 </w:ftr>
 </file>
 
 <file path=word/footnotes.xml><?xml version="1.0" encoding="utf-8"?>
-<w:footnotes xmlns:wpc="http://schemas.microsoft.com/office/word/2010/wordprocessingCanvas" xmlns:cx="http://schemas.microsoft.com/office/drawing/2014/chartex" xmlns:cx1="http://schemas.microsoft.com/office/drawing/2015/9/8/chartex" xmlns:cx2="http://schemas.microsoft.com/office/drawing/2015/10/21/chartex" xmlns:cx3="http://schemas.microsoft.com/office/drawing/2016/5/9/chartex" xmlns:cx4="http://schemas.microsoft.com/office/drawing/2016/5/10/chartex" xmlns:cx5="http://schemas.microsoft.com/office/drawing/2016/5/11/chartex" xmlns:cx6="http://schemas.microsoft.com/office/drawing/2016/5/12/chartex" xmlns:cx7="http://schemas.microsoft.com/office/drawing/2016/5/13/chartex" xmlns:cx8="http://schemas.microsoft.com/office/drawing/2016/5/14/chartex" xmlns:mc="http://schemas.openxmlformats.org/markup-compatibility/2006" xmlns:aink="http://schemas.microsoft.com/office/drawing/2016/ink" xmlns:am3d="http://schemas.microsoft.com/office/drawing/2017/model3d" xmlns:o="urn:schemas-microsoft-com:office:office" xmlns:r="http://schemas.openxmlformats.org/officeDocument/2006/relationships" xmlns:m="http://schemas.openxmlformats.org/officeDocument/2006/math" xmlns:v="urn:schemas-microsoft-com:vml" xmlns:wp14="http://schemas.microsoft.com/office/word/2010/wordprocessingDrawing" xmlns:wp="http://schemas.openxmlformats.org/drawingml/2006/wordprocessingDrawing" xmlns:w10="urn:schemas-microsoft-com:office:word" xmlns:w="http://schemas.openxmlformats.org/wordprocessingml/2006/main" xmlns:w14="http://schemas.microsoft.com/office/word/2010/wordml" xmlns:w15="http://schemas.microsoft.com/office/word/2012/wordml" xmlns:w16cid="http://schemas.microsoft.com/office/word/2016/wordml/cid" xmlns:w16se="http://schemas.microsoft.com/office/word/2015/wordml/symex" xmlns:wpg="http://schemas.microsoft.com/office/word/2010/wordprocessingGroup" xmlns:wpi="http://schemas.microsoft.com/office/word/2010/wordprocessingInk" xmlns:wne="http://schemas.microsoft.com/office/word/2006/wordml" xmlns:wps="http://schemas.microsoft.com/office/word/2010/wordprocessingShape" mc:Ignorable="w14 w15 w16se w16cid wp14">
+<w:footnotes xmlns:wpc="http://schemas.microsoft.com/office/word/2010/wordprocessingCanvas" xmlns:mo="http://schemas.microsoft.com/office/mac/office/2008/main" xmlns:mc="http://schemas.openxmlformats.org/markup-compatibility/2006" xmlns:mv="urn:schemas-microsoft-com:mac:vml" xmlns:o="urn:schemas-microsoft-com:office:office" xmlns:r="http://schemas.openxmlformats.org/officeDocument/2006/relationships" xmlns:m="http://schemas.openxmlformats.org/officeDocument/2006/math" xmlns:v="urn:schemas-microsoft-com:vml" xmlns:wp14="http://schemas.microsoft.com/office/word/2010/wordprocessingDrawing" xmlns:wp="http://schemas.openxmlformats.org/drawingml/2006/wordprocessingDrawing" xmlns:w10="urn:schemas-microsoft-com:office:word" xmlns:w="http://schemas.openxmlformats.org/wordprocessingml/2006/main" xmlns:w14="http://schemas.microsoft.com/office/word/2010/wordml" xmlns:w15="http://schemas.microsoft.com/office/word/2012/wordml" xmlns:wpg="http://schemas.microsoft.com/office/word/2010/wordprocessingGroup" xmlns:wpi="http://schemas.microsoft.com/office/word/2010/wordprocessingInk" xmlns:wne="http://schemas.microsoft.com/office/word/2006/wordml" xmlns:wps="http://schemas.microsoft.com/office/word/2010/wordprocessingShape" mc:Ignorable="w14 w15 wp14">
   <w:footnote w:type="separator" w:id="-1">
     <w:p>
       <w:pPr>
@@ -21198,7 +22020,7 @@
 </file>
 
 <file path=word/header1.xml><?xml version="1.0" encoding="utf-8"?>
-<w:hdr xmlns:wpc="http://schemas.microsoft.com/office/word/2010/wordprocessingCanvas" xmlns:cx="http://schemas.microsoft.com/office/drawing/2014/chartex" xmlns:cx1="http://schemas.microsoft.com/office/drawing/2015/9/8/chartex" xmlns:cx2="http://schemas.microsoft.com/office/drawing/2015/10/21/chartex" xmlns:cx3="http://schemas.microsoft.com/office/drawing/2016/5/9/chartex" xmlns:cx4="http://schemas.microsoft.com/office/drawing/2016/5/10/chartex" xmlns:cx5="http://schemas.microsoft.com/office/drawing/2016/5/11/chartex" xmlns:cx6="http://schemas.microsoft.com/office/drawing/2016/5/12/chartex" xmlns:cx7="http://schemas.microsoft.com/office/drawing/2016/5/13/chartex" xmlns:cx8="http://schemas.microsoft.com/office/drawing/2016/5/14/chartex" xmlns:mc="http://schemas.openxmlformats.org/markup-compatibility/2006" xmlns:aink="http://schemas.microsoft.com/office/drawing/2016/ink" xmlns:am3d="http://schemas.microsoft.com/office/drawing/2017/model3d" xmlns:o="urn:schemas-microsoft-com:office:office" xmlns:r="http://schemas.openxmlformats.org/officeDocument/2006/relationships" xmlns:m="http://schemas.openxmlformats.org/officeDocument/2006/math" xmlns:v="urn:schemas-microsoft-com:vml" xmlns:wp14="http://schemas.microsoft.com/office/word/2010/wordprocessingDrawing" xmlns:wp="http://schemas.openxmlformats.org/drawingml/2006/wordprocessingDrawing" xmlns:w10="urn:schemas-microsoft-com:office:word" xmlns:w="http://schemas.openxmlformats.org/wordprocessingml/2006/main" xmlns:w14="http://schemas.microsoft.com/office/word/2010/wordml" xmlns:w15="http://schemas.microsoft.com/office/word/2012/wordml" xmlns:w16cid="http://schemas.microsoft.com/office/word/2016/wordml/cid" xmlns:w16se="http://schemas.microsoft.com/office/word/2015/wordml/symex" xmlns:wpg="http://schemas.microsoft.com/office/word/2010/wordprocessingGroup" xmlns:wpi="http://schemas.microsoft.com/office/word/2010/wordprocessingInk" xmlns:wne="http://schemas.microsoft.com/office/word/2006/wordml" xmlns:wps="http://schemas.microsoft.com/office/word/2010/wordprocessingShape" mc:Ignorable="w14 w15 w16se w16cid wp14">
+<w:hdr xmlns:wpc="http://schemas.microsoft.com/office/word/2010/wordprocessingCanvas" xmlns:mo="http://schemas.microsoft.com/office/mac/office/2008/main" xmlns:mc="http://schemas.openxmlformats.org/markup-compatibility/2006" xmlns:mv="urn:schemas-microsoft-com:mac:vml" xmlns:o="urn:schemas-microsoft-com:office:office" xmlns:r="http://schemas.openxmlformats.org/officeDocument/2006/relationships" xmlns:m="http://schemas.openxmlformats.org/officeDocument/2006/math" xmlns:v="urn:schemas-microsoft-com:vml" xmlns:wp14="http://schemas.microsoft.com/office/word/2010/wordprocessingDrawing" xmlns:wp="http://schemas.openxmlformats.org/drawingml/2006/wordprocessingDrawing" xmlns:w10="urn:schemas-microsoft-com:office:word" xmlns:w="http://schemas.openxmlformats.org/wordprocessingml/2006/main" xmlns:w14="http://schemas.microsoft.com/office/word/2010/wordml" xmlns:w15="http://schemas.microsoft.com/office/word/2012/wordml" xmlns:wpg="http://schemas.microsoft.com/office/word/2010/wordprocessingGroup" xmlns:wpi="http://schemas.microsoft.com/office/word/2010/wordprocessingInk" xmlns:wne="http://schemas.microsoft.com/office/word/2006/wordml" xmlns:wps="http://schemas.microsoft.com/office/word/2010/wordprocessingShape" mc:Ignorable="w14 w15 wp14">
   <w:tbl>
     <w:tblPr>
       <w:tblW w:w="5055" w:type="pct"/>
@@ -21228,7 +22050,7 @@
         </w:tcPr>
         <w:p>
           <w:pPr>
-            <w:pStyle w:val="Header"/>
+            <w:pStyle w:val="Encabezado"/>
             <w:jc w:val="right"/>
             <w:rPr>
               <w:color w:val="76923C" w:themeColor="accent3" w:themeShade="BF"/>
@@ -21288,16 +22110,7 @@
               <w:sz w:val="19"/>
               <w:szCs w:val="19"/>
             </w:rPr>
-            <w:t xml:space="preserve"> – Versión 5.</w:t>
-          </w:r>
-          <w:r>
-            <w:rPr>
-              <w:b/>
-              <w:bCs/>
-              <w:sz w:val="19"/>
-              <w:szCs w:val="19"/>
-            </w:rPr>
-            <w:t>2</w:t>
+            <w:t xml:space="preserve"> – Versión 5.3</w:t>
           </w:r>
         </w:p>
       </w:tc>
@@ -21325,7 +22138,7 @@
             </w:tcPr>
             <w:p>
               <w:pPr>
-                <w:pStyle w:val="Header"/>
+                <w:pStyle w:val="Encabezado"/>
                 <w:rPr>
                   <w:color w:val="FFFFFF" w:themeColor="background1"/>
                 </w:rPr>
@@ -21334,19 +22147,7 @@
                 <w:rPr>
                   <w:color w:val="FFFFFF" w:themeColor="background1"/>
                 </w:rPr>
-                <w:t>2</w:t>
-              </w:r>
-              <w:r>
-                <w:rPr>
-                  <w:color w:val="FFFFFF" w:themeColor="background1"/>
-                </w:rPr>
-                <w:t>3</w:t>
-              </w:r>
-              <w:r>
-                <w:rPr>
-                  <w:color w:val="FFFFFF" w:themeColor="background1"/>
-                </w:rPr>
-                <w:t xml:space="preserve"> de mayo de 2018</w:t>
+                <w:t>24 de mayo de 2018</w:t>
               </w:r>
             </w:p>
           </w:tc>
@@ -21356,15 +22157,15 @@
   </w:tbl>
   <w:p>
     <w:pPr>
-      <w:pStyle w:val="Header"/>
+      <w:pStyle w:val="Encabezado"/>
     </w:pPr>
   </w:p>
 </w:hdr>
 </file>
 
 <file path=word/numbering.xml><?xml version="1.0" encoding="utf-8"?>
-<w:numbering xmlns:wpc="http://schemas.microsoft.com/office/word/2010/wordprocessingCanvas" xmlns:cx="http://schemas.microsoft.com/office/drawing/2014/chartex" xmlns:cx1="http://schemas.microsoft.com/office/drawing/2015/9/8/chartex" xmlns:cx2="http://schemas.microsoft.com/office/drawing/2015/10/21/chartex" xmlns:cx3="http://schemas.microsoft.com/office/drawing/2016/5/9/chartex" xmlns:cx4="http://schemas.microsoft.com/office/drawing/2016/5/10/chartex" xmlns:cx5="http://schemas.microsoft.com/office/drawing/2016/5/11/chartex" xmlns:cx6="http://schemas.microsoft.com/office/drawing/2016/5/12/chartex" xmlns:cx7="http://schemas.microsoft.com/office/drawing/2016/5/13/chartex" xmlns:cx8="http://schemas.microsoft.com/office/drawing/2016/5/14/chartex" xmlns:mc="http://schemas.openxmlformats.org/markup-compatibility/2006" xmlns:aink="http://schemas.microsoft.com/office/drawing/2016/ink" xmlns:am3d="http://schemas.microsoft.com/office/drawing/2017/model3d" xmlns:o="urn:schemas-microsoft-com:office:office" xmlns:r="http://schemas.openxmlformats.org/officeDocument/2006/relationships" xmlns:m="http://schemas.openxmlformats.org/officeDocument/2006/math" xmlns:v="urn:schemas-microsoft-com:vml" xmlns:wp14="http://schemas.microsoft.com/office/word/2010/wordprocessingDrawing" xmlns:wp="http://schemas.openxmlformats.org/drawingml/2006/wordprocessingDrawing" xmlns:w10="urn:schemas-microsoft-com:office:word" xmlns:w="http://schemas.openxmlformats.org/wordprocessingml/2006/main" xmlns:w14="http://schemas.microsoft.com/office/word/2010/wordml" xmlns:w15="http://schemas.microsoft.com/office/word/2012/wordml" xmlns:w16cid="http://schemas.microsoft.com/office/word/2016/wordml/cid" xmlns:w16se="http://schemas.microsoft.com/office/word/2015/wordml/symex" xmlns:wpg="http://schemas.microsoft.com/office/word/2010/wordprocessingGroup" xmlns:wpi="http://schemas.microsoft.com/office/word/2010/wordprocessingInk" xmlns:wne="http://schemas.microsoft.com/office/word/2006/wordml" xmlns:wps="http://schemas.microsoft.com/office/word/2010/wordprocessingShape" mc:Ignorable="w14 w15 w16se w16cid wp14">
-  <w:abstractNum w:abstractNumId="0" w15:restartNumberingAfterBreak="0">
+<w:numbering xmlns:wpc="http://schemas.microsoft.com/office/word/2010/wordprocessingCanvas" xmlns:mo="http://schemas.microsoft.com/office/mac/office/2008/main" xmlns:mc="http://schemas.openxmlformats.org/markup-compatibility/2006" xmlns:mv="urn:schemas-microsoft-com:mac:vml" xmlns:o="urn:schemas-microsoft-com:office:office" xmlns:r="http://schemas.openxmlformats.org/officeDocument/2006/relationships" xmlns:m="http://schemas.openxmlformats.org/officeDocument/2006/math" xmlns:v="urn:schemas-microsoft-com:vml" xmlns:wp14="http://schemas.microsoft.com/office/word/2010/wordprocessingDrawing" xmlns:wp="http://schemas.openxmlformats.org/drawingml/2006/wordprocessingDrawing" xmlns:w10="urn:schemas-microsoft-com:office:word" xmlns:w="http://schemas.openxmlformats.org/wordprocessingml/2006/main" xmlns:w14="http://schemas.microsoft.com/office/word/2010/wordml" xmlns:w15="http://schemas.microsoft.com/office/word/2012/wordml" xmlns:wpg="http://schemas.microsoft.com/office/word/2010/wordprocessingGroup" xmlns:wpi="http://schemas.microsoft.com/office/word/2010/wordprocessingInk" xmlns:wne="http://schemas.microsoft.com/office/word/2006/wordml" xmlns:wps="http://schemas.microsoft.com/office/word/2010/wordprocessingShape" mc:Ignorable="w14 w15 wp14">
+  <w:abstractNum w:abstractNumId="0">
     <w:nsid w:val="01066A0F"/>
     <w:multiLevelType w:val="hybridMultilevel"/>
     <w:tmpl w:val="314A6DD6"/>
@@ -21477,7 +22278,7 @@
       </w:rPr>
     </w:lvl>
   </w:abstractNum>
-  <w:abstractNum w:abstractNumId="1" w15:restartNumberingAfterBreak="0">
+  <w:abstractNum w:abstractNumId="1">
     <w:nsid w:val="05E24D7A"/>
     <w:multiLevelType w:val="hybridMultilevel"/>
     <w:tmpl w:val="FA924DA2"/>
@@ -21590,7 +22391,7 @@
       </w:rPr>
     </w:lvl>
   </w:abstractNum>
-  <w:abstractNum w:abstractNumId="2" w15:restartNumberingAfterBreak="0">
+  <w:abstractNum w:abstractNumId="2">
     <w:nsid w:val="08A25CCB"/>
     <w:multiLevelType w:val="multilevel"/>
     <w:tmpl w:val="39480AD8"/>
@@ -21711,7 +22512,7 @@
       </w:rPr>
     </w:lvl>
   </w:abstractNum>
-  <w:abstractNum w:abstractNumId="3" w15:restartNumberingAfterBreak="0">
+  <w:abstractNum w:abstractNumId="3">
     <w:nsid w:val="0A7306F0"/>
     <w:multiLevelType w:val="hybridMultilevel"/>
     <w:tmpl w:val="AF12D370"/>
@@ -21824,7 +22625,7 @@
       </w:rPr>
     </w:lvl>
   </w:abstractNum>
-  <w:abstractNum w:abstractNumId="4" w15:restartNumberingAfterBreak="0">
+  <w:abstractNum w:abstractNumId="4">
     <w:nsid w:val="0DB642B9"/>
     <w:multiLevelType w:val="hybridMultilevel"/>
     <w:tmpl w:val="C5F6E948"/>
@@ -21913,7 +22714,7 @@
       </w:pPr>
     </w:lvl>
   </w:abstractNum>
-  <w:abstractNum w:abstractNumId="5" w15:restartNumberingAfterBreak="0">
+  <w:abstractNum w:abstractNumId="5">
     <w:nsid w:val="16696B03"/>
     <w:multiLevelType w:val="hybridMultilevel"/>
     <w:tmpl w:val="3014D53A"/>
@@ -22026,7 +22827,7 @@
       </w:rPr>
     </w:lvl>
   </w:abstractNum>
-  <w:abstractNum w:abstractNumId="6" w15:restartNumberingAfterBreak="0">
+  <w:abstractNum w:abstractNumId="6">
     <w:nsid w:val="182747F7"/>
     <w:multiLevelType w:val="multilevel"/>
     <w:tmpl w:val="39480AD8"/>
@@ -22147,7 +22948,7 @@
       </w:rPr>
     </w:lvl>
   </w:abstractNum>
-  <w:abstractNum w:abstractNumId="7" w15:restartNumberingAfterBreak="0">
+  <w:abstractNum w:abstractNumId="7">
     <w:nsid w:val="25991F61"/>
     <w:multiLevelType w:val="hybridMultilevel"/>
     <w:tmpl w:val="1748696A"/>
@@ -22260,7 +23061,7 @@
       </w:rPr>
     </w:lvl>
   </w:abstractNum>
-  <w:abstractNum w:abstractNumId="8" w15:restartNumberingAfterBreak="0">
+  <w:abstractNum w:abstractNumId="8">
     <w:nsid w:val="28575903"/>
     <w:multiLevelType w:val="hybridMultilevel"/>
     <w:tmpl w:val="23DAA81A"/>
@@ -22373,7 +23174,7 @@
       </w:rPr>
     </w:lvl>
   </w:abstractNum>
-  <w:abstractNum w:abstractNumId="9" w15:restartNumberingAfterBreak="0">
+  <w:abstractNum w:abstractNumId="9">
     <w:nsid w:val="28EB751D"/>
     <w:multiLevelType w:val="hybridMultilevel"/>
     <w:tmpl w:val="6512E468"/>
@@ -22486,7 +23287,7 @@
       </w:rPr>
     </w:lvl>
   </w:abstractNum>
-  <w:abstractNum w:abstractNumId="10" w15:restartNumberingAfterBreak="0">
+  <w:abstractNum w:abstractNumId="10">
     <w:nsid w:val="2DDC190E"/>
     <w:multiLevelType w:val="hybridMultilevel"/>
     <w:tmpl w:val="BE1A7AEA"/>
@@ -22599,7 +23400,7 @@
       </w:rPr>
     </w:lvl>
   </w:abstractNum>
-  <w:abstractNum w:abstractNumId="11" w15:restartNumberingAfterBreak="0">
+  <w:abstractNum w:abstractNumId="11">
     <w:nsid w:val="3153713E"/>
     <w:multiLevelType w:val="hybridMultilevel"/>
     <w:tmpl w:val="5AC24464"/>
@@ -22712,7 +23513,7 @@
       </w:rPr>
     </w:lvl>
   </w:abstractNum>
-  <w:abstractNum w:abstractNumId="12" w15:restartNumberingAfterBreak="0">
+  <w:abstractNum w:abstractNumId="12">
     <w:nsid w:val="34FC61C6"/>
     <w:multiLevelType w:val="hybridMultilevel"/>
     <w:tmpl w:val="26248C80"/>
@@ -22825,7 +23626,7 @@
       </w:rPr>
     </w:lvl>
   </w:abstractNum>
-  <w:abstractNum w:abstractNumId="13" w15:restartNumberingAfterBreak="0">
+  <w:abstractNum w:abstractNumId="13">
     <w:nsid w:val="382101CD"/>
     <w:multiLevelType w:val="hybridMultilevel"/>
     <w:tmpl w:val="8FECC13A"/>
@@ -22938,7 +23739,7 @@
       </w:rPr>
     </w:lvl>
   </w:abstractNum>
-  <w:abstractNum w:abstractNumId="14" w15:restartNumberingAfterBreak="0">
+  <w:abstractNum w:abstractNumId="14">
     <w:nsid w:val="3AAE65C0"/>
     <w:multiLevelType w:val="hybridMultilevel"/>
     <w:tmpl w:val="AA260042"/>
@@ -23051,7 +23852,7 @@
       </w:rPr>
     </w:lvl>
   </w:abstractNum>
-  <w:abstractNum w:abstractNumId="15" w15:restartNumberingAfterBreak="0">
+  <w:abstractNum w:abstractNumId="15">
     <w:nsid w:val="3DCA262F"/>
     <w:multiLevelType w:val="hybridMultilevel"/>
     <w:tmpl w:val="305C85C8"/>
@@ -23164,7 +23965,7 @@
       </w:rPr>
     </w:lvl>
   </w:abstractNum>
-  <w:abstractNum w:abstractNumId="16" w15:restartNumberingAfterBreak="0">
+  <w:abstractNum w:abstractNumId="16">
     <w:nsid w:val="41505E4D"/>
     <w:multiLevelType w:val="hybridMultilevel"/>
     <w:tmpl w:val="180A8448"/>
@@ -23277,7 +24078,7 @@
       </w:rPr>
     </w:lvl>
   </w:abstractNum>
-  <w:abstractNum w:abstractNumId="17" w15:restartNumberingAfterBreak="0">
+  <w:abstractNum w:abstractNumId="17">
     <w:nsid w:val="47EE32C4"/>
     <w:multiLevelType w:val="hybridMultilevel"/>
     <w:tmpl w:val="00286864"/>
@@ -23391,7 +24192,7 @@
       </w:rPr>
     </w:lvl>
   </w:abstractNum>
-  <w:abstractNum w:abstractNumId="18" w15:restartNumberingAfterBreak="0">
+  <w:abstractNum w:abstractNumId="18">
     <w:nsid w:val="4BB94767"/>
     <w:multiLevelType w:val="hybridMultilevel"/>
     <w:tmpl w:val="F1E8E3CE"/>
@@ -23504,7 +24305,7 @@
       </w:rPr>
     </w:lvl>
   </w:abstractNum>
-  <w:abstractNum w:abstractNumId="19" w15:restartNumberingAfterBreak="0">
+  <w:abstractNum w:abstractNumId="19">
     <w:nsid w:val="55795BC5"/>
     <w:multiLevelType w:val="hybridMultilevel"/>
     <w:tmpl w:val="9C24A96E"/>
@@ -23590,7 +24391,7 @@
       </w:pPr>
     </w:lvl>
   </w:abstractNum>
-  <w:abstractNum w:abstractNumId="20" w15:restartNumberingAfterBreak="0">
+  <w:abstractNum w:abstractNumId="20">
     <w:nsid w:val="599C0BB6"/>
     <w:multiLevelType w:val="hybridMultilevel"/>
     <w:tmpl w:val="2C9844EC"/>
@@ -23703,7 +24504,7 @@
       </w:rPr>
     </w:lvl>
   </w:abstractNum>
-  <w:abstractNum w:abstractNumId="21" w15:restartNumberingAfterBreak="0">
+  <w:abstractNum w:abstractNumId="21">
     <w:nsid w:val="5D8D30D8"/>
     <w:multiLevelType w:val="multilevel"/>
     <w:tmpl w:val="39480AD8"/>
@@ -23824,7 +24625,7 @@
       </w:rPr>
     </w:lvl>
   </w:abstractNum>
-  <w:abstractNum w:abstractNumId="22" w15:restartNumberingAfterBreak="0">
+  <w:abstractNum w:abstractNumId="22">
     <w:nsid w:val="60F2639D"/>
     <w:multiLevelType w:val="multilevel"/>
     <w:tmpl w:val="39480AD8"/>
@@ -23945,7 +24746,7 @@
       </w:rPr>
     </w:lvl>
   </w:abstractNum>
-  <w:abstractNum w:abstractNumId="23" w15:restartNumberingAfterBreak="0">
+  <w:abstractNum w:abstractNumId="23">
     <w:nsid w:val="615B24A0"/>
     <w:multiLevelType w:val="hybridMultilevel"/>
     <w:tmpl w:val="A9EE9362"/>
@@ -24058,7 +24859,7 @@
       </w:rPr>
     </w:lvl>
   </w:abstractNum>
-  <w:abstractNum w:abstractNumId="24" w15:restartNumberingAfterBreak="0">
+  <w:abstractNum w:abstractNumId="24">
     <w:nsid w:val="66E70656"/>
     <w:multiLevelType w:val="multilevel"/>
     <w:tmpl w:val="39480AD8"/>
@@ -24179,7 +24980,7 @@
       </w:rPr>
     </w:lvl>
   </w:abstractNum>
-  <w:abstractNum w:abstractNumId="25" w15:restartNumberingAfterBreak="0">
+  <w:abstractNum w:abstractNumId="25">
     <w:nsid w:val="6DC904A9"/>
     <w:multiLevelType w:val="hybridMultilevel"/>
     <w:tmpl w:val="EA742112"/>
@@ -24292,7 +25093,7 @@
       </w:rPr>
     </w:lvl>
   </w:abstractNum>
-  <w:abstractNum w:abstractNumId="26" w15:restartNumberingAfterBreak="0">
+  <w:abstractNum w:abstractNumId="26">
     <w:nsid w:val="6F70762A"/>
     <w:multiLevelType w:val="multilevel"/>
     <w:tmpl w:val="F02C7E60"/>
@@ -24405,7 +25206,7 @@
       </w:rPr>
     </w:lvl>
   </w:abstractNum>
-  <w:abstractNum w:abstractNumId="27" w15:restartNumberingAfterBreak="0">
+  <w:abstractNum w:abstractNumId="27">
     <w:nsid w:val="773E4749"/>
     <w:multiLevelType w:val="hybridMultilevel"/>
     <w:tmpl w:val="13BC8B8C"/>
@@ -24518,7 +25319,7 @@
       </w:rPr>
     </w:lvl>
   </w:abstractNum>
-  <w:abstractNum w:abstractNumId="28" w15:restartNumberingAfterBreak="0">
+  <w:abstractNum w:abstractNumId="28">
     <w:nsid w:val="7D562882"/>
     <w:multiLevelType w:val="hybridMultilevel"/>
     <w:tmpl w:val="098EF424"/>
@@ -24607,7 +25408,7 @@
       </w:pPr>
     </w:lvl>
   </w:abstractNum>
-  <w:abstractNum w:abstractNumId="29" w15:restartNumberingAfterBreak="0">
+  <w:abstractNum w:abstractNumId="29">
     <w:nsid w:val="7DDC3443"/>
     <w:multiLevelType w:val="hybridMultilevel"/>
     <w:tmpl w:val="F68CEB90"/>
@@ -24815,7 +25616,7 @@
 </file>
 
 <file path=word/styles.xml><?xml version="1.0" encoding="utf-8"?>
-<w:styles xmlns:mc="http://schemas.openxmlformats.org/markup-compatibility/2006" xmlns:r="http://schemas.openxmlformats.org/officeDocument/2006/relationships" xmlns:w="http://schemas.openxmlformats.org/wordprocessingml/2006/main" xmlns:w14="http://schemas.microsoft.com/office/word/2010/wordml" xmlns:w15="http://schemas.microsoft.com/office/word/2012/wordml" xmlns:w16cid="http://schemas.microsoft.com/office/word/2016/wordml/cid" xmlns:w16se="http://schemas.microsoft.com/office/word/2015/wordml/symex" mc:Ignorable="w14 w15 w16se w16cid">
+<w:styles xmlns:mc="http://schemas.openxmlformats.org/markup-compatibility/2006" xmlns:r="http://schemas.openxmlformats.org/officeDocument/2006/relationships" xmlns:w="http://schemas.openxmlformats.org/wordprocessingml/2006/main" xmlns:w14="http://schemas.microsoft.com/office/word/2010/wordml" xmlns:w15="http://schemas.microsoft.com/office/word/2012/wordml" mc:Ignorable="w14 w15">
   <w:docDefaults>
     <w:rPrDefault>
       <w:rPr>
@@ -24831,7 +25632,7 @@
       </w:pPr>
     </w:pPrDefault>
   </w:docDefaults>
-  <w:latentStyles w:defLockedState="0" w:defUIPriority="99" w:defSemiHidden="0" w:defUnhideWhenUsed="0" w:defQFormat="0" w:count="375">
+  <w:latentStyles w:defLockedState="0" w:defUIPriority="99" w:defSemiHidden="0" w:defUnhideWhenUsed="0" w:defQFormat="0" w:count="380">
     <w:lsdException w:name="Normal" w:uiPriority="0" w:qFormat="1"/>
     <w:lsdException w:name="heading 1" w:uiPriority="9" w:qFormat="1"/>
     <w:lsdException w:name="heading 2" w:semiHidden="1" w:uiPriority="9" w:unhideWhenUsed="1" w:qFormat="1"/>
@@ -25212,11 +26013,11 @@
       <w:lang w:val="es-ES"/>
     </w:rPr>
   </w:style>
-  <w:style w:type="paragraph" w:styleId="Heading1">
+  <w:style w:type="paragraph" w:styleId="Ttulo1">
     <w:name w:val="heading 1"/>
     <w:basedOn w:val="Normal"/>
     <w:next w:val="Normal"/>
-    <w:link w:val="Heading1Char"/>
+    <w:link w:val="Ttulo1Car"/>
     <w:uiPriority w:val="9"/>
     <w:qFormat/>
     <w:rsid w:val="00713C0C"/>
@@ -25235,11 +26036,11 @@
       <w:szCs w:val="28"/>
     </w:rPr>
   </w:style>
-  <w:style w:type="paragraph" w:styleId="Heading2">
+  <w:style w:type="paragraph" w:styleId="Ttulo2">
     <w:name w:val="heading 2"/>
     <w:basedOn w:val="Normal"/>
     <w:next w:val="Normal"/>
-    <w:link w:val="Heading2Char"/>
+    <w:link w:val="Ttulo2Car"/>
     <w:uiPriority w:val="9"/>
     <w:unhideWhenUsed/>
     <w:qFormat/>
@@ -25257,11 +26058,11 @@
       <w:szCs w:val="26"/>
     </w:rPr>
   </w:style>
-  <w:style w:type="paragraph" w:styleId="Heading3">
+  <w:style w:type="paragraph" w:styleId="Ttulo3">
     <w:name w:val="heading 3"/>
     <w:basedOn w:val="Normal"/>
     <w:next w:val="Normal"/>
-    <w:link w:val="Heading3Char"/>
+    <w:link w:val="Ttulo3Car"/>
     <w:uiPriority w:val="9"/>
     <w:semiHidden/>
     <w:unhideWhenUsed/>
@@ -25280,13 +26081,13 @@
       <w:color w:val="4F81BD" w:themeColor="accent1"/>
     </w:rPr>
   </w:style>
-  <w:style w:type="character" w:default="1" w:styleId="DefaultParagraphFont">
+  <w:style w:type="character" w:default="1" w:styleId="Fuentedeprrafopredeter">
     <w:name w:val="Default Paragraph Font"/>
     <w:uiPriority w:val="1"/>
     <w:semiHidden/>
     <w:unhideWhenUsed/>
   </w:style>
-  <w:style w:type="table" w:default="1" w:styleId="TableNormal">
+  <w:style w:type="table" w:default="1" w:styleId="Tablanormal">
     <w:name w:val="Normal Table"/>
     <w:uiPriority w:val="99"/>
     <w:semiHidden/>
@@ -25301,15 +26102,15 @@
       </w:tblCellMar>
     </w:tblPr>
   </w:style>
-  <w:style w:type="numbering" w:default="1" w:styleId="NoList">
+  <w:style w:type="numbering" w:default="1" w:styleId="Sinlista">
     <w:name w:val="No List"/>
     <w:uiPriority w:val="99"/>
     <w:semiHidden/>
     <w:unhideWhenUsed/>
   </w:style>
-  <w:style w:type="paragraph" w:styleId="NoSpacing">
+  <w:style w:type="paragraph" w:styleId="Sinespaciado">
     <w:name w:val="No Spacing"/>
-    <w:link w:val="NoSpacingChar"/>
+    <w:link w:val="SinespaciadoCar"/>
     <w:uiPriority w:val="1"/>
     <w:qFormat/>
     <w:rsid w:val="00FE681D"/>
@@ -25321,10 +26122,10 @@
       <w:lang w:eastAsia="es-PE"/>
     </w:rPr>
   </w:style>
-  <w:style w:type="character" w:customStyle="1" w:styleId="NoSpacingChar">
-    <w:name w:val="No Spacing Char"/>
-    <w:basedOn w:val="DefaultParagraphFont"/>
-    <w:link w:val="NoSpacing"/>
+  <w:style w:type="character" w:customStyle="1" w:styleId="SinespaciadoCar">
+    <w:name w:val="Sin espaciado Car"/>
+    <w:basedOn w:val="Fuentedeprrafopredeter"/>
+    <w:link w:val="Sinespaciado"/>
     <w:uiPriority w:val="1"/>
     <w:rsid w:val="00FE681D"/>
     <w:rPr>
@@ -25332,10 +26133,10 @@
       <w:lang w:eastAsia="es-PE"/>
     </w:rPr>
   </w:style>
-  <w:style w:type="paragraph" w:styleId="BalloonText">
+  <w:style w:type="paragraph" w:styleId="Textodeglobo">
     <w:name w:val="Balloon Text"/>
     <w:basedOn w:val="Normal"/>
-    <w:link w:val="BalloonTextChar"/>
+    <w:link w:val="TextodegloboCar"/>
     <w:uiPriority w:val="99"/>
     <w:semiHidden/>
     <w:unhideWhenUsed/>
@@ -25349,10 +26150,10 @@
       <w:szCs w:val="16"/>
     </w:rPr>
   </w:style>
-  <w:style w:type="character" w:customStyle="1" w:styleId="BalloonTextChar">
-    <w:name w:val="Balloon Text Char"/>
-    <w:basedOn w:val="DefaultParagraphFont"/>
-    <w:link w:val="BalloonText"/>
+  <w:style w:type="character" w:customStyle="1" w:styleId="TextodegloboCar">
+    <w:name w:val="Texto de globo Car"/>
+    <w:basedOn w:val="Fuentedeprrafopredeter"/>
+    <w:link w:val="Textodeglobo"/>
     <w:uiPriority w:val="99"/>
     <w:semiHidden/>
     <w:rsid w:val="00FE681D"/>
@@ -25363,7 +26164,7 @@
       <w:lang w:val="es-ES"/>
     </w:rPr>
   </w:style>
-  <w:style w:type="paragraph" w:styleId="ListParagraph">
+  <w:style w:type="paragraph" w:styleId="Prrafodelista">
     <w:name w:val="List Paragraph"/>
     <w:basedOn w:val="Normal"/>
     <w:uiPriority w:val="34"/>
@@ -25390,15 +26191,16 @@
       <w:lang w:val="es-PE" w:eastAsia="es-PE"/>
     </w:rPr>
   </w:style>
-  <w:style w:type="table" w:styleId="TableGrid">
+  <w:style w:type="table" w:styleId="Tablaconcuadrcula">
     <w:name w:val="Table Grid"/>
-    <w:basedOn w:val="TableNormal"/>
+    <w:basedOn w:val="Tablanormal"/>
     <w:uiPriority w:val="39"/>
     <w:rsid w:val="006B7AA9"/>
     <w:pPr>
       <w:spacing w:after="0" w:line="240" w:lineRule="auto"/>
     </w:pPr>
     <w:tblPr>
+      <w:tblInd w:w="0" w:type="dxa"/>
       <w:tblBorders>
         <w:top w:val="single" w:sz="4" w:space="0" w:color="auto"/>
         <w:left w:val="single" w:sz="4" w:space="0" w:color="auto"/>
@@ -25407,11 +26209,17 @@
         <w:insideH w:val="single" w:sz="4" w:space="0" w:color="auto"/>
         <w:insideV w:val="single" w:sz="4" w:space="0" w:color="auto"/>
       </w:tblBorders>
+      <w:tblCellMar>
+        <w:top w:w="0" w:type="dxa"/>
+        <w:left w:w="108" w:type="dxa"/>
+        <w:bottom w:w="0" w:type="dxa"/>
+        <w:right w:w="108" w:type="dxa"/>
+      </w:tblCellMar>
     </w:tblPr>
   </w:style>
-  <w:style w:type="table" w:styleId="LightList-Accent3">
+  <w:style w:type="table" w:styleId="Listaclara-nfasis3">
     <w:name w:val="Light List Accent 3"/>
-    <w:basedOn w:val="TableNormal"/>
+    <w:basedOn w:val="Tablanormal"/>
     <w:uiPriority w:val="61"/>
     <w:rsid w:val="00316531"/>
     <w:pPr>
@@ -25420,12 +26228,19 @@
     <w:tblPr>
       <w:tblStyleRowBandSize w:val="1"/>
       <w:tblStyleColBandSize w:val="1"/>
+      <w:tblInd w:w="0" w:type="dxa"/>
       <w:tblBorders>
         <w:top w:val="single" w:sz="8" w:space="0" w:color="9BBB59" w:themeColor="accent3"/>
         <w:left w:val="single" w:sz="8" w:space="0" w:color="9BBB59" w:themeColor="accent3"/>
         <w:bottom w:val="single" w:sz="8" w:space="0" w:color="9BBB59" w:themeColor="accent3"/>
         <w:right w:val="single" w:sz="8" w:space="0" w:color="9BBB59" w:themeColor="accent3"/>
       </w:tblBorders>
+      <w:tblCellMar>
+        <w:top w:w="0" w:type="dxa"/>
+        <w:left w:w="108" w:type="dxa"/>
+        <w:bottom w:w="0" w:type="dxa"/>
+        <w:right w:w="108" w:type="dxa"/>
+      </w:tblCellMar>
     </w:tblPr>
     <w:tblStylePr w:type="firstRow">
       <w:pPr>
@@ -25494,10 +26309,10 @@
       </w:tcPr>
     </w:tblStylePr>
   </w:style>
-  <w:style w:type="paragraph" w:styleId="Header">
+  <w:style w:type="paragraph" w:styleId="Encabezado">
     <w:name w:val="header"/>
     <w:basedOn w:val="Normal"/>
-    <w:link w:val="HeaderChar"/>
+    <w:link w:val="EncabezadoCar"/>
     <w:uiPriority w:val="99"/>
     <w:unhideWhenUsed/>
     <w:rsid w:val="00CC106A"/>
@@ -25509,20 +26324,20 @@
       <w:spacing w:after="0" w:line="240" w:lineRule="auto"/>
     </w:pPr>
   </w:style>
-  <w:style w:type="character" w:customStyle="1" w:styleId="HeaderChar">
-    <w:name w:val="Header Char"/>
-    <w:basedOn w:val="DefaultParagraphFont"/>
-    <w:link w:val="Header"/>
+  <w:style w:type="character" w:customStyle="1" w:styleId="EncabezadoCar">
+    <w:name w:val="Encabezado Car"/>
+    <w:basedOn w:val="Fuentedeprrafopredeter"/>
+    <w:link w:val="Encabezado"/>
     <w:uiPriority w:val="99"/>
     <w:rsid w:val="00CC106A"/>
     <w:rPr>
       <w:lang w:val="es-ES"/>
     </w:rPr>
   </w:style>
-  <w:style w:type="paragraph" w:styleId="Footer">
+  <w:style w:type="paragraph" w:styleId="Piedepgina">
     <w:name w:val="footer"/>
     <w:basedOn w:val="Normal"/>
-    <w:link w:val="FooterChar"/>
+    <w:link w:val="PiedepginaCar"/>
     <w:uiPriority w:val="99"/>
     <w:unhideWhenUsed/>
     <w:rsid w:val="00CC106A"/>
@@ -25534,19 +26349,19 @@
       <w:spacing w:after="0" w:line="240" w:lineRule="auto"/>
     </w:pPr>
   </w:style>
-  <w:style w:type="character" w:customStyle="1" w:styleId="FooterChar">
-    <w:name w:val="Footer Char"/>
-    <w:basedOn w:val="DefaultParagraphFont"/>
-    <w:link w:val="Footer"/>
+  <w:style w:type="character" w:customStyle="1" w:styleId="PiedepginaCar">
+    <w:name w:val="Pie de página Car"/>
+    <w:basedOn w:val="Fuentedeprrafopredeter"/>
+    <w:link w:val="Piedepgina"/>
     <w:uiPriority w:val="99"/>
     <w:rsid w:val="00CC106A"/>
     <w:rPr>
       <w:lang w:val="es-ES"/>
     </w:rPr>
   </w:style>
-  <w:style w:type="table" w:styleId="LightShading-Accent2">
+  <w:style w:type="table" w:styleId="Sombreadoclaro-nfasis2">
     <w:name w:val="Light Shading Accent 2"/>
-    <w:basedOn w:val="TableNormal"/>
+    <w:basedOn w:val="Tablanormal"/>
     <w:uiPriority w:val="60"/>
     <w:rsid w:val="00830762"/>
     <w:pPr>
@@ -25558,10 +26373,17 @@
     <w:tblPr>
       <w:tblStyleRowBandSize w:val="1"/>
       <w:tblStyleColBandSize w:val="1"/>
+      <w:tblInd w:w="0" w:type="dxa"/>
       <w:tblBorders>
         <w:top w:val="single" w:sz="8" w:space="0" w:color="C0504D" w:themeColor="accent2"/>
         <w:bottom w:val="single" w:sz="8" w:space="0" w:color="C0504D" w:themeColor="accent2"/>
       </w:tblBorders>
+      <w:tblCellMar>
+        <w:top w:w="0" w:type="dxa"/>
+        <w:left w:w="108" w:type="dxa"/>
+        <w:bottom w:w="0" w:type="dxa"/>
+        <w:right w:w="108" w:type="dxa"/>
+      </w:tblCellMar>
     </w:tblPr>
     <w:tblStylePr w:type="firstRow">
       <w:pPr>
@@ -25640,9 +26462,9 @@
       </w:tcPr>
     </w:tblStylePr>
   </w:style>
-  <w:style w:type="table" w:styleId="MediumGrid1-Accent2">
+  <w:style w:type="table" w:styleId="Cuadrculamedia1-nfasis2">
     <w:name w:val="Medium Grid 1 Accent 2"/>
-    <w:basedOn w:val="TableNormal"/>
+    <w:basedOn w:val="Tablanormal"/>
     <w:uiPriority w:val="67"/>
     <w:rsid w:val="00121D45"/>
     <w:pPr>
@@ -25651,6 +26473,7 @@
     <w:tblPr>
       <w:tblStyleRowBandSize w:val="1"/>
       <w:tblStyleColBandSize w:val="1"/>
+      <w:tblInd w:w="0" w:type="dxa"/>
       <w:tblBorders>
         <w:top w:val="single" w:sz="8" w:space="0" w:color="CF7B79" w:themeColor="accent2" w:themeTint="BF"/>
         <w:left w:val="single" w:sz="8" w:space="0" w:color="CF7B79" w:themeColor="accent2" w:themeTint="BF"/>
@@ -25659,6 +26482,12 @@
         <w:insideH w:val="single" w:sz="8" w:space="0" w:color="CF7B79" w:themeColor="accent2" w:themeTint="BF"/>
         <w:insideV w:val="single" w:sz="8" w:space="0" w:color="CF7B79" w:themeColor="accent2" w:themeTint="BF"/>
       </w:tblBorders>
+      <w:tblCellMar>
+        <w:top w:w="0" w:type="dxa"/>
+        <w:left w:w="108" w:type="dxa"/>
+        <w:bottom w:w="0" w:type="dxa"/>
+        <w:right w:w="108" w:type="dxa"/>
+      </w:tblCellMar>
     </w:tblPr>
     <w:tcPr>
       <w:shd w:val="clear" w:color="auto" w:fill="EFD3D2" w:themeFill="accent2" w:themeFillTint="3F"/>
@@ -25706,9 +26535,9 @@
       </w:tcPr>
     </w:tblStylePr>
   </w:style>
-  <w:style w:type="table" w:styleId="LightList-Accent2">
+  <w:style w:type="table" w:styleId="Listaclara-nfasis2">
     <w:name w:val="Light List Accent 2"/>
-    <w:basedOn w:val="TableNormal"/>
+    <w:basedOn w:val="Tablanormal"/>
     <w:uiPriority w:val="61"/>
     <w:rsid w:val="00121D45"/>
     <w:pPr>
@@ -25717,12 +26546,19 @@
     <w:tblPr>
       <w:tblStyleRowBandSize w:val="1"/>
       <w:tblStyleColBandSize w:val="1"/>
+      <w:tblInd w:w="0" w:type="dxa"/>
       <w:tblBorders>
         <w:top w:val="single" w:sz="8" w:space="0" w:color="C0504D" w:themeColor="accent2"/>
         <w:left w:val="single" w:sz="8" w:space="0" w:color="C0504D" w:themeColor="accent2"/>
         <w:bottom w:val="single" w:sz="8" w:space="0" w:color="C0504D" w:themeColor="accent2"/>
         <w:right w:val="single" w:sz="8" w:space="0" w:color="C0504D" w:themeColor="accent2"/>
       </w:tblBorders>
+      <w:tblCellMar>
+        <w:top w:w="0" w:type="dxa"/>
+        <w:left w:w="108" w:type="dxa"/>
+        <w:bottom w:w="0" w:type="dxa"/>
+        <w:right w:w="108" w:type="dxa"/>
+      </w:tblCellMar>
     </w:tblPr>
     <w:tblStylePr w:type="firstRow">
       <w:pPr>
@@ -25791,10 +26627,10 @@
       </w:tcPr>
     </w:tblStylePr>
   </w:style>
-  <w:style w:type="character" w:customStyle="1" w:styleId="Heading3Char">
-    <w:name w:val="Heading 3 Char"/>
-    <w:basedOn w:val="DefaultParagraphFont"/>
-    <w:link w:val="Heading3"/>
+  <w:style w:type="character" w:customStyle="1" w:styleId="Ttulo3Car">
+    <w:name w:val="Título 3 Car"/>
+    <w:basedOn w:val="Fuentedeprrafopredeter"/>
+    <w:link w:val="Ttulo3"/>
     <w:uiPriority w:val="9"/>
     <w:semiHidden/>
     <w:rsid w:val="00B2707E"/>
@@ -25806,10 +26642,10 @@
       <w:lang w:val="es-ES"/>
     </w:rPr>
   </w:style>
-  <w:style w:type="character" w:customStyle="1" w:styleId="Heading1Char">
-    <w:name w:val="Heading 1 Char"/>
-    <w:basedOn w:val="DefaultParagraphFont"/>
-    <w:link w:val="Heading1"/>
+  <w:style w:type="character" w:customStyle="1" w:styleId="Ttulo1Car">
+    <w:name w:val="Título 1 Car"/>
+    <w:basedOn w:val="Fuentedeprrafopredeter"/>
+    <w:link w:val="Ttulo1"/>
     <w:uiPriority w:val="9"/>
     <w:rsid w:val="00713C0C"/>
     <w:rPr>
@@ -25822,9 +26658,9 @@
       <w:lang w:val="es-ES"/>
     </w:rPr>
   </w:style>
-  <w:style w:type="paragraph" w:styleId="TOCHeading">
+  <w:style w:type="paragraph" w:styleId="TtulodeTDC">
     <w:name w:val="TOC Heading"/>
-    <w:basedOn w:val="Heading1"/>
+    <w:basedOn w:val="Ttulo1"/>
     <w:next w:val="Normal"/>
     <w:uiPriority w:val="39"/>
     <w:unhideWhenUsed/>
@@ -25837,7 +26673,7 @@
       <w:lang w:val="es-PE" w:eastAsia="es-PE"/>
     </w:rPr>
   </w:style>
-  <w:style w:type="paragraph" w:styleId="TOC1">
+  <w:style w:type="paragraph" w:styleId="TDC1">
     <w:name w:val="toc 1"/>
     <w:basedOn w:val="Normal"/>
     <w:next w:val="Normal"/>
@@ -25855,9 +26691,9 @@
       <w:u w:val="single"/>
     </w:rPr>
   </w:style>
-  <w:style w:type="character" w:styleId="Hyperlink">
+  <w:style w:type="character" w:styleId="Hipervnculo">
     <w:name w:val="Hyperlink"/>
-    <w:basedOn w:val="DefaultParagraphFont"/>
+    <w:basedOn w:val="Fuentedeprrafopredeter"/>
     <w:uiPriority w:val="99"/>
     <w:unhideWhenUsed/>
     <w:rsid w:val="00713C0C"/>
@@ -25866,7 +26702,7 @@
       <w:u w:val="single"/>
     </w:rPr>
   </w:style>
-  <w:style w:type="paragraph" w:styleId="TOC2">
+  <w:style w:type="paragraph" w:styleId="TDC2">
     <w:name w:val="toc 2"/>
     <w:basedOn w:val="Normal"/>
     <w:next w:val="Normal"/>
@@ -25883,7 +26719,7 @@
       <w:smallCaps/>
     </w:rPr>
   </w:style>
-  <w:style w:type="paragraph" w:styleId="TOC3">
+  <w:style w:type="paragraph" w:styleId="TDC3">
     <w:name w:val="toc 3"/>
     <w:basedOn w:val="Normal"/>
     <w:next w:val="Normal"/>
@@ -25898,7 +26734,7 @@
       <w:smallCaps/>
     </w:rPr>
   </w:style>
-  <w:style w:type="paragraph" w:styleId="TOC4">
+  <w:style w:type="paragraph" w:styleId="TDC4">
     <w:name w:val="toc 4"/>
     <w:basedOn w:val="Normal"/>
     <w:next w:val="Normal"/>
@@ -25910,7 +26746,7 @@
       <w:spacing w:after="0"/>
     </w:pPr>
   </w:style>
-  <w:style w:type="paragraph" w:styleId="TOC5">
+  <w:style w:type="paragraph" w:styleId="TDC5">
     <w:name w:val="toc 5"/>
     <w:basedOn w:val="Normal"/>
     <w:next w:val="Normal"/>
@@ -25922,7 +26758,7 @@
       <w:spacing w:after="0"/>
     </w:pPr>
   </w:style>
-  <w:style w:type="paragraph" w:styleId="TOC6">
+  <w:style w:type="paragraph" w:styleId="TDC6">
     <w:name w:val="toc 6"/>
     <w:basedOn w:val="Normal"/>
     <w:next w:val="Normal"/>
@@ -25934,7 +26770,7 @@
       <w:spacing w:after="0"/>
     </w:pPr>
   </w:style>
-  <w:style w:type="paragraph" w:styleId="TOC7">
+  <w:style w:type="paragraph" w:styleId="TDC7">
     <w:name w:val="toc 7"/>
     <w:basedOn w:val="Normal"/>
     <w:next w:val="Normal"/>
@@ -25946,7 +26782,7 @@
       <w:spacing w:after="0"/>
     </w:pPr>
   </w:style>
-  <w:style w:type="paragraph" w:styleId="TOC8">
+  <w:style w:type="paragraph" w:styleId="TDC8">
     <w:name w:val="toc 8"/>
     <w:basedOn w:val="Normal"/>
     <w:next w:val="Normal"/>
@@ -25958,7 +26794,7 @@
       <w:spacing w:after="0"/>
     </w:pPr>
   </w:style>
-  <w:style w:type="paragraph" w:styleId="TOC9">
+  <w:style w:type="paragraph" w:styleId="TDC9">
     <w:name w:val="toc 9"/>
     <w:basedOn w:val="Normal"/>
     <w:next w:val="Normal"/>
@@ -25972,13 +26808,13 @@
   </w:style>
   <w:style w:type="character" w:customStyle="1" w:styleId="apple-converted-space">
     <w:name w:val="apple-converted-space"/>
-    <w:basedOn w:val="DefaultParagraphFont"/>
+    <w:basedOn w:val="Fuentedeprrafopredeter"/>
     <w:rsid w:val="000931C4"/>
   </w:style>
-  <w:style w:type="character" w:customStyle="1" w:styleId="Heading2Char">
-    <w:name w:val="Heading 2 Char"/>
-    <w:basedOn w:val="DefaultParagraphFont"/>
-    <w:link w:val="Heading2"/>
+  <w:style w:type="character" w:customStyle="1" w:styleId="Ttulo2Car">
+    <w:name w:val="Título 2 Car"/>
+    <w:basedOn w:val="Fuentedeprrafopredeter"/>
+    <w:link w:val="Ttulo2"/>
     <w:uiPriority w:val="9"/>
     <w:rsid w:val="008430CF"/>
     <w:rPr>
@@ -25989,10 +26825,10 @@
       <w:lang w:val="es-ES"/>
     </w:rPr>
   </w:style>
-  <w:style w:type="paragraph" w:styleId="FootnoteText">
+  <w:style w:type="paragraph" w:styleId="Textonotapie">
     <w:name w:val="footnote text"/>
     <w:basedOn w:val="Normal"/>
-    <w:link w:val="FootnoteTextChar"/>
+    <w:link w:val="TextonotapieCar"/>
     <w:uiPriority w:val="99"/>
     <w:rsid w:val="008430CF"/>
     <w:pPr>
@@ -26008,10 +26844,10 @@
       <w:lang w:val="es-PE" w:eastAsia="es-PE"/>
     </w:rPr>
   </w:style>
-  <w:style w:type="character" w:customStyle="1" w:styleId="FootnoteTextChar">
-    <w:name w:val="Footnote Text Char"/>
-    <w:basedOn w:val="DefaultParagraphFont"/>
-    <w:link w:val="FootnoteText"/>
+  <w:style w:type="character" w:customStyle="1" w:styleId="TextonotapieCar">
+    <w:name w:val="Texto nota pie Car"/>
+    <w:basedOn w:val="Fuentedeprrafopredeter"/>
+    <w:link w:val="Textonotapie"/>
     <w:uiPriority w:val="99"/>
     <w:rsid w:val="008430CF"/>
     <w:rPr>
@@ -26021,9 +26857,9 @@
       <w:lang w:eastAsia="es-PE"/>
     </w:rPr>
   </w:style>
-  <w:style w:type="character" w:styleId="HTMLTypewriter">
+  <w:style w:type="character" w:styleId="MquinadeescribirHTML">
     <w:name w:val="HTML Typewriter"/>
-    <w:basedOn w:val="DefaultParagraphFont"/>
+    <w:basedOn w:val="Fuentedeprrafopredeter"/>
     <w:uiPriority w:val="99"/>
     <w:semiHidden/>
     <w:unhideWhenUsed/>
@@ -26071,7 +26907,7 @@
   <w:style w:type="paragraph" w:customStyle="1" w:styleId="InfoBlue">
     <w:name w:val="InfoBlue"/>
     <w:basedOn w:val="Normal"/>
-    <w:next w:val="BodyText"/>
+    <w:next w:val="Textoindependiente"/>
     <w:rsid w:val="00F46D61"/>
     <w:pPr>
       <w:widowControl w:val="0"/>
@@ -26088,10 +26924,10 @@
       <w:lang w:val="en-US"/>
     </w:rPr>
   </w:style>
-  <w:style w:type="paragraph" w:styleId="BodyText">
+  <w:style w:type="paragraph" w:styleId="Textoindependiente">
     <w:name w:val="Body Text"/>
     <w:basedOn w:val="Normal"/>
-    <w:link w:val="BodyTextChar"/>
+    <w:link w:val="TextoindependienteCar"/>
     <w:uiPriority w:val="99"/>
     <w:semiHidden/>
     <w:unhideWhenUsed/>
@@ -26100,10 +26936,10 @@
       <w:spacing w:after="120"/>
     </w:pPr>
   </w:style>
-  <w:style w:type="character" w:customStyle="1" w:styleId="BodyTextChar">
-    <w:name w:val="Body Text Char"/>
-    <w:basedOn w:val="DefaultParagraphFont"/>
-    <w:link w:val="BodyText"/>
+  <w:style w:type="character" w:customStyle="1" w:styleId="TextoindependienteCar">
+    <w:name w:val="Texto independiente Car"/>
+    <w:basedOn w:val="Fuentedeprrafopredeter"/>
+    <w:link w:val="Textoindependiente"/>
     <w:uiPriority w:val="99"/>
     <w:semiHidden/>
     <w:rsid w:val="00F46D61"/>
@@ -26136,7 +26972,7 @@
   </w:style>
   <w:style w:type="character" w:customStyle="1" w:styleId="3oh-">
     <w:name w:val="_3oh-"/>
-    <w:basedOn w:val="DefaultParagraphFont"/>
+    <w:basedOn w:val="Fuentedeprrafopredeter"/>
     <w:rsid w:val="00BB4126"/>
   </w:style>
   <w:style w:type="paragraph" w:customStyle="1" w:styleId="Standard">
@@ -26188,9 +27024,9 @@
       <w:sz w:val="28"/>
     </w:rPr>
   </w:style>
-  <w:style w:type="table" w:styleId="PlainTable2">
+  <w:style w:type="table" w:styleId="Tablanormal2">
     <w:name w:val="Plain Table 2"/>
-    <w:basedOn w:val="TableNormal"/>
+    <w:basedOn w:val="Tablanormal"/>
     <w:uiPriority w:val="42"/>
     <w:rsid w:val="00B42009"/>
     <w:pPr>
@@ -26199,10 +27035,17 @@
     <w:tblPr>
       <w:tblStyleRowBandSize w:val="1"/>
       <w:tblStyleColBandSize w:val="1"/>
+      <w:tblInd w:w="0" w:type="dxa"/>
       <w:tblBorders>
         <w:top w:val="single" w:sz="4" w:space="0" w:color="7F7F7F" w:themeColor="text1" w:themeTint="80"/>
         <w:bottom w:val="single" w:sz="4" w:space="0" w:color="7F7F7F" w:themeColor="text1" w:themeTint="80"/>
       </w:tblBorders>
+      <w:tblCellMar>
+        <w:top w:w="0" w:type="dxa"/>
+        <w:left w:w="108" w:type="dxa"/>
+        <w:bottom w:w="0" w:type="dxa"/>
+        <w:right w:w="108" w:type="dxa"/>
+      </w:tblCellMar>
     </w:tblPr>
     <w:tblStylePr w:type="firstRow">
       <w:rPr>
@@ -26558,7 +27401,7 @@
 
 <file path=customXml/item1.xml><?xml version="1.0" encoding="utf-8"?>
 <CoverPageProperties xmlns="http://schemas.microsoft.com/office/2006/coverPageProps">
-  <PublishDate>23 de mayo de 2018</PublishDate>
+  <PublishDate>24 de mayo de 2018</PublishDate>
   <Abstract/>
   <CompanyAddress/>
   <CompanyPhone/>
@@ -26580,7 +27423,7 @@
 </file>
 
 <file path=customXml/itemProps2.xml><?xml version="1.0" encoding="utf-8"?>
-<ds:datastoreItem xmlns:ds="http://schemas.openxmlformats.org/officeDocument/2006/customXml" ds:itemID="{F72D7632-B55B-463F-B29B-A4BFCCCEDCCA}">
+<ds:datastoreItem xmlns:ds="http://schemas.openxmlformats.org/officeDocument/2006/customXml" ds:itemID="{7D999E20-C164-6643-8CDE-7DA19CA81C14}">
   <ds:schemaRefs>
     <ds:schemaRef ds:uri="http://schemas.openxmlformats.org/officeDocument/2006/bibliography"/>
   </ds:schemaRefs>

</xml_diff>

<commit_message>
Agrega referencias a tablas de accesos en PGC
</commit_message>
<xml_diff>
--- a/Documentos/PGC.docx
+++ b/Documentos/PGC.docx
@@ -19,13 +19,13 @@
         </w:rPr>
       </w:sdtEndPr>
       <w:sdtContent>
-        <w:bookmarkStart w:id="0" w:name="_Toc391715346" w:displacedByCustomXml="prev"/>
+        <w:bookmarkStart w:id="0" w:name="_Toc391325453" w:displacedByCustomXml="prev"/>
         <w:bookmarkEnd w:id="0" w:displacedByCustomXml="prev"/>
-        <w:bookmarkStart w:id="1" w:name="_Toc391714504" w:displacedByCustomXml="prev"/>
+        <w:bookmarkStart w:id="1" w:name="_Toc391714464" w:displacedByCustomXml="prev"/>
         <w:bookmarkEnd w:id="1" w:displacedByCustomXml="prev"/>
-        <w:bookmarkStart w:id="2" w:name="_Toc391714464" w:displacedByCustomXml="prev"/>
+        <w:bookmarkStart w:id="2" w:name="_Toc391714504" w:displacedByCustomXml="prev"/>
         <w:bookmarkEnd w:id="2" w:displacedByCustomXml="prev"/>
-        <w:bookmarkStart w:id="3" w:name="_Toc391325453" w:displacedByCustomXml="prev"/>
+        <w:bookmarkStart w:id="3" w:name="_Toc391715346" w:displacedByCustomXml="prev"/>
         <w:bookmarkEnd w:id="3" w:displacedByCustomXml="prev"/>
         <w:p>
           <w:pPr>
@@ -214,7 +214,7 @@
                   </wp:anchor>
                 </w:drawing>
               </mc:Choice>
-              <mc:Fallback xmlns:w16se="http://schemas.microsoft.com/office/word/2015/wordml/symex" xmlns:w16cid="http://schemas.microsoft.com/office/word/2016/wordml/cid" xmlns:am3d="http://schemas.microsoft.com/office/drawing/2017/model3d" xmlns:aink="http://schemas.microsoft.com/office/drawing/2016/ink" xmlns:cx8="http://schemas.microsoft.com/office/drawing/2016/5/14/chartex" xmlns:cx7="http://schemas.microsoft.com/office/drawing/2016/5/13/chartex" xmlns:cx6="http://schemas.microsoft.com/office/drawing/2016/5/12/chartex" xmlns:cx5="http://schemas.microsoft.com/office/drawing/2016/5/11/chartex" xmlns:cx4="http://schemas.microsoft.com/office/drawing/2016/5/10/chartex" xmlns:cx3="http://schemas.microsoft.com/office/drawing/2016/5/9/chartex" xmlns:cx2="http://schemas.microsoft.com/office/drawing/2015/10/21/chartex" xmlns:cx1="http://schemas.microsoft.com/office/drawing/2015/9/8/chartex" xmlns:cx="http://schemas.microsoft.com/office/drawing/2014/chartex">
+              <mc:Fallback xmlns:cx="http://schemas.microsoft.com/office/drawing/2014/chartex" xmlns:cx1="http://schemas.microsoft.com/office/drawing/2015/9/8/chartex" xmlns:cx2="http://schemas.microsoft.com/office/drawing/2015/10/21/chartex" xmlns:cx3="http://schemas.microsoft.com/office/drawing/2016/5/9/chartex" xmlns:cx4="http://schemas.microsoft.com/office/drawing/2016/5/10/chartex" xmlns:cx5="http://schemas.microsoft.com/office/drawing/2016/5/11/chartex" xmlns:cx6="http://schemas.microsoft.com/office/drawing/2016/5/12/chartex" xmlns:cx7="http://schemas.microsoft.com/office/drawing/2016/5/13/chartex" xmlns:cx8="http://schemas.microsoft.com/office/drawing/2016/5/14/chartex" xmlns:aink="http://schemas.microsoft.com/office/drawing/2016/ink" xmlns:am3d="http://schemas.microsoft.com/office/drawing/2017/model3d" xmlns:w16cid="http://schemas.microsoft.com/office/word/2016/wordml/cid" xmlns:w16se="http://schemas.microsoft.com/office/word/2015/wordml/symex">
                 <w:pict>
                   <v:rect w14:anchorId="12366E7F" id="3 Rectángulo" o:spid="_x0000_s1026" style="position:absolute;margin-left:-86pt;margin-top:-70.85pt;width:614.35pt;height:11in;z-index:-251667968;visibility:visible;mso-wrap-style:square;mso-width-percent:0;mso-wrap-distance-left:9pt;mso-wrap-distance-top:0;mso-wrap-distance-right:9pt;mso-wrap-distance-bottom:0;mso-position-horizontal:absolute;mso-position-horizontal-relative:text;mso-position-vertical:absolute;mso-position-vertical-relative:text;mso-width-percent:0;mso-width-relative:margin;v-text-anchor:middle" o:gfxdata="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" fillcolor="#1f497d [3215]" stroked="f" strokeweight="2pt"/>
                 </w:pict>
@@ -769,8 +769,20 @@
                                     <w:szCs w:val="28"/>
                                     <w:lang w:val="es-PE" w:eastAsia="es-PE"/>
                                   </w:rPr>
-                                  <w:t>5.3</w:t>
+                                  <w:t>5.</w:t>
                                 </w:r>
+                                <w:r>
+                                  <w:rPr>
+                                    <w:rFonts w:asciiTheme="majorHAnsi" w:hAnsiTheme="majorHAnsi"/>
+                                    <w:noProof/>
+                                    <w:sz w:val="28"/>
+                                    <w:szCs w:val="28"/>
+                                    <w:lang w:val="es-PE" w:eastAsia="es-PE"/>
+                                  </w:rPr>
+                                  <w:t>4</w:t>
+                                </w:r>
+                                <w:bookmarkStart w:id="4" w:name="_GoBack"/>
+                                <w:bookmarkEnd w:id="4"/>
                               </w:p>
                             </w:txbxContent>
                           </wps:txbx>
@@ -858,8 +870,20 @@
                               <w:szCs w:val="28"/>
                               <w:lang w:val="es-PE" w:eastAsia="es-PE"/>
                             </w:rPr>
-                            <w:t>5.3</w:t>
+                            <w:t>5.</w:t>
                           </w:r>
+                          <w:r>
+                            <w:rPr>
+                              <w:rFonts w:asciiTheme="majorHAnsi" w:hAnsiTheme="majorHAnsi"/>
+                              <w:noProof/>
+                              <w:sz w:val="28"/>
+                              <w:szCs w:val="28"/>
+                              <w:lang w:val="es-PE" w:eastAsia="es-PE"/>
+                            </w:rPr>
+                            <w:t>4</w:t>
+                          </w:r>
+                          <w:bookmarkStart w:id="5" w:name="_GoBack"/>
+                          <w:bookmarkEnd w:id="5"/>
                         </w:p>
                       </w:txbxContent>
                     </v:textbox>
@@ -1332,7 +1356,6 @@
                     <w:szCs w:val="22"/>
                   </w:rPr>
                 </w:pPr>
-                <w:proofErr w:type="spellStart"/>
                 <w:r>
                   <w:rPr>
                     <w:rFonts w:hint="eastAsia"/>
@@ -1346,25 +1369,8 @@
                     <w:sz w:val="22"/>
                     <w:szCs w:val="22"/>
                   </w:rPr>
-                  <w:t>nnovative</w:t>
-                </w:r>
-                <w:proofErr w:type="spellEnd"/>
-                <w:r>
-                  <w:rPr>
-                    <w:sz w:val="22"/>
-                    <w:szCs w:val="22"/>
-                  </w:rPr>
-                  <w:t xml:space="preserve"> Software </w:t>
-                </w:r>
-                <w:proofErr w:type="spellStart"/>
-                <w:r>
-                  <w:rPr>
-                    <w:sz w:val="22"/>
-                    <w:szCs w:val="22"/>
-                  </w:rPr>
-                  <w:t>Solutions</w:t>
-                </w:r>
-                <w:proofErr w:type="spellEnd"/>
+                  <w:t>nnovative Software Solutions</w:t>
+                </w:r>
               </w:p>
             </w:tc>
           </w:tr>
@@ -1683,7 +1689,7 @@
                     <w:sz w:val="22"/>
                     <w:szCs w:val="22"/>
                   </w:rPr>
-                  <w:t>3</w:t>
+                  <w:t>4</w:t>
                 </w:r>
               </w:p>
             </w:tc>
@@ -3800,17 +3806,8 @@
                     <w:sz w:val="22"/>
                     <w:szCs w:val="22"/>
                   </w:rPr>
-                  <w:t xml:space="preserve">Luis Arce </w:t>
-                </w:r>
-                <w:proofErr w:type="spellStart"/>
-                <w:r>
-                  <w:rPr>
-                    <w:sz w:val="22"/>
-                    <w:szCs w:val="22"/>
-                  </w:rPr>
-                  <w:t>Llantoy</w:t>
-                </w:r>
-                <w:proofErr w:type="spellEnd"/>
+                  <w:t>Luis Arce Llantoy</w:t>
+                </w:r>
               </w:p>
             </w:tc>
             <w:tc>
@@ -4909,31 +4906,13 @@
                     <w:szCs w:val="22"/>
                   </w:rPr>
                 </w:pPr>
-                <w:proofErr w:type="spellStart"/>
-                <w:r>
-                  <w:rPr>
-                    <w:sz w:val="22"/>
-                    <w:szCs w:val="22"/>
-                  </w:rPr>
-                  <w:t>Gianmar</w:t>
-                </w:r>
-                <w:proofErr w:type="spellEnd"/>
-                <w:r>
-                  <w:rPr>
-                    <w:sz w:val="22"/>
-                    <w:szCs w:val="22"/>
-                  </w:rPr>
-                  <w:t xml:space="preserve"> </w:t>
-                </w:r>
-                <w:proofErr w:type="spellStart"/>
-                <w:r>
-                  <w:rPr>
-                    <w:sz w:val="22"/>
-                    <w:szCs w:val="22"/>
-                  </w:rPr>
-                  <w:t>Sanchez</w:t>
-                </w:r>
-                <w:proofErr w:type="spellEnd"/>
+                <w:r>
+                  <w:rPr>
+                    <w:sz w:val="22"/>
+                    <w:szCs w:val="22"/>
+                  </w:rPr>
+                  <w:t>Gianmar Sanchez</w:t>
+                </w:r>
               </w:p>
             </w:tc>
             <w:tc>
@@ -5647,6 +5626,7 @@
                   <w:pStyle w:val="TableContents"/>
                   <w:jc w:val="center"/>
                   <w:rPr>
+                    <w:rFonts w:hint="eastAsia"/>
                     <w:sz w:val="22"/>
                     <w:szCs w:val="22"/>
                   </w:rPr>
@@ -5676,6 +5656,7 @@
                   <w:pStyle w:val="TableContents"/>
                   <w:jc w:val="center"/>
                   <w:rPr>
+                    <w:rFonts w:hint="eastAsia"/>
                     <w:sz w:val="22"/>
                     <w:szCs w:val="22"/>
                   </w:rPr>
@@ -5686,6 +5667,126 @@
                     <w:szCs w:val="22"/>
                   </w:rPr>
                   <w:t>Añade definición de librería de documentos</w:t>
+                </w:r>
+              </w:p>
+            </w:tc>
+            <w:tc>
+              <w:tcPr>
+                <w:tcW w:w="2268" w:type="dxa"/>
+                <w:tcMar>
+                  <w:top w:w="55" w:type="dxa"/>
+                  <w:left w:w="55" w:type="dxa"/>
+                  <w:bottom w:w="55" w:type="dxa"/>
+                  <w:right w:w="55" w:type="dxa"/>
+                </w:tcMar>
+                <w:vAlign w:val="center"/>
+              </w:tcPr>
+              <w:p>
+                <w:pPr>
+                  <w:pStyle w:val="TableContents"/>
+                  <w:jc w:val="center"/>
+                  <w:rPr>
+                    <w:rFonts w:hint="eastAsia"/>
+                    <w:sz w:val="22"/>
+                    <w:szCs w:val="22"/>
+                  </w:rPr>
+                </w:pPr>
+                <w:r>
+                  <w:rPr>
+                    <w:sz w:val="22"/>
+                    <w:szCs w:val="22"/>
+                  </w:rPr>
+                  <w:t>Cristina Caballero</w:t>
+                </w:r>
+              </w:p>
+            </w:tc>
+            <w:tc>
+              <w:tcPr>
+                <w:tcW w:w="1982" w:type="dxa"/>
+                <w:tcMar>
+                  <w:top w:w="55" w:type="dxa"/>
+                  <w:left w:w="55" w:type="dxa"/>
+                  <w:bottom w:w="55" w:type="dxa"/>
+                  <w:right w:w="55" w:type="dxa"/>
+                </w:tcMar>
+                <w:vAlign w:val="center"/>
+              </w:tcPr>
+              <w:p>
+                <w:pPr>
+                  <w:pStyle w:val="TableContents"/>
+                  <w:jc w:val="center"/>
+                  <w:rPr>
+                    <w:rFonts w:hint="eastAsia"/>
+                    <w:sz w:val="22"/>
+                    <w:szCs w:val="22"/>
+                  </w:rPr>
+                </w:pPr>
+                <w:r>
+                  <w:rPr>
+                    <w:sz w:val="22"/>
+                    <w:szCs w:val="22"/>
+                  </w:rPr>
+                  <w:t>24/05/2018</w:t>
+                </w:r>
+              </w:p>
+            </w:tc>
+          </w:tr>
+          <w:tr>
+            <w:tc>
+              <w:tcPr>
+                <w:tcW w:w="993" w:type="dxa"/>
+                <w:tcMar>
+                  <w:top w:w="55" w:type="dxa"/>
+                  <w:left w:w="55" w:type="dxa"/>
+                  <w:bottom w:w="55" w:type="dxa"/>
+                  <w:right w:w="55" w:type="dxa"/>
+                </w:tcMar>
+                <w:vAlign w:val="center"/>
+              </w:tcPr>
+              <w:p>
+                <w:pPr>
+                  <w:pStyle w:val="TableContents"/>
+                  <w:jc w:val="center"/>
+                  <w:rPr>
+                    <w:sz w:val="22"/>
+                    <w:szCs w:val="22"/>
+                  </w:rPr>
+                </w:pPr>
+                <w:r>
+                  <w:rPr>
+                    <w:sz w:val="22"/>
+                    <w:szCs w:val="22"/>
+                  </w:rPr>
+                  <w:t>5.4</w:t>
+                </w:r>
+              </w:p>
+            </w:tc>
+            <w:tc>
+              <w:tcPr>
+                <w:tcW w:w="3827" w:type="dxa"/>
+                <w:tcMar>
+                  <w:top w:w="55" w:type="dxa"/>
+                  <w:left w:w="55" w:type="dxa"/>
+                  <w:bottom w:w="55" w:type="dxa"/>
+                  <w:right w:w="55" w:type="dxa"/>
+                </w:tcMar>
+                <w:vAlign w:val="center"/>
+              </w:tcPr>
+              <w:p>
+                <w:pPr>
+                  <w:pStyle w:val="TableContents"/>
+                  <w:jc w:val="center"/>
+                  <w:rPr>
+                    <w:sz w:val="22"/>
+                    <w:szCs w:val="22"/>
+                  </w:rPr>
+                </w:pPr>
+                <w:r>
+                  <w:rPr>
+                    <w:sz w:val="22"/>
+                    <w:szCs w:val="22"/>
+                  </w:rPr>
+                  <w:t>Añade referencias a tablas de accesos</w:t>
                 </w:r>
               </w:p>
             </w:tc>
@@ -6292,22 +6393,6 @@
               <w:sz w:val="22"/>
               <w:szCs w:val="22"/>
               <w:lang w:val="es-ES" w:eastAsia="en-US"/>
-            </w:rPr>
-          </w:pPr>
-        </w:p>
-        <w:p>
-          <w:pPr>
-            <w:rPr>
-              <w:b/>
-              <w:bCs/>
-            </w:rPr>
-          </w:pPr>
-        </w:p>
-        <w:p>
-          <w:pPr>
-            <w:rPr>
-              <w:b/>
-              <w:bCs/>
             </w:rPr>
           </w:pPr>
         </w:p>
@@ -6433,7 +6518,7 @@
               <w:pPr>
                 <w:pStyle w:val="TDC1"/>
                 <w:tabs>
-                  <w:tab w:val="left" w:pos="390"/>
+                  <w:tab w:val="left" w:pos="410"/>
                   <w:tab w:val="right" w:leader="dot" w:pos="8828"/>
                 </w:tabs>
                 <w:rPr>
@@ -6442,6 +6527,8 @@
                   <w:bCs w:val="0"/>
                   <w:caps w:val="0"/>
                   <w:noProof/>
+                  <w:sz w:val="24"/>
+                  <w:szCs w:val="24"/>
                   <w:u w:val="none"/>
                   <w:lang w:val="es-ES_tradnl" w:eastAsia="es-ES_tradnl"/>
                 </w:rPr>
@@ -6455,7 +6542,7 @@
               <w:r>
                 <w:fldChar w:fldCharType="separate"/>
               </w:r>
-              <w:hyperlink w:anchor="_Toc514870815" w:history="1">
+              <w:hyperlink w:anchor="_Toc514966273" w:history="1">
                 <w:r>
                   <w:rPr>
                     <w:rStyle w:val="Hipervnculo"/>
@@ -6470,6 +6557,8 @@
                     <w:bCs w:val="0"/>
                     <w:caps w:val="0"/>
                     <w:noProof/>
+                    <w:sz w:val="24"/>
+                    <w:szCs w:val="24"/>
                     <w:u w:val="none"/>
                     <w:lang w:val="es-ES_tradnl" w:eastAsia="es-ES_tradnl"/>
                   </w:rPr>
@@ -6501,7 +6590,7 @@
                     <w:noProof/>
                     <w:webHidden/>
                   </w:rPr>
-                  <w:instrText xml:space="preserve"> PAGEREF _Toc514870815 \h </w:instrText>
+                  <w:instrText xml:space="preserve"> PAGEREF _Toc514966273 \h </w:instrText>
                 </w:r>
                 <w:r>
                   <w:rPr>
@@ -6536,7 +6625,7 @@
               <w:pPr>
                 <w:pStyle w:val="TDC2"/>
                 <w:tabs>
-                  <w:tab w:val="left" w:pos="561"/>
+                  <w:tab w:val="left" w:pos="581"/>
                   <w:tab w:val="right" w:leader="dot" w:pos="8828"/>
                 </w:tabs>
                 <w:rPr>
@@ -6545,10 +6634,12 @@
                   <w:bCs w:val="0"/>
                   <w:smallCaps w:val="0"/>
                   <w:noProof/>
+                  <w:sz w:val="24"/>
+                  <w:szCs w:val="24"/>
                   <w:lang w:val="es-ES_tradnl" w:eastAsia="es-ES_tradnl"/>
                 </w:rPr>
               </w:pPr>
-              <w:hyperlink w:anchor="_Toc514870816" w:history="1">
+              <w:hyperlink w:anchor="_Toc514966274" w:history="1">
                 <w:r>
                   <w:rPr>
                     <w:rStyle w:val="Hipervnculo"/>
@@ -6564,6 +6655,8 @@
                     <w:bCs w:val="0"/>
                     <w:smallCaps w:val="0"/>
                     <w:noProof/>
+                    <w:sz w:val="24"/>
+                    <w:szCs w:val="24"/>
                     <w:lang w:val="es-ES_tradnl" w:eastAsia="es-ES_tradnl"/>
                   </w:rPr>
                   <w:tab/>
@@ -6594,7 +6687,7 @@
                     <w:noProof/>
                     <w:webHidden/>
                   </w:rPr>
-                  <w:instrText xml:space="preserve"> PAGEREF _Toc514870816 \h </w:instrText>
+                  <w:instrText xml:space="preserve"> PAGEREF _Toc514966274 \h </w:instrText>
                 </w:r>
                 <w:r>
                   <w:rPr>
@@ -6629,7 +6722,7 @@
               <w:pPr>
                 <w:pStyle w:val="TDC2"/>
                 <w:tabs>
-                  <w:tab w:val="left" w:pos="561"/>
+                  <w:tab w:val="left" w:pos="581"/>
                   <w:tab w:val="right" w:leader="dot" w:pos="8828"/>
                 </w:tabs>
                 <w:rPr>
@@ -6638,10 +6731,12 @@
                   <w:bCs w:val="0"/>
                   <w:smallCaps w:val="0"/>
                   <w:noProof/>
+                  <w:sz w:val="24"/>
+                  <w:szCs w:val="24"/>
                   <w:lang w:val="es-ES_tradnl" w:eastAsia="es-ES_tradnl"/>
                 </w:rPr>
               </w:pPr>
-              <w:hyperlink w:anchor="_Toc514870817" w:history="1">
+              <w:hyperlink w:anchor="_Toc514966275" w:history="1">
                 <w:r>
                   <w:rPr>
                     <w:rStyle w:val="Hipervnculo"/>
@@ -6656,6 +6751,8 @@
                     <w:bCs w:val="0"/>
                     <w:smallCaps w:val="0"/>
                     <w:noProof/>
+                    <w:sz w:val="24"/>
+                    <w:szCs w:val="24"/>
                     <w:lang w:val="es-ES_tradnl" w:eastAsia="es-ES_tradnl"/>
                   </w:rPr>
                   <w:tab/>
@@ -6686,7 +6783,7 @@
                     <w:noProof/>
                     <w:webHidden/>
                   </w:rPr>
-                  <w:instrText xml:space="preserve"> PAGEREF _Toc514870817 \h </w:instrText>
+                  <w:instrText xml:space="preserve"> PAGEREF _Toc514966275 \h </w:instrText>
                 </w:r>
                 <w:r>
                   <w:rPr>
@@ -6721,7 +6818,7 @@
               <w:pPr>
                 <w:pStyle w:val="TDC2"/>
                 <w:tabs>
-                  <w:tab w:val="left" w:pos="561"/>
+                  <w:tab w:val="left" w:pos="581"/>
                   <w:tab w:val="right" w:leader="dot" w:pos="8828"/>
                 </w:tabs>
                 <w:rPr>
@@ -6730,10 +6827,12 @@
                   <w:bCs w:val="0"/>
                   <w:smallCaps w:val="0"/>
                   <w:noProof/>
+                  <w:sz w:val="24"/>
+                  <w:szCs w:val="24"/>
                   <w:lang w:val="es-ES_tradnl" w:eastAsia="es-ES_tradnl"/>
                 </w:rPr>
               </w:pPr>
-              <w:hyperlink w:anchor="_Toc514870818" w:history="1">
+              <w:hyperlink w:anchor="_Toc514966276" w:history="1">
                 <w:r>
                   <w:rPr>
                     <w:rStyle w:val="Hipervnculo"/>
@@ -6748,6 +6847,8 @@
                     <w:bCs w:val="0"/>
                     <w:smallCaps w:val="0"/>
                     <w:noProof/>
+                    <w:sz w:val="24"/>
+                    <w:szCs w:val="24"/>
                     <w:lang w:val="es-ES_tradnl" w:eastAsia="es-ES_tradnl"/>
                   </w:rPr>
                   <w:tab/>
@@ -6778,7 +6879,7 @@
                     <w:noProof/>
                     <w:webHidden/>
                   </w:rPr>
-                  <w:instrText xml:space="preserve"> PAGEREF _Toc514870818 \h </w:instrText>
+                  <w:instrText xml:space="preserve"> PAGEREF _Toc514966276 \h </w:instrText>
                 </w:r>
                 <w:r>
                   <w:rPr>
@@ -6813,7 +6914,7 @@
               <w:pPr>
                 <w:pStyle w:val="TDC2"/>
                 <w:tabs>
-                  <w:tab w:val="left" w:pos="561"/>
+                  <w:tab w:val="left" w:pos="581"/>
                   <w:tab w:val="right" w:leader="dot" w:pos="8828"/>
                 </w:tabs>
                 <w:rPr>
@@ -6822,10 +6923,12 @@
                   <w:bCs w:val="0"/>
                   <w:smallCaps w:val="0"/>
                   <w:noProof/>
+                  <w:sz w:val="24"/>
+                  <w:szCs w:val="24"/>
                   <w:lang w:val="es-ES_tradnl" w:eastAsia="es-ES_tradnl"/>
                 </w:rPr>
               </w:pPr>
-              <w:hyperlink w:anchor="_Toc514870819" w:history="1">
+              <w:hyperlink w:anchor="_Toc514966277" w:history="1">
                 <w:r>
                   <w:rPr>
                     <w:rStyle w:val="Hipervnculo"/>
@@ -6840,6 +6943,8 @@
                     <w:bCs w:val="0"/>
                     <w:smallCaps w:val="0"/>
                     <w:noProof/>
+                    <w:sz w:val="24"/>
+                    <w:szCs w:val="24"/>
                     <w:lang w:val="es-ES_tradnl" w:eastAsia="es-ES_tradnl"/>
                   </w:rPr>
                   <w:tab/>
@@ -6870,7 +6975,7 @@
                     <w:noProof/>
                     <w:webHidden/>
                   </w:rPr>
-                  <w:instrText xml:space="preserve"> PAGEREF _Toc514870819 \h </w:instrText>
+                  <w:instrText xml:space="preserve"> PAGEREF _Toc514966277 \h </w:instrText>
                 </w:r>
                 <w:r>
                   <w:rPr>
@@ -6905,7 +7010,7 @@
               <w:pPr>
                 <w:pStyle w:val="TDC1"/>
                 <w:tabs>
-                  <w:tab w:val="left" w:pos="390"/>
+                  <w:tab w:val="left" w:pos="410"/>
                   <w:tab w:val="right" w:leader="dot" w:pos="8828"/>
                 </w:tabs>
                 <w:rPr>
@@ -6914,11 +7019,13 @@
                   <w:bCs w:val="0"/>
                   <w:caps w:val="0"/>
                   <w:noProof/>
+                  <w:sz w:val="24"/>
+                  <w:szCs w:val="24"/>
                   <w:u w:val="none"/>
                   <w:lang w:val="es-ES_tradnl" w:eastAsia="es-ES_tradnl"/>
                 </w:rPr>
               </w:pPr>
-              <w:hyperlink w:anchor="_Toc514870820" w:history="1">
+              <w:hyperlink w:anchor="_Toc514966278" w:history="1">
                 <w:r>
                   <w:rPr>
                     <w:rStyle w:val="Hipervnculo"/>
@@ -6933,6 +7040,8 @@
                     <w:bCs w:val="0"/>
                     <w:caps w:val="0"/>
                     <w:noProof/>
+                    <w:sz w:val="24"/>
+                    <w:szCs w:val="24"/>
                     <w:u w:val="none"/>
                     <w:lang w:val="es-ES_tradnl" w:eastAsia="es-ES_tradnl"/>
                   </w:rPr>
@@ -6964,7 +7073,7 @@
                     <w:noProof/>
                     <w:webHidden/>
                   </w:rPr>
-                  <w:instrText xml:space="preserve"> PAGEREF _Toc514870820 \h </w:instrText>
+                  <w:instrText xml:space="preserve"> PAGEREF _Toc514966278 \h </w:instrText>
                 </w:r>
                 <w:r>
                   <w:rPr>
@@ -6999,7 +7108,7 @@
               <w:pPr>
                 <w:pStyle w:val="TDC2"/>
                 <w:tabs>
-                  <w:tab w:val="left" w:pos="561"/>
+                  <w:tab w:val="left" w:pos="581"/>
                   <w:tab w:val="right" w:leader="dot" w:pos="8828"/>
                 </w:tabs>
                 <w:rPr>
@@ -7008,10 +7117,12 @@
                   <w:bCs w:val="0"/>
                   <w:smallCaps w:val="0"/>
                   <w:noProof/>
+                  <w:sz w:val="24"/>
+                  <w:szCs w:val="24"/>
                   <w:lang w:val="es-ES_tradnl" w:eastAsia="es-ES_tradnl"/>
                 </w:rPr>
               </w:pPr>
-              <w:hyperlink w:anchor="_Toc514870821" w:history="1">
+              <w:hyperlink w:anchor="_Toc514966279" w:history="1">
                 <w:r>
                   <w:rPr>
                     <w:rStyle w:val="Hipervnculo"/>
@@ -7026,6 +7137,8 @@
                     <w:bCs w:val="0"/>
                     <w:smallCaps w:val="0"/>
                     <w:noProof/>
+                    <w:sz w:val="24"/>
+                    <w:szCs w:val="24"/>
                     <w:lang w:val="es-ES_tradnl" w:eastAsia="es-ES_tradnl"/>
                   </w:rPr>
                   <w:tab/>
@@ -7056,7 +7169,7 @@
                     <w:noProof/>
                     <w:webHidden/>
                   </w:rPr>
-                  <w:instrText xml:space="preserve"> PAGEREF _Toc514870821 \h </w:instrText>
+                  <w:instrText xml:space="preserve"> PAGEREF _Toc514966279 \h </w:instrText>
                 </w:r>
                 <w:r>
                   <w:rPr>
@@ -7091,7 +7204,7 @@
               <w:pPr>
                 <w:pStyle w:val="TDC2"/>
                 <w:tabs>
-                  <w:tab w:val="left" w:pos="561"/>
+                  <w:tab w:val="left" w:pos="581"/>
                   <w:tab w:val="right" w:leader="dot" w:pos="8828"/>
                 </w:tabs>
                 <w:rPr>
@@ -7100,10 +7213,12 @@
                   <w:bCs w:val="0"/>
                   <w:smallCaps w:val="0"/>
                   <w:noProof/>
+                  <w:sz w:val="24"/>
+                  <w:szCs w:val="24"/>
                   <w:lang w:val="es-ES_tradnl" w:eastAsia="es-ES_tradnl"/>
                 </w:rPr>
               </w:pPr>
-              <w:hyperlink w:anchor="_Toc514870822" w:history="1">
+              <w:hyperlink w:anchor="_Toc514966280" w:history="1">
                 <w:r>
                   <w:rPr>
                     <w:rStyle w:val="Hipervnculo"/>
@@ -7118,6 +7233,8 @@
                     <w:bCs w:val="0"/>
                     <w:smallCaps w:val="0"/>
                     <w:noProof/>
+                    <w:sz w:val="24"/>
+                    <w:szCs w:val="24"/>
                     <w:lang w:val="es-ES_tradnl" w:eastAsia="es-ES_tradnl"/>
                   </w:rPr>
                   <w:tab/>
@@ -7148,7 +7265,7 @@
                     <w:noProof/>
                     <w:webHidden/>
                   </w:rPr>
-                  <w:instrText xml:space="preserve"> PAGEREF _Toc514870822 \h </w:instrText>
+                  <w:instrText xml:space="preserve"> PAGEREF _Toc514966280 \h </w:instrText>
                 </w:r>
                 <w:r>
                   <w:rPr>
@@ -7183,7 +7300,7 @@
               <w:pPr>
                 <w:pStyle w:val="TDC2"/>
                 <w:tabs>
-                  <w:tab w:val="left" w:pos="561"/>
+                  <w:tab w:val="left" w:pos="581"/>
                   <w:tab w:val="right" w:leader="dot" w:pos="8828"/>
                 </w:tabs>
                 <w:rPr>
@@ -7192,10 +7309,12 @@
                   <w:bCs w:val="0"/>
                   <w:smallCaps w:val="0"/>
                   <w:noProof/>
+                  <w:sz w:val="24"/>
+                  <w:szCs w:val="24"/>
                   <w:lang w:val="es-ES_tradnl" w:eastAsia="es-ES_tradnl"/>
                 </w:rPr>
               </w:pPr>
-              <w:hyperlink w:anchor="_Toc514870823" w:history="1">
+              <w:hyperlink w:anchor="_Toc514966281" w:history="1">
                 <w:r>
                   <w:rPr>
                     <w:rStyle w:val="Hipervnculo"/>
@@ -7210,6 +7329,8 @@
                     <w:bCs w:val="0"/>
                     <w:smallCaps w:val="0"/>
                     <w:noProof/>
+                    <w:sz w:val="24"/>
+                    <w:szCs w:val="24"/>
                     <w:lang w:val="es-ES_tradnl" w:eastAsia="es-ES_tradnl"/>
                   </w:rPr>
                   <w:tab/>
@@ -7240,7 +7361,7 @@
                     <w:noProof/>
                     <w:webHidden/>
                   </w:rPr>
-                  <w:instrText xml:space="preserve"> PAGEREF _Toc514870823 \h </w:instrText>
+                  <w:instrText xml:space="preserve"> PAGEREF _Toc514966281 \h </w:instrText>
                 </w:r>
                 <w:r>
                   <w:rPr>
@@ -7275,7 +7396,7 @@
               <w:pPr>
                 <w:pStyle w:val="TDC2"/>
                 <w:tabs>
-                  <w:tab w:val="left" w:pos="561"/>
+                  <w:tab w:val="left" w:pos="581"/>
                   <w:tab w:val="right" w:leader="dot" w:pos="8828"/>
                 </w:tabs>
                 <w:rPr>
@@ -7284,10 +7405,12 @@
                   <w:bCs w:val="0"/>
                   <w:smallCaps w:val="0"/>
                   <w:noProof/>
+                  <w:sz w:val="24"/>
+                  <w:szCs w:val="24"/>
                   <w:lang w:val="es-ES_tradnl" w:eastAsia="es-ES_tradnl"/>
                 </w:rPr>
               </w:pPr>
-              <w:hyperlink w:anchor="_Toc514870824" w:history="1">
+              <w:hyperlink w:anchor="_Toc514966282" w:history="1">
                 <w:r>
                   <w:rPr>
                     <w:rStyle w:val="Hipervnculo"/>
@@ -7302,6 +7425,8 @@
                     <w:bCs w:val="0"/>
                     <w:smallCaps w:val="0"/>
                     <w:noProof/>
+                    <w:sz w:val="24"/>
+                    <w:szCs w:val="24"/>
                     <w:lang w:val="es-ES_tradnl" w:eastAsia="es-ES_tradnl"/>
                   </w:rPr>
                   <w:tab/>
@@ -7332,7 +7457,7 @@
                     <w:noProof/>
                     <w:webHidden/>
                   </w:rPr>
-                  <w:instrText xml:space="preserve"> PAGEREF _Toc514870824 \h </w:instrText>
+                  <w:instrText xml:space="preserve"> PAGEREF _Toc514966282 \h </w:instrText>
                 </w:r>
                 <w:r>
                   <w:rPr>
@@ -7367,7 +7492,7 @@
               <w:pPr>
                 <w:pStyle w:val="TDC2"/>
                 <w:tabs>
-                  <w:tab w:val="left" w:pos="731"/>
+                  <w:tab w:val="left" w:pos="751"/>
                   <w:tab w:val="right" w:leader="dot" w:pos="8828"/>
                 </w:tabs>
                 <w:rPr>
@@ -7376,10 +7501,12 @@
                   <w:bCs w:val="0"/>
                   <w:smallCaps w:val="0"/>
                   <w:noProof/>
+                  <w:sz w:val="24"/>
+                  <w:szCs w:val="24"/>
                   <w:lang w:val="es-ES_tradnl" w:eastAsia="es-ES_tradnl"/>
                 </w:rPr>
               </w:pPr>
-              <w:hyperlink w:anchor="_Toc514870825" w:history="1">
+              <w:hyperlink w:anchor="_Toc514966283" w:history="1">
                 <w:r>
                   <w:rPr>
                     <w:rStyle w:val="Hipervnculo"/>
@@ -7394,6 +7521,8 @@
                     <w:bCs w:val="0"/>
                     <w:smallCaps w:val="0"/>
                     <w:noProof/>
+                    <w:sz w:val="24"/>
+                    <w:szCs w:val="24"/>
                     <w:lang w:val="es-ES_tradnl" w:eastAsia="es-ES_tradnl"/>
                   </w:rPr>
                   <w:tab/>
@@ -7424,7 +7553,7 @@
                     <w:noProof/>
                     <w:webHidden/>
                   </w:rPr>
-                  <w:instrText xml:space="preserve"> PAGEREF _Toc514870825 \h </w:instrText>
+                  <w:instrText xml:space="preserve"> PAGEREF _Toc514966283 \h </w:instrText>
                 </w:r>
                 <w:r>
                   <w:rPr>
@@ -7459,7 +7588,7 @@
               <w:pPr>
                 <w:pStyle w:val="TDC2"/>
                 <w:tabs>
-                  <w:tab w:val="left" w:pos="731"/>
+                  <w:tab w:val="left" w:pos="751"/>
                   <w:tab w:val="right" w:leader="dot" w:pos="8828"/>
                 </w:tabs>
                 <w:rPr>
@@ -7468,10 +7597,12 @@
                   <w:bCs w:val="0"/>
                   <w:smallCaps w:val="0"/>
                   <w:noProof/>
+                  <w:sz w:val="24"/>
+                  <w:szCs w:val="24"/>
                   <w:lang w:val="es-ES_tradnl" w:eastAsia="es-ES_tradnl"/>
                 </w:rPr>
               </w:pPr>
-              <w:hyperlink w:anchor="_Toc514870826" w:history="1">
+              <w:hyperlink w:anchor="_Toc514966284" w:history="1">
                 <w:r>
                   <w:rPr>
                     <w:rStyle w:val="Hipervnculo"/>
@@ -7486,6 +7617,8 @@
                     <w:bCs w:val="0"/>
                     <w:smallCaps w:val="0"/>
                     <w:noProof/>
+                    <w:sz w:val="24"/>
+                    <w:szCs w:val="24"/>
                     <w:lang w:val="es-ES_tradnl" w:eastAsia="es-ES_tradnl"/>
                   </w:rPr>
                   <w:tab/>
@@ -7516,7 +7649,7 @@
                     <w:noProof/>
                     <w:webHidden/>
                   </w:rPr>
-                  <w:instrText xml:space="preserve"> PAGEREF _Toc514870826 \h </w:instrText>
+                  <w:instrText xml:space="preserve"> PAGEREF _Toc514966284 \h </w:instrText>
                 </w:r>
                 <w:r>
                   <w:rPr>
@@ -7551,7 +7684,7 @@
               <w:pPr>
                 <w:pStyle w:val="TDC2"/>
                 <w:tabs>
-                  <w:tab w:val="left" w:pos="731"/>
+                  <w:tab w:val="left" w:pos="751"/>
                   <w:tab w:val="right" w:leader="dot" w:pos="8828"/>
                 </w:tabs>
                 <w:rPr>
@@ -7560,10 +7693,12 @@
                   <w:bCs w:val="0"/>
                   <w:smallCaps w:val="0"/>
                   <w:noProof/>
+                  <w:sz w:val="24"/>
+                  <w:szCs w:val="24"/>
                   <w:lang w:val="es-ES_tradnl" w:eastAsia="es-ES_tradnl"/>
                 </w:rPr>
               </w:pPr>
-              <w:hyperlink w:anchor="_Toc514870827" w:history="1">
+              <w:hyperlink w:anchor="_Toc514966285" w:history="1">
                 <w:r>
                   <w:rPr>
                     <w:rStyle w:val="Hipervnculo"/>
@@ -7578,6 +7713,8 @@
                     <w:bCs w:val="0"/>
                     <w:smallCaps w:val="0"/>
                     <w:noProof/>
+                    <w:sz w:val="24"/>
+                    <w:szCs w:val="24"/>
                     <w:lang w:val="es-ES_tradnl" w:eastAsia="es-ES_tradnl"/>
                   </w:rPr>
                   <w:tab/>
@@ -7608,7 +7745,7 @@
                     <w:noProof/>
                     <w:webHidden/>
                   </w:rPr>
-                  <w:instrText xml:space="preserve"> PAGEREF _Toc514870827 \h </w:instrText>
+                  <w:instrText xml:space="preserve"> PAGEREF _Toc514966285 \h </w:instrText>
                 </w:r>
                 <w:r>
                   <w:rPr>
@@ -7643,7 +7780,7 @@
               <w:pPr>
                 <w:pStyle w:val="TDC2"/>
                 <w:tabs>
-                  <w:tab w:val="left" w:pos="731"/>
+                  <w:tab w:val="left" w:pos="751"/>
                   <w:tab w:val="right" w:leader="dot" w:pos="8828"/>
                 </w:tabs>
                 <w:rPr>
@@ -7652,10 +7789,12 @@
                   <w:bCs w:val="0"/>
                   <w:smallCaps w:val="0"/>
                   <w:noProof/>
+                  <w:sz w:val="24"/>
+                  <w:szCs w:val="24"/>
                   <w:lang w:val="es-ES_tradnl" w:eastAsia="es-ES_tradnl"/>
                 </w:rPr>
               </w:pPr>
-              <w:hyperlink w:anchor="_Toc514870828" w:history="1">
+              <w:hyperlink w:anchor="_Toc514966286" w:history="1">
                 <w:r>
                   <w:rPr>
                     <w:rStyle w:val="Hipervnculo"/>
@@ -7670,6 +7809,8 @@
                     <w:bCs w:val="0"/>
                     <w:smallCaps w:val="0"/>
                     <w:noProof/>
+                    <w:sz w:val="24"/>
+                    <w:szCs w:val="24"/>
                     <w:lang w:val="es-ES_tradnl" w:eastAsia="es-ES_tradnl"/>
                   </w:rPr>
                   <w:tab/>
@@ -7700,7 +7841,7 @@
                     <w:noProof/>
                     <w:webHidden/>
                   </w:rPr>
-                  <w:instrText xml:space="preserve"> PAGEREF _Toc514870828 \h </w:instrText>
+                  <w:instrText xml:space="preserve"> PAGEREF _Toc514966286 \h </w:instrText>
                 </w:r>
                 <w:r>
                   <w:rPr>
@@ -7735,7 +7876,7 @@
               <w:pPr>
                 <w:pStyle w:val="TDC2"/>
                 <w:tabs>
-                  <w:tab w:val="left" w:pos="731"/>
+                  <w:tab w:val="left" w:pos="751"/>
                   <w:tab w:val="right" w:leader="dot" w:pos="8828"/>
                 </w:tabs>
                 <w:rPr>
@@ -7744,10 +7885,12 @@
                   <w:bCs w:val="0"/>
                   <w:smallCaps w:val="0"/>
                   <w:noProof/>
+                  <w:sz w:val="24"/>
+                  <w:szCs w:val="24"/>
                   <w:lang w:val="es-ES_tradnl" w:eastAsia="es-ES_tradnl"/>
                 </w:rPr>
               </w:pPr>
-              <w:hyperlink w:anchor="_Toc514870829" w:history="1">
+              <w:hyperlink w:anchor="_Toc514966287" w:history="1">
                 <w:r>
                   <w:rPr>
                     <w:rStyle w:val="Hipervnculo"/>
@@ -7762,6 +7905,8 @@
                     <w:bCs w:val="0"/>
                     <w:smallCaps w:val="0"/>
                     <w:noProof/>
+                    <w:sz w:val="24"/>
+                    <w:szCs w:val="24"/>
                     <w:lang w:val="es-ES_tradnl" w:eastAsia="es-ES_tradnl"/>
                   </w:rPr>
                   <w:tab/>
@@ -7792,7 +7937,7 @@
                     <w:noProof/>
                     <w:webHidden/>
                   </w:rPr>
-                  <w:instrText xml:space="preserve"> PAGEREF _Toc514870829 \h </w:instrText>
+                  <w:instrText xml:space="preserve"> PAGEREF _Toc514966287 \h </w:instrText>
                 </w:r>
                 <w:r>
                   <w:rPr>
@@ -7827,7 +7972,7 @@
               <w:pPr>
                 <w:pStyle w:val="TDC1"/>
                 <w:tabs>
-                  <w:tab w:val="left" w:pos="390"/>
+                  <w:tab w:val="left" w:pos="410"/>
                   <w:tab w:val="right" w:leader="dot" w:pos="8828"/>
                 </w:tabs>
                 <w:rPr>
@@ -7836,11 +7981,13 @@
                   <w:bCs w:val="0"/>
                   <w:caps w:val="0"/>
                   <w:noProof/>
+                  <w:sz w:val="24"/>
+                  <w:szCs w:val="24"/>
                   <w:u w:val="none"/>
                   <w:lang w:val="es-ES_tradnl" w:eastAsia="es-ES_tradnl"/>
                 </w:rPr>
               </w:pPr>
-              <w:hyperlink w:anchor="_Toc514870830" w:history="1">
+              <w:hyperlink w:anchor="_Toc514966288" w:history="1">
                 <w:r>
                   <w:rPr>
                     <w:rStyle w:val="Hipervnculo"/>
@@ -7855,6 +8002,8 @@
                     <w:bCs w:val="0"/>
                     <w:caps w:val="0"/>
                     <w:noProof/>
+                    <w:sz w:val="24"/>
+                    <w:szCs w:val="24"/>
                     <w:u w:val="none"/>
                     <w:lang w:val="es-ES_tradnl" w:eastAsia="es-ES_tradnl"/>
                   </w:rPr>
@@ -7886,7 +8035,7 @@
                     <w:noProof/>
                     <w:webHidden/>
                   </w:rPr>
-                  <w:instrText xml:space="preserve"> PAGEREF _Toc514870830 \h </w:instrText>
+                  <w:instrText xml:space="preserve"> PAGEREF _Toc514966288 \h </w:instrText>
                 </w:r>
                 <w:r>
                   <w:rPr>
@@ -7921,7 +8070,7 @@
               <w:pPr>
                 <w:pStyle w:val="TDC2"/>
                 <w:tabs>
-                  <w:tab w:val="left" w:pos="561"/>
+                  <w:tab w:val="left" w:pos="581"/>
                   <w:tab w:val="right" w:leader="dot" w:pos="8828"/>
                 </w:tabs>
                 <w:rPr>
@@ -7930,10 +8079,12 @@
                   <w:bCs w:val="0"/>
                   <w:smallCaps w:val="0"/>
                   <w:noProof/>
+                  <w:sz w:val="24"/>
+                  <w:szCs w:val="24"/>
                   <w:lang w:val="es-ES_tradnl" w:eastAsia="es-ES_tradnl"/>
                 </w:rPr>
               </w:pPr>
-              <w:hyperlink w:anchor="_Toc514870831" w:history="1">
+              <w:hyperlink w:anchor="_Toc514966289" w:history="1">
                 <w:r>
                   <w:rPr>
                     <w:rStyle w:val="Hipervnculo"/>
@@ -7948,6 +8099,8 @@
                     <w:bCs w:val="0"/>
                     <w:smallCaps w:val="0"/>
                     <w:noProof/>
+                    <w:sz w:val="24"/>
+                    <w:szCs w:val="24"/>
                     <w:lang w:val="es-ES_tradnl" w:eastAsia="es-ES_tradnl"/>
                   </w:rPr>
                   <w:tab/>
@@ -7978,7 +8131,7 @@
                     <w:noProof/>
                     <w:webHidden/>
                   </w:rPr>
-                  <w:instrText xml:space="preserve"> PAGEREF _Toc514870831 \h </w:instrText>
+                  <w:instrText xml:space="preserve"> PAGEREF _Toc514966289 \h </w:instrText>
                 </w:r>
                 <w:r>
                   <w:rPr>
@@ -8013,17 +8166,19 @@
               <w:pPr>
                 <w:pStyle w:val="TDC3"/>
                 <w:tabs>
-                  <w:tab w:val="left" w:pos="731"/>
+                  <w:tab w:val="left" w:pos="751"/>
                   <w:tab w:val="right" w:leader="dot" w:pos="8828"/>
                 </w:tabs>
                 <w:rPr>
                   <w:rFonts w:eastAsiaTheme="minorEastAsia"/>
                   <w:smallCaps w:val="0"/>
                   <w:noProof/>
+                  <w:sz w:val="24"/>
+                  <w:szCs w:val="24"/>
                   <w:lang w:val="es-ES_tradnl" w:eastAsia="es-ES_tradnl"/>
                 </w:rPr>
               </w:pPr>
-              <w:hyperlink w:anchor="_Toc514870832" w:history="1">
+              <w:hyperlink w:anchor="_Toc514966290" w:history="1">
                 <w:r>
                   <w:rPr>
                     <w:rStyle w:val="Hipervnculo"/>
@@ -8038,6 +8193,8 @@
                     <w:rFonts w:eastAsiaTheme="minorEastAsia"/>
                     <w:smallCaps w:val="0"/>
                     <w:noProof/>
+                    <w:sz w:val="24"/>
+                    <w:szCs w:val="24"/>
                     <w:lang w:val="es-ES_tradnl" w:eastAsia="es-ES_tradnl"/>
                   </w:rPr>
                   <w:tab/>
@@ -8070,7 +8227,7 @@
                     <w:noProof/>
                     <w:webHidden/>
                   </w:rPr>
-                  <w:instrText xml:space="preserve"> PAGEREF _Toc514870832 \h </w:instrText>
+                  <w:instrText xml:space="preserve"> PAGEREF _Toc514966290 \h </w:instrText>
                 </w:r>
                 <w:r>
                   <w:rPr>
@@ -8105,17 +8262,19 @@
               <w:pPr>
                 <w:pStyle w:val="TDC3"/>
                 <w:tabs>
-                  <w:tab w:val="left" w:pos="731"/>
+                  <w:tab w:val="left" w:pos="751"/>
                   <w:tab w:val="right" w:leader="dot" w:pos="8828"/>
                 </w:tabs>
                 <w:rPr>
                   <w:rFonts w:eastAsiaTheme="minorEastAsia"/>
                   <w:smallCaps w:val="0"/>
                   <w:noProof/>
+                  <w:sz w:val="24"/>
+                  <w:szCs w:val="24"/>
                   <w:lang w:val="es-ES_tradnl" w:eastAsia="es-ES_tradnl"/>
                 </w:rPr>
               </w:pPr>
-              <w:hyperlink w:anchor="_Toc514870833" w:history="1">
+              <w:hyperlink w:anchor="_Toc514966291" w:history="1">
                 <w:r>
                   <w:rPr>
                     <w:rStyle w:val="Hipervnculo"/>
@@ -8130,6 +8289,8 @@
                     <w:rFonts w:eastAsiaTheme="minorEastAsia"/>
                     <w:smallCaps w:val="0"/>
                     <w:noProof/>
+                    <w:sz w:val="24"/>
+                    <w:szCs w:val="24"/>
                     <w:lang w:val="es-ES_tradnl" w:eastAsia="es-ES_tradnl"/>
                   </w:rPr>
                   <w:tab/>
@@ -8162,7 +8323,7 @@
                     <w:noProof/>
                     <w:webHidden/>
                   </w:rPr>
-                  <w:instrText xml:space="preserve"> PAGEREF _Toc514870833 \h </w:instrText>
+                  <w:instrText xml:space="preserve"> PAGEREF _Toc514966291 \h </w:instrText>
                 </w:r>
                 <w:r>
                   <w:rPr>
@@ -8197,17 +8358,19 @@
               <w:pPr>
                 <w:pStyle w:val="TDC3"/>
                 <w:tabs>
-                  <w:tab w:val="left" w:pos="731"/>
+                  <w:tab w:val="left" w:pos="751"/>
                   <w:tab w:val="right" w:leader="dot" w:pos="8828"/>
                 </w:tabs>
                 <w:rPr>
                   <w:rFonts w:eastAsiaTheme="minorEastAsia"/>
                   <w:smallCaps w:val="0"/>
                   <w:noProof/>
+                  <w:sz w:val="24"/>
+                  <w:szCs w:val="24"/>
                   <w:lang w:val="es-ES_tradnl" w:eastAsia="es-ES_tradnl"/>
                 </w:rPr>
               </w:pPr>
-              <w:hyperlink w:anchor="_Toc514870834" w:history="1">
+              <w:hyperlink w:anchor="_Toc514966292" w:history="1">
                 <w:r>
                   <w:rPr>
                     <w:rStyle w:val="Hipervnculo"/>
@@ -8222,6 +8385,8 @@
                     <w:rFonts w:eastAsiaTheme="minorEastAsia"/>
                     <w:smallCaps w:val="0"/>
                     <w:noProof/>
+                    <w:sz w:val="24"/>
+                    <w:szCs w:val="24"/>
                     <w:lang w:val="es-ES_tradnl" w:eastAsia="es-ES_tradnl"/>
                   </w:rPr>
                   <w:tab/>
@@ -8254,7 +8419,7 @@
                     <w:noProof/>
                     <w:webHidden/>
                   </w:rPr>
-                  <w:instrText xml:space="preserve"> PAGEREF _Toc514870834 \h </w:instrText>
+                  <w:instrText xml:space="preserve"> PAGEREF _Toc514966292 \h </w:instrText>
                 </w:r>
                 <w:r>
                   <w:rPr>
@@ -8289,7 +8454,7 @@
               <w:pPr>
                 <w:pStyle w:val="TDC2"/>
                 <w:tabs>
-                  <w:tab w:val="left" w:pos="561"/>
+                  <w:tab w:val="left" w:pos="581"/>
                   <w:tab w:val="right" w:leader="dot" w:pos="8828"/>
                 </w:tabs>
                 <w:rPr>
@@ -8298,10 +8463,12 @@
                   <w:bCs w:val="0"/>
                   <w:smallCaps w:val="0"/>
                   <w:noProof/>
+                  <w:sz w:val="24"/>
+                  <w:szCs w:val="24"/>
                   <w:lang w:val="es-ES_tradnl" w:eastAsia="es-ES_tradnl"/>
                 </w:rPr>
               </w:pPr>
-              <w:hyperlink w:anchor="_Toc514870835" w:history="1">
+              <w:hyperlink w:anchor="_Toc514966293" w:history="1">
                 <w:r>
                   <w:rPr>
                     <w:rStyle w:val="Hipervnculo"/>
@@ -8316,6 +8483,8 @@
                     <w:bCs w:val="0"/>
                     <w:smallCaps w:val="0"/>
                     <w:noProof/>
+                    <w:sz w:val="24"/>
+                    <w:szCs w:val="24"/>
                     <w:lang w:val="es-ES_tradnl" w:eastAsia="es-ES_tradnl"/>
                   </w:rPr>
                   <w:tab/>
@@ -8346,7 +8515,7 @@
                     <w:noProof/>
                     <w:webHidden/>
                   </w:rPr>
-                  <w:instrText xml:space="preserve"> PAGEREF _Toc514870835 \h </w:instrText>
+                  <w:instrText xml:space="preserve"> PAGEREF _Toc514966293 \h </w:instrText>
                 </w:r>
                 <w:r>
                   <w:rPr>
@@ -8381,17 +8550,19 @@
               <w:pPr>
                 <w:pStyle w:val="TDC3"/>
                 <w:tabs>
-                  <w:tab w:val="left" w:pos="731"/>
+                  <w:tab w:val="left" w:pos="751"/>
                   <w:tab w:val="right" w:leader="dot" w:pos="8828"/>
                 </w:tabs>
                 <w:rPr>
                   <w:rFonts w:eastAsiaTheme="minorEastAsia"/>
                   <w:smallCaps w:val="0"/>
                   <w:noProof/>
+                  <w:sz w:val="24"/>
+                  <w:szCs w:val="24"/>
                   <w:lang w:val="es-ES_tradnl" w:eastAsia="es-ES_tradnl"/>
                 </w:rPr>
               </w:pPr>
-              <w:hyperlink w:anchor="_Toc514870836" w:history="1">
+              <w:hyperlink w:anchor="_Toc514966294" w:history="1">
                 <w:r>
                   <w:rPr>
                     <w:rStyle w:val="Hipervnculo"/>
@@ -8406,6 +8577,8 @@
                     <w:rFonts w:eastAsiaTheme="minorEastAsia"/>
                     <w:smallCaps w:val="0"/>
                     <w:noProof/>
+                    <w:sz w:val="24"/>
+                    <w:szCs w:val="24"/>
                     <w:lang w:val="es-ES_tradnl" w:eastAsia="es-ES_tradnl"/>
                   </w:rPr>
                   <w:tab/>
@@ -8438,7 +8611,7 @@
                     <w:noProof/>
                     <w:webHidden/>
                   </w:rPr>
-                  <w:instrText xml:space="preserve"> PAGEREF _Toc514870836 \h </w:instrText>
+                  <w:instrText xml:space="preserve"> PAGEREF _Toc514966294 \h </w:instrText>
                 </w:r>
                 <w:r>
                   <w:rPr>
@@ -8473,17 +8646,19 @@
               <w:pPr>
                 <w:pStyle w:val="TDC3"/>
                 <w:tabs>
-                  <w:tab w:val="left" w:pos="731"/>
+                  <w:tab w:val="left" w:pos="751"/>
                   <w:tab w:val="right" w:leader="dot" w:pos="8828"/>
                 </w:tabs>
                 <w:rPr>
                   <w:rFonts w:eastAsiaTheme="minorEastAsia"/>
                   <w:smallCaps w:val="0"/>
                   <w:noProof/>
+                  <w:sz w:val="24"/>
+                  <w:szCs w:val="24"/>
                   <w:lang w:val="es-ES_tradnl" w:eastAsia="es-ES_tradnl"/>
                 </w:rPr>
               </w:pPr>
-              <w:hyperlink w:anchor="_Toc514870837" w:history="1">
+              <w:hyperlink w:anchor="_Toc514966295" w:history="1">
                 <w:r>
                   <w:rPr>
                     <w:rStyle w:val="Hipervnculo"/>
@@ -8498,6 +8673,8 @@
                     <w:rFonts w:eastAsiaTheme="minorEastAsia"/>
                     <w:smallCaps w:val="0"/>
                     <w:noProof/>
+                    <w:sz w:val="24"/>
+                    <w:szCs w:val="24"/>
                     <w:lang w:val="es-ES_tradnl" w:eastAsia="es-ES_tradnl"/>
                   </w:rPr>
                   <w:tab/>
@@ -8530,7 +8707,7 @@
                     <w:noProof/>
                     <w:webHidden/>
                   </w:rPr>
-                  <w:instrText xml:space="preserve"> PAGEREF _Toc514870837 \h </w:instrText>
+                  <w:instrText xml:space="preserve"> PAGEREF _Toc514966295 \h </w:instrText>
                 </w:r>
                 <w:r>
                   <w:rPr>
@@ -8565,17 +8742,19 @@
               <w:pPr>
                 <w:pStyle w:val="TDC3"/>
                 <w:tabs>
-                  <w:tab w:val="left" w:pos="731"/>
+                  <w:tab w:val="left" w:pos="751"/>
                   <w:tab w:val="right" w:leader="dot" w:pos="8828"/>
                 </w:tabs>
                 <w:rPr>
                   <w:rFonts w:eastAsiaTheme="minorEastAsia"/>
                   <w:smallCaps w:val="0"/>
                   <w:noProof/>
+                  <w:sz w:val="24"/>
+                  <w:szCs w:val="24"/>
                   <w:lang w:val="es-ES_tradnl" w:eastAsia="es-ES_tradnl"/>
                 </w:rPr>
               </w:pPr>
-              <w:hyperlink w:anchor="_Toc514870838" w:history="1">
+              <w:hyperlink w:anchor="_Toc514966296" w:history="1">
                 <w:r>
                   <w:rPr>
                     <w:rStyle w:val="Hipervnculo"/>
@@ -8590,6 +8769,8 @@
                     <w:rFonts w:eastAsiaTheme="minorEastAsia"/>
                     <w:smallCaps w:val="0"/>
                     <w:noProof/>
+                    <w:sz w:val="24"/>
+                    <w:szCs w:val="24"/>
                     <w:lang w:val="es-ES_tradnl" w:eastAsia="es-ES_tradnl"/>
                   </w:rPr>
                   <w:tab/>
@@ -8622,7 +8803,7 @@
                     <w:noProof/>
                     <w:webHidden/>
                   </w:rPr>
-                  <w:instrText xml:space="preserve"> PAGEREF _Toc514870838 \h </w:instrText>
+                  <w:instrText xml:space="preserve"> PAGEREF _Toc514966296 \h </w:instrText>
                 </w:r>
                 <w:r>
                   <w:rPr>
@@ -8657,17 +8838,19 @@
               <w:pPr>
                 <w:pStyle w:val="TDC3"/>
                 <w:tabs>
-                  <w:tab w:val="left" w:pos="901"/>
+                  <w:tab w:val="left" w:pos="921"/>
                   <w:tab w:val="right" w:leader="dot" w:pos="8828"/>
                 </w:tabs>
                 <w:rPr>
                   <w:rFonts w:eastAsiaTheme="minorEastAsia"/>
                   <w:smallCaps w:val="0"/>
                   <w:noProof/>
+                  <w:sz w:val="24"/>
+                  <w:szCs w:val="24"/>
                   <w:lang w:val="es-ES_tradnl" w:eastAsia="es-ES_tradnl"/>
                 </w:rPr>
               </w:pPr>
-              <w:hyperlink w:anchor="_Toc514870839" w:history="1">
+              <w:hyperlink w:anchor="_Toc514966297" w:history="1">
                 <w:r>
                   <w:rPr>
                     <w:rStyle w:val="Hipervnculo"/>
@@ -8682,6 +8865,8 @@
                     <w:rFonts w:eastAsiaTheme="minorEastAsia"/>
                     <w:smallCaps w:val="0"/>
                     <w:noProof/>
+                    <w:sz w:val="24"/>
+                    <w:szCs w:val="24"/>
                     <w:lang w:val="es-ES_tradnl" w:eastAsia="es-ES_tradnl"/>
                   </w:rPr>
                   <w:tab/>
@@ -8693,7 +8878,7 @@
                     <w:noProof/>
                     <w:lang w:eastAsia="es-ES_tradnl"/>
                   </w:rPr>
-                  <w:t>Librería de Desarrollo</w:t>
+                  <w:t>Librería de Líneas Base</w:t>
                 </w:r>
                 <w:r>
                   <w:rPr>
@@ -8714,7 +8899,7 @@
                     <w:noProof/>
                     <w:webHidden/>
                   </w:rPr>
-                  <w:instrText xml:space="preserve"> PAGEREF _Toc514870839 \h </w:instrText>
+                  <w:instrText xml:space="preserve"> PAGEREF _Toc514966297 \h </w:instrText>
                 </w:r>
                 <w:r>
                   <w:rPr>
@@ -8749,17 +8934,19 @@
               <w:pPr>
                 <w:pStyle w:val="TDC3"/>
                 <w:tabs>
-                  <w:tab w:val="left" w:pos="901"/>
+                  <w:tab w:val="left" w:pos="921"/>
                   <w:tab w:val="right" w:leader="dot" w:pos="8828"/>
                 </w:tabs>
                 <w:rPr>
                   <w:rFonts w:eastAsiaTheme="minorEastAsia"/>
                   <w:smallCaps w:val="0"/>
                   <w:noProof/>
+                  <w:sz w:val="24"/>
+                  <w:szCs w:val="24"/>
                   <w:lang w:val="es-ES_tradnl" w:eastAsia="es-ES_tradnl"/>
                 </w:rPr>
               </w:pPr>
-              <w:hyperlink w:anchor="_Toc514870840" w:history="1">
+              <w:hyperlink w:anchor="_Toc514966298" w:history="1">
                 <w:r>
                   <w:rPr>
                     <w:rStyle w:val="Hipervnculo"/>
@@ -8774,6 +8961,8 @@
                     <w:rFonts w:eastAsiaTheme="minorEastAsia"/>
                     <w:smallCaps w:val="0"/>
                     <w:noProof/>
+                    <w:sz w:val="24"/>
+                    <w:szCs w:val="24"/>
                     <w:lang w:val="es-ES_tradnl" w:eastAsia="es-ES_tradnl"/>
                   </w:rPr>
                   <w:tab/>
@@ -8785,6 +8974,102 @@
                     <w:noProof/>
                     <w:lang w:eastAsia="es-ES_tradnl"/>
                   </w:rPr>
+                  <w:t>Librería de Documentos</w:t>
+                </w:r>
+                <w:r>
+                  <w:rPr>
+                    <w:noProof/>
+                    <w:webHidden/>
+                  </w:rPr>
+                  <w:tab/>
+                </w:r>
+                <w:r>
+                  <w:rPr>
+                    <w:noProof/>
+                    <w:webHidden/>
+                  </w:rPr>
+                  <w:fldChar w:fldCharType="begin"/>
+                </w:r>
+                <w:r>
+                  <w:rPr>
+                    <w:noProof/>
+                    <w:webHidden/>
+                  </w:rPr>
+                  <w:instrText xml:space="preserve"> PAGEREF _Toc514966298 \h </w:instrText>
+                </w:r>
+                <w:r>
+                  <w:rPr>
+                    <w:noProof/>
+                    <w:webHidden/>
+                  </w:rPr>
+                </w:r>
+                <w:r>
+                  <w:rPr>
+                    <w:noProof/>
+                    <w:webHidden/>
+                  </w:rPr>
+                  <w:fldChar w:fldCharType="separate"/>
+                </w:r>
+                <w:r>
+                  <w:rPr>
+                    <w:noProof/>
+                    <w:webHidden/>
+                  </w:rPr>
+                  <w:t>20</w:t>
+                </w:r>
+                <w:r>
+                  <w:rPr>
+                    <w:noProof/>
+                    <w:webHidden/>
+                  </w:rPr>
+                  <w:fldChar w:fldCharType="end"/>
+                </w:r>
+              </w:hyperlink>
+            </w:p>
+            <w:p>
+              <w:pPr>
+                <w:pStyle w:val="TDC3"/>
+                <w:tabs>
+                  <w:tab w:val="left" w:pos="921"/>
+                  <w:tab w:val="right" w:leader="dot" w:pos="8828"/>
+                </w:tabs>
+                <w:rPr>
+                  <w:rFonts w:eastAsiaTheme="minorEastAsia"/>
+                  <w:smallCaps w:val="0"/>
+                  <w:noProof/>
+                  <w:sz w:val="24"/>
+                  <w:szCs w:val="24"/>
+                  <w:lang w:val="es-ES_tradnl" w:eastAsia="es-ES_tradnl"/>
+                </w:rPr>
+              </w:pPr>
+              <w:hyperlink w:anchor="_Toc514966299" w:history="1">
+                <w:r>
+                  <w:rPr>
+                    <w:rStyle w:val="Hipervnculo"/>
+                    <w:b/>
+                    <w:noProof/>
+                    <w:lang w:eastAsia="es-ES_tradnl"/>
+                  </w:rPr>
+                  <w:t>3.2.3.3.</w:t>
+                </w:r>
+                <w:r>
+                  <w:rPr>
+                    <w:rFonts w:eastAsiaTheme="minorEastAsia"/>
+                    <w:smallCaps w:val="0"/>
+                    <w:noProof/>
+                    <w:sz w:val="24"/>
+                    <w:szCs w:val="24"/>
+                    <w:lang w:val="es-ES_tradnl" w:eastAsia="es-ES_tradnl"/>
+                  </w:rPr>
+                  <w:tab/>
+                </w:r>
+                <w:r>
+                  <w:rPr>
+                    <w:rStyle w:val="Hipervnculo"/>
+                    <w:b/>
+                    <w:noProof/>
+                    <w:lang w:eastAsia="es-ES_tradnl"/>
+                  </w:rPr>
                   <w:t>Librería de Cliente</w:t>
                 </w:r>
                 <w:r>
@@ -8806,7 +9091,7 @@
                     <w:noProof/>
                     <w:webHidden/>
                   </w:rPr>
-                  <w:instrText xml:space="preserve"> PAGEREF _Toc514870840 \h </w:instrText>
+                  <w:instrText xml:space="preserve"> PAGEREF _Toc514966299 \h </w:instrText>
                 </w:r>
                 <w:r>
                   <w:rPr>
@@ -8826,7 +9111,7 @@
                     <w:noProof/>
                     <w:webHidden/>
                   </w:rPr>
-                  <w:t>20</w:t>
+                  <w:t>21</w:t>
                 </w:r>
                 <w:r>
                   <w:rPr>
@@ -8864,57 +9149,6 @@
             <w:jc w:val="both"/>
           </w:pPr>
         </w:p>
-        <w:p>
-          <w:pPr>
-            <w:pStyle w:val="Prrafodelista"/>
-            <w:spacing w:line="240" w:lineRule="auto"/>
-            <w:contextualSpacing w:val="0"/>
-            <w:jc w:val="both"/>
-          </w:pPr>
-        </w:p>
-        <w:p>
-          <w:pPr>
-            <w:pStyle w:val="Prrafodelista"/>
-            <w:spacing w:line="240" w:lineRule="auto"/>
-            <w:contextualSpacing w:val="0"/>
-            <w:jc w:val="both"/>
-          </w:pPr>
-        </w:p>
-        <w:p>
-          <w:pPr>
-            <w:pStyle w:val="Prrafodelista"/>
-            <w:spacing w:line="240" w:lineRule="auto"/>
-            <w:contextualSpacing w:val="0"/>
-            <w:jc w:val="both"/>
-          </w:pPr>
-        </w:p>
-        <w:p>
-          <w:pPr>
-            <w:pStyle w:val="Prrafodelista"/>
-            <w:spacing w:line="240" w:lineRule="auto"/>
-            <w:contextualSpacing w:val="0"/>
-            <w:jc w:val="both"/>
-          </w:pPr>
-        </w:p>
-        <w:p>
-          <w:pPr>
-            <w:pStyle w:val="Prrafodelista"/>
-            <w:spacing w:line="240" w:lineRule="auto"/>
-            <w:contextualSpacing w:val="0"/>
-            <w:jc w:val="both"/>
-          </w:pPr>
-        </w:p>
-        <w:p>
-          <w:pPr>
-            <w:pStyle w:val="Prrafodelista"/>
-            <w:spacing w:line="240" w:lineRule="auto"/>
-            <w:contextualSpacing w:val="0"/>
-            <w:jc w:val="both"/>
-          </w:pPr>
-          <w:r>
-            <w:br w:type="page"/>
-          </w:r>
-        </w:p>
       </w:sdtContent>
     </w:sdt>
     <w:p>
@@ -8934,17 +9168,16 @@
           <w:szCs w:val="28"/>
         </w:rPr>
       </w:pPr>
-      <w:bookmarkStart w:id="4" w:name="_Toc514870815"/>
+      <w:bookmarkStart w:id="6" w:name="_Toc514966273"/>
       <w:r>
         <w:rPr>
           <w:b/>
           <w:sz w:val="28"/>
           <w:szCs w:val="28"/>
         </w:rPr>
-        <w:lastRenderedPageBreak/>
         <w:t>Introducción</w:t>
       </w:r>
-      <w:bookmarkEnd w:id="4"/>
+      <w:bookmarkEnd w:id="6"/>
     </w:p>
     <w:p>
       <w:pPr>
@@ -8998,7 +9231,7 @@
           <w:lang w:val="es-ES_tradnl"/>
         </w:rPr>
       </w:pPr>
-      <w:bookmarkStart w:id="5" w:name="_Toc514870816"/>
+      <w:bookmarkStart w:id="7" w:name="_Toc514966274"/>
       <w:r>
         <w:rPr>
           <w:b/>
@@ -9007,7 +9240,7 @@
         </w:rPr>
         <w:t>Propósito</w:t>
       </w:r>
-      <w:bookmarkEnd w:id="5"/>
+      <w:bookmarkEnd w:id="7"/>
     </w:p>
     <w:p>
       <w:pPr>
@@ -9133,7 +9366,7 @@
           <w:szCs w:val="24"/>
         </w:rPr>
       </w:pPr>
-      <w:bookmarkStart w:id="6" w:name="_Toc514870817"/>
+      <w:bookmarkStart w:id="8" w:name="_Toc514966275"/>
       <w:r>
         <w:rPr>
           <w:b/>
@@ -9143,7 +9376,7 @@
         <w:lastRenderedPageBreak/>
         <w:t>Aplicabilidad</w:t>
       </w:r>
-      <w:bookmarkEnd w:id="6"/>
+      <w:bookmarkEnd w:id="8"/>
     </w:p>
     <w:p>
       <w:pPr>
@@ -9195,7 +9428,7 @@
           <w:szCs w:val="24"/>
         </w:rPr>
       </w:pPr>
-      <w:bookmarkStart w:id="7" w:name="_Toc514870818"/>
+      <w:bookmarkStart w:id="9" w:name="_Toc514966276"/>
       <w:r>
         <w:rPr>
           <w:b/>
@@ -9212,7 +9445,7 @@
         </w:rPr>
         <w:t>Alcance</w:t>
       </w:r>
-      <w:bookmarkEnd w:id="7"/>
+      <w:bookmarkEnd w:id="9"/>
     </w:p>
     <w:p>
       <w:pPr>
@@ -9312,7 +9545,7 @@
           <w:szCs w:val="24"/>
         </w:rPr>
       </w:pPr>
-      <w:bookmarkStart w:id="8" w:name="_Toc514870819"/>
+      <w:bookmarkStart w:id="10" w:name="_Toc514966277"/>
       <w:r>
         <w:rPr>
           <w:b/>
@@ -9321,7 +9554,7 @@
         </w:rPr>
         <w:t>Definiciones</w:t>
       </w:r>
-      <w:bookmarkEnd w:id="8"/>
+      <w:bookmarkEnd w:id="10"/>
     </w:p>
     <w:p>
       <w:pPr>
@@ -9742,7 +9975,7 @@
           <w:szCs w:val="28"/>
         </w:rPr>
       </w:pPr>
-      <w:bookmarkStart w:id="9" w:name="_Toc514870820"/>
+      <w:bookmarkStart w:id="11" w:name="_Toc514966278"/>
       <w:r>
         <w:rPr>
           <w:b/>
@@ -9751,7 +9984,7 @@
         </w:rPr>
         <w:t>Gestión de la SCM</w:t>
       </w:r>
-      <w:bookmarkEnd w:id="9"/>
+      <w:bookmarkEnd w:id="11"/>
     </w:p>
     <w:p>
       <w:pPr>
@@ -9771,7 +10004,7 @@
           <w:szCs w:val="24"/>
         </w:rPr>
       </w:pPr>
-      <w:bookmarkStart w:id="10" w:name="_Toc514870821"/>
+      <w:bookmarkStart w:id="12" w:name="_Toc514966279"/>
       <w:r>
         <w:rPr>
           <w:b/>
@@ -9780,7 +10013,7 @@
         </w:rPr>
         <w:t>Organización</w:t>
       </w:r>
-      <w:bookmarkEnd w:id="10"/>
+      <w:bookmarkEnd w:id="12"/>
     </w:p>
     <w:p>
       <w:pPr>
@@ -10448,7 +10681,7 @@
           <w:szCs w:val="24"/>
         </w:rPr>
       </w:pPr>
-      <w:bookmarkStart w:id="11" w:name="_Toc514870822"/>
+      <w:bookmarkStart w:id="13" w:name="_Toc514966280"/>
       <w:r>
         <w:rPr>
           <w:b/>
@@ -10458,7 +10691,7 @@
         <w:lastRenderedPageBreak/>
         <w:t>Roles</w:t>
       </w:r>
-      <w:bookmarkEnd w:id="11"/>
+      <w:bookmarkEnd w:id="13"/>
     </w:p>
     <w:p>
       <w:pPr>
@@ -10876,11 +11109,9 @@
             <w:r>
               <w:t>como prueba/</w:t>
             </w:r>
-            <w:proofErr w:type="spellStart"/>
             <w:r>
               <w:t>testing</w:t>
             </w:r>
-            <w:proofErr w:type="spellEnd"/>
             <w:r>
               <w:t>.</w:t>
             </w:r>
@@ -10964,7 +11195,7 @@
           <w:szCs w:val="24"/>
         </w:rPr>
       </w:pPr>
-      <w:bookmarkStart w:id="12" w:name="_Toc514870823"/>
+      <w:bookmarkStart w:id="14" w:name="_Toc514966281"/>
       <w:r>
         <w:rPr>
           <w:b/>
@@ -10973,7 +11204,7 @@
         </w:rPr>
         <w:t>Políticas, directrices y procedimientos</w:t>
       </w:r>
-      <w:bookmarkEnd w:id="12"/>
+      <w:bookmarkEnd w:id="14"/>
     </w:p>
     <w:p>
       <w:pPr>
@@ -11109,7 +11340,7 @@
           <w:szCs w:val="24"/>
         </w:rPr>
       </w:pPr>
-      <w:bookmarkStart w:id="13" w:name="_Toc514870824"/>
+      <w:bookmarkStart w:id="15" w:name="_Toc514966282"/>
       <w:r>
         <w:rPr>
           <w:b/>
@@ -11118,7 +11349,7 @@
         </w:rPr>
         <w:t>Herramientas, entorno e infraestructura</w:t>
       </w:r>
-      <w:bookmarkEnd w:id="13"/>
+      <w:bookmarkEnd w:id="15"/>
     </w:p>
     <w:p>
       <w:pPr>
@@ -11146,7 +11377,7 @@
           <w:szCs w:val="24"/>
         </w:rPr>
       </w:pPr>
-      <w:bookmarkStart w:id="14" w:name="_Toc514870825"/>
+      <w:bookmarkStart w:id="16" w:name="_Toc514966283"/>
       <w:r>
         <w:rPr>
           <w:b/>
@@ -11155,7 +11386,7 @@
         </w:rPr>
         <w:t>Repositorio de gestión de código fuente</w:t>
       </w:r>
-      <w:bookmarkEnd w:id="14"/>
+      <w:bookmarkEnd w:id="16"/>
     </w:p>
     <w:p>
       <w:pPr>
@@ -11195,7 +11426,7 @@
           <w:szCs w:val="24"/>
         </w:rPr>
       </w:pPr>
-      <w:bookmarkStart w:id="15" w:name="_Toc514870826"/>
+      <w:bookmarkStart w:id="17" w:name="_Toc514966284"/>
       <w:r>
         <w:rPr>
           <w:b/>
@@ -11204,7 +11435,7 @@
         </w:rPr>
         <w:t>Servidor de Integración Continua</w:t>
       </w:r>
-      <w:bookmarkEnd w:id="15"/>
+      <w:bookmarkEnd w:id="17"/>
     </w:p>
     <w:p>
       <w:pPr>
@@ -11262,7 +11493,7 @@
           <w:szCs w:val="24"/>
         </w:rPr>
       </w:pPr>
-      <w:bookmarkStart w:id="16" w:name="_Toc514870827"/>
+      <w:bookmarkStart w:id="18" w:name="_Toc514966285"/>
       <w:r>
         <w:rPr>
           <w:b/>
@@ -11271,7 +11502,7 @@
         </w:rPr>
         <w:t>Sistema de documentación</w:t>
       </w:r>
-      <w:bookmarkEnd w:id="16"/>
+      <w:bookmarkEnd w:id="18"/>
     </w:p>
     <w:p>
       <w:pPr>
@@ -11428,7 +11659,7 @@
           <w:szCs w:val="24"/>
         </w:rPr>
       </w:pPr>
-      <w:bookmarkStart w:id="17" w:name="_Toc514870828"/>
+      <w:bookmarkStart w:id="19" w:name="_Toc514966286"/>
       <w:r>
         <w:rPr>
           <w:b/>
@@ -11438,7 +11669,7 @@
         <w:lastRenderedPageBreak/>
         <w:t>Cronograma de actividades para la gestión de la configuración</w:t>
       </w:r>
-      <w:bookmarkEnd w:id="17"/>
+      <w:bookmarkEnd w:id="19"/>
     </w:p>
     <w:p>
       <w:pPr>
@@ -14171,7 +14402,7 @@
           <w:szCs w:val="24"/>
         </w:rPr>
       </w:pPr>
-      <w:bookmarkStart w:id="18" w:name="_Toc514870829"/>
+      <w:bookmarkStart w:id="20" w:name="_Toc514966287"/>
       <w:r>
         <w:rPr>
           <w:b/>
@@ -14180,7 +14411,7 @@
         </w:rPr>
         <w:t>Cronograma de hitos</w:t>
       </w:r>
-      <w:bookmarkEnd w:id="18"/>
+      <w:bookmarkEnd w:id="20"/>
     </w:p>
     <w:p>
       <w:pPr>
@@ -14907,7 +15138,7 @@
           <w:szCs w:val="28"/>
         </w:rPr>
       </w:pPr>
-      <w:bookmarkStart w:id="19" w:name="_Toc514870830"/>
+      <w:bookmarkStart w:id="21" w:name="_Toc514966288"/>
       <w:r>
         <w:rPr>
           <w:b/>
@@ -14916,7 +15147,7 @@
         </w:rPr>
         <w:t>Actividades de la SCM</w:t>
       </w:r>
-      <w:bookmarkEnd w:id="19"/>
+      <w:bookmarkEnd w:id="21"/>
     </w:p>
     <w:p>
       <w:pPr>
@@ -14937,7 +15168,7 @@
           <w:szCs w:val="24"/>
         </w:rPr>
       </w:pPr>
-      <w:bookmarkStart w:id="20" w:name="_Toc514870831"/>
+      <w:bookmarkStart w:id="22" w:name="_Toc514966289"/>
       <w:r>
         <w:rPr>
           <w:b/>
@@ -14947,7 +15178,7 @@
         </w:rPr>
         <w:t>Identificación de la Configuración</w:t>
       </w:r>
-      <w:bookmarkEnd w:id="20"/>
+      <w:bookmarkEnd w:id="22"/>
     </w:p>
     <w:p>
       <w:pPr>
@@ -14965,7 +15196,7 @@
           <w:lang w:eastAsia="es-ES_tradnl"/>
         </w:rPr>
       </w:pPr>
-      <w:bookmarkStart w:id="21" w:name="_Toc514870832"/>
+      <w:bookmarkStart w:id="23" w:name="_Toc514966290"/>
       <w:r>
         <w:rPr>
           <w:b/>
@@ -14975,7 +15206,7 @@
         </w:rPr>
         <w:t>Definición de Nomenclatura</w:t>
       </w:r>
-      <w:bookmarkEnd w:id="21"/>
+      <w:bookmarkEnd w:id="23"/>
     </w:p>
     <w:p>
       <w:pPr>
@@ -16041,7 +16272,7 @@
           <w:lang w:eastAsia="es-ES_tradnl"/>
         </w:rPr>
       </w:pPr>
-      <w:bookmarkStart w:id="22" w:name="_Toc514870833"/>
+      <w:bookmarkStart w:id="24" w:name="_Toc514966291"/>
       <w:r>
         <w:rPr>
           <w:b/>
@@ -16051,7 +16282,7 @@
         </w:rPr>
         <w:t>Lista de clasificación de los CI</w:t>
       </w:r>
-      <w:bookmarkEnd w:id="22"/>
+      <w:bookmarkEnd w:id="24"/>
     </w:p>
     <w:p>
       <w:pPr>
@@ -17553,7 +17784,7 @@
           <w:lang w:eastAsia="es-ES_tradnl"/>
         </w:rPr>
       </w:pPr>
-      <w:bookmarkStart w:id="23" w:name="_Toc514870834"/>
+      <w:bookmarkStart w:id="25" w:name="_Toc514966292"/>
       <w:r>
         <w:rPr>
           <w:b/>
@@ -17572,7 +17803,7 @@
         </w:rPr>
         <w:t xml:space="preserve"> de los CI</w:t>
       </w:r>
-      <w:bookmarkEnd w:id="23"/>
+      <w:bookmarkEnd w:id="25"/>
     </w:p>
     <w:p>
       <w:pPr>
@@ -18933,7 +19164,7 @@
           <w:szCs w:val="24"/>
         </w:rPr>
       </w:pPr>
-      <w:bookmarkStart w:id="24" w:name="_Toc514870835"/>
+      <w:bookmarkStart w:id="26" w:name="_Toc514966293"/>
       <w:r>
         <w:rPr>
           <w:b/>
@@ -18943,7 +19174,7 @@
         </w:rPr>
         <w:t>Control de la Gestión de la Configuración</w:t>
       </w:r>
-      <w:bookmarkEnd w:id="24"/>
+      <w:bookmarkEnd w:id="26"/>
     </w:p>
     <w:p>
       <w:pPr>
@@ -18961,7 +19192,7 @@
           <w:lang w:eastAsia="es-ES_tradnl"/>
         </w:rPr>
       </w:pPr>
-      <w:bookmarkStart w:id="25" w:name="_Toc514870836"/>
+      <w:bookmarkStart w:id="27" w:name="_Toc514966294"/>
       <w:r>
         <w:rPr>
           <w:b/>
@@ -18980,7 +19211,7 @@
         </w:rPr>
         <w:t>Líneas Base</w:t>
       </w:r>
-      <w:bookmarkEnd w:id="25"/>
+      <w:bookmarkEnd w:id="27"/>
     </w:p>
     <w:p>
       <w:pPr>
@@ -19571,7 +19802,7 @@
           <w:lang w:eastAsia="es-ES_tradnl"/>
         </w:rPr>
       </w:pPr>
-      <w:bookmarkStart w:id="26" w:name="_Toc514870837"/>
+      <w:bookmarkStart w:id="28" w:name="_Toc514966295"/>
       <w:r>
         <w:rPr>
           <w:b/>
@@ -19600,7 +19831,7 @@
         </w:rPr>
         <w:t>Estructura de las Librerías Controladas</w:t>
       </w:r>
-      <w:bookmarkEnd w:id="26"/>
+      <w:bookmarkEnd w:id="28"/>
     </w:p>
     <w:p>
       <w:pPr>
@@ -19723,7 +19954,7 @@
           <w:lang w:eastAsia="es-ES_tradnl"/>
         </w:rPr>
       </w:pPr>
-      <w:bookmarkStart w:id="27" w:name="_Toc514870838"/>
+      <w:bookmarkStart w:id="29" w:name="_Toc514966296"/>
       <w:r>
         <w:rPr>
           <w:b/>
@@ -19743,7 +19974,7 @@
         </w:rPr>
         <w:t>de las Librerías Controladas</w:t>
       </w:r>
-      <w:bookmarkEnd w:id="27"/>
+      <w:bookmarkEnd w:id="29"/>
     </w:p>
     <w:p>
       <w:pPr>
@@ -19761,7 +19992,7 @@
           <w:lang w:eastAsia="es-ES_tradnl"/>
         </w:rPr>
       </w:pPr>
-      <w:bookmarkStart w:id="28" w:name="_Toc514870839"/>
+      <w:bookmarkStart w:id="30" w:name="_Toc514966297"/>
       <w:r>
         <w:rPr>
           <w:b/>
@@ -19769,18 +20000,8 @@
           <w:szCs w:val="24"/>
           <w:lang w:eastAsia="es-ES_tradnl"/>
         </w:rPr>
-        <w:t>Librería de Desarrollo</w:t>
-      </w:r>
-      <w:bookmarkEnd w:id="28"/>
-    </w:p>
-    <w:p>
-      <w:pPr>
-        <w:ind w:left="1416"/>
-        <w:jc w:val="both"/>
-        <w:rPr>
-          <w:lang w:eastAsia="es-ES_tradnl"/>
-        </w:rPr>
-      </w:pPr>
+        <w:t xml:space="preserve">Librería de </w:t>
+      </w:r>
       <w:r>
         <w:rPr>
           <w:b/>
@@ -19788,8 +20009,18 @@
           <w:szCs w:val="24"/>
           <w:lang w:eastAsia="es-ES_tradnl"/>
         </w:rPr>
-        <w:t>Re</w:t>
-      </w:r>
+        <w:t>Líneas Base</w:t>
+      </w:r>
+      <w:bookmarkEnd w:id="30"/>
+    </w:p>
+    <w:p>
+      <w:pPr>
+        <w:ind w:left="1416"/>
+        <w:jc w:val="both"/>
+        <w:rPr>
+          <w:lang w:eastAsia="es-ES_tradnl"/>
+        </w:rPr>
+      </w:pPr>
       <w:r>
         <w:rPr>
           <w:b/>
@@ -19797,7 +20028,7 @@
           <w:szCs w:val="24"/>
           <w:lang w:eastAsia="es-ES_tradnl"/>
         </w:rPr>
-        <w:t>s</w:t>
+        <w:t>Re</w:t>
       </w:r>
       <w:r>
         <w:rPr>
@@ -19806,23 +20037,8 @@
           <w:szCs w:val="24"/>
           <w:lang w:eastAsia="es-ES_tradnl"/>
         </w:rPr>
-        <w:t>ponsable:</w:t>
-      </w:r>
-      <w:r>
-        <w:rPr>
-          <w:lang w:eastAsia="es-ES_tradnl"/>
-        </w:rPr>
-        <w:t xml:space="preserve"> Gerente de la Configuración.</w:t>
-      </w:r>
-    </w:p>
-    <w:p>
-      <w:pPr>
-        <w:ind w:left="1416"/>
-        <w:jc w:val="both"/>
-        <w:rPr>
-          <w:lang w:eastAsia="es-ES_tradnl"/>
-        </w:rPr>
-      </w:pPr>
+        <w:t>s</w:t>
+      </w:r>
       <w:r>
         <w:rPr>
           <w:b/>
@@ -19830,13 +20046,43 @@
           <w:szCs w:val="24"/>
           <w:lang w:eastAsia="es-ES_tradnl"/>
         </w:rPr>
+        <w:t>ponsable:</w:t>
+      </w:r>
+      <w:r>
+        <w:rPr>
+          <w:lang w:eastAsia="es-ES_tradnl"/>
+        </w:rPr>
+        <w:t xml:space="preserve"> Gerente de la Configuración.</w:t>
+      </w:r>
+    </w:p>
+    <w:p>
+      <w:pPr>
+        <w:ind w:left="1416"/>
+        <w:jc w:val="both"/>
+        <w:rPr>
+          <w:lang w:eastAsia="es-ES_tradnl"/>
+        </w:rPr>
+      </w:pPr>
+      <w:r>
+        <w:rPr>
+          <w:b/>
+          <w:sz w:val="24"/>
+          <w:szCs w:val="24"/>
+          <w:lang w:eastAsia="es-ES_tradnl"/>
+        </w:rPr>
         <w:t>Actividades:</w:t>
       </w:r>
       <w:r>
         <w:rPr>
           <w:lang w:eastAsia="es-ES_tradnl"/>
         </w:rPr>
-        <w:t xml:space="preserve"> Mantener actualizadas las líneas base establecidas durante el tran</w:t>
+        <w:t xml:space="preserve"> </w:t>
+      </w:r>
+      <w:r>
+        <w:rPr>
+          <w:lang w:eastAsia="es-ES_tradnl"/>
+        </w:rPr>
+        <w:t>Mantener actualizadas las líneas base establecidas durante el tran</w:t>
       </w:r>
       <w:r>
         <w:rPr>
@@ -20053,12 +20299,20 @@
         <w:ind w:left="1416"/>
         <w:jc w:val="both"/>
         <w:rPr>
+          <w:sz w:val="24"/>
+          <w:szCs w:val="24"/>
+          <w:lang w:eastAsia="es-ES_tradnl"/>
+        </w:rPr>
+      </w:pPr>
+      <w:r>
+        <w:rPr>
           <w:b/>
           <w:sz w:val="24"/>
           <w:szCs w:val="24"/>
           <w:lang w:eastAsia="es-ES_tradnl"/>
         </w:rPr>
-      </w:pPr>
+        <w:t>Accesos:</w:t>
+      </w:r>
       <w:r>
         <w:rPr>
           <w:b/>
@@ -20066,7 +20320,63 @@
           <w:szCs w:val="24"/>
           <w:lang w:eastAsia="es-ES_tradnl"/>
         </w:rPr>
-        <w:t>Accesos:</w:t>
+        <w:t xml:space="preserve"> </w:t>
+      </w:r>
+      <w:r>
+        <w:rPr>
+          <w:sz w:val="24"/>
+          <w:szCs w:val="24"/>
+          <w:lang w:eastAsia="es-ES_tradnl"/>
+        </w:rPr>
+        <w:t>En la Tabla 8 se muestran los accesos a la librerí</w:t>
+      </w:r>
+      <w:r>
+        <w:rPr>
+          <w:sz w:val="24"/>
+          <w:szCs w:val="24"/>
+          <w:lang w:eastAsia="es-ES_tradnl"/>
+        </w:rPr>
+        <w:t>a de L</w:t>
+      </w:r>
+      <w:r>
+        <w:rPr>
+          <w:sz w:val="24"/>
+          <w:szCs w:val="24"/>
+          <w:lang w:eastAsia="es-ES_tradnl"/>
+        </w:rPr>
+        <w:t>í</w:t>
+      </w:r>
+      <w:r>
+        <w:rPr>
+          <w:sz w:val="24"/>
+          <w:szCs w:val="24"/>
+          <w:lang w:eastAsia="es-ES_tradnl"/>
+        </w:rPr>
+        <w:t>neas B</w:t>
+      </w:r>
+      <w:r>
+        <w:rPr>
+          <w:sz w:val="24"/>
+          <w:szCs w:val="24"/>
+          <w:lang w:eastAsia="es-ES_tradnl"/>
+        </w:rPr>
+        <w:t xml:space="preserve">ase, </w:t>
+      </w:r>
+      <w:r>
+        <w:rPr>
+          <w:sz w:val="24"/>
+          <w:szCs w:val="24"/>
+          <w:lang w:eastAsia="es-ES_tradnl"/>
+        </w:rPr>
+        <w:t>indicando</w:t>
+      </w:r>
+      <w:r>
+        <w:rPr>
+          <w:sz w:val="24"/>
+          <w:szCs w:val="24"/>
+          <w:lang w:eastAsia="es-ES_tradnl"/>
+        </w:rPr>
+        <w:t xml:space="preserve"> el nombre del rol y el tipo de acceso que le corresponde.</w:t>
       </w:r>
     </w:p>
     <w:tbl>
@@ -20414,6 +20724,47 @@
     </w:tbl>
     <w:p>
       <w:pPr>
+        <w:ind w:left="1080"/>
+        <w:jc w:val="center"/>
+        <w:rPr>
+          <w:lang w:val="es-ES_tradnl"/>
+        </w:rPr>
+      </w:pPr>
+      <w:r>
+        <w:rPr>
+          <w:b/>
+          <w:lang w:val="es-ES_tradnl"/>
+        </w:rPr>
+        <w:t>Tabla 8</w:t>
+      </w:r>
+      <w:r>
+        <w:rPr>
+          <w:b/>
+          <w:lang w:val="es-ES_tradnl"/>
+        </w:rPr>
+        <w:t>:</w:t>
+      </w:r>
+      <w:r>
+        <w:rPr>
+          <w:lang w:val="es-ES_tradnl"/>
+        </w:rPr>
+        <w:t xml:space="preserve"> Tabla de </w:t>
+      </w:r>
+      <w:r>
+        <w:rPr>
+          <w:lang w:val="es-ES_tradnl"/>
+        </w:rPr>
+        <w:t>a</w:t>
+      </w:r>
+      <w:r>
+        <w:rPr>
+          <w:lang w:val="es-ES_tradnl"/>
+        </w:rPr>
+        <w:t>ccesos a la Librería de Líneas Base</w:t>
+      </w:r>
+    </w:p>
+    <w:p>
+      <w:pPr>
         <w:jc w:val="both"/>
         <w:rPr>
           <w:lang w:eastAsia="es-ES_tradnl"/>
@@ -20492,7 +20843,7 @@
           <w:lang w:eastAsia="es-ES_tradnl"/>
         </w:rPr>
       </w:pPr>
-      <w:bookmarkStart w:id="29" w:name="_Toc514870840"/>
+      <w:bookmarkStart w:id="31" w:name="_Toc514966298"/>
       <w:r>
         <w:rPr>
           <w:b/>
@@ -20502,6 +20853,7 @@
         </w:rPr>
         <w:t>Librería de Documentos</w:t>
       </w:r>
+      <w:bookmarkEnd w:id="31"/>
     </w:p>
     <w:p>
       <w:pPr>
@@ -20784,6 +21136,55 @@
           <w:lang w:eastAsia="es-ES_tradnl"/>
         </w:rPr>
         <w:t>Accesos:</w:t>
+      </w:r>
+      <w:r>
+        <w:rPr>
+          <w:b/>
+          <w:sz w:val="24"/>
+          <w:szCs w:val="24"/>
+          <w:lang w:eastAsia="es-ES_tradnl"/>
+        </w:rPr>
+        <w:t xml:space="preserve"> </w:t>
+      </w:r>
+      <w:r>
+        <w:rPr>
+          <w:sz w:val="24"/>
+          <w:szCs w:val="24"/>
+          <w:lang w:eastAsia="es-ES_tradnl"/>
+        </w:rPr>
+        <w:t xml:space="preserve">En la Tabla 9 se muestran los accesos a la librería de </w:t>
+      </w:r>
+      <w:r>
+        <w:rPr>
+          <w:sz w:val="24"/>
+          <w:szCs w:val="24"/>
+          <w:lang w:eastAsia="es-ES_tradnl"/>
+        </w:rPr>
+        <w:t>D</w:t>
+      </w:r>
+      <w:r>
+        <w:rPr>
+          <w:sz w:val="24"/>
+          <w:szCs w:val="24"/>
+          <w:lang w:eastAsia="es-ES_tradnl"/>
+        </w:rPr>
+        <w:t xml:space="preserve">ocumentos, </w:t>
+      </w:r>
+      <w:r>
+        <w:rPr>
+          <w:sz w:val="24"/>
+          <w:szCs w:val="24"/>
+          <w:lang w:eastAsia="es-ES_tradnl"/>
+        </w:rPr>
+        <w:t>indicando</w:t>
+      </w:r>
+      <w:r>
+        <w:rPr>
+          <w:sz w:val="24"/>
+          <w:szCs w:val="24"/>
+          <w:lang w:eastAsia="es-ES_tradnl"/>
+        </w:rPr>
+        <w:t xml:space="preserve"> el nombre del rol y el tipo de acceso que le corresponde.</w:t>
       </w:r>
     </w:p>
     <w:tbl>
@@ -20933,9 +21334,41 @@
               <w:rPr>
                 <w:lang w:val="es-ES_tradnl"/>
               </w:rPr>
-              <w:t>Ejecutar</w:t>
-            </w:r>
-          </w:p>
+              <w:t>Eliminar</w:t>
+            </w:r>
+          </w:p>
+        </w:tc>
+      </w:tr>
+      <w:tr>
+        <w:trPr>
+          <w:jc w:val="center"/>
+        </w:trPr>
+        <w:tc>
+          <w:tcPr>
+            <w:tcW w:w="4414" w:type="dxa"/>
+          </w:tcPr>
+          <w:p>
+            <w:pPr>
+              <w:rPr>
+                <w:sz w:val="24"/>
+                <w:szCs w:val="24"/>
+                <w:lang w:val="es-ES_tradnl"/>
+              </w:rPr>
+            </w:pPr>
+            <w:r>
+              <w:rPr>
+                <w:sz w:val="24"/>
+                <w:szCs w:val="24"/>
+                <w:lang w:val="es-ES_tradnl"/>
+              </w:rPr>
+              <w:t>Gerente de proyecto</w:t>
+            </w:r>
+          </w:p>
+        </w:tc>
+        <w:tc>
+          <w:tcPr>
+            <w:tcW w:w="4414" w:type="dxa"/>
+          </w:tcPr>
           <w:p>
             <w:pPr>
               <w:pStyle w:val="Prrafodelista"/>
@@ -20951,7 +21384,25 @@
               <w:rPr>
                 <w:lang w:val="es-ES_tradnl"/>
               </w:rPr>
-              <w:t>Eliminar</w:t>
+              <w:t>Leer</w:t>
+            </w:r>
+          </w:p>
+          <w:p>
+            <w:pPr>
+              <w:pStyle w:val="Prrafodelista"/>
+              <w:numPr>
+                <w:ilvl w:val="0"/>
+                <w:numId w:val="30"/>
+              </w:numPr>
+              <w:rPr>
+                <w:lang w:val="es-ES_tradnl"/>
+              </w:rPr>
+            </w:pPr>
+            <w:r>
+              <w:rPr>
+                <w:lang w:val="es-ES_tradnl"/>
+              </w:rPr>
+              <w:t>Escribir</w:t>
             </w:r>
           </w:p>
         </w:tc>
@@ -20978,7 +21429,7 @@
                 <w:szCs w:val="24"/>
                 <w:lang w:val="es-ES_tradnl"/>
               </w:rPr>
-              <w:t>Gerente de proyecto</w:t>
+              <w:t>Equipo de desarrollo</w:t>
             </w:r>
           </w:p>
         </w:tc>
@@ -21004,6 +21455,38 @@
               <w:t>Leer</w:t>
             </w:r>
           </w:p>
+        </w:tc>
+      </w:tr>
+      <w:tr>
+        <w:trPr>
+          <w:jc w:val="center"/>
+        </w:trPr>
+        <w:tc>
+          <w:tcPr>
+            <w:tcW w:w="4414" w:type="dxa"/>
+          </w:tcPr>
+          <w:p>
+            <w:pPr>
+              <w:rPr>
+                <w:sz w:val="24"/>
+                <w:szCs w:val="24"/>
+                <w:lang w:val="es-ES_tradnl"/>
+              </w:rPr>
+            </w:pPr>
+            <w:r>
+              <w:rPr>
+                <w:sz w:val="24"/>
+                <w:szCs w:val="24"/>
+                <w:lang w:val="es-ES_tradnl"/>
+              </w:rPr>
+              <w:t>Bibliotecario</w:t>
+            </w:r>
+          </w:p>
+        </w:tc>
+        <w:tc>
+          <w:tcPr>
+            <w:tcW w:w="4414" w:type="dxa"/>
+          </w:tcPr>
           <w:p>
             <w:pPr>
               <w:pStyle w:val="Prrafodelista"/>
@@ -21019,7 +21502,7 @@
               <w:rPr>
                 <w:lang w:val="es-ES_tradnl"/>
               </w:rPr>
-              <w:t>Escribir</w:t>
+              <w:t>Leer</w:t>
             </w:r>
           </w:p>
           <w:p>
@@ -21037,130 +21520,41 @@
               <w:rPr>
                 <w:lang w:val="es-ES_tradnl"/>
               </w:rPr>
-              <w:t>Ejecutar</w:t>
-            </w:r>
-          </w:p>
-        </w:tc>
-      </w:tr>
-      <w:tr>
-        <w:trPr>
-          <w:jc w:val="center"/>
-        </w:trPr>
-        <w:tc>
-          <w:tcPr>
-            <w:tcW w:w="4414" w:type="dxa"/>
-          </w:tcPr>
-          <w:p>
-            <w:pPr>
-              <w:rPr>
-                <w:sz w:val="24"/>
-                <w:szCs w:val="24"/>
-                <w:lang w:val="es-ES_tradnl"/>
-              </w:rPr>
-            </w:pPr>
-            <w:r>
-              <w:rPr>
-                <w:sz w:val="24"/>
-                <w:szCs w:val="24"/>
-                <w:lang w:val="es-ES_tradnl"/>
-              </w:rPr>
-              <w:t>Equipo de desarrollo</w:t>
-            </w:r>
-          </w:p>
-        </w:tc>
-        <w:tc>
-          <w:tcPr>
-            <w:tcW w:w="4414" w:type="dxa"/>
-          </w:tcPr>
-          <w:p>
-            <w:pPr>
-              <w:pStyle w:val="Prrafodelista"/>
-              <w:numPr>
-                <w:ilvl w:val="0"/>
-                <w:numId w:val="30"/>
-              </w:numPr>
-              <w:rPr>
-                <w:lang w:val="es-ES_tradnl"/>
-              </w:rPr>
-            </w:pPr>
-            <w:r>
-              <w:rPr>
-                <w:lang w:val="es-ES_tradnl"/>
-              </w:rPr>
-              <w:t>Leer</w:t>
-            </w:r>
-          </w:p>
-        </w:tc>
-      </w:tr>
-      <w:tr>
-        <w:trPr>
-          <w:jc w:val="center"/>
-        </w:trPr>
-        <w:tc>
-          <w:tcPr>
-            <w:tcW w:w="4414" w:type="dxa"/>
-          </w:tcPr>
-          <w:p>
-            <w:pPr>
-              <w:rPr>
-                <w:sz w:val="24"/>
-                <w:szCs w:val="24"/>
-                <w:lang w:val="es-ES_tradnl"/>
-              </w:rPr>
-            </w:pPr>
-            <w:r>
-              <w:rPr>
-                <w:sz w:val="24"/>
-                <w:szCs w:val="24"/>
-                <w:lang w:val="es-ES_tradnl"/>
-              </w:rPr>
-              <w:t>Bibliotecario</w:t>
-            </w:r>
-          </w:p>
-        </w:tc>
-        <w:tc>
-          <w:tcPr>
-            <w:tcW w:w="4414" w:type="dxa"/>
-          </w:tcPr>
-          <w:p>
-            <w:pPr>
-              <w:pStyle w:val="Prrafodelista"/>
-              <w:numPr>
-                <w:ilvl w:val="0"/>
-                <w:numId w:val="30"/>
-              </w:numPr>
-              <w:rPr>
-                <w:lang w:val="es-ES_tradnl"/>
-              </w:rPr>
-            </w:pPr>
-            <w:r>
-              <w:rPr>
-                <w:lang w:val="es-ES_tradnl"/>
-              </w:rPr>
-              <w:t>Leer</w:t>
-            </w:r>
-          </w:p>
-          <w:p>
-            <w:pPr>
-              <w:pStyle w:val="Prrafodelista"/>
-              <w:numPr>
-                <w:ilvl w:val="0"/>
-                <w:numId w:val="30"/>
-              </w:numPr>
-              <w:rPr>
-                <w:lang w:val="es-ES_tradnl"/>
-              </w:rPr>
-            </w:pPr>
-            <w:r>
-              <w:rPr>
-                <w:lang w:val="es-ES_tradnl"/>
-              </w:rPr>
               <w:t>Escribir</w:t>
             </w:r>
           </w:p>
         </w:tc>
       </w:tr>
     </w:tbl>
+    <w:p>
+      <w:pPr>
+        <w:ind w:left="1080"/>
+        <w:jc w:val="center"/>
+        <w:rPr>
+          <w:lang w:val="es-ES_tradnl"/>
+        </w:rPr>
+      </w:pPr>
+      <w:r>
+        <w:rPr>
+          <w:b/>
+          <w:lang w:val="es-ES_tradnl"/>
+        </w:rPr>
+        <w:t>Tabla 9</w:t>
+      </w:r>
+      <w:r>
+        <w:rPr>
+          <w:b/>
+          <w:lang w:val="es-ES_tradnl"/>
+        </w:rPr>
+        <w:t>:</w:t>
+      </w:r>
+      <w:r>
+        <w:rPr>
+          <w:lang w:val="es-ES_tradnl"/>
+        </w:rPr>
+        <w:t xml:space="preserve"> Tabla de Accesos a la Librería de Documentos</w:t>
+      </w:r>
+    </w:p>
     <w:p>
       <w:pPr>
         <w:jc w:val="both"/>
@@ -21208,8 +21602,7 @@
           <w:lang w:eastAsia="es-ES_tradnl"/>
         </w:rPr>
       </w:pPr>
-      <w:bookmarkStart w:id="30" w:name="_GoBack"/>
-      <w:bookmarkEnd w:id="30"/>
+      <w:bookmarkStart w:id="32" w:name="_Toc514966299"/>
       <w:r>
         <w:rPr>
           <w:b/>
@@ -21220,7 +21613,7 @@
         <w:lastRenderedPageBreak/>
         <w:t>Librería de Cliente</w:t>
       </w:r>
-      <w:bookmarkEnd w:id="29"/>
+      <w:bookmarkEnd w:id="32"/>
     </w:p>
     <w:p>
       <w:pPr>
@@ -21358,7 +21751,6 @@
           <w:lang w:eastAsia="es-ES_tradnl"/>
         </w:rPr>
       </w:pPr>
-      <w:proofErr w:type="spellStart"/>
       <w:r>
         <w:rPr>
           <w:b/>
@@ -21377,7 +21769,6 @@
         </w:rPr>
         <w:t>s</w:t>
       </w:r>
-      <w:proofErr w:type="spellEnd"/>
       <w:r>
         <w:rPr>
           <w:b/>
@@ -21432,6 +21823,23 @@
           <w:lang w:eastAsia="es-ES_tradnl"/>
         </w:rPr>
         <w:t>Accesos:</w:t>
+      </w:r>
+      <w:r>
+        <w:rPr>
+          <w:b/>
+          <w:sz w:val="24"/>
+          <w:szCs w:val="24"/>
+          <w:lang w:eastAsia="es-ES_tradnl"/>
+        </w:rPr>
+        <w:t xml:space="preserve"> </w:t>
+      </w:r>
+      <w:r>
+        <w:rPr>
+          <w:sz w:val="24"/>
+          <w:szCs w:val="24"/>
+          <w:lang w:eastAsia="es-ES_tradnl"/>
+        </w:rPr>
+        <w:t>En la Tabla 10 se muestran los accesos a la librería de Clientes, indicando el nombre del rol y el tipo de acceso que le corresponde.</w:t>
       </w:r>
     </w:p>
     <w:tbl>
@@ -21809,6 +22217,41 @@
         </w:tc>
       </w:tr>
     </w:tbl>
+    <w:p>
+      <w:pPr>
+        <w:ind w:left="1080"/>
+        <w:jc w:val="center"/>
+        <w:rPr>
+          <w:lang w:val="es-ES_tradnl"/>
+        </w:rPr>
+      </w:pPr>
+      <w:r>
+        <w:rPr>
+          <w:b/>
+          <w:lang w:val="es-ES_tradnl"/>
+        </w:rPr>
+        <w:t>Tabla 10</w:t>
+      </w:r>
+      <w:r>
+        <w:rPr>
+          <w:b/>
+          <w:lang w:val="es-ES_tradnl"/>
+        </w:rPr>
+        <w:t>:</w:t>
+      </w:r>
+      <w:r>
+        <w:rPr>
+          <w:lang w:val="es-ES_tradnl"/>
+        </w:rPr>
+        <w:t xml:space="preserve"> Tabla de </w:t>
+      </w:r>
+      <w:r>
+        <w:rPr>
+          <w:lang w:val="es-ES_tradnl"/>
+        </w:rPr>
+        <w:t>Accesos a la Librería de Clientes</w:t>
+      </w:r>
+    </w:p>
     <w:p>
       <w:pPr>
         <w:jc w:val="both"/>
@@ -21950,7 +22393,7 @@
               </w14:shadow>
               <w14:numForm w14:val="oldStyle"/>
             </w:rPr>
-            <w:t>20</w:t>
+            <w:t>1</w:t>
           </w:r>
           <w:r>
             <w:rPr>
@@ -22110,7 +22553,7 @@
               <w:sz w:val="19"/>
               <w:szCs w:val="19"/>
             </w:rPr>
-            <w:t xml:space="preserve"> – Versión 5.3</w:t>
+            <w:t xml:space="preserve"> – Versión 5.4</w:t>
           </w:r>
         </w:p>
       </w:tc>
@@ -27423,7 +27866,7 @@
 </file>
 
 <file path=customXml/itemProps2.xml><?xml version="1.0" encoding="utf-8"?>
-<ds:datastoreItem xmlns:ds="http://schemas.openxmlformats.org/officeDocument/2006/customXml" ds:itemID="{7D999E20-C164-6643-8CDE-7DA19CA81C14}">
+<ds:datastoreItem xmlns:ds="http://schemas.openxmlformats.org/officeDocument/2006/customXml" ds:itemID="{5CE9886A-3D18-BC41-A0CE-F4C851C91879}">
   <ds:schemaRefs>
     <ds:schemaRef ds:uri="http://schemas.openxmlformats.org/officeDocument/2006/bibliography"/>
   </ds:schemaRefs>

</xml_diff>

<commit_message>
Añade definición de librería de código fuente
</commit_message>
<xml_diff>
--- a/Documentos/PGC.docx
+++ b/Documentos/PGC.docx
@@ -47,7 +47,7 @@
             <w:rPr>
               <w:rFonts w:ascii="NewsGotT" w:hAnsi="NewsGotT"/>
               <w:noProof/>
-              <w:lang w:val="es-ES_tradnl" w:eastAsia="es-ES_tradnl"/>
+              <w:lang w:val="en-US"/>
             </w:rPr>
             <mc:AlternateContent>
               <mc:Choice Requires="wps">
@@ -146,7 +146,7 @@
             <w:rPr>
               <w:rFonts w:ascii="NewsGotT" w:hAnsi="NewsGotT"/>
               <w:noProof/>
-              <w:lang w:val="es-ES_tradnl" w:eastAsia="es-ES_tradnl"/>
+              <w:lang w:val="en-US"/>
             </w:rPr>
             <mc:AlternateContent>
               <mc:Choice Requires="wps">
@@ -309,7 +309,7 @@
           <w:r>
             <w:rPr>
               <w:noProof/>
-              <w:lang w:val="es-ES_tradnl" w:eastAsia="es-ES_tradnl"/>
+              <w:lang w:val="en-US"/>
             </w:rPr>
             <w:drawing>
               <wp:anchor distT="0" distB="0" distL="114300" distR="114300" simplePos="0" relativeHeight="251665408" behindDoc="1" locked="0" layoutInCell="1" allowOverlap="1" wp14:anchorId="6CDCA141" wp14:editId="672326A8">
@@ -468,7 +468,7 @@
             <w:rPr>
               <w:rFonts w:ascii="NewsGotT" w:hAnsi="NewsGotT"/>
               <w:noProof/>
-              <w:lang w:val="es-ES_tradnl" w:eastAsia="es-ES_tradnl"/>
+              <w:lang w:val="en-US"/>
             </w:rPr>
             <mc:AlternateContent>
               <mc:Choice Requires="wps">
@@ -520,7 +520,7 @@
                             <w:txbxContent>
                               <w:p>
                                 <w:pPr>
-                                  <w:pStyle w:val="Sinespaciado"/>
+                                  <w:pStyle w:val="NoSpacing"/>
                                   <w:jc w:val="right"/>
                                   <w:rPr>
                                     <w:rFonts w:asciiTheme="majorHAnsi" w:eastAsiaTheme="majorEastAsia" w:hAnsiTheme="majorHAnsi" w:cstheme="majorBidi"/>
@@ -565,7 +565,7 @@
                       <w:txbxContent>
                         <w:p>
                           <w:pPr>
-                            <w:pStyle w:val="Sinespaciado"/>
+                            <w:pStyle w:val="NoSpacing"/>
                             <w:jc w:val="right"/>
                             <w:rPr>
                               <w:rFonts w:asciiTheme="majorHAnsi" w:eastAsiaTheme="majorEastAsia" w:hAnsiTheme="majorHAnsi" w:cstheme="majorBidi"/>
@@ -663,7 +663,7 @@
               <w:noProof/>
               <w:sz w:val="40"/>
               <w:szCs w:val="40"/>
-              <w:lang w:val="es-ES_tradnl" w:eastAsia="es-ES_tradnl"/>
+              <w:lang w:val="en-US"/>
             </w:rPr>
             <mc:AlternateContent>
               <mc:Choice Requires="wps">
@@ -781,8 +781,6 @@
                                   </w:rPr>
                                   <w:t>4</w:t>
                                 </w:r>
-                                <w:bookmarkStart w:id="4" w:name="_GoBack"/>
-                                <w:bookmarkEnd w:id="4"/>
                               </w:p>
                             </w:txbxContent>
                           </wps:txbx>
@@ -882,8 +880,6 @@
                             </w:rPr>
                             <w:t>4</w:t>
                           </w:r>
-                          <w:bookmarkStart w:id="5" w:name="_GoBack"/>
-                          <w:bookmarkEnd w:id="5"/>
                         </w:p>
                       </w:txbxContent>
                     </v:textbox>
@@ -1083,7 +1079,7 @@
               <w:noProof/>
               <w:sz w:val="40"/>
               <w:szCs w:val="40"/>
-              <w:lang w:val="es-ES_tradnl" w:eastAsia="es-ES_tradnl"/>
+              <w:lang w:val="en-US"/>
             </w:rPr>
             <mc:AlternateContent>
               <mc:Choice Requires="wps">
@@ -5748,6 +5744,7 @@
                   <w:pStyle w:val="TableContents"/>
                   <w:jc w:val="center"/>
                   <w:rPr>
+                    <w:rFonts w:hint="eastAsia"/>
                     <w:sz w:val="22"/>
                     <w:szCs w:val="22"/>
                   </w:rPr>
@@ -5777,6 +5774,7 @@
                   <w:pStyle w:val="TableContents"/>
                   <w:jc w:val="center"/>
                   <w:rPr>
+                    <w:rFonts w:hint="eastAsia"/>
                     <w:sz w:val="22"/>
                     <w:szCs w:val="22"/>
                   </w:rPr>
@@ -5806,6 +5804,7 @@
                   <w:pStyle w:val="TableContents"/>
                   <w:jc w:val="center"/>
                   <w:rPr>
+                    <w:rFonts w:hint="eastAsia"/>
                     <w:sz w:val="22"/>
                     <w:szCs w:val="22"/>
                   </w:rPr>
@@ -5816,6 +5815,141 @@
                     <w:szCs w:val="22"/>
                   </w:rPr>
                   <w:t>Cristina Caballero</w:t>
+                </w:r>
+              </w:p>
+            </w:tc>
+            <w:tc>
+              <w:tcPr>
+                <w:tcW w:w="1982" w:type="dxa"/>
+                <w:tcMar>
+                  <w:top w:w="55" w:type="dxa"/>
+                  <w:left w:w="55" w:type="dxa"/>
+                  <w:bottom w:w="55" w:type="dxa"/>
+                  <w:right w:w="55" w:type="dxa"/>
+                </w:tcMar>
+                <w:vAlign w:val="center"/>
+              </w:tcPr>
+              <w:p>
+                <w:pPr>
+                  <w:pStyle w:val="TableContents"/>
+                  <w:jc w:val="center"/>
+                  <w:rPr>
+                    <w:rFonts w:hint="eastAsia"/>
+                    <w:sz w:val="22"/>
+                    <w:szCs w:val="22"/>
+                  </w:rPr>
+                </w:pPr>
+                <w:r>
+                  <w:rPr>
+                    <w:sz w:val="22"/>
+                    <w:szCs w:val="22"/>
+                  </w:rPr>
+                  <w:t>24/05/2018</w:t>
+                </w:r>
+              </w:p>
+            </w:tc>
+          </w:tr>
+          <w:tr>
+            <w:tc>
+              <w:tcPr>
+                <w:tcW w:w="993" w:type="dxa"/>
+                <w:tcMar>
+                  <w:top w:w="55" w:type="dxa"/>
+                  <w:left w:w="55" w:type="dxa"/>
+                  <w:bottom w:w="55" w:type="dxa"/>
+                  <w:right w:w="55" w:type="dxa"/>
+                </w:tcMar>
+                <w:vAlign w:val="center"/>
+              </w:tcPr>
+              <w:p>
+                <w:pPr>
+                  <w:pStyle w:val="TableContents"/>
+                  <w:jc w:val="center"/>
+                  <w:rPr>
+                    <w:sz w:val="22"/>
+                    <w:szCs w:val="22"/>
+                  </w:rPr>
+                </w:pPr>
+                <w:r>
+                  <w:rPr>
+                    <w:sz w:val="22"/>
+                    <w:szCs w:val="22"/>
+                  </w:rPr>
+                  <w:t>5.5</w:t>
+                </w:r>
+              </w:p>
+            </w:tc>
+            <w:tc>
+              <w:tcPr>
+                <w:tcW w:w="3827" w:type="dxa"/>
+                <w:tcMar>
+                  <w:top w:w="55" w:type="dxa"/>
+                  <w:left w:w="55" w:type="dxa"/>
+                  <w:bottom w:w="55" w:type="dxa"/>
+                  <w:right w:w="55" w:type="dxa"/>
+                </w:tcMar>
+                <w:vAlign w:val="center"/>
+              </w:tcPr>
+              <w:p>
+                <w:pPr>
+                  <w:pStyle w:val="TableContents"/>
+                  <w:jc w:val="center"/>
+                  <w:rPr>
+                    <w:sz w:val="22"/>
+                    <w:szCs w:val="22"/>
+                  </w:rPr>
+                </w:pPr>
+                <w:r>
+                  <w:rPr>
+                    <w:sz w:val="22"/>
+                    <w:szCs w:val="22"/>
+                  </w:rPr>
+                  <w:t xml:space="preserve">Añade definición de librería </w:t>
+                </w:r>
+                <w:r>
+                  <w:rPr>
+                    <w:sz w:val="22"/>
+                    <w:szCs w:val="22"/>
+                  </w:rPr>
+                  <w:t xml:space="preserve">de </w:t>
+                </w:r>
+                <w:bookmarkStart w:id="4" w:name="_GoBack"/>
+                <w:bookmarkEnd w:id="4"/>
+                <w:r>
+                  <w:rPr>
+                    <w:sz w:val="22"/>
+                    <w:szCs w:val="22"/>
+                  </w:rPr>
+                  <w:t>código fuente</w:t>
+                </w:r>
+              </w:p>
+            </w:tc>
+            <w:tc>
+              <w:tcPr>
+                <w:tcW w:w="2268" w:type="dxa"/>
+                <w:tcMar>
+                  <w:top w:w="55" w:type="dxa"/>
+                  <w:left w:w="55" w:type="dxa"/>
+                  <w:bottom w:w="55" w:type="dxa"/>
+                  <w:right w:w="55" w:type="dxa"/>
+                </w:tcMar>
+                <w:vAlign w:val="center"/>
+              </w:tcPr>
+              <w:p>
+                <w:pPr>
+                  <w:pStyle w:val="TableContents"/>
+                  <w:jc w:val="center"/>
+                  <w:rPr>
+                    <w:sz w:val="22"/>
+                    <w:szCs w:val="22"/>
+                  </w:rPr>
+                </w:pPr>
+                <w:r>
+                  <w:rPr>
+                    <w:sz w:val="22"/>
+                    <w:szCs w:val="22"/>
+                  </w:rPr>
+                  <w:t>Gianmar Sanchez</w:t>
                 </w:r>
               </w:p>
             </w:tc>
@@ -6384,7 +6518,7 @@
         </w:tbl>
         <w:p>
           <w:pPr>
-            <w:pStyle w:val="TtulodeTDC"/>
+            <w:pStyle w:val="TOCHeading"/>
             <w:rPr>
               <w:rFonts w:asciiTheme="minorHAnsi" w:eastAsiaTheme="minorHAnsi" w:hAnsiTheme="minorHAnsi" w:cstheme="minorBidi"/>
               <w:b w:val="0"/>
@@ -6502,10 +6636,11 @@
               <w:docPartUnique/>
             </w:docPartObj>
           </w:sdtPr>
+          <w:sdtEndPr/>
           <w:sdtContent>
             <w:p>
               <w:pPr>
-                <w:pStyle w:val="TtulodeTDC"/>
+                <w:pStyle w:val="TOCHeading"/>
               </w:pPr>
               <w:r>
                 <w:rPr>
@@ -6516,7 +6651,7 @@
             </w:p>
             <w:p>
               <w:pPr>
-                <w:pStyle w:val="TDC1"/>
+                <w:pStyle w:val="TOC1"/>
                 <w:tabs>
                   <w:tab w:val="left" w:pos="410"/>
                   <w:tab w:val="right" w:leader="dot" w:pos="8828"/>
@@ -6545,7 +6680,7 @@
               <w:hyperlink w:anchor="_Toc514966273" w:history="1">
                 <w:r>
                   <w:rPr>
-                    <w:rStyle w:val="Hipervnculo"/>
+                    <w:rStyle w:val="Hyperlink"/>
                     <w:noProof/>
                   </w:rPr>
                   <w:t>1.</w:t>
@@ -6566,7 +6701,7 @@
                 </w:r>
                 <w:r>
                   <w:rPr>
-                    <w:rStyle w:val="Hipervnculo"/>
+                    <w:rStyle w:val="Hyperlink"/>
                     <w:noProof/>
                   </w:rPr>
                   <w:t>Introducción</w:t>
@@ -6623,7 +6758,7 @@
             </w:p>
             <w:p>
               <w:pPr>
-                <w:pStyle w:val="TDC2"/>
+                <w:pStyle w:val="TOC2"/>
                 <w:tabs>
                   <w:tab w:val="left" w:pos="581"/>
                   <w:tab w:val="right" w:leader="dot" w:pos="8828"/>
@@ -6642,7 +6777,7 @@
               <w:hyperlink w:anchor="_Toc514966274" w:history="1">
                 <w:r>
                   <w:rPr>
-                    <w:rStyle w:val="Hipervnculo"/>
+                    <w:rStyle w:val="Hyperlink"/>
                     <w:noProof/>
                     <w:lang w:val="es-ES_tradnl"/>
                   </w:rPr>
@@ -6663,7 +6798,7 @@
                 </w:r>
                 <w:r>
                   <w:rPr>
-                    <w:rStyle w:val="Hipervnculo"/>
+                    <w:rStyle w:val="Hyperlink"/>
                     <w:noProof/>
                   </w:rPr>
                   <w:t>Propósito</w:t>
@@ -6720,7 +6855,7 @@
             </w:p>
             <w:p>
               <w:pPr>
-                <w:pStyle w:val="TDC2"/>
+                <w:pStyle w:val="TOC2"/>
                 <w:tabs>
                   <w:tab w:val="left" w:pos="581"/>
                   <w:tab w:val="right" w:leader="dot" w:pos="8828"/>
@@ -6739,7 +6874,7 @@
               <w:hyperlink w:anchor="_Toc514966275" w:history="1">
                 <w:r>
                   <w:rPr>
-                    <w:rStyle w:val="Hipervnculo"/>
+                    <w:rStyle w:val="Hyperlink"/>
                     <w:noProof/>
                   </w:rPr>
                   <w:t>1.2.</w:t>
@@ -6759,7 +6894,7 @@
                 </w:r>
                 <w:r>
                   <w:rPr>
-                    <w:rStyle w:val="Hipervnculo"/>
+                    <w:rStyle w:val="Hyperlink"/>
                     <w:noProof/>
                   </w:rPr>
                   <w:t>Aplicabilidad</w:t>
@@ -6816,7 +6951,7 @@
             </w:p>
             <w:p>
               <w:pPr>
-                <w:pStyle w:val="TDC2"/>
+                <w:pStyle w:val="TOC2"/>
                 <w:tabs>
                   <w:tab w:val="left" w:pos="581"/>
                   <w:tab w:val="right" w:leader="dot" w:pos="8828"/>
@@ -6835,7 +6970,7 @@
               <w:hyperlink w:anchor="_Toc514966276" w:history="1">
                 <w:r>
                   <w:rPr>
-                    <w:rStyle w:val="Hipervnculo"/>
+                    <w:rStyle w:val="Hyperlink"/>
                     <w:noProof/>
                   </w:rPr>
                   <w:t>1.3.</w:t>
@@ -6855,7 +6990,7 @@
                 </w:r>
                 <w:r>
                   <w:rPr>
-                    <w:rStyle w:val="Hipervnculo"/>
+                    <w:rStyle w:val="Hyperlink"/>
                     <w:noProof/>
                   </w:rPr>
                   <w:t>Gobierno y Alcance</w:t>
@@ -6912,7 +7047,7 @@
             </w:p>
             <w:p>
               <w:pPr>
-                <w:pStyle w:val="TDC2"/>
+                <w:pStyle w:val="TOC2"/>
                 <w:tabs>
                   <w:tab w:val="left" w:pos="581"/>
                   <w:tab w:val="right" w:leader="dot" w:pos="8828"/>
@@ -6931,7 +7066,7 @@
               <w:hyperlink w:anchor="_Toc514966277" w:history="1">
                 <w:r>
                   <w:rPr>
-                    <w:rStyle w:val="Hipervnculo"/>
+                    <w:rStyle w:val="Hyperlink"/>
                     <w:noProof/>
                   </w:rPr>
                   <w:t>1.4.</w:t>
@@ -6951,7 +7086,7 @@
                 </w:r>
                 <w:r>
                   <w:rPr>
-                    <w:rStyle w:val="Hipervnculo"/>
+                    <w:rStyle w:val="Hyperlink"/>
                     <w:noProof/>
                   </w:rPr>
                   <w:t>Definiciones</w:t>
@@ -7008,7 +7143,7 @@
             </w:p>
             <w:p>
               <w:pPr>
-                <w:pStyle w:val="TDC1"/>
+                <w:pStyle w:val="TOC1"/>
                 <w:tabs>
                   <w:tab w:val="left" w:pos="410"/>
                   <w:tab w:val="right" w:leader="dot" w:pos="8828"/>
@@ -7028,7 +7163,7 @@
               <w:hyperlink w:anchor="_Toc514966278" w:history="1">
                 <w:r>
                   <w:rPr>
-                    <w:rStyle w:val="Hipervnculo"/>
+                    <w:rStyle w:val="Hyperlink"/>
                     <w:noProof/>
                   </w:rPr>
                   <w:t>2.</w:t>
@@ -7049,7 +7184,7 @@
                 </w:r>
                 <w:r>
                   <w:rPr>
-                    <w:rStyle w:val="Hipervnculo"/>
+                    <w:rStyle w:val="Hyperlink"/>
                     <w:noProof/>
                   </w:rPr>
                   <w:t>Gestión de la SCM</w:t>
@@ -7106,7 +7241,7 @@
             </w:p>
             <w:p>
               <w:pPr>
-                <w:pStyle w:val="TDC2"/>
+                <w:pStyle w:val="TOC2"/>
                 <w:tabs>
                   <w:tab w:val="left" w:pos="581"/>
                   <w:tab w:val="right" w:leader="dot" w:pos="8828"/>
@@ -7125,7 +7260,7 @@
               <w:hyperlink w:anchor="_Toc514966279" w:history="1">
                 <w:r>
                   <w:rPr>
-                    <w:rStyle w:val="Hipervnculo"/>
+                    <w:rStyle w:val="Hyperlink"/>
                     <w:noProof/>
                   </w:rPr>
                   <w:t>2.1.</w:t>
@@ -7145,7 +7280,7 @@
                 </w:r>
                 <w:r>
                   <w:rPr>
-                    <w:rStyle w:val="Hipervnculo"/>
+                    <w:rStyle w:val="Hyperlink"/>
                     <w:noProof/>
                   </w:rPr>
                   <w:t>Organización</w:t>
@@ -7202,7 +7337,7 @@
             </w:p>
             <w:p>
               <w:pPr>
-                <w:pStyle w:val="TDC2"/>
+                <w:pStyle w:val="TOC2"/>
                 <w:tabs>
                   <w:tab w:val="left" w:pos="581"/>
                   <w:tab w:val="right" w:leader="dot" w:pos="8828"/>
@@ -7221,7 +7356,7 @@
               <w:hyperlink w:anchor="_Toc514966280" w:history="1">
                 <w:r>
                   <w:rPr>
-                    <w:rStyle w:val="Hipervnculo"/>
+                    <w:rStyle w:val="Hyperlink"/>
                     <w:noProof/>
                   </w:rPr>
                   <w:t>2.2.</w:t>
@@ -7241,7 +7376,7 @@
                 </w:r>
                 <w:r>
   